<commit_message>
random fixes... chapter 2 progress, working on physics chp2
</commit_message>
<xml_diff>
--- a/Thesisdoc.docx
+++ b/Thesisdoc.docx
@@ -1,29 +1,29 @@
 
 <file path=word/document.xml><?xml version="1.0" encoding="utf-8"?>
-<w:document xmlns:wpc="http://schemas.microsoft.com/office/word/2010/wordprocessingCanvas" xmlns:cx="http://schemas.microsoft.com/office/drawing/2014/chartex" xmlns:mc="http://schemas.openxmlformats.org/markup-compatibility/2006" xmlns:o="urn:schemas-microsoft-com:office:office" xmlns:r="http://schemas.openxmlformats.org/officeDocument/2006/relationships" xmlns:m="http://schemas.openxmlformats.org/officeDocument/2006/math" xmlns:v="urn:schemas-microsoft-com:vml" xmlns:wp14="http://schemas.microsoft.com/office/word/2010/wordprocessingDrawing" xmlns:wp="http://schemas.openxmlformats.org/drawingml/2006/wordprocessingDrawing" xmlns:w10="urn:schemas-microsoft-com:office:word" xmlns:w="http://schemas.openxmlformats.org/wordprocessingml/2006/main" xmlns:w14="http://schemas.microsoft.com/office/word/2010/wordml" xmlns:w15="http://schemas.microsoft.com/office/word/2012/wordml" xmlns:w16se="http://schemas.microsoft.com/office/word/2015/wordml/symex" xmlns:wpg="http://schemas.microsoft.com/office/word/2010/wordprocessingGroup" xmlns:wpi="http://schemas.microsoft.com/office/word/2010/wordprocessingInk" xmlns:wne="http://schemas.microsoft.com/office/word/2006/wordml" xmlns:wps="http://schemas.microsoft.com/office/word/2010/wordprocessingShape" xmlns:a="http://schemas.openxmlformats.org/drawingml/2006/main" xmlns:pic="http://schemas.openxmlformats.org/drawingml/2006/picture" xmlns:a14="http://schemas.microsoft.com/office/drawing/2010/main" mc:Ignorable="w14 w15 w16se wp14">
+<w:document xmlns:wpc="http://schemas.microsoft.com/office/word/2010/wordprocessingCanvas" xmlns:cx="http://schemas.microsoft.com/office/drawing/2014/chartex" xmlns:mc="http://schemas.openxmlformats.org/markup-compatibility/2006" xmlns:o="urn:schemas-microsoft-com:office:office" xmlns:r="http://schemas.openxmlformats.org/officeDocument/2006/relationships" xmlns:m="http://schemas.openxmlformats.org/officeDocument/2006/math" xmlns:v="urn:schemas-microsoft-com:vml" xmlns:wp14="http://schemas.microsoft.com/office/word/2010/wordprocessingDrawing" xmlns:wp="http://schemas.openxmlformats.org/drawingml/2006/wordprocessingDrawing" xmlns:w10="urn:schemas-microsoft-com:office:word" xmlns:w="http://schemas.openxmlformats.org/wordprocessingml/2006/main" xmlns:w14="http://schemas.microsoft.com/office/word/2010/wordml" xmlns:w15="http://schemas.microsoft.com/office/word/2012/wordml" xmlns:w16se="http://schemas.microsoft.com/office/word/2015/wordml/symex" xmlns:wpg="http://schemas.microsoft.com/office/word/2010/wordprocessingGroup" xmlns:wpi="http://schemas.microsoft.com/office/word/2010/wordprocessingInk" xmlns:wne="http://schemas.microsoft.com/office/word/2006/wordml" xmlns:wps="http://schemas.microsoft.com/office/word/2010/wordprocessingShape" mc:Ignorable="w14 w15 w16se wp14">
   <w:body>
     <w:p>
       <w:pPr>
         <w:pStyle w:val="Title"/>
       </w:pPr>
-      <w:bookmarkStart w:name="_Toc493484469" w:id="0"/>
-      <w:bookmarkStart w:name="_Toc493484710" w:id="1"/>
-      <w:bookmarkStart w:name="_Toc494527304" w:id="2"/>
-      <w:bookmarkStart w:name="_Toc495221470" w:id="3"/>
-      <w:bookmarkStart w:name="_Toc495663181" w:id="4"/>
-      <w:bookmarkStart w:name="_Toc495826203" w:id="5"/>
-      <w:bookmarkStart w:name="_Toc495826311" w:id="6"/>
-      <w:bookmarkStart w:name="_Toc495999051" w:id="7"/>
-      <w:bookmarkStart w:name="_Toc496074849" w:id="8"/>
-      <w:bookmarkStart w:name="_Toc496074944" w:id="9"/>
-      <w:bookmarkStart w:name="_Toc496075118" w:id="10"/>
-      <w:bookmarkStart w:name="_Toc496075276" w:id="11"/>
-      <w:bookmarkStart w:name="_Toc496075340" w:id="12"/>
-      <w:bookmarkStart w:name="_Toc496080582" w:id="13"/>
-      <w:bookmarkStart w:name="_Toc503248579" w:id="14"/>
-      <w:bookmarkStart w:name="_Toc504131155" w:id="15"/>
-      <w:bookmarkStart w:name="_Toc504131357" w:id="16"/>
-      <w:bookmarkStart w:name="_Toc504131512" w:id="17"/>
+      <w:bookmarkStart w:id="0" w:name="_Toc493484469"/>
+      <w:bookmarkStart w:id="1" w:name="_Toc493484710"/>
+      <w:bookmarkStart w:id="2" w:name="_Toc494527304"/>
+      <w:bookmarkStart w:id="3" w:name="_Toc495221470"/>
+      <w:bookmarkStart w:id="4" w:name="_Toc495663181"/>
+      <w:bookmarkStart w:id="5" w:name="_Toc495826203"/>
+      <w:bookmarkStart w:id="6" w:name="_Toc495826311"/>
+      <w:bookmarkStart w:id="7" w:name="_Toc495999051"/>
+      <w:bookmarkStart w:id="8" w:name="_Toc496074849"/>
+      <w:bookmarkStart w:id="9" w:name="_Toc496074944"/>
+      <w:bookmarkStart w:id="10" w:name="_Toc496075118"/>
+      <w:bookmarkStart w:id="11" w:name="_Toc496075276"/>
+      <w:bookmarkStart w:id="12" w:name="_Toc496075340"/>
+      <w:bookmarkStart w:id="13" w:name="_Toc496080582"/>
+      <w:bookmarkStart w:id="14" w:name="_Toc503248579"/>
+      <w:bookmarkStart w:id="15" w:name="_Toc504131155"/>
+      <w:bookmarkStart w:id="16" w:name="_Toc504131357"/>
+      <w:bookmarkStart w:id="17" w:name="_Toc504131512"/>
       <w:r>
         <w:rPr>
           <w:b w:val="0"/>
@@ -505,8 +505,8 @@
             </w:drawing>
           </mc:Choice>
           <mc:Fallback>
-            <w:pict w14:anchorId="164CBB58">
-              <v:line id="Line 306" style="position:absolute;z-index:251658240;visibility:visible;mso-wrap-style:square;mso-width-percent:0;mso-height-percent:0;mso-wrap-distance-left:9pt;mso-wrap-distance-top:0;mso-wrap-distance-right:9pt;mso-wrap-distance-bottom:0;mso-position-horizontal:absolute;mso-position-horizontal-relative:text;mso-position-vertical:absolute;mso-position-vertical-relative:text;mso-width-percent:0;mso-height-percent:0;mso-width-relative:page;mso-height-relative:page" o:spid="_x0000_s1026" o:allowincell="f" strokeweight="4.5pt" from="13.05pt,34.55pt" to="409.05pt,34.55pt" w14:anchorId="74D3BC87" o:gfxdata="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"/>
+            <w:pict>
+              <v:line w14:anchorId="62114C2B" id="Line 306" o:spid="_x0000_s1026" style="position:absolute;z-index:251658240;visibility:visible;mso-wrap-style:square;mso-width-percent:0;mso-height-percent:0;mso-wrap-distance-left:9pt;mso-wrap-distance-top:0;mso-wrap-distance-right:9pt;mso-wrap-distance-bottom:0;mso-position-horizontal:absolute;mso-position-horizontal-relative:text;mso-position-vertical:absolute;mso-position-vertical-relative:text;mso-width-percent:0;mso-height-percent:0;mso-width-relative:page;mso-height-relative:page" from="13.05pt,34.55pt" to="409.05pt,34.55pt" o:gfxdata="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" o:allowincell="f" strokeweight="4.5pt"/>
             </w:pict>
           </mc:Fallback>
         </mc:AlternateContent>
@@ -579,8 +579,8 @@
             </w:drawing>
           </mc:Choice>
           <mc:Fallback>
-            <w:pict w14:anchorId="681FDA9B">
-              <v:line id="Line 307" style="position:absolute;z-index:251658241;visibility:visible;mso-wrap-style:square;mso-width-percent:0;mso-height-percent:0;mso-wrap-distance-left:9pt;mso-wrap-distance-top:0;mso-wrap-distance-right:9pt;mso-wrap-distance-bottom:0;mso-position-horizontal:absolute;mso-position-horizontal-relative:text;mso-position-vertical:absolute;mso-position-vertical-relative:text;mso-width-percent:0;mso-height-percent:0;mso-width-relative:page;mso-height-relative:page" o:spid="_x0000_s1026" o:allowincell="f" strokeweight="2.25pt" from="13.05pt,40.45pt" to="409.05pt,40.45pt" w14:anchorId="7005C0C2" o:gfxdata="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"/>
+            <w:pict>
+              <v:line w14:anchorId="39DB0848" id="Line 307" o:spid="_x0000_s1026" style="position:absolute;z-index:251658241;visibility:visible;mso-wrap-style:square;mso-width-percent:0;mso-height-percent:0;mso-wrap-distance-left:9pt;mso-wrap-distance-top:0;mso-wrap-distance-right:9pt;mso-wrap-distance-bottom:0;mso-position-horizontal:absolute;mso-position-horizontal-relative:text;mso-position-vertical:absolute;mso-position-vertical-relative:text;mso-width-percent:0;mso-height-percent:0;mso-width-relative:page;mso-height-relative:page" from="13.05pt,40.45pt" to="409.05pt,40.45pt" o:gfxdata="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" o:allowincell="f" strokeweight="2.25pt"/>
             </w:pict>
           </mc:Fallback>
         </mc:AlternateContent>
@@ -1213,9 +1213,9 @@
           <w:tab w:val="center" w:pos="7200"/>
         </w:tabs>
       </w:pPr>
-      <w:bookmarkStart w:name="_Toc504131154" w:id="18"/>
-      <w:bookmarkStart w:name="_Toc504131356" w:id="19"/>
-      <w:bookmarkStart w:name="_Toc504131511" w:id="20"/>
+      <w:bookmarkStart w:id="18" w:name="_Toc504131154"/>
+      <w:bookmarkStart w:id="19" w:name="_Toc504131356"/>
+      <w:bookmarkStart w:id="20" w:name="_Toc504131511"/>
     </w:p>
     <w:p>
       <w:pPr>
@@ -1282,8 +1282,8 @@
       <w:pPr>
         <w:pStyle w:val="Heading1"/>
       </w:pPr>
-      <w:bookmarkStart w:name="_Toc235956760" w:id="21"/>
-      <w:bookmarkStart w:name="_Toc49698449" w:id="22"/>
+      <w:bookmarkStart w:id="21" w:name="_Toc235956760"/>
+      <w:bookmarkStart w:id="22" w:name="_Toc49698449"/>
       <w:r>
         <w:t>Abstract</w:t>
       </w:r>
@@ -1377,8 +1377,6 @@
       <w:r>
         <w:t xml:space="preserve"> are</w:t>
       </w:r>
-      <w:bookmarkStart w:name="_GoBack" w:id="23"/>
-      <w:bookmarkEnd w:id="23"/>
       <w:r>
         <w:t xml:space="preserve"> explained.</w:t>
       </w:r>
@@ -1480,14 +1478,14 @@
         </w:rPr>
         <w:br w:type="page"/>
       </w:r>
-      <w:bookmarkStart w:name="_Toc235956761" w:id="24"/>
-      <w:bookmarkStart w:name="_Toc49698450" w:id="25"/>
+      <w:bookmarkStart w:id="23" w:name="_Toc235956761"/>
+      <w:bookmarkStart w:id="24" w:name="_Toc49698450"/>
       <w:r>
         <w:lastRenderedPageBreak/>
         <w:t>Table of Contents</w:t>
       </w:r>
+      <w:bookmarkEnd w:id="23"/>
       <w:bookmarkEnd w:id="24"/>
-      <w:bookmarkEnd w:id="25"/>
     </w:p>
     <w:p>
       <w:pPr>
@@ -1501,7 +1499,7 @@
       <w:pPr>
         <w:pStyle w:val="TOC1"/>
         <w:rPr>
-          <w:rFonts w:asciiTheme="minorHAnsi" w:hAnsiTheme="minorHAnsi" w:eastAsiaTheme="minorEastAsia" w:cstheme="minorBidi"/>
+          <w:rFonts w:asciiTheme="minorHAnsi" w:eastAsiaTheme="minorEastAsia" w:hAnsiTheme="minorHAnsi" w:cstheme="minorBidi"/>
           <w:bCs w:val="0"/>
           <w:sz w:val="22"/>
           <w:szCs w:val="22"/>
@@ -1525,7 +1523,7 @@
         </w:rPr>
         <w:fldChar w:fldCharType="separate"/>
       </w:r>
-      <w:hyperlink w:history="1" w:anchor="_Toc49698449">
+      <w:hyperlink w:anchor="_Toc49698449" w:history="1">
         <w:r>
           <w:rPr>
             <w:rStyle w:val="Hyperlink"/>
@@ -1579,13 +1577,13 @@
       <w:pPr>
         <w:pStyle w:val="TOC1"/>
         <w:rPr>
-          <w:rFonts w:asciiTheme="minorHAnsi" w:hAnsiTheme="minorHAnsi" w:eastAsiaTheme="minorEastAsia" w:cstheme="minorBidi"/>
+          <w:rFonts w:asciiTheme="minorHAnsi" w:eastAsiaTheme="minorEastAsia" w:hAnsiTheme="minorHAnsi" w:cstheme="minorBidi"/>
           <w:bCs w:val="0"/>
           <w:sz w:val="22"/>
           <w:szCs w:val="22"/>
         </w:rPr>
       </w:pPr>
-      <w:hyperlink w:history="1" w:anchor="_Toc49698450">
+      <w:hyperlink w:anchor="_Toc49698450" w:history="1">
         <w:r>
           <w:rPr>
             <w:rStyle w:val="Hyperlink"/>
@@ -1639,13 +1637,13 @@
       <w:pPr>
         <w:pStyle w:val="TOC1"/>
         <w:rPr>
-          <w:rFonts w:asciiTheme="minorHAnsi" w:hAnsiTheme="minorHAnsi" w:eastAsiaTheme="minorEastAsia" w:cstheme="minorBidi"/>
+          <w:rFonts w:asciiTheme="minorHAnsi" w:eastAsiaTheme="minorEastAsia" w:hAnsiTheme="minorHAnsi" w:cstheme="minorBidi"/>
           <w:bCs w:val="0"/>
           <w:sz w:val="22"/>
           <w:szCs w:val="22"/>
         </w:rPr>
       </w:pPr>
-      <w:hyperlink w:history="1" w:anchor="_Toc49698451">
+      <w:hyperlink w:anchor="_Toc49698451" w:history="1">
         <w:r>
           <w:rPr>
             <w:rStyle w:val="Hyperlink"/>
@@ -1699,13 +1697,13 @@
       <w:pPr>
         <w:pStyle w:val="TOC1"/>
         <w:rPr>
-          <w:rFonts w:asciiTheme="minorHAnsi" w:hAnsiTheme="minorHAnsi" w:eastAsiaTheme="minorEastAsia" w:cstheme="minorBidi"/>
+          <w:rFonts w:asciiTheme="minorHAnsi" w:eastAsiaTheme="minorEastAsia" w:hAnsiTheme="minorHAnsi" w:cstheme="minorBidi"/>
           <w:bCs w:val="0"/>
           <w:sz w:val="22"/>
           <w:szCs w:val="22"/>
         </w:rPr>
       </w:pPr>
-      <w:hyperlink w:history="1" w:anchor="_Toc49698452">
+      <w:hyperlink w:anchor="_Toc49698452" w:history="1">
         <w:r>
           <w:rPr>
             <w:rStyle w:val="Hyperlink"/>
@@ -1759,13 +1757,13 @@
       <w:pPr>
         <w:pStyle w:val="TOC1"/>
         <w:rPr>
-          <w:rFonts w:asciiTheme="minorHAnsi" w:hAnsiTheme="minorHAnsi" w:eastAsiaTheme="minorEastAsia" w:cstheme="minorBidi"/>
+          <w:rFonts w:asciiTheme="minorHAnsi" w:eastAsiaTheme="minorEastAsia" w:hAnsiTheme="minorHAnsi" w:cstheme="minorBidi"/>
           <w:bCs w:val="0"/>
           <w:sz w:val="22"/>
           <w:szCs w:val="22"/>
         </w:rPr>
       </w:pPr>
-      <w:hyperlink w:history="1" w:anchor="_Toc49698453">
+      <w:hyperlink w:anchor="_Toc49698453" w:history="1">
         <w:r>
           <w:rPr>
             <w:rStyle w:val="Hyperlink"/>
@@ -1819,12 +1817,12 @@
       <w:pPr>
         <w:pStyle w:val="TOC2"/>
         <w:rPr>
-          <w:rFonts w:asciiTheme="minorHAnsi" w:hAnsiTheme="minorHAnsi" w:eastAsiaTheme="minorEastAsia" w:cstheme="minorBidi"/>
+          <w:rFonts w:asciiTheme="minorHAnsi" w:eastAsiaTheme="minorEastAsia" w:hAnsiTheme="minorHAnsi" w:cstheme="minorBidi"/>
           <w:sz w:val="22"/>
           <w:szCs w:val="22"/>
         </w:rPr>
       </w:pPr>
-      <w:hyperlink w:history="1" w:anchor="_Toc49698454">
+      <w:hyperlink w:anchor="_Toc49698454" w:history="1">
         <w:r>
           <w:rPr>
             <w:rStyle w:val="Hyperlink"/>
@@ -1878,12 +1876,12 @@
       <w:pPr>
         <w:pStyle w:val="TOC2"/>
         <w:rPr>
-          <w:rFonts w:asciiTheme="minorHAnsi" w:hAnsiTheme="minorHAnsi" w:eastAsiaTheme="minorEastAsia" w:cstheme="minorBidi"/>
+          <w:rFonts w:asciiTheme="minorHAnsi" w:eastAsiaTheme="minorEastAsia" w:hAnsiTheme="minorHAnsi" w:cstheme="minorBidi"/>
           <w:sz w:val="22"/>
           <w:szCs w:val="22"/>
         </w:rPr>
       </w:pPr>
-      <w:hyperlink w:history="1" w:anchor="_Toc49698455">
+      <w:hyperlink w:anchor="_Toc49698455" w:history="1">
         <w:r>
           <w:rPr>
             <w:rStyle w:val="Hyperlink"/>
@@ -1937,12 +1935,12 @@
       <w:pPr>
         <w:pStyle w:val="TOC2"/>
         <w:rPr>
-          <w:rFonts w:asciiTheme="minorHAnsi" w:hAnsiTheme="minorHAnsi" w:eastAsiaTheme="minorEastAsia" w:cstheme="minorBidi"/>
+          <w:rFonts w:asciiTheme="minorHAnsi" w:eastAsiaTheme="minorEastAsia" w:hAnsiTheme="minorHAnsi" w:cstheme="minorBidi"/>
           <w:sz w:val="22"/>
           <w:szCs w:val="22"/>
         </w:rPr>
       </w:pPr>
-      <w:hyperlink w:history="1" w:anchor="_Toc49698456">
+      <w:hyperlink w:anchor="_Toc49698456" w:history="1">
         <w:r>
           <w:rPr>
             <w:rStyle w:val="Hyperlink"/>
@@ -1996,12 +1994,12 @@
       <w:pPr>
         <w:pStyle w:val="TOC2"/>
         <w:rPr>
-          <w:rFonts w:asciiTheme="minorHAnsi" w:hAnsiTheme="minorHAnsi" w:eastAsiaTheme="minorEastAsia" w:cstheme="minorBidi"/>
+          <w:rFonts w:asciiTheme="minorHAnsi" w:eastAsiaTheme="minorEastAsia" w:hAnsiTheme="minorHAnsi" w:cstheme="minorBidi"/>
           <w:sz w:val="22"/>
           <w:szCs w:val="22"/>
         </w:rPr>
       </w:pPr>
-      <w:hyperlink w:history="1" w:anchor="_Toc49698457">
+      <w:hyperlink w:anchor="_Toc49698457" w:history="1">
         <w:r>
           <w:rPr>
             <w:rStyle w:val="Hyperlink"/>
@@ -2055,12 +2053,12 @@
       <w:pPr>
         <w:pStyle w:val="TOC2"/>
         <w:rPr>
-          <w:rFonts w:asciiTheme="minorHAnsi" w:hAnsiTheme="minorHAnsi" w:eastAsiaTheme="minorEastAsia" w:cstheme="minorBidi"/>
+          <w:rFonts w:asciiTheme="minorHAnsi" w:eastAsiaTheme="minorEastAsia" w:hAnsiTheme="minorHAnsi" w:cstheme="minorBidi"/>
           <w:sz w:val="22"/>
           <w:szCs w:val="22"/>
         </w:rPr>
       </w:pPr>
-      <w:hyperlink w:history="1" w:anchor="_Toc49698458">
+      <w:hyperlink w:anchor="_Toc49698458" w:history="1">
         <w:r>
           <w:rPr>
             <w:rStyle w:val="Hyperlink"/>
@@ -2114,12 +2112,12 @@
       <w:pPr>
         <w:pStyle w:val="TOC2"/>
         <w:rPr>
-          <w:rFonts w:asciiTheme="minorHAnsi" w:hAnsiTheme="minorHAnsi" w:eastAsiaTheme="minorEastAsia" w:cstheme="minorBidi"/>
+          <w:rFonts w:asciiTheme="minorHAnsi" w:eastAsiaTheme="minorEastAsia" w:hAnsiTheme="minorHAnsi" w:cstheme="minorBidi"/>
           <w:sz w:val="22"/>
           <w:szCs w:val="22"/>
         </w:rPr>
       </w:pPr>
-      <w:hyperlink w:history="1" w:anchor="_Toc49698459">
+      <w:hyperlink w:anchor="_Toc49698459" w:history="1">
         <w:r>
           <w:rPr>
             <w:rStyle w:val="Hyperlink"/>
@@ -2173,12 +2171,12 @@
       <w:pPr>
         <w:pStyle w:val="TOC2"/>
         <w:rPr>
-          <w:rFonts w:asciiTheme="minorHAnsi" w:hAnsiTheme="minorHAnsi" w:eastAsiaTheme="minorEastAsia" w:cstheme="minorBidi"/>
+          <w:rFonts w:asciiTheme="minorHAnsi" w:eastAsiaTheme="minorEastAsia" w:hAnsiTheme="minorHAnsi" w:cstheme="minorBidi"/>
           <w:sz w:val="22"/>
           <w:szCs w:val="22"/>
         </w:rPr>
       </w:pPr>
-      <w:hyperlink w:history="1" w:anchor="_Toc49698460">
+      <w:hyperlink w:anchor="_Toc49698460" w:history="1">
         <w:r>
           <w:rPr>
             <w:rStyle w:val="Hyperlink"/>
@@ -2232,12 +2230,12 @@
       <w:pPr>
         <w:pStyle w:val="TOC2"/>
         <w:rPr>
-          <w:rFonts w:asciiTheme="minorHAnsi" w:hAnsiTheme="minorHAnsi" w:eastAsiaTheme="minorEastAsia" w:cstheme="minorBidi"/>
+          <w:rFonts w:asciiTheme="minorHAnsi" w:eastAsiaTheme="minorEastAsia" w:hAnsiTheme="minorHAnsi" w:cstheme="minorBidi"/>
           <w:sz w:val="22"/>
           <w:szCs w:val="22"/>
         </w:rPr>
       </w:pPr>
-      <w:hyperlink w:history="1" w:anchor="_Toc49698461">
+      <w:hyperlink w:anchor="_Toc49698461" w:history="1">
         <w:r>
           <w:rPr>
             <w:rStyle w:val="Hyperlink"/>
@@ -2291,12 +2289,12 @@
       <w:pPr>
         <w:pStyle w:val="TOC2"/>
         <w:rPr>
-          <w:rFonts w:asciiTheme="minorHAnsi" w:hAnsiTheme="minorHAnsi" w:eastAsiaTheme="minorEastAsia" w:cstheme="minorBidi"/>
+          <w:rFonts w:asciiTheme="minorHAnsi" w:eastAsiaTheme="minorEastAsia" w:hAnsiTheme="minorHAnsi" w:cstheme="minorBidi"/>
           <w:sz w:val="22"/>
           <w:szCs w:val="22"/>
         </w:rPr>
       </w:pPr>
-      <w:hyperlink w:history="1" w:anchor="_Toc49698462">
+      <w:hyperlink w:anchor="_Toc49698462" w:history="1">
         <w:r>
           <w:rPr>
             <w:rStyle w:val="Hyperlink"/>
@@ -2350,13 +2348,13 @@
       <w:pPr>
         <w:pStyle w:val="TOC1"/>
         <w:rPr>
-          <w:rFonts w:asciiTheme="minorHAnsi" w:hAnsiTheme="minorHAnsi" w:eastAsiaTheme="minorEastAsia" w:cstheme="minorBidi"/>
+          <w:rFonts w:asciiTheme="minorHAnsi" w:eastAsiaTheme="minorEastAsia" w:hAnsiTheme="minorHAnsi" w:cstheme="minorBidi"/>
           <w:bCs w:val="0"/>
           <w:sz w:val="22"/>
           <w:szCs w:val="22"/>
         </w:rPr>
       </w:pPr>
-      <w:hyperlink w:history="1" w:anchor="_Toc49698463">
+      <w:hyperlink w:anchor="_Toc49698463" w:history="1">
         <w:r>
           <w:rPr>
             <w:rStyle w:val="Hyperlink"/>
@@ -2410,12 +2408,12 @@
       <w:pPr>
         <w:pStyle w:val="TOC2"/>
         <w:rPr>
-          <w:rFonts w:asciiTheme="minorHAnsi" w:hAnsiTheme="minorHAnsi" w:eastAsiaTheme="minorEastAsia" w:cstheme="minorBidi"/>
+          <w:rFonts w:asciiTheme="minorHAnsi" w:eastAsiaTheme="minorEastAsia" w:hAnsiTheme="minorHAnsi" w:cstheme="minorBidi"/>
           <w:sz w:val="22"/>
           <w:szCs w:val="22"/>
         </w:rPr>
       </w:pPr>
-      <w:hyperlink w:history="1" w:anchor="_Toc49698464">
+      <w:hyperlink w:anchor="_Toc49698464" w:history="1">
         <w:r>
           <w:rPr>
             <w:rStyle w:val="Hyperlink"/>
@@ -2469,12 +2467,12 @@
       <w:pPr>
         <w:pStyle w:val="TOC2"/>
         <w:rPr>
-          <w:rFonts w:asciiTheme="minorHAnsi" w:hAnsiTheme="minorHAnsi" w:eastAsiaTheme="minorEastAsia" w:cstheme="minorBidi"/>
+          <w:rFonts w:asciiTheme="minorHAnsi" w:eastAsiaTheme="minorEastAsia" w:hAnsiTheme="minorHAnsi" w:cstheme="minorBidi"/>
           <w:sz w:val="22"/>
           <w:szCs w:val="22"/>
         </w:rPr>
       </w:pPr>
-      <w:hyperlink w:history="1" w:anchor="_Toc49698465">
+      <w:hyperlink w:anchor="_Toc49698465" w:history="1">
         <w:r>
           <w:rPr>
             <w:rStyle w:val="Hyperlink"/>
@@ -2528,12 +2526,12 @@
       <w:pPr>
         <w:pStyle w:val="TOC2"/>
         <w:rPr>
-          <w:rFonts w:asciiTheme="minorHAnsi" w:hAnsiTheme="minorHAnsi" w:eastAsiaTheme="minorEastAsia" w:cstheme="minorBidi"/>
+          <w:rFonts w:asciiTheme="minorHAnsi" w:eastAsiaTheme="minorEastAsia" w:hAnsiTheme="minorHAnsi" w:cstheme="minorBidi"/>
           <w:sz w:val="22"/>
           <w:szCs w:val="22"/>
         </w:rPr>
       </w:pPr>
-      <w:hyperlink w:history="1" w:anchor="_Toc49698466">
+      <w:hyperlink w:anchor="_Toc49698466" w:history="1">
         <w:r>
           <w:rPr>
             <w:rStyle w:val="Hyperlink"/>
@@ -2588,12 +2586,12 @@
       <w:pPr>
         <w:pStyle w:val="TOC2"/>
         <w:rPr>
-          <w:rFonts w:asciiTheme="minorHAnsi" w:hAnsiTheme="minorHAnsi" w:eastAsiaTheme="minorEastAsia" w:cstheme="minorBidi"/>
+          <w:rFonts w:asciiTheme="minorHAnsi" w:eastAsiaTheme="minorEastAsia" w:hAnsiTheme="minorHAnsi" w:cstheme="minorBidi"/>
           <w:sz w:val="22"/>
           <w:szCs w:val="22"/>
         </w:rPr>
       </w:pPr>
-      <w:hyperlink w:history="1" w:anchor="_Toc49698467">
+      <w:hyperlink w:anchor="_Toc49698467" w:history="1">
         <w:r>
           <w:rPr>
             <w:rStyle w:val="Hyperlink"/>
@@ -2648,12 +2646,12 @@
       <w:pPr>
         <w:pStyle w:val="TOC2"/>
         <w:rPr>
-          <w:rFonts w:asciiTheme="minorHAnsi" w:hAnsiTheme="minorHAnsi" w:eastAsiaTheme="minorEastAsia" w:cstheme="minorBidi"/>
+          <w:rFonts w:asciiTheme="minorHAnsi" w:eastAsiaTheme="minorEastAsia" w:hAnsiTheme="minorHAnsi" w:cstheme="minorBidi"/>
           <w:sz w:val="22"/>
           <w:szCs w:val="22"/>
         </w:rPr>
       </w:pPr>
-      <w:hyperlink w:history="1" w:anchor="_Toc49698468">
+      <w:hyperlink w:anchor="_Toc49698468" w:history="1">
         <w:r>
           <w:rPr>
             <w:rStyle w:val="Hyperlink"/>
@@ -2708,12 +2706,12 @@
       <w:pPr>
         <w:pStyle w:val="TOC2"/>
         <w:rPr>
-          <w:rFonts w:asciiTheme="minorHAnsi" w:hAnsiTheme="minorHAnsi" w:eastAsiaTheme="minorEastAsia" w:cstheme="minorBidi"/>
+          <w:rFonts w:asciiTheme="minorHAnsi" w:eastAsiaTheme="minorEastAsia" w:hAnsiTheme="minorHAnsi" w:cstheme="minorBidi"/>
           <w:sz w:val="22"/>
           <w:szCs w:val="22"/>
         </w:rPr>
       </w:pPr>
-      <w:hyperlink w:history="1" w:anchor="_Toc49698469">
+      <w:hyperlink w:anchor="_Toc49698469" w:history="1">
         <w:r>
           <w:rPr>
             <w:rStyle w:val="Hyperlink"/>
@@ -2768,13 +2766,13 @@
       <w:pPr>
         <w:pStyle w:val="TOC1"/>
         <w:rPr>
-          <w:rFonts w:asciiTheme="minorHAnsi" w:hAnsiTheme="minorHAnsi" w:eastAsiaTheme="minorEastAsia" w:cstheme="minorBidi"/>
+          <w:rFonts w:asciiTheme="minorHAnsi" w:eastAsiaTheme="minorEastAsia" w:hAnsiTheme="minorHAnsi" w:cstheme="minorBidi"/>
           <w:bCs w:val="0"/>
           <w:sz w:val="22"/>
           <w:szCs w:val="22"/>
         </w:rPr>
       </w:pPr>
-      <w:hyperlink w:history="1" w:anchor="_Toc49698470">
+      <w:hyperlink w:anchor="_Toc49698470" w:history="1">
         <w:r>
           <w:rPr>
             <w:rStyle w:val="Hyperlink"/>
@@ -2828,12 +2826,12 @@
       <w:pPr>
         <w:pStyle w:val="TOC2"/>
         <w:rPr>
-          <w:rFonts w:asciiTheme="minorHAnsi" w:hAnsiTheme="minorHAnsi" w:eastAsiaTheme="minorEastAsia" w:cstheme="minorBidi"/>
+          <w:rFonts w:asciiTheme="minorHAnsi" w:eastAsiaTheme="minorEastAsia" w:hAnsiTheme="minorHAnsi" w:cstheme="minorBidi"/>
           <w:sz w:val="22"/>
           <w:szCs w:val="22"/>
         </w:rPr>
       </w:pPr>
-      <w:hyperlink w:history="1" w:anchor="_Toc49698471">
+      <w:hyperlink w:anchor="_Toc49698471" w:history="1">
         <w:r>
           <w:rPr>
             <w:rStyle w:val="Hyperlink"/>
@@ -2887,12 +2885,12 @@
       <w:pPr>
         <w:pStyle w:val="TOC2"/>
         <w:rPr>
-          <w:rFonts w:asciiTheme="minorHAnsi" w:hAnsiTheme="minorHAnsi" w:eastAsiaTheme="minorEastAsia" w:cstheme="minorBidi"/>
+          <w:rFonts w:asciiTheme="minorHAnsi" w:eastAsiaTheme="minorEastAsia" w:hAnsiTheme="minorHAnsi" w:cstheme="minorBidi"/>
           <w:sz w:val="22"/>
           <w:szCs w:val="22"/>
         </w:rPr>
       </w:pPr>
-      <w:hyperlink w:history="1" w:anchor="_Toc49698472">
+      <w:hyperlink w:anchor="_Toc49698472" w:history="1">
         <w:r>
           <w:rPr>
             <w:rStyle w:val="Hyperlink"/>
@@ -2946,12 +2944,12 @@
       <w:pPr>
         <w:pStyle w:val="TOC2"/>
         <w:rPr>
-          <w:rFonts w:asciiTheme="minorHAnsi" w:hAnsiTheme="minorHAnsi" w:eastAsiaTheme="minorEastAsia" w:cstheme="minorBidi"/>
+          <w:rFonts w:asciiTheme="minorHAnsi" w:eastAsiaTheme="minorEastAsia" w:hAnsiTheme="minorHAnsi" w:cstheme="minorBidi"/>
           <w:sz w:val="22"/>
           <w:szCs w:val="22"/>
         </w:rPr>
       </w:pPr>
-      <w:hyperlink w:history="1" w:anchor="_Toc49698473">
+      <w:hyperlink w:anchor="_Toc49698473" w:history="1">
         <w:r>
           <w:rPr>
             <w:rStyle w:val="Hyperlink"/>
@@ -3005,13 +3003,13 @@
       <w:pPr>
         <w:pStyle w:val="TOC1"/>
         <w:rPr>
-          <w:rFonts w:asciiTheme="minorHAnsi" w:hAnsiTheme="minorHAnsi" w:eastAsiaTheme="minorEastAsia" w:cstheme="minorBidi"/>
+          <w:rFonts w:asciiTheme="minorHAnsi" w:eastAsiaTheme="minorEastAsia" w:hAnsiTheme="minorHAnsi" w:cstheme="minorBidi"/>
           <w:bCs w:val="0"/>
           <w:sz w:val="22"/>
           <w:szCs w:val="22"/>
         </w:rPr>
       </w:pPr>
-      <w:hyperlink w:history="1" w:anchor="_Toc49698474">
+      <w:hyperlink w:anchor="_Toc49698474" w:history="1">
         <w:r>
           <w:rPr>
             <w:rStyle w:val="Hyperlink"/>
@@ -3065,12 +3063,12 @@
       <w:pPr>
         <w:pStyle w:val="TOC2"/>
         <w:rPr>
-          <w:rFonts w:asciiTheme="minorHAnsi" w:hAnsiTheme="minorHAnsi" w:eastAsiaTheme="minorEastAsia" w:cstheme="minorBidi"/>
+          <w:rFonts w:asciiTheme="minorHAnsi" w:eastAsiaTheme="minorEastAsia" w:hAnsiTheme="minorHAnsi" w:cstheme="minorBidi"/>
           <w:sz w:val="22"/>
           <w:szCs w:val="22"/>
         </w:rPr>
       </w:pPr>
-      <w:hyperlink w:history="1" w:anchor="_Toc49698475">
+      <w:hyperlink w:anchor="_Toc49698475" w:history="1">
         <w:r>
           <w:rPr>
             <w:rStyle w:val="Hyperlink"/>
@@ -3124,12 +3122,12 @@
       <w:pPr>
         <w:pStyle w:val="TOC2"/>
         <w:rPr>
-          <w:rFonts w:asciiTheme="minorHAnsi" w:hAnsiTheme="minorHAnsi" w:eastAsiaTheme="minorEastAsia" w:cstheme="minorBidi"/>
+          <w:rFonts w:asciiTheme="minorHAnsi" w:eastAsiaTheme="minorEastAsia" w:hAnsiTheme="minorHAnsi" w:cstheme="minorBidi"/>
           <w:sz w:val="22"/>
           <w:szCs w:val="22"/>
         </w:rPr>
       </w:pPr>
-      <w:hyperlink w:history="1" w:anchor="_Toc49698476">
+      <w:hyperlink w:anchor="_Toc49698476" w:history="1">
         <w:r>
           <w:rPr>
             <w:rStyle w:val="Hyperlink"/>
@@ -3183,12 +3181,12 @@
       <w:pPr>
         <w:pStyle w:val="TOC2"/>
         <w:rPr>
-          <w:rFonts w:asciiTheme="minorHAnsi" w:hAnsiTheme="minorHAnsi" w:eastAsiaTheme="minorEastAsia" w:cstheme="minorBidi"/>
+          <w:rFonts w:asciiTheme="minorHAnsi" w:eastAsiaTheme="minorEastAsia" w:hAnsiTheme="minorHAnsi" w:cstheme="minorBidi"/>
           <w:sz w:val="22"/>
           <w:szCs w:val="22"/>
         </w:rPr>
       </w:pPr>
-      <w:hyperlink w:history="1" w:anchor="_Toc49698477">
+      <w:hyperlink w:anchor="_Toc49698477" w:history="1">
         <w:r>
           <w:rPr>
             <w:rStyle w:val="Hyperlink"/>
@@ -3242,12 +3240,12 @@
       <w:pPr>
         <w:pStyle w:val="TOC2"/>
         <w:rPr>
-          <w:rFonts w:asciiTheme="minorHAnsi" w:hAnsiTheme="minorHAnsi" w:eastAsiaTheme="minorEastAsia" w:cstheme="minorBidi"/>
+          <w:rFonts w:asciiTheme="minorHAnsi" w:eastAsiaTheme="minorEastAsia" w:hAnsiTheme="minorHAnsi" w:cstheme="minorBidi"/>
           <w:sz w:val="22"/>
           <w:szCs w:val="22"/>
         </w:rPr>
       </w:pPr>
-      <w:hyperlink w:history="1" w:anchor="_Toc49698478">
+      <w:hyperlink w:anchor="_Toc49698478" w:history="1">
         <w:r>
           <w:rPr>
             <w:rStyle w:val="Hyperlink"/>
@@ -3301,13 +3299,13 @@
       <w:pPr>
         <w:pStyle w:val="TOC1"/>
         <w:rPr>
-          <w:rFonts w:asciiTheme="minorHAnsi" w:hAnsiTheme="minorHAnsi" w:eastAsiaTheme="minorEastAsia" w:cstheme="minorBidi"/>
+          <w:rFonts w:asciiTheme="minorHAnsi" w:eastAsiaTheme="minorEastAsia" w:hAnsiTheme="minorHAnsi" w:cstheme="minorBidi"/>
           <w:bCs w:val="0"/>
           <w:sz w:val="22"/>
           <w:szCs w:val="22"/>
         </w:rPr>
       </w:pPr>
-      <w:hyperlink w:history="1" w:anchor="_Toc49698479">
+      <w:hyperlink w:anchor="_Toc49698479" w:history="1">
         <w:r>
           <w:rPr>
             <w:rStyle w:val="Hyperlink"/>
@@ -3361,12 +3359,12 @@
       <w:pPr>
         <w:pStyle w:val="TOC2"/>
         <w:rPr>
-          <w:rFonts w:asciiTheme="minorHAnsi" w:hAnsiTheme="minorHAnsi" w:eastAsiaTheme="minorEastAsia" w:cstheme="minorBidi"/>
+          <w:rFonts w:asciiTheme="minorHAnsi" w:eastAsiaTheme="minorEastAsia" w:hAnsiTheme="minorHAnsi" w:cstheme="minorBidi"/>
           <w:sz w:val="22"/>
           <w:szCs w:val="22"/>
         </w:rPr>
       </w:pPr>
-      <w:hyperlink w:history="1" w:anchor="_Toc49698480">
+      <w:hyperlink w:anchor="_Toc49698480" w:history="1">
         <w:r>
           <w:rPr>
             <w:rStyle w:val="Hyperlink"/>
@@ -3420,12 +3418,12 @@
       <w:pPr>
         <w:pStyle w:val="TOC2"/>
         <w:rPr>
-          <w:rFonts w:asciiTheme="minorHAnsi" w:hAnsiTheme="minorHAnsi" w:eastAsiaTheme="minorEastAsia" w:cstheme="minorBidi"/>
+          <w:rFonts w:asciiTheme="minorHAnsi" w:eastAsiaTheme="minorEastAsia" w:hAnsiTheme="minorHAnsi" w:cstheme="minorBidi"/>
           <w:sz w:val="22"/>
           <w:szCs w:val="22"/>
         </w:rPr>
       </w:pPr>
-      <w:hyperlink w:history="1" w:anchor="_Toc49698481">
+      <w:hyperlink w:anchor="_Toc49698481" w:history="1">
         <w:r>
           <w:rPr>
             <w:rStyle w:val="Hyperlink"/>
@@ -3479,12 +3477,12 @@
       <w:pPr>
         <w:pStyle w:val="TOC2"/>
         <w:rPr>
-          <w:rFonts w:asciiTheme="minorHAnsi" w:hAnsiTheme="minorHAnsi" w:eastAsiaTheme="minorEastAsia" w:cstheme="minorBidi"/>
+          <w:rFonts w:asciiTheme="minorHAnsi" w:eastAsiaTheme="minorEastAsia" w:hAnsiTheme="minorHAnsi" w:cstheme="minorBidi"/>
           <w:sz w:val="22"/>
           <w:szCs w:val="22"/>
         </w:rPr>
       </w:pPr>
-      <w:hyperlink w:history="1" w:anchor="_Toc49698482">
+      <w:hyperlink w:anchor="_Toc49698482" w:history="1">
         <w:r>
           <w:rPr>
             <w:rStyle w:val="Hyperlink"/>
@@ -3538,12 +3536,12 @@
       <w:pPr>
         <w:pStyle w:val="TOC2"/>
         <w:rPr>
-          <w:rFonts w:asciiTheme="minorHAnsi" w:hAnsiTheme="minorHAnsi" w:eastAsiaTheme="minorEastAsia" w:cstheme="minorBidi"/>
+          <w:rFonts w:asciiTheme="minorHAnsi" w:eastAsiaTheme="minorEastAsia" w:hAnsiTheme="minorHAnsi" w:cstheme="minorBidi"/>
           <w:sz w:val="22"/>
           <w:szCs w:val="22"/>
         </w:rPr>
       </w:pPr>
-      <w:hyperlink w:history="1" w:anchor="_Toc49698483">
+      <w:hyperlink w:anchor="_Toc49698483" w:history="1">
         <w:r>
           <w:rPr>
             <w:rStyle w:val="Hyperlink"/>
@@ -3597,12 +3595,12 @@
       <w:pPr>
         <w:pStyle w:val="TOC2"/>
         <w:rPr>
-          <w:rFonts w:asciiTheme="minorHAnsi" w:hAnsiTheme="minorHAnsi" w:eastAsiaTheme="minorEastAsia" w:cstheme="minorBidi"/>
+          <w:rFonts w:asciiTheme="minorHAnsi" w:eastAsiaTheme="minorEastAsia" w:hAnsiTheme="minorHAnsi" w:cstheme="minorBidi"/>
           <w:sz w:val="22"/>
           <w:szCs w:val="22"/>
         </w:rPr>
       </w:pPr>
-      <w:hyperlink w:history="1" w:anchor="_Toc49698484">
+      <w:hyperlink w:anchor="_Toc49698484" w:history="1">
         <w:r>
           <w:rPr>
             <w:rStyle w:val="Hyperlink"/>
@@ -3656,12 +3654,12 @@
       <w:pPr>
         <w:pStyle w:val="TOC2"/>
         <w:rPr>
-          <w:rFonts w:asciiTheme="minorHAnsi" w:hAnsiTheme="minorHAnsi" w:eastAsiaTheme="minorEastAsia" w:cstheme="minorBidi"/>
+          <w:rFonts w:asciiTheme="minorHAnsi" w:eastAsiaTheme="minorEastAsia" w:hAnsiTheme="minorHAnsi" w:cstheme="minorBidi"/>
           <w:sz w:val="22"/>
           <w:szCs w:val="22"/>
         </w:rPr>
       </w:pPr>
-      <w:hyperlink w:history="1" w:anchor="_Toc49698485">
+      <w:hyperlink w:anchor="_Toc49698485" w:history="1">
         <w:r>
           <w:rPr>
             <w:rStyle w:val="Hyperlink"/>
@@ -3715,13 +3713,13 @@
       <w:pPr>
         <w:pStyle w:val="TOC1"/>
         <w:rPr>
-          <w:rFonts w:asciiTheme="minorHAnsi" w:hAnsiTheme="minorHAnsi" w:eastAsiaTheme="minorEastAsia" w:cstheme="minorBidi"/>
+          <w:rFonts w:asciiTheme="minorHAnsi" w:eastAsiaTheme="minorEastAsia" w:hAnsiTheme="minorHAnsi" w:cstheme="minorBidi"/>
           <w:bCs w:val="0"/>
           <w:sz w:val="22"/>
           <w:szCs w:val="22"/>
         </w:rPr>
       </w:pPr>
-      <w:hyperlink w:history="1" w:anchor="_Toc49698486">
+      <w:hyperlink w:anchor="_Toc49698486" w:history="1">
         <w:r>
           <w:rPr>
             <w:rStyle w:val="Hyperlink"/>
@@ -3809,7 +3807,7 @@
           <w:tab w:val="right" w:leader="dot" w:pos="8630"/>
         </w:tabs>
         <w:rPr>
-          <w:rFonts w:asciiTheme="minorHAnsi" w:hAnsiTheme="minorHAnsi" w:eastAsiaTheme="minorEastAsia" w:cstheme="minorBidi"/>
+          <w:rFonts w:asciiTheme="minorHAnsi" w:eastAsiaTheme="minorEastAsia" w:hAnsiTheme="minorHAnsi" w:cstheme="minorBidi"/>
           <w:noProof/>
           <w:sz w:val="22"/>
           <w:szCs w:val="22"/>
@@ -3824,7 +3822,7 @@
       <w:r>
         <w:fldChar w:fldCharType="separate"/>
       </w:r>
-      <w:hyperlink w:history="1" w:anchor="_Toc49734273">
+      <w:hyperlink w:anchor="_Toc49734273" w:history="1">
         <w:r>
           <w:rPr>
             <w:rStyle w:val="Hyperlink"/>
@@ -3889,13 +3887,13 @@
           <w:tab w:val="right" w:leader="dot" w:pos="8630"/>
         </w:tabs>
         <w:rPr>
-          <w:rFonts w:asciiTheme="minorHAnsi" w:hAnsiTheme="minorHAnsi" w:eastAsiaTheme="minorEastAsia" w:cstheme="minorBidi"/>
+          <w:rFonts w:asciiTheme="minorHAnsi" w:eastAsiaTheme="minorEastAsia" w:hAnsiTheme="minorHAnsi" w:cstheme="minorBidi"/>
           <w:noProof/>
           <w:sz w:val="22"/>
           <w:szCs w:val="22"/>
         </w:rPr>
       </w:pPr>
-      <w:hyperlink w:history="1" w:anchor="_Toc49734274">
+      <w:hyperlink w:anchor="_Toc49734274" w:history="1">
         <w:r>
           <w:rPr>
             <w:rStyle w:val="Hyperlink"/>
@@ -3960,13 +3958,13 @@
           <w:tab w:val="right" w:leader="dot" w:pos="8630"/>
         </w:tabs>
         <w:rPr>
-          <w:rFonts w:asciiTheme="minorHAnsi" w:hAnsiTheme="minorHAnsi" w:eastAsiaTheme="minorEastAsia" w:cstheme="minorBidi"/>
+          <w:rFonts w:asciiTheme="minorHAnsi" w:eastAsiaTheme="minorEastAsia" w:hAnsiTheme="minorHAnsi" w:cstheme="minorBidi"/>
           <w:noProof/>
           <w:sz w:val="22"/>
           <w:szCs w:val="22"/>
         </w:rPr>
       </w:pPr>
-      <w:hyperlink w:history="1" w:anchor="_Toc49734275">
+      <w:hyperlink w:anchor="_Toc49734275" w:history="1">
         <w:r>
           <w:rPr>
             <w:rStyle w:val="Hyperlink"/>
@@ -4031,13 +4029,13 @@
           <w:tab w:val="right" w:leader="dot" w:pos="8630"/>
         </w:tabs>
         <w:rPr>
-          <w:rFonts w:asciiTheme="minorHAnsi" w:hAnsiTheme="minorHAnsi" w:eastAsiaTheme="minorEastAsia" w:cstheme="minorBidi"/>
+          <w:rFonts w:asciiTheme="minorHAnsi" w:eastAsiaTheme="minorEastAsia" w:hAnsiTheme="minorHAnsi" w:cstheme="minorBidi"/>
           <w:noProof/>
           <w:sz w:val="22"/>
           <w:szCs w:val="22"/>
         </w:rPr>
       </w:pPr>
-      <w:hyperlink w:history="1" w:anchor="_Toc49734276">
+      <w:hyperlink w:anchor="_Toc49734276" w:history="1">
         <w:r>
           <w:rPr>
             <w:rStyle w:val="Hyperlink"/>
@@ -4102,13 +4100,13 @@
           <w:tab w:val="right" w:leader="dot" w:pos="8630"/>
         </w:tabs>
         <w:rPr>
-          <w:rFonts w:asciiTheme="minorHAnsi" w:hAnsiTheme="minorHAnsi" w:eastAsiaTheme="minorEastAsia" w:cstheme="minorBidi"/>
+          <w:rFonts w:asciiTheme="minorHAnsi" w:eastAsiaTheme="minorEastAsia" w:hAnsiTheme="minorHAnsi" w:cstheme="minorBidi"/>
           <w:noProof/>
           <w:sz w:val="22"/>
           <w:szCs w:val="22"/>
         </w:rPr>
       </w:pPr>
-      <w:hyperlink w:history="1" w:anchor="_Toc49734277">
+      <w:hyperlink w:anchor="_Toc49734277" w:history="1">
         <w:r>
           <w:rPr>
             <w:rStyle w:val="Hyperlink"/>
@@ -4194,7 +4192,7 @@
       <w:pPr>
         <w:pStyle w:val="Heading1"/>
       </w:pPr>
-      <w:bookmarkStart w:name="_Toc49698453" w:id="26"/>
+      <w:bookmarkStart w:id="25" w:name="_Toc49698453"/>
       <w:r>
         <w:t>I.  Introduction</w:t>
       </w:r>
@@ -4216,7 +4214,7 @@
       <w:bookmarkEnd w:id="15"/>
       <w:bookmarkEnd w:id="16"/>
       <w:bookmarkEnd w:id="17"/>
-      <w:bookmarkEnd w:id="26"/>
+      <w:bookmarkEnd w:id="25"/>
     </w:p>
     <w:p>
       <w:pPr>
@@ -4579,33 +4577,34 @@
       <w:pPr>
         <w:pStyle w:val="Heading2"/>
       </w:pPr>
-      <w:bookmarkStart w:name="_Toc49698454" w:id="27"/>
-      <w:bookmarkStart w:name="_Toc493484472" w:id="28"/>
-      <w:bookmarkStart w:name="_Toc493484713" w:id="29"/>
-      <w:bookmarkStart w:name="_Toc494527307" w:id="30"/>
-      <w:bookmarkStart w:name="_Toc495221473" w:id="31"/>
-      <w:bookmarkStart w:name="_Toc495663184" w:id="32"/>
-      <w:bookmarkStart w:name="_Toc495826206" w:id="33"/>
-      <w:bookmarkStart w:name="_Toc495826314" w:id="34"/>
-      <w:bookmarkStart w:name="_Toc495999054" w:id="35"/>
-      <w:bookmarkStart w:name="_Toc496074852" w:id="36"/>
-      <w:bookmarkStart w:name="_Toc496074947" w:id="37"/>
-      <w:bookmarkStart w:name="_Toc496075121" w:id="38"/>
-      <w:bookmarkStart w:name="_Toc496075279" w:id="39"/>
-      <w:bookmarkStart w:name="_Toc496075343" w:id="40"/>
-      <w:bookmarkStart w:name="_Toc496080585" w:id="41"/>
-      <w:bookmarkStart w:name="_Toc503248582" w:id="42"/>
-      <w:bookmarkStart w:name="_Toc504131158" w:id="43"/>
-      <w:bookmarkStart w:name="_Toc504131360" w:id="44"/>
-      <w:bookmarkStart w:name="_Toc504131515" w:id="45"/>
-      <w:bookmarkStart w:name="_Toc49698455" w:id="46"/>
+      <w:bookmarkStart w:id="26" w:name="_Toc49698454"/>
+      <w:bookmarkStart w:id="27" w:name="_Toc493484472"/>
+      <w:bookmarkStart w:id="28" w:name="_Toc493484713"/>
+      <w:bookmarkStart w:id="29" w:name="_Toc494527307"/>
+      <w:bookmarkStart w:id="30" w:name="_Toc495221473"/>
+      <w:bookmarkStart w:id="31" w:name="_Toc495663184"/>
+      <w:bookmarkStart w:id="32" w:name="_Toc495826206"/>
+      <w:bookmarkStart w:id="33" w:name="_Toc495826314"/>
+      <w:bookmarkStart w:id="34" w:name="_Toc495999054"/>
+      <w:bookmarkStart w:id="35" w:name="_Toc496074852"/>
+      <w:bookmarkStart w:id="36" w:name="_Toc496074947"/>
+      <w:bookmarkStart w:id="37" w:name="_Toc496075121"/>
+      <w:bookmarkStart w:id="38" w:name="_Toc496075279"/>
+      <w:bookmarkStart w:id="39" w:name="_Toc496075343"/>
+      <w:bookmarkStart w:id="40" w:name="_Toc496080585"/>
+      <w:bookmarkStart w:id="41" w:name="_Toc503248582"/>
+      <w:bookmarkStart w:id="42" w:name="_Toc504131158"/>
+      <w:bookmarkStart w:id="43" w:name="_Toc504131360"/>
+      <w:bookmarkStart w:id="44" w:name="_Toc504131515"/>
+      <w:bookmarkStart w:id="45" w:name="_Toc49698455"/>
+      <w:bookmarkEnd w:id="26"/>
+      <w:r>
+        <w:t xml:space="preserve">1.2 </w:t>
+      </w:r>
+      <w:r>
+        <w:t>Problem Statement</w:t>
+      </w:r>
       <w:bookmarkEnd w:id="27"/>
-      <w:r>
-        <w:t xml:space="preserve">1.2 </w:t>
-      </w:r>
-      <w:r>
-        <w:t>Problem Statement</w:t>
-      </w:r>
       <w:bookmarkEnd w:id="28"/>
       <w:bookmarkEnd w:id="29"/>
       <w:bookmarkEnd w:id="30"/>
@@ -4624,72 +4623,72 @@
       <w:bookmarkEnd w:id="43"/>
       <w:bookmarkEnd w:id="44"/>
       <w:bookmarkEnd w:id="45"/>
+    </w:p>
+    <w:p>
+      <w:pPr>
+        <w:pStyle w:val="BodyText"/>
+      </w:pPr>
+      <w:bookmarkStart w:id="46" w:name="_Toc493484473"/>
+      <w:bookmarkStart w:id="47" w:name="_Toc493484714"/>
+      <w:bookmarkStart w:id="48" w:name="_Toc494527308"/>
+      <w:bookmarkStart w:id="49" w:name="_Toc495221474"/>
+      <w:bookmarkStart w:id="50" w:name="_Toc495663185"/>
+      <w:bookmarkStart w:id="51" w:name="_Toc495826207"/>
+      <w:bookmarkStart w:id="52" w:name="_Toc495826315"/>
+      <w:bookmarkStart w:id="53" w:name="_Toc495999055"/>
+      <w:bookmarkStart w:id="54" w:name="_Toc496074853"/>
+      <w:bookmarkStart w:id="55" w:name="_Toc496074948"/>
+      <w:bookmarkStart w:id="56" w:name="_Toc496075122"/>
+      <w:bookmarkStart w:id="57" w:name="_Toc496075280"/>
+      <w:bookmarkStart w:id="58" w:name="_Toc496075344"/>
+      <w:bookmarkStart w:id="59" w:name="_Toc496080586"/>
+      <w:bookmarkStart w:id="60" w:name="_Toc503248583"/>
+      <w:bookmarkStart w:id="61" w:name="_Toc504131159"/>
+      <w:bookmarkStart w:id="62" w:name="_Toc504131361"/>
+      <w:bookmarkStart w:id="63" w:name="_Toc504131516"/>
+      <w:r>
+        <w:t xml:space="preserve">The problem </w:t>
+      </w:r>
+      <w:r>
+        <w:t>at hand is investigating how to</w:t>
+      </w:r>
+      <w:r>
+        <w:t xml:space="preserve"> build a </w:t>
+      </w:r>
+      <w:r>
+        <w:t xml:space="preserve">flight simulator </w:t>
+      </w:r>
+      <w:r>
+        <w:t>leveraging</w:t>
+      </w:r>
+      <w:r>
+        <w:t xml:space="preserve"> the </w:t>
+      </w:r>
+      <w:r>
+        <w:t xml:space="preserve">novel technology: ECS (SPECS) and </w:t>
+      </w:r>
+      <w:r>
+        <w:t>Rust.</w:t>
+      </w:r>
+      <w:r>
+        <w:t xml:space="preserve"> (how do I expand here without being repetitive)</w:t>
+      </w:r>
+    </w:p>
+    <w:p>
+      <w:pPr>
+        <w:pStyle w:val="Heading2"/>
+      </w:pPr>
+      <w:bookmarkStart w:id="64" w:name="_Toc49698456"/>
+      <w:r>
+        <w:t xml:space="preserve">1.3 </w:t>
+      </w:r>
+      <w:r>
+        <w:t xml:space="preserve">Research </w:t>
+      </w:r>
+      <w:r>
+        <w:t>Objective</w:t>
+      </w:r>
       <w:bookmarkEnd w:id="46"/>
-    </w:p>
-    <w:p>
-      <w:pPr>
-        <w:pStyle w:val="BodyText"/>
-      </w:pPr>
-      <w:bookmarkStart w:name="_Toc493484473" w:id="47"/>
-      <w:bookmarkStart w:name="_Toc493484714" w:id="48"/>
-      <w:bookmarkStart w:name="_Toc494527308" w:id="49"/>
-      <w:bookmarkStart w:name="_Toc495221474" w:id="50"/>
-      <w:bookmarkStart w:name="_Toc495663185" w:id="51"/>
-      <w:bookmarkStart w:name="_Toc495826207" w:id="52"/>
-      <w:bookmarkStart w:name="_Toc495826315" w:id="53"/>
-      <w:bookmarkStart w:name="_Toc495999055" w:id="54"/>
-      <w:bookmarkStart w:name="_Toc496074853" w:id="55"/>
-      <w:bookmarkStart w:name="_Toc496074948" w:id="56"/>
-      <w:bookmarkStart w:name="_Toc496075122" w:id="57"/>
-      <w:bookmarkStart w:name="_Toc496075280" w:id="58"/>
-      <w:bookmarkStart w:name="_Toc496075344" w:id="59"/>
-      <w:bookmarkStart w:name="_Toc496080586" w:id="60"/>
-      <w:bookmarkStart w:name="_Toc503248583" w:id="61"/>
-      <w:bookmarkStart w:name="_Toc504131159" w:id="62"/>
-      <w:bookmarkStart w:name="_Toc504131361" w:id="63"/>
-      <w:bookmarkStart w:name="_Toc504131516" w:id="64"/>
-      <w:r>
-        <w:t xml:space="preserve">The problem </w:t>
-      </w:r>
-      <w:r>
-        <w:t>at hand is investigating how to</w:t>
-      </w:r>
-      <w:r>
-        <w:t xml:space="preserve"> build a </w:t>
-      </w:r>
-      <w:r>
-        <w:t xml:space="preserve">flight simulator </w:t>
-      </w:r>
-      <w:r>
-        <w:t>leveraging</w:t>
-      </w:r>
-      <w:r>
-        <w:t xml:space="preserve"> the </w:t>
-      </w:r>
-      <w:r>
-        <w:t xml:space="preserve">novel technology: ECS (SPECS) and </w:t>
-      </w:r>
-      <w:r>
-        <w:t>Rust.</w:t>
-      </w:r>
-      <w:r>
-        <w:t xml:space="preserve"> (how do I expand here without being repetitive)</w:t>
-      </w:r>
-    </w:p>
-    <w:p>
-      <w:pPr>
-        <w:pStyle w:val="Heading2"/>
-      </w:pPr>
-      <w:bookmarkStart w:name="_Toc49698456" w:id="65"/>
-      <w:r>
-        <w:t xml:space="preserve">1.3 </w:t>
-      </w:r>
-      <w:r>
-        <w:t xml:space="preserve">Research </w:t>
-      </w:r>
-      <w:r>
-        <w:t>Objective</w:t>
-      </w:r>
       <w:bookmarkEnd w:id="47"/>
       <w:bookmarkEnd w:id="48"/>
       <w:bookmarkEnd w:id="49"/>
@@ -4708,30 +4707,29 @@
       <w:bookmarkEnd w:id="62"/>
       <w:bookmarkEnd w:id="63"/>
       <w:bookmarkEnd w:id="64"/>
-      <w:bookmarkEnd w:id="65"/>
     </w:p>
     <w:p>
       <w:pPr>
         <w:pStyle w:val="BodyText"/>
       </w:pPr>
-      <w:bookmarkStart w:name="_Toc493484474" w:id="66"/>
-      <w:bookmarkStart w:name="_Toc493484715" w:id="67"/>
-      <w:bookmarkStart w:name="_Toc494527309" w:id="68"/>
-      <w:bookmarkStart w:name="_Toc495221475" w:id="69"/>
-      <w:bookmarkStart w:name="_Toc495663186" w:id="70"/>
-      <w:bookmarkStart w:name="_Toc495826208" w:id="71"/>
-      <w:bookmarkStart w:name="_Toc495826316" w:id="72"/>
-      <w:bookmarkStart w:name="_Toc495999056" w:id="73"/>
-      <w:bookmarkStart w:name="_Toc496074854" w:id="74"/>
-      <w:bookmarkStart w:name="_Toc496074949" w:id="75"/>
-      <w:bookmarkStart w:name="_Toc496075123" w:id="76"/>
-      <w:bookmarkStart w:name="_Toc496075281" w:id="77"/>
-      <w:bookmarkStart w:name="_Toc496075345" w:id="78"/>
-      <w:bookmarkStart w:name="_Toc496080587" w:id="79"/>
-      <w:bookmarkStart w:name="_Toc503248584" w:id="80"/>
-      <w:bookmarkStart w:name="_Toc504131160" w:id="81"/>
-      <w:bookmarkStart w:name="_Toc504131362" w:id="82"/>
-      <w:bookmarkStart w:name="_Toc504131517" w:id="83"/>
+      <w:bookmarkStart w:id="65" w:name="_Toc493484474"/>
+      <w:bookmarkStart w:id="66" w:name="_Toc493484715"/>
+      <w:bookmarkStart w:id="67" w:name="_Toc494527309"/>
+      <w:bookmarkStart w:id="68" w:name="_Toc495221475"/>
+      <w:bookmarkStart w:id="69" w:name="_Toc495663186"/>
+      <w:bookmarkStart w:id="70" w:name="_Toc495826208"/>
+      <w:bookmarkStart w:id="71" w:name="_Toc495826316"/>
+      <w:bookmarkStart w:id="72" w:name="_Toc495999056"/>
+      <w:bookmarkStart w:id="73" w:name="_Toc496074854"/>
+      <w:bookmarkStart w:id="74" w:name="_Toc496074949"/>
+      <w:bookmarkStart w:id="75" w:name="_Toc496075123"/>
+      <w:bookmarkStart w:id="76" w:name="_Toc496075281"/>
+      <w:bookmarkStart w:id="77" w:name="_Toc496075345"/>
+      <w:bookmarkStart w:id="78" w:name="_Toc496080587"/>
+      <w:bookmarkStart w:id="79" w:name="_Toc503248584"/>
+      <w:bookmarkStart w:id="80" w:name="_Toc504131160"/>
+      <w:bookmarkStart w:id="81" w:name="_Toc504131362"/>
+      <w:bookmarkStart w:id="82" w:name="_Toc504131517"/>
       <w:r>
         <w:t>The primary research objecti</w:t>
       </w:r>
@@ -4764,8 +4762,8 @@
       <w:pPr>
         <w:pStyle w:val="Heading2"/>
       </w:pPr>
-      <w:bookmarkStart w:name="_Toc49698457" w:id="84"/>
-      <w:bookmarkEnd w:id="84"/>
+      <w:bookmarkStart w:id="83" w:name="_Toc49698457"/>
+      <w:bookmarkEnd w:id="83"/>
       <w:r>
         <w:t xml:space="preserve">1.4 </w:t>
       </w:r>
@@ -5008,7 +5006,8 @@
       <w:pPr>
         <w:pStyle w:val="Heading2"/>
       </w:pPr>
-      <w:bookmarkStart w:name="_Toc49698459" w:id="85"/>
+      <w:bookmarkStart w:id="84" w:name="_Toc49698459"/>
+      <w:bookmarkEnd w:id="65"/>
       <w:bookmarkEnd w:id="66"/>
       <w:bookmarkEnd w:id="67"/>
       <w:bookmarkEnd w:id="68"/>
@@ -5026,111 +5025,112 @@
       <w:bookmarkEnd w:id="80"/>
       <w:bookmarkEnd w:id="81"/>
       <w:bookmarkEnd w:id="82"/>
-      <w:bookmarkEnd w:id="83"/>
+      <w:bookmarkEnd w:id="84"/>
+      <w:r>
+        <w:t xml:space="preserve">1.6 </w:t>
+      </w:r>
+      <w:r>
+        <w:t>Approach</w:t>
+      </w:r>
+    </w:p>
+    <w:p>
+      <w:pPr>
+        <w:ind w:firstLine="720"/>
+      </w:pPr>
+      <w:r>
+        <w:t xml:space="preserve">The approach to building a </w:t>
+      </w:r>
+      <w:r>
+        <w:t>flight simulation</w:t>
+      </w:r>
+      <w:r>
+        <w:t xml:space="preserve"> </w:t>
+      </w:r>
+      <w:r>
+        <w:t xml:space="preserve">in Rust </w:t>
+      </w:r>
+      <w:r>
+        <w:t>begins wit</w:t>
+      </w:r>
+      <w:r>
+        <w:t xml:space="preserve">h research in </w:t>
+      </w:r>
+      <w:r>
+        <w:t>the programming of flight physics, which is typically implemented in games or simulations. T</w:t>
+      </w:r>
+      <w:r>
+        <w:t xml:space="preserve">here are two </w:t>
+      </w:r>
+      <w:r>
+        <w:t>text</w:t>
+      </w:r>
+      <w:r>
+        <w:t xml:space="preserve">books of great </w:t>
+      </w:r>
+      <w:r>
+        <w:t xml:space="preserve">interest: </w:t>
+      </w:r>
+      <w:r>
+        <w:rPr>
+          <w:i/>
+        </w:rPr>
+        <w:t>Physics for Game Developers</w:t>
+      </w:r>
+      <w:r>
+        <w:t xml:space="preserve"> by David M. Bourg, and </w:t>
+      </w:r>
+      <w:r>
+        <w:rPr>
+          <w:i/>
+        </w:rPr>
+        <w:t>Physics for Game Programmers</w:t>
+      </w:r>
+      <w:r>
+        <w:t xml:space="preserve"> by Grant Palmer</w:t>
+      </w:r>
+      <w:r>
+        <w:t>. Both o</w:t>
+      </w:r>
+      <w:r>
+        <w:t xml:space="preserve">f these books describe a </w:t>
+      </w:r>
+      <w:r>
+        <w:t xml:space="preserve">flight dynamics model capable of being implemented in software. </w:t>
+      </w:r>
+      <w:r>
+        <w:t xml:space="preserve">The models in each book are unique; </w:t>
+      </w:r>
+      <w:r>
+        <w:t>Bourg’s book is written in C++, and Palmer’s is written in Java.</w:t>
+      </w:r>
+      <w:r>
+        <w:t xml:space="preserve"> The authors also take different fundamental approaches in the math of their model. For example, Bou</w:t>
+      </w:r>
+      <w:r>
+        <w:t>rg uses quaternions to track</w:t>
+      </w:r>
+      <w:r>
+        <w:t xml:space="preserve"> 3D rotations of an airplane, while Palmer uses 3x3 matrices</w:t>
+      </w:r>
+      <w:r>
+        <w:t xml:space="preserve"> to keep track of rotations</w:t>
+      </w:r>
+      <w:r>
+        <w:t xml:space="preserve">. </w:t>
+      </w:r>
+      <w:r>
+        <w:t>In this case, the attributes that give the best performance and ease of coding was chosen for use.</w:t>
+      </w:r>
+      <w:r>
+        <w:t xml:space="preserve"> </w:t>
+      </w:r>
+      <w:r>
+        <w:t xml:space="preserve">With </w:t>
+      </w:r>
+      <w:bookmarkStart w:id="85" w:name="_GoBack"/>
       <w:bookmarkEnd w:id="85"/>
       <w:r>
-        <w:t xml:space="preserve">1.6 </w:t>
-      </w:r>
-      <w:r>
-        <w:t>Approach</w:t>
-      </w:r>
-    </w:p>
-    <w:p>
-      <w:pPr>
-        <w:ind w:firstLine="720"/>
-      </w:pPr>
-      <w:r>
-        <w:t xml:space="preserve">The approach to building a </w:t>
-      </w:r>
-      <w:r>
-        <w:t>flight simulation</w:t>
-      </w:r>
-      <w:r>
-        <w:t xml:space="preserve"> </w:t>
-      </w:r>
-      <w:r>
-        <w:t xml:space="preserve">in Rust </w:t>
-      </w:r>
-      <w:r>
-        <w:t>begins wit</w:t>
-      </w:r>
-      <w:r>
-        <w:t xml:space="preserve">h research in </w:t>
-      </w:r>
-      <w:r>
-        <w:t>the programming of flight physics, which is typically implemented in games or simulations. T</w:t>
-      </w:r>
-      <w:r>
-        <w:t xml:space="preserve">here are two </w:t>
-      </w:r>
-      <w:r>
-        <w:t>text</w:t>
-      </w:r>
-      <w:r>
-        <w:t xml:space="preserve">books of great </w:t>
-      </w:r>
-      <w:r>
-        <w:t xml:space="preserve">interest: </w:t>
-      </w:r>
-      <w:r>
-        <w:rPr>
-          <w:i/>
-        </w:rPr>
-        <w:t>Physics for Game Developers</w:t>
-      </w:r>
-      <w:r>
-        <w:t xml:space="preserve"> by David M. Bourg, and </w:t>
-      </w:r>
-      <w:r>
-        <w:rPr>
-          <w:i/>
-        </w:rPr>
-        <w:t>Physics for Game Programmers</w:t>
-      </w:r>
-      <w:r>
-        <w:t xml:space="preserve"> by Grant Palmer</w:t>
-      </w:r>
-      <w:r>
-        <w:t>. Both o</w:t>
-      </w:r>
-      <w:r>
-        <w:t xml:space="preserve">f these books describe a </w:t>
-      </w:r>
-      <w:r>
-        <w:t xml:space="preserve">flight dynamics model capable of being implemented in software. </w:t>
-      </w:r>
-      <w:r>
-        <w:t xml:space="preserve">The models in each book are unique; </w:t>
-      </w:r>
-      <w:r>
-        <w:t>Bourg’s book is written in C++, and Palmer’s is written in Java.</w:t>
-      </w:r>
-      <w:r>
-        <w:t xml:space="preserve"> The authors also take different fundamental approaches in the math of their model. For example, Bou</w:t>
-      </w:r>
-      <w:r>
-        <w:t>rg uses quaternions to track</w:t>
-      </w:r>
-      <w:r>
-        <w:t xml:space="preserve"> 3D rotations of an airplane, while Palmer uses 3x3 matrices</w:t>
-      </w:r>
-      <w:r>
-        <w:t xml:space="preserve"> to keep track of rotations</w:t>
-      </w:r>
-      <w:r>
-        <w:t xml:space="preserve">. </w:t>
-      </w:r>
-      <w:r>
-        <w:t>In this case, the fundamental attributes of either given model that will provide the best performance and ease of coding was chosen</w:t>
-      </w:r>
-      <w:r>
-        <w:t xml:space="preserve"> for use</w:t>
-      </w:r>
-      <w:r>
-        <w:t xml:space="preserve">. </w:t>
-      </w:r>
-      <w:r>
-        <w:t>With that, to</w:t>
+        <w:t>that, to</w:t>
       </w:r>
       <w:r>
         <w:t xml:space="preserve"> build</w:t>
@@ -5200,25 +5200,25 @@
       <w:pPr>
         <w:pStyle w:val="Heading2"/>
       </w:pPr>
-      <w:bookmarkStart w:name="_Toc49698460" w:id="86"/>
-      <w:bookmarkStart w:name="_Toc493484475" w:id="87"/>
-      <w:bookmarkStart w:name="_Toc493484716" w:id="88"/>
-      <w:bookmarkStart w:name="_Toc494527310" w:id="89"/>
-      <w:bookmarkStart w:name="_Toc495221476" w:id="90"/>
-      <w:bookmarkStart w:name="_Toc495663187" w:id="91"/>
-      <w:bookmarkStart w:name="_Toc495826209" w:id="92"/>
-      <w:bookmarkStart w:name="_Toc495826317" w:id="93"/>
-      <w:bookmarkStart w:name="_Toc495999057" w:id="94"/>
-      <w:bookmarkStart w:name="_Toc496074855" w:id="95"/>
-      <w:bookmarkStart w:name="_Toc496074950" w:id="96"/>
-      <w:bookmarkStart w:name="_Toc496075124" w:id="97"/>
-      <w:bookmarkStart w:name="_Toc496075282" w:id="98"/>
-      <w:bookmarkStart w:name="_Toc496075346" w:id="99"/>
-      <w:bookmarkStart w:name="_Toc496080588" w:id="100"/>
-      <w:bookmarkStart w:name="_Toc503248585" w:id="101"/>
-      <w:bookmarkStart w:name="_Toc504131161" w:id="102"/>
-      <w:bookmarkStart w:name="_Toc504131363" w:id="103"/>
-      <w:bookmarkStart w:name="_Toc504131518" w:id="104"/>
+      <w:bookmarkStart w:id="86" w:name="_Toc49698460"/>
+      <w:bookmarkStart w:id="87" w:name="_Toc493484475"/>
+      <w:bookmarkStart w:id="88" w:name="_Toc493484716"/>
+      <w:bookmarkStart w:id="89" w:name="_Toc494527310"/>
+      <w:bookmarkStart w:id="90" w:name="_Toc495221476"/>
+      <w:bookmarkStart w:id="91" w:name="_Toc495663187"/>
+      <w:bookmarkStart w:id="92" w:name="_Toc495826209"/>
+      <w:bookmarkStart w:id="93" w:name="_Toc495826317"/>
+      <w:bookmarkStart w:id="94" w:name="_Toc495999057"/>
+      <w:bookmarkStart w:id="95" w:name="_Toc496074855"/>
+      <w:bookmarkStart w:id="96" w:name="_Toc496074950"/>
+      <w:bookmarkStart w:id="97" w:name="_Toc496075124"/>
+      <w:bookmarkStart w:id="98" w:name="_Toc496075282"/>
+      <w:bookmarkStart w:id="99" w:name="_Toc496075346"/>
+      <w:bookmarkStart w:id="100" w:name="_Toc496080588"/>
+      <w:bookmarkStart w:id="101" w:name="_Toc503248585"/>
+      <w:bookmarkStart w:id="102" w:name="_Toc504131161"/>
+      <w:bookmarkStart w:id="103" w:name="_Toc504131363"/>
+      <w:bookmarkStart w:id="104" w:name="_Toc504131518"/>
       <w:r>
         <w:t xml:space="preserve">1.7 </w:t>
       </w:r>
@@ -5269,8 +5269,8 @@
       <w:pPr>
         <w:pStyle w:val="Heading2"/>
       </w:pPr>
-      <w:bookmarkStart w:name="_Toc49698461" w:id="105"/>
-      <w:bookmarkStart w:name="_Toc49698462" w:id="106"/>
+      <w:bookmarkStart w:id="105" w:name="_Toc49698461"/>
+      <w:bookmarkStart w:id="106" w:name="_Toc49698462"/>
       <w:bookmarkEnd w:id="105"/>
       <w:bookmarkEnd w:id="106"/>
       <w:r>
@@ -5352,7 +5352,7 @@
       <w:pPr>
         <w:pStyle w:val="Heading1"/>
       </w:pPr>
-      <w:bookmarkStart w:name="_Toc49698463" w:id="107"/>
+      <w:bookmarkStart w:id="107" w:name="_Toc49698463"/>
       <w:r>
         <w:lastRenderedPageBreak/>
         <w:t xml:space="preserve">II. </w:t>
@@ -5366,7 +5366,7 @@
       <w:pPr>
         <w:pStyle w:val="Heading2"/>
       </w:pPr>
-      <w:bookmarkStart w:name="_Toc49698464" w:id="108"/>
+      <w:bookmarkStart w:id="108" w:name="_Toc49698464"/>
       <w:r>
         <w:t xml:space="preserve">2.1 </w:t>
       </w:r>
@@ -5552,7 +5552,7 @@
           <w:rFonts w:eastAsiaTheme="minorHAnsi"/>
         </w:rPr>
       </w:pPr>
-      <w:bookmarkStart w:name="_Toc49698469" w:id="109"/>
+      <w:bookmarkStart w:id="109" w:name="_Toc49698469"/>
       <w:r>
         <w:rPr>
           <w:rFonts w:eastAsiaTheme="minorHAnsi"/>
@@ -5933,7 +5933,7 @@
           <w:b w:val="0"/>
         </w:rPr>
       </w:pPr>
-      <w:bookmarkStart w:name="_Toc49734274" w:id="110"/>
+      <w:bookmarkStart w:id="110" w:name="_Toc49734274"/>
       <w:r>
         <w:rPr>
           <w:b w:val="0"/>
@@ -6112,7 +6112,7 @@
           <w:iCs/>
         </w:rPr>
       </w:pPr>
-      <w:bookmarkStart w:name="_Toc49734275" w:id="111"/>
+      <w:bookmarkStart w:id="111" w:name="_Toc49734275"/>
       <w:r>
         <w:rPr>
           <w:b w:val="0"/>
@@ -6347,7 +6347,7 @@
           <w:szCs w:val="24"/>
         </w:rPr>
       </w:pPr>
-      <w:bookmarkStart w:name="_Toc49734277" w:id="112"/>
+      <w:bookmarkStart w:id="112" w:name="_Toc49734277"/>
       <w:r>
         <w:rPr>
           <w:b w:val="0"/>
@@ -6417,31 +6417,13 @@
         <w:rPr>
           <w:rFonts w:eastAsiaTheme="minorHAnsi"/>
         </w:rPr>
-        <w:t xml:space="preserve">the actual physics </w:t>
-      </w:r>
-      <w:r>
-        <w:rPr>
-          <w:rFonts w:eastAsiaTheme="minorHAnsi"/>
-        </w:rPr>
-        <w:t>of a real-time 3D rigid body FDM</w:t>
-      </w:r>
-      <w:r>
-        <w:rPr>
-          <w:rFonts w:eastAsiaTheme="minorHAnsi"/>
-        </w:rPr>
-        <w:t xml:space="preserve"> can be explained.</w:t>
+        <w:t>the actual physics of a real-time 3D rigid body FDM can be explained.</w:t>
       </w:r>
       <w:r>
         <w:rPr>
           <w:iCs/>
         </w:rPr>
         <w:t xml:space="preserve"> </w:t>
-      </w:r>
-      <w:r>
-        <w:rPr>
-          <w:iCs/>
-        </w:rPr>
-        <w:t>(working from here below)</w:t>
       </w:r>
     </w:p>
     <w:p>
@@ -6545,7 +6527,6 @@
         <w:rPr>
           <w:iCs/>
         </w:rPr>
-        <w:lastRenderedPageBreak/>
         <w:t xml:space="preserve">The formula is: </w:t>
       </w:r>
       <w:r>
@@ -6630,6 +6611,7 @@
         <w:rPr>
           <w:iCs/>
         </w:rPr>
+        <w:lastRenderedPageBreak/>
         <w:t>vcg is the vector representing air speed and flight direction</w:t>
       </w:r>
       <w:r>
@@ -6986,615 +6968,98 @@
     </w:p>
     <w:p>
       <w:pPr>
+        <w:rPr>
+          <w:iCs/>
+        </w:rPr>
+      </w:pPr>
+    </w:p>
+    <w:p>
+      <w:pPr>
+        <w:rPr>
+          <w:iCs/>
+        </w:rPr>
+      </w:pPr>
+    </w:p>
+    <w:p>
+      <w:pPr>
+        <w:pStyle w:val="Heading2"/>
+        <w:rPr>
+          <w:rFonts w:eastAsiaTheme="minorHAnsi"/>
+        </w:rPr>
+      </w:pPr>
+      <w:bookmarkStart w:id="113" w:name="_Toc49698468"/>
+      <w:r>
+        <w:rPr>
+          <w:rFonts w:eastAsiaTheme="minorHAnsi"/>
+        </w:rPr>
+        <w:t>2.5 Entity Component System</w:t>
+      </w:r>
+      <w:bookmarkEnd w:id="113"/>
+    </w:p>
+    <w:p>
+      <w:pPr>
         <w:ind w:firstLine="720"/>
         <w:rPr>
-          <w:iCs/>
-        </w:rPr>
-      </w:pPr>
-      <w:r>
-        <w:rPr>
-          <w:iCs/>
-        </w:rPr>
-        <w:t xml:space="preserve">With a background understanding of the components of a plane, forces, and rotation, we can begin to explain how to the physics calculations come together to create the FDM. To begin, we need a rigid body struct to encapsulate all for the data needed to define the state of the airplane. Within this struct, a quaternion needs to be defined. A quaternion is a way to represent orientation of something in three dimensions. </w:t>
-      </w:r>
-      <w:r>
-        <w:rPr>
-          <w:iCs/>
+          <w:rFonts w:eastAsiaTheme="minorHAnsi"/>
+        </w:rPr>
+      </w:pPr>
+      <w:r>
+        <w:rPr>
+          <w:rFonts w:eastAsiaTheme="minorHAnsi"/>
+        </w:rPr>
+        <w:t xml:space="preserve">The FDM will be organized, and implemented in code as an </w:t>
+      </w:r>
+      <w:r>
+        <w:rPr>
+          <w:rFonts w:eastAsiaTheme="minorHAnsi"/>
+        </w:rPr>
+        <w:t>ECS architecture</w:t>
+      </w:r>
+      <w:r>
+        <w:rPr>
+          <w:rFonts w:eastAsiaTheme="minorHAnsi"/>
+        </w:rPr>
+        <w:t xml:space="preserve">. ECS is a different way to organize data, and a viable alternative to organizing code with </w:t>
+      </w:r>
+      <w:r>
+        <w:rPr>
+          <w:rFonts w:eastAsiaTheme="minorHAnsi"/>
         </w:rPr>
         <w:lastRenderedPageBreak/>
-        <w:t xml:space="preserve">Specifically, we are about unit quaternions. It is like a vector, made of four components, which satisfies this equation: </w:t>
-      </w:r>
-      <w:r>
-        <w:rPr>
-          <w:iCs/>
-        </w:rPr>
-        <w:t>q</w:t>
-      </w:r>
-      <w:r>
-        <w:rPr>
-          <w:iCs/>
-          <w:vertAlign w:val="subscript"/>
-        </w:rPr>
-        <w:t>0</w:t>
-      </w:r>
-      <w:r>
-        <w:rPr>
-          <w:iCs/>
-        </w:rPr>
-        <w:t>2 + q</w:t>
-      </w:r>
-      <w:r>
-        <w:rPr>
-          <w:iCs/>
-          <w:vertAlign w:val="subscript"/>
-        </w:rPr>
-        <w:t>x</w:t>
-      </w:r>
-      <w:r>
-        <w:rPr>
-          <w:iCs/>
-        </w:rPr>
-        <w:t>2 + q</w:t>
-      </w:r>
-      <w:r>
-        <w:rPr>
-          <w:iCs/>
-          <w:vertAlign w:val="subscript"/>
-        </w:rPr>
-        <w:t>y</w:t>
-      </w:r>
-      <w:r>
-        <w:rPr>
-          <w:iCs/>
-        </w:rPr>
-        <w:t>2 + q</w:t>
-      </w:r>
-      <w:r>
-        <w:rPr>
-          <w:iCs/>
-          <w:vertAlign w:val="subscript"/>
-        </w:rPr>
-        <w:t>z</w:t>
-      </w:r>
-      <w:r>
-        <w:rPr>
-          <w:iCs/>
-        </w:rPr>
-        <w:t>2 = 1</w:t>
-      </w:r>
-      <w:r>
-        <w:rPr>
-          <w:iCs/>
-        </w:rPr>
-        <w:t xml:space="preserve">. Figure x visualizes that the rigid body can rotate about some arbitrary axis u at the rigid bodies center of gravity. </w:t>
-      </w:r>
-    </w:p>
-    <w:p>
-      <w:pPr>
-        <w:ind w:firstLine="720"/>
-        <w:rPr>
-          <w:iCs/>
-        </w:rPr>
-      </w:pPr>
-      <w:r>
-        <w:rPr>
-          <w:iCs/>
-          <w:noProof/>
-        </w:rPr>
-        <w:drawing>
-          <wp:inline distT="0" distB="0" distL="0" distR="0" wp14:anchorId="41A260AB" wp14:editId="0D634A9A">
-            <wp:extent cx="1974850" cy="1366015"/>
-            <wp:effectExtent l="0" t="0" r="6350" b="5715"/>
-            <wp:docPr id="13" name="Picture 13"/>
-            <wp:cNvGraphicFramePr>
-              <a:graphicFrameLocks xmlns:a="http://schemas.openxmlformats.org/drawingml/2006/main" noChangeAspect="1"/>
-            </wp:cNvGraphicFramePr>
-            <a:graphic xmlns:a="http://schemas.openxmlformats.org/drawingml/2006/main">
-              <a:graphicData uri="http://schemas.openxmlformats.org/drawingml/2006/picture">
-                <pic:pic xmlns:pic="http://schemas.openxmlformats.org/drawingml/2006/picture">
-                  <pic:nvPicPr>
-                    <pic:cNvPr id="0" name="Picture 15"/>
-                    <pic:cNvPicPr>
-                      <a:picLocks noChangeAspect="1" noChangeArrowheads="1"/>
-                    </pic:cNvPicPr>
-                  </pic:nvPicPr>
-                  <pic:blipFill>
-                    <a:blip r:embed="rId16" cstate="print">
-                      <a:extLst>
-                        <a:ext uri="{28A0092B-C50C-407E-A947-70E740481C1C}">
-                          <a14:useLocalDpi xmlns:a14="http://schemas.microsoft.com/office/drawing/2010/main" val="0"/>
-                        </a:ext>
-                      </a:extLst>
-                    </a:blip>
-                    <a:srcRect/>
-                    <a:stretch>
-                      <a:fillRect/>
-                    </a:stretch>
-                  </pic:blipFill>
-                  <pic:spPr bwMode="auto">
-                    <a:xfrm>
-                      <a:off x="0" y="0"/>
-                      <a:ext cx="1978268" cy="1368379"/>
-                    </a:xfrm>
-                    <a:prstGeom prst="rect">
-                      <a:avLst/>
-                    </a:prstGeom>
-                    <a:noFill/>
-                    <a:ln>
-                      <a:noFill/>
-                    </a:ln>
-                  </pic:spPr>
-                </pic:pic>
-              </a:graphicData>
-            </a:graphic>
-          </wp:inline>
-        </w:drawing>
-      </w:r>
-    </w:p>
-    <w:p>
-      <w:pPr>
-        <w:rPr>
-          <w:iCs/>
-        </w:rPr>
-      </w:pPr>
-      <w:r>
-        <w:rPr>
-          <w:iCs/>
-        </w:rPr>
-        <w:t>First, you set up a quaternion that represents the initial orientation of the rigid</w:t>
-      </w:r>
-      <w:r>
-        <w:rPr>
-          <w:iCs/>
-        </w:rPr>
-        <w:t xml:space="preserve"> </w:t>
-      </w:r>
-      <w:r>
-        <w:rPr>
-          <w:iCs/>
-        </w:rPr>
-        <w:t>body at time 0</w:t>
-      </w:r>
-      <w:r>
-        <w:rPr>
-          <w:iCs/>
+        <w:t xml:space="preserve">the Object Oriented Programming (OOP). The ECS structure is popular in designing game engines, such as Unity [8]. Where OOP focuses on inheritance and hierarchies, ECS focuses on composition. ECS gets rid of the troubles that arise with inheritance. Suppose we have a space or world that we want to populate with things. These things may have similar attributes as well as unique attributes. With OOP, you would have a base class called Thing that all other Thing types will inherit. The limitation is that one child class can only inherit directly from one parent. For example, a Mammal type may have a child Dog which inherits a fur attribute, and a Bird may have a child Duck which inherits the lays eggs attribute. But in this case, a platypus, which has fur and lays eggs needs to inherit both attributes [9]. This complicates things. The hierarchy chains that are created in game design can become too large to work with and code becomes too highly dependent on other code [10]. This makes maintenance of code and adding new features a pain with OOP. This is where ECS shines. </w:t>
+      </w:r>
+    </w:p>
+    <w:p>
+      <w:pPr>
+        <w:rPr>
+          <w:rFonts w:eastAsiaTheme="minorHAnsi"/>
+        </w:rPr>
+      </w:pPr>
+      <w:r>
+        <w:rPr>
+          <w:rFonts w:eastAsiaTheme="minorHAnsi"/>
+        </w:rPr>
+        <w:tab/>
+        <w:t>In an ECS structure, you do not have hierarchy levels – you have these things called Entities, Components, and Systems</w:t>
+      </w:r>
+      <w:r>
+        <w:rPr>
+          <w:rFonts w:eastAsiaTheme="minorHAnsi"/>
         </w:rPr>
         <w:t xml:space="preserve">. </w:t>
       </w:r>
       <w:r>
         <w:rPr>
-          <w:iCs/>
-        </w:rPr>
-        <w:t>Then you</w:t>
-      </w:r>
-      <w:r>
-        <w:rPr>
-          <w:iCs/>
-        </w:rPr>
-        <w:t xml:space="preserve"> </w:t>
-      </w:r>
-      <w:r>
-        <w:rPr>
-          <w:iCs/>
-        </w:rPr>
-        <w:t>update the orientation to reflect the new orientation at a given instant in time using the</w:t>
-      </w:r>
-      <w:r>
-        <w:rPr>
-          <w:iCs/>
-        </w:rPr>
-        <w:t xml:space="preserve"> </w:t>
-      </w:r>
-      <w:r>
-        <w:rPr>
-          <w:iCs/>
-        </w:rPr>
-        <w:t>angular velocities that are calculated for that instant.</w:t>
-      </w:r>
-      <w:r>
-        <w:rPr>
-          <w:iCs/>
-        </w:rPr>
-        <w:t xml:space="preserve"> A quaternion can be made given the from each Euler angles.</w:t>
-      </w:r>
-    </w:p>
-    <w:p>
-      <w:pPr>
-        <w:rPr>
-          <w:iCs/>
-        </w:rPr>
-      </w:pPr>
-      <w:r>
-        <w:rPr>
-          <w:b/>
-          <w:bCs/>
-          <w:iCs/>
-        </w:rPr>
-        <w:t>q</w:t>
-      </w:r>
-      <w:r>
-        <w:rPr>
-          <w:iCs/>
-        </w:rPr>
-        <w:t>roll = [cos(</w:t>
-      </w:r>
-      <w:r>
-        <w:rPr>
-          <w:rFonts w:hint="eastAsia"/>
-          <w:iCs/>
-        </w:rPr>
-        <w:t>φ</w:t>
-      </w:r>
-      <w:r>
-        <w:rPr>
-          <w:iCs/>
-        </w:rPr>
-        <w:t>/2), (sin(</w:t>
-      </w:r>
-      <w:r>
-        <w:rPr>
-          <w:rFonts w:hint="eastAsia"/>
-          <w:iCs/>
-        </w:rPr>
-        <w:t>φ</w:t>
-      </w:r>
-      <w:r>
-        <w:rPr>
-          <w:iCs/>
-        </w:rPr>
-        <w:t xml:space="preserve">/2)) </w:t>
-      </w:r>
-      <w:r>
-        <w:rPr>
-          <w:b/>
-          <w:bCs/>
-          <w:iCs/>
-        </w:rPr>
-        <w:t xml:space="preserve">i </w:t>
-      </w:r>
-      <w:r>
-        <w:rPr>
-          <w:iCs/>
-        </w:rPr>
-        <w:t xml:space="preserve">+ 0 </w:t>
-      </w:r>
-      <w:r>
-        <w:rPr>
-          <w:b/>
-          <w:bCs/>
-          <w:iCs/>
-        </w:rPr>
-        <w:t xml:space="preserve">j </w:t>
-      </w:r>
-      <w:r>
-        <w:rPr>
-          <w:iCs/>
-        </w:rPr>
-        <w:t xml:space="preserve">+ 0 </w:t>
-      </w:r>
-      <w:r>
-        <w:rPr>
-          <w:b/>
-          <w:bCs/>
-          <w:iCs/>
-        </w:rPr>
-        <w:t>k</w:t>
-      </w:r>
-      <w:r>
-        <w:rPr>
-          <w:iCs/>
-        </w:rPr>
-        <w:t>]</w:t>
-      </w:r>
-    </w:p>
-    <w:p>
-      <w:pPr>
-        <w:rPr>
-          <w:iCs/>
-        </w:rPr>
-      </w:pPr>
-      <w:r>
-        <w:rPr>
-          <w:b/>
-          <w:bCs/>
-          <w:iCs/>
-        </w:rPr>
-        <w:t>q</w:t>
-      </w:r>
-      <w:r>
-        <w:rPr>
-          <w:iCs/>
-        </w:rPr>
-        <w:t>pitch = [cos(</w:t>
-      </w:r>
-      <w:r>
-        <w:rPr>
-          <w:rFonts w:hint="eastAsia"/>
-          <w:iCs/>
-        </w:rPr>
-        <w:t>τ</w:t>
-      </w:r>
-      <w:r>
-        <w:rPr>
-          <w:iCs/>
-        </w:rPr>
-        <w:t xml:space="preserve"> /2), 0 </w:t>
-      </w:r>
-      <w:r>
-        <w:rPr>
-          <w:b/>
-          <w:bCs/>
-          <w:iCs/>
-        </w:rPr>
-        <w:t xml:space="preserve">i </w:t>
-      </w:r>
-      <w:r>
-        <w:rPr>
-          <w:iCs/>
-        </w:rPr>
-        <w:t>+ (sin(</w:t>
-      </w:r>
-      <w:r>
-        <w:rPr>
-          <w:rFonts w:hint="eastAsia"/>
-          <w:iCs/>
-        </w:rPr>
-        <w:t>τ</w:t>
-      </w:r>
-      <w:r>
-        <w:rPr>
-          <w:iCs/>
-        </w:rPr>
-        <w:t xml:space="preserve"> /2)) </w:t>
-      </w:r>
-      <w:r>
-        <w:rPr>
-          <w:b/>
-          <w:bCs/>
-          <w:iCs/>
-        </w:rPr>
-        <w:t xml:space="preserve">j </w:t>
-      </w:r>
-      <w:r>
-        <w:rPr>
-          <w:iCs/>
-        </w:rPr>
-        <w:t xml:space="preserve">+ 0 </w:t>
-      </w:r>
-      <w:r>
-        <w:rPr>
-          <w:b/>
-          <w:bCs/>
-          <w:iCs/>
-        </w:rPr>
-        <w:t>k</w:t>
-      </w:r>
-      <w:r>
-        <w:rPr>
-          <w:iCs/>
-        </w:rPr>
-        <w:t>]</w:t>
-      </w:r>
-    </w:p>
-    <w:p>
-      <w:pPr>
-        <w:rPr>
-          <w:iCs/>
-        </w:rPr>
-      </w:pPr>
-      <w:r>
-        <w:rPr>
-          <w:b/>
-          <w:bCs/>
-          <w:iCs/>
-        </w:rPr>
-        <w:t>q</w:t>
-      </w:r>
-      <w:r>
-        <w:rPr>
-          <w:iCs/>
-        </w:rPr>
-        <w:t>yaw = [cos(</w:t>
-      </w:r>
-      <w:r>
-        <w:rPr>
-          <w:rFonts w:hint="eastAsia"/>
-          <w:iCs/>
-        </w:rPr>
-        <w:t>ψ</w:t>
-      </w:r>
-      <w:r>
-        <w:rPr>
-          <w:iCs/>
-        </w:rPr>
-        <w:t xml:space="preserve"> /2), 0 </w:t>
-      </w:r>
-      <w:r>
-        <w:rPr>
-          <w:b/>
-          <w:bCs/>
-          <w:iCs/>
-        </w:rPr>
-        <w:t xml:space="preserve">i </w:t>
-      </w:r>
-      <w:r>
-        <w:rPr>
-          <w:iCs/>
-        </w:rPr>
-        <w:t xml:space="preserve">+ 0 </w:t>
-      </w:r>
-      <w:r>
-        <w:rPr>
-          <w:b/>
-          <w:bCs/>
-          <w:iCs/>
-        </w:rPr>
-        <w:t xml:space="preserve">j </w:t>
-      </w:r>
-      <w:r>
-        <w:rPr>
-          <w:iCs/>
-        </w:rPr>
-        <w:t>+ (sin(</w:t>
-      </w:r>
-      <w:r>
-        <w:rPr>
-          <w:rFonts w:hint="eastAsia"/>
-          <w:iCs/>
-        </w:rPr>
-        <w:t>ψ</w:t>
-      </w:r>
-      <w:r>
-        <w:rPr>
-          <w:iCs/>
-        </w:rPr>
-        <w:t xml:space="preserve"> /2)) </w:t>
-      </w:r>
-      <w:r>
-        <w:rPr>
-          <w:b/>
-          <w:bCs/>
-          <w:iCs/>
-        </w:rPr>
-        <w:t>k</w:t>
-      </w:r>
-      <w:r>
-        <w:rPr>
-          <w:iCs/>
-        </w:rPr>
-        <w:t>]</w:t>
-      </w:r>
-    </w:p>
-    <w:p>
-      <w:pPr>
-        <w:rPr>
-          <w:iCs/>
-        </w:rPr>
-      </w:pPr>
-      <w:r>
-        <w:rPr>
-          <w:iCs/>
-        </w:rPr>
-        <w:t>The resulting quaternions are then multiplied together to get one quaternion representing the airplanes orientation.</w:t>
-      </w:r>
-    </w:p>
-    <w:p>
-      <w:pPr>
-        <w:rPr>
-          <w:iCs/>
-        </w:rPr>
-      </w:pPr>
-    </w:p>
-    <w:p>
-      <w:pPr>
-        <w:rPr>
-          <w:iCs/>
-        </w:rPr>
-      </w:pPr>
-    </w:p>
-    <w:p>
-      <w:pPr>
-        <w:ind w:firstLine="720"/>
-      </w:pPr>
-      <w:r>
-        <w:t xml:space="preserve">Possible </w:t>
-      </w:r>
-      <w:r>
-        <w:t>garbage</w:t>
-      </w:r>
-      <w:r>
-        <w:t xml:space="preserve">:::To create a FDM with medium fidelity, there are different decision decisions made when building an FDM to reach the goal – a realistic real-time 3D flying airplane Although the physics calculations of a FDM is standard from one existing FDM to another, there are specific technique decisions that are made. For </w:t>
-      </w:r>
-      <w:r>
+          <w:rFonts w:eastAsiaTheme="minorHAnsi"/>
+        </w:rPr>
+        <w:t xml:space="preserve">You start with an Entity, which represent concrete objects in the world, like a bullet. Entities on their own are useless; they are just containers which Components can be added to. Components hold data and represent a feature. For example, Position is a Component of an Entity. The Components called Position, Render, and Spawning may be added to the Bullet Entity. The mixing and matching of Components can create unique Entities. A Player Entity can be created by adding the Components Position, Render, and Health. Systems are what give functionality to an ECS architecture. A System could be created called Render, which handles all of the rendering functionality of the world. Or a System called Health could </w:t>
+      </w:r>
+      <w:r>
+        <w:rPr>
+          <w:rFonts w:eastAsiaTheme="minorHAnsi"/>
+        </w:rPr>
         <w:lastRenderedPageBreak/>
-        <w:t xml:space="preserve">example, Bourg uses quaternions to track 3D rotations of an airplane, while Palmer uses 3x3 matrices to keep track of rotations. There are different ways to get to the same result. </w:t>
-      </w:r>
-    </w:p>
-    <w:p>
-      <w:pPr>
-        <w:rPr>
-          <w:iCs/>
-        </w:rPr>
-      </w:pPr>
-    </w:p>
-    <w:p>
-      <w:pPr>
-        <w:pStyle w:val="Heading2"/>
-        <w:rPr>
-          <w:rFonts w:eastAsiaTheme="minorHAnsi"/>
-        </w:rPr>
-      </w:pPr>
-      <w:bookmarkStart w:name="_Toc49698468" w:id="113"/>
-      <w:r>
-        <w:rPr>
-          <w:rFonts w:eastAsiaTheme="minorHAnsi"/>
-        </w:rPr>
-        <w:t>2.5 Entity Component System</w:t>
-      </w:r>
-      <w:bookmarkEnd w:id="113"/>
-    </w:p>
-    <w:p>
-      <w:pPr>
-        <w:ind w:firstLine="720"/>
-        <w:rPr>
-          <w:rFonts w:eastAsiaTheme="minorHAnsi"/>
-        </w:rPr>
-      </w:pPr>
-      <w:r>
-        <w:rPr>
-          <w:rFonts w:eastAsiaTheme="minorHAnsi"/>
-        </w:rPr>
-        <w:t xml:space="preserve">The FDM will be organized, and implemented in code as an </w:t>
-      </w:r>
-      <w:r>
-        <w:rPr>
-          <w:rFonts w:eastAsiaTheme="minorHAnsi"/>
-        </w:rPr>
-        <w:t>ECS architecture</w:t>
-      </w:r>
-      <w:r>
-        <w:rPr>
-          <w:rFonts w:eastAsiaTheme="minorHAnsi"/>
-        </w:rPr>
-        <w:t xml:space="preserve">. ECS is a different way to organize data, and a viable alternative to organizing code with the Object Oriented Programming (OOP). The ECS structure is popular in designing game engines, such as Unity [8]. Where OOP focuses on inheritance and hierarchies, ECS focuses on composition. ECS gets rid of the troubles that arise with inheritance. Suppose we have a space or world that we want to populate with things. These things may have similar attributes as well as unique attributes. With OOP, you would have a base class called Thing that all other Thing types will inherit. The limitation is that one child class can only inherit directly from one parent. For example, a Mammal type may have a child Dog which inherits a fur attribute, and a Bird may have a child Duck which inherits the lays eggs attribute. But in this case, a platypus, which has fur and lays eggs needs to inherit both attributes [9]. This complicates things. The hierarchy chains that are created in game design can become too large to work with and code becomes too highly dependent on other code [10]. This makes maintenance of code and adding new features a pain with OOP. This is where ECS shines. </w:t>
-      </w:r>
-    </w:p>
-    <w:p>
-      <w:pPr>
-        <w:rPr>
-          <w:rFonts w:eastAsiaTheme="minorHAnsi"/>
-        </w:rPr>
-      </w:pPr>
-      <w:r>
-        <w:rPr>
-          <w:rFonts w:eastAsiaTheme="minorHAnsi"/>
-        </w:rPr>
-        <w:tab/>
-      </w:r>
-      <w:r>
-        <w:rPr>
-          <w:rFonts w:eastAsiaTheme="minorHAnsi"/>
-        </w:rPr>
-        <w:t>In an ECS structure, you do not have hierarchy levels – you have these things called Entities, Components, and Systems</w:t>
-      </w:r>
-      <w:r>
-        <w:rPr>
-          <w:rFonts w:eastAsiaTheme="minorHAnsi"/>
-        </w:rPr>
-        <w:t xml:space="preserve">. </w:t>
-      </w:r>
-      <w:r>
-        <w:rPr>
-          <w:rFonts w:eastAsiaTheme="minorHAnsi"/>
-        </w:rPr>
-        <w:t xml:space="preserve">You start with an Entity, which represent concrete objects in the world, like a bullet. Entities on their own are useless; they are just </w:t>
-      </w:r>
-      <w:r>
-        <w:rPr>
-          <w:rFonts w:eastAsiaTheme="minorHAnsi"/>
-        </w:rPr>
-        <w:lastRenderedPageBreak/>
-        <w:t>containers which Components can be added to. Components hold data and represent a feature. For example, Position is a Component of an Entity. The Components called Position, Render, and Spawning may be added to the Bullet Entity. The mixing and matching of Components can create unique Entities. A Player Entity can be created by adding the Components Position, Render, and Health. Systems are what give functionality to an ECS architecture. A System could be created called Render, which handles all of the rendering functionality of the world. Or a System called Health could handle all of the health functions. Systems have something called a filter. Filters look for every Entity which has some combination of specified Components. For example, the Render System’s filter wants to find every Entity with the Render data Component and Position data Component. Once these Entities are found, they are returned to the Render System to perform some job on it [11]. This is this example visualized [11]:</w:t>
+        <w:t>handle all of the health functions. Systems have something called a filter. Filters look for every Entity which has some combination of specified Components. For example, the Render System’s filter wants to find every Entity with the Render data Component and Position data Component. Once these Entities are found, they are returned to the Render System to perform some job on it [11]. This is this example visualized [11]:</w:t>
       </w:r>
     </w:p>
     <w:p>
@@ -7623,7 +7088,7 @@
                     <pic:cNvPicPr/>
                   </pic:nvPicPr>
                   <pic:blipFill>
-                    <a:blip r:embed="rId17" cstate="print">
+                    <a:blip r:embed="rId16" cstate="print">
                       <a:extLst>
                         <a:ext uri="{28A0092B-C50C-407E-A947-70E740481C1C}">
                           <a14:useLocalDpi xmlns:a14="http://schemas.microsoft.com/office/drawing/2010/main" val="0"/>
@@ -7658,7 +7123,7 @@
           <w:b w:val="0"/>
         </w:rPr>
       </w:pPr>
-      <w:bookmarkStart w:name="_Toc49734273" w:id="114"/>
+      <w:bookmarkStart w:id="114" w:name="_Toc49734273"/>
       <w:r>
         <w:rPr>
           <w:b w:val="0"/>
@@ -7715,69 +7180,58 @@
         <w:rPr>
           <w:rFonts w:eastAsiaTheme="minorHAnsi"/>
         </w:rPr>
-        <w:t xml:space="preserve">As seen in Figure 1, the Systems are separate from the Components. The Systems, when performing a job, does not care what Entity it is operating on. The whole point is </w:t>
+        <w:t xml:space="preserve">As seen in Figure 1, the Systems are separate from the Components. The Systems, when performing a job, does not care what Entity it is operating on. The whole point is that the </w:t>
       </w:r>
       <w:r>
         <w:rPr>
           <w:rFonts w:eastAsiaTheme="minorHAnsi"/>
         </w:rPr>
+        <w:t xml:space="preserve">data </w:t>
+      </w:r>
+      <w:r>
+        <w:rPr>
+          <w:rFonts w:eastAsiaTheme="minorHAnsi"/>
+        </w:rPr>
+        <w:t xml:space="preserve">Components are </w:t>
+      </w:r>
+      <w:r>
+        <w:rPr>
+          <w:rFonts w:eastAsiaTheme="minorHAnsi"/>
+        </w:rPr>
+        <w:t xml:space="preserve">completely separated from the </w:t>
+      </w:r>
+      <w:r>
+        <w:rPr>
+          <w:rFonts w:eastAsiaTheme="minorHAnsi"/>
+        </w:rPr>
+        <w:t>Systems functionality [12]. This separates code dependencies, making code easy to refactor, and makes it simple to implement concurrency. With data separated from functionality, a job can be operated on multiple Entities concurrently. Also, because a Systems does a job on specified data Components, they only iterate over Entities that they care about</w:t>
+      </w:r>
+      <w:r>
+        <w:rPr>
+          <w:rFonts w:eastAsiaTheme="minorHAnsi"/>
+        </w:rPr>
+        <w:t>.</w:t>
+      </w:r>
+      <w:r>
+        <w:rPr>
+          <w:rFonts w:eastAsiaTheme="minorHAnsi"/>
+        </w:rPr>
+        <w:t xml:space="preserve"> This is all good for performance.</w:t>
+      </w:r>
+      <w:r>
+        <w:rPr>
+          <w:rFonts w:eastAsiaTheme="minorHAnsi"/>
+        </w:rPr>
+        <w:t> </w:t>
+      </w:r>
+    </w:p>
+    <w:p>
+      <w:r>
+        <w:rPr>
+          <w:rFonts w:eastAsiaTheme="minorHAnsi"/>
+        </w:rPr>
         <w:lastRenderedPageBreak/>
-        <w:t xml:space="preserve">that the </w:t>
-      </w:r>
-      <w:r>
-        <w:rPr>
-          <w:rFonts w:eastAsiaTheme="minorHAnsi"/>
-        </w:rPr>
-        <w:t xml:space="preserve">data </w:t>
-      </w:r>
-      <w:r>
-        <w:rPr>
-          <w:rFonts w:eastAsiaTheme="minorHAnsi"/>
-        </w:rPr>
-        <w:t xml:space="preserve">Components are </w:t>
-      </w:r>
-      <w:r>
-        <w:rPr>
-          <w:rFonts w:eastAsiaTheme="minorHAnsi"/>
-        </w:rPr>
-        <w:t xml:space="preserve">completely separated from the </w:t>
-      </w:r>
-      <w:r>
-        <w:rPr>
-          <w:rFonts w:eastAsiaTheme="minorHAnsi"/>
-        </w:rPr>
-        <w:t>Systems functionality [12]. This separates code dependencies, making code easy to refactor, and makes it simple to implement concurrency. With data separated from functionality, a job can be operated on multiple Entities concurrently. Also, because a Systems does a job on specified data Components, they only iterate over Entities that they care about</w:t>
-      </w:r>
-      <w:r>
-        <w:rPr>
-          <w:rFonts w:eastAsiaTheme="minorHAnsi"/>
-        </w:rPr>
-        <w:t>.</w:t>
-      </w:r>
-      <w:r>
-        <w:rPr>
-          <w:rFonts w:eastAsiaTheme="minorHAnsi"/>
-        </w:rPr>
-        <w:t xml:space="preserve"> This is all good for performance.</w:t>
-      </w:r>
-      <w:r>
-        <w:rPr>
-          <w:rFonts w:eastAsiaTheme="minorHAnsi"/>
-        </w:rPr>
-        <w:t> </w:t>
-      </w:r>
-    </w:p>
-    <w:p>
-      <w:r>
-        <w:rPr>
-          <w:rFonts w:eastAsiaTheme="minorHAnsi"/>
-        </w:rPr>
         <w:tab/>
-      </w:r>
-      <w:r>
-        <w:rPr>
-          <w:rFonts w:eastAsiaTheme="minorHAnsi"/>
-        </w:rPr>
         <w:t>The FDM created will use this ECS structure. To implement the ECS in Rust, something called Specs will be used. Specs is library, usually used for games and simulations, which makes it easy to build a program leveraging the ECS structure. Specs maintains the reason one would use an ECS, code is highly parallel, flexible, and fast. This is good for the FDM because it will be easy to use parallelism, and add features – all with excellent performance. [12].</w:t>
       </w:r>
     </w:p>
@@ -7800,7 +7254,7 @@
       <w:pPr>
         <w:pStyle w:val="Heading2"/>
       </w:pPr>
-      <w:bookmarkStart w:name="_Toc49698465" w:id="115"/>
+      <w:bookmarkStart w:id="115" w:name="_Toc49698465"/>
       <w:r>
         <w:t xml:space="preserve">2.2 </w:t>
       </w:r>
@@ -7833,6 +7287,7 @@
     <w:p/>
     <w:p>
       <w:r>
+        <w:lastRenderedPageBreak/>
         <w:tab/>
       </w:r>
       <w:r>
@@ -8041,8 +7496,6 @@
       </w:r>
       <w:r>
         <w:tab/>
-      </w:r>
-      <w:r>
         <w:t>The safety as</w:t>
       </w:r>
       <w:r>
@@ -8076,75 +7529,72 @@
         <w:t xml:space="preserve">which </w:t>
       </w:r>
       <w:r>
-        <w:t xml:space="preserve">actively checks for memory </w:t>
-      </w:r>
+        <w:t>actively checks for memory that is no longer being used during runtime. Other languages</w:t>
+      </w:r>
+      <w:r>
+        <w:t xml:space="preserve"> </w:t>
+      </w:r>
+      <w:r>
+        <w:t xml:space="preserve">make the programmer manually allocate and </w:t>
+      </w:r>
+      <w:r>
+        <w:t xml:space="preserve">then </w:t>
+      </w:r>
+      <w:r>
+        <w:t xml:space="preserve">free memory. Rust </w:t>
+      </w:r>
+      <w:r>
+        <w:t>takes neither approach;</w:t>
+      </w:r>
+      <w:r>
+        <w:t xml:space="preserve"> it</w:t>
+      </w:r>
+      <w:r>
+        <w:t xml:space="preserve"> instead has something called a “borrow </w:t>
+      </w:r>
+      <w:r>
+        <w:t>checker</w:t>
+      </w:r>
+      <w:r>
+        <w:t>.</w:t>
+      </w:r>
+      <w:r>
+        <w:t>”</w:t>
+      </w:r>
+      <w:r>
+        <w:t xml:space="preserve"> </w:t>
+      </w:r>
+      <w:r>
+        <w:t>At compile time, the Rust borrow chec</w:t>
+      </w:r>
+      <w:r>
+        <w:t>ker will check that all accesses</w:t>
+      </w:r>
+      <w:r>
+        <w:t xml:space="preserve"> to data is legal</w:t>
+      </w:r>
+      <w:r>
+        <w:t xml:space="preserve"> and valid</w:t>
+      </w:r>
+      <w:r>
+        <w:t xml:space="preserve"> [1</w:t>
+      </w:r>
+      <w:r>
+        <w:t>]</w:t>
+      </w:r>
+      <w:r>
+        <w:t xml:space="preserve">. </w:t>
+      </w:r>
+      <w:r>
+        <w:t>The borrow checker deals with three important Rust concepts: ownership, borrowing, and lifetimes.</w:t>
+      </w:r>
+    </w:p>
+    <w:p>
+      <w:pPr>
+        <w:ind w:firstLine="720"/>
+      </w:pPr>
       <w:r>
         <w:lastRenderedPageBreak/>
-        <w:t>that is no longer being used during runtime. Other languages</w:t>
-      </w:r>
-      <w:r>
-        <w:t xml:space="preserve"> </w:t>
-      </w:r>
-      <w:r>
-        <w:t xml:space="preserve">make the programmer manually allocate and </w:t>
-      </w:r>
-      <w:r>
-        <w:t xml:space="preserve">then </w:t>
-      </w:r>
-      <w:r>
-        <w:t xml:space="preserve">free memory. Rust </w:t>
-      </w:r>
-      <w:r>
-        <w:t>takes neither approach;</w:t>
-      </w:r>
-      <w:r>
-        <w:t xml:space="preserve"> it</w:t>
-      </w:r>
-      <w:r>
-        <w:t xml:space="preserve"> instead has something called a “borrow </w:t>
-      </w:r>
-      <w:r>
-        <w:t>checker</w:t>
-      </w:r>
-      <w:r>
-        <w:t>.</w:t>
-      </w:r>
-      <w:r>
-        <w:t>”</w:t>
-      </w:r>
-      <w:r>
-        <w:t xml:space="preserve"> </w:t>
-      </w:r>
-      <w:r>
-        <w:t>At compile time, the Rust borrow chec</w:t>
-      </w:r>
-      <w:r>
-        <w:t>ker will check that all accesses</w:t>
-      </w:r>
-      <w:r>
-        <w:t xml:space="preserve"> to data is legal</w:t>
-      </w:r>
-      <w:r>
-        <w:t xml:space="preserve"> and valid</w:t>
-      </w:r>
-      <w:r>
-        <w:t xml:space="preserve"> [1</w:t>
-      </w:r>
-      <w:r>
-        <w:t>]</w:t>
-      </w:r>
-      <w:r>
-        <w:t xml:space="preserve">. </w:t>
-      </w:r>
-      <w:r>
-        <w:t>The borrow checker deals with three important Rust concepts: ownership, borrowing, and lifetimes.</w:t>
-      </w:r>
-    </w:p>
-    <w:p>
-      <w:pPr>
-        <w:ind w:firstLine="720"/>
-      </w:pPr>
-      <w:r>
         <w:t xml:space="preserve"> </w:t>
       </w:r>
       <w:r>
@@ -8216,8 +7666,6 @@
     <w:p>
       <w:r>
         <w:tab/>
-      </w:r>
-      <w:r>
         <w:t xml:space="preserve">Borrowing is </w:t>
       </w:r>
       <w:r>
@@ -8406,7 +7854,7 @@
           <w:szCs w:val="24"/>
         </w:rPr>
       </w:pPr>
-      <w:bookmarkStart w:name="_Ref49697517" w:id="116"/>
+      <w:bookmarkStart w:id="116" w:name="_Ref49697517"/>
       <w:r>
         <w:t>exactly</w:t>
       </w:r>
@@ -8425,7 +7873,6 @@
         </w:rPr>
       </w:pPr>
       <w:r>
-        <w:lastRenderedPageBreak/>
         <w:t>These rules avoid the possibility of</w:t>
       </w:r>
       <w:r>
@@ -8493,9 +7940,8 @@
         <w:spacing w:before="100" w:beforeAutospacing="1" w:after="100" w:afterAutospacing="1"/>
       </w:pPr>
       <w:r>
+        <w:lastRenderedPageBreak/>
         <w:tab/>
-      </w:r>
-      <w:r>
         <w:t>The next impor</w:t>
       </w:r>
       <w:r>
@@ -8656,63 +8102,70 @@
           <w:color w:val="333333"/>
           <w:szCs w:val="24"/>
         </w:rPr>
-        <w:lastRenderedPageBreak/>
-        <w:t>Overall, Rust can hold its own against more popular languages, and the learning curve of the language is met with staggering benefits in safety and performance. One will learn that programming in Rust is less about execution flow and what the CPU is doing, and is more about how data is laid out in memory, and how ownership of memory is given to d</w:t>
+        <w:t xml:space="preserve">Overall, Rust can hold its own against more popular languages, and the learning curve of the language is met with staggering benefits in safety and performance. One will learn that programming in Rust is less about execution flow and what the CPU is doing, </w:t>
       </w:r>
       <w:r>
         <w:rPr>
           <w:color w:val="333333"/>
           <w:szCs w:val="24"/>
         </w:rPr>
-        <w:t>ifferent parts of the program</w:t>
+        <w:lastRenderedPageBreak/>
+        <w:t>and is more about how data is laid out in memory, and how ownership of memory is given to d</w:t>
       </w:r>
       <w:r>
         <w:rPr>
           <w:color w:val="333333"/>
           <w:szCs w:val="24"/>
         </w:rPr>
-        <w:t xml:space="preserve"> [4</w:t>
+        <w:t>ifferent parts of the program</w:t>
       </w:r>
       <w:r>
         <w:rPr>
           <w:color w:val="333333"/>
           <w:szCs w:val="24"/>
         </w:rPr>
-        <w:t>]</w:t>
+        <w:t xml:space="preserve"> [4</w:t>
       </w:r>
       <w:r>
         <w:rPr>
           <w:color w:val="333333"/>
           <w:szCs w:val="24"/>
         </w:rPr>
-        <w:t xml:space="preserve">. </w:t>
+        <w:t>]</w:t>
       </w:r>
       <w:r>
         <w:rPr>
           <w:color w:val="333333"/>
           <w:szCs w:val="24"/>
         </w:rPr>
-        <w:t>The Rust community is active and quickly growing. Th</w:t>
+        <w:t xml:space="preserve">. </w:t>
       </w:r>
       <w:r>
         <w:rPr>
           <w:color w:val="333333"/>
           <w:szCs w:val="24"/>
         </w:rPr>
-        <w:t xml:space="preserve">e Rust ecosystem is also </w:t>
+        <w:t>The Rust community is active and quickly growing. Th</w:t>
       </w:r>
       <w:r>
         <w:rPr>
           <w:color w:val="333333"/>
           <w:szCs w:val="24"/>
         </w:rPr>
-        <w:t>rapidly</w:t>
+        <w:t xml:space="preserve">e Rust ecosystem is also </w:t>
       </w:r>
       <w:r>
         <w:rPr>
           <w:color w:val="333333"/>
           <w:szCs w:val="24"/>
         </w:rPr>
+        <w:t>rapidly</w:t>
+      </w:r>
+      <w:r>
+        <w:rPr>
+          <w:color w:val="333333"/>
+          <w:szCs w:val="24"/>
+        </w:rPr>
         <w:t xml:space="preserve"> expanding, with now over 46,000 crates available to download [19].</w:t>
       </w:r>
     </w:p>
@@ -8723,7 +8176,7 @@
           <w:rFonts w:eastAsiaTheme="minorHAnsi"/>
         </w:rPr>
       </w:pPr>
-      <w:bookmarkStart w:name="_Toc49698466" w:id="117"/>
+      <w:bookmarkStart w:id="117" w:name="_Toc49698466"/>
       <w:r>
         <w:rPr>
           <w:rFonts w:eastAsiaTheme="minorHAnsi"/>
@@ -8939,38 +8392,38 @@
         <w:t>FlightG</w:t>
       </w:r>
       <w:r>
-        <w:t xml:space="preserve">ear requires that these packets are </w:t>
+        <w:t>ear requires that these packets are defined in a particular format</w:t>
+      </w:r>
+      <w:r>
+        <w:t xml:space="preserve"> so as to understand them</w:t>
+      </w:r>
+      <w:r>
+        <w:t>. The format of the packet</w:t>
+      </w:r>
+      <w:r>
+        <w:t>, before being converted to bytes,</w:t>
+      </w:r>
+      <w:r>
+        <w:t xml:space="preserve"> must be a struct, which</w:t>
+      </w:r>
+      <w:r>
+        <w:t xml:space="preserve"> is outlined in the FlightGear source code.</w:t>
+      </w:r>
+      <w:r>
+        <w:t xml:space="preserve"> The struct contains all of the data needed</w:t>
+      </w:r>
+      <w:r>
+        <w:t xml:space="preserve"> to define an airplane and how it</w:t>
+      </w:r>
+      <w:r>
+        <w:t xml:space="preserve"> flies</w:t>
+      </w:r>
+      <w:r>
+        <w:t xml:space="preserve"> </w:t>
       </w:r>
       <w:r>
         <w:lastRenderedPageBreak/>
-        <w:t>defined in a particular format</w:t>
-      </w:r>
-      <w:r>
-        <w:t xml:space="preserve"> so as to understand them</w:t>
-      </w:r>
-      <w:r>
-        <w:t>. The format of the packet</w:t>
-      </w:r>
-      <w:r>
-        <w:t>, before being converted to bytes,</w:t>
-      </w:r>
-      <w:r>
-        <w:t xml:space="preserve"> must be a struct, which</w:t>
-      </w:r>
-      <w:r>
-        <w:t xml:space="preserve"> is outlined in the FlightGear source code.</w:t>
-      </w:r>
-      <w:r>
-        <w:t xml:space="preserve"> The struct contains all of the data needed</w:t>
-      </w:r>
-      <w:r>
-        <w:t xml:space="preserve"> to define an airplane and how it</w:t>
-      </w:r>
-      <w:r>
-        <w:t xml:space="preserve"> flies</w:t>
-      </w:r>
-      <w:r>
-        <w:t xml:space="preserve"> throughout the simulation.</w:t>
+        <w:t>throughout the simulation.</w:t>
       </w:r>
       <w:r>
         <w:t xml:space="preserve"> </w:t>
@@ -8992,7 +8445,7 @@
           <w:rFonts w:eastAsiaTheme="minorHAnsi"/>
         </w:rPr>
       </w:pPr>
-      <w:bookmarkStart w:name="_Toc49698467" w:id="118"/>
+      <w:bookmarkStart w:id="118" w:name="_Toc49698467"/>
       <w:r>
         <w:rPr>
           <w:rFonts w:eastAsiaTheme="minorHAnsi"/>
@@ -9275,17 +8728,17 @@
       <w:pPr>
         <w:pStyle w:val="Heading1"/>
       </w:pPr>
-      <w:bookmarkStart w:name="_Toc496074964" w:id="119"/>
-      <w:bookmarkStart w:name="_Toc496075138" w:id="120"/>
-      <w:bookmarkStart w:name="_Toc496075296" w:id="121"/>
-      <w:bookmarkStart w:name="_Toc496075361" w:id="122"/>
-      <w:bookmarkStart w:name="_Toc496080605" w:id="123"/>
-      <w:bookmarkStart w:name="_Toc497120308" w:id="124"/>
-      <w:bookmarkStart w:name="_Toc503248605" w:id="125"/>
-      <w:bookmarkStart w:name="_Toc504131180" w:id="126"/>
-      <w:bookmarkStart w:name="_Toc504131382" w:id="127"/>
-      <w:bookmarkStart w:name="_Toc504131537" w:id="128"/>
-      <w:bookmarkStart w:name="_Toc49698470" w:id="129"/>
+      <w:bookmarkStart w:id="119" w:name="_Toc496074964"/>
+      <w:bookmarkStart w:id="120" w:name="_Toc496075138"/>
+      <w:bookmarkStart w:id="121" w:name="_Toc496075296"/>
+      <w:bookmarkStart w:id="122" w:name="_Toc496075361"/>
+      <w:bookmarkStart w:id="123" w:name="_Toc496080605"/>
+      <w:bookmarkStart w:id="124" w:name="_Toc497120308"/>
+      <w:bookmarkStart w:id="125" w:name="_Toc503248605"/>
+      <w:bookmarkStart w:id="126" w:name="_Toc504131180"/>
+      <w:bookmarkStart w:id="127" w:name="_Toc504131382"/>
+      <w:bookmarkStart w:id="128" w:name="_Toc504131537"/>
+      <w:bookmarkStart w:id="129" w:name="_Toc49698470"/>
       <w:r>
         <w:lastRenderedPageBreak/>
         <w:t>III.  Methodology</w:t>
@@ -9306,7 +8759,7 @@
       <w:pPr>
         <w:pStyle w:val="Heading2"/>
       </w:pPr>
-      <w:bookmarkStart w:name="_Toc49698471" w:id="130"/>
+      <w:bookmarkStart w:id="130" w:name="_Toc49698471"/>
       <w:r>
         <w:t>Chapter Overview</w:t>
       </w:r>
@@ -9324,7 +8777,7 @@
       <w:pPr>
         <w:pStyle w:val="Heading2"/>
       </w:pPr>
-      <w:bookmarkStart w:name="_Toc49698472" w:id="131"/>
+      <w:bookmarkStart w:id="131" w:name="_Toc49698472"/>
       <w:r>
         <w:t>Test Subjects</w:t>
       </w:r>
@@ -9342,7 +8795,7 @@
       <w:pPr>
         <w:pStyle w:val="Heading2"/>
       </w:pPr>
-      <w:bookmarkStart w:name="_Toc49698473" w:id="132"/>
+      <w:bookmarkStart w:id="132" w:name="_Toc49698473"/>
       <w:r>
         <w:t>Summary</w:t>
       </w:r>
@@ -9365,7 +8818,7 @@
       <w:pPr>
         <w:pStyle w:val="Heading1"/>
       </w:pPr>
-      <w:bookmarkStart w:name="_Toc49698474" w:id="133"/>
+      <w:bookmarkStart w:id="133" w:name="_Toc49698474"/>
       <w:r>
         <w:t>IV.  Analysis and Results</w:t>
       </w:r>
@@ -9375,7 +8828,7 @@
       <w:pPr>
         <w:pStyle w:val="Heading2"/>
       </w:pPr>
-      <w:bookmarkStart w:name="_Toc49698475" w:id="134"/>
+      <w:bookmarkStart w:id="134" w:name="_Toc49698475"/>
       <w:r>
         <w:t>Chapter Overview</w:t>
       </w:r>
@@ -9393,7 +8846,7 @@
       <w:pPr>
         <w:pStyle w:val="Heading2"/>
       </w:pPr>
-      <w:bookmarkStart w:name="_Toc49698476" w:id="135"/>
+      <w:bookmarkStart w:id="135" w:name="_Toc49698476"/>
       <w:r>
         <w:t>Results of Simulation Scenarios</w:t>
       </w:r>
@@ -9414,7 +8867,7 @@
       <w:pPr>
         <w:pStyle w:val="Heading2"/>
       </w:pPr>
-      <w:bookmarkStart w:name="_Toc49698477" w:id="136"/>
+      <w:bookmarkStart w:id="136" w:name="_Toc49698477"/>
       <w:r>
         <w:t>Investigative Questions Answered</w:t>
       </w:r>
@@ -9432,7 +8885,7 @@
       <w:pPr>
         <w:pStyle w:val="Heading2"/>
       </w:pPr>
-      <w:bookmarkStart w:name="_Toc49698478" w:id="137"/>
+      <w:bookmarkStart w:id="137" w:name="_Toc49698478"/>
       <w:r>
         <w:t>Summary</w:t>
       </w:r>
@@ -9453,7 +8906,7 @@
       <w:pPr>
         <w:pStyle w:val="Heading1"/>
       </w:pPr>
-      <w:bookmarkStart w:name="_Toc49698479" w:id="138"/>
+      <w:bookmarkStart w:id="138" w:name="_Toc49698479"/>
       <w:r>
         <w:lastRenderedPageBreak/>
         <w:t>V.  Conclusions and Recommendations</w:t>
@@ -9464,7 +8917,7 @@
       <w:pPr>
         <w:pStyle w:val="Heading2"/>
       </w:pPr>
-      <w:bookmarkStart w:name="_Toc49698480" w:id="139"/>
+      <w:bookmarkStart w:id="139" w:name="_Toc49698480"/>
       <w:r>
         <w:t>Chapter Overview</w:t>
       </w:r>
@@ -9482,7 +8935,7 @@
       <w:pPr>
         <w:pStyle w:val="Heading2"/>
       </w:pPr>
-      <w:bookmarkStart w:name="_Toc49698481" w:id="140"/>
+      <w:bookmarkStart w:id="140" w:name="_Toc49698481"/>
       <w:r>
         <w:t>Conclusions of Research</w:t>
       </w:r>
@@ -9500,7 +8953,7 @@
       <w:pPr>
         <w:pStyle w:val="Heading2"/>
       </w:pPr>
-      <w:bookmarkStart w:name="_Toc49698482" w:id="141"/>
+      <w:bookmarkStart w:id="141" w:name="_Toc49698482"/>
       <w:r>
         <w:t>Significance of Research</w:t>
       </w:r>
@@ -9518,7 +8971,7 @@
       <w:pPr>
         <w:pStyle w:val="Heading2"/>
       </w:pPr>
-      <w:bookmarkStart w:name="_Toc49698483" w:id="142"/>
+      <w:bookmarkStart w:id="142" w:name="_Toc49698483"/>
       <w:r>
         <w:t>Recommendations for Action</w:t>
       </w:r>
@@ -9536,7 +8989,7 @@
       <w:pPr>
         <w:pStyle w:val="Heading2"/>
       </w:pPr>
-      <w:bookmarkStart w:name="_Toc49698484" w:id="143"/>
+      <w:bookmarkStart w:id="143" w:name="_Toc49698484"/>
       <w:r>
         <w:t>Recommendations for Future Research</w:t>
       </w:r>
@@ -9556,7 +9009,7 @@
       <w:pPr>
         <w:pStyle w:val="Heading2"/>
       </w:pPr>
-      <w:bookmarkStart w:name="_Toc49698485" w:id="144"/>
+      <w:bookmarkStart w:id="144" w:name="_Toc49698485"/>
       <w:r>
         <w:t>Summary</w:t>
       </w:r>
@@ -9585,7 +9038,7 @@
       <w:r>
         <w:br w:type="page"/>
       </w:r>
-      <w:bookmarkStart w:name="_Toc49698486" w:id="145"/>
+      <w:bookmarkStart w:id="145" w:name="_Toc49698486"/>
       <w:r>
         <w:lastRenderedPageBreak/>
         <w:t>Appendix</w:t>
@@ -9610,8 +9063,6 @@
       </w:r>
       <w:r>
         <w:br/>
-      </w:r>
-      <w:r>
         <w:t>--aircraft=ufo – select an aircraft name</w:t>
       </w:r>
       <w:r>
@@ -9625,8 +9076,6 @@
       </w:r>
       <w:r>
         <w:br/>
-      </w:r>
-      <w:r>
         <w:t>--disable-sound – disable sounds</w:t>
       </w:r>
       <w:r>
@@ -9649,20 +9098,14 @@
       </w:r>
       <w:r>
         <w:br/>
-      </w:r>
-      <w:r>
         <w:t>--fdm=null – turn off the built-in FDM</w:t>
       </w:r>
       <w:r>
         <w:br/>
-      </w:r>
-      <w:r>
         <w:t>--vc=0 – specify initial airspeed</w:t>
       </w:r>
       <w:r>
         <w:br/>
-      </w:r>
-      <w:r>
         <w:t xml:space="preserve">--timeofday=noon – time of day </w:t>
       </w:r>
       <w:r>
@@ -9678,13 +9121,7 @@
     <w:p/>
     <w:p>
       <w:r>
-        <w:t>Altogether, when running FlightGear, the command line</w:t>
-      </w:r>
-      <w:r>
-        <w:t xml:space="preserve"> is</w:t>
-      </w:r>
-      <w:r>
-        <w:t>:</w:t>
+        <w:t>Altogether, when running FlightGear, the command line is:</w:t>
       </w:r>
     </w:p>
     <w:p>
@@ -15244,27 +14681,27 @@
       <w:pPr>
         <w:pStyle w:val="Heading1"/>
       </w:pPr>
-      <w:bookmarkStart w:name="_Toc493484480" w:id="146"/>
-      <w:bookmarkStart w:name="_Toc493484720" w:id="147"/>
-      <w:bookmarkStart w:name="_Toc494527317" w:id="148"/>
-      <w:bookmarkStart w:name="_Toc495221484" w:id="149"/>
-      <w:bookmarkStart w:name="_Toc495663200" w:id="150"/>
-      <w:bookmarkStart w:name="_Toc495826223" w:id="151"/>
-      <w:bookmarkStart w:name="_Toc495826331" w:id="152"/>
-      <w:bookmarkStart w:name="_Toc495999072" w:id="153"/>
-      <w:bookmarkStart w:name="_Toc496074870" w:id="154"/>
-      <w:bookmarkStart w:name="_Toc496074966" w:id="155"/>
-      <w:bookmarkStart w:name="_Toc496075140" w:id="156"/>
-      <w:bookmarkStart w:name="_Toc496075298" w:id="157"/>
-      <w:bookmarkStart w:name="_Toc496075363" w:id="158"/>
-      <w:bookmarkStart w:name="_Toc496080607" w:id="159"/>
-      <w:bookmarkStart w:name="_Toc497120310" w:id="160"/>
-      <w:bookmarkStart w:name="_Toc503248614" w:id="161"/>
-      <w:bookmarkStart w:name="_Toc504131206" w:id="162"/>
-      <w:bookmarkStart w:name="_Toc504131408" w:id="163"/>
-      <w:bookmarkStart w:name="_Toc504131563" w:id="164"/>
-      <w:bookmarkStart w:name="_Toc1369874" w:id="165"/>
-      <w:bookmarkStart w:name="_Toc235956796" w:id="166"/>
+      <w:bookmarkStart w:id="146" w:name="_Toc493484480"/>
+      <w:bookmarkStart w:id="147" w:name="_Toc493484720"/>
+      <w:bookmarkStart w:id="148" w:name="_Toc494527317"/>
+      <w:bookmarkStart w:id="149" w:name="_Toc495221484"/>
+      <w:bookmarkStart w:id="150" w:name="_Toc495663200"/>
+      <w:bookmarkStart w:id="151" w:name="_Toc495826223"/>
+      <w:bookmarkStart w:id="152" w:name="_Toc495826331"/>
+      <w:bookmarkStart w:id="153" w:name="_Toc495999072"/>
+      <w:bookmarkStart w:id="154" w:name="_Toc496074870"/>
+      <w:bookmarkStart w:id="155" w:name="_Toc496074966"/>
+      <w:bookmarkStart w:id="156" w:name="_Toc496075140"/>
+      <w:bookmarkStart w:id="157" w:name="_Toc496075298"/>
+      <w:bookmarkStart w:id="158" w:name="_Toc496075363"/>
+      <w:bookmarkStart w:id="159" w:name="_Toc496080607"/>
+      <w:bookmarkStart w:id="160" w:name="_Toc497120310"/>
+      <w:bookmarkStart w:id="161" w:name="_Toc503248614"/>
+      <w:bookmarkStart w:id="162" w:name="_Toc504131206"/>
+      <w:bookmarkStart w:id="163" w:name="_Toc504131408"/>
+      <w:bookmarkStart w:id="164" w:name="_Toc504131563"/>
+      <w:bookmarkStart w:id="165" w:name="_Toc1369874"/>
+      <w:bookmarkStart w:id="166" w:name="_Toc235956796"/>
       <w:r>
         <w:lastRenderedPageBreak/>
         <w:t>Bibliography</w:t>
@@ -15738,7 +15175,7 @@
       <w:r>
         <w:t xml:space="preserve">[15] </w:t>
       </w:r>
-      <w:hyperlink w:history="1" r:id="rId18">
+      <w:hyperlink r:id="rId17" w:history="1">
         <w:r>
           <w:rPr>
             <w:rStyle w:val="Hyperlink"/>
@@ -15762,7 +15199,7 @@
       <w:r>
         <w:t xml:space="preserve">[16] </w:t>
       </w:r>
-      <w:hyperlink w:history="1" r:id="rId19">
+      <w:hyperlink r:id="rId18" w:history="1">
         <w:r>
           <w:rPr>
             <w:rStyle w:val="Hyperlink"/>
@@ -15810,7 +15247,7 @@
       <w:r>
         <w:t xml:space="preserve">[19] </w:t>
       </w:r>
-      <w:hyperlink w:history="1" r:id="rId20">
+      <w:hyperlink r:id="rId19" w:history="1">
         <w:r>
           <w:rPr>
             <w:rStyle w:val="Hyperlink"/>
@@ -15828,7 +15265,7 @@
       </w:pPr>
     </w:p>
     <w:sectPr>
-      <w:footerReference w:type="default" r:id="rId21"/>
+      <w:footerReference w:type="default" r:id="rId20"/>
       <w:pgSz w:w="12240" w:h="15840" w:code="1"/>
       <w:pgMar w:top="1440" w:right="1800" w:bottom="1800" w:left="1800" w:header="1080" w:footer="1080" w:gutter="0"/>
       <w:paperSrc w:first="15" w:other="15"/>
@@ -15902,7 +15339,7 @@
       <w:rPr>
         <w:noProof/>
       </w:rPr>
-      <w:t>1</w:t>
+      <w:t>9</w:t>
     </w:r>
     <w:r>
       <w:rPr>
@@ -15962,7 +15399,7 @@
         <w:ind w:left="360" w:hanging="360"/>
       </w:pPr>
       <w:rPr>
-        <w:rFonts w:hint="default" w:ascii="Univers (W1)" w:hAnsi="Univers (W1)"/>
+        <w:rFonts w:ascii="Univers (W1)" w:hAnsi="Univers (W1)" w:hint="default"/>
         <w:b/>
         <w:i w:val="0"/>
         <w:sz w:val="16"/>
@@ -15986,7 +15423,7 @@
         <w:ind w:left="720" w:hanging="360"/>
       </w:pPr>
       <w:rPr>
-        <w:rFonts w:hint="default" w:ascii="Symbol" w:hAnsi="Symbol"/>
+        <w:rFonts w:ascii="Symbol" w:hAnsi="Symbol" w:hint="default"/>
         <w:sz w:val="20"/>
       </w:rPr>
     </w:lvl>
@@ -16002,7 +15439,7 @@
         <w:ind w:left="1440" w:hanging="360"/>
       </w:pPr>
       <w:rPr>
-        <w:rFonts w:hint="default" w:ascii="Courier New" w:hAnsi="Courier New"/>
+        <w:rFonts w:ascii="Courier New" w:hAnsi="Courier New" w:hint="default"/>
         <w:sz w:val="20"/>
       </w:rPr>
     </w:lvl>
@@ -16018,7 +15455,7 @@
         <w:ind w:left="2160" w:hanging="360"/>
       </w:pPr>
       <w:rPr>
-        <w:rFonts w:hint="default" w:ascii="Wingdings" w:hAnsi="Wingdings"/>
+        <w:rFonts w:ascii="Wingdings" w:hAnsi="Wingdings" w:hint="default"/>
         <w:sz w:val="20"/>
       </w:rPr>
     </w:lvl>
@@ -16034,7 +15471,7 @@
         <w:ind w:left="2880" w:hanging="360"/>
       </w:pPr>
       <w:rPr>
-        <w:rFonts w:hint="default" w:ascii="Wingdings" w:hAnsi="Wingdings"/>
+        <w:rFonts w:ascii="Wingdings" w:hAnsi="Wingdings" w:hint="default"/>
         <w:sz w:val="20"/>
       </w:rPr>
     </w:lvl>
@@ -16050,7 +15487,7 @@
         <w:ind w:left="3600" w:hanging="360"/>
       </w:pPr>
       <w:rPr>
-        <w:rFonts w:hint="default" w:ascii="Wingdings" w:hAnsi="Wingdings"/>
+        <w:rFonts w:ascii="Wingdings" w:hAnsi="Wingdings" w:hint="default"/>
         <w:sz w:val="20"/>
       </w:rPr>
     </w:lvl>
@@ -16066,7 +15503,7 @@
         <w:ind w:left="4320" w:hanging="360"/>
       </w:pPr>
       <w:rPr>
-        <w:rFonts w:hint="default" w:ascii="Wingdings" w:hAnsi="Wingdings"/>
+        <w:rFonts w:ascii="Wingdings" w:hAnsi="Wingdings" w:hint="default"/>
         <w:sz w:val="20"/>
       </w:rPr>
     </w:lvl>
@@ -16082,7 +15519,7 @@
         <w:ind w:left="5040" w:hanging="360"/>
       </w:pPr>
       <w:rPr>
-        <w:rFonts w:hint="default" w:ascii="Wingdings" w:hAnsi="Wingdings"/>
+        <w:rFonts w:ascii="Wingdings" w:hAnsi="Wingdings" w:hint="default"/>
         <w:sz w:val="20"/>
       </w:rPr>
     </w:lvl>
@@ -16098,7 +15535,7 @@
         <w:ind w:left="5760" w:hanging="360"/>
       </w:pPr>
       <w:rPr>
-        <w:rFonts w:hint="default" w:ascii="Wingdings" w:hAnsi="Wingdings"/>
+        <w:rFonts w:ascii="Wingdings" w:hAnsi="Wingdings" w:hint="default"/>
         <w:sz w:val="20"/>
       </w:rPr>
     </w:lvl>
@@ -16114,7 +15551,7 @@
         <w:ind w:left="6480" w:hanging="360"/>
       </w:pPr>
       <w:rPr>
-        <w:rFonts w:hint="default" w:ascii="Wingdings" w:hAnsi="Wingdings"/>
+        <w:rFonts w:ascii="Wingdings" w:hAnsi="Wingdings" w:hint="default"/>
         <w:sz w:val="20"/>
       </w:rPr>
     </w:lvl>
@@ -16660,7 +16097,7 @@
         <w:ind w:left="1440" w:hanging="360"/>
       </w:pPr>
       <w:rPr>
-        <w:rFonts w:hint="default" w:ascii="Times New Roman" w:hAnsi="Times New Roman" w:eastAsia="Times New Roman" w:cs="Times New Roman"/>
+        <w:rFonts w:ascii="Times New Roman" w:eastAsia="Times New Roman" w:hAnsi="Times New Roman" w:cs="Times New Roman" w:hint="default"/>
       </w:rPr>
     </w:lvl>
     <w:lvl w:ilvl="1" w:tentative="1">
@@ -16776,7 +16213,7 @@
         <w:ind w:left="720" w:hanging="360"/>
       </w:pPr>
       <w:rPr>
-        <w:rFonts w:hint="default" w:ascii="Times New Roman" w:hAnsi="Times New Roman" w:eastAsia="Times New Roman" w:cs="Times New Roman"/>
+        <w:rFonts w:ascii="Times New Roman" w:eastAsia="Times New Roman" w:hAnsi="Times New Roman" w:cs="Times New Roman" w:hint="default"/>
       </w:rPr>
     </w:lvl>
     <w:lvl w:ilvl="1">
@@ -17064,7 +16501,7 @@
         <w:ind w:left="720" w:hanging="360"/>
       </w:pPr>
       <w:rPr>
-        <w:rFonts w:ascii="Georgia" w:hAnsi="Georgia" w:eastAsia="Times New Roman" w:cs="Times New Roman"/>
+        <w:rFonts w:ascii="Georgia" w:eastAsia="Times New Roman" w:hAnsi="Georgia" w:cs="Times New Roman"/>
       </w:rPr>
     </w:lvl>
     <w:lvl w:ilvl="1" w:tentative="1">
@@ -17180,7 +16617,7 @@
         <w:ind w:left="720" w:hanging="360"/>
       </w:pPr>
       <w:rPr>
-        <w:rFonts w:ascii="Georgia" w:hAnsi="Georgia" w:eastAsia="Times New Roman" w:cs="Times New Roman"/>
+        <w:rFonts w:ascii="Georgia" w:eastAsia="Times New Roman" w:hAnsi="Georgia" w:cs="Times New Roman"/>
       </w:rPr>
     </w:lvl>
     <w:lvl w:ilvl="1" w:tentative="1">
@@ -17411,7 +16848,7 @@
         <w:ind w:left="360" w:hanging="360"/>
       </w:pPr>
       <w:rPr>
-        <w:rFonts w:hint="default" w:ascii="Univers (W1)" w:hAnsi="Univers (W1)"/>
+        <w:rFonts w:ascii="Univers (W1)" w:hAnsi="Univers (W1)" w:hint="default"/>
         <w:b/>
         <w:i w:val="0"/>
         <w:sz w:val="16"/>
@@ -17472,11 +16909,11 @@
 </file>
 
 <file path=word/styles.xml><?xml version="1.0" encoding="utf-8"?>
-<w:styles xmlns:wp14="http://schemas.microsoft.com/office/word/2010/wordprocessingDrawing" xmlns:mc="http://schemas.openxmlformats.org/markup-compatibility/2006" xmlns:r="http://schemas.openxmlformats.org/officeDocument/2006/relationships" xmlns:w="http://schemas.openxmlformats.org/wordprocessingml/2006/main" xmlns:w14="http://schemas.microsoft.com/office/word/2010/wordml" xmlns:w15="http://schemas.microsoft.com/office/word/2012/wordml" xmlns:w16se="http://schemas.microsoft.com/office/word/2015/wordml/symex" mc:Ignorable="w14 w15 w16se wp14">
+<w:styles xmlns:mc="http://schemas.openxmlformats.org/markup-compatibility/2006" xmlns:r="http://schemas.openxmlformats.org/officeDocument/2006/relationships" xmlns:w="http://schemas.openxmlformats.org/wordprocessingml/2006/main" xmlns:w14="http://schemas.microsoft.com/office/word/2010/wordml" xmlns:w15="http://schemas.microsoft.com/office/word/2012/wordml" xmlns:w16se="http://schemas.microsoft.com/office/word/2015/wordml/symex" mc:Ignorable="w14 w15 w16se">
   <w:docDefaults>
     <w:rPrDefault>
       <w:rPr>
-        <w:rFonts w:ascii="Times New Roman" w:hAnsi="Times New Roman" w:eastAsia="Times New Roman" w:cs="Times New Roman"/>
+        <w:rFonts w:ascii="Times New Roman" w:eastAsia="Times New Roman" w:hAnsi="Times New Roman" w:cs="Times New Roman"/>
         <w:lang w:val="en-US" w:eastAsia="en-US" w:bidi="ar-SA"/>
       </w:rPr>
     </w:rPrDefault>
@@ -17502,15 +16939,15 @@
     <w:lsdException w:name="index 7" w:semiHidden="1" w:unhideWhenUsed="1"/>
     <w:lsdException w:name="index 8" w:semiHidden="1" w:unhideWhenUsed="1"/>
     <w:lsdException w:name="index 9" w:semiHidden="1" w:unhideWhenUsed="1"/>
-    <w:lsdException w:name="toc 1" w:uiPriority="39" w:semiHidden="1" w:unhideWhenUsed="1"/>
-    <w:lsdException w:name="toc 2" w:uiPriority="39" w:semiHidden="1" w:unhideWhenUsed="1"/>
-    <w:lsdException w:name="toc 3" w:uiPriority="0" w:semiHidden="1" w:unhideWhenUsed="1"/>
-    <w:lsdException w:name="toc 4" w:uiPriority="0" w:semiHidden="1" w:unhideWhenUsed="1"/>
-    <w:lsdException w:name="toc 5" w:uiPriority="0" w:semiHidden="1" w:unhideWhenUsed="1"/>
-    <w:lsdException w:name="toc 6" w:uiPriority="0" w:semiHidden="1" w:unhideWhenUsed="1"/>
-    <w:lsdException w:name="toc 7" w:uiPriority="0" w:semiHidden="1" w:unhideWhenUsed="1"/>
-    <w:lsdException w:name="toc 8" w:uiPriority="0" w:semiHidden="1" w:unhideWhenUsed="1"/>
-    <w:lsdException w:name="toc 9" w:uiPriority="0" w:semiHidden="1" w:unhideWhenUsed="1"/>
+    <w:lsdException w:name="toc 1" w:semiHidden="1" w:uiPriority="39" w:unhideWhenUsed="1"/>
+    <w:lsdException w:name="toc 2" w:semiHidden="1" w:uiPriority="39" w:unhideWhenUsed="1"/>
+    <w:lsdException w:name="toc 3" w:semiHidden="1" w:uiPriority="0" w:unhideWhenUsed="1"/>
+    <w:lsdException w:name="toc 4" w:semiHidden="1" w:uiPriority="0" w:unhideWhenUsed="1"/>
+    <w:lsdException w:name="toc 5" w:semiHidden="1" w:uiPriority="0" w:unhideWhenUsed="1"/>
+    <w:lsdException w:name="toc 6" w:semiHidden="1" w:uiPriority="0" w:unhideWhenUsed="1"/>
+    <w:lsdException w:name="toc 7" w:semiHidden="1" w:uiPriority="0" w:unhideWhenUsed="1"/>
+    <w:lsdException w:name="toc 8" w:semiHidden="1" w:uiPriority="0" w:unhideWhenUsed="1"/>
+    <w:lsdException w:name="toc 9" w:semiHidden="1" w:uiPriority="0" w:unhideWhenUsed="1"/>
     <w:lsdException w:name="Normal Indent" w:semiHidden="1" w:unhideWhenUsed="1"/>
     <w:lsdException w:name="footnote text" w:semiHidden="1" w:unhideWhenUsed="1"/>
     <w:lsdException w:name="annotation text" w:semiHidden="1" w:unhideWhenUsed="1"/>
@@ -17524,13 +16961,13 @@
     <w:lsdException w:name="footnote reference" w:semiHidden="1" w:unhideWhenUsed="1"/>
     <w:lsdException w:name="annotation reference" w:semiHidden="1" w:unhideWhenUsed="1"/>
     <w:lsdException w:name="line number" w:semiHidden="1" w:unhideWhenUsed="1"/>
-    <w:lsdException w:name="page number" w:uiPriority="0" w:semiHidden="1" w:unhideWhenUsed="1"/>
+    <w:lsdException w:name="page number" w:semiHidden="1" w:uiPriority="0" w:unhideWhenUsed="1"/>
     <w:lsdException w:name="endnote reference" w:semiHidden="1" w:unhideWhenUsed="1"/>
     <w:lsdException w:name="endnote text" w:semiHidden="1" w:unhideWhenUsed="1"/>
     <w:lsdException w:name="table of authorities" w:semiHidden="1" w:unhideWhenUsed="1"/>
     <w:lsdException w:name="macro" w:semiHidden="1" w:unhideWhenUsed="1"/>
     <w:lsdException w:name="toa heading" w:semiHidden="1" w:unhideWhenUsed="1"/>
-    <w:lsdException w:name="List" w:uiPriority="0" w:semiHidden="1" w:unhideWhenUsed="1"/>
+    <w:lsdException w:name="List" w:semiHidden="1" w:uiPriority="0" w:unhideWhenUsed="1"/>
     <w:lsdException w:name="List Bullet" w:semiHidden="1" w:unhideWhenUsed="1"/>
     <w:lsdException w:name="List Number" w:semiHidden="1" w:unhideWhenUsed="1"/>
     <w:lsdException w:name="List 2" w:semiHidden="1" w:unhideWhenUsed="1"/>
@@ -17548,9 +16985,9 @@
     <w:lsdException w:name="Title" w:uiPriority="0" w:qFormat="1"/>
     <w:lsdException w:name="Closing" w:semiHidden="1" w:unhideWhenUsed="1"/>
     <w:lsdException w:name="Signature" w:semiHidden="1" w:unhideWhenUsed="1"/>
-    <w:lsdException w:name="Default Paragraph Font" w:uiPriority="1" w:semiHidden="1" w:unhideWhenUsed="1"/>
-    <w:lsdException w:name="Body Text" w:uiPriority="0" w:semiHidden="1" w:unhideWhenUsed="1"/>
-    <w:lsdException w:name="Body Text Indent" w:uiPriority="0" w:semiHidden="1" w:unhideWhenUsed="1"/>
+    <w:lsdException w:name="Default Paragraph Font" w:semiHidden="1" w:uiPriority="1" w:unhideWhenUsed="1"/>
+    <w:lsdException w:name="Body Text" w:semiHidden="1" w:uiPriority="0" w:unhideWhenUsed="1"/>
+    <w:lsdException w:name="Body Text Indent" w:semiHidden="1" w:uiPriority="0" w:unhideWhenUsed="1"/>
     <w:lsdException w:name="List Continue" w:semiHidden="1" w:unhideWhenUsed="1"/>
     <w:lsdException w:name="List Continue 2" w:semiHidden="1" w:unhideWhenUsed="1"/>
     <w:lsdException w:name="List Continue 3" w:semiHidden="1" w:unhideWhenUsed="1"/>
@@ -17559,32 +16996,32 @@
     <w:lsdException w:name="Message Header" w:semiHidden="1" w:unhideWhenUsed="1"/>
     <w:lsdException w:name="Subtitle" w:uiPriority="11" w:qFormat="1"/>
     <w:lsdException w:name="Salutation" w:semiHidden="1" w:unhideWhenUsed="1"/>
-    <w:lsdException w:name="Date" w:uiPriority="0" w:semiHidden="1" w:unhideWhenUsed="1"/>
+    <w:lsdException w:name="Date" w:semiHidden="1" w:uiPriority="0" w:unhideWhenUsed="1"/>
     <w:lsdException w:name="Body Text First Indent" w:semiHidden="1" w:unhideWhenUsed="1"/>
     <w:lsdException w:name="Body Text First Indent 2" w:semiHidden="1" w:unhideWhenUsed="1"/>
     <w:lsdException w:name="Note Heading" w:semiHidden="1" w:unhideWhenUsed="1"/>
-    <w:lsdException w:name="Body Text 2" w:uiPriority="0" w:semiHidden="1" w:unhideWhenUsed="1"/>
-    <w:lsdException w:name="Body Text 3" w:uiPriority="0" w:semiHidden="1" w:unhideWhenUsed="1"/>
-    <w:lsdException w:name="Body Text Indent 2" w:uiPriority="0" w:semiHidden="1" w:unhideWhenUsed="1"/>
-    <w:lsdException w:name="Body Text Indent 3" w:uiPriority="0" w:semiHidden="1" w:unhideWhenUsed="1"/>
-    <w:lsdException w:name="Block Text" w:uiPriority="0" w:semiHidden="1" w:unhideWhenUsed="1"/>
+    <w:lsdException w:name="Body Text 2" w:semiHidden="1" w:uiPriority="0" w:unhideWhenUsed="1"/>
+    <w:lsdException w:name="Body Text 3" w:semiHidden="1" w:uiPriority="0" w:unhideWhenUsed="1"/>
+    <w:lsdException w:name="Body Text Indent 2" w:semiHidden="1" w:uiPriority="0" w:unhideWhenUsed="1"/>
+    <w:lsdException w:name="Body Text Indent 3" w:semiHidden="1" w:uiPriority="0" w:unhideWhenUsed="1"/>
+    <w:lsdException w:name="Block Text" w:semiHidden="1" w:uiPriority="0" w:unhideWhenUsed="1"/>
     <w:lsdException w:name="Hyperlink" w:semiHidden="1" w:unhideWhenUsed="1"/>
-    <w:lsdException w:name="FollowedHyperlink" w:uiPriority="0" w:semiHidden="1" w:unhideWhenUsed="1"/>
+    <w:lsdException w:name="FollowedHyperlink" w:semiHidden="1" w:uiPriority="0" w:unhideWhenUsed="1"/>
     <w:lsdException w:name="Strong" w:uiPriority="0" w:qFormat="1"/>
     <w:lsdException w:name="Emphasis" w:uiPriority="20" w:qFormat="1"/>
-    <w:lsdException w:name="Document Map" w:uiPriority="0" w:semiHidden="1" w:unhideWhenUsed="1"/>
+    <w:lsdException w:name="Document Map" w:semiHidden="1" w:uiPriority="0" w:unhideWhenUsed="1"/>
     <w:lsdException w:name="Plain Text" w:semiHidden="1" w:unhideWhenUsed="1"/>
     <w:lsdException w:name="E-mail Signature" w:semiHidden="1" w:unhideWhenUsed="1"/>
-    <w:lsdException w:name="HTML Top of Form" w:uiPriority="0" w:semiHidden="1" w:unhideWhenUsed="1"/>
+    <w:lsdException w:name="HTML Top of Form" w:semiHidden="1" w:uiPriority="0" w:unhideWhenUsed="1"/>
     <w:lsdException w:name="HTML Bottom of Form" w:semiHidden="1" w:unhideWhenUsed="1"/>
-    <w:lsdException w:name="Normal (Web)" w:uiPriority="0" w:semiHidden="1" w:unhideWhenUsed="1"/>
+    <w:lsdException w:name="Normal (Web)" w:semiHidden="1" w:uiPriority="0" w:unhideWhenUsed="1"/>
     <w:lsdException w:name="HTML Acronym" w:semiHidden="1" w:unhideWhenUsed="1"/>
     <w:lsdException w:name="HTML Address" w:semiHidden="1" w:unhideWhenUsed="1"/>
     <w:lsdException w:name="HTML Cite" w:semiHidden="1" w:unhideWhenUsed="1"/>
     <w:lsdException w:name="HTML Code" w:semiHidden="1" w:unhideWhenUsed="1"/>
     <w:lsdException w:name="HTML Definition" w:semiHidden="1" w:unhideWhenUsed="1"/>
     <w:lsdException w:name="HTML Keyboard" w:semiHidden="1" w:unhideWhenUsed="1"/>
-    <w:lsdException w:name="HTML Preformatted" w:uiPriority="0" w:semiHidden="1" w:unhideWhenUsed="1"/>
+    <w:lsdException w:name="HTML Preformatted" w:semiHidden="1" w:uiPriority="0" w:unhideWhenUsed="1"/>
     <w:lsdException w:name="HTML Sample" w:semiHidden="1" w:unhideWhenUsed="1"/>
     <w:lsdException w:name="HTML Typewriter" w:semiHidden="1" w:unhideWhenUsed="1"/>
     <w:lsdException w:name="HTML Variable" w:semiHidden="1" w:unhideWhenUsed="1"/>
@@ -17748,8 +17185,8 @@
     <w:lsdException w:name="Subtle Reference" w:uiPriority="31" w:qFormat="1"/>
     <w:lsdException w:name="Intense Reference" w:uiPriority="32" w:qFormat="1"/>
     <w:lsdException w:name="Book Title" w:uiPriority="33" w:qFormat="1"/>
-    <w:lsdException w:name="Bibliography" w:uiPriority="0" w:semiHidden="1" w:unhideWhenUsed="1"/>
-    <w:lsdException w:name="TOC Heading" w:uiPriority="39" w:semiHidden="1" w:unhideWhenUsed="1" w:qFormat="1"/>
+    <w:lsdException w:name="Bibliography" w:semiHidden="1" w:uiPriority="0" w:unhideWhenUsed="1"/>
+    <w:lsdException w:name="TOC Heading" w:semiHidden="1" w:uiPriority="39" w:unhideWhenUsed="1" w:qFormat="1"/>
     <w:lsdException w:name="Plain Table 1" w:uiPriority="41"/>
     <w:lsdException w:name="Plain Table 2" w:uiPriority="42"/>
     <w:lsdException w:name="Plain Table 3" w:uiPriority="43"/>
@@ -17855,7 +17292,7 @@
     <w:lsdException w:name="List Table 6 Colorful Accent 6" w:uiPriority="51"/>
     <w:lsdException w:name="List Table 7 Colorful Accent 6" w:uiPriority="52"/>
   </w:latentStyles>
-  <w:style w:type="paragraph" w:styleId="Normal" w:default="1">
+  <w:style w:type="paragraph" w:default="1" w:styleId="Normal">
     <w:name w:val="Normal"/>
     <w:qFormat/>
     <w:rsid w:val="00157351"/>
@@ -18004,13 +17441,13 @@
       <w:outlineLvl w:val="8"/>
     </w:pPr>
   </w:style>
-  <w:style w:type="character" w:styleId="DefaultParagraphFont" w:default="1">
+  <w:style w:type="character" w:default="1" w:styleId="DefaultParagraphFont">
     <w:name w:val="Default Paragraph Font"/>
     <w:uiPriority w:val="1"/>
     <w:semiHidden/>
     <w:unhideWhenUsed/>
   </w:style>
-  <w:style w:type="table" w:styleId="TableNormal" w:default="1">
+  <w:style w:type="table" w:default="1" w:styleId="TableNormal">
     <w:name w:val="Normal Table"/>
     <w:uiPriority w:val="99"/>
     <w:semiHidden/>
@@ -18025,7 +17462,7 @@
       </w:tblCellMar>
     </w:tblPr>
   </w:style>
-  <w:style w:type="numbering" w:styleId="NoList" w:default="1">
+  <w:style w:type="numbering" w:default="1" w:styleId="NoList">
     <w:name w:val="No List"/>
     <w:uiPriority w:val="99"/>
     <w:semiHidden/>
@@ -18364,10 +17801,10 @@
       </w:tabs>
     </w:pPr>
     <w:rPr>
-      <w:rFonts w:ascii="Arial Unicode MS" w:hAnsi="Arial Unicode MS" w:eastAsia="Arial Unicode MS" w:cs="Arial Unicode MS"/>
+      <w:rFonts w:ascii="Arial Unicode MS" w:eastAsia="Arial Unicode MS" w:hAnsi="Arial Unicode MS" w:cs="Arial Unicode MS"/>
     </w:rPr>
   </w:style>
-  <w:style w:type="paragraph" w:styleId="Table" w:customStyle="1">
+  <w:style w:type="paragraph" w:customStyle="1" w:styleId="Table">
     <w:name w:val="Table"/>
     <w:basedOn w:val="Normal"/>
     <w:autoRedefine/>
@@ -18379,7 +17816,7 @@
       <w:outlineLvl w:val="3"/>
     </w:pPr>
   </w:style>
-  <w:style w:type="paragraph" w:styleId="Figure" w:customStyle="1">
+  <w:style w:type="paragraph" w:customStyle="1" w:styleId="Figure">
     <w:name w:val="Figure"/>
     <w:basedOn w:val="Normal"/>
     <w:autoRedefine/>
@@ -18390,7 +17827,7 @@
       <w:outlineLvl w:val="3"/>
     </w:pPr>
   </w:style>
-  <w:style w:type="paragraph" w:styleId="TableText" w:customStyle="1">
+  <w:style w:type="paragraph" w:customStyle="1" w:styleId="TableText">
     <w:name w:val="Table Text"/>
     <w:basedOn w:val="Table"/>
     <w:rsid w:val="00157351"/>
@@ -18402,7 +17839,7 @@
       <w:sz w:val="20"/>
     </w:rPr>
   </w:style>
-  <w:style w:type="paragraph" w:styleId="Answer" w:customStyle="1">
+  <w:style w:type="paragraph" w:customStyle="1" w:styleId="Answer">
     <w:name w:val="Answer"/>
     <w:basedOn w:val="Normal"/>
     <w:rsid w:val="00157351"/>
@@ -18414,7 +17851,7 @@
       <w:szCs w:val="24"/>
     </w:rPr>
   </w:style>
-  <w:style w:type="paragraph" w:styleId="FigureText" w:customStyle="1">
+  <w:style w:type="paragraph" w:customStyle="1" w:styleId="FigureText">
     <w:name w:val="Figure Text"/>
     <w:basedOn w:val="BodyText"/>
     <w:rsid w:val="00157351"/>
@@ -18426,7 +17863,7 @@
       <w:sz w:val="20"/>
     </w:rPr>
   </w:style>
-  <w:style w:type="paragraph" w:styleId="Title2" w:customStyle="1">
+  <w:style w:type="paragraph" w:customStyle="1" w:styleId="Title2">
     <w:name w:val="Title 2"/>
     <w:basedOn w:val="Title"/>
     <w:rsid w:val="00157351"/>
@@ -18447,7 +17884,7 @@
       <w:ind w:left="360" w:hanging="360"/>
     </w:pPr>
   </w:style>
-  <w:style w:type="paragraph" w:styleId="QuestionGT" w:customStyle="1">
+  <w:style w:type="paragraph" w:customStyle="1" w:styleId="QuestionGT">
     <w:name w:val="Question GT"/>
     <w:basedOn w:val="BodyText"/>
     <w:next w:val="BodyText"/>
@@ -18459,7 +17896,7 @@
       <w:ind w:firstLine="0"/>
     </w:pPr>
   </w:style>
-  <w:style w:type="paragraph" w:styleId="QuestionSubQ" w:customStyle="1">
+  <w:style w:type="paragraph" w:customStyle="1" w:styleId="QuestionSubQ">
     <w:name w:val="Question SubQ"/>
     <w:basedOn w:val="BodyText"/>
     <w:rsid w:val="00157351"/>
@@ -18478,13 +17915,13 @@
     <w:rsid w:val="00157351"/>
     <w:pPr>
       <w:pBdr>
-        <w:bottom w:val="single" w:color="auto" w:sz="6" w:space="1"/>
+        <w:bottom w:val="single" w:sz="6" w:space="1" w:color="auto"/>
       </w:pBdr>
       <w:spacing w:line="240" w:lineRule="auto"/>
       <w:jc w:val="center"/>
     </w:pPr>
     <w:rPr>
-      <w:rFonts w:ascii="Arial" w:hAnsi="Arial" w:eastAsia="Arial Unicode MS" w:cs="Arial"/>
+      <w:rFonts w:ascii="Arial" w:eastAsia="Arial Unicode MS" w:hAnsi="Arial" w:cs="Arial"/>
       <w:vanish/>
       <w:sz w:val="16"/>
       <w:szCs w:val="16"/>
@@ -18500,12 +17937,12 @@
       <w:bCs/>
     </w:rPr>
   </w:style>
-  <w:style w:type="character" w:styleId="text1" w:customStyle="1">
+  <w:style w:type="character" w:customStyle="1" w:styleId="text1">
     <w:name w:val="text1"/>
     <w:basedOn w:val="DefaultParagraphFont"/>
     <w:rsid w:val="00157351"/>
     <w:rPr>
-      <w:rFonts w:hint="default" w:ascii="Verdana" w:hAnsi="Verdana"/>
+      <w:rFonts w:ascii="Verdana" w:hAnsi="Verdana" w:hint="default"/>
       <w:color w:val="000000"/>
       <w:sz w:val="18"/>
       <w:szCs w:val="18"/>
@@ -18520,7 +17957,7 @@
       <w:ind w:left="720" w:firstLine="0"/>
     </w:pPr>
   </w:style>
-  <w:style w:type="paragraph" w:styleId="Bulletnum" w:customStyle="1">
+  <w:style w:type="paragraph" w:customStyle="1" w:styleId="Bulletnum">
     <w:name w:val="Bulletnum"/>
     <w:basedOn w:val="Normal"/>
     <w:rsid w:val="00157351"/>
@@ -18544,7 +17981,7 @@
       <w:sz w:val="20"/>
     </w:rPr>
   </w:style>
-  <w:style w:type="paragraph" w:styleId="NormalDbl" w:customStyle="1">
+  <w:style w:type="paragraph" w:customStyle="1" w:styleId="NormalDbl">
     <w:name w:val="Normal Dbl"/>
     <w:basedOn w:val="Normal"/>
     <w:rsid w:val="00157351"/>
@@ -18552,7 +17989,7 @@
       <w:spacing w:line="480" w:lineRule="atLeast"/>
     </w:pPr>
   </w:style>
-  <w:style w:type="character" w:styleId="FooterChar" w:customStyle="1">
+  <w:style w:type="character" w:customStyle="1" w:styleId="FooterChar">
     <w:name w:val="Footer Char"/>
     <w:basedOn w:val="DefaultParagraphFont"/>
     <w:link w:val="Footer"/>
@@ -18562,7 +17999,7 @@
       <w:sz w:val="24"/>
     </w:rPr>
   </w:style>
-  <w:style w:type="character" w:styleId="HeaderChar" w:customStyle="1">
+  <w:style w:type="character" w:customStyle="1" w:styleId="HeaderChar">
     <w:name w:val="Header Char"/>
     <w:basedOn w:val="DefaultParagraphFont"/>
     <w:link w:val="Header"/>
@@ -18589,7 +18026,7 @@
       <w:szCs w:val="16"/>
     </w:rPr>
   </w:style>
-  <w:style w:type="character" w:styleId="BalloonTextChar" w:customStyle="1">
+  <w:style w:type="character" w:customStyle="1" w:styleId="BalloonTextChar">
     <w:name w:val="Balloon Text Char"/>
     <w:basedOn w:val="DefaultParagraphFont"/>
     <w:link w:val="BalloonText"/>
@@ -18629,7 +18066,7 @@
       <w:sz w:val="20"/>
     </w:rPr>
   </w:style>
-  <w:style w:type="character" w:styleId="CommentTextChar" w:customStyle="1">
+  <w:style w:type="character" w:customStyle="1" w:styleId="CommentTextChar">
     <w:name w:val="Comment Text Char"/>
     <w:basedOn w:val="DefaultParagraphFont"/>
     <w:link w:val="CommentText"/>
@@ -18651,7 +18088,7 @@
       <w:bCs/>
     </w:rPr>
   </w:style>
-  <w:style w:type="character" w:styleId="CommentSubjectChar" w:customStyle="1">
+  <w:style w:type="character" w:customStyle="1" w:styleId="CommentSubjectChar">
     <w:name w:val="Comment Subject Char"/>
     <w:basedOn w:val="CommentTextChar"/>
     <w:link w:val="CommentSubject"/>
@@ -18673,16 +18110,16 @@
     </w:rPr>
     <w:tblPr>
       <w:tblBorders>
-        <w:top w:val="single" w:color="auto" w:sz="4" w:space="0"/>
-        <w:left w:val="single" w:color="auto" w:sz="4" w:space="0"/>
-        <w:bottom w:val="single" w:color="auto" w:sz="4" w:space="0"/>
-        <w:right w:val="single" w:color="auto" w:sz="4" w:space="0"/>
-        <w:insideH w:val="single" w:color="auto" w:sz="4" w:space="0"/>
-        <w:insideV w:val="single" w:color="auto" w:sz="4" w:space="0"/>
+        <w:top w:val="single" w:sz="4" w:space="0" w:color="auto"/>
+        <w:left w:val="single" w:sz="4" w:space="0" w:color="auto"/>
+        <w:bottom w:val="single" w:sz="4" w:space="0" w:color="auto"/>
+        <w:right w:val="single" w:sz="4" w:space="0" w:color="auto"/>
+        <w:insideH w:val="single" w:sz="4" w:space="0" w:color="auto"/>
+        <w:insideV w:val="single" w:sz="4" w:space="0" w:color="auto"/>
       </w:tblBorders>
     </w:tblPr>
   </w:style>
-  <w:style w:type="paragraph" w:styleId="Equation" w:customStyle="1">
+  <w:style w:type="paragraph" w:customStyle="1" w:styleId="Equation">
     <w:name w:val="Equation"/>
     <w:basedOn w:val="Normal"/>
     <w:link w:val="EquationChar"/>
@@ -18699,7 +18136,7 @@
       <w:szCs w:val="22"/>
     </w:rPr>
   </w:style>
-  <w:style w:type="character" w:styleId="EquationChar" w:customStyle="1">
+  <w:style w:type="character" w:customStyle="1" w:styleId="EquationChar">
     <w:name w:val="Equation Char"/>
     <w:basedOn w:val="DefaultParagraphFont"/>
     <w:link w:val="Equation"/>
@@ -18723,7 +18160,7 @@
       <w:contextualSpacing/>
     </w:pPr>
   </w:style>
-  <w:style w:type="character" w:styleId="Heading1Char" w:customStyle="1">
+  <w:style w:type="character" w:customStyle="1" w:styleId="Heading1Char">
     <w:name w:val="Heading 1 Char"/>
     <w:basedOn w:val="DefaultParagraphFont"/>
     <w:link w:val="Heading1"/>
@@ -18749,7 +18186,7 @@
       <w:sz w:val="20"/>
     </w:rPr>
   </w:style>
-  <w:style w:type="character" w:styleId="FootnoteTextChar" w:customStyle="1">
+  <w:style w:type="character" w:customStyle="1" w:styleId="FootnoteTextChar">
     <w:name w:val="Footnote Text Char"/>
     <w:basedOn w:val="DefaultParagraphFont"/>
     <w:link w:val="FootnoteText"/>
@@ -19203,7 +18640,7 @@
 </file>
 
 <file path=customXml/itemProps4.xml><?xml version="1.0" encoding="utf-8"?>
-<ds:datastoreItem xmlns:ds="http://schemas.openxmlformats.org/officeDocument/2006/customXml" ds:itemID="{3A9E323D-DF22-409E-AB24-1C79D1FA4CCB}">
+<ds:datastoreItem xmlns:ds="http://schemas.openxmlformats.org/officeDocument/2006/customXml" ds:itemID="{4F77CC93-C921-4E75-A61E-DC4F046F910C}">
   <ds:schemaRefs>
     <ds:schemaRef ds:uri="http://schemas.openxmlformats.org/officeDocument/2006/bibliography"/>
   </ds:schemaRefs>

</xml_diff>

<commit_message>
finished eom stuff, left notes at bottom
</commit_message>
<xml_diff>
--- a/Thesisdoc.docx
+++ b/Thesisdoc.docx
@@ -5573,10 +5573,19 @@
         <w:t>With that, this section will provide an overview of what is involved in the FDM in order to approximate real-life flight characteristics of an airplane.</w:t>
       </w:r>
       <w:r>
-        <w:t xml:space="preserve"> The final result is integrating the equations of motion, which </w:t>
-      </w:r>
-      <w:r>
-        <w:t>boil down to determining the position of</w:t>
+        <w:t xml:space="preserve"> The final result is integrating the equ</w:t>
+      </w:r>
+      <w:r>
+        <w:t xml:space="preserve">ations of motion. This </w:t>
+      </w:r>
+      <w:r>
+        <w:t>boil</w:t>
+      </w:r>
+      <w:r>
+        <w:t>s</w:t>
+      </w:r>
+      <w:r>
+        <w:t xml:space="preserve"> down to determining the position of</w:t>
       </w:r>
       <w:r>
         <w:t xml:space="preserve"> the airplane</w:t>
@@ -5591,7 +5600,13 @@
         <w:t>velocity</w:t>
       </w:r>
       <w:r>
-        <w:t>, which is the speed and direction of the airplane [20]</w:t>
+        <w:t>, which is the speed and direction of the airplane</w:t>
+      </w:r>
+      <w:r>
+        <w:t>, over time.</w:t>
+      </w:r>
+      <w:r>
+        <w:t xml:space="preserve"> [20]</w:t>
       </w:r>
       <w:r>
         <w:t>.</w:t>
@@ -6198,14 +6213,31 @@
         <w:rPr>
           <w:iCs/>
         </w:rPr>
-        <w:t xml:space="preserve">The angle of attack is the angle between the chord line and the direction of travel, or oncoming flow that the plane is moving through. Figure 4 shows a labeled cross-section of an airfoil. </w:t>
+        <w:t>The angle of attack is the angle between the chord line and the direction of travel, or oncoming flow that the plane is moving through. Figure 4 shows a labeled cross-section</w:t>
+      </w:r>
+      <w:r>
+        <w:rPr>
+          <w:iCs/>
+        </w:rPr>
+        <w:t xml:space="preserve"> of an airfoil</w:t>
+      </w:r>
+      <w:r>
+        <w:rPr>
+          <w:iCs/>
+        </w:rPr>
+        <w:t xml:space="preserve"> with an angle of attack</w:t>
+      </w:r>
+      <w:r>
+        <w:rPr>
+          <w:iCs/>
+        </w:rPr>
+        <w:t xml:space="preserve"> [23].</w:t>
       </w:r>
     </w:p>
     <w:p>
       <w:pPr>
         <w:keepNext/>
         <w:ind w:firstLine="720"/>
-        <w:jc w:val="center"/>
       </w:pPr>
       <w:r>
         <w:rPr>
@@ -6213,10 +6245,18 @@
         </w:rPr>
         <w:lastRenderedPageBreak/>
         <w:drawing>
-          <wp:inline distT="0" distB="0" distL="0" distR="0" wp14:anchorId="711CA75B" wp14:editId="734D4CAF">
-            <wp:extent cx="3975100" cy="2019300"/>
-            <wp:effectExtent l="0" t="0" r="6350" b="0"/>
-            <wp:docPr id="13" name="Picture 13" descr="Chord diagram from the Pilot's Handbook of Aeronautical Knowledge"/>
+          <wp:anchor distT="0" distB="0" distL="114300" distR="114300" simplePos="0" relativeHeight="251659266" behindDoc="1" locked="0" layoutInCell="1" allowOverlap="1" wp14:anchorId="38F01B51" wp14:editId="19775770">
+            <wp:simplePos x="0" y="0"/>
+            <wp:positionH relativeFrom="margin">
+              <wp:align>center</wp:align>
+            </wp:positionH>
+            <wp:positionV relativeFrom="paragraph">
+              <wp:posOffset>0</wp:posOffset>
+            </wp:positionV>
+            <wp:extent cx="4419600" cy="1818005"/>
+            <wp:effectExtent l="0" t="0" r="0" b="0"/>
+            <wp:wrapTopAndBottom/>
+            <wp:docPr id="16" name="Picture 16"/>
             <wp:cNvGraphicFramePr>
               <a:graphicFrameLocks xmlns:a="http://schemas.openxmlformats.org/drawingml/2006/main" noChangeAspect="1"/>
             </wp:cNvGraphicFramePr>
@@ -6224,41 +6264,40 @@
               <a:graphicData uri="http://schemas.openxmlformats.org/drawingml/2006/picture">
                 <pic:pic xmlns:pic="http://schemas.openxmlformats.org/drawingml/2006/picture">
                   <pic:nvPicPr>
-                    <pic:cNvPr id="0" name="Picture 10" descr="Chord diagram from the Pilot's Handbook of Aeronautical Knowledge"/>
-                    <pic:cNvPicPr>
-                      <a:picLocks noChangeAspect="1" noChangeArrowheads="1"/>
-                    </pic:cNvPicPr>
+                    <pic:cNvPr id="16" name="aoa.PNG"/>
+                    <pic:cNvPicPr/>
                   </pic:nvPicPr>
                   <pic:blipFill>
-                    <a:blip r:embed="rId15">
+                    <a:blip r:embed="rId15" cstate="print">
                       <a:extLst>
                         <a:ext uri="{28A0092B-C50C-407E-A947-70E740481C1C}">
                           <a14:useLocalDpi xmlns:a14="http://schemas.microsoft.com/office/drawing/2010/main" val="0"/>
                         </a:ext>
                       </a:extLst>
                     </a:blip>
-                    <a:srcRect/>
                     <a:stretch>
                       <a:fillRect/>
                     </a:stretch>
                   </pic:blipFill>
-                  <pic:spPr bwMode="auto">
+                  <pic:spPr>
                     <a:xfrm>
                       <a:off x="0" y="0"/>
-                      <a:ext cx="3975100" cy="2019300"/>
+                      <a:ext cx="4419600" cy="1818005"/>
                     </a:xfrm>
                     <a:prstGeom prst="rect">
                       <a:avLst/>
                     </a:prstGeom>
-                    <a:noFill/>
-                    <a:ln>
-                      <a:noFill/>
-                    </a:ln>
                   </pic:spPr>
                 </pic:pic>
               </a:graphicData>
             </a:graphic>
-          </wp:inline>
+            <wp14:sizeRelH relativeFrom="margin">
+              <wp14:pctWidth>0</wp14:pctWidth>
+            </wp14:sizeRelH>
+            <wp14:sizeRelV relativeFrom="margin">
+              <wp14:pctHeight>0</wp14:pctHeight>
+            </wp14:sizeRelV>
+          </wp:anchor>
         </w:drawing>
       </w:r>
     </w:p>
@@ -7150,13 +7189,13 @@
         <w:rPr>
           <w:rFonts w:eastAsiaTheme="minorHAnsi"/>
         </w:rPr>
-        <w:t>acceleration</w:t>
-      </w:r>
-      <w:r>
-        <w:rPr>
-          <w:rFonts w:eastAsiaTheme="minorHAnsi"/>
-        </w:rPr>
-        <w:t xml:space="preserve"> [22]</w:t>
+        <w:t xml:space="preserve">velocity </w:t>
+      </w:r>
+      <w:r>
+        <w:rPr>
+          <w:rFonts w:eastAsiaTheme="minorHAnsi"/>
+        </w:rPr>
+        <w:t>[22]</w:t>
       </w:r>
       <w:r>
         <w:rPr>
@@ -7295,218 +7334,6 @@
           <w:rFonts w:eastAsiaTheme="minorHAnsi"/>
         </w:rPr>
         <w:t xml:space="preserve">. </w:t>
-      </w:r>
-      <w:r>
-        <w:rPr>
-          <w:rFonts w:eastAsiaTheme="minorHAnsi"/>
-        </w:rPr>
-        <w:t>G</w:t>
-      </w:r>
-      <w:r>
-        <w:rPr>
-          <w:rFonts w:eastAsiaTheme="minorHAnsi"/>
-        </w:rPr>
-        <w:t xml:space="preserve">ravity is </w:t>
-      </w:r>
-      <w:r>
-        <w:rPr>
-          <w:rFonts w:eastAsiaTheme="minorHAnsi"/>
-        </w:rPr>
-        <w:t xml:space="preserve">simply </w:t>
-      </w:r>
-      <w:r>
-        <w:rPr>
-          <w:rFonts w:eastAsiaTheme="minorHAnsi"/>
-        </w:rPr>
-        <w:t>based on mass of the airplane</w:t>
-      </w:r>
-      <w:r>
-        <w:rPr>
-          <w:rFonts w:eastAsiaTheme="minorHAnsi"/>
-        </w:rPr>
-        <w:t xml:space="preserve"> </w:t>
-      </w:r>
-      <w:r>
-        <w:rPr>
-          <w:rFonts w:eastAsiaTheme="minorHAnsi"/>
-        </w:rPr>
-        <w:t>and the acceleration of</w:t>
-      </w:r>
-      <w:r>
-        <w:rPr>
-          <w:rFonts w:eastAsiaTheme="minorHAnsi"/>
-        </w:rPr>
-        <w:t xml:space="preserve"> gravity</w:t>
-      </w:r>
-      <w:r>
-        <w:rPr>
-          <w:rFonts w:eastAsiaTheme="minorHAnsi"/>
-        </w:rPr>
-        <w:t>, which</w:t>
-      </w:r>
-      <w:r>
-        <w:rPr>
-          <w:rFonts w:eastAsiaTheme="minorHAnsi"/>
-        </w:rPr>
-        <w:t xml:space="preserve"> is a constant -9.8</w:t>
-      </w:r>
-      <w:r>
-        <w:rPr>
-          <w:rFonts w:eastAsiaTheme="minorHAnsi"/>
-        </w:rPr>
-        <w:t xml:space="preserve"> </w:t>
-      </w:r>
-      <w:r>
-        <w:rPr>
-          <w:rFonts w:eastAsiaTheme="minorHAnsi"/>
-        </w:rPr>
-        <w:t>m/s</w:t>
-      </w:r>
-      <w:r>
-        <w:rPr>
-          <w:rFonts w:eastAsiaTheme="minorHAnsi"/>
-          <w:vertAlign w:val="superscript"/>
-        </w:rPr>
-        <w:t>2</w:t>
-      </w:r>
-      <w:r>
-        <w:rPr>
-          <w:rFonts w:eastAsiaTheme="minorHAnsi"/>
-        </w:rPr>
-        <w:t>.</w:t>
-      </w:r>
-      <w:r>
-        <w:rPr>
-          <w:rFonts w:eastAsiaTheme="minorHAnsi"/>
-        </w:rPr>
-        <w:t xml:space="preserve"> So</w:t>
-      </w:r>
-      <w:r>
-        <w:rPr>
-          <w:rFonts w:eastAsiaTheme="minorHAnsi"/>
-        </w:rPr>
-        <w:t>,</w:t>
-      </w:r>
-      <w:r>
-        <w:rPr>
-          <w:rFonts w:eastAsiaTheme="minorHAnsi"/>
-        </w:rPr>
-        <w:t xml:space="preserve"> </w:t>
-      </w:r>
-      <w:r>
-        <w:rPr>
-          <w:rFonts w:eastAsiaTheme="minorHAnsi"/>
-        </w:rPr>
-        <w:t>g</w:t>
-      </w:r>
-      <w:r>
-        <w:rPr>
-          <w:rFonts w:eastAsiaTheme="minorHAnsi"/>
-        </w:rPr>
-        <w:t>ravity can be calculated by the mass of the airplane x</w:t>
-      </w:r>
-      <w:r>
-        <w:rPr>
-          <w:rFonts w:eastAsiaTheme="minorHAnsi"/>
-        </w:rPr>
-        <w:t xml:space="preserve"> -9.8 </w:t>
-      </w:r>
-      <w:r>
-        <w:rPr>
-          <w:rFonts w:eastAsiaTheme="minorHAnsi"/>
-        </w:rPr>
-        <w:t>m/s</w:t>
-      </w:r>
-      <w:r>
-        <w:rPr>
-          <w:rFonts w:eastAsiaTheme="minorHAnsi"/>
-          <w:vertAlign w:val="superscript"/>
-        </w:rPr>
-        <w:t>2</w:t>
-      </w:r>
-      <w:r>
-        <w:rPr>
-          <w:rFonts w:eastAsiaTheme="minorHAnsi"/>
-        </w:rPr>
-        <w:t xml:space="preserve">, which </w:t>
-      </w:r>
-      <w:r>
-        <w:rPr>
-          <w:rFonts w:eastAsiaTheme="minorHAnsi"/>
-        </w:rPr>
-        <w:t>is added to the force acting</w:t>
-      </w:r>
-      <w:r>
-        <w:rPr>
-          <w:rFonts w:eastAsiaTheme="minorHAnsi"/>
-        </w:rPr>
-        <w:t xml:space="preserve"> on the</w:t>
-      </w:r>
-      <w:r>
-        <w:rPr>
-          <w:rFonts w:eastAsiaTheme="minorHAnsi"/>
-        </w:rPr>
-        <w:t xml:space="preserve"> z axis</w:t>
-      </w:r>
-      <w:r>
-        <w:rPr>
-          <w:rFonts w:eastAsiaTheme="minorHAnsi"/>
-        </w:rPr>
-        <w:t xml:space="preserve"> (down). </w:t>
-      </w:r>
-      <w:r>
-        <w:rPr>
-          <w:rFonts w:eastAsiaTheme="minorHAnsi"/>
-        </w:rPr>
-        <w:t>Similarly</w:t>
-      </w:r>
-      <w:r>
-        <w:rPr>
-          <w:rFonts w:eastAsiaTheme="minorHAnsi"/>
-        </w:rPr>
-        <w:t>,</w:t>
-      </w:r>
-      <w:r>
-        <w:rPr>
-          <w:rFonts w:eastAsiaTheme="minorHAnsi"/>
-        </w:rPr>
-        <w:t xml:space="preserve"> thrust</w:t>
-      </w:r>
-      <w:r>
-        <w:rPr>
-          <w:rFonts w:eastAsiaTheme="minorHAnsi"/>
-        </w:rPr>
-        <w:t xml:space="preserve">, expressed in pounds, is force </w:t>
-      </w:r>
-      <w:r>
-        <w:rPr>
-          <w:rFonts w:eastAsiaTheme="minorHAnsi"/>
-        </w:rPr>
-        <w:t xml:space="preserve">added to the x axis (forward). </w:t>
-      </w:r>
-      <w:r>
-        <w:rPr>
-          <w:rFonts w:eastAsiaTheme="minorHAnsi"/>
-        </w:rPr>
-        <w:t>Without thrust</w:t>
-      </w:r>
-      <w:r>
-        <w:rPr>
-          <w:rFonts w:eastAsiaTheme="minorHAnsi"/>
-        </w:rPr>
-        <w:t xml:space="preserve"> </w:t>
-      </w:r>
-      <w:r>
-        <w:rPr>
-          <w:rFonts w:eastAsiaTheme="minorHAnsi"/>
-        </w:rPr>
-        <w:t>propulsion</w:t>
-      </w:r>
-      <w:r>
-        <w:rPr>
-          <w:rFonts w:eastAsiaTheme="minorHAnsi"/>
-        </w:rPr>
-        <w:t xml:space="preserve">, the airplane cannot make lift. The thrust will change depending on the simulation users input with the use of the throttle. </w:t>
       </w:r>
     </w:p>
     <w:p>
@@ -7575,11 +7402,10 @@
           <w:noProof/>
           <w:szCs w:val="24"/>
         </w:rPr>
-        <w:lastRenderedPageBreak/>
         <w:drawing>
-          <wp:inline distT="0" distB="0" distL="0" distR="0" wp14:anchorId="1A37CB40" wp14:editId="1D577F88">
-            <wp:extent cx="2393950" cy="2870005"/>
-            <wp:effectExtent l="0" t="0" r="6350" b="6985"/>
+          <wp:inline distT="0" distB="0" distL="0" distR="0" wp14:anchorId="1A37CB40" wp14:editId="7AD90581">
+            <wp:extent cx="2393583" cy="2038350"/>
+            <wp:effectExtent l="0" t="0" r="6985" b="0"/>
             <wp:docPr id="15" name="Picture 15"/>
             <wp:cNvGraphicFramePr>
               <a:graphicFrameLocks xmlns:a="http://schemas.openxmlformats.org/drawingml/2006/main" noChangeAspect="1"/>
@@ -7609,7 +7435,7 @@
                   <pic:spPr bwMode="auto">
                     <a:xfrm>
                       <a:off x="0" y="0"/>
-                      <a:ext cx="2399842" cy="2877069"/>
+                      <a:ext cx="2393583" cy="2038350"/>
                     </a:xfrm>
                     <a:prstGeom prst="rect">
                       <a:avLst/>
@@ -7752,15 +7578,81 @@
         <w:rPr>
           <w:rFonts w:eastAsiaTheme="minorHAnsi"/>
         </w:rPr>
-        <w:t xml:space="preserve"> and winsds. (haven’t gotten this far…. I think the program sets a constant wind, at least that’s in chapter 8 for particles, don’t think they do it in the flight model)</w:t>
-      </w:r>
-    </w:p>
-    <w:p>
-      <w:pPr>
-        <w:rPr>
-          <w:iCs/>
-        </w:rPr>
-      </w:pPr>
+        <w:t xml:space="preserve"> </w:t>
+      </w:r>
+      <w:r>
+        <w:rPr>
+          <w:rFonts w:eastAsiaTheme="minorHAnsi"/>
+        </w:rPr>
+        <w:lastRenderedPageBreak/>
+        <w:t xml:space="preserve">and </w:t>
+      </w:r>
+      <w:r>
+        <w:rPr>
+          <w:rFonts w:eastAsiaTheme="minorHAnsi"/>
+        </w:rPr>
+        <w:t>winds</w:t>
+      </w:r>
+      <w:r>
+        <w:rPr>
+          <w:rFonts w:eastAsiaTheme="minorHAnsi"/>
+        </w:rPr>
+        <w:t>. (haven’t gotten this far…. I think the program sets a constant wind, at least that’s in chapter 8 for particles, don’t think they do it in the flight model)</w:t>
+      </w:r>
+    </w:p>
+    <w:p>
+      <w:pPr>
+        <w:ind w:firstLine="720"/>
+        <w:rPr>
+          <w:rFonts w:eastAsiaTheme="minorHAnsi"/>
+        </w:rPr>
+      </w:pPr>
+      <w:r>
+        <w:rPr>
+          <w:rFonts w:eastAsiaTheme="minorHAnsi"/>
+        </w:rPr>
+        <w:t xml:space="preserve">Gravity is simply based on mass of the airplane and the acceleration of gravity, which is a constant -9.8 </w:t>
+      </w:r>
+      <w:r>
+        <w:rPr>
+          <w:rFonts w:eastAsiaTheme="minorHAnsi"/>
+        </w:rPr>
+        <w:t>m/s</w:t>
+      </w:r>
+      <w:r>
+        <w:rPr>
+          <w:rFonts w:eastAsiaTheme="minorHAnsi"/>
+          <w:vertAlign w:val="superscript"/>
+        </w:rPr>
+        <w:t>2</w:t>
+      </w:r>
+      <w:r>
+        <w:rPr>
+          <w:rFonts w:eastAsiaTheme="minorHAnsi"/>
+        </w:rPr>
+        <w:t xml:space="preserve">. So, gravity can be calculated by the mass of the airplane x -9.8 </w:t>
+      </w:r>
+      <w:r>
+        <w:rPr>
+          <w:rFonts w:eastAsiaTheme="minorHAnsi"/>
+        </w:rPr>
+        <w:t>m/s</w:t>
+      </w:r>
+      <w:r>
+        <w:rPr>
+          <w:rFonts w:eastAsiaTheme="minorHAnsi"/>
+          <w:vertAlign w:val="superscript"/>
+        </w:rPr>
+        <w:t>2</w:t>
+      </w:r>
+      <w:r>
+        <w:rPr>
+          <w:rFonts w:eastAsiaTheme="minorHAnsi"/>
+        </w:rPr>
+        <w:t xml:space="preserve">, which is added to the force acting on the z axis (down). Similarly, thrust, expressed in pounds, is force added to the x axis (forward). Without thrust propulsion, the airplane cannot make lift. The thrust will change depending on the simulation users input with the use of the throttle. </w:t>
+      </w:r>
+    </w:p>
+    <w:p>
       <w:r>
         <w:rPr>
           <w:iCs/>
@@ -7779,12 +7671,30 @@
         <w:rPr>
           <w:iCs/>
         </w:rPr>
-        <w:t xml:space="preserve"> are solved</w:t>
-      </w:r>
-      <w:r>
-        <w:rPr>
-          <w:iCs/>
-        </w:rPr>
+        <w:t xml:space="preserve"> are integrated </w:t>
+      </w:r>
+      <w:r>
+        <w:rPr>
+          <w:iCs/>
+        </w:rPr>
+        <w:t>so that the simulation can progress through time</w:t>
+      </w:r>
+      <w:r>
+        <w:rPr>
+          <w:iCs/>
+        </w:rPr>
+        <w:t>,</w:t>
+      </w:r>
+      <w:r>
+        <w:t xml:space="preserve"> </w:t>
+      </w:r>
+      <w:r>
+        <w:t>determining the position of the airplane, as well as the airplane’s velocity</w:t>
+      </w:r>
+      <w:r>
+        <w:t xml:space="preserve"> in each step of time</w:t>
+      </w:r>
+      <w:r>
         <w:t>.</w:t>
       </w:r>
       <w:r>
@@ -7827,32 +7737,321 @@
         <w:t xml:space="preserve"> Euler’s method, called the Range-Kutta method</w:t>
       </w:r>
       <w:r>
-        <w:t xml:space="preserve">, which the respective code is laid out in Bourg’s textbook. </w:t>
-      </w:r>
-    </w:p>
-    <w:p>
-      <w:pPr>
-        <w:rPr>
-          <w:rFonts w:eastAsiaTheme="minorHAnsi"/>
-        </w:rPr>
-      </w:pPr>
+        <w:t>, which the respective code is laid out in Bourg’s textbook.</w:t>
+      </w:r>
+      <w:r>
+        <w:t xml:space="preserve"> </w:t>
+      </w:r>
+    </w:p>
+    <w:p>
+      <w:pPr>
+        <w:rPr>
+          <w:iCs/>
+        </w:rPr>
+      </w:pPr>
+      <w:r>
+        <w:tab/>
+      </w:r>
+      <w:r>
+        <w:t>Simply put, t</w:t>
+      </w:r>
+      <w:r>
+        <w:t>he integration of the equations of motion,</w:t>
+      </w:r>
+      <w:r>
+        <w:t xml:space="preserve"> given everything else talked about,</w:t>
+      </w:r>
+      <w:r>
+        <w:t xml:space="preserve"> approximate</w:t>
+      </w:r>
+      <w:r>
+        <w:t>s</w:t>
+      </w:r>
+      <w:r>
+        <w:t xml:space="preserve"> velocity and position based</w:t>
+      </w:r>
+      <w:r>
+        <w:t xml:space="preserve"> on the previous values in time.</w:t>
+      </w:r>
+      <w:r>
+        <w:t xml:space="preserve"> During the approximation, the</w:t>
+      </w:r>
+      <w:r>
+        <w:t xml:space="preserve"> orientation of the plane is tracked</w:t>
+      </w:r>
+      <w:r>
+        <w:t xml:space="preserve"> with the use of a quaternion.</w:t>
+      </w:r>
+      <w:r>
+        <w:t xml:space="preserve"> </w:t>
+      </w:r>
+      <w:r>
+        <w:rPr>
+          <w:iCs/>
+        </w:rPr>
+        <w:t xml:space="preserve">A quaternion is a way to represent orientation of something in three dimensions. It is like a </w:t>
+      </w:r>
+      <w:r>
+        <w:rPr>
+          <w:iCs/>
+        </w:rPr>
+        <w:t>vector, made of four</w:t>
+      </w:r>
+      <w:r>
+        <w:rPr>
+          <w:iCs/>
+        </w:rPr>
+        <w:t xml:space="preserve"> </w:t>
+      </w:r>
+      <w:r>
+        <w:rPr>
+          <w:iCs/>
+        </w:rPr>
+        <w:t xml:space="preserve">components. </w:t>
+      </w:r>
+      <w:r>
+        <w:rPr>
+          <w:iCs/>
+        </w:rPr>
+        <w:t xml:space="preserve">Quaternions get updated with </w:t>
+      </w:r>
+      <w:r>
+        <w:rPr>
+          <w:iCs/>
+        </w:rPr>
+        <w:lastRenderedPageBreak/>
+        <w:t>new Euler angles in each time step to reflect the new orientation using the angular velocities of that instant.</w:t>
+      </w:r>
     </w:p>
     <w:p>
       <w:pPr>
         <w:ind w:firstLine="720"/>
-        <w:rPr>
-          <w:rFonts w:eastAsiaTheme="minorHAnsi"/>
-        </w:rPr>
-      </w:pPr>
-      <w:r>
-        <w:rPr>
-          <w:rFonts w:eastAsiaTheme="minorHAnsi"/>
-        </w:rPr>
-        <w:lastRenderedPageBreak/>
-        <w:t xml:space="preserve">Outline </w:t>
-      </w:r>
+      </w:pPr>
+      <w:r>
+        <w:t>With the FDM described</w:t>
+      </w:r>
+      <w:r>
+        <w:t>, fidelity is the degree to which the characteristics of a flight simulation matches that of the real world [17]. In this case, the FDM is of “medium” fidelity because the characteristics of the flight simulation match that of real life, but is not computationally expensive, and requires minimal data [18].</w:t>
+      </w:r>
+      <w:r>
+        <w:rPr>
+          <w:rFonts w:eastAsiaTheme="minorHAnsi"/>
+        </w:rPr>
+        <w:t xml:space="preserve"> </w:t>
+      </w:r>
+      <w:r>
+        <w:rPr>
+          <w:rFonts w:eastAsiaTheme="minorHAnsi"/>
+        </w:rPr>
+        <w:t xml:space="preserve">One may think that a flight model with the highest fidelity, or accuracy, is the best – this is not always true. Very </w:t>
+      </w:r>
+      <w:r>
+        <w:rPr>
+          <w:rFonts w:eastAsiaTheme="minorHAnsi"/>
+        </w:rPr>
+        <w:t xml:space="preserve">advanced </w:t>
+      </w:r>
+      <w:r>
+        <w:rPr>
+          <w:rFonts w:eastAsiaTheme="minorHAnsi"/>
+        </w:rPr>
+        <w:t xml:space="preserve">flight </w:t>
+      </w:r>
+      <w:r>
+        <w:rPr>
+          <w:rFonts w:eastAsiaTheme="minorHAnsi"/>
+        </w:rPr>
+        <w:t xml:space="preserve">modeling </w:t>
+      </w:r>
+      <w:r>
+        <w:rPr>
+          <w:rFonts w:eastAsiaTheme="minorHAnsi"/>
+        </w:rPr>
+        <w:t xml:space="preserve">will </w:t>
+      </w:r>
+      <w:r>
+        <w:rPr>
+          <w:rFonts w:eastAsiaTheme="minorHAnsi"/>
+        </w:rPr>
+        <w:t>requi</w:t>
+      </w:r>
+      <w:r>
+        <w:rPr>
+          <w:rFonts w:eastAsiaTheme="minorHAnsi"/>
+        </w:rPr>
+        <w:t>re</w:t>
+      </w:r>
+      <w:r>
+        <w:rPr>
+          <w:rFonts w:eastAsiaTheme="minorHAnsi"/>
+        </w:rPr>
+        <w:t xml:space="preserve"> large</w:t>
+      </w:r>
+      <w:r>
+        <w:rPr>
+          <w:rFonts w:eastAsiaTheme="minorHAnsi"/>
+        </w:rPr>
+        <w:t>, detailed</w:t>
+      </w:r>
+      <w:r>
+        <w:rPr>
+          <w:rFonts w:eastAsiaTheme="minorHAnsi"/>
+        </w:rPr>
+        <w:t xml:space="preserve"> set</w:t>
+      </w:r>
+      <w:r>
+        <w:rPr>
+          <w:rFonts w:eastAsiaTheme="minorHAnsi"/>
+        </w:rPr>
+        <w:t xml:space="preserve">s of data about the stability and performance of an aircraft that it is modeling. Wind tunnel data analysis is an example of the kind of data needed for a high fidelity flight model. This data is not readily available and often costs hundreds of thousands of dollars [13]. </w:t>
+      </w:r>
+      <w:r>
+        <w:t xml:space="preserve"> (</w:t>
+      </w:r>
+      <w:r>
+        <w:t xml:space="preserve">this paragraph on fidelity probably not needed… </w:t>
+      </w:r>
+      <w:r>
+        <w:t>how can we actually measure the degree of fidelity? How do we know the movement lines up with the real world?)</w:t>
+      </w:r>
+    </w:p>
+    <w:p/>
+    <w:p/>
+    <w:p/>
+    <w:p/>
+    <w:p/>
+    <w:p/>
+    <w:p/>
+    <w:p>
       <w:bookmarkStart w:id="115" w:name="_GoBack"/>
       <w:bookmarkEnd w:id="115"/>
+    </w:p>
+    <w:p/>
+    <w:p/>
+    <w:p>
+      <w:pPr>
+        <w:pBdr>
+          <w:bottom w:val="single" w:sz="6" w:space="1" w:color="auto"/>
+        </w:pBdr>
+        <w:ind w:firstLine="720"/>
+      </w:pPr>
+    </w:p>
+    <w:p>
+      <w:pPr>
+        <w:ind w:firstLine="720"/>
+      </w:pPr>
+    </w:p>
+    <w:p>
+      <w:pPr>
+        <w:ind w:firstLine="720"/>
+      </w:pPr>
+      <w:r>
+        <w:t>/////</w:t>
+      </w:r>
+      <w:r>
+        <w:t xml:space="preserve">There is some change in time </w:t>
+      </w:r>
+      <w:r>
+        <w:rPr>
+          <w:rFonts w:hint="eastAsia"/>
+        </w:rPr>
+        <w:t>Δ</w:t>
+      </w:r>
+      <w:r>
+        <w:rPr>
+          <w:i/>
+          <w:iCs/>
+        </w:rPr>
+        <w:t>t</w:t>
+      </w:r>
+      <w:r>
+        <w:t xml:space="preserve"> that is defined as the t</w:t>
+      </w:r>
+      <w:r>
+        <w:t xml:space="preserve">ime </w:t>
+      </w:r>
+      <w:r>
+        <w:t>increment in which the simulation steps thru time progressively.</w:t>
+      </w:r>
+      <w:r>
+        <w:t xml:space="preserve"> T</w:t>
+      </w:r>
+      <w:r>
+        <w:t>here is also a</w:t>
+      </w:r>
+      <w:r>
+        <w:t xml:space="preserve"> change in velocity</w:t>
+      </w:r>
+      <w:r>
+        <w:t xml:space="preserve"> </w:t>
+      </w:r>
+      <w:r>
+        <w:rPr>
+          <w:rFonts w:hint="eastAsia"/>
+        </w:rPr>
+        <w:t>Δ</w:t>
+      </w:r>
+      <w:r>
+        <w:rPr>
+          <w:i/>
+          <w:iCs/>
+        </w:rPr>
+        <w:t>v</w:t>
+      </w:r>
+      <w:r>
+        <w:t xml:space="preserve">. </w:t>
+      </w:r>
+      <w:r>
+        <w:t>T</w:t>
+      </w:r>
+      <w:r>
+        <w:t>o approximate</w:t>
+      </w:r>
+      <w:r>
+        <w:t xml:space="preserve"> the</w:t>
+      </w:r>
+      <w:r>
+        <w:t xml:space="preserve"> velocity of</w:t>
+      </w:r>
+      <w:r>
+        <w:t xml:space="preserve"> the airplane, it</w:t>
+      </w:r>
+      <w:r>
+        <w:t xml:space="preserve">, </w:t>
+      </w:r>
+      <w:r>
+        <w:t>the velocity of the previous time step needs to be known. The initial velocity condition being 0.</w:t>
+      </w:r>
+      <w:r>
+        <w:t xml:space="preserve"> The equations of motion can be integrated once more to approximate displacement, position (displacement)</w:t>
+      </w:r>
+      <w:r>
+        <w:t xml:space="preserve">. </w:t>
+      </w:r>
+      <w:r>
+        <w:t>////</w:t>
+      </w:r>
+    </w:p>
+    <w:p>
+      <w:pPr>
+        <w:rPr>
+          <w:rFonts w:eastAsiaTheme="minorHAnsi"/>
+        </w:rPr>
+      </w:pPr>
+    </w:p>
+    <w:p>
+      <w:pPr>
+        <w:ind w:firstLine="720"/>
+        <w:rPr>
+          <w:rFonts w:eastAsiaTheme="minorHAnsi"/>
+        </w:rPr>
+      </w:pPr>
+      <w:r>
+        <w:rPr>
+          <w:rFonts w:eastAsiaTheme="minorHAnsi"/>
+        </w:rPr>
+        <w:t xml:space="preserve">Outline </w:t>
+      </w:r>
       <w:r>
         <w:rPr>
           <w:rFonts w:eastAsiaTheme="minorHAnsi"/>
@@ -8104,7 +8303,14 @@
         <w:rPr>
           <w:rFonts w:eastAsiaTheme="minorHAnsi"/>
         </w:rPr>
-        <w:t xml:space="preserve"> Eulers basic method (chp 7 better methods). This function also updates the orientation via quaternion. </w:t>
+        <w:t xml:space="preserve"> Eulers basic method (chp 7 better methods). This function also updates the </w:t>
+      </w:r>
+      <w:r>
+        <w:rPr>
+          <w:rFonts w:eastAsiaTheme="minorHAnsi"/>
+        </w:rPr>
+        <w:lastRenderedPageBreak/>
+        <w:t xml:space="preserve">orientation via quaternion. </w:t>
       </w:r>
       <w:r>
         <w:rPr>
@@ -8224,7 +8430,7 @@
     <w:p>
       <w:pPr>
         <w:rPr>
-          <w:rFonts w:eastAsiaTheme="minorHAnsi"/>
+          <w:iCs/>
         </w:rPr>
       </w:pPr>
     </w:p>
@@ -8232,7 +8438,7 @@
       <w:pPr>
         <w:ind w:firstLine="720"/>
         <w:rPr>
-          <w:rFonts w:eastAsiaTheme="minorHAnsi"/>
+          <w:iCs/>
         </w:rPr>
       </w:pPr>
     </w:p>
@@ -8243,6 +8449,30 @@
           <w:iCs/>
         </w:rPr>
       </w:pPr>
+      <w:r>
+        <w:rPr>
+          <w:iCs/>
+        </w:rPr>
+        <w:t xml:space="preserve"> </w:t>
+      </w:r>
+      <w:r>
+        <w:rPr>
+          <w:iCs/>
+        </w:rPr>
+        <w:t>(</w:t>
+      </w:r>
+      <w:r>
+        <w:rPr>
+          <w:iCs/>
+        </w:rPr>
+        <w:t xml:space="preserve">lift + quat </w:t>
+      </w:r>
+      <w:r>
+        <w:rPr>
+          <w:iCs/>
+        </w:rPr>
+        <w:t>garbage that will be deleted below here in physics section)</w:t>
+      </w:r>
     </w:p>
     <w:p>
       <w:pPr>
@@ -8251,6 +8481,64 @@
           <w:iCs/>
         </w:rPr>
       </w:pPr>
+      <w:r>
+        <w:rPr>
+          <w:iCs/>
+        </w:rPr>
+        <w:t>A quaternion is a way to represent orientation of something in three dimensions. Specifically, we are about unit quaternions. It is like a vector, made of four components, which satisfies this equation: q</w:t>
+      </w:r>
+      <w:r>
+        <w:rPr>
+          <w:iCs/>
+          <w:vertAlign w:val="subscript"/>
+        </w:rPr>
+        <w:t>0</w:t>
+      </w:r>
+      <w:r>
+        <w:rPr>
+          <w:iCs/>
+        </w:rPr>
+        <w:t>2 + q</w:t>
+      </w:r>
+      <w:r>
+        <w:rPr>
+          <w:iCs/>
+          <w:vertAlign w:val="subscript"/>
+        </w:rPr>
+        <w:t>x</w:t>
+      </w:r>
+      <w:r>
+        <w:rPr>
+          <w:iCs/>
+        </w:rPr>
+        <w:t>2 + q</w:t>
+      </w:r>
+      <w:r>
+        <w:rPr>
+          <w:iCs/>
+          <w:vertAlign w:val="subscript"/>
+        </w:rPr>
+        <w:t>y</w:t>
+      </w:r>
+      <w:r>
+        <w:rPr>
+          <w:iCs/>
+        </w:rPr>
+        <w:t>2 + q</w:t>
+      </w:r>
+      <w:r>
+        <w:rPr>
+          <w:iCs/>
+          <w:vertAlign w:val="subscript"/>
+        </w:rPr>
+        <w:t>z</w:t>
+      </w:r>
+      <w:r>
+        <w:rPr>
+          <w:iCs/>
+        </w:rPr>
+        <w:t xml:space="preserve">2 = 1. Figure x visualizes that the rigid body can rotate about some arbitrary axis u at the rigid bodies center of gravity. </w:t>
+      </w:r>
     </w:p>
     <w:p>
       <w:pPr>
@@ -8259,224 +8547,10 @@
           <w:iCs/>
         </w:rPr>
       </w:pPr>
-    </w:p>
-    <w:p>
-      <w:pPr>
-        <w:ind w:firstLine="720"/>
-        <w:rPr>
-          <w:iCs/>
-        </w:rPr>
-      </w:pPr>
-    </w:p>
-    <w:p>
-      <w:pPr>
-        <w:ind w:firstLine="720"/>
-      </w:pPr>
-      <w:r>
-        <w:t>FIDELITY-----With that, fidelity is the degree to which the characteristics of a flight simulation matches that of the real world [17]. In this case, the FDM is of “medium” fidelity because the characteristics of the flight simulation match that of real life, but is not computationally expensive, and requires minimal data [18].</w:t>
-      </w:r>
-      <w:r>
-        <w:rPr>
-          <w:rFonts w:eastAsiaTheme="minorHAnsi"/>
-        </w:rPr>
-        <w:t xml:space="preserve"> </w:t>
-      </w:r>
-      <w:r>
-        <w:rPr>
-          <w:rFonts w:eastAsiaTheme="minorHAnsi"/>
-        </w:rPr>
-        <w:t xml:space="preserve">One may think that a flight model with the highest fidelity, or accuracy, is the best – this is not always true. Very </w:t>
-      </w:r>
-      <w:r>
-        <w:rPr>
-          <w:rFonts w:eastAsiaTheme="minorHAnsi"/>
-        </w:rPr>
-        <w:t xml:space="preserve">advanced </w:t>
-      </w:r>
-      <w:r>
-        <w:rPr>
-          <w:rFonts w:eastAsiaTheme="minorHAnsi"/>
-        </w:rPr>
-        <w:t xml:space="preserve">flight </w:t>
-      </w:r>
-      <w:r>
-        <w:rPr>
-          <w:rFonts w:eastAsiaTheme="minorHAnsi"/>
-        </w:rPr>
-        <w:t xml:space="preserve">modeling </w:t>
-      </w:r>
-      <w:r>
-        <w:rPr>
-          <w:rFonts w:eastAsiaTheme="minorHAnsi"/>
-        </w:rPr>
-        <w:t xml:space="preserve">will </w:t>
-      </w:r>
-      <w:r>
-        <w:rPr>
-          <w:rFonts w:eastAsiaTheme="minorHAnsi"/>
-        </w:rPr>
-        <w:t>requi</w:t>
-      </w:r>
-      <w:r>
-        <w:rPr>
-          <w:rFonts w:eastAsiaTheme="minorHAnsi"/>
-        </w:rPr>
-        <w:t>re</w:t>
-      </w:r>
-      <w:r>
-        <w:rPr>
-          <w:rFonts w:eastAsiaTheme="minorHAnsi"/>
-        </w:rPr>
-        <w:t xml:space="preserve"> large</w:t>
-      </w:r>
-      <w:r>
-        <w:rPr>
-          <w:rFonts w:eastAsiaTheme="minorHAnsi"/>
-        </w:rPr>
-        <w:t>, detailed</w:t>
-      </w:r>
-      <w:r>
-        <w:rPr>
-          <w:rFonts w:eastAsiaTheme="minorHAnsi"/>
-        </w:rPr>
-        <w:t xml:space="preserve"> set</w:t>
-      </w:r>
-      <w:r>
-        <w:rPr>
-          <w:rFonts w:eastAsiaTheme="minorHAnsi"/>
-        </w:rPr>
-        <w:t xml:space="preserve">s of data about the stability and performance of an aircraft that it is modeling. Wind tunnel data analysis is an example of the kind of data needed for a high fidelity flight model. This data is not readily available and often costs hundreds of thousands of dollars [13]. </w:t>
-      </w:r>
-      <w:r>
-        <w:t xml:space="preserve"> (how can we actually measure the degree of fidelity? How do we know the movement lines up with the real world?)----</w:t>
-      </w:r>
-    </w:p>
-    <w:p>
-      <w:pPr>
-        <w:ind w:firstLine="720"/>
-        <w:rPr>
-          <w:iCs/>
-        </w:rPr>
-      </w:pPr>
-    </w:p>
-    <w:p>
-      <w:pPr>
-        <w:ind w:firstLine="720"/>
-        <w:rPr>
-          <w:iCs/>
-        </w:rPr>
-      </w:pPr>
-    </w:p>
-    <w:p>
-      <w:pPr>
-        <w:ind w:firstLine="720"/>
-        <w:rPr>
-          <w:iCs/>
-        </w:rPr>
-      </w:pPr>
-      <w:r>
-        <w:rPr>
-          <w:iCs/>
-        </w:rPr>
-        <w:t xml:space="preserve"> </w:t>
-      </w:r>
-      <w:r>
-        <w:rPr>
-          <w:iCs/>
-        </w:rPr>
-        <w:t>(</w:t>
-      </w:r>
-      <w:r>
-        <w:rPr>
-          <w:iCs/>
-        </w:rPr>
-        <w:t xml:space="preserve">lift + quat </w:t>
-      </w:r>
-      <w:r>
-        <w:rPr>
-          <w:iCs/>
-        </w:rPr>
-        <w:t>garbage that will be deleted below here in physics section)</w:t>
-      </w:r>
-    </w:p>
-    <w:p>
-      <w:pPr>
-        <w:ind w:firstLine="720"/>
-        <w:rPr>
-          <w:iCs/>
-        </w:rPr>
-      </w:pPr>
-      <w:r>
-        <w:rPr>
-          <w:iCs/>
-        </w:rPr>
-        <w:t>A quaternion is a way to represent orientation of something in three dimensions. Specifically, we are about unit quaternions. It is like a vector, made of four components, which satisfies this equation: q</w:t>
-      </w:r>
-      <w:r>
-        <w:rPr>
-          <w:iCs/>
-          <w:vertAlign w:val="subscript"/>
-        </w:rPr>
-        <w:t>0</w:t>
-      </w:r>
-      <w:r>
-        <w:rPr>
-          <w:iCs/>
-        </w:rPr>
-        <w:t>2 + q</w:t>
-      </w:r>
-      <w:r>
-        <w:rPr>
-          <w:iCs/>
-          <w:vertAlign w:val="subscript"/>
-        </w:rPr>
-        <w:t>x</w:t>
-      </w:r>
-      <w:r>
-        <w:rPr>
-          <w:iCs/>
-        </w:rPr>
-        <w:t>2 + q</w:t>
-      </w:r>
-      <w:r>
-        <w:rPr>
-          <w:iCs/>
-          <w:vertAlign w:val="subscript"/>
-        </w:rPr>
-        <w:t>y</w:t>
-      </w:r>
-      <w:r>
-        <w:rPr>
-          <w:iCs/>
-        </w:rPr>
-        <w:t>2 + q</w:t>
-      </w:r>
-      <w:r>
-        <w:rPr>
-          <w:iCs/>
-          <w:vertAlign w:val="subscript"/>
-        </w:rPr>
-        <w:t>z</w:t>
-      </w:r>
-      <w:r>
-        <w:rPr>
-          <w:iCs/>
-        </w:rPr>
-        <w:t xml:space="preserve">2 = 1. Figure x visualizes that the rigid body can rotate about some arbitrary axis u at the rigid bodies center of gravity. </w:t>
-      </w:r>
-    </w:p>
-    <w:p>
-      <w:pPr>
-        <w:ind w:firstLine="720"/>
-        <w:rPr>
-          <w:iCs/>
-        </w:rPr>
-      </w:pPr>
       <w:r>
         <w:rPr>
           <w:noProof/>
         </w:rPr>
-        <w:lastRenderedPageBreak/>
         <w:drawing>
           <wp:inline distT="0" distB="0" distL="0" distR="0" wp14:anchorId="5252DF40" wp14:editId="504B8CE4">
             <wp:extent cx="1974850" cy="1365250"/>
@@ -8615,6 +8689,7 @@
           <w:bCs/>
           <w:iCs/>
         </w:rPr>
+        <w:lastRenderedPageBreak/>
         <w:t>q</w:t>
       </w:r>
       <w:r>
@@ -8919,7 +8994,6 @@
         <w:rPr>
           <w:iCs/>
         </w:rPr>
-        <w:lastRenderedPageBreak/>
         <w:t>vcg is the vector representing air speed and flight direction</w:t>
       </w:r>
       <w:r>
@@ -9054,6 +9128,7 @@
         <w:rPr>
           <w:iCs/>
         </w:rPr>
+        <w:lastRenderedPageBreak/>
         <w:t xml:space="preserve">The formulas are: </w:t>
       </w:r>
       <w:r>
@@ -9310,14 +9385,14 @@
         <w:rPr>
           <w:rFonts w:eastAsiaTheme="minorHAnsi"/>
         </w:rPr>
-        <w:t xml:space="preserve">. ECS is a different way to organize data, and a viable alternative to organizing code with the Object Oriented Programming (OOP). The ECS structure is popular in designing game engines, such as Unity [8]. Where OOP focuses on inheritance and hierarchies, </w:t>
+        <w:t xml:space="preserve">. ECS is a different way to organize data, and a viable alternative to organizing code with the Object Oriented Programming (OOP). The ECS structure is popular in designing game engines, such as Unity [8]. Where OOP focuses on inheritance and hierarchies, ECS focuses on composition. ECS gets rid of the troubles that arise with inheritance. Suppose we have a space or world that we want to populate with things. These things may have similar attributes as well as unique attributes. With OOP, you would have a base class called Thing that all other Thing types will inherit. The limitation is that one child class can only inherit directly from one parent. For example, a Mammal type may have a child Dog which inherits a fur attribute, and a Bird may have a child Duck which inherits the lays eggs attribute. But in this case, a platypus, which has fur and lays eggs needs to inherit both attributes [9]. This complicates things. The hierarchy chains that are created in game design can become too large to work with and code becomes too highly </w:t>
       </w:r>
       <w:r>
         <w:rPr>
           <w:rFonts w:eastAsiaTheme="minorHAnsi"/>
         </w:rPr>
         <w:lastRenderedPageBreak/>
-        <w:t xml:space="preserve">ECS focuses on composition. ECS gets rid of the troubles that arise with inheritance. Suppose we have a space or world that we want to populate with things. These things may have similar attributes as well as unique attributes. With OOP, you would have a base class called Thing that all other Thing types will inherit. The limitation is that one child class can only inherit directly from one parent. For example, a Mammal type may have a child Dog which inherits a fur attribute, and a Bird may have a child Duck which inherits the lays eggs attribute. But in this case, a platypus, which has fur and lays eggs needs to inherit both attributes [9]. This complicates things. The hierarchy chains that are created in game design can become too large to work with and code becomes too highly dependent on other code [10]. This makes maintenance of code and adding new features a pain with OOP. This is where ECS shines. </w:t>
+        <w:t xml:space="preserve">dependent on other code [10]. This makes maintenance of code and adding new features a pain with OOP. This is where ECS shines. </w:t>
       </w:r>
     </w:p>
     <w:p>
@@ -9343,14 +9418,7 @@
         <w:rPr>
           <w:rFonts w:eastAsiaTheme="minorHAnsi"/>
         </w:rPr>
-        <w:t xml:space="preserve">You start with an Entity, which represent concrete objects in the world, like a bullet. Entities on their own are useless; they are just containers which Components can be added to. Components hold data and represent a feature. For example, Position is a Component of an Entity. The Components called Position, Render, and Spawning may be added to the Bullet Entity. The mixing and matching of Components can create unique Entities. A Player Entity can be created by adding the Components Position, Render, and Health. Systems are what give functionality to an ECS architecture. A System could be created called Render, which handles all of the rendering functionality of the world. Or a System called Health could handle all of the health functions. Systems have something called a filter. Filters look for every Entity which has some combination of specified Components. For example, the </w:t>
-      </w:r>
-      <w:r>
-        <w:rPr>
-          <w:rFonts w:eastAsiaTheme="minorHAnsi"/>
-        </w:rPr>
-        <w:lastRenderedPageBreak/>
-        <w:t>Render System’s filter wants to find every Entity with the Render data Component and Position data Component. Once these Entities are found, they are returned to the Render System to perform some job on it [11]. This is this example visualized [11]:</w:t>
+        <w:t>You start with an Entity, which represent concrete objects in the world, like a bullet. Entities on their own are useless; they are just containers which Components can be added to. Components hold data and represent a feature. For example, Position is a Component of an Entity. The Components called Position, Render, and Spawning may be added to the Bullet Entity. The mixing and matching of Components can create unique Entities. A Player Entity can be created by adding the Components Position, Render, and Health. Systems are what give functionality to an ECS architecture. A System could be created called Render, which handles all of the rendering functionality of the world. Or a System called Health could handle all of the health functions. Systems have something called a filter. Filters look for every Entity which has some combination of specified Components. For example, the Render System’s filter wants to find every Entity with the Render data Component and Position data Component. Once these Entities are found, they are returned to the Render System to perform some job on it [11]. This is this example visualized [11]:</w:t>
       </w:r>
     </w:p>
     <w:p>
@@ -9363,6 +9431,7 @@
           <w:rFonts w:eastAsiaTheme="minorHAnsi"/>
           <w:noProof/>
         </w:rPr>
+        <w:lastRenderedPageBreak/>
         <w:drawing>
           <wp:inline distT="0" distB="0" distL="0" distR="0" wp14:anchorId="34E06F82" wp14:editId="2122A658">
             <wp:extent cx="3423429" cy="2489200"/>
@@ -9522,14 +9591,7 @@
           <w:rFonts w:eastAsiaTheme="minorHAnsi"/>
         </w:rPr>
         <w:tab/>
-        <w:t xml:space="preserve">The FDM created will use this ECS structure. To implement the ECS in Rust, something called Specs will be used. Specs is library, usually used for games and simulations, which makes it easy to build a program leveraging the ECS structure. Specs </w:t>
-      </w:r>
-      <w:r>
-        <w:rPr>
-          <w:rFonts w:eastAsiaTheme="minorHAnsi"/>
-        </w:rPr>
-        <w:lastRenderedPageBreak/>
-        <w:t>maintains the reason one would use an ECS, code is highly parallel, flexible, and fast. This is good for the FDM because it will be easy to use parallelism, and add features – all with excellent performance. [12].</w:t>
+        <w:t>The FDM created will use this ECS structure. To implement the ECS in Rust, something called Specs will be used. Specs is library, usually used for games and simulations, which makes it easy to build a program leveraging the ECS structure. Specs maintains the reason one would use an ECS, code is highly parallel, flexible, and fast. This is good for the FDM because it will be easy to use parallelism, and add features – all with excellent performance. [12].</w:t>
       </w:r>
     </w:p>
     <w:p>
@@ -9779,38 +9841,41 @@
         <w:t xml:space="preserve">shed by its system of ownership, </w:t>
       </w:r>
       <w:r>
+        <w:t>borrowi</w:t>
+      </w:r>
+      <w:r>
+        <w:t>ng</w:t>
+      </w:r>
+      <w:r>
+        <w:t>, and lifetimes</w:t>
+      </w:r>
+      <w:r>
+        <w:t>. All languages have a way to manage memory while a program is</w:t>
+      </w:r>
+      <w:r>
+        <w:t xml:space="preserve"> running. Some languages </w:t>
+      </w:r>
+      <w:r>
+        <w:t>have a garbag</w:t>
+      </w:r>
+      <w:r>
+        <w:t xml:space="preserve">e collector </w:t>
+      </w:r>
+      <w:r>
+        <w:t xml:space="preserve">which </w:t>
+      </w:r>
+      <w:r>
+        <w:t>actively checks for memory that is no longer being used during runtime. Other languages</w:t>
+      </w:r>
+      <w:r>
+        <w:t xml:space="preserve"> </w:t>
+      </w:r>
+      <w:r>
+        <w:t xml:space="preserve">make the programmer </w:t>
+      </w:r>
+      <w:r>
         <w:lastRenderedPageBreak/>
-        <w:t>borrowi</w:t>
-      </w:r>
-      <w:r>
-        <w:t>ng</w:t>
-      </w:r>
-      <w:r>
-        <w:t>, and lifetimes</w:t>
-      </w:r>
-      <w:r>
-        <w:t>. All languages have a way to manage memory while a program is</w:t>
-      </w:r>
-      <w:r>
-        <w:t xml:space="preserve"> running. Some languages </w:t>
-      </w:r>
-      <w:r>
-        <w:t>have a garbag</w:t>
-      </w:r>
-      <w:r>
-        <w:t xml:space="preserve">e collector </w:t>
-      </w:r>
-      <w:r>
-        <w:t xml:space="preserve">which </w:t>
-      </w:r>
-      <w:r>
-        <w:t>actively checks for memory that is no longer being used during runtime. Other languages</w:t>
-      </w:r>
-      <w:r>
-        <w:t xml:space="preserve"> </w:t>
-      </w:r>
-      <w:r>
-        <w:t xml:space="preserve">make the programmer manually allocate and </w:t>
+        <w:t xml:space="preserve">manually allocate and </w:t>
       </w:r>
       <w:r>
         <w:t xml:space="preserve">then </w:t>
@@ -10104,7 +10169,6 @@
         </w:rPr>
       </w:pPr>
       <w:r>
-        <w:lastRenderedPageBreak/>
         <w:t>O</w:t>
       </w:r>
       <w:r>
@@ -10148,6 +10212,7 @@
         </w:rPr>
       </w:pPr>
       <w:r>
+        <w:lastRenderedPageBreak/>
         <w:t>These rules avoid the possibility of</w:t>
       </w:r>
       <w:r>
@@ -10337,11 +10402,7 @@
         <w:t xml:space="preserve">often “fight with the borrow checker” to get their code to compile because it </w:t>
       </w:r>
       <w:r>
-        <w:t xml:space="preserve">is more difficult to write code </w:t>
-      </w:r>
-      <w:r>
-        <w:lastRenderedPageBreak/>
-        <w:t>that abides by Rusts rules</w:t>
+        <w:t>is more difficult to write code that abides by Rusts rules</w:t>
       </w:r>
       <w:r>
         <w:t xml:space="preserve"> [1</w:t>
@@ -10380,6 +10441,7 @@
           <w:color w:val="333333"/>
           <w:szCs w:val="24"/>
         </w:rPr>
+        <w:lastRenderedPageBreak/>
         <w:t>Overall, Rust can hold its own against more popular languages, and the learning curve of the language is met with staggering benefits in safety and performance. One will learn that programming in Rust is less about execution flow and what the CPU is doing, and is more about how data is laid out in memory, and how ownership of memory is given to d</w:t>
       </w:r>
       <w:r>
@@ -10615,58 +10677,58 @@
         <w:t>]</w:t>
       </w:r>
       <w:r>
-        <w:t xml:space="preserve">. This is done </w:t>
+        <w:t xml:space="preserve">. This is done from the command prompt upon running the executable. </w:t>
+      </w:r>
+      <w:r>
+        <w:t>The command line arguments are listed in Appendix</w:t>
+      </w:r>
+      <w:r>
+        <w:t xml:space="preserve"> A</w:t>
+      </w:r>
+      <w:r>
+        <w:t xml:space="preserve">: </w:t>
+      </w:r>
+      <w:r>
+        <w:t xml:space="preserve">Configuring </w:t>
+      </w:r>
+      <w:r>
+        <w:t xml:space="preserve">FlightGear </w:t>
+      </w:r>
+      <w:r>
+        <w:t xml:space="preserve">as a Visual System. </w:t>
+      </w:r>
+      <w:r>
+        <w:t xml:space="preserve"> </w:t>
+      </w:r>
+    </w:p>
+    <w:p>
+      <w:pPr>
+        <w:ind w:firstLine="720"/>
+      </w:pPr>
+      <w:r>
+        <w:t xml:space="preserve">With FlightGear configured, it </w:t>
+      </w:r>
+      <w:r>
+        <w:t>will process the received network packets</w:t>
+      </w:r>
+      <w:r>
+        <w:t xml:space="preserve"> constructed by the Rust </w:t>
+      </w:r>
+      <w:r>
+        <w:t xml:space="preserve">application. </w:t>
+      </w:r>
+      <w:r>
+        <w:t xml:space="preserve">But </w:t>
+      </w:r>
+      <w:r>
+        <w:t>FlightG</w:t>
+      </w:r>
+      <w:r>
+        <w:t xml:space="preserve">ear requires that these packets are </w:t>
       </w:r>
       <w:r>
         <w:lastRenderedPageBreak/>
-        <w:t xml:space="preserve">from the command prompt upon running the executable. </w:t>
-      </w:r>
-      <w:r>
-        <w:t>The command line arguments are listed in Appendix</w:t>
-      </w:r>
-      <w:r>
-        <w:t xml:space="preserve"> A</w:t>
-      </w:r>
-      <w:r>
-        <w:t xml:space="preserve">: </w:t>
-      </w:r>
-      <w:r>
-        <w:t xml:space="preserve">Configuring </w:t>
-      </w:r>
-      <w:r>
-        <w:t xml:space="preserve">FlightGear </w:t>
-      </w:r>
-      <w:r>
-        <w:t xml:space="preserve">as a Visual System. </w:t>
-      </w:r>
-      <w:r>
-        <w:t xml:space="preserve"> </w:t>
-      </w:r>
-    </w:p>
-    <w:p>
-      <w:pPr>
-        <w:ind w:firstLine="720"/>
-      </w:pPr>
-      <w:r>
-        <w:t xml:space="preserve">With FlightGear configured, it </w:t>
-      </w:r>
-      <w:r>
-        <w:t>will process the received network packets</w:t>
-      </w:r>
-      <w:r>
-        <w:t xml:space="preserve"> constructed by the Rust </w:t>
-      </w:r>
-      <w:r>
-        <w:t xml:space="preserve">application. </w:t>
-      </w:r>
-      <w:r>
-        <w:t xml:space="preserve">But </w:t>
-      </w:r>
-      <w:r>
-        <w:t>FlightG</w:t>
-      </w:r>
-      <w:r>
-        <w:t>ear requires that these packets are defined in a particular format</w:t>
+        <w:t>defined in a particular format</w:t>
       </w:r>
       <w:r>
         <w:t xml:space="preserve"> so as to understand them</w:t>
@@ -10920,15 +10982,7 @@
           <w:rFonts w:eastAsiaTheme="minorHAnsi"/>
           <w:szCs w:val="24"/>
         </w:rPr>
-        <w:t xml:space="preserve"> to the other socket with its </w:t>
-      </w:r>
-      <w:r>
-        <w:rPr>
-          <w:rFonts w:eastAsiaTheme="minorHAnsi"/>
-          <w:szCs w:val="24"/>
-        </w:rPr>
-        <w:lastRenderedPageBreak/>
-        <w:t>internet protocol</w:t>
+        <w:t xml:space="preserve"> to the other socket with its internet protocol</w:t>
       </w:r>
       <w:r>
         <w:rPr>
@@ -11031,6 +11085,7 @@
       <w:bookmarkStart w:id="131" w:name="_Toc504131537"/>
       <w:bookmarkStart w:id="132" w:name="_Toc50327745"/>
       <w:r>
+        <w:lastRenderedPageBreak/>
         <w:t>III.  Methodology</w:t>
       </w:r>
       <w:bookmarkEnd w:id="122"/>
@@ -11177,28 +11232,28 @@
       </w:pPr>
       <w:bookmarkStart w:id="140" w:name="_Toc50327753"/>
       <w:r>
+        <w:t>Summary</w:t>
+      </w:r>
+      <w:bookmarkEnd w:id="140"/>
+    </w:p>
+    <w:p>
+      <w:pPr>
+        <w:pStyle w:val="BodyText"/>
+      </w:pPr>
+      <w:r>
+        <w:t>Text</w:t>
+      </w:r>
+      <w:r>
+        <w:t xml:space="preserve"> </w:t>
+      </w:r>
+    </w:p>
+    <w:p>
+      <w:pPr>
+        <w:pStyle w:val="Heading1"/>
+      </w:pPr>
+      <w:bookmarkStart w:id="141" w:name="_Toc50327754"/>
+      <w:r>
         <w:lastRenderedPageBreak/>
-        <w:t>Summary</w:t>
-      </w:r>
-      <w:bookmarkEnd w:id="140"/>
-    </w:p>
-    <w:p>
-      <w:pPr>
-        <w:pStyle w:val="BodyText"/>
-      </w:pPr>
-      <w:r>
-        <w:t>Text</w:t>
-      </w:r>
-      <w:r>
-        <w:t xml:space="preserve"> </w:t>
-      </w:r>
-    </w:p>
-    <w:p>
-      <w:pPr>
-        <w:pStyle w:val="Heading1"/>
-      </w:pPr>
-      <w:bookmarkStart w:id="141" w:name="_Toc50327754"/>
-      <w:r>
         <w:t>V.  Conclusions and Recommendations</w:t>
       </w:r>
       <w:bookmarkEnd w:id="141"/>
@@ -17597,12 +17652,46 @@
       <w:r>
         <w:t xml:space="preserve">[22] </w:t>
       </w:r>
-      <w:r>
-        <w:t>https://en.wikipedia.org/wiki/Moment_of_inertia</w:t>
-      </w:r>
+      <w:hyperlink r:id="rId25" w:history="1">
+        <w:r>
+          <w:rPr>
+            <w:rStyle w:val="Hyperlink"/>
+          </w:rPr>
+          <w:t>https://en.wikipedia.org/wiki/Moment_of_inertia</w:t>
+        </w:r>
+      </w:hyperlink>
+    </w:p>
+    <w:p>
+      <w:pPr>
+        <w:spacing w:line="276" w:lineRule="auto"/>
+      </w:pPr>
+    </w:p>
+    <w:p>
+      <w:pPr>
+        <w:spacing w:line="276" w:lineRule="auto"/>
+      </w:pPr>
+      <w:r>
+        <w:t xml:space="preserve">[23] </w:t>
+      </w:r>
+      <w:hyperlink r:id="rId26" w:history="1">
+        <w:r>
+          <w:rPr>
+            <w:rStyle w:val="Hyperlink"/>
+          </w:rPr>
+          <w:t>https://en.wikipedia.org/wiki/Airfoil</w:t>
+        </w:r>
+      </w:hyperlink>
+      <w:r>
+        <w:t xml:space="preserve"> airfoil diagram</w:t>
+      </w:r>
+    </w:p>
+    <w:p>
+      <w:pPr>
+        <w:spacing w:line="276" w:lineRule="auto"/>
+      </w:pPr>
     </w:p>
     <w:sectPr>
-      <w:footerReference w:type="default" r:id="rId25"/>
+      <w:footerReference w:type="default" r:id="rId27"/>
       <w:pgSz w:w="12240" w:h="15840" w:code="1"/>
       <w:pgMar w:top="1440" w:right="1800" w:bottom="1800" w:left="1800" w:header="1080" w:footer="1080" w:gutter="0"/>
       <w:paperSrc w:first="15" w:other="15"/>
@@ -21528,7 +21617,7 @@
 </file>
 
 <file path=customXml/itemProps4.xml><?xml version="1.0" encoding="utf-8"?>
-<ds:datastoreItem xmlns:ds="http://schemas.openxmlformats.org/officeDocument/2006/customXml" ds:itemID="{7D3E2AFB-E80C-41D8-ACB8-F709FCE2D069}">
+<ds:datastoreItem xmlns:ds="http://schemas.openxmlformats.org/officeDocument/2006/customXml" ds:itemID="{4336807C-F3B2-4D21-94CE-028D64E26634}">
   <ds:schemaRefs>
     <ds:schemaRef ds:uri="http://schemas.openxmlformats.org/officeDocument/2006/bibliography"/>
   </ds:schemaRefs>

</xml_diff>

<commit_message>
cleaned up garbage text
</commit_message>
<xml_diff>
--- a/Thesisdoc.docx
+++ b/Thesisdoc.docx
@@ -4244,91 +4244,275 @@
       <w:bookmarkEnd w:id="27"/>
     </w:p>
     <w:p>
+      <w:pPr>
+        <w:ind w:firstLine="720"/>
+      </w:pPr>
+      <w:r>
+        <w:t>The creation of a military oriented flight simulator is not a trivial problem. I</w:t>
+      </w:r>
+      <w:r>
+        <w:t>t requires</w:t>
+      </w:r>
+      <w:r>
+        <w:t xml:space="preserve"> understanding of flight physics</w:t>
+      </w:r>
+      <w:r>
+        <w:t xml:space="preserve"> in order to calculate how an airplane should fly through a simulation </w:t>
+      </w:r>
+      <w:r>
+        <w:t xml:space="preserve">in real-time. </w:t>
+      </w:r>
+      <w:r>
+        <w:t>The actual process and product of calculating the physics is referred to as a flight dynamics model (FDM), which is essentially all of the math behind the flight simulator.</w:t>
+      </w:r>
+      <w:r>
+        <w:t xml:space="preserve"> </w:t>
+      </w:r>
+      <w:r>
+        <w:t>As a plane is flying, many things are happening. The pilot of the airplane, or in this case, the simulation user, could be deciding to accelerate, turn, and change altitude, sometimes all at once. With t</w:t>
+      </w:r>
+      <w:r>
+        <w:t>h</w:t>
+      </w:r>
+      <w:r>
+        <w:t>at user input</w:t>
+      </w:r>
+      <w:r>
+        <w:t>, t</w:t>
+      </w:r>
+      <w:r>
+        <w:t>he FDM</w:t>
+      </w:r>
+      <w:r>
+        <w:t xml:space="preserve"> </w:t>
+      </w:r>
+      <w:r>
+        <w:t>calculate</w:t>
+      </w:r>
+      <w:r>
+        <w:t>s</w:t>
+      </w:r>
+      <w:r>
+        <w:t xml:space="preserve"> and determine</w:t>
+      </w:r>
+      <w:r>
+        <w:t>s</w:t>
+      </w:r>
+      <w:r>
+        <w:t xml:space="preserve"> how the plane will react. </w:t>
+      </w:r>
+      <w:r>
+        <w:t xml:space="preserve">Although the creation of FDM is a relatively standard practice, the FDM created in this thesis is unlike any other. </w:t>
+      </w:r>
+    </w:p>
+    <w:p>
       <w:r>
         <w:tab/>
       </w:r>
       <w:r>
-        <w:t>(</w:t>
-      </w:r>
-      <w:r>
-        <w:t>Add “p</w:t>
-      </w:r>
-      <w:r>
-        <w:t>urpose of flight sim</w:t>
-      </w:r>
-      <w:r>
-        <w:t>”</w:t>
-      </w:r>
-      <w:r>
-        <w:t>/ motivations</w:t>
-      </w:r>
-      <w:r>
-        <w:t>?...</w:t>
+        <w:t xml:space="preserve">The </w:t>
+      </w:r>
+      <w:r>
+        <w:t xml:space="preserve">implementation of </w:t>
+      </w:r>
+      <w:r>
+        <w:t xml:space="preserve">the </w:t>
+      </w:r>
+      <w:r>
+        <w:t>Entity Component System (</w:t>
+      </w:r>
+      <w:r>
+        <w:t>ECS</w:t>
       </w:r>
       <w:r>
         <w:t>)</w:t>
       </w:r>
-    </w:p>
-    <w:p>
-      <w:pPr>
-        <w:ind w:firstLine="720"/>
-      </w:pPr>
-      <w:r>
-        <w:t>The creation of a military oriented flight simulator is not a trivial problem. I</w:t>
-      </w:r>
-      <w:r>
-        <w:t>t requires</w:t>
-      </w:r>
-      <w:r>
-        <w:t xml:space="preserve"> understanding of flight physics</w:t>
-      </w:r>
-      <w:r>
-        <w:t xml:space="preserve"> in order to calculate how an airplane should fly through a simulation </w:t>
-      </w:r>
-      <w:r>
-        <w:t xml:space="preserve">in real-time. </w:t>
-      </w:r>
-      <w:r>
-        <w:t>The actual process and product of calculating the physics is referred to as a flight dynamics model (FDM), which is essentially all of the math behind the flight simulator.</w:t>
-      </w:r>
-      <w:r>
-        <w:t xml:space="preserve"> </w:t>
-      </w:r>
-      <w:r>
-        <w:t>As a plane is flying, many things are happening. The pilot of the airplane, or in this case, the simulation user, could be deciding to accelerate, turn, and change altitude, sometimes all at once. With t</w:t>
-      </w:r>
-      <w:r>
-        <w:t>h</w:t>
-      </w:r>
-      <w:r>
-        <w:t>at user input</w:t>
-      </w:r>
-      <w:r>
-        <w:t>, t</w:t>
-      </w:r>
-      <w:r>
-        <w:t>he FDM</w:t>
-      </w:r>
-      <w:r>
-        <w:t xml:space="preserve"> </w:t>
-      </w:r>
-      <w:r>
-        <w:t>calculate</w:t>
+      <w:r>
+        <w:t xml:space="preserve"> design into a flight simulation is a useful endeavor. </w:t>
+      </w:r>
+      <w:r>
+        <w:t>In</w:t>
+      </w:r>
+      <w:r>
+        <w:t xml:space="preserve"> the gaming industry, the</w:t>
+      </w:r>
+      <w:r>
+        <w:t xml:space="preserve"> implementation of ECS in video games and simulations is </w:t>
+      </w:r>
+      <w:r>
+        <w:t>growing</w:t>
+      </w:r>
+      <w:r>
+        <w:t xml:space="preserve"> in popularity</w:t>
+      </w:r>
+      <w:r>
+        <w:t>.</w:t>
+      </w:r>
+      <w:r>
+        <w:t xml:space="preserve"> Notably, Unity uses an ECS architecture in its game engine. Unity is a platform for creating and </w:t>
+      </w:r>
+      <w:r>
+        <w:t>operating</w:t>
+      </w:r>
+      <w:r>
+        <w:t xml:space="preserve"> real-time 3D games</w:t>
+      </w:r>
+      <w:r>
+        <w:t xml:space="preserve"> [15</w:t>
+      </w:r>
+      <w:r>
+        <w:t>].</w:t>
+      </w:r>
+      <w:r>
+        <w:t xml:space="preserve"> The massively popular battle royale game </w:t>
+      </w:r>
+      <w:r>
+        <w:rPr>
+          <w:i/>
+        </w:rPr>
+        <w:t>Fall Guys: Ultimate Knockout</w:t>
+      </w:r>
+      <w:r>
+        <w:t xml:space="preserve">, for example, </w:t>
+      </w:r>
+      <w:r>
+        <w:t xml:space="preserve">was created with </w:t>
+      </w:r>
+      <w:r>
+        <w:t>Unity</w:t>
+      </w:r>
+      <w:r>
+        <w:t>, which relies on the ECS design</w:t>
+      </w:r>
+      <w:r>
+        <w:t xml:space="preserve"> [16]. </w:t>
+      </w:r>
+      <w:r>
+        <w:t>The ECS</w:t>
+      </w:r>
+      <w:r>
+        <w:t xml:space="preserve"> architecture is simply a</w:t>
+      </w:r>
+      <w:r>
+        <w:t xml:space="preserve"> new</w:t>
+      </w:r>
+      <w:r>
+        <w:t xml:space="preserve"> way of organizing data</w:t>
+      </w:r>
+      <w:r>
+        <w:t>, alternatively to using</w:t>
+      </w:r>
+      <w:r>
+        <w:t xml:space="preserve"> </w:t>
+      </w:r>
+      <w:r>
+        <w:t>O</w:t>
+      </w:r>
+      <w:r>
+        <w:t>bject-</w:t>
+      </w:r>
+      <w:r>
+        <w:lastRenderedPageBreak/>
+        <w:t>Oriented Programming (</w:t>
+      </w:r>
+      <w:r>
+        <w:t>OOP</w:t>
+      </w:r>
+      <w:r>
+        <w:t>)</w:t>
+      </w:r>
+      <w:r>
+        <w:t xml:space="preserve"> to organize data.</w:t>
+      </w:r>
+      <w:r>
+        <w:t xml:space="preserve"> </w:t>
+      </w:r>
+      <w:r>
+        <w:t xml:space="preserve">ECS is referred to as a Data-Oriented Design (DOD). </w:t>
+      </w:r>
+      <w:r>
+        <w:t>Where OOP relies on</w:t>
+      </w:r>
+      <w:r>
+        <w:t xml:space="preserve"> hierarchies</w:t>
+      </w:r>
+      <w:r>
+        <w:t xml:space="preserve"> of data, ECS relies on compartmentalization of data</w:t>
+      </w:r>
+      <w:r>
+        <w:t xml:space="preserve">, where </w:t>
+      </w:r>
+      <w:r>
+        <w:t xml:space="preserve">data content and its </w:t>
+      </w:r>
+      <w:r>
+        <w:t>function</w:t>
+      </w:r>
+      <w:r>
+        <w:t>a</w:t>
+      </w:r>
+      <w:r>
+        <w:t>lity</w:t>
+      </w:r>
+      <w:r>
+        <w:t xml:space="preserve"> </w:t>
+      </w:r>
+      <w:r>
+        <w:t xml:space="preserve">on the data </w:t>
+      </w:r>
+      <w:r>
+        <w:t xml:space="preserve">are separated. </w:t>
+      </w:r>
+      <w:r>
+        <w:t xml:space="preserve">This design, which is </w:t>
+      </w:r>
+      <w:r>
+        <w:t xml:space="preserve">discussed in more detail in Chapter 2, leads to code that is more reusable, readable, and performant. </w:t>
+      </w:r>
+      <w:r>
+        <w:t xml:space="preserve">The software package, SPECS, is the library, or, as </w:t>
+      </w:r>
+      <w:r>
+        <w:t xml:space="preserve">the </w:t>
+      </w:r>
+      <w:r>
+        <w:t>Rust</w:t>
+      </w:r>
+      <w:r>
+        <w:t xml:space="preserve"> programming language</w:t>
+      </w:r>
+      <w:r>
+        <w:t xml:space="preserve"> calls it, crat</w:t>
+      </w:r>
+      <w:r>
+        <w:t>e, that is imported in code</w:t>
+      </w:r>
+      <w:r>
+        <w:t xml:space="preserve"> allow</w:t>
       </w:r>
       <w:r>
         <w:t>s</w:t>
       </w:r>
       <w:r>
-        <w:t xml:space="preserve"> and determine</w:t>
-      </w:r>
-      <w:r>
-        <w:t>s</w:t>
-      </w:r>
-      <w:r>
-        <w:t xml:space="preserve"> how the plane will react. </w:t>
-      </w:r>
-      <w:r>
-        <w:t xml:space="preserve">Although the creation of FDM is a relatively standard practice, the FDM created in this thesis is unlike any other. </w:t>
+        <w:t xml:space="preserve"> the ECS to be implemented in Rust. </w:t>
+      </w:r>
+      <w:r>
+        <w:t>With that, the leveraging of th</w:t>
+      </w:r>
+      <w:r>
+        <w:t>e</w:t>
+      </w:r>
+      <w:r>
+        <w:t xml:space="preserve"> </w:t>
+      </w:r>
+      <w:r>
+        <w:t xml:space="preserve">ECS </w:t>
+      </w:r>
+      <w:r>
+        <w:t>design in a military oriented simulatio</w:t>
+      </w:r>
+      <w:r>
+        <w:t>n is of particular interest because it has never been done before.</w:t>
       </w:r>
     </w:p>
     <w:p>
@@ -4336,259 +4520,47 @@
         <w:tab/>
       </w:r>
       <w:r>
-        <w:t xml:space="preserve">The </w:t>
-      </w:r>
-      <w:r>
-        <w:t xml:space="preserve">implementation of </w:t>
-      </w:r>
-      <w:r>
-        <w:t xml:space="preserve">the </w:t>
-      </w:r>
-      <w:r>
-        <w:t>Entity Component System (</w:t>
-      </w:r>
-      <w:r>
-        <w:t>ECS</w:t>
-      </w:r>
-      <w:r>
-        <w:t>)</w:t>
-      </w:r>
-      <w:r>
-        <w:t xml:space="preserve"> design into a flight simulation is a useful endeavor. </w:t>
-      </w:r>
-      <w:r>
-        <w:t>In</w:t>
-      </w:r>
-      <w:r>
-        <w:t xml:space="preserve"> the gaming industry, the</w:t>
-      </w:r>
-      <w:r>
-        <w:t xml:space="preserve"> implementation of ECS in video games and simulations is </w:t>
-      </w:r>
-      <w:r>
-        <w:t>growing</w:t>
-      </w:r>
-      <w:r>
-        <w:t xml:space="preserve"> in popularity</w:t>
-      </w:r>
-      <w:r>
-        <w:t>.</w:t>
-      </w:r>
-      <w:r>
-        <w:t xml:space="preserve"> Notably, Unity uses an ECS architecture in its game engine. Unity is a platform for creating and </w:t>
-      </w:r>
-      <w:r>
-        <w:t>operating</w:t>
-      </w:r>
-      <w:r>
-        <w:t xml:space="preserve"> real-time 3D games</w:t>
-      </w:r>
-      <w:r>
-        <w:t xml:space="preserve"> [15</w:t>
-      </w:r>
-      <w:r>
-        <w:t>].</w:t>
-      </w:r>
-      <w:r>
-        <w:t xml:space="preserve"> The massively popular battle royale game </w:t>
-      </w:r>
-      <w:r>
-        <w:rPr>
-          <w:i/>
-        </w:rPr>
-        <w:t>Fall Guys: Ultimate Knockout</w:t>
-      </w:r>
-      <w:r>
-        <w:t xml:space="preserve">, for example, </w:t>
-      </w:r>
-      <w:r>
-        <w:t xml:space="preserve">was created with </w:t>
-      </w:r>
-      <w:r>
-        <w:t>Unity</w:t>
-      </w:r>
-      <w:r>
-        <w:t>, which relies on the ECS design</w:t>
-      </w:r>
-      <w:r>
-        <w:t xml:space="preserve"> [16]. </w:t>
-      </w:r>
-      <w:r>
-        <w:t>The ECS</w:t>
-      </w:r>
-      <w:r>
-        <w:t xml:space="preserve"> </w:t>
-      </w:r>
+        <w:t xml:space="preserve">Along with ECS, </w:t>
+      </w:r>
+      <w:r>
+        <w:t>Rus</w:t>
+      </w:r>
+      <w:r>
+        <w:t xml:space="preserve">t is a new programming language with features that are useful in building a flight simulator. Rust, </w:t>
+      </w:r>
+      <w:r>
+        <w:t>created in 2</w:t>
+      </w:r>
+      <w:r>
+        <w:t xml:space="preserve">015, introduces a combination of important features not available in any other language. These provided features stem from two concepts that Rust focuses on: memory safety and performance. Rust will always guarantee memory safety, avoiding issues such as data races, dangling references, and buffer overflows in software. It accomplishes this safety by checking that memory is squared away and cleaned up at compile time. Other languages cannot make this guarantee because they rely on the programmer to be sure the software is memory safe. </w:t>
+      </w:r>
+      <w:r>
+        <w:t>Although, s</w:t>
+      </w:r>
+      <w:r>
+        <w:t>ome languages are also memory safe like Rust, but they are lack in performance in order to accomplish memory safety. This is because they use a garbage collector at runtime to ensure memory safety – this not ideal for performance. Rust’s performance, however, is a positive result of the way it tackles memory issues because it does not need a garbage collector and checks for issues at compile time.  These features are undoubtedly worthwhile to take advantage of in a flight simulator.</w:t>
+      </w:r>
+    </w:p>
+    <w:p/>
+    <w:p>
       <w:r>
         <w:lastRenderedPageBreak/>
-        <w:t>architecture is simply a</w:t>
-      </w:r>
-      <w:r>
-        <w:t xml:space="preserve"> new</w:t>
-      </w:r>
-      <w:r>
-        <w:t xml:space="preserve"> way of organizing data</w:t>
-      </w:r>
-      <w:r>
-        <w:t>, alternatively to using</w:t>
-      </w:r>
-      <w:r>
-        <w:t xml:space="preserve"> </w:t>
-      </w:r>
-      <w:r>
-        <w:t>O</w:t>
-      </w:r>
-      <w:r>
-        <w:t>bject-</w:t>
-      </w:r>
-      <w:r>
-        <w:t>Oriented Programming (</w:t>
-      </w:r>
-      <w:r>
-        <w:t>OOP</w:t>
-      </w:r>
-      <w:r>
-        <w:t>)</w:t>
-      </w:r>
-      <w:r>
-        <w:t xml:space="preserve"> to organize data.</w:t>
-      </w:r>
-      <w:r>
-        <w:t xml:space="preserve"> </w:t>
-      </w:r>
-      <w:r>
-        <w:t xml:space="preserve">ECS is referred to as a Data-Oriented Design (DOD). </w:t>
-      </w:r>
-      <w:r>
-        <w:t>Where OOP relies on</w:t>
-      </w:r>
-      <w:r>
-        <w:t xml:space="preserve"> hierarchies</w:t>
-      </w:r>
-      <w:r>
-        <w:t xml:space="preserve"> of data, ECS relies on compartmentalization of data</w:t>
-      </w:r>
-      <w:r>
-        <w:t xml:space="preserve">, where </w:t>
-      </w:r>
-      <w:r>
-        <w:t xml:space="preserve">data content and its </w:t>
-      </w:r>
-      <w:r>
-        <w:t>function</w:t>
-      </w:r>
-      <w:r>
-        <w:t>a</w:t>
-      </w:r>
-      <w:r>
-        <w:t>lity</w:t>
-      </w:r>
-      <w:r>
-        <w:t xml:space="preserve"> </w:t>
-      </w:r>
-      <w:r>
-        <w:t xml:space="preserve">on the data </w:t>
-      </w:r>
-      <w:r>
-        <w:t xml:space="preserve">are separated. </w:t>
-      </w:r>
-      <w:r>
-        <w:t xml:space="preserve">This design, which is </w:t>
-      </w:r>
-      <w:r>
-        <w:t xml:space="preserve">discussed in more detail in Chapter 2, leads to code that is more reusable, readable, and performant. </w:t>
-      </w:r>
-      <w:r>
-        <w:t xml:space="preserve">The software package, SPECS, is the library, or, as </w:t>
-      </w:r>
-      <w:r>
-        <w:t xml:space="preserve">the </w:t>
-      </w:r>
-      <w:r>
-        <w:t>Rust</w:t>
-      </w:r>
-      <w:r>
-        <w:t xml:space="preserve"> programming language</w:t>
-      </w:r>
-      <w:r>
-        <w:t xml:space="preserve"> calls it, crat</w:t>
-      </w:r>
-      <w:r>
-        <w:t>e, that is imported in code</w:t>
-      </w:r>
-      <w:r>
-        <w:t xml:space="preserve"> allow</w:t>
-      </w:r>
-      <w:r>
-        <w:t>s</w:t>
-      </w:r>
-      <w:r>
-        <w:t xml:space="preserve"> the ECS to be implemented in Rust. </w:t>
-      </w:r>
-      <w:r>
-        <w:t>With that, the leveraging of th</w:t>
-      </w:r>
-      <w:r>
-        <w:t>e</w:t>
-      </w:r>
-      <w:r>
-        <w:t xml:space="preserve"> </w:t>
-      </w:r>
-      <w:r>
-        <w:t xml:space="preserve">ECS </w:t>
-      </w:r>
-      <w:r>
-        <w:t>design in a military oriented simulatio</w:t>
-      </w:r>
-      <w:r>
-        <w:t>n is of particular interest because it has never been done before.</w:t>
-      </w:r>
-    </w:p>
-    <w:p>
-      <w:r>
-        <w:tab/>
-      </w:r>
-      <w:r>
-        <w:t xml:space="preserve">Along with ECS, </w:t>
-      </w:r>
-      <w:r>
-        <w:t>Rus</w:t>
-      </w:r>
-      <w:r>
-        <w:t xml:space="preserve">t is a new programming language with features that are useful in building a flight simulator. Rust, </w:t>
-      </w:r>
-      <w:r>
-        <w:t>created in 2</w:t>
-      </w:r>
-      <w:r>
-        <w:t xml:space="preserve">015, introduces a combination of important features not available in any other language. These provided features stem from two concepts that Rust focuses on: memory safety and performance. Rust will always guarantee memory safety, avoiding issues such as data races, dangling references, and buffer overflows in software. It accomplishes this safety by checking that memory is squared away and cleaned up at compile time. Other languages cannot make this guarantee because they rely on the programmer to be sure the software is memory safe. </w:t>
-      </w:r>
-      <w:r>
-        <w:t>Although, s</w:t>
-      </w:r>
-      <w:r>
-        <w:t>ome languages are also memory safe like Rust, but they are lack in performance in order to accomplish memory safety. This is because they use a garbage collector at runtime to ensure memory safety – this not ideal for performance. Rust’s performance, however, is a positive result of the way it tackles memory issues because it does not need a garbage collector and checks for issues at compile time.  These features are undoubtedly worthwhile to take advantage of in a flight simulator.</w:t>
-      </w:r>
-    </w:p>
-    <w:p/>
-    <w:p>
-      <w:r>
         <w:t>(is this too much</w:t>
       </w:r>
       <w:r>
         <w:t xml:space="preserve"> like the actual background chapter 2</w:t>
       </w:r>
       <w:r>
-        <w:t xml:space="preserve">? Feel like I </w:t>
-      </w:r>
-      <w:r>
-        <w:t>may be missing more motivation / purpose</w:t>
+        <w:t xml:space="preserve">? Feel like I am missing </w:t>
+      </w:r>
+      <w:r>
+        <w:t>motivation / purpose</w:t>
       </w:r>
       <w:r>
         <w:t xml:space="preserve"> inf</w:t>
       </w:r>
       <w:r>
-        <w:t>o)</w:t>
+        <w:t>o for this introduction)</w:t>
       </w:r>
     </w:p>
     <w:p>
@@ -4884,55 +4856,55 @@
         <w:pStyle w:val="BodyText"/>
       </w:pPr>
       <w:r>
+        <w:t>H</w:t>
+      </w:r>
+      <w:r>
+        <w:t>aving</w:t>
+      </w:r>
+      <w:r>
+        <w:t xml:space="preserve"> software arranged as an ECS </w:t>
+      </w:r>
+      <w:r>
+        <w:t>should allow</w:t>
+      </w:r>
+      <w:r>
+        <w:t xml:space="preserve"> the </w:t>
+      </w:r>
+      <w:r>
+        <w:t xml:space="preserve">seamless </w:t>
+      </w:r>
+      <w:r>
+        <w:t>integration of other</w:t>
+      </w:r>
+      <w:r>
+        <w:t xml:space="preserve"> software</w:t>
+      </w:r>
+      <w:r>
+        <w:t xml:space="preserve"> also arranged as an ECS</w:t>
+      </w:r>
+      <w:r>
+        <w:t>.</w:t>
+      </w:r>
+      <w:r>
+        <w:t xml:space="preserve"> This is possible due to the way ECS compartmentalizes memory</w:t>
+      </w:r>
+      <w:r>
+        <w:t xml:space="preserve"> by separating it</w:t>
+      </w:r>
+      <w:r>
+        <w:t xml:space="preserve"> from functionality.</w:t>
+      </w:r>
+      <w:r>
+        <w:t xml:space="preserve"> </w:t>
+      </w:r>
+    </w:p>
+    <w:p>
+      <w:pPr>
+        <w:pStyle w:val="Heading2"/>
+      </w:pPr>
+      <w:bookmarkStart w:id="85" w:name="_Toc50327734"/>
+      <w:r>
         <w:lastRenderedPageBreak/>
-        <w:t>H</w:t>
-      </w:r>
-      <w:r>
-        <w:t>aving</w:t>
-      </w:r>
-      <w:r>
-        <w:t xml:space="preserve"> software arranged as an ECS </w:t>
-      </w:r>
-      <w:r>
-        <w:t>should allow</w:t>
-      </w:r>
-      <w:r>
-        <w:t xml:space="preserve"> the </w:t>
-      </w:r>
-      <w:r>
-        <w:t xml:space="preserve">seamless </w:t>
-      </w:r>
-      <w:r>
-        <w:t>integration of other</w:t>
-      </w:r>
-      <w:r>
-        <w:t xml:space="preserve"> software</w:t>
-      </w:r>
-      <w:r>
-        <w:t xml:space="preserve"> also arranged as an ECS</w:t>
-      </w:r>
-      <w:r>
-        <w:t>.</w:t>
-      </w:r>
-      <w:r>
-        <w:t xml:space="preserve"> This is possible due to the way ECS compartmentalizes memory</w:t>
-      </w:r>
-      <w:r>
-        <w:t xml:space="preserve"> by separating it</w:t>
-      </w:r>
-      <w:r>
-        <w:t xml:space="preserve"> from functionality.</w:t>
-      </w:r>
-      <w:r>
-        <w:t xml:space="preserve"> </w:t>
-      </w:r>
-    </w:p>
-    <w:p>
-      <w:pPr>
-        <w:pStyle w:val="Heading2"/>
-      </w:pPr>
-      <w:bookmarkStart w:id="85" w:name="_Toc50327734"/>
-      <w:r>
         <w:t xml:space="preserve">1.5 </w:t>
       </w:r>
       <w:r>
@@ -5178,8 +5150,11 @@
         <w:ind w:firstLine="720"/>
       </w:pPr>
       <w:r>
+        <w:t xml:space="preserve">With the FDM complete, the code is ready to be implemented as an ECS with the help of the SPECS crate. ( I suppose it could be made into ecs at the time of being written… that’s not how ive been doing this. I haven’t been worrying about ecs code </w:t>
+      </w:r>
+      <w:r>
         <w:lastRenderedPageBreak/>
-        <w:t>With the FDM complete, the code is ready to be implemented as an ECS with the help of the SPECS crate. ( I suppose it could be made into ecs at the time of being written… that’s not how ive been doing this. I haven’t been worrying about ecs code right now).</w:t>
+        <w:t>right now).</w:t>
       </w:r>
       <w:r>
         <w:t xml:space="preserve"> </w:t>
@@ -5341,31 +5316,31 @@
         <w:ind w:firstLine="0"/>
       </w:pPr>
       <w:r>
+        <w:t>(should any of these headings be deleted</w:t>
+      </w:r>
+      <w:r>
+        <w:t>, or lumped together as a different heading name? or different heading names entirely?</w:t>
+      </w:r>
+      <w:r>
+        <w:t xml:space="preserve"> </w:t>
+      </w:r>
+      <w:r>
+        <w:t>The headings choices change from thesis to thesis</w:t>
+      </w:r>
+      <w:r>
+        <w:t xml:space="preserve">. Problem statement, research object, and hypothesis seem pretty similar. </w:t>
+      </w:r>
+      <w:r>
+        <w:t>)</w:t>
+      </w:r>
+    </w:p>
+    <w:p>
+      <w:pPr>
+        <w:pStyle w:val="Heading1"/>
+      </w:pPr>
+      <w:bookmarkStart w:id="107" w:name="_Toc50327738"/>
+      <w:r>
         <w:lastRenderedPageBreak/>
-        <w:t>(should any of these headings be deleted</w:t>
-      </w:r>
-      <w:r>
-        <w:t>, or lumped together as a different heading name? or different heading names entirely?</w:t>
-      </w:r>
-      <w:r>
-        <w:t xml:space="preserve"> </w:t>
-      </w:r>
-      <w:r>
-        <w:t>The headings choices change from thesis to thesis</w:t>
-      </w:r>
-      <w:r>
-        <w:t xml:space="preserve">. Problem statement, research object, and hypothesis seem pretty similar. </w:t>
-      </w:r>
-      <w:r>
-        <w:t>)</w:t>
-      </w:r>
-    </w:p>
-    <w:p>
-      <w:pPr>
-        <w:pStyle w:val="Heading1"/>
-      </w:pPr>
-      <w:bookmarkStart w:id="107" w:name="_Toc50327738"/>
-      <w:r>
         <w:t xml:space="preserve">II. </w:t>
       </w:r>
       <w:r>
@@ -5647,98 +5622,116 @@
         <w:rPr>
           <w:iCs/>
         </w:rPr>
+        <w:t>There are four major forces that act on an airplane in flight: g</w:t>
+      </w:r>
+      <w:r>
+        <w:rPr>
+          <w:iCs/>
+        </w:rPr>
+        <w:t>ravity, lift, thrust, and drag.</w:t>
+      </w:r>
+      <w:r>
+        <w:rPr>
+          <w:iCs/>
+        </w:rPr>
+        <w:t xml:space="preserve"> These forces govern the motion of the airplane.</w:t>
+      </w:r>
+      <w:r>
+        <w:rPr>
+          <w:iCs/>
+        </w:rPr>
+        <w:t xml:space="preserve"> </w:t>
+      </w:r>
+      <w:r>
+        <w:rPr>
+          <w:iCs/>
+        </w:rPr>
+        <w:t>Newton’s</w:t>
+      </w:r>
+      <w:r>
+        <w:rPr>
+          <w:iCs/>
+        </w:rPr>
+        <w:t xml:space="preserve"> Second Law of Motion says: t</w:t>
+      </w:r>
+      <w:r>
+        <w:rPr>
+          <w:iCs/>
+        </w:rPr>
+        <w:t>he acceleration of a body is proportion</w:t>
+      </w:r>
+      <w:r>
+        <w:rPr>
+          <w:iCs/>
+        </w:rPr>
+        <w:t xml:space="preserve">al to the resultant force acting on the body. The resulting equation is F = ma. </w:t>
+      </w:r>
+      <w:r>
+        <w:rPr>
+          <w:iCs/>
+        </w:rPr>
+        <w:t>Gravity</w:t>
+      </w:r>
+      <w:r>
+        <w:rPr>
+          <w:iCs/>
+        </w:rPr>
+        <w:t xml:space="preserve"> </w:t>
+      </w:r>
+      <w:r>
+        <w:rPr>
+          <w:iCs/>
+        </w:rPr>
+        <w:t>pull</w:t>
+      </w:r>
+      <w:r>
+        <w:rPr>
+          <w:iCs/>
+        </w:rPr>
+        <w:t xml:space="preserve">s the airplane to the ground and lift is </w:t>
+      </w:r>
+      <w:r>
+        <w:rPr>
+          <w:iCs/>
+        </w:rPr>
         <w:lastRenderedPageBreak/>
-        <w:t>There are four major forces that act on an airplane in flight: g</w:t>
+        <w:t>generated by the airplane wings to counteract gravity to keep the airplane aloft. T</w:t>
       </w:r>
       <w:r>
         <w:rPr>
           <w:iCs/>
         </w:rPr>
-        <w:t>ravity, lift, thrust, and drag.</w:t>
+        <w:t xml:space="preserve">hrust </w:t>
       </w:r>
       <w:r>
         <w:rPr>
           <w:iCs/>
         </w:rPr>
-        <w:t xml:space="preserve"> These forces govern the motion of the airplane.</w:t>
+        <w:t xml:space="preserve">is generated by the airplanes jet engine or propeller to increase </w:t>
       </w:r>
       <w:r>
         <w:rPr>
           <w:iCs/>
         </w:rPr>
-        <w:t xml:space="preserve"> </w:t>
+        <w:t xml:space="preserve">velocity and </w:t>
       </w:r>
       <w:r>
         <w:rPr>
           <w:iCs/>
         </w:rPr>
-        <w:t>Newton’s</w:t>
+        <w:t>to keep the airplane generating lift. Drag is the opposite of thrust; drag impedes an airpla</w:t>
       </w:r>
       <w:r>
         <w:rPr>
           <w:iCs/>
         </w:rPr>
-        <w:t xml:space="preserve"> Second Law of Motion says: t</w:t>
+        <w:t>nes motion.</w:t>
       </w:r>
       <w:r>
         <w:rPr>
           <w:iCs/>
         </w:rPr>
-        <w:t>he acceleration of a body is proportion</w:t>
-      </w:r>
-      <w:r>
-        <w:rPr>
-          <w:iCs/>
-        </w:rPr>
-        <w:t xml:space="preserve">al to the resultant force acting on the body. The resulting equation is F = ma. </w:t>
-      </w:r>
-      <w:r>
-        <w:rPr>
-          <w:iCs/>
-        </w:rPr>
-        <w:t>Gravity</w:t>
-      </w:r>
-      <w:r>
-        <w:rPr>
-          <w:iCs/>
-        </w:rPr>
-        <w:t xml:space="preserve"> </w:t>
-      </w:r>
-      <w:r>
-        <w:rPr>
-          <w:iCs/>
-        </w:rPr>
-        <w:t>pull</w:t>
-      </w:r>
-      <w:r>
-        <w:rPr>
-          <w:iCs/>
-        </w:rPr>
-        <w:t>s the airplane to the ground and lift is generated by the airplane wings to counteract gravity to keep the airplane aloft. T</w:t>
-      </w:r>
-      <w:r>
-        <w:rPr>
-          <w:iCs/>
-        </w:rPr>
-        <w:t xml:space="preserve">hrust </w:t>
-      </w:r>
-      <w:r>
-        <w:rPr>
-          <w:iCs/>
-        </w:rPr>
-        <w:t xml:space="preserve">is generated by the airplanes jet engine or propeller to increase </w:t>
-      </w:r>
-      <w:r>
-        <w:rPr>
-          <w:iCs/>
-        </w:rPr>
-        <w:t xml:space="preserve">velocity and </w:t>
-      </w:r>
-      <w:r>
-        <w:rPr>
-          <w:iCs/>
-        </w:rPr>
-        <w:t xml:space="preserve">to keep the airplane generating lift. Drag is the opposite of thrust; drag impedes an airplanes motion [14]. </w:t>
+        <w:t xml:space="preserve"> </w:t>
       </w:r>
       <w:r>
         <w:rPr>
@@ -6010,14 +6003,7 @@
         <w:rPr>
           <w:iCs/>
         </w:rPr>
-        <w:t xml:space="preserve">The ailerons are on the outside end of the wings, and the flaps are </w:t>
-      </w:r>
-      <w:r>
-        <w:rPr>
-          <w:iCs/>
-        </w:rPr>
-        <w:lastRenderedPageBreak/>
-        <w:t>on the inside of the wings. The elevators are on the tail, and look like small flaps. The rudder is the vertical flap on the tail</w:t>
+        <w:t>The ailerons are on the outside end of the wings, and the flaps are on the inside of the wings. The elevators are on the tail, and look like small flaps. The rudder is the vertical flap on the tail</w:t>
       </w:r>
       <w:r>
         <w:rPr>
@@ -6061,6 +6047,7 @@
           <w:iCs/>
           <w:noProof/>
         </w:rPr>
+        <w:lastRenderedPageBreak/>
         <w:drawing>
           <wp:inline distT="0" distB="0" distL="0" distR="0" wp14:anchorId="1D48E89E" wp14:editId="1110AB0D">
             <wp:extent cx="3088822" cy="2667000"/>
@@ -6195,25 +6182,25 @@
         <w:rPr>
           <w:iCs/>
         </w:rPr>
-        <w:t>(probably delete these details)////////</w:t>
+        <w:t xml:space="preserve">The </w:t>
       </w:r>
       <w:r>
         <w:rPr>
           <w:iCs/>
         </w:rPr>
-        <w:t xml:space="preserve">The mean camber line is the midpoint line of the thickness of the airfoil. The actual measure of camber is the maximum difference between the mean camber line and the chord line. The chord line is the straight line from the trailing edge to the leading edge. </w:t>
+        <w:t>angle of attack is the angle between the chord line and the direction of travel, or oncoming flow that the plane is moving through</w:t>
       </w:r>
       <w:r>
         <w:rPr>
           <w:iCs/>
         </w:rPr>
-        <w:t>////////</w:t>
+        <w:t xml:space="preserve"> [14]</w:t>
       </w:r>
       <w:r>
         <w:rPr>
           <w:iCs/>
         </w:rPr>
-        <w:t>The angle of attack is the angle between the chord line and the direction of travel, or oncoming flow that the plane is moving through. Figure 4 shows a labeled cross-section</w:t>
+        <w:t>. Figure 4 shows a labeled cross-section</w:t>
       </w:r>
       <w:r>
         <w:rPr>
@@ -6243,7 +6230,6 @@
         <w:rPr>
           <w:noProof/>
         </w:rPr>
-        <w:lastRenderedPageBreak/>
         <w:drawing>
           <wp:anchor distT="0" distB="0" distL="114300" distR="114300" simplePos="0" relativeHeight="251659266" behindDoc="1" locked="0" layoutInCell="1" allowOverlap="1" wp14:anchorId="38F01B51" wp14:editId="19775770">
             <wp:simplePos x="0" y="0"/>
@@ -6358,6 +6344,7 @@
         <w:rPr>
           <w:iCs/>
         </w:rPr>
+        <w:lastRenderedPageBreak/>
         <w:t xml:space="preserve">When an airplane is flying, it can rotate about three axes relative to the pilot. The orientation of the airplane when it is rotating can be described by three angles: pitch, roll, and yaw. These angles are called the Euler angles and represent the x, y, and z axis, </w:t>
       </w:r>
       <w:r>
@@ -6480,7 +6467,6 @@
           <w:iCs/>
           <w:noProof/>
         </w:rPr>
-        <w:lastRenderedPageBreak/>
         <w:drawing>
           <wp:inline distT="0" distB="0" distL="0" distR="0" wp14:anchorId="3FB49DDB" wp14:editId="0F18B347">
             <wp:extent cx="2127250" cy="3203553"/>
@@ -6646,7 +6632,14 @@
         <w:rPr>
           <w:iCs/>
         </w:rPr>
-        <w:t>coordinate systems: the earth frame, and the body frame. The earth frame is a frame of reference that is fixed somewhere on the earth, sometimes the center. The body frame is fixed to the center of gravity of the rigid body airplane, so it moves with the airplane [20].</w:t>
+        <w:t xml:space="preserve">coordinate systems: the earth frame, and the body frame. The earth frame is a frame of reference that is fixed somewhere on the earth, sometimes the center. The body frame is </w:t>
+      </w:r>
+      <w:r>
+        <w:rPr>
+          <w:iCs/>
+        </w:rPr>
+        <w:lastRenderedPageBreak/>
+        <w:t>fixed to the center of gravity of the rigid body airplane, so it moves with the airplane [20].</w:t>
       </w:r>
       <w:r>
         <w:rPr>
@@ -6720,7 +6713,6 @@
           <w:iCs/>
           <w:noProof/>
         </w:rPr>
-        <w:lastRenderedPageBreak/>
         <w:drawing>
           <wp:inline distT="0" distB="0" distL="0" distR="0" wp14:anchorId="1D88C221" wp14:editId="768402D0">
             <wp:extent cx="4483100" cy="2054754"/>
@@ -7111,6 +7103,7 @@
         <w:rPr>
           <w:rFonts w:eastAsiaTheme="minorHAnsi"/>
         </w:rPr>
+        <w:lastRenderedPageBreak/>
         <w:t>to another point (</w:t>
       </w:r>
       <w:r>
@@ -7159,13 +7152,13 @@
         <w:rPr>
           <w:rFonts w:eastAsiaTheme="minorHAnsi"/>
         </w:rPr>
-        <w:t xml:space="preserve"> over time</w:t>
+        <w:t xml:space="preserve"> </w:t>
       </w:r>
       <w:r>
         <w:rPr>
           <w:rFonts w:eastAsiaTheme="minorHAnsi"/>
         </w:rPr>
-        <w:t xml:space="preserve"> is</w:t>
+        <w:t>is</w:t>
       </w:r>
       <w:r>
         <w:rPr>
@@ -7228,7 +7221,13 @@
         <w:t xml:space="preserve"> the values of the moments of inertia</w:t>
       </w:r>
       <w:r>
-        <w:t xml:space="preserve"> as body coordinates. </w:t>
+        <w:t xml:space="preserve"> as body coordinates</w:t>
+      </w:r>
+      <w:r>
+        <w:t xml:space="preserve"> [14]</w:t>
+      </w:r>
+      <w:r>
+        <w:t xml:space="preserve">. </w:t>
       </w:r>
     </w:p>
     <w:p>
@@ -7242,7 +7241,6 @@
         <w:rPr>
           <w:rFonts w:eastAsiaTheme="minorHAnsi"/>
         </w:rPr>
-        <w:lastRenderedPageBreak/>
         <w:t xml:space="preserve">With mass properties handled, </w:t>
       </w:r>
       <w:r>
@@ -7402,6 +7400,7 @@
           <w:noProof/>
           <w:szCs w:val="24"/>
         </w:rPr>
+        <w:lastRenderedPageBreak/>
         <w:drawing>
           <wp:inline distT="0" distB="0" distL="0" distR="0" wp14:anchorId="1A37CB40" wp14:editId="7AD90581">
             <wp:extent cx="2393583" cy="2038350"/>
@@ -7578,14 +7577,7 @@
         <w:rPr>
           <w:rFonts w:eastAsiaTheme="minorHAnsi"/>
         </w:rPr>
-        <w:t xml:space="preserve"> </w:t>
-      </w:r>
-      <w:r>
-        <w:rPr>
-          <w:rFonts w:eastAsiaTheme="minorHAnsi"/>
-        </w:rPr>
-        <w:lastRenderedPageBreak/>
-        <w:t xml:space="preserve">and </w:t>
+        <w:t xml:space="preserve"> and </w:t>
       </w:r>
       <w:r>
         <w:rPr>
@@ -7722,7 +7714,14 @@
         <w:t>differential equations</w:t>
       </w:r>
       <w:r>
-        <w:t xml:space="preserve"> using numerical integration algorithms [20]. The integration of the equations of motion are considered an approximation because there is always some error introduced depending on the technique chosen [14]. Using Euler angles is by far the most common numerical integration technique</w:t>
+        <w:t xml:space="preserve"> using numerical integration algorithms [20]. The integration of the equations of motion are </w:t>
+      </w:r>
+      <w:r>
+        <w:lastRenderedPageBreak/>
+        <w:t>considered an approximation because there is always some error introduced depending on the technique chosen [14]. Using Euler angles is by far the most common numerical integration technique</w:t>
+      </w:r>
+      <w:r>
+        <w:t xml:space="preserve"> [20]</w:t>
       </w:r>
       <w:r>
         <w:t>. In this case, we use an improved</w:t>
@@ -7737,7 +7736,13 @@
         <w:t xml:space="preserve"> Euler’s method, called the Range-Kutta method</w:t>
       </w:r>
       <w:r>
-        <w:t>, which the respective code is laid out in Bourg’s textbook.</w:t>
+        <w:t>, which the respective code is laid out in Bourg’s textbook</w:t>
+      </w:r>
+      <w:r>
+        <w:t>[14]</w:t>
+      </w:r>
+      <w:r>
+        <w:t>.</w:t>
       </w:r>
       <w:r>
         <w:t xml:space="preserve"> </w:t>
@@ -7813,1586 +7818,176 @@
         <w:rPr>
           <w:iCs/>
         </w:rPr>
-        <w:t xml:space="preserve">Quaternions get updated with </w:t>
+        <w:t>Quaternions get updated with new Euler angles in each time step to reflect the new orientation using the angular velocities of that instant</w:t>
       </w:r>
       <w:r>
         <w:rPr>
           <w:iCs/>
         </w:rPr>
+        <w:t xml:space="preserve"> [14]</w:t>
+      </w:r>
+      <w:r>
+        <w:rPr>
+          <w:iCs/>
+        </w:rPr>
+        <w:t>.</w:t>
+      </w:r>
+    </w:p>
+    <w:p>
+      <w:pPr>
+        <w:ind w:firstLine="720"/>
+      </w:pPr>
+      <w:r>
+        <w:t>With the FDM described</w:t>
+      </w:r>
+      <w:r>
+        <w:t>, fidelity is the degree to which the characteristics of a flight simulation matches that of the real world [17]. In this case, the FDM is of “medium” fidelity because the characteristics of the flight simulation match that of real life, but is not computationally expensive, and requires minimal data [18].</w:t>
+      </w:r>
+      <w:r>
+        <w:rPr>
+          <w:rFonts w:eastAsiaTheme="minorHAnsi"/>
+        </w:rPr>
+        <w:t xml:space="preserve"> </w:t>
+      </w:r>
+      <w:r>
+        <w:rPr>
+          <w:rFonts w:eastAsiaTheme="minorHAnsi"/>
+        </w:rPr>
+        <w:t xml:space="preserve">One may think that a flight model with the highest fidelity, or accuracy, is the best – this is not always true. Very </w:t>
+      </w:r>
+      <w:r>
+        <w:rPr>
+          <w:rFonts w:eastAsiaTheme="minorHAnsi"/>
+        </w:rPr>
+        <w:t xml:space="preserve">advanced </w:t>
+      </w:r>
+      <w:r>
+        <w:rPr>
+          <w:rFonts w:eastAsiaTheme="minorHAnsi"/>
+        </w:rPr>
+        <w:t xml:space="preserve">flight </w:t>
+      </w:r>
+      <w:r>
+        <w:rPr>
+          <w:rFonts w:eastAsiaTheme="minorHAnsi"/>
+        </w:rPr>
+        <w:t xml:space="preserve">modeling </w:t>
+      </w:r>
+      <w:r>
+        <w:rPr>
+          <w:rFonts w:eastAsiaTheme="minorHAnsi"/>
+        </w:rPr>
+        <w:t xml:space="preserve">will </w:t>
+      </w:r>
+      <w:r>
+        <w:rPr>
+          <w:rFonts w:eastAsiaTheme="minorHAnsi"/>
+        </w:rPr>
+        <w:t>requi</w:t>
+      </w:r>
+      <w:r>
+        <w:rPr>
+          <w:rFonts w:eastAsiaTheme="minorHAnsi"/>
+        </w:rPr>
+        <w:t>re</w:t>
+      </w:r>
+      <w:r>
+        <w:rPr>
+          <w:rFonts w:eastAsiaTheme="minorHAnsi"/>
+        </w:rPr>
+        <w:t xml:space="preserve"> large</w:t>
+      </w:r>
+      <w:r>
+        <w:rPr>
+          <w:rFonts w:eastAsiaTheme="minorHAnsi"/>
+        </w:rPr>
+        <w:t>, detailed</w:t>
+      </w:r>
+      <w:r>
+        <w:rPr>
+          <w:rFonts w:eastAsiaTheme="minorHAnsi"/>
+        </w:rPr>
+        <w:t xml:space="preserve"> set</w:t>
+      </w:r>
+      <w:r>
+        <w:rPr>
+          <w:rFonts w:eastAsiaTheme="minorHAnsi"/>
+        </w:rPr>
+        <w:t xml:space="preserve">s of data about the stability and performance of an aircraft that it is modeling. Wind tunnel data analysis is an example of the kind of data needed for a high fidelity flight model. This data is not readily available and often costs hundreds of thousands of dollars [13]. </w:t>
+      </w:r>
+      <w:r>
+        <w:t xml:space="preserve"> </w:t>
+      </w:r>
+    </w:p>
+    <w:p>
+      <w:r>
         <w:lastRenderedPageBreak/>
-        <w:t>new Euler angles in each time step to reflect the new orientation using the angular velocities of that instant.</w:t>
-      </w:r>
+        <w:t>(</w:t>
+      </w:r>
+      <w:r>
+        <w:t>this paragraph on fidelity probably not needed</w:t>
+      </w:r>
+      <w:r>
+        <w:t xml:space="preserve"> but it does help justify the approach</w:t>
+      </w:r>
+      <w:r>
+        <w:t xml:space="preserve">… </w:t>
+      </w:r>
+      <w:r>
+        <w:t>how can we actually measure the degree of fidelity? How do we know the movement lines up with the real world?)</w:t>
+      </w:r>
+    </w:p>
+    <w:p>
+      <w:r>
+        <w:t>(probably should add subsections</w:t>
+      </w:r>
+      <w:r>
+        <w:t xml:space="preserve"> for organization</w:t>
+      </w:r>
+      <w:r>
+        <w:t>)</w:t>
+      </w:r>
+    </w:p>
+    <w:p>
+      <w:pPr>
+        <w:pStyle w:val="Heading2"/>
+        <w:rPr>
+          <w:rFonts w:eastAsiaTheme="minorHAnsi"/>
+        </w:rPr>
+      </w:pPr>
+      <w:bookmarkStart w:id="115" w:name="_Toc50327741"/>
+      <w:r>
+        <w:rPr>
+          <w:rFonts w:eastAsiaTheme="minorHAnsi"/>
+        </w:rPr>
+        <w:t>2.5 Entity Component System</w:t>
+      </w:r>
+      <w:bookmarkEnd w:id="115"/>
     </w:p>
     <w:p>
       <w:pPr>
         <w:ind w:firstLine="720"/>
-      </w:pPr>
-      <w:r>
-        <w:t>With the FDM described</w:t>
-      </w:r>
-      <w:r>
-        <w:t>, fidelity is the degree to which the characteristics of a flight simulation matches that of the real world [17]. In this case, the FDM is of “medium” fidelity because the characteristics of the flight simulation match that of real life, but is not computationally expensive, and requires minimal data [18].</w:t>
-      </w:r>
-      <w:r>
         <w:rPr>
           <w:rFonts w:eastAsiaTheme="minorHAnsi"/>
         </w:rPr>
-        <w:t xml:space="preserve"> </w:t>
-      </w:r>
+      </w:pPr>
       <w:r>
         <w:rPr>
           <w:rFonts w:eastAsiaTheme="minorHAnsi"/>
         </w:rPr>
-        <w:t xml:space="preserve">One may think that a flight model with the highest fidelity, or accuracy, is the best – this is not always true. Very </w:t>
+        <w:t xml:space="preserve">The FDM will be organized, and implemented in code as an </w:t>
       </w:r>
       <w:r>
         <w:rPr>
           <w:rFonts w:eastAsiaTheme="minorHAnsi"/>
         </w:rPr>
-        <w:t xml:space="preserve">advanced </w:t>
+        <w:t>ECS architecture</w:t>
       </w:r>
       <w:r>
         <w:rPr>
           <w:rFonts w:eastAsiaTheme="minorHAnsi"/>
         </w:rPr>
-        <w:t xml:space="preserve">flight </w:t>
-      </w:r>
-      <w:r>
-        <w:rPr>
-          <w:rFonts w:eastAsiaTheme="minorHAnsi"/>
-        </w:rPr>
-        <w:t xml:space="preserve">modeling </w:t>
-      </w:r>
-      <w:r>
-        <w:rPr>
-          <w:rFonts w:eastAsiaTheme="minorHAnsi"/>
-        </w:rPr>
-        <w:t xml:space="preserve">will </w:t>
-      </w:r>
-      <w:r>
-        <w:rPr>
-          <w:rFonts w:eastAsiaTheme="minorHAnsi"/>
-        </w:rPr>
-        <w:t>requi</w:t>
-      </w:r>
-      <w:r>
-        <w:rPr>
-          <w:rFonts w:eastAsiaTheme="minorHAnsi"/>
-        </w:rPr>
-        <w:t>re</w:t>
-      </w:r>
-      <w:r>
-        <w:rPr>
-          <w:rFonts w:eastAsiaTheme="minorHAnsi"/>
-        </w:rPr>
-        <w:t xml:space="preserve"> large</w:t>
-      </w:r>
-      <w:r>
-        <w:rPr>
-          <w:rFonts w:eastAsiaTheme="minorHAnsi"/>
-        </w:rPr>
-        <w:t>, detailed</w:t>
-      </w:r>
-      <w:r>
-        <w:rPr>
-          <w:rFonts w:eastAsiaTheme="minorHAnsi"/>
-        </w:rPr>
-        <w:t xml:space="preserve"> set</w:t>
-      </w:r>
-      <w:r>
-        <w:rPr>
-          <w:rFonts w:eastAsiaTheme="minorHAnsi"/>
-        </w:rPr>
-        <w:t xml:space="preserve">s of data about the stability and performance of an aircraft that it is modeling. Wind tunnel data analysis is an example of the kind of data needed for a high fidelity flight model. This data is not readily available and often costs hundreds of thousands of dollars [13]. </w:t>
-      </w:r>
-      <w:r>
-        <w:t xml:space="preserve"> (</w:t>
-      </w:r>
-      <w:r>
-        <w:t xml:space="preserve">this paragraph on fidelity probably not needed… </w:t>
-      </w:r>
-      <w:r>
-        <w:t>how can we actually measure the degree of fidelity? How do we know the movement lines up with the real world?)</w:t>
-      </w:r>
-    </w:p>
-    <w:p/>
-    <w:p/>
-    <w:p/>
-    <w:p/>
-    <w:p/>
-    <w:p/>
-    <w:p/>
-    <w:p>
-      <w:bookmarkStart w:id="115" w:name="_GoBack"/>
-      <w:bookmarkEnd w:id="115"/>
-    </w:p>
-    <w:p/>
-    <w:p/>
-    <w:p>
-      <w:pPr>
-        <w:pBdr>
-          <w:bottom w:val="single" w:sz="6" w:space="1" w:color="auto"/>
-        </w:pBdr>
-        <w:ind w:firstLine="720"/>
-      </w:pPr>
-    </w:p>
-    <w:p>
-      <w:pPr>
-        <w:ind w:firstLine="720"/>
-      </w:pPr>
-    </w:p>
-    <w:p>
-      <w:pPr>
-        <w:ind w:firstLine="720"/>
-      </w:pPr>
-      <w:r>
-        <w:t>/////</w:t>
-      </w:r>
-      <w:r>
-        <w:t xml:space="preserve">There is some change in time </w:t>
-      </w:r>
-      <w:r>
-        <w:rPr>
-          <w:rFonts w:hint="eastAsia"/>
-        </w:rPr>
-        <w:t>Δ</w:t>
-      </w:r>
-      <w:r>
-        <w:rPr>
-          <w:i/>
-          <w:iCs/>
-        </w:rPr>
-        <w:t>t</w:t>
-      </w:r>
-      <w:r>
-        <w:t xml:space="preserve"> that is defined as the t</w:t>
-      </w:r>
-      <w:r>
-        <w:t xml:space="preserve">ime </w:t>
-      </w:r>
-      <w:r>
-        <w:t>increment in which the simulation steps thru time progressively.</w:t>
-      </w:r>
-      <w:r>
-        <w:t xml:space="preserve"> T</w:t>
-      </w:r>
-      <w:r>
-        <w:t>here is also a</w:t>
-      </w:r>
-      <w:r>
-        <w:t xml:space="preserve"> change in velocity</w:t>
-      </w:r>
-      <w:r>
-        <w:t xml:space="preserve"> </w:t>
-      </w:r>
-      <w:r>
-        <w:rPr>
-          <w:rFonts w:hint="eastAsia"/>
-        </w:rPr>
-        <w:t>Δ</w:t>
-      </w:r>
-      <w:r>
-        <w:rPr>
-          <w:i/>
-          <w:iCs/>
-        </w:rPr>
-        <w:t>v</w:t>
-      </w:r>
-      <w:r>
-        <w:t xml:space="preserve">. </w:t>
-      </w:r>
-      <w:r>
-        <w:t>T</w:t>
-      </w:r>
-      <w:r>
-        <w:t>o approximate</w:t>
-      </w:r>
-      <w:r>
-        <w:t xml:space="preserve"> the</w:t>
-      </w:r>
-      <w:r>
-        <w:t xml:space="preserve"> velocity of</w:t>
-      </w:r>
-      <w:r>
-        <w:t xml:space="preserve"> the airplane, it</w:t>
-      </w:r>
-      <w:r>
-        <w:t xml:space="preserve">, </w:t>
-      </w:r>
-      <w:r>
-        <w:t>the velocity of the previous time step needs to be known. The initial velocity condition being 0.</w:t>
-      </w:r>
-      <w:r>
-        <w:t xml:space="preserve"> The equations of motion can be integrated once more to approximate displacement, position (displacement)</w:t>
-      </w:r>
-      <w:r>
-        <w:t xml:space="preserve">. </w:t>
-      </w:r>
-      <w:r>
-        <w:t>////</w:t>
-      </w:r>
-    </w:p>
-    <w:p>
-      <w:pPr>
-        <w:rPr>
-          <w:rFonts w:eastAsiaTheme="minorHAnsi"/>
-        </w:rPr>
-      </w:pPr>
-    </w:p>
-    <w:p>
-      <w:pPr>
-        <w:ind w:firstLine="720"/>
-        <w:rPr>
-          <w:rFonts w:eastAsiaTheme="minorHAnsi"/>
-        </w:rPr>
-      </w:pPr>
-      <w:r>
-        <w:rPr>
-          <w:rFonts w:eastAsiaTheme="minorHAnsi"/>
-        </w:rPr>
-        <w:t xml:space="preserve">Outline </w:t>
-      </w:r>
-      <w:r>
-        <w:rPr>
-          <w:rFonts w:eastAsiaTheme="minorHAnsi"/>
-        </w:rPr>
-        <w:t>These things are being considered in the calculations:</w:t>
-      </w:r>
-    </w:p>
-    <w:p>
-      <w:pPr>
-        <w:rPr>
-          <w:rFonts w:eastAsiaTheme="minorHAnsi"/>
-        </w:rPr>
-      </w:pPr>
-      <w:r>
-        <w:rPr>
-          <w:rFonts w:eastAsiaTheme="minorHAnsi"/>
-        </w:rPr>
-        <w:t>(</w:t>
-      </w:r>
-      <w:r>
-        <w:rPr>
-          <w:rFonts w:eastAsiaTheme="minorHAnsi"/>
-        </w:rPr>
-        <w:t>thes</w:t>
-      </w:r>
-      <w:r>
-        <w:rPr>
-          <w:rFonts w:eastAsiaTheme="minorHAnsi"/>
-        </w:rPr>
-        <w:t>e are the things to expand</w:t>
-      </w:r>
-      <w:r>
-        <w:rPr>
-          <w:rFonts w:eastAsiaTheme="minorHAnsi"/>
-        </w:rPr>
-        <w:t xml:space="preserve"> on</w:t>
-      </w:r>
-      <w:r>
-        <w:rPr>
-          <w:rFonts w:eastAsiaTheme="minorHAnsi"/>
-        </w:rPr>
-        <w:t xml:space="preserve"> based on what is coded in the model</w:t>
-      </w:r>
-      <w:r>
-        <w:rPr>
-          <w:rFonts w:eastAsiaTheme="minorHAnsi"/>
-        </w:rPr>
-        <w:t>)</w:t>
-      </w:r>
-    </w:p>
-    <w:p>
-      <w:pPr>
-        <w:pStyle w:val="ListParagraph"/>
-        <w:numPr>
-          <w:ilvl w:val="0"/>
-          <w:numId w:val="17"/>
-        </w:numPr>
-        <w:rPr>
-          <w:rFonts w:eastAsiaTheme="minorHAnsi"/>
-        </w:rPr>
-      </w:pPr>
-      <w:r>
-        <w:rPr>
-          <w:rFonts w:eastAsiaTheme="minorHAnsi"/>
-        </w:rPr>
-        <w:t>Initialize plane</w:t>
-      </w:r>
-    </w:p>
-    <w:p>
-      <w:pPr>
-        <w:pStyle w:val="ListParagraph"/>
-        <w:numPr>
-          <w:ilvl w:val="0"/>
-          <w:numId w:val="17"/>
-        </w:numPr>
-        <w:rPr>
-          <w:rFonts w:eastAsiaTheme="minorHAnsi"/>
-        </w:rPr>
-      </w:pPr>
-      <w:r>
-        <w:rPr>
-          <w:rFonts w:eastAsiaTheme="minorHAnsi"/>
-        </w:rPr>
-        <w:t xml:space="preserve">Calc </w:t>
-      </w:r>
-      <w:r>
-        <w:rPr>
-          <w:rFonts w:eastAsiaTheme="minorHAnsi"/>
-        </w:rPr>
-        <w:t xml:space="preserve">Mass properties: center of gravity, </w:t>
-      </w:r>
-      <w:r>
-        <w:rPr>
-          <w:rFonts w:eastAsiaTheme="minorHAnsi"/>
-        </w:rPr>
-        <w:t>Moments and product of intertia. Inertia matrix is in body frame</w:t>
-      </w:r>
-      <w:r>
-        <w:rPr>
-          <w:rFonts w:eastAsiaTheme="minorHAnsi"/>
-        </w:rPr>
-        <w:t xml:space="preserve">. </w:t>
-      </w:r>
-      <w:r>
-        <w:rPr>
-          <w:rFonts w:eastAsiaTheme="minorHAnsi"/>
-        </w:rPr>
-        <w:t>determines the torque needed for a desired angular acceleration about a rotational axis; similar to how mass determines the force needed for a desired acceleration</w:t>
-      </w:r>
-      <w:r>
-        <w:rPr>
-          <w:rFonts w:eastAsiaTheme="minorHAnsi"/>
-        </w:rPr>
-        <w:t xml:space="preserve"> </w:t>
-      </w:r>
-    </w:p>
-    <w:p>
-      <w:pPr>
-        <w:pStyle w:val="ListParagraph"/>
-        <w:numPr>
-          <w:ilvl w:val="0"/>
-          <w:numId w:val="17"/>
-        </w:numPr>
-        <w:rPr>
-          <w:rFonts w:eastAsiaTheme="minorHAnsi"/>
-        </w:rPr>
-      </w:pPr>
-      <w:r>
-        <w:rPr>
-          <w:rFonts w:eastAsiaTheme="minorHAnsi"/>
-        </w:rPr>
-        <w:t>Calc airplane loads (</w:t>
-      </w:r>
-      <w:r>
-        <w:rPr>
-          <w:rFonts w:eastAsiaTheme="minorHAnsi"/>
-        </w:rPr>
-        <w:t>Forces</w:t>
-      </w:r>
-      <w:r>
-        <w:rPr>
-          <w:rFonts w:eastAsiaTheme="minorHAnsi"/>
-        </w:rPr>
-        <w:t>)</w:t>
-      </w:r>
-      <w:r>
-        <w:rPr>
-          <w:rFonts w:eastAsiaTheme="minorHAnsi"/>
-        </w:rPr>
-        <w:t xml:space="preserve">: </w:t>
-      </w:r>
-      <w:r>
-        <w:rPr>
-          <w:rFonts w:eastAsiaTheme="minorHAnsi"/>
-        </w:rPr>
-        <w:t xml:space="preserve">Lift and drag calculations. </w:t>
-      </w:r>
-      <w:r>
-        <w:rPr>
-          <w:rFonts w:eastAsiaTheme="minorHAnsi"/>
-        </w:rPr>
-        <w:t>Just about all of th</w:t>
-      </w:r>
-      <w:r>
-        <w:rPr>
-          <w:rFonts w:eastAsiaTheme="minorHAnsi"/>
-        </w:rPr>
-        <w:t xml:space="preserve">e forces acting on the airplane </w:t>
-      </w:r>
-      <w:r>
-        <w:rPr>
-          <w:rFonts w:eastAsiaTheme="minorHAnsi"/>
-        </w:rPr>
-        <w:t>are first calculated in body-fixed coordinates</w:t>
-      </w:r>
-      <w:r>
-        <w:rPr>
-          <w:rFonts w:eastAsiaTheme="minorHAnsi"/>
-        </w:rPr>
-        <w:t xml:space="preserve"> </w:t>
-      </w:r>
-      <w:r>
-        <w:rPr>
-          <w:rFonts w:eastAsiaTheme="minorHAnsi"/>
-        </w:rPr>
-        <w:t>and then converted to earth-fixed coordinates before the gravity force is applied</w:t>
-      </w:r>
-      <w:r>
-        <w:rPr>
-          <w:rFonts w:eastAsiaTheme="minorHAnsi"/>
-        </w:rPr>
-        <w:t xml:space="preserve">. Lift and drag are </w:t>
-      </w:r>
-      <w:r>
-        <w:rPr>
-          <w:iCs/>
-        </w:rPr>
-        <w:t>functions of air density, speed, viscosity, surface area, aspect ratio, and angle of attack. Thrust, gravity</w:t>
-      </w:r>
-      <w:r>
-        <w:rPr>
-          <w:iCs/>
-        </w:rPr>
-        <w:t xml:space="preserve"> added.</w:t>
-      </w:r>
-    </w:p>
-    <w:p>
-      <w:pPr>
-        <w:pStyle w:val="ListParagraph"/>
-        <w:numPr>
-          <w:ilvl w:val="0"/>
-          <w:numId w:val="17"/>
-        </w:numPr>
-        <w:rPr>
-          <w:rFonts w:eastAsiaTheme="minorHAnsi"/>
-        </w:rPr>
-      </w:pPr>
-      <w:r>
-        <w:rPr>
-          <w:rFonts w:eastAsiaTheme="minorHAnsi"/>
-        </w:rPr>
-        <w:t>Stepsimulation (</w:t>
-      </w:r>
-      <w:r>
-        <w:rPr>
-          <w:rFonts w:eastAsiaTheme="minorHAnsi"/>
-        </w:rPr>
-        <w:t>Integration equations of motion</w:t>
-      </w:r>
-      <w:r>
-        <w:rPr>
-          <w:rFonts w:eastAsiaTheme="minorHAnsi"/>
-        </w:rPr>
-        <w:t>)</w:t>
-      </w:r>
-      <w:r>
-        <w:rPr>
-          <w:rFonts w:eastAsiaTheme="minorHAnsi"/>
-        </w:rPr>
-        <w:t>: a</w:t>
-      </w:r>
-      <w:r>
-        <w:rPr>
-          <w:rFonts w:eastAsiaTheme="minorHAnsi"/>
-        </w:rPr>
-        <w:t>ctually integrate the equations of motion so that thesimulation can progress through time.</w:t>
-      </w:r>
-      <w:r>
-        <w:rPr>
-          <w:rFonts w:eastAsiaTheme="minorHAnsi"/>
-        </w:rPr>
-        <w:t xml:space="preserve"> Eulers basic method (chp 7 better methods). This function also updates the </w:t>
-      </w:r>
-      <w:r>
-        <w:rPr>
-          <w:rFonts w:eastAsiaTheme="minorHAnsi"/>
-        </w:rPr>
-        <w:lastRenderedPageBreak/>
-        <w:t xml:space="preserve">orientation via quaternion. </w:t>
-      </w:r>
-      <w:r>
-        <w:rPr>
-          <w:rFonts w:eastAsiaTheme="minorHAnsi"/>
-        </w:rPr>
-        <w:t xml:space="preserve">Air speed. </w:t>
-      </w:r>
-      <w:r>
-        <w:rPr>
-          <w:rFonts w:eastAsiaTheme="minorHAnsi"/>
-        </w:rPr>
-        <w:t>Lastly, the three Euler angles</w:t>
-      </w:r>
-      <w:r>
-        <w:rPr>
-          <w:rFonts w:eastAsiaTheme="minorHAnsi" w:hint="eastAsia"/>
-        </w:rPr>
-        <w:t>—</w:t>
-      </w:r>
-      <w:r>
-        <w:rPr>
-          <w:rFonts w:eastAsiaTheme="minorHAnsi"/>
-        </w:rPr>
-        <w:t xml:space="preserve">roll, </w:t>
-      </w:r>
-      <w:r>
-        <w:rPr>
-          <w:rFonts w:eastAsiaTheme="minorHAnsi"/>
-        </w:rPr>
-        <w:t>pitch, and yaw</w:t>
-      </w:r>
-      <w:r>
-        <w:rPr>
-          <w:rFonts w:eastAsiaTheme="minorHAnsi" w:hint="eastAsia"/>
-        </w:rPr>
-        <w:t>—</w:t>
-      </w:r>
-      <w:r>
-        <w:rPr>
-          <w:rFonts w:eastAsiaTheme="minorHAnsi"/>
-        </w:rPr>
-        <w:t>are extracted from the orientation</w:t>
-      </w:r>
-      <w:r>
-        <w:rPr>
-          <w:rFonts w:eastAsiaTheme="minorHAnsi"/>
-        </w:rPr>
-        <w:t xml:space="preserve"> </w:t>
-      </w:r>
-      <w:r>
-        <w:rPr>
-          <w:rFonts w:eastAsiaTheme="minorHAnsi"/>
-        </w:rPr>
-        <w:t>quaternion</w:t>
-      </w:r>
-      <w:r>
-        <w:rPr>
-          <w:rFonts w:eastAsiaTheme="minorHAnsi"/>
-        </w:rPr>
-        <w:t xml:space="preserve">. Func happens once a rotation cycle. </w:t>
-      </w:r>
-    </w:p>
-    <w:p>
-      <w:pPr>
-        <w:pStyle w:val="ListParagraph"/>
-        <w:numPr>
-          <w:ilvl w:val="0"/>
-          <w:numId w:val="17"/>
-        </w:numPr>
-        <w:rPr>
-          <w:rFonts w:eastAsiaTheme="minorHAnsi"/>
-        </w:rPr>
-      </w:pPr>
-      <w:r>
-        <w:rPr>
-          <w:rFonts w:eastAsiaTheme="minorHAnsi"/>
-        </w:rPr>
-        <w:t xml:space="preserve">Flight controls: </w:t>
-      </w:r>
-      <w:r>
-        <w:rPr>
-          <w:rFonts w:eastAsiaTheme="minorHAnsi"/>
-        </w:rPr>
-        <w:t>flight controls allow you to interact with the airplane</w:t>
-      </w:r>
-      <w:r>
-        <w:rPr>
-          <w:rFonts w:eastAsiaTheme="minorHAnsi" w:hint="eastAsia"/>
-        </w:rPr>
-        <w:t>’</w:t>
-      </w:r>
-      <w:r>
-        <w:rPr>
-          <w:rFonts w:eastAsiaTheme="minorHAnsi"/>
-        </w:rPr>
-        <w:t>s various</w:t>
-      </w:r>
-      <w:r>
-        <w:rPr>
-          <w:rFonts w:eastAsiaTheme="minorHAnsi"/>
-        </w:rPr>
-        <w:t xml:space="preserve"> </w:t>
-      </w:r>
-      <w:r>
-        <w:rPr>
-          <w:rFonts w:eastAsiaTheme="minorHAnsi"/>
-        </w:rPr>
-        <w:t>controls surfaces in order to actually fly th</w:t>
-      </w:r>
-      <w:r>
-        <w:rPr>
-          <w:rFonts w:eastAsiaTheme="minorHAnsi"/>
-        </w:rPr>
-        <w:t>e plane via keyboard.</w:t>
-      </w:r>
-    </w:p>
-    <w:p>
-      <w:pPr>
-        <w:rPr>
-          <w:iCs/>
-        </w:rPr>
-      </w:pPr>
-    </w:p>
-    <w:p>
-      <w:pPr>
-        <w:ind w:firstLine="720"/>
-        <w:rPr>
-          <w:iCs/>
-        </w:rPr>
-      </w:pPr>
-    </w:p>
-    <w:p>
-      <w:pPr>
-        <w:ind w:firstLine="720"/>
-        <w:rPr>
-          <w:iCs/>
-        </w:rPr>
-      </w:pPr>
-      <w:r>
-        <w:rPr>
-          <w:iCs/>
-        </w:rPr>
-        <w:t xml:space="preserve"> </w:t>
-      </w:r>
-      <w:r>
-        <w:rPr>
-          <w:iCs/>
-        </w:rPr>
-        <w:t>(</w:t>
-      </w:r>
-      <w:r>
-        <w:rPr>
-          <w:iCs/>
-        </w:rPr>
-        <w:t xml:space="preserve">lift + quat </w:t>
-      </w:r>
-      <w:r>
-        <w:rPr>
-          <w:iCs/>
-        </w:rPr>
-        <w:t>garbage that will be deleted below here in physics section)</w:t>
-      </w:r>
-    </w:p>
-    <w:p>
-      <w:pPr>
-        <w:ind w:firstLine="720"/>
-        <w:rPr>
-          <w:iCs/>
-        </w:rPr>
-      </w:pPr>
-      <w:r>
-        <w:rPr>
-          <w:iCs/>
-        </w:rPr>
-        <w:t>A quaternion is a way to represent orientation of something in three dimensions. Specifically, we are about unit quaternions. It is like a vector, made of four components, which satisfies this equation: q</w:t>
-      </w:r>
-      <w:r>
-        <w:rPr>
-          <w:iCs/>
-          <w:vertAlign w:val="subscript"/>
-        </w:rPr>
-        <w:t>0</w:t>
-      </w:r>
-      <w:r>
-        <w:rPr>
-          <w:iCs/>
-        </w:rPr>
-        <w:t>2 + q</w:t>
-      </w:r>
-      <w:r>
-        <w:rPr>
-          <w:iCs/>
-          <w:vertAlign w:val="subscript"/>
-        </w:rPr>
-        <w:t>x</w:t>
-      </w:r>
-      <w:r>
-        <w:rPr>
-          <w:iCs/>
-        </w:rPr>
-        <w:t>2 + q</w:t>
-      </w:r>
-      <w:r>
-        <w:rPr>
-          <w:iCs/>
-          <w:vertAlign w:val="subscript"/>
-        </w:rPr>
-        <w:t>y</w:t>
-      </w:r>
-      <w:r>
-        <w:rPr>
-          <w:iCs/>
-        </w:rPr>
-        <w:t>2 + q</w:t>
-      </w:r>
-      <w:r>
-        <w:rPr>
-          <w:iCs/>
-          <w:vertAlign w:val="subscript"/>
-        </w:rPr>
-        <w:t>z</w:t>
-      </w:r>
-      <w:r>
-        <w:rPr>
-          <w:iCs/>
-        </w:rPr>
-        <w:t xml:space="preserve">2 = 1. Figure x visualizes that the rigid body can rotate about some arbitrary axis u at the rigid bodies center of gravity. </w:t>
-      </w:r>
-    </w:p>
-    <w:p>
-      <w:pPr>
-        <w:ind w:firstLine="720"/>
-        <w:rPr>
-          <w:iCs/>
-        </w:rPr>
-      </w:pPr>
-      <w:r>
-        <w:rPr>
-          <w:noProof/>
-        </w:rPr>
-        <w:drawing>
-          <wp:inline distT="0" distB="0" distL="0" distR="0" wp14:anchorId="5252DF40" wp14:editId="504B8CE4">
-            <wp:extent cx="1974850" cy="1365250"/>
-            <wp:effectExtent l="0" t="0" r="6350" b="6350"/>
-            <wp:docPr id="1" name="Picture 13"/>
-            <wp:cNvGraphicFramePr>
-              <a:graphicFrameLocks xmlns:a="http://schemas.openxmlformats.org/drawingml/2006/main" noChangeAspect="1"/>
-            </wp:cNvGraphicFramePr>
-            <a:graphic xmlns:a="http://schemas.openxmlformats.org/drawingml/2006/main">
-              <a:graphicData uri="http://schemas.openxmlformats.org/drawingml/2006/picture">
-                <pic:pic xmlns:pic="http://schemas.openxmlformats.org/drawingml/2006/picture">
-                  <pic:nvPicPr>
-                    <pic:cNvPr id="0" name="Picture 13"/>
-                    <pic:cNvPicPr>
-                      <a:picLocks noChangeAspect="1" noChangeArrowheads="1"/>
-                    </pic:cNvPicPr>
-                  </pic:nvPicPr>
-                  <pic:blipFill>
-                    <a:blip r:embed="rId19" cstate="print">
-                      <a:extLst>
-                        <a:ext uri="{28A0092B-C50C-407E-A947-70E740481C1C}">
-                          <a14:useLocalDpi xmlns:a14="http://schemas.microsoft.com/office/drawing/2010/main" val="0"/>
-                        </a:ext>
-                      </a:extLst>
-                    </a:blip>
-                    <a:srcRect/>
-                    <a:stretch>
-                      <a:fillRect/>
-                    </a:stretch>
-                  </pic:blipFill>
-                  <pic:spPr bwMode="auto">
-                    <a:xfrm>
-                      <a:off x="0" y="0"/>
-                      <a:ext cx="1974850" cy="1365250"/>
-                    </a:xfrm>
-                    <a:prstGeom prst="rect">
-                      <a:avLst/>
-                    </a:prstGeom>
-                    <a:noFill/>
-                    <a:ln>
-                      <a:noFill/>
-                    </a:ln>
-                  </pic:spPr>
-                </pic:pic>
-              </a:graphicData>
-            </a:graphic>
-          </wp:inline>
-        </w:drawing>
-      </w:r>
-    </w:p>
-    <w:p>
-      <w:pPr>
-        <w:rPr>
-          <w:iCs/>
-        </w:rPr>
-      </w:pPr>
-      <w:r>
-        <w:rPr>
-          <w:iCs/>
-        </w:rPr>
-        <w:t>First, you set up a quaternion that represents the initial orientation of the rigid body at time 0. Then you update the orientation to reflect the new orientation at a given instant in time using the angular velocities that are calculated for that instant. A quaternion can be made given the from each Euler angles.</w:t>
-      </w:r>
-    </w:p>
-    <w:p>
-      <w:pPr>
-        <w:rPr>
-          <w:iCs/>
-        </w:rPr>
-      </w:pPr>
-      <w:r>
-        <w:rPr>
-          <w:b/>
-          <w:bCs/>
-          <w:iCs/>
-        </w:rPr>
-        <w:t>q</w:t>
-      </w:r>
-      <w:r>
-        <w:rPr>
-          <w:iCs/>
-        </w:rPr>
-        <w:t xml:space="preserve">roll = [cos(φ/2), (sin(φ/2)) </w:t>
-      </w:r>
-      <w:r>
-        <w:rPr>
-          <w:b/>
-          <w:bCs/>
-          <w:iCs/>
-        </w:rPr>
-        <w:t xml:space="preserve">i </w:t>
-      </w:r>
-      <w:r>
-        <w:rPr>
-          <w:iCs/>
-        </w:rPr>
-        <w:t xml:space="preserve">+ 0 </w:t>
-      </w:r>
-      <w:r>
-        <w:rPr>
-          <w:b/>
-          <w:bCs/>
-          <w:iCs/>
-        </w:rPr>
-        <w:t xml:space="preserve">j </w:t>
-      </w:r>
-      <w:r>
-        <w:rPr>
-          <w:iCs/>
-        </w:rPr>
-        <w:t xml:space="preserve">+ 0 </w:t>
-      </w:r>
-      <w:r>
-        <w:rPr>
-          <w:b/>
-          <w:bCs/>
-          <w:iCs/>
-        </w:rPr>
-        <w:t>k</w:t>
-      </w:r>
-      <w:r>
-        <w:rPr>
-          <w:iCs/>
-        </w:rPr>
-        <w:t>]</w:t>
-      </w:r>
-    </w:p>
-    <w:p>
-      <w:pPr>
-        <w:rPr>
-          <w:iCs/>
-        </w:rPr>
-      </w:pPr>
-      <w:r>
-        <w:rPr>
-          <w:b/>
-          <w:bCs/>
-          <w:iCs/>
-        </w:rPr>
-        <w:lastRenderedPageBreak/>
-        <w:t>q</w:t>
-      </w:r>
-      <w:r>
-        <w:rPr>
-          <w:iCs/>
-        </w:rPr>
-        <w:t xml:space="preserve">pitch = [cos(τ /2), 0 </w:t>
-      </w:r>
-      <w:r>
-        <w:rPr>
-          <w:b/>
-          <w:bCs/>
-          <w:iCs/>
-        </w:rPr>
-        <w:t xml:space="preserve">i </w:t>
-      </w:r>
-      <w:r>
-        <w:rPr>
-          <w:iCs/>
-        </w:rPr>
-        <w:t xml:space="preserve">+ (sin(τ /2)) </w:t>
-      </w:r>
-      <w:r>
-        <w:rPr>
-          <w:b/>
-          <w:bCs/>
-          <w:iCs/>
-        </w:rPr>
-        <w:t xml:space="preserve">j </w:t>
-      </w:r>
-      <w:r>
-        <w:rPr>
-          <w:iCs/>
-        </w:rPr>
-        <w:t xml:space="preserve">+ 0 </w:t>
-      </w:r>
-      <w:r>
-        <w:rPr>
-          <w:b/>
-          <w:bCs/>
-          <w:iCs/>
-        </w:rPr>
-        <w:t>k</w:t>
-      </w:r>
-      <w:r>
-        <w:rPr>
-          <w:iCs/>
-        </w:rPr>
-        <w:t>]</w:t>
-      </w:r>
-    </w:p>
-    <w:p>
-      <w:pPr>
-        <w:rPr>
-          <w:iCs/>
-        </w:rPr>
-      </w:pPr>
-      <w:r>
-        <w:rPr>
-          <w:b/>
-          <w:bCs/>
-          <w:iCs/>
-        </w:rPr>
-        <w:t>q</w:t>
-      </w:r>
-      <w:r>
-        <w:rPr>
-          <w:iCs/>
-        </w:rPr>
-        <w:t xml:space="preserve">yaw = [cos(ψ /2), 0 </w:t>
-      </w:r>
-      <w:r>
-        <w:rPr>
-          <w:b/>
-          <w:bCs/>
-          <w:iCs/>
-        </w:rPr>
-        <w:t xml:space="preserve">i </w:t>
-      </w:r>
-      <w:r>
-        <w:rPr>
-          <w:iCs/>
-        </w:rPr>
-        <w:t xml:space="preserve">+ 0 </w:t>
-      </w:r>
-      <w:r>
-        <w:rPr>
-          <w:b/>
-          <w:bCs/>
-          <w:iCs/>
-        </w:rPr>
-        <w:t xml:space="preserve">j </w:t>
-      </w:r>
-      <w:r>
-        <w:rPr>
-          <w:iCs/>
-        </w:rPr>
-        <w:t xml:space="preserve">+ (sin(ψ /2)) </w:t>
-      </w:r>
-      <w:r>
-        <w:rPr>
-          <w:b/>
-          <w:bCs/>
-          <w:iCs/>
-        </w:rPr>
-        <w:t>k</w:t>
-      </w:r>
-      <w:r>
-        <w:rPr>
-          <w:iCs/>
-        </w:rPr>
-        <w:t>]</w:t>
-      </w:r>
-    </w:p>
-    <w:p>
-      <w:pPr>
-        <w:rPr>
-          <w:iCs/>
-        </w:rPr>
-      </w:pPr>
-      <w:r>
-        <w:rPr>
-          <w:iCs/>
-        </w:rPr>
-        <w:t>The resulting quaternions are then multiplied together to get one quaternion representing the airplanes orientation.</w:t>
-      </w:r>
-    </w:p>
-    <w:p>
-      <w:pPr>
-        <w:rPr>
-          <w:iCs/>
-        </w:rPr>
-      </w:pPr>
-    </w:p>
-    <w:p>
-      <w:pPr>
-        <w:ind w:firstLine="720"/>
-        <w:rPr>
-          <w:iCs/>
-          <w:u w:val="single"/>
-        </w:rPr>
-      </w:pPr>
-      <w:r>
-        <w:rPr>
-          <w:iCs/>
-        </w:rPr>
-        <w:t>We will begin with calculating lift and drag. Because different components of the airplane affect lift and drag differently, components need to be divided up into groups that have similar affects to then do the calculations on each group. To start with the lift and drag forces:</w:t>
-      </w:r>
-    </w:p>
-    <w:p>
-      <w:pPr>
-        <w:pStyle w:val="ListParagraph"/>
-        <w:numPr>
-          <w:ilvl w:val="1"/>
-          <w:numId w:val="10"/>
-        </w:numPr>
-        <w:rPr>
-          <w:iCs/>
-        </w:rPr>
-      </w:pPr>
-      <w:r>
-        <w:rPr>
-          <w:iCs/>
-        </w:rPr>
-        <w:t>Break up airplane components into chunks</w:t>
-      </w:r>
-    </w:p>
-    <w:p>
-      <w:pPr>
-        <w:pStyle w:val="ListParagraph"/>
-        <w:numPr>
-          <w:ilvl w:val="1"/>
-          <w:numId w:val="10"/>
-        </w:numPr>
-        <w:rPr>
-          <w:iCs/>
-        </w:rPr>
-      </w:pPr>
-      <w:r>
-        <w:rPr>
-          <w:iCs/>
-        </w:rPr>
-        <w:t>T</w:t>
-      </w:r>
-      <w:r>
-        <w:rPr>
-          <w:iCs/>
-        </w:rPr>
-        <w:t xml:space="preserve">he geometric and foil performance data of the airplane is collected. </w:t>
-      </w:r>
-    </w:p>
-    <w:p>
-      <w:pPr>
-        <w:pStyle w:val="ListParagraph"/>
-        <w:numPr>
-          <w:ilvl w:val="1"/>
-          <w:numId w:val="10"/>
-        </w:numPr>
-        <w:rPr>
-          <w:iCs/>
-        </w:rPr>
-      </w:pPr>
-      <w:r>
-        <w:rPr>
-          <w:iCs/>
-        </w:rPr>
-        <w:t xml:space="preserve">Next, relative air velocity over the wings needs to be calculated. </w:t>
-      </w:r>
-    </w:p>
-    <w:p>
-      <w:pPr>
-        <w:ind w:left="720" w:firstLine="720"/>
-        <w:rPr>
-          <w:iCs/>
-        </w:rPr>
-      </w:pPr>
-      <w:r>
-        <w:rPr>
-          <w:iCs/>
-        </w:rPr>
-        <w:t xml:space="preserve">The formula is: </w:t>
-      </w:r>
-      <w:r>
-        <w:rPr>
-          <w:iCs/>
-          <w:sz w:val="28"/>
-          <w:szCs w:val="28"/>
-        </w:rPr>
-        <w:t>v</w:t>
-      </w:r>
-      <w:r>
-        <w:rPr>
-          <w:iCs/>
-          <w:vertAlign w:val="subscript"/>
-        </w:rPr>
-        <w:t>R</w:t>
-      </w:r>
-      <w:r>
-        <w:rPr>
-          <w:iCs/>
-        </w:rPr>
-        <w:t xml:space="preserve"> = </w:t>
-      </w:r>
-      <w:r>
-        <w:rPr>
-          <w:iCs/>
-          <w:sz w:val="28"/>
-          <w:szCs w:val="28"/>
-        </w:rPr>
-        <w:t>v</w:t>
-      </w:r>
-      <w:r>
-        <w:rPr>
-          <w:iCs/>
-          <w:sz w:val="28"/>
-          <w:szCs w:val="28"/>
-          <w:vertAlign w:val="subscript"/>
-        </w:rPr>
-        <w:t>cg</w:t>
-      </w:r>
-      <w:r>
-        <w:rPr>
-          <w:iCs/>
-        </w:rPr>
-        <w:t xml:space="preserve"> + (</w:t>
-      </w:r>
-      <w:r>
-        <w:rPr>
-          <w:rFonts w:hint="eastAsia"/>
-          <w:iCs/>
-        </w:rPr>
-        <w:t>ω</w:t>
-      </w:r>
-      <w:r>
-        <w:rPr>
-          <w:iCs/>
-        </w:rPr>
-        <w:t xml:space="preserve"> </w:t>
-      </w:r>
-      <w:r>
-        <w:rPr>
-          <w:rFonts w:hint="eastAsia"/>
-          <w:iCs/>
-        </w:rPr>
-        <w:t>×</w:t>
-      </w:r>
-      <w:r>
-        <w:rPr>
-          <w:iCs/>
-        </w:rPr>
-        <w:t xml:space="preserve"> r)</w:t>
-      </w:r>
-    </w:p>
-    <w:p>
-      <w:pPr>
-        <w:ind w:left="720" w:firstLine="720"/>
-        <w:rPr>
-          <w:iCs/>
-        </w:rPr>
-      </w:pPr>
-      <w:r>
-        <w:rPr>
-          <w:iCs/>
-        </w:rPr>
-        <w:t>vcg is the vector representing air speed and flight direction</w:t>
-      </w:r>
-      <w:r>
-        <w:rPr>
-          <w:iCs/>
-        </w:rPr>
-        <w:br/>
-      </w:r>
-      <w:r>
-        <w:rPr>
-          <w:iCs/>
-        </w:rPr>
-        <w:tab/>
-      </w:r>
-      <w:r>
-        <w:rPr>
-          <w:rFonts w:hint="eastAsia"/>
-          <w:iCs/>
-        </w:rPr>
-        <w:t>ω</w:t>
-      </w:r>
-      <w:r>
-        <w:rPr>
-          <w:iCs/>
-        </w:rPr>
-        <w:t xml:space="preserve"> (omega) is the angular velocity of the airplane</w:t>
-      </w:r>
-    </w:p>
-    <w:p>
-      <w:pPr>
-        <w:ind w:left="1440"/>
-        <w:rPr>
-          <w:iCs/>
-        </w:rPr>
-      </w:pPr>
-      <w:r>
-        <w:rPr>
-          <w:iCs/>
-        </w:rPr>
-        <w:t>r is the distance vector from the airplanes center of gravity to the group of components being worked on</w:t>
-      </w:r>
-    </w:p>
-    <w:p>
-      <w:pPr>
-        <w:pStyle w:val="ListParagraph"/>
-        <w:numPr>
-          <w:ilvl w:val="1"/>
-          <w:numId w:val="10"/>
-        </w:numPr>
-        <w:rPr>
-          <w:iCs/>
-        </w:rPr>
-      </w:pPr>
-      <w:r>
-        <w:rPr>
-          <w:iCs/>
-        </w:rPr>
-        <w:t>Next, the angle of attack needs to be calculated.</w:t>
-      </w:r>
-      <w:r>
-        <w:rPr>
-          <w:iCs/>
-        </w:rPr>
-        <w:t xml:space="preserve"> This is calculated by taking the dot product of lift force vector and the normal vector perpendicular to the wing section plane. </w:t>
-      </w:r>
-      <w:r>
-        <w:rPr>
-          <w:iCs/>
-        </w:rPr>
-        <w:t xml:space="preserve"> </w:t>
-      </w:r>
-    </w:p>
-    <w:p>
-      <w:pPr>
-        <w:pStyle w:val="ListParagraph"/>
-        <w:numPr>
-          <w:ilvl w:val="1"/>
-          <w:numId w:val="10"/>
-        </w:numPr>
-        <w:rPr>
-          <w:iCs/>
-        </w:rPr>
-      </w:pPr>
-      <w:r>
-        <w:rPr>
-          <w:iCs/>
-        </w:rPr>
-        <w:t>Finally, the lift and drag can be calculated.</w:t>
-      </w:r>
-      <w:r>
-        <w:rPr>
-          <w:iCs/>
-        </w:rPr>
-        <w:t xml:space="preserve"> They are both functions of air density, speed, viscosity, surface area, aspect ratio, and angle of attack. They are also expressed in terms of coefficients C</w:t>
-      </w:r>
-      <w:r>
-        <w:rPr>
-          <w:iCs/>
-          <w:vertAlign w:val="subscript"/>
-        </w:rPr>
-        <w:t>L</w:t>
-      </w:r>
-      <w:r>
-        <w:rPr>
-          <w:iCs/>
-        </w:rPr>
-        <w:t xml:space="preserve"> and C</w:t>
-      </w:r>
-      <w:r>
-        <w:rPr>
-          <w:iCs/>
-          <w:vertAlign w:val="subscript"/>
-        </w:rPr>
-        <w:t>D</w:t>
-      </w:r>
-      <w:r>
-        <w:rPr>
-          <w:iCs/>
-        </w:rPr>
-        <w:t>.</w:t>
-      </w:r>
-    </w:p>
-    <w:p>
-      <w:pPr>
-        <w:pStyle w:val="ListParagraph"/>
-        <w:ind w:left="1440"/>
-        <w:rPr>
-          <w:iCs/>
-        </w:rPr>
-      </w:pPr>
-      <w:r>
-        <w:rPr>
-          <w:iCs/>
-        </w:rPr>
-        <w:lastRenderedPageBreak/>
-        <w:t xml:space="preserve">The formulas are: </w:t>
-      </w:r>
-      <w:r>
-        <w:rPr>
-          <w:iCs/>
-        </w:rPr>
-        <w:t>C</w:t>
-      </w:r>
-      <w:r>
-        <w:rPr>
-          <w:iCs/>
-          <w:vertAlign w:val="subscript"/>
-        </w:rPr>
-        <w:t>L</w:t>
-      </w:r>
-      <w:r>
-        <w:rPr>
-          <w:iCs/>
-        </w:rPr>
-        <w:t xml:space="preserve"> = L / [(1/2) </w:t>
-      </w:r>
-      <w:r>
-        <w:rPr>
-          <w:rFonts w:hint="eastAsia"/>
-          <w:iCs/>
-        </w:rPr>
-        <w:t>ρ</w:t>
-      </w:r>
-      <w:r>
-        <w:rPr>
-          <w:iCs/>
-        </w:rPr>
-        <w:t xml:space="preserve"> V2 S]</w:t>
-      </w:r>
-    </w:p>
-    <w:p>
-      <w:pPr>
-        <w:pStyle w:val="ListParagraph"/>
-        <w:ind w:left="2880"/>
-        <w:rPr>
-          <w:iCs/>
-        </w:rPr>
-      </w:pPr>
-      <w:r>
-        <w:rPr>
-          <w:iCs/>
-        </w:rPr>
-        <w:t xml:space="preserve">     </w:t>
-      </w:r>
-      <w:r>
-        <w:rPr>
-          <w:iCs/>
-        </w:rPr>
-        <w:t>C</w:t>
-      </w:r>
-      <w:r>
-        <w:rPr>
-          <w:iCs/>
-          <w:vertAlign w:val="subscript"/>
-        </w:rPr>
-        <w:t>D</w:t>
-      </w:r>
-      <w:r>
-        <w:rPr>
-          <w:iCs/>
-        </w:rPr>
-        <w:t xml:space="preserve"> = D / [(1/2) </w:t>
-      </w:r>
-      <w:r>
-        <w:rPr>
-          <w:rFonts w:hint="eastAsia"/>
-          <w:iCs/>
-        </w:rPr>
-        <w:t>ρ</w:t>
-      </w:r>
-      <w:r>
-        <w:rPr>
-          <w:iCs/>
-        </w:rPr>
-        <w:t xml:space="preserve"> V2 S]</w:t>
-      </w:r>
-    </w:p>
-    <w:p>
-      <w:pPr>
-        <w:ind w:left="1440"/>
-        <w:rPr>
-          <w:iCs/>
-        </w:rPr>
-      </w:pPr>
-      <w:r>
-        <w:rPr>
-          <w:iCs/>
-        </w:rPr>
-        <w:t xml:space="preserve">S is span times chord, L is lift force, D is drag force, V is speed through the air, and </w:t>
-      </w:r>
-      <w:r>
-        <w:rPr>
-          <w:rFonts w:hint="eastAsia"/>
-          <w:iCs/>
-        </w:rPr>
-        <w:t>ρ</w:t>
-      </w:r>
-      <w:r>
-        <w:rPr>
-          <w:iCs/>
-        </w:rPr>
-        <w:t xml:space="preserve"> (rho) is air density.</w:t>
-      </w:r>
-    </w:p>
-    <w:p>
-      <w:pPr>
-        <w:pBdr>
-          <w:bottom w:val="single" w:sz="6" w:space="1" w:color="auto"/>
-        </w:pBdr>
-        <w:rPr>
-          <w:iCs/>
-        </w:rPr>
-      </w:pPr>
-      <w:r>
-        <w:rPr>
-          <w:iCs/>
-        </w:rPr>
-        <w:t xml:space="preserve">Thrust is equal to the thrust </w:t>
-      </w:r>
-      <w:r>
-        <w:rPr>
-          <w:iCs/>
-        </w:rPr>
-        <w:t xml:space="preserve">produced by the propeller multiplied by the airplane velocity, </w:t>
-      </w:r>
-      <w:r>
-        <w:rPr>
-          <w:i/>
-          <w:iCs/>
-        </w:rPr>
-        <w:t>v</w:t>
-      </w:r>
-      <w:r>
-        <w:rPr>
-          <w:iCs/>
-        </w:rPr>
-        <w:t xml:space="preserve"> (palmer). The formula is: </w:t>
-      </w:r>
-      <w:r>
-        <w:rPr>
-          <w:rFonts w:ascii="Times-Italic" w:hAnsi="Times-Italic" w:cs="Times-Italic"/>
-          <w:i/>
-          <w:iCs/>
-          <w:sz w:val="19"/>
-          <w:szCs w:val="19"/>
-        </w:rPr>
-        <w:t>P</w:t>
-      </w:r>
-      <w:r>
-        <w:rPr>
-          <w:rFonts w:ascii="Times-Italic" w:hAnsi="Times-Italic" w:cs="Times-Italic"/>
-          <w:i/>
-          <w:iCs/>
-          <w:sz w:val="11"/>
-          <w:szCs w:val="11"/>
-        </w:rPr>
-        <w:t xml:space="preserve">T </w:t>
-      </w:r>
-      <w:r>
-        <w:rPr>
-          <w:rFonts w:ascii="Symbol" w:hAnsi="Symbol" w:cs="Symbol"/>
-          <w:sz w:val="19"/>
-          <w:szCs w:val="19"/>
-        </w:rPr>
-        <w:t></w:t>
-      </w:r>
-      <w:r>
-        <w:rPr>
-          <w:rFonts w:ascii="Symbol" w:hAnsi="Symbol" w:cs="Symbol"/>
-          <w:sz w:val="19"/>
-          <w:szCs w:val="19"/>
-        </w:rPr>
-        <w:t></w:t>
-      </w:r>
-      <w:r>
-        <w:rPr>
-          <w:rFonts w:ascii="Times-Italic" w:hAnsi="Times-Italic" w:cs="Times-Italic"/>
-          <w:i/>
-          <w:iCs/>
-          <w:sz w:val="19"/>
-          <w:szCs w:val="19"/>
-        </w:rPr>
-        <w:t>F</w:t>
-      </w:r>
-      <w:r>
-        <w:rPr>
-          <w:rFonts w:ascii="Times-Italic" w:hAnsi="Times-Italic" w:cs="Times-Italic"/>
-          <w:i/>
-          <w:iCs/>
-          <w:sz w:val="11"/>
-          <w:szCs w:val="11"/>
-        </w:rPr>
-        <w:t xml:space="preserve">T </w:t>
-      </w:r>
-      <w:r>
-        <w:rPr>
-          <w:rFonts w:ascii="Times-Italic" w:hAnsi="Times-Italic" w:cs="Times-Italic"/>
-          <w:i/>
-          <w:iCs/>
-          <w:sz w:val="19"/>
-          <w:szCs w:val="19"/>
-        </w:rPr>
-        <w:t>v</w:t>
-      </w:r>
-    </w:p>
-    <w:p>
-      <w:pPr>
-        <w:rPr>
-          <w:rFonts w:eastAsiaTheme="minorHAnsi"/>
-        </w:rPr>
-      </w:pPr>
-    </w:p>
-    <w:p>
-      <w:pPr>
-        <w:pStyle w:val="Heading2"/>
-        <w:rPr>
-          <w:rFonts w:eastAsiaTheme="minorHAnsi"/>
-        </w:rPr>
-      </w:pPr>
-      <w:bookmarkStart w:id="116" w:name="_Toc50327741"/>
-      <w:r>
-        <w:rPr>
-          <w:rFonts w:eastAsiaTheme="minorHAnsi"/>
-        </w:rPr>
-        <w:t>2.5 Entity Component System</w:t>
-      </w:r>
-      <w:bookmarkEnd w:id="116"/>
-    </w:p>
-    <w:p>
-      <w:pPr>
-        <w:ind w:firstLine="720"/>
-        <w:rPr>
-          <w:rFonts w:eastAsiaTheme="minorHAnsi"/>
-        </w:rPr>
-      </w:pPr>
-      <w:r>
-        <w:rPr>
-          <w:rFonts w:eastAsiaTheme="minorHAnsi"/>
-        </w:rPr>
-        <w:t xml:space="preserve">The FDM will be organized, and implemented in code as an </w:t>
-      </w:r>
-      <w:r>
-        <w:rPr>
-          <w:rFonts w:eastAsiaTheme="minorHAnsi"/>
-        </w:rPr>
-        <w:t>ECS architecture</w:t>
-      </w:r>
-      <w:r>
-        <w:rPr>
-          <w:rFonts w:eastAsiaTheme="minorHAnsi"/>
-        </w:rPr>
-        <w:t xml:space="preserve">. ECS is a different way to organize data, and a viable alternative to organizing code with the Object Oriented Programming (OOP). The ECS structure is popular in designing game engines, such as Unity [8]. Where OOP focuses on inheritance and hierarchies, ECS focuses on composition. ECS gets rid of the troubles that arise with inheritance. Suppose we have a space or world that we want to populate with things. These things may have similar attributes as well as unique attributes. With OOP, you would have a base class called Thing that all other Thing types will inherit. The limitation is that one child class can only inherit directly from one parent. For example, a Mammal type may have a child Dog which inherits a fur attribute, and a Bird may have a child Duck which inherits the lays eggs attribute. But in this case, a platypus, which has fur and lays eggs needs to inherit both attributes [9]. This complicates things. The hierarchy chains that are created in game design can become too large to work with and code becomes too highly </w:t>
-      </w:r>
-      <w:r>
-        <w:rPr>
-          <w:rFonts w:eastAsiaTheme="minorHAnsi"/>
-        </w:rPr>
-        <w:lastRenderedPageBreak/>
-        <w:t xml:space="preserve">dependent on other code [10]. This makes maintenance of code and adding new features a pain with OOP. This is where ECS shines. </w:t>
+        <w:t xml:space="preserve">. ECS is a different way to organize data, and a viable alternative to organizing code with the Object Oriented Programming (OOP). The ECS structure is popular in designing game engines, such as Unity [8]. Where OOP focuses on inheritance and hierarchies, ECS focuses on composition. ECS gets rid of the troubles that arise with inheritance. Suppose we have a space or world that we want to populate with things. These things may have similar attributes as well as unique attributes. With OOP, you would have a base class called Thing that all other Thing types will inherit. The limitation is that one child class can only inherit directly from one parent. For example, a Mammal type may have a child Dog which inherits a fur attribute, and a Bird may have a child Duck which inherits the lays eggs attribute. But in this case, a platypus, which has fur and lays eggs needs to inherit both attributes [9]. This complicates things. The hierarchy chains that are created in game design can become too large to work with and code becomes too highly dependent on other code [10]. This makes maintenance of code and adding new features a pain with OOP. This is where ECS shines. </w:t>
       </w:r>
     </w:p>
     <w:p>
@@ -9418,7 +8013,14 @@
         <w:rPr>
           <w:rFonts w:eastAsiaTheme="minorHAnsi"/>
         </w:rPr>
-        <w:t>You start with an Entity, which represent concrete objects in the world, like a bullet. Entities on their own are useless; they are just containers which Components can be added to. Components hold data and represent a feature. For example, Position is a Component of an Entity. The Components called Position, Render, and Spawning may be added to the Bullet Entity. The mixing and matching of Components can create unique Entities. A Player Entity can be created by adding the Components Position, Render, and Health. Systems are what give functionality to an ECS architecture. A System could be created called Render, which handles all of the rendering functionality of the world. Or a System called Health could handle all of the health functions. Systems have something called a filter. Filters look for every Entity which has some combination of specified Components. For example, the Render System’s filter wants to find every Entity with the Render data Component and Position data Component. Once these Entities are found, they are returned to the Render System to perform some job on it [11]. This is this example visualized [11]:</w:t>
+        <w:t xml:space="preserve">You start with an Entity, which represent </w:t>
+      </w:r>
+      <w:r>
+        <w:rPr>
+          <w:rFonts w:eastAsiaTheme="minorHAnsi"/>
+        </w:rPr>
+        <w:lastRenderedPageBreak/>
+        <w:t>concrete objects in the world, like a bullet. Entities on their own are useless; they are just containers which Components can be added to. Components hold data and represent a feature. For example, Position is a Component of an Entity. The Components called Position, Render, and Spawning may be added to the Bullet Entity. The mixing and matching of Components can create unique Entities. A Player Entity can be created by adding the Components Position, Render, and Health. Systems are what give functionality to an ECS architecture. A System could be created called Render, which handles all of the rendering functionality of the world. Or a System called Health could handle all of the health functions. Systems have something called a filter. Filters look for every Entity which has some combination of specified Components. For example, the Render System’s filter wants to find every Entity with the Render data Component and Position data Component. Once these Entities are found, they are returned to the Render System to perform some job on it [11]. This is this example visualized [11]:</w:t>
       </w:r>
     </w:p>
     <w:p>
@@ -9431,7 +8033,6 @@
           <w:rFonts w:eastAsiaTheme="minorHAnsi"/>
           <w:noProof/>
         </w:rPr>
-        <w:lastRenderedPageBreak/>
         <w:drawing>
           <wp:inline distT="0" distB="0" distL="0" distR="0" wp14:anchorId="34E06F82" wp14:editId="2122A658">
             <wp:extent cx="3423429" cy="2489200"/>
@@ -9448,7 +8049,7 @@
                     <pic:cNvPicPr/>
                   </pic:nvPicPr>
                   <pic:blipFill>
-                    <a:blip r:embed="rId20" cstate="print">
+                    <a:blip r:embed="rId19" cstate="print">
                       <a:extLst>
                         <a:ext uri="{28A0092B-C50C-407E-A947-70E740481C1C}">
                           <a14:useLocalDpi xmlns:a14="http://schemas.microsoft.com/office/drawing/2010/main" val="0"/>
@@ -9483,7 +8084,7 @@
           <w:b w:val="0"/>
         </w:rPr>
       </w:pPr>
-      <w:bookmarkStart w:id="117" w:name="_Toc50411826"/>
+      <w:bookmarkStart w:id="116" w:name="_Toc50411826"/>
       <w:r>
         <w:rPr>
           <w:b w:val="0"/>
@@ -9527,7 +8128,7 @@
         </w:rPr>
         <w:t>: Entity Component System Visualized</w:t>
       </w:r>
-      <w:bookmarkEnd w:id="117"/>
+      <w:bookmarkEnd w:id="116"/>
     </w:p>
     <w:p>
       <w:pPr>
@@ -9540,6 +8141,7 @@
         <w:rPr>
           <w:rFonts w:eastAsiaTheme="minorHAnsi"/>
         </w:rPr>
+        <w:lastRenderedPageBreak/>
         <w:t xml:space="preserve">As seen in Figure 1, the Systems are separate from the Components. The Systems, when performing a job, does not care what Entity it is operating on. The whole point is that the </w:t>
       </w:r>
       <w:r>
@@ -9593,21 +8195,8 @@
         <w:tab/>
         <w:t>The FDM created will use this ECS structure. To implement the ECS in Rust, something called Specs will be used. Specs is library, usually used for games and simulations, which makes it easy to build a program leveraging the ECS structure. Specs maintains the reason one would use an ECS, code is highly parallel, flexible, and fast. This is good for the FDM because it will be easy to use parallelism, and add features – all with excellent performance. [12].</w:t>
       </w:r>
-    </w:p>
-    <w:p>
-      <w:pPr>
-        <w:rPr>
-          <w:iCs/>
-        </w:rPr>
-      </w:pPr>
-    </w:p>
-    <w:p>
-      <w:pPr>
-        <w:rPr>
-          <w:rFonts w:eastAsiaTheme="minorHAnsi"/>
-          <w:szCs w:val="24"/>
-        </w:rPr>
-      </w:pPr>
+      <w:bookmarkStart w:id="117" w:name="_GoBack"/>
+      <w:bookmarkEnd w:id="117"/>
     </w:p>
     <w:p>
       <w:pPr>
@@ -9717,7 +8306,11 @@
         <w:t xml:space="preserve">memory, </w:t>
       </w:r>
       <w:r>
-        <w:t xml:space="preserve">with no </w:t>
+        <w:t xml:space="preserve">with </w:t>
+      </w:r>
+      <w:r>
+        <w:lastRenderedPageBreak/>
+        <w:t xml:space="preserve">no </w:t>
       </w:r>
       <w:r>
         <w:t xml:space="preserve">memory </w:t>
@@ -9871,11 +8464,7 @@
         <w:t xml:space="preserve"> </w:t>
       </w:r>
       <w:r>
-        <w:t xml:space="preserve">make the programmer </w:t>
-      </w:r>
-      <w:r>
-        <w:lastRenderedPageBreak/>
-        <w:t xml:space="preserve">manually allocate and </w:t>
+        <w:t xml:space="preserve">make the programmer manually allocate and </w:t>
       </w:r>
       <w:r>
         <w:t xml:space="preserve">then </w:t>
@@ -10004,6 +8593,7 @@
     </w:p>
     <w:p>
       <w:r>
+        <w:lastRenderedPageBreak/>
         <w:tab/>
         <w:t xml:space="preserve">Borrowing is </w:t>
       </w:r>
@@ -10212,7 +8802,6 @@
         </w:rPr>
       </w:pPr>
       <w:r>
-        <w:lastRenderedPageBreak/>
         <w:t>These rules avoid the possibility of</w:t>
       </w:r>
       <w:r>
@@ -10329,7 +8918,11 @@
         <w:t>. The borrow checker tries to limit the period of a lifetime</w:t>
       </w:r>
       <w:r>
-        <w:t>. A value should not be alive any longer than it absolutely needs to be because, otherwise, it could be reference</w:t>
+        <w:t xml:space="preserve">. A value should not be alive any longer than it absolutely needs to be </w:t>
+      </w:r>
+      <w:r>
+        <w:lastRenderedPageBreak/>
+        <w:t>because, otherwise, it could be reference</w:t>
       </w:r>
       <w:r>
         <w:t>d</w:t>
@@ -10441,7 +9034,6 @@
           <w:color w:val="333333"/>
           <w:szCs w:val="24"/>
         </w:rPr>
-        <w:lastRenderedPageBreak/>
         <w:t>Overall, Rust can hold its own against more popular languages, and the learning curve of the language is met with staggering benefits in safety and performance. One will learn that programming in Rust is less about execution flow and what the CPU is doing, and is more about how data is laid out in memory, and how ownership of memory is given to d</w:t>
       </w:r>
       <w:r>
@@ -10513,6 +9105,7 @@
         <w:rPr>
           <w:rFonts w:eastAsiaTheme="minorHAnsi"/>
         </w:rPr>
+        <w:lastRenderedPageBreak/>
         <w:t>2.3 FlightGear</w:t>
       </w:r>
       <w:bookmarkEnd w:id="120"/>
@@ -10724,70 +9317,67 @@
         <w:t>FlightG</w:t>
       </w:r>
       <w:r>
-        <w:t xml:space="preserve">ear requires that these packets are </w:t>
-      </w:r>
-      <w:r>
+        <w:t>ear requires that these packets are defined in a particular format</w:t>
+      </w:r>
+      <w:r>
+        <w:t xml:space="preserve"> so as to understand them</w:t>
+      </w:r>
+      <w:r>
+        <w:t>. The format of the packet</w:t>
+      </w:r>
+      <w:r>
+        <w:t>, before being converted to bytes,</w:t>
+      </w:r>
+      <w:r>
+        <w:t xml:space="preserve"> must be a struct, which</w:t>
+      </w:r>
+      <w:r>
+        <w:t xml:space="preserve"> is outlined in the FlightGear source code.</w:t>
+      </w:r>
+      <w:r>
+        <w:t xml:space="preserve"> The struct contains all of the data needed</w:t>
+      </w:r>
+      <w:r>
+        <w:t xml:space="preserve"> to define an airplane and how it</w:t>
+      </w:r>
+      <w:r>
+        <w:t xml:space="preserve"> flies</w:t>
+      </w:r>
+      <w:r>
+        <w:t xml:space="preserve"> throughout the simulation.</w:t>
+      </w:r>
+      <w:r>
+        <w:t xml:space="preserve"> </w:t>
+      </w:r>
+      <w:r>
+        <w:t>This struct</w:t>
+      </w:r>
+      <w:r>
+        <w:t>, called FGNetFDM,</w:t>
+      </w:r>
+      <w:r>
+        <w:t xml:space="preserve"> in Rust code is located in Appendix A: Configuring FlightGear as a </w:t>
+      </w:r>
+      <w:r>
+        <w:t>v</w:t>
+      </w:r>
+      <w:r>
+        <w:t xml:space="preserve">isual System. </w:t>
+      </w:r>
+    </w:p>
+    <w:p>
+      <w:pPr>
+        <w:pStyle w:val="Heading2"/>
+        <w:rPr>
+          <w:rFonts w:eastAsiaTheme="minorHAnsi"/>
+        </w:rPr>
+      </w:pPr>
+      <w:bookmarkStart w:id="121" w:name="_Toc50327744"/>
+      <w:r>
+        <w:rPr>
+          <w:rFonts w:eastAsiaTheme="minorHAnsi"/>
+        </w:rPr>
         <w:lastRenderedPageBreak/>
-        <w:t>defined in a particular format</w:t>
-      </w:r>
-      <w:r>
-        <w:t xml:space="preserve"> so as to understand them</w:t>
-      </w:r>
-      <w:r>
-        <w:t>. The format of the packet</w:t>
-      </w:r>
-      <w:r>
-        <w:t>, before being converted to bytes,</w:t>
-      </w:r>
-      <w:r>
-        <w:t xml:space="preserve"> must be a struct, which</w:t>
-      </w:r>
-      <w:r>
-        <w:t xml:space="preserve"> is outlined in the FlightGear source code.</w:t>
-      </w:r>
-      <w:r>
-        <w:t xml:space="preserve"> The struct contains all of the data needed</w:t>
-      </w:r>
-      <w:r>
-        <w:t xml:space="preserve"> to define an airplane and how it</w:t>
-      </w:r>
-      <w:r>
-        <w:t xml:space="preserve"> flies</w:t>
-      </w:r>
-      <w:r>
-        <w:t xml:space="preserve"> throughout the simulation.</w:t>
-      </w:r>
-      <w:r>
-        <w:t xml:space="preserve"> </w:t>
-      </w:r>
-      <w:r>
-        <w:t>This struct</w:t>
-      </w:r>
-      <w:r>
-        <w:t>, called FGNetFDM,</w:t>
-      </w:r>
-      <w:r>
-        <w:t xml:space="preserve"> in Rust code is located in Appendix A: Configuring FlightGear as a </w:t>
-      </w:r>
-      <w:r>
-        <w:t>v</w:t>
-      </w:r>
-      <w:r>
-        <w:t xml:space="preserve">isual System. </w:t>
-      </w:r>
-    </w:p>
-    <w:p>
-      <w:pPr>
-        <w:pStyle w:val="Heading2"/>
-        <w:rPr>
-          <w:rFonts w:eastAsiaTheme="minorHAnsi"/>
-        </w:rPr>
-      </w:pPr>
-      <w:bookmarkStart w:id="121" w:name="_Toc50327744"/>
-      <w:r>
-        <w:rPr>
-          <w:rFonts w:eastAsiaTheme="minorHAnsi"/>
-        </w:rPr>
         <w:t>2.4</w:t>
       </w:r>
       <w:r>
@@ -11085,7 +9675,6 @@
       <w:bookmarkStart w:id="131" w:name="_Toc504131537"/>
       <w:bookmarkStart w:id="132" w:name="_Toc50327745"/>
       <w:r>
-        <w:lastRenderedPageBreak/>
         <w:t>III.  Methodology</w:t>
       </w:r>
       <w:bookmarkEnd w:id="122"/>
@@ -11124,6 +9713,7 @@
       </w:pPr>
       <w:bookmarkStart w:id="134" w:name="_Toc50327747"/>
       <w:r>
+        <w:lastRenderedPageBreak/>
         <w:t>Test Subjects</w:t>
       </w:r>
       <w:bookmarkEnd w:id="134"/>
@@ -11253,53 +9843,53 @@
       </w:pPr>
       <w:bookmarkStart w:id="141" w:name="_Toc50327754"/>
       <w:r>
+        <w:t>V.  Conclusions and Recommendations</w:t>
+      </w:r>
+      <w:bookmarkEnd w:id="141"/>
+    </w:p>
+    <w:p>
+      <w:pPr>
+        <w:pStyle w:val="Heading2"/>
+      </w:pPr>
+      <w:bookmarkStart w:id="142" w:name="_Toc50327755"/>
+      <w:r>
+        <w:t>Chapter Overview</w:t>
+      </w:r>
+      <w:bookmarkEnd w:id="142"/>
+    </w:p>
+    <w:p>
+      <w:pPr>
+        <w:pStyle w:val="BodyText"/>
+      </w:pPr>
+      <w:r>
+        <w:t>Text</w:t>
+      </w:r>
+    </w:p>
+    <w:p>
+      <w:pPr>
+        <w:pStyle w:val="Heading2"/>
+      </w:pPr>
+      <w:bookmarkStart w:id="143" w:name="_Toc50327756"/>
+      <w:r>
+        <w:t>Conclusions of Research</w:t>
+      </w:r>
+      <w:bookmarkEnd w:id="143"/>
+    </w:p>
+    <w:p>
+      <w:pPr>
+        <w:pStyle w:val="BodyText"/>
+      </w:pPr>
+      <w:r>
+        <w:t>Text</w:t>
+      </w:r>
+    </w:p>
+    <w:p>
+      <w:pPr>
+        <w:pStyle w:val="Heading2"/>
+      </w:pPr>
+      <w:bookmarkStart w:id="144" w:name="_Toc50327757"/>
+      <w:r>
         <w:lastRenderedPageBreak/>
-        <w:t>V.  Conclusions and Recommendations</w:t>
-      </w:r>
-      <w:bookmarkEnd w:id="141"/>
-    </w:p>
-    <w:p>
-      <w:pPr>
-        <w:pStyle w:val="Heading2"/>
-      </w:pPr>
-      <w:bookmarkStart w:id="142" w:name="_Toc50327755"/>
-      <w:r>
-        <w:t>Chapter Overview</w:t>
-      </w:r>
-      <w:bookmarkEnd w:id="142"/>
-    </w:p>
-    <w:p>
-      <w:pPr>
-        <w:pStyle w:val="BodyText"/>
-      </w:pPr>
-      <w:r>
-        <w:t>Text</w:t>
-      </w:r>
-    </w:p>
-    <w:p>
-      <w:pPr>
-        <w:pStyle w:val="Heading2"/>
-      </w:pPr>
-      <w:bookmarkStart w:id="143" w:name="_Toc50327756"/>
-      <w:r>
-        <w:t>Conclusions of Research</w:t>
-      </w:r>
-      <w:bookmarkEnd w:id="143"/>
-    </w:p>
-    <w:p>
-      <w:pPr>
-        <w:pStyle w:val="BodyText"/>
-      </w:pPr>
-      <w:r>
-        <w:t>Text</w:t>
-      </w:r>
-    </w:p>
-    <w:p>
-      <w:pPr>
-        <w:pStyle w:val="Heading2"/>
-      </w:pPr>
-      <w:bookmarkStart w:id="144" w:name="_Toc50327757"/>
-      <w:r>
         <w:t>Significance of Research</w:t>
       </w:r>
       <w:bookmarkEnd w:id="144"/>
@@ -17522,31 +16112,31 @@
       <w:r>
         <w:t xml:space="preserve">[15] </w:t>
       </w:r>
+      <w:hyperlink r:id="rId20" w:history="1">
+        <w:r>
+          <w:rPr>
+            <w:rStyle w:val="Hyperlink"/>
+          </w:rPr>
+          <w:t>https://unity.com/solutions/game</w:t>
+        </w:r>
+      </w:hyperlink>
+    </w:p>
+    <w:p>
+      <w:pPr>
+        <w:spacing w:line="276" w:lineRule="auto"/>
+      </w:pPr>
+    </w:p>
+    <w:p>
+      <w:pPr>
+        <w:spacing w:line="276" w:lineRule="auto"/>
+        <w:rPr>
+          <w:rStyle w:val="Hyperlink"/>
+        </w:rPr>
+      </w:pPr>
+      <w:r>
+        <w:t xml:space="preserve">[16] </w:t>
+      </w:r>
       <w:hyperlink r:id="rId21" w:history="1">
-        <w:r>
-          <w:rPr>
-            <w:rStyle w:val="Hyperlink"/>
-          </w:rPr>
-          <w:t>https://unity.com/solutions/game</w:t>
-        </w:r>
-      </w:hyperlink>
-    </w:p>
-    <w:p>
-      <w:pPr>
-        <w:spacing w:line="276" w:lineRule="auto"/>
-      </w:pPr>
-    </w:p>
-    <w:p>
-      <w:pPr>
-        <w:spacing w:line="276" w:lineRule="auto"/>
-        <w:rPr>
-          <w:rStyle w:val="Hyperlink"/>
-        </w:rPr>
-      </w:pPr>
-      <w:r>
-        <w:t xml:space="preserve">[16] </w:t>
-      </w:r>
-      <w:hyperlink r:id="rId22" w:history="1">
         <w:r>
           <w:rPr>
             <w:rStyle w:val="Hyperlink"/>
@@ -17594,17 +16184,51 @@
       <w:r>
         <w:t xml:space="preserve">[19] </w:t>
       </w:r>
+      <w:hyperlink r:id="rId22" w:history="1">
+        <w:r>
+          <w:rPr>
+            <w:rStyle w:val="Hyperlink"/>
+          </w:rPr>
+          <w:t>https://crates.io/</w:t>
+        </w:r>
+      </w:hyperlink>
+      <w:r>
+        <w:t xml:space="preserve"> # of crates</w:t>
+      </w:r>
+    </w:p>
+    <w:p>
+      <w:pPr>
+        <w:spacing w:line="276" w:lineRule="auto"/>
+      </w:pPr>
+    </w:p>
+    <w:p>
+      <w:pPr>
+        <w:spacing w:line="276" w:lineRule="auto"/>
+      </w:pPr>
+      <w:r>
+        <w:t>[20] AIRCRAFT FLIGHT DYNAMICS AND CONTROL wayne durham</w:t>
+      </w:r>
+    </w:p>
+    <w:p>
+      <w:pPr>
+        <w:spacing w:line="276" w:lineRule="auto"/>
+      </w:pPr>
+    </w:p>
+    <w:p>
+      <w:pPr>
+        <w:spacing w:line="276" w:lineRule="auto"/>
+      </w:pPr>
+      <w:r>
+        <w:t xml:space="preserve">[21] </w:t>
+      </w:r>
       <w:hyperlink r:id="rId23" w:history="1">
         <w:r>
           <w:rPr>
             <w:rStyle w:val="Hyperlink"/>
           </w:rPr>
-          <w:t>https://crates.io/</w:t>
+          <w:t>https://www.youtube.com/watch?v=5AR-zrb93fM&amp;ab_channel=VDEngineering</w:t>
         </w:r>
       </w:hyperlink>
-      <w:r>
-        <w:t xml:space="preserve"> # of crates</w:t>
-      </w:r>
     </w:p>
     <w:p>
       <w:pPr>
@@ -17616,8 +16240,16 @@
         <w:spacing w:line="276" w:lineRule="auto"/>
       </w:pPr>
       <w:r>
-        <w:t>[20] AIRCRAFT FLIGHT DYNAMICS AND CONTROL wayne durham</w:t>
-      </w:r>
+        <w:t xml:space="preserve">[22] </w:t>
+      </w:r>
+      <w:hyperlink r:id="rId24" w:history="1">
+        <w:r>
+          <w:rPr>
+            <w:rStyle w:val="Hyperlink"/>
+          </w:rPr>
+          <w:t>https://en.wikipedia.org/wiki/Moment_of_inertia</w:t>
+        </w:r>
+      </w:hyperlink>
     </w:p>
     <w:p>
       <w:pPr>
@@ -17629,69 +16261,27 @@
         <w:spacing w:line="276" w:lineRule="auto"/>
       </w:pPr>
       <w:r>
-        <w:t xml:space="preserve">[21] </w:t>
-      </w:r>
-      <w:hyperlink r:id="rId24" w:history="1">
+        <w:t xml:space="preserve">[23] </w:t>
+      </w:r>
+      <w:hyperlink r:id="rId25" w:history="1">
         <w:r>
           <w:rPr>
             <w:rStyle w:val="Hyperlink"/>
           </w:rPr>
-          <w:t>https://www.youtube.com/watch?v=5AR-zrb93fM&amp;ab_channel=VDEngineering</w:t>
+          <w:t>https://en.wikipedia.org/wiki/Airfoil</w:t>
         </w:r>
       </w:hyperlink>
+      <w:r>
+        <w:t xml:space="preserve"> airfoil diagram</w:t>
+      </w:r>
     </w:p>
     <w:p>
       <w:pPr>
         <w:spacing w:line="276" w:lineRule="auto"/>
       </w:pPr>
     </w:p>
-    <w:p>
-      <w:pPr>
-        <w:spacing w:line="276" w:lineRule="auto"/>
-      </w:pPr>
-      <w:r>
-        <w:t xml:space="preserve">[22] </w:t>
-      </w:r>
-      <w:hyperlink r:id="rId25" w:history="1">
-        <w:r>
-          <w:rPr>
-            <w:rStyle w:val="Hyperlink"/>
-          </w:rPr>
-          <w:t>https://en.wikipedia.org/wiki/Moment_of_inertia</w:t>
-        </w:r>
-      </w:hyperlink>
-    </w:p>
-    <w:p>
-      <w:pPr>
-        <w:spacing w:line="276" w:lineRule="auto"/>
-      </w:pPr>
-    </w:p>
-    <w:p>
-      <w:pPr>
-        <w:spacing w:line="276" w:lineRule="auto"/>
-      </w:pPr>
-      <w:r>
-        <w:t xml:space="preserve">[23] </w:t>
-      </w:r>
-      <w:hyperlink r:id="rId26" w:history="1">
-        <w:r>
-          <w:rPr>
-            <w:rStyle w:val="Hyperlink"/>
-          </w:rPr>
-          <w:t>https://en.wikipedia.org/wiki/Airfoil</w:t>
-        </w:r>
-      </w:hyperlink>
-      <w:r>
-        <w:t xml:space="preserve"> airfoil diagram</w:t>
-      </w:r>
-    </w:p>
-    <w:p>
-      <w:pPr>
-        <w:spacing w:line="276" w:lineRule="auto"/>
-      </w:pPr>
-    </w:p>
     <w:sectPr>
-      <w:footerReference w:type="default" r:id="rId27"/>
+      <w:footerReference w:type="default" r:id="rId26"/>
       <w:pgSz w:w="12240" w:h="15840" w:code="1"/>
       <w:pgMar w:top="1440" w:right="1800" w:bottom="1800" w:left="1800" w:header="1080" w:footer="1080" w:gutter="0"/>
       <w:paperSrc w:first="15" w:other="15"/>
@@ -17765,7 +16355,7 @@
       <w:rPr>
         <w:noProof/>
       </w:rPr>
-      <w:t>19</w:t>
+      <w:t>21</w:t>
     </w:r>
     <w:r>
       <w:rPr>
@@ -21617,7 +20207,7 @@
 </file>
 
 <file path=customXml/itemProps4.xml><?xml version="1.0" encoding="utf-8"?>
-<ds:datastoreItem xmlns:ds="http://schemas.openxmlformats.org/officeDocument/2006/customXml" ds:itemID="{4336807C-F3B2-4D21-94CE-028D64E26634}">
+<ds:datastoreItem xmlns:ds="http://schemas.openxmlformats.org/officeDocument/2006/customXml" ds:itemID="{41F11D8B-AC66-46CF-BE3E-873B2E3EC51C}">
   <ds:schemaRefs>
     <ds:schemaRef ds:uri="http://schemas.openxmlformats.org/officeDocument/2006/bibliography"/>
   </ds:schemaRefs>

</xml_diff>

<commit_message>
better bibliography, fixed some organization in Rust section
</commit_message>
<xml_diff>
--- a/Thesisdoc.docx
+++ b/Thesisdoc.docx
@@ -5439,25 +5439,25 @@
         <w:pStyle w:val="Heading2"/>
         <w:spacing w:before="0"/>
       </w:pPr>
-      <w:bookmarkStart w:id="87" w:name="_Toc493484475"/>
-      <w:bookmarkStart w:id="88" w:name="_Toc493484716"/>
-      <w:bookmarkStart w:id="89" w:name="_Toc494527310"/>
-      <w:bookmarkStart w:id="90" w:name="_Toc495221476"/>
-      <w:bookmarkStart w:id="91" w:name="_Toc495663187"/>
-      <w:bookmarkStart w:id="92" w:name="_Toc495826209"/>
-      <w:bookmarkStart w:id="93" w:name="_Toc495826317"/>
-      <w:bookmarkStart w:id="94" w:name="_Toc495999057"/>
-      <w:bookmarkStart w:id="95" w:name="_Toc496074855"/>
-      <w:bookmarkStart w:id="96" w:name="_Toc496074950"/>
-      <w:bookmarkStart w:id="97" w:name="_Toc496075124"/>
-      <w:bookmarkStart w:id="98" w:name="_Toc496075282"/>
-      <w:bookmarkStart w:id="99" w:name="_Toc496075346"/>
-      <w:bookmarkStart w:id="100" w:name="_Toc496080588"/>
-      <w:bookmarkStart w:id="101" w:name="_Toc503248585"/>
-      <w:bookmarkStart w:id="102" w:name="_Toc504131161"/>
-      <w:bookmarkStart w:id="103" w:name="_Toc504131363"/>
-      <w:bookmarkStart w:id="104" w:name="_Toc504131518"/>
-      <w:bookmarkStart w:id="105" w:name="_Toc52493303"/>
+      <w:bookmarkStart w:id="87" w:name="_Toc52493303"/>
+      <w:bookmarkStart w:id="88" w:name="_Toc493484475"/>
+      <w:bookmarkStart w:id="89" w:name="_Toc493484716"/>
+      <w:bookmarkStart w:id="90" w:name="_Toc494527310"/>
+      <w:bookmarkStart w:id="91" w:name="_Toc495221476"/>
+      <w:bookmarkStart w:id="92" w:name="_Toc495663187"/>
+      <w:bookmarkStart w:id="93" w:name="_Toc495826209"/>
+      <w:bookmarkStart w:id="94" w:name="_Toc495826317"/>
+      <w:bookmarkStart w:id="95" w:name="_Toc495999057"/>
+      <w:bookmarkStart w:id="96" w:name="_Toc496074855"/>
+      <w:bookmarkStart w:id="97" w:name="_Toc496074950"/>
+      <w:bookmarkStart w:id="98" w:name="_Toc496075124"/>
+      <w:bookmarkStart w:id="99" w:name="_Toc496075282"/>
+      <w:bookmarkStart w:id="100" w:name="_Toc496075346"/>
+      <w:bookmarkStart w:id="101" w:name="_Toc496080588"/>
+      <w:bookmarkStart w:id="102" w:name="_Toc503248585"/>
+      <w:bookmarkStart w:id="103" w:name="_Toc504131161"/>
+      <w:bookmarkStart w:id="104" w:name="_Toc504131363"/>
+      <w:bookmarkStart w:id="105" w:name="_Toc504131518"/>
       <w:r>
         <w:t xml:space="preserve">1.7 </w:t>
       </w:r>
@@ -5467,9 +5467,8 @@
       <w:r>
         <w:t>Limitations</w:t>
       </w:r>
-      <w:bookmarkEnd w:id="105"/>
-    </w:p>
-    <w:bookmarkEnd w:id="87"/>
+      <w:bookmarkEnd w:id="87"/>
+    </w:p>
     <w:bookmarkEnd w:id="88"/>
     <w:bookmarkEnd w:id="89"/>
     <w:bookmarkEnd w:id="90"/>
@@ -5487,6 +5486,7 @@
     <w:bookmarkEnd w:id="102"/>
     <w:bookmarkEnd w:id="103"/>
     <w:bookmarkEnd w:id="104"/>
+    <w:bookmarkEnd w:id="105"/>
     <w:p>
       <w:pPr>
         <w:pStyle w:val="BodyText"/>
@@ -7090,12 +7090,24 @@
         <w:rPr>
           <w:iCs/>
         </w:rPr>
-        <w:t xml:space="preserve"> used in the FDMs.</w:t>
+        <w:t xml:space="preserve"> used in the FDMs</w:t>
       </w:r>
       <w:r>
         <w:rPr>
           <w:iCs/>
         </w:rPr>
+        <w:t xml:space="preserve"> [25]</w:t>
+      </w:r>
+      <w:r>
+        <w:rPr>
+          <w:iCs/>
+        </w:rPr>
+        <w:t>.</w:t>
+      </w:r>
+      <w:r>
+        <w:rPr>
+          <w:iCs/>
+        </w:rPr>
         <w:t xml:space="preserve"> However, i</w:t>
       </w:r>
       <w:r>
@@ -7144,7 +7156,13 @@
         <w:t>.</w:t>
       </w:r>
       <w:r>
-        <w:t xml:space="preserve"> The geodetic coordinate system uses latitude, longitude, and altitude to represent location. To work around this, the ECEF coordinates calculated by the FDM need to be transformed into geodetic coordinates so that FlightGear can understand where the airplane is </w:t>
+        <w:t xml:space="preserve"> The geodetic coordinate system uses latitude, longitude, and altitude to represent location</w:t>
+      </w:r>
+      <w:r>
+        <w:t xml:space="preserve"> [25]</w:t>
+      </w:r>
+      <w:r>
+        <w:t xml:space="preserve">. To work around this, the ECEF coordinates calculated by the FDM need to be transformed into geodetic coordinates so that FlightGear can understand where the airplane is </w:t>
       </w:r>
       <w:r>
         <w:t xml:space="preserve">located </w:t>
@@ -9407,267 +9425,263 @@
       <w:bookmarkEnd w:id="118"/>
     </w:p>
     <w:p>
+      <w:r>
+        <w:tab/>
+      </w:r>
+      <w:r>
+        <w:t xml:space="preserve">Rust is </w:t>
+      </w:r>
+      <w:r>
+        <w:t xml:space="preserve">the </w:t>
+      </w:r>
+      <w:r>
+        <w:t>programming lang</w:t>
+      </w:r>
+      <w:r>
+        <w:t xml:space="preserve">uage being leveraged to build the </w:t>
+      </w:r>
+      <w:r>
+        <w:t>flight dynamics model</w:t>
+      </w:r>
+      <w:r>
+        <w:t>s</w:t>
+      </w:r>
+      <w:r>
+        <w:t>. It is the language of choice given</w:t>
+      </w:r>
+      <w:r>
+        <w:t xml:space="preserve"> its advantageous features</w:t>
+      </w:r>
+      <w:r>
+        <w:t xml:space="preserve">: </w:t>
+      </w:r>
+      <w:r>
+        <w:t>memory</w:t>
+      </w:r>
+      <w:r>
+        <w:t xml:space="preserve"> safety and performance</w:t>
+      </w:r>
+      <w:r>
+        <w:t xml:space="preserve">. </w:t>
+      </w:r>
+      <w:r>
+        <w:t>Rust</w:t>
+      </w:r>
+      <w:r>
+        <w:t xml:space="preserve"> w</w:t>
+      </w:r>
+      <w:r>
+        <w:t>as released in 2015 by Mozilla</w:t>
+      </w:r>
+      <w:r>
+        <w:t>,</w:t>
+      </w:r>
+      <w:r>
+        <w:t xml:space="preserve"> </w:t>
+      </w:r>
+      <w:r>
+        <w:t xml:space="preserve">which has been behind the </w:t>
+      </w:r>
+      <w:r>
+        <w:t>language’s</w:t>
+      </w:r>
+      <w:r>
+        <w:t xml:space="preserve"> success</w:t>
+      </w:r>
+      <w:r>
+        <w:t xml:space="preserve">. </w:t>
+      </w:r>
+      <w:r>
+        <w:t>Rust will</w:t>
+      </w:r>
+      <w:r>
+        <w:t xml:space="preserve"> guarantee that a program will be memory safe, with no invalid data accesses</w:t>
+      </w:r>
+      <w:r>
+        <w:t>, all while remaining</w:t>
+      </w:r>
+      <w:r>
+        <w:t xml:space="preserve"> just as fast as other </w:t>
+      </w:r>
+      <w:r>
+        <w:t xml:space="preserve">popular </w:t>
+      </w:r>
+      <w:r>
+        <w:t>programming languages</w:t>
+      </w:r>
+      <w:r>
+        <w:t xml:space="preserve"> [1</w:t>
+      </w:r>
+      <w:r>
+        <w:t>]</w:t>
+      </w:r>
+      <w:r>
+        <w:t>. The C</w:t>
+      </w:r>
+      <w:r>
+        <w:t>++</w:t>
+      </w:r>
+      <w:r>
+        <w:t xml:space="preserve"> programming languag</w:t>
+      </w:r>
+      <w:r>
+        <w:t>e, for example, is a systems level languag</w:t>
+      </w:r>
+      <w:r>
+        <w:t>e, giving</w:t>
+      </w:r>
+      <w:r>
+        <w:t xml:space="preserve"> de</w:t>
+      </w:r>
+      <w:r>
+        <w:t xml:space="preserve">velopers complete access to data inside </w:t>
+      </w:r>
+      <w:r>
+        <w:t xml:space="preserve">memory, </w:t>
+      </w:r>
+      <w:r>
+        <w:t xml:space="preserve">with no </w:t>
+      </w:r>
+      <w:r>
+        <w:t xml:space="preserve">memory </w:t>
+      </w:r>
+      <w:r>
+        <w:t>safety precautions.</w:t>
+      </w:r>
+      <w:r>
+        <w:t xml:space="preserve"> This is only gre</w:t>
+      </w:r>
+      <w:r>
+        <w:t>at when the programmer is an expert on writing code that is free of memory issues – this is hard to do</w:t>
+      </w:r>
+      <w:r>
+        <w:t>.</w:t>
+      </w:r>
+      <w:r>
+        <w:t xml:space="preserve"> </w:t>
+      </w:r>
+      <w:r>
+        <w:t>On the other hand, t</w:t>
+      </w:r>
+      <w:r>
+        <w:t xml:space="preserve">he </w:t>
+      </w:r>
+      <w:r>
+        <w:t>P</w:t>
+      </w:r>
+      <w:r>
+        <w:t xml:space="preserve">ython programming language </w:t>
+      </w:r>
+      <w:r>
+        <w:t xml:space="preserve">takes away a developer’s access of low level memory, but does provide </w:t>
+      </w:r>
+      <w:r>
+        <w:lastRenderedPageBreak/>
+        <w:t>complete memory safety</w:t>
+      </w:r>
+      <w:r>
+        <w:t xml:space="preserve"> by using a garbage collector</w:t>
+      </w:r>
+      <w:r>
+        <w:t xml:space="preserve"> to clean up unneeded memory – </w:t>
+      </w:r>
+      <w:r>
+        <w:t xml:space="preserve">but </w:t>
+      </w:r>
+      <w:r>
+        <w:t xml:space="preserve">this </w:t>
+      </w:r>
+      <w:r>
+        <w:t>imposes a runtime cost</w:t>
+      </w:r>
+      <w:r>
+        <w:t xml:space="preserve"> [1</w:t>
+      </w:r>
+      <w:r>
+        <w:t>].</w:t>
+      </w:r>
+      <w:r>
+        <w:t xml:space="preserve"> Rust</w:t>
+      </w:r>
+      <w:r>
+        <w:t xml:space="preserve"> </w:t>
+      </w:r>
+      <w:r>
+        <w:t>is</w:t>
+      </w:r>
+      <w:r>
+        <w:t xml:space="preserve"> unique because it is</w:t>
+      </w:r>
+      <w:r>
+        <w:t xml:space="preserve"> a systems level language</w:t>
+      </w:r>
+      <w:r>
+        <w:t>,</w:t>
+      </w:r>
+      <w:r>
+        <w:t xml:space="preserve"> </w:t>
+      </w:r>
+      <w:r>
+        <w:t xml:space="preserve">it </w:t>
+      </w:r>
+      <w:r>
+        <w:t>does not have a garbage collector</w:t>
+      </w:r>
+      <w:r>
+        <w:t xml:space="preserve">, and it will </w:t>
+      </w:r>
+      <w:r>
+        <w:t xml:space="preserve">still </w:t>
+      </w:r>
+      <w:r>
+        <w:t>guarantee</w:t>
+      </w:r>
+      <w:r>
+        <w:t xml:space="preserve"> memory safe</w:t>
+      </w:r>
+      <w:r>
+        <w:t>ty</w:t>
+      </w:r>
+      <w:r>
+        <w:t>.</w:t>
+      </w:r>
+      <w:r>
+        <w:t xml:space="preserve"> </w:t>
+      </w:r>
+      <w:r>
+        <w:t>This means Rust provides control, is fast, and protects against memory issues such as data races, and dangling pointers</w:t>
+      </w:r>
+      <w:r>
+        <w:t xml:space="preserve"> [1</w:t>
+      </w:r>
+      <w:r>
+        <w:t>]</w:t>
+      </w:r>
+      <w:r>
+        <w:t xml:space="preserve">. </w:t>
+      </w:r>
+      <w:r>
+        <w:t xml:space="preserve">These features built-in to </w:t>
+      </w:r>
+      <w:r>
+        <w:t>Rust make it the choice programming language for building a</w:t>
+      </w:r>
+      <w:r>
+        <w:t xml:space="preserve"> FDM</w:t>
+      </w:r>
+      <w:r>
+        <w:t xml:space="preserve">. </w:t>
+      </w:r>
+    </w:p>
+    <w:p>
       <w:pPr>
         <w:ind w:firstLine="720"/>
       </w:pPr>
       <w:r>
-        <w:t xml:space="preserve">Rust ominocon safe/unsafe. Mention what is meant. How is safe implemented with borrowes and lifetimes. </w:t>
-      </w:r>
-      <w:r>
-        <w:t>Dangling references, data races, invalid memory access</w:t>
-      </w:r>
-    </w:p>
-    <w:p/>
-    <w:p>
-      <w:r>
         <w:tab/>
       </w:r>
       <w:r>
-        <w:t xml:space="preserve">Rust is </w:t>
-      </w:r>
-      <w:r>
-        <w:t xml:space="preserve">the </w:t>
-      </w:r>
-      <w:r>
-        <w:t>programming lang</w:t>
-      </w:r>
-      <w:r>
-        <w:t xml:space="preserve">uage being leveraged to build the </w:t>
-      </w:r>
-      <w:r>
-        <w:t>flight dynamics model</w:t>
-      </w:r>
-      <w:r>
-        <w:t>s</w:t>
-      </w:r>
-      <w:r>
-        <w:t>. It is the language of choice given</w:t>
-      </w:r>
-      <w:r>
-        <w:t xml:space="preserve"> its advantageous features</w:t>
-      </w:r>
-      <w:r>
-        <w:t xml:space="preserve">: </w:t>
-      </w:r>
-      <w:r>
-        <w:t>memory</w:t>
-      </w:r>
-      <w:r>
-        <w:t xml:space="preserve"> safety and performance</w:t>
-      </w:r>
-      <w:r>
-        <w:t xml:space="preserve">. </w:t>
-      </w:r>
-      <w:r>
-        <w:t>Rust</w:t>
-      </w:r>
-      <w:r>
-        <w:t xml:space="preserve"> w</w:t>
-      </w:r>
-      <w:r>
-        <w:t>as released in 2015 by Mozilla</w:t>
-      </w:r>
-      <w:r>
-        <w:t>,</w:t>
-      </w:r>
-      <w:r>
-        <w:t xml:space="preserve"> </w:t>
-      </w:r>
-      <w:r>
-        <w:t xml:space="preserve">which has been behind the </w:t>
-      </w:r>
-      <w:r>
-        <w:t>language’s</w:t>
-      </w:r>
-      <w:r>
-        <w:t xml:space="preserve"> success</w:t>
-      </w:r>
-      <w:r>
-        <w:t xml:space="preserve">. </w:t>
-      </w:r>
-      <w:r>
-        <w:t>Rust will</w:t>
-      </w:r>
-      <w:r>
-        <w:t xml:space="preserve"> guarantee that a program will be memory safe, with no invalid data accesses</w:t>
-      </w:r>
-      <w:r>
-        <w:t>, all while remaining</w:t>
-      </w:r>
-      <w:r>
-        <w:t xml:space="preserve"> just as fast as other </w:t>
-      </w:r>
-      <w:r>
-        <w:t xml:space="preserve">popular </w:t>
-      </w:r>
-      <w:r>
-        <w:t>programming languages</w:t>
-      </w:r>
-      <w:r>
-        <w:t xml:space="preserve"> [1</w:t>
-      </w:r>
-      <w:r>
-        <w:t>]</w:t>
-      </w:r>
-      <w:r>
-        <w:t>. The C</w:t>
-      </w:r>
-      <w:r>
-        <w:t>++</w:t>
-      </w:r>
-      <w:r>
-        <w:t xml:space="preserve"> programming languag</w:t>
-      </w:r>
-      <w:r>
-        <w:t>e, for example, is a systems level languag</w:t>
-      </w:r>
-      <w:r>
-        <w:t>e, giving</w:t>
-      </w:r>
-      <w:r>
-        <w:t xml:space="preserve"> de</w:t>
-      </w:r>
-      <w:r>
-        <w:t xml:space="preserve">velopers complete access to data inside </w:t>
-      </w:r>
-      <w:r>
-        <w:t xml:space="preserve">memory, </w:t>
-      </w:r>
-      <w:r>
-        <w:t xml:space="preserve">with no </w:t>
-      </w:r>
-      <w:r>
-        <w:t xml:space="preserve">memory </w:t>
-      </w:r>
-      <w:r>
-        <w:t xml:space="preserve">safety </w:t>
-      </w:r>
-      <w:r>
-        <w:lastRenderedPageBreak/>
-        <w:t>precautions.</w:t>
-      </w:r>
-      <w:r>
-        <w:t xml:space="preserve"> This is only gre</w:t>
-      </w:r>
-      <w:r>
-        <w:t>at when the programmer is an expert on writing code that is free of memory issues – this is hard to do</w:t>
-      </w:r>
-      <w:r>
-        <w:t>.</w:t>
-      </w:r>
-      <w:r>
-        <w:t xml:space="preserve"> </w:t>
-      </w:r>
-      <w:r>
-        <w:t>On the other hand, t</w:t>
-      </w:r>
-      <w:r>
-        <w:t xml:space="preserve">he </w:t>
-      </w:r>
-      <w:r>
-        <w:t>P</w:t>
-      </w:r>
-      <w:r>
-        <w:t xml:space="preserve">ython programming language </w:t>
-      </w:r>
-      <w:r>
-        <w:t xml:space="preserve">takes away a developer’s access of low level memory, but does provide </w:t>
-      </w:r>
-      <w:r>
-        <w:t>complete memory safety</w:t>
-      </w:r>
-      <w:r>
-        <w:t xml:space="preserve"> by using a garbage collector</w:t>
-      </w:r>
-      <w:r>
-        <w:t xml:space="preserve"> to clean up unneeded memory – </w:t>
-      </w:r>
-      <w:r>
-        <w:t xml:space="preserve">but </w:t>
-      </w:r>
-      <w:r>
-        <w:t xml:space="preserve">this </w:t>
-      </w:r>
-      <w:r>
-        <w:t>imposes a runtime cost</w:t>
-      </w:r>
-      <w:r>
-        <w:t xml:space="preserve"> [1</w:t>
-      </w:r>
-      <w:r>
-        <w:t>].</w:t>
-      </w:r>
-      <w:r>
-        <w:t xml:space="preserve"> Rust</w:t>
-      </w:r>
-      <w:r>
-        <w:t xml:space="preserve"> </w:t>
-      </w:r>
-      <w:r>
-        <w:t>is</w:t>
-      </w:r>
-      <w:r>
-        <w:t xml:space="preserve"> unique because it is</w:t>
-      </w:r>
-      <w:r>
-        <w:t xml:space="preserve"> a systems level language</w:t>
-      </w:r>
-      <w:r>
-        <w:t>,</w:t>
-      </w:r>
-      <w:r>
-        <w:t xml:space="preserve"> </w:t>
-      </w:r>
-      <w:r>
-        <w:t xml:space="preserve">it </w:t>
-      </w:r>
-      <w:r>
-        <w:t>does not have a garbage collector</w:t>
-      </w:r>
-      <w:r>
-        <w:t xml:space="preserve">, and it will </w:t>
-      </w:r>
-      <w:r>
-        <w:t xml:space="preserve">still </w:t>
-      </w:r>
-      <w:r>
-        <w:t>guarantee</w:t>
-      </w:r>
-      <w:r>
-        <w:t xml:space="preserve"> memory safe</w:t>
-      </w:r>
-      <w:r>
-        <w:t>ty</w:t>
-      </w:r>
-      <w:r>
-        <w:t>.</w:t>
-      </w:r>
-      <w:r>
-        <w:t xml:space="preserve"> </w:t>
-      </w:r>
-      <w:r>
-        <w:t>This means Rust provides control, is fast, and protects against memory issues such as data races, and dangling pointers</w:t>
-      </w:r>
-      <w:r>
-        <w:t xml:space="preserve"> [1</w:t>
-      </w:r>
-      <w:r>
-        <w:t>]</w:t>
-      </w:r>
-      <w:r>
-        <w:t xml:space="preserve">. </w:t>
-      </w:r>
-      <w:r>
-        <w:t xml:space="preserve">These features built-in to </w:t>
-      </w:r>
-      <w:r>
-        <w:t>Rust make it the choice programming language for building a</w:t>
-      </w:r>
-      <w:r>
-        <w:t xml:space="preserve"> FDM</w:t>
-      </w:r>
-      <w:r>
-        <w:t xml:space="preserve">. </w:t>
+        <w:t>The safety assurance of Rust is accomplished by its system of ownership, borrowing, and lifetimes. All languages have a way to manage memory while a program is running. Some languages have a garbage collector which actively checks for memory that is no longer being used during runtime. Other languages make the programmer manually allocate and then free memory. Rust takes neither approach; it instead has something called a “borrow checker.” At compile time, the Rust borrow checker will check that all accesses to data is legal and valid [1]. The borrow checker deals with three important Rust concepts: ownership, borrowing, and lifetimes.</w:t>
       </w:r>
     </w:p>
     <w:p>
@@ -9684,7 +9698,13 @@
         <w:tab/>
       </w:r>
       <w:r>
-        <w:t>Before we begin to discuss what makes Rust a “safe” programming language, it is important to know that there is an “unsafe” side of Rust</w:t>
+        <w:t>Before we begin to discuss what</w:t>
+      </w:r>
+      <w:r>
+        <w:t xml:space="preserve"> specific features make</w:t>
+      </w:r>
+      <w:r>
+        <w:t xml:space="preserve"> Rust a “safe” programming language, it is important to know that there is an “unsafe” side of Rust</w:t>
       </w:r>
       <w:r>
         <w:t>, like C++</w:t>
@@ -9714,7 +9734,10 @@
         <w:t xml:space="preserve">For example, sometimes it is required to go into unsafe mode to dereference raw </w:t>
       </w:r>
       <w:r>
-        <w:t>pointers, which is possibly</w:t>
+        <w:t>pointers, which are</w:t>
+      </w:r>
+      <w:r>
+        <w:t xml:space="preserve"> possibly</w:t>
       </w:r>
       <w:r>
         <w:t xml:space="preserve"> invalid</w:t>
@@ -9726,6 +9749,7 @@
         <w:t xml:space="preserve"> at access </w:t>
       </w:r>
       <w:r>
+        <w:lastRenderedPageBreak/>
         <w:t>[</w:t>
       </w:r>
       <w:r>
@@ -9741,13 +9765,40 @@
         <w:t>impossible to do because of the protection feature implemented called Lifetim</w:t>
       </w:r>
       <w:r>
-        <w:t xml:space="preserve">es, which we will explain </w:t>
-      </w:r>
-      <w:r>
-        <w:t>in this chapter</w:t>
-      </w:r>
-      <w:r>
-        <w:t>.</w:t>
+        <w:t xml:space="preserve">es. </w:t>
+      </w:r>
+      <w:r>
+        <w:t xml:space="preserve">The other </w:t>
+      </w:r>
+      <w:r>
+        <w:t xml:space="preserve">implemented </w:t>
+      </w:r>
+      <w:r>
+        <w:t>features</w:t>
+      </w:r>
+      <w:r>
+        <w:t>, B</w:t>
+      </w:r>
+      <w:r>
+        <w:t>orrowing and</w:t>
+      </w:r>
+      <w:r>
+        <w:t xml:space="preserve"> O</w:t>
+      </w:r>
+      <w:r>
+        <w:t>wnership, also</w:t>
+      </w:r>
+      <w:r>
+        <w:t xml:space="preserve"> empower</w:t>
+      </w:r>
+      <w:r>
+        <w:t xml:space="preserve"> safe</w:t>
+      </w:r>
+      <w:r>
+        <w:t xml:space="preserve"> Rust</w:t>
+      </w:r>
+      <w:r>
+        <w:t>. We will discuss these features in this chapter now.</w:t>
       </w:r>
       <w:r>
         <w:t xml:space="preserve"> </w:t>
@@ -9756,10 +9807,13 @@
         <w:t>Overall, t</w:t>
       </w:r>
       <w:r>
-        <w:t xml:space="preserve">he great thing about Rust is that it allows the programmer the tools to write code that is </w:t>
-      </w:r>
-      <w:r>
-        <w:t xml:space="preserve">either safe or unsafe. </w:t>
+        <w:t xml:space="preserve">he great thing about Rust is that it allows the programmer the tools to write code </w:t>
+      </w:r>
+      <w:r>
+        <w:t>in safe mode or unsafe mode, whereas in other languages, that mode is unchangeable.</w:t>
+      </w:r>
+      <w:r>
+        <w:t xml:space="preserve"> </w:t>
       </w:r>
     </w:p>
     <w:p>
@@ -9768,7 +9822,6 @@
         <w:jc w:val="left"/>
       </w:pPr>
       <w:r>
-        <w:lastRenderedPageBreak/>
         <w:t>2.4.2</w:t>
       </w:r>
       <w:r>
@@ -9779,107 +9832,6 @@
       <w:pPr>
         <w:ind w:firstLine="720"/>
       </w:pPr>
-      <w:r>
-        <w:t>The safety as</w:t>
-      </w:r>
-      <w:r>
-        <w:t>surance of Rust is accompli</w:t>
-      </w:r>
-      <w:r>
-        <w:t xml:space="preserve">shed by its system of ownership, </w:t>
-      </w:r>
-      <w:r>
-        <w:t>borrowi</w:t>
-      </w:r>
-      <w:r>
-        <w:t>ng</w:t>
-      </w:r>
-      <w:r>
-        <w:t>, and lifetimes</w:t>
-      </w:r>
-      <w:r>
-        <w:t>. All languages have a way to manage memory while a program is</w:t>
-      </w:r>
-      <w:r>
-        <w:t xml:space="preserve"> running. Some languages </w:t>
-      </w:r>
-      <w:r>
-        <w:t>have a garbag</w:t>
-      </w:r>
-      <w:r>
-        <w:t xml:space="preserve">e collector </w:t>
-      </w:r>
-      <w:r>
-        <w:t xml:space="preserve">which </w:t>
-      </w:r>
-      <w:r>
-        <w:t>actively checks for memory that is no longer being used during runtime. Other languages</w:t>
-      </w:r>
-      <w:r>
-        <w:t xml:space="preserve"> </w:t>
-      </w:r>
-      <w:r>
-        <w:t xml:space="preserve">make the programmer manually allocate and </w:t>
-      </w:r>
-      <w:r>
-        <w:t xml:space="preserve">then </w:t>
-      </w:r>
-      <w:r>
-        <w:t xml:space="preserve">free memory. Rust </w:t>
-      </w:r>
-      <w:r>
-        <w:t>takes neither approach;</w:t>
-      </w:r>
-      <w:r>
-        <w:t xml:space="preserve"> it</w:t>
-      </w:r>
-      <w:r>
-        <w:t xml:space="preserve"> instead has something called a “borrow </w:t>
-      </w:r>
-      <w:r>
-        <w:t>checker</w:t>
-      </w:r>
-      <w:r>
-        <w:t>.</w:t>
-      </w:r>
-      <w:r>
-        <w:t>”</w:t>
-      </w:r>
-      <w:r>
-        <w:t xml:space="preserve"> </w:t>
-      </w:r>
-      <w:r>
-        <w:t>At compile time, the Rust borrow chec</w:t>
-      </w:r>
-      <w:r>
-        <w:t>ker will check that all accesses</w:t>
-      </w:r>
-      <w:r>
-        <w:t xml:space="preserve"> to data is legal</w:t>
-      </w:r>
-      <w:r>
-        <w:t xml:space="preserve"> and valid</w:t>
-      </w:r>
-      <w:r>
-        <w:t xml:space="preserve"> [1</w:t>
-      </w:r>
-      <w:r>
-        <w:t>]</w:t>
-      </w:r>
-      <w:r>
-        <w:t xml:space="preserve">. </w:t>
-      </w:r>
-      <w:r>
-        <w:t>The borrow checker deals with three important Rust concepts: ownership, borrowing, and lifetimes.</w:t>
-      </w:r>
-    </w:p>
-    <w:p>
-      <w:pPr>
-        <w:ind w:firstLine="720"/>
-      </w:pPr>
-      <w:r>
-        <w:t xml:space="preserve"> </w:t>
-      </w:r>
       <w:r>
         <w:t xml:space="preserve">Ownership refers to the fact that every use of a value needs to be valid and cleaned up when it is done being used. </w:t>
       </w:r>
@@ -10106,7 +10058,6 @@
         </w:numPr>
       </w:pPr>
       <w:r>
-        <w:lastRenderedPageBreak/>
         <w:t>A</w:t>
       </w:r>
       <w:r>
@@ -10149,6 +10100,7 @@
         </w:rPr>
       </w:pPr>
       <w:r>
+        <w:lastRenderedPageBreak/>
         <w:t>O</w:t>
       </w:r>
       <w:r>
@@ -10384,35 +10336,35 @@
         <w:t>With safety dealt with by the borrow checker at compile time, the programmer may be at ease when it comes to memory safety. At the same time, there is no cost in performance at runtime because everything is checked at compile time</w:t>
       </w:r>
       <w:r>
-        <w:t xml:space="preserve"> without a garbage </w:t>
+        <w:t xml:space="preserve"> without a garbage collector</w:t>
+      </w:r>
+      <w:r>
+        <w:t xml:space="preserve">. The downsides </w:t>
+      </w:r>
+      <w:r>
+        <w:t xml:space="preserve">to Rust </w:t>
+      </w:r>
+      <w:r>
+        <w:t xml:space="preserve">are minimal, but </w:t>
+      </w:r>
+      <w:r>
+        <w:t xml:space="preserve">they </w:t>
+      </w:r>
+      <w:r>
+        <w:t xml:space="preserve">do exist. For one, compile time is longer. Also, the compiler is very strict. New </w:t>
+      </w:r>
+      <w:r>
+        <w:t xml:space="preserve">Rust programmers </w:t>
+      </w:r>
+      <w:r>
+        <w:t xml:space="preserve">often “fight with the borrow checker” to get their code to compile because it </w:t>
+      </w:r>
+      <w:r>
+        <w:t xml:space="preserve">is more difficult to write code </w:t>
       </w:r>
       <w:r>
         <w:lastRenderedPageBreak/>
-        <w:t>collector</w:t>
-      </w:r>
-      <w:r>
-        <w:t xml:space="preserve">. The downsides </w:t>
-      </w:r>
-      <w:r>
-        <w:t xml:space="preserve">to Rust </w:t>
-      </w:r>
-      <w:r>
-        <w:t xml:space="preserve">are minimal, but </w:t>
-      </w:r>
-      <w:r>
-        <w:t xml:space="preserve">they </w:t>
-      </w:r>
-      <w:r>
-        <w:t xml:space="preserve">do exist. For one, compile time is longer. Also, the compiler is very strict. New </w:t>
-      </w:r>
-      <w:r>
-        <w:t xml:space="preserve">Rust programmers </w:t>
-      </w:r>
-      <w:r>
-        <w:t xml:space="preserve">often “fight with the borrow checker” to get their code to compile because it </w:t>
-      </w:r>
-      <w:r>
-        <w:t>is more difficult to write code that abides by Rusts rules</w:t>
+        <w:t>that abides by Rusts rules</w:t>
       </w:r>
       <w:r>
         <w:t xml:space="preserve"> [1</w:t>
@@ -10672,41 +10624,44 @@
         <w:ind w:firstLine="720"/>
       </w:pPr>
       <w:r>
+        <w:t>To properly configure FlightGear</w:t>
+      </w:r>
+      <w:r>
+        <w:t xml:space="preserve"> for the simulation, it</w:t>
+      </w:r>
+      <w:r>
+        <w:t xml:space="preserve"> must manually</w:t>
+      </w:r>
+      <w:r>
+        <w:t xml:space="preserve"> be told</w:t>
+      </w:r>
+      <w:r>
+        <w:t xml:space="preserve"> to </w:t>
+      </w:r>
+      <w:r>
+        <w:t>accept the new external FDM, as well a</w:t>
+      </w:r>
+      <w:r>
+        <w:t xml:space="preserve">s </w:t>
+      </w:r>
+      <w:r>
+        <w:t xml:space="preserve">listen for the </w:t>
+      </w:r>
+      <w:r>
+        <w:t>respective packets</w:t>
+      </w:r>
+      <w:r>
+        <w:t xml:space="preserve"> [5</w:t>
+      </w:r>
+      <w:r>
+        <w:t>]</w:t>
+      </w:r>
+      <w:r>
+        <w:t xml:space="preserve">. This is done </w:t>
+      </w:r>
+      <w:r>
         <w:lastRenderedPageBreak/>
-        <w:t>To properly configure FlightGear</w:t>
-      </w:r>
-      <w:r>
-        <w:t xml:space="preserve"> for the simulation, it</w:t>
-      </w:r>
-      <w:r>
-        <w:t xml:space="preserve"> must manually</w:t>
-      </w:r>
-      <w:r>
-        <w:t xml:space="preserve"> be told</w:t>
-      </w:r>
-      <w:r>
-        <w:t xml:space="preserve"> to </w:t>
-      </w:r>
-      <w:r>
-        <w:t>accept the new external FDM, as well a</w:t>
-      </w:r>
-      <w:r>
-        <w:t xml:space="preserve">s </w:t>
-      </w:r>
-      <w:r>
-        <w:t xml:space="preserve">listen for the </w:t>
-      </w:r>
-      <w:r>
-        <w:t>respective packets</w:t>
-      </w:r>
-      <w:r>
-        <w:t xml:space="preserve"> [5</w:t>
-      </w:r>
-      <w:r>
-        <w:t>]</w:t>
-      </w:r>
-      <w:r>
-        <w:t xml:space="preserve">. This is done from the command prompt upon running the executable. </w:t>
+        <w:t xml:space="preserve">from the command prompt upon running the executable. </w:t>
       </w:r>
       <w:r>
         <w:t>The command line arguments are listed in Appendix</w:t>
@@ -10998,36 +10953,36 @@
           <w:rFonts w:eastAsiaTheme="minorHAnsi"/>
           <w:szCs w:val="24"/>
         </w:rPr>
-        <w:t xml:space="preserve"> address and port on the local machine. After this, data can be sent and received from any other </w:t>
+        <w:t xml:space="preserve"> address and port on the local machine. After this, data can be sent and received from any other socket address. The socket created can then be connected</w:t>
       </w:r>
       <w:r>
         <w:rPr>
           <w:rFonts w:eastAsiaTheme="minorHAnsi"/>
           <w:szCs w:val="24"/>
         </w:rPr>
+        <w:t xml:space="preserve"> to the other socket with its internet protocol</w:t>
+      </w:r>
+      <w:r>
+        <w:rPr>
+          <w:rFonts w:eastAsiaTheme="minorHAnsi"/>
+          <w:szCs w:val="24"/>
+        </w:rPr>
+        <w:t xml:space="preserve"> address and port. From here, data ca</w:t>
+      </w:r>
+      <w:r>
+        <w:rPr>
+          <w:rFonts w:eastAsiaTheme="minorHAnsi"/>
+          <w:szCs w:val="24"/>
+        </w:rPr>
+        <w:t xml:space="preserve">n be sent, and received with a </w:t>
+      </w:r>
+      <w:r>
+        <w:rPr>
+          <w:rFonts w:eastAsiaTheme="minorHAnsi"/>
+          <w:szCs w:val="24"/>
+        </w:rPr>
         <w:lastRenderedPageBreak/>
-        <w:t>socket address. The socket created can then be connected</w:t>
-      </w:r>
-      <w:r>
-        <w:rPr>
-          <w:rFonts w:eastAsiaTheme="minorHAnsi"/>
-          <w:szCs w:val="24"/>
-        </w:rPr>
-        <w:t xml:space="preserve"> to the other socket with its internet protocol</w:t>
-      </w:r>
-      <w:r>
-        <w:rPr>
-          <w:rFonts w:eastAsiaTheme="minorHAnsi"/>
-          <w:szCs w:val="24"/>
-        </w:rPr>
-        <w:t xml:space="preserve"> address and port. From here, data ca</w:t>
-      </w:r>
-      <w:r>
-        <w:rPr>
-          <w:rFonts w:eastAsiaTheme="minorHAnsi"/>
-          <w:szCs w:val="24"/>
-        </w:rPr>
-        <w:t>n be sent, and received with a function call [</w:t>
+        <w:t>function call [</w:t>
       </w:r>
       <w:r>
         <w:rPr>
@@ -11318,28 +11273,28 @@
       </w:pPr>
       <w:bookmarkStart w:id="140" w:name="_Toc52493320"/>
       <w:r>
+        <w:t>Summary</w:t>
+      </w:r>
+      <w:bookmarkEnd w:id="140"/>
+    </w:p>
+    <w:p>
+      <w:pPr>
+        <w:pStyle w:val="BodyText"/>
+      </w:pPr>
+      <w:r>
+        <w:t>Text</w:t>
+      </w:r>
+      <w:r>
+        <w:t xml:space="preserve"> </w:t>
+      </w:r>
+    </w:p>
+    <w:p>
+      <w:pPr>
+        <w:pStyle w:val="Heading1"/>
+      </w:pPr>
+      <w:bookmarkStart w:id="141" w:name="_Toc52493321"/>
+      <w:r>
         <w:lastRenderedPageBreak/>
-        <w:t>Summary</w:t>
-      </w:r>
-      <w:bookmarkEnd w:id="140"/>
-    </w:p>
-    <w:p>
-      <w:pPr>
-        <w:pStyle w:val="BodyText"/>
-      </w:pPr>
-      <w:r>
-        <w:t>Text</w:t>
-      </w:r>
-      <w:r>
-        <w:t xml:space="preserve"> </w:t>
-      </w:r>
-    </w:p>
-    <w:p>
-      <w:pPr>
-        <w:pStyle w:val="Heading1"/>
-      </w:pPr>
-      <w:bookmarkStart w:id="141" w:name="_Toc52493321"/>
-      <w:r>
         <w:t>V.  Conclusions and Recommendations</w:t>
       </w:r>
       <w:bookmarkEnd w:id="141"/>
@@ -11466,12 +11421,10 @@
       <w:pPr>
         <w:pStyle w:val="Heading1"/>
       </w:pPr>
-      <w:bookmarkStart w:id="148" w:name="_GoBack"/>
-      <w:bookmarkEnd w:id="148"/>
       <w:r>
         <w:br w:type="page"/>
       </w:r>
-      <w:bookmarkStart w:id="149" w:name="_Toc52493328"/>
+      <w:bookmarkStart w:id="148" w:name="_Toc52493328"/>
       <w:r>
         <w:lastRenderedPageBreak/>
         <w:t>Appendix</w:t>
@@ -11488,7 +11441,7 @@
       <w:r>
         <w:t xml:space="preserve"> as a Visual System</w:t>
       </w:r>
-      <w:bookmarkEnd w:id="149"/>
+      <w:bookmarkEnd w:id="148"/>
     </w:p>
     <w:p>
       <w:r>
@@ -17121,32 +17074,33 @@
       <w:pPr>
         <w:pStyle w:val="Heading1"/>
       </w:pPr>
-      <w:bookmarkStart w:id="150" w:name="_Toc493484480"/>
-      <w:bookmarkStart w:id="151" w:name="_Toc493484720"/>
-      <w:bookmarkStart w:id="152" w:name="_Toc494527317"/>
-      <w:bookmarkStart w:id="153" w:name="_Toc495221484"/>
-      <w:bookmarkStart w:id="154" w:name="_Toc495663200"/>
-      <w:bookmarkStart w:id="155" w:name="_Toc495826223"/>
-      <w:bookmarkStart w:id="156" w:name="_Toc495826331"/>
-      <w:bookmarkStart w:id="157" w:name="_Toc495999072"/>
-      <w:bookmarkStart w:id="158" w:name="_Toc496074870"/>
-      <w:bookmarkStart w:id="159" w:name="_Toc496074966"/>
-      <w:bookmarkStart w:id="160" w:name="_Toc496075140"/>
-      <w:bookmarkStart w:id="161" w:name="_Toc496075298"/>
-      <w:bookmarkStart w:id="162" w:name="_Toc496075363"/>
-      <w:bookmarkStart w:id="163" w:name="_Toc496080607"/>
-      <w:bookmarkStart w:id="164" w:name="_Toc497120310"/>
-      <w:bookmarkStart w:id="165" w:name="_Toc503248614"/>
-      <w:bookmarkStart w:id="166" w:name="_Toc504131206"/>
-      <w:bookmarkStart w:id="167" w:name="_Toc504131408"/>
-      <w:bookmarkStart w:id="168" w:name="_Toc504131563"/>
-      <w:bookmarkStart w:id="169" w:name="_Toc1369874"/>
-      <w:bookmarkStart w:id="170" w:name="_Toc235956796"/>
-      <w:bookmarkStart w:id="171" w:name="_Toc52493329"/>
+      <w:bookmarkStart w:id="149" w:name="_Toc493484480"/>
+      <w:bookmarkStart w:id="150" w:name="_Toc493484720"/>
+      <w:bookmarkStart w:id="151" w:name="_Toc494527317"/>
+      <w:bookmarkStart w:id="152" w:name="_Toc495221484"/>
+      <w:bookmarkStart w:id="153" w:name="_Toc495663200"/>
+      <w:bookmarkStart w:id="154" w:name="_Toc495826223"/>
+      <w:bookmarkStart w:id="155" w:name="_Toc495826331"/>
+      <w:bookmarkStart w:id="156" w:name="_Toc495999072"/>
+      <w:bookmarkStart w:id="157" w:name="_Toc496074870"/>
+      <w:bookmarkStart w:id="158" w:name="_Toc496074966"/>
+      <w:bookmarkStart w:id="159" w:name="_Toc496075140"/>
+      <w:bookmarkStart w:id="160" w:name="_Toc496075298"/>
+      <w:bookmarkStart w:id="161" w:name="_Toc496075363"/>
+      <w:bookmarkStart w:id="162" w:name="_Toc496080607"/>
+      <w:bookmarkStart w:id="163" w:name="_Toc497120310"/>
+      <w:bookmarkStart w:id="164" w:name="_Toc503248614"/>
+      <w:bookmarkStart w:id="165" w:name="_Toc504131206"/>
+      <w:bookmarkStart w:id="166" w:name="_Toc504131408"/>
+      <w:bookmarkStart w:id="167" w:name="_Toc504131563"/>
+      <w:bookmarkStart w:id="168" w:name="_Toc1369874"/>
+      <w:bookmarkStart w:id="169" w:name="_Toc235956796"/>
+      <w:bookmarkStart w:id="170" w:name="_Toc52493329"/>
       <w:r>
         <w:lastRenderedPageBreak/>
         <w:t>Bibliography</w:t>
       </w:r>
+      <w:bookmarkEnd w:id="149"/>
       <w:bookmarkEnd w:id="150"/>
       <w:bookmarkEnd w:id="151"/>
       <w:bookmarkEnd w:id="152"/>
@@ -17168,7 +17122,6 @@
       <w:bookmarkEnd w:id="168"/>
       <w:bookmarkEnd w:id="169"/>
       <w:bookmarkEnd w:id="170"/>
-      <w:bookmarkEnd w:id="171"/>
     </w:p>
     <w:p>
       <w:pPr>
@@ -17254,7 +17207,10 @@
         <w:t xml:space="preserve">[3] </w:t>
       </w:r>
       <w:r>
-        <w:t>Richard L. Apo</w:t>
+        <w:t>Richard</w:t>
+      </w:r>
+      <w:r>
+        <w:t xml:space="preserve"> Apo</w:t>
       </w:r>
       <w:r>
         <w:t>daca. Rust Ownership By Example,</w:t>
@@ -17269,7 +17225,7 @@
         <w:t xml:space="preserve"> 07/01/2020</w:t>
       </w:r>
       <w:r>
-        <w:t>].</w:t>
+        <w:t>.</w:t>
       </w:r>
       <w:r>
         <w:br/>
@@ -17340,7 +17296,13 @@
         <w:t xml:space="preserve">line options, </w:t>
       </w:r>
       <w:r>
-        <w:t>2019. [Online accessed 07/02/2020].</w:t>
+        <w:t>2019. [</w:t>
+      </w:r>
+      <w:r>
+        <w:t>Online accessed 07/02/2020</w:t>
+      </w:r>
+      <w:r>
+        <w:t>.</w:t>
       </w:r>
       <w:r>
         <w:br/>
@@ -17360,7 +17322,13 @@
         <w:t>ockets,</w:t>
       </w:r>
       <w:r>
-        <w:t xml:space="preserve"> 2019. [Online accessed 07/02/2020].</w:t>
+        <w:t xml:space="preserve"> 20</w:t>
+      </w:r>
+      <w:r>
+        <w:t>19. [Online accessed 07/02/2020</w:t>
+      </w:r>
+      <w:r>
+        <w:t>.</w:t>
       </w:r>
       <w:r>
         <w:br/>
@@ -17502,7 +17470,7 @@
         <w:t xml:space="preserve">, 2007. </w:t>
       </w:r>
       <w:r>
-        <w:t>. [Online; accessed 07/01/2020].</w:t>
+        <w:t>. [Online; accessed 07/01/2020.</w:t>
       </w:r>
       <w:r>
         <w:br/>
@@ -17591,6 +17559,9 @@
       <w:r>
         <w:t xml:space="preserve"> wow what was this source…</w:t>
       </w:r>
+      <w:r>
+        <w:t xml:space="preserve"> (fidelity paragraph)</w:t>
+      </w:r>
     </w:p>
     <w:p>
       <w:pPr>
@@ -17602,7 +17573,37 @@
         <w:spacing w:line="276" w:lineRule="auto"/>
       </w:pPr>
       <w:r>
-        <w:t>[14] bourg book</w:t>
+        <w:t>[14]</w:t>
+      </w:r>
+      <w:r>
+        <w:t xml:space="preserve"> David Bourg and Bryan Bywalec. </w:t>
+      </w:r>
+      <w:r>
+        <w:rPr>
+          <w:i/>
+        </w:rPr>
+        <w:t>Physics for Game Developers</w:t>
+      </w:r>
+      <w:r>
+        <w:t>, 2</w:t>
+      </w:r>
+      <w:r>
+        <w:rPr>
+          <w:vertAlign w:val="superscript"/>
+        </w:rPr>
+        <w:t>nd</w:t>
+      </w:r>
+      <w:r>
+        <w:t xml:space="preserve"> Edition</w:t>
+      </w:r>
+      <w:r>
+        <w:t>, 2013</w:t>
+      </w:r>
+      <w:r>
+        <w:t>.</w:t>
+      </w:r>
+      <w:r>
+        <w:t xml:space="preserve"> </w:t>
       </w:r>
     </w:p>
     <w:p>
@@ -17615,16 +17616,42 @@
         <w:spacing w:line="276" w:lineRule="auto"/>
       </w:pPr>
       <w:r>
-        <w:t xml:space="preserve">[15] </w:t>
-      </w:r>
-      <w:hyperlink r:id="rId20" w:history="1">
-        <w:r>
-          <w:rPr>
-            <w:rStyle w:val="Hyperlink"/>
-          </w:rPr>
-          <w:t>https://unity.com/solutions/game</w:t>
-        </w:r>
-      </w:hyperlink>
+        <w:t>[15]</w:t>
+      </w:r>
+      <w:r>
+        <w:t xml:space="preserve"> </w:t>
+      </w:r>
+      <w:r>
+        <w:t>https://unity.com/solutio</w:t>
+      </w:r>
+      <w:r>
+        <w:t>n</w:t>
+      </w:r>
+      <w:r>
+        <w:t>s/game</w:t>
+      </w:r>
+      <w:r>
+        <w:rPr>
+          <w:rStyle w:val="Hyperlink"/>
+          <w:color w:val="auto"/>
+          <w:u w:val="none"/>
+        </w:rPr>
+        <w:t>. Create a world with more play</w:t>
+      </w:r>
+      <w:r>
+        <w:rPr>
+          <w:rStyle w:val="Hyperlink"/>
+          <w:color w:val="auto"/>
+          <w:u w:val="none"/>
+        </w:rPr>
+        <w:t>,</w:t>
+      </w:r>
+      <w:r>
+        <w:t xml:space="preserve"> 2020. [Online accessed 09/01/2020.</w:t>
+      </w:r>
+      <w:r>
+        <w:t xml:space="preserve"> </w:t>
+      </w:r>
     </w:p>
     <w:p>
       <w:pPr>
@@ -17636,19 +17663,24 @@
         <w:spacing w:line="276" w:lineRule="auto"/>
         <w:rPr>
           <w:rStyle w:val="Hyperlink"/>
+          <w:color w:val="auto"/>
+          <w:u w:val="none"/>
         </w:rPr>
       </w:pPr>
       <w:r>
         <w:t xml:space="preserve">[16] </w:t>
       </w:r>
-      <w:hyperlink r:id="rId21" w:history="1">
-        <w:r>
-          <w:rPr>
-            <w:rStyle w:val="Hyperlink"/>
-          </w:rPr>
-          <w:t>https://unity.com/case-study/mediatonic-fall-guys</w:t>
-        </w:r>
-      </w:hyperlink>
+      <w:r>
+        <w:t>https://unity.com/case-study/mediatonic-fall-guys</w:t>
+      </w:r>
+      <w:r>
+        <w:rPr>
+          <w:rStyle w:val="Hyperlink"/>
+          <w:color w:val="auto"/>
+          <w:u w:val="none"/>
+        </w:rPr>
+        <w:t>. Unity helps bring the masses together in Mediatonic’s absurd multiplayer, 2020. [Online accessed 09/01/2020].</w:t>
+      </w:r>
     </w:p>
     <w:p>
       <w:pPr>
@@ -17660,8 +17692,19 @@
         <w:spacing w:line="276" w:lineRule="auto"/>
       </w:pPr>
       <w:r>
-        <w:lastRenderedPageBreak/>
-        <w:t>[17] A Handbook of Flight Simulation Fidelity Requirements for Human Factors Research</w:t>
+        <w:t xml:space="preserve">[17] </w:t>
+      </w:r>
+      <w:r>
+        <w:t xml:space="preserve">Albert Rhemann. </w:t>
+      </w:r>
+      <w:r>
+        <w:rPr>
+          <w:i/>
+        </w:rPr>
+        <w:t>A Handbook of Flight Simulation Fidelity Requirements for Human Factors Research</w:t>
+      </w:r>
+      <w:r>
+        <w:t>, 1995.</w:t>
       </w:r>
     </w:p>
     <w:p>
@@ -17674,7 +17717,34 @@
         <w:spacing w:line="276" w:lineRule="auto"/>
       </w:pPr>
       <w:r>
-        <w:t>[18] Flight Dynamic Modelling and Simulation of Large Flexible Aircraft</w:t>
+        <w:t xml:space="preserve">[18] </w:t>
+      </w:r>
+      <w:r>
+        <w:t>G</w:t>
+      </w:r>
+      <w:r>
+        <w:t xml:space="preserve">aétan Dussart, Vilius Portapas, </w:t>
+      </w:r>
+      <w:r>
+        <w:t>Alessandro Pontillo and Mudassir Lone</w:t>
+      </w:r>
+      <w:r>
+        <w:t xml:space="preserve">. </w:t>
+      </w:r>
+      <w:r>
+        <w:rPr>
+          <w:i/>
+        </w:rPr>
+        <w:t>Flight Dynamic Modelling and Simulation of Large Flexible Aircraft</w:t>
+      </w:r>
+      <w:r>
+        <w:rPr>
+          <w:i/>
+        </w:rPr>
+        <w:t xml:space="preserve">, </w:t>
+      </w:r>
+      <w:r>
+        <w:t>2018.</w:t>
       </w:r>
     </w:p>
     <w:p>
@@ -17689,16 +17759,14 @@
       <w:r>
         <w:t xml:space="preserve">[19] </w:t>
       </w:r>
-      <w:hyperlink r:id="rId22" w:history="1">
-        <w:r>
-          <w:rPr>
-            <w:rStyle w:val="Hyperlink"/>
-          </w:rPr>
-          <w:t>https://crates.io/</w:t>
-        </w:r>
-      </w:hyperlink>
-      <w:r>
-        <w:t xml:space="preserve"> # of crates</w:t>
+      <w:r>
+        <w:t>https://crates.io/</w:t>
+      </w:r>
+      <w:r>
+        <w:t>. The Rust’s Community Crate Registry.</w:t>
+      </w:r>
+      <w:r>
+        <w:t xml:space="preserve"> [Online accessed 09/01/2020.</w:t>
       </w:r>
     </w:p>
     <w:p>
@@ -17711,7 +17779,25 @@
         <w:spacing w:line="276" w:lineRule="auto"/>
       </w:pPr>
       <w:r>
-        <w:t>[20] AIRCRAFT FLIGHT DYNAMICS AND CONTROL wayne durham</w:t>
+        <w:t xml:space="preserve">[20] </w:t>
+      </w:r>
+      <w:r>
+        <w:t xml:space="preserve">Wayne Durham. </w:t>
+      </w:r>
+      <w:r>
+        <w:rPr>
+          <w:i/>
+        </w:rPr>
+        <w:t>AIRCRAFT FLIGHT DYNAMICS AND CONTRO</w:t>
+      </w:r>
+      <w:r>
+        <w:rPr>
+          <w:i/>
+        </w:rPr>
+        <w:t>L, 2013.</w:t>
+      </w:r>
+      <w:r>
+        <w:t xml:space="preserve"> </w:t>
       </w:r>
     </w:p>
     <w:p>
@@ -17724,16 +17810,47 @@
         <w:spacing w:line="276" w:lineRule="auto"/>
       </w:pPr>
       <w:r>
-        <w:t xml:space="preserve">[21] </w:t>
-      </w:r>
-      <w:hyperlink r:id="rId23" w:history="1">
-        <w:r>
-          <w:rPr>
-            <w:rStyle w:val="Hyperlink"/>
-          </w:rPr>
-          <w:t>https://www.youtube.com/watch?v=5AR-zrb93fM&amp;ab_channel=VDEngineering</w:t>
-        </w:r>
-      </w:hyperlink>
+        <w:t>[21]</w:t>
+      </w:r>
+      <w:r>
+        <w:t xml:space="preserve"> Vinayak D</w:t>
+      </w:r>
+      <w:r>
+        <w:t>.</w:t>
+      </w:r>
+      <w:r>
+        <w:t> “</w:t>
+      </w:r>
+      <w:r>
+        <w:t>What is Flight Dynamics? - Derivation of Equations of Motion for an Aircraft</w:t>
+      </w:r>
+      <w:r>
+        <w:t xml:space="preserve">.” </w:t>
+      </w:r>
+      <w:r>
+        <w:rPr>
+          <w:i/>
+          <w:iCs/>
+        </w:rPr>
+        <w:t>YouTube</w:t>
+      </w:r>
+      <w:r>
+        <w:t>, uploaded by </w:t>
+      </w:r>
+      <w:r>
+        <w:t>VDEngineering</w:t>
+      </w:r>
+      <w:r>
+        <w:t xml:space="preserve">, </w:t>
+      </w:r>
+      <w:r>
+        <w:t>2019</w:t>
+      </w:r>
+      <w:r>
+        <w:t>.</w:t>
+      </w:r>
+      <w:bookmarkStart w:id="171" w:name="_GoBack"/>
+      <w:bookmarkEnd w:id="171"/>
     </w:p>
     <w:p>
       <w:pPr>
@@ -17747,14 +17864,26 @@
       <w:r>
         <w:t xml:space="preserve">[22] </w:t>
       </w:r>
-      <w:hyperlink r:id="rId24" w:history="1">
-        <w:r>
-          <w:rPr>
-            <w:rStyle w:val="Hyperlink"/>
-          </w:rPr>
-          <w:t>https://en.wikipedia.org/wiki/Moment_of_inertia</w:t>
-        </w:r>
-      </w:hyperlink>
+      <w:r>
+        <w:t>https://en.wikipedia.org/wiki/Moment_</w:t>
+      </w:r>
+      <w:r>
+        <w:t>o</w:t>
+      </w:r>
+      <w:r>
+        <w:t>f_inertia</w:t>
+      </w:r>
+      <w:r>
+        <w:rPr>
+          <w:rStyle w:val="Hyperlink"/>
+          <w:color w:val="auto"/>
+          <w:u w:val="none"/>
+        </w:rPr>
+        <w:t>. Moment of Inertia</w:t>
+      </w:r>
+      <w:r>
+        <w:t>, 2020. [Online accessed 09/01/2020.</w:t>
+      </w:r>
     </w:p>
     <w:p>
       <w:pPr>
@@ -17768,16 +17897,17 @@
       <w:r>
         <w:t xml:space="preserve">[23] </w:t>
       </w:r>
-      <w:hyperlink r:id="rId25" w:history="1">
-        <w:r>
-          <w:rPr>
-            <w:rStyle w:val="Hyperlink"/>
-          </w:rPr>
-          <w:t>https://en.wikipedia.org/wiki/Airfoil</w:t>
-        </w:r>
-      </w:hyperlink>
-      <w:r>
-        <w:t xml:space="preserve"> airfoil diagram</w:t>
+      <w:r>
+        <w:t>https://en.wikipedia.org/wiki/Airfo</w:t>
+      </w:r>
+      <w:r>
+        <w:t>i</w:t>
+      </w:r>
+      <w:r>
+        <w:t>l</w:t>
+      </w:r>
+      <w:r>
+        <w:t>. Airfoil, 2020. [Online accessed 09/01/2020.</w:t>
       </w:r>
     </w:p>
     <w:p>
@@ -17790,7 +17920,51 @@
         <w:t xml:space="preserve">[24] </w:t>
       </w:r>
       <w:r>
-        <w:t>https://doc.rust-lang.org/nomicon/meet-safe-and-unsafe.html</w:t>
+        <w:t>Steve</w:t>
+      </w:r>
+      <w:r>
+        <w:t xml:space="preserve"> </w:t>
+      </w:r>
+      <w:r>
+        <w:t>Klabnik and Carol Nichols.</w:t>
+      </w:r>
+      <w:r>
+        <w:t xml:space="preserve"> </w:t>
+      </w:r>
+      <w:r>
+        <w:rPr>
+          <w:i/>
+        </w:rPr>
+        <w:t>The Rustonomicon</w:t>
+      </w:r>
+      <w:r>
+        <w:t>, 2019.</w:t>
+      </w:r>
+    </w:p>
+    <w:p>
+      <w:r>
+        <w:t xml:space="preserve">[25] D. Rose. </w:t>
+      </w:r>
+      <w:r>
+        <w:rPr>
+          <w:i/>
+        </w:rPr>
+        <w:t>C</w:t>
+      </w:r>
+      <w:r>
+        <w:rPr>
+          <w:i/>
+        </w:rPr>
+        <w:t>onverting B</w:t>
+      </w:r>
+      <w:r>
+        <w:rPr>
+          <w:i/>
+        </w:rPr>
+        <w:t>etween Earth-Centered, Earth-Fixed and Geodetic Coordinates</w:t>
+      </w:r>
+      <w:r>
+        <w:t xml:space="preserve">, 2014. </w:t>
       </w:r>
     </w:p>
     <w:p>
@@ -17804,7 +17978,7 @@
       </w:pPr>
     </w:p>
     <w:sectPr>
-      <w:footerReference w:type="default" r:id="rId26"/>
+      <w:footerReference w:type="default" r:id="rId20"/>
       <w:pgSz w:w="12240" w:h="15840" w:code="1"/>
       <w:pgMar w:top="1440" w:right="1800" w:bottom="1800" w:left="1800" w:header="1080" w:footer="1080" w:gutter="0"/>
       <w:paperSrc w:first="15" w:other="15"/>
@@ -17878,7 +18052,7 @@
       <w:rPr>
         <w:noProof/>
       </w:rPr>
-      <w:t>30</w:t>
+      <w:t>35</w:t>
     </w:r>
     <w:r>
       <w:rPr>
@@ -21582,12 +21756,9 @@
 </file>
 
 <file path=customXml/item1.xml><?xml version="1.0" encoding="utf-8"?>
-<?mso-contentType ?>
-<FormTemplates xmlns="http://schemas.microsoft.com/sharepoint/v3/contenttype/forms">
-  <Display>DocumentLibraryForm</Display>
-  <Edit>DocumentLibraryForm</Edit>
-  <New>DocumentLibraryForm</New>
-</FormTemplates>
+<p:properties xmlns:p="http://schemas.microsoft.com/office/2006/metadata/properties" xmlns:xsi="http://www.w3.org/2001/XMLSchema-instance">
+  <documentManagement/>
+</p:properties>
 </file>
 
 <file path=customXml/item2.xml><?xml version="1.0" encoding="utf-8"?>
@@ -21640,9 +21811,12 @@
 </file>
 
 <file path=customXml/item3.xml><?xml version="1.0" encoding="utf-8"?>
-<p:properties xmlns:p="http://schemas.microsoft.com/office/2006/metadata/properties" xmlns:xsi="http://www.w3.org/2001/XMLSchema-instance">
-  <documentManagement/>
-</p:properties>
+<?mso-contentType ?>
+<FormTemplates xmlns="http://schemas.microsoft.com/sharepoint/v3/contenttype/forms">
+  <Display>DocumentLibraryForm</Display>
+  <Edit>DocumentLibraryForm</Edit>
+  <New>DocumentLibraryForm</New>
+</FormTemplates>
 </file>
 
 <file path=customXml/item4.xml><?xml version="1.0" encoding="utf-8"?>
@@ -21693,9 +21867,15 @@
 </file>
 
 <file path=customXml/itemProps1.xml><?xml version="1.0" encoding="utf-8"?>
-<ds:datastoreItem xmlns:ds="http://schemas.openxmlformats.org/officeDocument/2006/customXml" ds:itemID="{3683581F-8505-4565-9D49-640898A90E31}">
+<ds:datastoreItem xmlns:ds="http://schemas.openxmlformats.org/officeDocument/2006/customXml" ds:itemID="{47A38B5F-92B3-4734-B572-77B61E02CABB}">
   <ds:schemaRefs>
-    <ds:schemaRef ds:uri="http://schemas.microsoft.com/sharepoint/v3/contenttype/forms"/>
+    <ds:schemaRef ds:uri="http://schemas.microsoft.com/office/2006/documentManagement/types"/>
+    <ds:schemaRef ds:uri="http://purl.org/dc/dcmitype/"/>
+    <ds:schemaRef ds:uri="http://purl.org/dc/terms/"/>
+    <ds:schemaRef ds:uri="http://www.w3.org/XML/1998/namespace"/>
+    <ds:schemaRef ds:uri="http://schemas.microsoft.com/office/2006/metadata/properties"/>
+    <ds:schemaRef ds:uri="http://schemas.openxmlformats.org/package/2006/metadata/core-properties"/>
+    <ds:schemaRef ds:uri="http://purl.org/dc/elements/1.1/"/>
   </ds:schemaRefs>
 </ds:datastoreItem>
 </file>
@@ -21716,21 +21896,15 @@
 </file>
 
 <file path=customXml/itemProps3.xml><?xml version="1.0" encoding="utf-8"?>
-<ds:datastoreItem xmlns:ds="http://schemas.openxmlformats.org/officeDocument/2006/customXml" ds:itemID="{47A38B5F-92B3-4734-B572-77B61E02CABB}">
+<ds:datastoreItem xmlns:ds="http://schemas.openxmlformats.org/officeDocument/2006/customXml" ds:itemID="{3683581F-8505-4565-9D49-640898A90E31}">
   <ds:schemaRefs>
-    <ds:schemaRef ds:uri="http://purl.org/dc/elements/1.1/"/>
-    <ds:schemaRef ds:uri="http://schemas.openxmlformats.org/package/2006/metadata/core-properties"/>
-    <ds:schemaRef ds:uri="http://schemas.microsoft.com/office/2006/metadata/properties"/>
-    <ds:schemaRef ds:uri="http://schemas.microsoft.com/office/2006/documentManagement/types"/>
-    <ds:schemaRef ds:uri="http://purl.org/dc/terms/"/>
-    <ds:schemaRef ds:uri="http://www.w3.org/XML/1998/namespace"/>
-    <ds:schemaRef ds:uri="http://purl.org/dc/dcmitype/"/>
+    <ds:schemaRef ds:uri="http://schemas.microsoft.com/sharepoint/v3/contenttype/forms"/>
   </ds:schemaRefs>
 </ds:datastoreItem>
 </file>
 
 <file path=customXml/itemProps4.xml><?xml version="1.0" encoding="utf-8"?>
-<ds:datastoreItem xmlns:ds="http://schemas.openxmlformats.org/officeDocument/2006/customXml" ds:itemID="{A643FEBE-E256-4AF7-A829-E3ACB71B89BC}">
+<ds:datastoreItem xmlns:ds="http://schemas.openxmlformats.org/officeDocument/2006/customXml" ds:itemID="{690F8205-84CF-413A-AF15-D6AE4778344C}">
   <ds:schemaRefs>
     <ds:schemaRef ds:uri="http://schemas.openxmlformats.org/officeDocument/2006/bibliography"/>
   </ds:schemaRefs>

</xml_diff>

<commit_message>
update doc with game loop info
</commit_message>
<xml_diff>
--- a/Thesisdoc.docx
+++ b/Thesisdoc.docx
@@ -5143,8 +5143,6 @@
       <w:r>
         <w:t xml:space="preserve">his </w:t>
       </w:r>
-      <w:bookmarkStart w:id="85" w:name="_GoBack"/>
-      <w:bookmarkEnd w:id="85"/>
       <w:r>
         <w:t xml:space="preserve">data organization </w:t>
       </w:r>
@@ -5199,14 +5197,14 @@
         <w:pStyle w:val="Heading2"/>
         <w:spacing w:before="0"/>
       </w:pPr>
-      <w:bookmarkStart w:id="86" w:name="_Toc52493301"/>
+      <w:bookmarkStart w:id="85" w:name="_Toc52493301"/>
       <w:r>
         <w:t xml:space="preserve">1.5 </w:t>
       </w:r>
       <w:r>
         <w:t>Contribution</w:t>
       </w:r>
-      <w:bookmarkEnd w:id="86"/>
+      <w:bookmarkEnd w:id="85"/>
     </w:p>
     <w:p>
       <w:pPr>
@@ -5296,7 +5294,7 @@
         <w:pStyle w:val="Heading2"/>
         <w:spacing w:before="0"/>
       </w:pPr>
-      <w:bookmarkStart w:id="87" w:name="_Toc52493302"/>
+      <w:bookmarkStart w:id="86" w:name="_Toc52493302"/>
       <w:bookmarkEnd w:id="66"/>
       <w:bookmarkEnd w:id="67"/>
       <w:bookmarkEnd w:id="68"/>
@@ -5321,7 +5319,7 @@
       <w:r>
         <w:t>Approach</w:t>
       </w:r>
-      <w:bookmarkEnd w:id="87"/>
+      <w:bookmarkEnd w:id="86"/>
     </w:p>
     <w:p>
       <w:pPr>
@@ -5453,25 +5451,25 @@
         <w:pStyle w:val="Heading2"/>
         <w:spacing w:before="0"/>
       </w:pPr>
-      <w:bookmarkStart w:id="88" w:name="_Toc52493303"/>
-      <w:bookmarkStart w:id="89" w:name="_Toc493484475"/>
-      <w:bookmarkStart w:id="90" w:name="_Toc493484716"/>
-      <w:bookmarkStart w:id="91" w:name="_Toc494527310"/>
-      <w:bookmarkStart w:id="92" w:name="_Toc495221476"/>
-      <w:bookmarkStart w:id="93" w:name="_Toc495663187"/>
-      <w:bookmarkStart w:id="94" w:name="_Toc495826209"/>
-      <w:bookmarkStart w:id="95" w:name="_Toc495826317"/>
-      <w:bookmarkStart w:id="96" w:name="_Toc495999057"/>
-      <w:bookmarkStart w:id="97" w:name="_Toc496074855"/>
-      <w:bookmarkStart w:id="98" w:name="_Toc496074950"/>
-      <w:bookmarkStart w:id="99" w:name="_Toc496075124"/>
-      <w:bookmarkStart w:id="100" w:name="_Toc496075282"/>
-      <w:bookmarkStart w:id="101" w:name="_Toc496075346"/>
-      <w:bookmarkStart w:id="102" w:name="_Toc496080588"/>
-      <w:bookmarkStart w:id="103" w:name="_Toc503248585"/>
-      <w:bookmarkStart w:id="104" w:name="_Toc504131161"/>
-      <w:bookmarkStart w:id="105" w:name="_Toc504131363"/>
-      <w:bookmarkStart w:id="106" w:name="_Toc504131518"/>
+      <w:bookmarkStart w:id="87" w:name="_Toc52493303"/>
+      <w:bookmarkStart w:id="88" w:name="_Toc493484475"/>
+      <w:bookmarkStart w:id="89" w:name="_Toc493484716"/>
+      <w:bookmarkStart w:id="90" w:name="_Toc494527310"/>
+      <w:bookmarkStart w:id="91" w:name="_Toc495221476"/>
+      <w:bookmarkStart w:id="92" w:name="_Toc495663187"/>
+      <w:bookmarkStart w:id="93" w:name="_Toc495826209"/>
+      <w:bookmarkStart w:id="94" w:name="_Toc495826317"/>
+      <w:bookmarkStart w:id="95" w:name="_Toc495999057"/>
+      <w:bookmarkStart w:id="96" w:name="_Toc496074855"/>
+      <w:bookmarkStart w:id="97" w:name="_Toc496074950"/>
+      <w:bookmarkStart w:id="98" w:name="_Toc496075124"/>
+      <w:bookmarkStart w:id="99" w:name="_Toc496075282"/>
+      <w:bookmarkStart w:id="100" w:name="_Toc496075346"/>
+      <w:bookmarkStart w:id="101" w:name="_Toc496080588"/>
+      <w:bookmarkStart w:id="102" w:name="_Toc503248585"/>
+      <w:bookmarkStart w:id="103" w:name="_Toc504131161"/>
+      <w:bookmarkStart w:id="104" w:name="_Toc504131363"/>
+      <w:bookmarkStart w:id="105" w:name="_Toc504131518"/>
       <w:r>
         <w:t xml:space="preserve">1.7 </w:t>
       </w:r>
@@ -5481,8 +5479,9 @@
       <w:r>
         <w:t>Limitations</w:t>
       </w:r>
-      <w:bookmarkEnd w:id="88"/>
-    </w:p>
+      <w:bookmarkEnd w:id="87"/>
+    </w:p>
+    <w:bookmarkEnd w:id="88"/>
     <w:bookmarkEnd w:id="89"/>
     <w:bookmarkEnd w:id="90"/>
     <w:bookmarkEnd w:id="91"/>
@@ -5500,7 +5499,6 @@
     <w:bookmarkEnd w:id="103"/>
     <w:bookmarkEnd w:id="104"/>
     <w:bookmarkEnd w:id="105"/>
-    <w:bookmarkEnd w:id="106"/>
     <w:p>
       <w:pPr>
         <w:pStyle w:val="BodyText"/>
@@ -5556,14 +5554,14 @@
         <w:pStyle w:val="Heading2"/>
         <w:spacing w:before="0"/>
       </w:pPr>
-      <w:bookmarkStart w:id="107" w:name="_Toc52493304"/>
+      <w:bookmarkStart w:id="106" w:name="_Toc52493304"/>
       <w:r>
         <w:t xml:space="preserve">1.8 </w:t>
       </w:r>
       <w:r>
         <w:t>Thesis Overview</w:t>
       </w:r>
-      <w:bookmarkEnd w:id="107"/>
+      <w:bookmarkEnd w:id="106"/>
     </w:p>
     <w:p>
       <w:pPr>
@@ -5648,28 +5646,28 @@
       <w:pPr>
         <w:pStyle w:val="Heading1"/>
       </w:pPr>
-      <w:bookmarkStart w:id="108" w:name="_Toc52493305"/>
+      <w:bookmarkStart w:id="107" w:name="_Toc52493305"/>
       <w:r>
         <w:t xml:space="preserve">II. </w:t>
       </w:r>
       <w:r>
         <w:t>Background</w:t>
       </w:r>
-      <w:bookmarkEnd w:id="108"/>
+      <w:bookmarkEnd w:id="107"/>
     </w:p>
     <w:p>
       <w:pPr>
         <w:pStyle w:val="Heading2"/>
         <w:spacing w:before="0"/>
       </w:pPr>
-      <w:bookmarkStart w:id="109" w:name="_Toc52493306"/>
+      <w:bookmarkStart w:id="108" w:name="_Toc52493306"/>
       <w:r>
         <w:t xml:space="preserve">2.1 </w:t>
       </w:r>
       <w:r>
         <w:t>Chapter Overview</w:t>
       </w:r>
-      <w:bookmarkEnd w:id="109"/>
+      <w:bookmarkEnd w:id="108"/>
     </w:p>
     <w:p>
       <w:pPr>
@@ -5821,7 +5819,7 @@
           <w:rFonts w:eastAsiaTheme="minorHAnsi"/>
         </w:rPr>
       </w:pPr>
-      <w:bookmarkStart w:id="110" w:name="_Toc52493307"/>
+      <w:bookmarkStart w:id="109" w:name="_Toc52493307"/>
       <w:r>
         <w:rPr>
           <w:rFonts w:eastAsiaTheme="minorHAnsi"/>
@@ -5834,7 +5832,7 @@
         </w:rPr>
         <w:t xml:space="preserve"> Physics of Flight Modeling</w:t>
       </w:r>
-      <w:bookmarkEnd w:id="110"/>
+      <w:bookmarkEnd w:id="109"/>
     </w:p>
     <w:p>
       <w:pPr>
@@ -6240,7 +6238,7 @@
           <w:b w:val="0"/>
         </w:rPr>
       </w:pPr>
-      <w:bookmarkStart w:id="111" w:name="_Toc52493286"/>
+      <w:bookmarkStart w:id="110" w:name="_Toc52493286"/>
       <w:r>
         <w:rPr>
           <w:b w:val="0"/>
@@ -6284,7 +6282,7 @@
         </w:rPr>
         <w:t>: Forces Visualized</w:t>
       </w:r>
-      <w:bookmarkEnd w:id="111"/>
+      <w:bookmarkEnd w:id="110"/>
     </w:p>
     <w:p>
       <w:pPr>
@@ -6507,7 +6505,7 @@
           <w:iCs/>
         </w:rPr>
       </w:pPr>
-      <w:bookmarkStart w:id="112" w:name="_Toc52493287"/>
+      <w:bookmarkStart w:id="111" w:name="_Toc52493287"/>
       <w:r>
         <w:rPr>
           <w:b w:val="0"/>
@@ -6551,7 +6549,7 @@
         </w:rPr>
         <w:t>: Airplane Components</w:t>
       </w:r>
-      <w:bookmarkEnd w:id="112"/>
+      <w:bookmarkEnd w:id="111"/>
     </w:p>
     <w:p>
       <w:pPr>
@@ -6718,7 +6716,7 @@
           <w:b w:val="0"/>
         </w:rPr>
       </w:pPr>
-      <w:bookmarkStart w:id="113" w:name="_Toc52493288"/>
+      <w:bookmarkStart w:id="112" w:name="_Toc52493288"/>
       <w:r>
         <w:rPr>
           <w:b w:val="0"/>
@@ -6753,7 +6751,7 @@
         </w:rPr>
         <w:t>: Airfoil Cross-section</w:t>
       </w:r>
-      <w:bookmarkEnd w:id="113"/>
+      <w:bookmarkEnd w:id="112"/>
     </w:p>
     <w:p>
       <w:pPr>
@@ -6994,7 +6992,7 @@
           <w:szCs w:val="24"/>
         </w:rPr>
       </w:pPr>
-      <w:bookmarkStart w:id="114" w:name="_Toc52493289"/>
+      <w:bookmarkStart w:id="113" w:name="_Toc52493289"/>
       <w:r>
         <w:rPr>
           <w:b w:val="0"/>
@@ -7045,7 +7043,7 @@
         </w:rPr>
         <w:t>: Airplane Axes of Rotation</w:t>
       </w:r>
-      <w:bookmarkEnd w:id="114"/>
+      <w:bookmarkEnd w:id="113"/>
     </w:p>
     <w:p>
       <w:pPr>
@@ -7348,7 +7346,7 @@
           <w:iCs/>
         </w:rPr>
       </w:pPr>
-      <w:bookmarkStart w:id="115" w:name="_Toc52493290"/>
+      <w:bookmarkStart w:id="114" w:name="_Toc52493290"/>
       <w:r>
         <w:rPr>
           <w:b w:val="0"/>
@@ -7404,7 +7402,7 @@
         </w:rPr>
         <w:t xml:space="preserve"> Visualized</w:t>
       </w:r>
-      <w:bookmarkEnd w:id="115"/>
+      <w:bookmarkEnd w:id="114"/>
     </w:p>
     <w:p>
       <w:pPr>
@@ -8098,7 +8096,7 @@
           <w:szCs w:val="24"/>
         </w:rPr>
       </w:pPr>
-      <w:bookmarkStart w:id="116" w:name="_Toc52493291"/>
+      <w:bookmarkStart w:id="115" w:name="_Toc52493291"/>
       <w:r>
         <w:rPr>
           <w:b w:val="0"/>
@@ -8142,7 +8140,7 @@
         </w:rPr>
         <w:t>: Lift Coefficient vs Angle of Attack</w:t>
       </w:r>
-      <w:bookmarkEnd w:id="116"/>
+      <w:bookmarkEnd w:id="115"/>
     </w:p>
     <w:p>
       <w:pPr>
@@ -8405,13 +8403,211 @@
       </w:r>
       <w:r>
         <w:lastRenderedPageBreak/>
-        <w:t>the technique chosen [14]. Using Euler angles is by far the most common numerical integration technique</w:t>
+        <w:t xml:space="preserve">the technique chosen [14]. </w:t>
+      </w:r>
+      <w:r>
+        <w:t xml:space="preserve">Simply put, the integration of the equations of motion, given everything else talked about, approximates the future velocity and position based on the previous values from the last tick of the simulation [26].  </w:t>
+      </w:r>
+    </w:p>
+    <w:p>
+      <w:r>
+        <w:tab/>
+        <w:t>The amount of finite time chosen to represent a tick in the real-time simulation</w:t>
+      </w:r>
+      <w:r>
+        <w:t xml:space="preserve"> loop is impor</w:t>
+      </w:r>
+      <w:r>
+        <w:t>tant in numerical integration. A correctly chosen time step will result in stable numerical integration. Stability has to do with how closely an approximate solution converges to the exact solution</w:t>
+      </w:r>
+      <w:r>
+        <w:t xml:space="preserve"> [14]</w:t>
+      </w:r>
+      <w:r>
+        <w:t>. A smaller time step will give a result closer to the exact solution but this also means th</w:t>
+      </w:r>
+      <w:r>
+        <w:t>at there are more steps and a larger</w:t>
+      </w:r>
+      <w:r>
+        <w:t xml:space="preserve"> buildup of numerical precision error</w:t>
+      </w:r>
+      <w:r>
+        <w:t xml:space="preserve">. With that said, there is a practical balance as </w:t>
+      </w:r>
+      <w:r>
+        <w:t>to what</w:t>
+      </w:r>
+      <w:r>
+        <w:t xml:space="preserve"> the time step should be to achieve a stable solution, and also minimize the buildup of error</w:t>
+      </w:r>
+      <w:r>
+        <w:t xml:space="preserve"> [14]</w:t>
+      </w:r>
+      <w:r>
+        <w:t xml:space="preserve">. </w:t>
+      </w:r>
+    </w:p>
+    <w:p>
+      <w:r>
+        <w:tab/>
+        <w:t xml:space="preserve">With numerical stability in mind, the time step chosen for </w:t>
+      </w:r>
+      <w:r>
+        <w:t>the simulation</w:t>
+      </w:r>
+      <w:r>
+        <w:t xml:space="preserve"> loop in the 3D model is</w:t>
+      </w:r>
+      <w:r>
+        <w:t xml:space="preserve"> 33 milliseconds</w:t>
+      </w:r>
+      <w:r>
+        <w:t xml:space="preserve">. </w:t>
+      </w:r>
+      <w:r>
+        <w:t xml:space="preserve">This means that the simulation steps through 33 milliseconds of time from frame to frame. This equals 30 frames per second. </w:t>
+      </w:r>
+      <w:r>
+        <w:t xml:space="preserve">With this time step, the simulation is stable. Along with that, the simulation loop strategy is that of making </w:t>
+      </w:r>
+      <w:r>
+        <w:t>frames per second</w:t>
+      </w:r>
+      <w:r>
+        <w:t xml:space="preserve"> dependent on </w:t>
+      </w:r>
+      <w:r>
+        <w:t xml:space="preserve">a </w:t>
+      </w:r>
+      <w:r>
+        <w:t>constant game speed</w:t>
+      </w:r>
+      <w:r>
+        <w:t xml:space="preserve"> (33 ms)</w:t>
+      </w:r>
+      <w:bookmarkStart w:id="116" w:name="_GoBack"/>
+      <w:bookmarkEnd w:id="116"/>
+      <w:r>
+        <w:t xml:space="preserve"> </w:t>
+      </w:r>
+      <w:r>
+        <w:t>[28].</w:t>
+      </w:r>
+      <w:r>
+        <w:t xml:space="preserve"> This basically means we have a fixed change in time from tick to tick. </w:t>
+      </w:r>
+      <w:r>
+        <w:t xml:space="preserve"> </w:t>
+      </w:r>
+      <w:r>
+        <w:t xml:space="preserve">This strategy </w:t>
+      </w:r>
+      <w:r>
+        <w:t>was chosen for simplicity sake. T</w:t>
+      </w:r>
+      <w:r>
+        <w:t xml:space="preserve">his strategy works </w:t>
+      </w:r>
+      <w:r>
+        <w:t xml:space="preserve">because we know that the </w:t>
+      </w:r>
+      <w:r>
+        <w:t xml:space="preserve">actual integration </w:t>
+      </w:r>
+      <w:r>
+        <w:t>of the equations of motion takes less</w:t>
+      </w:r>
+      <w:r>
+        <w:t xml:space="preserve"> time</w:t>
+      </w:r>
+      <w:r>
+        <w:t xml:space="preserve"> than </w:t>
+      </w:r>
+      <w:r>
+        <w:t>the chosen</w:t>
+      </w:r>
+      <w:r>
+        <w:t xml:space="preserve"> </w:t>
+      </w:r>
+      <w:r>
+        <w:t>1 tick</w:t>
+      </w:r>
+      <w:r>
+        <w:t xml:space="preserve"> step time</w:t>
+      </w:r>
+      <w:r>
+        <w:t xml:space="preserve">, </w:t>
+      </w:r>
+      <w:r>
+        <w:t xml:space="preserve">and so </w:t>
+      </w:r>
+      <w:r>
+        <w:t>the simulation will be able to keep up</w:t>
+      </w:r>
+      <w:r>
+        <w:t xml:space="preserve"> </w:t>
+      </w:r>
+      <w:r>
+        <w:t xml:space="preserve">[27]. </w:t>
+      </w:r>
+      <w:r>
+        <w:t xml:space="preserve">This strategy might normally be an issue for slow computers, but the model is not demanding on hardware. The downside is that for </w:t>
+      </w:r>
+      <w:r>
+        <w:t>fast computers</w:t>
+      </w:r>
+      <w:r>
+        <w:t>, we leave some frames per second on the table</w:t>
+      </w:r>
+      <w:r>
+        <w:t xml:space="preserve"> because we have a fixed time step</w:t>
+      </w:r>
+      <w:r>
+        <w:t xml:space="preserve"> </w:t>
+      </w:r>
+      <w:r>
+        <w:t>[28]</w:t>
+      </w:r>
+      <w:r>
+        <w:t>.</w:t>
+      </w:r>
+    </w:p>
+    <w:p>
+      <w:r>
+        <w:lastRenderedPageBreak/>
+        <w:tab/>
+        <w:t>There are multiple methods to</w:t>
+      </w:r>
+      <w:r>
+        <w:t xml:space="preserve"> actually</w:t>
+      </w:r>
+      <w:r>
+        <w:t xml:space="preserve"> </w:t>
+      </w:r>
+      <w:r>
+        <w:t>implement</w:t>
+      </w:r>
+      <w:r>
+        <w:t xml:space="preserve"> numerical integration to calculate the equations of motion. </w:t>
+      </w:r>
+      <w:r>
+        <w:t>Using Euler</w:t>
+      </w:r>
+      <w:r>
+        <w:t>’s method</w:t>
+      </w:r>
+      <w:r>
+        <w:t xml:space="preserve"> is by far the most common numerical integration technique</w:t>
       </w:r>
       <w:r>
         <w:t xml:space="preserve"> [20]</w:t>
       </w:r>
       <w:r>
-        <w:t>. In this case, we use an improved</w:t>
+        <w:t>. In both the 2D and 3D model</w:t>
+      </w:r>
+      <w:r>
+        <w:t>, we use an improved</w:t>
       </w:r>
       <w:r>
         <w:t xml:space="preserve"> and more accurate version </w:t>
@@ -8423,7 +8619,10 @@
         <w:t xml:space="preserve"> Euler’s method, called the Range-Kutta method</w:t>
       </w:r>
       <w:r>
-        <w:t>, which the respective code is laid out in Bourg’s textbook</w:t>
+        <w:t xml:space="preserve">, which is laid out as code in </w:t>
+      </w:r>
+      <w:r>
+        <w:t>Bourg’s textbook</w:t>
       </w:r>
       <w:r>
         <w:t xml:space="preserve"> and Palmer’s textbook</w:t>
@@ -8442,88 +8641,78 @@
       </w:r>
     </w:p>
     <w:p>
-      <w:pPr>
+      <w:r>
+        <w:tab/>
+      </w:r>
+      <w:r>
+        <w:t xml:space="preserve"> </w:t>
+      </w:r>
+      <w:r>
+        <w:t xml:space="preserve">The last aspect to mention about the equations of motion is that, during this process, </w:t>
+      </w:r>
+      <w:r>
+        <w:t>in the 3D model,</w:t>
+      </w:r>
+      <w:r>
+        <w:t xml:space="preserve"> the</w:t>
+      </w:r>
+      <w:r>
+        <w:t xml:space="preserve"> orientation of the plane is tracked</w:t>
+      </w:r>
+      <w:r>
+        <w:t xml:space="preserve"> with the use of a quaternion.</w:t>
+      </w:r>
+      <w:r>
+        <w:t xml:space="preserve"> </w:t>
+      </w:r>
+      <w:r>
         <w:rPr>
           <w:iCs/>
         </w:rPr>
-      </w:pPr>
-      <w:r>
+        <w:t>A quaternion is a way to represent orientation of something in</w:t>
+      </w:r>
+      <w:r>
+        <w:rPr>
+          <w:iCs/>
+        </w:rPr>
+        <w:t xml:space="preserve"> 3D</w:t>
+      </w:r>
+      <w:r>
+        <w:rPr>
+          <w:iCs/>
+        </w:rPr>
+        <w:t xml:space="preserve">. </w:t>
+      </w:r>
+      <w:r>
+        <w:rPr>
+          <w:iCs/>
+        </w:rPr>
+        <w:t>Quaternions get updated with new Euler angles in each time step to reflect the new orientation using the angular velocities of that instant</w:t>
+      </w:r>
+      <w:r>
+        <w:rPr>
+          <w:iCs/>
+        </w:rPr>
+        <w:t xml:space="preserve"> [14]</w:t>
+      </w:r>
+      <w:r>
+        <w:rPr>
+          <w:iCs/>
+        </w:rPr>
+        <w:t>.</w:t>
+      </w:r>
+    </w:p>
+    <w:p>
+      <w:pPr>
+        <w:rPr>
+          <w:iCs/>
+        </w:rPr>
+      </w:pPr>
+      <w:r>
+        <w:rPr>
+          <w:iCs/>
+        </w:rPr>
         <w:tab/>
-      </w:r>
-      <w:r>
-        <w:t>Simply put, t</w:t>
-      </w:r>
-      <w:r>
-        <w:t>he integration of the equations of motion,</w:t>
-      </w:r>
-      <w:r>
-        <w:t xml:space="preserve"> given everything else talked about,</w:t>
-      </w:r>
-      <w:r>
-        <w:t xml:space="preserve"> approximate</w:t>
-      </w:r>
-      <w:r>
-        <w:t>s</w:t>
-      </w:r>
-      <w:r>
-        <w:t xml:space="preserve"> velocity and position based</w:t>
-      </w:r>
-      <w:r>
-        <w:t xml:space="preserve"> on the previous values in time.</w:t>
-      </w:r>
-      <w:r>
-        <w:t xml:space="preserve"> During the approximation,</w:t>
-      </w:r>
-      <w:r>
-        <w:t xml:space="preserve"> in the 3D model,</w:t>
-      </w:r>
-      <w:r>
-        <w:t xml:space="preserve"> the</w:t>
-      </w:r>
-      <w:r>
-        <w:t xml:space="preserve"> orientation of the plane is tracked</w:t>
-      </w:r>
-      <w:r>
-        <w:t xml:space="preserve"> with the use of a quaternion.</w:t>
-      </w:r>
-      <w:r>
-        <w:t xml:space="preserve"> </w:t>
-      </w:r>
-      <w:r>
-        <w:rPr>
-          <w:iCs/>
-        </w:rPr>
-        <w:t>A quaternion is a way to represent orientation of something in</w:t>
-      </w:r>
-      <w:r>
-        <w:rPr>
-          <w:iCs/>
-        </w:rPr>
-        <w:t xml:space="preserve"> 3D</w:t>
-      </w:r>
-      <w:r>
-        <w:rPr>
-          <w:iCs/>
-        </w:rPr>
-        <w:t xml:space="preserve">. </w:t>
-      </w:r>
-      <w:r>
-        <w:rPr>
-          <w:iCs/>
-        </w:rPr>
-        <w:t>Quaternions get updated with new Euler angles in each time step to reflect the new orientation using the angular velocities of that instant</w:t>
-      </w:r>
-      <w:r>
-        <w:rPr>
-          <w:iCs/>
-        </w:rPr>
-        <w:t xml:space="preserve"> [14]</w:t>
-      </w:r>
-      <w:r>
-        <w:rPr>
-          <w:iCs/>
-        </w:rPr>
-        <w:t>.</w:t>
       </w:r>
     </w:p>
     <w:p>
@@ -8545,6 +8734,9 @@
       <w:r>
         <w:t>care about this?)</w:t>
       </w:r>
+      <w:r>
+        <w:t xml:space="preserve"> maybe bits of this paragraph can go elsewhere</w:t>
+      </w:r>
     </w:p>
     <w:p>
       <w:pPr>
@@ -8554,7 +8746,13 @@
         <w:t>With</w:t>
       </w:r>
       <w:r>
-        <w:t xml:space="preserve"> FDM</w:t>
+        <w:t xml:space="preserve"> </w:t>
+      </w:r>
+      <w:r>
+        <w:t xml:space="preserve">the </w:t>
+      </w:r>
+      <w:r>
+        <w:t>FDM</w:t>
       </w:r>
       <w:r>
         <w:t>s</w:t>
@@ -17747,13 +17945,7 @@
         <w:t xml:space="preserve"> </w:t>
       </w:r>
       <w:r>
-        <w:t>https://unity.com/solutio</w:t>
-      </w:r>
-      <w:r>
-        <w:t>n</w:t>
-      </w:r>
-      <w:r>
-        <w:t>s/game</w:t>
+        <w:t>https://unity.com/solutions/game</w:t>
       </w:r>
       <w:r>
         <w:rPr>
@@ -17988,13 +18180,7 @@
         <w:t xml:space="preserve">[22] </w:t>
       </w:r>
       <w:r>
-        <w:t>https://en.wikipedia.org/wiki/Moment_</w:t>
-      </w:r>
-      <w:r>
-        <w:t>o</w:t>
-      </w:r>
-      <w:r>
-        <w:t>f_inertia</w:t>
+        <w:t>https://en.wikipedia.org/wiki/Moment_of_inertia</w:t>
       </w:r>
       <w:r>
         <w:rPr>
@@ -18021,13 +18207,7 @@
         <w:t xml:space="preserve">[23] </w:t>
       </w:r>
       <w:r>
-        <w:t>https://en.wikipedia.org/wiki/Airfo</w:t>
-      </w:r>
-      <w:r>
-        <w:t>i</w:t>
-      </w:r>
-      <w:r>
-        <w:t>l</w:t>
+        <w:t>https://en.wikipedia.org/wiki/Airfoil</w:t>
       </w:r>
       <w:r>
         <w:t>. Airfoil, 2020. [Online accessed 09/01/2020.</w:t>
@@ -18088,6 +18268,21 @@
       </w:r>
       <w:r>
         <w:t xml:space="preserve">, 2014. </w:t>
+      </w:r>
+    </w:p>
+    <w:p>
+      <w:r>
+        <w:t>[26] gaffer on games integration basics</w:t>
+      </w:r>
+    </w:p>
+    <w:p>
+      <w:r>
+        <w:t>[27] gaffer on games fix your loop</w:t>
+      </w:r>
+    </w:p>
+    <w:p>
+      <w:r>
+        <w:t>[28] dewitters game loop</w:t>
       </w:r>
     </w:p>
     <w:p>
@@ -18175,7 +18370,7 @@
       <w:rPr>
         <w:noProof/>
       </w:rPr>
-      <w:t>9</w:t>
+      <w:t>19</w:t>
     </w:r>
     <w:r>
       <w:rPr>
@@ -20832,6 +21027,7 @@
   <w:style w:type="character" w:default="1" w:styleId="DefaultParagraphFont">
     <w:name w:val="Default Paragraph Font"/>
     <w:uiPriority w:val="1"/>
+    <w:semiHidden/>
     <w:unhideWhenUsed/>
   </w:style>
   <w:style w:type="table" w:default="1" w:styleId="TableNormal">
@@ -21879,12 +22075,6 @@
 </file>
 
 <file path=customXml/item1.xml><?xml version="1.0" encoding="utf-8"?>
-<p:properties xmlns:p="http://schemas.microsoft.com/office/2006/metadata/properties" xmlns:xsi="http://www.w3.org/2001/XMLSchema-instance">
-  <documentManagement/>
-</p:properties>
-</file>
-
-<file path=customXml/item2.xml><?xml version="1.0" encoding="utf-8"?>
 <ct:contentTypeSchema xmlns:ct="http://schemas.microsoft.com/office/2006/metadata/contentType" xmlns:ma="http://schemas.microsoft.com/office/2006/metadata/properties/metaAttributes" ct:_="" ma:_="" ma:contentTypeName="Document" ma:contentTypeID="0x01010034A13022AF78C740B5D240516DB5F374" ma:contentTypeVersion="0" ma:contentTypeDescription="Create a new document." ma:contentTypeScope="" ma:versionID="8eedfc40d5eb1a5b115d053a69f6f117">
   <xsd:schema xmlns:xsd="http://www.w3.org/2001/XMLSchema" xmlns:p="http://schemas.microsoft.com/office/2006/metadata/properties" targetNamespace="http://schemas.microsoft.com/office/2006/metadata/properties" ma:root="true" ma:fieldsID="4aeb20c0e3442673af7ee10786458764">
     <xsd:element name="properties">
@@ -21931,6 +22121,12 @@
     </xsd:complexType>
   </xsd:schema>
 </ct:contentTypeSchema>
+</file>
+
+<file path=customXml/item2.xml><?xml version="1.0" encoding="utf-8"?>
+<p:properties xmlns:p="http://schemas.microsoft.com/office/2006/metadata/properties" xmlns:xsi="http://www.w3.org/2001/XMLSchema-instance">
+  <documentManagement/>
+</p:properties>
 </file>
 
 <file path=customXml/item3.xml><?xml version="1.0" encoding="utf-8"?>
@@ -21990,20 +22186,6 @@
 </file>
 
 <file path=customXml/itemProps1.xml><?xml version="1.0" encoding="utf-8"?>
-<ds:datastoreItem xmlns:ds="http://schemas.openxmlformats.org/officeDocument/2006/customXml" ds:itemID="{47A38B5F-92B3-4734-B572-77B61E02CABB}">
-  <ds:schemaRefs>
-    <ds:schemaRef ds:uri="http://schemas.microsoft.com/office/2006/documentManagement/types"/>
-    <ds:schemaRef ds:uri="http://purl.org/dc/dcmitype/"/>
-    <ds:schemaRef ds:uri="http://purl.org/dc/terms/"/>
-    <ds:schemaRef ds:uri="http://www.w3.org/XML/1998/namespace"/>
-    <ds:schemaRef ds:uri="http://schemas.microsoft.com/office/2006/metadata/properties"/>
-    <ds:schemaRef ds:uri="http://schemas.openxmlformats.org/package/2006/metadata/core-properties"/>
-    <ds:schemaRef ds:uri="http://purl.org/dc/elements/1.1/"/>
-  </ds:schemaRefs>
-</ds:datastoreItem>
-</file>
-
-<file path=customXml/itemProps2.xml><?xml version="1.0" encoding="utf-8"?>
 <ds:datastoreItem xmlns:ds="http://schemas.openxmlformats.org/officeDocument/2006/customXml" ds:itemID="{CAF6E138-3BF1-4281-BE89-3B3D511E1682}">
   <ds:schemaRefs>
     <ds:schemaRef ds:uri="http://schemas.microsoft.com/office/2006/metadata/contentType"/>
@@ -22018,6 +22200,20 @@
 </ds:datastoreItem>
 </file>
 
+<file path=customXml/itemProps2.xml><?xml version="1.0" encoding="utf-8"?>
+<ds:datastoreItem xmlns:ds="http://schemas.openxmlformats.org/officeDocument/2006/customXml" ds:itemID="{47A38B5F-92B3-4734-B572-77B61E02CABB}">
+  <ds:schemaRefs>
+    <ds:schemaRef ds:uri="http://schemas.microsoft.com/office/2006/documentManagement/types"/>
+    <ds:schemaRef ds:uri="http://schemas.microsoft.com/office/2006/metadata/properties"/>
+    <ds:schemaRef ds:uri="http://www.w3.org/XML/1998/namespace"/>
+    <ds:schemaRef ds:uri="http://purl.org/dc/dcmitype/"/>
+    <ds:schemaRef ds:uri="http://purl.org/dc/terms/"/>
+    <ds:schemaRef ds:uri="http://purl.org/dc/elements/1.1/"/>
+    <ds:schemaRef ds:uri="http://schemas.openxmlformats.org/package/2006/metadata/core-properties"/>
+  </ds:schemaRefs>
+</ds:datastoreItem>
+</file>
+
 <file path=customXml/itemProps3.xml><?xml version="1.0" encoding="utf-8"?>
 <ds:datastoreItem xmlns:ds="http://schemas.openxmlformats.org/officeDocument/2006/customXml" ds:itemID="{3683581F-8505-4565-9D49-640898A90E31}">
   <ds:schemaRefs>
@@ -22027,7 +22223,7 @@
 </file>
 
 <file path=customXml/itemProps4.xml><?xml version="1.0" encoding="utf-8"?>
-<ds:datastoreItem xmlns:ds="http://schemas.openxmlformats.org/officeDocument/2006/customXml" ds:itemID="{A82D7DE0-3115-4852-8DE8-C48F8A4E651A}">
+<ds:datastoreItem xmlns:ds="http://schemas.openxmlformats.org/officeDocument/2006/customXml" ds:itemID="{C4E4ECA2-6209-4E2C-9930-1AF618274313}">
   <ds:schemaRefs>
     <ds:schemaRef ds:uri="http://schemas.openxmlformats.org/officeDocument/2006/bibliography"/>
   </ds:schemaRefs>

</xml_diff>

<commit_message>
many tweaks, methodology in the works
</commit_message>
<xml_diff>
--- a/Thesisdoc.docx
+++ b/Thesisdoc.docx
@@ -1325,13 +1325,19 @@
         <w:t>attempting to implement</w:t>
       </w:r>
       <w:r>
-        <w:t xml:space="preserve"> two flight dynamics models</w:t>
+        <w:t xml:space="preserve"> a 3D flight dynamics model</w:t>
       </w:r>
       <w:r>
         <w:t xml:space="preserve"> using this design pattern</w:t>
       </w:r>
       <w:r>
-        <w:t xml:space="preserve">. Both flight </w:t>
+        <w:t xml:space="preserve">. </w:t>
+      </w:r>
+      <w:r>
+        <w:t xml:space="preserve">Although we do build a 2D flight dynamics model, the 3D model is the main focus and goal. </w:t>
+      </w:r>
+      <w:r>
+        <w:t xml:space="preserve">Both flight </w:t>
       </w:r>
       <w:r>
         <w:t xml:space="preserve">dynamics </w:t>
@@ -1343,13 +1349,10 @@
         <w:t xml:space="preserve">(FDM) </w:t>
       </w:r>
       <w:r>
-        <w:t>are based on two different gaming physics textbooks. The first</w:t>
-      </w:r>
-      <w:r>
-        <w:t xml:space="preserve"> FDM</w:t>
-      </w:r>
-      <w:r>
-        <w:t xml:space="preserve">, which supports 2D simulation, is based off of </w:t>
+        <w:t xml:space="preserve">are based on two different gaming physics textbooks. </w:t>
+      </w:r>
+      <w:r>
+        <w:t xml:space="preserve">The books are titled </w:t>
       </w:r>
       <w:r>
         <w:rPr>
@@ -1358,19 +1361,7 @@
         <w:t>Physics for Game Programmers</w:t>
       </w:r>
       <w:r>
-        <w:t xml:space="preserve"> by Grant Palmer.</w:t>
-      </w:r>
-      <w:r>
-        <w:t xml:space="preserve"> </w:t>
-      </w:r>
-      <w:r>
-        <w:t>The second</w:t>
-      </w:r>
-      <w:r>
-        <w:t>, which is 3D,</w:t>
-      </w:r>
-      <w:r>
-        <w:t xml:space="preserve"> is based off </w:t>
+        <w:t xml:space="preserve"> by Grant Palmer and </w:t>
       </w:r>
       <w:r>
         <w:rPr>
@@ -1379,182 +1370,282 @@
         <w:t>Physics for Game Developers</w:t>
       </w:r>
       <w:r>
-        <w:t xml:space="preserve"> by David M. Bourg.</w:t>
-      </w:r>
-      <w:r>
-        <w:t xml:space="preserve"> </w:t>
-      </w:r>
-      <w:r>
-        <w:t>The code to these two FDMs are available, and well documented</w:t>
+        <w:t xml:space="preserve"> by David M. Bourg. </w:t>
+      </w:r>
+      <w:r>
+        <w:t>Palmer’s textbook will be used t</w:t>
+      </w:r>
+      <w:r>
+        <w:t xml:space="preserve">o help build the 2D simulation that it </w:t>
+      </w:r>
+      <w:r>
+        <w:t>lays out</w:t>
+      </w:r>
+      <w:r>
+        <w:t>. Following the 2D model</w:t>
+      </w:r>
+      <w:r>
+        <w:t xml:space="preserve">, we will use </w:t>
+      </w:r>
+      <w:r>
+        <w:t xml:space="preserve">Bourg’s textbook to </w:t>
+      </w:r>
+      <w:r>
+        <w:t>base our 3D simulation on</w:t>
       </w:r>
       <w:r>
         <w:t xml:space="preserve">. </w:t>
       </w:r>
       <w:r>
-        <w:t xml:space="preserve">The models take into account </w:t>
-      </w:r>
-      <w:r>
-        <w:t>principles such as forces, moments, equations of motion, and quaternions</w:t>
+        <w:t xml:space="preserve">The </w:t>
+      </w:r>
+      <w:r>
+        <w:t xml:space="preserve">flight simulations described in both books </w:t>
+      </w:r>
+      <w:r>
+        <w:t xml:space="preserve">take into account </w:t>
+      </w:r>
+      <w:r>
+        <w:t xml:space="preserve">various </w:t>
+      </w:r>
+      <w:r>
+        <w:t xml:space="preserve">principles </w:t>
+      </w:r>
+      <w:r>
+        <w:t xml:space="preserve">of flight </w:t>
+      </w:r>
+      <w:r>
+        <w:t>such as forces, moments, equations of motion, and quaternions</w:t>
+      </w:r>
+      <w:r>
+        <w:t xml:space="preserve">, all of which will be incorporated in our simulations. </w:t>
+      </w:r>
+    </w:p>
+    <w:p>
+      <w:pPr>
+        <w:ind w:firstLine="720"/>
+      </w:pPr>
+      <w:r>
+        <w:t xml:space="preserve">Rust </w:t>
+      </w:r>
+      <w:r>
+        <w:t>is</w:t>
+      </w:r>
+      <w:r>
+        <w:t xml:space="preserve"> programming langu</w:t>
+      </w:r>
+      <w:r>
+        <w:t xml:space="preserve">age of choice for building the </w:t>
+      </w:r>
+      <w:r>
+        <w:t>simulation</w:t>
+      </w:r>
+      <w:r>
+        <w:t>s</w:t>
+      </w:r>
+      <w:r>
+        <w:t>. Rust is a new systems programming language, with the first stable release in 2015, which was designed on the basis of memory safety and performance. Rust can guarantee software is compl</w:t>
+      </w:r>
+      <w:r>
+        <w:t xml:space="preserve">etely free of all memory issues, while remaining </w:t>
+      </w:r>
+      <w:r>
+        <w:t>highly performant.</w:t>
+      </w:r>
+      <w:r>
+        <w:t xml:space="preserve"> </w:t>
+      </w:r>
+      <w:r>
+        <w:t>T</w:t>
+      </w:r>
+      <w:r>
+        <w:t xml:space="preserve">his choice of programming language was made to </w:t>
+      </w:r>
+      <w:r>
+        <w:t>leverage the</w:t>
+      </w:r>
+      <w:r>
+        <w:t xml:space="preserve"> useful featu</w:t>
+      </w:r>
+      <w:r>
+        <w:t>res which will be</w:t>
+      </w:r>
+      <w:r>
+        <w:t xml:space="preserve"> explained.</w:t>
+      </w:r>
+    </w:p>
+    <w:p>
+      <w:pPr>
+        <w:ind w:firstLine="720"/>
+      </w:pPr>
+      <w:r>
+        <w:t xml:space="preserve">The </w:t>
+      </w:r>
+      <w:r>
+        <w:t xml:space="preserve">choice design pattern of the software is the </w:t>
+      </w:r>
+      <w:r>
+        <w:t>m</w:t>
+      </w:r>
+      <w:r>
+        <w:t>odern ECS architecture</w:t>
+      </w:r>
+      <w:r>
+        <w:t>, as opposed to other software programming paradigms, such as Ob</w:t>
+      </w:r>
+      <w:r>
+        <w:t xml:space="preserve">ject Oriented Programming (OOP). The ECS design, which focuses on data composition instead of </w:t>
+      </w:r>
+      <w:r>
+        <w:lastRenderedPageBreak/>
+        <w:t>data hierarchies, was chosen because of the performance and ease of coding improvements against OOP</w:t>
+      </w:r>
+      <w:r>
+        <w:t xml:space="preserve">. </w:t>
+      </w:r>
+    </w:p>
+    <w:p>
+      <w:pPr>
+        <w:ind w:firstLine="720"/>
+      </w:pPr>
+      <w:r>
+        <w:t xml:space="preserve">With the </w:t>
+      </w:r>
+      <w:r>
+        <w:t xml:space="preserve">FDMs </w:t>
+      </w:r>
+      <w:r>
+        <w:t xml:space="preserve">laid out in both </w:t>
+      </w:r>
+      <w:r>
+        <w:t>textbooks</w:t>
+      </w:r>
+      <w:r>
+        <w:t xml:space="preserve">, </w:t>
+      </w:r>
+      <w:r>
+        <w:t xml:space="preserve">they can be reinterpreted into </w:t>
+      </w:r>
+      <w:r>
+        <w:t xml:space="preserve">a </w:t>
+      </w:r>
+      <w:r>
+        <w:t>Rust-based ECS patterned a</w:t>
+      </w:r>
+      <w:r>
+        <w:t xml:space="preserve">pplication which can be built to send </w:t>
+      </w:r>
+      <w:r>
+        <w:t xml:space="preserve">network packets </w:t>
+      </w:r>
+      <w:r>
+        <w:t>to FlightGear, a flight simulator application exclusively bei</w:t>
+      </w:r>
+      <w:r>
+        <w:t>ng used a visualization system. The network packets contain the data that FlightGear</w:t>
+      </w:r>
+      <w:r>
+        <w:t xml:space="preserve"> needs to generate the simulation to the screen. Through user input</w:t>
+      </w:r>
+      <w:r>
+        <w:t xml:space="preserve"> on a keyboard</w:t>
+      </w:r>
+      <w:r>
+        <w:t>,</w:t>
+      </w:r>
+      <w:r>
+        <w:t xml:space="preserve"> the interactive simulation can be</w:t>
+      </w:r>
+      <w:r>
+        <w:t xml:space="preserve"> executed.</w:t>
+      </w:r>
+      <w:r>
+        <w:t xml:space="preserve"> </w:t>
+      </w:r>
+      <w:r>
+        <w:t>Although we take time to create the 2D</w:t>
+      </w:r>
+      <w:r>
+        <w:t xml:space="preserve"> simulator</w:t>
+      </w:r>
+      <w:r>
+        <w:t xml:space="preserve">, it was used as a clear stepping stone to reach the main goal of a functional 3D </w:t>
+      </w:r>
+      <w:r>
+        <w:t>simulator</w:t>
+      </w:r>
+      <w:r>
+        <w:t>, as well as to point out the differences of each.</w:t>
+      </w:r>
+      <w:r>
+        <w:t xml:space="preserve"> </w:t>
+      </w:r>
+    </w:p>
+    <w:p>
+      <w:pPr>
+        <w:ind w:firstLine="720"/>
+      </w:pPr>
+      <w:r>
+        <w:t xml:space="preserve">Not only is it entirely possible to build </w:t>
+      </w:r>
+      <w:r>
+        <w:t xml:space="preserve">a </w:t>
+      </w:r>
+      <w:r>
+        <w:t>simulator</w:t>
+      </w:r>
+      <w:r>
+        <w:t xml:space="preserve"> using ECS and Rust, but it is a smart decision to do so. </w:t>
+      </w:r>
+      <w:r>
+        <w:t>This is because</w:t>
+      </w:r>
+      <w:r>
+        <w:t xml:space="preserve"> of </w:t>
+      </w:r>
+      <w:r>
+        <w:t xml:space="preserve">the </w:t>
+      </w:r>
+      <w:r>
+        <w:t xml:space="preserve">useful </w:t>
+      </w:r>
+      <w:r>
+        <w:t xml:space="preserve">programming advantages Rust automatically employs. </w:t>
+      </w:r>
+      <w:r>
+        <w:t xml:space="preserve">With that, the </w:t>
+      </w:r>
+      <w:r>
+        <w:t>simulator</w:t>
+      </w:r>
+      <w:r>
+        <w:t xml:space="preserve"> we built was tested against the C++ and OOP </w:t>
+      </w:r>
+      <w:r>
+        <w:t>simulator</w:t>
+      </w:r>
+      <w:r>
+        <w:t xml:space="preserve"> that it is based on, and beat it in a series of performance tests</w:t>
+      </w:r>
+      <w:r>
+        <w:t xml:space="preserve">. This proves that the decision to use Rust and ECS in a </w:t>
+      </w:r>
+      <w:r>
+        <w:t>simulator</w:t>
+      </w:r>
+      <w:r>
+        <w:t xml:space="preserve"> should be considered in future </w:t>
+      </w:r>
+      <w:r>
+        <w:t>simulators</w:t>
       </w:r>
       <w:r>
         <w:t>.</w:t>
-      </w:r>
-    </w:p>
-    <w:p>
-      <w:pPr>
-        <w:ind w:firstLine="720"/>
-      </w:pPr>
-      <w:r>
-        <w:t xml:space="preserve">Rust </w:t>
-      </w:r>
-      <w:r>
-        <w:t>is</w:t>
-      </w:r>
-      <w:r>
-        <w:t xml:space="preserve"> programming language of choice for building this simulation. Rust is a new systems programming language, with the first stable release in 2015, which was designed on the basis of memory safety and performance. Rust can guarantee software is compl</w:t>
-      </w:r>
-      <w:r>
-        <w:t xml:space="preserve">etely free of all memory issues, while remaining </w:t>
-      </w:r>
-      <w:r>
-        <w:t>highly performant.</w:t>
-      </w:r>
-      <w:r>
-        <w:t xml:space="preserve"> </w:t>
-      </w:r>
-      <w:r>
-        <w:t>T</w:t>
-      </w:r>
-      <w:r>
-        <w:t xml:space="preserve">his choice of programming language was made to </w:t>
-      </w:r>
-      <w:r>
-        <w:t>leverage the</w:t>
-      </w:r>
-      <w:r>
-        <w:t xml:space="preserve"> useful featu</w:t>
-      </w:r>
-      <w:r>
-        <w:t>res which are</w:t>
-      </w:r>
-      <w:r>
-        <w:t xml:space="preserve"> explained.</w:t>
-      </w:r>
-    </w:p>
-    <w:p>
-      <w:pPr>
-        <w:ind w:firstLine="720"/>
-      </w:pPr>
-      <w:r>
-        <w:t xml:space="preserve">The </w:t>
-      </w:r>
-      <w:r>
-        <w:t xml:space="preserve">choice design pattern of the software is the </w:t>
-      </w:r>
-      <w:r>
-        <w:t>m</w:t>
-      </w:r>
-      <w:r>
-        <w:t>odern ECS architecture</w:t>
-      </w:r>
-      <w:r>
-        <w:t>, as opposed to other software programming paradigms, such as Ob</w:t>
-      </w:r>
-      <w:r>
-        <w:t>ject Oriented Programming (OOP). The ECS design, which focuses on data composition instead of data hierarchies, was chosen because of the performance and ease of coding improvements against OOP</w:t>
-      </w:r>
-      <w:r>
-        <w:t xml:space="preserve">. </w:t>
-      </w:r>
-    </w:p>
-    <w:p>
-      <w:pPr>
-        <w:ind w:firstLine="720"/>
-      </w:pPr>
-      <w:r>
-        <w:t xml:space="preserve">With the </w:t>
-      </w:r>
-      <w:r>
-        <w:t xml:space="preserve">FDMs </w:t>
-      </w:r>
-      <w:r>
-        <w:t xml:space="preserve">laid out in both </w:t>
-      </w:r>
-      <w:r>
-        <w:t>textbooks</w:t>
-      </w:r>
-      <w:r>
-        <w:t xml:space="preserve">, </w:t>
-      </w:r>
-      <w:r>
-        <w:t xml:space="preserve">they can be reinterpreted into </w:t>
-      </w:r>
-      <w:r>
-        <w:t xml:space="preserve">a </w:t>
-      </w:r>
-      <w:r>
-        <w:t>Rust-based ECS patterned a</w:t>
-      </w:r>
-      <w:r>
-        <w:t xml:space="preserve">pplication which can be built to send </w:t>
-      </w:r>
-      <w:r>
-        <w:t xml:space="preserve">network packets </w:t>
-      </w:r>
-      <w:r>
-        <w:t xml:space="preserve">to </w:t>
-      </w:r>
-      <w:r>
-        <w:lastRenderedPageBreak/>
-        <w:t>FlightGear, a flight simulator application exclusively bei</w:t>
-      </w:r>
-      <w:r>
-        <w:t>ng used a visualization system. The network packets contain the data that FlightGear</w:t>
-      </w:r>
-      <w:r>
-        <w:t xml:space="preserve"> needs to generate the simulation to the screen. Through user input</w:t>
-      </w:r>
-      <w:r>
-        <w:t xml:space="preserve"> on a keyboard</w:t>
-      </w:r>
-      <w:r>
-        <w:t>,</w:t>
-      </w:r>
-      <w:r>
-        <w:t xml:space="preserve"> the interactive simulation can be</w:t>
-      </w:r>
-      <w:r>
-        <w:t xml:space="preserve"> executed.</w:t>
-      </w:r>
-      <w:r>
-        <w:t xml:space="preserve"> </w:t>
-      </w:r>
-    </w:p>
-    <w:p>
-      <w:pPr>
-        <w:ind w:firstLine="720"/>
-      </w:pPr>
-      <w:r>
-        <w:t>T</w:t>
-      </w:r>
-      <w:r>
-        <w:t xml:space="preserve">he approach and process of combining the Rust and ECS technologies to create a new flight simulator is documented, along with the results of the proposed effort. </w:t>
       </w:r>
     </w:p>
     <w:bookmarkEnd w:id="18"/>
     <w:bookmarkEnd w:id="19"/>
     <w:bookmarkEnd w:id="20"/>
-    <w:p>
-      <w:pPr>
-        <w:autoSpaceDE w:val="0"/>
-        <w:autoSpaceDN w:val="0"/>
-        <w:adjustRightInd w:val="0"/>
-        <w:rPr>
-          <w:b/>
-          <w:bCs/>
-        </w:rPr>
-      </w:pPr>
-    </w:p>
     <w:p>
       <w:pPr>
         <w:pStyle w:val="Heading1"/>
@@ -4406,13 +4497,64 @@
         <w:ind w:firstLine="720"/>
       </w:pPr>
       <w:r>
-        <w:t>M</w:t>
-      </w:r>
-      <w:r>
-        <w:t>ilitary oriented flight simulator</w:t>
-      </w:r>
-      <w:r>
-        <w:t xml:space="preserve">s are needed to assist the training of pilots without them physically flying the plane. Flight simulators are also used for research and development of airplanes, as well as testing how they react to environmental forces. They are essential for the safety of pilots and for easing the task of conducting research. </w:t>
+        <w:t xml:space="preserve">Flight </w:t>
+      </w:r>
+      <w:r>
+        <w:t>simulator</w:t>
+      </w:r>
+      <w:r>
+        <w:t xml:space="preserve">s are necessary tools for the military. Simulators are </w:t>
+      </w:r>
+      <w:r>
+        <w:t xml:space="preserve">needed to assist the training of pilots without them physically flying the plane. </w:t>
+      </w:r>
+      <w:r>
+        <w:t>S</w:t>
+      </w:r>
+      <w:r>
+        <w:t>imulators are also used for resear</w:t>
+      </w:r>
+      <w:r>
+        <w:t>ch and development of airplanes.</w:t>
+      </w:r>
+      <w:r>
+        <w:t xml:space="preserve"> </w:t>
+      </w:r>
+      <w:r>
+        <w:t xml:space="preserve">The main two reasons the military flight uses flight simulators can be boiled down to safety and money. </w:t>
+      </w:r>
+      <w:r>
+        <w:t xml:space="preserve">Simulators </w:t>
+      </w:r>
+      <w:r>
+        <w:t>keep pilots safe, ease conduction of research, and save money because an airplane is not burning gas, and requiring manpower.</w:t>
+      </w:r>
+      <w:r>
+        <w:t xml:space="preserve"> </w:t>
+      </w:r>
+      <w:r>
+        <w:t>W</w:t>
+      </w:r>
+      <w:r>
+        <w:t>ith that,</w:t>
+      </w:r>
+      <w:r>
+        <w:t xml:space="preserve"> building a quality simulator to incorporate</w:t>
+      </w:r>
+      <w:r>
+        <w:t xml:space="preserve"> realistic</w:t>
+      </w:r>
+      <w:r>
+        <w:t xml:space="preserve"> physics that mimic the airplane flying is essential to the</w:t>
+      </w:r>
+      <w:r>
+        <w:t xml:space="preserve"> achieving the</w:t>
+      </w:r>
+      <w:r>
+        <w:t xml:space="preserve"> purpose of a simulator.</w:t>
+      </w:r>
+      <w:r>
+        <w:t xml:space="preserve"> </w:t>
       </w:r>
     </w:p>
     <w:p>
@@ -4420,22 +4562,22 @@
         <w:ind w:firstLine="720"/>
       </w:pPr>
       <w:r>
-        <w:t xml:space="preserve"> Actually building a flight simulator </w:t>
-      </w:r>
-      <w:r>
-        <w:t>requires</w:t>
-      </w:r>
-      <w:r>
-        <w:t xml:space="preserve"> understanding of flight physics</w:t>
-      </w:r>
-      <w:r>
-        <w:t xml:space="preserve"> in order to calculate how an airplane should fly through a simulation </w:t>
-      </w:r>
-      <w:r>
-        <w:t xml:space="preserve">in real-time. </w:t>
-      </w:r>
-      <w:r>
-        <w:t>The actual process and product of calculating the physics is referred to as a flight dynamics model (FDM), which is essentially all of the math behind the flight simulator.</w:t>
+        <w:t>The</w:t>
+      </w:r>
+      <w:r>
+        <w:t xml:space="preserve"> piece </w:t>
+      </w:r>
+      <w:r>
+        <w:t>of a</w:t>
+      </w:r>
+      <w:r>
+        <w:t xml:space="preserve"> flight simulation that calculates how an airplane should fly in real-time is </w:t>
+      </w:r>
+      <w:r>
+        <w:t xml:space="preserve">referred to as a flight dynamics model (FDM), which is essentially all of the math </w:t>
+      </w:r>
+      <w:r>
+        <w:t>that makes an airplane act like an airplane.</w:t>
       </w:r>
       <w:r>
         <w:t xml:space="preserve"> </w:t>
@@ -4471,10 +4613,51 @@
         <w:t>s</w:t>
       </w:r>
       <w:r>
-        <w:t xml:space="preserve"> how the plane will react. </w:t>
-      </w:r>
-      <w:r>
-        <w:t>Although the creation of FDM is a r</w:t>
+        <w:t xml:space="preserve"> how the plane will react</w:t>
+      </w:r>
+      <w:r>
+        <w:t>, while taking into account external forces, like gravity</w:t>
+      </w:r>
+      <w:r>
+        <w:t xml:space="preserve">. </w:t>
+      </w:r>
+      <w:r>
+        <w:t xml:space="preserve">The term FDM will be used when referring more specifically to the physics piece of the </w:t>
+      </w:r>
+      <w:r>
+        <w:t xml:space="preserve">whole flight </w:t>
+      </w:r>
+      <w:r>
+        <w:t>simulator.</w:t>
+      </w:r>
+      <w:r>
+        <w:t xml:space="preserve"> </w:t>
+      </w:r>
+    </w:p>
+    <w:p>
+      <w:pPr>
+        <w:ind w:firstLine="720"/>
+      </w:pPr>
+      <w:r>
+        <w:t xml:space="preserve">Although the </w:t>
+      </w:r>
+      <w:r>
+        <w:t>building</w:t>
+      </w:r>
+      <w:r>
+        <w:t xml:space="preserve"> of FDM</w:t>
+      </w:r>
+      <w:r>
+        <w:t>s</w:t>
+      </w:r>
+      <w:r>
+        <w:t xml:space="preserve"> </w:t>
+      </w:r>
+      <w:r>
+        <w:t xml:space="preserve">has been solved and </w:t>
+      </w:r>
+      <w:r>
+        <w:t>is a r</w:t>
       </w:r>
       <w:r>
         <w:t>elatively standard practice, th</w:t>
@@ -4492,7 +4675,238 @@
         <w:t xml:space="preserve"> is unlike any other. </w:t>
       </w:r>
       <w:r>
-        <w:t xml:space="preserve">A lot of the time, flight simulators are written in the C++ programming language, and with that, also written with the Object-Oriented Programming (OOP) design pattern. </w:t>
+        <w:t xml:space="preserve">A lot of the time, </w:t>
+      </w:r>
+      <w:r>
+        <w:t xml:space="preserve">FDMs </w:t>
+      </w:r>
+      <w:r>
+        <w:t xml:space="preserve">are written in the C++ programming language, and with that, </w:t>
+      </w:r>
+      <w:r>
+        <w:t>they are also written in</w:t>
+      </w:r>
+      <w:r>
+        <w:t xml:space="preserve"> the Object-Oriented Programming (OOP) design pattern. </w:t>
+      </w:r>
+      <w:r>
+        <w:t>This thesis expl</w:t>
+      </w:r>
+      <w:r>
+        <w:t xml:space="preserve">ores building </w:t>
+      </w:r>
+      <w:r>
+        <w:lastRenderedPageBreak/>
+        <w:t>an interactive flight simulator</w:t>
+      </w:r>
+      <w:r>
+        <w:t xml:space="preserve"> using two </w:t>
+      </w:r>
+      <w:r>
+        <w:t>alternate technologies that p</w:t>
+      </w:r>
+      <w:r>
+        <w:t>rovide some useful</w:t>
+      </w:r>
+      <w:r>
+        <w:t xml:space="preserve"> benefits over more typical programming methods. </w:t>
+      </w:r>
+    </w:p>
+    <w:p>
+      <w:pPr>
+        <w:ind w:firstLine="720"/>
+      </w:pPr>
+      <w:r>
+        <w:t>T</w:t>
+      </w:r>
+      <w:r>
+        <w:t xml:space="preserve">he first </w:t>
+      </w:r>
+      <w:r>
+        <w:t xml:space="preserve">technology is </w:t>
+      </w:r>
+      <w:r>
+        <w:t xml:space="preserve">the </w:t>
+      </w:r>
+      <w:r>
+        <w:t>Entity Component System (</w:t>
+      </w:r>
+      <w:r>
+        <w:t>ECS</w:t>
+      </w:r>
+      <w:r>
+        <w:t>)</w:t>
+      </w:r>
+      <w:r>
+        <w:t xml:space="preserve"> programming</w:t>
+      </w:r>
+      <w:r>
+        <w:t xml:space="preserve"> design</w:t>
+      </w:r>
+      <w:r>
+        <w:t xml:space="preserve"> pattern</w:t>
+      </w:r>
+      <w:r>
+        <w:t xml:space="preserve">. </w:t>
+      </w:r>
+      <w:r>
+        <w:t>In</w:t>
+      </w:r>
+      <w:r>
+        <w:t xml:space="preserve"> the gaming industry, the</w:t>
+      </w:r>
+      <w:r>
+        <w:t xml:space="preserve"> implementation of ECS in video games and simulations is </w:t>
+      </w:r>
+      <w:r>
+        <w:t>growing</w:t>
+      </w:r>
+      <w:r>
+        <w:t xml:space="preserve"> in popularity</w:t>
+      </w:r>
+      <w:r>
+        <w:t>.</w:t>
+      </w:r>
+      <w:r>
+        <w:t xml:space="preserve"> Notably, Unity uses an ECS architecture in its game engine. Unity is a platform for creating and </w:t>
+      </w:r>
+      <w:r>
+        <w:t>operating</w:t>
+      </w:r>
+      <w:r>
+        <w:t xml:space="preserve"> real-time 3D games</w:t>
+      </w:r>
+      <w:r>
+        <w:t xml:space="preserve"> [15</w:t>
+      </w:r>
+      <w:r>
+        <w:t>].</w:t>
+      </w:r>
+      <w:r>
+        <w:t xml:space="preserve"> The massively popular battle royale game </w:t>
+      </w:r>
+      <w:r>
+        <w:rPr>
+          <w:i/>
+        </w:rPr>
+        <w:t>Fall Guys: Ultimate Knockout</w:t>
+      </w:r>
+      <w:r>
+        <w:t xml:space="preserve">, for example, </w:t>
+      </w:r>
+      <w:r>
+        <w:t xml:space="preserve">was created with </w:t>
+      </w:r>
+      <w:r>
+        <w:t>Unity</w:t>
+      </w:r>
+      <w:r>
+        <w:t>, which relies on the ECS design</w:t>
+      </w:r>
+      <w:r>
+        <w:t xml:space="preserve"> [16].</w:t>
+      </w:r>
+      <w:r>
+        <w:t xml:space="preserve"> In this thesis’ case, the leveraging of the ECS design in a military oriented simulation is of particular interest because it has never been done before. </w:t>
+      </w:r>
+      <w:r>
+        <w:t>The ECS</w:t>
+      </w:r>
+      <w:r>
+        <w:t xml:space="preserve"> architecture is simply a</w:t>
+      </w:r>
+      <w:r>
+        <w:t xml:space="preserve"> new</w:t>
+      </w:r>
+      <w:r>
+        <w:t xml:space="preserve"> way of organizing data</w:t>
+      </w:r>
+      <w:r>
+        <w:t>, alternatively to using</w:t>
+      </w:r>
+      <w:r>
+        <w:t xml:space="preserve"> </w:t>
+      </w:r>
+      <w:r>
+        <w:t>O</w:t>
+      </w:r>
+      <w:r>
+        <w:t>bject-</w:t>
+      </w:r>
+      <w:r>
+        <w:t>Oriented Programming (</w:t>
+      </w:r>
+      <w:r>
+        <w:t>OOP</w:t>
+      </w:r>
+      <w:r>
+        <w:t>)</w:t>
+      </w:r>
+      <w:r>
+        <w:t xml:space="preserve"> to organize data.</w:t>
+      </w:r>
+      <w:r>
+        <w:t xml:space="preserve"> </w:t>
+      </w:r>
+      <w:r>
+        <w:t xml:space="preserve">ECS is referred to as a Data-Oriented Design (DOD). </w:t>
+      </w:r>
+      <w:r>
+        <w:t>Where OOP relies on</w:t>
+      </w:r>
+      <w:r>
+        <w:t xml:space="preserve"> hierarchies</w:t>
+      </w:r>
+      <w:r>
+        <w:t xml:space="preserve"> of data, ECS relies on compartmentalization of data</w:t>
+      </w:r>
+      <w:r>
+        <w:t xml:space="preserve">, where </w:t>
+      </w:r>
+      <w:r>
+        <w:t xml:space="preserve">data content and its </w:t>
+      </w:r>
+      <w:r>
+        <w:t>function</w:t>
+      </w:r>
+      <w:r>
+        <w:t>a</w:t>
+      </w:r>
+      <w:r>
+        <w:t>lity</w:t>
+      </w:r>
+      <w:r>
+        <w:t xml:space="preserve"> </w:t>
+      </w:r>
+      <w:r>
+        <w:t xml:space="preserve">on the data </w:t>
+      </w:r>
+      <w:r>
+        <w:t xml:space="preserve">are separated. </w:t>
+      </w:r>
+      <w:r>
+        <w:t xml:space="preserve">This design, which is </w:t>
+      </w:r>
+      <w:r>
+        <w:t>discussed in more detail in Chapter 2, leads to code that is more reusable, readable, and performant.</w:t>
+      </w:r>
+      <w:r>
+        <w:t xml:space="preserve"> But we will also discus</w:t>
+      </w:r>
+      <w:r>
+        <w:t xml:space="preserve">s any possible pitfalls in the </w:t>
+      </w:r>
+      <w:r>
+        <w:t xml:space="preserve">software </w:t>
+      </w:r>
+      <w:r>
+        <w:t>created</w:t>
+      </w:r>
+      <w:r>
+        <w:t>.</w:t>
+      </w:r>
+      <w:r>
+        <w:t xml:space="preserve"> </w:t>
       </w:r>
     </w:p>
     <w:p>
@@ -4500,241 +4914,32 @@
         <w:tab/>
       </w:r>
       <w:r>
-        <w:t xml:space="preserve">This thesis explores building an interactive FDM using two </w:t>
-      </w:r>
-      <w:r>
-        <w:t>alternate technologies that p</w:t>
-      </w:r>
-      <w:r>
-        <w:t>rovide some useful</w:t>
-      </w:r>
-      <w:r>
-        <w:t xml:space="preserve"> benefits over more typical programming methods. </w:t>
-      </w:r>
-      <w:r>
-        <w:t>T</w:t>
-      </w:r>
-      <w:r>
-        <w:t xml:space="preserve">he first </w:t>
-      </w:r>
-      <w:r>
-        <w:t xml:space="preserve">technology is </w:t>
-      </w:r>
-      <w:r>
-        <w:t xml:space="preserve">the </w:t>
-      </w:r>
-      <w:r>
-        <w:t>Entity Component System (</w:t>
-      </w:r>
-      <w:r>
-        <w:t>ECS</w:t>
-      </w:r>
-      <w:r>
-        <w:t>)</w:t>
-      </w:r>
-      <w:r>
-        <w:t xml:space="preserve"> programming</w:t>
-      </w:r>
-      <w:r>
-        <w:t xml:space="preserve"> design</w:t>
-      </w:r>
-      <w:r>
-        <w:t xml:space="preserve"> pattern</w:t>
-      </w:r>
-      <w:r>
-        <w:t xml:space="preserve">. </w:t>
-      </w:r>
-      <w:r>
-        <w:t>In</w:t>
-      </w:r>
-      <w:r>
-        <w:t xml:space="preserve"> the gaming industry, the</w:t>
-      </w:r>
-      <w:r>
-        <w:t xml:space="preserve"> implementation of ECS in video games and simulations is </w:t>
-      </w:r>
-      <w:r>
-        <w:t>growing</w:t>
-      </w:r>
-      <w:r>
-        <w:t xml:space="preserve"> in popularity</w:t>
+        <w:t xml:space="preserve">Along with ECS, </w:t>
+      </w:r>
+      <w:r>
+        <w:t xml:space="preserve">the second technology </w:t>
+      </w:r>
+      <w:r>
+        <w:t xml:space="preserve">choice </w:t>
+      </w:r>
+      <w:r>
+        <w:t>used in this thesis is the Rust programming language</w:t>
       </w:r>
       <w:r>
         <w:t>.</w:t>
       </w:r>
       <w:r>
-        <w:t xml:space="preserve"> Notably, Unity uses an ECS architecture in its game engine. Unity is a platform for creating and </w:t>
-      </w:r>
-      <w:r>
-        <w:t>operating</w:t>
-      </w:r>
-      <w:r>
-        <w:t xml:space="preserve"> real-time 3D games</w:t>
-      </w:r>
-      <w:r>
-        <w:t xml:space="preserve"> [15</w:t>
-      </w:r>
-      <w:r>
-        <w:t>].</w:t>
-      </w:r>
-      <w:r>
-        <w:t xml:space="preserve"> The massively popular </w:t>
+        <w:t xml:space="preserve"> Rust, </w:t>
+      </w:r>
+      <w:r>
+        <w:t>created in 2</w:t>
+      </w:r>
+      <w:r>
+        <w:t xml:space="preserve">015, introduces a combination of important features not available in any other language. These provided features stem from two concepts that Rust focuses on: memory safety and performance. Rust will always guarantee memory safety, avoiding issues such as data races, dangling references, and buffer overflows in software. It accomplishes this safety by checking that memory is squared away and cleaned up at compile time. Other languages cannot make this </w:t>
       </w:r>
       <w:r>
         <w:lastRenderedPageBreak/>
-        <w:t xml:space="preserve">battle royale game </w:t>
-      </w:r>
-      <w:r>
-        <w:rPr>
-          <w:i/>
-        </w:rPr>
-        <w:t>Fall Guys: Ultimate Knockout</w:t>
-      </w:r>
-      <w:r>
-        <w:t xml:space="preserve">, for example, </w:t>
-      </w:r>
-      <w:r>
-        <w:t xml:space="preserve">was created with </w:t>
-      </w:r>
-      <w:r>
-        <w:t>Unity</w:t>
-      </w:r>
-      <w:r>
-        <w:t>, which relies on the ECS design</w:t>
-      </w:r>
-      <w:r>
-        <w:t xml:space="preserve"> [16].</w:t>
-      </w:r>
-      <w:r>
-        <w:t xml:space="preserve"> In this thesis’ case, the leveraging of the ECS design in a military oriented simulation is of particular interest because it has never been done before. </w:t>
-      </w:r>
-      <w:r>
-        <w:t>The ECS</w:t>
-      </w:r>
-      <w:r>
-        <w:t xml:space="preserve"> architecture is simply a</w:t>
-      </w:r>
-      <w:r>
-        <w:t xml:space="preserve"> new</w:t>
-      </w:r>
-      <w:r>
-        <w:t xml:space="preserve"> way of organizing data</w:t>
-      </w:r>
-      <w:r>
-        <w:t>, alternatively to using</w:t>
-      </w:r>
-      <w:r>
-        <w:t xml:space="preserve"> </w:t>
-      </w:r>
-      <w:r>
-        <w:t>O</w:t>
-      </w:r>
-      <w:r>
-        <w:t>bject-</w:t>
-      </w:r>
-      <w:r>
-        <w:t>Oriented Programming (</w:t>
-      </w:r>
-      <w:r>
-        <w:t>OOP</w:t>
-      </w:r>
-      <w:r>
-        <w:t>)</w:t>
-      </w:r>
-      <w:r>
-        <w:t xml:space="preserve"> to organize data.</w:t>
-      </w:r>
-      <w:r>
-        <w:t xml:space="preserve"> </w:t>
-      </w:r>
-      <w:r>
-        <w:t xml:space="preserve">ECS is referred to as a Data-Oriented Design (DOD). </w:t>
-      </w:r>
-      <w:r>
-        <w:t>Where OOP relies on</w:t>
-      </w:r>
-      <w:r>
-        <w:t xml:space="preserve"> hierarchies</w:t>
-      </w:r>
-      <w:r>
-        <w:t xml:space="preserve"> of data, ECS relies on compartmentalization of data</w:t>
-      </w:r>
-      <w:r>
-        <w:t xml:space="preserve">, where </w:t>
-      </w:r>
-      <w:r>
-        <w:t xml:space="preserve">data content and its </w:t>
-      </w:r>
-      <w:r>
-        <w:t>function</w:t>
-      </w:r>
-      <w:r>
-        <w:t>a</w:t>
-      </w:r>
-      <w:r>
-        <w:t>lity</w:t>
-      </w:r>
-      <w:r>
-        <w:t xml:space="preserve"> </w:t>
-      </w:r>
-      <w:r>
-        <w:t xml:space="preserve">on the data </w:t>
-      </w:r>
-      <w:r>
-        <w:t xml:space="preserve">are separated. </w:t>
-      </w:r>
-      <w:r>
-        <w:t xml:space="preserve">This design, which is </w:t>
-      </w:r>
-      <w:r>
-        <w:t>discussed in more detail in Chapter 2, leads to code that is more reusable, readable, and performant.</w:t>
-      </w:r>
-      <w:r>
-        <w:t xml:space="preserve"> But we will also discus</w:t>
-      </w:r>
-      <w:r>
-        <w:t xml:space="preserve">s any possible pitfalls in the </w:t>
-      </w:r>
-      <w:r>
-        <w:t xml:space="preserve">software </w:t>
-      </w:r>
-      <w:r>
-        <w:t>created</w:t>
-      </w:r>
-      <w:r>
-        <w:t>.</w:t>
-      </w:r>
-      <w:r>
-        <w:t xml:space="preserve"> </w:t>
-      </w:r>
-    </w:p>
-    <w:p>
-      <w:r>
-        <w:tab/>
-      </w:r>
-      <w:r>
-        <w:t xml:space="preserve">Along with ECS, </w:t>
-      </w:r>
-      <w:r>
-        <w:t xml:space="preserve">the second technology </w:t>
-      </w:r>
-      <w:r>
-        <w:t xml:space="preserve">choice </w:t>
-      </w:r>
-      <w:r>
-        <w:t>used in this thesis is the Rust programming language</w:t>
-      </w:r>
-      <w:r>
-        <w:t>.</w:t>
-      </w:r>
-      <w:r>
-        <w:t xml:space="preserve"> Rust, </w:t>
-      </w:r>
-      <w:r>
-        <w:t>created in 2</w:t>
-      </w:r>
-      <w:r>
-        <w:t>015, introduces a combination of important features not available in any other language. These provided features stem from two concepts that Rust focuses on: memory safety and performance. Rust will always guarantee memory safety, avoiding issues such as data races, dangling references, and buffer overflows in software. It accomplishes this safety by checking that memory is squared away and cleaned up at compile time. Other languages cannot make this guarantee becau</w:t>
+        <w:t>guarantee becau</w:t>
       </w:r>
       <w:r>
         <w:t>se they rely on a highly-experienced</w:t>
@@ -4755,11 +4960,7 @@
         <w:t xml:space="preserve"> they </w:t>
       </w:r>
       <w:r>
-        <w:t xml:space="preserve">lack in performance in order to accomplish memory safety. This is because they use a garbage collector at runtime to ensure memory safety – this not ideal for performance. Rust’s performance, however, is a positive result of the way it tackles memory issues because it does not need a garbage collector and checks for issues at compile time.  These features </w:t>
-      </w:r>
-      <w:r>
-        <w:lastRenderedPageBreak/>
-        <w:t>are undoubtedly worthwhile to take advantage of in a flight simulator.</w:t>
+        <w:t>lack in performance in order to accomplish memory safety. This is because they use a garbage collector at runtime to ensure memory safety – this not ideal for performance. Rust’s performance, however, is a positive result of the way it tackles memory issues because it does not need a garbage collector and checks for issues at compile time.  These features are undoubtedly worthwhile to take advantage of in a flight simulator.</w:t>
       </w:r>
       <w:r>
         <w:t xml:space="preserve"> But Rust is not without drawbacks compared to other languages, which we will discuss. </w:t>
@@ -4774,12 +4975,6 @@
         <w:t xml:space="preserve"> framework, SPECS, is the library, or, as the Rust programming language calls it, crate, that is imported in code.</w:t>
       </w:r>
     </w:p>
-    <w:p>
-      <w:r>
-        <w:tab/>
-      </w:r>
-    </w:p>
-    <w:p/>
     <w:p>
       <w:pPr>
         <w:pStyle w:val="Heading2"/>
@@ -4862,6 +5057,9 @@
         <w:t xml:space="preserve"> build a </w:t>
       </w:r>
       <w:r>
+        <w:t xml:space="preserve">3D </w:t>
+      </w:r>
+      <w:r>
         <w:t xml:space="preserve">flight simulator </w:t>
       </w:r>
       <w:r>
@@ -4886,40 +5084,73 @@
         <w:t xml:space="preserve"> </w:t>
       </w:r>
       <w:r>
-        <w:t xml:space="preserve">With that, </w:t>
-      </w:r>
-      <w:r>
-        <w:t xml:space="preserve">we want to rationalize </w:t>
-      </w:r>
-      <w:r>
-        <w:t xml:space="preserve">the choice of </w:t>
-      </w:r>
-      <w:r>
-        <w:t xml:space="preserve">combining </w:t>
-      </w:r>
-      <w:r>
-        <w:t xml:space="preserve">these two technologies </w:t>
-      </w:r>
-      <w:r>
-        <w:t xml:space="preserve">and </w:t>
-      </w:r>
-      <w:r>
-        <w:t xml:space="preserve">observe </w:t>
-      </w:r>
-      <w:r>
-        <w:t xml:space="preserve">if </w:t>
-      </w:r>
-      <w:r>
-        <w:t xml:space="preserve">they are </w:t>
-      </w:r>
-      <w:r>
-        <w:t>useful, and worthwhile when building a flight simulator</w:t>
+        <w:t>We already know that it is commonplace to build a flight simulators written with C++ using an OOP approach, but we want to know if it</w:t>
+      </w:r>
+      <w:r>
+        <w:t xml:space="preserve"> is possible to do this using </w:t>
+      </w:r>
+      <w:r>
+        <w:t>Rust and ECS instead</w:t>
+      </w:r>
+      <w:r>
+        <w:t>, and if future simulators should</w:t>
+      </w:r>
+      <w:r>
+        <w:t xml:space="preserve"> consider the</w:t>
+      </w:r>
+      <w:r>
+        <w:t xml:space="preserve"> use these technologies</w:t>
       </w:r>
       <w:r>
         <w:t xml:space="preserve">. </w:t>
       </w:r>
       <w:r>
-        <w:t>(to put it in one sentence: can we do it and should we do it?)</w:t>
+        <w:t>Assuming it is possible to do this, we</w:t>
+      </w:r>
+      <w:r>
+        <w:t xml:space="preserve"> want to determine if it is </w:t>
+      </w:r>
+      <w:r>
+        <w:t xml:space="preserve">actually </w:t>
+      </w:r>
+      <w:r>
+        <w:t>useful</w:t>
+      </w:r>
+      <w:r>
+        <w:t>, and worthwhile</w:t>
+      </w:r>
+      <w:r>
+        <w:t xml:space="preserve"> to actually do so. </w:t>
+      </w:r>
+      <w:r>
+        <w:t xml:space="preserve">We will do this by observing the usefulness of the technologies in regard to </w:t>
+      </w:r>
+      <w:r>
+        <w:t xml:space="preserve">the success </w:t>
+      </w:r>
+      <w:r>
+        <w:t xml:space="preserve">our simulation, </w:t>
+      </w:r>
+      <w:r>
+        <w:t xml:space="preserve">and by </w:t>
+      </w:r>
+      <w:r>
+        <w:t>measuring whe</w:t>
+      </w:r>
+      <w:r>
+        <w:t xml:space="preserve">ther or not there is a performance </w:t>
+      </w:r>
+      <w:r>
+        <w:t xml:space="preserve">improvement upon the simulation it is based on, which uses C++ and OOP. </w:t>
+      </w:r>
+    </w:p>
+    <w:p>
+      <w:pPr>
+        <w:pStyle w:val="BodyText"/>
+        <w:ind w:firstLine="0"/>
+      </w:pPr>
+      <w:r>
+        <w:t>(can we, and should we do it)</w:t>
       </w:r>
     </w:p>
     <w:p>
@@ -4929,6 +5160,7 @@
       </w:pPr>
       <w:bookmarkStart w:id="65" w:name="_Toc52493299"/>
       <w:r>
+        <w:lastRenderedPageBreak/>
         <w:t xml:space="preserve">1.3 </w:t>
       </w:r>
       <w:r>
@@ -5001,16 +5233,19 @@
         <w:t xml:space="preserve"> </w:t>
       </w:r>
       <w:r>
+        <w:t xml:space="preserve">3D </w:t>
+      </w:r>
+      <w:r>
         <w:t xml:space="preserve">ECS-patterned flight simulator in the Rust programming language. </w:t>
       </w:r>
       <w:r>
-        <w:br/>
-      </w:r>
-      <w:r>
-        <w:t>(</w:t>
-      </w:r>
-      <w:r>
-        <w:t>should this section be deleted? Seems very similar to problem statement)</w:t>
+        <w:t xml:space="preserve">Another objective is to observe if these technologies are useful in a flight simulator, and </w:t>
+      </w:r>
+      <w:r>
+        <w:t xml:space="preserve">to show </w:t>
+      </w:r>
+      <w:r>
+        <w:t xml:space="preserve">if the resulting simulator is more performant than it’s C++ and OOP counterpart. </w:t>
       </w:r>
     </w:p>
     <w:p>
@@ -5104,11 +5339,7 @@
         <w:t xml:space="preserve"> also carries</w:t>
       </w:r>
       <w:r>
-        <w:t xml:space="preserve"> </w:t>
-      </w:r>
-      <w:r>
-        <w:lastRenderedPageBreak/>
-        <w:t>over</w:t>
+        <w:t xml:space="preserve"> over</w:t>
       </w:r>
       <w:r>
         <w:t xml:space="preserve"> to the flight simulation</w:t>
@@ -5190,6 +5421,17 @@
       </w:r>
       <w:r>
         <w:t xml:space="preserve"> </w:t>
+      </w:r>
+    </w:p>
+    <w:p>
+      <w:pPr>
+        <w:pStyle w:val="BodyText"/>
+      </w:pPr>
+      <w:r>
+        <w:t>A</w:t>
+      </w:r>
+      <w:r>
+        <w:t xml:space="preserve">nother hypothesis is that, given the known programming advantages of Rust and ECS, using these technologies is useful and should be considered in future flight simulators. Finally, the fact that the resulting simulator is more performant than the baseline simulator is hypothesized. We hypothesize this with the knowledge that Rust has similar performance to C++, and that ECS also has performance benefits given its highly parallelizable nature. </w:t>
       </w:r>
     </w:p>
     <w:p>
@@ -5199,6 +5441,7 @@
       </w:pPr>
       <w:bookmarkStart w:id="85" w:name="_Toc52493301"/>
       <w:r>
+        <w:lastRenderedPageBreak/>
         <w:t xml:space="preserve">1.5 </w:t>
       </w:r>
       <w:r>
@@ -5211,82 +5454,43 @@
         <w:ind w:firstLine="720"/>
       </w:pPr>
       <w:r>
-        <w:t>The contribution of this thesis is determining the u</w:t>
-      </w:r>
-      <w:r>
-        <w:t>sef</w:t>
-      </w:r>
-      <w:r>
-        <w:t xml:space="preserve">ulness of </w:t>
-      </w:r>
-      <w:r>
-        <w:t>the technolog</w:t>
-      </w:r>
-      <w:r>
-        <w:t>ies</w:t>
-      </w:r>
-      <w:r>
-        <w:t xml:space="preserve"> </w:t>
-      </w:r>
-      <w:r>
-        <w:t>used to build the flight simulation</w:t>
-      </w:r>
-      <w:r>
-        <w:t>. T</w:t>
-      </w:r>
-      <w:r>
-        <w:t>he</w:t>
-      </w:r>
-      <w:r>
-        <w:t xml:space="preserve"> </w:t>
-      </w:r>
-      <w:r>
-        <w:t>technologies</w:t>
-      </w:r>
-      <w:r>
-        <w:t xml:space="preserve"> </w:t>
-      </w:r>
-      <w:r>
-        <w:t>include</w:t>
-      </w:r>
-      <w:r>
-        <w:t xml:space="preserve"> Rust, </w:t>
-      </w:r>
-      <w:r>
-        <w:t xml:space="preserve">and </w:t>
-      </w:r>
-      <w:r>
-        <w:t>ECS</w:t>
-      </w:r>
-      <w:r>
-        <w:t xml:space="preserve"> (SPECS).</w:t>
-      </w:r>
-      <w:r>
-        <w:t xml:space="preserve"> </w:t>
-      </w:r>
-      <w:r>
-        <w:t xml:space="preserve">The determination of if </w:t>
-      </w:r>
-      <w:r>
-        <w:t>the</w:t>
-      </w:r>
-      <w:r>
-        <w:t>se</w:t>
-      </w:r>
-      <w:r>
-        <w:t xml:space="preserve"> </w:t>
-      </w:r>
-      <w:r>
-        <w:t>technologies</w:t>
-      </w:r>
-      <w:r>
-        <w:t xml:space="preserve"> are advantageous </w:t>
-      </w:r>
-      <w:r>
-        <w:t xml:space="preserve">in building an interactive flight simulator will be made. </w:t>
-      </w:r>
-      <w:r>
-        <w:t>(this section seems like problem statement, just said differently)</w:t>
+        <w:t xml:space="preserve">The contribution of this thesis </w:t>
+      </w:r>
+      <w:r>
+        <w:t xml:space="preserve">lies in the field of flight modeling and simulations for military use. The </w:t>
+      </w:r>
+      <w:r>
+        <w:t xml:space="preserve">successful build </w:t>
+      </w:r>
+      <w:r>
+        <w:t>of a</w:t>
+      </w:r>
+      <w:r>
+        <w:t xml:space="preserve"> 3D</w:t>
+      </w:r>
+      <w:r>
+        <w:t xml:space="preserve"> Rust based, ECS </w:t>
+      </w:r>
+      <w:r>
+        <w:t xml:space="preserve">designed, real-time </w:t>
+      </w:r>
+      <w:r>
+        <w:t xml:space="preserve">flight simulator </w:t>
+      </w:r>
+      <w:r>
+        <w:t>proves the existence of a</w:t>
+      </w:r>
+      <w:r>
+        <w:t>n alternate, more modern</w:t>
+      </w:r>
+      <w:r>
+        <w:t xml:space="preserve"> design strategy over current flight simulators. N</w:t>
+      </w:r>
+      <w:r>
+        <w:t>ot only does this alternate strategy exist</w:t>
+      </w:r>
+      <w:r>
+        <w:t xml:space="preserve">, but it should be considered in future flight simulators due to the improvements in minimizing code bugs and increasing performance. </w:t>
       </w:r>
     </w:p>
     <w:p>
@@ -5326,124 +5530,200 @@
         <w:ind w:firstLine="720"/>
       </w:pPr>
       <w:r>
-        <w:t xml:space="preserve">The approach to building a </w:t>
-      </w:r>
-      <w:r>
-        <w:t>flight simulation</w:t>
-      </w:r>
-      <w:r>
-        <w:t xml:space="preserve"> </w:t>
-      </w:r>
-      <w:r>
-        <w:t xml:space="preserve">in Rust </w:t>
-      </w:r>
-      <w:r>
-        <w:t>begins wit</w:t>
-      </w:r>
-      <w:r>
-        <w:t xml:space="preserve">h research in </w:t>
-      </w:r>
-      <w:r>
-        <w:t>the programming of flight physics, which is typically implemented in games or simulations. T</w:t>
-      </w:r>
-      <w:r>
-        <w:t xml:space="preserve">here are two </w:t>
-      </w:r>
-      <w:r>
-        <w:t>text</w:t>
-      </w:r>
-      <w:r>
-        <w:t xml:space="preserve">books of great </w:t>
-      </w:r>
-      <w:r>
-        <w:t xml:space="preserve">interest: </w:t>
-      </w:r>
-      <w:r>
-        <w:rPr>
-          <w:i/>
-        </w:rPr>
-        <w:t>Physics for Game Developers</w:t>
-      </w:r>
-      <w:r>
-        <w:t xml:space="preserve"> by David M. Bourg, and </w:t>
-      </w:r>
-      <w:r>
-        <w:rPr>
-          <w:i/>
-        </w:rPr>
-        <w:t>Physics for Game Programmers</w:t>
-      </w:r>
-      <w:r>
-        <w:t xml:space="preserve"> by Grant Palmer</w:t>
-      </w:r>
-      <w:r>
-        <w:t>. Both o</w:t>
-      </w:r>
-      <w:r>
-        <w:t xml:space="preserve">f these books describe two different </w:t>
-      </w:r>
-      <w:r>
-        <w:t>FDM</w:t>
-      </w:r>
-      <w:r>
-        <w:t>s</w:t>
-      </w:r>
-      <w:r>
-        <w:t xml:space="preserve"> </w:t>
-      </w:r>
-      <w:r>
-        <w:t xml:space="preserve">capable of being implemented in software. </w:t>
-      </w:r>
-      <w:r>
-        <w:t>The main fundamental difference between the models is that Palmer’s model is in 2D, while Bourg’s model is in 3D. This means that the 2D model only can take the airplane forward, and up and down. But the 3D model introduces the third dimension which allows the airplane to travel laterally, as well</w:t>
-      </w:r>
-      <w:r>
-        <w:t>. This third dimension requires the use of more complicated physics to track the airplane, along with the airplanes orientation.</w:t>
-      </w:r>
-      <w:r>
-        <w:t xml:space="preserve"> </w:t>
-      </w:r>
-    </w:p>
-    <w:p>
-      <w:pPr>
-        <w:ind w:firstLine="720"/>
+        <w:t xml:space="preserve">The methodology </w:t>
+      </w:r>
+      <w:r>
+        <w:t xml:space="preserve">of this research </w:t>
+      </w:r>
+      <w:r>
+        <w:t xml:space="preserve">is </w:t>
+      </w:r>
+      <w:r>
+        <w:t xml:space="preserve">explained </w:t>
+      </w:r>
+      <w:r>
+        <w:t>in full detail in Chapter 3, but an</w:t>
+      </w:r>
+    </w:p>
+    <w:p>
+      <w:r>
+        <w:t xml:space="preserve">overview of the approach will be </w:t>
+      </w:r>
+      <w:r>
+        <w:t xml:space="preserve">given </w:t>
+      </w:r>
+      <w:r>
+        <w:t xml:space="preserve">here. </w:t>
+      </w:r>
+      <w:r>
+        <w:t xml:space="preserve">It is to be noted that, although we build a 2D simulator, it is primarily a byproduct of building the 3D simulator and </w:t>
+      </w:r>
+      <w:r>
+        <w:t xml:space="preserve">merely </w:t>
+      </w:r>
+      <w:r>
+        <w:t xml:space="preserve">serves as a stepping stone when talking about the 3D simulator. </w:t>
+      </w:r>
+    </w:p>
+    <w:p>
+      <w:pPr>
+        <w:ind w:firstLine="360"/>
+      </w:pPr>
+      <w:r>
+        <w:t>Th</w:t>
+      </w:r>
+      <w:r>
+        <w:t>e focus of this research is attempting</w:t>
+      </w:r>
+      <w:r>
+        <w:t xml:space="preserve"> to build a Rust based, ECS patterned, 3D flight simulator that replicates the </w:t>
+      </w:r>
+      <w:r>
+        <w:t xml:space="preserve">realistic </w:t>
+      </w:r>
+      <w:r>
+        <w:t>fl</w:t>
+      </w:r>
+      <w:r>
+        <w:t>ight data generated by its C++ baseline</w:t>
+      </w:r>
+      <w:r>
+        <w:t xml:space="preserve"> as described in Bourg’s textbook.</w:t>
+      </w:r>
+      <w:r>
+        <w:t xml:space="preserve"> </w:t>
+      </w:r>
+      <w:r>
+        <w:t>To show a proof of concept of the flight simulator, b</w:t>
+      </w:r>
+      <w:r>
+        <w:t xml:space="preserve">oth the baseline </w:t>
+      </w:r>
+      <w:r>
+        <w:t>pr</w:t>
+      </w:r>
+      <w:r>
+        <w:t xml:space="preserve">ogram </w:t>
+      </w:r>
+      <w:r>
+        <w:t xml:space="preserve">and our program </w:t>
+      </w:r>
+      <w:r>
+        <w:t>will be compiled and ran with</w:t>
+      </w:r>
+      <w:r>
+        <w:t xml:space="preserve"> identical instructions as to how to maneuver the airplane a</w:t>
+      </w:r>
+      <w:r>
+        <w:t xml:space="preserve">t the same </w:t>
+      </w:r>
+      <w:r>
+        <w:t>time</w:t>
+      </w:r>
+      <w:r>
+        <w:t xml:space="preserve"> during the simulation. </w:t>
+      </w:r>
+      <w:r>
+        <w:t>For a set amount of runtime, t</w:t>
+      </w:r>
+      <w:r>
+        <w:t xml:space="preserve">he simulation will output relevant data </w:t>
+      </w:r>
+      <w:r>
+        <w:t xml:space="preserve">variables describing the airplane at each frame. The resulting data will then be compared to determine the accuracy of our simulation. </w:t>
+      </w:r>
+      <w:r>
+        <w:t xml:space="preserve">This comparison will show that our simulator works the same as the simulator provided by the textbook, and prove that the creation of a Rust based, ECS patterned flight simulator is possible. </w:t>
+      </w:r>
+      <w:r>
+        <w:t xml:space="preserve">The </w:t>
+      </w:r>
+      <w:r>
+        <w:t xml:space="preserve">specific </w:t>
+      </w:r>
+      <w:r>
+        <w:t xml:space="preserve">data outputted will be: </w:t>
+      </w:r>
+    </w:p>
+    <w:p>
+      <w:pPr>
+        <w:pStyle w:val="ListParagraph"/>
+        <w:numPr>
+          <w:ilvl w:val="0"/>
+          <w:numId w:val="23"/>
+        </w:numPr>
+      </w:pPr>
+      <w:r>
+        <w:t>Euler angles</w:t>
+      </w:r>
+    </w:p>
+    <w:p>
+      <w:pPr>
+        <w:pStyle w:val="ListParagraph"/>
+        <w:numPr>
+          <w:ilvl w:val="0"/>
+          <w:numId w:val="23"/>
+        </w:numPr>
       </w:pPr>
       <w:r>
         <w:lastRenderedPageBreak/>
-        <w:t>With both FDMs available for reference, they can be written and implemented in Rust. We will begin with Palmer’s model because it is less complicated to handle 2D rather than 3D. With that done, the FDM can be written into an ECS</w:t>
-      </w:r>
-      <w:r>
-        <w:t xml:space="preserve"> using SPECS</w:t>
-      </w:r>
-      <w:r>
-        <w:t>. The reason it was not created as an ECS to begin with is because we wanted to have the model working straight from the book first. Ideally, one would begin programming their software from the ground up as an ECS. However, with a firm grasp of ECS and SPECS, it is straightforward to transform a program written as OOP into an ECS.</w:t>
-      </w:r>
-      <w:r>
-        <w:t xml:space="preserve"> With the experienced gained from writing Palmer’s 2D model as an ECS, Bourg’s 3D model can be built in the same manner.</w:t>
-      </w:r>
-      <w:r>
-        <w:t xml:space="preserve"> There are very limited resources available describing the process of writing code as an ECS</w:t>
-      </w:r>
-      <w:r>
-        <w:t>, especially in Rust</w:t>
-      </w:r>
-      <w:r>
-        <w:t>. The resources used</w:t>
-      </w:r>
-      <w:r>
-        <w:t xml:space="preserve"> in this thesis</w:t>
-      </w:r>
-      <w:r>
-        <w:t xml:space="preserve"> boil down to YouTube videos sponsored by Unity, a high-profile proponent of the ECS architecture, and </w:t>
-      </w:r>
-      <w:r>
-        <w:rPr>
-          <w:i/>
-        </w:rPr>
-        <w:t>The Specs Book</w:t>
-      </w:r>
-      <w:r>
-        <w:t xml:space="preserve">, which is the official documentation on the SPECS framework for Rust. </w:t>
+        <w:t>Position coordinates</w:t>
+      </w:r>
+    </w:p>
+    <w:p>
+      <w:pPr>
+        <w:pStyle w:val="ListParagraph"/>
+        <w:numPr>
+          <w:ilvl w:val="0"/>
+          <w:numId w:val="23"/>
+        </w:numPr>
+      </w:pPr>
+      <w:r>
+        <w:t>Speed</w:t>
+      </w:r>
+    </w:p>
+    <w:p>
+      <w:pPr>
+        <w:pStyle w:val="ListParagraph"/>
+        <w:numPr>
+          <w:ilvl w:val="0"/>
+          <w:numId w:val="23"/>
+        </w:numPr>
+      </w:pPr>
+      <w:r>
+        <w:t>Force of thrust</w:t>
+      </w:r>
+    </w:p>
+    <w:p>
+      <w:pPr>
+        <w:pStyle w:val="ListParagraph"/>
+        <w:numPr>
+          <w:ilvl w:val="0"/>
+          <w:numId w:val="23"/>
+        </w:numPr>
+      </w:pPr>
+      <w:r>
+        <w:t>Time elapsed</w:t>
+      </w:r>
+    </w:p>
+    <w:p>
+      <w:pPr>
+        <w:ind w:firstLine="360"/>
+      </w:pPr>
+      <w:r>
+        <w:t xml:space="preserve">With the proof </w:t>
+      </w:r>
+      <w:r>
+        <w:t>of concept shown, we will then observe</w:t>
+      </w:r>
+      <w:r>
+        <w:t xml:space="preserve"> the technologies usefulness in </w:t>
+      </w:r>
+      <w:r>
+        <w:t xml:space="preserve">the construction and result of the simulator. From there, we will conduct a performance experiment with our simulator and the baseline simulator. This experiment will be simply a runtime experiment, which will measure the computation times of the FDM. </w:t>
+      </w:r>
+      <w:r>
+        <w:t>This experiment will use the same scenarios enacted in the proof of concept.</w:t>
       </w:r>
     </w:p>
     <w:p>
@@ -5504,22 +5784,55 @@
         <w:pStyle w:val="BodyText"/>
       </w:pPr>
       <w:r>
-        <w:t xml:space="preserve">The flight simulation built is not a standalone application. The flight simulator built in this thesis </w:t>
-      </w:r>
-      <w:r>
-        <w:t xml:space="preserve">assumes that the user has an external </w:t>
-      </w:r>
-      <w:r>
-        <w:t xml:space="preserve">visualization system </w:t>
-      </w:r>
-      <w:r>
-        <w:t xml:space="preserve">to display graphics. </w:t>
-      </w:r>
-      <w:r>
-        <w:t xml:space="preserve">In this case, FlightGear is being used as the visualization system. A limitation is that the packets </w:t>
-      </w:r>
-      <w:r>
-        <w:t xml:space="preserve">sent by this flight simulation are formatted in a specific manner for FlightGear to interpret. The packet structure, however, </w:t>
+        <w:t>Th</w:t>
+      </w:r>
+      <w:r>
+        <w:t xml:space="preserve">e </w:t>
+      </w:r>
+      <w:r>
+        <w:t xml:space="preserve">first limitation is that the </w:t>
+      </w:r>
+      <w:r>
+        <w:t>flight simulator</w:t>
+      </w:r>
+      <w:r>
+        <w:t xml:space="preserve"> built is not a standalone application</w:t>
+      </w:r>
+      <w:r>
+        <w:t xml:space="preserve">; a graphics generation program is needed to display the simulation. However, if a </w:t>
+      </w:r>
+      <w:r>
+        <w:t xml:space="preserve">user does </w:t>
+      </w:r>
+      <w:r>
+        <w:t>require graphics, t</w:t>
+      </w:r>
+      <w:r>
+        <w:t>he flight</w:t>
+      </w:r>
+      <w:r>
+        <w:t xml:space="preserve"> simulator </w:t>
+      </w:r>
+      <w:r>
+        <w:t>can be run without a</w:t>
+      </w:r>
+      <w:r>
+        <w:t xml:space="preserve">n external </w:t>
+      </w:r>
+      <w:r>
+        <w:t>visualization system</w:t>
+      </w:r>
+      <w:r>
+        <w:t xml:space="preserve">. The simulator does assume that </w:t>
+      </w:r>
+      <w:r>
+        <w:t xml:space="preserve">FlightGear is being used as the visualization system. </w:t>
+      </w:r>
+      <w:r>
+        <w:t>The packets being sent out by the flight simulator are configured in a specific manner for FlightGear to interpret properly</w:t>
+      </w:r>
+      <w:r>
+        <w:t xml:space="preserve">. The packet structure, however, </w:t>
       </w:r>
       <w:r>
         <w:t xml:space="preserve">could be </w:t>
@@ -5547,6 +5860,41 @@
       </w:r>
       <w:r>
         <w:t>.</w:t>
+      </w:r>
+    </w:p>
+    <w:p>
+      <w:pPr>
+        <w:pStyle w:val="BodyText"/>
+      </w:pPr>
+      <w:r>
+        <w:t xml:space="preserve">Another limitation is that the airplane being simulated is only set up to match that of the airplane modeled in Bourg’s textbook. </w:t>
+      </w:r>
+      <w:r>
+        <w:t xml:space="preserve">This </w:t>
+      </w:r>
+      <w:r>
+        <w:t xml:space="preserve">no-name </w:t>
+      </w:r>
+      <w:r>
+        <w:t xml:space="preserve">airplane is shown in all of the figures shown in the next chapter. The airplane </w:t>
+      </w:r>
+      <w:r>
+        <w:t>characteristics</w:t>
+      </w:r>
+      <w:r>
+        <w:t xml:space="preserve"> could be modified</w:t>
+      </w:r>
+      <w:r>
+        <w:t xml:space="preserve"> in </w:t>
+      </w:r>
+      <w:r>
+        <w:t xml:space="preserve">the </w:t>
+      </w:r>
+      <w:r>
+        <w:t>code</w:t>
+      </w:r>
+      <w:r>
+        <w:t>, however.</w:t>
       </w:r>
     </w:p>
     <w:p>
@@ -5556,6 +5904,7 @@
       </w:pPr>
       <w:bookmarkStart w:id="106" w:name="_Toc52493304"/>
       <w:r>
+        <w:lastRenderedPageBreak/>
         <w:t xml:space="preserve">1.8 </w:t>
       </w:r>
       <w:r>
@@ -5583,11 +5932,7 @@
         <w:t>the physics of flight modeling</w:t>
       </w:r>
       <w:r>
-        <w:t xml:space="preserve">, Entity Component Systems, Rust </w:t>
-      </w:r>
-      <w:r>
-        <w:lastRenderedPageBreak/>
-        <w:t>programming and FlightGear.</w:t>
+        <w:t>, Entity Component Systems, Rust programming and FlightGear.</w:t>
       </w:r>
       <w:r>
         <w:t xml:space="preserve"> Chapter III provides the thesis </w:t>
@@ -5619,6 +5964,11 @@
       <w:r>
         <w:t xml:space="preserve"> </w:t>
       </w:r>
+    </w:p>
+    <w:p>
+      <w:pPr>
+        <w:pStyle w:val="BodyText"/>
+      </w:pPr>
     </w:p>
     <w:p>
       <w:pPr>
@@ -5629,13 +5979,18 @@
         <w:t>(should any of these headings be deleted</w:t>
       </w:r>
       <w:r>
-        <w:t>, or lumped together as a different heading name? or different heading names entirely?</w:t>
-      </w:r>
-      <w:r>
-        <w:t xml:space="preserve"> </w:t>
-      </w:r>
-      <w:r>
-        <w:br/>
+        <w:t xml:space="preserve">, or lumped together as a different heading name? or </w:t>
+      </w:r>
+      <w:r>
+        <w:t>different heading names</w:t>
+      </w:r>
+      <w:r>
+        <w:t>?</w:t>
+      </w:r>
+      <w:r>
+        <w:t xml:space="preserve"> </w:t>
+      </w:r>
+      <w:r>
         <w:t>Am I missing the point on any of this?</w:t>
       </w:r>
       <w:r>
@@ -5766,7 +6121,7 @@
           <w:rFonts w:eastAsiaTheme="minorHAnsi"/>
           <w:szCs w:val="24"/>
         </w:rPr>
-        <w:t xml:space="preserve"> the fundamentals of the Rust P</w:t>
+        <w:t xml:space="preserve"> the fundamentals of the Rust p</w:t>
       </w:r>
       <w:r>
         <w:rPr>
@@ -5887,7 +6242,11 @@
         <w:t>,</w:t>
       </w:r>
       <w:r>
-        <w:t xml:space="preserve"> are similar in many ways, but they do have different considerations</w:t>
+        <w:t xml:space="preserve"> are </w:t>
+      </w:r>
+      <w:r>
+        <w:lastRenderedPageBreak/>
+        <w:t>similar in many ways, but they do have different considerations</w:t>
       </w:r>
       <w:r>
         <w:t xml:space="preserve"> in regards to the airplanes rotations</w:t>
@@ -5920,11 +6279,7 @@
         <w:t xml:space="preserve"> the airplane</w:t>
       </w:r>
       <w:r>
-        <w:t xml:space="preserve">, as well </w:t>
-      </w:r>
-      <w:r>
-        <w:lastRenderedPageBreak/>
-        <w:t xml:space="preserve">as the </w:t>
+        <w:t xml:space="preserve">, as well as the </w:t>
       </w:r>
       <w:r>
         <w:t xml:space="preserve">airplane’s </w:t>
@@ -6179,6 +6534,7 @@
           <w:iCs/>
           <w:noProof/>
         </w:rPr>
+        <w:lastRenderedPageBreak/>
         <w:drawing>
           <wp:inline distT="0" distB="0" distL="0" distR="0" wp14:anchorId="4E514550" wp14:editId="1EDCF252">
             <wp:extent cx="3829050" cy="1696495"/>
@@ -6445,6 +6801,7 @@
           <w:iCs/>
           <w:noProof/>
         </w:rPr>
+        <w:lastRenderedPageBreak/>
         <w:drawing>
           <wp:inline distT="0" distB="0" distL="0" distR="0" wp14:anchorId="1D48E89E" wp14:editId="1110AB0D">
             <wp:extent cx="3088822" cy="2667000"/>
@@ -6595,14 +6952,7 @@
         <w:rPr>
           <w:iCs/>
         </w:rPr>
-        <w:t xml:space="preserve">angle of attack is the angle between the chord line and the direction of travel, or oncoming flow that the plane is </w:t>
-      </w:r>
-      <w:r>
-        <w:rPr>
-          <w:iCs/>
-        </w:rPr>
-        <w:lastRenderedPageBreak/>
-        <w:t>moving through</w:t>
+        <w:t>angle of attack is the angle between the chord line and the direction of travel, or oncoming flow that the plane is moving through</w:t>
       </w:r>
       <w:r>
         <w:rPr>
@@ -6759,6 +7109,7 @@
         <w:jc w:val="left"/>
       </w:pPr>
       <w:r>
+        <w:lastRenderedPageBreak/>
         <w:t>2.2.4 Rotations</w:t>
       </w:r>
     </w:p>
@@ -6797,7 +7148,13 @@
         <w:rPr>
           <w:iCs/>
         </w:rPr>
-        <w:t>, while yaw is fixed</w:t>
+        <w:t>, while</w:t>
+      </w:r>
+      <w:r>
+        <w:rPr>
+          <w:iCs/>
+        </w:rPr>
+        <w:t xml:space="preserve"> yaw is fixed</w:t>
       </w:r>
       <w:r>
         <w:rPr>
@@ -6931,7 +7288,6 @@
           <w:iCs/>
           <w:noProof/>
         </w:rPr>
-        <w:lastRenderedPageBreak/>
         <w:drawing>
           <wp:inline distT="0" distB="0" distL="0" distR="0" wp14:anchorId="3FB49DDB" wp14:editId="0F18B347">
             <wp:extent cx="2127250" cy="3203553"/>
@@ -7051,6 +7407,7 @@
         <w:jc w:val="left"/>
       </w:pPr>
       <w:r>
+        <w:lastRenderedPageBreak/>
         <w:t>2.2.5 Coordinate Systems</w:t>
       </w:r>
     </w:p>
@@ -7218,14 +7575,7 @@
         <w:rPr>
           <w:iCs/>
         </w:rPr>
-        <w:t xml:space="preserve"> </w:t>
-      </w:r>
-      <w:r>
-        <w:rPr>
-          <w:iCs/>
-        </w:rPr>
-        <w:lastRenderedPageBreak/>
-        <w:t xml:space="preserve">shows </w:t>
+        <w:t xml:space="preserve"> shows </w:t>
       </w:r>
       <w:r>
         <w:rPr>
@@ -7410,6 +7760,7 @@
         <w:jc w:val="left"/>
       </w:pPr>
       <w:r>
+        <w:lastRenderedPageBreak/>
         <w:t>2.2.6 FDM Calculation Steps</w:t>
       </w:r>
     </w:p>
@@ -7642,240 +7993,237 @@
         <w:t xml:space="preserve">n </w:t>
       </w:r>
       <w:r>
-        <w:t xml:space="preserve">Palmer’s model, the Cessna 172 is being modeled. In Bourg’s model, an actual airplane is not being modeled, but the model representation is that of the picture of Figure 2. With that, the mass properties are chosen to represent that </w:t>
+        <w:t xml:space="preserve">Palmer’s model, the Cessna 172 is being modeled. In Bourg’s model, an actual airplane is not being modeled, but the model representation is that of the picture of Figure 2. With that, the mass properties are chosen to represent that desired airplane. </w:t>
+      </w:r>
+      <w:r>
+        <w:t xml:space="preserve">For example, </w:t>
+      </w:r>
+      <w:r>
+        <w:t>the airplanes total wing area will affect both lift and drag forces</w:t>
+      </w:r>
+      <w:r>
+        <w:t>, and mass will affect gravity</w:t>
+      </w:r>
+      <w:r>
+        <w:t xml:space="preserve">. </w:t>
+      </w:r>
+    </w:p>
+    <w:p>
+      <w:pPr>
+        <w:ind w:firstLine="720"/>
+      </w:pPr>
+      <w:r>
+        <w:t>In terms of 3D, mass properties become more complicated. T</w:t>
+      </w:r>
+      <w:r>
+        <w:t xml:space="preserve">he </w:t>
+      </w:r>
+      <w:r>
+        <w:t xml:space="preserve">rigid body </w:t>
+      </w:r>
+      <w:r>
+        <w:t>airplane</w:t>
+      </w:r>
+      <w:r>
+        <w:t>’s</w:t>
+      </w:r>
+      <w:r>
+        <w:t xml:space="preserve"> </w:t>
+      </w:r>
+      <w:r>
+        <w:rPr>
+          <w:rFonts w:eastAsiaTheme="minorHAnsi"/>
+        </w:rPr>
+        <w:t xml:space="preserve">center of gravity </w:t>
+      </w:r>
+      <w:r>
+        <w:rPr>
+          <w:rFonts w:eastAsiaTheme="minorHAnsi"/>
+        </w:rPr>
+        <w:t>needs to be calculated, along with airplane’s</w:t>
+      </w:r>
+      <w:r>
+        <w:rPr>
+          <w:rFonts w:eastAsiaTheme="minorHAnsi"/>
+        </w:rPr>
+        <w:t xml:space="preserve"> moment of inertia tensor. T</w:t>
+      </w:r>
+      <w:r>
+        <w:rPr>
+          <w:rFonts w:eastAsiaTheme="minorHAnsi"/>
+        </w:rPr>
+        <w:t>he center of gravity, or</w:t>
+      </w:r>
+      <w:r>
+        <w:rPr>
+          <w:rFonts w:eastAsiaTheme="minorHAnsi"/>
+        </w:rPr>
+        <w:t xml:space="preserve"> center of mass, </w:t>
+      </w:r>
+      <w:r>
+        <w:rPr>
+          <w:rFonts w:eastAsiaTheme="minorHAnsi"/>
+        </w:rPr>
+        <w:t xml:space="preserve">is where the forces are applied on the airplane. The moment of inertia is essentially </w:t>
+      </w:r>
+      <w:r>
+        <w:rPr>
+          <w:rFonts w:eastAsiaTheme="minorHAnsi"/>
+        </w:rPr>
+        <w:t xml:space="preserve">the airplanes resistance to rotation. </w:t>
+      </w:r>
+      <w:r>
+        <w:rPr>
+          <w:rFonts w:eastAsiaTheme="minorHAnsi"/>
+        </w:rPr>
+        <w:t xml:space="preserve">It can also be described as a distribution of mass. </w:t>
+      </w:r>
+      <w:r>
+        <w:rPr>
+          <w:rFonts w:eastAsiaTheme="minorHAnsi"/>
+        </w:rPr>
+        <w:t xml:space="preserve">It is </w:t>
+      </w:r>
+      <w:r>
+        <w:rPr>
+          <w:rFonts w:eastAsiaTheme="minorHAnsi"/>
+        </w:rPr>
+        <w:t xml:space="preserve">the amount of torque needed </w:t>
+      </w:r>
+      <w:r>
+        <w:rPr>
+          <w:rFonts w:eastAsiaTheme="minorHAnsi"/>
+        </w:rPr>
+        <w:t xml:space="preserve">to make the airplane rotate </w:t>
+      </w:r>
+      <w:r>
+        <w:rPr>
+          <w:rFonts w:eastAsiaTheme="minorHAnsi"/>
+        </w:rPr>
+        <w:t xml:space="preserve">about </w:t>
+      </w:r>
+      <w:r>
+        <w:rPr>
+          <w:rFonts w:eastAsiaTheme="minorHAnsi"/>
+        </w:rPr>
+        <w:t xml:space="preserve">an axis </w:t>
+      </w:r>
+      <w:r>
+        <w:rPr>
+          <w:rFonts w:eastAsiaTheme="minorHAnsi"/>
+        </w:rPr>
+        <w:t xml:space="preserve">relative </w:t>
+      </w:r>
+      <w:r>
+        <w:rPr>
+          <w:rFonts w:eastAsiaTheme="minorHAnsi"/>
+        </w:rPr>
+        <w:t>to another point (</w:t>
+      </w:r>
+      <w:r>
+        <w:rPr>
+          <w:rFonts w:eastAsiaTheme="minorHAnsi"/>
+        </w:rPr>
+        <w:t xml:space="preserve">i.e. </w:t>
+      </w:r>
+      <w:r>
+        <w:rPr>
+          <w:rFonts w:eastAsiaTheme="minorHAnsi"/>
+        </w:rPr>
+        <w:t>center of mass</w:t>
+      </w:r>
+      <w:r>
+        <w:rPr>
+          <w:rFonts w:eastAsiaTheme="minorHAnsi"/>
+        </w:rPr>
+        <w:t xml:space="preserve">). </w:t>
+      </w:r>
+      <w:r>
+        <w:rPr>
+          <w:rFonts w:eastAsiaTheme="minorHAnsi"/>
+        </w:rPr>
+        <w:t xml:space="preserve">The measure of how </w:t>
+      </w:r>
+      <w:r>
+        <w:rPr>
+          <w:rFonts w:eastAsiaTheme="minorHAnsi"/>
+        </w:rPr>
+        <w:t>fast the airplane</w:t>
+      </w:r>
+      <w:r>
+        <w:rPr>
+          <w:rFonts w:eastAsiaTheme="minorHAnsi"/>
+        </w:rPr>
+        <w:t xml:space="preserve"> actually</w:t>
+      </w:r>
+      <w:r>
+        <w:rPr>
+          <w:rFonts w:eastAsiaTheme="minorHAnsi"/>
+        </w:rPr>
+        <w:t xml:space="preserve"> rotates</w:t>
+      </w:r>
+      <w:r>
+        <w:rPr>
+          <w:rFonts w:eastAsiaTheme="minorHAnsi"/>
+        </w:rPr>
+        <w:t xml:space="preserve"> </w:t>
+      </w:r>
+      <w:r>
+        <w:rPr>
+          <w:rFonts w:eastAsiaTheme="minorHAnsi"/>
+        </w:rPr>
+        <w:t>is</w:t>
+      </w:r>
+      <w:r>
+        <w:rPr>
+          <w:rFonts w:eastAsiaTheme="minorHAnsi"/>
+        </w:rPr>
+        <w:t xml:space="preserve"> called</w:t>
+      </w:r>
+      <w:r>
+        <w:rPr>
+          <w:rFonts w:eastAsiaTheme="minorHAnsi"/>
+        </w:rPr>
+        <w:t xml:space="preserve"> </w:t>
+      </w:r>
+      <w:r>
+        <w:rPr>
+          <w:rFonts w:eastAsiaTheme="minorHAnsi"/>
+        </w:rPr>
+        <w:t xml:space="preserve">angular </w:t>
+      </w:r>
+      <w:r>
+        <w:rPr>
+          <w:rFonts w:eastAsiaTheme="minorHAnsi"/>
+        </w:rPr>
+        <w:t xml:space="preserve">velocity </w:t>
+      </w:r>
+      <w:r>
+        <w:rPr>
+          <w:rFonts w:eastAsiaTheme="minorHAnsi"/>
+        </w:rPr>
+        <w:t>[22]</w:t>
+      </w:r>
+      <w:r>
+        <w:rPr>
+          <w:rFonts w:eastAsiaTheme="minorHAnsi"/>
+        </w:rPr>
+        <w:t xml:space="preserve">. </w:t>
+      </w:r>
+      <w:r>
+        <w:t xml:space="preserve">The moment of </w:t>
+      </w:r>
+      <w:r>
+        <w:t>inertia</w:t>
+      </w:r>
+      <w:r>
+        <w:t xml:space="preserve"> tensor is the mathematical expression</w:t>
+      </w:r>
+      <w:r>
+        <w:t xml:space="preserve">, represented as a 3x3 matrix, that </w:t>
       </w:r>
       <w:r>
         <w:lastRenderedPageBreak/>
-        <w:t xml:space="preserve">desired airplane. </w:t>
-      </w:r>
-      <w:r>
-        <w:t xml:space="preserve">For example, </w:t>
-      </w:r>
-      <w:r>
-        <w:t>the airplanes total wing area will affect both lift and drag forces</w:t>
-      </w:r>
-      <w:r>
-        <w:t>, and mass will affect gravity</w:t>
-      </w:r>
-      <w:r>
-        <w:t xml:space="preserve">. </w:t>
-      </w:r>
-    </w:p>
-    <w:p>
-      <w:pPr>
-        <w:ind w:firstLine="720"/>
-      </w:pPr>
-      <w:r>
-        <w:t>In terms of 3D, mass properties become more complicated. T</w:t>
-      </w:r>
-      <w:r>
-        <w:t xml:space="preserve">he </w:t>
-      </w:r>
-      <w:r>
-        <w:t xml:space="preserve">rigid body </w:t>
-      </w:r>
-      <w:r>
-        <w:t>airplane</w:t>
-      </w:r>
-      <w:r>
-        <w:t>’s</w:t>
-      </w:r>
-      <w:r>
-        <w:t xml:space="preserve"> </w:t>
-      </w:r>
-      <w:r>
-        <w:rPr>
-          <w:rFonts w:eastAsiaTheme="minorHAnsi"/>
-        </w:rPr>
-        <w:t xml:space="preserve">center of gravity </w:t>
-      </w:r>
-      <w:r>
-        <w:rPr>
-          <w:rFonts w:eastAsiaTheme="minorHAnsi"/>
-        </w:rPr>
-        <w:t>needs to be calculated, along with airplane’s</w:t>
-      </w:r>
-      <w:r>
-        <w:rPr>
-          <w:rFonts w:eastAsiaTheme="minorHAnsi"/>
-        </w:rPr>
-        <w:t xml:space="preserve"> moment of inertia tensor. T</w:t>
-      </w:r>
-      <w:r>
-        <w:rPr>
-          <w:rFonts w:eastAsiaTheme="minorHAnsi"/>
-        </w:rPr>
-        <w:t>he center of gravity, or</w:t>
-      </w:r>
-      <w:r>
-        <w:rPr>
-          <w:rFonts w:eastAsiaTheme="minorHAnsi"/>
-        </w:rPr>
-        <w:t xml:space="preserve"> center of mass, </w:t>
-      </w:r>
-      <w:r>
-        <w:rPr>
-          <w:rFonts w:eastAsiaTheme="minorHAnsi"/>
-        </w:rPr>
-        <w:t xml:space="preserve">is where the forces are applied on the airplane. The moment of inertia is essentially </w:t>
-      </w:r>
-      <w:r>
-        <w:rPr>
-          <w:rFonts w:eastAsiaTheme="minorHAnsi"/>
-        </w:rPr>
-        <w:t xml:space="preserve">the airplanes resistance to rotation. </w:t>
-      </w:r>
-      <w:r>
-        <w:rPr>
-          <w:rFonts w:eastAsiaTheme="minorHAnsi"/>
-        </w:rPr>
-        <w:t xml:space="preserve">It can also be described as a distribution of mass. </w:t>
-      </w:r>
-      <w:r>
-        <w:rPr>
-          <w:rFonts w:eastAsiaTheme="minorHAnsi"/>
-        </w:rPr>
-        <w:t xml:space="preserve">It is </w:t>
-      </w:r>
-      <w:r>
-        <w:rPr>
-          <w:rFonts w:eastAsiaTheme="minorHAnsi"/>
-        </w:rPr>
-        <w:t xml:space="preserve">the amount of torque needed </w:t>
-      </w:r>
-      <w:r>
-        <w:rPr>
-          <w:rFonts w:eastAsiaTheme="minorHAnsi"/>
-        </w:rPr>
-        <w:t xml:space="preserve">to make the airplane rotate </w:t>
-      </w:r>
-      <w:r>
-        <w:rPr>
-          <w:rFonts w:eastAsiaTheme="minorHAnsi"/>
-        </w:rPr>
-        <w:t xml:space="preserve">about </w:t>
-      </w:r>
-      <w:r>
-        <w:rPr>
-          <w:rFonts w:eastAsiaTheme="minorHAnsi"/>
-        </w:rPr>
-        <w:t xml:space="preserve">an axis </w:t>
-      </w:r>
-      <w:r>
-        <w:rPr>
-          <w:rFonts w:eastAsiaTheme="minorHAnsi"/>
-        </w:rPr>
-        <w:t xml:space="preserve">relative </w:t>
-      </w:r>
-      <w:r>
-        <w:rPr>
-          <w:rFonts w:eastAsiaTheme="minorHAnsi"/>
-        </w:rPr>
-        <w:t>to another point (</w:t>
-      </w:r>
-      <w:r>
-        <w:rPr>
-          <w:rFonts w:eastAsiaTheme="minorHAnsi"/>
-        </w:rPr>
-        <w:t xml:space="preserve">i.e. </w:t>
-      </w:r>
-      <w:r>
-        <w:rPr>
-          <w:rFonts w:eastAsiaTheme="minorHAnsi"/>
-        </w:rPr>
-        <w:t>center of mass</w:t>
-      </w:r>
-      <w:r>
-        <w:rPr>
-          <w:rFonts w:eastAsiaTheme="minorHAnsi"/>
-        </w:rPr>
-        <w:t xml:space="preserve">). </w:t>
-      </w:r>
-      <w:r>
-        <w:rPr>
-          <w:rFonts w:eastAsiaTheme="minorHAnsi"/>
-        </w:rPr>
-        <w:t xml:space="preserve">The measure of how </w:t>
-      </w:r>
-      <w:r>
-        <w:rPr>
-          <w:rFonts w:eastAsiaTheme="minorHAnsi"/>
-        </w:rPr>
-        <w:t>fast the airplane</w:t>
-      </w:r>
-      <w:r>
-        <w:rPr>
-          <w:rFonts w:eastAsiaTheme="minorHAnsi"/>
-        </w:rPr>
-        <w:t xml:space="preserve"> actually</w:t>
-      </w:r>
-      <w:r>
-        <w:rPr>
-          <w:rFonts w:eastAsiaTheme="minorHAnsi"/>
-        </w:rPr>
-        <w:t xml:space="preserve"> rotates</w:t>
-      </w:r>
-      <w:r>
-        <w:rPr>
-          <w:rFonts w:eastAsiaTheme="minorHAnsi"/>
-        </w:rPr>
-        <w:t xml:space="preserve"> </w:t>
-      </w:r>
-      <w:r>
-        <w:rPr>
-          <w:rFonts w:eastAsiaTheme="minorHAnsi"/>
-        </w:rPr>
-        <w:t>is</w:t>
-      </w:r>
-      <w:r>
-        <w:rPr>
-          <w:rFonts w:eastAsiaTheme="minorHAnsi"/>
-        </w:rPr>
-        <w:t xml:space="preserve"> called</w:t>
-      </w:r>
-      <w:r>
-        <w:rPr>
-          <w:rFonts w:eastAsiaTheme="minorHAnsi"/>
-        </w:rPr>
-        <w:t xml:space="preserve"> </w:t>
-      </w:r>
-      <w:r>
-        <w:rPr>
-          <w:rFonts w:eastAsiaTheme="minorHAnsi"/>
-        </w:rPr>
-        <w:t xml:space="preserve">angular </w:t>
-      </w:r>
-      <w:r>
-        <w:rPr>
-          <w:rFonts w:eastAsiaTheme="minorHAnsi"/>
-        </w:rPr>
-        <w:t xml:space="preserve">velocity </w:t>
-      </w:r>
-      <w:r>
-        <w:rPr>
-          <w:rFonts w:eastAsiaTheme="minorHAnsi"/>
-        </w:rPr>
-        <w:t>[22]</w:t>
-      </w:r>
-      <w:r>
-        <w:rPr>
-          <w:rFonts w:eastAsiaTheme="minorHAnsi"/>
-        </w:rPr>
-        <w:t xml:space="preserve">. </w:t>
-      </w:r>
-      <w:r>
-        <w:t xml:space="preserve">The moment of </w:t>
-      </w:r>
-      <w:r>
-        <w:t>inertia</w:t>
-      </w:r>
-      <w:r>
-        <w:t xml:space="preserve"> tensor is the mathematical expression</w:t>
-      </w:r>
-      <w:r>
-        <w:t xml:space="preserve">, represented as a 3x3 matrix, that </w:t>
-      </w:r>
-      <w:r>
         <w:t>has magnitude and direction</w:t>
       </w:r>
       <w:r>
@@ -8034,7 +8382,6 @@
           <w:noProof/>
           <w:szCs w:val="24"/>
         </w:rPr>
-        <w:lastRenderedPageBreak/>
         <w:drawing>
           <wp:inline distT="0" distB="0" distL="0" distR="0" wp14:anchorId="1A37CB40" wp14:editId="7AD90581">
             <wp:extent cx="2393583" cy="2038350"/>
@@ -8252,6 +8599,7 @@
         <w:rPr>
           <w:rFonts w:eastAsiaTheme="minorHAnsi"/>
         </w:rPr>
+        <w:lastRenderedPageBreak/>
         <w:t xml:space="preserve">Gravity is simply based on mass of the airplane and the acceleration of gravity, which is a constant -9.8 </w:t>
       </w:r>
       <w:r>
@@ -8399,11 +8747,7 @@
         <w:t>differential equations</w:t>
       </w:r>
       <w:r>
-        <w:t xml:space="preserve"> using numerical integration algorithms [20]. The integration of the equations of motion are considered an approximation because there is always some error introduced depending on </w:t>
-      </w:r>
-      <w:r>
-        <w:lastRenderedPageBreak/>
-        <w:t xml:space="preserve">the technique chosen [14]. </w:t>
+        <w:t xml:space="preserve"> using numerical integration algorithms [20]. The integration of the equations of motion are considered an approximation because there is always some error introduced depending on the technique chosen [14]. </w:t>
       </w:r>
       <w:r>
         <w:t xml:space="preserve">Simply put, the integration of the equations of motion, given everything else talked about, approximates the future velocity and position based on the previous values from the last tick of the simulation [26].  </w:t>
@@ -8430,10 +8774,7 @@
         <w:t>at there are more steps and a larger</w:t>
       </w:r>
       <w:r>
-        <w:t xml:space="preserve"> buildup of numerical precision error</w:t>
-      </w:r>
-      <w:r>
-        <w:t xml:space="preserve">. With that said, there is a practical balance as </w:t>
+        <w:t xml:space="preserve"> buildup of numerical precision error. With that said, there is a practical balance as </w:t>
       </w:r>
       <w:r>
         <w:t>to what</w:t>
@@ -8450,6 +8791,7 @@
     </w:p>
     <w:p>
       <w:r>
+        <w:lastRenderedPageBreak/>
         <w:tab/>
         <w:t xml:space="preserve">With numerical stability in mind, the time step chosen for </w:t>
       </w:r>
@@ -8486,8 +8828,6 @@
       <w:r>
         <w:t xml:space="preserve"> (33 ms)</w:t>
       </w:r>
-      <w:bookmarkStart w:id="116" w:name="_GoBack"/>
-      <w:bookmarkEnd w:id="116"/>
       <w:r>
         <w:t xml:space="preserve"> </w:t>
       </w:r>
@@ -8498,13 +8838,7 @@
         <w:t xml:space="preserve"> This basically means we have a fixed change in time from tick to tick. </w:t>
       </w:r>
       <w:r>
-        <w:t xml:space="preserve"> </w:t>
-      </w:r>
-      <w:r>
-        <w:t xml:space="preserve">This strategy </w:t>
-      </w:r>
-      <w:r>
-        <w:t>was chosen for simplicity sake. T</w:t>
+        <w:t>This strategy was chosen for simplicity sake. T</w:t>
       </w:r>
       <w:r>
         <w:t xml:space="preserve">his strategy works </w:t>
@@ -8575,7 +8909,6 @@
     </w:p>
     <w:p>
       <w:r>
-        <w:lastRenderedPageBreak/>
         <w:tab/>
         <w:t>There are multiple methods to</w:t>
       </w:r>
@@ -8628,12 +8961,6 @@
         <w:t xml:space="preserve"> and Palmer’s textbook</w:t>
       </w:r>
       <w:r>
-        <w:t xml:space="preserve"> </w:t>
-      </w:r>
-      <w:r>
-        <w:t>[14]</w:t>
-      </w:r>
-      <w:r>
         <w:t>.</w:t>
       </w:r>
       <w:r>
@@ -8721,6 +9048,7 @@
         <w:jc w:val="left"/>
       </w:pPr>
       <w:r>
+        <w:lastRenderedPageBreak/>
         <w:t>2.2.5 Fidelity</w:t>
       </w:r>
     </w:p>
@@ -8853,7 +9181,6 @@
     </w:p>
     <w:p>
       <w:r>
-        <w:lastRenderedPageBreak/>
         <w:t>(</w:t>
       </w:r>
       <w:r>
@@ -8880,7 +9207,7 @@
           <w:rFonts w:eastAsiaTheme="minorHAnsi"/>
         </w:rPr>
       </w:pPr>
-      <w:bookmarkStart w:id="117" w:name="_Toc52493308"/>
+      <w:bookmarkStart w:id="116" w:name="_Toc52493308"/>
       <w:r>
         <w:rPr>
           <w:rFonts w:eastAsiaTheme="minorHAnsi"/>
@@ -8893,7 +9220,7 @@
         </w:rPr>
         <w:t xml:space="preserve"> Entity Component System</w:t>
       </w:r>
-      <w:bookmarkEnd w:id="117"/>
+      <w:bookmarkEnd w:id="116"/>
     </w:p>
     <w:p>
       <w:pPr>
@@ -8987,6 +9314,7 @@
         <w:jc w:val="left"/>
       </w:pPr>
       <w:r>
+        <w:lastRenderedPageBreak/>
         <w:t>2.3.1 Object-Oriented Problem</w:t>
       </w:r>
     </w:p>
@@ -9001,7 +9329,7 @@
         <w:rPr>
           <w:rFonts w:eastAsiaTheme="minorHAnsi"/>
         </w:rPr>
-        <w:t>For example, s</w:t>
+        <w:t>S</w:t>
       </w:r>
       <w:r>
         <w:rPr>
@@ -9052,7 +9380,6 @@
         <w:jc w:val="left"/>
       </w:pPr>
       <w:r>
-        <w:lastRenderedPageBreak/>
         <w:t>2.3.2</w:t>
       </w:r>
       <w:r>
@@ -9088,7 +9415,14 @@
         <w:rPr>
           <w:rFonts w:eastAsiaTheme="minorHAnsi"/>
         </w:rPr>
-        <w:t>You start with an Entity, which represent concrete objects in the world, like a bullet. Entities on their own are useless; they are just containers which Components can be added to. Components hold data and represent a feature. For example, Position is a Component of an Entity. The Components called Position, Render, and Spawning may be added to the Bullet Entity. The mixing and matching of Components can create unique Entities. A Player Entity can be created by adding the Components Position, Render, and Health. Systems are what give functionality to an ECS architecture. A System could be created called Render, which handles all of the rendering functionality of the world. Or a System called Health could handle all of the health functions. Systems have something called a filter. Filters look for every Entity which has some combination of specified Components. For example, the Render System’s filter wants to find every Entity with the Render data Component and Position data Component. Once these Entities are found, they are returned to the Render System to perform some job on it [11]. This is this example visualized [11]:</w:t>
+        <w:t xml:space="preserve">You start with an Entity, which represent concrete objects in the world, like a bullet. Entities on their own are useless; they are just containers which Components can be added to. Components hold data and represent a feature. For example, Position is a Component of an Entity. The Components called Position, Render, and Spawning may be added to the Bullet Entity. The mixing and matching of Components can create unique Entities. A Player Entity can be created by adding the Components Position, Render, and Health. Systems are what give functionality to an ECS architecture. A System could be created called Render, which handles all of the rendering functionality of the world. Or a System called Health could </w:t>
+      </w:r>
+      <w:r>
+        <w:rPr>
+          <w:rFonts w:eastAsiaTheme="minorHAnsi"/>
+        </w:rPr>
+        <w:lastRenderedPageBreak/>
+        <w:t>handle all of the health functions. Systems have something called a filter. Filters look for every Entity which has some combination of specified Components. For example, the Render System’s filter wants to find every Entity with the Render data Component and Position data Component. Once these Entities are found, they are returned to the Render System to perform some job on it [11]. This is this example visualized [11]:</w:t>
       </w:r>
     </w:p>
     <w:p>
@@ -9101,7 +9435,6 @@
           <w:rFonts w:eastAsiaTheme="minorHAnsi"/>
           <w:noProof/>
         </w:rPr>
-        <w:lastRenderedPageBreak/>
         <w:drawing>
           <wp:inline distT="0" distB="0" distL="0" distR="0" wp14:anchorId="34E06F82" wp14:editId="2122A658">
             <wp:extent cx="3423429" cy="2489200"/>
@@ -9154,7 +9487,7 @@
           <w:b w:val="0"/>
         </w:rPr>
       </w:pPr>
-      <w:bookmarkStart w:id="118" w:name="_Toc52493292"/>
+      <w:bookmarkStart w:id="117" w:name="_Toc52493292"/>
       <w:r>
         <w:rPr>
           <w:b w:val="0"/>
@@ -9198,7 +9531,7 @@
         </w:rPr>
         <w:t>: Entity Component System Visualized</w:t>
       </w:r>
-      <w:bookmarkEnd w:id="118"/>
+      <w:bookmarkEnd w:id="117"/>
     </w:p>
     <w:p>
       <w:pPr>
@@ -9211,7 +9544,13 @@
         <w:rPr>
           <w:rFonts w:eastAsiaTheme="minorHAnsi"/>
         </w:rPr>
-        <w:t xml:space="preserve">As seen in Figure 1, the Systems are separate from the Components. The Systems, when performing a job, does not care what Entity it is operating on. The whole point is that the </w:t>
+        <w:t>As seen in Figure 7</w:t>
+      </w:r>
+      <w:r>
+        <w:rPr>
+          <w:rFonts w:eastAsiaTheme="minorHAnsi"/>
+        </w:rPr>
+        <w:t xml:space="preserve">, the Systems are separate from the Components. The Systems, when performing a job, does not care what Entity it is operating on. The whole point is that the </w:t>
       </w:r>
       <w:r>
         <w:rPr>
@@ -9262,13 +9601,8 @@
         <w:jc w:val="left"/>
       </w:pPr>
       <w:r>
-        <w:t>2.3.3 Flight Dynamics Model</w:t>
-      </w:r>
-      <w:r>
-        <w:t>s</w:t>
-      </w:r>
-      <w:r>
-        <w:t xml:space="preserve"> as an Entity Component System</w:t>
+        <w:lastRenderedPageBreak/>
+        <w:t>2.3.3 Flight Dynamics Model as an Entity Component System</w:t>
       </w:r>
     </w:p>
     <w:p>
@@ -9336,14 +9670,7 @@
         <w:rPr>
           <w:rFonts w:eastAsiaTheme="minorHAnsi"/>
         </w:rPr>
-        <w:t xml:space="preserve">(i.e. airspeed, altitude), data being modified by keypresses (i.e. </w:t>
-      </w:r>
-      <w:r>
-        <w:rPr>
-          <w:rFonts w:eastAsiaTheme="minorHAnsi"/>
-        </w:rPr>
-        <w:lastRenderedPageBreak/>
-        <w:t xml:space="preserve">thrust, rotations), </w:t>
+        <w:t xml:space="preserve">(i.e. airspeed, altitude), data being modified by keypresses (i.e. thrust, rotations), </w:t>
       </w:r>
       <w:r>
         <w:rPr>
@@ -9448,6 +9775,11 @@
       </w:r>
     </w:p>
     <w:p>
+      <w:pPr>
+        <w:rPr>
+          <w:rFonts w:eastAsiaTheme="minorHAnsi"/>
+        </w:rPr>
+      </w:pPr>
       <w:r>
         <w:rPr>
           <w:rFonts w:eastAsiaTheme="minorHAnsi"/>
@@ -9626,10 +9958,122 @@
     </w:p>
     <w:p>
       <w:pPr>
+        <w:pStyle w:val="Heading3"/>
+        <w:jc w:val="left"/>
+      </w:pPr>
+      <w:r>
+        <w:t>2.3.5 ECS Overall</w:t>
+      </w:r>
+    </w:p>
+    <w:p>
+      <w:r>
+        <w:tab/>
+        <w:t>The ECS architecture has proven itself as a domin</w:t>
+      </w:r>
+      <w:r>
+        <w:t>ant strategy in improving game programming</w:t>
+      </w:r>
+      <w:r>
+        <w:t>. I</w:t>
+      </w:r>
+      <w:r>
+        <w:t xml:space="preserve">t allows </w:t>
+      </w:r>
+      <w:r>
+        <w:t>s</w:t>
+      </w:r>
+      <w:r>
+        <w:t>imple</w:t>
+      </w:r>
+      <w:r>
+        <w:t xml:space="preserve"> </w:t>
+      </w:r>
+      <w:r>
+        <w:t xml:space="preserve">parallelization of </w:t>
+      </w:r>
+      <w:r>
+        <w:t>complex S</w:t>
+      </w:r>
+      <w:r>
+        <w:t>ystems</w:t>
+      </w:r>
+      <w:r>
+        <w:t xml:space="preserve">, </w:t>
+      </w:r>
+      <w:r>
+        <w:t>simple code modification</w:t>
+      </w:r>
+      <w:r>
+        <w:t>, and quick accesses to the data that matters.</w:t>
+      </w:r>
+      <w:r>
+        <w:t xml:space="preserve"> </w:t>
+      </w:r>
+      <w:r>
+        <w:t xml:space="preserve">With all of these useful attributes, however, ECS does come with some downsides. The learning curve of ECS is absolutely present. To go from coding OOP to ECS, one must change their way of </w:t>
+      </w:r>
+      <w:r>
+        <w:lastRenderedPageBreak/>
+        <w:t>thinking because there is no inheritance,</w:t>
+      </w:r>
+      <w:r>
+        <w:t xml:space="preserve"> which </w:t>
+      </w:r>
+      <w:r>
+        <w:t xml:space="preserve">every programmer is already </w:t>
+      </w:r>
+      <w:r>
+        <w:t>experienced in.</w:t>
+      </w:r>
+      <w:r>
+        <w:t xml:space="preserve"> </w:t>
+      </w:r>
+      <w:r>
+        <w:t>Also, p</w:t>
+      </w:r>
+      <w:r>
+        <w:t xml:space="preserve">lanning ahead when coding in ECS is a necessity; one must know what systems will use what components, and changing components after the fact is not ideal. </w:t>
+      </w:r>
+      <w:r>
+        <w:t>Since Systems are sometimes dependent on each other to complete, it may be difficult to add another System in the middle of two consecutive Systems</w:t>
+      </w:r>
+      <w:r>
+        <w:t xml:space="preserve">. Planning ahead could help to avoid that situation. </w:t>
+      </w:r>
+      <w:r>
+        <w:t>Also, because parallelization is a big benefit of ECS, it may not be worth using ECS if a program does not need concurrency. For example, a program that computes something and only consist of one system</w:t>
+      </w:r>
+      <w:r>
+        <w:t xml:space="preserve"> does not benefit from being a</w:t>
+      </w:r>
+      <w:r>
+        <w:t xml:space="preserve">n ECS. </w:t>
+      </w:r>
+      <w:r>
+        <w:t xml:space="preserve">But overall, </w:t>
+      </w:r>
+      <w:r>
+        <w:t>ECS</w:t>
+      </w:r>
+      <w:r>
+        <w:t xml:space="preserve"> </w:t>
+      </w:r>
+      <w:r>
+        <w:t xml:space="preserve">can introduce some nice benefits once the programmer wraps their head around it. </w:t>
+      </w:r>
+    </w:p>
+    <w:p>
+      <w:r>
+        <w:tab/>
+      </w:r>
+    </w:p>
+    <w:p/>
+    <w:p>
+      <w:pPr>
         <w:pStyle w:val="Heading2"/>
         <w:spacing w:before="0"/>
       </w:pPr>
-      <w:bookmarkStart w:id="119" w:name="_Toc52493309"/>
+      <w:bookmarkStart w:id="118" w:name="_Toc52493309"/>
       <w:r>
         <w:t>2.4</w:t>
       </w:r>
@@ -9639,7 +10083,7 @@
       <w:r>
         <w:t>Rust</w:t>
       </w:r>
-      <w:bookmarkEnd w:id="119"/>
+      <w:bookmarkEnd w:id="118"/>
     </w:p>
     <w:p>
       <w:r>
@@ -10391,7 +10835,7 @@
           <w:szCs w:val="24"/>
         </w:rPr>
       </w:pPr>
-      <w:bookmarkStart w:id="120" w:name="_Ref49697517"/>
+      <w:bookmarkStart w:id="119" w:name="_Ref49697517"/>
       <w:r>
         <w:t>E</w:t>
       </w:r>
@@ -10401,7 +10845,7 @@
       <w:r>
         <w:t xml:space="preserve"> one mutable reference</w:t>
       </w:r>
-      <w:bookmarkEnd w:id="120"/>
+      <w:bookmarkEnd w:id="119"/>
     </w:p>
     <w:p>
       <w:pPr>
@@ -10682,19 +11126,13 @@
         <w:t>]</w:t>
       </w:r>
       <w:r>
-        <w:t xml:space="preserve">. But the compiler is like a safety net because once the code compiles, the programmer knows it is safe and correct. </w:t>
-      </w:r>
-      <w:r>
-        <w:t>Less time is spent fixing bugs, and more time is spent getting the compiler right</w:t>
-      </w:r>
-      <w:r>
-        <w:t xml:space="preserve"> [4</w:t>
-      </w:r>
-      <w:r>
-        <w:t>]</w:t>
-      </w:r>
-      <w:r>
         <w:t xml:space="preserve">. </w:t>
+      </w:r>
+      <w:r>
+        <w:t xml:space="preserve">So less time is spent fixing bugs, and more time is spent getting the compiler right. </w:t>
+      </w:r>
+      <w:r>
+        <w:t xml:space="preserve">But the compiler is like a safety net because once the code compiles, the programmer knows it is safe and correct. </w:t>
       </w:r>
     </w:p>
     <w:p>
@@ -10799,7 +11237,7 @@
           <w:rFonts w:eastAsiaTheme="minorHAnsi"/>
         </w:rPr>
       </w:pPr>
-      <w:bookmarkStart w:id="121" w:name="_Toc52493310"/>
+      <w:bookmarkStart w:id="120" w:name="_Toc52493310"/>
       <w:r>
         <w:rPr>
           <w:rFonts w:eastAsiaTheme="minorHAnsi"/>
@@ -10812,7 +11250,7 @@
         </w:rPr>
         <w:t xml:space="preserve"> FlightGear</w:t>
       </w:r>
-      <w:bookmarkEnd w:id="121"/>
+      <w:bookmarkEnd w:id="120"/>
     </w:p>
     <w:p>
       <w:pPr>
@@ -10849,7 +11287,16 @@
         <w:t xml:space="preserve">. </w:t>
       </w:r>
       <w:r>
-        <w:t>FlightGear, although it has its own built-in FDM, is easily configurable to instead use an external, custom FDM.</w:t>
+        <w:t>FlightGear, although</w:t>
+      </w:r>
+      <w:r>
+        <w:t xml:space="preserve"> it has its own built-in FDM,</w:t>
+      </w:r>
+      <w:r>
+        <w:t xml:space="preserve"> is</w:t>
+      </w:r>
+      <w:r>
+        <w:t xml:space="preserve"> easily configurable to instead use an external, custom FDM.</w:t>
       </w:r>
       <w:r>
         <w:t xml:space="preserve"> FlightGear</w:t>
@@ -11087,7 +11534,7 @@
           <w:rFonts w:eastAsiaTheme="minorHAnsi"/>
         </w:rPr>
       </w:pPr>
-      <w:bookmarkStart w:id="122" w:name="_Toc52493311"/>
+      <w:bookmarkStart w:id="121" w:name="_Toc52493311"/>
       <w:r>
         <w:rPr>
           <w:rFonts w:eastAsiaTheme="minorHAnsi"/>
@@ -11112,7 +11559,7 @@
         </w:rPr>
         <w:t xml:space="preserve"> with Rust</w:t>
       </w:r>
-      <w:bookmarkEnd w:id="122"/>
+      <w:bookmarkEnd w:id="121"/>
     </w:p>
     <w:p>
       <w:pPr>
@@ -11438,20 +11885,21 @@
       <w:pPr>
         <w:pStyle w:val="Heading1"/>
       </w:pPr>
-      <w:bookmarkStart w:id="123" w:name="_Toc496074964"/>
-      <w:bookmarkStart w:id="124" w:name="_Toc496075138"/>
-      <w:bookmarkStart w:id="125" w:name="_Toc496075296"/>
-      <w:bookmarkStart w:id="126" w:name="_Toc496075361"/>
-      <w:bookmarkStart w:id="127" w:name="_Toc496080605"/>
-      <w:bookmarkStart w:id="128" w:name="_Toc497120308"/>
-      <w:bookmarkStart w:id="129" w:name="_Toc503248605"/>
-      <w:bookmarkStart w:id="130" w:name="_Toc504131180"/>
-      <w:bookmarkStart w:id="131" w:name="_Toc504131382"/>
-      <w:bookmarkStart w:id="132" w:name="_Toc504131537"/>
-      <w:bookmarkStart w:id="133" w:name="_Toc52493312"/>
+      <w:bookmarkStart w:id="122" w:name="_Toc496074964"/>
+      <w:bookmarkStart w:id="123" w:name="_Toc496075138"/>
+      <w:bookmarkStart w:id="124" w:name="_Toc496075296"/>
+      <w:bookmarkStart w:id="125" w:name="_Toc496075361"/>
+      <w:bookmarkStart w:id="126" w:name="_Toc496080605"/>
+      <w:bookmarkStart w:id="127" w:name="_Toc497120308"/>
+      <w:bookmarkStart w:id="128" w:name="_Toc503248605"/>
+      <w:bookmarkStart w:id="129" w:name="_Toc504131180"/>
+      <w:bookmarkStart w:id="130" w:name="_Toc504131382"/>
+      <w:bookmarkStart w:id="131" w:name="_Toc504131537"/>
+      <w:bookmarkStart w:id="132" w:name="_Toc52493312"/>
       <w:r>
         <w:t>III.  Methodology</w:t>
       </w:r>
+      <w:bookmarkEnd w:id="122"/>
       <w:bookmarkEnd w:id="123"/>
       <w:bookmarkEnd w:id="124"/>
       <w:bookmarkEnd w:id="125"/>
@@ -11462,35 +11910,364 @@
       <w:bookmarkEnd w:id="130"/>
       <w:bookmarkEnd w:id="131"/>
       <w:bookmarkEnd w:id="132"/>
+    </w:p>
+    <w:p>
+      <w:pPr>
+        <w:pStyle w:val="Heading2"/>
+        <w:spacing w:before="0"/>
+      </w:pPr>
+      <w:r>
+        <w:t>3.1 Chapter Overview</w:t>
+      </w:r>
+    </w:p>
+    <w:p>
+      <w:r>
+        <w:tab/>
+        <w:t xml:space="preserve">This chapter will discuss the research methods used in this thesis, including what has been accomplished and how it has been accomplished. </w:t>
+      </w:r>
+    </w:p>
+    <w:p>
+      <w:pPr>
+        <w:pStyle w:val="Heading2"/>
+        <w:spacing w:before="0"/>
+      </w:pPr>
+      <w:r>
+        <w:t>3.2</w:t>
+      </w:r>
+      <w:r>
+        <w:t xml:space="preserve"> </w:t>
+      </w:r>
+      <w:r>
+        <w:t>Building the FDM</w:t>
+      </w:r>
+    </w:p>
+    <w:p>
+      <w:pPr>
+        <w:ind w:firstLine="720"/>
+      </w:pPr>
+      <w:r>
+        <w:t xml:space="preserve">The approach to building a </w:t>
+      </w:r>
+      <w:r>
+        <w:t xml:space="preserve">FDM </w:t>
+      </w:r>
+      <w:r>
+        <w:t>in Rust began</w:t>
+      </w:r>
+      <w:r>
+        <w:t xml:space="preserve"> with research in the programming of flight physics, which is typically implemented in games or simulations. There are two textbooks of great interest: </w:t>
+      </w:r>
+      <w:r>
+        <w:rPr>
+          <w:i/>
+        </w:rPr>
+        <w:t>Physics for Game Developers</w:t>
+      </w:r>
+      <w:r>
+        <w:t xml:space="preserve"> by David M. Bourg, and </w:t>
+      </w:r>
+      <w:r>
+        <w:rPr>
+          <w:i/>
+        </w:rPr>
+        <w:t>Physics for Game Programmers</w:t>
+      </w:r>
+      <w:r>
+        <w:t xml:space="preserve"> by Grant Palmer. Both of these books </w:t>
+      </w:r>
+      <w:r>
+        <w:t>provide</w:t>
+      </w:r>
+      <w:r>
+        <w:t>d</w:t>
+      </w:r>
+      <w:r>
+        <w:t xml:space="preserve"> the code for an </w:t>
+      </w:r>
+      <w:r>
+        <w:t xml:space="preserve">FDM capable of being implemented in software. The main fundamental difference between the models is that Palmer’s model is in 2D, while Bourg’s model is in 3D. This means </w:t>
+      </w:r>
+      <w:r>
+        <w:t xml:space="preserve">that the 2D model only could move </w:t>
+      </w:r>
+      <w:r>
+        <w:t xml:space="preserve">the airplane forward, and up and down. But the 3D model </w:t>
+      </w:r>
+      <w:r>
+        <w:t>introduced</w:t>
+      </w:r>
+      <w:r>
+        <w:t xml:space="preserve"> the third dimension which allows the airplane to travel laterally, as wel</w:t>
+      </w:r>
+      <w:r>
+        <w:t>l. This third dimension requires</w:t>
+      </w:r>
+      <w:r>
+        <w:t xml:space="preserve"> the use of more c</w:t>
+      </w:r>
+      <w:r>
+        <w:t xml:space="preserve">omplicated physics to track the </w:t>
+      </w:r>
+      <w:r>
+        <w:t>airplanes orientation</w:t>
+      </w:r>
+      <w:r>
+        <w:t xml:space="preserve"> from rotations</w:t>
+      </w:r>
+      <w:r>
+        <w:t xml:space="preserve">. </w:t>
+      </w:r>
+      <w:r>
+        <w:t>Because of the 3D FDM was more complicated, t</w:t>
+      </w:r>
+      <w:r>
+        <w:t>he 2D FDM</w:t>
+      </w:r>
+      <w:r>
+        <w:t xml:space="preserve"> served merely as a</w:t>
+      </w:r>
+      <w:r>
+        <w:t xml:space="preserve"> stepping stone to become comfortable with Rust, flight physics, and ECS.</w:t>
+      </w:r>
+      <w:r>
+        <w:t xml:space="preserve"> The 3D FDM is what will be demonstrated and tested, but it is worth mentioning that a 2D FDM was built</w:t>
+      </w:r>
+      <w:r>
+        <w:t xml:space="preserve"> as a byproduct</w:t>
+      </w:r>
+      <w:r>
+        <w:t xml:space="preserve">. </w:t>
+      </w:r>
+    </w:p>
+    <w:p>
+      <w:pPr>
+        <w:ind w:firstLine="720"/>
+      </w:pPr>
+      <w:r>
+        <w:t>With both FDMs available for reference, they can be wri</w:t>
+      </w:r>
+      <w:r>
+        <w:t>tten and implemented in Rust. But we began</w:t>
+      </w:r>
+      <w:r>
+        <w:t xml:space="preserve"> with Palmer’s model because it is less complicated to handle 2D </w:t>
+      </w:r>
+      <w:r>
+        <w:lastRenderedPageBreak/>
+        <w:t>rather than</w:t>
+      </w:r>
+      <w:r>
+        <w:t xml:space="preserve"> 3D. </w:t>
+      </w:r>
+      <w:r>
+        <w:t xml:space="preserve">The 2D model was completed without the use of ECS at first in order to focus on getting the simulation to simply work first. </w:t>
+      </w:r>
+      <w:r>
+        <w:t xml:space="preserve">With that done, </w:t>
+      </w:r>
+      <w:r>
+        <w:t xml:space="preserve">however, </w:t>
+      </w:r>
+      <w:r>
+        <w:t>the FDM was</w:t>
+      </w:r>
+      <w:r>
+        <w:t xml:space="preserve"> be written as</w:t>
+      </w:r>
+      <w:r>
+        <w:t xml:space="preserve"> an ECS using </w:t>
+      </w:r>
+      <w:r>
+        <w:t xml:space="preserve">the Rust crate called </w:t>
+      </w:r>
+      <w:r>
+        <w:t>SPECS. Ideally, one would begin programming their software from the ground up as an ECS. However, with a</w:t>
+      </w:r>
+      <w:r>
+        <w:t xml:space="preserve"> firm grasp of ECS and SPECS, it was mostly straightforward to transform the 2D FDM from</w:t>
+      </w:r>
+      <w:r>
+        <w:t xml:space="preserve"> OOP into an ECS. With the experienced gained from writing Palmer’s 2D model as an ECS, Bourg’s 3D model can be built in the same manner. There are very limited resources available describing the process of writing code as an ECS, especially in Rust. The resources used in this thesis boil down to YouTube videos sponsored by Unity, a high-profile proponent of the ECS architecture, and </w:t>
+      </w:r>
+      <w:r>
+        <w:rPr>
+          <w:i/>
+        </w:rPr>
+        <w:t>The Specs Book</w:t>
+      </w:r>
+      <w:r>
+        <w:t xml:space="preserve">, which is the official documentation on the SPECS framework for Rust. </w:t>
+      </w:r>
+    </w:p>
+    <w:p>
+      <w:pPr>
+        <w:pStyle w:val="Heading2"/>
+        <w:spacing w:before="0"/>
+      </w:pPr>
+      <w:r>
+        <w:t xml:space="preserve">3.2 </w:t>
+      </w:r>
+      <w:r>
+        <w:t>Demonstrating the FDM</w:t>
+      </w:r>
+    </w:p>
+    <w:p>
+      <w:pPr>
+        <w:ind w:firstLine="360"/>
+      </w:pPr>
+      <w:r>
+        <w:tab/>
+        <w:t xml:space="preserve">The proof of concept of the Rust based, ECS patterned 3D FDM is demonstrated by showing that it matches the flight data outputted by the FDM that it is based upon. </w:t>
+      </w:r>
+      <w:r>
+        <w:t xml:space="preserve">The code for baseline FDM is provided by David Bourg, the author of </w:t>
+      </w:r>
+      <w:r>
+        <w:rPr>
+          <w:i/>
+        </w:rPr>
+        <w:t>Physics for Game Developers</w:t>
+      </w:r>
+      <w:r>
+        <w:t xml:space="preserve">. It is written in C++ with an OOP design. </w:t>
+      </w:r>
+      <w:r>
+        <w:t xml:space="preserve">The simulator will be compiled and ran in Visual Studio 2019 Community Edition. The output of the simulator will be printed to console, whether that be in Linux or Windows.  </w:t>
+      </w:r>
+      <w:r>
+        <w:t xml:space="preserve">The specific data outputted will be: </w:t>
+      </w:r>
+    </w:p>
+    <w:p>
+      <w:pPr>
+        <w:pStyle w:val="ListParagraph"/>
+        <w:numPr>
+          <w:ilvl w:val="0"/>
+          <w:numId w:val="23"/>
+        </w:numPr>
+      </w:pPr>
+      <w:r>
+        <w:t>Position coordinates</w:t>
+      </w:r>
+    </w:p>
+    <w:p>
+      <w:pPr>
+        <w:pStyle w:val="ListParagraph"/>
+        <w:numPr>
+          <w:ilvl w:val="0"/>
+          <w:numId w:val="23"/>
+        </w:numPr>
+      </w:pPr>
+      <w:r>
+        <w:t>Euler angles</w:t>
+      </w:r>
+    </w:p>
+    <w:p>
+      <w:pPr>
+        <w:pStyle w:val="ListParagraph"/>
+        <w:numPr>
+          <w:ilvl w:val="0"/>
+          <w:numId w:val="23"/>
+        </w:numPr>
+      </w:pPr>
+      <w:r>
+        <w:t>Speed</w:t>
+      </w:r>
+    </w:p>
+    <w:p>
+      <w:pPr>
+        <w:pStyle w:val="ListParagraph"/>
+        <w:numPr>
+          <w:ilvl w:val="0"/>
+          <w:numId w:val="23"/>
+        </w:numPr>
+      </w:pPr>
+      <w:r>
+        <w:t>Force of thrust</w:t>
+      </w:r>
+    </w:p>
+    <w:p>
+      <w:pPr>
+        <w:pStyle w:val="ListParagraph"/>
+        <w:numPr>
+          <w:ilvl w:val="0"/>
+          <w:numId w:val="23"/>
+        </w:numPr>
+      </w:pPr>
+      <w:r>
+        <w:lastRenderedPageBreak/>
+        <w:t>Time elapsed</w:t>
+      </w:r>
+    </w:p>
+    <w:p>
+      <w:r>
+        <w:t>This data contains all that is necessary to demonstrate the alignment of our simulator with the baseline. The Position coordinates show that the airplane is in fact flying through space</w:t>
+      </w:r>
+      <w:r>
+        <w:t xml:space="preserve">. The Euler angles show that the quaternions are functioning correctly, that is, the rotations are working. </w:t>
+      </w:r>
+      <w:bookmarkStart w:id="133" w:name="_GoBack"/>
       <w:bookmarkEnd w:id="133"/>
     </w:p>
+    <w:p/>
+    <w:p>
+      <w:pPr>
+        <w:pStyle w:val="BodyText"/>
+      </w:pPr>
+      <w:r>
+        <w:t>Text</w:t>
+      </w:r>
+    </w:p>
+    <w:p>
+      <w:pPr>
+        <w:pStyle w:val="BodyText"/>
+      </w:pPr>
+      <w:r>
+        <w:t>Text</w:t>
+      </w:r>
+    </w:p>
+    <w:p>
+      <w:pPr>
+        <w:pStyle w:val="BodyText"/>
+      </w:pPr>
+    </w:p>
+    <w:p>
+      <w:pPr>
+        <w:pStyle w:val="Heading1"/>
+      </w:pPr>
+      <w:bookmarkStart w:id="134" w:name="_Toc52493316"/>
+      <w:r>
+        <w:t>IV.  Analysis and Results</w:t>
+      </w:r>
+      <w:bookmarkEnd w:id="134"/>
+    </w:p>
     <w:p>
       <w:pPr>
         <w:pStyle w:val="Heading2"/>
       </w:pPr>
-      <w:bookmarkStart w:id="134" w:name="_Toc52493313"/>
+      <w:bookmarkStart w:id="135" w:name="_Toc52493317"/>
       <w:r>
         <w:t>Chapter Overview</w:t>
       </w:r>
-      <w:bookmarkEnd w:id="134"/>
+      <w:bookmarkEnd w:id="135"/>
     </w:p>
     <w:p>
       <w:pPr>
         <w:pStyle w:val="BodyText"/>
       </w:pPr>
       <w:r>
-        <w:t>The purpose of this chapter is</w:t>
+        <w:t>Text</w:t>
       </w:r>
     </w:p>
     <w:p>
       <w:pPr>
         <w:pStyle w:val="Heading2"/>
       </w:pPr>
-      <w:bookmarkStart w:id="135" w:name="_Toc52493314"/>
-      <w:r>
-        <w:t>Test Subjects</w:t>
-      </w:r>
-      <w:bookmarkEnd w:id="135"/>
+      <w:bookmarkStart w:id="136" w:name="_Toc52493318"/>
+      <w:r>
+        <w:t>Results of Simulation Scenarios</w:t>
+      </w:r>
+      <w:bookmarkEnd w:id="136"/>
     </w:p>
     <w:p>
       <w:pPr>
@@ -11499,16 +12276,37 @@
       <w:r>
         <w:t>Text</w:t>
       </w:r>
+      <w:r>
+        <w:tab/>
+      </w:r>
     </w:p>
     <w:p>
       <w:pPr>
         <w:pStyle w:val="Heading2"/>
       </w:pPr>
-      <w:bookmarkStart w:id="136" w:name="_Toc52493315"/>
+      <w:bookmarkStart w:id="137" w:name="_Toc52493319"/>
+      <w:r>
+        <w:t>Investigative Questions Answered</w:t>
+      </w:r>
+      <w:bookmarkEnd w:id="137"/>
+    </w:p>
+    <w:p>
+      <w:pPr>
+        <w:pStyle w:val="BodyText"/>
+      </w:pPr>
+      <w:r>
+        <w:t>Text</w:t>
+      </w:r>
+    </w:p>
+    <w:p>
+      <w:pPr>
+        <w:pStyle w:val="Heading2"/>
+      </w:pPr>
+      <w:bookmarkStart w:id="138" w:name="_Toc52493320"/>
       <w:r>
         <w:t>Summary</w:t>
       </w:r>
-      <w:bookmarkEnd w:id="136"/>
+      <w:bookmarkEnd w:id="138"/>
     </w:p>
     <w:p>
       <w:pPr>
@@ -11517,31 +12315,48 @@
       <w:r>
         <w:t>Text</w:t>
       </w:r>
+      <w:r>
+        <w:t xml:space="preserve"> </w:t>
+      </w:r>
+    </w:p>
+    <w:p>
+      <w:pPr>
+        <w:pStyle w:val="Heading1"/>
+      </w:pPr>
+      <w:bookmarkStart w:id="139" w:name="_Toc52493321"/>
+      <w:r>
+        <w:t>V.  Conclusions and Recommendations</w:t>
+      </w:r>
+      <w:bookmarkEnd w:id="139"/>
+    </w:p>
+    <w:p>
+      <w:pPr>
+        <w:pStyle w:val="Heading2"/>
+      </w:pPr>
+      <w:bookmarkStart w:id="140" w:name="_Toc52493322"/>
+      <w:r>
+        <w:t>Chapter Overview</w:t>
+      </w:r>
+      <w:bookmarkEnd w:id="140"/>
     </w:p>
     <w:p>
       <w:pPr>
         <w:pStyle w:val="BodyText"/>
       </w:pPr>
-    </w:p>
-    <w:p>
-      <w:pPr>
-        <w:pStyle w:val="Heading1"/>
-      </w:pPr>
-      <w:bookmarkStart w:id="137" w:name="_Toc52493316"/>
-      <w:r>
-        <w:t>IV.  Analysis and Results</w:t>
-      </w:r>
-      <w:bookmarkEnd w:id="137"/>
+      <w:r>
+        <w:t>Text</w:t>
+      </w:r>
     </w:p>
     <w:p>
       <w:pPr>
         <w:pStyle w:val="Heading2"/>
       </w:pPr>
-      <w:bookmarkStart w:id="138" w:name="_Toc52493317"/>
-      <w:r>
-        <w:t>Chapter Overview</w:t>
-      </w:r>
-      <w:bookmarkEnd w:id="138"/>
+      <w:bookmarkStart w:id="141" w:name="_Toc52493323"/>
+      <w:r>
+        <w:lastRenderedPageBreak/>
+        <w:t>Conclusions of Research</w:t>
+      </w:r>
+      <w:bookmarkEnd w:id="141"/>
     </w:p>
     <w:p>
       <w:pPr>
@@ -11555,11 +12370,11 @@
       <w:pPr>
         <w:pStyle w:val="Heading2"/>
       </w:pPr>
-      <w:bookmarkStart w:id="139" w:name="_Toc52493318"/>
-      <w:r>
-        <w:t>Results of Simulation Scenarios</w:t>
-      </w:r>
-      <w:bookmarkEnd w:id="139"/>
+      <w:bookmarkStart w:id="142" w:name="_Toc52493324"/>
+      <w:r>
+        <w:t>Significance of Research</w:t>
+      </w:r>
+      <w:bookmarkEnd w:id="142"/>
     </w:p>
     <w:p>
       <w:pPr>
@@ -11568,19 +12383,16 @@
       <w:r>
         <w:t>Text</w:t>
       </w:r>
-      <w:r>
-        <w:tab/>
-      </w:r>
     </w:p>
     <w:p>
       <w:pPr>
         <w:pStyle w:val="Heading2"/>
       </w:pPr>
-      <w:bookmarkStart w:id="140" w:name="_Toc52493319"/>
-      <w:r>
-        <w:t>Investigative Questions Answered</w:t>
-      </w:r>
-      <w:bookmarkEnd w:id="140"/>
+      <w:bookmarkStart w:id="143" w:name="_Toc52493325"/>
+      <w:r>
+        <w:t>Recommendations for Action</w:t>
+      </w:r>
+      <w:bookmarkEnd w:id="143"/>
     </w:p>
     <w:p>
       <w:pPr>
@@ -11594,115 +12406,11 @@
       <w:pPr>
         <w:pStyle w:val="Heading2"/>
       </w:pPr>
-      <w:bookmarkStart w:id="141" w:name="_Toc52493320"/>
-      <w:r>
-        <w:t>Summary</w:t>
-      </w:r>
-      <w:bookmarkEnd w:id="141"/>
-    </w:p>
-    <w:p>
-      <w:pPr>
-        <w:pStyle w:val="BodyText"/>
-      </w:pPr>
-      <w:r>
-        <w:t>Text</w:t>
-      </w:r>
-      <w:r>
-        <w:t xml:space="preserve"> </w:t>
-      </w:r>
-    </w:p>
-    <w:p>
-      <w:pPr>
-        <w:pStyle w:val="Heading1"/>
-      </w:pPr>
-      <w:bookmarkStart w:id="142" w:name="_Toc52493321"/>
-      <w:r>
-        <w:lastRenderedPageBreak/>
-        <w:t>V.  Conclusions and Recommendations</w:t>
-      </w:r>
-      <w:bookmarkEnd w:id="142"/>
-    </w:p>
-    <w:p>
-      <w:pPr>
-        <w:pStyle w:val="Heading2"/>
-      </w:pPr>
-      <w:bookmarkStart w:id="143" w:name="_Toc52493322"/>
-      <w:r>
-        <w:t>Chapter Overview</w:t>
-      </w:r>
-      <w:bookmarkEnd w:id="143"/>
-    </w:p>
-    <w:p>
-      <w:pPr>
-        <w:pStyle w:val="BodyText"/>
-      </w:pPr>
-      <w:r>
-        <w:t>Text</w:t>
-      </w:r>
-    </w:p>
-    <w:p>
-      <w:pPr>
-        <w:pStyle w:val="Heading2"/>
-      </w:pPr>
-      <w:bookmarkStart w:id="144" w:name="_Toc52493323"/>
-      <w:r>
-        <w:t>Conclusions of Research</w:t>
+      <w:bookmarkStart w:id="144" w:name="_Toc52493326"/>
+      <w:r>
+        <w:t>Recommendations for Future Research</w:t>
       </w:r>
       <w:bookmarkEnd w:id="144"/>
-    </w:p>
-    <w:p>
-      <w:pPr>
-        <w:pStyle w:val="BodyText"/>
-      </w:pPr>
-      <w:r>
-        <w:t>Text</w:t>
-      </w:r>
-    </w:p>
-    <w:p>
-      <w:pPr>
-        <w:pStyle w:val="Heading2"/>
-      </w:pPr>
-      <w:bookmarkStart w:id="145" w:name="_Toc52493324"/>
-      <w:r>
-        <w:t>Significance of Research</w:t>
-      </w:r>
-      <w:bookmarkEnd w:id="145"/>
-    </w:p>
-    <w:p>
-      <w:pPr>
-        <w:pStyle w:val="BodyText"/>
-      </w:pPr>
-      <w:r>
-        <w:t>Text</w:t>
-      </w:r>
-    </w:p>
-    <w:p>
-      <w:pPr>
-        <w:pStyle w:val="Heading2"/>
-      </w:pPr>
-      <w:bookmarkStart w:id="146" w:name="_Toc52493325"/>
-      <w:r>
-        <w:t>Recommendations for Action</w:t>
-      </w:r>
-      <w:bookmarkEnd w:id="146"/>
-    </w:p>
-    <w:p>
-      <w:pPr>
-        <w:pStyle w:val="BodyText"/>
-      </w:pPr>
-      <w:r>
-        <w:t>Text</w:t>
-      </w:r>
-    </w:p>
-    <w:p>
-      <w:pPr>
-        <w:pStyle w:val="Heading2"/>
-      </w:pPr>
-      <w:bookmarkStart w:id="147" w:name="_Toc52493326"/>
-      <w:r>
-        <w:t>Recommendations for Future Research</w:t>
-      </w:r>
-      <w:bookmarkEnd w:id="147"/>
     </w:p>
     <w:p>
       <w:pPr>
@@ -11718,11 +12426,11 @@
       <w:pPr>
         <w:pStyle w:val="Heading2"/>
       </w:pPr>
-      <w:bookmarkStart w:id="148" w:name="_Toc52493327"/>
+      <w:bookmarkStart w:id="145" w:name="_Toc52493327"/>
       <w:r>
         <w:t>Summary</w:t>
       </w:r>
-      <w:bookmarkEnd w:id="148"/>
+      <w:bookmarkEnd w:id="145"/>
     </w:p>
     <w:p>
       <w:pPr>
@@ -11747,7 +12455,7 @@
       <w:r>
         <w:br w:type="page"/>
       </w:r>
-      <w:bookmarkStart w:id="149" w:name="_Toc52493328"/>
+      <w:bookmarkStart w:id="146" w:name="_Toc52493328"/>
       <w:r>
         <w:lastRenderedPageBreak/>
         <w:t>Appendix</w:t>
@@ -11764,7 +12472,7 @@
       <w:r>
         <w:t xml:space="preserve"> as a Visual System</w:t>
       </w:r>
-      <w:bookmarkEnd w:id="149"/>
+      <w:bookmarkEnd w:id="146"/>
     </w:p>
     <w:p>
       <w:r>
@@ -17397,32 +18105,35 @@
       <w:pPr>
         <w:pStyle w:val="Heading1"/>
       </w:pPr>
-      <w:bookmarkStart w:id="150" w:name="_Toc493484480"/>
-      <w:bookmarkStart w:id="151" w:name="_Toc493484720"/>
-      <w:bookmarkStart w:id="152" w:name="_Toc494527317"/>
-      <w:bookmarkStart w:id="153" w:name="_Toc495221484"/>
-      <w:bookmarkStart w:id="154" w:name="_Toc495663200"/>
-      <w:bookmarkStart w:id="155" w:name="_Toc495826223"/>
-      <w:bookmarkStart w:id="156" w:name="_Toc495826331"/>
-      <w:bookmarkStart w:id="157" w:name="_Toc495999072"/>
-      <w:bookmarkStart w:id="158" w:name="_Toc496074870"/>
-      <w:bookmarkStart w:id="159" w:name="_Toc496074966"/>
-      <w:bookmarkStart w:id="160" w:name="_Toc496075140"/>
-      <w:bookmarkStart w:id="161" w:name="_Toc496075298"/>
-      <w:bookmarkStart w:id="162" w:name="_Toc496075363"/>
-      <w:bookmarkStart w:id="163" w:name="_Toc496080607"/>
-      <w:bookmarkStart w:id="164" w:name="_Toc497120310"/>
-      <w:bookmarkStart w:id="165" w:name="_Toc503248614"/>
-      <w:bookmarkStart w:id="166" w:name="_Toc504131206"/>
-      <w:bookmarkStart w:id="167" w:name="_Toc504131408"/>
-      <w:bookmarkStart w:id="168" w:name="_Toc504131563"/>
-      <w:bookmarkStart w:id="169" w:name="_Toc1369874"/>
-      <w:bookmarkStart w:id="170" w:name="_Toc235956796"/>
-      <w:bookmarkStart w:id="171" w:name="_Toc52493329"/>
+      <w:bookmarkStart w:id="147" w:name="_Toc493484480"/>
+      <w:bookmarkStart w:id="148" w:name="_Toc493484720"/>
+      <w:bookmarkStart w:id="149" w:name="_Toc494527317"/>
+      <w:bookmarkStart w:id="150" w:name="_Toc495221484"/>
+      <w:bookmarkStart w:id="151" w:name="_Toc495663200"/>
+      <w:bookmarkStart w:id="152" w:name="_Toc495826223"/>
+      <w:bookmarkStart w:id="153" w:name="_Toc495826331"/>
+      <w:bookmarkStart w:id="154" w:name="_Toc495999072"/>
+      <w:bookmarkStart w:id="155" w:name="_Toc496074870"/>
+      <w:bookmarkStart w:id="156" w:name="_Toc496074966"/>
+      <w:bookmarkStart w:id="157" w:name="_Toc496075140"/>
+      <w:bookmarkStart w:id="158" w:name="_Toc496075298"/>
+      <w:bookmarkStart w:id="159" w:name="_Toc496075363"/>
+      <w:bookmarkStart w:id="160" w:name="_Toc496080607"/>
+      <w:bookmarkStart w:id="161" w:name="_Toc497120310"/>
+      <w:bookmarkStart w:id="162" w:name="_Toc503248614"/>
+      <w:bookmarkStart w:id="163" w:name="_Toc504131206"/>
+      <w:bookmarkStart w:id="164" w:name="_Toc504131408"/>
+      <w:bookmarkStart w:id="165" w:name="_Toc504131563"/>
+      <w:bookmarkStart w:id="166" w:name="_Toc1369874"/>
+      <w:bookmarkStart w:id="167" w:name="_Toc235956796"/>
+      <w:bookmarkStart w:id="168" w:name="_Toc52493329"/>
       <w:r>
         <w:lastRenderedPageBreak/>
         <w:t>Bibliography</w:t>
       </w:r>
+      <w:bookmarkEnd w:id="147"/>
+      <w:bookmarkEnd w:id="148"/>
+      <w:bookmarkEnd w:id="149"/>
       <w:bookmarkEnd w:id="150"/>
       <w:bookmarkEnd w:id="151"/>
       <w:bookmarkEnd w:id="152"/>
@@ -17442,9 +18153,6 @@
       <w:bookmarkEnd w:id="166"/>
       <w:bookmarkEnd w:id="167"/>
       <w:bookmarkEnd w:id="168"/>
-      <w:bookmarkEnd w:id="169"/>
-      <w:bookmarkEnd w:id="170"/>
-      <w:bookmarkEnd w:id="171"/>
     </w:p>
     <w:p>
       <w:pPr>
@@ -18370,7 +19078,7 @@
       <w:rPr>
         <w:noProof/>
       </w:rPr>
-      <w:t>19</w:t>
+      <w:t>34</w:t>
     </w:r>
     <w:r>
       <w:rPr>
@@ -20283,6 +20991,119 @@
     </w:lvl>
   </w:abstractNum>
   <w:abstractNum w:abstractNumId="20" w15:restartNumberingAfterBreak="0">
+    <w:nsid w:val="7ADC2746"/>
+    <w:multiLevelType w:val="hybridMultilevel"/>
+    <w:tmpl w:val="A74476E8"/>
+    <w:lvl w:ilvl="0" w:tplc="04090001">
+      <w:start w:val="1"/>
+      <w:numFmt w:val="bullet"/>
+      <w:lvlText w:val=""/>
+      <w:lvlJc w:val="left"/>
+      <w:pPr>
+        <w:ind w:left="720" w:hanging="360"/>
+      </w:pPr>
+      <w:rPr>
+        <w:rFonts w:ascii="Symbol" w:hAnsi="Symbol" w:hint="default"/>
+      </w:rPr>
+    </w:lvl>
+    <w:lvl w:ilvl="1" w:tplc="04090003" w:tentative="1">
+      <w:start w:val="1"/>
+      <w:numFmt w:val="bullet"/>
+      <w:lvlText w:val="o"/>
+      <w:lvlJc w:val="left"/>
+      <w:pPr>
+        <w:ind w:left="1440" w:hanging="360"/>
+      </w:pPr>
+      <w:rPr>
+        <w:rFonts w:ascii="Courier New" w:hAnsi="Courier New" w:cs="Courier New" w:hint="default"/>
+      </w:rPr>
+    </w:lvl>
+    <w:lvl w:ilvl="2" w:tplc="04090005" w:tentative="1">
+      <w:start w:val="1"/>
+      <w:numFmt w:val="bullet"/>
+      <w:lvlText w:val=""/>
+      <w:lvlJc w:val="left"/>
+      <w:pPr>
+        <w:ind w:left="2160" w:hanging="360"/>
+      </w:pPr>
+      <w:rPr>
+        <w:rFonts w:ascii="Wingdings" w:hAnsi="Wingdings" w:hint="default"/>
+      </w:rPr>
+    </w:lvl>
+    <w:lvl w:ilvl="3" w:tplc="04090001" w:tentative="1">
+      <w:start w:val="1"/>
+      <w:numFmt w:val="bullet"/>
+      <w:lvlText w:val=""/>
+      <w:lvlJc w:val="left"/>
+      <w:pPr>
+        <w:ind w:left="2880" w:hanging="360"/>
+      </w:pPr>
+      <w:rPr>
+        <w:rFonts w:ascii="Symbol" w:hAnsi="Symbol" w:hint="default"/>
+      </w:rPr>
+    </w:lvl>
+    <w:lvl w:ilvl="4" w:tplc="04090003" w:tentative="1">
+      <w:start w:val="1"/>
+      <w:numFmt w:val="bullet"/>
+      <w:lvlText w:val="o"/>
+      <w:lvlJc w:val="left"/>
+      <w:pPr>
+        <w:ind w:left="3600" w:hanging="360"/>
+      </w:pPr>
+      <w:rPr>
+        <w:rFonts w:ascii="Courier New" w:hAnsi="Courier New" w:cs="Courier New" w:hint="default"/>
+      </w:rPr>
+    </w:lvl>
+    <w:lvl w:ilvl="5" w:tplc="04090005" w:tentative="1">
+      <w:start w:val="1"/>
+      <w:numFmt w:val="bullet"/>
+      <w:lvlText w:val=""/>
+      <w:lvlJc w:val="left"/>
+      <w:pPr>
+        <w:ind w:left="4320" w:hanging="360"/>
+      </w:pPr>
+      <w:rPr>
+        <w:rFonts w:ascii="Wingdings" w:hAnsi="Wingdings" w:hint="default"/>
+      </w:rPr>
+    </w:lvl>
+    <w:lvl w:ilvl="6" w:tplc="04090001" w:tentative="1">
+      <w:start w:val="1"/>
+      <w:numFmt w:val="bullet"/>
+      <w:lvlText w:val=""/>
+      <w:lvlJc w:val="left"/>
+      <w:pPr>
+        <w:ind w:left="5040" w:hanging="360"/>
+      </w:pPr>
+      <w:rPr>
+        <w:rFonts w:ascii="Symbol" w:hAnsi="Symbol" w:hint="default"/>
+      </w:rPr>
+    </w:lvl>
+    <w:lvl w:ilvl="7" w:tplc="04090003" w:tentative="1">
+      <w:start w:val="1"/>
+      <w:numFmt w:val="bullet"/>
+      <w:lvlText w:val="o"/>
+      <w:lvlJc w:val="left"/>
+      <w:pPr>
+        <w:ind w:left="5760" w:hanging="360"/>
+      </w:pPr>
+      <w:rPr>
+        <w:rFonts w:ascii="Courier New" w:hAnsi="Courier New" w:cs="Courier New" w:hint="default"/>
+      </w:rPr>
+    </w:lvl>
+    <w:lvl w:ilvl="8" w:tplc="04090005" w:tentative="1">
+      <w:start w:val="1"/>
+      <w:numFmt w:val="bullet"/>
+      <w:lvlText w:val=""/>
+      <w:lvlJc w:val="left"/>
+      <w:pPr>
+        <w:ind w:left="6480" w:hanging="360"/>
+      </w:pPr>
+      <w:rPr>
+        <w:rFonts w:ascii="Wingdings" w:hAnsi="Wingdings" w:hint="default"/>
+      </w:rPr>
+    </w:lvl>
+  </w:abstractNum>
+  <w:abstractNum w:abstractNumId="21" w15:restartNumberingAfterBreak="0">
     <w:nsid w:val="7E45766C"/>
     <w:multiLevelType w:val="multilevel"/>
     <w:tmpl w:val="A9BE5F72"/>
@@ -20399,7 +21220,7 @@
       </w:pPr>
     </w:lvl>
   </w:abstractNum>
-  <w:abstractNum w:abstractNumId="21" w15:restartNumberingAfterBreak="0">
+  <w:abstractNum w:abstractNumId="22" w15:restartNumberingAfterBreak="0">
     <w:nsid w:val="7F3D18A4"/>
     <w:multiLevelType w:val="singleLevel"/>
     <w:tmpl w:val="0FA0BE2E"/>
@@ -20425,10 +21246,10 @@
     <w:abstractNumId w:val="0"/>
   </w:num>
   <w:num w:numId="2">
-    <w:abstractNumId w:val="21"/>
+    <w:abstractNumId w:val="22"/>
   </w:num>
   <w:num w:numId="3">
-    <w:abstractNumId w:val="20"/>
+    <w:abstractNumId w:val="21"/>
   </w:num>
   <w:num w:numId="4">
     <w:abstractNumId w:val="11"/>
@@ -20486,6 +21307,9 @@
   </w:num>
   <w:num w:numId="22">
     <w:abstractNumId w:val="7"/>
+  </w:num>
+  <w:num w:numId="23">
+    <w:abstractNumId w:val="20"/>
   </w:num>
   <w:numIdMacAtCleanup w:val="3"/>
 </w:numbering>
@@ -20908,6 +21732,7 @@
     <w:name w:val="heading 2"/>
     <w:basedOn w:val="Normal"/>
     <w:next w:val="Normal"/>
+    <w:link w:val="Heading2Char"/>
     <w:qFormat/>
     <w:rsid w:val="00157351"/>
     <w:pPr>
@@ -21027,7 +21852,6 @@
   <w:style w:type="character" w:default="1" w:styleId="DefaultParagraphFont">
     <w:name w:val="Default Paragraph Font"/>
     <w:uiPriority w:val="1"/>
-    <w:semiHidden/>
     <w:unhideWhenUsed/>
   </w:style>
   <w:style w:type="table" w:default="1" w:styleId="TableNormal">
@@ -21788,6 +22612,17 @@
       <w:vertAlign w:val="superscript"/>
     </w:rPr>
   </w:style>
+  <w:style w:type="character" w:customStyle="1" w:styleId="Heading2Char">
+    <w:name w:val="Heading 2 Char"/>
+    <w:basedOn w:val="DefaultParagraphFont"/>
+    <w:link w:val="Heading2"/>
+    <w:rsid w:val="006637C5"/>
+    <w:rPr>
+      <w:b/>
+      <w:bCs/>
+      <w:sz w:val="24"/>
+    </w:rPr>
+  </w:style>
 </w:styles>
 </file>
 
@@ -22075,6 +22910,21 @@
 </file>
 
 <file path=customXml/item1.xml><?xml version="1.0" encoding="utf-8"?>
+<p:properties xmlns:p="http://schemas.microsoft.com/office/2006/metadata/properties" xmlns:xsi="http://www.w3.org/2001/XMLSchema-instance">
+  <documentManagement/>
+</p:properties>
+</file>
+
+<file path=customXml/item2.xml><?xml version="1.0" encoding="utf-8"?>
+<?mso-contentType ?>
+<FormTemplates xmlns="http://schemas.microsoft.com/sharepoint/v3/contenttype/forms">
+  <Display>DocumentLibraryForm</Display>
+  <Edit>DocumentLibraryForm</Edit>
+  <New>DocumentLibraryForm</New>
+</FormTemplates>
+</file>
+
+<file path=customXml/item3.xml><?xml version="1.0" encoding="utf-8"?>
 <ct:contentTypeSchema xmlns:ct="http://schemas.microsoft.com/office/2006/metadata/contentType" xmlns:ma="http://schemas.microsoft.com/office/2006/metadata/properties/metaAttributes" ct:_="" ma:_="" ma:contentTypeName="Document" ma:contentTypeID="0x01010034A13022AF78C740B5D240516DB5F374" ma:contentTypeVersion="0" ma:contentTypeDescription="Create a new document." ma:contentTypeScope="" ma:versionID="8eedfc40d5eb1a5b115d053a69f6f117">
   <xsd:schema xmlns:xsd="http://www.w3.org/2001/XMLSchema" xmlns:p="http://schemas.microsoft.com/office/2006/metadata/properties" targetNamespace="http://schemas.microsoft.com/office/2006/metadata/properties" ma:root="true" ma:fieldsID="4aeb20c0e3442673af7ee10786458764">
     <xsd:element name="properties">
@@ -22121,21 +22971,6 @@
     </xsd:complexType>
   </xsd:schema>
 </ct:contentTypeSchema>
-</file>
-
-<file path=customXml/item2.xml><?xml version="1.0" encoding="utf-8"?>
-<p:properties xmlns:p="http://schemas.microsoft.com/office/2006/metadata/properties" xmlns:xsi="http://www.w3.org/2001/XMLSchema-instance">
-  <documentManagement/>
-</p:properties>
-</file>
-
-<file path=customXml/item3.xml><?xml version="1.0" encoding="utf-8"?>
-<?mso-contentType ?>
-<FormTemplates xmlns="http://schemas.microsoft.com/sharepoint/v3/contenttype/forms">
-  <Display>DocumentLibraryForm</Display>
-  <Edit>DocumentLibraryForm</Edit>
-  <New>DocumentLibraryForm</New>
-</FormTemplates>
 </file>
 
 <file path=customXml/item4.xml><?xml version="1.0" encoding="utf-8"?>
@@ -22186,6 +23021,28 @@
 </file>
 
 <file path=customXml/itemProps1.xml><?xml version="1.0" encoding="utf-8"?>
+<ds:datastoreItem xmlns:ds="http://schemas.openxmlformats.org/officeDocument/2006/customXml" ds:itemID="{47A38B5F-92B3-4734-B572-77B61E02CABB}">
+  <ds:schemaRefs>
+    <ds:schemaRef ds:uri="http://schemas.microsoft.com/office/2006/metadata/properties"/>
+    <ds:schemaRef ds:uri="http://schemas.microsoft.com/office/2006/documentManagement/types"/>
+    <ds:schemaRef ds:uri="http://purl.org/dc/terms/"/>
+    <ds:schemaRef ds:uri="http://purl.org/dc/dcmitype/"/>
+    <ds:schemaRef ds:uri="http://schemas.openxmlformats.org/package/2006/metadata/core-properties"/>
+    <ds:schemaRef ds:uri="http://www.w3.org/XML/1998/namespace"/>
+    <ds:schemaRef ds:uri="http://purl.org/dc/elements/1.1/"/>
+  </ds:schemaRefs>
+</ds:datastoreItem>
+</file>
+
+<file path=customXml/itemProps2.xml><?xml version="1.0" encoding="utf-8"?>
+<ds:datastoreItem xmlns:ds="http://schemas.openxmlformats.org/officeDocument/2006/customXml" ds:itemID="{3683581F-8505-4565-9D49-640898A90E31}">
+  <ds:schemaRefs>
+    <ds:schemaRef ds:uri="http://schemas.microsoft.com/sharepoint/v3/contenttype/forms"/>
+  </ds:schemaRefs>
+</ds:datastoreItem>
+</file>
+
+<file path=customXml/itemProps3.xml><?xml version="1.0" encoding="utf-8"?>
 <ds:datastoreItem xmlns:ds="http://schemas.openxmlformats.org/officeDocument/2006/customXml" ds:itemID="{CAF6E138-3BF1-4281-BE89-3B3D511E1682}">
   <ds:schemaRefs>
     <ds:schemaRef ds:uri="http://schemas.microsoft.com/office/2006/metadata/contentType"/>
@@ -22200,30 +23057,8 @@
 </ds:datastoreItem>
 </file>
 
-<file path=customXml/itemProps2.xml><?xml version="1.0" encoding="utf-8"?>
-<ds:datastoreItem xmlns:ds="http://schemas.openxmlformats.org/officeDocument/2006/customXml" ds:itemID="{47A38B5F-92B3-4734-B572-77B61E02CABB}">
-  <ds:schemaRefs>
-    <ds:schemaRef ds:uri="http://schemas.microsoft.com/office/2006/documentManagement/types"/>
-    <ds:schemaRef ds:uri="http://schemas.microsoft.com/office/2006/metadata/properties"/>
-    <ds:schemaRef ds:uri="http://www.w3.org/XML/1998/namespace"/>
-    <ds:schemaRef ds:uri="http://purl.org/dc/dcmitype/"/>
-    <ds:schemaRef ds:uri="http://purl.org/dc/terms/"/>
-    <ds:schemaRef ds:uri="http://purl.org/dc/elements/1.1/"/>
-    <ds:schemaRef ds:uri="http://schemas.openxmlformats.org/package/2006/metadata/core-properties"/>
-  </ds:schemaRefs>
-</ds:datastoreItem>
-</file>
-
-<file path=customXml/itemProps3.xml><?xml version="1.0" encoding="utf-8"?>
-<ds:datastoreItem xmlns:ds="http://schemas.openxmlformats.org/officeDocument/2006/customXml" ds:itemID="{3683581F-8505-4565-9D49-640898A90E31}">
-  <ds:schemaRefs>
-    <ds:schemaRef ds:uri="http://schemas.microsoft.com/sharepoint/v3/contenttype/forms"/>
-  </ds:schemaRefs>
-</ds:datastoreItem>
-</file>
-
 <file path=customXml/itemProps4.xml><?xml version="1.0" encoding="utf-8"?>
-<ds:datastoreItem xmlns:ds="http://schemas.openxmlformats.org/officeDocument/2006/customXml" ds:itemID="{C4E4ECA2-6209-4E2C-9930-1AF618274313}">
+<ds:datastoreItem xmlns:ds="http://schemas.openxmlformats.org/officeDocument/2006/customXml" ds:itemID="{B4C541D9-E9CA-4082-BBAF-36BF29BA5EB9}">
   <ds:schemaRefs>
     <ds:schemaRef ds:uri="http://schemas.openxmlformats.org/officeDocument/2006/bibliography"/>
   </ds:schemaRefs>

</xml_diff>

<commit_message>
update again with abstract
</commit_message>
<xml_diff>
--- a/Thesisdoc.docx
+++ b/Thesisdoc.docx
@@ -1346,103 +1346,239 @@
         <w:t xml:space="preserve">. </w:t>
       </w:r>
       <w:r>
-        <w:t xml:space="preserve">Through the learning process of building this 3D </w:t>
-      </w:r>
-      <w:r>
-        <w:t>flight dynamics model</w:t>
-      </w:r>
-      <w:r>
-        <w:t xml:space="preserve">, we </w:t>
-      </w:r>
-      <w:r>
-        <w:t xml:space="preserve">also </w:t>
-      </w:r>
-      <w:r>
-        <w:t xml:space="preserve">build a 2-dimensional (2D) FDM based off the works of Grant Palmer, who authored </w:t>
-      </w:r>
-      <w:r>
-        <w:t xml:space="preserve">the textbook </w:t>
+        <w:t xml:space="preserve">The FDM is </w:t>
+      </w:r>
+      <w:r>
+        <w:t xml:space="preserve">based off the works of David Bourg in his textbook titled </w:t>
       </w:r>
       <w:r>
         <w:rPr>
           <w:i/>
         </w:rPr>
-        <w:t>Physics for Game Programmers</w:t>
-      </w:r>
-      <w:r>
-        <w:rPr>
-          <w:i/>
-        </w:rPr>
+        <w:t>Physics for Game Developers</w:t>
+      </w:r>
+      <w:r>
         <w:t xml:space="preserve">. </w:t>
       </w:r>
       <w:r>
-        <w:t>However</w:t>
-      </w:r>
-      <w:r>
-        <w:t xml:space="preserve">, this thesis revolves around </w:t>
-      </w:r>
-      <w:r>
-        <w:t xml:space="preserve">building </w:t>
-      </w:r>
-      <w:r>
-        <w:t>a</w:t>
-      </w:r>
-      <w:r>
-        <w:t xml:space="preserve"> 3D FDM, which is</w:t>
-      </w:r>
-      <w:r>
-        <w:t xml:space="preserve"> based off the works of David Bourg in his textbook titled </w:t>
-      </w:r>
-      <w:r>
-        <w:rPr>
-          <w:i/>
-        </w:rPr>
-        <w:t>Physics for Game Developers</w:t>
+        <w:t xml:space="preserve">The </w:t>
+      </w:r>
+      <w:r>
+        <w:t xml:space="preserve">resulting FDM built </w:t>
+      </w:r>
+      <w:r>
+        <w:t>take</w:t>
+      </w:r>
+      <w:r>
+        <w:t>s</w:t>
+      </w:r>
+      <w:r>
+        <w:t xml:space="preserve"> into account </w:t>
+      </w:r>
+      <w:r>
+        <w:t xml:space="preserve">various </w:t>
+      </w:r>
+      <w:r>
+        <w:t xml:space="preserve">principles </w:t>
+      </w:r>
+      <w:r>
+        <w:t>of flight explained in this book,</w:t>
+      </w:r>
+      <w:r>
+        <w:t xml:space="preserve"> </w:t>
+      </w:r>
+      <w:r>
+        <w:t>such as forces, moments, equations of motion, and quaternions</w:t>
+      </w:r>
+      <w:r>
+        <w:t xml:space="preserve">, all of which </w:t>
+      </w:r>
+      <w:r>
+        <w:t>assist in replicating</w:t>
+      </w:r>
+      <w:r>
+        <w:t xml:space="preserve"> realistic flight physics.</w:t>
+      </w:r>
+      <w:r>
+        <w:t xml:space="preserve"> </w:t>
+      </w:r>
+    </w:p>
+    <w:p>
+      <w:pPr>
+        <w:ind w:firstLine="720"/>
+      </w:pPr>
+      <w:r>
+        <w:t xml:space="preserve">The </w:t>
+      </w:r>
+      <w:r>
+        <w:t xml:space="preserve">choice design pattern of the </w:t>
+      </w:r>
+      <w:r>
+        <w:t xml:space="preserve">FDM </w:t>
+      </w:r>
+      <w:r>
+        <w:t xml:space="preserve">software is the </w:t>
+      </w:r>
+      <w:r>
+        <w:t>m</w:t>
+      </w:r>
+      <w:r>
+        <w:t>odern ECS architecture</w:t>
+      </w:r>
+      <w:r>
+        <w:t>, as opposed to other software programming paradigms, such as Ob</w:t>
+      </w:r>
+      <w:r>
+        <w:t>ject Oriented Programming (OOP). The ECS design, which focuses on data composition instead of data hierarchies, was chosen because of the</w:t>
+      </w:r>
+      <w:r>
+        <w:t xml:space="preserve"> performance benefits and improvements in the ability to easily</w:t>
+      </w:r>
+      <w:r>
+        <w:t xml:space="preserve"> modif</w:t>
+      </w:r>
+      <w:r>
+        <w:t xml:space="preserve">y </w:t>
+      </w:r>
+      <w:r>
+        <w:t xml:space="preserve">and add </w:t>
+      </w:r>
+      <w:r>
+        <w:t xml:space="preserve">code when compared to </w:t>
+      </w:r>
+      <w:r>
+        <w:t>OOP</w:t>
       </w:r>
       <w:r>
         <w:t xml:space="preserve">. </w:t>
       </w:r>
-      <w:r>
-        <w:t xml:space="preserve">The </w:t>
-      </w:r>
-      <w:r>
-        <w:t xml:space="preserve">final product 3D </w:t>
-      </w:r>
-      <w:r>
-        <w:t xml:space="preserve">FDM </w:t>
-      </w:r>
-      <w:r>
-        <w:t>take</w:t>
+    </w:p>
+    <w:p>
+      <w:pPr>
+        <w:ind w:firstLine="720"/>
+      </w:pPr>
+      <w:r>
+        <w:t>Rust is programming language of choice for building the</w:t>
+      </w:r>
+      <w:r>
+        <w:t xml:space="preserve"> FDM</w:t>
+      </w:r>
+      <w:r>
+        <w:t>. Rust is a new systems programming language, which was designed on the basis of memory safety and performance. Rust can guarantee software is completely free of all memory issues, while remaining highly performant. This choice of programming language was made to leverage the useful features</w:t>
+      </w:r>
+      <w:r>
+        <w:t xml:space="preserve"> it employs. </w:t>
+      </w:r>
+      <w:r>
+        <w:t xml:space="preserve">A flight simulator application named FlightGear is used exclusively as a visualization system for the simulation. </w:t>
+      </w:r>
+      <w:r>
+        <w:t>The FDM</w:t>
+      </w:r>
+      <w:r>
+        <w:t xml:space="preserve"> is</w:t>
+      </w:r>
+      <w:r>
+        <w:t xml:space="preserve"> </w:t>
+      </w:r>
+      <w:r>
+        <w:t xml:space="preserve">built to send </w:t>
+      </w:r>
+      <w:r>
+        <w:t xml:space="preserve">network packets </w:t>
+      </w:r>
+      <w:r>
+        <w:t>to FlightGear</w:t>
+      </w:r>
+      <w:r>
+        <w:t xml:space="preserve"> that </w:t>
+      </w:r>
+      <w:r>
+        <w:t>contain</w:t>
+      </w:r>
+      <w:r>
+        <w:t>s the data</w:t>
+      </w:r>
+      <w:r>
+        <w:t xml:space="preserve"> </w:t>
+      </w:r>
+      <w:r>
+        <w:t xml:space="preserve">it </w:t>
+      </w:r>
+      <w:r>
+        <w:t xml:space="preserve">needs to generate the simulation to </w:t>
+      </w:r>
+      <w:r>
+        <w:lastRenderedPageBreak/>
+        <w:t xml:space="preserve">the screen. </w:t>
+      </w:r>
+      <w:r>
+        <w:t xml:space="preserve">When the interactive simulation is executed, the user can control the airplane with keyboard input. </w:t>
+      </w:r>
+    </w:p>
+    <w:p>
+      <w:pPr>
+        <w:ind w:firstLine="720"/>
+      </w:pPr>
+      <w:r>
+        <w:t xml:space="preserve">The construction, and process of building the FDM is explained in detail. The final ECS/Rust product is tested against the original OOP/C++ version </w:t>
+      </w:r>
+      <w:r>
+        <w:t>to ensure it works as expected. Additionally, a</w:t>
+      </w:r>
+      <w:r>
+        <w:t xml:space="preserve"> series of </w:t>
+      </w:r>
+      <w:r>
+        <w:t>experiment</w:t>
       </w:r>
       <w:r>
         <w:t>s</w:t>
       </w:r>
       <w:r>
-        <w:t xml:space="preserve"> into account </w:t>
-      </w:r>
-      <w:r>
-        <w:t xml:space="preserve">various </w:t>
-      </w:r>
-      <w:r>
-        <w:t xml:space="preserve">principles </w:t>
-      </w:r>
-      <w:r>
-        <w:t>of flight explained in these books</w:t>
-      </w:r>
-      <w:r>
-        <w:t xml:space="preserve"> </w:t>
-      </w:r>
-      <w:r>
-        <w:t>such as forces, moments, equations of motion, and quaternions</w:t>
-      </w:r>
-      <w:r>
-        <w:t xml:space="preserve">, all of which </w:t>
-      </w:r>
-      <w:r>
-        <w:t>assist in replicating</w:t>
-      </w:r>
-      <w:r>
-        <w:t xml:space="preserve"> realistic flight physics.</w:t>
+        <w:t xml:space="preserve"> </w:t>
+      </w:r>
+      <w:r>
+        <w:t>is developed</w:t>
+      </w:r>
+      <w:r>
+        <w:t xml:space="preserve"> to investigate the performance difference in the Rust based, 3D ECS FDM </w:t>
+      </w:r>
+      <w:r>
+        <w:t xml:space="preserve">program </w:t>
+      </w:r>
+      <w:r>
+        <w:t>versus the same FDM</w:t>
+      </w:r>
+      <w:r>
+        <w:t xml:space="preserve"> program</w:t>
+      </w:r>
+      <w:r>
+        <w:t>, but organized as a</w:t>
+      </w:r>
+      <w:r>
+        <w:t xml:space="preserve"> single threaded </w:t>
+      </w:r>
+      <w:r>
+        <w:t xml:space="preserve">OOP. </w:t>
+      </w:r>
+      <w:r>
+        <w:t>The experiment</w:t>
+      </w:r>
+      <w:r>
+        <w:t>s incorporate</w:t>
+      </w:r>
+      <w:r>
+        <w:t xml:space="preserve"> various amounts of flying and maneuvering airplane entities in the simulation world, and challenges both FDM programs to process the</w:t>
+      </w:r>
+      <w:r>
+        <w:t>m as quickly as possible for a finite</w:t>
+      </w:r>
+      <w:r>
+        <w:t xml:space="preserve"> amount </w:t>
+      </w:r>
+      <w:r>
+        <w:t xml:space="preserve">of time. </w:t>
       </w:r>
     </w:p>
     <w:p>
@@ -1450,186 +1586,18 @@
         <w:ind w:firstLine="720"/>
       </w:pPr>
       <w:r>
-        <w:t xml:space="preserve">The </w:t>
-      </w:r>
-      <w:r>
-        <w:t xml:space="preserve">choice design pattern of the </w:t>
-      </w:r>
-      <w:r>
-        <w:t xml:space="preserve">FDM </w:t>
-      </w:r>
-      <w:r>
-        <w:t xml:space="preserve">software is the </w:t>
-      </w:r>
-      <w:r>
-        <w:t>m</w:t>
-      </w:r>
-      <w:r>
-        <w:t>odern ECS architecture</w:t>
-      </w:r>
-      <w:r>
-        <w:t>, as opposed to other software programming paradigms, such as Ob</w:t>
-      </w:r>
-      <w:r>
-        <w:t>ject Oriented Programming (OOP). The ECS design, which focuses on data composition instead of data hierarchies, was chosen because of the</w:t>
-      </w:r>
-      <w:r>
-        <w:t xml:space="preserve"> performance benefits and improvements in the ability to easily</w:t>
-      </w:r>
-      <w:r>
-        <w:t xml:space="preserve"> modif</w:t>
-      </w:r>
-      <w:r>
-        <w:t xml:space="preserve">y </w:t>
-      </w:r>
-      <w:r>
-        <w:t xml:space="preserve">and add </w:t>
-      </w:r>
-      <w:r>
-        <w:t xml:space="preserve">code when compared to </w:t>
-      </w:r>
-      <w:r>
-        <w:t>OOP</w:t>
-      </w:r>
-      <w:r>
-        <w:t xml:space="preserve">. </w:t>
-      </w:r>
-    </w:p>
-    <w:p>
-      <w:pPr>
-        <w:ind w:firstLine="720"/>
-      </w:pPr>
-      <w:r>
-        <w:t>Rust is programming language of choice for building the</w:t>
-      </w:r>
-      <w:r>
-        <w:t xml:space="preserve"> FDM</w:t>
-      </w:r>
-      <w:r>
-        <w:t>. Rust is a new systems programming language, with the first stable release in 2015, which was designed on the basis of memory safety and performance. Rust can guarantee software is completely free of all memory issues, while remaining highly performant. This choice of programming language was made to leverage the useful features which will be explained.</w:t>
-      </w:r>
-    </w:p>
-    <w:p>
-      <w:pPr>
-        <w:ind w:firstLine="720"/>
-      </w:pPr>
-    </w:p>
-    <w:p>
-      <w:pPr>
-        <w:ind w:firstLine="720"/>
-      </w:pPr>
-      <w:r>
-        <w:t xml:space="preserve">A flight simulator application named FlightGear is used exclusively as a visualization system for the simulation. </w:t>
-      </w:r>
-      <w:r>
-        <w:t>The FDM</w:t>
-      </w:r>
-      <w:r>
-        <w:t xml:space="preserve"> is</w:t>
-      </w:r>
-      <w:r>
-        <w:t xml:space="preserve"> </w:t>
-      </w:r>
-      <w:r>
-        <w:t xml:space="preserve">built to send </w:t>
-      </w:r>
-      <w:r>
-        <w:t xml:space="preserve">network packets </w:t>
-      </w:r>
-      <w:r>
-        <w:t>to FlightGear</w:t>
-      </w:r>
-      <w:r>
-        <w:t xml:space="preserve"> that </w:t>
-      </w:r>
-      <w:r>
-        <w:t>contain</w:t>
-      </w:r>
-      <w:r>
-        <w:t>s the data</w:t>
-      </w:r>
-      <w:r>
-        <w:t xml:space="preserve"> </w:t>
-      </w:r>
-      <w:r>
-        <w:t xml:space="preserve">it </w:t>
-      </w:r>
-      <w:r>
-        <w:t xml:space="preserve">needs to generate the simulation to the screen. </w:t>
-      </w:r>
-      <w:r>
-        <w:t xml:space="preserve">When the interactive simulation is executed, the user can control the airplane with keyboard input. </w:t>
-      </w:r>
-      <w:r>
-        <w:t xml:space="preserve"> </w:t>
-      </w:r>
-    </w:p>
-    <w:p>
-      <w:pPr>
-        <w:ind w:firstLine="720"/>
-      </w:pPr>
-      <w:r>
-        <w:t>A</w:t>
-      </w:r>
-      <w:r>
-        <w:t xml:space="preserve"> series of </w:t>
-      </w:r>
-      <w:r>
-        <w:t>experiment</w:t>
-      </w:r>
-      <w:r>
-        <w:t>s</w:t>
-      </w:r>
-      <w:r>
-        <w:t xml:space="preserve"> </w:t>
-      </w:r>
-      <w:r>
-        <w:t>is developed</w:t>
-      </w:r>
-      <w:r>
-        <w:t xml:space="preserve"> to investigate the performance difference in the Rust based, 3D ECS FDM </w:t>
-      </w:r>
-      <w:r>
-        <w:t xml:space="preserve">program </w:t>
-      </w:r>
-      <w:r>
-        <w:t>versus the same FDM</w:t>
-      </w:r>
-      <w:r>
-        <w:t xml:space="preserve"> program</w:t>
-      </w:r>
-      <w:r>
-        <w:t>, but organized as a</w:t>
-      </w:r>
-      <w:r>
-        <w:t xml:space="preserve"> single threaded </w:t>
-      </w:r>
-      <w:r>
-        <w:t xml:space="preserve">OOP. </w:t>
-      </w:r>
-      <w:r>
-        <w:t>The experiment</w:t>
-      </w:r>
-      <w:r>
-        <w:t>s incorporate</w:t>
-      </w:r>
-      <w:r>
-        <w:t xml:space="preserve"> various amounts of flying and maneuvering airplane entities in the simulation world, and challenges both FDM programs to process the</w:t>
-      </w:r>
-      <w:r>
-        <w:t>m as quickly as possible for a finite</w:t>
-      </w:r>
-      <w:r>
-        <w:t xml:space="preserve"> amount </w:t>
-      </w:r>
-      <w:r>
-        <w:t xml:space="preserve">of time. </w:t>
-      </w:r>
-      <w:r>
         <w:t>T</w:t>
       </w:r>
       <w:r>
-        <w:t>he results indicate that when</w:t>
+        <w:t xml:space="preserve">he results </w:t>
+      </w:r>
+      <w:r>
+        <w:t xml:space="preserve">of the performance experiment </w:t>
+      </w:r>
+      <w:bookmarkStart w:id="23" w:name="_GoBack"/>
+      <w:bookmarkEnd w:id="23"/>
+      <w:r>
+        <w:t>indicate that when</w:t>
       </w:r>
       <w:r>
         <w:t xml:space="preserve"> the simulation is scaled larger with more entities that…</w:t>
@@ -1656,14 +1624,14 @@
         </w:rPr>
         <w:br w:type="page"/>
       </w:r>
-      <w:bookmarkStart w:id="23" w:name="_Toc235956761"/>
-      <w:bookmarkStart w:id="24" w:name="_Toc55692427"/>
+      <w:bookmarkStart w:id="24" w:name="_Toc235956761"/>
+      <w:bookmarkStart w:id="25" w:name="_Toc55692427"/>
       <w:r>
         <w:lastRenderedPageBreak/>
         <w:t>Table of Contents</w:t>
       </w:r>
-      <w:bookmarkEnd w:id="23"/>
       <w:bookmarkEnd w:id="24"/>
+      <w:bookmarkEnd w:id="25"/>
     </w:p>
     <w:p>
       <w:pPr>
@@ -3796,11 +3764,11 @@
       <w:pPr>
         <w:pStyle w:val="Heading1"/>
       </w:pPr>
-      <w:bookmarkStart w:id="25" w:name="_Toc55692428"/>
+      <w:bookmarkStart w:id="26" w:name="_Toc55692428"/>
       <w:r>
         <w:t>List of Figures</w:t>
       </w:r>
-      <w:bookmarkEnd w:id="25"/>
+      <w:bookmarkEnd w:id="26"/>
     </w:p>
     <w:p>
       <w:pPr>
@@ -4331,7 +4299,7 @@
       <w:pPr>
         <w:pStyle w:val="Heading1"/>
       </w:pPr>
-      <w:bookmarkStart w:id="26" w:name="_Toc55692429"/>
+      <w:bookmarkStart w:id="27" w:name="_Toc55692429"/>
       <w:r>
         <w:t>I.  Introduction</w:t>
       </w:r>
@@ -4353,7 +4321,7 @@
       <w:bookmarkEnd w:id="15"/>
       <w:bookmarkEnd w:id="16"/>
       <w:bookmarkEnd w:id="17"/>
-      <w:bookmarkEnd w:id="26"/>
+      <w:bookmarkEnd w:id="27"/>
     </w:p>
     <w:p>
       <w:pPr>
@@ -5082,25 +5050,25 @@
         <w:pStyle w:val="Heading2"/>
         <w:spacing w:before="0"/>
       </w:pPr>
-      <w:bookmarkStart w:id="27" w:name="_Toc493484472"/>
-      <w:bookmarkStart w:id="28" w:name="_Toc493484713"/>
-      <w:bookmarkStart w:id="29" w:name="_Toc494527307"/>
-      <w:bookmarkStart w:id="30" w:name="_Toc495221473"/>
-      <w:bookmarkStart w:id="31" w:name="_Toc495663184"/>
-      <w:bookmarkStart w:id="32" w:name="_Toc495826206"/>
-      <w:bookmarkStart w:id="33" w:name="_Toc495826314"/>
-      <w:bookmarkStart w:id="34" w:name="_Toc495999054"/>
-      <w:bookmarkStart w:id="35" w:name="_Toc496074852"/>
-      <w:bookmarkStart w:id="36" w:name="_Toc496074947"/>
-      <w:bookmarkStart w:id="37" w:name="_Toc496075121"/>
-      <w:bookmarkStart w:id="38" w:name="_Toc496075279"/>
-      <w:bookmarkStart w:id="39" w:name="_Toc496075343"/>
-      <w:bookmarkStart w:id="40" w:name="_Toc496080585"/>
-      <w:bookmarkStart w:id="41" w:name="_Toc503248582"/>
-      <w:bookmarkStart w:id="42" w:name="_Toc504131158"/>
-      <w:bookmarkStart w:id="43" w:name="_Toc504131360"/>
-      <w:bookmarkStart w:id="44" w:name="_Toc504131515"/>
-      <w:bookmarkStart w:id="45" w:name="_Toc55692430"/>
+      <w:bookmarkStart w:id="28" w:name="_Toc493484472"/>
+      <w:bookmarkStart w:id="29" w:name="_Toc493484713"/>
+      <w:bookmarkStart w:id="30" w:name="_Toc494527307"/>
+      <w:bookmarkStart w:id="31" w:name="_Toc495221473"/>
+      <w:bookmarkStart w:id="32" w:name="_Toc495663184"/>
+      <w:bookmarkStart w:id="33" w:name="_Toc495826206"/>
+      <w:bookmarkStart w:id="34" w:name="_Toc495826314"/>
+      <w:bookmarkStart w:id="35" w:name="_Toc495999054"/>
+      <w:bookmarkStart w:id="36" w:name="_Toc496074852"/>
+      <w:bookmarkStart w:id="37" w:name="_Toc496074947"/>
+      <w:bookmarkStart w:id="38" w:name="_Toc496075121"/>
+      <w:bookmarkStart w:id="39" w:name="_Toc496075279"/>
+      <w:bookmarkStart w:id="40" w:name="_Toc496075343"/>
+      <w:bookmarkStart w:id="41" w:name="_Toc496080585"/>
+      <w:bookmarkStart w:id="42" w:name="_Toc503248582"/>
+      <w:bookmarkStart w:id="43" w:name="_Toc504131158"/>
+      <w:bookmarkStart w:id="44" w:name="_Toc504131360"/>
+      <w:bookmarkStart w:id="45" w:name="_Toc504131515"/>
+      <w:bookmarkStart w:id="46" w:name="_Toc55692430"/>
       <w:r>
         <w:lastRenderedPageBreak/>
         <w:t>1.1</w:t>
@@ -5111,7 +5079,6 @@
       <w:r>
         <w:t>Problem Statement</w:t>
       </w:r>
-      <w:bookmarkEnd w:id="27"/>
       <w:bookmarkEnd w:id="28"/>
       <w:bookmarkEnd w:id="29"/>
       <w:bookmarkEnd w:id="30"/>
@@ -5130,29 +5097,30 @@
       <w:bookmarkEnd w:id="43"/>
       <w:bookmarkEnd w:id="44"/>
       <w:bookmarkEnd w:id="45"/>
+      <w:bookmarkEnd w:id="46"/>
     </w:p>
     <w:p>
       <w:pPr>
         <w:pStyle w:val="BodyText"/>
       </w:pPr>
-      <w:bookmarkStart w:id="46" w:name="_Toc493484473"/>
-      <w:bookmarkStart w:id="47" w:name="_Toc493484714"/>
-      <w:bookmarkStart w:id="48" w:name="_Toc494527308"/>
-      <w:bookmarkStart w:id="49" w:name="_Toc495221474"/>
-      <w:bookmarkStart w:id="50" w:name="_Toc495663185"/>
-      <w:bookmarkStart w:id="51" w:name="_Toc495826207"/>
-      <w:bookmarkStart w:id="52" w:name="_Toc495826315"/>
-      <w:bookmarkStart w:id="53" w:name="_Toc495999055"/>
-      <w:bookmarkStart w:id="54" w:name="_Toc496074853"/>
-      <w:bookmarkStart w:id="55" w:name="_Toc496074948"/>
-      <w:bookmarkStart w:id="56" w:name="_Toc496075122"/>
-      <w:bookmarkStart w:id="57" w:name="_Toc496075280"/>
-      <w:bookmarkStart w:id="58" w:name="_Toc496075344"/>
-      <w:bookmarkStart w:id="59" w:name="_Toc496080586"/>
-      <w:bookmarkStart w:id="60" w:name="_Toc503248583"/>
-      <w:bookmarkStart w:id="61" w:name="_Toc504131159"/>
-      <w:bookmarkStart w:id="62" w:name="_Toc504131361"/>
-      <w:bookmarkStart w:id="63" w:name="_Toc504131516"/>
+      <w:bookmarkStart w:id="47" w:name="_Toc493484473"/>
+      <w:bookmarkStart w:id="48" w:name="_Toc493484714"/>
+      <w:bookmarkStart w:id="49" w:name="_Toc494527308"/>
+      <w:bookmarkStart w:id="50" w:name="_Toc495221474"/>
+      <w:bookmarkStart w:id="51" w:name="_Toc495663185"/>
+      <w:bookmarkStart w:id="52" w:name="_Toc495826207"/>
+      <w:bookmarkStart w:id="53" w:name="_Toc495826315"/>
+      <w:bookmarkStart w:id="54" w:name="_Toc495999055"/>
+      <w:bookmarkStart w:id="55" w:name="_Toc496074853"/>
+      <w:bookmarkStart w:id="56" w:name="_Toc496074948"/>
+      <w:bookmarkStart w:id="57" w:name="_Toc496075122"/>
+      <w:bookmarkStart w:id="58" w:name="_Toc496075280"/>
+      <w:bookmarkStart w:id="59" w:name="_Toc496075344"/>
+      <w:bookmarkStart w:id="60" w:name="_Toc496080586"/>
+      <w:bookmarkStart w:id="61" w:name="_Toc503248583"/>
+      <w:bookmarkStart w:id="62" w:name="_Toc504131159"/>
+      <w:bookmarkStart w:id="63" w:name="_Toc504131361"/>
+      <w:bookmarkStart w:id="64" w:name="_Toc504131516"/>
       <w:r>
         <w:t xml:space="preserve">In </w:t>
       </w:r>
@@ -5316,7 +5284,16 @@
         <w:t>(</w:t>
       </w:r>
       <w:r>
-        <w:t>so should I not mention the ease of code modification with ecs, and also not mention the ensurance of no memory issues with rust? And just focus on performance of ecs vs single threaded OOP?)</w:t>
+        <w:t>should I not mention the ease of code modification with ecs, an</w:t>
+      </w:r>
+      <w:r>
+        <w:t>d also not mention the that rust ensures no memory issues</w:t>
+      </w:r>
+      <w:r>
+        <w:t>? And only</w:t>
+      </w:r>
+      <w:r>
+        <w:t xml:space="preserve"> focus on performance of ecs vs single threaded OOP?)</w:t>
       </w:r>
     </w:p>
     <w:p>
@@ -5324,7 +5301,7 @@
         <w:pStyle w:val="Heading2"/>
         <w:spacing w:before="0"/>
       </w:pPr>
-      <w:bookmarkStart w:id="64" w:name="_Toc55692431"/>
+      <w:bookmarkStart w:id="65" w:name="_Toc55692431"/>
       <w:r>
         <w:t>1.2</w:t>
       </w:r>
@@ -5337,7 +5314,6 @@
       <w:r>
         <w:t>Objective</w:t>
       </w:r>
-      <w:bookmarkEnd w:id="46"/>
       <w:bookmarkEnd w:id="47"/>
       <w:bookmarkEnd w:id="48"/>
       <w:bookmarkEnd w:id="49"/>
@@ -5356,34 +5332,53 @@
       <w:bookmarkEnd w:id="62"/>
       <w:bookmarkEnd w:id="63"/>
       <w:bookmarkEnd w:id="64"/>
+      <w:bookmarkEnd w:id="65"/>
     </w:p>
     <w:p>
       <w:pPr>
         <w:pStyle w:val="BodyText"/>
       </w:pPr>
-      <w:bookmarkStart w:id="65" w:name="_Toc493484474"/>
-      <w:bookmarkStart w:id="66" w:name="_Toc493484715"/>
-      <w:bookmarkStart w:id="67" w:name="_Toc494527309"/>
-      <w:bookmarkStart w:id="68" w:name="_Toc495221475"/>
-      <w:bookmarkStart w:id="69" w:name="_Toc495663186"/>
-      <w:bookmarkStart w:id="70" w:name="_Toc495826208"/>
-      <w:bookmarkStart w:id="71" w:name="_Toc495826316"/>
-      <w:bookmarkStart w:id="72" w:name="_Toc495999056"/>
-      <w:bookmarkStart w:id="73" w:name="_Toc496074854"/>
-      <w:bookmarkStart w:id="74" w:name="_Toc496074949"/>
-      <w:bookmarkStart w:id="75" w:name="_Toc496075123"/>
-      <w:bookmarkStart w:id="76" w:name="_Toc496075281"/>
-      <w:bookmarkStart w:id="77" w:name="_Toc496075345"/>
-      <w:bookmarkStart w:id="78" w:name="_Toc496080587"/>
-      <w:bookmarkStart w:id="79" w:name="_Toc503248584"/>
-      <w:bookmarkStart w:id="80" w:name="_Toc504131160"/>
-      <w:bookmarkStart w:id="81" w:name="_Toc504131362"/>
-      <w:bookmarkStart w:id="82" w:name="_Toc504131517"/>
+      <w:bookmarkStart w:id="66" w:name="_Toc493484474"/>
+      <w:bookmarkStart w:id="67" w:name="_Toc493484715"/>
+      <w:bookmarkStart w:id="68" w:name="_Toc494527309"/>
+      <w:bookmarkStart w:id="69" w:name="_Toc495221475"/>
+      <w:bookmarkStart w:id="70" w:name="_Toc495663186"/>
+      <w:bookmarkStart w:id="71" w:name="_Toc495826208"/>
+      <w:bookmarkStart w:id="72" w:name="_Toc495826316"/>
+      <w:bookmarkStart w:id="73" w:name="_Toc495999056"/>
+      <w:bookmarkStart w:id="74" w:name="_Toc496074854"/>
+      <w:bookmarkStart w:id="75" w:name="_Toc496074949"/>
+      <w:bookmarkStart w:id="76" w:name="_Toc496075123"/>
+      <w:bookmarkStart w:id="77" w:name="_Toc496075281"/>
+      <w:bookmarkStart w:id="78" w:name="_Toc496075345"/>
+      <w:bookmarkStart w:id="79" w:name="_Toc496080587"/>
+      <w:bookmarkStart w:id="80" w:name="_Toc503248584"/>
+      <w:bookmarkStart w:id="81" w:name="_Toc504131160"/>
+      <w:bookmarkStart w:id="82" w:name="_Toc504131362"/>
+      <w:bookmarkStart w:id="83" w:name="_Toc504131517"/>
       <w:r>
         <w:t xml:space="preserve">The </w:t>
       </w:r>
       <w:r>
-        <w:t xml:space="preserve">modern ECS architecture is a viable alternative which can provide some important advantages over OOP in such a simulation: runtime performance, and code modifiability. Furthermore, the Rust programming language solves the memory safety burden that plagues systems level languages. </w:t>
+        <w:t>modern ECS architecture is a viable alternative which can provide some important advantages over OOP in such a simulation</w:t>
+      </w:r>
+      <w:r>
+        <w:t xml:space="preserve">, </w:t>
+      </w:r>
+      <w:r>
+        <w:t xml:space="preserve">one </w:t>
+      </w:r>
+      <w:r>
+        <w:t>specifically</w:t>
+      </w:r>
+      <w:r>
+        <w:t xml:space="preserve"> being</w:t>
+      </w:r>
+      <w:r>
+        <w:t xml:space="preserve"> runtime performance. </w:t>
+      </w:r>
+      <w:r>
+        <w:t xml:space="preserve">Furthermore, the Rust programming language solves the memory safety burden that plagues systems level languages. </w:t>
       </w:r>
       <w:r>
         <w:t>The</w:t>
@@ -5407,7 +5402,13 @@
         <w:t xml:space="preserve"> 3D FDM implemented as a Rust based, ECS</w:t>
       </w:r>
       <w:r>
-        <w:t xml:space="preserve"> design. An additional objective is to investigate a performance difference</w:t>
+        <w:t xml:space="preserve"> design. An additiona</w:t>
+      </w:r>
+      <w:r>
+        <w:t xml:space="preserve">l objective is to investigate the </w:t>
+      </w:r>
+      <w:r>
+        <w:t>performance difference</w:t>
       </w:r>
       <w:r>
         <w:t xml:space="preserve"> between a</w:t>
@@ -5431,10 +5432,25 @@
     </w:p>
     <w:p>
       <w:pPr>
+        <w:pStyle w:val="BodyText"/>
+        <w:ind w:firstLine="0"/>
+      </w:pPr>
+      <w:r>
+        <w:t>(is the mention of rust</w:t>
+      </w:r>
+      <w:r>
+        <w:t xml:space="preserve"> helping memory issues</w:t>
+      </w:r>
+      <w:r>
+        <w:t xml:space="preserve"> not needed?</w:t>
+      </w:r>
+    </w:p>
+    <w:p>
+      <w:pPr>
         <w:pStyle w:val="Heading2"/>
         <w:spacing w:before="0"/>
       </w:pPr>
-      <w:bookmarkStart w:id="83" w:name="_Toc55692432"/>
+      <w:bookmarkStart w:id="84" w:name="_Toc55692432"/>
       <w:r>
         <w:t>1.3</w:t>
       </w:r>
@@ -5444,7 +5460,7 @@
       <w:r>
         <w:t>Hypothesis</w:t>
       </w:r>
-      <w:bookmarkEnd w:id="83"/>
+      <w:bookmarkEnd w:id="84"/>
     </w:p>
     <w:p>
       <w:pPr>
@@ -5507,7 +5523,7 @@
         <w:pStyle w:val="Heading2"/>
         <w:spacing w:before="0"/>
       </w:pPr>
-      <w:bookmarkStart w:id="84" w:name="_Toc55692433"/>
+      <w:bookmarkStart w:id="85" w:name="_Toc55692433"/>
       <w:r>
         <w:t>1.4</w:t>
       </w:r>
@@ -5517,7 +5533,7 @@
       <w:r>
         <w:t>Contribution</w:t>
       </w:r>
-      <w:bookmarkEnd w:id="84"/>
+      <w:bookmarkEnd w:id="85"/>
     </w:p>
     <w:p>
       <w:pPr>
@@ -5527,7 +5543,13 @@
         <w:t xml:space="preserve">The contribution of this thesis </w:t>
       </w:r>
       <w:r>
-        <w:t xml:space="preserve">lies in the field of flight modeling and simulations for military use. The </w:t>
+        <w:t xml:space="preserve">lies in the field of flight modeling and </w:t>
+      </w:r>
+      <w:r>
+        <w:t xml:space="preserve">flight </w:t>
+      </w:r>
+      <w:r>
+        <w:t xml:space="preserve">simulations for military use. The </w:t>
       </w:r>
       <w:r>
         <w:t xml:space="preserve">successful build </w:t>
@@ -5584,11 +5606,8 @@
         <w:t xml:space="preserve">consistently outperforms its single threaded OOP counterpart, which is a representative of current military FDMs. </w:t>
       </w:r>
       <w:r>
-        <w:t xml:space="preserve">This strategy also </w:t>
-      </w:r>
-      <w:r>
         <w:lastRenderedPageBreak/>
-        <w:t>increases code maintainability due to the nature of the ECS architecture; this is a valuable feature that could save time and effort when updating a FDMs code later in its lifespan.</w:t>
+        <w:t>This strategy also increases code maintainability due to the nature of the ECS architecture; this is a valuable feature that could save time and effort when updating a FDMs code later in its lifespan.</w:t>
       </w:r>
     </w:p>
     <w:p>
@@ -5596,8 +5615,7 @@
         <w:pStyle w:val="Heading2"/>
         <w:spacing w:before="0"/>
       </w:pPr>
-      <w:bookmarkStart w:id="85" w:name="_Toc55692434"/>
-      <w:bookmarkEnd w:id="65"/>
+      <w:bookmarkStart w:id="86" w:name="_Toc55692434"/>
       <w:bookmarkEnd w:id="66"/>
       <w:bookmarkEnd w:id="67"/>
       <w:bookmarkEnd w:id="68"/>
@@ -5615,6 +5633,7 @@
       <w:bookmarkEnd w:id="80"/>
       <w:bookmarkEnd w:id="81"/>
       <w:bookmarkEnd w:id="82"/>
+      <w:bookmarkEnd w:id="83"/>
       <w:r>
         <w:t>1.</w:t>
       </w:r>
@@ -5627,7 +5646,7 @@
       <w:r>
         <w:t>Approach</w:t>
       </w:r>
-      <w:bookmarkEnd w:id="85"/>
+      <w:bookmarkEnd w:id="86"/>
     </w:p>
     <w:p>
       <w:pPr>
@@ -5773,25 +5792,25 @@
         <w:pStyle w:val="Heading2"/>
         <w:spacing w:before="0"/>
       </w:pPr>
-      <w:bookmarkStart w:id="86" w:name="_Toc55692435"/>
-      <w:bookmarkStart w:id="87" w:name="_Toc493484475"/>
-      <w:bookmarkStart w:id="88" w:name="_Toc493484716"/>
-      <w:bookmarkStart w:id="89" w:name="_Toc494527310"/>
-      <w:bookmarkStart w:id="90" w:name="_Toc495221476"/>
-      <w:bookmarkStart w:id="91" w:name="_Toc495663187"/>
-      <w:bookmarkStart w:id="92" w:name="_Toc495826209"/>
-      <w:bookmarkStart w:id="93" w:name="_Toc495826317"/>
-      <w:bookmarkStart w:id="94" w:name="_Toc495999057"/>
-      <w:bookmarkStart w:id="95" w:name="_Toc496074855"/>
-      <w:bookmarkStart w:id="96" w:name="_Toc496074950"/>
-      <w:bookmarkStart w:id="97" w:name="_Toc496075124"/>
-      <w:bookmarkStart w:id="98" w:name="_Toc496075282"/>
-      <w:bookmarkStart w:id="99" w:name="_Toc496075346"/>
-      <w:bookmarkStart w:id="100" w:name="_Toc496080588"/>
-      <w:bookmarkStart w:id="101" w:name="_Toc503248585"/>
-      <w:bookmarkStart w:id="102" w:name="_Toc504131161"/>
-      <w:bookmarkStart w:id="103" w:name="_Toc504131363"/>
-      <w:bookmarkStart w:id="104" w:name="_Toc504131518"/>
+      <w:bookmarkStart w:id="87" w:name="_Toc55692435"/>
+      <w:bookmarkStart w:id="88" w:name="_Toc493484475"/>
+      <w:bookmarkStart w:id="89" w:name="_Toc493484716"/>
+      <w:bookmarkStart w:id="90" w:name="_Toc494527310"/>
+      <w:bookmarkStart w:id="91" w:name="_Toc495221476"/>
+      <w:bookmarkStart w:id="92" w:name="_Toc495663187"/>
+      <w:bookmarkStart w:id="93" w:name="_Toc495826209"/>
+      <w:bookmarkStart w:id="94" w:name="_Toc495826317"/>
+      <w:bookmarkStart w:id="95" w:name="_Toc495999057"/>
+      <w:bookmarkStart w:id="96" w:name="_Toc496074855"/>
+      <w:bookmarkStart w:id="97" w:name="_Toc496074950"/>
+      <w:bookmarkStart w:id="98" w:name="_Toc496075124"/>
+      <w:bookmarkStart w:id="99" w:name="_Toc496075282"/>
+      <w:bookmarkStart w:id="100" w:name="_Toc496075346"/>
+      <w:bookmarkStart w:id="101" w:name="_Toc496080588"/>
+      <w:bookmarkStart w:id="102" w:name="_Toc503248585"/>
+      <w:bookmarkStart w:id="103" w:name="_Toc504131161"/>
+      <w:bookmarkStart w:id="104" w:name="_Toc504131363"/>
+      <w:bookmarkStart w:id="105" w:name="_Toc504131518"/>
       <w:r>
         <w:t>1.6</w:t>
       </w:r>
@@ -5804,9 +5823,8 @@
       <w:r>
         <w:t>Limitations</w:t>
       </w:r>
-      <w:bookmarkEnd w:id="86"/>
-    </w:p>
-    <w:bookmarkEnd w:id="87"/>
+      <w:bookmarkEnd w:id="87"/>
+    </w:p>
     <w:bookmarkEnd w:id="88"/>
     <w:bookmarkEnd w:id="89"/>
     <w:bookmarkEnd w:id="90"/>
@@ -5824,6 +5842,7 @@
     <w:bookmarkEnd w:id="102"/>
     <w:bookmarkEnd w:id="103"/>
     <w:bookmarkEnd w:id="104"/>
+    <w:bookmarkEnd w:id="105"/>
     <w:p>
       <w:pPr>
         <w:pStyle w:val="BodyText"/>
@@ -5874,7 +5893,11 @@
         <w:t xml:space="preserve">FlightGear is being used as the visualization system. </w:t>
       </w:r>
       <w:r>
-        <w:t>The packets being sent out by the flight simulator are configured in a specific manner for FlightGear to interpret properly</w:t>
+        <w:t xml:space="preserve">The packets being sent out by the flight simulator are configured in a specific </w:t>
+      </w:r>
+      <w:r>
+        <w:lastRenderedPageBreak/>
+        <w:t>manner for FlightGear to interpret properly</w:t>
       </w:r>
       <w:r>
         <w:t xml:space="preserve">. The packet structure, however, </w:t>
@@ -5912,7 +5935,6 @@
         <w:pStyle w:val="BodyText"/>
       </w:pPr>
       <w:r>
-        <w:lastRenderedPageBreak/>
         <w:t xml:space="preserve">Another limitation is that the airplane being simulated is only set up to match that of the airplane modeled in Bourg’s textbook. </w:t>
       </w:r>
       <w:r>
@@ -5959,7 +5981,7 @@
         <w:pStyle w:val="Heading2"/>
         <w:spacing w:before="0"/>
       </w:pPr>
-      <w:bookmarkStart w:id="105" w:name="_Toc55692436"/>
+      <w:bookmarkStart w:id="106" w:name="_Toc55692436"/>
       <w:r>
         <w:t>1.7</w:t>
       </w:r>
@@ -5969,7 +5991,7 @@
       <w:r>
         <w:t>Thesis Overview</w:t>
       </w:r>
-      <w:bookmarkEnd w:id="105"/>
+      <w:bookmarkEnd w:id="106"/>
     </w:p>
     <w:p>
       <w:pPr>
@@ -6023,11 +6045,6 @@
       <w:r>
         <w:t xml:space="preserve"> </w:t>
       </w:r>
-    </w:p>
-    <w:p>
-      <w:pPr>
-        <w:pStyle w:val="BodyText"/>
-      </w:pPr>
     </w:p>
     <w:p>
       <w:pPr>
@@ -6060,14 +6077,14 @@
       <w:pPr>
         <w:pStyle w:val="Heading1"/>
       </w:pPr>
-      <w:bookmarkStart w:id="106" w:name="_Toc55692437"/>
+      <w:bookmarkStart w:id="107" w:name="_Toc55692437"/>
       <w:r>
         <w:t xml:space="preserve">II. </w:t>
       </w:r>
       <w:r>
         <w:t>Background</w:t>
       </w:r>
-      <w:bookmarkEnd w:id="106"/>
+      <w:bookmarkEnd w:id="107"/>
     </w:p>
     <w:p>
       <w:pPr>
@@ -6173,13 +6190,21 @@
           <w:rFonts w:eastAsiaTheme="minorHAnsi"/>
           <w:szCs w:val="24"/>
         </w:rPr>
-        <w:t>e described. Furthermore,</w:t>
+        <w:t xml:space="preserve">e </w:t>
       </w:r>
       <w:r>
         <w:rPr>
           <w:rFonts w:eastAsiaTheme="minorHAnsi"/>
           <w:szCs w:val="24"/>
         </w:rPr>
+        <w:lastRenderedPageBreak/>
+        <w:t>described. Furthermore,</w:t>
+      </w:r>
+      <w:r>
+        <w:rPr>
+          <w:rFonts w:eastAsiaTheme="minorHAnsi"/>
+          <w:szCs w:val="24"/>
+        </w:rPr>
         <w:t xml:space="preserve"> the fundamentals of the Rust p</w:t>
       </w:r>
       <w:r>
@@ -6201,15 +6226,7 @@
           <w:rFonts w:eastAsiaTheme="minorHAnsi"/>
           <w:szCs w:val="24"/>
         </w:rPr>
-        <w:t xml:space="preserve">ill be laid </w:t>
-      </w:r>
-      <w:r>
-        <w:rPr>
-          <w:rFonts w:eastAsiaTheme="minorHAnsi"/>
-          <w:szCs w:val="24"/>
-        </w:rPr>
-        <w:lastRenderedPageBreak/>
-        <w:t xml:space="preserve">out. Next, the use of the FlightGear flight simulator will be explained. </w:t>
+        <w:t xml:space="preserve">ill be laid out. Next, the use of the FlightGear flight simulator will be explained. </w:t>
       </w:r>
       <w:r>
         <w:rPr>
@@ -6241,7 +6258,7 @@
           <w:rFonts w:eastAsiaTheme="minorHAnsi"/>
         </w:rPr>
       </w:pPr>
-      <w:bookmarkStart w:id="107" w:name="_Toc55692438"/>
+      <w:bookmarkStart w:id="108" w:name="_Toc55692438"/>
       <w:r>
         <w:rPr>
           <w:rFonts w:eastAsiaTheme="minorHAnsi"/>
@@ -6254,7 +6271,7 @@
         </w:rPr>
         <w:t xml:space="preserve"> Physics of Flight Modeling</w:t>
       </w:r>
-      <w:bookmarkEnd w:id="107"/>
+      <w:bookmarkEnd w:id="108"/>
     </w:p>
     <w:p>
       <w:pPr>
@@ -6530,17 +6547,14 @@
         <w:rPr>
           <w:rFonts w:eastAsiaTheme="minorHAnsi"/>
         </w:rPr>
+        <w:lastRenderedPageBreak/>
         <w:t>Torque, also known as moment, is similar to force, but f</w:t>
       </w:r>
       <w:r>
         <w:t>orce is what causes</w:t>
       </w:r>
       <w:r>
-        <w:t xml:space="preserve"> linear </w:t>
-      </w:r>
-      <w:r>
-        <w:lastRenderedPageBreak/>
-        <w:t>acceleration, and</w:t>
+        <w:t xml:space="preserve"> linear acceleration, and</w:t>
       </w:r>
       <w:r>
         <w:t xml:space="preserve"> torque is what causes rotational acceleration.</w:t>
@@ -6663,7 +6677,7 @@
           <w:b w:val="0"/>
         </w:rPr>
       </w:pPr>
-      <w:bookmarkStart w:id="108" w:name="_Toc52493286"/>
+      <w:bookmarkStart w:id="109" w:name="_Toc52493286"/>
       <w:r>
         <w:rPr>
           <w:b w:val="0"/>
@@ -6707,7 +6721,7 @@
         </w:rPr>
         <w:t>: Forces Visualized</w:t>
       </w:r>
-      <w:bookmarkEnd w:id="108"/>
+      <w:bookmarkEnd w:id="109"/>
     </w:p>
     <w:p>
       <w:pPr>
@@ -6934,7 +6948,7 @@
           <w:iCs/>
         </w:rPr>
       </w:pPr>
-      <w:bookmarkStart w:id="109" w:name="_Toc52493287"/>
+      <w:bookmarkStart w:id="110" w:name="_Toc52493287"/>
       <w:r>
         <w:rPr>
           <w:b w:val="0"/>
@@ -6978,7 +6992,7 @@
         </w:rPr>
         <w:t>: Airplane Components</w:t>
       </w:r>
-      <w:bookmarkEnd w:id="109"/>
+      <w:bookmarkEnd w:id="110"/>
     </w:p>
     <w:p>
       <w:pPr>
@@ -7141,7 +7155,7 @@
           <w:b w:val="0"/>
         </w:rPr>
       </w:pPr>
-      <w:bookmarkStart w:id="110" w:name="_Toc52493288"/>
+      <w:bookmarkStart w:id="111" w:name="_Toc52493288"/>
       <w:r>
         <w:rPr>
           <w:b w:val="0"/>
@@ -7176,7 +7190,7 @@
         </w:rPr>
         <w:t>: Airfoil Cross-section</w:t>
       </w:r>
-      <w:bookmarkEnd w:id="110"/>
+      <w:bookmarkEnd w:id="111"/>
     </w:p>
     <w:p>
       <w:pPr>
@@ -7426,7 +7440,7 @@
           <w:szCs w:val="24"/>
         </w:rPr>
       </w:pPr>
-      <w:bookmarkStart w:id="111" w:name="_Toc52493289"/>
+      <w:bookmarkStart w:id="112" w:name="_Toc52493289"/>
       <w:r>
         <w:rPr>
           <w:b w:val="0"/>
@@ -7477,7 +7491,7 @@
         </w:rPr>
         <w:t>: Airplane Axes of Rotation</w:t>
       </w:r>
-      <w:bookmarkEnd w:id="111"/>
+      <w:bookmarkEnd w:id="112"/>
     </w:p>
     <w:p>
       <w:pPr>
@@ -7656,62 +7670,198 @@
         <w:rPr>
           <w:iCs/>
         </w:rPr>
+        <w:t>, in the bottom-right of the figure,</w:t>
+      </w:r>
+      <w:r>
+        <w:rPr>
+          <w:iCs/>
+        </w:rPr>
         <w:t xml:space="preserve"> shows </w:t>
       </w:r>
       <w:r>
         <w:rPr>
           <w:iCs/>
         </w:rPr>
-        <w:t>ECEF coordinates and a plane that is relative to that point</w:t>
+        <w:t xml:space="preserve">the </w:t>
       </w:r>
       <w:r>
         <w:rPr>
           <w:iCs/>
         </w:rPr>
-        <w:t>. F</w:t>
+        <w:t>ECEF coordi</w:t>
       </w:r>
       <w:r>
         <w:rPr>
           <w:iCs/>
         </w:rPr>
-        <w:t>igure</w:t>
+        <w:t>nates</w:t>
       </w:r>
       <w:r>
         <w:rPr>
           <w:iCs/>
         </w:rPr>
-        <w:t xml:space="preserve"> 5</w:t>
+        <w:t xml:space="preserve"> plane that is relative to that point</w:t>
       </w:r>
       <w:r>
         <w:rPr>
           <w:iCs/>
         </w:rPr>
-        <w:t xml:space="preserve"> also visualizes the coordinate syst</w:t>
+        <w:t xml:space="preserve"> [21]</w:t>
       </w:r>
       <w:r>
         <w:rPr>
           <w:iCs/>
         </w:rPr>
-        <w:t>em representing rotations about the fixed point on the pilot</w:t>
-      </w:r>
-      <w:r>
+        <w:t xml:space="preserve">. </w:t>
+      </w:r>
+    </w:p>
+    <w:p>
+      <w:pPr>
+        <w:ind w:firstLine="720"/>
         <w:rPr>
           <w:iCs/>
         </w:rPr>
-        <w:t xml:space="preserve"> </w:t>
-      </w:r>
+      </w:pPr>
       <w:r>
         <w:rPr>
           <w:iCs/>
         </w:rPr>
-        <w:t>[21]</w:t>
+        <w:t xml:space="preserve">Along with the ECEF coordinates, also called the </w:t>
       </w:r>
       <w:r>
         <w:rPr>
           <w:iCs/>
         </w:rPr>
+        <w:t>earth frame, a</w:t>
+      </w:r>
+      <w:r>
+        <w:rPr>
+          <w:iCs/>
+        </w:rPr>
+        <w:t xml:space="preserve">nother </w:t>
+      </w:r>
+      <w:r>
+        <w:rPr>
+          <w:iCs/>
+        </w:rPr>
+        <w:t>coordinate system exists</w:t>
+      </w:r>
+      <w:r>
+        <w:rPr>
+          <w:iCs/>
+        </w:rPr>
+        <w:t xml:space="preserve"> to describe the frame of reference in order to track </w:t>
+      </w:r>
+      <w:r>
+        <w:rPr>
+          <w:iCs/>
+        </w:rPr>
+        <w:t>3</w:t>
+      </w:r>
+      <w:r>
+        <w:rPr>
+          <w:iCs/>
+        </w:rPr>
+        <w:t>D rotations</w:t>
+      </w:r>
+      <w:r>
+        <w:rPr>
+          <w:iCs/>
+        </w:rPr>
+        <w:t xml:space="preserve"> of the airplane</w:t>
+      </w:r>
+      <w:r>
+        <w:rPr>
+          <w:iCs/>
+        </w:rPr>
         <w:t xml:space="preserve">. </w:t>
       </w:r>
+      <w:r>
+        <w:rPr>
+          <w:iCs/>
+        </w:rPr>
+        <w:t>It is called the body frame, and it is an</w:t>
+      </w:r>
+      <w:r>
+        <w:rPr>
+          <w:iCs/>
+        </w:rPr>
+        <w:t xml:space="preserve"> x, y, z coordinate systems</w:t>
+      </w:r>
+      <w:r>
+        <w:rPr>
+          <w:iCs/>
+        </w:rPr>
+        <w:t>m like ECEF, but unlike the t</w:t>
+      </w:r>
+      <w:r>
+        <w:rPr>
+          <w:iCs/>
+        </w:rPr>
+        <w:t>he earth fram</w:t>
+      </w:r>
+      <w:r>
+        <w:rPr>
+          <w:iCs/>
+        </w:rPr>
+        <w:t xml:space="preserve">e, which is </w:t>
+      </w:r>
+      <w:r>
+        <w:rPr>
+          <w:iCs/>
+        </w:rPr>
+        <w:t>fixed somewhere on the E</w:t>
+      </w:r>
+      <w:r>
+        <w:rPr>
+          <w:iCs/>
+        </w:rPr>
+        <w:t>arth, t</w:t>
+      </w:r>
+      <w:r>
+        <w:rPr>
+          <w:iCs/>
+        </w:rPr>
+        <w:t xml:space="preserve">he body frame is fixed to the center of gravity of the rigid body airplane, so it moves with the airplane [20]. Rotations happen along each of the three x, y, z axes. </w:t>
+      </w:r>
+      <w:r>
+        <w:rPr>
+          <w:iCs/>
+        </w:rPr>
+        <w:t xml:space="preserve">Figure 5 also visualizes the </w:t>
+      </w:r>
+      <w:r>
+        <w:rPr>
+          <w:iCs/>
+        </w:rPr>
+        <w:t xml:space="preserve">body frame </w:t>
+      </w:r>
+      <w:r>
+        <w:rPr>
+          <w:iCs/>
+        </w:rPr>
+        <w:t xml:space="preserve">coordinate system representing rotations about the fixed point on the </w:t>
+      </w:r>
+      <w:r>
+        <w:rPr>
+          <w:iCs/>
+        </w:rPr>
+        <w:t xml:space="preserve">center of gravity of the airplane </w:t>
+      </w:r>
+      <w:r>
+        <w:rPr>
+          <w:iCs/>
+        </w:rPr>
+        <w:t>[21].</w:t>
+      </w:r>
+    </w:p>
+    <w:p>
+      <w:pPr>
+        <w:ind w:firstLine="720"/>
+        <w:rPr>
+          <w:iCs/>
+        </w:rPr>
+      </w:pPr>
     </w:p>
     <w:p>
       <w:pPr>
@@ -7724,6 +7874,7 @@
           <w:iCs/>
           <w:noProof/>
         </w:rPr>
+        <w:lastRenderedPageBreak/>
         <w:drawing>
           <wp:inline distT="0" distB="0" distL="0" distR="0" wp14:anchorId="1D88C221" wp14:editId="768402D0">
             <wp:extent cx="4483100" cy="2054754"/>
@@ -7777,7 +7928,7 @@
           <w:iCs/>
         </w:rPr>
       </w:pPr>
-      <w:bookmarkStart w:id="112" w:name="_Toc52493290"/>
+      <w:bookmarkStart w:id="113" w:name="_Toc52493290"/>
       <w:r>
         <w:rPr>
           <w:b w:val="0"/>
@@ -7821,19 +7972,13 @@
         </w:rPr>
         <w:t xml:space="preserve">: </w:t>
       </w:r>
+      <w:bookmarkEnd w:id="113"/>
       <w:r>
         <w:rPr>
           <w:b w:val="0"/>
         </w:rPr>
-        <w:t>ECEF Coordinates</w:t>
-      </w:r>
-      <w:r>
-        <w:rPr>
-          <w:b w:val="0"/>
-        </w:rPr>
-        <w:t xml:space="preserve"> Visualized</w:t>
-      </w:r>
-      <w:bookmarkEnd w:id="112"/>
+        <w:t>Earth Frame and Body Frame Visualized</w:t>
+      </w:r>
     </w:p>
     <w:p>
       <w:pPr>
@@ -7841,7 +7986,6 @@
         <w:jc w:val="left"/>
       </w:pPr>
       <w:r>
-        <w:lastRenderedPageBreak/>
         <w:t>2.1</w:t>
       </w:r>
       <w:r>
@@ -8100,6 +8244,7 @@
         <w:ind w:firstLine="720"/>
       </w:pPr>
       <w:r>
+        <w:lastRenderedPageBreak/>
         <w:t>In terms of 3D, mass properties become more complicated. T</w:t>
       </w:r>
       <w:r>
@@ -8310,7 +8455,6 @@
         <w:t xml:space="preserve">, represented as a 3x3 matrix, that </w:t>
       </w:r>
       <w:r>
-        <w:lastRenderedPageBreak/>
         <w:t>has magnitude and direction</w:t>
       </w:r>
       <w:r>
@@ -8472,6 +8616,7 @@
           <w:noProof/>
           <w:szCs w:val="24"/>
         </w:rPr>
+        <w:lastRenderedPageBreak/>
         <w:drawing>
           <wp:inline distT="0" distB="0" distL="0" distR="0" wp14:anchorId="1A37CB40" wp14:editId="7AD90581">
             <wp:extent cx="2393583" cy="2038350"/>
@@ -8533,7 +8678,7 @@
           <w:szCs w:val="24"/>
         </w:rPr>
       </w:pPr>
-      <w:bookmarkStart w:id="113" w:name="_Toc52493291"/>
+      <w:bookmarkStart w:id="114" w:name="_Toc52493291"/>
       <w:r>
         <w:rPr>
           <w:b w:val="0"/>
@@ -8577,7 +8722,7 @@
         </w:rPr>
         <w:t>: Lift Coefficient vs Angle of Attack</w:t>
       </w:r>
-      <w:bookmarkEnd w:id="113"/>
+      <w:bookmarkEnd w:id="114"/>
     </w:p>
     <w:p>
       <w:pPr>
@@ -8689,7 +8834,6 @@
         <w:rPr>
           <w:rFonts w:eastAsiaTheme="minorHAnsi"/>
         </w:rPr>
-        <w:lastRenderedPageBreak/>
         <w:t xml:space="preserve">Gravity is simply based on mass of the airplane and the acceleration of gravity, which is a constant -9.8 </w:t>
       </w:r>
       <w:r>
@@ -8843,7 +8987,11 @@
         <w:t>differential equations</w:t>
       </w:r>
       <w:r>
-        <w:t xml:space="preserve"> using numerical integration algorithms [20]. The integration of the equations of motion are considered an approximation because there is always some error introduced depending on the technique chosen [14]. </w:t>
+        <w:t xml:space="preserve"> using numerical integration algorithms [20]. The integration of the equations of motion are considered an approximation because there is always some error introduced depending on </w:t>
+      </w:r>
+      <w:r>
+        <w:lastRenderedPageBreak/>
+        <w:t xml:space="preserve">the technique chosen [14]. </w:t>
       </w:r>
       <w:r>
         <w:t xml:space="preserve">Simply put, the integration of the equations of motion, given everything else talked about, approximates the future velocity and position based on the previous values from the last tick of the simulation [26].  </w:t>
@@ -8887,125 +9035,125 @@
     </w:p>
     <w:p>
       <w:r>
+        <w:tab/>
+        <w:t xml:space="preserve">With numerical stability in mind, the time step chosen for </w:t>
+      </w:r>
+      <w:r>
+        <w:t>the simulation</w:t>
+      </w:r>
+      <w:r>
+        <w:t xml:space="preserve"> loop in the 3D model is</w:t>
+      </w:r>
+      <w:r>
+        <w:t xml:space="preserve"> 33 milliseconds</w:t>
+      </w:r>
+      <w:r>
+        <w:t xml:space="preserve">. </w:t>
+      </w:r>
+      <w:r>
+        <w:t xml:space="preserve">This means that the simulation steps through 33 milliseconds of time from frame to frame. This equals 30 frames per second. </w:t>
+      </w:r>
+      <w:r>
+        <w:t xml:space="preserve">With this time step, the simulation is stable. Along with that, the simulation loop strategy is that of making </w:t>
+      </w:r>
+      <w:r>
+        <w:t>frames per second</w:t>
+      </w:r>
+      <w:r>
+        <w:t xml:space="preserve"> dependent on </w:t>
+      </w:r>
+      <w:r>
+        <w:t xml:space="preserve">a </w:t>
+      </w:r>
+      <w:r>
+        <w:t>constant game speed</w:t>
+      </w:r>
+      <w:r>
+        <w:t xml:space="preserve"> (33 ms)</w:t>
+      </w:r>
+      <w:r>
+        <w:t xml:space="preserve"> </w:t>
+      </w:r>
+      <w:r>
+        <w:t>[28].</w:t>
+      </w:r>
+      <w:r>
+        <w:t xml:space="preserve"> This basically means we have a fixed change in time from tick to tick. </w:t>
+      </w:r>
+      <w:r>
+        <w:t>This strategy was chosen for simplicity sake. T</w:t>
+      </w:r>
+      <w:r>
+        <w:t xml:space="preserve">his strategy works </w:t>
+      </w:r>
+      <w:r>
+        <w:t xml:space="preserve">because we know that the </w:t>
+      </w:r>
+      <w:r>
+        <w:t xml:space="preserve">actual integration </w:t>
+      </w:r>
+      <w:r>
+        <w:t>of the equations of motion takes less</w:t>
+      </w:r>
+      <w:r>
+        <w:t xml:space="preserve"> time</w:t>
+      </w:r>
+      <w:r>
+        <w:t xml:space="preserve"> than </w:t>
+      </w:r>
+      <w:r>
+        <w:t>the chosen</w:t>
+      </w:r>
+      <w:r>
+        <w:t xml:space="preserve"> </w:t>
+      </w:r>
+      <w:r>
+        <w:t>1 tick</w:t>
+      </w:r>
+      <w:r>
+        <w:t xml:space="preserve"> step time</w:t>
+      </w:r>
+      <w:r>
+        <w:t xml:space="preserve">, </w:t>
+      </w:r>
+      <w:r>
+        <w:t xml:space="preserve">and so </w:t>
+      </w:r>
+      <w:r>
+        <w:t>the simulation will be able to keep up</w:t>
+      </w:r>
+      <w:r>
+        <w:t xml:space="preserve"> </w:t>
+      </w:r>
+      <w:r>
+        <w:t xml:space="preserve">[27]. </w:t>
+      </w:r>
+      <w:r>
+        <w:t xml:space="preserve">This strategy might normally be an issue for slow computers, but the model is not demanding on hardware. The downside is that for </w:t>
+      </w:r>
+      <w:r>
+        <w:t>fast computers</w:t>
+      </w:r>
+      <w:r>
+        <w:t>, we leave some frames per second on the table</w:t>
+      </w:r>
+      <w:r>
+        <w:t xml:space="preserve"> because we have a fixed time step</w:t>
+      </w:r>
+      <w:r>
+        <w:t xml:space="preserve"> </w:t>
+      </w:r>
+      <w:r>
+        <w:t>[28]</w:t>
+      </w:r>
+      <w:r>
+        <w:t>.</w:t>
+      </w:r>
+    </w:p>
+    <w:p>
+      <w:r>
         <w:lastRenderedPageBreak/>
         <w:tab/>
-        <w:t xml:space="preserve">With numerical stability in mind, the time step chosen for </w:t>
-      </w:r>
-      <w:r>
-        <w:t>the simulation</w:t>
-      </w:r>
-      <w:r>
-        <w:t xml:space="preserve"> loop in the 3D model is</w:t>
-      </w:r>
-      <w:r>
-        <w:t xml:space="preserve"> 33 milliseconds</w:t>
-      </w:r>
-      <w:r>
-        <w:t xml:space="preserve">. </w:t>
-      </w:r>
-      <w:r>
-        <w:t xml:space="preserve">This means that the simulation steps through 33 milliseconds of time from frame to frame. This equals 30 frames per second. </w:t>
-      </w:r>
-      <w:r>
-        <w:t xml:space="preserve">With this time step, the simulation is stable. Along with that, the simulation loop strategy is that of making </w:t>
-      </w:r>
-      <w:r>
-        <w:t>frames per second</w:t>
-      </w:r>
-      <w:r>
-        <w:t xml:space="preserve"> dependent on </w:t>
-      </w:r>
-      <w:r>
-        <w:t xml:space="preserve">a </w:t>
-      </w:r>
-      <w:r>
-        <w:t>constant game speed</w:t>
-      </w:r>
-      <w:r>
-        <w:t xml:space="preserve"> (33 ms)</w:t>
-      </w:r>
-      <w:r>
-        <w:t xml:space="preserve"> </w:t>
-      </w:r>
-      <w:r>
-        <w:t>[28].</w:t>
-      </w:r>
-      <w:r>
-        <w:t xml:space="preserve"> This basically means we have a fixed change in time from tick to tick. </w:t>
-      </w:r>
-      <w:r>
-        <w:t>This strategy was chosen for simplicity sake. T</w:t>
-      </w:r>
-      <w:r>
-        <w:t xml:space="preserve">his strategy works </w:t>
-      </w:r>
-      <w:r>
-        <w:t xml:space="preserve">because we know that the </w:t>
-      </w:r>
-      <w:r>
-        <w:t xml:space="preserve">actual integration </w:t>
-      </w:r>
-      <w:r>
-        <w:t>of the equations of motion takes less</w:t>
-      </w:r>
-      <w:r>
-        <w:t xml:space="preserve"> time</w:t>
-      </w:r>
-      <w:r>
-        <w:t xml:space="preserve"> than </w:t>
-      </w:r>
-      <w:r>
-        <w:t>the chosen</w:t>
-      </w:r>
-      <w:r>
-        <w:t xml:space="preserve"> </w:t>
-      </w:r>
-      <w:r>
-        <w:t>1 tick</w:t>
-      </w:r>
-      <w:r>
-        <w:t xml:space="preserve"> step time</w:t>
-      </w:r>
-      <w:r>
-        <w:t xml:space="preserve">, </w:t>
-      </w:r>
-      <w:r>
-        <w:t xml:space="preserve">and so </w:t>
-      </w:r>
-      <w:r>
-        <w:t>the simulation will be able to keep up</w:t>
-      </w:r>
-      <w:r>
-        <w:t xml:space="preserve"> </w:t>
-      </w:r>
-      <w:r>
-        <w:t xml:space="preserve">[27]. </w:t>
-      </w:r>
-      <w:r>
-        <w:t xml:space="preserve">This strategy might normally be an issue for slow computers, but the model is not demanding on hardware. The downside is that for </w:t>
-      </w:r>
-      <w:r>
-        <w:t>fast computers</w:t>
-      </w:r>
-      <w:r>
-        <w:t>, we leave some frames per second on the table</w:t>
-      </w:r>
-      <w:r>
-        <w:t xml:space="preserve"> because we have a fixed time step</w:t>
-      </w:r>
-      <w:r>
-        <w:t xml:space="preserve"> </w:t>
-      </w:r>
-      <w:r>
-        <w:t>[28]</w:t>
-      </w:r>
-      <w:r>
-        <w:t>.</w:t>
-      </w:r>
-    </w:p>
-    <w:p>
-      <w:r>
-        <w:tab/>
         <w:t>There are multiple methods to</w:t>
       </w:r>
       <w:r>
@@ -9144,142 +9292,142 @@
         <w:jc w:val="left"/>
       </w:pPr>
       <w:r>
+        <w:t>2.1</w:t>
+      </w:r>
+      <w:r>
+        <w:t>.5 Fidelity</w:t>
+      </w:r>
+    </w:p>
+    <w:p>
+      <w:r>
+        <w:t xml:space="preserve">(do we </w:t>
+      </w:r>
+      <w:r>
+        <w:t xml:space="preserve">even </w:t>
+      </w:r>
+      <w:r>
+        <w:t>care about this?)</w:t>
+      </w:r>
+      <w:r>
+        <w:t xml:space="preserve"> maybe bits of this paragraph can go elsewhere</w:t>
+      </w:r>
+    </w:p>
+    <w:p>
+      <w:pPr>
+        <w:ind w:firstLine="720"/>
+      </w:pPr>
+      <w:r>
+        <w:t>With</w:t>
+      </w:r>
+      <w:r>
+        <w:t xml:space="preserve"> </w:t>
+      </w:r>
+      <w:r>
+        <w:t xml:space="preserve">the </w:t>
+      </w:r>
+      <w:r>
+        <w:t>FDM</w:t>
+      </w:r>
+      <w:r>
+        <w:t>s</w:t>
+      </w:r>
+      <w:r>
+        <w:t xml:space="preserve"> described, fidelity is the degree to which the characteristics of a flight simulation matches that of the real world [17]. In this case, the FDM</w:t>
+      </w:r>
+      <w:r>
+        <w:t>s are</w:t>
+      </w:r>
+      <w:r>
+        <w:t xml:space="preserve"> of “medium” fidelity because the characteristics of the flight simulation match that of real life, but is not computationally expensive, and requires minimal data [18].</w:t>
+      </w:r>
+      <w:r>
+        <w:rPr>
+          <w:rFonts w:eastAsiaTheme="minorHAnsi"/>
+        </w:rPr>
+        <w:t xml:space="preserve"> </w:t>
+      </w:r>
+      <w:r>
+        <w:rPr>
+          <w:rFonts w:eastAsiaTheme="minorHAnsi"/>
+        </w:rPr>
+        <w:t xml:space="preserve">One may think that a flight model with the highest fidelity, or accuracy, is the best – this is not always true. Very </w:t>
+      </w:r>
+      <w:r>
+        <w:rPr>
+          <w:rFonts w:eastAsiaTheme="minorHAnsi"/>
+        </w:rPr>
+        <w:t xml:space="preserve">advanced </w:t>
+      </w:r>
+      <w:r>
+        <w:rPr>
+          <w:rFonts w:eastAsiaTheme="minorHAnsi"/>
+        </w:rPr>
+        <w:t xml:space="preserve">flight </w:t>
+      </w:r>
+      <w:r>
+        <w:rPr>
+          <w:rFonts w:eastAsiaTheme="minorHAnsi"/>
+        </w:rPr>
+        <w:t xml:space="preserve">modeling </w:t>
+      </w:r>
+      <w:r>
+        <w:rPr>
+          <w:rFonts w:eastAsiaTheme="minorHAnsi"/>
+        </w:rPr>
+        <w:t xml:space="preserve">will </w:t>
+      </w:r>
+      <w:r>
+        <w:rPr>
+          <w:rFonts w:eastAsiaTheme="minorHAnsi"/>
+        </w:rPr>
+        <w:t>requi</w:t>
+      </w:r>
+      <w:r>
+        <w:rPr>
+          <w:rFonts w:eastAsiaTheme="minorHAnsi"/>
+        </w:rPr>
+        <w:t>re</w:t>
+      </w:r>
+      <w:r>
+        <w:rPr>
+          <w:rFonts w:eastAsiaTheme="minorHAnsi"/>
+        </w:rPr>
+        <w:t xml:space="preserve"> large</w:t>
+      </w:r>
+      <w:r>
+        <w:rPr>
+          <w:rFonts w:eastAsiaTheme="minorHAnsi"/>
+        </w:rPr>
+        <w:t>, detailed</w:t>
+      </w:r>
+      <w:r>
+        <w:rPr>
+          <w:rFonts w:eastAsiaTheme="minorHAnsi"/>
+        </w:rPr>
+        <w:t xml:space="preserve"> set</w:t>
+      </w:r>
+      <w:r>
+        <w:rPr>
+          <w:rFonts w:eastAsiaTheme="minorHAnsi"/>
+        </w:rPr>
+        <w:t xml:space="preserve">s of data about the stability and performance of an aircraft that it is modeling. Wind tunnel data analysis is an example of the kind of data needed for a high fidelity flight model. This data is not readily available and often costs hundreds of thousands of dollars [13]. </w:t>
+      </w:r>
+      <w:r>
+        <w:t xml:space="preserve"> </w:t>
+      </w:r>
+      <w:r>
+        <w:t>The physics implemented in these FDM are real and plenty accurate to</w:t>
+      </w:r>
+      <w:r>
+        <w:t xml:space="preserve"> compared</w:t>
+      </w:r>
+      <w:r>
+        <w:t xml:space="preserve"> the real world. </w:t>
+      </w:r>
+    </w:p>
+    <w:p>
+      <w:r>
         <w:lastRenderedPageBreak/>
-        <w:t>2.1</w:t>
-      </w:r>
-      <w:r>
-        <w:t>.5 Fidelity</w:t>
-      </w:r>
-    </w:p>
-    <w:p>
-      <w:r>
-        <w:t xml:space="preserve">(do we </w:t>
-      </w:r>
-      <w:r>
-        <w:t xml:space="preserve">even </w:t>
-      </w:r>
-      <w:r>
-        <w:t>care about this?)</w:t>
-      </w:r>
-      <w:r>
-        <w:t xml:space="preserve"> maybe bits of this paragraph can go elsewhere</w:t>
-      </w:r>
-    </w:p>
-    <w:p>
-      <w:pPr>
-        <w:ind w:firstLine="720"/>
-      </w:pPr>
-      <w:r>
-        <w:t>With</w:t>
-      </w:r>
-      <w:r>
-        <w:t xml:space="preserve"> </w:t>
-      </w:r>
-      <w:r>
-        <w:t xml:space="preserve">the </w:t>
-      </w:r>
-      <w:r>
-        <w:t>FDM</w:t>
-      </w:r>
-      <w:r>
-        <w:t>s</w:t>
-      </w:r>
-      <w:r>
-        <w:t xml:space="preserve"> described, fidelity is the degree to which the characteristics of a flight simulation matches that of the real world [17]. In this case, the FDM</w:t>
-      </w:r>
-      <w:r>
-        <w:t>s are</w:t>
-      </w:r>
-      <w:r>
-        <w:t xml:space="preserve"> of “medium” fidelity because the characteristics of the flight simulation match that of real life, but is not computationally expensive, and requires minimal data [18].</w:t>
-      </w:r>
-      <w:r>
-        <w:rPr>
-          <w:rFonts w:eastAsiaTheme="minorHAnsi"/>
-        </w:rPr>
-        <w:t xml:space="preserve"> </w:t>
-      </w:r>
-      <w:r>
-        <w:rPr>
-          <w:rFonts w:eastAsiaTheme="minorHAnsi"/>
-        </w:rPr>
-        <w:t xml:space="preserve">One may think that a flight model with the highest fidelity, or accuracy, is the best – this is not always true. Very </w:t>
-      </w:r>
-      <w:r>
-        <w:rPr>
-          <w:rFonts w:eastAsiaTheme="minorHAnsi"/>
-        </w:rPr>
-        <w:t xml:space="preserve">advanced </w:t>
-      </w:r>
-      <w:r>
-        <w:rPr>
-          <w:rFonts w:eastAsiaTheme="minorHAnsi"/>
-        </w:rPr>
-        <w:t xml:space="preserve">flight </w:t>
-      </w:r>
-      <w:r>
-        <w:rPr>
-          <w:rFonts w:eastAsiaTheme="minorHAnsi"/>
-        </w:rPr>
-        <w:t xml:space="preserve">modeling </w:t>
-      </w:r>
-      <w:r>
-        <w:rPr>
-          <w:rFonts w:eastAsiaTheme="minorHAnsi"/>
-        </w:rPr>
-        <w:t xml:space="preserve">will </w:t>
-      </w:r>
-      <w:r>
-        <w:rPr>
-          <w:rFonts w:eastAsiaTheme="minorHAnsi"/>
-        </w:rPr>
-        <w:t>requi</w:t>
-      </w:r>
-      <w:r>
-        <w:rPr>
-          <w:rFonts w:eastAsiaTheme="minorHAnsi"/>
-        </w:rPr>
-        <w:t>re</w:t>
-      </w:r>
-      <w:r>
-        <w:rPr>
-          <w:rFonts w:eastAsiaTheme="minorHAnsi"/>
-        </w:rPr>
-        <w:t xml:space="preserve"> large</w:t>
-      </w:r>
-      <w:r>
-        <w:rPr>
-          <w:rFonts w:eastAsiaTheme="minorHAnsi"/>
-        </w:rPr>
-        <w:t>, detailed</w:t>
-      </w:r>
-      <w:r>
-        <w:rPr>
-          <w:rFonts w:eastAsiaTheme="minorHAnsi"/>
-        </w:rPr>
-        <w:t xml:space="preserve"> set</w:t>
-      </w:r>
-      <w:r>
-        <w:rPr>
-          <w:rFonts w:eastAsiaTheme="minorHAnsi"/>
-        </w:rPr>
-        <w:t xml:space="preserve">s of data about the stability and performance of an aircraft that it is modeling. Wind tunnel data analysis is an example of the kind of data needed for a high fidelity flight model. This data is not readily available and often costs hundreds of thousands of dollars [13]. </w:t>
-      </w:r>
-      <w:r>
-        <w:t xml:space="preserve"> </w:t>
-      </w:r>
-      <w:r>
-        <w:t>The physics implemented in these FDM are real and plenty accurate to</w:t>
-      </w:r>
-      <w:r>
-        <w:t xml:space="preserve"> compared</w:t>
-      </w:r>
-      <w:r>
-        <w:t xml:space="preserve"> the real world. </w:t>
-      </w:r>
-    </w:p>
-    <w:p>
-      <w:r>
         <w:t>(</w:t>
       </w:r>
       <w:r>
@@ -9306,7 +9454,7 @@
           <w:rFonts w:eastAsiaTheme="minorHAnsi"/>
         </w:rPr>
       </w:pPr>
-      <w:bookmarkStart w:id="114" w:name="_Toc55692439"/>
+      <w:bookmarkStart w:id="115" w:name="_Toc55692439"/>
       <w:r>
         <w:rPr>
           <w:rFonts w:eastAsiaTheme="minorHAnsi"/>
@@ -9319,7 +9467,7 @@
         </w:rPr>
         <w:t xml:space="preserve"> Entity Component System</w:t>
       </w:r>
-      <w:bookmarkEnd w:id="114"/>
+      <w:bookmarkEnd w:id="115"/>
     </w:p>
     <w:p>
       <w:pPr>
@@ -9413,7 +9561,6 @@
         <w:jc w:val="left"/>
       </w:pPr>
       <w:r>
-        <w:lastRenderedPageBreak/>
         <w:t>2.2</w:t>
       </w:r>
       <w:r>
@@ -9482,6 +9629,7 @@
         <w:jc w:val="left"/>
       </w:pPr>
       <w:r>
+        <w:lastRenderedPageBreak/>
         <w:t>2.</w:t>
       </w:r>
       <w:r>
@@ -9523,14 +9671,7 @@
         <w:rPr>
           <w:rFonts w:eastAsiaTheme="minorHAnsi"/>
         </w:rPr>
-        <w:t xml:space="preserve">You start with an Entity, which represent concrete objects in the world, like a bullet. Entities on their own are useless; they are just containers which Components can be added to. Components hold data and represent a feature. For example, Position is a Component of an Entity. The Components called Position, Render, and Spawning may be added to the Bullet Entity. The mixing and matching of Components can create unique Entities. A Player Entity can be created by adding the Components Position, Render, and Health. Systems are what give functionality to an ECS architecture. A System could be created called Render, which handles all of the rendering functionality of the world. Or a System called Health could </w:t>
-      </w:r>
-      <w:r>
-        <w:rPr>
-          <w:rFonts w:eastAsiaTheme="minorHAnsi"/>
-        </w:rPr>
-        <w:lastRenderedPageBreak/>
-        <w:t>handle all of the health functions. Systems have something called a filter. Filters look for every Entity which has some combination of specified Components. For example, the Render System’s filter wants to find every Entity with the Render data Component and Position data Component. Once these Entities are found, they are returned to the Render System to perform some job on it [11]. This is this example visualized [11]:</w:t>
+        <w:t>You start with an Entity, which represent concrete objects in the world, like a bullet. Entities on their own are useless; they are just containers which Components can be added to. Components hold data and represent a feature. For example, Position is a Component of an Entity. The Components called Position, Render, and Spawning may be added to the Bullet Entity. The mixing and matching of Components can create unique Entities. A Player Entity can be created by adding the Components Position, Render, and Health. Systems are what give functionality to an ECS architecture. A System could be created called Render, which handles all of the rendering functionality of the world. Or a System called Health could handle all of the health functions. Systems have something called a filter. Filters look for every Entity which has some combination of specified Components. For example, the Render System’s filter wants to find every Entity with the Render data Component and Position data Component. Once these Entities are found, they are returned to the Render System to perform some job on it [11]. This is this example visualized [11]:</w:t>
       </w:r>
     </w:p>
     <w:p>
@@ -9543,6 +9684,7 @@
           <w:rFonts w:eastAsiaTheme="minorHAnsi"/>
           <w:noProof/>
         </w:rPr>
+        <w:lastRenderedPageBreak/>
         <w:drawing>
           <wp:inline distT="0" distB="0" distL="0" distR="0" wp14:anchorId="34E06F82" wp14:editId="2122A658">
             <wp:extent cx="3423429" cy="2489200"/>
@@ -9595,7 +9737,7 @@
           <w:b w:val="0"/>
         </w:rPr>
       </w:pPr>
-      <w:bookmarkStart w:id="115" w:name="_Toc52493292"/>
+      <w:bookmarkStart w:id="116" w:name="_Toc52493292"/>
       <w:r>
         <w:rPr>
           <w:b w:val="0"/>
@@ -9639,7 +9781,7 @@
         </w:rPr>
         <w:t>: Entity Component System Visualized</w:t>
       </w:r>
-      <w:bookmarkEnd w:id="115"/>
+      <w:bookmarkEnd w:id="116"/>
     </w:p>
     <w:p>
       <w:pPr>
@@ -9709,79 +9851,85 @@
         <w:jc w:val="left"/>
       </w:pPr>
       <w:r>
+        <w:t>2.2</w:t>
+      </w:r>
+      <w:r>
+        <w:t>.3 Flight Dynamics Model as an Entity Component System</w:t>
+      </w:r>
+    </w:p>
+    <w:p>
+      <w:pPr>
+        <w:ind w:firstLine="720"/>
+        <w:rPr>
+          <w:rFonts w:eastAsiaTheme="minorHAnsi"/>
+        </w:rPr>
+      </w:pPr>
+      <w:r>
+        <w:rPr>
+          <w:rFonts w:eastAsiaTheme="minorHAnsi"/>
+        </w:rPr>
+        <w:t>In terms of ECS, both the 2</w:t>
+      </w:r>
+      <w:r>
+        <w:rPr>
+          <w:rFonts w:eastAsiaTheme="minorHAnsi"/>
+        </w:rPr>
+        <w:t>D and 3D</w:t>
+      </w:r>
+      <w:r>
+        <w:rPr>
+          <w:rFonts w:eastAsiaTheme="minorHAnsi"/>
+        </w:rPr>
+        <w:t xml:space="preserve"> models</w:t>
+      </w:r>
+      <w:r>
+        <w:rPr>
+          <w:rFonts w:eastAsiaTheme="minorHAnsi"/>
+        </w:rPr>
+        <w:t xml:space="preserve"> are set up similarly. They each have a singular airplane Entity</w:t>
+      </w:r>
+      <w:r>
+        <w:rPr>
+          <w:rFonts w:eastAsiaTheme="minorHAnsi"/>
+        </w:rPr>
+        <w:t>. This Entity has</w:t>
+      </w:r>
+      <w:r>
+        <w:rPr>
+          <w:rFonts w:eastAsiaTheme="minorHAnsi"/>
+        </w:rPr>
+        <w:t xml:space="preserve"> several Components that describe things such as the airplanes position, the airplanes component characteristics</w:t>
+      </w:r>
+      <w:r>
+        <w:rPr>
+          <w:rFonts w:eastAsiaTheme="minorHAnsi"/>
+        </w:rPr>
+        <w:t xml:space="preserve"> (i.e. mass, airfoil)</w:t>
+      </w:r>
+      <w:r>
+        <w:rPr>
+          <w:rFonts w:eastAsiaTheme="minorHAnsi"/>
+        </w:rPr>
+        <w:t xml:space="preserve">, </w:t>
+      </w:r>
+      <w:r>
+        <w:rPr>
+          <w:rFonts w:eastAsiaTheme="minorHAnsi"/>
+        </w:rPr>
+        <w:t xml:space="preserve">the airplanes current state </w:t>
+      </w:r>
+      <w:r>
+        <w:rPr>
+          <w:rFonts w:eastAsiaTheme="minorHAnsi"/>
+        </w:rPr>
+        <w:t xml:space="preserve">(i.e. airspeed, altitude), data being modified by keypresses (i.e. </w:t>
+      </w:r>
+      <w:r>
+        <w:rPr>
+          <w:rFonts w:eastAsiaTheme="minorHAnsi"/>
+        </w:rPr>
         <w:lastRenderedPageBreak/>
-        <w:t>2.2</w:t>
-      </w:r>
-      <w:r>
-        <w:t>.3 Flight Dynamics Model as an Entity Component System</w:t>
-      </w:r>
-    </w:p>
-    <w:p>
-      <w:pPr>
-        <w:ind w:firstLine="720"/>
-        <w:rPr>
-          <w:rFonts w:eastAsiaTheme="minorHAnsi"/>
-        </w:rPr>
-      </w:pPr>
-      <w:r>
-        <w:rPr>
-          <w:rFonts w:eastAsiaTheme="minorHAnsi"/>
-        </w:rPr>
-        <w:t>In terms of ECS, both the 2</w:t>
-      </w:r>
-      <w:r>
-        <w:rPr>
-          <w:rFonts w:eastAsiaTheme="minorHAnsi"/>
-        </w:rPr>
-        <w:t>D and 3D</w:t>
-      </w:r>
-      <w:r>
-        <w:rPr>
-          <w:rFonts w:eastAsiaTheme="minorHAnsi"/>
-        </w:rPr>
-        <w:t xml:space="preserve"> models</w:t>
-      </w:r>
-      <w:r>
-        <w:rPr>
-          <w:rFonts w:eastAsiaTheme="minorHAnsi"/>
-        </w:rPr>
-        <w:t xml:space="preserve"> are set up similarly. They each have a singular airplane Entity</w:t>
-      </w:r>
-      <w:r>
-        <w:rPr>
-          <w:rFonts w:eastAsiaTheme="minorHAnsi"/>
-        </w:rPr>
-        <w:t>. This Entity has</w:t>
-      </w:r>
-      <w:r>
-        <w:rPr>
-          <w:rFonts w:eastAsiaTheme="minorHAnsi"/>
-        </w:rPr>
-        <w:t xml:space="preserve"> several Components that describe things such as the airplanes position, the airplanes component characteristics</w:t>
-      </w:r>
-      <w:r>
-        <w:rPr>
-          <w:rFonts w:eastAsiaTheme="minorHAnsi"/>
-        </w:rPr>
-        <w:t xml:space="preserve"> (i.e. mass, airfoil)</w:t>
-      </w:r>
-      <w:r>
-        <w:rPr>
-          <w:rFonts w:eastAsiaTheme="minorHAnsi"/>
-        </w:rPr>
-        <w:t xml:space="preserve">, </w:t>
-      </w:r>
-      <w:r>
-        <w:rPr>
-          <w:rFonts w:eastAsiaTheme="minorHAnsi"/>
-        </w:rPr>
-        <w:t xml:space="preserve">the airplanes current state </w:t>
-      </w:r>
-      <w:r>
-        <w:rPr>
-          <w:rFonts w:eastAsiaTheme="minorHAnsi"/>
-        </w:rPr>
-        <w:t xml:space="preserve">(i.e. airspeed, altitude), data being modified by keypresses (i.e. thrust, rotations), </w:t>
+        <w:t xml:space="preserve">thrust, rotations), </w:t>
       </w:r>
       <w:r>
         <w:rPr>
@@ -10121,35 +10269,35 @@
         <w:t xml:space="preserve"> </w:t>
       </w:r>
       <w:r>
-        <w:t xml:space="preserve">With all of these useful attributes, however, ECS does come with some downsides. The learning curve of ECS is absolutely present. To go from coding OOP to ECS, one must change their way of </w:t>
+        <w:t>With all of these useful attributes, however, ECS does come with some downsides. The learning curve of ECS is absolutely present. To go from coding OOP to ECS, one must change their way of thinking because there is no inheritance,</w:t>
+      </w:r>
+      <w:r>
+        <w:t xml:space="preserve"> which </w:t>
+      </w:r>
+      <w:r>
+        <w:t xml:space="preserve">every programmer is already </w:t>
+      </w:r>
+      <w:r>
+        <w:t>experienced in.</w:t>
+      </w:r>
+      <w:r>
+        <w:t xml:space="preserve"> </w:t>
+      </w:r>
+      <w:r>
+        <w:t>Also, p</w:t>
+      </w:r>
+      <w:r>
+        <w:t xml:space="preserve">lanning ahead when coding in ECS is a necessity; one must know what systems will use what components, and changing components after the fact is not ideal. </w:t>
+      </w:r>
+      <w:r>
+        <w:t>Since Systems are sometimes dependent on each other to complete, it may be difficult to add another System in the middle of two consecutive Systems</w:t>
+      </w:r>
+      <w:r>
+        <w:t xml:space="preserve">. Planning ahead could help </w:t>
       </w:r>
       <w:r>
         <w:lastRenderedPageBreak/>
-        <w:t>thinking because there is no inheritance,</w:t>
-      </w:r>
-      <w:r>
-        <w:t xml:space="preserve"> which </w:t>
-      </w:r>
-      <w:r>
-        <w:t xml:space="preserve">every programmer is already </w:t>
-      </w:r>
-      <w:r>
-        <w:t>experienced in.</w:t>
-      </w:r>
-      <w:r>
-        <w:t xml:space="preserve"> </w:t>
-      </w:r>
-      <w:r>
-        <w:t>Also, p</w:t>
-      </w:r>
-      <w:r>
-        <w:t xml:space="preserve">lanning ahead when coding in ECS is a necessity; one must know what systems will use what components, and changing components after the fact is not ideal. </w:t>
-      </w:r>
-      <w:r>
-        <w:t>Since Systems are sometimes dependent on each other to complete, it may be difficult to add another System in the middle of two consecutive Systems</w:t>
-      </w:r>
-      <w:r>
-        <w:t xml:space="preserve">. Planning ahead could help to avoid that situation. </w:t>
+        <w:t xml:space="preserve">to avoid that situation. </w:t>
       </w:r>
       <w:r>
         <w:t>Also, because parallelization is a big benefit of ECS, it may not be worth using ECS if a program does not need concurrency. For example, a program that computes something and only consist of one system</w:t>
@@ -10178,7 +10326,7 @@
         <w:pStyle w:val="Heading2"/>
         <w:spacing w:before="0"/>
       </w:pPr>
-      <w:bookmarkStart w:id="116" w:name="_Toc55692440"/>
+      <w:bookmarkStart w:id="117" w:name="_Toc55692440"/>
       <w:r>
         <w:t>2.3</w:t>
       </w:r>
@@ -10188,7 +10336,7 @@
       <w:r>
         <w:t>Rust</w:t>
       </w:r>
-      <w:bookmarkEnd w:id="116"/>
+      <w:bookmarkEnd w:id="117"/>
     </w:p>
     <w:p>
       <w:r>
@@ -10390,60 +10538,60 @@
         <w:t xml:space="preserve">it </w:t>
       </w:r>
       <w:r>
+        <w:t>does not have a garbage collector</w:t>
+      </w:r>
+      <w:r>
+        <w:t xml:space="preserve">, and it will </w:t>
+      </w:r>
+      <w:r>
+        <w:t xml:space="preserve">still </w:t>
+      </w:r>
+      <w:r>
+        <w:t>guarantee</w:t>
+      </w:r>
+      <w:r>
+        <w:t xml:space="preserve"> memory safe</w:t>
+      </w:r>
+      <w:r>
+        <w:t>ty</w:t>
+      </w:r>
+      <w:r>
+        <w:t>.</w:t>
+      </w:r>
+      <w:r>
+        <w:t xml:space="preserve"> </w:t>
+      </w:r>
+      <w:r>
+        <w:t>This means Rust provides control, is fast, and protects against memory issues such as data races, and dangling pointers</w:t>
+      </w:r>
+      <w:r>
+        <w:t xml:space="preserve"> [1</w:t>
+      </w:r>
+      <w:r>
+        <w:t>]</w:t>
+      </w:r>
+      <w:r>
+        <w:t xml:space="preserve">. </w:t>
+      </w:r>
+      <w:r>
+        <w:t xml:space="preserve">These features built-in to </w:t>
+      </w:r>
+      <w:r>
+        <w:t>Rust make it the choice programming language for building a</w:t>
+      </w:r>
+      <w:r>
+        <w:t xml:space="preserve"> FDM</w:t>
+      </w:r>
+      <w:r>
+        <w:t xml:space="preserve">. </w:t>
+      </w:r>
+    </w:p>
+    <w:p>
+      <w:pPr>
+        <w:ind w:firstLine="720"/>
+      </w:pPr>
+      <w:r>
         <w:lastRenderedPageBreak/>
-        <w:t>does not have a garbage collector</w:t>
-      </w:r>
-      <w:r>
-        <w:t xml:space="preserve">, and it will </w:t>
-      </w:r>
-      <w:r>
-        <w:t xml:space="preserve">still </w:t>
-      </w:r>
-      <w:r>
-        <w:t>guarantee</w:t>
-      </w:r>
-      <w:r>
-        <w:t xml:space="preserve"> memory safe</w:t>
-      </w:r>
-      <w:r>
-        <w:t>ty</w:t>
-      </w:r>
-      <w:r>
-        <w:t>.</w:t>
-      </w:r>
-      <w:r>
-        <w:t xml:space="preserve"> </w:t>
-      </w:r>
-      <w:r>
-        <w:t>This means Rust provides control, is fast, and protects against memory issues such as data races, and dangling pointers</w:t>
-      </w:r>
-      <w:r>
-        <w:t xml:space="preserve"> [1</w:t>
-      </w:r>
-      <w:r>
-        <w:t>]</w:t>
-      </w:r>
-      <w:r>
-        <w:t xml:space="preserve">. </w:t>
-      </w:r>
-      <w:r>
-        <w:t xml:space="preserve">These features built-in to </w:t>
-      </w:r>
-      <w:r>
-        <w:t>Rust make it the choice programming language for building a</w:t>
-      </w:r>
-      <w:r>
-        <w:t xml:space="preserve"> FDM</w:t>
-      </w:r>
-      <w:r>
-        <w:t xml:space="preserve">. </w:t>
-      </w:r>
-    </w:p>
-    <w:p>
-      <w:pPr>
-        <w:ind w:firstLine="720"/>
-      </w:pPr>
-      <w:r>
         <w:t>The safety assurance of Rust is accompli</w:t>
       </w:r>
       <w:r>
@@ -10584,11 +10732,7 @@
         <w:t>wnership, also</w:t>
       </w:r>
       <w:r>
-        <w:t xml:space="preserve"> </w:t>
-      </w:r>
-      <w:r>
-        <w:lastRenderedPageBreak/>
-        <w:t>empower</w:t>
+        <w:t xml:space="preserve"> empower</w:t>
       </w:r>
       <w:r>
         <w:t xml:space="preserve"> safe</w:t>
@@ -10621,6 +10765,7 @@
         <w:jc w:val="left"/>
       </w:pPr>
       <w:r>
+        <w:lastRenderedPageBreak/>
         <w:t>2.3</w:t>
       </w:r>
       <w:r>
@@ -10951,7 +11096,7 @@
           <w:szCs w:val="24"/>
         </w:rPr>
       </w:pPr>
-      <w:bookmarkStart w:id="117" w:name="_Ref49697517"/>
+      <w:bookmarkStart w:id="118" w:name="_Ref49697517"/>
       <w:r>
         <w:t>E</w:t>
       </w:r>
@@ -10961,7 +11106,7 @@
       <w:r>
         <w:t xml:space="preserve"> one mutable reference</w:t>
       </w:r>
-      <w:bookmarkEnd w:id="117"/>
+      <w:bookmarkEnd w:id="118"/>
     </w:p>
     <w:p>
       <w:pPr>
@@ -10972,7 +11117,6 @@
         </w:rPr>
       </w:pPr>
       <w:r>
-        <w:lastRenderedPageBreak/>
         <w:t>These rules avoid the possibility of</w:t>
       </w:r>
       <w:r>
@@ -11040,6 +11184,7 @@
         <w:jc w:val="left"/>
       </w:pPr>
       <w:r>
+        <w:lastRenderedPageBreak/>
         <w:t>2.3</w:t>
       </w:r>
       <w:r>
@@ -11217,52 +11362,45 @@
           <w:color w:val="333333"/>
           <w:szCs w:val="24"/>
         </w:rPr>
-        <w:t xml:space="preserve">The Rust community is also active and quickly growing. The Rust ecosystem is also rapidly expanding, with now over 46,000 crates available to download [19]. Rust makes it easy to import these crates into code and begin using them, and the crate to implement ECS into code, SPECS, is no exception. Only two steps are needed to get started with a crate. First, add the crate dependency to the cargo.toml file, which is in </w:t>
-      </w:r>
+        <w:t>The Rust community is also active and quickly growing. The Rust ecosystem is also rapidly expanding, with now over 46,000 crates available to download [19]. Rust makes it easy to import these crates into code and begin using them, and the crate to implement ECS into code, SPECS, is no exception. Only two steps are needed to get started with a crate. First, add the crate dependency to the cargo.toml file, which is in every Rust project. Second, add a line at the top of the main.rs to indicate that this crate is being used.</w:t>
+      </w:r>
+      <w:r>
+        <w:t xml:space="preserve"> Now the desired crate can be utilized in code. </w:t>
+      </w:r>
+    </w:p>
+    <w:p>
+      <w:pPr>
+        <w:pStyle w:val="Heading3"/>
+        <w:jc w:val="left"/>
+      </w:pPr>
+      <w:r>
+        <w:lastRenderedPageBreak/>
+        <w:t>2.3</w:t>
+      </w:r>
+      <w:r>
+        <w:t>.5</w:t>
+      </w:r>
+      <w:r>
+        <w:t xml:space="preserve"> Rust Overall</w:t>
+      </w:r>
+    </w:p>
+    <w:p>
+      <w:pPr>
+        <w:shd w:val="clear" w:color="auto" w:fill="FFFFFF"/>
+        <w:ind w:firstLine="720"/>
+      </w:pPr>
       <w:r>
         <w:rPr>
           <w:color w:val="333333"/>
           <w:szCs w:val="24"/>
         </w:rPr>
-        <w:lastRenderedPageBreak/>
-        <w:t>every Rust project. Second, add a line at the top of the main.rs to indicate that this crate is being used.</w:t>
-      </w:r>
-      <w:r>
-        <w:t xml:space="preserve"> Now the desired crate can be utilized in code. </w:t>
-      </w:r>
-    </w:p>
-    <w:p>
-      <w:pPr>
-        <w:pStyle w:val="Heading3"/>
-        <w:jc w:val="left"/>
-      </w:pPr>
-      <w:r>
-        <w:t>2.3</w:t>
-      </w:r>
-      <w:r>
-        <w:t>.5</w:t>
-      </w:r>
-      <w:r>
-        <w:t xml:space="preserve"> Rust Overall</w:t>
-      </w:r>
-    </w:p>
-    <w:p>
-      <w:pPr>
-        <w:shd w:val="clear" w:color="auto" w:fill="FFFFFF"/>
-        <w:ind w:firstLine="720"/>
-      </w:pPr>
+        <w:t xml:space="preserve">Overall, Rust can hold its own against more popular languages, and the learning curve of the language is met with staggering benefits in safety and performance. </w:t>
+      </w:r>
       <w:r>
         <w:rPr>
           <w:color w:val="333333"/>
           <w:szCs w:val="24"/>
         </w:rPr>
-        <w:t xml:space="preserve">Overall, Rust can hold its own against more popular languages, and the learning curve of the language is met with staggering benefits in safety and performance. </w:t>
-      </w:r>
-      <w:r>
-        <w:rPr>
-          <w:color w:val="333333"/>
-          <w:szCs w:val="24"/>
-        </w:rPr>
         <w:t>And w</w:t>
       </w:r>
       <w:r>
@@ -11325,7 +11463,7 @@
           <w:rFonts w:eastAsiaTheme="minorHAnsi"/>
         </w:rPr>
       </w:pPr>
-      <w:bookmarkStart w:id="118" w:name="_Toc55692441"/>
+      <w:bookmarkStart w:id="119" w:name="_Toc55692441"/>
       <w:r>
         <w:rPr>
           <w:rFonts w:eastAsiaTheme="minorHAnsi"/>
@@ -11338,7 +11476,7 @@
         </w:rPr>
         <w:t xml:space="preserve"> FlightGear</w:t>
       </w:r>
-      <w:bookmarkEnd w:id="118"/>
+      <w:bookmarkEnd w:id="119"/>
     </w:p>
     <w:p>
       <w:pPr>
@@ -11457,39 +11595,32 @@
           <w:rFonts w:eastAsiaTheme="minorHAnsi"/>
           <w:szCs w:val="24"/>
         </w:rPr>
-        <w:t xml:space="preserve">all of the real-time physics calculations of the FDM. </w:t>
+        <w:t xml:space="preserve">all of the real-time physics calculations of the FDM. FlightGear will interpret these packets to then know how </w:t>
       </w:r>
       <w:r>
         <w:rPr>
           <w:rFonts w:eastAsiaTheme="minorHAnsi"/>
           <w:szCs w:val="24"/>
         </w:rPr>
+        <w:t>to display the subsequent</w:t>
+      </w:r>
+      <w:r>
+        <w:rPr>
+          <w:rFonts w:eastAsiaTheme="minorHAnsi"/>
+          <w:szCs w:val="24"/>
+        </w:rPr>
+        <w:t xml:space="preserve"> simulation to the screen</w:t>
+      </w:r>
+      <w:r>
+        <w:t xml:space="preserve">. </w:t>
+      </w:r>
+    </w:p>
+    <w:p>
+      <w:pPr>
+        <w:ind w:firstLine="720"/>
+      </w:pPr>
+      <w:r>
         <w:lastRenderedPageBreak/>
-        <w:t xml:space="preserve">FlightGear will interpret these packets to then know how </w:t>
-      </w:r>
-      <w:r>
-        <w:rPr>
-          <w:rFonts w:eastAsiaTheme="minorHAnsi"/>
-          <w:szCs w:val="24"/>
-        </w:rPr>
-        <w:t>to display the subsequent</w:t>
-      </w:r>
-      <w:r>
-        <w:rPr>
-          <w:rFonts w:eastAsiaTheme="minorHAnsi"/>
-          <w:szCs w:val="24"/>
-        </w:rPr>
-        <w:t xml:space="preserve"> simulation to the screen</w:t>
-      </w:r>
-      <w:r>
-        <w:t xml:space="preserve">. </w:t>
-      </w:r>
-    </w:p>
-    <w:p>
-      <w:pPr>
-        <w:ind w:firstLine="720"/>
-      </w:pPr>
-      <w:r>
         <w:t>To properly configure FlightGear</w:t>
       </w:r>
       <w:r>
@@ -11626,7 +11757,7 @@
           <w:rFonts w:eastAsiaTheme="minorHAnsi"/>
         </w:rPr>
       </w:pPr>
-      <w:bookmarkStart w:id="119" w:name="_Toc55692442"/>
+      <w:bookmarkStart w:id="120" w:name="_Toc55692442"/>
       <w:r>
         <w:rPr>
           <w:rFonts w:eastAsiaTheme="minorHAnsi"/>
@@ -11651,7 +11782,7 @@
         </w:rPr>
         <w:t xml:space="preserve"> with Rust</w:t>
       </w:r>
-      <w:bookmarkEnd w:id="119"/>
+      <w:bookmarkEnd w:id="120"/>
     </w:p>
     <w:p>
       <w:pPr>
@@ -11801,168 +11932,175 @@
           <w:rFonts w:eastAsiaTheme="minorHAnsi"/>
           <w:szCs w:val="24"/>
         </w:rPr>
+        <w:t xml:space="preserve">In Rust, a UdpSocket can be created and binded to an </w:t>
+      </w:r>
+      <w:r>
+        <w:rPr>
+          <w:rFonts w:eastAsiaTheme="minorHAnsi"/>
+          <w:szCs w:val="24"/>
+        </w:rPr>
+        <w:t>internet protocol</w:t>
+      </w:r>
+      <w:r>
+        <w:rPr>
+          <w:rFonts w:eastAsiaTheme="minorHAnsi"/>
+          <w:szCs w:val="24"/>
+        </w:rPr>
+        <w:t xml:space="preserve"> address and port on the local machine. After this, data can be sent and received from any other </w:t>
+      </w:r>
+      <w:r>
+        <w:rPr>
+          <w:rFonts w:eastAsiaTheme="minorHAnsi"/>
+          <w:szCs w:val="24"/>
+        </w:rPr>
         <w:lastRenderedPageBreak/>
-        <w:t xml:space="preserve">In Rust, a UdpSocket can be created and binded to an </w:t>
+        <w:t>socket address. The socket created can then be connected</w:t>
       </w:r>
       <w:r>
         <w:rPr>
           <w:rFonts w:eastAsiaTheme="minorHAnsi"/>
           <w:szCs w:val="24"/>
         </w:rPr>
-        <w:t>internet protocol</w:t>
+        <w:t xml:space="preserve"> to the other socket with its internet protocol</w:t>
       </w:r>
       <w:r>
         <w:rPr>
           <w:rFonts w:eastAsiaTheme="minorHAnsi"/>
           <w:szCs w:val="24"/>
         </w:rPr>
-        <w:t xml:space="preserve"> address and port on the local machine. After this, data can be sent and received from any other socket address. The socket created can then be connected</w:t>
+        <w:t xml:space="preserve"> address and port. From here, data ca</w:t>
       </w:r>
       <w:r>
         <w:rPr>
           <w:rFonts w:eastAsiaTheme="minorHAnsi"/>
           <w:szCs w:val="24"/>
         </w:rPr>
-        <w:t xml:space="preserve"> to the other socket with its internet protocol</w:t>
+        <w:t>n be sent, and received with a function call [</w:t>
       </w:r>
       <w:r>
         <w:rPr>
           <w:rFonts w:eastAsiaTheme="minorHAnsi"/>
           <w:szCs w:val="24"/>
         </w:rPr>
-        <w:t xml:space="preserve"> address and port. From here, data ca</w:t>
+        <w:t>2</w:t>
       </w:r>
       <w:r>
         <w:rPr>
           <w:rFonts w:eastAsiaTheme="minorHAnsi"/>
           <w:szCs w:val="24"/>
         </w:rPr>
-        <w:t>n be sent, and received with a function call [</w:t>
+        <w:t>]</w:t>
       </w:r>
       <w:r>
         <w:rPr>
           <w:rFonts w:eastAsiaTheme="minorHAnsi"/>
           <w:szCs w:val="24"/>
         </w:rPr>
-        <w:t>2</w:t>
+        <w:t>.</w:t>
       </w:r>
       <w:r>
         <w:rPr>
           <w:rFonts w:eastAsiaTheme="minorHAnsi"/>
           <w:szCs w:val="24"/>
         </w:rPr>
-        <w:t>]</w:t>
+        <w:t xml:space="preserve"> </w:t>
       </w:r>
       <w:r>
         <w:rPr>
           <w:rFonts w:eastAsiaTheme="minorHAnsi"/>
           <w:szCs w:val="24"/>
         </w:rPr>
-        <w:t>.</w:t>
+        <w:t>O</w:t>
       </w:r>
       <w:r>
         <w:rPr>
           <w:rFonts w:eastAsiaTheme="minorHAnsi"/>
           <w:szCs w:val="24"/>
         </w:rPr>
-        <w:t xml:space="preserve"> </w:t>
+        <w:t>ne important thing to be aware of</w:t>
       </w:r>
       <w:r>
         <w:rPr>
           <w:rFonts w:eastAsiaTheme="minorHAnsi"/>
           <w:szCs w:val="24"/>
         </w:rPr>
-        <w:t>O</w:t>
+        <w:t xml:space="preserve"> is that </w:t>
       </w:r>
       <w:r>
         <w:rPr>
           <w:rFonts w:eastAsiaTheme="minorHAnsi"/>
           <w:szCs w:val="24"/>
         </w:rPr>
-        <w:t>ne important thing to be aware of</w:t>
+        <w:t>before data</w:t>
       </w:r>
       <w:r>
         <w:rPr>
           <w:rFonts w:eastAsiaTheme="minorHAnsi"/>
           <w:szCs w:val="24"/>
         </w:rPr>
-        <w:t xml:space="preserve"> is that </w:t>
+        <w:t xml:space="preserve"> packets are</w:t>
       </w:r>
       <w:r>
         <w:rPr>
           <w:rFonts w:eastAsiaTheme="minorHAnsi"/>
           <w:szCs w:val="24"/>
         </w:rPr>
-        <w:t>before data</w:t>
+        <w:t xml:space="preserve"> sent</w:t>
       </w:r>
       <w:r>
         <w:rPr>
           <w:rFonts w:eastAsiaTheme="minorHAnsi"/>
           <w:szCs w:val="24"/>
         </w:rPr>
-        <w:t xml:space="preserve"> packets are</w:t>
+        <w:t xml:space="preserve"> out to FlightGear</w:t>
       </w:r>
       <w:r>
         <w:rPr>
           <w:rFonts w:eastAsiaTheme="minorHAnsi"/>
           <w:szCs w:val="24"/>
         </w:rPr>
-        <w:t xml:space="preserve"> sent</w:t>
+        <w:t xml:space="preserve">, </w:t>
       </w:r>
       <w:r>
         <w:rPr>
           <w:rFonts w:eastAsiaTheme="minorHAnsi"/>
           <w:szCs w:val="24"/>
         </w:rPr>
-        <w:t xml:space="preserve"> out to FlightGear</w:t>
+        <w:t xml:space="preserve">the literal order of the bytes need to be converted from least significant </w:t>
       </w:r>
       <w:r>
         <w:rPr>
           <w:rFonts w:eastAsiaTheme="minorHAnsi"/>
           <w:szCs w:val="24"/>
         </w:rPr>
-        <w:t xml:space="preserve">, </w:t>
+        <w:t>byte first (little endian)</w:t>
       </w:r>
       <w:r>
         <w:rPr>
           <w:rFonts w:eastAsiaTheme="minorHAnsi"/>
           <w:szCs w:val="24"/>
         </w:rPr>
-        <w:t xml:space="preserve">the literal order of the bytes need to be converted from least significant </w:t>
+        <w:t>, to most significant byte first</w:t>
       </w:r>
       <w:r>
         <w:rPr>
           <w:rFonts w:eastAsiaTheme="minorHAnsi"/>
           <w:szCs w:val="24"/>
         </w:rPr>
-        <w:t>byte first (little endian)</w:t>
+        <w:t xml:space="preserve"> (big endian)</w:t>
       </w:r>
       <w:r>
         <w:rPr>
           <w:rFonts w:eastAsiaTheme="minorHAnsi"/>
           <w:szCs w:val="24"/>
         </w:rPr>
-        <w:t>, to most significant byte first</w:t>
+        <w:t xml:space="preserve"> [7]. </w:t>
       </w:r>
       <w:r>
         <w:rPr>
           <w:rFonts w:eastAsiaTheme="minorHAnsi"/>
           <w:szCs w:val="24"/>
         </w:rPr>
-        <w:t xml:space="preserve"> (big endian)</w:t>
-      </w:r>
-      <w:r>
-        <w:rPr>
-          <w:rFonts w:eastAsiaTheme="minorHAnsi"/>
-          <w:szCs w:val="24"/>
-        </w:rPr>
-        <w:t xml:space="preserve"> [7]. </w:t>
-      </w:r>
-      <w:r>
-        <w:rPr>
-          <w:rFonts w:eastAsiaTheme="minorHAnsi"/>
-          <w:szCs w:val="24"/>
-        </w:rPr>
         <w:t xml:space="preserve"> </w:t>
       </w:r>
     </w:p>
@@ -11970,21 +12108,20 @@
       <w:pPr>
         <w:pStyle w:val="Heading1"/>
       </w:pPr>
-      <w:bookmarkStart w:id="120" w:name="_Toc496074964"/>
-      <w:bookmarkStart w:id="121" w:name="_Toc496075138"/>
-      <w:bookmarkStart w:id="122" w:name="_Toc496075296"/>
-      <w:bookmarkStart w:id="123" w:name="_Toc496075361"/>
-      <w:bookmarkStart w:id="124" w:name="_Toc496080605"/>
-      <w:bookmarkStart w:id="125" w:name="_Toc497120308"/>
-      <w:bookmarkStart w:id="126" w:name="_Toc503248605"/>
-      <w:bookmarkStart w:id="127" w:name="_Toc504131180"/>
-      <w:bookmarkStart w:id="128" w:name="_Toc504131382"/>
-      <w:bookmarkStart w:id="129" w:name="_Toc504131537"/>
-      <w:bookmarkStart w:id="130" w:name="_Toc55692443"/>
+      <w:bookmarkStart w:id="121" w:name="_Toc496074964"/>
+      <w:bookmarkStart w:id="122" w:name="_Toc496075138"/>
+      <w:bookmarkStart w:id="123" w:name="_Toc496075296"/>
+      <w:bookmarkStart w:id="124" w:name="_Toc496075361"/>
+      <w:bookmarkStart w:id="125" w:name="_Toc496080605"/>
+      <w:bookmarkStart w:id="126" w:name="_Toc497120308"/>
+      <w:bookmarkStart w:id="127" w:name="_Toc503248605"/>
+      <w:bookmarkStart w:id="128" w:name="_Toc504131180"/>
+      <w:bookmarkStart w:id="129" w:name="_Toc504131382"/>
+      <w:bookmarkStart w:id="130" w:name="_Toc504131537"/>
+      <w:bookmarkStart w:id="131" w:name="_Toc55692443"/>
       <w:r>
         <w:t>III.  Methodology</w:t>
       </w:r>
-      <w:bookmarkEnd w:id="120"/>
       <w:bookmarkEnd w:id="121"/>
       <w:bookmarkEnd w:id="122"/>
       <w:bookmarkEnd w:id="123"/>
@@ -11995,6 +12132,7 @@
       <w:bookmarkEnd w:id="128"/>
       <w:bookmarkEnd w:id="129"/>
       <w:bookmarkEnd w:id="130"/>
+      <w:bookmarkEnd w:id="131"/>
       <w:r>
         <w:t xml:space="preserve"> </w:t>
       </w:r>
@@ -12024,7 +12162,7 @@
         <w:pStyle w:val="Heading2"/>
         <w:spacing w:before="0"/>
       </w:pPr>
-      <w:bookmarkStart w:id="131" w:name="_Toc55692444"/>
+      <w:bookmarkStart w:id="132" w:name="_Toc55692444"/>
       <w:r>
         <w:t>3</w:t>
       </w:r>
@@ -12034,7 +12172,7 @@
       <w:r>
         <w:t xml:space="preserve"> Building the FDM</w:t>
       </w:r>
-      <w:bookmarkEnd w:id="131"/>
+      <w:bookmarkEnd w:id="132"/>
     </w:p>
     <w:p>
       <w:pPr>
@@ -12048,7 +12186,13 @@
         <w:t>verall</w:t>
       </w:r>
       <w:r>
-        <w:t xml:space="preserve"> (high level approach)</w:t>
+        <w:t xml:space="preserve"> (high level approach</w:t>
+      </w:r>
+      <w:r>
+        <w:t xml:space="preserve"> to the build</w:t>
+      </w:r>
+      <w:r>
+        <w:t>)</w:t>
       </w:r>
     </w:p>
     <w:p>
@@ -12116,11 +12260,58 @@
         <w:t xml:space="preserve">straightforward. </w:t>
       </w:r>
       <w:r>
-        <w:t xml:space="preserve">The building of this 2D FDM was essentially a </w:t>
-      </w:r>
+        <w:t>The building of this 2D FDM was essentially a stepping stone to reach the goal of creating the 3D version. We mention this stepping stone progress because the knowledge gained from it is required for the main goal.</w:t>
+      </w:r>
+    </w:p>
+    <w:p>
+      <w:pPr>
+        <w:ind w:firstLine="720"/>
+      </w:pPr>
       <w:r>
         <w:lastRenderedPageBreak/>
-        <w:t>stepping stone to reach the goal of creating the 3D version. We mention this stepping stone progress because the knowledge gained from it is required for the main goal.</w:t>
+        <w:t xml:space="preserve">The 3D FDM </w:t>
+      </w:r>
+      <w:r>
+        <w:t>is based on the works by David Bourg and his textbook,</w:t>
+      </w:r>
+      <w:r>
+        <w:t xml:space="preserve"> </w:t>
+      </w:r>
+      <w:r>
+        <w:rPr>
+          <w:i/>
+        </w:rPr>
+        <w:t xml:space="preserve">Physics for Game </w:t>
+      </w:r>
+      <w:r>
+        <w:rPr>
+          <w:i/>
+        </w:rPr>
+        <w:t>Developers,</w:t>
+      </w:r>
+      <w:r>
+        <w:t xml:space="preserve"> which outlines a 3D</w:t>
+      </w:r>
+      <w:r>
+        <w:t xml:space="preserve"> FDM</w:t>
+      </w:r>
+      <w:r>
+        <w:t xml:space="preserve"> in C++</w:t>
+      </w:r>
+      <w:r>
+        <w:t xml:space="preserve"> with an OOP design. </w:t>
+      </w:r>
+      <w:r>
+        <w:t xml:space="preserve">Similar to before, this C++ FDM from Bourg was ported into Rust. From here, it was converted into an ECS design with the help of the SPECS crate. </w:t>
+      </w:r>
+      <w:r>
+        <w:t>Ideally, one would begin programming their software from the ground up as an ECS.</w:t>
+      </w:r>
+      <w:r>
+        <w:t xml:space="preserve"> But, knowing we would need the OOP version in Rust regardless for the upcoming experiment it needed to be written regardless. Al</w:t>
+      </w:r>
+      <w:r>
+        <w:t>so, it made more sense to convert the code directly from C++ to Rust in the same OOP design before it would be broken up into the ECS.</w:t>
       </w:r>
     </w:p>
     <w:p>
@@ -12128,106 +12319,56 @@
         <w:ind w:firstLine="720"/>
       </w:pPr>
       <w:r>
-        <w:t xml:space="preserve">The 3D FDM </w:t>
-      </w:r>
-      <w:r>
-        <w:t>is based on the works by David Bourg and his textbook,</w:t>
-      </w:r>
-      <w:r>
-        <w:t xml:space="preserve"> </w:t>
+        <w:t>Bourg</w:t>
+      </w:r>
+      <w:r>
+        <w:t xml:space="preserve"> defines a series of classes in C++ that are used to represent a custom vector, quaternion, and matrix. These classes were not originally planned to be used because in Rust the crate called nalgebra defines those structures</w:t>
+      </w:r>
+      <w:r>
+        <w:t>, and we did not want to remake the wheel</w:t>
+      </w:r>
+      <w:r>
+        <w:t xml:space="preserve"> if we did not need to</w:t>
+      </w:r>
+      <w:r>
+        <w:t>. However, nalgebra did not work out in the end a</w:t>
+      </w:r>
+      <w:r>
+        <w:t>s the inner workings of the nalgebra did not stay true to the model created by Bourg</w:t>
+      </w:r>
+      <w:r>
+        <w:t xml:space="preserve">. </w:t>
+      </w:r>
+      <w:r>
+        <w:t xml:space="preserve">So, the custom classes defined by Bourg were reinterpreted in Rust and used in our FDM. </w:t>
+      </w:r>
+      <w:r>
+        <w:t xml:space="preserve">In code, the module containing the custom structures is imported. </w:t>
+      </w:r>
+    </w:p>
+    <w:p>
+      <w:pPr>
+        <w:ind w:firstLine="720"/>
+      </w:pPr>
+      <w:r>
+        <w:t>I</w:t>
+      </w:r>
+      <w:r>
+        <w:t>n regard to writing the FDM</w:t>
+      </w:r>
+      <w:r>
+        <w:t xml:space="preserve"> code</w:t>
+      </w:r>
+      <w:r>
+        <w:t xml:space="preserve">, there were </w:t>
+      </w:r>
+      <w:r>
+        <w:t xml:space="preserve">very limited resources available describing the process of writing code as an ECS, especially in Rust. The resources used in this thesis boil down to YouTube videos sponsored by Unity, a high-profile proponent of the ECS architecture, and </w:t>
       </w:r>
       <w:r>
         <w:rPr>
           <w:i/>
         </w:rPr>
-        <w:t xml:space="preserve">Physics for Game </w:t>
-      </w:r>
-      <w:r>
-        <w:rPr>
-          <w:i/>
-        </w:rPr>
-        <w:t>Developers,</w:t>
-      </w:r>
-      <w:r>
-        <w:t xml:space="preserve"> which outlines a 3D</w:t>
-      </w:r>
-      <w:r>
-        <w:t xml:space="preserve"> FDM</w:t>
-      </w:r>
-      <w:r>
-        <w:t xml:space="preserve"> in C++</w:t>
-      </w:r>
-      <w:r>
-        <w:t xml:space="preserve"> with an OOP design. </w:t>
-      </w:r>
-      <w:r>
-        <w:t xml:space="preserve">Similar to before, this C++ FDM from Bourg was ported into Rust. From here, it was converted into an ECS design with the help of the SPECS crate. </w:t>
-      </w:r>
-      <w:r>
-        <w:t>Ideally, one would begin programming their software from the ground up as an ECS.</w:t>
-      </w:r>
-      <w:r>
-        <w:t xml:space="preserve"> But, knowing we would need the OOP version in Rust regardless for the upcoming experiment it needed to be written regardless. Al</w:t>
-      </w:r>
-      <w:r>
-        <w:t>so, it made more sense to convert the code directly from C++ to Rust in the same OOP design before it would be broken up into the ECS.</w:t>
-      </w:r>
-    </w:p>
-    <w:p>
-      <w:pPr>
-        <w:ind w:firstLine="720"/>
-      </w:pPr>
-      <w:r>
-        <w:t>Bourg</w:t>
-      </w:r>
-      <w:r>
-        <w:t xml:space="preserve"> defines a series of classes in C++ that are used to represent a custom vector, quaternion, and matrix. These classes were not originally planned to be used because in Rust the crate called nalgebra defines those structures</w:t>
-      </w:r>
-      <w:r>
-        <w:t>, and we did not want to remake the wheel</w:t>
-      </w:r>
-      <w:r>
-        <w:t xml:space="preserve"> if we did not need to</w:t>
-      </w:r>
-      <w:r>
-        <w:t>. However, nalgebra did not work out in the end a</w:t>
-      </w:r>
-      <w:r>
-        <w:t>s the inner workings of the nalgebra did not stay true to the model created by Bourg</w:t>
-      </w:r>
-      <w:r>
-        <w:t xml:space="preserve">. </w:t>
-      </w:r>
-      <w:r>
-        <w:t xml:space="preserve">So, the custom classes defined by Bourg were reinterpreted in Rust and used in our FDM. </w:t>
-      </w:r>
-      <w:r>
-        <w:t xml:space="preserve">In code, the module containing the custom structures is imported. </w:t>
-      </w:r>
-    </w:p>
-    <w:p>
-      <w:pPr>
-        <w:ind w:firstLine="720"/>
-      </w:pPr>
-      <w:r>
-        <w:t>I</w:t>
-      </w:r>
-      <w:r>
-        <w:t>n regard to writing the FDM</w:t>
-      </w:r>
-      <w:r>
-        <w:t xml:space="preserve"> code</w:t>
-      </w:r>
-      <w:r>
-        <w:t xml:space="preserve">, there were </w:t>
-      </w:r>
-      <w:r>
-        <w:t xml:space="preserve">very limited resources available describing the process of writing code as an ECS, especially in Rust. The resources used in this thesis boil down to YouTube videos sponsored by Unity, a high-profile proponent of the ECS architecture, and </w:t>
-      </w:r>
-      <w:r>
-        <w:rPr>
-          <w:i/>
-        </w:rPr>
         <w:t>The Specs Book</w:t>
       </w:r>
       <w:r>
@@ -12258,11 +12399,7 @@
         <w:t xml:space="preserve"> two</w:t>
       </w:r>
       <w:r>
-        <w:t xml:space="preserve"> resource used most for writing Rust code in this thesis was the official </w:t>
-      </w:r>
-      <w:r>
-        <w:lastRenderedPageBreak/>
-        <w:t xml:space="preserve">Rust book, </w:t>
+        <w:t xml:space="preserve"> resource used most for writing Rust code in this thesis was the official Rust book, </w:t>
       </w:r>
       <w:r>
         <w:rPr>
@@ -12313,6 +12450,7 @@
         <w:jc w:val="left"/>
       </w:pPr>
       <w:r>
+        <w:lastRenderedPageBreak/>
         <w:t xml:space="preserve">3.1.2 </w:t>
       </w:r>
       <w:r>
@@ -12360,7 +12498,10 @@
         <w:jc w:val="left"/>
       </w:pPr>
       <w:r>
-        <w:t>3.1.2.x Set Up</w:t>
+        <w:t>3.1.2.1</w:t>
+      </w:r>
+      <w:r>
+        <w:t xml:space="preserve"> Set Up</w:t>
       </w:r>
     </w:p>
     <w:p>
@@ -12571,11 +12712,7 @@
         <w:t xml:space="preserve"> the main simulation</w:t>
       </w:r>
       <w:r>
-        <w:t xml:space="preserve"> loop was </w:t>
-      </w:r>
-      <w:r>
-        <w:lastRenderedPageBreak/>
-        <w:t>made to run the world at a certain frame rate</w:t>
+        <w:t xml:space="preserve"> loop was made to run the world at a certain frame rate</w:t>
       </w:r>
       <w:r>
         <w:t xml:space="preserve">, sleeping if there was extra time after computing that frame of the simulation. </w:t>
@@ -12590,7 +12727,11 @@
         <w:jc w:val="left"/>
       </w:pPr>
       <w:r>
-        <w:t xml:space="preserve">3.1.2.1 </w:t>
+        <w:lastRenderedPageBreak/>
+        <w:t>3.1.2.2</w:t>
+      </w:r>
+      <w:r>
+        <w:t xml:space="preserve"> </w:t>
       </w:r>
       <w:r>
         <w:t>Components</w:t>
@@ -12616,7 +12757,13 @@
         <w:rPr>
           <w:b/>
         </w:rPr>
-        <w:t>3.1.2.1.1 KeyboardS</w:t>
+        <w:t>3.1.2.2</w:t>
+      </w:r>
+      <w:r>
+        <w:rPr>
+          <w:b/>
+        </w:rPr>
+        <w:t>.1 KeyboardS</w:t>
       </w:r>
       <w:r>
         <w:rPr>
@@ -12646,7 +12793,13 @@
         <w:rPr>
           <w:b/>
         </w:rPr>
-        <w:t>3.1.2.1.2</w:t>
+        <w:t>3.1.2.2</w:t>
+      </w:r>
+      <w:r>
+        <w:rPr>
+          <w:b/>
+        </w:rPr>
+        <w:t>.2</w:t>
       </w:r>
       <w:r>
         <w:rPr>
@@ -12731,7 +12884,13 @@
         <w:jc w:val="left"/>
       </w:pPr>
       <w:r>
-        <w:t>3.1.2.2 Systems</w:t>
+        <w:t>3.1.2</w:t>
+      </w:r>
+      <w:r>
+        <w:t>.3</w:t>
+      </w:r>
+      <w:r>
+        <w:t xml:space="preserve"> Systems</w:t>
       </w:r>
     </w:p>
     <w:p>
@@ -12772,44 +12931,44 @@
         <w:rPr>
           <w:b/>
         </w:rPr>
+        <w:t>3.1.2.3</w:t>
+      </w:r>
+      <w:r>
+        <w:rPr>
+          <w:b/>
+        </w:rPr>
+        <w:t>.</w:t>
+      </w:r>
+      <w:r>
+        <w:rPr>
+          <w:b/>
+        </w:rPr>
+        <w:t>1 FlightControl</w:t>
+      </w:r>
+    </w:p>
+    <w:p>
+      <w:pPr>
+        <w:ind w:firstLine="720"/>
+      </w:pPr>
+      <w:r>
+        <w:t xml:space="preserve">This System ultimately handles getting the keypresses from the keyboard and then alters the KeyboardState Component data. </w:t>
+      </w:r>
+      <w:r>
+        <w:t>S</w:t>
+      </w:r>
+      <w:r>
+        <w:t>o, it will be given WriteStorage access to KeyboardState.</w:t>
+      </w:r>
+      <w:r>
+        <w:t xml:space="preserve"> </w:t>
+      </w:r>
+    </w:p>
+    <w:p>
+      <w:pPr>
+        <w:ind w:firstLine="720"/>
+      </w:pPr>
+      <w:r>
         <w:lastRenderedPageBreak/>
-        <w:t>3.1.2.2</w:t>
-      </w:r>
-      <w:r>
-        <w:rPr>
-          <w:b/>
-        </w:rPr>
-        <w:t>.</w:t>
-      </w:r>
-      <w:r>
-        <w:rPr>
-          <w:b/>
-        </w:rPr>
-        <w:t>1 FlightControl</w:t>
-      </w:r>
-    </w:p>
-    <w:p>
-      <w:pPr>
-        <w:ind w:firstLine="720"/>
-      </w:pPr>
-      <w:r>
-        <w:t xml:space="preserve">This System ultimately handles getting the keypresses from the keyboard and then alters the KeyboardState Component data. </w:t>
-      </w:r>
-      <w:r>
-        <w:t>S</w:t>
-      </w:r>
-      <w:r>
-        <w:t>o, it will be given WriteStorage access to KeyboardState.</w:t>
-      </w:r>
-      <w:r>
-        <w:t xml:space="preserve"> </w:t>
-      </w:r>
-    </w:p>
-    <w:p>
-      <w:pPr>
-        <w:ind w:firstLine="720"/>
-      </w:pPr>
-      <w:r>
         <w:t xml:space="preserve">To actually detect the keyboard keypresses, we implemented a Rust crate called Device Query, which is able to read the current state of the keys on the keyboard (i.e. key is being pressed or not). </w:t>
       </w:r>
       <w:r>
@@ -12861,12 +13020,18 @@
         <w:rPr>
           <w:b/>
         </w:rPr>
-        <w:t>3.1.2.2</w:t>
+        <w:t>3.1.2.</w:t>
       </w:r>
       <w:r>
         <w:rPr>
           <w:b/>
         </w:rPr>
+        <w:t>3</w:t>
+      </w:r>
+      <w:r>
+        <w:rPr>
+          <w:b/>
+        </w:rPr>
         <w:t>.</w:t>
       </w:r>
       <w:r>
@@ -12916,17 +13081,15 @@
         <w:t>Following accounting for keyboard input, this System calculated the loads, or forces, acting on the airplane.</w:t>
       </w:r>
       <w:r>
-        <w:t xml:space="preserve"> From here, the acceleration of the airplane is calculated in Earth space. Then, the velocity of the airplane is calculated in Earth space. </w:t>
+        <w:t xml:space="preserve"> From here, the acceleration of the airplane is calculated in Earth space. Then, the velocity of the airplane is calculated in Earth space. The velocity is then directly used in the calculated of the position coordinates in Earth space. In terms of rotations, the angular velocity in body space is then computed. The angular velocity is then used to determine the quaternion, which can be extrapolated to give us the Euler angles. Finally, the airspeed is calculated by getting the magnitude of </w:t>
       </w:r>
       <w:r>
         <w:lastRenderedPageBreak/>
-        <w:t xml:space="preserve">The velocity is then directly used in the calculated of the position coordinates in Earth space. In terms of rotations, the angular velocity in body space is then computed. The angular velocity is then used to determine the quaternion, which can be extrapolated to give us the Euler angles. Finally, the airspeed is calculated by getting the magnitude of the velocity. </w:t>
+        <w:t xml:space="preserve">the velocity. </w:t>
       </w:r>
       <w:r>
         <w:t>These are all of the steps taken in the System to compute the equations of motion in the FDM.</w:t>
       </w:r>
-      <w:bookmarkStart w:id="132" w:name="_GoBack"/>
-      <w:bookmarkEnd w:id="132"/>
     </w:p>
     <w:p>
       <w:pPr>
@@ -12940,12 +13103,18 @@
         <w:rPr>
           <w:b/>
         </w:rPr>
-        <w:t>3.1.2.2</w:t>
+        <w:t>3.1.2.</w:t>
       </w:r>
       <w:r>
         <w:rPr>
           <w:b/>
         </w:rPr>
+        <w:t>3</w:t>
+      </w:r>
+      <w:r>
+        <w:rPr>
+          <w:b/>
+        </w:rPr>
         <w:t>.</w:t>
       </w:r>
       <w:r>
@@ -13092,34 +13261,34 @@
         <w:t xml:space="preserve"> are</w:t>
       </w:r>
       <w:r>
-        <w:t xml:space="preserve"> phy, </w:t>
+        <w:t xml:space="preserve"> phy, theta, and psi, which represents the roll, pitch, and yaw, respectively. It is</w:t>
+      </w:r>
+      <w:r>
+        <w:t xml:space="preserve"> updated with the E</w:t>
+      </w:r>
+      <w:r>
+        <w:t>uler angles.</w:t>
+      </w:r>
+    </w:p>
+    <w:p>
+      <w:pPr>
+        <w:ind w:firstLine="720"/>
+      </w:pPr>
+      <w:r>
+        <w:t>Once all of the FGNetFDM data has been updated with new values from the last computed EquationsOfMotion</w:t>
+      </w:r>
+      <w:r>
+        <w:t xml:space="preserve"> Syst</w:t>
+      </w:r>
+      <w:r>
+        <w:t>em, the data can be arranged into a packet</w:t>
+      </w:r>
+      <w:r>
+        <w:t xml:space="preserve">, and sent </w:t>
       </w:r>
       <w:r>
         <w:lastRenderedPageBreak/>
-        <w:t>theta, and psi, which represents the roll, pitch, and yaw, respectively. It is</w:t>
-      </w:r>
-      <w:r>
-        <w:t xml:space="preserve"> updated with the E</w:t>
-      </w:r>
-      <w:r>
-        <w:t>uler angles.</w:t>
-      </w:r>
-    </w:p>
-    <w:p>
-      <w:pPr>
-        <w:ind w:firstLine="720"/>
-      </w:pPr>
-      <w:r>
-        <w:t>Once all of the FGNetFDM data has been updated with new values from the last computed EquationsOfMotion</w:t>
-      </w:r>
-      <w:r>
-        <w:t xml:space="preserve"> Syst</w:t>
-      </w:r>
-      <w:r>
-        <w:t>em, the data can be arranged into a packet</w:t>
-      </w:r>
-      <w:r>
-        <w:t xml:space="preserve">, and sent off to FlightGear. To do this, the </w:t>
+        <w:t xml:space="preserve">off to FlightGear. To do this, the </w:t>
       </w:r>
       <w:r>
         <w:t xml:space="preserve">FGNetFDM data </w:t>
@@ -13309,8 +13478,10 @@
       </w:pPr>
       <w:bookmarkStart w:id="134" w:name="_Toc55692446"/>
       <w:r>
-        <w:lastRenderedPageBreak/>
-        <w:t>3.2 ECS</w:t>
+        <w:t>3.3</w:t>
+      </w:r>
+      <w:r>
+        <w:t xml:space="preserve"> ECS</w:t>
       </w:r>
       <w:r>
         <w:t xml:space="preserve"> and</w:t>
@@ -13352,7 +13523,11 @@
         <w:jc w:val="left"/>
       </w:pPr>
       <w:r>
-        <w:t>3.2.1 Experimental Design</w:t>
+        <w:lastRenderedPageBreak/>
+        <w:t>3.3</w:t>
+      </w:r>
+      <w:r>
+        <w:t>.1 Experimental Design</w:t>
       </w:r>
       <w:r>
         <w:t xml:space="preserve"> </w:t>
@@ -13457,28 +13632,28 @@
       </w:pPr>
       <w:bookmarkStart w:id="139" w:name="_Toc55692451"/>
       <w:r>
+        <w:t>Summary</w:t>
+      </w:r>
+      <w:bookmarkEnd w:id="139"/>
+    </w:p>
+    <w:p>
+      <w:pPr>
+        <w:pStyle w:val="BodyText"/>
+      </w:pPr>
+      <w:r>
+        <w:t>Text</w:t>
+      </w:r>
+      <w:r>
+        <w:t xml:space="preserve"> </w:t>
+      </w:r>
+    </w:p>
+    <w:p>
+      <w:pPr>
+        <w:pStyle w:val="Heading1"/>
+      </w:pPr>
+      <w:bookmarkStart w:id="140" w:name="_Toc55692452"/>
+      <w:r>
         <w:lastRenderedPageBreak/>
-        <w:t>Summary</w:t>
-      </w:r>
-      <w:bookmarkEnd w:id="139"/>
-    </w:p>
-    <w:p>
-      <w:pPr>
-        <w:pStyle w:val="BodyText"/>
-      </w:pPr>
-      <w:r>
-        <w:t>Text</w:t>
-      </w:r>
-      <w:r>
-        <w:t xml:space="preserve"> </w:t>
-      </w:r>
-    </w:p>
-    <w:p>
-      <w:pPr>
-        <w:pStyle w:val="Heading1"/>
-      </w:pPr>
-      <w:bookmarkStart w:id="140" w:name="_Toc55692452"/>
-      <w:r>
         <w:t>V.  Conclusions and Recommendations</w:t>
       </w:r>
       <w:bookmarkEnd w:id="140"/>
@@ -20289,7 +20464,7 @@
       <w:rPr>
         <w:noProof/>
       </w:rPr>
-      <w:t>37</w:t>
+      <w:t>2</w:t>
     </w:r>
     <w:r>
       <w:rPr>
@@ -24522,7 +24697,7 @@
 </file>
 
 <file path=customXml/itemProps4.xml><?xml version="1.0" encoding="utf-8"?>
-<ds:datastoreItem xmlns:ds="http://schemas.openxmlformats.org/officeDocument/2006/customXml" ds:itemID="{D940FBAF-6C3F-43CB-B14D-BF71D28BC03E}">
+<ds:datastoreItem xmlns:ds="http://schemas.openxmlformats.org/officeDocument/2006/customXml" ds:itemID="{BC0AB2AE-DA41-4056-BA99-E458ABB2AC52}">
   <ds:schemaRefs>
     <ds:schemaRef ds:uri="http://schemas.openxmlformats.org/officeDocument/2006/bibliography"/>
   </ds:schemaRefs>

</xml_diff>

<commit_message>
sim loop stuff update
</commit_message>
<xml_diff>
--- a/Thesisdoc.docx
+++ b/Thesisdoc.docx
@@ -1590,12 +1590,7 @@
         <w:t xml:space="preserve"> </w:t>
       </w:r>
       <w:r>
-        <w:t xml:space="preserve">The total runtime elapsed for each test in each program will be recorded in order to find a performance </w:t>
-      </w:r>
-      <w:bookmarkStart w:id="23" w:name="_GoBack"/>
-      <w:bookmarkEnd w:id="23"/>
-      <w:r>
-        <w:t xml:space="preserve">difference. </w:t>
+        <w:t xml:space="preserve">The total runtime elapsed for each test in each program will be recorded in order to find a performance difference. </w:t>
       </w:r>
       <w:r>
         <w:t xml:space="preserve"> </w:t>
@@ -1642,14 +1637,14 @@
         </w:rPr>
         <w:br w:type="page"/>
       </w:r>
-      <w:bookmarkStart w:id="24" w:name="_Toc235956761"/>
-      <w:bookmarkStart w:id="25" w:name="_Toc55692427"/>
+      <w:bookmarkStart w:id="23" w:name="_Toc235956761"/>
+      <w:bookmarkStart w:id="24" w:name="_Toc55692427"/>
       <w:r>
         <w:lastRenderedPageBreak/>
         <w:t>Table of Contents</w:t>
       </w:r>
+      <w:bookmarkEnd w:id="23"/>
       <w:bookmarkEnd w:id="24"/>
-      <w:bookmarkEnd w:id="25"/>
     </w:p>
     <w:p>
       <w:pPr>
@@ -3782,11 +3777,11 @@
       <w:pPr>
         <w:pStyle w:val="Heading1"/>
       </w:pPr>
-      <w:bookmarkStart w:id="26" w:name="_Toc55692428"/>
+      <w:bookmarkStart w:id="25" w:name="_Toc55692428"/>
       <w:r>
         <w:t>List of Figures</w:t>
       </w:r>
-      <w:bookmarkEnd w:id="26"/>
+      <w:bookmarkEnd w:id="25"/>
     </w:p>
     <w:p>
       <w:pPr>
@@ -4317,7 +4312,7 @@
       <w:pPr>
         <w:pStyle w:val="Heading1"/>
       </w:pPr>
-      <w:bookmarkStart w:id="27" w:name="_Toc55692429"/>
+      <w:bookmarkStart w:id="26" w:name="_Toc55692429"/>
       <w:r>
         <w:t>I.  Introduction</w:t>
       </w:r>
@@ -4339,7 +4334,7 @@
       <w:bookmarkEnd w:id="15"/>
       <w:bookmarkEnd w:id="16"/>
       <w:bookmarkEnd w:id="17"/>
-      <w:bookmarkEnd w:id="27"/>
+      <w:bookmarkEnd w:id="26"/>
     </w:p>
     <w:p>
       <w:pPr>
@@ -5068,25 +5063,25 @@
         <w:pStyle w:val="Heading2"/>
         <w:spacing w:before="0"/>
       </w:pPr>
-      <w:bookmarkStart w:id="28" w:name="_Toc493484472"/>
-      <w:bookmarkStart w:id="29" w:name="_Toc493484713"/>
-      <w:bookmarkStart w:id="30" w:name="_Toc494527307"/>
-      <w:bookmarkStart w:id="31" w:name="_Toc495221473"/>
-      <w:bookmarkStart w:id="32" w:name="_Toc495663184"/>
-      <w:bookmarkStart w:id="33" w:name="_Toc495826206"/>
-      <w:bookmarkStart w:id="34" w:name="_Toc495826314"/>
-      <w:bookmarkStart w:id="35" w:name="_Toc495999054"/>
-      <w:bookmarkStart w:id="36" w:name="_Toc496074852"/>
-      <w:bookmarkStart w:id="37" w:name="_Toc496074947"/>
-      <w:bookmarkStart w:id="38" w:name="_Toc496075121"/>
-      <w:bookmarkStart w:id="39" w:name="_Toc496075279"/>
-      <w:bookmarkStart w:id="40" w:name="_Toc496075343"/>
-      <w:bookmarkStart w:id="41" w:name="_Toc496080585"/>
-      <w:bookmarkStart w:id="42" w:name="_Toc503248582"/>
-      <w:bookmarkStart w:id="43" w:name="_Toc504131158"/>
-      <w:bookmarkStart w:id="44" w:name="_Toc504131360"/>
-      <w:bookmarkStart w:id="45" w:name="_Toc504131515"/>
-      <w:bookmarkStart w:id="46" w:name="_Toc55692430"/>
+      <w:bookmarkStart w:id="27" w:name="_Toc493484472"/>
+      <w:bookmarkStart w:id="28" w:name="_Toc493484713"/>
+      <w:bookmarkStart w:id="29" w:name="_Toc494527307"/>
+      <w:bookmarkStart w:id="30" w:name="_Toc495221473"/>
+      <w:bookmarkStart w:id="31" w:name="_Toc495663184"/>
+      <w:bookmarkStart w:id="32" w:name="_Toc495826206"/>
+      <w:bookmarkStart w:id="33" w:name="_Toc495826314"/>
+      <w:bookmarkStart w:id="34" w:name="_Toc495999054"/>
+      <w:bookmarkStart w:id="35" w:name="_Toc496074852"/>
+      <w:bookmarkStart w:id="36" w:name="_Toc496074947"/>
+      <w:bookmarkStart w:id="37" w:name="_Toc496075121"/>
+      <w:bookmarkStart w:id="38" w:name="_Toc496075279"/>
+      <w:bookmarkStart w:id="39" w:name="_Toc496075343"/>
+      <w:bookmarkStart w:id="40" w:name="_Toc496080585"/>
+      <w:bookmarkStart w:id="41" w:name="_Toc503248582"/>
+      <w:bookmarkStart w:id="42" w:name="_Toc504131158"/>
+      <w:bookmarkStart w:id="43" w:name="_Toc504131360"/>
+      <w:bookmarkStart w:id="44" w:name="_Toc504131515"/>
+      <w:bookmarkStart w:id="45" w:name="_Toc55692430"/>
       <w:r>
         <w:lastRenderedPageBreak/>
         <w:t>1.1</w:t>
@@ -5097,6 +5092,7 @@
       <w:r>
         <w:t>Problem Statement</w:t>
       </w:r>
+      <w:bookmarkEnd w:id="27"/>
       <w:bookmarkEnd w:id="28"/>
       <w:bookmarkEnd w:id="29"/>
       <w:bookmarkEnd w:id="30"/>
@@ -5115,30 +5111,29 @@
       <w:bookmarkEnd w:id="43"/>
       <w:bookmarkEnd w:id="44"/>
       <w:bookmarkEnd w:id="45"/>
-      <w:bookmarkEnd w:id="46"/>
     </w:p>
     <w:p>
       <w:pPr>
         <w:pStyle w:val="BodyText"/>
       </w:pPr>
-      <w:bookmarkStart w:id="47" w:name="_Toc493484473"/>
-      <w:bookmarkStart w:id="48" w:name="_Toc493484714"/>
-      <w:bookmarkStart w:id="49" w:name="_Toc494527308"/>
-      <w:bookmarkStart w:id="50" w:name="_Toc495221474"/>
-      <w:bookmarkStart w:id="51" w:name="_Toc495663185"/>
-      <w:bookmarkStart w:id="52" w:name="_Toc495826207"/>
-      <w:bookmarkStart w:id="53" w:name="_Toc495826315"/>
-      <w:bookmarkStart w:id="54" w:name="_Toc495999055"/>
-      <w:bookmarkStart w:id="55" w:name="_Toc496074853"/>
-      <w:bookmarkStart w:id="56" w:name="_Toc496074948"/>
-      <w:bookmarkStart w:id="57" w:name="_Toc496075122"/>
-      <w:bookmarkStart w:id="58" w:name="_Toc496075280"/>
-      <w:bookmarkStart w:id="59" w:name="_Toc496075344"/>
-      <w:bookmarkStart w:id="60" w:name="_Toc496080586"/>
-      <w:bookmarkStart w:id="61" w:name="_Toc503248583"/>
-      <w:bookmarkStart w:id="62" w:name="_Toc504131159"/>
-      <w:bookmarkStart w:id="63" w:name="_Toc504131361"/>
-      <w:bookmarkStart w:id="64" w:name="_Toc504131516"/>
+      <w:bookmarkStart w:id="46" w:name="_Toc493484473"/>
+      <w:bookmarkStart w:id="47" w:name="_Toc493484714"/>
+      <w:bookmarkStart w:id="48" w:name="_Toc494527308"/>
+      <w:bookmarkStart w:id="49" w:name="_Toc495221474"/>
+      <w:bookmarkStart w:id="50" w:name="_Toc495663185"/>
+      <w:bookmarkStart w:id="51" w:name="_Toc495826207"/>
+      <w:bookmarkStart w:id="52" w:name="_Toc495826315"/>
+      <w:bookmarkStart w:id="53" w:name="_Toc495999055"/>
+      <w:bookmarkStart w:id="54" w:name="_Toc496074853"/>
+      <w:bookmarkStart w:id="55" w:name="_Toc496074948"/>
+      <w:bookmarkStart w:id="56" w:name="_Toc496075122"/>
+      <w:bookmarkStart w:id="57" w:name="_Toc496075280"/>
+      <w:bookmarkStart w:id="58" w:name="_Toc496075344"/>
+      <w:bookmarkStart w:id="59" w:name="_Toc496080586"/>
+      <w:bookmarkStart w:id="60" w:name="_Toc503248583"/>
+      <w:bookmarkStart w:id="61" w:name="_Toc504131159"/>
+      <w:bookmarkStart w:id="62" w:name="_Toc504131361"/>
+      <w:bookmarkStart w:id="63" w:name="_Toc504131516"/>
       <w:r>
         <w:t xml:space="preserve">In </w:t>
       </w:r>
@@ -5319,7 +5314,7 @@
         <w:pStyle w:val="Heading2"/>
         <w:spacing w:before="0"/>
       </w:pPr>
-      <w:bookmarkStart w:id="65" w:name="_Toc55692431"/>
+      <w:bookmarkStart w:id="64" w:name="_Toc55692431"/>
       <w:r>
         <w:t>1.2</w:t>
       </w:r>
@@ -5332,6 +5327,7 @@
       <w:r>
         <w:t>Objective</w:t>
       </w:r>
+      <w:bookmarkEnd w:id="46"/>
       <w:bookmarkEnd w:id="47"/>
       <w:bookmarkEnd w:id="48"/>
       <w:bookmarkEnd w:id="49"/>
@@ -5350,30 +5346,29 @@
       <w:bookmarkEnd w:id="62"/>
       <w:bookmarkEnd w:id="63"/>
       <w:bookmarkEnd w:id="64"/>
-      <w:bookmarkEnd w:id="65"/>
     </w:p>
     <w:p>
       <w:pPr>
         <w:pStyle w:val="BodyText"/>
       </w:pPr>
-      <w:bookmarkStart w:id="66" w:name="_Toc493484474"/>
-      <w:bookmarkStart w:id="67" w:name="_Toc493484715"/>
-      <w:bookmarkStart w:id="68" w:name="_Toc494527309"/>
-      <w:bookmarkStart w:id="69" w:name="_Toc495221475"/>
-      <w:bookmarkStart w:id="70" w:name="_Toc495663186"/>
-      <w:bookmarkStart w:id="71" w:name="_Toc495826208"/>
-      <w:bookmarkStart w:id="72" w:name="_Toc495826316"/>
-      <w:bookmarkStart w:id="73" w:name="_Toc495999056"/>
-      <w:bookmarkStart w:id="74" w:name="_Toc496074854"/>
-      <w:bookmarkStart w:id="75" w:name="_Toc496074949"/>
-      <w:bookmarkStart w:id="76" w:name="_Toc496075123"/>
-      <w:bookmarkStart w:id="77" w:name="_Toc496075281"/>
-      <w:bookmarkStart w:id="78" w:name="_Toc496075345"/>
-      <w:bookmarkStart w:id="79" w:name="_Toc496080587"/>
-      <w:bookmarkStart w:id="80" w:name="_Toc503248584"/>
-      <w:bookmarkStart w:id="81" w:name="_Toc504131160"/>
-      <w:bookmarkStart w:id="82" w:name="_Toc504131362"/>
-      <w:bookmarkStart w:id="83" w:name="_Toc504131517"/>
+      <w:bookmarkStart w:id="65" w:name="_Toc493484474"/>
+      <w:bookmarkStart w:id="66" w:name="_Toc493484715"/>
+      <w:bookmarkStart w:id="67" w:name="_Toc494527309"/>
+      <w:bookmarkStart w:id="68" w:name="_Toc495221475"/>
+      <w:bookmarkStart w:id="69" w:name="_Toc495663186"/>
+      <w:bookmarkStart w:id="70" w:name="_Toc495826208"/>
+      <w:bookmarkStart w:id="71" w:name="_Toc495826316"/>
+      <w:bookmarkStart w:id="72" w:name="_Toc495999056"/>
+      <w:bookmarkStart w:id="73" w:name="_Toc496074854"/>
+      <w:bookmarkStart w:id="74" w:name="_Toc496074949"/>
+      <w:bookmarkStart w:id="75" w:name="_Toc496075123"/>
+      <w:bookmarkStart w:id="76" w:name="_Toc496075281"/>
+      <w:bookmarkStart w:id="77" w:name="_Toc496075345"/>
+      <w:bookmarkStart w:id="78" w:name="_Toc496080587"/>
+      <w:bookmarkStart w:id="79" w:name="_Toc503248584"/>
+      <w:bookmarkStart w:id="80" w:name="_Toc504131160"/>
+      <w:bookmarkStart w:id="81" w:name="_Toc504131362"/>
+      <w:bookmarkStart w:id="82" w:name="_Toc504131517"/>
       <w:r>
         <w:t xml:space="preserve">The </w:t>
       </w:r>
@@ -5468,7 +5463,7 @@
         <w:pStyle w:val="Heading2"/>
         <w:spacing w:before="0"/>
       </w:pPr>
-      <w:bookmarkStart w:id="84" w:name="_Toc55692432"/>
+      <w:bookmarkStart w:id="83" w:name="_Toc55692432"/>
       <w:r>
         <w:t>1.3</w:t>
       </w:r>
@@ -5478,7 +5473,7 @@
       <w:r>
         <w:t>Hypothesis</w:t>
       </w:r>
-      <w:bookmarkEnd w:id="84"/>
+      <w:bookmarkEnd w:id="83"/>
     </w:p>
     <w:p>
       <w:pPr>
@@ -5541,7 +5536,7 @@
         <w:pStyle w:val="Heading2"/>
         <w:spacing w:before="0"/>
       </w:pPr>
-      <w:bookmarkStart w:id="85" w:name="_Toc55692433"/>
+      <w:bookmarkStart w:id="84" w:name="_Toc55692433"/>
       <w:r>
         <w:t>1.4</w:t>
       </w:r>
@@ -5551,7 +5546,7 @@
       <w:r>
         <w:t>Contribution</w:t>
       </w:r>
-      <w:bookmarkEnd w:id="85"/>
+      <w:bookmarkEnd w:id="84"/>
     </w:p>
     <w:p>
       <w:pPr>
@@ -5633,7 +5628,8 @@
         <w:pStyle w:val="Heading2"/>
         <w:spacing w:before="0"/>
       </w:pPr>
-      <w:bookmarkStart w:id="86" w:name="_Toc55692434"/>
+      <w:bookmarkStart w:id="85" w:name="_Toc55692434"/>
+      <w:bookmarkEnd w:id="65"/>
       <w:bookmarkEnd w:id="66"/>
       <w:bookmarkEnd w:id="67"/>
       <w:bookmarkEnd w:id="68"/>
@@ -5651,7 +5647,6 @@
       <w:bookmarkEnd w:id="80"/>
       <w:bookmarkEnd w:id="81"/>
       <w:bookmarkEnd w:id="82"/>
-      <w:bookmarkEnd w:id="83"/>
       <w:r>
         <w:t>1.</w:t>
       </w:r>
@@ -5664,7 +5659,7 @@
       <w:r>
         <w:t>Approach</w:t>
       </w:r>
-      <w:bookmarkEnd w:id="86"/>
+      <w:bookmarkEnd w:id="85"/>
     </w:p>
     <w:p>
       <w:pPr>
@@ -5810,25 +5805,25 @@
         <w:pStyle w:val="Heading2"/>
         <w:spacing w:before="0"/>
       </w:pPr>
-      <w:bookmarkStart w:id="87" w:name="_Toc55692435"/>
-      <w:bookmarkStart w:id="88" w:name="_Toc493484475"/>
-      <w:bookmarkStart w:id="89" w:name="_Toc493484716"/>
-      <w:bookmarkStart w:id="90" w:name="_Toc494527310"/>
-      <w:bookmarkStart w:id="91" w:name="_Toc495221476"/>
-      <w:bookmarkStart w:id="92" w:name="_Toc495663187"/>
-      <w:bookmarkStart w:id="93" w:name="_Toc495826209"/>
-      <w:bookmarkStart w:id="94" w:name="_Toc495826317"/>
-      <w:bookmarkStart w:id="95" w:name="_Toc495999057"/>
-      <w:bookmarkStart w:id="96" w:name="_Toc496074855"/>
-      <w:bookmarkStart w:id="97" w:name="_Toc496074950"/>
-      <w:bookmarkStart w:id="98" w:name="_Toc496075124"/>
-      <w:bookmarkStart w:id="99" w:name="_Toc496075282"/>
-      <w:bookmarkStart w:id="100" w:name="_Toc496075346"/>
-      <w:bookmarkStart w:id="101" w:name="_Toc496080588"/>
-      <w:bookmarkStart w:id="102" w:name="_Toc503248585"/>
-      <w:bookmarkStart w:id="103" w:name="_Toc504131161"/>
-      <w:bookmarkStart w:id="104" w:name="_Toc504131363"/>
-      <w:bookmarkStart w:id="105" w:name="_Toc504131518"/>
+      <w:bookmarkStart w:id="86" w:name="_Toc55692435"/>
+      <w:bookmarkStart w:id="87" w:name="_Toc493484475"/>
+      <w:bookmarkStart w:id="88" w:name="_Toc493484716"/>
+      <w:bookmarkStart w:id="89" w:name="_Toc494527310"/>
+      <w:bookmarkStart w:id="90" w:name="_Toc495221476"/>
+      <w:bookmarkStart w:id="91" w:name="_Toc495663187"/>
+      <w:bookmarkStart w:id="92" w:name="_Toc495826209"/>
+      <w:bookmarkStart w:id="93" w:name="_Toc495826317"/>
+      <w:bookmarkStart w:id="94" w:name="_Toc495999057"/>
+      <w:bookmarkStart w:id="95" w:name="_Toc496074855"/>
+      <w:bookmarkStart w:id="96" w:name="_Toc496074950"/>
+      <w:bookmarkStart w:id="97" w:name="_Toc496075124"/>
+      <w:bookmarkStart w:id="98" w:name="_Toc496075282"/>
+      <w:bookmarkStart w:id="99" w:name="_Toc496075346"/>
+      <w:bookmarkStart w:id="100" w:name="_Toc496080588"/>
+      <w:bookmarkStart w:id="101" w:name="_Toc503248585"/>
+      <w:bookmarkStart w:id="102" w:name="_Toc504131161"/>
+      <w:bookmarkStart w:id="103" w:name="_Toc504131363"/>
+      <w:bookmarkStart w:id="104" w:name="_Toc504131518"/>
       <w:r>
         <w:t>1.6</w:t>
       </w:r>
@@ -5841,8 +5836,9 @@
       <w:r>
         <w:t>Limitations</w:t>
       </w:r>
-      <w:bookmarkEnd w:id="87"/>
-    </w:p>
+      <w:bookmarkEnd w:id="86"/>
+    </w:p>
+    <w:bookmarkEnd w:id="87"/>
     <w:bookmarkEnd w:id="88"/>
     <w:bookmarkEnd w:id="89"/>
     <w:bookmarkEnd w:id="90"/>
@@ -5860,7 +5856,6 @@
     <w:bookmarkEnd w:id="102"/>
     <w:bookmarkEnd w:id="103"/>
     <w:bookmarkEnd w:id="104"/>
-    <w:bookmarkEnd w:id="105"/>
     <w:p>
       <w:pPr>
         <w:pStyle w:val="BodyText"/>
@@ -5953,6 +5948,14 @@
         <w:pStyle w:val="BodyText"/>
       </w:pPr>
       <w:r>
+        <w:t>We assume the simulation user is not running the FDM on a very slow computer, as the simulation loop is designed to run at a fixed frame rate, and a very slow computer may not be able to keep up to have the simulation run smoothly.</w:t>
+      </w:r>
+    </w:p>
+    <w:p>
+      <w:pPr>
+        <w:pStyle w:val="BodyText"/>
+      </w:pPr>
+      <w:r>
         <w:t xml:space="preserve">Another limitation is that the airplane being simulated is only set up to match that of the airplane modeled in Bourg’s textbook. </w:t>
       </w:r>
       <w:r>
@@ -5999,7 +6002,7 @@
         <w:pStyle w:val="Heading2"/>
         <w:spacing w:before="0"/>
       </w:pPr>
-      <w:bookmarkStart w:id="106" w:name="_Toc55692436"/>
+      <w:bookmarkStart w:id="105" w:name="_Toc55692436"/>
       <w:r>
         <w:t>1.7</w:t>
       </w:r>
@@ -6009,7 +6012,7 @@
       <w:r>
         <w:t>Thesis Overview</w:t>
       </w:r>
-      <w:bookmarkEnd w:id="106"/>
+      <w:bookmarkEnd w:id="105"/>
     </w:p>
     <w:p>
       <w:pPr>
@@ -6095,14 +6098,15 @@
       <w:pPr>
         <w:pStyle w:val="Heading1"/>
       </w:pPr>
-      <w:bookmarkStart w:id="107" w:name="_Toc55692437"/>
-      <w:r>
+      <w:bookmarkStart w:id="106" w:name="_Toc55692437"/>
+      <w:r>
+        <w:lastRenderedPageBreak/>
         <w:t xml:space="preserve">II. </w:t>
       </w:r>
       <w:r>
         <w:t>Background</w:t>
       </w:r>
-      <w:bookmarkEnd w:id="107"/>
+      <w:bookmarkEnd w:id="106"/>
     </w:p>
     <w:p>
       <w:pPr>
@@ -6208,15 +6212,7 @@
           <w:rFonts w:eastAsiaTheme="minorHAnsi"/>
           <w:szCs w:val="24"/>
         </w:rPr>
-        <w:t xml:space="preserve">e </w:t>
-      </w:r>
-      <w:r>
-        <w:rPr>
-          <w:rFonts w:eastAsiaTheme="minorHAnsi"/>
-          <w:szCs w:val="24"/>
-        </w:rPr>
-        <w:lastRenderedPageBreak/>
-        <w:t>described. Furthermore,</w:t>
+        <w:t>e described. Furthermore,</w:t>
       </w:r>
       <w:r>
         <w:rPr>
@@ -6276,7 +6272,7 @@
           <w:rFonts w:eastAsiaTheme="minorHAnsi"/>
         </w:rPr>
       </w:pPr>
-      <w:bookmarkStart w:id="108" w:name="_Toc55692438"/>
+      <w:bookmarkStart w:id="107" w:name="_Toc55692438"/>
       <w:r>
         <w:rPr>
           <w:rFonts w:eastAsiaTheme="minorHAnsi"/>
@@ -6289,7 +6285,7 @@
         </w:rPr>
         <w:t xml:space="preserve"> Physics of Flight Modeling</w:t>
       </w:r>
-      <w:bookmarkEnd w:id="108"/>
+      <w:bookmarkEnd w:id="107"/>
     </w:p>
     <w:p>
       <w:pPr>
@@ -6487,12 +6483,19 @@
         <w:rPr>
           <w:iCs/>
         </w:rPr>
-        <w:t>al to the resultant force acting on the body. The resulting equation is F = m</w:t>
+        <w:t xml:space="preserve">al to the resultant force acting on the </w:t>
       </w:r>
       <w:r>
         <w:rPr>
           <w:iCs/>
         </w:rPr>
+        <w:lastRenderedPageBreak/>
+        <w:t>body. The resulting equation is F = m</w:t>
+      </w:r>
+      <w:r>
+        <w:rPr>
+          <w:iCs/>
+        </w:rPr>
         <w:t xml:space="preserve"> * </w:t>
       </w:r>
       <w:r>
@@ -6565,7 +6568,6 @@
         <w:rPr>
           <w:rFonts w:eastAsiaTheme="minorHAnsi"/>
         </w:rPr>
-        <w:lastRenderedPageBreak/>
         <w:t>Torque, also known as moment, is similar to force, but f</w:t>
       </w:r>
       <w:r>
@@ -6695,7 +6697,7 @@
           <w:b w:val="0"/>
         </w:rPr>
       </w:pPr>
-      <w:bookmarkStart w:id="109" w:name="_Toc52493286"/>
+      <w:bookmarkStart w:id="108" w:name="_Toc52493286"/>
       <w:r>
         <w:rPr>
           <w:b w:val="0"/>
@@ -6739,7 +6741,7 @@
         </w:rPr>
         <w:t>: Forces Visualized</w:t>
       </w:r>
-      <w:bookmarkEnd w:id="109"/>
+      <w:bookmarkEnd w:id="108"/>
     </w:p>
     <w:p>
       <w:pPr>
@@ -6861,7 +6863,14 @@
         <w:rPr>
           <w:iCs/>
         </w:rPr>
-        <w:t>The ailerons are on the outside end of the wings, and the flaps are on the inside of the wings. The elevators are on the tail, and look like small flaps. The rudder is the vertical flap on the tail</w:t>
+        <w:t xml:space="preserve">The ailerons are on the outside end of the wings, and the flaps are </w:t>
+      </w:r>
+      <w:r>
+        <w:rPr>
+          <w:iCs/>
+        </w:rPr>
+        <w:lastRenderedPageBreak/>
+        <w:t>on the inside of the wings. The elevators are on the tail, and look like small flaps. The rudder is the vertical flap on the tail</w:t>
       </w:r>
       <w:r>
         <w:rPr>
@@ -6905,7 +6914,6 @@
           <w:iCs/>
           <w:noProof/>
         </w:rPr>
-        <w:lastRenderedPageBreak/>
         <w:drawing>
           <wp:inline distT="0" distB="0" distL="0" distR="0" wp14:anchorId="1D48E89E" wp14:editId="1110AB0D">
             <wp:extent cx="3088822" cy="2667000"/>
@@ -6966,7 +6974,7 @@
           <w:iCs/>
         </w:rPr>
       </w:pPr>
-      <w:bookmarkStart w:id="110" w:name="_Toc52493287"/>
+      <w:bookmarkStart w:id="109" w:name="_Toc52493287"/>
       <w:r>
         <w:rPr>
           <w:b w:val="0"/>
@@ -7010,7 +7018,7 @@
         </w:rPr>
         <w:t>: Airplane Components</w:t>
       </w:r>
-      <w:bookmarkEnd w:id="110"/>
+      <w:bookmarkEnd w:id="109"/>
     </w:p>
     <w:p>
       <w:pPr>
@@ -7107,6 +7115,7 @@
         <w:rPr>
           <w:noProof/>
         </w:rPr>
+        <w:lastRenderedPageBreak/>
         <w:drawing>
           <wp:anchor distT="0" distB="0" distL="114300" distR="114300" simplePos="0" relativeHeight="251659266" behindDoc="1" locked="0" layoutInCell="1" allowOverlap="1" wp14:anchorId="38F01B51" wp14:editId="19775770">
             <wp:simplePos x="0" y="0"/>
@@ -7173,7 +7182,7 @@
           <w:b w:val="0"/>
         </w:rPr>
       </w:pPr>
-      <w:bookmarkStart w:id="111" w:name="_Toc52493288"/>
+      <w:bookmarkStart w:id="110" w:name="_Toc52493288"/>
       <w:r>
         <w:rPr>
           <w:b w:val="0"/>
@@ -7208,7 +7217,7 @@
         </w:rPr>
         <w:t>: Airfoil Cross-section</w:t>
       </w:r>
-      <w:bookmarkEnd w:id="111"/>
+      <w:bookmarkEnd w:id="110"/>
     </w:p>
     <w:p>
       <w:pPr>
@@ -7216,7 +7225,6 @@
         <w:jc w:val="left"/>
       </w:pPr>
       <w:r>
-        <w:lastRenderedPageBreak/>
         <w:t>2.1</w:t>
       </w:r>
       <w:r>
@@ -7398,6 +7406,7 @@
           <w:iCs/>
           <w:noProof/>
         </w:rPr>
+        <w:lastRenderedPageBreak/>
         <w:drawing>
           <wp:inline distT="0" distB="0" distL="0" distR="0" wp14:anchorId="3FB49DDB" wp14:editId="0F18B347">
             <wp:extent cx="2127250" cy="3203553"/>
@@ -7458,7 +7467,7 @@
           <w:szCs w:val="24"/>
         </w:rPr>
       </w:pPr>
-      <w:bookmarkStart w:id="112" w:name="_Toc52493289"/>
+      <w:bookmarkStart w:id="111" w:name="_Toc52493289"/>
       <w:r>
         <w:rPr>
           <w:b w:val="0"/>
@@ -7509,7 +7518,7 @@
         </w:rPr>
         <w:t>: Airplane Axes of Rotation</w:t>
       </w:r>
-      <w:bookmarkEnd w:id="112"/>
+      <w:bookmarkEnd w:id="111"/>
     </w:p>
     <w:p>
       <w:pPr>
@@ -7517,178 +7526,184 @@
         <w:jc w:val="left"/>
       </w:pPr>
       <w:r>
+        <w:t>2.1</w:t>
+      </w:r>
+      <w:r>
+        <w:t>.5 Coordinate Systems</w:t>
+      </w:r>
+    </w:p>
+    <w:p>
+      <w:pPr>
+        <w:ind w:firstLine="720"/>
+        <w:rPr>
+          <w:iCs/>
+        </w:rPr>
+      </w:pPr>
+      <w:r>
+        <w:rPr>
+          <w:iCs/>
+        </w:rPr>
+        <w:t xml:space="preserve">Coordinate systems are important to understand when </w:t>
+      </w:r>
+      <w:r>
+        <w:rPr>
+          <w:iCs/>
+        </w:rPr>
+        <w:t xml:space="preserve">determining the location of the airplane on the </w:t>
+      </w:r>
+      <w:r>
+        <w:rPr>
+          <w:iCs/>
+        </w:rPr>
+        <w:t xml:space="preserve">Earth. </w:t>
+      </w:r>
+      <w:r>
+        <w:rPr>
+          <w:iCs/>
+        </w:rPr>
+        <w:t>Earth-Fixed, Earth-Centered (ECEF) coordinates tell us where the plane is in relation a fixed point, which is the center of the Earth.</w:t>
+      </w:r>
+      <w:r>
+        <w:rPr>
+          <w:iCs/>
+        </w:rPr>
+        <w:t xml:space="preserve"> This is the coordinate system</w:t>
+      </w:r>
+      <w:r>
+        <w:rPr>
+          <w:iCs/>
+        </w:rPr>
+        <w:t xml:space="preserve">, represented by </w:t>
+      </w:r>
+      <w:r>
+        <w:rPr>
+          <w:iCs/>
+        </w:rPr>
+        <w:t>Cartesian coordinates (x, y, z),</w:t>
+      </w:r>
+      <w:r>
+        <w:rPr>
+          <w:iCs/>
+        </w:rPr>
+        <w:t xml:space="preserve"> used in the FDMs</w:t>
+      </w:r>
+      <w:r>
+        <w:rPr>
+          <w:iCs/>
+        </w:rPr>
+        <w:t xml:space="preserve"> [25]</w:t>
+      </w:r>
+      <w:r>
+        <w:rPr>
+          <w:iCs/>
+        </w:rPr>
+        <w:t>.</w:t>
+      </w:r>
+      <w:r>
+        <w:rPr>
+          <w:iCs/>
+        </w:rPr>
+        <w:t xml:space="preserve"> However, i</w:t>
+      </w:r>
+      <w:r>
+        <w:t>t is important to realize</w:t>
+      </w:r>
+      <w:r>
+        <w:t xml:space="preserve"> that FlightGear, the visual system</w:t>
+      </w:r>
+      <w:r>
+        <w:t>, describes</w:t>
+      </w:r>
+      <w:r>
+        <w:t xml:space="preserve"> an airplan</w:t>
+      </w:r>
+      <w:r>
+        <w:t>e on</w:t>
+      </w:r>
+      <w:r>
+        <w:t xml:space="preserve"> Earth </w:t>
+      </w:r>
+      <w:r>
+        <w:t>with the</w:t>
+      </w:r>
+      <w:r>
+        <w:t xml:space="preserve"> geodetic coordinate s</w:t>
+      </w:r>
+      <w:r>
+        <w:t>ystem</w:t>
+      </w:r>
+      <w:r>
+        <w:t>, and not</w:t>
+      </w:r>
+      <w:r>
+        <w:t xml:space="preserve"> ECEF </w:t>
+      </w:r>
+      <w:r>
+        <w:t xml:space="preserve">the </w:t>
+      </w:r>
+      <w:r>
+        <w:t>coordinate</w:t>
+      </w:r>
+      <w:r>
+        <w:t xml:space="preserve"> system</w:t>
+      </w:r>
+      <w:r>
+        <w:t>.</w:t>
+      </w:r>
+      <w:r>
+        <w:t xml:space="preserve"> The geodetic coordinate system uses latitude, longitude, and altitude to represent location</w:t>
+      </w:r>
+      <w:r>
+        <w:t xml:space="preserve"> [25]</w:t>
+      </w:r>
+      <w:r>
+        <w:t xml:space="preserve">. To work around this, the ECEF coordinates calculated by the FDM need to be transformed into geodetic coordinates so that FlightGear can understand where the airplane is </w:t>
+      </w:r>
+      <w:r>
+        <w:t xml:space="preserve">located </w:t>
+      </w:r>
+      <w:r>
+        <w:t xml:space="preserve">on Earth. </w:t>
+      </w:r>
+      <w:r>
+        <w:t>To actually do the conversion</w:t>
+      </w:r>
+      <w:r>
+        <w:t xml:space="preserve"> to geodetic coordinates</w:t>
+      </w:r>
+      <w:r>
+        <w:t>, a Rust crate, called coord transforms is used in the FDM</w:t>
+      </w:r>
+      <w:r>
+        <w:t xml:space="preserve"> given the ECEF coordinates</w:t>
+      </w:r>
+      <w:r>
+        <w:t xml:space="preserve">. </w:t>
+      </w:r>
+      <w:r>
+        <w:rPr>
+          <w:iCs/>
+        </w:rPr>
+        <w:t>F</w:t>
+      </w:r>
+      <w:r>
+        <w:rPr>
+          <w:iCs/>
+        </w:rPr>
+        <w:t>igure 5</w:t>
+      </w:r>
+      <w:r>
+        <w:rPr>
+          <w:iCs/>
+        </w:rPr>
+        <w:t xml:space="preserve">, </w:t>
+      </w:r>
+      <w:r>
+        <w:rPr>
+          <w:iCs/>
+        </w:rPr>
         <w:lastRenderedPageBreak/>
-        <w:t>2.1</w:t>
-      </w:r>
-      <w:r>
-        <w:t>.5 Coordinate Systems</w:t>
-      </w:r>
-    </w:p>
-    <w:p>
-      <w:pPr>
-        <w:ind w:firstLine="720"/>
-        <w:rPr>
-          <w:iCs/>
-        </w:rPr>
-      </w:pPr>
-      <w:r>
-        <w:rPr>
-          <w:iCs/>
-        </w:rPr>
-        <w:t xml:space="preserve">Coordinate systems are important to understand when </w:t>
-      </w:r>
-      <w:r>
-        <w:rPr>
-          <w:iCs/>
-        </w:rPr>
-        <w:t xml:space="preserve">determining the location of the airplane on the </w:t>
-      </w:r>
-      <w:r>
-        <w:rPr>
-          <w:iCs/>
-        </w:rPr>
-        <w:t xml:space="preserve">Earth. </w:t>
-      </w:r>
-      <w:r>
-        <w:rPr>
-          <w:iCs/>
-        </w:rPr>
-        <w:t>Earth-Fixed, Earth-Centered (ECEF) coordinates tell us where the plane is in relation a fixed point, which is the center of the Earth.</w:t>
-      </w:r>
-      <w:r>
-        <w:rPr>
-          <w:iCs/>
-        </w:rPr>
-        <w:t xml:space="preserve"> This is the coordinate system</w:t>
-      </w:r>
-      <w:r>
-        <w:rPr>
-          <w:iCs/>
-        </w:rPr>
-        <w:t xml:space="preserve">, represented by </w:t>
-      </w:r>
-      <w:r>
-        <w:rPr>
-          <w:iCs/>
-        </w:rPr>
-        <w:t>Cartesian coordinates (x, y, z),</w:t>
-      </w:r>
-      <w:r>
-        <w:rPr>
-          <w:iCs/>
-        </w:rPr>
-        <w:t xml:space="preserve"> used in the FDMs</w:t>
-      </w:r>
-      <w:r>
-        <w:rPr>
-          <w:iCs/>
-        </w:rPr>
-        <w:t xml:space="preserve"> [25]</w:t>
-      </w:r>
-      <w:r>
-        <w:rPr>
-          <w:iCs/>
-        </w:rPr>
-        <w:t>.</w:t>
-      </w:r>
-      <w:r>
-        <w:rPr>
-          <w:iCs/>
-        </w:rPr>
-        <w:t xml:space="preserve"> However, i</w:t>
-      </w:r>
-      <w:r>
-        <w:t>t is important to realize</w:t>
-      </w:r>
-      <w:r>
-        <w:t xml:space="preserve"> that FlightGear, the visual system</w:t>
-      </w:r>
-      <w:r>
-        <w:t>, describes</w:t>
-      </w:r>
-      <w:r>
-        <w:t xml:space="preserve"> an airplan</w:t>
-      </w:r>
-      <w:r>
-        <w:t>e on</w:t>
-      </w:r>
-      <w:r>
-        <w:t xml:space="preserve"> Earth </w:t>
-      </w:r>
-      <w:r>
-        <w:t>with the</w:t>
-      </w:r>
-      <w:r>
-        <w:t xml:space="preserve"> geodetic coordinate s</w:t>
-      </w:r>
-      <w:r>
-        <w:t>ystem</w:t>
-      </w:r>
-      <w:r>
-        <w:t>, and not</w:t>
-      </w:r>
-      <w:r>
-        <w:t xml:space="preserve"> ECEF </w:t>
-      </w:r>
-      <w:r>
-        <w:t xml:space="preserve">the </w:t>
-      </w:r>
-      <w:r>
-        <w:t>coordinate</w:t>
-      </w:r>
-      <w:r>
-        <w:t xml:space="preserve"> system</w:t>
-      </w:r>
-      <w:r>
-        <w:t>.</w:t>
-      </w:r>
-      <w:r>
-        <w:t xml:space="preserve"> The geodetic coordinate system uses latitude, longitude, and altitude to represent location</w:t>
-      </w:r>
-      <w:r>
-        <w:t xml:space="preserve"> [25]</w:t>
-      </w:r>
-      <w:r>
-        <w:t xml:space="preserve">. To work around this, the ECEF coordinates calculated by the FDM need to be transformed into geodetic coordinates so that FlightGear can understand where the airplane is </w:t>
-      </w:r>
-      <w:r>
-        <w:t xml:space="preserve">located </w:t>
-      </w:r>
-      <w:r>
-        <w:t xml:space="preserve">on Earth. </w:t>
-      </w:r>
-      <w:r>
-        <w:t>To actually do the conversion</w:t>
-      </w:r>
-      <w:r>
-        <w:t xml:space="preserve"> to geodetic coordinates</w:t>
-      </w:r>
-      <w:r>
-        <w:t>, a Rust crate, called coord transforms is used in the FDM</w:t>
-      </w:r>
-      <w:r>
-        <w:t xml:space="preserve"> given the ECEF coordinates</w:t>
-      </w:r>
-      <w:r>
-        <w:t xml:space="preserve">. </w:t>
-      </w:r>
-      <w:r>
-        <w:rPr>
-          <w:iCs/>
-        </w:rPr>
-        <w:t>F</w:t>
-      </w:r>
-      <w:r>
-        <w:rPr>
-          <w:iCs/>
-        </w:rPr>
-        <w:t>igure 5</w:t>
-      </w:r>
-      <w:r>
-        <w:rPr>
-          <w:iCs/>
-        </w:rPr>
-        <w:t>, in the bottom-right of the figure,</w:t>
+        <w:t>in the bottom-right of the figure,</w:t>
       </w:r>
       <w:r>
         <w:rPr>
@@ -7892,7 +7907,6 @@
           <w:iCs/>
           <w:noProof/>
         </w:rPr>
-        <w:lastRenderedPageBreak/>
         <w:drawing>
           <wp:inline distT="0" distB="0" distL="0" distR="0" wp14:anchorId="1D88C221" wp14:editId="768402D0">
             <wp:extent cx="4483100" cy="2054754"/>
@@ -7946,7 +7960,7 @@
           <w:iCs/>
         </w:rPr>
       </w:pPr>
-      <w:bookmarkStart w:id="113" w:name="_Toc52493290"/>
+      <w:bookmarkStart w:id="112" w:name="_Toc52493290"/>
       <w:r>
         <w:rPr>
           <w:b w:val="0"/>
@@ -7990,7 +8004,7 @@
         </w:rPr>
         <w:t xml:space="preserve">: </w:t>
       </w:r>
-      <w:bookmarkEnd w:id="113"/>
+      <w:bookmarkEnd w:id="112"/>
       <w:r>
         <w:rPr>
           <w:b w:val="0"/>
@@ -8177,6 +8191,7 @@
         <w:rPr>
           <w:iCs/>
         </w:rPr>
+        <w:lastRenderedPageBreak/>
         <w:t>The load, or forces</w:t>
       </w:r>
       <w:r>
@@ -8262,7 +8277,6 @@
         <w:ind w:firstLine="720"/>
       </w:pPr>
       <w:r>
-        <w:lastRenderedPageBreak/>
         <w:t>In terms of 3D, mass properties become more complicated. T</w:t>
       </w:r>
       <w:r>
@@ -8586,7 +8600,14 @@
         <w:rPr>
           <w:rFonts w:eastAsiaTheme="minorHAnsi"/>
         </w:rPr>
-        <w:t xml:space="preserve"> compared to gravity and thrust. There are many components on the airplane that affect lift and drag. </w:t>
+        <w:t xml:space="preserve"> compared to </w:t>
+      </w:r>
+      <w:r>
+        <w:rPr>
+          <w:rFonts w:eastAsiaTheme="minorHAnsi"/>
+        </w:rPr>
+        <w:lastRenderedPageBreak/>
+        <w:t xml:space="preserve">gravity and thrust. There are many components on the airplane that affect lift and drag. </w:t>
       </w:r>
       <w:r>
         <w:rPr>
@@ -8634,7 +8655,6 @@
           <w:noProof/>
           <w:szCs w:val="24"/>
         </w:rPr>
-        <w:lastRenderedPageBreak/>
         <w:drawing>
           <wp:inline distT="0" distB="0" distL="0" distR="0" wp14:anchorId="1A37CB40" wp14:editId="7AD90581">
             <wp:extent cx="2393583" cy="2038350"/>
@@ -8696,7 +8716,7 @@
           <w:szCs w:val="24"/>
         </w:rPr>
       </w:pPr>
-      <w:bookmarkStart w:id="114" w:name="_Toc52493291"/>
+      <w:bookmarkStart w:id="113" w:name="_Toc52493291"/>
       <w:r>
         <w:rPr>
           <w:b w:val="0"/>
@@ -8740,7 +8760,7 @@
         </w:rPr>
         <w:t>: Lift Coefficient vs Angle of Attack</w:t>
       </w:r>
-      <w:bookmarkEnd w:id="114"/>
+      <w:bookmarkEnd w:id="113"/>
     </w:p>
     <w:p>
       <w:pPr>
@@ -8890,7 +8910,14 @@
         <w:rPr>
           <w:rFonts w:eastAsiaTheme="minorHAnsi"/>
         </w:rPr>
-        <w:t>, which is added to the force acting on the z axis (down). Similarly, thrust, expressed in pounds, is force added to the x axis (forward). Without thrust propulsion, the airplane cannot make lift. The thrust will change depending on the simulation users inpu</w:t>
+        <w:t xml:space="preserve">, which is added to the force acting on the z axis (down). Similarly, thrust, expressed in pounds, is force added to the x axis (forward). Without thrust propulsion, the </w:t>
+      </w:r>
+      <w:r>
+        <w:rPr>
+          <w:rFonts w:eastAsiaTheme="minorHAnsi"/>
+        </w:rPr>
+        <w:lastRenderedPageBreak/>
+        <w:t>airplane cannot make lift. The thrust will change depending on the simulation users inpu</w:t>
       </w:r>
       <w:r>
         <w:rPr>
@@ -9005,11 +9032,7 @@
         <w:t>differential equations</w:t>
       </w:r>
       <w:r>
-        <w:t xml:space="preserve"> using numerical integration algorithms [20]. The integration of the equations of motion are considered an approximation because there is always some error introduced depending on </w:t>
-      </w:r>
-      <w:r>
-        <w:lastRenderedPageBreak/>
-        <w:t xml:space="preserve">the technique chosen [14]. </w:t>
+        <w:t xml:space="preserve"> using numerical integration algorithms [20]. The integration of the equations of motion are considered an approximation because there is always some error introduced depending on the technique chosen [14]. </w:t>
       </w:r>
       <w:r>
         <w:t xml:space="preserve">Simply put, the integration of the equations of motion, given everything else talked about, approximates the future velocity and position based on the previous values from the last tick of the simulation [26].  </w:t>
@@ -9036,7 +9059,13 @@
         <w:t>at there are more steps and a larger</w:t>
       </w:r>
       <w:r>
-        <w:t xml:space="preserve"> buildup of numerical precision error. With that said, there is a practical balance as </w:t>
+        <w:t xml:space="preserve"> buildup of numerical precision error. </w:t>
+      </w:r>
+      <w:r>
+        <w:t xml:space="preserve">On the other hand, there is a breaking point when the time step is too big where the simulation physics to explode to infinity [27]. </w:t>
+      </w:r>
+      <w:r>
+        <w:t xml:space="preserve">With that said, there is a practical balance as </w:t>
       </w:r>
       <w:r>
         <w:t>to what</w:t>
@@ -9052,256 +9081,229 @@
       </w:r>
     </w:p>
     <w:p>
+      <w:pPr>
+        <w:ind w:firstLine="720"/>
+      </w:pPr>
+      <w:r>
+        <w:t xml:space="preserve">Another thing to think about when choosing a time step is that there are different design strategies to actually </w:t>
+      </w:r>
+      <w:r>
+        <w:t>employing the simulation</w:t>
+      </w:r>
+      <w:r>
+        <w:t xml:space="preserve"> l</w:t>
+      </w:r>
+      <w:r>
+        <w:t xml:space="preserve">oop. The easiest way to manage </w:t>
+      </w:r>
+      <w:r>
+        <w:lastRenderedPageBreak/>
+        <w:t>the simulation loop is to just loop as fast as possible</w:t>
+      </w:r>
+      <w:r>
+        <w:t xml:space="preserve"> with no time step</w:t>
+      </w:r>
+      <w:r>
+        <w:t>. The problem with that is that there is no control. If you are on a fast computer it the simulation will go to fast, and if you are on a slow computer it will crawl [</w:t>
+      </w:r>
+      <w:r>
+        <w:t xml:space="preserve">32]. </w:t>
+      </w:r>
+      <w:r>
+        <w:t>But</w:t>
+      </w:r>
+      <w:r>
+        <w:t xml:space="preserve">, as stated before, this is not how </w:t>
+      </w:r>
+      <w:r>
+        <w:t>we want to run the simulation loop</w:t>
+      </w:r>
+      <w:r>
+        <w:t xml:space="preserve"> because we want a time step. </w:t>
+      </w:r>
+      <w:r>
+        <w:t xml:space="preserve">The next easiest way to manage the loop, and the strategy we choose, is to have a fixed </w:t>
+      </w:r>
+      <w:r>
+        <w:t>delta time, or a fixed time step</w:t>
+      </w:r>
+      <w:r>
+        <w:t xml:space="preserve">. </w:t>
+      </w:r>
+      <w:r>
+        <w:t xml:space="preserve">This is ideal when it is known that the </w:t>
+      </w:r>
+      <w:r>
+        <w:t>update loop takes less than one frame worth of real time</w:t>
+      </w:r>
+      <w:r>
+        <w:t xml:space="preserve"> [27]. For example, if the time step chosen is 33 milliseconds, </w:t>
+      </w:r>
+      <w:r>
+        <w:t>then</w:t>
+      </w:r>
+      <w:r>
+        <w:t xml:space="preserve"> we need to </w:t>
+      </w:r>
+      <w:r>
+        <w:t>reliably know that the real processing time will take less than that. And for the remaining time</w:t>
+      </w:r>
+      <w:r>
+        <w:t xml:space="preserve"> </w:t>
+      </w:r>
+      <w:r>
+        <w:t>the program will go to sleep until it is time for the next update [32]</w:t>
+      </w:r>
+      <w:r>
+        <w:t>.</w:t>
+      </w:r>
+      <w:r>
+        <w:t xml:space="preserve"> The more advanced way to employ a simulation loop is to have a variable time step. It involves choosing a time step based on how much real processing time the current update takes versus the previous update’s real processing time</w:t>
+      </w:r>
+      <w:r>
+        <w:t xml:space="preserve"> [32]. This</w:t>
+      </w:r>
+      <w:r>
+        <w:t xml:space="preserve"> strategy</w:t>
+      </w:r>
+      <w:r>
+        <w:t xml:space="preserve">, however, introduces some issues, which we will not get into. </w:t>
+      </w:r>
+    </w:p>
+    <w:p>
       <w:r>
         <w:tab/>
-        <w:t xml:space="preserve">With numerical stability in mind, the time step chosen for </w:t>
-      </w:r>
-      <w:r>
-        <w:t>the simulation</w:t>
-      </w:r>
-      <w:r>
-        <w:t xml:space="preserve"> loop in the 3D model is</w:t>
-      </w:r>
-      <w:r>
-        <w:t xml:space="preserve"> 33 milliseconds</w:t>
-      </w:r>
-      <w:r>
+        <w:t>There are multiple methods to</w:t>
+      </w:r>
+      <w:r>
+        <w:t xml:space="preserve"> actually</w:t>
+      </w:r>
+      <w:r>
+        <w:t xml:space="preserve"> </w:t>
+      </w:r>
+      <w:r>
+        <w:t>implement</w:t>
+      </w:r>
+      <w:r>
+        <w:t xml:space="preserve"> numerical integration to calculate the equations of motion. </w:t>
+      </w:r>
+      <w:r>
+        <w:t>Using Euler</w:t>
+      </w:r>
+      <w:r>
+        <w:t>’s method</w:t>
+      </w:r>
+      <w:r>
+        <w:t xml:space="preserve"> is by far the most common numerical integration technique</w:t>
+      </w:r>
+      <w:r>
+        <w:t xml:space="preserve"> [20]</w:t>
+      </w:r>
+      <w:r>
+        <w:t>. In both the 2D and 3D model</w:t>
+      </w:r>
+      <w:r>
+        <w:t>, we use an improved</w:t>
+      </w:r>
+      <w:r>
+        <w:t xml:space="preserve"> and more accurate version </w:t>
+      </w:r>
+      <w:r>
+        <w:t>of</w:t>
+      </w:r>
+      <w:r>
+        <w:t xml:space="preserve"> Euler’s method, called the Range-Kutta method</w:t>
+      </w:r>
+      <w:r>
+        <w:t xml:space="preserve">, which is laid out as code in </w:t>
+      </w:r>
+      <w:r>
+        <w:t>Bourg’s textbook</w:t>
+      </w:r>
+      <w:r>
+        <w:t xml:space="preserve"> and Palmer’s textbook</w:t>
+      </w:r>
+      <w:r>
+        <w:t>.</w:t>
+      </w:r>
+      <w:r>
+        <w:t xml:space="preserve"> </w:t>
+      </w:r>
+    </w:p>
+    <w:p>
+      <w:r>
+        <w:tab/>
+      </w:r>
+      <w:r>
+        <w:t xml:space="preserve"> </w:t>
+      </w:r>
+      <w:r>
+        <w:t xml:space="preserve">The last aspect to mention about the equations of motion is that, during this process, </w:t>
+      </w:r>
+      <w:r>
+        <w:t>in the 3D model,</w:t>
+      </w:r>
+      <w:r>
+        <w:t xml:space="preserve"> the</w:t>
+      </w:r>
+      <w:r>
+        <w:t xml:space="preserve"> orientation of the plane is tracked</w:t>
+      </w:r>
+      <w:r>
+        <w:t xml:space="preserve"> with the use of a quaternion.</w:t>
+      </w:r>
+      <w:r>
+        <w:t xml:space="preserve"> </w:t>
+      </w:r>
+      <w:r>
+        <w:rPr>
+          <w:iCs/>
+        </w:rPr>
+        <w:t>A quaternion is a way to represent orientation of something in</w:t>
+      </w:r>
+      <w:r>
+        <w:rPr>
+          <w:iCs/>
+        </w:rPr>
+        <w:t xml:space="preserve"> 3D</w:t>
+      </w:r>
+      <w:r>
+        <w:rPr>
+          <w:iCs/>
+        </w:rPr>
         <w:t xml:space="preserve">. </w:t>
       </w:r>
       <w:r>
-        <w:t xml:space="preserve">This means that the simulation steps through 33 milliseconds of time from frame to frame. This equals 30 frames per second. </w:t>
-      </w:r>
-      <w:r>
-        <w:t xml:space="preserve">With this time step, the simulation is stable. Along with that, the simulation loop strategy is that of making </w:t>
-      </w:r>
-      <w:r>
-        <w:t>frames per second</w:t>
-      </w:r>
-      <w:r>
-        <w:t xml:space="preserve"> dependent on </w:t>
-      </w:r>
-      <w:r>
-        <w:t xml:space="preserve">a </w:t>
-      </w:r>
-      <w:r>
-        <w:t>constant game speed</w:t>
-      </w:r>
-      <w:r>
-        <w:t xml:space="preserve"> (33 ms)</w:t>
-      </w:r>
-      <w:r>
-        <w:t xml:space="preserve"> </w:t>
-      </w:r>
-      <w:r>
-        <w:t>[28].</w:t>
-      </w:r>
-      <w:r>
-        <w:t xml:space="preserve"> This basically means we have a fixed change in time from tick to tick. </w:t>
-      </w:r>
-      <w:r>
-        <w:t>This strategy was chosen for simplicity sake. T</w:t>
-      </w:r>
-      <w:r>
-        <w:t xml:space="preserve">his strategy works </w:t>
-      </w:r>
-      <w:r>
-        <w:t xml:space="preserve">because we know that the </w:t>
-      </w:r>
-      <w:r>
-        <w:t xml:space="preserve">actual integration </w:t>
-      </w:r>
-      <w:r>
-        <w:t>of the equations of motion takes less</w:t>
-      </w:r>
-      <w:r>
-        <w:t xml:space="preserve"> time</w:t>
-      </w:r>
-      <w:r>
-        <w:t xml:space="preserve"> than </w:t>
-      </w:r>
-      <w:r>
-        <w:t>the chosen</w:t>
-      </w:r>
-      <w:r>
-        <w:t xml:space="preserve"> </w:t>
-      </w:r>
-      <w:r>
-        <w:t>1 tick</w:t>
-      </w:r>
-      <w:r>
-        <w:t xml:space="preserve"> step time</w:t>
-      </w:r>
-      <w:r>
-        <w:t xml:space="preserve">, </w:t>
-      </w:r>
-      <w:r>
-        <w:t xml:space="preserve">and so </w:t>
-      </w:r>
-      <w:r>
-        <w:t>the simulation will be able to keep up</w:t>
-      </w:r>
-      <w:r>
-        <w:t xml:space="preserve"> </w:t>
-      </w:r>
-      <w:r>
-        <w:t xml:space="preserve">[27]. </w:t>
-      </w:r>
-      <w:r>
-        <w:t xml:space="preserve">This strategy might normally be an issue for slow computers, but the model is not demanding on hardware. The downside is that for </w:t>
-      </w:r>
-      <w:r>
-        <w:t>fast computers</w:t>
-      </w:r>
-      <w:r>
-        <w:t>, we leave some frames per second on the table</w:t>
-      </w:r>
-      <w:r>
-        <w:t xml:space="preserve"> because we have a fixed time step</w:t>
-      </w:r>
-      <w:r>
-        <w:t xml:space="preserve"> </w:t>
-      </w:r>
-      <w:r>
-        <w:t>[28]</w:t>
-      </w:r>
-      <w:r>
+        <w:rPr>
+          <w:iCs/>
+        </w:rPr>
+        <w:t>Quaternions get updated with new Euler angles in each time step to reflect the new orientation using the angular velocities of that instant</w:t>
+      </w:r>
+      <w:r>
+        <w:rPr>
+          <w:iCs/>
+        </w:rPr>
+        <w:t xml:space="preserve"> [14]</w:t>
+      </w:r>
+      <w:r>
+        <w:rPr>
+          <w:iCs/>
+        </w:rPr>
         <w:t>.</w:t>
       </w:r>
     </w:p>
     <w:p>
-      <w:r>
+      <w:pPr>
+        <w:rPr>
+          <w:iCs/>
+        </w:rPr>
+      </w:pPr>
+      <w:r>
+        <w:rPr>
+          <w:iCs/>
+        </w:rPr>
         <w:lastRenderedPageBreak/>
         <w:tab/>
-        <w:t>There are multiple methods to</w:t>
-      </w:r>
-      <w:r>
-        <w:t xml:space="preserve"> actually</w:t>
-      </w:r>
-      <w:r>
-        <w:t xml:space="preserve"> </w:t>
-      </w:r>
-      <w:r>
-        <w:t>implement</w:t>
-      </w:r>
-      <w:r>
-        <w:t xml:space="preserve"> numerical integration to calculate the equations of motion. </w:t>
-      </w:r>
-      <w:r>
-        <w:t>Using Euler</w:t>
-      </w:r>
-      <w:r>
-        <w:t>’s method</w:t>
-      </w:r>
-      <w:r>
-        <w:t xml:space="preserve"> is by far the most common numerical integration technique</w:t>
-      </w:r>
-      <w:r>
-        <w:t xml:space="preserve"> [20]</w:t>
-      </w:r>
-      <w:r>
-        <w:t>. In both the 2D and 3D model</w:t>
-      </w:r>
-      <w:r>
-        <w:t>, we use an improved</w:t>
-      </w:r>
-      <w:r>
-        <w:t xml:space="preserve"> and more accurate version </w:t>
-      </w:r>
-      <w:r>
-        <w:t>of</w:t>
-      </w:r>
-      <w:r>
-        <w:t xml:space="preserve"> Euler’s method, called the Range-Kutta method</w:t>
-      </w:r>
-      <w:r>
-        <w:t xml:space="preserve">, which is laid out as code in </w:t>
-      </w:r>
-      <w:r>
-        <w:t>Bourg’s textbook</w:t>
-      </w:r>
-      <w:r>
-        <w:t xml:space="preserve"> and Palmer’s textbook</w:t>
-      </w:r>
-      <w:r>
-        <w:t>.</w:t>
-      </w:r>
-      <w:r>
-        <w:t xml:space="preserve"> </w:t>
-      </w:r>
-    </w:p>
-    <w:p>
-      <w:r>
-        <w:tab/>
-      </w:r>
-      <w:r>
-        <w:t xml:space="preserve"> </w:t>
-      </w:r>
-      <w:r>
-        <w:t xml:space="preserve">The last aspect to mention about the equations of motion is that, during this process, </w:t>
-      </w:r>
-      <w:r>
-        <w:t>in the 3D model,</w:t>
-      </w:r>
-      <w:r>
-        <w:t xml:space="preserve"> the</w:t>
-      </w:r>
-      <w:r>
-        <w:t xml:space="preserve"> orientation of the plane is tracked</w:t>
-      </w:r>
-      <w:r>
-        <w:t xml:space="preserve"> with the use of a quaternion.</w:t>
-      </w:r>
-      <w:r>
-        <w:t xml:space="preserve"> </w:t>
-      </w:r>
-      <w:r>
-        <w:rPr>
-          <w:iCs/>
-        </w:rPr>
-        <w:t>A quaternion is a way to represent orientation of something in</w:t>
-      </w:r>
-      <w:r>
-        <w:rPr>
-          <w:iCs/>
-        </w:rPr>
-        <w:t xml:space="preserve"> 3D</w:t>
-      </w:r>
-      <w:r>
-        <w:rPr>
-          <w:iCs/>
-        </w:rPr>
-        <w:t xml:space="preserve">. </w:t>
-      </w:r>
-      <w:r>
-        <w:rPr>
-          <w:iCs/>
-        </w:rPr>
-        <w:t>Quaternions get updated with new Euler angles in each time step to reflect the new orientation using the angular velocities of that instant</w:t>
-      </w:r>
-      <w:r>
-        <w:rPr>
-          <w:iCs/>
-        </w:rPr>
-        <w:t xml:space="preserve"> [14]</w:t>
-      </w:r>
-      <w:r>
-        <w:rPr>
-          <w:iCs/>
-        </w:rPr>
-        <w:t>.</w:t>
-      </w:r>
-    </w:p>
-    <w:p>
-      <w:pPr>
-        <w:rPr>
-          <w:iCs/>
-        </w:rPr>
-      </w:pPr>
-      <w:r>
-        <w:rPr>
-          <w:iCs/>
-        </w:rPr>
-        <w:tab/>
       </w:r>
     </w:p>
     <w:p>
@@ -9445,7 +9447,6 @@
     </w:p>
     <w:p>
       <w:r>
-        <w:lastRenderedPageBreak/>
         <w:t>(</w:t>
       </w:r>
       <w:r>
@@ -9472,7 +9473,7 @@
           <w:rFonts w:eastAsiaTheme="minorHAnsi"/>
         </w:rPr>
       </w:pPr>
-      <w:bookmarkStart w:id="115" w:name="_Toc55692439"/>
+      <w:bookmarkStart w:id="114" w:name="_Toc55692439"/>
       <w:r>
         <w:rPr>
           <w:rFonts w:eastAsiaTheme="minorHAnsi"/>
@@ -9485,7 +9486,7 @@
         </w:rPr>
         <w:t xml:space="preserve"> Entity Component System</w:t>
       </w:r>
-      <w:bookmarkEnd w:id="115"/>
+      <w:bookmarkEnd w:id="114"/>
     </w:p>
     <w:p>
       <w:pPr>
@@ -9579,6 +9580,7 @@
         <w:jc w:val="left"/>
       </w:pPr>
       <w:r>
+        <w:lastRenderedPageBreak/>
         <w:t>2.2</w:t>
       </w:r>
       <w:r>
@@ -9647,7 +9649,6 @@
         <w:jc w:val="left"/>
       </w:pPr>
       <w:r>
-        <w:lastRenderedPageBreak/>
         <w:t>2.</w:t>
       </w:r>
       <w:r>
@@ -9689,7 +9690,14 @@
         <w:rPr>
           <w:rFonts w:eastAsiaTheme="minorHAnsi"/>
         </w:rPr>
-        <w:t>You start with an Entity, which represent concrete objects in the world, like a bullet. Entities on their own are useless; they are just containers which Components can be added to. Components hold data and represent a feature. For example, Position is a Component of an Entity. The Components called Position, Render, and Spawning may be added to the Bullet Entity. The mixing and matching of Components can create unique Entities. A Player Entity can be created by adding the Components Position, Render, and Health. Systems are what give functionality to an ECS architecture. A System could be created called Render, which handles all of the rendering functionality of the world. Or a System called Health could handle all of the health functions. Systems have something called a filter. Filters look for every Entity which has some combination of specified Components. For example, the Render System’s filter wants to find every Entity with the Render data Component and Position data Component. Once these Entities are found, they are returned to the Render System to perform some job on it [11]. This is this example visualized [11]:</w:t>
+        <w:t xml:space="preserve">You start with an Entity, which represent concrete objects in the world, like a bullet. Entities on their own are useless; they are just containers which Components can be added to. Components hold data and represent a feature. For example, Position is a Component of an Entity. The Components called Position, Render, and Spawning may be added to the Bullet Entity. The mixing and matching of Components can create unique Entities. A Player Entity can be created by adding the Components Position, Render, and Health. Systems are what give functionality to an ECS architecture. A System could be created called Render, which handles all of the rendering functionality of the world. Or a System called Health could </w:t>
+      </w:r>
+      <w:r>
+        <w:rPr>
+          <w:rFonts w:eastAsiaTheme="minorHAnsi"/>
+        </w:rPr>
+        <w:lastRenderedPageBreak/>
+        <w:t>handle all of the health functions. Systems have something called a filter. Filters look for every Entity which has some combination of specified Components. For example, the Render System’s filter wants to find every Entity with the Render data Component and Position data Component. Once these Entities are found, they are returned to the Render System to perform some job on it [11]. This is this example visualized [11]:</w:t>
       </w:r>
     </w:p>
     <w:p>
@@ -9702,7 +9710,6 @@
           <w:rFonts w:eastAsiaTheme="minorHAnsi"/>
           <w:noProof/>
         </w:rPr>
-        <w:lastRenderedPageBreak/>
         <w:drawing>
           <wp:inline distT="0" distB="0" distL="0" distR="0" wp14:anchorId="34E06F82" wp14:editId="2122A658">
             <wp:extent cx="3423429" cy="2489200"/>
@@ -9755,7 +9762,7 @@
           <w:b w:val="0"/>
         </w:rPr>
       </w:pPr>
-      <w:bookmarkStart w:id="116" w:name="_Toc52493292"/>
+      <w:bookmarkStart w:id="115" w:name="_Toc52493292"/>
       <w:r>
         <w:rPr>
           <w:b w:val="0"/>
@@ -9799,7 +9806,7 @@
         </w:rPr>
         <w:t>: Entity Component System Visualized</w:t>
       </w:r>
-      <w:bookmarkEnd w:id="116"/>
+      <w:bookmarkEnd w:id="115"/>
     </w:p>
     <w:p>
       <w:pPr>
@@ -9869,6 +9876,7 @@
         <w:jc w:val="left"/>
       </w:pPr>
       <w:r>
+        <w:lastRenderedPageBreak/>
         <w:t>2.2</w:t>
       </w:r>
       <w:r>
@@ -9940,14 +9948,7 @@
         <w:rPr>
           <w:rFonts w:eastAsiaTheme="minorHAnsi"/>
         </w:rPr>
-        <w:t xml:space="preserve">(i.e. airspeed, altitude), data being modified by keypresses (i.e. </w:t>
-      </w:r>
-      <w:r>
-        <w:rPr>
-          <w:rFonts w:eastAsiaTheme="minorHAnsi"/>
-        </w:rPr>
-        <w:lastRenderedPageBreak/>
-        <w:t xml:space="preserve">thrust, rotations), </w:t>
+        <w:t xml:space="preserve">(i.e. airspeed, altitude), data being modified by keypresses (i.e. thrust, rotations), </w:t>
       </w:r>
       <w:r>
         <w:rPr>
@@ -10287,7 +10288,11 @@
         <w:t xml:space="preserve"> </w:t>
       </w:r>
       <w:r>
-        <w:t>With all of these useful attributes, however, ECS does come with some downsides. The learning curve of ECS is absolutely present. To go from coding OOP to ECS, one must change their way of thinking because there is no inheritance,</w:t>
+        <w:t xml:space="preserve">With all of these useful attributes, however, ECS does come with some downsides. The learning curve of ECS is absolutely present. To go from coding OOP to ECS, one must change their way of </w:t>
+      </w:r>
+      <w:r>
+        <w:lastRenderedPageBreak/>
+        <w:t>thinking because there is no inheritance,</w:t>
       </w:r>
       <w:r>
         <w:t xml:space="preserve"> which </w:t>
@@ -10311,11 +10316,7 @@
         <w:t>Since Systems are sometimes dependent on each other to complete, it may be difficult to add another System in the middle of two consecutive Systems</w:t>
       </w:r>
       <w:r>
-        <w:t xml:space="preserve">. Planning ahead could help </w:t>
-      </w:r>
-      <w:r>
-        <w:lastRenderedPageBreak/>
-        <w:t xml:space="preserve">to avoid that situation. </w:t>
+        <w:t xml:space="preserve">. Planning ahead could help to avoid that situation. </w:t>
       </w:r>
       <w:r>
         <w:t>Also, because parallelization is a big benefit of ECS, it may not be worth using ECS if a program does not need concurrency. For example, a program that computes something and only consist of one system</w:t>
@@ -10344,7 +10345,7 @@
         <w:pStyle w:val="Heading2"/>
         <w:spacing w:before="0"/>
       </w:pPr>
-      <w:bookmarkStart w:id="117" w:name="_Toc55692440"/>
+      <w:bookmarkStart w:id="116" w:name="_Toc55692440"/>
       <w:r>
         <w:t>2.3</w:t>
       </w:r>
@@ -10354,7 +10355,7 @@
       <w:r>
         <w:t>Rust</w:t>
       </w:r>
-      <w:bookmarkEnd w:id="117"/>
+      <w:bookmarkEnd w:id="116"/>
     </w:p>
     <w:p>
       <w:r>
@@ -10556,6 +10557,7 @@
         <w:t xml:space="preserve">it </w:t>
       </w:r>
       <w:r>
+        <w:lastRenderedPageBreak/>
         <w:t>does not have a garbage collector</w:t>
       </w:r>
       <w:r>
@@ -10609,7 +10611,6 @@
         <w:ind w:firstLine="720"/>
       </w:pPr>
       <w:r>
-        <w:lastRenderedPageBreak/>
         <w:t>The safety assurance of Rust is accompli</w:t>
       </w:r>
       <w:r>
@@ -10750,7 +10751,11 @@
         <w:t>wnership, also</w:t>
       </w:r>
       <w:r>
-        <w:t xml:space="preserve"> empower</w:t>
+        <w:t xml:space="preserve"> </w:t>
+      </w:r>
+      <w:r>
+        <w:lastRenderedPageBreak/>
+        <w:t>empower</w:t>
       </w:r>
       <w:r>
         <w:t xml:space="preserve"> safe</w:t>
@@ -10783,7 +10788,6 @@
         <w:jc w:val="left"/>
       </w:pPr>
       <w:r>
-        <w:lastRenderedPageBreak/>
         <w:t>2.3</w:t>
       </w:r>
       <w:r>
@@ -11114,7 +11118,7 @@
           <w:szCs w:val="24"/>
         </w:rPr>
       </w:pPr>
-      <w:bookmarkStart w:id="118" w:name="_Ref49697517"/>
+      <w:bookmarkStart w:id="117" w:name="_Ref49697517"/>
       <w:r>
         <w:t>E</w:t>
       </w:r>
@@ -11124,7 +11128,7 @@
       <w:r>
         <w:t xml:space="preserve"> one mutable reference</w:t>
       </w:r>
-      <w:bookmarkEnd w:id="118"/>
+      <w:bookmarkEnd w:id="117"/>
     </w:p>
     <w:p>
       <w:pPr>
@@ -11135,6 +11139,7 @@
         </w:rPr>
       </w:pPr>
       <w:r>
+        <w:lastRenderedPageBreak/>
         <w:t>These rules avoid the possibility of</w:t>
       </w:r>
       <w:r>
@@ -11202,7 +11207,6 @@
         <w:jc w:val="left"/>
       </w:pPr>
       <w:r>
-        <w:lastRenderedPageBreak/>
         <w:t>2.3</w:t>
       </w:r>
       <w:r>
@@ -11380,7 +11384,15 @@
           <w:color w:val="333333"/>
           <w:szCs w:val="24"/>
         </w:rPr>
-        <w:t>The Rust community is also active and quickly growing. The Rust ecosystem is also rapidly expanding, with now over 46,000 crates available to download [19]. Rust makes it easy to import these crates into code and begin using them, and the crate to implement ECS into code, SPECS, is no exception. Only two steps are needed to get started with a crate. First, add the crate dependency to the cargo.toml file, which is in every Rust project. Second, add a line at the top of the main.rs to indicate that this crate is being used.</w:t>
+        <w:t xml:space="preserve">The Rust community is also active and quickly growing. The Rust ecosystem is also rapidly expanding, with now over 46,000 crates available to download [19]. Rust makes it easy to import these crates into code and begin using them, and the crate to implement ECS into code, SPECS, is no exception. Only two steps are needed to get started with a crate. First, add the crate dependency to the cargo.toml file, which is in </w:t>
+      </w:r>
+      <w:r>
+        <w:rPr>
+          <w:color w:val="333333"/>
+          <w:szCs w:val="24"/>
+        </w:rPr>
+        <w:lastRenderedPageBreak/>
+        <w:t>every Rust project. Second, add a line at the top of the main.rs to indicate that this crate is being used.</w:t>
       </w:r>
       <w:r>
         <w:t xml:space="preserve"> Now the desired crate can be utilized in code. </w:t>
@@ -11392,7 +11404,6 @@
         <w:jc w:val="left"/>
       </w:pPr>
       <w:r>
-        <w:lastRenderedPageBreak/>
         <w:t>2.3</w:t>
       </w:r>
       <w:r>
@@ -11481,7 +11492,7 @@
           <w:rFonts w:eastAsiaTheme="minorHAnsi"/>
         </w:rPr>
       </w:pPr>
-      <w:bookmarkStart w:id="119" w:name="_Toc55692441"/>
+      <w:bookmarkStart w:id="118" w:name="_Toc55692441"/>
       <w:r>
         <w:rPr>
           <w:rFonts w:eastAsiaTheme="minorHAnsi"/>
@@ -11494,7 +11505,7 @@
         </w:rPr>
         <w:t xml:space="preserve"> FlightGear</w:t>
       </w:r>
-      <w:bookmarkEnd w:id="119"/>
+      <w:bookmarkEnd w:id="118"/>
     </w:p>
     <w:p>
       <w:pPr>
@@ -11613,13 +11624,21 @@
           <w:rFonts w:eastAsiaTheme="minorHAnsi"/>
           <w:szCs w:val="24"/>
         </w:rPr>
-        <w:t xml:space="preserve">all of the real-time physics calculations of the FDM. FlightGear will interpret these packets to then know how </w:t>
+        <w:t xml:space="preserve">all of the real-time physics calculations of the FDM. </w:t>
       </w:r>
       <w:r>
         <w:rPr>
           <w:rFonts w:eastAsiaTheme="minorHAnsi"/>
           <w:szCs w:val="24"/>
         </w:rPr>
+        <w:lastRenderedPageBreak/>
+        <w:t xml:space="preserve">FlightGear will interpret these packets to then know how </w:t>
+      </w:r>
+      <w:r>
+        <w:rPr>
+          <w:rFonts w:eastAsiaTheme="minorHAnsi"/>
+          <w:szCs w:val="24"/>
+        </w:rPr>
         <w:t>to display the subsequent</w:t>
       </w:r>
       <w:r>
@@ -11638,7 +11657,6 @@
         <w:ind w:firstLine="720"/>
       </w:pPr>
       <w:r>
-        <w:lastRenderedPageBreak/>
         <w:t>To properly configure FlightGear</w:t>
       </w:r>
       <w:r>
@@ -11775,7 +11793,7 @@
           <w:rFonts w:eastAsiaTheme="minorHAnsi"/>
         </w:rPr>
       </w:pPr>
-      <w:bookmarkStart w:id="120" w:name="_Toc55692442"/>
+      <w:bookmarkStart w:id="119" w:name="_Toc55692442"/>
       <w:r>
         <w:rPr>
           <w:rFonts w:eastAsiaTheme="minorHAnsi"/>
@@ -11800,346 +11818,340 @@
         </w:rPr>
         <w:t xml:space="preserve"> with Rust</w:t>
       </w:r>
+      <w:bookmarkEnd w:id="119"/>
+    </w:p>
+    <w:p>
+      <w:pPr>
+        <w:ind w:firstLine="720"/>
+        <w:rPr>
+          <w:rFonts w:eastAsiaTheme="minorHAnsi"/>
+          <w:szCs w:val="24"/>
+        </w:rPr>
+      </w:pPr>
+      <w:r>
+        <w:rPr>
+          <w:rFonts w:eastAsiaTheme="minorHAnsi"/>
+          <w:szCs w:val="24"/>
+        </w:rPr>
+        <w:t>Now, it is understood</w:t>
+      </w:r>
+      <w:r>
+        <w:rPr>
+          <w:rFonts w:eastAsiaTheme="minorHAnsi"/>
+          <w:szCs w:val="24"/>
+        </w:rPr>
+        <w:t xml:space="preserve"> that</w:t>
+      </w:r>
+      <w:r>
+        <w:rPr>
+          <w:rFonts w:eastAsiaTheme="minorHAnsi"/>
+          <w:szCs w:val="24"/>
+        </w:rPr>
+        <w:t xml:space="preserve"> n</w:t>
+      </w:r>
+      <w:r>
+        <w:rPr>
+          <w:rFonts w:eastAsiaTheme="minorHAnsi"/>
+          <w:szCs w:val="24"/>
+        </w:rPr>
+        <w:t>etworking is needed to</w:t>
+      </w:r>
+      <w:r>
+        <w:rPr>
+          <w:rFonts w:eastAsiaTheme="minorHAnsi"/>
+          <w:szCs w:val="24"/>
+        </w:rPr>
+        <w:t xml:space="preserve"> send packets of data</w:t>
+      </w:r>
+      <w:r>
+        <w:rPr>
+          <w:rFonts w:eastAsiaTheme="minorHAnsi"/>
+          <w:szCs w:val="24"/>
+        </w:rPr>
+        <w:t xml:space="preserve"> to F</w:t>
+      </w:r>
+      <w:r>
+        <w:rPr>
+          <w:rFonts w:eastAsiaTheme="minorHAnsi"/>
+          <w:szCs w:val="24"/>
+        </w:rPr>
+        <w:t>lightGear</w:t>
+      </w:r>
+      <w:r>
+        <w:rPr>
+          <w:rFonts w:eastAsiaTheme="minorHAnsi"/>
+          <w:szCs w:val="24"/>
+        </w:rPr>
+        <w:t xml:space="preserve"> so that it can </w:t>
+      </w:r>
+      <w:r>
+        <w:rPr>
+          <w:rFonts w:eastAsiaTheme="minorHAnsi"/>
+          <w:szCs w:val="24"/>
+        </w:rPr>
+        <w:t>display the desired simulation.</w:t>
+      </w:r>
+      <w:r>
+        <w:rPr>
+          <w:rFonts w:eastAsiaTheme="minorHAnsi"/>
+          <w:szCs w:val="24"/>
+        </w:rPr>
+        <w:t xml:space="preserve"> </w:t>
+      </w:r>
+      <w:r>
+        <w:rPr>
+          <w:rFonts w:eastAsiaTheme="minorHAnsi"/>
+          <w:szCs w:val="24"/>
+        </w:rPr>
+        <w:t>Networking can simply be defined as two programs communicating with each other, sending and receiving data.</w:t>
+      </w:r>
+      <w:r>
+        <w:rPr>
+          <w:rFonts w:eastAsiaTheme="minorHAnsi"/>
+          <w:szCs w:val="24"/>
+        </w:rPr>
+        <w:t xml:space="preserve"> </w:t>
+      </w:r>
+      <w:r>
+        <w:rPr>
+          <w:rFonts w:eastAsiaTheme="minorHAnsi"/>
+          <w:szCs w:val="24"/>
+        </w:rPr>
+        <w:t xml:space="preserve">To </w:t>
+      </w:r>
+      <w:r>
+        <w:rPr>
+          <w:rFonts w:eastAsiaTheme="minorHAnsi"/>
+          <w:szCs w:val="24"/>
+        </w:rPr>
+        <w:t>communicate with each other</w:t>
+      </w:r>
+      <w:r>
+        <w:rPr>
+          <w:rFonts w:eastAsiaTheme="minorHAnsi"/>
+          <w:szCs w:val="24"/>
+        </w:rPr>
+        <w:t>, two sockets are required at each end of communication. In this case, the type of socket being used is the Datagram socket. The protocol involving Datagram sockets is called the User Datagram Protocol (UDP). This protocol is considered “connectionless” because an open connection does not need to be maintained.  Packets containing bytes of data may simply be built and sent to a destination without a connection ne</w:t>
+      </w:r>
+      <w:r>
+        <w:rPr>
+          <w:rFonts w:eastAsiaTheme="minorHAnsi"/>
+          <w:szCs w:val="24"/>
+        </w:rPr>
+        <w:t>e</w:t>
+      </w:r>
+      <w:r>
+        <w:rPr>
+          <w:rFonts w:eastAsiaTheme="minorHAnsi"/>
+          <w:szCs w:val="24"/>
+        </w:rPr>
+        <w:t>ding to be established prior [7</w:t>
+      </w:r>
+      <w:r>
+        <w:rPr>
+          <w:rFonts w:eastAsiaTheme="minorHAnsi"/>
+          <w:szCs w:val="24"/>
+        </w:rPr>
+        <w:t>].</w:t>
+      </w:r>
+    </w:p>
+    <w:p>
+      <w:pPr>
+        <w:ind w:firstLine="720"/>
+        <w:rPr>
+          <w:rFonts w:eastAsiaTheme="minorHAnsi"/>
+          <w:szCs w:val="24"/>
+        </w:rPr>
+      </w:pPr>
+      <w:r>
+        <w:rPr>
+          <w:rFonts w:eastAsiaTheme="minorHAnsi"/>
+          <w:szCs w:val="24"/>
+        </w:rPr>
+        <w:lastRenderedPageBreak/>
+        <w:t xml:space="preserve">In Rust, a UdpSocket can be created and binded to an </w:t>
+      </w:r>
+      <w:r>
+        <w:rPr>
+          <w:rFonts w:eastAsiaTheme="minorHAnsi"/>
+          <w:szCs w:val="24"/>
+        </w:rPr>
+        <w:t>internet protocol</w:t>
+      </w:r>
+      <w:r>
+        <w:rPr>
+          <w:rFonts w:eastAsiaTheme="minorHAnsi"/>
+          <w:szCs w:val="24"/>
+        </w:rPr>
+        <w:t xml:space="preserve"> address and port on the local machine. After this, data can be sent and received from any other socket address. The socket created can then be connected</w:t>
+      </w:r>
+      <w:r>
+        <w:rPr>
+          <w:rFonts w:eastAsiaTheme="minorHAnsi"/>
+          <w:szCs w:val="24"/>
+        </w:rPr>
+        <w:t xml:space="preserve"> to the other socket with its internet protocol</w:t>
+      </w:r>
+      <w:r>
+        <w:rPr>
+          <w:rFonts w:eastAsiaTheme="minorHAnsi"/>
+          <w:szCs w:val="24"/>
+        </w:rPr>
+        <w:t xml:space="preserve"> address and port. From here, data ca</w:t>
+      </w:r>
+      <w:r>
+        <w:rPr>
+          <w:rFonts w:eastAsiaTheme="minorHAnsi"/>
+          <w:szCs w:val="24"/>
+        </w:rPr>
+        <w:t>n be sent, and received with a function call [</w:t>
+      </w:r>
+      <w:r>
+        <w:rPr>
+          <w:rFonts w:eastAsiaTheme="minorHAnsi"/>
+          <w:szCs w:val="24"/>
+        </w:rPr>
+        <w:t>2</w:t>
+      </w:r>
+      <w:r>
+        <w:rPr>
+          <w:rFonts w:eastAsiaTheme="minorHAnsi"/>
+          <w:szCs w:val="24"/>
+        </w:rPr>
+        <w:t>]</w:t>
+      </w:r>
+      <w:r>
+        <w:rPr>
+          <w:rFonts w:eastAsiaTheme="minorHAnsi"/>
+          <w:szCs w:val="24"/>
+        </w:rPr>
+        <w:t>.</w:t>
+      </w:r>
+      <w:r>
+        <w:rPr>
+          <w:rFonts w:eastAsiaTheme="minorHAnsi"/>
+          <w:szCs w:val="24"/>
+        </w:rPr>
+        <w:t xml:space="preserve"> </w:t>
+      </w:r>
+      <w:r>
+        <w:rPr>
+          <w:rFonts w:eastAsiaTheme="minorHAnsi"/>
+          <w:szCs w:val="24"/>
+        </w:rPr>
+        <w:t>O</w:t>
+      </w:r>
+      <w:r>
+        <w:rPr>
+          <w:rFonts w:eastAsiaTheme="minorHAnsi"/>
+          <w:szCs w:val="24"/>
+        </w:rPr>
+        <w:t>ne important thing to be aware of</w:t>
+      </w:r>
+      <w:r>
+        <w:rPr>
+          <w:rFonts w:eastAsiaTheme="minorHAnsi"/>
+          <w:szCs w:val="24"/>
+        </w:rPr>
+        <w:t xml:space="preserve"> is that </w:t>
+      </w:r>
+      <w:r>
+        <w:rPr>
+          <w:rFonts w:eastAsiaTheme="minorHAnsi"/>
+          <w:szCs w:val="24"/>
+        </w:rPr>
+        <w:t>before data</w:t>
+      </w:r>
+      <w:r>
+        <w:rPr>
+          <w:rFonts w:eastAsiaTheme="minorHAnsi"/>
+          <w:szCs w:val="24"/>
+        </w:rPr>
+        <w:t xml:space="preserve"> packets are</w:t>
+      </w:r>
+      <w:r>
+        <w:rPr>
+          <w:rFonts w:eastAsiaTheme="minorHAnsi"/>
+          <w:szCs w:val="24"/>
+        </w:rPr>
+        <w:t xml:space="preserve"> sent</w:t>
+      </w:r>
+      <w:r>
+        <w:rPr>
+          <w:rFonts w:eastAsiaTheme="minorHAnsi"/>
+          <w:szCs w:val="24"/>
+        </w:rPr>
+        <w:t xml:space="preserve"> out to FlightGear</w:t>
+      </w:r>
+      <w:r>
+        <w:rPr>
+          <w:rFonts w:eastAsiaTheme="minorHAnsi"/>
+          <w:szCs w:val="24"/>
+        </w:rPr>
+        <w:t xml:space="preserve">, </w:t>
+      </w:r>
+      <w:r>
+        <w:rPr>
+          <w:rFonts w:eastAsiaTheme="minorHAnsi"/>
+          <w:szCs w:val="24"/>
+        </w:rPr>
+        <w:t xml:space="preserve">the literal order of the bytes need to be converted from least significant </w:t>
+      </w:r>
+      <w:r>
+        <w:rPr>
+          <w:rFonts w:eastAsiaTheme="minorHAnsi"/>
+          <w:szCs w:val="24"/>
+        </w:rPr>
+        <w:t>byte first (little endian)</w:t>
+      </w:r>
+      <w:r>
+        <w:rPr>
+          <w:rFonts w:eastAsiaTheme="minorHAnsi"/>
+          <w:szCs w:val="24"/>
+        </w:rPr>
+        <w:t>, to most significant byte first</w:t>
+      </w:r>
+      <w:r>
+        <w:rPr>
+          <w:rFonts w:eastAsiaTheme="minorHAnsi"/>
+          <w:szCs w:val="24"/>
+        </w:rPr>
+        <w:t xml:space="preserve"> (big endian)</w:t>
+      </w:r>
+      <w:r>
+        <w:rPr>
+          <w:rFonts w:eastAsiaTheme="minorHAnsi"/>
+          <w:szCs w:val="24"/>
+        </w:rPr>
+        <w:t xml:space="preserve"> [7]. </w:t>
+      </w:r>
+      <w:r>
+        <w:rPr>
+          <w:rFonts w:eastAsiaTheme="minorHAnsi"/>
+          <w:szCs w:val="24"/>
+        </w:rPr>
+        <w:t xml:space="preserve"> </w:t>
+      </w:r>
+    </w:p>
+    <w:p>
+      <w:pPr>
+        <w:pStyle w:val="Heading1"/>
+      </w:pPr>
+      <w:bookmarkStart w:id="120" w:name="_Toc496074964"/>
+      <w:bookmarkStart w:id="121" w:name="_Toc496075138"/>
+      <w:bookmarkStart w:id="122" w:name="_Toc496075296"/>
+      <w:bookmarkStart w:id="123" w:name="_Toc496075361"/>
+      <w:bookmarkStart w:id="124" w:name="_Toc496080605"/>
+      <w:bookmarkStart w:id="125" w:name="_Toc497120308"/>
+      <w:bookmarkStart w:id="126" w:name="_Toc503248605"/>
+      <w:bookmarkStart w:id="127" w:name="_Toc504131180"/>
+      <w:bookmarkStart w:id="128" w:name="_Toc504131382"/>
+      <w:bookmarkStart w:id="129" w:name="_Toc504131537"/>
+      <w:bookmarkStart w:id="130" w:name="_Toc55692443"/>
+      <w:r>
+        <w:t>III.  Methodology</w:t>
+      </w:r>
       <w:bookmarkEnd w:id="120"/>
-    </w:p>
-    <w:p>
-      <w:pPr>
-        <w:ind w:firstLine="720"/>
-        <w:rPr>
-          <w:rFonts w:eastAsiaTheme="minorHAnsi"/>
-          <w:szCs w:val="24"/>
-        </w:rPr>
-      </w:pPr>
-      <w:r>
-        <w:rPr>
-          <w:rFonts w:eastAsiaTheme="minorHAnsi"/>
-          <w:szCs w:val="24"/>
-        </w:rPr>
-        <w:t>Now, it is understood</w:t>
-      </w:r>
-      <w:r>
-        <w:rPr>
-          <w:rFonts w:eastAsiaTheme="minorHAnsi"/>
-          <w:szCs w:val="24"/>
-        </w:rPr>
-        <w:t xml:space="preserve"> that</w:t>
-      </w:r>
-      <w:r>
-        <w:rPr>
-          <w:rFonts w:eastAsiaTheme="minorHAnsi"/>
-          <w:szCs w:val="24"/>
-        </w:rPr>
-        <w:t xml:space="preserve"> n</w:t>
-      </w:r>
-      <w:r>
-        <w:rPr>
-          <w:rFonts w:eastAsiaTheme="minorHAnsi"/>
-          <w:szCs w:val="24"/>
-        </w:rPr>
-        <w:t>etworking is needed to</w:t>
-      </w:r>
-      <w:r>
-        <w:rPr>
-          <w:rFonts w:eastAsiaTheme="minorHAnsi"/>
-          <w:szCs w:val="24"/>
-        </w:rPr>
-        <w:t xml:space="preserve"> send packets of data</w:t>
-      </w:r>
-      <w:r>
-        <w:rPr>
-          <w:rFonts w:eastAsiaTheme="minorHAnsi"/>
-          <w:szCs w:val="24"/>
-        </w:rPr>
-        <w:t xml:space="preserve"> to F</w:t>
-      </w:r>
-      <w:r>
-        <w:rPr>
-          <w:rFonts w:eastAsiaTheme="minorHAnsi"/>
-          <w:szCs w:val="24"/>
-        </w:rPr>
-        <w:t>lightGear</w:t>
-      </w:r>
-      <w:r>
-        <w:rPr>
-          <w:rFonts w:eastAsiaTheme="minorHAnsi"/>
-          <w:szCs w:val="24"/>
-        </w:rPr>
-        <w:t xml:space="preserve"> so that it can </w:t>
-      </w:r>
-      <w:r>
-        <w:rPr>
-          <w:rFonts w:eastAsiaTheme="minorHAnsi"/>
-          <w:szCs w:val="24"/>
-        </w:rPr>
-        <w:t>display the desired simulation.</w:t>
-      </w:r>
-      <w:r>
-        <w:rPr>
-          <w:rFonts w:eastAsiaTheme="minorHAnsi"/>
-          <w:szCs w:val="24"/>
-        </w:rPr>
-        <w:t xml:space="preserve"> </w:t>
-      </w:r>
-      <w:r>
-        <w:rPr>
-          <w:rFonts w:eastAsiaTheme="minorHAnsi"/>
-          <w:szCs w:val="24"/>
-        </w:rPr>
-        <w:t>Networking can simply be defined as two programs communicating with each other, sending and receiving data.</w:t>
-      </w:r>
-      <w:r>
-        <w:rPr>
-          <w:rFonts w:eastAsiaTheme="minorHAnsi"/>
-          <w:szCs w:val="24"/>
-        </w:rPr>
-        <w:t xml:space="preserve"> </w:t>
-      </w:r>
-      <w:r>
-        <w:rPr>
-          <w:rFonts w:eastAsiaTheme="minorHAnsi"/>
-          <w:szCs w:val="24"/>
-        </w:rPr>
-        <w:t xml:space="preserve">To </w:t>
-      </w:r>
-      <w:r>
-        <w:rPr>
-          <w:rFonts w:eastAsiaTheme="minorHAnsi"/>
-          <w:szCs w:val="24"/>
-        </w:rPr>
-        <w:t>communicate with each other</w:t>
-      </w:r>
-      <w:r>
-        <w:rPr>
-          <w:rFonts w:eastAsiaTheme="minorHAnsi"/>
-          <w:szCs w:val="24"/>
-        </w:rPr>
-        <w:t>, two sockets are required at each end of communication. In this case, the type of socket being used is the Datagram socket. The protocol involving Datagram sockets is called the User Datagram Protocol (UDP). This protocol is considered “connectionless” because an open connection does not need to be maintained.  Packets containing bytes of data may simply be built and sent to a destination without a connection ne</w:t>
-      </w:r>
-      <w:r>
-        <w:rPr>
-          <w:rFonts w:eastAsiaTheme="minorHAnsi"/>
-          <w:szCs w:val="24"/>
-        </w:rPr>
-        <w:t>e</w:t>
-      </w:r>
-      <w:r>
-        <w:rPr>
-          <w:rFonts w:eastAsiaTheme="minorHAnsi"/>
-          <w:szCs w:val="24"/>
-        </w:rPr>
-        <w:t>ding to be established prior [7</w:t>
-      </w:r>
-      <w:r>
-        <w:rPr>
-          <w:rFonts w:eastAsiaTheme="minorHAnsi"/>
-          <w:szCs w:val="24"/>
-        </w:rPr>
-        <w:t>].</w:t>
-      </w:r>
-    </w:p>
-    <w:p>
-      <w:pPr>
-        <w:ind w:firstLine="720"/>
-        <w:rPr>
-          <w:rFonts w:eastAsiaTheme="minorHAnsi"/>
-          <w:szCs w:val="24"/>
-        </w:rPr>
-      </w:pPr>
-      <w:r>
-        <w:rPr>
-          <w:rFonts w:eastAsiaTheme="minorHAnsi"/>
-          <w:szCs w:val="24"/>
-        </w:rPr>
-        <w:t xml:space="preserve">In Rust, a UdpSocket can be created and binded to an </w:t>
-      </w:r>
-      <w:r>
-        <w:rPr>
-          <w:rFonts w:eastAsiaTheme="minorHAnsi"/>
-          <w:szCs w:val="24"/>
-        </w:rPr>
-        <w:t>internet protocol</w:t>
-      </w:r>
-      <w:r>
-        <w:rPr>
-          <w:rFonts w:eastAsiaTheme="minorHAnsi"/>
-          <w:szCs w:val="24"/>
-        </w:rPr>
-        <w:t xml:space="preserve"> address and port on the local machine. After this, data can be sent and received from any other </w:t>
-      </w:r>
-      <w:r>
-        <w:rPr>
-          <w:rFonts w:eastAsiaTheme="minorHAnsi"/>
-          <w:szCs w:val="24"/>
-        </w:rPr>
-        <w:lastRenderedPageBreak/>
-        <w:t>socket address. The socket created can then be connected</w:t>
-      </w:r>
-      <w:r>
-        <w:rPr>
-          <w:rFonts w:eastAsiaTheme="minorHAnsi"/>
-          <w:szCs w:val="24"/>
-        </w:rPr>
-        <w:t xml:space="preserve"> to the other socket with its internet protocol</w:t>
-      </w:r>
-      <w:r>
-        <w:rPr>
-          <w:rFonts w:eastAsiaTheme="minorHAnsi"/>
-          <w:szCs w:val="24"/>
-        </w:rPr>
-        <w:t xml:space="preserve"> address and port. From here, data ca</w:t>
-      </w:r>
-      <w:r>
-        <w:rPr>
-          <w:rFonts w:eastAsiaTheme="minorHAnsi"/>
-          <w:szCs w:val="24"/>
-        </w:rPr>
-        <w:t>n be sent, and received with a function call [</w:t>
-      </w:r>
-      <w:r>
-        <w:rPr>
-          <w:rFonts w:eastAsiaTheme="minorHAnsi"/>
-          <w:szCs w:val="24"/>
-        </w:rPr>
-        <w:t>2</w:t>
-      </w:r>
-      <w:r>
-        <w:rPr>
-          <w:rFonts w:eastAsiaTheme="minorHAnsi"/>
-          <w:szCs w:val="24"/>
-        </w:rPr>
-        <w:t>]</w:t>
-      </w:r>
-      <w:r>
-        <w:rPr>
-          <w:rFonts w:eastAsiaTheme="minorHAnsi"/>
-          <w:szCs w:val="24"/>
-        </w:rPr>
-        <w:t>.</w:t>
-      </w:r>
-      <w:r>
-        <w:rPr>
-          <w:rFonts w:eastAsiaTheme="minorHAnsi"/>
-          <w:szCs w:val="24"/>
-        </w:rPr>
-        <w:t xml:space="preserve"> </w:t>
-      </w:r>
-      <w:r>
-        <w:rPr>
-          <w:rFonts w:eastAsiaTheme="minorHAnsi"/>
-          <w:szCs w:val="24"/>
-        </w:rPr>
-        <w:t>O</w:t>
-      </w:r>
-      <w:r>
-        <w:rPr>
-          <w:rFonts w:eastAsiaTheme="minorHAnsi"/>
-          <w:szCs w:val="24"/>
-        </w:rPr>
-        <w:t>ne important thing to be aware of</w:t>
-      </w:r>
-      <w:r>
-        <w:rPr>
-          <w:rFonts w:eastAsiaTheme="minorHAnsi"/>
-          <w:szCs w:val="24"/>
-        </w:rPr>
-        <w:t xml:space="preserve"> is that </w:t>
-      </w:r>
-      <w:r>
-        <w:rPr>
-          <w:rFonts w:eastAsiaTheme="minorHAnsi"/>
-          <w:szCs w:val="24"/>
-        </w:rPr>
-        <w:t>before data</w:t>
-      </w:r>
-      <w:r>
-        <w:rPr>
-          <w:rFonts w:eastAsiaTheme="minorHAnsi"/>
-          <w:szCs w:val="24"/>
-        </w:rPr>
-        <w:t xml:space="preserve"> packets are</w:t>
-      </w:r>
-      <w:r>
-        <w:rPr>
-          <w:rFonts w:eastAsiaTheme="minorHAnsi"/>
-          <w:szCs w:val="24"/>
-        </w:rPr>
-        <w:t xml:space="preserve"> sent</w:t>
-      </w:r>
-      <w:r>
-        <w:rPr>
-          <w:rFonts w:eastAsiaTheme="minorHAnsi"/>
-          <w:szCs w:val="24"/>
-        </w:rPr>
-        <w:t xml:space="preserve"> out to FlightGear</w:t>
-      </w:r>
-      <w:r>
-        <w:rPr>
-          <w:rFonts w:eastAsiaTheme="minorHAnsi"/>
-          <w:szCs w:val="24"/>
-        </w:rPr>
-        <w:t xml:space="preserve">, </w:t>
-      </w:r>
-      <w:r>
-        <w:rPr>
-          <w:rFonts w:eastAsiaTheme="minorHAnsi"/>
-          <w:szCs w:val="24"/>
-        </w:rPr>
-        <w:t xml:space="preserve">the literal order of the bytes need to be converted from least significant </w:t>
-      </w:r>
-      <w:r>
-        <w:rPr>
-          <w:rFonts w:eastAsiaTheme="minorHAnsi"/>
-          <w:szCs w:val="24"/>
-        </w:rPr>
-        <w:t>byte first (little endian)</w:t>
-      </w:r>
-      <w:r>
-        <w:rPr>
-          <w:rFonts w:eastAsiaTheme="minorHAnsi"/>
-          <w:szCs w:val="24"/>
-        </w:rPr>
-        <w:t>, to most significant byte first</w:t>
-      </w:r>
-      <w:r>
-        <w:rPr>
-          <w:rFonts w:eastAsiaTheme="minorHAnsi"/>
-          <w:szCs w:val="24"/>
-        </w:rPr>
-        <w:t xml:space="preserve"> (big endian)</w:t>
-      </w:r>
-      <w:r>
-        <w:rPr>
-          <w:rFonts w:eastAsiaTheme="minorHAnsi"/>
-          <w:szCs w:val="24"/>
-        </w:rPr>
-        <w:t xml:space="preserve"> [7]. </w:t>
-      </w:r>
-      <w:r>
-        <w:rPr>
-          <w:rFonts w:eastAsiaTheme="minorHAnsi"/>
-          <w:szCs w:val="24"/>
-        </w:rPr>
-        <w:t xml:space="preserve"> </w:t>
-      </w:r>
-    </w:p>
-    <w:p>
-      <w:pPr>
-        <w:pStyle w:val="Heading1"/>
-      </w:pPr>
-      <w:bookmarkStart w:id="121" w:name="_Toc496074964"/>
-      <w:bookmarkStart w:id="122" w:name="_Toc496075138"/>
-      <w:bookmarkStart w:id="123" w:name="_Toc496075296"/>
-      <w:bookmarkStart w:id="124" w:name="_Toc496075361"/>
-      <w:bookmarkStart w:id="125" w:name="_Toc496080605"/>
-      <w:bookmarkStart w:id="126" w:name="_Toc497120308"/>
-      <w:bookmarkStart w:id="127" w:name="_Toc503248605"/>
-      <w:bookmarkStart w:id="128" w:name="_Toc504131180"/>
-      <w:bookmarkStart w:id="129" w:name="_Toc504131382"/>
-      <w:bookmarkStart w:id="130" w:name="_Toc504131537"/>
-      <w:bookmarkStart w:id="131" w:name="_Toc55692443"/>
-      <w:r>
-        <w:t>III.  Methodology</w:t>
-      </w:r>
       <w:bookmarkEnd w:id="121"/>
       <w:bookmarkEnd w:id="122"/>
       <w:bookmarkEnd w:id="123"/>
@@ -12150,7 +12162,6 @@
       <w:bookmarkEnd w:id="128"/>
       <w:bookmarkEnd w:id="129"/>
       <w:bookmarkEnd w:id="130"/>
-      <w:bookmarkEnd w:id="131"/>
       <w:r>
         <w:t xml:space="preserve"> </w:t>
       </w:r>
@@ -12180,7 +12191,7 @@
         <w:pStyle w:val="Heading2"/>
         <w:spacing w:before="0"/>
       </w:pPr>
-      <w:bookmarkStart w:id="132" w:name="_Toc55692444"/>
+      <w:bookmarkStart w:id="131" w:name="_Toc55692444"/>
       <w:r>
         <w:t>3</w:t>
       </w:r>
@@ -12190,7 +12201,7 @@
       <w:r>
         <w:t xml:space="preserve"> Building the FDM</w:t>
       </w:r>
-      <w:bookmarkEnd w:id="132"/>
+      <w:bookmarkEnd w:id="131"/>
     </w:p>
     <w:p>
       <w:pPr>
@@ -12296,158 +12307,165 @@
         <w:t xml:space="preserve">straightforward. </w:t>
       </w:r>
       <w:r>
-        <w:t xml:space="preserve">The building of this 2D FDM was essentially a stepping stone to reach the goal of creating the 3D version. We mention this </w:t>
+        <w:t xml:space="preserve">The building of this 2D FDM was essentially a </w:t>
+      </w:r>
+      <w:r>
+        <w:lastRenderedPageBreak/>
+        <w:t xml:space="preserve">stepping stone to reach the goal of creating the 3D version. We mention this </w:t>
       </w:r>
       <w:r>
         <w:t xml:space="preserve">progress, or </w:t>
       </w:r>
       <w:r>
+        <w:t>stepping stone</w:t>
+      </w:r>
+      <w:r>
+        <w:t xml:space="preserve">, </w:t>
+      </w:r>
+      <w:r>
+        <w:t>because</w:t>
+      </w:r>
+      <w:r>
+        <w:t xml:space="preserve"> the knowledge gained up to this point was </w:t>
+      </w:r>
+      <w:r>
+        <w:t>indispensable</w:t>
+      </w:r>
+      <w:r>
+        <w:t xml:space="preserve"> for th</w:t>
+      </w:r>
+      <w:r>
+        <w:t>e main goal in terms of practicing physics, ECS, and Rust.</w:t>
+      </w:r>
+    </w:p>
+    <w:p>
+      <w:pPr>
+        <w:ind w:firstLine="720"/>
+      </w:pPr>
+      <w:r>
+        <w:t xml:space="preserve">The 3D FDM </w:t>
+      </w:r>
+      <w:r>
+        <w:t>is based on the works by David Bourg and his textbook,</w:t>
+      </w:r>
+      <w:r>
+        <w:t xml:space="preserve"> </w:t>
+      </w:r>
+      <w:r>
+        <w:rPr>
+          <w:i/>
+        </w:rPr>
+        <w:t xml:space="preserve">Physics for Game </w:t>
+      </w:r>
+      <w:r>
+        <w:rPr>
+          <w:i/>
+        </w:rPr>
+        <w:t>Developers,</w:t>
+      </w:r>
+      <w:r>
+        <w:t xml:space="preserve"> which outlines a 3D</w:t>
+      </w:r>
+      <w:r>
+        <w:t xml:space="preserve"> FDM</w:t>
+      </w:r>
+      <w:r>
+        <w:t xml:space="preserve"> in C++</w:t>
+      </w:r>
+      <w:r>
+        <w:t xml:space="preserve"> with an OOP design. </w:t>
+      </w:r>
+      <w:r>
+        <w:t xml:space="preserve">Similar to before, this C++ FDM from Bourg was ported into Rust. From here, it was converted into an ECS design with the help of the SPECS crate. </w:t>
+      </w:r>
+      <w:r>
+        <w:t>Ideally, one would begin programming their software from the ground up as an ECS.</w:t>
+      </w:r>
+      <w:r>
+        <w:t xml:space="preserve"> But, knowing we would need the OOP version in Rust regardless for the upcoming experiment it needed to be written regardless. Al</w:t>
+      </w:r>
+      <w:r>
+        <w:t>so, it made more sense to convert the code directly from C++ to Rust in the same OOP design before it would be broken up into the ECS.</w:t>
+      </w:r>
+    </w:p>
+    <w:p>
+      <w:pPr>
+        <w:ind w:firstLine="720"/>
+      </w:pPr>
+      <w:r>
+        <w:t>Bourg</w:t>
+      </w:r>
+      <w:r>
+        <w:t xml:space="preserve"> defines a series of classes in C++ that are used to represent a custom vector, quaternion, and matrix. These classes were not originally planned to be used because in Rust the crate called nalgebra defines those structures</w:t>
+      </w:r>
+      <w:r>
+        <w:t>, and we did not want to remake the wheel</w:t>
+      </w:r>
+      <w:r>
+        <w:t xml:space="preserve"> if we did not need to</w:t>
+      </w:r>
+      <w:r>
+        <w:t>. However, nalgebra did not work out in the end a</w:t>
+      </w:r>
+      <w:r>
+        <w:t>s the inner workings of the nalgebra did not stay true to the model created by Bourg</w:t>
+      </w:r>
+      <w:r>
+        <w:t xml:space="preserve">. </w:t>
+      </w:r>
+      <w:r>
+        <w:t xml:space="preserve">So, the custom classes defined by Bourg were reinterpreted in Rust and used in our FDM. </w:t>
+      </w:r>
+      <w:r>
+        <w:t xml:space="preserve">In code, the module containing the custom structures is imported. </w:t>
+      </w:r>
+    </w:p>
+    <w:p>
+      <w:pPr>
+        <w:ind w:firstLine="720"/>
+      </w:pPr>
+      <w:r>
+        <w:t>I</w:t>
+      </w:r>
+      <w:r>
+        <w:t>n regard to writing the FDM</w:t>
+      </w:r>
+      <w:r>
+        <w:t xml:space="preserve"> code</w:t>
+      </w:r>
+      <w:r>
+        <w:t xml:space="preserve">, there were </w:t>
+      </w:r>
+      <w:r>
+        <w:t xml:space="preserve">very limited resources available describing the process of writing code as an ECS, especially in Rust. The resources used in this thesis boil down to YouTube videos sponsored by Unity, a high-profile proponent of the ECS architecture, and </w:t>
+      </w:r>
+      <w:r>
+        <w:rPr>
+          <w:i/>
+        </w:rPr>
+        <w:t>The Specs Book</w:t>
+      </w:r>
+      <w:r>
+        <w:t xml:space="preserve">, which is the official documentation on the SPECS framework for Rust. </w:t>
+      </w:r>
+      <w:r>
+        <w:t xml:space="preserve">There </w:t>
+      </w:r>
+      <w:r>
+        <w:t>were</w:t>
+      </w:r>
+      <w:r>
+        <w:t xml:space="preserve"> many more </w:t>
+      </w:r>
+      <w:r>
+        <w:t>options to reference</w:t>
+      </w:r>
+      <w:r>
+        <w:t xml:space="preserve"> for writing Rust </w:t>
+      </w:r>
+      <w:r>
         <w:lastRenderedPageBreak/>
-        <w:t>stepping stone</w:t>
-      </w:r>
-      <w:r>
-        <w:t xml:space="preserve">, </w:t>
-      </w:r>
-      <w:r>
-        <w:t>because</w:t>
-      </w:r>
-      <w:r>
-        <w:t xml:space="preserve"> the knowledge gained up to this point was </w:t>
-      </w:r>
-      <w:r>
-        <w:t>indispensable</w:t>
-      </w:r>
-      <w:r>
-        <w:t xml:space="preserve"> for th</w:t>
-      </w:r>
-      <w:r>
-        <w:t>e main goal in terms of practicing physics, ECS, and Rust.</w:t>
-      </w:r>
-    </w:p>
-    <w:p>
-      <w:pPr>
-        <w:ind w:firstLine="720"/>
-      </w:pPr>
-      <w:r>
-        <w:t xml:space="preserve">The 3D FDM </w:t>
-      </w:r>
-      <w:r>
-        <w:t>is based on the works by David Bourg and his textbook,</w:t>
-      </w:r>
-      <w:r>
-        <w:t xml:space="preserve"> </w:t>
-      </w:r>
-      <w:r>
-        <w:rPr>
-          <w:i/>
-        </w:rPr>
-        <w:t xml:space="preserve">Physics for Game </w:t>
-      </w:r>
-      <w:r>
-        <w:rPr>
-          <w:i/>
-        </w:rPr>
-        <w:t>Developers,</w:t>
-      </w:r>
-      <w:r>
-        <w:t xml:space="preserve"> which outlines a 3D</w:t>
-      </w:r>
-      <w:r>
-        <w:t xml:space="preserve"> FDM</w:t>
-      </w:r>
-      <w:r>
-        <w:t xml:space="preserve"> in C++</w:t>
-      </w:r>
-      <w:r>
-        <w:t xml:space="preserve"> with an OOP design. </w:t>
-      </w:r>
-      <w:r>
-        <w:t xml:space="preserve">Similar to before, this C++ FDM from Bourg was ported into Rust. From here, it was converted into an ECS design with the help of the SPECS crate. </w:t>
-      </w:r>
-      <w:r>
-        <w:t>Ideally, one would begin programming their software from the ground up as an ECS.</w:t>
-      </w:r>
-      <w:r>
-        <w:t xml:space="preserve"> But, knowing we would need the OOP version in Rust regardless for the upcoming experiment it needed to be written regardless. Al</w:t>
-      </w:r>
-      <w:r>
-        <w:t>so, it made more sense to convert the code directly from C++ to Rust in the same OOP design before it would be broken up into the ECS.</w:t>
-      </w:r>
-    </w:p>
-    <w:p>
-      <w:pPr>
-        <w:ind w:firstLine="720"/>
-      </w:pPr>
-      <w:r>
-        <w:t>Bourg</w:t>
-      </w:r>
-      <w:r>
-        <w:t xml:space="preserve"> defines a series of classes in C++ that are used to represent a custom vector, quaternion, and matrix. These classes were not originally planned to be used because in Rust the crate called nalgebra defines those structures</w:t>
-      </w:r>
-      <w:r>
-        <w:t>, and we did not want to remake the wheel</w:t>
-      </w:r>
-      <w:r>
-        <w:t xml:space="preserve"> if we did not need to</w:t>
-      </w:r>
-      <w:r>
-        <w:t>. However, nalgebra did not work out in the end a</w:t>
-      </w:r>
-      <w:r>
-        <w:t>s the inner workings of the nalgebra did not stay true to the model created by Bourg</w:t>
-      </w:r>
-      <w:r>
-        <w:t xml:space="preserve">. </w:t>
-      </w:r>
-      <w:r>
-        <w:t xml:space="preserve">So, the custom classes defined by Bourg were reinterpreted in Rust and used in our FDM. </w:t>
-      </w:r>
-      <w:r>
-        <w:t xml:space="preserve">In code, the module containing the custom structures is imported. </w:t>
-      </w:r>
-    </w:p>
-    <w:p>
-      <w:pPr>
-        <w:ind w:firstLine="720"/>
-      </w:pPr>
-      <w:r>
-        <w:t>I</w:t>
-      </w:r>
-      <w:r>
-        <w:t>n regard to writing the FDM</w:t>
-      </w:r>
-      <w:r>
-        <w:t xml:space="preserve"> code</w:t>
-      </w:r>
-      <w:r>
-        <w:t xml:space="preserve">, there were </w:t>
-      </w:r>
-      <w:r>
-        <w:t xml:space="preserve">very limited resources available describing the process of writing code as an ECS, especially in Rust. The resources used in this thesis boil down to YouTube videos sponsored by Unity, a high-profile proponent of the ECS architecture, and </w:t>
-      </w:r>
-      <w:r>
-        <w:rPr>
-          <w:i/>
-        </w:rPr>
-        <w:t>The Specs Book</w:t>
-      </w:r>
-      <w:r>
-        <w:t xml:space="preserve">, which is the official documentation on the SPECS framework for Rust. </w:t>
-      </w:r>
-      <w:r>
-        <w:t xml:space="preserve">There </w:t>
-      </w:r>
-      <w:r>
-        <w:t>were</w:t>
-      </w:r>
-      <w:r>
-        <w:t xml:space="preserve"> many more </w:t>
-      </w:r>
-      <w:r>
-        <w:t>options to reference</w:t>
-      </w:r>
-      <w:r>
-        <w:t xml:space="preserve"> for writing Rust code. </w:t>
+        <w:t xml:space="preserve">code. </w:t>
       </w:r>
       <w:r>
         <w:t>But t</w:t>
@@ -12459,11 +12477,7 @@
         <w:t xml:space="preserve"> two</w:t>
       </w:r>
       <w:r>
-        <w:t xml:space="preserve"> resource used most for writing Rust code in this thesis was the official </w:t>
-      </w:r>
-      <w:r>
-        <w:lastRenderedPageBreak/>
-        <w:t xml:space="preserve">Rust book, </w:t>
+        <w:t xml:space="preserve"> resource used most for writing Rust code in this thesis was the official Rust book, </w:t>
       </w:r>
       <w:r>
         <w:rPr>
@@ -12683,7 +12697,13 @@
         <w:t>This specification of Components for the S</w:t>
       </w:r>
       <w:r>
-        <w:t xml:space="preserve">ystem </w:t>
+        <w:t>ystem</w:t>
+      </w:r>
+      <w:r>
+        <w:t xml:space="preserve"> also</w:t>
+      </w:r>
+      <w:r>
+        <w:t xml:space="preserve"> </w:t>
       </w:r>
       <w:r>
         <w:t>determine</w:t>
@@ -12754,7 +12774,11 @@
         <w:t>. The dispatcher</w:t>
       </w:r>
       <w:r>
-        <w:t xml:space="preserve"> can be told to have a System depend on other Systems (i.e. a system must finish before another system</w:t>
+        <w:t xml:space="preserve"> can be told to have a System depend on other Systems (i.e. a </w:t>
+      </w:r>
+      <w:r>
+        <w:lastRenderedPageBreak/>
+        <w:t>system must finish before another system</w:t>
       </w:r>
       <w:r>
         <w:t xml:space="preserve"> begins</w:t>
@@ -12778,15 +12802,120 @@
         <w:t xml:space="preserve"> loop was </w:t>
       </w:r>
       <w:r>
-        <w:lastRenderedPageBreak/>
-        <w:t>made to run the world at a certain frame rate</w:t>
-      </w:r>
-      <w:r>
-        <w:t xml:space="preserve">, sleeping if there was extra time after computing that frame of the simulation. </w:t>
-      </w:r>
-      <w:r>
-        <w:t xml:space="preserve"> </w:t>
-      </w:r>
+        <w:t>made to run the world at a predetermined</w:t>
+      </w:r>
+      <w:r>
+        <w:t xml:space="preserve"> frame rate</w:t>
+      </w:r>
+      <w:r>
+        <w:t xml:space="preserve">, </w:t>
+      </w:r>
+      <w:r>
+        <w:t>and the program</w:t>
+      </w:r>
+      <w:r>
+        <w:t xml:space="preserve"> sleep</w:t>
+      </w:r>
+      <w:r>
+        <w:t>s</w:t>
+      </w:r>
+      <w:r>
+        <w:t xml:space="preserve"> </w:t>
+      </w:r>
+      <w:r>
+        <w:t>if there is</w:t>
+      </w:r>
+      <w:r>
+        <w:t xml:space="preserve"> extra time after computing that frame of the simulation. </w:t>
+      </w:r>
+      <w:r>
+        <w:t xml:space="preserve"> </w:t>
+      </w:r>
+    </w:p>
+    <w:p>
+      <w:pPr>
+        <w:ind w:firstLine="720"/>
+      </w:pPr>
+      <w:r>
+        <w:t>To ensure numerical stability</w:t>
+      </w:r>
+      <w:r>
+        <w:t>, the time step chosen for the simulation loop in</w:t>
+      </w:r>
+      <w:r>
+        <w:t>side the main of</w:t>
+      </w:r>
+      <w:r>
+        <w:t xml:space="preserve"> the</w:t>
+      </w:r>
+      <w:r>
+        <w:t xml:space="preserve"> FDM</w:t>
+      </w:r>
+      <w:r>
+        <w:t xml:space="preserve"> is 33 milliseconds. This means that the simulation steps through 33 milliseconds of time from frame to frame. This equals 30 frames per second</w:t>
+      </w:r>
+      <w:r>
+        <w:t xml:space="preserve">. </w:t>
+      </w:r>
+      <w:r>
+        <w:t xml:space="preserve">With this time step, the simulation is stable. </w:t>
+      </w:r>
+      <w:r>
+        <w:t xml:space="preserve">This </w:t>
+      </w:r>
+      <w:r>
+        <w:t>simulation loop strategy is that of making frames per second dependent on a constant game speed (33 ms) [28]. This basically means we have a fixed change in time from tick to tick. This strategy was chosen for simplicity sake. This strategy works because we know that the actual integration of the equations of motion</w:t>
+      </w:r>
+      <w:r>
+        <w:t xml:space="preserve"> reliably</w:t>
+      </w:r>
+      <w:r>
+        <w:t xml:space="preserve"> takes less time </w:t>
+      </w:r>
+      <w:r>
+        <w:t>than to update than the chosen time step</w:t>
+      </w:r>
+      <w:r>
+        <w:t>, and so the simulation will be able to keep up</w:t>
+      </w:r>
+      <w:r>
+        <w:t>, and maintain a smooth frame rate</w:t>
+      </w:r>
+      <w:r>
+        <w:t xml:space="preserve"> [27]. This strategy might normally be an issue f</w:t>
+      </w:r>
+      <w:r>
+        <w:t>or slow computers, but the FDM</w:t>
+      </w:r>
+      <w:bookmarkStart w:id="132" w:name="_GoBack"/>
+      <w:bookmarkEnd w:id="132"/>
+      <w:r>
+        <w:t xml:space="preserve"> is not demanding on hardware. The downside is that for fast computers, we leave some frames per second on the table because we have a fixed time step [28].</w:t>
+      </w:r>
+      <w:r>
+        <w:t xml:space="preserve"> To make the frame rate or time step easy to modify in code, there is a global variable called FRAME_RATE which may be modified. There is also a global variable representing time step which is DT (Delta Time). The DT </w:t>
+      </w:r>
+      <w:r>
+        <w:t>depends on</w:t>
+      </w:r>
+      <w:r>
+        <w:t xml:space="preserve"> the FRAME_RATE value to be calculated (DT = 1.0 / FRAME_RATE).</w:t>
+      </w:r>
+    </w:p>
+    <w:p>
+      <w:pPr>
+        <w:ind w:firstLine="720"/>
+      </w:pPr>
+    </w:p>
+    <w:p>
+      <w:pPr>
+        <w:ind w:firstLine="720"/>
+      </w:pPr>
+    </w:p>
+    <w:p>
+      <w:pPr>
+        <w:ind w:firstLine="720"/>
+      </w:pPr>
     </w:p>
     <w:p>
       <w:pPr>
@@ -12794,6 +12923,7 @@
         <w:jc w:val="left"/>
       </w:pPr>
       <w:r>
+        <w:lastRenderedPageBreak/>
         <w:t>3.1.2.2</w:t>
       </w:r>
       <w:r>
@@ -13014,11 +13144,7 @@
         <w:t xml:space="preserve">FlightControl, EquationsOfMotion, and SendPacket. </w:t>
       </w:r>
       <w:r>
-        <w:t xml:space="preserve">Systems access specific Components that are </w:t>
-      </w:r>
-      <w:r>
-        <w:lastRenderedPageBreak/>
-        <w:t>needed for reading or writing to. ReadStorage is just read access to the Compoment data, and WriteStorage is reading and also writing over the Component data.</w:t>
+        <w:t>Systems access specific Components that are needed for reading or writing to. ReadStorage is just read access to the Compoment data, and WriteStorage is reading and also writing over the Component data.</w:t>
       </w:r>
     </w:p>
     <w:p>
@@ -13033,6 +13159,7 @@
         <w:rPr>
           <w:b/>
         </w:rPr>
+        <w:lastRenderedPageBreak/>
         <w:t>3.1.2.3</w:t>
       </w:r>
       <w:r>
@@ -13179,14 +13306,14 @@
         <w:t xml:space="preserve">That is the part that makes the FDM interactive. </w:t>
       </w:r>
       <w:r>
-        <w:t xml:space="preserve">Following accounting for keyboard input, this System calculated the </w:t>
+        <w:t>Following accounting for keyboard input, this System calculated the loads, or forces, acting on the airplane.</w:t>
+      </w:r>
+      <w:r>
+        <w:t xml:space="preserve"> From here, the acceleration of the airplane is calculated in Earth space. Then, the velocity of the airplane is calculated in Earth space. </w:t>
       </w:r>
       <w:r>
         <w:lastRenderedPageBreak/>
-        <w:t>loads, or forces, acting on the airplane.</w:t>
-      </w:r>
-      <w:r>
-        <w:t xml:space="preserve"> From here, the acceleration of the airplane is calculated in Earth space. Then, the velocity of the airplane is calculated in Earth space. The velocity is then directly used in the calculated of the position coordinates in Earth space. In terms of rotations, the angular velocity in body space is then computed. The angular velocity is then used to determine the quaternion, which can be extrapolated to give us the Euler angles. Finally, the airspeed is calculated by getting the magnitude of the velocity. </w:t>
+        <w:t xml:space="preserve">The velocity is then directly used in the calculated of the position coordinates in Earth space. In terms of rotations, the angular velocity in body space is then computed. The angular velocity is then used to determine the quaternion, which can be extrapolated to give us the Euler angles. Finally, the airspeed is calculated by getting the magnitude of the velocity. </w:t>
       </w:r>
       <w:r>
         <w:t>These are all of the steps taken in the System to compute the equations of motion in the FDM.</w:t>
@@ -13347,26 +13474,26 @@
         <w:t>latitude, longitude, and altitude. This is updated by taking the</w:t>
       </w:r>
       <w:r>
-        <w:t xml:space="preserve"> ECEF position </w:t>
+        <w:t xml:space="preserve"> ECEF position coordinates</w:t>
+      </w:r>
+      <w:r>
+        <w:t>, and convert</w:t>
+      </w:r>
+      <w:r>
+        <w:t xml:space="preserve">ing to geodetic coordinates, which will be passed into the variables latitude, longitude, and altitude. </w:t>
+      </w:r>
+      <w:r>
+        <w:t>The orientation variables updated</w:t>
+      </w:r>
+      <w:r>
+        <w:t xml:space="preserve"> are</w:t>
+      </w:r>
+      <w:r>
+        <w:t xml:space="preserve"> phy, </w:t>
       </w:r>
       <w:r>
         <w:lastRenderedPageBreak/>
-        <w:t>coordinates</w:t>
-      </w:r>
-      <w:r>
-        <w:t>, and convert</w:t>
-      </w:r>
-      <w:r>
-        <w:t xml:space="preserve">ing to geodetic coordinates, which will be passed into the variables latitude, longitude, and altitude. </w:t>
-      </w:r>
-      <w:r>
-        <w:t>The orientation variables updated</w:t>
-      </w:r>
-      <w:r>
-        <w:t xml:space="preserve"> are</w:t>
-      </w:r>
-      <w:r>
-        <w:t xml:space="preserve"> phy, theta, and psi, which represents the roll, pitch, and yaw, respectively. It is</w:t>
+        <w:t>theta, and psi, which represents the roll, pitch, and yaw, respectively. It is</w:t>
       </w:r>
       <w:r>
         <w:t xml:space="preserve"> updated with the E</w:t>
@@ -13552,7 +13679,6 @@
     </w:p>
     <w:p>
       <w:r>
-        <w:lastRenderedPageBreak/>
         <w:t>(I will get more specific when I have done the actual test)</w:t>
       </w:r>
     </w:p>
@@ -13568,6 +13694,7 @@
       </w:pPr>
       <w:bookmarkStart w:id="134" w:name="_Toc55692446"/>
       <w:r>
+        <w:lastRenderedPageBreak/>
         <w:t>3.3</w:t>
       </w:r>
       <w:r>
@@ -13683,24 +13810,24 @@
       <w:bookmarkStart w:id="137" w:name="_Toc55692449"/>
       <w:bookmarkEnd w:id="137"/>
       <w:r>
+        <w:t>Baseline Comparison</w:t>
+      </w:r>
+    </w:p>
+    <w:p>
+      <w:pPr>
+        <w:pStyle w:val="BodyText"/>
+      </w:pPr>
+      <w:r>
+        <w:t>This test was a success because our FDM flight data matched the baseline flight data on a predetermined flight path, ensuring our FDM works as it should.</w:t>
+      </w:r>
+    </w:p>
+    <w:p>
+      <w:pPr>
+        <w:pStyle w:val="Heading2"/>
+      </w:pPr>
+      <w:bookmarkStart w:id="138" w:name="_Toc55692450"/>
+      <w:r>
         <w:lastRenderedPageBreak/>
-        <w:t>Baseline Comparison</w:t>
-      </w:r>
-    </w:p>
-    <w:p>
-      <w:pPr>
-        <w:pStyle w:val="BodyText"/>
-      </w:pPr>
-      <w:r>
-        <w:t>This test was a success because our FDM flight data matched the baseline flight data on a predetermined flight path, ensuring our FDM works as it should.</w:t>
-      </w:r>
-    </w:p>
-    <w:p>
-      <w:pPr>
-        <w:pStyle w:val="Heading2"/>
-      </w:pPr>
-      <w:bookmarkStart w:id="138" w:name="_Toc55692450"/>
-      <w:r>
         <w:t>Investigative Questions Answered</w:t>
       </w:r>
       <w:bookmarkEnd w:id="138"/>
@@ -13842,7 +13969,6 @@
       </w:pPr>
       <w:bookmarkStart w:id="146" w:name="_Toc55692458"/>
       <w:r>
-        <w:lastRenderedPageBreak/>
         <w:t>Summary</w:t>
       </w:r>
       <w:bookmarkEnd w:id="146"/>
@@ -20454,10 +20580,17 @@
         </w:r>
       </w:hyperlink>
     </w:p>
+    <w:p>
+      <w:r>
+        <w:t xml:space="preserve">[32] </w:t>
+      </w:r>
+      <w:r>
+        <w:t>https://gameprogrammingpatterns.com/game-loop.html</w:t>
+      </w:r>
+    </w:p>
     <w:p/>
     <w:p>
       <w:r>
-        <w:lastRenderedPageBreak/>
         <w:t>Fgnetfdm struct</w:t>
       </w:r>
     </w:p>
@@ -20551,7 +20684,7 @@
       <w:rPr>
         <w:noProof/>
       </w:rPr>
-      <w:t>2</w:t>
+      <w:t>36</w:t>
     </w:r>
     <w:r>
       <w:rPr>
@@ -24784,7 +24917,7 @@
 </file>
 
 <file path=customXml/itemProps4.xml><?xml version="1.0" encoding="utf-8"?>
-<ds:datastoreItem xmlns:ds="http://schemas.openxmlformats.org/officeDocument/2006/customXml" ds:itemID="{DDBAE441-7B24-445B-BE2B-E79F141B0203}">
+<ds:datastoreItem xmlns:ds="http://schemas.openxmlformats.org/officeDocument/2006/customXml" ds:itemID="{21DE8CFD-A4D9-459F-A73C-1D667797BEDD}">
   <ds:schemaRefs>
     <ds:schemaRef ds:uri="http://schemas.openxmlformats.org/officeDocument/2006/bibliography"/>
   </ds:schemaRefs>

</xml_diff>

<commit_message>
updated abstract after feedback
</commit_message>
<xml_diff>
--- a/Thesisdoc.docx
+++ b/Thesisdoc.docx
@@ -506,7 +506,7 @@
           </mc:Choice>
           <mc:Fallback>
             <w:pict>
-              <v:line w14:anchorId="0BBCA5E2" id="Line 306" o:spid="_x0000_s1026" style="position:absolute;z-index:251658240;visibility:visible;mso-wrap-style:square;mso-width-percent:0;mso-height-percent:0;mso-wrap-distance-left:9pt;mso-wrap-distance-top:0;mso-wrap-distance-right:9pt;mso-wrap-distance-bottom:0;mso-position-horizontal:absolute;mso-position-horizontal-relative:text;mso-position-vertical:absolute;mso-position-vertical-relative:text;mso-width-percent:0;mso-height-percent:0;mso-width-relative:page;mso-height-relative:page" from="13.05pt,34.55pt" to="409.05pt,34.55pt" o:gfxdata="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" o:allowincell="f" strokeweight="4.5pt"/>
+              <v:line w14:anchorId="4C6212E0" id="Line 306" o:spid="_x0000_s1026" style="position:absolute;z-index:251658240;visibility:visible;mso-wrap-style:square;mso-width-percent:0;mso-height-percent:0;mso-wrap-distance-left:9pt;mso-wrap-distance-top:0;mso-wrap-distance-right:9pt;mso-wrap-distance-bottom:0;mso-position-horizontal:absolute;mso-position-horizontal-relative:text;mso-position-vertical:absolute;mso-position-vertical-relative:text;mso-width-percent:0;mso-height-percent:0;mso-width-relative:page;mso-height-relative:page" from="13.05pt,34.55pt" to="409.05pt,34.55pt" o:gfxdata="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" o:allowincell="f" strokeweight="4.5pt"/>
             </w:pict>
           </mc:Fallback>
         </mc:AlternateContent>
@@ -580,7 +580,7 @@
           </mc:Choice>
           <mc:Fallback>
             <w:pict>
-              <v:line w14:anchorId="578BB954" id="Line 307" o:spid="_x0000_s1026" style="position:absolute;z-index:251658241;visibility:visible;mso-wrap-style:square;mso-width-percent:0;mso-height-percent:0;mso-wrap-distance-left:9pt;mso-wrap-distance-top:0;mso-wrap-distance-right:9pt;mso-wrap-distance-bottom:0;mso-position-horizontal:absolute;mso-position-horizontal-relative:text;mso-position-vertical:absolute;mso-position-vertical-relative:text;mso-width-percent:0;mso-height-percent:0;mso-width-relative:page;mso-height-relative:page" from="13.05pt,40.45pt" to="409.05pt,40.45pt" o:gfxdata="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" o:allowincell="f" strokeweight="2.25pt"/>
+              <v:line w14:anchorId="27F5BDDE" id="Line 307" o:spid="_x0000_s1026" style="position:absolute;z-index:251658241;visibility:visible;mso-wrap-style:square;mso-width-percent:0;mso-height-percent:0;mso-wrap-distance-left:9pt;mso-wrap-distance-top:0;mso-wrap-distance-right:9pt;mso-wrap-distance-bottom:0;mso-position-horizontal:absolute;mso-position-horizontal-relative:text;mso-position-vertical:absolute;mso-position-vertical-relative:text;mso-width-percent:0;mso-height-percent:0;mso-width-relative:page;mso-height-relative:page" from="13.05pt,40.45pt" to="409.05pt,40.45pt" o:gfxdata="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" o:allowincell="f" strokeweight="2.25pt"/>
             </w:pict>
           </mc:Fallback>
         </mc:AlternateContent>
@@ -1328,7 +1328,10 @@
         <w:t xml:space="preserve"> simulation, by </w:t>
       </w:r>
       <w:r>
-        <w:t>attempting to implement</w:t>
+        <w:t>implement</w:t>
+      </w:r>
+      <w:r>
+        <w:t>ing</w:t>
       </w:r>
       <w:r>
         <w:t xml:space="preserve"> a 3-dimensional (3D)</w:t>
@@ -1349,7 +1352,10 @@
         <w:t xml:space="preserve">The FDM is </w:t>
       </w:r>
       <w:r>
-        <w:t xml:space="preserve">based off the works of David Bourg in his textbook titled </w:t>
+        <w:t>based on</w:t>
+      </w:r>
+      <w:r>
+        <w:t xml:space="preserve"> the works of David Bourg in his textbook titled </w:t>
       </w:r>
       <w:r>
         <w:rPr>
@@ -1361,354 +1367,196 @@
         <w:t xml:space="preserve">. </w:t>
       </w:r>
       <w:r>
-        <w:t xml:space="preserve">The </w:t>
-      </w:r>
-      <w:r>
-        <w:t xml:space="preserve">resulting FDM built </w:t>
-      </w:r>
-      <w:r>
-        <w:t>take</w:t>
+        <w:t xml:space="preserve"> </w:t>
+      </w:r>
+      <w:r>
+        <w:t xml:space="preserve">The ECS </w:t>
+      </w:r>
+      <w:r>
+        <w:t xml:space="preserve">architecture </w:t>
+      </w:r>
+      <w:r>
+        <w:t xml:space="preserve">is </w:t>
+      </w:r>
+      <w:r>
+        <w:t>based on the Data-Oriented Design (DOD) paradigm. The intent of the research was to divide and define both the Component</w:t>
       </w:r>
       <w:r>
         <w:t>s</w:t>
       </w:r>
       <w:r>
-        <w:t xml:space="preserve"> into account </w:t>
-      </w:r>
-      <w:r>
-        <w:t xml:space="preserve">various </w:t>
-      </w:r>
-      <w:r>
-        <w:t xml:space="preserve">principles </w:t>
-      </w:r>
-      <w:r>
-        <w:t>of flight explained in this book,</w:t>
-      </w:r>
-      <w:r>
-        <w:t xml:space="preserve"> </w:t>
-      </w:r>
-      <w:r>
-        <w:t>such as forces, moments, equations of motion, and quaternions</w:t>
-      </w:r>
-      <w:r>
-        <w:t xml:space="preserve">, all of which </w:t>
-      </w:r>
-      <w:r>
-        <w:t>assist in replicating</w:t>
-      </w:r>
-      <w:r>
-        <w:t xml:space="preserve"> realistic flight physics.</w:t>
-      </w:r>
-      <w:r>
-        <w:t xml:space="preserve"> </w:t>
-      </w:r>
-    </w:p>
-    <w:p>
-      <w:pPr>
-        <w:ind w:firstLine="720"/>
-      </w:pPr>
-      <w:r>
-        <w:t xml:space="preserve">The </w:t>
-      </w:r>
-      <w:r>
-        <w:t xml:space="preserve">choice design pattern of the </w:t>
-      </w:r>
-      <w:r>
-        <w:t xml:space="preserve">FDM </w:t>
-      </w:r>
-      <w:r>
-        <w:t xml:space="preserve">software is the </w:t>
-      </w:r>
-      <w:r>
-        <w:t>m</w:t>
-      </w:r>
-      <w:r>
-        <w:t>odern Data-Oriented Design (DOD) paradigm</w:t>
-      </w:r>
-      <w:r>
-        <w:t xml:space="preserve">, as opposed to other software programming paradigms, </w:t>
-      </w:r>
-      <w:r>
-        <w:t>specifically</w:t>
-      </w:r>
-      <w:r>
-        <w:t xml:space="preserve"> Ob</w:t>
-      </w:r>
-      <w:r>
-        <w:t>ject Oriented Pro</w:t>
-      </w:r>
-      <w:r>
-        <w:t xml:space="preserve">gramming (OOP). The ECS design is an </w:t>
-      </w:r>
-      <w:r>
-        <w:t xml:space="preserve">implementation </w:t>
-      </w:r>
-      <w:r>
-        <w:t xml:space="preserve">of DOD based on the </w:t>
-      </w:r>
-      <w:r>
-        <w:t>principles</w:t>
-      </w:r>
-      <w:r>
-        <w:t xml:space="preserve"> of DOD. </w:t>
-      </w:r>
-      <w:r>
-        <w:t>E</w:t>
-      </w:r>
-      <w:r>
-        <w:t xml:space="preserve">CS </w:t>
-      </w:r>
-      <w:r>
-        <w:t>focuses on data compartmentalization</w:t>
-      </w:r>
-      <w:r>
-        <w:t xml:space="preserve"> instead of data hierarchies, </w:t>
-      </w:r>
-      <w:r>
-        <w:t xml:space="preserve">and </w:t>
-      </w:r>
-      <w:r>
-        <w:t>was chosen</w:t>
-      </w:r>
-      <w:r>
-        <w:t xml:space="preserve"> for use in this thesis</w:t>
-      </w:r>
-      <w:r>
-        <w:t xml:space="preserve"> because of the</w:t>
-      </w:r>
-      <w:r>
-        <w:t xml:space="preserve"> </w:t>
-      </w:r>
-      <w:r>
-        <w:t xml:space="preserve">resulting </w:t>
-      </w:r>
-      <w:r>
-        <w:t xml:space="preserve">performance benefits and </w:t>
-      </w:r>
-      <w:r>
-        <w:t>powerful upgrades in</w:t>
-      </w:r>
-      <w:r>
-        <w:t xml:space="preserve"> the ability to easily</w:t>
-      </w:r>
-      <w:r>
-        <w:t xml:space="preserve"> modif</w:t>
-      </w:r>
-      <w:r>
-        <w:t xml:space="preserve">y </w:t>
-      </w:r>
-      <w:r>
-        <w:t xml:space="preserve">and add </w:t>
-      </w:r>
-      <w:r>
-        <w:t xml:space="preserve">code when compared to </w:t>
-      </w:r>
-      <w:r>
-        <w:t>OOP</w:t>
+        <w:t xml:space="preserve"> and </w:t>
+      </w:r>
+      <w:r>
+        <w:t xml:space="preserve">the </w:t>
+      </w:r>
+      <w:r>
+        <w:t>Systems for this FDM</w:t>
+      </w:r>
+      <w:r>
+        <w:t>.</w:t>
+      </w:r>
+      <w:r>
+        <w:t xml:space="preserve"> This thesis defines </w:t>
+      </w:r>
+      <w:r>
+        <w:t xml:space="preserve">four ECS compatible aspects: </w:t>
+      </w:r>
+      <w:r>
+        <w:t xml:space="preserve">computing the equations of motion, </w:t>
+      </w:r>
+      <w:r>
+        <w:t>handling flight control, making a packet, and sending a packet. The main aspect of this thesis consists of a</w:t>
+      </w:r>
+      <w:r>
+        <w:t xml:space="preserve"> </w:t>
+      </w:r>
+      <w:r>
+        <w:t xml:space="preserve">System </w:t>
+      </w:r>
+      <w:r>
+        <w:t xml:space="preserve">that </w:t>
+      </w:r>
+      <w:r>
+        <w:t>compute</w:t>
+      </w:r>
+      <w:r>
+        <w:t>s</w:t>
+      </w:r>
+      <w:r>
+        <w:t xml:space="preserve"> the FDM’s equations of motion, and </w:t>
+      </w:r>
+      <w:r>
+        <w:t xml:space="preserve">a </w:t>
+      </w:r>
+      <w:r>
+        <w:t xml:space="preserve">Component that </w:t>
+      </w:r>
+      <w:r>
+        <w:t>hold</w:t>
+      </w:r>
+      <w:r>
+        <w:t>s</w:t>
+      </w:r>
+      <w:r>
+        <w:t xml:space="preserve"> the resulting data. </w:t>
+      </w:r>
+      <w:r>
+        <w:t xml:space="preserve">The three other </w:t>
+      </w:r>
+      <w:r>
+        <w:t xml:space="preserve">ECS compatible aspects support </w:t>
+      </w:r>
+      <w:r>
+        <w:t xml:space="preserve">the </w:t>
+      </w:r>
+      <w:r>
+        <w:t>testing and visualization of the FDM</w:t>
       </w:r>
       <w:r>
         <w:t xml:space="preserve">. </w:t>
       </w:r>
-    </w:p>
-    <w:p>
-      <w:pPr>
-        <w:ind w:firstLine="720"/>
-      </w:pPr>
-      <w:r>
-        <w:t xml:space="preserve">Rust is </w:t>
-      </w:r>
-      <w:r>
-        <w:t xml:space="preserve">the </w:t>
-      </w:r>
-      <w:r>
-        <w:t>programming language of choice for building the</w:t>
-      </w:r>
-      <w:r>
-        <w:t xml:space="preserve"> FDM</w:t>
-      </w:r>
-      <w:r>
-        <w:t>. Rust is a new systems programming language, which was designed on the basis of memory safety and performance. Rust can guarantee software is completely free of all memory issues, while remaining highly performant. This choice of programming language was made to leverage the useful features</w:t>
-      </w:r>
-      <w:r>
-        <w:t xml:space="preserve"> it employs. </w:t>
-      </w:r>
-    </w:p>
-    <w:p>
-      <w:pPr>
-        <w:ind w:firstLine="720"/>
-      </w:pPr>
-      <w:r>
-        <w:lastRenderedPageBreak/>
-        <w:t>This thesis uses a</w:t>
-      </w:r>
-      <w:r>
-        <w:t xml:space="preserve"> flight simulator application</w:t>
-      </w:r>
-      <w:r>
-        <w:t xml:space="preserve">, FlightGear, </w:t>
-      </w:r>
-      <w:r>
-        <w:t>exclusively as a visuali</w:t>
-      </w:r>
-      <w:r>
-        <w:t>zation system for the FDM</w:t>
-      </w:r>
-      <w:r>
-        <w:t xml:space="preserve">. </w:t>
-      </w:r>
-      <w:r>
-        <w:t>The FDM</w:t>
-      </w:r>
-      <w:r>
-        <w:t xml:space="preserve"> is</w:t>
-      </w:r>
-      <w:r>
-        <w:t xml:space="preserve"> </w:t>
-      </w:r>
-      <w:r>
-        <w:t xml:space="preserve">built to send </w:t>
-      </w:r>
-      <w:r>
-        <w:t xml:space="preserve">network packets </w:t>
-      </w:r>
-      <w:r>
-        <w:t>to FlightGear</w:t>
-      </w:r>
-      <w:r>
-        <w:t xml:space="preserve"> that </w:t>
-      </w:r>
-      <w:r>
-        <w:t>contain</w:t>
-      </w:r>
-      <w:r>
-        <w:t xml:space="preserve"> the data</w:t>
-      </w:r>
-      <w:r>
-        <w:t xml:space="preserve"> </w:t>
-      </w:r>
-      <w:r>
-        <w:t xml:space="preserve">it </w:t>
-      </w:r>
-      <w:r>
-        <w:t xml:space="preserve">needs to generate the simulation to the screen. </w:t>
-      </w:r>
-      <w:r>
-        <w:t xml:space="preserve">When the interactive simulation is executed, the user can control the airplane with keyboard input. </w:t>
-      </w:r>
-    </w:p>
-    <w:p>
-      <w:pPr>
-        <w:ind w:firstLine="720"/>
-      </w:pPr>
-      <w:r>
-        <w:t xml:space="preserve">The construction, and process of building the FDM is explained in detail. The final ECS/Rust product is tested against the original OOP/C++ version </w:t>
-      </w:r>
-      <w:r>
-        <w:t>to ensure it works as expected. Additionally, a</w:t>
-      </w:r>
-      <w:r>
-        <w:t xml:space="preserve">n </w:t>
-      </w:r>
-      <w:r>
-        <w:t>experiment</w:t>
-      </w:r>
-      <w:r>
-        <w:t xml:space="preserve"> </w:t>
-      </w:r>
-      <w:r>
-        <w:t>is developed</w:t>
-      </w:r>
-      <w:r>
-        <w:t xml:space="preserve"> to investigate a</w:t>
-      </w:r>
-      <w:r>
-        <w:t xml:space="preserve"> performance difference in the Rust based, 3D ECS FDM </w:t>
-      </w:r>
-      <w:r>
-        <w:t xml:space="preserve">program </w:t>
-      </w:r>
-      <w:r>
-        <w:t>versus the same FDM</w:t>
-      </w:r>
-      <w:r>
-        <w:t xml:space="preserve"> program</w:t>
-      </w:r>
-      <w:r>
-        <w:t>, but organized as a</w:t>
-      </w:r>
-      <w:r>
-        <w:t xml:space="preserve"> single threaded </w:t>
-      </w:r>
-      <w:r>
-        <w:t>OOP</w:t>
-      </w:r>
-      <w:r>
-        <w:t xml:space="preserve"> </w:t>
-      </w:r>
-      <w:r>
-        <w:t>design</w:t>
-      </w:r>
-      <w:r>
-        <w:t xml:space="preserve">. </w:t>
-      </w:r>
-      <w:r>
-        <w:t>The experiment</w:t>
-      </w:r>
-      <w:r>
-        <w:t xml:space="preserve"> incorporates several speed tests where both programs are required to process various amounts</w:t>
-      </w:r>
-      <w:r>
-        <w:t xml:space="preserve"> of </w:t>
-      </w:r>
-      <w:r>
-        <w:t>airplane entities that are flying and man</w:t>
-      </w:r>
-      <w:r>
-        <w:t xml:space="preserve">euvering </w:t>
-      </w:r>
-      <w:r>
-        <w:t>throughout the simulation.</w:t>
-      </w:r>
-      <w:r>
-        <w:t xml:space="preserve"> </w:t>
-      </w:r>
-      <w:r>
-        <w:t>The total runtime elapsed f</w:t>
-      </w:r>
-      <w:r>
-        <w:t>or each test in each program is</w:t>
-      </w:r>
-      <w:r>
-        <w:t xml:space="preserve"> recorded in order to find a performance difference. </w:t>
-      </w:r>
-      <w:r>
-        <w:t xml:space="preserve"> </w:t>
-      </w:r>
-    </w:p>
-    <w:p>
-      <w:pPr>
-        <w:ind w:firstLine="720"/>
-      </w:pPr>
-      <w:r>
-        <w:t>T</w:t>
-      </w:r>
-      <w:r>
-        <w:t xml:space="preserve">he results </w:t>
-      </w:r>
-      <w:r>
-        <w:t xml:space="preserve">of the performance experiment </w:t>
-      </w:r>
-      <w:r>
-        <w:t>indicate that when</w:t>
-      </w:r>
-      <w:r>
-        <w:t xml:space="preserve"> the simulation is scaled larger with more entities that…</w:t>
-      </w:r>
-    </w:p>
-    <w:p>
-      <w:pPr>
-        <w:ind w:firstLine="720"/>
-      </w:pPr>
+      <w:r>
+        <w:t xml:space="preserve">A </w:t>
+      </w:r>
+      <w:r>
+        <w:t xml:space="preserve">System </w:t>
+      </w:r>
+      <w:r>
+        <w:t xml:space="preserve">is </w:t>
+      </w:r>
+      <w:r>
+        <w:t xml:space="preserve">responsible </w:t>
+      </w:r>
+      <w:r>
+        <w:t xml:space="preserve">to </w:t>
+      </w:r>
+      <w:r>
+        <w:t>ch</w:t>
+      </w:r>
+      <w:r>
+        <w:t>eck</w:t>
+      </w:r>
+      <w:r>
+        <w:t xml:space="preserve"> for keyboard presses</w:t>
+      </w:r>
+      <w:r>
+        <w:t xml:space="preserve"> that manipulate the aircraft’s control system</w:t>
+      </w:r>
+      <w:r>
+        <w:t>, and a C</w:t>
+      </w:r>
+      <w:r>
+        <w:t>omponent stores those keyboard states</w:t>
+      </w:r>
+      <w:r>
+        <w:t xml:space="preserve"> to </w:t>
+      </w:r>
+      <w:r>
+        <w:t xml:space="preserve">taken into account </w:t>
+      </w:r>
+      <w:r>
+        <w:t>by the equations of motion</w:t>
+      </w:r>
+      <w:r>
+        <w:t xml:space="preserve"> System</w:t>
+      </w:r>
+      <w:r>
+        <w:t>.</w:t>
+      </w:r>
+      <w:r>
+        <w:t xml:space="preserve"> </w:t>
+      </w:r>
+      <w:r>
+        <w:t>Another System constructs packets based on the output of the aircrafts equations of motion</w:t>
+      </w:r>
+      <w:r>
+        <w:t xml:space="preserve">, </w:t>
+      </w:r>
+      <w:r>
+        <w:t xml:space="preserve">and a Component holds that packet data. Lastly, a System is responsible for </w:t>
+      </w:r>
+      <w:r>
+        <w:t xml:space="preserve">actually </w:t>
+      </w:r>
+      <w:r>
+        <w:t xml:space="preserve">sending the packet held by that Component to the FlightGear simulator to provide a graphics display. </w:t>
+      </w:r>
+      <w:r>
+        <w:t xml:space="preserve">The specific ECS selected for this research is the Rust-based SPECS framework. </w:t>
+      </w:r>
+      <w:r>
+        <w:t>These ECS compatible Systems and Components</w:t>
+      </w:r>
+      <w:r>
+        <w:t>,</w:t>
+      </w:r>
+      <w:r>
+        <w:t xml:space="preserve"> when</w:t>
+      </w:r>
+      <w:r>
+        <w:t xml:space="preserve"> applicable, were verified to be accurate</w:t>
+      </w:r>
+      <w:r>
+        <w:t xml:space="preserve"> in modeling flight</w:t>
+      </w:r>
+      <w:r>
+        <w:t xml:space="preserve"> </w:t>
+      </w:r>
+      <w:r>
+        <w:t>when compared</w:t>
+      </w:r>
+      <w:r>
+        <w:t xml:space="preserve"> against David Bourg’s C++ and Object-Oriented Programming (OOP)</w:t>
+      </w:r>
+      <w:r>
+        <w:t xml:space="preserve"> designed FDM</w:t>
+      </w:r>
+      <w:r>
+        <w:t>.</w:t>
+      </w:r>
+      <w:bookmarkStart w:id="23" w:name="_GoBack"/>
+      <w:bookmarkEnd w:id="23"/>
     </w:p>
     <w:bookmarkEnd w:id="18"/>
     <w:bookmarkEnd w:id="19"/>
@@ -1726,14 +1574,14 @@
         </w:rPr>
         <w:br w:type="page"/>
       </w:r>
-      <w:bookmarkStart w:id="23" w:name="_Toc235956761"/>
-      <w:bookmarkStart w:id="24" w:name="_Toc56095813"/>
+      <w:bookmarkStart w:id="24" w:name="_Toc235956761"/>
+      <w:bookmarkStart w:id="25" w:name="_Toc56095813"/>
       <w:r>
         <w:lastRenderedPageBreak/>
         <w:t>Table of Contents</w:t>
       </w:r>
-      <w:bookmarkEnd w:id="23"/>
       <w:bookmarkEnd w:id="24"/>
+      <w:bookmarkEnd w:id="25"/>
     </w:p>
     <w:p>
       <w:pPr>
@@ -3866,11 +3714,11 @@
       <w:pPr>
         <w:pStyle w:val="Heading1"/>
       </w:pPr>
-      <w:bookmarkStart w:id="25" w:name="_Toc56095814"/>
+      <w:bookmarkStart w:id="26" w:name="_Toc56095814"/>
       <w:r>
         <w:t>List of Figures</w:t>
       </w:r>
-      <w:bookmarkEnd w:id="25"/>
+      <w:bookmarkEnd w:id="26"/>
     </w:p>
     <w:p>
       <w:pPr>
@@ -4401,7 +4249,7 @@
       <w:pPr>
         <w:pStyle w:val="Heading1"/>
       </w:pPr>
-      <w:bookmarkStart w:id="26" w:name="_Toc56095815"/>
+      <w:bookmarkStart w:id="27" w:name="_Toc56095815"/>
       <w:r>
         <w:t>I.  Introduction</w:t>
       </w:r>
@@ -4423,7 +4271,7 @@
       <w:bookmarkEnd w:id="15"/>
       <w:bookmarkEnd w:id="16"/>
       <w:bookmarkEnd w:id="17"/>
-      <w:bookmarkEnd w:id="26"/>
+      <w:bookmarkEnd w:id="27"/>
     </w:p>
     <w:p>
       <w:pPr>
@@ -5155,25 +5003,25 @@
         <w:pStyle w:val="Heading2"/>
         <w:spacing w:before="0"/>
       </w:pPr>
-      <w:bookmarkStart w:id="27" w:name="_Toc493484472"/>
-      <w:bookmarkStart w:id="28" w:name="_Toc493484713"/>
-      <w:bookmarkStart w:id="29" w:name="_Toc494527307"/>
-      <w:bookmarkStart w:id="30" w:name="_Toc495221473"/>
-      <w:bookmarkStart w:id="31" w:name="_Toc495663184"/>
-      <w:bookmarkStart w:id="32" w:name="_Toc495826206"/>
-      <w:bookmarkStart w:id="33" w:name="_Toc495826314"/>
-      <w:bookmarkStart w:id="34" w:name="_Toc495999054"/>
-      <w:bookmarkStart w:id="35" w:name="_Toc496074852"/>
-      <w:bookmarkStart w:id="36" w:name="_Toc496074947"/>
-      <w:bookmarkStart w:id="37" w:name="_Toc496075121"/>
-      <w:bookmarkStart w:id="38" w:name="_Toc496075279"/>
-      <w:bookmarkStart w:id="39" w:name="_Toc496075343"/>
-      <w:bookmarkStart w:id="40" w:name="_Toc496080585"/>
-      <w:bookmarkStart w:id="41" w:name="_Toc503248582"/>
-      <w:bookmarkStart w:id="42" w:name="_Toc504131158"/>
-      <w:bookmarkStart w:id="43" w:name="_Toc504131360"/>
-      <w:bookmarkStart w:id="44" w:name="_Toc504131515"/>
-      <w:bookmarkStart w:id="45" w:name="_Toc56095816"/>
+      <w:bookmarkStart w:id="28" w:name="_Toc493484472"/>
+      <w:bookmarkStart w:id="29" w:name="_Toc493484713"/>
+      <w:bookmarkStart w:id="30" w:name="_Toc494527307"/>
+      <w:bookmarkStart w:id="31" w:name="_Toc495221473"/>
+      <w:bookmarkStart w:id="32" w:name="_Toc495663184"/>
+      <w:bookmarkStart w:id="33" w:name="_Toc495826206"/>
+      <w:bookmarkStart w:id="34" w:name="_Toc495826314"/>
+      <w:bookmarkStart w:id="35" w:name="_Toc495999054"/>
+      <w:bookmarkStart w:id="36" w:name="_Toc496074852"/>
+      <w:bookmarkStart w:id="37" w:name="_Toc496074947"/>
+      <w:bookmarkStart w:id="38" w:name="_Toc496075121"/>
+      <w:bookmarkStart w:id="39" w:name="_Toc496075279"/>
+      <w:bookmarkStart w:id="40" w:name="_Toc496075343"/>
+      <w:bookmarkStart w:id="41" w:name="_Toc496080585"/>
+      <w:bookmarkStart w:id="42" w:name="_Toc503248582"/>
+      <w:bookmarkStart w:id="43" w:name="_Toc504131158"/>
+      <w:bookmarkStart w:id="44" w:name="_Toc504131360"/>
+      <w:bookmarkStart w:id="45" w:name="_Toc504131515"/>
+      <w:bookmarkStart w:id="46" w:name="_Toc56095816"/>
       <w:r>
         <w:lastRenderedPageBreak/>
         <w:t>1.1</w:t>
@@ -5184,7 +5032,6 @@
       <w:r>
         <w:t>Problem Statement</w:t>
       </w:r>
-      <w:bookmarkEnd w:id="27"/>
       <w:bookmarkEnd w:id="28"/>
       <w:bookmarkEnd w:id="29"/>
       <w:bookmarkEnd w:id="30"/>
@@ -5203,29 +5050,30 @@
       <w:bookmarkEnd w:id="43"/>
       <w:bookmarkEnd w:id="44"/>
       <w:bookmarkEnd w:id="45"/>
+      <w:bookmarkEnd w:id="46"/>
     </w:p>
     <w:p>
       <w:pPr>
         <w:pStyle w:val="BodyText"/>
       </w:pPr>
-      <w:bookmarkStart w:id="46" w:name="_Toc493484473"/>
-      <w:bookmarkStart w:id="47" w:name="_Toc493484714"/>
-      <w:bookmarkStart w:id="48" w:name="_Toc494527308"/>
-      <w:bookmarkStart w:id="49" w:name="_Toc495221474"/>
-      <w:bookmarkStart w:id="50" w:name="_Toc495663185"/>
-      <w:bookmarkStart w:id="51" w:name="_Toc495826207"/>
-      <w:bookmarkStart w:id="52" w:name="_Toc495826315"/>
-      <w:bookmarkStart w:id="53" w:name="_Toc495999055"/>
-      <w:bookmarkStart w:id="54" w:name="_Toc496074853"/>
-      <w:bookmarkStart w:id="55" w:name="_Toc496074948"/>
-      <w:bookmarkStart w:id="56" w:name="_Toc496075122"/>
-      <w:bookmarkStart w:id="57" w:name="_Toc496075280"/>
-      <w:bookmarkStart w:id="58" w:name="_Toc496075344"/>
-      <w:bookmarkStart w:id="59" w:name="_Toc496080586"/>
-      <w:bookmarkStart w:id="60" w:name="_Toc503248583"/>
-      <w:bookmarkStart w:id="61" w:name="_Toc504131159"/>
-      <w:bookmarkStart w:id="62" w:name="_Toc504131361"/>
-      <w:bookmarkStart w:id="63" w:name="_Toc504131516"/>
+      <w:bookmarkStart w:id="47" w:name="_Toc493484473"/>
+      <w:bookmarkStart w:id="48" w:name="_Toc493484714"/>
+      <w:bookmarkStart w:id="49" w:name="_Toc494527308"/>
+      <w:bookmarkStart w:id="50" w:name="_Toc495221474"/>
+      <w:bookmarkStart w:id="51" w:name="_Toc495663185"/>
+      <w:bookmarkStart w:id="52" w:name="_Toc495826207"/>
+      <w:bookmarkStart w:id="53" w:name="_Toc495826315"/>
+      <w:bookmarkStart w:id="54" w:name="_Toc495999055"/>
+      <w:bookmarkStart w:id="55" w:name="_Toc496074853"/>
+      <w:bookmarkStart w:id="56" w:name="_Toc496074948"/>
+      <w:bookmarkStart w:id="57" w:name="_Toc496075122"/>
+      <w:bookmarkStart w:id="58" w:name="_Toc496075280"/>
+      <w:bookmarkStart w:id="59" w:name="_Toc496075344"/>
+      <w:bookmarkStart w:id="60" w:name="_Toc496080586"/>
+      <w:bookmarkStart w:id="61" w:name="_Toc503248583"/>
+      <w:bookmarkStart w:id="62" w:name="_Toc504131159"/>
+      <w:bookmarkStart w:id="63" w:name="_Toc504131361"/>
+      <w:bookmarkStart w:id="64" w:name="_Toc504131516"/>
       <w:r>
         <w:t xml:space="preserve">In </w:t>
       </w:r>
@@ -5406,7 +5254,7 @@
         <w:pStyle w:val="Heading2"/>
         <w:spacing w:before="0"/>
       </w:pPr>
-      <w:bookmarkStart w:id="64" w:name="_Toc56095817"/>
+      <w:bookmarkStart w:id="65" w:name="_Toc56095817"/>
       <w:r>
         <w:t>1.2</w:t>
       </w:r>
@@ -5419,7 +5267,6 @@
       <w:r>
         <w:t>Objective</w:t>
       </w:r>
-      <w:bookmarkEnd w:id="46"/>
       <w:bookmarkEnd w:id="47"/>
       <w:bookmarkEnd w:id="48"/>
       <w:bookmarkEnd w:id="49"/>
@@ -5438,29 +5285,30 @@
       <w:bookmarkEnd w:id="62"/>
       <w:bookmarkEnd w:id="63"/>
       <w:bookmarkEnd w:id="64"/>
+      <w:bookmarkEnd w:id="65"/>
     </w:p>
     <w:p>
       <w:pPr>
         <w:pStyle w:val="BodyText"/>
       </w:pPr>
-      <w:bookmarkStart w:id="65" w:name="_Toc493484474"/>
-      <w:bookmarkStart w:id="66" w:name="_Toc493484715"/>
-      <w:bookmarkStart w:id="67" w:name="_Toc494527309"/>
-      <w:bookmarkStart w:id="68" w:name="_Toc495221475"/>
-      <w:bookmarkStart w:id="69" w:name="_Toc495663186"/>
-      <w:bookmarkStart w:id="70" w:name="_Toc495826208"/>
-      <w:bookmarkStart w:id="71" w:name="_Toc495826316"/>
-      <w:bookmarkStart w:id="72" w:name="_Toc495999056"/>
-      <w:bookmarkStart w:id="73" w:name="_Toc496074854"/>
-      <w:bookmarkStart w:id="74" w:name="_Toc496074949"/>
-      <w:bookmarkStart w:id="75" w:name="_Toc496075123"/>
-      <w:bookmarkStart w:id="76" w:name="_Toc496075281"/>
-      <w:bookmarkStart w:id="77" w:name="_Toc496075345"/>
-      <w:bookmarkStart w:id="78" w:name="_Toc496080587"/>
-      <w:bookmarkStart w:id="79" w:name="_Toc503248584"/>
-      <w:bookmarkStart w:id="80" w:name="_Toc504131160"/>
-      <w:bookmarkStart w:id="81" w:name="_Toc504131362"/>
-      <w:bookmarkStart w:id="82" w:name="_Toc504131517"/>
+      <w:bookmarkStart w:id="66" w:name="_Toc493484474"/>
+      <w:bookmarkStart w:id="67" w:name="_Toc493484715"/>
+      <w:bookmarkStart w:id="68" w:name="_Toc494527309"/>
+      <w:bookmarkStart w:id="69" w:name="_Toc495221475"/>
+      <w:bookmarkStart w:id="70" w:name="_Toc495663186"/>
+      <w:bookmarkStart w:id="71" w:name="_Toc495826208"/>
+      <w:bookmarkStart w:id="72" w:name="_Toc495826316"/>
+      <w:bookmarkStart w:id="73" w:name="_Toc495999056"/>
+      <w:bookmarkStart w:id="74" w:name="_Toc496074854"/>
+      <w:bookmarkStart w:id="75" w:name="_Toc496074949"/>
+      <w:bookmarkStart w:id="76" w:name="_Toc496075123"/>
+      <w:bookmarkStart w:id="77" w:name="_Toc496075281"/>
+      <w:bookmarkStart w:id="78" w:name="_Toc496075345"/>
+      <w:bookmarkStart w:id="79" w:name="_Toc496080587"/>
+      <w:bookmarkStart w:id="80" w:name="_Toc503248584"/>
+      <w:bookmarkStart w:id="81" w:name="_Toc504131160"/>
+      <w:bookmarkStart w:id="82" w:name="_Toc504131362"/>
+      <w:bookmarkStart w:id="83" w:name="_Toc504131517"/>
       <w:r>
         <w:t xml:space="preserve">The </w:t>
       </w:r>
@@ -5546,7 +5394,7 @@
         <w:pStyle w:val="Heading2"/>
         <w:spacing w:before="0"/>
       </w:pPr>
-      <w:bookmarkStart w:id="83" w:name="_Toc56095818"/>
+      <w:bookmarkStart w:id="84" w:name="_Toc56095818"/>
       <w:r>
         <w:t>1.3</w:t>
       </w:r>
@@ -5556,7 +5404,7 @@
       <w:r>
         <w:t>Hypothesis</w:t>
       </w:r>
-      <w:bookmarkEnd w:id="83"/>
+      <w:bookmarkEnd w:id="84"/>
     </w:p>
     <w:p>
       <w:pPr>
@@ -5717,7 +5565,7 @@
         <w:pStyle w:val="Heading2"/>
         <w:spacing w:before="0"/>
       </w:pPr>
-      <w:bookmarkStart w:id="84" w:name="_Toc56095819"/>
+      <w:bookmarkStart w:id="85" w:name="_Toc56095819"/>
       <w:r>
         <w:lastRenderedPageBreak/>
         <w:t>1.4</w:t>
@@ -5728,7 +5576,7 @@
       <w:r>
         <w:t>Contribution</w:t>
       </w:r>
-      <w:bookmarkEnd w:id="84"/>
+      <w:bookmarkEnd w:id="85"/>
     </w:p>
     <w:p>
       <w:pPr>
@@ -5818,8 +5666,7 @@
         <w:pStyle w:val="Heading2"/>
         <w:spacing w:before="0"/>
       </w:pPr>
-      <w:bookmarkStart w:id="85" w:name="_Toc56095820"/>
-      <w:bookmarkEnd w:id="65"/>
+      <w:bookmarkStart w:id="86" w:name="_Toc56095820"/>
       <w:bookmarkEnd w:id="66"/>
       <w:bookmarkEnd w:id="67"/>
       <w:bookmarkEnd w:id="68"/>
@@ -5837,6 +5684,7 @@
       <w:bookmarkEnd w:id="80"/>
       <w:bookmarkEnd w:id="81"/>
       <w:bookmarkEnd w:id="82"/>
+      <w:bookmarkEnd w:id="83"/>
       <w:r>
         <w:t>1.</w:t>
       </w:r>
@@ -5849,7 +5697,7 @@
       <w:r>
         <w:t>Approach</w:t>
       </w:r>
-      <w:bookmarkEnd w:id="85"/>
+      <w:bookmarkEnd w:id="86"/>
     </w:p>
     <w:p>
       <w:pPr>
@@ -6000,25 +5848,25 @@
         <w:pStyle w:val="Heading2"/>
         <w:spacing w:before="0"/>
       </w:pPr>
-      <w:bookmarkStart w:id="86" w:name="_Toc493484475"/>
-      <w:bookmarkStart w:id="87" w:name="_Toc493484716"/>
-      <w:bookmarkStart w:id="88" w:name="_Toc494527310"/>
-      <w:bookmarkStart w:id="89" w:name="_Toc495221476"/>
-      <w:bookmarkStart w:id="90" w:name="_Toc495663187"/>
-      <w:bookmarkStart w:id="91" w:name="_Toc495826209"/>
-      <w:bookmarkStart w:id="92" w:name="_Toc495826317"/>
-      <w:bookmarkStart w:id="93" w:name="_Toc495999057"/>
-      <w:bookmarkStart w:id="94" w:name="_Toc496074855"/>
-      <w:bookmarkStart w:id="95" w:name="_Toc496074950"/>
-      <w:bookmarkStart w:id="96" w:name="_Toc496075124"/>
-      <w:bookmarkStart w:id="97" w:name="_Toc496075282"/>
-      <w:bookmarkStart w:id="98" w:name="_Toc496075346"/>
-      <w:bookmarkStart w:id="99" w:name="_Toc496080588"/>
-      <w:bookmarkStart w:id="100" w:name="_Toc503248585"/>
-      <w:bookmarkStart w:id="101" w:name="_Toc504131161"/>
-      <w:bookmarkStart w:id="102" w:name="_Toc504131363"/>
-      <w:bookmarkStart w:id="103" w:name="_Toc504131518"/>
-      <w:bookmarkStart w:id="104" w:name="_Toc56095821"/>
+      <w:bookmarkStart w:id="87" w:name="_Toc56095821"/>
+      <w:bookmarkStart w:id="88" w:name="_Toc493484475"/>
+      <w:bookmarkStart w:id="89" w:name="_Toc493484716"/>
+      <w:bookmarkStart w:id="90" w:name="_Toc494527310"/>
+      <w:bookmarkStart w:id="91" w:name="_Toc495221476"/>
+      <w:bookmarkStart w:id="92" w:name="_Toc495663187"/>
+      <w:bookmarkStart w:id="93" w:name="_Toc495826209"/>
+      <w:bookmarkStart w:id="94" w:name="_Toc495826317"/>
+      <w:bookmarkStart w:id="95" w:name="_Toc495999057"/>
+      <w:bookmarkStart w:id="96" w:name="_Toc496074855"/>
+      <w:bookmarkStart w:id="97" w:name="_Toc496074950"/>
+      <w:bookmarkStart w:id="98" w:name="_Toc496075124"/>
+      <w:bookmarkStart w:id="99" w:name="_Toc496075282"/>
+      <w:bookmarkStart w:id="100" w:name="_Toc496075346"/>
+      <w:bookmarkStart w:id="101" w:name="_Toc496080588"/>
+      <w:bookmarkStart w:id="102" w:name="_Toc503248585"/>
+      <w:bookmarkStart w:id="103" w:name="_Toc504131161"/>
+      <w:bookmarkStart w:id="104" w:name="_Toc504131363"/>
+      <w:bookmarkStart w:id="105" w:name="_Toc504131518"/>
       <w:r>
         <w:t>1.6</w:t>
       </w:r>
@@ -6031,10 +5879,8 @@
       <w:r>
         <w:t>Limitations</w:t>
       </w:r>
-      <w:bookmarkEnd w:id="104"/>
-    </w:p>
-    <w:bookmarkEnd w:id="86"/>
-    <w:bookmarkEnd w:id="87"/>
+      <w:bookmarkEnd w:id="87"/>
+    </w:p>
     <w:bookmarkEnd w:id="88"/>
     <w:bookmarkEnd w:id="89"/>
     <w:bookmarkEnd w:id="90"/>
@@ -6051,6 +5897,8 @@
     <w:bookmarkEnd w:id="101"/>
     <w:bookmarkEnd w:id="102"/>
     <w:bookmarkEnd w:id="103"/>
+    <w:bookmarkEnd w:id="104"/>
+    <w:bookmarkEnd w:id="105"/>
     <w:p>
       <w:pPr>
         <w:pStyle w:val="BodyText"/>
@@ -6206,7 +6054,7 @@
         <w:pStyle w:val="Heading2"/>
         <w:spacing w:before="0"/>
       </w:pPr>
-      <w:bookmarkStart w:id="105" w:name="_Toc56095822"/>
+      <w:bookmarkStart w:id="106" w:name="_Toc56095822"/>
       <w:r>
         <w:t>1.7</w:t>
       </w:r>
@@ -6216,7 +6064,7 @@
       <w:r>
         <w:t>Thesis Overview</w:t>
       </w:r>
-      <w:bookmarkEnd w:id="105"/>
+      <w:bookmarkEnd w:id="106"/>
     </w:p>
     <w:p>
       <w:pPr>
@@ -6302,14 +6150,14 @@
       <w:pPr>
         <w:pStyle w:val="Heading1"/>
       </w:pPr>
-      <w:bookmarkStart w:id="106" w:name="_Toc56095823"/>
+      <w:bookmarkStart w:id="107" w:name="_Toc56095823"/>
       <w:r>
         <w:t xml:space="preserve">II. </w:t>
       </w:r>
       <w:r>
         <w:t>Background</w:t>
       </w:r>
-      <w:bookmarkEnd w:id="106"/>
+      <w:bookmarkEnd w:id="107"/>
     </w:p>
     <w:p>
       <w:pPr>
@@ -6475,7 +6323,7 @@
           <w:rFonts w:eastAsiaTheme="minorHAnsi"/>
         </w:rPr>
       </w:pPr>
-      <w:bookmarkStart w:id="107" w:name="_Toc56095824"/>
+      <w:bookmarkStart w:id="108" w:name="_Toc56095824"/>
       <w:r>
         <w:rPr>
           <w:rFonts w:eastAsiaTheme="minorHAnsi"/>
@@ -6488,7 +6336,7 @@
         </w:rPr>
         <w:t xml:space="preserve"> Physics of Flight Modeling</w:t>
       </w:r>
-      <w:bookmarkEnd w:id="107"/>
+      <w:bookmarkEnd w:id="108"/>
     </w:p>
     <w:p>
       <w:pPr>
@@ -6904,7 +6752,7 @@
           <w:b w:val="0"/>
         </w:rPr>
       </w:pPr>
-      <w:bookmarkStart w:id="108" w:name="_Toc52493286"/>
+      <w:bookmarkStart w:id="109" w:name="_Toc52493286"/>
       <w:r>
         <w:rPr>
           <w:b w:val="0"/>
@@ -6948,7 +6796,7 @@
         </w:rPr>
         <w:t>: Forces Visualized</w:t>
       </w:r>
-      <w:bookmarkEnd w:id="108"/>
+      <w:bookmarkEnd w:id="109"/>
     </w:p>
     <w:p>
       <w:pPr>
@@ -7175,7 +7023,7 @@
           <w:iCs/>
         </w:rPr>
       </w:pPr>
-      <w:bookmarkStart w:id="109" w:name="_Toc52493287"/>
+      <w:bookmarkStart w:id="110" w:name="_Toc52493287"/>
       <w:r>
         <w:rPr>
           <w:b w:val="0"/>
@@ -7219,7 +7067,7 @@
         </w:rPr>
         <w:t>: Airplane Components</w:t>
       </w:r>
-      <w:bookmarkEnd w:id="109"/>
+      <w:bookmarkEnd w:id="110"/>
     </w:p>
     <w:p>
       <w:pPr>
@@ -7382,7 +7230,7 @@
           <w:b w:val="0"/>
         </w:rPr>
       </w:pPr>
-      <w:bookmarkStart w:id="110" w:name="_Toc52493288"/>
+      <w:bookmarkStart w:id="111" w:name="_Toc52493288"/>
       <w:r>
         <w:rPr>
           <w:b w:val="0"/>
@@ -7417,7 +7265,7 @@
         </w:rPr>
         <w:t>: Airfoil Cross-section</w:t>
       </w:r>
-      <w:bookmarkEnd w:id="110"/>
+      <w:bookmarkEnd w:id="111"/>
     </w:p>
     <w:p>
       <w:pPr>
@@ -7667,7 +7515,7 @@
           <w:szCs w:val="24"/>
         </w:rPr>
       </w:pPr>
-      <w:bookmarkStart w:id="111" w:name="_Toc52493289"/>
+      <w:bookmarkStart w:id="112" w:name="_Toc52493289"/>
       <w:r>
         <w:rPr>
           <w:b w:val="0"/>
@@ -7718,7 +7566,7 @@
         </w:rPr>
         <w:t>: Airplane Axes of Rotation</w:t>
       </w:r>
-      <w:bookmarkEnd w:id="111"/>
+      <w:bookmarkEnd w:id="112"/>
     </w:p>
     <w:p>
       <w:pPr>
@@ -8131,7 +7979,7 @@
           <w:iCs/>
         </w:rPr>
       </w:pPr>
-      <w:bookmarkStart w:id="112" w:name="_Toc52493290"/>
+      <w:bookmarkStart w:id="113" w:name="_Toc52493290"/>
       <w:r>
         <w:rPr>
           <w:b w:val="0"/>
@@ -8175,7 +8023,7 @@
         </w:rPr>
         <w:t xml:space="preserve">: </w:t>
       </w:r>
-      <w:bookmarkEnd w:id="112"/>
+      <w:bookmarkEnd w:id="113"/>
       <w:r>
         <w:rPr>
           <w:b w:val="0"/>
@@ -8881,7 +8729,7 @@
           <w:szCs w:val="24"/>
         </w:rPr>
       </w:pPr>
-      <w:bookmarkStart w:id="113" w:name="_Toc52493291"/>
+      <w:bookmarkStart w:id="114" w:name="_Toc52493291"/>
       <w:r>
         <w:rPr>
           <w:b w:val="0"/>
@@ -8925,7 +8773,7 @@
         </w:rPr>
         <w:t>: Lift Coefficient vs Angle of Attack</w:t>
       </w:r>
-      <w:bookmarkEnd w:id="113"/>
+      <w:bookmarkEnd w:id="114"/>
     </w:p>
     <w:p>
       <w:pPr>
@@ -9641,7 +9489,7 @@
           <w:rFonts w:eastAsiaTheme="minorHAnsi"/>
         </w:rPr>
       </w:pPr>
-      <w:bookmarkStart w:id="114" w:name="_Toc56095825"/>
+      <w:bookmarkStart w:id="115" w:name="_Toc56095825"/>
       <w:r>
         <w:rPr>
           <w:rFonts w:eastAsiaTheme="minorHAnsi"/>
@@ -9654,7 +9502,7 @@
         </w:rPr>
         <w:t xml:space="preserve"> Entity Component System</w:t>
       </w:r>
-      <w:bookmarkEnd w:id="114"/>
+      <w:bookmarkEnd w:id="115"/>
     </w:p>
     <w:p>
       <w:pPr>
@@ -10034,7 +9882,7 @@
           <w:b w:val="0"/>
         </w:rPr>
       </w:pPr>
-      <w:bookmarkStart w:id="115" w:name="_Toc52493292"/>
+      <w:bookmarkStart w:id="116" w:name="_Toc52493292"/>
       <w:r>
         <w:rPr>
           <w:b w:val="0"/>
@@ -10078,7 +9926,7 @@
         </w:rPr>
         <w:t>: Entity Component System Visualized</w:t>
       </w:r>
-      <w:bookmarkEnd w:id="115"/>
+      <w:bookmarkEnd w:id="116"/>
     </w:p>
     <w:p>
       <w:pPr>
@@ -10183,8 +10031,6 @@
         </w:rPr>
         <w:t>Systems</w:t>
       </w:r>
-      <w:bookmarkStart w:id="116" w:name="_GoBack"/>
-      <w:bookmarkEnd w:id="116"/>
       <w:r>
         <w:rPr>
           <w:rFonts w:eastAsiaTheme="minorHAnsi"/>
@@ -14584,6 +14430,16 @@
       <w:bookmarkEnd w:id="136"/>
     </w:p>
     <w:p>
+      <w:r>
+        <w:t>Applicatinoi built together to make something fly. Compared against ecs</w:t>
+      </w:r>
+    </w:p>
+    <w:p>
+      <w:r>
+        <w:t>Rigidbody has a position lumped in difference displacement was positon. Does it how bourg does it, maybe could be made better. What I saw after doing all this</w:t>
+      </w:r>
+    </w:p>
+    <w:p>
       <w:pPr>
         <w:pStyle w:val="BodyText"/>
       </w:pPr>
@@ -14594,6 +14450,7 @@
       </w:pPr>
       <w:bookmarkStart w:id="137" w:name="_Toc56095835"/>
       <w:r>
+        <w:lastRenderedPageBreak/>
         <w:t>Baseline Comparison</w:t>
       </w:r>
       <w:bookmarkEnd w:id="137"/>
@@ -14612,7 +14469,6 @@
       </w:pPr>
       <w:bookmarkStart w:id="138" w:name="_Toc56095836"/>
       <w:r>
-        <w:lastRenderedPageBreak/>
         <w:t>Investigative Questions Answered</w:t>
       </w:r>
       <w:bookmarkEnd w:id="138"/>
@@ -14754,6 +14610,7 @@
       </w:pPr>
       <w:bookmarkStart w:id="146" w:name="_Toc56095844"/>
       <w:r>
+        <w:lastRenderedPageBreak/>
         <w:t>Summary</w:t>
       </w:r>
       <w:bookmarkEnd w:id="146"/>
@@ -21500,7 +21357,7 @@
       <w:rPr>
         <w:noProof/>
       </w:rPr>
-      <w:t>26</w:t>
+      <w:t>1</w:t>
     </w:r>
     <w:r>
       <w:rPr>
@@ -24508,6 +24365,7 @@
   <w:style w:type="character" w:default="1" w:styleId="DefaultParagraphFont">
     <w:name w:val="Default Paragraph Font"/>
     <w:uiPriority w:val="1"/>
+    <w:semiHidden/>
     <w:unhideWhenUsed/>
   </w:style>
   <w:style w:type="table" w:default="1" w:styleId="TableNormal">
@@ -25591,15 +25449,6 @@
 </file>
 
 <file path=customXml/item2.xml><?xml version="1.0" encoding="utf-8"?>
-<?mso-contentType ?>
-<FormTemplates xmlns="http://schemas.microsoft.com/sharepoint/v3/contenttype/forms">
-  <Display>DocumentLibraryForm</Display>
-  <Edit>DocumentLibraryForm</Edit>
-  <New>DocumentLibraryForm</New>
-</FormTemplates>
-</file>
-
-<file path=customXml/item3.xml><?xml version="1.0" encoding="utf-8"?>
 <ct:contentTypeSchema xmlns:ct="http://schemas.microsoft.com/office/2006/metadata/contentType" xmlns:ma="http://schemas.microsoft.com/office/2006/metadata/properties/metaAttributes" ct:_="" ma:_="" ma:contentTypeName="Document" ma:contentTypeID="0x01010034A13022AF78C740B5D240516DB5F374" ma:contentTypeVersion="0" ma:contentTypeDescription="Create a new document." ma:contentTypeScope="" ma:versionID="8eedfc40d5eb1a5b115d053a69f6f117">
   <xsd:schema xmlns:xsd="http://www.w3.org/2001/XMLSchema" xmlns:p="http://schemas.microsoft.com/office/2006/metadata/properties" targetNamespace="http://schemas.microsoft.com/office/2006/metadata/properties" ma:root="true" ma:fieldsID="4aeb20c0e3442673af7ee10786458764">
     <xsd:element name="properties">
@@ -25646,6 +25495,15 @@
     </xsd:complexType>
   </xsd:schema>
 </ct:contentTypeSchema>
+</file>
+
+<file path=customXml/item3.xml><?xml version="1.0" encoding="utf-8"?>
+<?mso-contentType ?>
+<FormTemplates xmlns="http://schemas.microsoft.com/sharepoint/v3/contenttype/forms">
+  <Display>DocumentLibraryForm</Display>
+  <Edit>DocumentLibraryForm</Edit>
+  <New>DocumentLibraryForm</New>
+</FormTemplates>
 </file>
 
 <file path=customXml/item4.xml><?xml version="1.0" encoding="utf-8"?>
@@ -25700,24 +25558,16 @@
   <ds:schemaRefs>
     <ds:schemaRef ds:uri="http://purl.org/dc/dcmitype/"/>
     <ds:schemaRef ds:uri="http://purl.org/dc/terms/"/>
+    <ds:schemaRef ds:uri="http://purl.org/dc/elements/1.1/"/>
+    <ds:schemaRef ds:uri="http://schemas.microsoft.com/office/2006/metadata/properties"/>
     <ds:schemaRef ds:uri="http://www.w3.org/XML/1998/namespace"/>
     <ds:schemaRef ds:uri="http://schemas.microsoft.com/office/2006/documentManagement/types"/>
     <ds:schemaRef ds:uri="http://schemas.openxmlformats.org/package/2006/metadata/core-properties"/>
-    <ds:schemaRef ds:uri="http://schemas.microsoft.com/office/2006/metadata/properties"/>
-    <ds:schemaRef ds:uri="http://purl.org/dc/elements/1.1/"/>
   </ds:schemaRefs>
 </ds:datastoreItem>
 </file>
 
 <file path=customXml/itemProps2.xml><?xml version="1.0" encoding="utf-8"?>
-<ds:datastoreItem xmlns:ds="http://schemas.openxmlformats.org/officeDocument/2006/customXml" ds:itemID="{3683581F-8505-4565-9D49-640898A90E31}">
-  <ds:schemaRefs>
-    <ds:schemaRef ds:uri="http://schemas.microsoft.com/sharepoint/v3/contenttype/forms"/>
-  </ds:schemaRefs>
-</ds:datastoreItem>
-</file>
-
-<file path=customXml/itemProps3.xml><?xml version="1.0" encoding="utf-8"?>
 <ds:datastoreItem xmlns:ds="http://schemas.openxmlformats.org/officeDocument/2006/customXml" ds:itemID="{CAF6E138-3BF1-4281-BE89-3B3D511E1682}">
   <ds:schemaRefs>
     <ds:schemaRef ds:uri="http://schemas.microsoft.com/office/2006/metadata/contentType"/>
@@ -25732,8 +25582,16 @@
 </ds:datastoreItem>
 </file>
 
+<file path=customXml/itemProps3.xml><?xml version="1.0" encoding="utf-8"?>
+<ds:datastoreItem xmlns:ds="http://schemas.openxmlformats.org/officeDocument/2006/customXml" ds:itemID="{3683581F-8505-4565-9D49-640898A90E31}">
+  <ds:schemaRefs>
+    <ds:schemaRef ds:uri="http://schemas.microsoft.com/sharepoint/v3/contenttype/forms"/>
+  </ds:schemaRefs>
+</ds:datastoreItem>
+</file>
+
 <file path=customXml/itemProps4.xml><?xml version="1.0" encoding="utf-8"?>
-<ds:datastoreItem xmlns:ds="http://schemas.openxmlformats.org/officeDocument/2006/customXml" ds:itemID="{A1F15229-9DF7-4663-B479-85221AACF947}">
+<ds:datastoreItem xmlns:ds="http://schemas.openxmlformats.org/officeDocument/2006/customXml" ds:itemID="{2C0ABC8E-F471-4EF9-B056-1D39BCFAA0B3}">
   <ds:schemaRefs>
     <ds:schemaRef ds:uri="http://schemas.openxmlformats.org/officeDocument/2006/bibliography"/>
   </ds:schemaRefs>

</xml_diff>

<commit_message>
updated intro for clairty (hopefully)
</commit_message>
<xml_diff>
--- a/Thesisdoc.docx
+++ b/Thesisdoc.docx
@@ -1555,8 +1555,6 @@
       <w:r>
         <w:t>.</w:t>
       </w:r>
-      <w:bookmarkStart w:id="23" w:name="_GoBack"/>
-      <w:bookmarkEnd w:id="23"/>
     </w:p>
     <w:bookmarkEnd w:id="18"/>
     <w:bookmarkEnd w:id="19"/>
@@ -1574,14 +1572,14 @@
         </w:rPr>
         <w:br w:type="page"/>
       </w:r>
-      <w:bookmarkStart w:id="24" w:name="_Toc235956761"/>
-      <w:bookmarkStart w:id="25" w:name="_Toc56095813"/>
+      <w:bookmarkStart w:id="23" w:name="_Toc235956761"/>
+      <w:bookmarkStart w:id="24" w:name="_Toc56095813"/>
       <w:r>
         <w:lastRenderedPageBreak/>
         <w:t>Table of Contents</w:t>
       </w:r>
+      <w:bookmarkEnd w:id="23"/>
       <w:bookmarkEnd w:id="24"/>
-      <w:bookmarkEnd w:id="25"/>
     </w:p>
     <w:p>
       <w:pPr>
@@ -3714,11 +3712,11 @@
       <w:pPr>
         <w:pStyle w:val="Heading1"/>
       </w:pPr>
-      <w:bookmarkStart w:id="26" w:name="_Toc56095814"/>
+      <w:bookmarkStart w:id="25" w:name="_Toc56095814"/>
       <w:r>
         <w:t>List of Figures</w:t>
       </w:r>
-      <w:bookmarkEnd w:id="26"/>
+      <w:bookmarkEnd w:id="25"/>
     </w:p>
     <w:p>
       <w:pPr>
@@ -4249,7 +4247,7 @@
       <w:pPr>
         <w:pStyle w:val="Heading1"/>
       </w:pPr>
-      <w:bookmarkStart w:id="27" w:name="_Toc56095815"/>
+      <w:bookmarkStart w:id="26" w:name="_Toc56095815"/>
       <w:r>
         <w:t>I.  Introduction</w:t>
       </w:r>
@@ -4271,698 +4269,456 @@
       <w:bookmarkEnd w:id="15"/>
       <w:bookmarkEnd w:id="16"/>
       <w:bookmarkEnd w:id="17"/>
+      <w:bookmarkEnd w:id="26"/>
+    </w:p>
+    <w:p>
+      <w:pPr>
+        <w:ind w:firstLine="720"/>
+      </w:pPr>
+      <w:r>
+        <w:t xml:space="preserve">Computer </w:t>
+      </w:r>
+      <w:r>
+        <w:t xml:space="preserve">training-based </w:t>
+      </w:r>
+      <w:r>
+        <w:t xml:space="preserve">simulations are important </w:t>
+      </w:r>
+      <w:r>
+        <w:t xml:space="preserve">tools for the military. </w:t>
+      </w:r>
+      <w:r>
+        <w:t xml:space="preserve">They </w:t>
+      </w:r>
+      <w:r>
+        <w:t>are used in order to</w:t>
+      </w:r>
+      <w:r>
+        <w:t xml:space="preserve"> prepare all servicemen and </w:t>
+      </w:r>
+      <w:r>
+        <w:t>service</w:t>
+      </w:r>
+      <w:r>
+        <w:t>women</w:t>
+      </w:r>
+      <w:r>
+        <w:t xml:space="preserve"> for a possible </w:t>
+      </w:r>
+      <w:r>
+        <w:t xml:space="preserve">conflict and </w:t>
+      </w:r>
+      <w:r>
+        <w:lastRenderedPageBreak/>
+        <w:t>prac</w:t>
+      </w:r>
+      <w:r>
+        <w:t>tice</w:t>
+      </w:r>
+      <w:r>
+        <w:t xml:space="preserve"> strategies </w:t>
+      </w:r>
+      <w:r>
+        <w:t xml:space="preserve">that hope to </w:t>
+      </w:r>
+      <w:r>
+        <w:t xml:space="preserve">achieve a positive outcome during a real-life </w:t>
+      </w:r>
+      <w:r>
+        <w:t>conflic</w:t>
+      </w:r>
+      <w:r>
+        <w:t>t</w:t>
+      </w:r>
+      <w:r>
+        <w:t xml:space="preserve"> [29]</w:t>
+      </w:r>
+      <w:r>
+        <w:t xml:space="preserve">.  Purssian Field Marshal </w:t>
+      </w:r>
+      <w:r>
+        <w:t>Helmuth von Moltke</w:t>
+      </w:r>
+      <w:r>
+        <w:t xml:space="preserve">, regarded </w:t>
+      </w:r>
+      <w:r>
+        <w:t xml:space="preserve">as </w:t>
+      </w:r>
+      <w:r>
+        <w:t>the grandfather of the modern military simulations,</w:t>
+      </w:r>
+      <w:r>
+        <w:t xml:space="preserve"> once </w:t>
+      </w:r>
+      <w:r>
+        <w:t>asserted that</w:t>
+      </w:r>
+      <w:r>
+        <w:t xml:space="preserve"> </w:t>
+      </w:r>
+      <w:r>
+        <w:t>“</w:t>
+      </w:r>
+      <w:r>
+        <w:rPr>
+          <w:iCs/>
+        </w:rPr>
+        <w:t>No Battle Plan Survives Contact with the Enemy</w:t>
+      </w:r>
+      <w:r>
+        <w:t xml:space="preserve">” [29]. </w:t>
+      </w:r>
+      <w:r>
+        <w:t xml:space="preserve">This assertion </w:t>
+      </w:r>
+      <w:r>
+        <w:t>on</w:t>
+      </w:r>
+      <w:r>
+        <w:t xml:space="preserve">ly reinforces the need to train, and </w:t>
+      </w:r>
+      <w:r>
+        <w:t>simulations</w:t>
+      </w:r>
+      <w:r>
+        <w:t xml:space="preserve"> are an effective method of training</w:t>
+      </w:r>
+      <w:r>
+        <w:t>.</w:t>
+      </w:r>
+    </w:p>
+    <w:p>
+      <w:pPr>
+        <w:ind w:firstLine="720"/>
+      </w:pPr>
+      <w:r>
+        <w:t xml:space="preserve">The reasons to use a </w:t>
+      </w:r>
+      <w:r>
+        <w:t xml:space="preserve">virtual </w:t>
+      </w:r>
+      <w:r>
+        <w:t xml:space="preserve">computer simulation over real-life simulation is because it is less expensive, more accessible, more versatile, and completely safe. Virtual simulations are less expensive because you do not have vehicles, like airplanes, burning gas and requiring manpower, like maintenance. They are more accessible because all you need is a </w:t>
+      </w:r>
+      <w:r>
+        <w:t xml:space="preserve">capable </w:t>
+      </w:r>
+      <w:r>
+        <w:t>computer to use it. They are more versatile because you can simulate scenarios that might not be possible to put together in real-life. And finally, they are completely safe because users cannot hurt themselves.</w:t>
+      </w:r>
+    </w:p>
+    <w:p>
+      <w:pPr>
+        <w:ind w:firstLine="720"/>
+      </w:pPr>
+      <w:r>
+        <w:t xml:space="preserve"> </w:t>
+      </w:r>
+      <w:r>
+        <w:t>Today, military</w:t>
+      </w:r>
+      <w:r>
+        <w:t xml:space="preserve"> </w:t>
+      </w:r>
+      <w:r>
+        <w:t xml:space="preserve">computer training-based simulations </w:t>
+      </w:r>
+      <w:r>
+        <w:t>exist to simulate everything that could take place at war</w:t>
+      </w:r>
+      <w:r>
+        <w:t xml:space="preserve">, </w:t>
+      </w:r>
+      <w:r>
+        <w:t xml:space="preserve">such as battle planning or individual pilot training. </w:t>
+      </w:r>
+      <w:r>
+        <w:t>The simulation software used is often written using the Object-Oriented Programming (OOP)</w:t>
+      </w:r>
+      <w:r>
+        <w:t xml:space="preserve"> paradigm. But there is an alternative</w:t>
+      </w:r>
+      <w:r>
+        <w:t>, modern</w:t>
+      </w:r>
+      <w:r>
+        <w:t xml:space="preserve"> paradigm, called </w:t>
+      </w:r>
+      <w:r>
+        <w:t>Data-Oriented Design (DOD)</w:t>
+      </w:r>
+      <w:r>
+        <w:t>, that provides some powerful benefits over OOP</w:t>
+      </w:r>
+      <w:r>
+        <w:t>, and that we will explore in this thesis</w:t>
+      </w:r>
+      <w:r>
+        <w:t xml:space="preserve"> as it relates to flight simulation</w:t>
+      </w:r>
+      <w:r>
+        <w:t xml:space="preserve">. Specifically, we will discuss an implementation of DOD, called the </w:t>
+      </w:r>
+      <w:r>
+        <w:t>Entity Component Sy</w:t>
+      </w:r>
+      <w:r>
+        <w:t xml:space="preserve">stem (ECS) architecture. ECS is a </w:t>
+      </w:r>
+      <w:r>
+        <w:t>programming design</w:t>
+      </w:r>
+      <w:r>
+        <w:t xml:space="preserve"> architecture that is </w:t>
+      </w:r>
+      <w:r>
+        <w:t>primarily</w:t>
+      </w:r>
+      <w:r>
+        <w:t xml:space="preserve"> used in the video game industry to design game engines.</w:t>
+      </w:r>
+      <w:r>
+        <w:t xml:space="preserve"> But simulations are similar enough to games to be able to take advantage of this architecture.</w:t>
+      </w:r>
+      <w:r>
+        <w:t xml:space="preserve"> </w:t>
+      </w:r>
+      <w:r>
+        <w:t xml:space="preserve">In this thesis, the leveraging of the ECS design in a military oriented simulation is of particular interest because it has never been done before. The ECS </w:t>
+      </w:r>
+      <w:r>
+        <w:lastRenderedPageBreak/>
+        <w:t>architecture is simply a new way of organizing data, alternatively to using OOP to organize data</w:t>
+      </w:r>
+      <w:r>
+        <w:t>.</w:t>
+      </w:r>
+      <w:r>
+        <w:t xml:space="preserve"> Where OOP relies on hierarchies of data, ECS relies on compartmentalization of data, where data content and its functionality on the data is separated. Notably, Unity</w:t>
+      </w:r>
+      <w:r>
+        <w:t xml:space="preserve">, </w:t>
+      </w:r>
+      <w:r>
+        <w:t>a platform for creating and operating real-time 3D games.  uses an ECS architecture in its game engine</w:t>
+      </w:r>
+      <w:r>
+        <w:t xml:space="preserve"> [15]</w:t>
+      </w:r>
+      <w:r>
+        <w:t xml:space="preserve">. The massively popular battle royale game </w:t>
+      </w:r>
+      <w:r>
+        <w:rPr>
+          <w:i/>
+        </w:rPr>
+        <w:t>Fall Guys: Ultimate Knockout</w:t>
+      </w:r>
+      <w:r>
+        <w:t xml:space="preserve">, for example, was created with Unity, which relies on the ECS design [16]. </w:t>
+      </w:r>
+      <w:r>
+        <w:t>The ECS architecture,</w:t>
+      </w:r>
+      <w:r>
+        <w:t xml:space="preserve"> which is discussed in more detail in Chapter 2, leads to code that is more reusable, readable, and performant. But we will also discus</w:t>
+      </w:r>
+      <w:r>
+        <w:t xml:space="preserve">s any possible pitfalls in </w:t>
+      </w:r>
+      <w:r>
+        <w:t>software created</w:t>
+      </w:r>
+      <w:r>
+        <w:t xml:space="preserve"> as an ECS.</w:t>
+      </w:r>
+    </w:p>
+    <w:p>
+      <w:pPr>
+        <w:ind w:firstLine="720"/>
+      </w:pPr>
+      <w:r>
+        <w:t xml:space="preserve"> </w:t>
+      </w:r>
+      <w:r>
+        <w:t>I</w:t>
+      </w:r>
+      <w:r>
+        <w:t xml:space="preserve">n this </w:t>
+      </w:r>
+      <w:r>
+        <w:t>thesis,</w:t>
+      </w:r>
+      <w:r>
+        <w:t xml:space="preserve"> we focus on</w:t>
+      </w:r>
+      <w:r>
+        <w:t xml:space="preserve"> </w:t>
+      </w:r>
+      <w:r>
+        <w:t xml:space="preserve">the </w:t>
+      </w:r>
+      <w:r>
+        <w:t xml:space="preserve">research and </w:t>
+      </w:r>
+      <w:r>
+        <w:t xml:space="preserve">development of </w:t>
+      </w:r>
+      <w:r>
+        <w:t xml:space="preserve">3-Dimensional (3D) </w:t>
+      </w:r>
+      <w:r>
+        <w:t>flight dynamics model (FDM)</w:t>
+      </w:r>
+      <w:r>
+        <w:t>.</w:t>
+      </w:r>
+      <w:r>
+        <w:t xml:space="preserve"> This is the</w:t>
+      </w:r>
+      <w:r>
+        <w:t xml:space="preserve"> </w:t>
+      </w:r>
+      <w:r>
+        <w:t xml:space="preserve">important </w:t>
+      </w:r>
+      <w:r>
+        <w:t xml:space="preserve">piece </w:t>
+      </w:r>
+      <w:r>
+        <w:t>of</w:t>
+      </w:r>
+      <w:r>
+        <w:t xml:space="preserve"> a</w:t>
+      </w:r>
+      <w:r>
+        <w:t xml:space="preserve"> </w:t>
+      </w:r>
+      <w:r>
+        <w:t xml:space="preserve">flight simulation </w:t>
+      </w:r>
+      <w:r>
+        <w:t xml:space="preserve">software </w:t>
+      </w:r>
+      <w:r>
+        <w:t xml:space="preserve">that </w:t>
+      </w:r>
+      <w:r>
+        <w:t xml:space="preserve">actually </w:t>
+      </w:r>
+      <w:r>
+        <w:t>calculates how an airplane should fly in r</w:t>
+      </w:r>
+      <w:r>
+        <w:t>eal-life</w:t>
+      </w:r>
+      <w:r>
+        <w:t xml:space="preserve"> and is </w:t>
+      </w:r>
+      <w:r>
+        <w:t xml:space="preserve">essentially all of the math </w:t>
+      </w:r>
+      <w:r>
+        <w:t>that makes an airplane act like an airplane.</w:t>
+      </w:r>
+      <w:r>
+        <w:t xml:space="preserve"> </w:t>
+      </w:r>
+      <w:r>
+        <w:t>As a plane is flying, many things are happening. The pilot of the airplane, or in this case, the simulation user, could be deciding to accelerate, turn, and change altitude, sometimes all at once. With t</w:t>
+      </w:r>
+      <w:r>
+        <w:t>h</w:t>
+      </w:r>
+      <w:r>
+        <w:t>at user input</w:t>
+      </w:r>
+      <w:r>
+        <w:t>, t</w:t>
+      </w:r>
+      <w:r>
+        <w:t>he FDM</w:t>
+      </w:r>
+      <w:r>
+        <w:t xml:space="preserve"> </w:t>
+      </w:r>
+      <w:r>
+        <w:t>calculate</w:t>
+      </w:r>
+      <w:r>
+        <w:t>s</w:t>
+      </w:r>
+      <w:r>
+        <w:t xml:space="preserve"> and determine</w:t>
+      </w:r>
+      <w:r>
+        <w:t>s</w:t>
+      </w:r>
+      <w:r>
+        <w:t xml:space="preserve"> how the plane </w:t>
+      </w:r>
+      <w:r>
+        <w:t>should</w:t>
+      </w:r>
+      <w:r>
+        <w:t xml:space="preserve"> react</w:t>
+      </w:r>
+      <w:r>
+        <w:t>, while taking into account external forces, like gravity</w:t>
+      </w:r>
+      <w:r>
+        <w:t>, as well as the physical properties of the airplane</w:t>
+      </w:r>
+      <w:r>
+        <w:t xml:space="preserve">. </w:t>
+      </w:r>
+      <w:r>
+        <w:t xml:space="preserve">Although the software engineering of FDMs has been solved, and the math to mimic realistic physics is a standard practice, this thesis describes building a FDM that is unlike any other in terms of how the code is organized as an ECS. </w:t>
+      </w:r>
+      <w:r>
+        <w:t xml:space="preserve">The term FDM will be used when referring more specifically to the physics piece of the </w:t>
+      </w:r>
+      <w:r>
+        <w:t xml:space="preserve">whole flight </w:t>
+      </w:r>
+      <w:r>
+        <w:t>simulator.</w:t>
+      </w:r>
+      <w:r>
+        <w:t xml:space="preserve"> </w:t>
+      </w:r>
+    </w:p>
+    <w:p>
+      <w:pPr>
+        <w:ind w:firstLine="720"/>
+      </w:pPr>
+      <w:r>
+        <w:t xml:space="preserve">To actually implement the ECS architecture in a FDM, the </w:t>
+      </w:r>
+      <w:r>
+        <w:t>Rust programming language</w:t>
+      </w:r>
+      <w:r>
+        <w:t xml:space="preserve"> was chosen</w:t>
+      </w:r>
+      <w:bookmarkStart w:id="27" w:name="_GoBack"/>
       <w:bookmarkEnd w:id="27"/>
-    </w:p>
-    <w:p>
-      <w:pPr>
-        <w:ind w:firstLine="720"/>
-      </w:pPr>
-      <w:r>
-        <w:t xml:space="preserve">Computer </w:t>
-      </w:r>
-      <w:r>
-        <w:t xml:space="preserve">training-based </w:t>
-      </w:r>
-      <w:r>
-        <w:t xml:space="preserve">simulations are important </w:t>
-      </w:r>
-      <w:r>
-        <w:t xml:space="preserve">tools for the military. </w:t>
-      </w:r>
-      <w:r>
-        <w:t xml:space="preserve">They </w:t>
-      </w:r>
-      <w:r>
-        <w:t xml:space="preserve">are used in order to be prepare all servicemen and </w:t>
-      </w:r>
-      <w:r>
-        <w:t>service</w:t>
-      </w:r>
-      <w:r>
-        <w:t>women</w:t>
-      </w:r>
-      <w:r>
-        <w:t xml:space="preserve"> for a possible conflict. </w:t>
+      <w:r>
+        <w:t>.</w:t>
+      </w:r>
+      <w:r>
+        <w:t xml:space="preserve"> Rust, </w:t>
+      </w:r>
+      <w:r>
+        <w:t>created in 2</w:t>
+      </w:r>
+      <w:r>
+        <w:t xml:space="preserve">015, introduces a combination of important </w:t>
       </w:r>
       <w:r>
         <w:lastRenderedPageBreak/>
-        <w:t>Through training with computer sim</w:t>
-      </w:r>
-      <w:r>
-        <w:t xml:space="preserve">ulations, the military </w:t>
-      </w:r>
-      <w:r>
-        <w:t xml:space="preserve">practices strategies </w:t>
-      </w:r>
-      <w:r>
-        <w:t xml:space="preserve">that hope to </w:t>
-      </w:r>
-      <w:r>
-        <w:t xml:space="preserve">achieve a positive outcome during a real-life </w:t>
-      </w:r>
-      <w:r>
-        <w:t>conflic</w:t>
-      </w:r>
-      <w:r>
-        <w:t>t</w:t>
-      </w:r>
-      <w:r>
-        <w:t xml:space="preserve"> [29]</w:t>
-      </w:r>
-      <w:r>
-        <w:t xml:space="preserve">.  Purssian Field Marshal </w:t>
-      </w:r>
-      <w:r>
-        <w:t>Helmuth von Moltke</w:t>
-      </w:r>
-      <w:r>
-        <w:t xml:space="preserve">, regarded </w:t>
-      </w:r>
-      <w:r>
-        <w:t xml:space="preserve">as </w:t>
-      </w:r>
-      <w:r>
-        <w:t>the grandfather of the modern military simulations,</w:t>
-      </w:r>
-      <w:r>
-        <w:t xml:space="preserve"> once </w:t>
-      </w:r>
-      <w:r>
-        <w:t>asserted that</w:t>
-      </w:r>
-      <w:r>
-        <w:t xml:space="preserve"> </w:t>
-      </w:r>
-      <w:r>
-        <w:t>“</w:t>
-      </w:r>
-      <w:r>
-        <w:rPr>
-          <w:iCs/>
-        </w:rPr>
-        <w:t>No Battle Plan Survives Contact with the Enemy</w:t>
-      </w:r>
-      <w:r>
-        <w:t xml:space="preserve">” [29]. </w:t>
-      </w:r>
-      <w:r>
-        <w:t xml:space="preserve">This assertion, however, </w:t>
-      </w:r>
-      <w:r>
-        <w:t>only reinforces the need to train with simulations.</w:t>
-      </w:r>
-    </w:p>
-    <w:p>
-      <w:pPr>
-        <w:ind w:firstLine="720"/>
-      </w:pPr>
-      <w:r>
-        <w:t xml:space="preserve">The reasons to use a </w:t>
-      </w:r>
-      <w:r>
-        <w:t xml:space="preserve">virtual </w:t>
-      </w:r>
-      <w:r>
-        <w:t>computer simulation over real-life simulation is because it is less expensive, more accessible, more versatile, and completely safe. Virtual simulations are less expensive because you do not have vehicles, like airplanes, burning gas and requiring manpower, like maintenance. They are more accessible because all you need is a computer to use it. They are more versatile because you can simulate scenarios that might not be possible to put together in real-life. And finally, they are completely safe because users cannot hurt themselves.</w:t>
-      </w:r>
-    </w:p>
-    <w:p>
-      <w:pPr>
-        <w:ind w:firstLine="720"/>
-      </w:pPr>
-      <w:r>
-        <w:t xml:space="preserve"> </w:t>
-      </w:r>
-      <w:r>
-        <w:t>Today, military</w:t>
-      </w:r>
-      <w:r>
-        <w:t xml:space="preserve"> </w:t>
-      </w:r>
-      <w:r>
-        <w:t xml:space="preserve">computer training-based simulations </w:t>
-      </w:r>
-      <w:r>
-        <w:t>exist to simulate everything that could take place at war</w:t>
-      </w:r>
-      <w:r>
-        <w:t>, such as troops on the ground</w:t>
-      </w:r>
-      <w:r>
-        <w:t xml:space="preserve">. </w:t>
-      </w:r>
-      <w:r>
-        <w:t>But i</w:t>
-      </w:r>
-      <w:r>
-        <w:t xml:space="preserve">n this </w:t>
-      </w:r>
-      <w:r>
-        <w:t>thesis,</w:t>
-      </w:r>
-      <w:r>
-        <w:t xml:space="preserve"> we focus on</w:t>
-      </w:r>
-      <w:r>
-        <w:t xml:space="preserve"> computer-based </w:t>
-      </w:r>
-      <w:r>
-        <w:t xml:space="preserve">3-Dimensional (3D) </w:t>
-      </w:r>
-      <w:r>
-        <w:t xml:space="preserve">flight simulations that </w:t>
-      </w:r>
-      <w:r>
-        <w:t xml:space="preserve">can </w:t>
-      </w:r>
-      <w:r>
-        <w:t xml:space="preserve">simulate </w:t>
-      </w:r>
-      <w:r>
-        <w:t xml:space="preserve">multiple </w:t>
-      </w:r>
-      <w:r>
-        <w:t>airplanes.</w:t>
-      </w:r>
-      <w:r>
-        <w:t xml:space="preserve"> </w:t>
-      </w:r>
-      <w:r>
-        <w:t xml:space="preserve">These </w:t>
-      </w:r>
-      <w:r>
-        <w:t xml:space="preserve">kinds of </w:t>
-      </w:r>
-      <w:r>
-        <w:t xml:space="preserve">simulations are not only used for </w:t>
-      </w:r>
-      <w:r>
-        <w:t xml:space="preserve">full-scale </w:t>
-      </w:r>
-      <w:r>
-        <w:t xml:space="preserve">aerial </w:t>
-      </w:r>
-      <w:r>
-        <w:t>bat</w:t>
-      </w:r>
-      <w:r>
-        <w:t xml:space="preserve">tle planning, but also to sharpen </w:t>
-      </w:r>
-      <w:r>
-        <w:t xml:space="preserve">an individual </w:t>
-      </w:r>
-      <w:r>
-        <w:t>pilot’s</w:t>
-      </w:r>
-      <w:r>
-        <w:t xml:space="preserve"> skills</w:t>
-      </w:r>
-      <w:r>
-        <w:t xml:space="preserve">. </w:t>
-      </w:r>
-    </w:p>
-    <w:p>
-      <w:pPr>
-        <w:ind w:firstLine="720"/>
-      </w:pPr>
-      <w:r>
-        <w:t>The</w:t>
-      </w:r>
-      <w:r>
-        <w:t xml:space="preserve"> piece </w:t>
-      </w:r>
-      <w:r>
-        <w:t>of a</w:t>
-      </w:r>
-      <w:r>
-        <w:t xml:space="preserve"> flight simulation </w:t>
-      </w:r>
-      <w:r>
-        <w:t xml:space="preserve">software </w:t>
-      </w:r>
-      <w:r>
-        <w:t xml:space="preserve">that </w:t>
-      </w:r>
-      <w:r>
-        <w:t xml:space="preserve">actually </w:t>
-      </w:r>
-      <w:r>
-        <w:t>calculates how an airplane should fly in r</w:t>
-      </w:r>
-      <w:r>
-        <w:t>eal-life</w:t>
-      </w:r>
-      <w:r>
-        <w:t xml:space="preserve"> is </w:t>
-      </w:r>
-      <w:r>
-        <w:t xml:space="preserve">referred to as a flight dynamics model (FDM), which is essentially all of the math </w:t>
-      </w:r>
-      <w:r>
-        <w:t>that makes an airplane act like an airplane.</w:t>
-      </w:r>
-      <w:r>
-        <w:t xml:space="preserve"> </w:t>
-      </w:r>
-      <w:r>
-        <w:t>As a plane is flying, many things are happening. The pilot of the airplane, or in this case, the simulation user, could be deciding to accelerate, turn, and change altitude, sometimes all at once. With t</w:t>
-      </w:r>
-      <w:r>
-        <w:t>h</w:t>
-      </w:r>
-      <w:r>
-        <w:t>at user input</w:t>
-      </w:r>
-      <w:r>
-        <w:t>, t</w:t>
-      </w:r>
-      <w:r>
-        <w:t>he FDM</w:t>
-      </w:r>
-      <w:r>
-        <w:t xml:space="preserve"> </w:t>
-      </w:r>
-      <w:r>
-        <w:t>calculate</w:t>
-      </w:r>
-      <w:r>
-        <w:t>s</w:t>
-      </w:r>
-      <w:r>
-        <w:t xml:space="preserve"> and determine</w:t>
-      </w:r>
-      <w:r>
-        <w:t>s</w:t>
-      </w:r>
-      <w:r>
-        <w:t xml:space="preserve"> how the plane </w:t>
-      </w:r>
-      <w:r>
-        <w:t>should</w:t>
-      </w:r>
-      <w:r>
-        <w:t xml:space="preserve"> react</w:t>
-      </w:r>
-      <w:r>
-        <w:t xml:space="preserve">, while </w:t>
-      </w:r>
-      <w:r>
-        <w:lastRenderedPageBreak/>
-        <w:t>taking into account external forces, like gravity</w:t>
-      </w:r>
-      <w:r>
-        <w:t>, as well as the physical properties of the airplane</w:t>
-      </w:r>
-      <w:r>
-        <w:t xml:space="preserve">. </w:t>
-      </w:r>
-      <w:r>
-        <w:t xml:space="preserve">The term FDM will be used when referring more specifically to the physics piece of the </w:t>
-      </w:r>
-      <w:r>
-        <w:t xml:space="preserve">whole flight </w:t>
-      </w:r>
-      <w:r>
-        <w:t>simulator.</w:t>
-      </w:r>
-      <w:r>
-        <w:t xml:space="preserve"> </w:t>
-      </w:r>
-    </w:p>
-    <w:p>
-      <w:pPr>
-        <w:ind w:firstLine="720"/>
-      </w:pPr>
-      <w:r>
-        <w:t xml:space="preserve">Although the </w:t>
-      </w:r>
-      <w:r>
-        <w:t xml:space="preserve">software engineering of </w:t>
-      </w:r>
-      <w:r>
-        <w:t>FDM</w:t>
-      </w:r>
-      <w:r>
-        <w:t>s</w:t>
-      </w:r>
-      <w:r>
-        <w:t xml:space="preserve"> </w:t>
-      </w:r>
-      <w:r>
-        <w:t>has been solved</w:t>
-      </w:r>
-      <w:r>
-        <w:t>,</w:t>
-      </w:r>
-      <w:r>
-        <w:t xml:space="preserve"> and</w:t>
-      </w:r>
-      <w:r>
-        <w:t xml:space="preserve"> the </w:t>
-      </w:r>
-      <w:r>
-        <w:t xml:space="preserve">math to mimic realistic physics is a standard practice, </w:t>
-      </w:r>
-      <w:r>
-        <w:t>th</w:t>
-      </w:r>
-      <w:r>
-        <w:t>is thesis describes building a</w:t>
-      </w:r>
-      <w:r>
-        <w:t xml:space="preserve"> FDM </w:t>
-      </w:r>
-      <w:r>
-        <w:t>that</w:t>
-      </w:r>
-      <w:r>
-        <w:t xml:space="preserve"> is unlike any other</w:t>
-      </w:r>
-      <w:r>
-        <w:t xml:space="preserve"> in terms of how the code is organized</w:t>
-      </w:r>
-      <w:r>
-        <w:t xml:space="preserve">. </w:t>
-      </w:r>
-      <w:r>
-        <w:t xml:space="preserve">A lot of the time, </w:t>
-      </w:r>
-      <w:r>
-        <w:t xml:space="preserve">FDMs </w:t>
-      </w:r>
-      <w:r>
-        <w:t xml:space="preserve">are written in a systems level programming language, </w:t>
-      </w:r>
-      <w:r>
-        <w:t>specifically C++</w:t>
-      </w:r>
-      <w:r>
-        <w:t xml:space="preserve">, and </w:t>
-      </w:r>
-      <w:r>
-        <w:t>organized in code as an</w:t>
-      </w:r>
-      <w:r>
-        <w:t xml:space="preserve"> Object-Oriented Programming (OOP) design pattern. </w:t>
-      </w:r>
-      <w:r>
-        <w:t>But a</w:t>
-      </w:r>
-      <w:r>
-        <w:t xml:space="preserve"> military flight simulation could consist of one, or hundreds, or even thousands of airplanes flying around</w:t>
-      </w:r>
-      <w:r>
-        <w:t xml:space="preserve"> in a space</w:t>
-      </w:r>
-      <w:r>
-        <w:t>. And</w:t>
-      </w:r>
-      <w:r>
-        <w:t xml:space="preserve"> </w:t>
-      </w:r>
-      <w:r>
-        <w:t xml:space="preserve">complex </w:t>
-      </w:r>
-      <w:r>
-        <w:t xml:space="preserve">simulations </w:t>
-      </w:r>
-      <w:r>
-        <w:t xml:space="preserve">like this </w:t>
-      </w:r>
-      <w:r>
-        <w:t xml:space="preserve">which have a FDM </w:t>
-      </w:r>
-      <w:r>
-        <w:t xml:space="preserve">constructed as </w:t>
-      </w:r>
-      <w:r>
-        <w:t xml:space="preserve">OOP are missing out on some </w:t>
-      </w:r>
-      <w:r>
-        <w:t xml:space="preserve">powerful </w:t>
-      </w:r>
-      <w:r>
-        <w:t xml:space="preserve">modern features that this thesis seeks to elucidate. </w:t>
-      </w:r>
-      <w:r>
-        <w:t>This thesis expl</w:t>
-      </w:r>
-      <w:r>
-        <w:t>ores building an interactive flight simulator</w:t>
-      </w:r>
-      <w:r>
-        <w:t xml:space="preserve"> using two </w:t>
-      </w:r>
-      <w:r>
-        <w:t>alternate technologies that p</w:t>
-      </w:r>
-      <w:r>
-        <w:t>rovide some useful</w:t>
-      </w:r>
-      <w:r>
-        <w:t xml:space="preserve"> benefits over more typical programming methods. </w:t>
-      </w:r>
-    </w:p>
-    <w:p>
-      <w:pPr>
-        <w:ind w:firstLine="720"/>
-      </w:pPr>
-      <w:r>
-        <w:t>T</w:t>
-      </w:r>
-      <w:r>
-        <w:t xml:space="preserve">he first </w:t>
-      </w:r>
-      <w:r>
-        <w:t xml:space="preserve">technology </w:t>
-      </w:r>
-      <w:r>
-        <w:t xml:space="preserve">used in this thesis </w:t>
-      </w:r>
-      <w:r>
-        <w:t xml:space="preserve">is </w:t>
-      </w:r>
-      <w:r>
-        <w:t xml:space="preserve">the </w:t>
-      </w:r>
-      <w:r>
-        <w:t>Entity Component System (</w:t>
-      </w:r>
-      <w:r>
-        <w:t>ECS</w:t>
-      </w:r>
-      <w:r>
-        <w:t>)</w:t>
-      </w:r>
-      <w:r>
-        <w:t xml:space="preserve"> programming</w:t>
-      </w:r>
-      <w:r>
-        <w:t xml:space="preserve"> design</w:t>
-      </w:r>
-      <w:r>
-        <w:t xml:space="preserve"> pattern</w:t>
-      </w:r>
-      <w:r>
-        <w:t xml:space="preserve">. </w:t>
-      </w:r>
-      <w:r>
-        <w:t>In</w:t>
-      </w:r>
-      <w:r>
-        <w:t xml:space="preserve"> the gaming industry, the</w:t>
-      </w:r>
-      <w:r>
-        <w:t xml:space="preserve"> implementation of ECS in video games and simulations is </w:t>
-      </w:r>
-      <w:r>
-        <w:t>growing</w:t>
-      </w:r>
-      <w:r>
-        <w:t xml:space="preserve"> in popularity</w:t>
-      </w:r>
-      <w:r>
-        <w:t>.</w:t>
-      </w:r>
-      <w:r>
-        <w:t xml:space="preserve"> Notably, Unity uses an ECS architecture in its game engine. Unity is a platform for creating and </w:t>
-      </w:r>
-      <w:r>
-        <w:t>operating</w:t>
-      </w:r>
-      <w:r>
-        <w:t xml:space="preserve"> real-time 3D games</w:t>
-      </w:r>
-      <w:r>
-        <w:t xml:space="preserve"> [15</w:t>
-      </w:r>
-      <w:r>
-        <w:t>].</w:t>
-      </w:r>
-      <w:r>
-        <w:t xml:space="preserve"> The massively popular battle royale game </w:t>
-      </w:r>
-      <w:r>
-        <w:rPr>
-          <w:i/>
-        </w:rPr>
-        <w:t>Fall Guys: Ultimate Knockout</w:t>
-      </w:r>
-      <w:r>
-        <w:t xml:space="preserve">, for example, </w:t>
-      </w:r>
-      <w:r>
-        <w:t xml:space="preserve">was created with </w:t>
-      </w:r>
-      <w:r>
-        <w:t>Unity</w:t>
-      </w:r>
-      <w:r>
-        <w:t>, which relies on the ECS design</w:t>
-      </w:r>
-      <w:r>
-        <w:t xml:space="preserve"> [16].</w:t>
-      </w:r>
-      <w:r>
-        <w:t xml:space="preserve"> In this thesis</w:t>
-      </w:r>
-      <w:r>
-        <w:t xml:space="preserve">, the leveraging of the ECS design in a military oriented simulation is of particular interest because it has never been done before. </w:t>
-      </w:r>
-      <w:r>
-        <w:t>The ECS</w:t>
-      </w:r>
-      <w:r>
-        <w:t xml:space="preserve"> architecture is simply a</w:t>
-      </w:r>
-      <w:r>
-        <w:t xml:space="preserve"> new</w:t>
-      </w:r>
-      <w:r>
-        <w:t xml:space="preserve"> way of organizing data</w:t>
-      </w:r>
-      <w:r>
-        <w:t>, alternatively to using</w:t>
-      </w:r>
-      <w:r>
-        <w:t xml:space="preserve"> </w:t>
-      </w:r>
-      <w:r>
-        <w:t>O</w:t>
-      </w:r>
-      <w:r>
-        <w:t>bject-</w:t>
-      </w:r>
-      <w:r>
-        <w:t>Oriented Programming (</w:t>
-      </w:r>
-      <w:r>
-        <w:t>OOP</w:t>
-      </w:r>
-      <w:r>
-        <w:t>)</w:t>
-      </w:r>
-      <w:r>
-        <w:t xml:space="preserve"> to organize data.</w:t>
-      </w:r>
-      <w:r>
-        <w:t xml:space="preserve"> </w:t>
-      </w:r>
-      <w:r>
-        <w:t xml:space="preserve">ECS is </w:t>
-      </w:r>
-      <w:r>
-        <w:t xml:space="preserve">an implementation of the paradigm called the </w:t>
-      </w:r>
-      <w:r>
-        <w:t xml:space="preserve">Data-Oriented Design (DOD). </w:t>
-      </w:r>
-      <w:r>
-        <w:lastRenderedPageBreak/>
-        <w:t>Where OOP relies on</w:t>
-      </w:r>
-      <w:r>
-        <w:t xml:space="preserve"> hierarchies</w:t>
-      </w:r>
-      <w:r>
-        <w:t xml:space="preserve"> of data, ECS relies on compartmentalization of data</w:t>
-      </w:r>
-      <w:r>
-        <w:t xml:space="preserve">, where </w:t>
-      </w:r>
-      <w:r>
-        <w:t xml:space="preserve">data content and its </w:t>
-      </w:r>
-      <w:r>
-        <w:t>function</w:t>
-      </w:r>
-      <w:r>
-        <w:t>a</w:t>
-      </w:r>
-      <w:r>
-        <w:t>lity</w:t>
-      </w:r>
-      <w:r>
-        <w:t xml:space="preserve"> </w:t>
-      </w:r>
-      <w:r>
-        <w:t xml:space="preserve">on the data </w:t>
-      </w:r>
-      <w:r>
-        <w:t xml:space="preserve">are separated. </w:t>
-      </w:r>
-      <w:r>
-        <w:t xml:space="preserve">This design, which is </w:t>
-      </w:r>
-      <w:r>
-        <w:t>discussed in more detail in Chapter 2, leads to code that is more reusable, readable, and performant.</w:t>
-      </w:r>
-      <w:r>
-        <w:t xml:space="preserve"> But we will also discus</w:t>
-      </w:r>
-      <w:r>
-        <w:t xml:space="preserve">s any possible pitfalls in the </w:t>
-      </w:r>
-      <w:r>
-        <w:t xml:space="preserve">software </w:t>
-      </w:r>
-      <w:r>
-        <w:t>created</w:t>
-      </w:r>
-      <w:r>
-        <w:t>.</w:t>
-      </w:r>
-      <w:r>
-        <w:t xml:space="preserve"> </w:t>
-      </w:r>
-    </w:p>
-    <w:p>
-      <w:r>
-        <w:tab/>
-      </w:r>
-      <w:r>
-        <w:t xml:space="preserve">Along with ECS, </w:t>
-      </w:r>
-      <w:r>
-        <w:t xml:space="preserve">the second technology </w:t>
-      </w:r>
-      <w:r>
-        <w:t xml:space="preserve">choice </w:t>
-      </w:r>
-      <w:r>
-        <w:t>used in this thesis is the Rust programming language</w:t>
-      </w:r>
-      <w:r>
-        <w:t>.</w:t>
-      </w:r>
-      <w:r>
-        <w:t xml:space="preserve"> Rust, </w:t>
-      </w:r>
-      <w:r>
-        <w:t>created in 2</w:t>
-      </w:r>
-      <w:r>
-        <w:t>015, introduces a combination of important features not available in any other language. These provided features stem from two concepts that Rust focuses on: memory safety and performance. Rust will always guarantee memory safety, avoiding issues such as data races, dangling references, and buffer overflows in software. It accomplishes this safety by checking that memory is squared away and cleaned up at compile time. Other languages cannot make this guarantee becau</w:t>
+        <w:t>features not available in any other language. These provided features stem from two concepts that Rust focuses on: memory safety and performance. Rust will always guarantee memory safety, avoiding issues such as data races, dangling references, and buffer overflows in software. It accomplishes this safety by checking that memory is squared away and cleaned up at compile time. Other languages cannot make this guarantee becau</w:t>
       </w:r>
       <w:r>
         <w:t>se they rely on a highly-experienced</w:t>
@@ -5023,7 +4779,6 @@
       <w:bookmarkStart w:id="45" w:name="_Toc504131515"/>
       <w:bookmarkStart w:id="46" w:name="_Toc56095816"/>
       <w:r>
-        <w:lastRenderedPageBreak/>
         <w:t>1.1</w:t>
       </w:r>
       <w:r>
@@ -5168,7 +4923,11 @@
         <w:t xml:space="preserve"> in hierarchies</w:t>
       </w:r>
       <w:r>
-        <w:t xml:space="preserve"> can cause a mess when trying to modify</w:t>
+        <w:t xml:space="preserve"> </w:t>
+      </w:r>
+      <w:r>
+        <w:lastRenderedPageBreak/>
+        <w:t>can cause a mess when trying to modify</w:t>
       </w:r>
       <w:r>
         <w:t xml:space="preserve"> or add</w:t>
@@ -5379,7 +5138,6 @@
         <w:ind w:firstLine="0"/>
       </w:pPr>
       <w:r>
-        <w:lastRenderedPageBreak/>
         <w:t>(is the mention of rust</w:t>
       </w:r>
       <w:r>
@@ -5447,7 +5205,11 @@
         <w:t xml:space="preserve"> powerful and popular strategy in designing complex video game e</w:t>
       </w:r>
       <w:r>
-        <w:t>ngines, which need to process</w:t>
+        <w:t xml:space="preserve">ngines, which need to </w:t>
+      </w:r>
+      <w:r>
+        <w:lastRenderedPageBreak/>
+        <w:t>process</w:t>
       </w:r>
       <w:r>
         <w:t xml:space="preserve"> updates to large amounts of</w:t>
@@ -5567,7 +5329,6 @@
       </w:pPr>
       <w:bookmarkStart w:id="85" w:name="_Toc56095819"/>
       <w:r>
-        <w:lastRenderedPageBreak/>
         <w:t>1.4</w:t>
       </w:r>
       <w:r>
@@ -5686,6 +5447,7 @@
       <w:bookmarkEnd w:id="82"/>
       <w:bookmarkEnd w:id="83"/>
       <w:r>
+        <w:lastRenderedPageBreak/>
         <w:t>1.</w:t>
       </w:r>
       <w:r>
@@ -5798,7 +5560,6 @@
         <w:t xml:space="preserve"> accuracy, we will find out if it </w:t>
       </w:r>
       <w:r>
-        <w:lastRenderedPageBreak/>
         <w:t xml:space="preserve">replicates the </w:t>
       </w:r>
       <w:r>
@@ -5946,7 +5707,11 @@
         <w:t xml:space="preserve">. The simulator does assume that </w:t>
       </w:r>
       <w:r>
-        <w:t xml:space="preserve">FlightGear is being used as the visualization system. </w:t>
+        <w:t xml:space="preserve">FlightGear is being used as the visualization </w:t>
+      </w:r>
+      <w:r>
+        <w:lastRenderedPageBreak/>
+        <w:t xml:space="preserve">system. </w:t>
       </w:r>
       <w:r>
         <w:t>The packets being sent out by the flight simulator are configured in a specific manner for FlightGear to interpret properly</w:t>
@@ -6039,11 +5804,7 @@
         <w:pStyle w:val="BodyText"/>
       </w:pPr>
       <w:r>
-        <w:t xml:space="preserve">(if I cannot find out how to simulate multiple planes in flightgear another limitation may be that for a sim with greater than 1 airplane, there is no graphics, or at least, only the one plane can be in the flightgear world, while the others are invisible, </w:t>
-      </w:r>
-      <w:r>
-        <w:lastRenderedPageBreak/>
-        <w:t>which seems to defeat the point of the simulation</w:t>
+        <w:t>(if I cannot find out how to simulate multiple planes in flightgear another limitation may be that for a sim with greater than 1 airplane, there is no graphics, or at least, only the one plane can be in the flightgear world, while the others are invisible, which seems to defeat the point of the simulation</w:t>
       </w:r>
       <w:r>
         <w:t>. In that case collision would make sense to have because at least the console output can tell if a collision occurs)</w:t>
@@ -6152,6 +5913,7 @@
       </w:pPr>
       <w:bookmarkStart w:id="107" w:name="_Toc56095823"/>
       <w:r>
+        <w:lastRenderedPageBreak/>
         <w:t xml:space="preserve">II. </w:t>
       </w:r>
       <w:r>
@@ -6388,11 +6150,7 @@
         <w:t xml:space="preserve"> </w:t>
       </w:r>
       <w:r>
-        <w:t xml:space="preserve">Along the </w:t>
-      </w:r>
-      <w:r>
-        <w:lastRenderedPageBreak/>
-        <w:t xml:space="preserve">way, we will point out the differences between a 2D FDM and 3D FDM. </w:t>
+        <w:t xml:space="preserve">Along the way, we will point out the differences between a 2D FDM and 3D FDM. </w:t>
       </w:r>
       <w:r>
         <w:t>Each FDM, 2D and 3D</w:t>
@@ -6532,7 +6290,14 @@
         <w:rPr>
           <w:iCs/>
         </w:rPr>
-        <w:t xml:space="preserve"> Second Law of Motion says: t</w:t>
+        <w:t xml:space="preserve"> Second Law of </w:t>
+      </w:r>
+      <w:r>
+        <w:rPr>
+          <w:iCs/>
+        </w:rPr>
+        <w:lastRenderedPageBreak/>
+        <w:t>Motion says: t</w:t>
       </w:r>
       <w:r>
         <w:rPr>
@@ -6692,7 +6457,6 @@
           <w:iCs/>
           <w:noProof/>
         </w:rPr>
-        <w:lastRenderedPageBreak/>
         <w:drawing>
           <wp:inline distT="0" distB="0" distL="0" distR="0" wp14:anchorId="4E514550" wp14:editId="1EDCF252">
             <wp:extent cx="3829050" cy="1696495"/>
@@ -6918,7 +6682,14 @@
         <w:rPr>
           <w:iCs/>
         </w:rPr>
-        <w:t>The ailerons are on the outside end of the wings, and the flaps are on the inside of the wings. The elevators are on the tail, and look like small flaps. The rudder is the vertical flap on the tail</w:t>
+        <w:t xml:space="preserve">The ailerons are on the outside end of the wings, and the flaps are </w:t>
+      </w:r>
+      <w:r>
+        <w:rPr>
+          <w:iCs/>
+        </w:rPr>
+        <w:lastRenderedPageBreak/>
+        <w:t>on the inside of the wings. The elevators are on the tail, and look like small flaps. The rudder is the vertical flap on the tail</w:t>
       </w:r>
       <w:r>
         <w:rPr>
@@ -6962,7 +6733,6 @@
           <w:iCs/>
           <w:noProof/>
         </w:rPr>
-        <w:lastRenderedPageBreak/>
         <w:drawing>
           <wp:inline distT="0" distB="0" distL="0" distR="0" wp14:anchorId="1D48E89E" wp14:editId="1110AB0D">
             <wp:extent cx="3088822" cy="2667000"/>
@@ -7164,6 +6934,7 @@
         <w:rPr>
           <w:noProof/>
         </w:rPr>
+        <w:lastRenderedPageBreak/>
         <w:drawing>
           <wp:anchor distT="0" distB="0" distL="114300" distR="114300" simplePos="0" relativeHeight="251659266" behindDoc="1" locked="0" layoutInCell="1" allowOverlap="1" wp14:anchorId="38F01B51" wp14:editId="19775770">
             <wp:simplePos x="0" y="0"/>
@@ -7273,7 +7044,6 @@
         <w:jc w:val="left"/>
       </w:pPr>
       <w:r>
-        <w:lastRenderedPageBreak/>
         <w:t>2.1</w:t>
       </w:r>
       <w:r>
@@ -7455,6 +7225,7 @@
           <w:iCs/>
           <w:noProof/>
         </w:rPr>
+        <w:lastRenderedPageBreak/>
         <w:drawing>
           <wp:inline distT="0" distB="0" distL="0" distR="0" wp14:anchorId="3FB49DDB" wp14:editId="0F18B347">
             <wp:extent cx="2127250" cy="3203553"/>
@@ -7574,178 +7345,184 @@
         <w:jc w:val="left"/>
       </w:pPr>
       <w:r>
+        <w:t>2.1</w:t>
+      </w:r>
+      <w:r>
+        <w:t>.5 Coordinate Systems</w:t>
+      </w:r>
+    </w:p>
+    <w:p>
+      <w:pPr>
+        <w:ind w:firstLine="720"/>
+        <w:rPr>
+          <w:iCs/>
+        </w:rPr>
+      </w:pPr>
+      <w:r>
+        <w:rPr>
+          <w:iCs/>
+        </w:rPr>
+        <w:t xml:space="preserve">Coordinate systems are important to understand when </w:t>
+      </w:r>
+      <w:r>
+        <w:rPr>
+          <w:iCs/>
+        </w:rPr>
+        <w:t xml:space="preserve">determining the location of the airplane on the </w:t>
+      </w:r>
+      <w:r>
+        <w:rPr>
+          <w:iCs/>
+        </w:rPr>
+        <w:t xml:space="preserve">Earth. </w:t>
+      </w:r>
+      <w:r>
+        <w:rPr>
+          <w:iCs/>
+        </w:rPr>
+        <w:t>Earth-Fixed, Earth-Centered (ECEF) coordinates tell us where the plane is in relation a fixed point, which is the center of the Earth.</w:t>
+      </w:r>
+      <w:r>
+        <w:rPr>
+          <w:iCs/>
+        </w:rPr>
+        <w:t xml:space="preserve"> This is the coordinate system</w:t>
+      </w:r>
+      <w:r>
+        <w:rPr>
+          <w:iCs/>
+        </w:rPr>
+        <w:t xml:space="preserve">, represented by </w:t>
+      </w:r>
+      <w:r>
+        <w:rPr>
+          <w:iCs/>
+        </w:rPr>
+        <w:t>Cartesian coordinates (x, y, z),</w:t>
+      </w:r>
+      <w:r>
+        <w:rPr>
+          <w:iCs/>
+        </w:rPr>
+        <w:t xml:space="preserve"> used in the FDMs</w:t>
+      </w:r>
+      <w:r>
+        <w:rPr>
+          <w:iCs/>
+        </w:rPr>
+        <w:t xml:space="preserve"> [25]</w:t>
+      </w:r>
+      <w:r>
+        <w:rPr>
+          <w:iCs/>
+        </w:rPr>
+        <w:t>.</w:t>
+      </w:r>
+      <w:r>
+        <w:rPr>
+          <w:iCs/>
+        </w:rPr>
+        <w:t xml:space="preserve"> However, i</w:t>
+      </w:r>
+      <w:r>
+        <w:t>t is important to realize</w:t>
+      </w:r>
+      <w:r>
+        <w:t xml:space="preserve"> that FlightGear, the visual system</w:t>
+      </w:r>
+      <w:r>
+        <w:t>, describes</w:t>
+      </w:r>
+      <w:r>
+        <w:t xml:space="preserve"> an airplan</w:t>
+      </w:r>
+      <w:r>
+        <w:t>e on</w:t>
+      </w:r>
+      <w:r>
+        <w:t xml:space="preserve"> Earth </w:t>
+      </w:r>
+      <w:r>
+        <w:t>with the</w:t>
+      </w:r>
+      <w:r>
+        <w:t xml:space="preserve"> geodetic coordinate s</w:t>
+      </w:r>
+      <w:r>
+        <w:t>ystem</w:t>
+      </w:r>
+      <w:r>
+        <w:t>, and not</w:t>
+      </w:r>
+      <w:r>
+        <w:t xml:space="preserve"> ECEF </w:t>
+      </w:r>
+      <w:r>
+        <w:t xml:space="preserve">the </w:t>
+      </w:r>
+      <w:r>
+        <w:t>coordinate</w:t>
+      </w:r>
+      <w:r>
+        <w:t xml:space="preserve"> system</w:t>
+      </w:r>
+      <w:r>
+        <w:t>.</w:t>
+      </w:r>
+      <w:r>
+        <w:t xml:space="preserve"> The geodetic coordinate system uses latitude, longitude, and altitude to represent location</w:t>
+      </w:r>
+      <w:r>
+        <w:t xml:space="preserve"> [25]</w:t>
+      </w:r>
+      <w:r>
+        <w:t xml:space="preserve">. To work around this, the ECEF coordinates calculated by the FDM need to be transformed into geodetic coordinates so that FlightGear can understand where the airplane is </w:t>
+      </w:r>
+      <w:r>
+        <w:t xml:space="preserve">located </w:t>
+      </w:r>
+      <w:r>
+        <w:t xml:space="preserve">on Earth. </w:t>
+      </w:r>
+      <w:r>
+        <w:t>To actually do the conversion</w:t>
+      </w:r>
+      <w:r>
+        <w:t xml:space="preserve"> to geodetic coordinates</w:t>
+      </w:r>
+      <w:r>
+        <w:t>, a Rust crate, called coord transforms is used in the FDM</w:t>
+      </w:r>
+      <w:r>
+        <w:t xml:space="preserve"> given the ECEF coordinates</w:t>
+      </w:r>
+      <w:r>
+        <w:t xml:space="preserve">. </w:t>
+      </w:r>
+      <w:r>
+        <w:rPr>
+          <w:iCs/>
+        </w:rPr>
+        <w:t>F</w:t>
+      </w:r>
+      <w:r>
+        <w:rPr>
+          <w:iCs/>
+        </w:rPr>
+        <w:t>igure 5</w:t>
+      </w:r>
+      <w:r>
+        <w:rPr>
+          <w:iCs/>
+        </w:rPr>
+        <w:t xml:space="preserve">, </w:t>
+      </w:r>
+      <w:r>
+        <w:rPr>
+          <w:iCs/>
+        </w:rPr>
         <w:lastRenderedPageBreak/>
-        <w:t>2.1</w:t>
-      </w:r>
-      <w:r>
-        <w:t>.5 Coordinate Systems</w:t>
-      </w:r>
-    </w:p>
-    <w:p>
-      <w:pPr>
-        <w:ind w:firstLine="720"/>
-        <w:rPr>
-          <w:iCs/>
-        </w:rPr>
-      </w:pPr>
-      <w:r>
-        <w:rPr>
-          <w:iCs/>
-        </w:rPr>
-        <w:t xml:space="preserve">Coordinate systems are important to understand when </w:t>
-      </w:r>
-      <w:r>
-        <w:rPr>
-          <w:iCs/>
-        </w:rPr>
-        <w:t xml:space="preserve">determining the location of the airplane on the </w:t>
-      </w:r>
-      <w:r>
-        <w:rPr>
-          <w:iCs/>
-        </w:rPr>
-        <w:t xml:space="preserve">Earth. </w:t>
-      </w:r>
-      <w:r>
-        <w:rPr>
-          <w:iCs/>
-        </w:rPr>
-        <w:t>Earth-Fixed, Earth-Centered (ECEF) coordinates tell us where the plane is in relation a fixed point, which is the center of the Earth.</w:t>
-      </w:r>
-      <w:r>
-        <w:rPr>
-          <w:iCs/>
-        </w:rPr>
-        <w:t xml:space="preserve"> This is the coordinate system</w:t>
-      </w:r>
-      <w:r>
-        <w:rPr>
-          <w:iCs/>
-        </w:rPr>
-        <w:t xml:space="preserve">, represented by </w:t>
-      </w:r>
-      <w:r>
-        <w:rPr>
-          <w:iCs/>
-        </w:rPr>
-        <w:t>Cartesian coordinates (x, y, z),</w:t>
-      </w:r>
-      <w:r>
-        <w:rPr>
-          <w:iCs/>
-        </w:rPr>
-        <w:t xml:space="preserve"> used in the FDMs</w:t>
-      </w:r>
-      <w:r>
-        <w:rPr>
-          <w:iCs/>
-        </w:rPr>
-        <w:t xml:space="preserve"> [25]</w:t>
-      </w:r>
-      <w:r>
-        <w:rPr>
-          <w:iCs/>
-        </w:rPr>
-        <w:t>.</w:t>
-      </w:r>
-      <w:r>
-        <w:rPr>
-          <w:iCs/>
-        </w:rPr>
-        <w:t xml:space="preserve"> However, i</w:t>
-      </w:r>
-      <w:r>
-        <w:t>t is important to realize</w:t>
-      </w:r>
-      <w:r>
-        <w:t xml:space="preserve"> that FlightGear, the visual system</w:t>
-      </w:r>
-      <w:r>
-        <w:t>, describes</w:t>
-      </w:r>
-      <w:r>
-        <w:t xml:space="preserve"> an airplan</w:t>
-      </w:r>
-      <w:r>
-        <w:t>e on</w:t>
-      </w:r>
-      <w:r>
-        <w:t xml:space="preserve"> Earth </w:t>
-      </w:r>
-      <w:r>
-        <w:t>with the</w:t>
-      </w:r>
-      <w:r>
-        <w:t xml:space="preserve"> geodetic coordinate s</w:t>
-      </w:r>
-      <w:r>
-        <w:t>ystem</w:t>
-      </w:r>
-      <w:r>
-        <w:t>, and not</w:t>
-      </w:r>
-      <w:r>
-        <w:t xml:space="preserve"> ECEF </w:t>
-      </w:r>
-      <w:r>
-        <w:t xml:space="preserve">the </w:t>
-      </w:r>
-      <w:r>
-        <w:t>coordinate</w:t>
-      </w:r>
-      <w:r>
-        <w:t xml:space="preserve"> system</w:t>
-      </w:r>
-      <w:r>
-        <w:t>.</w:t>
-      </w:r>
-      <w:r>
-        <w:t xml:space="preserve"> The geodetic coordinate system uses latitude, longitude, and altitude to represent location</w:t>
-      </w:r>
-      <w:r>
-        <w:t xml:space="preserve"> [25]</w:t>
-      </w:r>
-      <w:r>
-        <w:t xml:space="preserve">. To work around this, the ECEF coordinates calculated by the FDM need to be transformed into geodetic coordinates so that FlightGear can understand where the airplane is </w:t>
-      </w:r>
-      <w:r>
-        <w:t xml:space="preserve">located </w:t>
-      </w:r>
-      <w:r>
-        <w:t xml:space="preserve">on Earth. </w:t>
-      </w:r>
-      <w:r>
-        <w:t>To actually do the conversion</w:t>
-      </w:r>
-      <w:r>
-        <w:t xml:space="preserve"> to geodetic coordinates</w:t>
-      </w:r>
-      <w:r>
-        <w:t>, a Rust crate, called coord transforms is used in the FDM</w:t>
-      </w:r>
-      <w:r>
-        <w:t xml:space="preserve"> given the ECEF coordinates</w:t>
-      </w:r>
-      <w:r>
-        <w:t xml:space="preserve">. </w:t>
-      </w:r>
-      <w:r>
-        <w:rPr>
-          <w:iCs/>
-        </w:rPr>
-        <w:t>F</w:t>
-      </w:r>
-      <w:r>
-        <w:rPr>
-          <w:iCs/>
-        </w:rPr>
-        <w:t>igure 5</w:t>
-      </w:r>
-      <w:r>
-        <w:rPr>
-          <w:iCs/>
-        </w:rPr>
-        <w:t>, in the bottom-right of the figure,</w:t>
+        <w:t>in the bottom-right of the figure,</w:t>
       </w:r>
       <w:r>
         <w:rPr>
@@ -7925,7 +7702,6 @@
           <w:iCs/>
           <w:noProof/>
         </w:rPr>
-        <w:lastRenderedPageBreak/>
         <w:drawing>
           <wp:inline distT="0" distB="0" distL="0" distR="0" wp14:anchorId="1D88C221" wp14:editId="768402D0">
             <wp:extent cx="4483100" cy="2054754"/>
@@ -8210,6 +7986,7 @@
         <w:rPr>
           <w:iCs/>
         </w:rPr>
+        <w:lastRenderedPageBreak/>
         <w:t>The load, or forces</w:t>
       </w:r>
       <w:r>
@@ -8295,7 +8072,6 @@
         <w:ind w:firstLine="720"/>
       </w:pPr>
       <w:r>
-        <w:lastRenderedPageBreak/>
         <w:t>In terms of 3D, mass properties become more complicated. T</w:t>
       </w:r>
       <w:r>
@@ -8619,7 +8395,14 @@
         <w:rPr>
           <w:rFonts w:eastAsiaTheme="minorHAnsi"/>
         </w:rPr>
-        <w:t xml:space="preserve"> compared to gravity and thrust. There are many components on the airplane that affect lift and drag. </w:t>
+        <w:t xml:space="preserve"> compared to </w:t>
+      </w:r>
+      <w:r>
+        <w:rPr>
+          <w:rFonts w:eastAsiaTheme="minorHAnsi"/>
+        </w:rPr>
+        <w:lastRenderedPageBreak/>
+        <w:t xml:space="preserve">gravity and thrust. There are many components on the airplane that affect lift and drag. </w:t>
       </w:r>
       <w:r>
         <w:rPr>
@@ -8667,7 +8450,6 @@
           <w:noProof/>
           <w:szCs w:val="24"/>
         </w:rPr>
-        <w:lastRenderedPageBreak/>
         <w:drawing>
           <wp:inline distT="0" distB="0" distL="0" distR="0" wp14:anchorId="1A37CB40" wp14:editId="7AD90581">
             <wp:extent cx="2393583" cy="2038350"/>
@@ -8923,7 +8705,14 @@
         <w:rPr>
           <w:rFonts w:eastAsiaTheme="minorHAnsi"/>
         </w:rPr>
-        <w:t>, which is added to the force acting on the z axis (down). Similarly, thrust, expressed in pounds, is force added to the x axis (forward). Without thrust propulsion, the airplane cannot make lift. The thrust will change depending on the simulation users inpu</w:t>
+        <w:t xml:space="preserve">, which is added to the force acting on the z axis (down). Similarly, thrust, expressed in pounds, is force added to the x axis (forward). Without thrust propulsion, the </w:t>
+      </w:r>
+      <w:r>
+        <w:rPr>
+          <w:rFonts w:eastAsiaTheme="minorHAnsi"/>
+        </w:rPr>
+        <w:lastRenderedPageBreak/>
+        <w:t>airplane cannot make lift. The thrust will change depending on the simulation users inpu</w:t>
       </w:r>
       <w:r>
         <w:rPr>
@@ -9038,11 +8827,7 @@
         <w:t>differential equations</w:t>
       </w:r>
       <w:r>
-        <w:t xml:space="preserve"> using numerical integration algorithms [20]. The integration of the equations of motion are considered an approximation because there is always some error introduced depending on </w:t>
-      </w:r>
-      <w:r>
-        <w:lastRenderedPageBreak/>
-        <w:t xml:space="preserve">the technique chosen [14]. </w:t>
+        <w:t xml:space="preserve"> using numerical integration algorithms [20]. The integration of the equations of motion are considered an approximation because there is always some error introduced depending on the technique chosen [14]. </w:t>
       </w:r>
       <w:r>
         <w:t xml:space="preserve">Simply put, the integration of the equations of motion, given everything else talked about, approximates the future velocity and position based on the previous values from the last tick of the simulation [26].  </w:t>
@@ -9104,7 +8889,11 @@
         <w:t xml:space="preserve"> l</w:t>
       </w:r>
       <w:r>
-        <w:t>oop. The easiest way to manage the simulation loop is to just loop as fast as possible</w:t>
+        <w:t xml:space="preserve">oop. The easiest way to manage </w:t>
+      </w:r>
+      <w:r>
+        <w:lastRenderedPageBreak/>
+        <w:t>the simulation loop is to just loop as fast as possible</w:t>
       </w:r>
       <w:r>
         <w:t xml:space="preserve"> with no time step</w:t>
@@ -9158,11 +8947,7 @@
         <w:t xml:space="preserve"> </w:t>
       </w:r>
       <w:r>
-        <w:t xml:space="preserve">the program will go to sleep until it is time for the next update </w:t>
-      </w:r>
-      <w:r>
-        <w:lastRenderedPageBreak/>
-        <w:t>[32]</w:t>
+        <w:t>the program will go to sleep until it is time for the next update [32]</w:t>
       </w:r>
       <w:r>
         <w:t>.</w:t>
@@ -9312,6 +9097,7 @@
         <w:rPr>
           <w:iCs/>
         </w:rPr>
+        <w:lastRenderedPageBreak/>
         <w:tab/>
       </w:r>
     </w:p>
@@ -9439,14 +9225,7 @@
         <w:rPr>
           <w:rFonts w:eastAsiaTheme="minorHAnsi"/>
         </w:rPr>
-        <w:t xml:space="preserve">s of data about the </w:t>
-      </w:r>
-      <w:r>
-        <w:rPr>
-          <w:rFonts w:eastAsiaTheme="minorHAnsi"/>
-        </w:rPr>
-        <w:lastRenderedPageBreak/>
-        <w:t xml:space="preserve">stability and performance of an aircraft that it is modeling. Wind tunnel data analysis is an example of the kind of data needed for a high fidelity flight model. This data is not readily available and often costs hundreds of thousands of dollars [13]. </w:t>
+        <w:t xml:space="preserve">s of data about the stability and performance of an aircraft that it is modeling. Wind tunnel data analysis is an example of the kind of data needed for a high fidelity flight model. This data is not readily available and often costs hundreds of thousands of dollars [13]. </w:t>
       </w:r>
       <w:r>
         <w:t xml:space="preserve"> </w:t>
@@ -9602,6 +9381,7 @@
         <w:jc w:val="left"/>
       </w:pPr>
       <w:r>
+        <w:lastRenderedPageBreak/>
         <w:t>2.2</w:t>
       </w:r>
       <w:r>
@@ -9637,14 +9417,7 @@
         <w:rPr>
           <w:rFonts w:eastAsiaTheme="minorHAnsi"/>
         </w:rPr>
-        <w:t xml:space="preserve">The hierarchy chains that are created in game design can become too large to work with and code becomes too highly dependent on other code </w:t>
-      </w:r>
-      <w:r>
-        <w:rPr>
-          <w:rFonts w:eastAsiaTheme="minorHAnsi"/>
-        </w:rPr>
-        <w:lastRenderedPageBreak/>
-        <w:t>[10]. This makes</w:t>
+        <w:t>The hierarchy chains that are created in game design can become too large to work with and code becomes too highly dependent on other code [10]. This makes</w:t>
       </w:r>
       <w:r>
         <w:rPr>
@@ -9798,7 +9571,14 @@
         <w:rPr>
           <w:rFonts w:eastAsiaTheme="minorHAnsi"/>
         </w:rPr>
-        <w:t>You start with an Entity, which represent concrete objects in the world, like a bullet. Entities on their own are useless; they are just containers which Components can be added to. Components hold data</w:t>
+        <w:t xml:space="preserve">You start with an Entity, which represent </w:t>
+      </w:r>
+      <w:r>
+        <w:rPr>
+          <w:rFonts w:eastAsiaTheme="minorHAnsi"/>
+        </w:rPr>
+        <w:lastRenderedPageBreak/>
+        <w:t>concrete objects in the world, like a bullet. Entities on their own are useless; they are just containers which Components can be added to. Components hold data</w:t>
       </w:r>
       <w:r>
         <w:rPr>
@@ -9810,14 +9590,7 @@
         <w:rPr>
           <w:rFonts w:eastAsiaTheme="minorHAnsi"/>
         </w:rPr>
-        <w:t xml:space="preserve"> and represent a feature. For example, Position is a Component of an Entity. The Components called Position, Render, and Spawning may be added to the Bullet Entity. The mixing and matching of Components can create unique Entities. A Player Entity can be created by adding the Components Position, Render, and Health. Systems are what give functionality to an ECS architecture. A System could be created called Render, which handles all of the rendering functionality of the world. Or a System called Health could handle all of the health functions. Systems have something called a filter. Filters look for every Entity which has some combination of specified Components. </w:t>
-      </w:r>
-      <w:r>
-        <w:rPr>
-          <w:rFonts w:eastAsiaTheme="minorHAnsi"/>
-        </w:rPr>
-        <w:lastRenderedPageBreak/>
-        <w:t>For example, the Render System’s filter wants to find every Entity with the Render data Component and Position data Component. Once these Entities are found, they are returned to the Render System to perform some job on it [11]. This is this example visualized [11]:</w:t>
+        <w:t xml:space="preserve"> and represent a feature. For example, Position is a Component of an Entity. The Components called Position, Render, and Spawning may be added to the Bullet Entity. The mixing and matching of Components can create unique Entities. A Player Entity can be created by adding the Components Position, Render, and Health. Systems are what give functionality to an ECS architecture. A System could be created called Render, which handles all of the rendering functionality of the world. Or a System called Health could handle all of the health functions. Systems have something called a filter. Filters look for every Entity which has some combination of specified Components. For example, the Render System’s filter wants to find every Entity with the Render data Component and Position data Component. Once these Entities are found, they are returned to the Render System to perform some job on it [11]. This is this example visualized [11]:</w:t>
       </w:r>
     </w:p>
     <w:p>
@@ -9939,6 +9712,7 @@
         <w:rPr>
           <w:rFonts w:eastAsiaTheme="minorHAnsi"/>
         </w:rPr>
+        <w:lastRenderedPageBreak/>
         <w:t>As seen in Figure 7</w:t>
       </w:r>
       <w:r>
@@ -10133,7 +9907,6 @@
         <w:rPr>
           <w:rFonts w:eastAsiaTheme="minorHAnsi"/>
         </w:rPr>
-        <w:lastRenderedPageBreak/>
         <w:t>The ECS design also</w:t>
       </w:r>
       <w:r>
@@ -10311,6 +10084,7 @@
         <w:jc w:val="left"/>
       </w:pPr>
       <w:r>
+        <w:lastRenderedPageBreak/>
         <w:t>2.2</w:t>
       </w:r>
       <w:r>
@@ -10513,14 +10287,7 @@
         <w:rPr>
           <w:rFonts w:eastAsiaTheme="minorHAnsi"/>
         </w:rPr>
-        <w:t xml:space="preserve"> the equations </w:t>
-      </w:r>
-      <w:r>
-        <w:rPr>
-          <w:rFonts w:eastAsiaTheme="minorHAnsi"/>
-        </w:rPr>
-        <w:lastRenderedPageBreak/>
-        <w:t>of motion, a S</w:t>
+        <w:t xml:space="preserve"> the equations of motion, a S</w:t>
       </w:r>
       <w:r>
         <w:rPr>
@@ -10791,7 +10558,11 @@
         <w:t xml:space="preserve">, </w:t>
       </w:r>
       <w:r>
-        <w:t>simple code modification</w:t>
+        <w:t xml:space="preserve">simple code </w:t>
+      </w:r>
+      <w:r>
+        <w:lastRenderedPageBreak/>
+        <w:t>modification</w:t>
       </w:r>
       <w:r>
         <w:t>, and quick accesses to the data that matters.</w:t>
@@ -10827,11 +10598,7 @@
         <w:t xml:space="preserve">. Planning ahead could help to avoid that situation. </w:t>
       </w:r>
       <w:r>
-        <w:t xml:space="preserve">Also, because parallelization is a big benefit of ECS, it may not be worth using ECS if a program does not need concurrency. For example, a program that </w:t>
-      </w:r>
-      <w:r>
-        <w:lastRenderedPageBreak/>
-        <w:t>computes something and only consist of one system</w:t>
+        <w:t>Also, because parallelization is a big benefit of ECS, it may not be worth using ECS if a program does not need concurrency. For example, a program that computes something and only consist of one system</w:t>
       </w:r>
       <w:r>
         <w:t xml:space="preserve"> does not benefit from being a</w:t>
@@ -11015,7 +10782,11 @@
         <w:t>P</w:t>
       </w:r>
       <w:r>
-        <w:t xml:space="preserve">ython programming language </w:t>
+        <w:t xml:space="preserve">ython programming </w:t>
+      </w:r>
+      <w:r>
+        <w:lastRenderedPageBreak/>
+        <w:t xml:space="preserve">language </w:t>
       </w:r>
       <w:r>
         <w:t xml:space="preserve">takes away a developer’s access of low level memory, but does provide </w:t>
@@ -11140,11 +10911,7 @@
         <w:t>, and L</w:t>
       </w:r>
       <w:r>
-        <w:t xml:space="preserve">ifetimes. All languages have a way to manage memory while a program is running. Some languages have a garbage collector which actively checks for memory </w:t>
-      </w:r>
-      <w:r>
-        <w:lastRenderedPageBreak/>
-        <w:t xml:space="preserve">that is no longer being used during runtime. Other languages make the programmer manually allocate and then free memory. Rust takes neither approach; it instead has something called a “borrow checker.” At compile time, the Rust borrow checker will check that all accesses to data is legal and valid [1]. The borrow checker deals with </w:t>
+        <w:t xml:space="preserve">ifetimes. All languages have a way to manage memory while a program is running. Some languages have a garbage collector which actively checks for memory that is no longer being used during runtime. Other languages make the programmer manually allocate and then free memory. Rust takes neither approach; it instead has something called a “borrow checker.” At compile time, the Rust borrow checker will check that all accesses to data is legal and valid [1]. The borrow checker deals with </w:t>
       </w:r>
       <w:r>
         <w:t>three important Rust concepts: Ownership, Borrowing, and L</w:t>
@@ -11209,7 +10976,11 @@
         <w:t xml:space="preserve">necessary to do unsafe things. </w:t>
       </w:r>
       <w:r>
-        <w:t xml:space="preserve">For example, sometimes it is required to go into unsafe mode to dereference raw </w:t>
+        <w:t xml:space="preserve">For example, sometimes it is required to go into unsafe </w:t>
+      </w:r>
+      <w:r>
+        <w:lastRenderedPageBreak/>
+        <w:t xml:space="preserve">mode to dereference raw </w:t>
       </w:r>
       <w:r>
         <w:t>pointers, which are</w:t>
@@ -11355,7 +11126,6 @@
         </w:rPr>
       </w:pPr>
       <w:r>
-        <w:lastRenderedPageBreak/>
         <w:t>Every value has a var</w:t>
       </w:r>
       <w:r>
@@ -11583,6 +11353,7 @@
         </w:numPr>
       </w:pPr>
       <w:r>
+        <w:lastRenderedPageBreak/>
         <w:t>Y</w:t>
       </w:r>
       <w:r>
@@ -11778,11 +11549,7 @@
         <w:t>Rust’s compiler, or borrow checker,</w:t>
       </w:r>
       <w:r>
-        <w:t xml:space="preserve"> </w:t>
-      </w:r>
-      <w:r>
-        <w:lastRenderedPageBreak/>
-        <w:t>is</w:t>
+        <w:t xml:space="preserve"> is</w:t>
       </w:r>
       <w:r>
         <w:t xml:space="preserve"> smart enough to know a values L</w:t>
@@ -11899,6 +11666,7 @@
           <w:color w:val="333333"/>
           <w:szCs w:val="24"/>
         </w:rPr>
+        <w:lastRenderedPageBreak/>
         <w:t>The Rust community is also active and quickly growing. The Rust ecosystem is also rapidly expanding, with now over 46,000 crates available to download [19]. Rust makes it easy to import these crates into code and begin using them, and the crate to implement ECS into code, SPECS, is no exception. Only two steps are needed to get started with a crate. First, add the crate dependency to the cargo.toml file, which is in every Rust project. Second, add a line at the top of the main.rs to indicate that this crate is being used.</w:t>
       </w:r>
       <w:r>
@@ -11940,11 +11708,7 @@
         <w:t>And w</w:t>
       </w:r>
       <w:r>
-        <w:t xml:space="preserve">ith safety dealt with by the borrow checker at compile time, the programmer may be at ease when it comes to memory safety. At the same time, there is no cost in performance </w:t>
-      </w:r>
-      <w:r>
-        <w:lastRenderedPageBreak/>
-        <w:t>at runtime because everything is checked at compile time</w:t>
+        <w:t>ith safety dealt with by the borrow checker at compile time, the programmer may be at ease when it comes to memory safety. At the same time, there is no cost in performance at runtime because everything is checked at compile time</w:t>
       </w:r>
       <w:r>
         <w:t xml:space="preserve"> without a garbage collector</w:t>
@@ -12065,7 +11829,11 @@
         <w:t xml:space="preserve"> is</w:t>
       </w:r>
       <w:r>
-        <w:t xml:space="preserve"> easily configurable to instead use an external, custom FDM.</w:t>
+        <w:t xml:space="preserve"> easily configurable to </w:t>
+      </w:r>
+      <w:r>
+        <w:lastRenderedPageBreak/>
+        <w:t>instead use an external, custom FDM.</w:t>
       </w:r>
       <w:r>
         <w:t xml:space="preserve"> FlightGear</w:t>
@@ -12243,11 +12011,7 @@
         <w:t>FlightG</w:t>
       </w:r>
       <w:r>
-        <w:t xml:space="preserve">ear requires that these packets are </w:t>
-      </w:r>
-      <w:r>
-        <w:lastRenderedPageBreak/>
-        <w:t>defined in a particular format</w:t>
+        <w:t>ear requires that these packets are defined in a particular format</w:t>
       </w:r>
       <w:r>
         <w:t xml:space="preserve"> so as to understand them</w:t>
@@ -12441,7 +12205,15 @@
           <w:rFonts w:eastAsiaTheme="minorHAnsi"/>
           <w:szCs w:val="24"/>
         </w:rPr>
-        <w:t>, two sockets are required at each end of communication. In this case, the type of socket being used is the Datagram socket. The protocol involving Datagram sockets is called the User Datagram Protocol (UDP). This protocol is considered “connectionless” because an open connection does not need to be maintained.  Packets containing bytes of data may simply be built and sent to a destination without a connection ne</w:t>
+        <w:t xml:space="preserve">, two sockets are required at each end of communication. In this case, the type of socket being used is the Datagram socket. The protocol involving </w:t>
+      </w:r>
+      <w:r>
+        <w:rPr>
+          <w:rFonts w:eastAsiaTheme="minorHAnsi"/>
+          <w:szCs w:val="24"/>
+        </w:rPr>
+        <w:lastRenderedPageBreak/>
+        <w:t>Datagram sockets is called the User Datagram Protocol (UDP). This protocol is considered “connectionless” because an open connection does not need to be maintained.  Packets containing bytes of data may simply be built and sent to a destination without a connection ne</w:t>
       </w:r>
       <w:r>
         <w:rPr>
@@ -12658,7 +12430,6 @@
       <w:bookmarkStart w:id="130" w:name="_Toc504131537"/>
       <w:bookmarkStart w:id="131" w:name="_Toc56095829"/>
       <w:r>
-        <w:lastRenderedPageBreak/>
         <w:t>III.  Methodology</w:t>
       </w:r>
       <w:bookmarkEnd w:id="121"/>
@@ -12793,12 +12564,19 @@
         <w:rPr>
           <w:i/>
         </w:rPr>
-        <w:t>Physics for Game Programmers</w:t>
+        <w:t xml:space="preserve">Physics for </w:t>
       </w:r>
       <w:r>
         <w:rPr>
           <w:i/>
         </w:rPr>
+        <w:lastRenderedPageBreak/>
+        <w:t>Game Programmers</w:t>
+      </w:r>
+      <w:r>
+        <w:rPr>
+          <w:i/>
+        </w:rPr>
         <w:t>,</w:t>
       </w:r>
       <w:r>
@@ -12900,131 +12678,128 @@
         <w:t xml:space="preserve">Similar to before, this C++ FDM from Bourg was ported into Rust. From here, it was converted into an ECS design with the help of the SPECS crate. </w:t>
       </w:r>
       <w:r>
-        <w:t xml:space="preserve">Ideally, one would begin programming </w:t>
-      </w:r>
+        <w:t>Ideally, one would begin programming their software from the ground up as an ECS.</w:t>
+      </w:r>
+      <w:r>
+        <w:t xml:space="preserve"> But, knowing we would need the OOP version in Rust regardless for the upcoming </w:t>
+      </w:r>
+      <w:r>
+        <w:t xml:space="preserve">performance </w:t>
+      </w:r>
+      <w:r>
+        <w:t>experiment</w:t>
+      </w:r>
+      <w:r>
+        <w:t>,</w:t>
+      </w:r>
+      <w:r>
+        <w:t xml:space="preserve"> it</w:t>
+      </w:r>
+      <w:r>
+        <w:t xml:space="preserve"> needed to be written</w:t>
+      </w:r>
+      <w:r>
+        <w:t>. Al</w:t>
+      </w:r>
+      <w:r>
+        <w:t xml:space="preserve">so, it was simpler </w:t>
+      </w:r>
+      <w:r>
+        <w:t>to convert the code directly from C++ to Rust in the same OOP design before it would be broken up into the ECS.</w:t>
+      </w:r>
+    </w:p>
+    <w:p>
+      <w:pPr>
+        <w:ind w:firstLine="720"/>
+      </w:pPr>
+      <w:r>
+        <w:t>Bourg</w:t>
+      </w:r>
+      <w:r>
+        <w:t xml:space="preserve"> defines a series of classes in C++ that are used to represent a custom vector, quaternion, and matrix. These classes were not originally</w:t>
+      </w:r>
+      <w:r>
+        <w:t xml:space="preserve"> planned to be used because</w:t>
+      </w:r>
+      <w:r>
+        <w:t xml:space="preserve"> Rust </w:t>
+      </w:r>
+      <w:r>
+        <w:t>has a crate available ca</w:t>
+      </w:r>
+      <w:r>
+        <w:t>lled nalgebra</w:t>
+      </w:r>
+      <w:r>
+        <w:t xml:space="preserve"> that</w:t>
+      </w:r>
+      <w:r>
+        <w:t xml:space="preserve"> defines</w:t>
+      </w:r>
+      <w:r>
+        <w:t xml:space="preserve"> already</w:t>
+      </w:r>
+      <w:r>
+        <w:t xml:space="preserve"> those structures</w:t>
+      </w:r>
+      <w:r>
+        <w:t>, and we did not want to reinvent</w:t>
+      </w:r>
+      <w:r>
+        <w:t xml:space="preserve"> the wheel</w:t>
+      </w:r>
+      <w:r>
+        <w:t xml:space="preserve"> if we did not need to</w:t>
+      </w:r>
+      <w:r>
+        <w:t xml:space="preserve">. However, </w:t>
+      </w:r>
+      <w:r>
+        <w:t xml:space="preserve">to no avail, </w:t>
+      </w:r>
+      <w:r>
+        <w:t>nalgebra did not work out in the end</w:t>
+      </w:r>
+      <w:r>
+        <w:t xml:space="preserve"> and we fixed the problems with rotations by staying true to the Bourg model.</w:t>
+      </w:r>
+      <w:r>
+        <w:t xml:space="preserve"> </w:t>
+      </w:r>
+      <w:r>
+        <w:t xml:space="preserve">So, the custom classes defined by Bourg were reinterpreted in Rust and used in our FDM. </w:t>
+      </w:r>
+      <w:r>
+        <w:t>T</w:t>
+      </w:r>
+      <w:r>
+        <w:t>he module</w:t>
+      </w:r>
+      <w:r>
+        <w:t xml:space="preserve"> that was</w:t>
+      </w:r>
+      <w:r>
+        <w:t xml:space="preserve"> imported in code which contains </w:t>
+      </w:r>
+      <w:r>
+        <w:t>the custom structures is</w:t>
+      </w:r>
+      <w:r>
+        <w:t xml:space="preserve"> named </w:t>
+      </w:r>
+      <w:r>
+        <w:t>common.</w:t>
+      </w:r>
+      <w:r>
+        <w:t xml:space="preserve"> </w:t>
+      </w:r>
+    </w:p>
+    <w:p>
+      <w:pPr>
+        <w:ind w:firstLine="720"/>
+      </w:pPr>
       <w:r>
         <w:lastRenderedPageBreak/>
-        <w:t>their software from the ground up as an ECS.</w:t>
-      </w:r>
-      <w:r>
-        <w:t xml:space="preserve"> But, knowing we would need the OOP version in Rust regardless for the upcoming </w:t>
-      </w:r>
-      <w:r>
-        <w:t xml:space="preserve">performance </w:t>
-      </w:r>
-      <w:r>
-        <w:t>experiment</w:t>
-      </w:r>
-      <w:r>
-        <w:t>,</w:t>
-      </w:r>
-      <w:r>
-        <w:t xml:space="preserve"> it</w:t>
-      </w:r>
-      <w:r>
-        <w:t xml:space="preserve"> needed to be written</w:t>
-      </w:r>
-      <w:r>
-        <w:t>. Al</w:t>
-      </w:r>
-      <w:r>
-        <w:t xml:space="preserve">so, it was simpler </w:t>
-      </w:r>
-      <w:r>
-        <w:t>to convert the code directly from C++ to Rust in the same OOP design before it would be broken up into the ECS.</w:t>
-      </w:r>
-    </w:p>
-    <w:p>
-      <w:pPr>
-        <w:ind w:firstLine="720"/>
-      </w:pPr>
-      <w:r>
-        <w:t>Bourg</w:t>
-      </w:r>
-      <w:r>
-        <w:t xml:space="preserve"> defines a series of classes in C++ that are used to represent a custom vector, quaternion, and matrix. These classes were not originally</w:t>
-      </w:r>
-      <w:r>
-        <w:t xml:space="preserve"> planned to be used because</w:t>
-      </w:r>
-      <w:r>
-        <w:t xml:space="preserve"> Rust </w:t>
-      </w:r>
-      <w:r>
-        <w:t>has a crate available ca</w:t>
-      </w:r>
-      <w:r>
-        <w:t>lled nalgebra</w:t>
-      </w:r>
-      <w:r>
-        <w:t xml:space="preserve"> that</w:t>
-      </w:r>
-      <w:r>
-        <w:t xml:space="preserve"> defines</w:t>
-      </w:r>
-      <w:r>
-        <w:t xml:space="preserve"> already</w:t>
-      </w:r>
-      <w:r>
-        <w:t xml:space="preserve"> those structures</w:t>
-      </w:r>
-      <w:r>
-        <w:t>, and we did not want to reinvent</w:t>
-      </w:r>
-      <w:r>
-        <w:t xml:space="preserve"> the wheel</w:t>
-      </w:r>
-      <w:r>
-        <w:t xml:space="preserve"> if we did not need to</w:t>
-      </w:r>
-      <w:r>
-        <w:t xml:space="preserve">. However, </w:t>
-      </w:r>
-      <w:r>
-        <w:t xml:space="preserve">to no avail, </w:t>
-      </w:r>
-      <w:r>
-        <w:t>nalgebra did not work out in the end</w:t>
-      </w:r>
-      <w:r>
-        <w:t xml:space="preserve"> and we fixed the problems with rotations by staying true to the Bourg model.</w:t>
-      </w:r>
-      <w:r>
-        <w:t xml:space="preserve"> </w:t>
-      </w:r>
-      <w:r>
-        <w:t xml:space="preserve">So, the custom classes defined by Bourg were reinterpreted in Rust and used in our FDM. </w:t>
-      </w:r>
-      <w:r>
-        <w:t>T</w:t>
-      </w:r>
-      <w:r>
-        <w:t>he module</w:t>
-      </w:r>
-      <w:r>
-        <w:t xml:space="preserve"> that was</w:t>
-      </w:r>
-      <w:r>
-        <w:t xml:space="preserve"> imported in code which contains </w:t>
-      </w:r>
-      <w:r>
-        <w:t>the custom structures is</w:t>
-      </w:r>
-      <w:r>
-        <w:t xml:space="preserve"> named </w:t>
-      </w:r>
-      <w:r>
-        <w:t>common.</w:t>
-      </w:r>
-      <w:r>
-        <w:t xml:space="preserve"> </w:t>
-      </w:r>
-    </w:p>
-    <w:p>
-      <w:pPr>
-        <w:ind w:firstLine="720"/>
-      </w:pPr>
-      <w:r>
         <w:t>I</w:t>
       </w:r>
       <w:r>
@@ -13124,7 +12899,6 @@
         <w:jc w:val="left"/>
       </w:pPr>
       <w:r>
-        <w:lastRenderedPageBreak/>
         <w:t xml:space="preserve">3.1.2 </w:t>
       </w:r>
       <w:r>
@@ -13339,7 +13113,11 @@
         <w:t xml:space="preserve">ystem would </w:t>
       </w:r>
       <w:r>
-        <w:t>work on. If an E</w:t>
+        <w:t xml:space="preserve">work on. If </w:t>
+      </w:r>
+      <w:r>
+        <w:lastRenderedPageBreak/>
+        <w:t>an E</w:t>
       </w:r>
       <w:r>
         <w:t>ntity had</w:t>
@@ -13425,118 +13203,118 @@
         <w:t>. Finally,</w:t>
       </w:r>
       <w:r>
-        <w:t xml:space="preserve"> the </w:t>
+        <w:t xml:space="preserve"> the main simulation</w:t>
+      </w:r>
+      <w:r>
+        <w:t xml:space="preserve"> loop was </w:t>
+      </w:r>
+      <w:r>
+        <w:t>made to run the world at a predetermined</w:t>
+      </w:r>
+      <w:r>
+        <w:t xml:space="preserve"> frame rate</w:t>
+      </w:r>
+      <w:r>
+        <w:t xml:space="preserve">, </w:t>
+      </w:r>
+      <w:r>
+        <w:t>and the program</w:t>
+      </w:r>
+      <w:r>
+        <w:t xml:space="preserve"> sleep</w:t>
+      </w:r>
+      <w:r>
+        <w:t>s</w:t>
+      </w:r>
+      <w:r>
+        <w:t xml:space="preserve"> </w:t>
+      </w:r>
+      <w:r>
+        <w:t>if there is</w:t>
+      </w:r>
+      <w:r>
+        <w:t xml:space="preserve"> extra time after computing that frame of the simulation. </w:t>
+      </w:r>
+      <w:r>
+        <w:t xml:space="preserve"> </w:t>
+      </w:r>
+    </w:p>
+    <w:p>
+      <w:pPr>
+        <w:ind w:firstLine="720"/>
+      </w:pPr>
+      <w:r>
+        <w:t>To ensure numerical stability, the time step chosen for the simulation loop in</w:t>
+      </w:r>
+      <w:r>
+        <w:t>side the main of</w:t>
+      </w:r>
+      <w:r>
+        <w:t xml:space="preserve"> the</w:t>
+      </w:r>
+      <w:r>
+        <w:t xml:space="preserve"> FDM</w:t>
+      </w:r>
+      <w:r>
+        <w:t xml:space="preserve"> was</w:t>
+      </w:r>
+      <w:r>
+        <w:t xml:space="preserve"> 33 milliseconds. This means that the simulation steps through 33 milliseconds of time from frame to frame. This equals 30 frames per second</w:t>
+      </w:r>
+      <w:r>
+        <w:t xml:space="preserve">. </w:t>
+      </w:r>
+      <w:r>
+        <w:t xml:space="preserve">With this time step, the simulation is stable. </w:t>
+      </w:r>
+      <w:r>
+        <w:t xml:space="preserve">This </w:t>
+      </w:r>
+      <w:r>
+        <w:t>sim</w:t>
+      </w:r>
+      <w:r>
+        <w:t>ulation loop strategy makes</w:t>
+      </w:r>
+      <w:r>
+        <w:t xml:space="preserve"> frames per second dependent on a constant game speed (33 ms) [28]. This basically means we have a fixed change in time from tick to tick. This strategy was chosen for simplicity sake. This strategy works because we know that the actual integration of the equations of motion</w:t>
+      </w:r>
+      <w:r>
+        <w:t xml:space="preserve"> reliably</w:t>
+      </w:r>
+      <w:r>
+        <w:t xml:space="preserve"> takes less time </w:t>
+      </w:r>
+      <w:r>
+        <w:t>than to update than the chosen time step</w:t>
+      </w:r>
+      <w:r>
+        <w:t>, and so the simulation will be able to keep up</w:t>
+      </w:r>
+      <w:r>
+        <w:t>, and maintain a smooth frame rate</w:t>
+      </w:r>
+      <w:r>
+        <w:t xml:space="preserve"> [27]. This strategy might normally be an issue f</w:t>
+      </w:r>
+      <w:r>
+        <w:t>or slow computers, but the FDM</w:t>
+      </w:r>
+      <w:r>
+        <w:t xml:space="preserve"> is not </w:t>
+      </w:r>
+      <w:r>
+        <w:t xml:space="preserve">very </w:t>
+      </w:r>
+      <w:r>
+        <w:t>demanding on hardware. The downside is that for fast computers, we leave some frames per second on the table because we have a fixed time step [28].</w:t>
+      </w:r>
+      <w:r>
+        <w:t xml:space="preserve"> To make the frame rate or time step easy to modify in code, there is a global variable called FRAME_RATE which may be modified. There is also a global variable representing time step which is DT (Delta </w:t>
       </w:r>
       <w:r>
         <w:lastRenderedPageBreak/>
-        <w:t>main simulation</w:t>
-      </w:r>
-      <w:r>
-        <w:t xml:space="preserve"> loop was </w:t>
-      </w:r>
-      <w:r>
-        <w:t>made to run the world at a predetermined</w:t>
-      </w:r>
-      <w:r>
-        <w:t xml:space="preserve"> frame rate</w:t>
-      </w:r>
-      <w:r>
-        <w:t xml:space="preserve">, </w:t>
-      </w:r>
-      <w:r>
-        <w:t>and the program</w:t>
-      </w:r>
-      <w:r>
-        <w:t xml:space="preserve"> sleep</w:t>
-      </w:r>
-      <w:r>
-        <w:t>s</w:t>
-      </w:r>
-      <w:r>
-        <w:t xml:space="preserve"> </w:t>
-      </w:r>
-      <w:r>
-        <w:t>if there is</w:t>
-      </w:r>
-      <w:r>
-        <w:t xml:space="preserve"> extra time after computing that frame of the simulation. </w:t>
-      </w:r>
-      <w:r>
-        <w:t xml:space="preserve"> </w:t>
-      </w:r>
-    </w:p>
-    <w:p>
-      <w:pPr>
-        <w:ind w:firstLine="720"/>
-      </w:pPr>
-      <w:r>
-        <w:t>To ensure numerical stability, the time step chosen for the simulation loop in</w:t>
-      </w:r>
-      <w:r>
-        <w:t>side the main of</w:t>
-      </w:r>
-      <w:r>
-        <w:t xml:space="preserve"> the</w:t>
-      </w:r>
-      <w:r>
-        <w:t xml:space="preserve"> FDM</w:t>
-      </w:r>
-      <w:r>
-        <w:t xml:space="preserve"> was</w:t>
-      </w:r>
-      <w:r>
-        <w:t xml:space="preserve"> 33 milliseconds. This means that the simulation steps through 33 milliseconds of time from frame to frame. This equals 30 frames per second</w:t>
-      </w:r>
-      <w:r>
-        <w:t xml:space="preserve">. </w:t>
-      </w:r>
-      <w:r>
-        <w:t xml:space="preserve">With this time step, the simulation is stable. </w:t>
-      </w:r>
-      <w:r>
-        <w:t xml:space="preserve">This </w:t>
-      </w:r>
-      <w:r>
-        <w:t>sim</w:t>
-      </w:r>
-      <w:r>
-        <w:t>ulation loop strategy makes</w:t>
-      </w:r>
-      <w:r>
-        <w:t xml:space="preserve"> frames per second dependent on a constant game speed (33 ms) [28]. This basically means we have a fixed change in time from tick to tick. This strategy was chosen for simplicity sake. This strategy works because we know that the actual integration of the equations of motion</w:t>
-      </w:r>
-      <w:r>
-        <w:t xml:space="preserve"> reliably</w:t>
-      </w:r>
-      <w:r>
-        <w:t xml:space="preserve"> takes less time </w:t>
-      </w:r>
-      <w:r>
-        <w:t>than to update than the chosen time step</w:t>
-      </w:r>
-      <w:r>
-        <w:t>, and so the simulation will be able to keep up</w:t>
-      </w:r>
-      <w:r>
-        <w:t>, and maintain a smooth frame rate</w:t>
-      </w:r>
-      <w:r>
-        <w:t xml:space="preserve"> [27]. This strategy might normally be an issue f</w:t>
-      </w:r>
-      <w:r>
-        <w:t>or slow computers, but the FDM</w:t>
-      </w:r>
-      <w:r>
-        <w:t xml:space="preserve"> is not </w:t>
-      </w:r>
-      <w:r>
-        <w:t xml:space="preserve">very </w:t>
-      </w:r>
-      <w:r>
-        <w:t>demanding on hardware. The downside is that for fast computers, we leave some frames per second on the table because we have a fixed time step [28].</w:t>
-      </w:r>
-      <w:r>
-        <w:t xml:space="preserve"> To make the frame rate or time step easy to modify in code, there is a global variable called FRAME_RATE which may be modified. There is also a global variable representing time step which is DT (Delta Time). The DT </w:t>
+        <w:t xml:space="preserve">Time). The DT </w:t>
       </w:r>
       <w:r>
         <w:t>depends on</w:t>
@@ -13598,7 +13376,6 @@
         <w:rPr>
           <w:b/>
         </w:rPr>
-        <w:lastRenderedPageBreak/>
         <w:t>3.1.2.2</w:t>
       </w:r>
       <w:r>
@@ -13772,7 +13549,11 @@
         <w:t xml:space="preserve">FlightControl, EquationsOfMotion, and SendPacket. </w:t>
       </w:r>
       <w:r>
-        <w:t>Systems access specific Components that are needed for reading or writing to. ReadStorage is just read access to the Compoment data, and WriteStorage is reading and also writing over the Component data.</w:t>
+        <w:t xml:space="preserve">Systems access specific Components that are </w:t>
+      </w:r>
+      <w:r>
+        <w:lastRenderedPageBreak/>
+        <w:t>needed for reading or writing to. ReadStorage is just read access to the Compoment data, and WriteStorage is reading and also writing over the Component data.</w:t>
       </w:r>
     </w:p>
     <w:p>
@@ -13824,7 +13605,6 @@
         <w:ind w:firstLine="720"/>
       </w:pPr>
       <w:r>
-        <w:lastRenderedPageBreak/>
         <w:t xml:space="preserve">To actually detect the keyboard keypresses, we implemented a Rust crate called Device Query, which is able to read the current state of the keys on the keyboard (i.e. key is being pressed or not). </w:t>
       </w:r>
       <w:r>
@@ -13934,14 +13714,14 @@
         <w:t xml:space="preserve">That is the part that makes the FDM interactive. </w:t>
       </w:r>
       <w:r>
-        <w:t>Following accounting for keyboard input, this System calculated the loads, or forces, acting on the airplane.</w:t>
-      </w:r>
-      <w:r>
-        <w:t xml:space="preserve"> From here, the acceleration of the airplane is calculated in Earth space. Then, the velocity of the airplane is calculated in Earth space. The velocity is then directly used in the calculated of the position coordinates in Earth space. In terms of rotations, the angular velocity in body space is then computed. The angular velocity is then used to determine the quaternion, which can be extrapolated to give us the Euler angles. Finally, the airspeed is calculated by getting the magnitude of </w:t>
+        <w:t xml:space="preserve">Following accounting for keyboard input, this System calculated the </w:t>
       </w:r>
       <w:r>
         <w:lastRenderedPageBreak/>
-        <w:t xml:space="preserve">the velocity. </w:t>
+        <w:t>loads, or forces, acting on the airplane.</w:t>
+      </w:r>
+      <w:r>
+        <w:t xml:space="preserve"> From here, the acceleration of the airplane is calculated in Earth space. Then, the velocity of the airplane is calculated in Earth space. The velocity is then directly used in the calculated of the position coordinates in Earth space. In terms of rotations, the angular velocity in body space is then computed. The angular velocity is then used to determine the quaternion, which can be extrapolated to give us the Euler angles. Finally, the airspeed is calculated by getting the magnitude of the velocity. </w:t>
       </w:r>
       <w:r>
         <w:t>These are all of the steps taken in the System to compute the equations of motion in the FDM.</w:t>
@@ -14105,7 +13885,11 @@
         <w:t>latitude, longitude, and altitude. This is updated by taking the</w:t>
       </w:r>
       <w:r>
-        <w:t xml:space="preserve"> ECEF position coordinates</w:t>
+        <w:t xml:space="preserve"> ECEF position </w:t>
+      </w:r>
+      <w:r>
+        <w:lastRenderedPageBreak/>
+        <w:t>coordinates</w:t>
       </w:r>
       <w:r>
         <w:t>, and convert</w:t>
@@ -14134,7 +13918,6 @@
         <w:ind w:firstLine="720"/>
       </w:pPr>
       <w:r>
-        <w:lastRenderedPageBreak/>
         <w:t>Once all of the FGNetFDM data has been updated with new values from the last computed EquationsOfMotion</w:t>
       </w:r>
       <w:r>
@@ -14328,7 +14111,6 @@
       </w:pPr>
       <w:bookmarkStart w:id="134" w:name="_Toc56095832"/>
       <w:r>
-        <w:lastRenderedPageBreak/>
         <w:t>3.3</w:t>
       </w:r>
       <w:r>
@@ -21357,7 +21139,7 @@
       <w:rPr>
         <w:noProof/>
       </w:rPr>
-      <w:t>1</w:t>
+      <w:t>7</w:t>
     </w:r>
     <w:r>
       <w:rPr>
@@ -25591,7 +25373,7 @@
 </file>
 
 <file path=customXml/itemProps4.xml><?xml version="1.0" encoding="utf-8"?>
-<ds:datastoreItem xmlns:ds="http://schemas.openxmlformats.org/officeDocument/2006/customXml" ds:itemID="{2C0ABC8E-F471-4EF9-B056-1D39BCFAA0B3}">
+<ds:datastoreItem xmlns:ds="http://schemas.openxmlformats.org/officeDocument/2006/customXml" ds:itemID="{F85CA2DB-201A-4B5B-B56B-017E64F062C1}">
   <ds:schemaRefs>
     <ds:schemaRef ds:uri="http://schemas.openxmlformats.org/officeDocument/2006/bibliography"/>
   </ds:schemaRefs>

</xml_diff>

<commit_message>
updated problem statement and research objective
</commit_message>
<xml_diff>
--- a/Thesisdoc.docx
+++ b/Thesisdoc.docx
@@ -4276,7 +4276,13 @@
         <w:ind w:firstLine="720"/>
       </w:pPr>
       <w:r>
-        <w:t xml:space="preserve">Computer </w:t>
+        <w:t xml:space="preserve">Real-time </w:t>
+      </w:r>
+      <w:r>
+        <w:t>c</w:t>
+      </w:r>
+      <w:r>
+        <w:t xml:space="preserve">omputer </w:t>
       </w:r>
       <w:r>
         <w:t xml:space="preserve">training-based </w:t>
@@ -4294,7 +4300,13 @@
         <w:t>are used in order to</w:t>
       </w:r>
       <w:r>
-        <w:t xml:space="preserve"> prepare all servicemen and </w:t>
+        <w:t xml:space="preserve"> p</w:t>
+      </w:r>
+      <w:r>
+        <w:t>repare</w:t>
+      </w:r>
+      <w:r>
+        <w:t xml:space="preserve"> servicemen and </w:t>
       </w:r>
       <w:r>
         <w:t>service</w:t>
@@ -4306,10 +4318,10 @@
         <w:t xml:space="preserve"> for a possible </w:t>
       </w:r>
       <w:r>
+        <w:lastRenderedPageBreak/>
         <w:t xml:space="preserve">conflict and </w:t>
       </w:r>
       <w:r>
-        <w:lastRenderedPageBreak/>
         <w:t>prac</w:t>
       </w:r>
       <w:r>
@@ -4702,8 +4714,6 @@
       <w:r>
         <w:t xml:space="preserve"> was chosen</w:t>
       </w:r>
-      <w:bookmarkStart w:id="27" w:name="_GoBack"/>
-      <w:bookmarkEnd w:id="27"/>
       <w:r>
         <w:t>.</w:t>
       </w:r>
@@ -4759,25 +4769,25 @@
         <w:pStyle w:val="Heading2"/>
         <w:spacing w:before="0"/>
       </w:pPr>
-      <w:bookmarkStart w:id="28" w:name="_Toc493484472"/>
-      <w:bookmarkStart w:id="29" w:name="_Toc493484713"/>
-      <w:bookmarkStart w:id="30" w:name="_Toc494527307"/>
-      <w:bookmarkStart w:id="31" w:name="_Toc495221473"/>
-      <w:bookmarkStart w:id="32" w:name="_Toc495663184"/>
-      <w:bookmarkStart w:id="33" w:name="_Toc495826206"/>
-      <w:bookmarkStart w:id="34" w:name="_Toc495826314"/>
-      <w:bookmarkStart w:id="35" w:name="_Toc495999054"/>
-      <w:bookmarkStart w:id="36" w:name="_Toc496074852"/>
-      <w:bookmarkStart w:id="37" w:name="_Toc496074947"/>
-      <w:bookmarkStart w:id="38" w:name="_Toc496075121"/>
-      <w:bookmarkStart w:id="39" w:name="_Toc496075279"/>
-      <w:bookmarkStart w:id="40" w:name="_Toc496075343"/>
-      <w:bookmarkStart w:id="41" w:name="_Toc496080585"/>
-      <w:bookmarkStart w:id="42" w:name="_Toc503248582"/>
-      <w:bookmarkStart w:id="43" w:name="_Toc504131158"/>
-      <w:bookmarkStart w:id="44" w:name="_Toc504131360"/>
-      <w:bookmarkStart w:id="45" w:name="_Toc504131515"/>
-      <w:bookmarkStart w:id="46" w:name="_Toc56095816"/>
+      <w:bookmarkStart w:id="27" w:name="_Toc493484472"/>
+      <w:bookmarkStart w:id="28" w:name="_Toc493484713"/>
+      <w:bookmarkStart w:id="29" w:name="_Toc494527307"/>
+      <w:bookmarkStart w:id="30" w:name="_Toc495221473"/>
+      <w:bookmarkStart w:id="31" w:name="_Toc495663184"/>
+      <w:bookmarkStart w:id="32" w:name="_Toc495826206"/>
+      <w:bookmarkStart w:id="33" w:name="_Toc495826314"/>
+      <w:bookmarkStart w:id="34" w:name="_Toc495999054"/>
+      <w:bookmarkStart w:id="35" w:name="_Toc496074852"/>
+      <w:bookmarkStart w:id="36" w:name="_Toc496074947"/>
+      <w:bookmarkStart w:id="37" w:name="_Toc496075121"/>
+      <w:bookmarkStart w:id="38" w:name="_Toc496075279"/>
+      <w:bookmarkStart w:id="39" w:name="_Toc496075343"/>
+      <w:bookmarkStart w:id="40" w:name="_Toc496080585"/>
+      <w:bookmarkStart w:id="41" w:name="_Toc503248582"/>
+      <w:bookmarkStart w:id="42" w:name="_Toc504131158"/>
+      <w:bookmarkStart w:id="43" w:name="_Toc504131360"/>
+      <w:bookmarkStart w:id="44" w:name="_Toc504131515"/>
+      <w:bookmarkStart w:id="45" w:name="_Toc56095816"/>
       <w:r>
         <w:t>1.1</w:t>
       </w:r>
@@ -4787,6 +4797,7 @@
       <w:r>
         <w:t>Problem Statement</w:t>
       </w:r>
+      <w:bookmarkEnd w:id="27"/>
       <w:bookmarkEnd w:id="28"/>
       <w:bookmarkEnd w:id="29"/>
       <w:bookmarkEnd w:id="30"/>
@@ -4805,30 +4816,29 @@
       <w:bookmarkEnd w:id="43"/>
       <w:bookmarkEnd w:id="44"/>
       <w:bookmarkEnd w:id="45"/>
-      <w:bookmarkEnd w:id="46"/>
     </w:p>
     <w:p>
       <w:pPr>
         <w:pStyle w:val="BodyText"/>
       </w:pPr>
-      <w:bookmarkStart w:id="47" w:name="_Toc493484473"/>
-      <w:bookmarkStart w:id="48" w:name="_Toc493484714"/>
-      <w:bookmarkStart w:id="49" w:name="_Toc494527308"/>
-      <w:bookmarkStart w:id="50" w:name="_Toc495221474"/>
-      <w:bookmarkStart w:id="51" w:name="_Toc495663185"/>
-      <w:bookmarkStart w:id="52" w:name="_Toc495826207"/>
-      <w:bookmarkStart w:id="53" w:name="_Toc495826315"/>
-      <w:bookmarkStart w:id="54" w:name="_Toc495999055"/>
-      <w:bookmarkStart w:id="55" w:name="_Toc496074853"/>
-      <w:bookmarkStart w:id="56" w:name="_Toc496074948"/>
-      <w:bookmarkStart w:id="57" w:name="_Toc496075122"/>
-      <w:bookmarkStart w:id="58" w:name="_Toc496075280"/>
-      <w:bookmarkStart w:id="59" w:name="_Toc496075344"/>
-      <w:bookmarkStart w:id="60" w:name="_Toc496080586"/>
-      <w:bookmarkStart w:id="61" w:name="_Toc503248583"/>
-      <w:bookmarkStart w:id="62" w:name="_Toc504131159"/>
-      <w:bookmarkStart w:id="63" w:name="_Toc504131361"/>
-      <w:bookmarkStart w:id="64" w:name="_Toc504131516"/>
+      <w:bookmarkStart w:id="46" w:name="_Toc493484473"/>
+      <w:bookmarkStart w:id="47" w:name="_Toc493484714"/>
+      <w:bookmarkStart w:id="48" w:name="_Toc494527308"/>
+      <w:bookmarkStart w:id="49" w:name="_Toc495221474"/>
+      <w:bookmarkStart w:id="50" w:name="_Toc495663185"/>
+      <w:bookmarkStart w:id="51" w:name="_Toc495826207"/>
+      <w:bookmarkStart w:id="52" w:name="_Toc495826315"/>
+      <w:bookmarkStart w:id="53" w:name="_Toc495999055"/>
+      <w:bookmarkStart w:id="54" w:name="_Toc496074853"/>
+      <w:bookmarkStart w:id="55" w:name="_Toc496074948"/>
+      <w:bookmarkStart w:id="56" w:name="_Toc496075122"/>
+      <w:bookmarkStart w:id="57" w:name="_Toc496075280"/>
+      <w:bookmarkStart w:id="58" w:name="_Toc496075344"/>
+      <w:bookmarkStart w:id="59" w:name="_Toc496080586"/>
+      <w:bookmarkStart w:id="60" w:name="_Toc503248583"/>
+      <w:bookmarkStart w:id="61" w:name="_Toc504131159"/>
+      <w:bookmarkStart w:id="62" w:name="_Toc504131361"/>
+      <w:bookmarkStart w:id="63" w:name="_Toc504131516"/>
       <w:r>
         <w:t xml:space="preserve">In </w:t>
       </w:r>
@@ -4836,22 +4846,25 @@
         <w:t>real-time military flight simulations</w:t>
       </w:r>
       <w:r>
-        <w:t>, it</w:t>
-      </w:r>
-      <w:r>
-        <w:t xml:space="preserve"> is common to see a</w:t>
-      </w:r>
-      <w:r>
-        <w:t xml:space="preserve"> </w:t>
-      </w:r>
-      <w:r>
-        <w:t>3D FDM</w:t>
-      </w:r>
-      <w:r>
-        <w:t xml:space="preserve"> using a single threaded</w:t>
-      </w:r>
-      <w:r>
-        <w:t xml:space="preserve"> OOP design approach</w:t>
+        <w:t xml:space="preserve">, </w:t>
+      </w:r>
+      <w:r>
+        <w:t xml:space="preserve">including flight simulations, </w:t>
+      </w:r>
+      <w:r>
+        <w:t>it</w:t>
+      </w:r>
+      <w:r>
+        <w:t xml:space="preserve"> is common</w:t>
+      </w:r>
+      <w:r>
+        <w:t xml:space="preserve"> to see the software </w:t>
+      </w:r>
+      <w:r>
+        <w:t xml:space="preserve">using an </w:t>
+      </w:r>
+      <w:r>
+        <w:t>OOP design approach</w:t>
       </w:r>
       <w:r>
         <w:t xml:space="preserve">, and </w:t>
@@ -4866,58 +4879,28 @@
         <w:t xml:space="preserve">It is likely that the </w:t>
       </w:r>
       <w:r>
-        <w:t xml:space="preserve">simulation could have hundreds or even thousands of </w:t>
-      </w:r>
-      <w:r>
-        <w:t>airplane</w:t>
-      </w:r>
-      <w:r>
-        <w:t xml:space="preserve">s or entities </w:t>
-      </w:r>
-      <w:r>
-        <w:t xml:space="preserve">flying and maneuvering </w:t>
-      </w:r>
-      <w:r>
-        <w:t>at one time.</w:t>
-      </w:r>
-      <w:r>
-        <w:t xml:space="preserve"> </w:t>
-      </w:r>
-      <w:r>
-        <w:t xml:space="preserve">In a complex simulation like this, </w:t>
-      </w:r>
-      <w:r>
-        <w:t xml:space="preserve">a systems language, </w:t>
-      </w:r>
-      <w:r>
-        <w:t xml:space="preserve">single threaded OOP is faced with some problems. </w:t>
-      </w:r>
-      <w:r>
-        <w:t xml:space="preserve">With </w:t>
-      </w:r>
-      <w:r>
-        <w:t>OOP,</w:t>
-      </w:r>
-      <w:r>
-        <w:t xml:space="preserve"> </w:t>
-      </w:r>
-      <w:r>
-        <w:t>run</w:t>
-      </w:r>
-      <w:r>
-        <w:t>time performance can seriously decreas</w:t>
-      </w:r>
-      <w:r>
-        <w:t>e with increasing</w:t>
-      </w:r>
-      <w:r>
-        <w:t xml:space="preserve"> entities to process at once on a single thread.</w:t>
-      </w:r>
-      <w:r>
-        <w:t xml:space="preserve"> Also</w:t>
-      </w:r>
-      <w:r>
-        <w:t>, the entanglement of functionality and data memory</w:t>
+        <w:t>simulation could spin up</w:t>
+      </w:r>
+      <w:r>
+        <w:t xml:space="preserve"> hundreds or even thousands of </w:t>
+      </w:r>
+      <w:r>
+        <w:t xml:space="preserve">moving entities, or game objects, such as airplanes, or soldiers. These entities have many different functions acting on potentially large sums of data associated with the entities. </w:t>
+      </w:r>
+      <w:r>
+        <w:t>Unfortunately,</w:t>
+      </w:r>
+      <w:r>
+        <w:t xml:space="preserve"> </w:t>
+      </w:r>
+      <w:r>
+        <w:t>w</w:t>
+      </w:r>
+      <w:r>
+        <w:t>ith OOP, t</w:t>
+      </w:r>
+      <w:r>
+        <w:t>he entanglement of functionality and data memory</w:t>
       </w:r>
       <w:r>
         <w:t xml:space="preserve"> in hierarchies</w:t>
@@ -4926,8 +4909,23 @@
         <w:t xml:space="preserve"> </w:t>
       </w:r>
       <w:r>
+        <w:t>impedes</w:t>
+      </w:r>
+      <w:r>
+        <w:t xml:space="preserve"> performance, and also </w:t>
+      </w:r>
+      <w:r>
+        <w:t>cause</w:t>
+      </w:r>
+      <w:r>
+        <w:t>s</w:t>
+      </w:r>
+      <w:r>
+        <w:t xml:space="preserve"> a mess when trying to </w:t>
+      </w:r>
+      <w:r>
         <w:lastRenderedPageBreak/>
-        <w:t>can cause a mess when trying to modify</w:t>
+        <w:t>modify</w:t>
       </w:r>
       <w:r>
         <w:t xml:space="preserve"> or add</w:t>
@@ -4936,7 +4934,10 @@
         <w:t xml:space="preserve"> functionality </w:t>
       </w:r>
       <w:r>
-        <w:t>and entities</w:t>
+        <w:t>or</w:t>
+      </w:r>
+      <w:r>
+        <w:t xml:space="preserve"> entities</w:t>
       </w:r>
       <w:r>
         <w:t>.</w:t>
@@ -4945,10 +4946,22 @@
         <w:t xml:space="preserve"> </w:t>
       </w:r>
       <w:r>
-        <w:t>With sy</w:t>
-      </w:r>
-      <w:r>
-        <w:t>stems programming languages, i</w:t>
+        <w:t xml:space="preserve">Also, when </w:t>
+      </w:r>
+      <w:r>
+        <w:t xml:space="preserve">programming with </w:t>
+      </w:r>
+      <w:r>
+        <w:t>sy</w:t>
+      </w:r>
+      <w:r>
+        <w:t xml:space="preserve">stems </w:t>
+      </w:r>
+      <w:r>
+        <w:t xml:space="preserve">level </w:t>
+      </w:r>
+      <w:r>
+        <w:t>programming languages, i</w:t>
       </w:r>
       <w:r>
         <w:t xml:space="preserve">t </w:t>
@@ -4957,10 +4970,10 @@
         <w:t>is</w:t>
       </w:r>
       <w:r>
-        <w:t xml:space="preserve"> also</w:t>
-      </w:r>
-      <w:r>
-        <w:t xml:space="preserve"> all too easy to </w:t>
+        <w:t xml:space="preserve"> </w:t>
+      </w:r>
+      <w:r>
+        <w:t xml:space="preserve">all too easy to </w:t>
       </w:r>
       <w:r>
         <w:t>introduce memory vulnerabilitie</w:t>
@@ -4983,29 +4996,8 @@
       <w:r>
         <w:t>ensure that memory is cleaned up properly.</w:t>
       </w:r>
-    </w:p>
-    <w:p>
-      <w:pPr>
-        <w:pStyle w:val="BodyText"/>
-        <w:ind w:firstLine="0"/>
-      </w:pPr>
-      <w:r>
-        <w:t xml:space="preserve"> </w:t>
-      </w:r>
-      <w:r>
-        <w:t>(</w:t>
-      </w:r>
-      <w:r>
-        <w:t>should I not mention the ease of code modification with ecs, an</w:t>
-      </w:r>
-      <w:r>
-        <w:t>d also not mention the that rust ensures no memory issues</w:t>
-      </w:r>
-      <w:r>
-        <w:t>? And only</w:t>
-      </w:r>
-      <w:r>
-        <w:t xml:space="preserve"> focus on performance of ecs vs single threaded OOP?)</w:t>
+      <w:r>
+        <w:t xml:space="preserve"> </w:t>
       </w:r>
     </w:p>
     <w:p>
@@ -5013,7 +5005,7 @@
         <w:pStyle w:val="Heading2"/>
         <w:spacing w:before="0"/>
       </w:pPr>
-      <w:bookmarkStart w:id="65" w:name="_Toc56095817"/>
+      <w:bookmarkStart w:id="64" w:name="_Toc56095817"/>
       <w:r>
         <w:t>1.2</w:t>
       </w:r>
@@ -5026,6 +5018,7 @@
       <w:r>
         <w:t>Objective</w:t>
       </w:r>
+      <w:bookmarkEnd w:id="46"/>
       <w:bookmarkEnd w:id="47"/>
       <w:bookmarkEnd w:id="48"/>
       <w:bookmarkEnd w:id="49"/>
@@ -5044,41 +5037,102 @@
       <w:bookmarkEnd w:id="62"/>
       <w:bookmarkEnd w:id="63"/>
       <w:bookmarkEnd w:id="64"/>
-      <w:bookmarkEnd w:id="65"/>
     </w:p>
     <w:p>
       <w:pPr>
         <w:pStyle w:val="BodyText"/>
       </w:pPr>
-      <w:bookmarkStart w:id="66" w:name="_Toc493484474"/>
-      <w:bookmarkStart w:id="67" w:name="_Toc493484715"/>
-      <w:bookmarkStart w:id="68" w:name="_Toc494527309"/>
-      <w:bookmarkStart w:id="69" w:name="_Toc495221475"/>
-      <w:bookmarkStart w:id="70" w:name="_Toc495663186"/>
-      <w:bookmarkStart w:id="71" w:name="_Toc495826208"/>
-      <w:bookmarkStart w:id="72" w:name="_Toc495826316"/>
-      <w:bookmarkStart w:id="73" w:name="_Toc495999056"/>
-      <w:bookmarkStart w:id="74" w:name="_Toc496074854"/>
-      <w:bookmarkStart w:id="75" w:name="_Toc496074949"/>
-      <w:bookmarkStart w:id="76" w:name="_Toc496075123"/>
-      <w:bookmarkStart w:id="77" w:name="_Toc496075281"/>
-      <w:bookmarkStart w:id="78" w:name="_Toc496075345"/>
-      <w:bookmarkStart w:id="79" w:name="_Toc496080587"/>
-      <w:bookmarkStart w:id="80" w:name="_Toc503248584"/>
-      <w:bookmarkStart w:id="81" w:name="_Toc504131160"/>
-      <w:bookmarkStart w:id="82" w:name="_Toc504131362"/>
-      <w:bookmarkStart w:id="83" w:name="_Toc504131517"/>
+      <w:bookmarkStart w:id="65" w:name="_Toc493484474"/>
+      <w:bookmarkStart w:id="66" w:name="_Toc493484715"/>
+      <w:bookmarkStart w:id="67" w:name="_Toc494527309"/>
+      <w:bookmarkStart w:id="68" w:name="_Toc495221475"/>
+      <w:bookmarkStart w:id="69" w:name="_Toc495663186"/>
+      <w:bookmarkStart w:id="70" w:name="_Toc495826208"/>
+      <w:bookmarkStart w:id="71" w:name="_Toc495826316"/>
+      <w:bookmarkStart w:id="72" w:name="_Toc495999056"/>
+      <w:bookmarkStart w:id="73" w:name="_Toc496074854"/>
+      <w:bookmarkStart w:id="74" w:name="_Toc496074949"/>
+      <w:bookmarkStart w:id="75" w:name="_Toc496075123"/>
+      <w:bookmarkStart w:id="76" w:name="_Toc496075281"/>
+      <w:bookmarkStart w:id="77" w:name="_Toc496075345"/>
+      <w:bookmarkStart w:id="78" w:name="_Toc496080587"/>
+      <w:bookmarkStart w:id="79" w:name="_Toc503248584"/>
+      <w:bookmarkStart w:id="80" w:name="_Toc504131160"/>
+      <w:bookmarkStart w:id="81" w:name="_Toc504131362"/>
+      <w:bookmarkStart w:id="82" w:name="_Toc504131517"/>
+      <w:r>
+        <w:t xml:space="preserve"> </w:t>
+      </w:r>
       <w:r>
         <w:t xml:space="preserve">The </w:t>
       </w:r>
       <w:r>
-        <w:t>modern ECS architecture is a viable alternative which can provide some important advantages over OOP in such a simulation</w:t>
+        <w:t xml:space="preserve">scenario </w:t>
+      </w:r>
+      <w:r>
+        <w:t xml:space="preserve">stated above </w:t>
+      </w:r>
+      <w:r>
+        <w:t>could benefit from the compartmentalization that the ECS approach employs in game engines. With functionality and data decoupled, or separated, software can be as performant as possible in terms of memory-management and parallelization. With that, the decoupling nature of ECS improved ease of code development because pieces of the code are not dependent on each other in order to work [34].</w:t>
+      </w:r>
+      <w:r>
+        <w:t xml:space="preserve"> </w:t>
+      </w:r>
+      <w:r>
+        <w:t>To summarize, t</w:t>
+      </w:r>
+      <w:r>
+        <w:t xml:space="preserve">he </w:t>
+      </w:r>
+      <w:r>
+        <w:t>modern ECS architecture is a viable</w:t>
+      </w:r>
+      <w:r>
+        <w:t xml:space="preserve"> solution</w:t>
+      </w:r>
+      <w:r>
+        <w:t xml:space="preserve"> </w:t>
+      </w:r>
+      <w:r>
+        <w:t>which can provide some notable</w:t>
+      </w:r>
+      <w:r>
+        <w:t xml:space="preserve"> </w:t>
+      </w:r>
+      <w:r>
+        <w:t xml:space="preserve">performance </w:t>
+      </w:r>
+      <w:r>
+        <w:t>advantag</w:t>
+      </w:r>
+      <w:r>
+        <w:t>es and ease of development advantages over OOP in video games,</w:t>
+      </w:r>
+      <w:r>
+        <w:t xml:space="preserve"> which carries over to</w:t>
+      </w:r>
+      <w:r>
+        <w:t xml:space="preserve"> simulations</w:t>
       </w:r>
       <w:r>
         <w:t xml:space="preserve">. </w:t>
       </w:r>
       <w:r>
-        <w:t xml:space="preserve">Furthermore, the Rust programming language solves the memory safety burden that plagues systems level languages. </w:t>
+        <w:t>Furthermore,</w:t>
+      </w:r>
+      <w:bookmarkStart w:id="83" w:name="_GoBack"/>
+      <w:bookmarkEnd w:id="83"/>
+      <w:r>
+        <w:t xml:space="preserve"> Rust </w:t>
+      </w:r>
+      <w:r>
+        <w:t>solves the memory safety burden that plagues systems level languages</w:t>
+      </w:r>
+      <w:r>
+        <w:t xml:space="preserve"> by enforcing strict rules at compile time</w:t>
+      </w:r>
+      <w:r>
+        <w:t xml:space="preserve">. </w:t>
       </w:r>
       <w:r>
         <w:t>The</w:t>
@@ -5099,52 +5153,19 @@
         <w:t>n interactive</w:t>
       </w:r>
       <w:r>
+        <w:t>, easily extensible,</w:t>
+      </w:r>
+      <w:r>
         <w:t xml:space="preserve"> 3D FDM implemented as a Rust based, ECS</w:t>
       </w:r>
       <w:r>
-        <w:t xml:space="preserve"> design. An additiona</w:t>
-      </w:r>
-      <w:r>
-        <w:t>l</w:t>
-      </w:r>
-      <w:r>
-        <w:t xml:space="preserve"> objective is to investigate a</w:t>
-      </w:r>
-      <w:r>
-        <w:t xml:space="preserve"> </w:t>
-      </w:r>
-      <w:r>
-        <w:t>performance difference</w:t>
-      </w:r>
-      <w:r>
-        <w:t xml:space="preserve"> between a</w:t>
-      </w:r>
-      <w:r>
-        <w:t xml:space="preserve"> single threaded </w:t>
-      </w:r>
-      <w:r>
-        <w:t>OOP design im</w:t>
-      </w:r>
-      <w:r>
-        <w:t xml:space="preserve">plementation of the goal </w:t>
-      </w:r>
-      <w:r>
-        <w:t xml:space="preserve">FDM. The FDM is based on the works by David Bourg in [14].  </w:t>
-      </w:r>
-    </w:p>
-    <w:p>
-      <w:pPr>
-        <w:pStyle w:val="BodyText"/>
-        <w:ind w:firstLine="0"/>
-      </w:pPr>
-      <w:r>
-        <w:t>(is the mention of rust</w:t>
-      </w:r>
-      <w:r>
-        <w:t xml:space="preserve"> helping memory issues</w:t>
-      </w:r>
-      <w:r>
-        <w:t xml:space="preserve"> not needed?</w:t>
+        <w:t xml:space="preserve"> architecture</w:t>
+      </w:r>
+      <w:r>
+        <w:t xml:space="preserve">. </w:t>
+      </w:r>
+      <w:r>
+        <w:t xml:space="preserve">The FDM is based on the works by David Bourg in [14].  </w:t>
       </w:r>
     </w:p>
     <w:p>
@@ -5428,6 +5449,7 @@
         <w:spacing w:before="0"/>
       </w:pPr>
       <w:bookmarkStart w:id="86" w:name="_Toc56095820"/>
+      <w:bookmarkEnd w:id="65"/>
       <w:bookmarkEnd w:id="66"/>
       <w:bookmarkEnd w:id="67"/>
       <w:bookmarkEnd w:id="68"/>
@@ -5445,7 +5467,6 @@
       <w:bookmarkEnd w:id="80"/>
       <w:bookmarkEnd w:id="81"/>
       <w:bookmarkEnd w:id="82"/>
-      <w:bookmarkEnd w:id="83"/>
       <w:r>
         <w:lastRenderedPageBreak/>
         <w:t>1.</w:t>
@@ -21139,7 +21160,7 @@
       <w:rPr>
         <w:noProof/>
       </w:rPr>
-      <w:t>7</w:t>
+      <w:t>8</w:t>
     </w:r>
     <w:r>
       <w:rPr>
@@ -25373,7 +25394,7 @@
 </file>
 
 <file path=customXml/itemProps4.xml><?xml version="1.0" encoding="utf-8"?>
-<ds:datastoreItem xmlns:ds="http://schemas.openxmlformats.org/officeDocument/2006/customXml" ds:itemID="{F85CA2DB-201A-4B5B-B56B-017E64F062C1}">
+<ds:datastoreItem xmlns:ds="http://schemas.openxmlformats.org/officeDocument/2006/customXml" ds:itemID="{79E8FFB6-CFDF-4274-8A99-A9DCA494C5C1}">
   <ds:schemaRefs>
     <ds:schemaRef ds:uri="http://schemas.openxmlformats.org/officeDocument/2006/bibliography"/>
   </ds:schemaRefs>

</xml_diff>

<commit_message>
more updates, added first test in methodology
</commit_message>
<xml_diff>
--- a/Thesisdoc.docx
+++ b/Thesisdoc.docx
@@ -5520,7 +5520,10 @@
         <w:t>fl</w:t>
       </w:r>
       <w:r>
-        <w:t>ight data generated by its C++ baseline</w:t>
+        <w:t>ight da</w:t>
+      </w:r>
+      <w:r>
+        <w:t>ta generated by its C++ benchmark</w:t>
       </w:r>
       <w:r>
         <w:t xml:space="preserve"> FDM</w:t>
@@ -10744,7 +10747,13 @@
         <w:t>Overall, t</w:t>
       </w:r>
       <w:r>
-        <w:t xml:space="preserve">he great thing about Rust is that it allows the programmer the tools to write code </w:t>
+        <w:t>he great thing about Rust is that it</w:t>
+      </w:r>
+      <w:r>
+        <w:t xml:space="preserve"> allows the programmer the choice</w:t>
+      </w:r>
+      <w:r>
+        <w:t xml:space="preserve"> to write code </w:t>
       </w:r>
       <w:r>
         <w:t>in safe mode or unsafe mode, whereas in other languages, that mode is unchangeable.</w:t>
@@ -12582,46 +12591,524 @@
       <w:r>
         <w:t>3.2 SPECS</w:t>
       </w:r>
+      <w:r>
+        <w:t xml:space="preserve"> Set Up</w:t>
+      </w:r>
+    </w:p>
+    <w:p>
+      <w:pPr>
+        <w:ind w:firstLine="720"/>
+      </w:pPr>
+      <w:r>
+        <w:t xml:space="preserve">The Rust crate SPECS was an invaluable framework to implement the FDM as an ECS design. Since examples and resources were limited, </w:t>
+      </w:r>
+      <w:r>
+        <w:rPr>
+          <w:i/>
+        </w:rPr>
+        <w:t>The Specs Book</w:t>
+      </w:r>
+      <w:r>
+        <w:t xml:space="preserve"> was the main resource used, which provided just enough substance to get started.</w:t>
+      </w:r>
+    </w:p>
+    <w:p>
+      <w:pPr>
+        <w:ind w:firstLine="720"/>
+      </w:pPr>
+      <w:r>
+        <w:t>SPECS</w:t>
+      </w:r>
+      <w:r>
+        <w:t xml:space="preserve"> </w:t>
+      </w:r>
+      <w:r>
+        <w:t>laid</w:t>
+      </w:r>
+      <w:r>
+        <w:t xml:space="preserve"> the f</w:t>
+      </w:r>
+      <w:r>
+        <w:t>ramework to create the</w:t>
+      </w:r>
+      <w:r>
+        <w:t xml:space="preserve"> Entities, Components, and Systems. C</w:t>
+      </w:r>
+      <w:r>
+        <w:t xml:space="preserve">omponents were </w:t>
+      </w:r>
+      <w:r>
+        <w:t>created similarly to how a regular Rust struct</w:t>
+      </w:r>
+      <w:r>
+        <w:t xml:space="preserve"> type</w:t>
+      </w:r>
+      <w:r>
+        <w:t xml:space="preserve"> is created, but SPECS require</w:t>
+      </w:r>
+      <w:r>
+        <w:t>d</w:t>
+      </w:r>
+      <w:r>
+        <w:t xml:space="preserve"> us to specify</w:t>
+      </w:r>
+      <w:r>
+        <w:t xml:space="preserve"> that it </w:t>
+      </w:r>
+      <w:r>
+        <w:t xml:space="preserve">is </w:t>
+      </w:r>
+      <w:r>
+        <w:t xml:space="preserve">being </w:t>
+      </w:r>
+      <w:r>
+        <w:t>implemented</w:t>
+      </w:r>
+      <w:r>
+        <w:t xml:space="preserve"> as a Component using </w:t>
+      </w:r>
+      <w:r>
+        <w:t xml:space="preserve">a </w:t>
+      </w:r>
+      <w:r>
+        <w:t xml:space="preserve">vector </w:t>
+      </w:r>
+      <w:r>
+        <w:t xml:space="preserve">as </w:t>
+      </w:r>
+      <w:r>
+        <w:t xml:space="preserve">its </w:t>
+      </w:r>
+      <w:r>
+        <w:t>storage</w:t>
+      </w:r>
+      <w:r>
+        <w:t xml:space="preserve"> type</w:t>
+      </w:r>
+      <w:r>
+        <w:t xml:space="preserve">. </w:t>
+      </w:r>
+      <w:r>
+        <w:t>Since Entities have Components, when an E</w:t>
+      </w:r>
+      <w:r>
+        <w:t>ntity was</w:t>
+      </w:r>
+      <w:r>
+        <w:t xml:space="preserve"> made, it must be specified what Components it will have and what those </w:t>
+      </w:r>
+      <w:r>
+        <w:t xml:space="preserve">starting </w:t>
+      </w:r>
+      <w:r>
+        <w:t xml:space="preserve">values are. </w:t>
+      </w:r>
+      <w:r>
+        <w:t>From here, we need</w:t>
+      </w:r>
+      <w:r>
+        <w:t>ed</w:t>
+      </w:r>
+      <w:r>
+        <w:t xml:space="preserve"> Systems to act on the Entities. S</w:t>
+      </w:r>
+      <w:r>
+        <w:t xml:space="preserve">ystems were </w:t>
+      </w:r>
+      <w:r>
+        <w:t xml:space="preserve">created similarly to functions, but </w:t>
+      </w:r>
+      <w:r>
+        <w:t>when created, it was</w:t>
+      </w:r>
+      <w:r>
+        <w:t xml:space="preserve"> </w:t>
+      </w:r>
+      <w:r>
+        <w:t>specified</w:t>
+      </w:r>
+      <w:r>
+        <w:t xml:space="preserve"> what Components the S</w:t>
+      </w:r>
+      <w:r>
+        <w:t>ystem needed</w:t>
+      </w:r>
+      <w:r>
+        <w:t xml:space="preserve"> access to</w:t>
+      </w:r>
+      <w:r>
+        <w:t xml:space="preserve">. Also, the Components specified are given either WriteStorage </w:t>
+      </w:r>
+      <w:r>
+        <w:t xml:space="preserve">access </w:t>
+      </w:r>
+      <w:r>
+        <w:t>or ReadStorage</w:t>
+      </w:r>
+      <w:r>
+        <w:t xml:space="preserve"> access</w:t>
+      </w:r>
+      <w:r>
+        <w:t>, meaning they can be mutated or not, respectively.</w:t>
+      </w:r>
+      <w:r>
+        <w:t xml:space="preserve"> </w:t>
+      </w:r>
+      <w:r>
+        <w:t>This specification of Components for the S</w:t>
+      </w:r>
+      <w:r>
+        <w:t>ystem</w:t>
+      </w:r>
+      <w:r>
+        <w:t xml:space="preserve"> also</w:t>
+      </w:r>
+      <w:r>
+        <w:t xml:space="preserve"> </w:t>
+      </w:r>
+      <w:r>
+        <w:t>determine</w:t>
+      </w:r>
+      <w:r>
+        <w:t>d</w:t>
+      </w:r>
+      <w:r>
+        <w:t xml:space="preserve"> what Entities the S</w:t>
+      </w:r>
+      <w:r>
+        <w:t xml:space="preserve">ystem would </w:t>
+      </w:r>
+      <w:r>
+        <w:t>work on. If an E</w:t>
+      </w:r>
+      <w:r>
+        <w:t>ntity had</w:t>
+      </w:r>
+      <w:r>
+        <w:t xml:space="preserve"> all the Components also specified in a particular System, that S</w:t>
+      </w:r>
+      <w:r>
+        <w:t>ystem would</w:t>
+      </w:r>
+      <w:r>
+        <w:t xml:space="preserve"> work on </w:t>
+      </w:r>
+      <w:r>
+        <w:t xml:space="preserve">that Entity. </w:t>
+      </w:r>
+    </w:p>
+    <w:p>
+      <w:pPr>
+        <w:ind w:firstLine="720"/>
+      </w:pPr>
+      <w:r>
+        <w:t>W</w:t>
+      </w:r>
+      <w:r>
+        <w:t>ith all that said,</w:t>
+      </w:r>
+      <w:r>
+        <w:t xml:space="preserve"> </w:t>
+      </w:r>
+      <w:r>
+        <w:t>in the main</w:t>
+      </w:r>
+      <w:r>
+        <w:t xml:space="preserve"> of the program</w:t>
+      </w:r>
+      <w:r>
+        <w:t>, the simulation</w:t>
+      </w:r>
+      <w:r>
+        <w:t xml:space="preserve"> world was</w:t>
+      </w:r>
+      <w:r>
+        <w:t xml:space="preserve"> created. T</w:t>
+      </w:r>
+      <w:r>
+        <w:t xml:space="preserve">he components were </w:t>
+      </w:r>
+      <w:r>
+        <w:t>registered in the world. A</w:t>
+      </w:r>
+      <w:r>
+        <w:t xml:space="preserve"> dispatcher was</w:t>
+      </w:r>
+      <w:r>
+        <w:t xml:space="preserve"> created </w:t>
+      </w:r>
+      <w:r>
+        <w:t xml:space="preserve">in code </w:t>
+      </w:r>
+      <w:r>
+        <w:t>to manage the parallelization of the Systems</w:t>
+      </w:r>
+      <w:r>
+        <w:t>. The dispatcher</w:t>
+      </w:r>
+      <w:r>
+        <w:t xml:space="preserve"> can be told to have a System depend on other Systems (i.e. a system must finish before another system</w:t>
+      </w:r>
+      <w:r>
+        <w:t xml:space="preserve"> begins</w:t>
+      </w:r>
+      <w:r>
+        <w:t>)</w:t>
+      </w:r>
+      <w:r>
+        <w:t xml:space="preserve">. Then, </w:t>
+      </w:r>
+      <w:r>
+        <w:lastRenderedPageBreak/>
+        <w:t>the Entities were built</w:t>
+      </w:r>
+      <w:r>
+        <w:t xml:space="preserve"> with some predetermined starting values as needed</w:t>
+      </w:r>
+      <w:r>
+        <w:t>. Finally,</w:t>
+      </w:r>
+      <w:r>
+        <w:t xml:space="preserve"> the main simulation</w:t>
+      </w:r>
+      <w:r>
+        <w:t xml:space="preserve"> loop was </w:t>
+      </w:r>
+      <w:r>
+        <w:t>made to run the world at a predetermined</w:t>
+      </w:r>
+      <w:r>
+        <w:t xml:space="preserve"> frame rate</w:t>
+      </w:r>
+      <w:r>
+        <w:t xml:space="preserve">, </w:t>
+      </w:r>
+      <w:r>
+        <w:t>and the program</w:t>
+      </w:r>
+      <w:r>
+        <w:t xml:space="preserve"> sleep</w:t>
+      </w:r>
+      <w:r>
+        <w:t>s</w:t>
+      </w:r>
+      <w:r>
+        <w:t xml:space="preserve"> </w:t>
+      </w:r>
+      <w:r>
+        <w:t>if there is</w:t>
+      </w:r>
+      <w:r>
+        <w:t xml:space="preserve"> extra time after computing that frame of the simulation. </w:t>
+      </w:r>
+      <w:r>
+        <w:t xml:space="preserve"> </w:t>
+      </w:r>
+    </w:p>
+    <w:p>
+      <w:pPr>
+        <w:ind w:firstLine="720"/>
+      </w:pPr>
+      <w:r>
+        <w:t>To ensure numerical stability, the time step chosen for the simulation loop in</w:t>
+      </w:r>
+      <w:r>
+        <w:t>side the main of</w:t>
+      </w:r>
+      <w:r>
+        <w:t xml:space="preserve"> the</w:t>
+      </w:r>
+      <w:r>
+        <w:t xml:space="preserve"> FDM</w:t>
+      </w:r>
+      <w:r>
+        <w:t xml:space="preserve"> was</w:t>
+      </w:r>
+      <w:r>
+        <w:t xml:space="preserve"> 33 milliseconds. This means that the simulation steps through 33 milliseconds of time from frame to frame. This equals 30 frames per second</w:t>
+      </w:r>
+      <w:r>
+        <w:t xml:space="preserve">. </w:t>
+      </w:r>
+      <w:r>
+        <w:t xml:space="preserve">With this time step, the simulation is stable. </w:t>
+      </w:r>
+      <w:r>
+        <w:t xml:space="preserve">This </w:t>
+      </w:r>
+      <w:r>
+        <w:t>sim</w:t>
+      </w:r>
+      <w:r>
+        <w:t>ulation loop strategy makes</w:t>
+      </w:r>
+      <w:r>
+        <w:t xml:space="preserve"> frames per second dependent on a constant game speed (33 ms) [28]. This basically means we have a fixed change in time from tick to tick. This strategy was chosen for simplicity sake. This strategy works because we know that the actual integration of the equations of motion</w:t>
+      </w:r>
+      <w:r>
+        <w:t xml:space="preserve"> reliably</w:t>
+      </w:r>
+      <w:r>
+        <w:t xml:space="preserve"> takes less time </w:t>
+      </w:r>
+      <w:r>
+        <w:t>than to update than the chosen time step</w:t>
+      </w:r>
+      <w:r>
+        <w:t>, and so the simulation will be able to keep up</w:t>
+      </w:r>
+      <w:r>
+        <w:t>, and maintain a smooth frame rate</w:t>
+      </w:r>
+      <w:r>
+        <w:t xml:space="preserve"> [27]. This strategy might normally be an issue f</w:t>
+      </w:r>
+      <w:r>
+        <w:t>or slow computers, but the FDM</w:t>
+      </w:r>
+      <w:r>
+        <w:t xml:space="preserve"> is not </w:t>
+      </w:r>
+      <w:r>
+        <w:t xml:space="preserve">very </w:t>
+      </w:r>
+      <w:r>
+        <w:t>demanding on hardware. The downside is that for fast computers, we leave some frames per second on the table because we have a fixed time step [28].</w:t>
+      </w:r>
+      <w:r>
+        <w:t xml:space="preserve"> To make the frame rate or time step easy to modify in code, there is a global variable called FRAME_RATE which may be modified. There is also a global variable representing time step which is DT (Delta Time). The DT </w:t>
+      </w:r>
+      <w:r>
+        <w:t>depends on</w:t>
+      </w:r>
+      <w:r>
+        <w:t xml:space="preserve"> the FRAME_RATE value to be calculated (DT = 1.0 / FRAME_RATE).</w:t>
+      </w:r>
+    </w:p>
+    <w:p>
+      <w:pPr>
+        <w:pStyle w:val="Heading2"/>
+        <w:spacing w:before="0"/>
+      </w:pPr>
+      <w:r>
+        <w:t>3.3</w:t>
+      </w:r>
+      <w:r>
+        <w:t xml:space="preserve"> </w:t>
+      </w:r>
+      <w:r>
+        <w:t xml:space="preserve">SPECS </w:t>
+      </w:r>
+      <w:r>
+        <w:t>Components</w:t>
+      </w:r>
+    </w:p>
+    <w:p>
+      <w:pPr>
+        <w:ind w:firstLine="720"/>
+      </w:pPr>
+      <w:r>
+        <w:t>Components contain</w:t>
+      </w:r>
+      <w:r>
+        <w:t xml:space="preserve"> the data variables to be accessed by a S</w:t>
+      </w:r>
+      <w:r>
+        <w:t>ystem</w:t>
+      </w:r>
+      <w:r>
+        <w:t>, if required</w:t>
+      </w:r>
+      <w:r>
+        <w:t xml:space="preserve">. </w:t>
+      </w:r>
+      <w:r>
+        <w:t xml:space="preserve">The three Components we have created are: </w:t>
+      </w:r>
+      <w:r>
+        <w:t>KeyboardState, RigidBody,</w:t>
+      </w:r>
+      <w:r>
+        <w:t xml:space="preserve"> and Packet</w:t>
+      </w:r>
+      <w:r>
+        <w:t>.</w:t>
+      </w:r>
     </w:p>
     <w:p>
       <w:r>
         <w:tab/>
       </w:r>
-      <w:r>
-        <w:t>The Rust crate SPECS</w:t>
-      </w:r>
-      <w:r>
-        <w:t xml:space="preserve"> was an invaluable framework to implement t</w:t>
-      </w:r>
-      <w:r>
-        <w:t>he FDM as an ECS design.</w:t>
-      </w:r>
-      <w:r>
-        <w:t xml:space="preserve"> Since examples and resources were limited, </w:t>
-      </w:r>
-      <w:r>
-        <w:rPr>
-          <w:i/>
-        </w:rPr>
-        <w:t>The Specs Book</w:t>
-      </w:r>
-      <w:r>
-        <w:t xml:space="preserve"> was the main resource used</w:t>
-      </w:r>
-      <w:r>
-        <w:t>, which provided just enough substance to get started.</w:t>
-      </w:r>
-    </w:p>
-    <w:p>
-      <w:pPr>
-        <w:pStyle w:val="Heading4"/>
+    </w:p>
+    <w:p>
+      <w:pPr>
+        <w:pStyle w:val="Heading3"/>
         <w:jc w:val="left"/>
       </w:pPr>
       <w:r>
-        <w:t>3.2.1</w:t>
-      </w:r>
-      <w:r>
-        <w:t xml:space="preserve"> Set Up</w:t>
+        <w:lastRenderedPageBreak/>
+        <w:t>3.3.1 KeyboardState</w:t>
+      </w:r>
+    </w:p>
+    <w:p>
+      <w:pPr>
+        <w:ind w:firstLine="720"/>
+      </w:pPr>
+      <w:r>
+        <w:t>The KeyoardState Component holds the boolean variables that correspond to the action that will take place in the simulation when a specified key is pressed on the keyboard.</w:t>
+      </w:r>
+      <w:r>
+        <w:t xml:space="preserve"> </w:t>
+      </w:r>
+      <w:r>
+        <w:t>This C</w:t>
+      </w:r>
+      <w:r>
+        <w:t>omponent is used</w:t>
+      </w:r>
+      <w:r>
+        <w:t xml:space="preserve"> by the EquationsOfMotion System and the FlightControl System. </w:t>
+      </w:r>
+    </w:p>
+    <w:p>
+      <w:pPr>
+        <w:pStyle w:val="Heading3"/>
+        <w:jc w:val="left"/>
+      </w:pPr>
+      <w:r>
+        <w:t>3.3</w:t>
+      </w:r>
+      <w:r>
+        <w:t>.2 RigidBody</w:t>
+      </w:r>
+    </w:p>
+    <w:p>
+      <w:pPr>
+        <w:ind w:firstLine="720"/>
+      </w:pPr>
+      <w:r>
+        <w:t>The RigidBody Component holds all of the data variables describing an airplane entity, which is a rigid body</w:t>
+      </w:r>
+      <w:r>
+        <w:t xml:space="preserve"> by definition. </w:t>
+      </w:r>
+      <w:r>
+        <w:t xml:space="preserve">This Component is used by the </w:t>
+      </w:r>
+      <w:r>
+        <w:t>EquationsOfMotion System and the MakePacket System.</w:t>
+      </w:r>
+    </w:p>
+    <w:p>
+      <w:pPr>
+        <w:pStyle w:val="Heading3"/>
+        <w:jc w:val="left"/>
+      </w:pPr>
+      <w:r>
+        <w:t>3.3.</w:t>
+      </w:r>
+      <w:r>
+        <w:t xml:space="preserve">3 Packet </w:t>
       </w:r>
     </w:p>
     <w:p>
@@ -12629,178 +13116,82 @@
         <w:tab/>
       </w:r>
       <w:r>
-        <w:t>SPECS</w:t>
-      </w:r>
-      <w:r>
-        <w:t xml:space="preserve"> </w:t>
-      </w:r>
-      <w:r>
-        <w:t>laid</w:t>
-      </w:r>
-      <w:r>
-        <w:t xml:space="preserve"> the framework to create, no surprise, Entities, Components, and Systems. C</w:t>
-      </w:r>
-      <w:r>
-        <w:t xml:space="preserve">omponents were </w:t>
-      </w:r>
-      <w:r>
-        <w:t>created similarly to how a regular Rust struct</w:t>
-      </w:r>
-      <w:r>
-        <w:t xml:space="preserve"> type</w:t>
-      </w:r>
-      <w:r>
-        <w:t xml:space="preserve"> is created, but SPECS require</w:t>
-      </w:r>
-      <w:r>
-        <w:t>d</w:t>
-      </w:r>
-      <w:r>
-        <w:t xml:space="preserve"> us to specify</w:t>
-      </w:r>
-      <w:r>
-        <w:t xml:space="preserve"> that it </w:t>
-      </w:r>
-      <w:r>
-        <w:t xml:space="preserve">is </w:t>
-      </w:r>
-      <w:r>
-        <w:t xml:space="preserve">being </w:t>
-      </w:r>
-      <w:r>
-        <w:t>implemented</w:t>
-      </w:r>
-      <w:r>
-        <w:t xml:space="preserve"> as a Component using </w:t>
-      </w:r>
-      <w:r>
-        <w:t xml:space="preserve">a </w:t>
-      </w:r>
-      <w:r>
-        <w:t xml:space="preserve">vector </w:t>
-      </w:r>
-      <w:r>
-        <w:t xml:space="preserve">as </w:t>
-      </w:r>
-      <w:r>
-        <w:t xml:space="preserve">its </w:t>
-      </w:r>
-      <w:r>
-        <w:t>storage</w:t>
-      </w:r>
-      <w:r>
-        <w:t xml:space="preserve"> type</w:t>
+        <w:t>The Packet</w:t>
+      </w:r>
+      <w:r>
+        <w:t xml:space="preserve"> Compo</w:t>
+      </w:r>
+      <w:r>
+        <w:t>nent consists of a vector which holds the serialized</w:t>
+      </w:r>
+      <w:r>
+        <w:t>, or made into bytes,</w:t>
+      </w:r>
+      <w:r>
+        <w:t xml:space="preserve"> FGNetFDM struct, which </w:t>
+      </w:r>
+      <w:r>
+        <w:t xml:space="preserve">contains </w:t>
+      </w:r>
+      <w:r>
+        <w:t>all of the data necessary to be sent to FlightGear in the form of a packet</w:t>
       </w:r>
       <w:r>
         <w:t xml:space="preserve">. </w:t>
       </w:r>
       <w:r>
-        <w:t>Since Entities have Components, when an E</w:t>
-      </w:r>
-      <w:r>
-        <w:t>ntity was</w:t>
-      </w:r>
-      <w:r>
-        <w:t xml:space="preserve"> made, it must be specified what Components it will have and what those </w:t>
-      </w:r>
-      <w:r>
-        <w:t xml:space="preserve">starting </w:t>
-      </w:r>
-      <w:r>
-        <w:t xml:space="preserve">values are. </w:t>
-      </w:r>
-      <w:r>
-        <w:t>From here, we need</w:t>
-      </w:r>
-      <w:r>
-        <w:t>ed</w:t>
-      </w:r>
-      <w:r>
-        <w:t xml:space="preserve"> Systems to act on the Entities. S</w:t>
-      </w:r>
-      <w:r>
-        <w:t xml:space="preserve">ystems were </w:t>
-      </w:r>
-      <w:r>
-        <w:t xml:space="preserve">created similarly to functions, but </w:t>
-      </w:r>
-      <w:r>
-        <w:t>when created, it was</w:t>
-      </w:r>
-      <w:r>
-        <w:t xml:space="preserve"> </w:t>
-      </w:r>
-      <w:r>
-        <w:t>specified</w:t>
-      </w:r>
-      <w:r>
-        <w:t xml:space="preserve"> what Components the S</w:t>
-      </w:r>
-      <w:r>
-        <w:t>ystem needed</w:t>
-      </w:r>
-      <w:r>
-        <w:t xml:space="preserve"> access to</w:t>
-      </w:r>
-      <w:r>
-        <w:t xml:space="preserve">. Also, the Components specified are given either WriteStorage </w:t>
-      </w:r>
-      <w:r>
-        <w:t xml:space="preserve">access </w:t>
-      </w:r>
-      <w:r>
-        <w:t>or ReadStorage</w:t>
-      </w:r>
-      <w:r>
-        <w:t xml:space="preserve"> access</w:t>
-      </w:r>
-      <w:r>
-        <w:t>, meaning they can be mutated or not, respectively.</w:t>
-      </w:r>
-      <w:r>
-        <w:t xml:space="preserve"> </w:t>
-      </w:r>
-      <w:r>
-        <w:t>This specification of Components for the S</w:t>
-      </w:r>
-      <w:r>
-        <w:t>ystem</w:t>
-      </w:r>
-      <w:r>
-        <w:t xml:space="preserve"> also</w:t>
-      </w:r>
-      <w:r>
-        <w:t xml:space="preserve"> </w:t>
-      </w:r>
-      <w:r>
-        <w:t>determine</w:t>
-      </w:r>
-      <w:r>
-        <w:t>d</w:t>
-      </w:r>
-      <w:r>
-        <w:t xml:space="preserve"> what Entities the S</w:t>
-      </w:r>
-      <w:r>
-        <w:t xml:space="preserve">ystem would </w:t>
-      </w:r>
-      <w:r>
-        <w:t>work on. If an E</w:t>
-      </w:r>
-      <w:r>
-        <w:t>ntity had</w:t>
-      </w:r>
-      <w:r>
-        <w:t xml:space="preserve"> all the Components also specified in a particular System, that S</w:t>
-      </w:r>
-      <w:r>
-        <w:t>ystem would</w:t>
-      </w:r>
-      <w:r>
-        <w:t xml:space="preserve"> work on </w:t>
-      </w:r>
-      <w:r>
-        <w:t xml:space="preserve">that Entity. </w:t>
+        <w:t xml:space="preserve">The </w:t>
+      </w:r>
+      <w:r>
+        <w:t xml:space="preserve">FGNetFDM </w:t>
+      </w:r>
+      <w:r>
+        <w:t>structure that FlightGear accepts is laid out in FlightGear’s GitH</w:t>
+      </w:r>
+      <w:r>
+        <w:t xml:space="preserve">ub repository. The source code </w:t>
+      </w:r>
+      <w:r>
+        <w:t>for the struct</w:t>
+      </w:r>
+      <w:r>
+        <w:t>ure</w:t>
+      </w:r>
+      <w:r>
+        <w:t xml:space="preserve"> </w:t>
+      </w:r>
+      <w:r>
+        <w:t xml:space="preserve">is located in </w:t>
+      </w:r>
+      <w:r>
+        <w:t>src/Network/net_fdm.hxx</w:t>
+      </w:r>
+      <w:r>
+        <w:t>.</w:t>
+      </w:r>
+      <w:r>
+        <w:t xml:space="preserve"> This Component is used by the MakePacket System and the SendPacket System.</w:t>
+      </w:r>
+    </w:p>
+    <w:p>
+      <w:pPr>
+        <w:pStyle w:val="Heading2"/>
+        <w:spacing w:before="0"/>
+      </w:pPr>
+      <w:r>
+        <w:t>3.</w:t>
+      </w:r>
+      <w:r>
+        <w:t>4</w:t>
+      </w:r>
+      <w:r>
+        <w:t xml:space="preserve"> </w:t>
+      </w:r>
+      <w:r>
+        <w:t xml:space="preserve">SPECS </w:t>
+      </w:r>
+      <w:r>
+        <w:t>Systems</w:t>
       </w:r>
     </w:p>
     <w:p>
@@ -12808,107 +13199,62 @@
         <w:ind w:firstLine="720"/>
       </w:pPr>
       <w:r>
-        <w:t>W</w:t>
-      </w:r>
-      <w:r>
-        <w:t>ith all that said,</w:t>
-      </w:r>
-      <w:r>
-        <w:t xml:space="preserve"> </w:t>
-      </w:r>
-      <w:r>
-        <w:t>in the main</w:t>
-      </w:r>
-      <w:r>
-        <w:t xml:space="preserve"> of the program</w:t>
-      </w:r>
-      <w:r>
-        <w:t>, the simulation</w:t>
-      </w:r>
-      <w:r>
-        <w:t xml:space="preserve"> world was</w:t>
-      </w:r>
-      <w:r>
-        <w:t xml:space="preserve"> created. T</w:t>
-      </w:r>
-      <w:r>
-        <w:t xml:space="preserve">he components were </w:t>
-      </w:r>
-      <w:r>
-        <w:t>registered in the world. A</w:t>
-      </w:r>
-      <w:r>
-        <w:t xml:space="preserve"> dispatcher was</w:t>
-      </w:r>
-      <w:r>
-        <w:t xml:space="preserve"> created </w:t>
-      </w:r>
-      <w:r>
-        <w:t xml:space="preserve">in code </w:t>
-      </w:r>
-      <w:r>
-        <w:t>to manage the parallelization of the Systems</w:t>
-      </w:r>
-      <w:r>
-        <w:t>. The dispatcher</w:t>
-      </w:r>
-      <w:r>
-        <w:t xml:space="preserve"> can be told to have a System </w:t>
-      </w:r>
+        <w:t>The</w:t>
+      </w:r>
+      <w:r>
+        <w:t>re are</w:t>
+      </w:r>
+      <w:r>
+        <w:t xml:space="preserve"> </w:t>
+      </w:r>
+      <w:r>
+        <w:t>four</w:t>
+      </w:r>
+      <w:r>
+        <w:t xml:space="preserve"> Systems </w:t>
+      </w:r>
+      <w:r>
+        <w:t>required to</w:t>
+      </w:r>
+      <w:r>
+        <w:t xml:space="preserve"> manage all of the functionality</w:t>
+      </w:r>
+      <w:r>
+        <w:t xml:space="preserve">: </w:t>
+      </w:r>
+      <w:r>
+        <w:t>Flight</w:t>
+      </w:r>
+      <w:r>
+        <w:t xml:space="preserve">Control, EquationsOfMotion, MakePacket, and </w:t>
+      </w:r>
+      <w:r>
+        <w:t xml:space="preserve">SendPacket. </w:t>
+      </w:r>
+      <w:r>
+        <w:t>Syste</w:t>
+      </w:r>
+      <w:r>
+        <w:t>ms access certain</w:t>
+      </w:r>
+      <w:r>
+        <w:t xml:space="preserve"> Components that are needed for reading or writing to</w:t>
+      </w:r>
+      <w:r>
+        <w:t>, and the type of access must be specified</w:t>
+      </w:r>
+      <w:r>
+        <w:t>. ReadStorage is just read access to the Compoment data, and WriteStorage is reading and also writing over the Component data.</w:t>
+      </w:r>
+    </w:p>
+    <w:p>
+      <w:pPr>
+        <w:pStyle w:val="Heading3"/>
+        <w:jc w:val="left"/>
+      </w:pPr>
       <w:r>
         <w:lastRenderedPageBreak/>
-        <w:t>depend on other Systems (i.e. a system must finish before another system</w:t>
-      </w:r>
-      <w:r>
-        <w:t xml:space="preserve"> begins</w:t>
-      </w:r>
-      <w:r>
-        <w:t>)</w:t>
-      </w:r>
-      <w:r>
-        <w:t>. Then, the Entities were built</w:t>
-      </w:r>
-      <w:r>
-        <w:t xml:space="preserve"> with some predetermined starting values as needed</w:t>
-      </w:r>
-      <w:r>
-        <w:t>. Finally,</w:t>
-      </w:r>
-      <w:r>
-        <w:t xml:space="preserve"> the main simulation</w:t>
-      </w:r>
-      <w:r>
-        <w:t xml:space="preserve"> loop was </w:t>
-      </w:r>
-      <w:r>
-        <w:t>made to run the world at a predetermined</w:t>
-      </w:r>
-      <w:r>
-        <w:t xml:space="preserve"> frame rate</w:t>
-      </w:r>
-      <w:r>
-        <w:t xml:space="preserve">, </w:t>
-      </w:r>
-      <w:r>
-        <w:t>and the program</w:t>
-      </w:r>
-      <w:r>
-        <w:t xml:space="preserve"> sleep</w:t>
-      </w:r>
-      <w:r>
-        <w:t>s</w:t>
-      </w:r>
-      <w:r>
-        <w:t xml:space="preserve"> </w:t>
-      </w:r>
-      <w:r>
-        <w:t>if there is</w:t>
-      </w:r>
-      <w:r>
-        <w:t xml:space="preserve"> extra time after computing that frame of the simulation. </w:t>
-      </w:r>
-      <w:r>
-        <w:t xml:space="preserve"> </w:t>
+        <w:t>3.4.1 FlightControl</w:t>
       </w:r>
     </w:p>
     <w:p>
@@ -12916,474 +13262,72 @@
         <w:ind w:firstLine="720"/>
       </w:pPr>
       <w:r>
-        <w:t>To ensure numerical stability, the time step chosen for the simulation loop in</w:t>
-      </w:r>
-      <w:r>
-        <w:t>side the main of</w:t>
-      </w:r>
-      <w:r>
-        <w:t xml:space="preserve"> the</w:t>
-      </w:r>
-      <w:r>
-        <w:t xml:space="preserve"> FDM</w:t>
-      </w:r>
-      <w:r>
-        <w:t xml:space="preserve"> was</w:t>
-      </w:r>
-      <w:r>
-        <w:t xml:space="preserve"> 33 milliseconds. This means that the simulation steps through 33 milliseconds of time from frame to frame. This equals 30 frames per second</w:t>
-      </w:r>
-      <w:r>
-        <w:t xml:space="preserve">. </w:t>
-      </w:r>
-      <w:r>
-        <w:t xml:space="preserve">With this time step, the simulation is stable. </w:t>
-      </w:r>
-      <w:r>
-        <w:t xml:space="preserve">This </w:t>
-      </w:r>
-      <w:r>
-        <w:t>sim</w:t>
-      </w:r>
-      <w:r>
-        <w:t>ulation loop strategy makes</w:t>
-      </w:r>
-      <w:r>
-        <w:t xml:space="preserve"> frames per second dependent on a constant game speed (33 ms) [28]. This basically means we have a fixed change in time from tick to tick. This strategy was chosen for simplicity sake. This strategy works because we know that the actual integration of the equations of motion</w:t>
-      </w:r>
-      <w:r>
-        <w:t xml:space="preserve"> reliably</w:t>
-      </w:r>
-      <w:r>
-        <w:t xml:space="preserve"> takes less time </w:t>
-      </w:r>
-      <w:r>
-        <w:t>than to update than the chosen time step</w:t>
-      </w:r>
-      <w:r>
-        <w:t>, and so the simulation will be able to keep up</w:t>
-      </w:r>
-      <w:r>
-        <w:t>, and maintain a smooth frame rate</w:t>
-      </w:r>
-      <w:r>
-        <w:t xml:space="preserve"> [27]. This strategy might normally be an issue f</w:t>
-      </w:r>
-      <w:r>
-        <w:t>or slow computers, but the FDM</w:t>
-      </w:r>
-      <w:r>
-        <w:t xml:space="preserve"> is not </w:t>
-      </w:r>
-      <w:r>
-        <w:t xml:space="preserve">very </w:t>
-      </w:r>
-      <w:r>
-        <w:t>demanding on hardware. The downside is that for fast computers, we leave some frames per second on the table because we have a fixed time step [28].</w:t>
-      </w:r>
-      <w:r>
-        <w:t xml:space="preserve"> To make the frame rate or time step easy to modify in code, there is a global variable called FRAME_RATE which may be modified. There is also a global variable representing time step which is DT (Delta Time). The DT </w:t>
-      </w:r>
-      <w:r>
-        <w:t>depends on</w:t>
-      </w:r>
-      <w:r>
-        <w:t xml:space="preserve"> the FRAME_RATE value to be calculated (DT = 1.0 / FRAME_RATE).</w:t>
-      </w:r>
-    </w:p>
-    <w:p>
-      <w:pPr>
-        <w:pStyle w:val="Heading4"/>
+        <w:t xml:space="preserve">This System ultimately handles getting the keypresses from the keyboard and then alters the KeyboardState Component data. </w:t>
+      </w:r>
+      <w:r>
+        <w:t>S</w:t>
+      </w:r>
+      <w:r>
+        <w:t>o, it will be given WriteStorage access to KeyboardState.</w:t>
+      </w:r>
+      <w:r>
+        <w:t xml:space="preserve"> </w:t>
+      </w:r>
+    </w:p>
+    <w:p>
+      <w:pPr>
+        <w:ind w:firstLine="720"/>
+      </w:pPr>
+      <w:r>
+        <w:t xml:space="preserve">To actually detect the keyboard keypresses, we implemented a Rust crate called Device Query, which is able to read the current state of the keys on the keyboard (i.e. key is being pressed or not). </w:t>
+      </w:r>
+      <w:r>
+        <w:t xml:space="preserve">In code, Device Query gets list of all the keys being pressed at the current instance, and we check if any of the keys in that list match the keys that we have tied with a function in our FDM. </w:t>
+      </w:r>
+      <w:r>
+        <w:t>Since more than one key can be pressed at once, we check all of the ke</w:t>
+      </w:r>
+      <w:r>
+        <w:t xml:space="preserve">ys that we care about, and </w:t>
+      </w:r>
+      <w:r>
+        <w:t>we toggle</w:t>
+      </w:r>
+      <w:r>
+        <w:t xml:space="preserve"> true</w:t>
+      </w:r>
+      <w:r>
+        <w:t xml:space="preserve"> the KeyboardState data that corresponds to that key press. Note: before </w:t>
+      </w:r>
+      <w:r>
+        <w:t xml:space="preserve">we toggle to true </w:t>
+      </w:r>
+      <w:r>
+        <w:t xml:space="preserve">any of the KeyboardState data, we default the data to false. </w:t>
+      </w:r>
+      <w:r>
+        <w:t>With all of the states set for this instance, the EquationsOfMotion System w</w:t>
+      </w:r>
+      <w:r>
+        <w:t xml:space="preserve">ill take care of the rest, until </w:t>
+      </w:r>
+      <w:r>
+        <w:t xml:space="preserve">the </w:t>
+      </w:r>
+      <w:r>
+        <w:t>next iteration.</w:t>
+      </w:r>
+    </w:p>
+    <w:p>
+      <w:pPr>
+        <w:pStyle w:val="Heading3"/>
         <w:jc w:val="left"/>
       </w:pPr>
       <w:r>
-        <w:t>3.2.2</w:t>
-      </w:r>
-      <w:r>
-        <w:t xml:space="preserve"> </w:t>
-      </w:r>
-      <w:r>
-        <w:t>Components</w:t>
-      </w:r>
-    </w:p>
-    <w:p>
-      <w:pPr>
-        <w:ind w:firstLine="720"/>
-      </w:pPr>
-      <w:r>
-        <w:t>Components contain</w:t>
-      </w:r>
-      <w:r>
-        <w:t xml:space="preserve"> the data variables to be accessed by a S</w:t>
-      </w:r>
-      <w:r>
-        <w:t>ystem</w:t>
-      </w:r>
-      <w:r>
-        <w:t>, if required</w:t>
-      </w:r>
-      <w:r>
-        <w:t xml:space="preserve">. </w:t>
-      </w:r>
-      <w:r>
-        <w:t xml:space="preserve">The three Components we have created are: </w:t>
-      </w:r>
-      <w:r>
-        <w:t>KeyboardState, RigidBody,</w:t>
-      </w:r>
-      <w:r>
-        <w:t xml:space="preserve"> and Packet</w:t>
-      </w:r>
-      <w:r>
-        <w:t>.</w:t>
-      </w:r>
-    </w:p>
-    <w:p>
-      <w:pPr>
-        <w:pStyle w:val="Heading5"/>
-        <w:jc w:val="left"/>
-        <w:rPr>
-          <w:b/>
-        </w:rPr>
-      </w:pPr>
-      <w:r>
-        <w:rPr>
-          <w:b/>
-        </w:rPr>
-        <w:lastRenderedPageBreak/>
-        <w:t>3.2.2.1</w:t>
-      </w:r>
-      <w:r>
-        <w:rPr>
-          <w:b/>
-        </w:rPr>
-        <w:t xml:space="preserve"> KeyboardS</w:t>
-      </w:r>
-      <w:r>
-        <w:rPr>
-          <w:b/>
-        </w:rPr>
-        <w:t>tate</w:t>
-      </w:r>
-    </w:p>
-    <w:p>
-      <w:r>
-        <w:tab/>
-        <w:t>The KeyoardState Component holds the boolean variables that correspond to the action that will take place in the simulation when a specified key is pressed on the keyboard.</w:t>
-      </w:r>
-      <w:r>
-        <w:t xml:space="preserve"> </w:t>
-      </w:r>
-      <w:r>
-        <w:t>This C</w:t>
-      </w:r>
-      <w:r>
-        <w:t>omponent is used</w:t>
-      </w:r>
-      <w:r>
-        <w:t xml:space="preserve"> by the EquationsOfMotion System and the FlightControl System. </w:t>
-      </w:r>
-    </w:p>
-    <w:p>
-      <w:pPr>
-        <w:pStyle w:val="Heading5"/>
-        <w:jc w:val="left"/>
-        <w:rPr>
-          <w:b/>
-        </w:rPr>
-      </w:pPr>
-      <w:r>
-        <w:rPr>
-          <w:b/>
-        </w:rPr>
-        <w:t xml:space="preserve">3.2.2.2 </w:t>
-      </w:r>
-      <w:r>
-        <w:rPr>
-          <w:b/>
-        </w:rPr>
-        <w:t>RigidBody</w:t>
-      </w:r>
-    </w:p>
-    <w:p>
-      <w:pPr>
-        <w:ind w:firstLine="720"/>
-      </w:pPr>
-      <w:r>
-        <w:t>The RigidBody Component holds all of the data variables describing an airplane entity, which is a rigid body</w:t>
-      </w:r>
-      <w:r>
-        <w:t xml:space="preserve"> by definition. </w:t>
-      </w:r>
-      <w:r>
-        <w:t xml:space="preserve">This Component is used by the </w:t>
-      </w:r>
-      <w:r>
-        <w:t>EquationsOfMotion System and the MakePacket System.</w:t>
-      </w:r>
-    </w:p>
-    <w:p>
-      <w:pPr>
-        <w:pStyle w:val="Heading5"/>
-        <w:jc w:val="left"/>
-        <w:rPr>
-          <w:b/>
-        </w:rPr>
-      </w:pPr>
-      <w:r>
-        <w:rPr>
-          <w:b/>
-        </w:rPr>
-        <w:t>3.2.2.3</w:t>
-      </w:r>
-      <w:r>
-        <w:rPr>
-          <w:b/>
-        </w:rPr>
-        <w:t xml:space="preserve"> </w:t>
-      </w:r>
-      <w:r>
-        <w:rPr>
-          <w:b/>
-        </w:rPr>
-        <w:t>Packet</w:t>
-      </w:r>
-    </w:p>
-    <w:p>
-      <w:r>
-        <w:tab/>
-      </w:r>
-      <w:r>
-        <w:t>The Packet</w:t>
-      </w:r>
-      <w:r>
-        <w:t xml:space="preserve"> Compo</w:t>
-      </w:r>
-      <w:r>
-        <w:t>nent consists of a vector which holds the serialized</w:t>
-      </w:r>
-      <w:r>
-        <w:t>, or made into bytes,</w:t>
-      </w:r>
-      <w:r>
-        <w:t xml:space="preserve"> FGNetFDM struct, which </w:t>
-      </w:r>
-      <w:r>
-        <w:t xml:space="preserve">contains </w:t>
-      </w:r>
-      <w:r>
-        <w:t>all of the data necessary to be sent to FlightGear in the form of a packet</w:t>
-      </w:r>
-      <w:r>
-        <w:t xml:space="preserve">. </w:t>
-      </w:r>
-      <w:r>
-        <w:t xml:space="preserve">The </w:t>
-      </w:r>
-      <w:r>
-        <w:t xml:space="preserve">FGNetFDM </w:t>
-      </w:r>
-      <w:r>
-        <w:t>structure that FlightGear accepts is laid out in FlightGear’s GitH</w:t>
-      </w:r>
-      <w:r>
-        <w:t xml:space="preserve">ub repository. The source code </w:t>
-      </w:r>
-      <w:r>
-        <w:t>for the struct</w:t>
-      </w:r>
-      <w:r>
-        <w:t>ure</w:t>
-      </w:r>
-      <w:r>
-        <w:t xml:space="preserve"> </w:t>
-      </w:r>
-      <w:r>
-        <w:t xml:space="preserve">is located in </w:t>
-      </w:r>
-      <w:r>
-        <w:t>src/Network/net_fdm.hxx</w:t>
-      </w:r>
-      <w:r>
-        <w:t>.</w:t>
-      </w:r>
-      <w:r>
-        <w:t xml:space="preserve"> This Component is used by the MakePacket System and the SendPacket System.</w:t>
-      </w:r>
-    </w:p>
-    <w:p>
-      <w:pPr>
-        <w:pStyle w:val="Heading4"/>
-        <w:jc w:val="left"/>
-      </w:pPr>
-      <w:r>
-        <w:t>3.2.3</w:t>
-      </w:r>
-      <w:r>
-        <w:t xml:space="preserve"> Systems</w:t>
-      </w:r>
-    </w:p>
-    <w:p>
-      <w:pPr>
-        <w:ind w:firstLine="720"/>
-      </w:pPr>
-      <w:r>
-        <w:t>The</w:t>
-      </w:r>
-      <w:r>
-        <w:t>re are</w:t>
-      </w:r>
-      <w:r>
-        <w:t xml:space="preserve"> </w:t>
-      </w:r>
-      <w:r>
-        <w:t>four</w:t>
-      </w:r>
-      <w:r>
-        <w:t xml:space="preserve"> Systems </w:t>
-      </w:r>
-      <w:r>
-        <w:t>required to</w:t>
-      </w:r>
-      <w:r>
-        <w:t xml:space="preserve"> manage all of the functionality</w:t>
-      </w:r>
-      <w:r>
-        <w:t xml:space="preserve">: </w:t>
-      </w:r>
-      <w:r>
-        <w:t>Flight</w:t>
-      </w:r>
-      <w:r>
-        <w:t xml:space="preserve">Control, EquationsOfMotion, MakePacket, and </w:t>
-      </w:r>
-      <w:r>
-        <w:t xml:space="preserve">SendPacket. </w:t>
-      </w:r>
-      <w:r>
-        <w:t>Syste</w:t>
-      </w:r>
-      <w:r>
-        <w:t>ms access certain</w:t>
-      </w:r>
-      <w:r>
-        <w:t xml:space="preserve"> Components that are needed for reading or writing to</w:t>
-      </w:r>
-      <w:r>
-        <w:t>, and the type of access must be specified</w:t>
-      </w:r>
-      <w:r>
-        <w:t>. ReadStorage is just read access to the Compoment data, and WriteStorage is reading and also writing over the Component data.</w:t>
-      </w:r>
-    </w:p>
-    <w:p>
-      <w:pPr>
-        <w:pStyle w:val="Heading5"/>
-        <w:jc w:val="left"/>
-        <w:rPr>
-          <w:b/>
-        </w:rPr>
-      </w:pPr>
-      <w:r>
-        <w:rPr>
-          <w:b/>
-        </w:rPr>
-        <w:lastRenderedPageBreak/>
-        <w:t>3.2.3.1</w:t>
-      </w:r>
-      <w:r>
-        <w:rPr>
-          <w:b/>
-        </w:rPr>
-        <w:t xml:space="preserve"> FlightControl</w:t>
-      </w:r>
-    </w:p>
-    <w:p>
-      <w:pPr>
-        <w:ind w:firstLine="720"/>
-      </w:pPr>
-      <w:r>
-        <w:t xml:space="preserve">This System ultimately handles getting the keypresses from the keyboard and then alters the KeyboardState Component data. </w:t>
-      </w:r>
-      <w:r>
-        <w:t>S</w:t>
-      </w:r>
-      <w:r>
-        <w:t>o, it will be given WriteStorage access to KeyboardState.</w:t>
-      </w:r>
-      <w:r>
-        <w:t xml:space="preserve"> </w:t>
-      </w:r>
-    </w:p>
-    <w:p>
-      <w:pPr>
-        <w:ind w:firstLine="720"/>
-      </w:pPr>
-      <w:r>
-        <w:t xml:space="preserve">To actually detect the keyboard keypresses, we implemented a Rust crate called Device Query, which is able to read the current state of the keys on the keyboard (i.e. key is being pressed or not). </w:t>
-      </w:r>
-      <w:r>
-        <w:t xml:space="preserve">In code, Device Query gets list of all the keys being pressed at the current instance, and we check if any of the keys in that list match the keys that we have tied with a function in our FDM. </w:t>
-      </w:r>
-      <w:r>
-        <w:t>Since more than one key can be pressed at once, we check all of the ke</w:t>
-      </w:r>
-      <w:r>
-        <w:t xml:space="preserve">ys that we care about, and </w:t>
-      </w:r>
-      <w:r>
-        <w:t>we toggle</w:t>
-      </w:r>
-      <w:r>
-        <w:t xml:space="preserve"> true</w:t>
-      </w:r>
-      <w:r>
-        <w:t xml:space="preserve"> the KeyboardState data that corresponds to that key press. Note: before </w:t>
-      </w:r>
-      <w:r>
-        <w:t xml:space="preserve">we toggle to true </w:t>
-      </w:r>
-      <w:r>
-        <w:t xml:space="preserve">any of the KeyboardState data, we default the data to false. </w:t>
-      </w:r>
-      <w:r>
-        <w:t>With all of the states set for this instance, the EquationsOfMotion System w</w:t>
-      </w:r>
-      <w:r>
-        <w:t xml:space="preserve">ill take care of the rest, until </w:t>
-      </w:r>
-      <w:r>
-        <w:t xml:space="preserve">the </w:t>
-      </w:r>
-      <w:r>
-        <w:t>next iteration.</w:t>
-      </w:r>
-    </w:p>
-    <w:p>
-      <w:pPr>
-        <w:pStyle w:val="Heading5"/>
-        <w:jc w:val="left"/>
-        <w:rPr>
-          <w:b/>
-        </w:rPr>
-      </w:pPr>
-      <w:r>
-        <w:rPr>
-          <w:b/>
-        </w:rPr>
-        <w:t>3.2.3.2</w:t>
-      </w:r>
-      <w:r>
-        <w:rPr>
-          <w:b/>
-        </w:rPr>
-        <w:t xml:space="preserve"> E</w:t>
-      </w:r>
-      <w:r>
-        <w:rPr>
-          <w:b/>
-        </w:rPr>
-        <w:t>quationsOfMotion</w:t>
+        <w:t>3.</w:t>
+      </w:r>
+      <w:r>
+        <w:t xml:space="preserve">4.2 EquationsOfMotion </w:t>
       </w:r>
     </w:p>
     <w:p>
@@ -13432,23 +13376,11 @@
     </w:p>
     <w:p>
       <w:pPr>
-        <w:pStyle w:val="Heading5"/>
+        <w:pStyle w:val="Heading3"/>
         <w:jc w:val="left"/>
-        <w:rPr>
-          <w:b/>
-        </w:rPr>
-      </w:pPr>
-      <w:r>
-        <w:rPr>
-          <w:b/>
-        </w:rPr>
-        <w:t>3.2.3.3 Make</w:t>
-      </w:r>
-      <w:r>
-        <w:rPr>
-          <w:b/>
-        </w:rPr>
-        <w:t>Packet</w:t>
+      </w:pPr>
+      <w:r>
+        <w:t>3.4.3 MakePacket</w:t>
       </w:r>
     </w:p>
     <w:p>
@@ -13518,48 +13450,103 @@
         <w:ind w:firstLine="720"/>
       </w:pPr>
       <w:r>
-        <w:t xml:space="preserve">The Packet Component essentially holds a vector which contains the FGNetFDM structure serialized into bytes. Inside of this System, an instance of the FGNetFDM structure is created and updated, only to be turned into bytes at the end and put into the Component in the form of a vector. </w:t>
+        <w:t>The Packet Component essentially holds a vector which contains the FGNetFDM structure serialized into bytes. Inside of this System, an instance of the FGNetFDM st</w:t>
+      </w:r>
+      <w:r>
+        <w:t xml:space="preserve">ructure is created and updated with </w:t>
+      </w:r>
+      <w:r>
+        <w:t>the current calculations from the EquationsOfMotion System, which are stored in the RigidBody Component data.</w:t>
+      </w:r>
+      <w:r>
+        <w:t xml:space="preserve"> But when the new data </w:t>
+      </w:r>
+      <w:r>
+        <w:t xml:space="preserve">variables are </w:t>
+      </w:r>
+      <w:r>
+        <w:t xml:space="preserve">passed into the FGNetFDM structure, the data has to be first converted into </w:t>
+      </w:r>
+      <w:r>
+        <w:t xml:space="preserve">an array of bytes in </w:t>
+      </w:r>
+      <w:r>
+        <w:t>native byte order</w:t>
+      </w:r>
+      <w:r>
+        <w:t>, meaning the byte order native to</w:t>
+      </w:r>
+      <w:r>
+        <w:t xml:space="preserve"> the machine compiling the software.</w:t>
+      </w:r>
+      <w:r>
+        <w:t xml:space="preserve"> From here, the byte array is</w:t>
+      </w:r>
+      <w:r>
+        <w:rPr>
+          <w:color w:val="000000"/>
+          <w:shd w:val="clear" w:color="auto" w:fill="FFFFFF"/>
+        </w:rPr>
+        <w:t xml:space="preserve"> </w:t>
+      </w:r>
+      <w:r>
+        <w:rPr>
+          <w:color w:val="000000"/>
+          <w:shd w:val="clear" w:color="auto" w:fill="FFFFFF"/>
+        </w:rPr>
+        <w:t xml:space="preserve">then </w:t>
+      </w:r>
+      <w:r>
+        <w:rPr>
+          <w:color w:val="000000"/>
+          <w:shd w:val="clear" w:color="auto" w:fill="FFFFFF"/>
+        </w:rPr>
+        <w:t xml:space="preserve">read as a big endian representation and </w:t>
+      </w:r>
+      <w:r>
+        <w:rPr>
+          <w:color w:val="000000"/>
+          <w:shd w:val="clear" w:color="auto" w:fill="FFFFFF"/>
+        </w:rPr>
+        <w:t xml:space="preserve">turned into </w:t>
+      </w:r>
+      <w:r>
+        <w:rPr>
+          <w:color w:val="000000"/>
+          <w:shd w:val="clear" w:color="auto" w:fill="FFFFFF"/>
+        </w:rPr>
+        <w:t>an</w:t>
+      </w:r>
+      <w:r>
+        <w:t xml:space="preserve"> integer value</w:t>
+      </w:r>
+      <w:r>
+        <w:t xml:space="preserve"> that FlightG</w:t>
+      </w:r>
+      <w:r>
+        <w:t>ear can interpret.</w:t>
+      </w:r>
+    </w:p>
+    <w:p>
+      <w:pPr>
+        <w:ind w:firstLine="720"/>
+      </w:pPr>
+      <w:r>
+        <w:t>The data updated</w:t>
+      </w:r>
+      <w:r>
+        <w:t xml:space="preserve"> is the posit</w:t>
+      </w:r>
+      <w:r>
+        <w:t>i</w:t>
+      </w:r>
+      <w:r>
+        <w:t xml:space="preserve">on of the airplane in space, and also the orientation of that airplane. </w:t>
       </w:r>
       <w:r>
         <w:t>T</w:t>
       </w:r>
       <w:r>
-        <w:t xml:space="preserve">he </w:t>
-      </w:r>
-      <w:r>
-        <w:t xml:space="preserve">FGNetFDM instance </w:t>
-      </w:r>
-      <w:r>
-        <w:t>is updated</w:t>
-      </w:r>
-      <w:r>
-        <w:t xml:space="preserve"> for the </w:t>
-      </w:r>
-      <w:r>
-        <w:t>current</w:t>
-      </w:r>
-      <w:r>
-        <w:t xml:space="preserve"> calculations from the EquationsOfMotion System</w:t>
-      </w:r>
-      <w:r>
-        <w:t>, and stored in the RigidBody Component data</w:t>
-      </w:r>
-      <w:r>
-        <w:t>. The data updated</w:t>
-      </w:r>
-      <w:r>
-        <w:t xml:space="preserve"> is the posit</w:t>
-      </w:r>
-      <w:r>
-        <w:t>i</w:t>
-      </w:r>
-      <w:r>
-        <w:t xml:space="preserve">on of the airplane in space, and also the orientation of that airplane. </w:t>
-      </w:r>
-      <w:r>
-        <w:t>T</w:t>
-      </w:r>
-      <w:r>
         <w:t>he</w:t>
       </w:r>
       <w:r>
@@ -13578,6 +13565,7 @@
         <w:t xml:space="preserve">latitude, longitude, and altitude. </w:t>
       </w:r>
       <w:r>
+        <w:lastRenderedPageBreak/>
         <w:t>The orientation variables updated</w:t>
       </w:r>
       <w:r>
@@ -13596,26 +13584,28 @@
         <w:t xml:space="preserve"> The FlightGear version is also required to be passed on to the FGNetFDM struct. </w:t>
       </w:r>
       <w:r>
-        <w:t xml:space="preserve">Once all of the </w:t>
-      </w:r>
-      <w:r>
-        <w:lastRenderedPageBreak/>
-        <w:t xml:space="preserve">FGNetFDM data has been updated with new values from the current RigidBody Component the data can be arranged into a packet of u8 bytes in the form of a vector, and passed into the Packet Component. </w:t>
-      </w:r>
-    </w:p>
-    <w:p>
-      <w:pPr>
-        <w:pStyle w:val="Heading5"/>
+        <w:t>Once all of the FGNetFDM data has been updated</w:t>
+      </w:r>
+      <w:r>
+        <w:t xml:space="preserve"> </w:t>
+      </w:r>
+      <w:r>
+        <w:t>with new values from the current RigidBody Component</w:t>
+      </w:r>
+      <w:r>
+        <w:t>, and converted to big endian byte order,</w:t>
+      </w:r>
+      <w:r>
+        <w:t xml:space="preserve"> the data can be arranged into a packet of u8 bytes in the form of a vector, and passed into the Packet Component. </w:t>
+      </w:r>
+    </w:p>
+    <w:p>
+      <w:pPr>
+        <w:pStyle w:val="Heading3"/>
         <w:jc w:val="left"/>
-        <w:rPr>
-          <w:b/>
-        </w:rPr>
-      </w:pPr>
-      <w:r>
-        <w:rPr>
-          <w:b/>
-        </w:rPr>
-        <w:t>3.2.3.4 SendPacket</w:t>
+      </w:pPr>
+      <w:r>
+        <w:t xml:space="preserve">3.4.4 SendPacket </w:t>
       </w:r>
     </w:p>
     <w:p>
@@ -13648,11 +13638,23 @@
       </w:pPr>
       <w:bookmarkStart w:id="132" w:name="_Toc56095831"/>
       <w:r>
-        <w:t xml:space="preserve">3.2 </w:t>
+        <w:t>3.</w:t>
+      </w:r>
+      <w:r>
+        <w:t>5</w:t>
+      </w:r>
+      <w:r>
+        <w:t xml:space="preserve"> </w:t>
       </w:r>
       <w:bookmarkEnd w:id="132"/>
       <w:r>
-        <w:t>FDM Verification</w:t>
+        <w:t xml:space="preserve">FDM </w:t>
+      </w:r>
+      <w:r>
+        <w:t xml:space="preserve">Equivalency </w:t>
+      </w:r>
+      <w:r>
+        <w:t>Verification</w:t>
       </w:r>
     </w:p>
     <w:p>
@@ -13678,25 +13680,31 @@
         <w:t xml:space="preserve"> </w:t>
       </w:r>
       <w:r>
-        <w:t>David Bourg in [14], we want</w:t>
-      </w:r>
-      <w:r>
-        <w:t>ed</w:t>
+        <w:t>David Bourg in [14], we needed</w:t>
       </w:r>
       <w:r>
         <w:t xml:space="preserve"> to find out if it indeed works</w:t>
       </w:r>
       <w:r>
+        <w:t xml:space="preserve"> properly</w:t>
+      </w:r>
+      <w:r>
         <w:t>.</w:t>
       </w:r>
       <w:r>
         <w:t xml:space="preserve"> </w:t>
       </w:r>
       <w:r>
-        <w:t>And f</w:t>
-      </w:r>
-      <w:r>
-        <w:t xml:space="preserve">rom the naked eye, the FDM looks to fly an airplane correctly in FlightGear. </w:t>
+        <w:t>When flying the airplane in FlightGear, f</w:t>
+      </w:r>
+      <w:r>
+        <w:t>rom the na</w:t>
+      </w:r>
+      <w:r>
+        <w:t>ked eye, the flight mechanics look to be correct.</w:t>
+      </w:r>
+      <w:r>
+        <w:t xml:space="preserve"> </w:t>
       </w:r>
       <w:r>
         <w:t>But to ensure our FDM’s works</w:t>
@@ -13711,34 +13719,82 @@
         <w:t xml:space="preserve">expected, we </w:t>
       </w:r>
       <w:r>
-        <w:t>wanted to find out</w:t>
-      </w:r>
-      <w:r>
-        <w:t xml:space="preserve"> if it </w:t>
-      </w:r>
-      <w:r>
-        <w:t>replicated</w:t>
-      </w:r>
-      <w:r>
-        <w:t xml:space="preserve"> the same realistic flight data generated by its C++ baseline FDM as described in Bourg’s textbook. Th</w:t>
-      </w:r>
-      <w:r>
-        <w:t xml:space="preserve">e generated flight data we </w:t>
-      </w:r>
-      <w:r>
-        <w:t>check</w:t>
-      </w:r>
-      <w:r>
-        <w:t>ed against</w:t>
-      </w:r>
-      <w:r>
-        <w:t xml:space="preserve"> our FDM is: position coordinates, Eu</w:t>
-      </w:r>
-      <w:r>
-        <w:t>ler angles,</w:t>
-      </w:r>
-      <w:r>
-        <w:t xml:space="preserve"> and time elapsed.</w:t>
+        <w:t>investigate</w:t>
+      </w:r>
+      <w:r>
+        <w:t>d</w:t>
+      </w:r>
+      <w:r>
+        <w:t xml:space="preserve"> if </w:t>
+      </w:r>
+      <w:r>
+        <w:t xml:space="preserve">it </w:t>
+      </w:r>
+      <w:r>
+        <w:t>replicates</w:t>
+      </w:r>
+      <w:r>
+        <w:t xml:space="preserve"> the same realistic flight data generated by its C++ b</w:t>
+      </w:r>
+      <w:r>
+        <w:t xml:space="preserve">enchmark </w:t>
+      </w:r>
+      <w:r>
+        <w:t xml:space="preserve">FDM as described in Bourg’s textbook. </w:t>
+      </w:r>
+      <w:r>
+        <w:t>This investigation ran a</w:t>
+      </w:r>
+      <w:r>
+        <w:t xml:space="preserve"> seri</w:t>
+      </w:r>
+      <w:r>
+        <w:t>es of different flight tests between both</w:t>
+      </w:r>
+      <w:r>
+        <w:t xml:space="preserve"> FDMs</w:t>
+      </w:r>
+      <w:r>
+        <w:t xml:space="preserve"> with the objective to</w:t>
+      </w:r>
+      <w:r>
+        <w:t xml:space="preserve"> check if our FDM’s generated flight data</w:t>
+      </w:r>
+      <w:r>
+        <w:t xml:space="preserve"> was equivalent to the benchmark</w:t>
+      </w:r>
+      <w:r>
+        <w:t xml:space="preserve"> </w:t>
+      </w:r>
+      <w:r>
+        <w:t>in multiple</w:t>
+      </w:r>
+      <w:r>
+        <w:t xml:space="preserve"> </w:t>
+      </w:r>
+      <w:r>
+        <w:t>scenarios</w:t>
+      </w:r>
+      <w:r>
+        <w:t xml:space="preserve">. The flight data </w:t>
+      </w:r>
+      <w:r>
+        <w:t xml:space="preserve">used in the comparison </w:t>
+      </w:r>
+      <w:r>
+        <w:t>was</w:t>
+      </w:r>
+      <w:r>
+        <w:t>: position coordinates, Eu</w:t>
+      </w:r>
+      <w:r>
+        <w:t>ler angle</w:t>
+      </w:r>
+      <w:r>
+        <w:t>s, and speed</w:t>
+      </w:r>
+      <w:r>
+        <w:t>.</w:t>
       </w:r>
       <w:r>
         <w:t xml:space="preserve"> This data represents exactly where the airplane is</w:t>
@@ -13750,112 +13806,775 @@
         <w:t>how it is oriented</w:t>
       </w:r>
       <w:r>
-        <w:t xml:space="preserve"> in space. </w:t>
-      </w:r>
-      <w:r>
-        <w:t xml:space="preserve">Both the baseline program and our program </w:t>
+        <w:t xml:space="preserve">. </w:t>
+      </w:r>
+    </w:p>
+    <w:p>
+      <w:pPr>
+        <w:ind w:firstLine="720"/>
+      </w:pPr>
+      <w:r>
+        <w:t>For each set of tests, b</w:t>
+      </w:r>
+      <w:r>
+        <w:t xml:space="preserve">oth the </w:t>
+      </w:r>
+      <w:r>
+        <w:t>benchmark</w:t>
+      </w:r>
+      <w:r>
+        <w:t xml:space="preserve"> </w:t>
+      </w:r>
+      <w:r>
+        <w:t>FDM and our FDM</w:t>
+      </w:r>
+      <w:r>
+        <w:t xml:space="preserve"> </w:t>
       </w:r>
       <w:r>
         <w:t xml:space="preserve">was </w:t>
       </w:r>
       <w:r>
-        <w:t xml:space="preserve">compiled and ran with identical instructions as to how to maneuver the airplane at the same time during the simulation for a finite amount of time. </w:t>
-      </w:r>
-      <w:r>
-        <w:t>The baseline FDM was compiled with Visual Studio 2019 Community Edition, and the Rust/ECS FDM was compiled with rustc version 1.47.0</w:t>
+        <w:t>compiled and ran with iden</w:t>
+      </w:r>
+      <w:r>
+        <w:t xml:space="preserve">tical </w:t>
+      </w:r>
+      <w:r>
+        <w:t xml:space="preserve">starting </w:t>
+      </w:r>
+      <w:r>
+        <w:t xml:space="preserve">parameters. </w:t>
+      </w:r>
+      <w:r>
+        <w:t xml:space="preserve">The initial parameters include: coordinate </w:t>
+      </w:r>
+      <w:r>
+        <w:t>position,</w:t>
+      </w:r>
+      <w:r>
+        <w:t xml:space="preserve"> </w:t>
+      </w:r>
+      <w:r>
+        <w:lastRenderedPageBreak/>
+        <w:t xml:space="preserve">speed, </w:t>
+      </w:r>
+      <w:r>
+        <w:t>velocity</w:t>
+      </w:r>
+      <w:r>
+        <w:t>,</w:t>
+      </w:r>
+      <w:r>
+        <w:t xml:space="preserve"> forces</w:t>
+      </w:r>
+      <w:r>
+        <w:t>, and execution time</w:t>
+      </w:r>
+      <w:r>
+        <w:t xml:space="preserve">. These parameters were altered for each set of tests. </w:t>
+      </w:r>
+      <w:r>
+        <w:t>Also, f</w:t>
+      </w:r>
+      <w:r>
+        <w:t>or each set of tests, the two FDMs were</w:t>
+      </w:r>
+      <w:r>
+        <w:t xml:space="preserve"> </w:t>
+      </w:r>
+      <w:r>
+        <w:t xml:space="preserve">given </w:t>
+      </w:r>
+      <w:r>
+        <w:t xml:space="preserve">the same </w:t>
+      </w:r>
+      <w:r>
+        <w:t>f</w:t>
+      </w:r>
+      <w:r>
+        <w:t xml:space="preserve">light control </w:t>
+      </w:r>
+      <w:r>
+        <w:t>maneuvering</w:t>
+      </w:r>
+      <w:r>
+        <w:t xml:space="preserve"> instruction</w:t>
+      </w:r>
+      <w:r>
+        <w:t>s</w:t>
+      </w:r>
+      <w:r>
+        <w:t xml:space="preserve"> for the airplanes </w:t>
+      </w:r>
+      <w:r>
+        <w:t>to follow</w:t>
+      </w:r>
+      <w:r>
+        <w:t>.</w:t>
+      </w:r>
+      <w:r>
+        <w:t xml:space="preserve"> </w:t>
+      </w:r>
+      <w:r>
+        <w:t xml:space="preserve">The flight data at the end of the execution time was recorded for each FDM. </w:t>
+      </w:r>
+    </w:p>
+    <w:p>
+      <w:pPr>
+        <w:ind w:firstLine="720"/>
+      </w:pPr>
+      <w:r>
+        <w:t xml:space="preserve"> </w:t>
+      </w:r>
+      <w:r>
+        <w:t>The benchmark</w:t>
+      </w:r>
+      <w:r>
+        <w:t xml:space="preserve"> </w:t>
+      </w:r>
+      <w:r>
+        <w:t xml:space="preserve">C++/OOP </w:t>
+      </w:r>
+      <w:r>
+        <w:t>FDM was compiled with Visual Studio 2019 Community Edition, and the Rust/ECS FDM was compiled with rustc version 1.47.0</w:t>
       </w:r>
       <w:r>
         <w:t xml:space="preserve">. </w:t>
       </w:r>
       <w:r>
-        <w:t xml:space="preserve">The test was performed on a Lenovo Thinkpad T440p machine with an intel i74800mq processor. </w:t>
-      </w:r>
-    </w:p>
+        <w:t>The test</w:t>
+      </w:r>
+      <w:r>
+        <w:t>s</w:t>
+      </w:r>
+      <w:r>
+        <w:t xml:space="preserve"> were</w:t>
+      </w:r>
+      <w:r>
+        <w:t xml:space="preserve"> performed on a Lenovo Think</w:t>
+      </w:r>
+      <w:r>
+        <w:t>P</w:t>
+      </w:r>
+      <w:r>
+        <w:t>ad T440p machine</w:t>
+      </w:r>
+      <w:r>
+        <w:t>, running Windows 10,</w:t>
+      </w:r>
+      <w:r>
+        <w:t xml:space="preserve"> with an intel i74800mq processor. </w:t>
+      </w:r>
+    </w:p>
+    <w:p>
+      <w:pPr>
+        <w:pStyle w:val="Heading3"/>
+        <w:jc w:val="left"/>
+      </w:pPr>
+      <w:r>
+        <w:t>3.</w:t>
+      </w:r>
+      <w:r>
+        <w:t>5.1 Test One</w:t>
+      </w:r>
+      <w:r>
+        <w:t xml:space="preserve"> </w:t>
+      </w:r>
+    </w:p>
+    <w:tbl>
+      <w:tblPr>
+        <w:tblStyle w:val="TableGrid"/>
+        <w:tblW w:w="0" w:type="auto"/>
+        <w:tblLook w:val="04A0" w:firstRow="1" w:lastRow="0" w:firstColumn="1" w:lastColumn="0" w:noHBand="0" w:noVBand="1"/>
+      </w:tblPr>
+      <w:tblGrid>
+        <w:gridCol w:w="2004"/>
+        <w:gridCol w:w="2160"/>
+      </w:tblGrid>
+      <w:tr>
+        <w:tc>
+          <w:tcPr>
+            <w:tcW w:w="0" w:type="auto"/>
+          </w:tcPr>
+          <w:p>
+            <w:r>
+              <w:t>Variable</w:t>
+            </w:r>
+            <w:r>
+              <w:t>s</w:t>
+            </w:r>
+          </w:p>
+        </w:tc>
+        <w:tc>
+          <w:tcPr>
+            <w:tcW w:w="0" w:type="auto"/>
+          </w:tcPr>
+          <w:p>
+            <w:r>
+              <w:t>Initial Value</w:t>
+            </w:r>
+          </w:p>
+        </w:tc>
+      </w:tr>
+      <w:tr>
+        <w:tc>
+          <w:tcPr>
+            <w:tcW w:w="0" w:type="auto"/>
+          </w:tcPr>
+          <w:p>
+            <w:r>
+              <w:t>Position (x, y, z)</w:t>
+            </w:r>
+          </w:p>
+        </w:tc>
+        <w:tc>
+          <w:tcPr>
+            <w:tcW w:w="0" w:type="auto"/>
+          </w:tcPr>
+          <w:p>
+            <w:r>
+              <w:t>-5000.0, 0.0, 2000.0</w:t>
+            </w:r>
+          </w:p>
+        </w:tc>
+      </w:tr>
+      <w:tr>
+        <w:tc>
+          <w:tcPr>
+            <w:tcW w:w="0" w:type="auto"/>
+          </w:tcPr>
+          <w:p>
+            <w:r>
+              <w:t>Velocity (x, y, z)</w:t>
+            </w:r>
+          </w:p>
+        </w:tc>
+        <w:tc>
+          <w:tcPr>
+            <w:tcW w:w="0" w:type="auto"/>
+          </w:tcPr>
+          <w:p>
+            <w:r>
+              <w:t>60.0, 0.0, 0.0</w:t>
+            </w:r>
+          </w:p>
+        </w:tc>
+      </w:tr>
+      <w:tr>
+        <w:tc>
+          <w:tcPr>
+            <w:tcW w:w="0" w:type="auto"/>
+          </w:tcPr>
+          <w:p>
+            <w:r>
+              <w:t>Forces (x, y, z)</w:t>
+            </w:r>
+          </w:p>
+        </w:tc>
+        <w:tc>
+          <w:tcPr>
+            <w:tcW w:w="0" w:type="auto"/>
+          </w:tcPr>
+          <w:p>
+            <w:r>
+              <w:t>500.0, 0.0, 0.0</w:t>
+            </w:r>
+          </w:p>
+        </w:tc>
+      </w:tr>
+      <w:tr>
+        <w:tc>
+          <w:tcPr>
+            <w:tcW w:w="0" w:type="auto"/>
+          </w:tcPr>
+          <w:p>
+            <w:r>
+              <w:t>Speed</w:t>
+            </w:r>
+            <w:r>
+              <w:t xml:space="preserve"> (knots)</w:t>
+            </w:r>
+          </w:p>
+        </w:tc>
+        <w:tc>
+          <w:tcPr>
+            <w:tcW w:w="0" w:type="auto"/>
+          </w:tcPr>
+          <w:p>
+            <w:r>
+              <w:t>60.0</w:t>
+            </w:r>
+          </w:p>
+        </w:tc>
+      </w:tr>
+      <w:tr>
+        <w:tc>
+          <w:tcPr>
+            <w:tcW w:w="0" w:type="auto"/>
+          </w:tcPr>
+          <w:p>
+            <w:r>
+              <w:t>Execution Time (s)</w:t>
+            </w:r>
+          </w:p>
+        </w:tc>
+        <w:tc>
+          <w:tcPr>
+            <w:tcW w:w="0" w:type="auto"/>
+          </w:tcPr>
+          <w:p>
+            <w:r>
+              <w:t>30</w:t>
+            </w:r>
+          </w:p>
+        </w:tc>
+      </w:tr>
+    </w:tbl>
+    <w:p/>
+    <w:tbl>
+      <w:tblPr>
+        <w:tblStyle w:val="TableGrid"/>
+        <w:tblW w:w="0" w:type="auto"/>
+        <w:tblLook w:val="04A0" w:firstRow="1" w:lastRow="0" w:firstColumn="1" w:lastColumn="0" w:noHBand="0" w:noVBand="1"/>
+      </w:tblPr>
+      <w:tblGrid>
+        <w:gridCol w:w="2745"/>
+        <w:gridCol w:w="743"/>
+      </w:tblGrid>
+      <w:tr>
+        <w:tc>
+          <w:tcPr>
+            <w:tcW w:w="0" w:type="auto"/>
+          </w:tcPr>
+          <w:p>
+            <w:r>
+              <w:t>Flight Control</w:t>
+            </w:r>
+            <w:r>
+              <w:t xml:space="preserve"> </w:t>
+            </w:r>
+            <w:r>
+              <w:t>Instructions</w:t>
+            </w:r>
+          </w:p>
+        </w:tc>
+        <w:tc>
+          <w:tcPr>
+            <w:tcW w:w="0" w:type="auto"/>
+          </w:tcPr>
+          <w:p>
+            <w:r>
+              <w:t>None</w:t>
+            </w:r>
+          </w:p>
+        </w:tc>
+      </w:tr>
+    </w:tbl>
+    <w:p/>
+    <w:tbl>
+      <w:tblPr>
+        <w:tblStyle w:val="TableGrid"/>
+        <w:tblW w:w="10075" w:type="dxa"/>
+        <w:tblCellMar>
+          <w:left w:w="115" w:type="dxa"/>
+          <w:right w:w="115" w:type="dxa"/>
+        </w:tblCellMar>
+        <w:tblLook w:val="04A0" w:firstRow="1" w:lastRow="0" w:firstColumn="1" w:lastColumn="0" w:noHBand="0" w:noVBand="1"/>
+      </w:tblPr>
+      <w:tblGrid>
+        <w:gridCol w:w="1885"/>
+        <w:gridCol w:w="4320"/>
+        <w:gridCol w:w="3870"/>
+      </w:tblGrid>
+      <w:tr>
+        <w:trPr>
+          <w:trHeight w:val="332"/>
+        </w:trPr>
+        <w:tc>
+          <w:tcPr>
+            <w:tcW w:w="1885" w:type="dxa"/>
+          </w:tcPr>
+          <w:p/>
+        </w:tc>
+        <w:tc>
+          <w:tcPr>
+            <w:tcW w:w="4320" w:type="dxa"/>
+          </w:tcPr>
+          <w:p>
+            <w:r>
+              <w:t>Rust/ECS Output</w:t>
+            </w:r>
+          </w:p>
+        </w:tc>
+        <w:tc>
+          <w:tcPr>
+            <w:tcW w:w="3870" w:type="dxa"/>
+          </w:tcPr>
+          <w:p>
+            <w:r>
+              <w:t>C++/OOP</w:t>
+            </w:r>
+            <w:r>
+              <w:t xml:space="preserve"> Output </w:t>
+            </w:r>
+          </w:p>
+        </w:tc>
+      </w:tr>
+      <w:tr>
+        <w:tc>
+          <w:tcPr>
+            <w:tcW w:w="1885" w:type="dxa"/>
+          </w:tcPr>
+          <w:p>
+            <w:r>
+              <w:t xml:space="preserve">Position </w:t>
+            </w:r>
+            <w:r>
+              <w:br/>
+            </w:r>
+            <w:r>
+              <w:t>(x, y , z)</w:t>
+            </w:r>
+          </w:p>
+        </w:tc>
+        <w:tc>
+          <w:tcPr>
+            <w:tcW w:w="4320" w:type="dxa"/>
+          </w:tcPr>
+          <w:p>
+            <w:r>
+              <w:t>-1045.2231130699374</w:t>
+            </w:r>
+            <w:r>
+              <w:t>,</w:t>
+            </w:r>
+          </w:p>
+          <w:p>
+            <w:r>
+              <w:t>0.008302614662798928</w:t>
+            </w:r>
+            <w:r>
+              <w:t>,</w:t>
+            </w:r>
+          </w:p>
+          <w:p>
+            <w:r>
+              <w:lastRenderedPageBreak/>
+              <w:t>420.11927606534243</w:t>
+            </w:r>
+          </w:p>
+        </w:tc>
+        <w:tc>
+          <w:tcPr>
+            <w:tcW w:w="3870" w:type="dxa"/>
+          </w:tcPr>
+          <w:p>
+            <w:r>
+              <w:lastRenderedPageBreak/>
+              <w:t>-1045.37</w:t>
+            </w:r>
+            <w:r>
+              <w:t xml:space="preserve">, </w:t>
+            </w:r>
+          </w:p>
+          <w:p>
+            <w:r>
+              <w:t>-0.0444084</w:t>
+            </w:r>
+            <w:r>
+              <w:t xml:space="preserve">, </w:t>
+            </w:r>
+          </w:p>
+          <w:p>
+            <w:r>
+              <w:lastRenderedPageBreak/>
+              <w:t>421.399</w:t>
+            </w:r>
+          </w:p>
+        </w:tc>
+      </w:tr>
+      <w:tr>
+        <w:tc>
+          <w:tcPr>
+            <w:tcW w:w="1885" w:type="dxa"/>
+          </w:tcPr>
+          <w:p>
+            <w:r>
+              <w:lastRenderedPageBreak/>
+              <w:t xml:space="preserve">Euler Angles </w:t>
+            </w:r>
+            <w:r>
+              <w:br/>
+            </w:r>
+            <w:r>
+              <w:t>(roll, pitch, yaw)</w:t>
+            </w:r>
+          </w:p>
+        </w:tc>
+        <w:tc>
+          <w:tcPr>
+            <w:tcW w:w="4320" w:type="dxa"/>
+          </w:tcPr>
+          <w:p>
+            <w:r>
+              <w:t>0.002817044095946979</w:t>
+            </w:r>
+            <w:r>
+              <w:t>,</w:t>
+            </w:r>
+          </w:p>
+          <w:p>
+            <w:r>
+              <w:t>-16.14774176260282</w:t>
+            </w:r>
+            <w:r>
+              <w:t>,</w:t>
+            </w:r>
+          </w:p>
+          <w:p>
+            <w:r>
+              <w:t>0.004196830341169564</w:t>
+            </w:r>
+          </w:p>
+        </w:tc>
+        <w:tc>
+          <w:tcPr>
+            <w:tcW w:w="3870" w:type="dxa"/>
+          </w:tcPr>
+          <w:p>
+            <w:r>
+              <w:t>-0.00279299</w:t>
+            </w:r>
+            <w:r>
+              <w:t>,</w:t>
+            </w:r>
+          </w:p>
+          <w:p>
+            <w:r>
+              <w:t xml:space="preserve"> </w:t>
+            </w:r>
+            <w:r>
+              <w:t>-16.1436</w:t>
+            </w:r>
+            <w:r>
+              <w:t xml:space="preserve">, </w:t>
+            </w:r>
+          </w:p>
+          <w:p>
+            <w:r>
+              <w:t>-0.00508352</w:t>
+            </w:r>
+          </w:p>
+        </w:tc>
+      </w:tr>
+      <w:tr>
+        <w:tc>
+          <w:tcPr>
+            <w:tcW w:w="1885" w:type="dxa"/>
+          </w:tcPr>
+          <w:p>
+            <w:r>
+              <w:t>Speed (knots)</w:t>
+            </w:r>
+          </w:p>
+        </w:tc>
+        <w:tc>
+          <w:tcPr>
+            <w:tcW w:w="4320" w:type="dxa"/>
+          </w:tcPr>
+          <w:p>
+            <w:r>
+              <w:t>85.98892180235976</w:t>
+            </w:r>
+          </w:p>
+        </w:tc>
+        <w:tc>
+          <w:tcPr>
+            <w:tcW w:w="3870" w:type="dxa"/>
+          </w:tcPr>
+          <w:p>
+            <w:r>
+              <w:t>85.9906</w:t>
+            </w:r>
+          </w:p>
+        </w:tc>
+      </w:tr>
+    </w:tbl>
+    <w:p/>
+    <w:p>
+      <w:pPr>
+        <w:pStyle w:val="Heading3"/>
+        <w:jc w:val="left"/>
+      </w:pPr>
+      <w:r>
+        <w:t>3.</w:t>
+      </w:r>
+      <w:r>
+        <w:t>5.2</w:t>
+      </w:r>
+      <w:bookmarkStart w:id="133" w:name="_GoBack"/>
+      <w:bookmarkEnd w:id="133"/>
+      <w:r>
+        <w:t xml:space="preserve"> Test </w:t>
+      </w:r>
+      <w:r>
+        <w:t>Two</w:t>
+      </w:r>
+    </w:p>
+    <w:p/>
     <w:p>
       <w:pPr>
         <w:ind w:firstLine="360"/>
       </w:pPr>
-      <w:r>
-        <w:t>The tests are as follows:</w:t>
-      </w:r>
+    </w:p>
+    <w:p>
+      <w:pPr>
+        <w:ind w:firstLine="360"/>
+      </w:pPr>
     </w:p>
     <w:p>
       <w:pPr>
         <w:pStyle w:val="Heading1"/>
       </w:pPr>
-      <w:bookmarkStart w:id="133" w:name="_Toc56095833"/>
+      <w:bookmarkStart w:id="134" w:name="_Toc56095833"/>
+      <w:r>
+        <w:t>IV.  Analysis and Results</w:t>
+      </w:r>
+      <w:bookmarkEnd w:id="134"/>
+    </w:p>
+    <w:p>
+      <w:r>
+        <w:t>Application</w:t>
+      </w:r>
+      <w:r>
+        <w:t xml:space="preserve"> built together to make something fly. Compared against ecs</w:t>
+      </w:r>
+      <w:r>
+        <w:t>.</w:t>
+      </w:r>
+    </w:p>
+    <w:p>
+      <w:r>
+        <w:t>Rigidbody has a position lumped in</w:t>
+      </w:r>
+      <w:r>
+        <w:t>. D</w:t>
+      </w:r>
+      <w:r>
+        <w:t>if</w:t>
+      </w:r>
+      <w:r>
+        <w:t>ference in displacement was position</w:t>
+      </w:r>
+      <w:r>
+        <w:t xml:space="preserve">. Does it </w:t>
+      </w:r>
+      <w:r>
+        <w:t xml:space="preserve">exactly </w:t>
+      </w:r>
+      <w:r>
+        <w:t>how bourg does it, maybe could be made better. What I saw after doing all this</w:t>
+      </w:r>
+    </w:p>
+    <w:p>
+      <w:pPr>
+        <w:pStyle w:val="Heading2"/>
+      </w:pPr>
+      <w:bookmarkStart w:id="135" w:name="_Toc56095835"/>
+      <w:r>
+        <w:t>Benchmark</w:t>
+      </w:r>
+      <w:r>
+        <w:t xml:space="preserve"> Comparison</w:t>
+      </w:r>
+      <w:bookmarkEnd w:id="135"/>
+    </w:p>
+    <w:p>
+      <w:pPr>
+        <w:pStyle w:val="BodyText"/>
+      </w:pPr>
+      <w:r>
+        <w:t>This test was a success because our FDM flight data matched the baseline flight data on a predetermined flight path, ensuring our FDM works as it should.</w:t>
+      </w:r>
+    </w:p>
+    <w:p>
+      <w:pPr>
+        <w:pStyle w:val="Heading2"/>
+      </w:pPr>
+      <w:bookmarkStart w:id="136" w:name="_Toc56095836"/>
+      <w:r>
+        <w:t>Investigative Questions Answered</w:t>
+      </w:r>
+      <w:bookmarkEnd w:id="136"/>
+    </w:p>
+    <w:p>
+      <w:pPr>
+        <w:pStyle w:val="BodyText"/>
+      </w:pPr>
+      <w:r>
+        <w:t>Text</w:t>
+      </w:r>
+    </w:p>
+    <w:p>
+      <w:pPr>
+        <w:pStyle w:val="Heading2"/>
+      </w:pPr>
+      <w:bookmarkStart w:id="137" w:name="_Toc56095837"/>
+      <w:r>
+        <w:t>Summary</w:t>
+      </w:r>
+      <w:bookmarkEnd w:id="137"/>
+    </w:p>
+    <w:p>
+      <w:pPr>
+        <w:pStyle w:val="BodyText"/>
+      </w:pPr>
+      <w:r>
+        <w:t>Text</w:t>
+      </w:r>
+      <w:r>
+        <w:t xml:space="preserve"> </w:t>
+      </w:r>
+    </w:p>
+    <w:p>
+      <w:pPr>
+        <w:pStyle w:val="Heading1"/>
+      </w:pPr>
+      <w:bookmarkStart w:id="138" w:name="_Toc56095838"/>
       <w:r>
         <w:lastRenderedPageBreak/>
-        <w:t>IV.  Analysis and Results</w:t>
-      </w:r>
-      <w:bookmarkEnd w:id="133"/>
-    </w:p>
-    <w:p>
-      <w:r>
-        <w:t>Application</w:t>
-      </w:r>
-      <w:r>
-        <w:t xml:space="preserve"> built together to make something fly. Compared against ecs</w:t>
-      </w:r>
-      <w:r>
-        <w:t>.</w:t>
-      </w:r>
-    </w:p>
-    <w:p>
-      <w:r>
-        <w:t>Rigidbody has a position lumped in</w:t>
-      </w:r>
-      <w:r>
-        <w:t>. D</w:t>
-      </w:r>
-      <w:r>
-        <w:t>if</w:t>
-      </w:r>
-      <w:r>
-        <w:t>ference in displacement was position</w:t>
-      </w:r>
-      <w:r>
-        <w:t xml:space="preserve">. Does it </w:t>
-      </w:r>
-      <w:r>
-        <w:t xml:space="preserve">exactly </w:t>
-      </w:r>
-      <w:r>
-        <w:t>how bourg does it, maybe could be made better. W</w:t>
-      </w:r>
-      <w:bookmarkStart w:id="134" w:name="_GoBack"/>
-      <w:bookmarkEnd w:id="134"/>
-      <w:r>
-        <w:t>hat I saw after doing all this</w:t>
-      </w:r>
+        <w:t>V.  Conclusions and Recommendations</w:t>
+      </w:r>
+      <w:bookmarkEnd w:id="138"/>
     </w:p>
     <w:p>
       <w:pPr>
         <w:pStyle w:val="Heading2"/>
       </w:pPr>
-      <w:bookmarkStart w:id="135" w:name="_Toc56095835"/>
-      <w:r>
-        <w:t>Baseline Comparison</w:t>
-      </w:r>
-      <w:bookmarkEnd w:id="135"/>
+      <w:bookmarkStart w:id="139" w:name="_Toc56095839"/>
+      <w:r>
+        <w:t>Chapter Overview</w:t>
+      </w:r>
+      <w:bookmarkEnd w:id="139"/>
     </w:p>
     <w:p>
       <w:pPr>
         <w:pStyle w:val="BodyText"/>
       </w:pPr>
       <w:r>
-        <w:t>This test was a success because our FDM flight data matched the baseline flight data on a predetermined flight path, ensuring our FDM works as it should.</w:t>
+        <w:t>Text</w:t>
       </w:r>
     </w:p>
     <w:p>
       <w:pPr>
         <w:pStyle w:val="Heading2"/>
       </w:pPr>
-      <w:bookmarkStart w:id="136" w:name="_Toc56095836"/>
-      <w:r>
-        <w:t>Investigative Questions Answered</w:t>
-      </w:r>
-      <w:bookmarkEnd w:id="136"/>
+      <w:bookmarkStart w:id="140" w:name="_Toc56095840"/>
+      <w:r>
+        <w:t>Conclusions of Research</w:t>
+      </w:r>
+      <w:bookmarkEnd w:id="140"/>
     </w:p>
     <w:p>
       <w:pPr>
@@ -13869,11 +14588,11 @@
       <w:pPr>
         <w:pStyle w:val="Heading2"/>
       </w:pPr>
-      <w:bookmarkStart w:id="137" w:name="_Toc56095837"/>
-      <w:r>
-        <w:t>Summary</w:t>
-      </w:r>
-      <w:bookmarkEnd w:id="137"/>
+      <w:bookmarkStart w:id="141" w:name="_Toc56095841"/>
+      <w:r>
+        <w:t>Significance of Research</w:t>
+      </w:r>
+      <w:bookmarkEnd w:id="141"/>
     </w:p>
     <w:p>
       <w:pPr>
@@ -13882,29 +14601,16 @@
       <w:r>
         <w:t>Text</w:t>
       </w:r>
-      <w:r>
-        <w:t xml:space="preserve"> </w:t>
-      </w:r>
-    </w:p>
-    <w:p>
-      <w:pPr>
-        <w:pStyle w:val="Heading1"/>
-      </w:pPr>
-      <w:bookmarkStart w:id="138" w:name="_Toc56095838"/>
-      <w:r>
-        <w:t>V.  Conclusions and Recommendations</w:t>
-      </w:r>
-      <w:bookmarkEnd w:id="138"/>
     </w:p>
     <w:p>
       <w:pPr>
         <w:pStyle w:val="Heading2"/>
       </w:pPr>
-      <w:bookmarkStart w:id="139" w:name="_Toc56095839"/>
-      <w:r>
-        <w:t>Chapter Overview</w:t>
-      </w:r>
-      <w:bookmarkEnd w:id="139"/>
+      <w:bookmarkStart w:id="142" w:name="_Toc56095842"/>
+      <w:r>
+        <w:t>Recommendations for Action</w:t>
+      </w:r>
+      <w:bookmarkEnd w:id="142"/>
     </w:p>
     <w:p>
       <w:pPr>
@@ -13918,63 +14624,8 @@
       <w:pPr>
         <w:pStyle w:val="Heading2"/>
       </w:pPr>
-      <w:bookmarkStart w:id="140" w:name="_Toc56095840"/>
-      <w:r>
-        <w:t>Conclusions of Research</w:t>
-      </w:r>
-      <w:bookmarkEnd w:id="140"/>
-    </w:p>
-    <w:p>
-      <w:pPr>
-        <w:pStyle w:val="BodyText"/>
-      </w:pPr>
-      <w:r>
-        <w:t>Text</w:t>
-      </w:r>
-    </w:p>
-    <w:p>
-      <w:pPr>
-        <w:pStyle w:val="Heading2"/>
-      </w:pPr>
-      <w:bookmarkStart w:id="141" w:name="_Toc56095841"/>
-      <w:r>
-        <w:t>Significance of Research</w:t>
-      </w:r>
-      <w:bookmarkEnd w:id="141"/>
-    </w:p>
-    <w:p>
-      <w:pPr>
-        <w:pStyle w:val="BodyText"/>
-      </w:pPr>
-      <w:r>
-        <w:t>Text</w:t>
-      </w:r>
-    </w:p>
-    <w:p>
-      <w:pPr>
-        <w:pStyle w:val="Heading2"/>
-      </w:pPr>
-      <w:bookmarkStart w:id="142" w:name="_Toc56095842"/>
-      <w:r>
-        <w:t>Recommendations for Action</w:t>
-      </w:r>
-      <w:bookmarkEnd w:id="142"/>
-    </w:p>
-    <w:p>
-      <w:pPr>
-        <w:pStyle w:val="BodyText"/>
-      </w:pPr>
-      <w:r>
-        <w:t>Text</w:t>
-      </w:r>
-    </w:p>
-    <w:p>
-      <w:pPr>
-        <w:pStyle w:val="Heading2"/>
-      </w:pPr>
       <w:bookmarkStart w:id="143" w:name="_Toc56095843"/>
       <w:r>
-        <w:lastRenderedPageBreak/>
         <w:t>Recommendations for Future Research</w:t>
       </w:r>
       <w:bookmarkEnd w:id="143"/>
@@ -20865,7 +21516,7 @@
       <w:rPr>
         <w:noProof/>
       </w:rPr>
-      <w:t>40</w:t>
+      <w:t>41</w:t>
     </w:r>
     <w:r>
       <w:rPr>
@@ -24950,12 +25601,6 @@
 </file>
 
 <file path=customXml/item1.xml><?xml version="1.0" encoding="utf-8"?>
-<p:properties xmlns:p="http://schemas.microsoft.com/office/2006/metadata/properties" xmlns:xsi="http://www.w3.org/2001/XMLSchema-instance">
-  <documentManagement/>
-</p:properties>
-</file>
-
-<file path=customXml/item2.xml><?xml version="1.0" encoding="utf-8"?>
 <ct:contentTypeSchema xmlns:ct="http://schemas.microsoft.com/office/2006/metadata/contentType" xmlns:ma="http://schemas.microsoft.com/office/2006/metadata/properties/metaAttributes" ct:_="" ma:_="" ma:contentTypeName="Document" ma:contentTypeID="0x01010034A13022AF78C740B5D240516DB5F374" ma:contentTypeVersion="0" ma:contentTypeDescription="Create a new document." ma:contentTypeScope="" ma:versionID="8eedfc40d5eb1a5b115d053a69f6f117">
   <xsd:schema xmlns:xsd="http://www.w3.org/2001/XMLSchema" xmlns:p="http://schemas.microsoft.com/office/2006/metadata/properties" targetNamespace="http://schemas.microsoft.com/office/2006/metadata/properties" ma:root="true" ma:fieldsID="4aeb20c0e3442673af7ee10786458764">
     <xsd:element name="properties">
@@ -25002,6 +25647,12 @@
     </xsd:complexType>
   </xsd:schema>
 </ct:contentTypeSchema>
+</file>
+
+<file path=customXml/item2.xml><?xml version="1.0" encoding="utf-8"?>
+<p:properties xmlns:p="http://schemas.microsoft.com/office/2006/metadata/properties" xmlns:xsi="http://www.w3.org/2001/XMLSchema-instance">
+  <documentManagement/>
+</p:properties>
 </file>
 
 <file path=customXml/item3.xml><?xml version="1.0" encoding="utf-8"?>
@@ -25061,20 +25712,6 @@
 </file>
 
 <file path=customXml/itemProps1.xml><?xml version="1.0" encoding="utf-8"?>
-<ds:datastoreItem xmlns:ds="http://schemas.openxmlformats.org/officeDocument/2006/customXml" ds:itemID="{47A38B5F-92B3-4734-B572-77B61E02CABB}">
-  <ds:schemaRefs>
-    <ds:schemaRef ds:uri="http://purl.org/dc/dcmitype/"/>
-    <ds:schemaRef ds:uri="http://purl.org/dc/terms/"/>
-    <ds:schemaRef ds:uri="http://purl.org/dc/elements/1.1/"/>
-    <ds:schemaRef ds:uri="http://schemas.microsoft.com/office/2006/metadata/properties"/>
-    <ds:schemaRef ds:uri="http://www.w3.org/XML/1998/namespace"/>
-    <ds:schemaRef ds:uri="http://schemas.microsoft.com/office/2006/documentManagement/types"/>
-    <ds:schemaRef ds:uri="http://schemas.openxmlformats.org/package/2006/metadata/core-properties"/>
-  </ds:schemaRefs>
-</ds:datastoreItem>
-</file>
-
-<file path=customXml/itemProps2.xml><?xml version="1.0" encoding="utf-8"?>
 <ds:datastoreItem xmlns:ds="http://schemas.openxmlformats.org/officeDocument/2006/customXml" ds:itemID="{CAF6E138-3BF1-4281-BE89-3B3D511E1682}">
   <ds:schemaRefs>
     <ds:schemaRef ds:uri="http://schemas.microsoft.com/office/2006/metadata/contentType"/>
@@ -25089,6 +25726,20 @@
 </ds:datastoreItem>
 </file>
 
+<file path=customXml/itemProps2.xml><?xml version="1.0" encoding="utf-8"?>
+<ds:datastoreItem xmlns:ds="http://schemas.openxmlformats.org/officeDocument/2006/customXml" ds:itemID="{47A38B5F-92B3-4734-B572-77B61E02CABB}">
+  <ds:schemaRefs>
+    <ds:schemaRef ds:uri="http://purl.org/dc/elements/1.1/"/>
+    <ds:schemaRef ds:uri="http://purl.org/dc/terms/"/>
+    <ds:schemaRef ds:uri="http://schemas.microsoft.com/office/2006/documentManagement/types"/>
+    <ds:schemaRef ds:uri="http://purl.org/dc/dcmitype/"/>
+    <ds:schemaRef ds:uri="http://www.w3.org/XML/1998/namespace"/>
+    <ds:schemaRef ds:uri="http://schemas.openxmlformats.org/package/2006/metadata/core-properties"/>
+    <ds:schemaRef ds:uri="http://schemas.microsoft.com/office/2006/metadata/properties"/>
+  </ds:schemaRefs>
+</ds:datastoreItem>
+</file>
+
 <file path=customXml/itemProps3.xml><?xml version="1.0" encoding="utf-8"?>
 <ds:datastoreItem xmlns:ds="http://schemas.openxmlformats.org/officeDocument/2006/customXml" ds:itemID="{3683581F-8505-4565-9D49-640898A90E31}">
   <ds:schemaRefs>
@@ -25098,7 +25749,7 @@
 </file>
 
 <file path=customXml/itemProps4.xml><?xml version="1.0" encoding="utf-8"?>
-<ds:datastoreItem xmlns:ds="http://schemas.openxmlformats.org/officeDocument/2006/customXml" ds:itemID="{B0EAFA49-3B92-4D55-8E1B-09D9C7ABFB1B}">
+<ds:datastoreItem xmlns:ds="http://schemas.openxmlformats.org/officeDocument/2006/customXml" ds:itemID="{77EEEDAB-3A2A-4E06-AD52-31CB4162C50D}">
   <ds:schemaRefs>
     <ds:schemaRef ds:uri="http://schemas.openxmlformats.org/officeDocument/2006/bibliography"/>
   </ds:schemaRefs>

</xml_diff>

<commit_message>
added tests, added sections for results
</commit_message>
<xml_diff>
--- a/Thesisdoc.docx
+++ b/Thesisdoc.docx
@@ -12589,10 +12589,10 @@
         <w:spacing w:before="0"/>
       </w:pPr>
       <w:r>
-        <w:t>3.2 SPECS</w:t>
-      </w:r>
-      <w:r>
-        <w:t xml:space="preserve"> Set Up</w:t>
+        <w:t xml:space="preserve">3.2 </w:t>
+      </w:r>
+      <w:r>
+        <w:t>Set Up</w:t>
       </w:r>
     </w:p>
     <w:p>
@@ -12987,14 +12987,38 @@
     </w:p>
     <w:p>
       <w:pPr>
+        <w:ind w:firstLine="720"/>
+      </w:pPr>
+      <w:r>
+        <w:t xml:space="preserve">The other global variables that may be modified pertain to </w:t>
+      </w:r>
+      <w:r>
+        <w:t>thrust</w:t>
+      </w:r>
+      <w:r>
+        <w:t xml:space="preserve">. The </w:t>
+      </w:r>
+      <w:r>
+        <w:t xml:space="preserve">maximum thrust, MAX_THRUST, is set at 3000.0 lbs of force, but is able to be altered. Also, the delta thrust, D_THRUST, which represents the amount of thrust incremented when </w:t>
+      </w:r>
+      <w:r>
+        <w:lastRenderedPageBreak/>
+        <w:t>increasing or dec</w:t>
+      </w:r>
+      <w:r>
+        <w:t>reasing thrust with keypresses, is able to be altered. D_THRUST is set at 100.0 lbs of thrust</w:t>
+      </w:r>
+      <w:r>
+        <w:t xml:space="preserve"> per keypress. </w:t>
+      </w:r>
+    </w:p>
+    <w:p>
+      <w:pPr>
         <w:pStyle w:val="Heading2"/>
         <w:spacing w:before="0"/>
       </w:pPr>
       <w:r>
-        <w:t>3.3</w:t>
-      </w:r>
-      <w:r>
-        <w:t xml:space="preserve"> </w:t>
+        <w:t xml:space="preserve">3.3 </w:t>
       </w:r>
       <w:r>
         <w:t xml:space="preserve">SPECS </w:t>
@@ -13033,11 +13057,6 @@
       </w:r>
       <w:r>
         <w:t>.</w:t>
-      </w:r>
-    </w:p>
-    <w:p>
-      <w:r>
-        <w:tab/>
       </w:r>
     </w:p>
     <w:p>
@@ -13046,7 +13065,6 @@
         <w:jc w:val="left"/>
       </w:pPr>
       <w:r>
-        <w:lastRenderedPageBreak/>
         <w:t>3.3.1 KeyboardState</w:t>
       </w:r>
     </w:p>
@@ -13076,10 +13094,7 @@
         <w:jc w:val="left"/>
       </w:pPr>
       <w:r>
-        <w:t>3.3</w:t>
-      </w:r>
-      <w:r>
-        <w:t>.2 RigidBody</w:t>
+        <w:t>3.3.2 RigidBody</w:t>
       </w:r>
     </w:p>
     <w:p>
@@ -13105,10 +13120,7 @@
         <w:jc w:val="left"/>
       </w:pPr>
       <w:r>
-        <w:t>3.3.</w:t>
-      </w:r>
-      <w:r>
-        <w:t xml:space="preserve">3 Packet </w:t>
+        <w:t xml:space="preserve">3.3.3 Packet </w:t>
       </w:r>
     </w:p>
     <w:p>
@@ -13179,13 +13191,8 @@
         <w:spacing w:before="0"/>
       </w:pPr>
       <w:r>
-        <w:t>3.</w:t>
-      </w:r>
-      <w:r>
-        <w:t>4</w:t>
-      </w:r>
-      <w:r>
-        <w:t xml:space="preserve"> </w:t>
+        <w:lastRenderedPageBreak/>
+        <w:t xml:space="preserve">3.4 </w:t>
       </w:r>
       <w:r>
         <w:t xml:space="preserve">SPECS </w:t>
@@ -13253,7 +13260,6 @@
         <w:jc w:val="left"/>
       </w:pPr>
       <w:r>
-        <w:lastRenderedPageBreak/>
         <w:t>3.4.1 FlightControl</w:t>
       </w:r>
     </w:p>
@@ -13324,10 +13330,7 @@
         <w:jc w:val="left"/>
       </w:pPr>
       <w:r>
-        <w:t>3.</w:t>
-      </w:r>
-      <w:r>
-        <w:t xml:space="preserve">4.2 EquationsOfMotion </w:t>
+        <w:t xml:space="preserve">3.4.2 EquationsOfMotion </w:t>
       </w:r>
     </w:p>
     <w:p>
@@ -13346,6 +13349,7 @@
         <w:ind w:firstLine="720"/>
       </w:pPr>
       <w:r>
+        <w:lastRenderedPageBreak/>
         <w:t>The System begins by reading the KeyboardStates and if a state is</w:t>
       </w:r>
       <w:r>
@@ -13364,11 +13368,7 @@
         <w:t>Following accounting for keyboard input, this System calculated the loads, or forces, acting on the airplane.</w:t>
       </w:r>
       <w:r>
-        <w:t xml:space="preserve"> From here, the acceleration of the airplane is calculated in Earth space. Then, the velocity of the airplane is calculated in Earth space. </w:t>
-      </w:r>
-      <w:r>
-        <w:lastRenderedPageBreak/>
-        <w:t xml:space="preserve">The velocity is then directly used in the calculated of the position coordinates in Earth space. In terms of rotations, the angular velocity in body space is then computed. The angular velocity is then used to determine the quaternion, which can be extrapolated to give us the Euler angles. Finally, the airspeed is calculated by getting the magnitude of the velocity. </w:t>
+        <w:t xml:space="preserve"> From here, the acceleration of the airplane is calculated in Earth space. Then, the velocity of the airplane is calculated in Earth space. The velocity is then directly used in the calculated of the position coordinates in Earth space. In terms of rotations, the angular velocity in body space is then computed. The angular velocity is then used to determine the quaternion, which can be extrapolated to give us the Euler angles. Finally, the airspeed is calculated by getting the magnitude of the velocity. </w:t>
       </w:r>
       <w:r>
         <w:t>These are all of the steps taken in the System to compute the equations of motion in the FDM.</w:t>
@@ -13453,13 +13453,11 @@
         <w:t>The Packet Component essentially holds a vector which contains the FGNetFDM structure serialized into bytes. Inside of this System, an instance of the FGNetFDM st</w:t>
       </w:r>
       <w:r>
-        <w:t xml:space="preserve">ructure is created and updated with </w:t>
-      </w:r>
-      <w:r>
-        <w:t>the current calculations from the EquationsOfMotion System, which are stored in the RigidBody Component data.</w:t>
-      </w:r>
-      <w:r>
-        <w:t xml:space="preserve"> But when the new data </w:t>
+        <w:t xml:space="preserve">ructure is created and updated with the current calculations from the </w:t>
+      </w:r>
+      <w:r>
+        <w:lastRenderedPageBreak/>
+        <w:t xml:space="preserve">EquationsOfMotion System, which are stored in the RigidBody Component data. But when the new data </w:t>
       </w:r>
       <w:r>
         <w:t xml:space="preserve">variables are </w:t>
@@ -13565,7 +13563,6 @@
         <w:t xml:space="preserve">latitude, longitude, and altitude. </w:t>
       </w:r>
       <w:r>
-        <w:lastRenderedPageBreak/>
         <w:t>The orientation variables updated</w:t>
       </w:r>
       <w:r>
@@ -13686,7 +13683,7 @@
         <w:t xml:space="preserve"> to find out if it indeed works</w:t>
       </w:r>
       <w:r>
-        <w:t xml:space="preserve"> properly</w:t>
+        <w:t xml:space="preserve"> as expected</w:t>
       </w:r>
       <w:r>
         <w:t>.</w:t>
@@ -13713,10 +13710,10 @@
         <w:t xml:space="preserve"> </w:t>
       </w:r>
       <w:r>
-        <w:t xml:space="preserve">exactly as </w:t>
-      </w:r>
-      <w:r>
-        <w:t xml:space="preserve">expected, we </w:t>
+        <w:t>properly</w:t>
+      </w:r>
+      <w:r>
+        <w:t xml:space="preserve">, we </w:t>
       </w:r>
       <w:r>
         <w:t>investigate</w:t>
@@ -13740,7 +13737,11 @@
         <w:t xml:space="preserve">enchmark </w:t>
       </w:r>
       <w:r>
-        <w:t xml:space="preserve">FDM as described in Bourg’s textbook. </w:t>
+        <w:t xml:space="preserve">FDM as </w:t>
+      </w:r>
+      <w:r>
+        <w:lastRenderedPageBreak/>
+        <w:t xml:space="preserve">described in Bourg’s textbook. </w:t>
       </w:r>
       <w:r>
         <w:t>This investigation ran a</w:t>
@@ -13803,7 +13804,13 @@
         <w:t xml:space="preserve"> at a given time, and </w:t>
       </w:r>
       <w:r>
-        <w:t>how it is oriented</w:t>
+        <w:t>how</w:t>
+      </w:r>
+      <w:r>
+        <w:t xml:space="preserve"> the airplane is</w:t>
+      </w:r>
+      <w:r>
+        <w:t xml:space="preserve"> oriented</w:t>
       </w:r>
       <w:r>
         <w:t xml:space="preserve">. </w:t>
@@ -13847,7 +13854,13 @@
         <w:t xml:space="preserve">parameters. </w:t>
       </w:r>
       <w:r>
-        <w:t xml:space="preserve">The initial parameters include: coordinate </w:t>
+        <w:t xml:space="preserve"> However, these starting parameters may be altered in different tests. </w:t>
+      </w:r>
+      <w:r>
+        <w:t>The initial parameters to be altered include</w:t>
+      </w:r>
+      <w:r>
+        <w:t xml:space="preserve">: coordinate </w:t>
       </w:r>
       <w:r>
         <w:t>position,</w:t>
@@ -13856,7 +13869,6 @@
         <w:t xml:space="preserve"> </w:t>
       </w:r>
       <w:r>
-        <w:lastRenderedPageBreak/>
         <w:t xml:space="preserve">speed, </w:t>
       </w:r>
       <w:r>
@@ -13872,7 +13884,7 @@
         <w:t>, and execution time</w:t>
       </w:r>
       <w:r>
-        <w:t xml:space="preserve">. These parameters were altered for each set of tests. </w:t>
+        <w:t xml:space="preserve">. </w:t>
       </w:r>
       <w:r>
         <w:t>Also, f</w:t>
@@ -13973,13 +13985,7 @@
         <w:jc w:val="left"/>
       </w:pPr>
       <w:r>
-        <w:t>3.</w:t>
-      </w:r>
-      <w:r>
-        <w:t>5.1 Test One</w:t>
-      </w:r>
-      <w:r>
-        <w:t xml:space="preserve"> </w:t>
+        <w:t xml:space="preserve">3.5.1 Test One </w:t>
       </w:r>
     </w:p>
     <w:tbl>
@@ -13989,7 +13995,7 @@
         <w:tblLook w:val="04A0" w:firstRow="1" w:lastRow="0" w:firstColumn="1" w:lastColumn="0" w:noHBand="0" w:noVBand="1"/>
       </w:tblPr>
       <w:tblGrid>
-        <w:gridCol w:w="2004"/>
+        <w:gridCol w:w="2456"/>
         <w:gridCol w:w="2160"/>
       </w:tblGrid>
       <w:tr>
@@ -14115,7 +14121,26 @@
           </w:tcPr>
           <w:p>
             <w:r>
+              <w:lastRenderedPageBreak/>
               <w:t>Execution Time (s)</w:t>
+            </w:r>
+            <w:r>
+              <w:t xml:space="preserve"> / </w:t>
+            </w:r>
+            <w:r>
+              <w:br/>
+              <w:t>Total Updates</w:t>
+            </w:r>
+            <w:r>
+              <w:t xml:space="preserve"> (frames)</w:t>
+            </w:r>
+            <w:r>
+              <w:t xml:space="preserve"> </w:t>
+            </w:r>
+          </w:p>
+          <w:p>
+            <w:r>
+              <w:t>@ 30 FPS</w:t>
             </w:r>
           </w:p>
         </w:tc>
@@ -14126,6 +14151,9 @@
           <w:p>
             <w:r>
               <w:t>30</w:t>
+            </w:r>
+            <w:r>
+              <w:t xml:space="preserve"> / 900</w:t>
             </w:r>
           </w:p>
         </w:tc>
@@ -14139,8 +14167,7 @@
         <w:tblLook w:val="04A0" w:firstRow="1" w:lastRow="0" w:firstColumn="1" w:lastColumn="0" w:noHBand="0" w:noVBand="1"/>
       </w:tblPr>
       <w:tblGrid>
-        <w:gridCol w:w="2745"/>
-        <w:gridCol w:w="743"/>
+        <w:gridCol w:w="4383"/>
       </w:tblGrid>
       <w:tr>
         <w:tc>
@@ -14149,16 +14176,12 @@
           </w:tcPr>
           <w:p>
             <w:r>
-              <w:t>Flight Control</w:t>
-            </w:r>
-            <w:r>
-              <w:t xml:space="preserve"> </w:t>
-            </w:r>
-            <w:r>
-              <w:t>Instructions</w:t>
+              <w:t>Frame by Frame Flight Control Instructions</w:t>
             </w:r>
           </w:p>
         </w:tc>
+      </w:tr>
+      <w:tr>
         <w:tc>
           <w:tcPr>
             <w:tcW w:w="0" w:type="auto"/>
@@ -14175,7 +14198,7 @@
     <w:tbl>
       <w:tblPr>
         <w:tblStyle w:val="TableGrid"/>
-        <w:tblW w:w="10075" w:type="dxa"/>
+        <w:tblW w:w="7903" w:type="dxa"/>
         <w:tblCellMar>
           <w:left w:w="115" w:type="dxa"/>
           <w:right w:w="115" w:type="dxa"/>
@@ -14184,8 +14207,8 @@
       </w:tblPr>
       <w:tblGrid>
         <w:gridCol w:w="1885"/>
-        <w:gridCol w:w="4320"/>
-        <w:gridCol w:w="3870"/>
+        <w:gridCol w:w="2803"/>
+        <w:gridCol w:w="3215"/>
       </w:tblGrid>
       <w:tr>
         <w:trPr>
@@ -14199,7 +14222,7 @@
         </w:tc>
         <w:tc>
           <w:tcPr>
-            <w:tcW w:w="4320" w:type="dxa"/>
+            <w:tcW w:w="2803" w:type="dxa"/>
           </w:tcPr>
           <w:p>
             <w:r>
@@ -14209,14 +14232,20 @@
         </w:tc>
         <w:tc>
           <w:tcPr>
-            <w:tcW w:w="3870" w:type="dxa"/>
+            <w:tcW w:w="3215" w:type="dxa"/>
           </w:tcPr>
           <w:p>
             <w:r>
               <w:t>C++/OOP</w:t>
             </w:r>
             <w:r>
-              <w:t xml:space="preserve"> Output </w:t>
+              <w:t xml:space="preserve"> </w:t>
+            </w:r>
+            <w:r>
+              <w:t xml:space="preserve">Benchmark </w:t>
+            </w:r>
+            <w:r>
+              <w:t xml:space="preserve">Output </w:t>
             </w:r>
           </w:p>
         </w:tc>
@@ -14240,38 +14269,30 @@
         </w:tc>
         <w:tc>
           <w:tcPr>
-            <w:tcW w:w="4320" w:type="dxa"/>
+            <w:tcW w:w="2803" w:type="dxa"/>
           </w:tcPr>
           <w:p>
             <w:r>
-              <w:t>-1045.2231130699374</w:t>
-            </w:r>
-            <w:r>
-              <w:t>,</w:t>
+              <w:t>-1045.2231130699374,</w:t>
             </w:r>
           </w:p>
           <w:p>
             <w:r>
-              <w:t>0.008302614662798928</w:t>
-            </w:r>
-            <w:r>
-              <w:t>,</w:t>
+              <w:t>0.008302614662798928,</w:t>
             </w:r>
           </w:p>
           <w:p>
             <w:r>
-              <w:lastRenderedPageBreak/>
               <w:t>420.11927606534243</w:t>
             </w:r>
           </w:p>
         </w:tc>
         <w:tc>
           <w:tcPr>
-            <w:tcW w:w="3870" w:type="dxa"/>
+            <w:tcW w:w="3215" w:type="dxa"/>
           </w:tcPr>
           <w:p>
             <w:r>
-              <w:lastRenderedPageBreak/>
               <w:t>-1045.37</w:t>
             </w:r>
             <w:r>
@@ -14288,7 +14309,6 @@
           </w:p>
           <w:p>
             <w:r>
-              <w:lastRenderedPageBreak/>
               <w:t>421.399</w:t>
             </w:r>
           </w:p>
@@ -14301,7 +14321,6 @@
           </w:tcPr>
           <w:p>
             <w:r>
-              <w:lastRenderedPageBreak/>
               <w:t xml:space="preserve">Euler Angles </w:t>
             </w:r>
             <w:r>
@@ -14314,7 +14333,7 @@
         </w:tc>
         <w:tc>
           <w:tcPr>
-            <w:tcW w:w="4320" w:type="dxa"/>
+            <w:tcW w:w="2803" w:type="dxa"/>
           </w:tcPr>
           <w:p>
             <w:r>
@@ -14340,7 +14359,7 @@
         </w:tc>
         <w:tc>
           <w:tcPr>
-            <w:tcW w:w="3870" w:type="dxa"/>
+            <w:tcW w:w="3215" w:type="dxa"/>
           </w:tcPr>
           <w:p>
             <w:r>
@@ -14381,7 +14400,7 @@
         </w:tc>
         <w:tc>
           <w:tcPr>
-            <w:tcW w:w="4320" w:type="dxa"/>
+            <w:tcW w:w="2803" w:type="dxa"/>
           </w:tcPr>
           <w:p>
             <w:r>
@@ -14391,7 +14410,7 @@
         </w:tc>
         <w:tc>
           <w:tcPr>
-            <w:tcW w:w="3870" w:type="dxa"/>
+            <w:tcW w:w="3215" w:type="dxa"/>
           </w:tcPr>
           <w:p>
             <w:r>
@@ -14408,105 +14427,2281 @@
         <w:jc w:val="left"/>
       </w:pPr>
       <w:r>
-        <w:t>3.</w:t>
-      </w:r>
-      <w:r>
-        <w:t>5.2</w:t>
-      </w:r>
-      <w:bookmarkStart w:id="133" w:name="_GoBack"/>
+        <w:t>3.5.2</w:t>
+      </w:r>
+      <w:r>
+        <w:t xml:space="preserve"> Test Two</w:t>
+      </w:r>
+    </w:p>
+    <w:tbl>
+      <w:tblPr>
+        <w:tblStyle w:val="TableGrid"/>
+        <w:tblW w:w="0" w:type="auto"/>
+        <w:tblLook w:val="04A0" w:firstRow="1" w:lastRow="0" w:firstColumn="1" w:lastColumn="0" w:noHBand="0" w:noVBand="1"/>
+      </w:tblPr>
+      <w:tblGrid>
+        <w:gridCol w:w="2456"/>
+        <w:gridCol w:w="2279"/>
+      </w:tblGrid>
+      <w:tr>
+        <w:tc>
+          <w:tcPr>
+            <w:tcW w:w="0" w:type="auto"/>
+          </w:tcPr>
+          <w:p>
+            <w:r>
+              <w:t>Variables</w:t>
+            </w:r>
+          </w:p>
+        </w:tc>
+        <w:tc>
+          <w:tcPr>
+            <w:tcW w:w="2279" w:type="dxa"/>
+          </w:tcPr>
+          <w:p>
+            <w:r>
+              <w:t>Initial Value</w:t>
+            </w:r>
+          </w:p>
+        </w:tc>
+      </w:tr>
+      <w:tr>
+        <w:tc>
+          <w:tcPr>
+            <w:tcW w:w="0" w:type="auto"/>
+          </w:tcPr>
+          <w:p>
+            <w:r>
+              <w:t>Position (x, y, z)</w:t>
+            </w:r>
+          </w:p>
+        </w:tc>
+        <w:tc>
+          <w:tcPr>
+            <w:tcW w:w="2279" w:type="dxa"/>
+          </w:tcPr>
+          <w:p>
+            <w:r>
+              <w:t>-5000.0, 0.0, 2000.0</w:t>
+            </w:r>
+          </w:p>
+        </w:tc>
+      </w:tr>
+      <w:tr>
+        <w:tc>
+          <w:tcPr>
+            <w:tcW w:w="0" w:type="auto"/>
+          </w:tcPr>
+          <w:p>
+            <w:r>
+              <w:t>Velocity (x, y, z)</w:t>
+            </w:r>
+          </w:p>
+        </w:tc>
+        <w:tc>
+          <w:tcPr>
+            <w:tcW w:w="2279" w:type="dxa"/>
+          </w:tcPr>
+          <w:p>
+            <w:r>
+              <w:t>60.0, 0.0, 0.0</w:t>
+            </w:r>
+          </w:p>
+        </w:tc>
+      </w:tr>
+      <w:tr>
+        <w:tc>
+          <w:tcPr>
+            <w:tcW w:w="0" w:type="auto"/>
+          </w:tcPr>
+          <w:p>
+            <w:r>
+              <w:t>Forces (x, y, z)</w:t>
+            </w:r>
+          </w:p>
+        </w:tc>
+        <w:tc>
+          <w:tcPr>
+            <w:tcW w:w="2279" w:type="dxa"/>
+          </w:tcPr>
+          <w:p>
+            <w:r>
+              <w:t>500.0, 0.0, 0.0</w:t>
+            </w:r>
+          </w:p>
+        </w:tc>
+      </w:tr>
+      <w:tr>
+        <w:tc>
+          <w:tcPr>
+            <w:tcW w:w="0" w:type="auto"/>
+          </w:tcPr>
+          <w:p>
+            <w:r>
+              <w:lastRenderedPageBreak/>
+              <w:t>Speed (knots)</w:t>
+            </w:r>
+          </w:p>
+        </w:tc>
+        <w:tc>
+          <w:tcPr>
+            <w:tcW w:w="2279" w:type="dxa"/>
+          </w:tcPr>
+          <w:p>
+            <w:r>
+              <w:t>60.0</w:t>
+            </w:r>
+          </w:p>
+        </w:tc>
+      </w:tr>
+      <w:tr>
+        <w:tc>
+          <w:tcPr>
+            <w:tcW w:w="0" w:type="auto"/>
+          </w:tcPr>
+          <w:p>
+            <w:r>
+              <w:t xml:space="preserve">Execution Time (s) / </w:t>
+            </w:r>
+            <w:r>
+              <w:br/>
+              <w:t xml:space="preserve">Total Updates (frames) </w:t>
+            </w:r>
+          </w:p>
+          <w:p>
+            <w:r>
+              <w:t>@ 30 FPS</w:t>
+            </w:r>
+          </w:p>
+        </w:tc>
+        <w:tc>
+          <w:tcPr>
+            <w:tcW w:w="2279" w:type="dxa"/>
+          </w:tcPr>
+          <w:p>
+            <w:r>
+              <w:t>30 / 900</w:t>
+            </w:r>
+          </w:p>
+        </w:tc>
+      </w:tr>
+    </w:tbl>
+    <w:p/>
+    <w:tbl>
+      <w:tblPr>
+        <w:tblStyle w:val="TableGrid"/>
+        <w:tblW w:w="0" w:type="auto"/>
+        <w:tblLook w:val="04A0" w:firstRow="1" w:lastRow="0" w:firstColumn="1" w:lastColumn="0" w:noHBand="0" w:noVBand="1"/>
+      </w:tblPr>
+      <w:tblGrid>
+        <w:gridCol w:w="4383"/>
+      </w:tblGrid>
+      <w:tr>
+        <w:tc>
+          <w:tcPr>
+            <w:tcW w:w="0" w:type="auto"/>
+          </w:tcPr>
+          <w:p>
+            <w:r>
+              <w:t>Frame by Frame Flight Control Instructions</w:t>
+            </w:r>
+          </w:p>
+        </w:tc>
+      </w:tr>
+      <w:tr>
+        <w:tc>
+          <w:tcPr>
+            <w:tcW w:w="0" w:type="auto"/>
+          </w:tcPr>
+          <w:p>
+            <w:r>
+              <w:t>1 – 5: Increase Thrust</w:t>
+            </w:r>
+          </w:p>
+          <w:p>
+            <w:r>
+              <w:t>6 –</w:t>
+            </w:r>
+            <w:r>
+              <w:t xml:space="preserve"> 900: Every other frame, </w:t>
+            </w:r>
+            <w:r>
+              <w:t>Pitch Up</w:t>
+            </w:r>
+          </w:p>
+        </w:tc>
+      </w:tr>
+    </w:tbl>
+    <w:p/>
+    <w:tbl>
+      <w:tblPr>
+        <w:tblStyle w:val="TableGrid"/>
+        <w:tblW w:w="8038" w:type="dxa"/>
+        <w:tblCellMar>
+          <w:left w:w="115" w:type="dxa"/>
+          <w:right w:w="115" w:type="dxa"/>
+        </w:tblCellMar>
+        <w:tblLook w:val="04A0" w:firstRow="1" w:lastRow="0" w:firstColumn="1" w:lastColumn="0" w:noHBand="0" w:noVBand="1"/>
+      </w:tblPr>
+      <w:tblGrid>
+        <w:gridCol w:w="1885"/>
+        <w:gridCol w:w="2938"/>
+        <w:gridCol w:w="3215"/>
+      </w:tblGrid>
+      <w:tr>
+        <w:trPr>
+          <w:trHeight w:val="332"/>
+        </w:trPr>
+        <w:tc>
+          <w:tcPr>
+            <w:tcW w:w="1885" w:type="dxa"/>
+          </w:tcPr>
+          <w:p/>
+        </w:tc>
+        <w:tc>
+          <w:tcPr>
+            <w:tcW w:w="2938" w:type="dxa"/>
+          </w:tcPr>
+          <w:p>
+            <w:r>
+              <w:t>Rust/ECS Output</w:t>
+            </w:r>
+          </w:p>
+        </w:tc>
+        <w:tc>
+          <w:tcPr>
+            <w:tcW w:w="3215" w:type="dxa"/>
+          </w:tcPr>
+          <w:p>
+            <w:r>
+              <w:t xml:space="preserve">C++/OOP </w:t>
+            </w:r>
+            <w:r>
+              <w:t xml:space="preserve">Benchmark </w:t>
+            </w:r>
+            <w:r>
+              <w:t xml:space="preserve">Output </w:t>
+            </w:r>
+          </w:p>
+        </w:tc>
+      </w:tr>
+      <w:tr>
+        <w:tc>
+          <w:tcPr>
+            <w:tcW w:w="1885" w:type="dxa"/>
+          </w:tcPr>
+          <w:p>
+            <w:r>
+              <w:t xml:space="preserve">Position </w:t>
+            </w:r>
+            <w:r>
+              <w:br/>
+              <w:t>(x, y , z)</w:t>
+            </w:r>
+          </w:p>
+        </w:tc>
+        <w:tc>
+          <w:tcPr>
+            <w:tcW w:w="2938" w:type="dxa"/>
+          </w:tcPr>
+          <w:p>
+            <w:r>
+              <w:t>-1617.015113059453</w:t>
+            </w:r>
+          </w:p>
+          <w:p>
+            <w:r>
+              <w:t>-0.07406504268567983</w:t>
+            </w:r>
+          </w:p>
+          <w:p>
+            <w:r>
+              <w:t>2185.7138081356943</w:t>
+            </w:r>
+          </w:p>
+        </w:tc>
+        <w:tc>
+          <w:tcPr>
+            <w:tcW w:w="3215" w:type="dxa"/>
+          </w:tcPr>
+          <w:p>
+            <w:r>
+              <w:t>-1617.2</w:t>
+            </w:r>
+          </w:p>
+          <w:p>
+            <w:r>
+              <w:t>-0.0326514</w:t>
+            </w:r>
+          </w:p>
+          <w:p>
+            <w:r>
+              <w:t>2186.43</w:t>
+            </w:r>
+          </w:p>
+        </w:tc>
+      </w:tr>
+      <w:tr>
+        <w:tc>
+          <w:tcPr>
+            <w:tcW w:w="1885" w:type="dxa"/>
+          </w:tcPr>
+          <w:p>
+            <w:r>
+              <w:t xml:space="preserve">Euler Angles </w:t>
+            </w:r>
+            <w:r>
+              <w:br/>
+              <w:t>(roll, pitch, yaw)</w:t>
+            </w:r>
+          </w:p>
+        </w:tc>
+        <w:tc>
+          <w:tcPr>
+            <w:tcW w:w="2938" w:type="dxa"/>
+          </w:tcPr>
+          <w:p>
+            <w:r>
+              <w:t>0.0020224772313296425</w:t>
+            </w:r>
+          </w:p>
+          <w:p>
+            <w:r>
+              <w:t>14.87975665798229</w:t>
+            </w:r>
+          </w:p>
+          <w:p>
+            <w:r>
+              <w:t>-0.0020249368947450404</w:t>
+            </w:r>
+          </w:p>
+          <w:p/>
+        </w:tc>
+        <w:tc>
+          <w:tcPr>
+            <w:tcW w:w="3215" w:type="dxa"/>
+          </w:tcPr>
+          <w:p>
+            <w:r>
+              <w:t>0.000269796</w:t>
+            </w:r>
+          </w:p>
+          <w:p>
+            <w:r>
+              <w:t>14.7907</w:t>
+            </w:r>
+          </w:p>
+          <w:p>
+            <w:r>
+              <w:t>-0.00473717</w:t>
+            </w:r>
+          </w:p>
+          <w:p/>
+        </w:tc>
+      </w:tr>
+      <w:tr>
+        <w:tc>
+          <w:tcPr>
+            <w:tcW w:w="1885" w:type="dxa"/>
+          </w:tcPr>
+          <w:p>
+            <w:r>
+              <w:t>Speed (knots)</w:t>
+            </w:r>
+          </w:p>
+        </w:tc>
+        <w:tc>
+          <w:tcPr>
+            <w:tcW w:w="2938" w:type="dxa"/>
+          </w:tcPr>
+          <w:p>
+            <w:r>
+              <w:t>71.94265924907944</w:t>
+            </w:r>
+          </w:p>
+        </w:tc>
+        <w:tc>
+          <w:tcPr>
+            <w:tcW w:w="3215" w:type="dxa"/>
+          </w:tcPr>
+          <w:p>
+            <w:r>
+              <w:t>71.9424</w:t>
+            </w:r>
+          </w:p>
+        </w:tc>
+      </w:tr>
+    </w:tbl>
+    <w:p/>
+    <w:p>
+      <w:pPr>
+        <w:pStyle w:val="Heading3"/>
+        <w:jc w:val="left"/>
+      </w:pPr>
+      <w:r>
+        <w:t xml:space="preserve">3.5.3 Test </w:t>
+      </w:r>
+      <w:r>
+        <w:t>Three</w:t>
+      </w:r>
+    </w:p>
+    <w:tbl>
+      <w:tblPr>
+        <w:tblStyle w:val="TableGrid"/>
+        <w:tblW w:w="0" w:type="auto"/>
+        <w:tblLook w:val="04A0" w:firstRow="1" w:lastRow="0" w:firstColumn="1" w:lastColumn="0" w:noHBand="0" w:noVBand="1"/>
+      </w:tblPr>
+      <w:tblGrid>
+        <w:gridCol w:w="2456"/>
+        <w:gridCol w:w="2160"/>
+      </w:tblGrid>
+      <w:tr>
+        <w:tc>
+          <w:tcPr>
+            <w:tcW w:w="0" w:type="auto"/>
+          </w:tcPr>
+          <w:p>
+            <w:r>
+              <w:t>Variables</w:t>
+            </w:r>
+          </w:p>
+        </w:tc>
+        <w:tc>
+          <w:tcPr>
+            <w:tcW w:w="0" w:type="auto"/>
+          </w:tcPr>
+          <w:p>
+            <w:r>
+              <w:t>Initial Value</w:t>
+            </w:r>
+          </w:p>
+        </w:tc>
+      </w:tr>
+      <w:tr>
+        <w:tc>
+          <w:tcPr>
+            <w:tcW w:w="0" w:type="auto"/>
+          </w:tcPr>
+          <w:p>
+            <w:r>
+              <w:lastRenderedPageBreak/>
+              <w:t>Position (x, y, z)</w:t>
+            </w:r>
+          </w:p>
+        </w:tc>
+        <w:tc>
+          <w:tcPr>
+            <w:tcW w:w="0" w:type="auto"/>
+          </w:tcPr>
+          <w:p>
+            <w:r>
+              <w:t xml:space="preserve">-5000.0, 0.0, </w:t>
+            </w:r>
+            <w:r>
+              <w:t>2</w:t>
+            </w:r>
+            <w:r>
+              <w:t>000.0</w:t>
+            </w:r>
+          </w:p>
+        </w:tc>
+      </w:tr>
+      <w:tr>
+        <w:tc>
+          <w:tcPr>
+            <w:tcW w:w="0" w:type="auto"/>
+          </w:tcPr>
+          <w:p>
+            <w:r>
+              <w:t>Velocity (x, y, z)</w:t>
+            </w:r>
+          </w:p>
+        </w:tc>
+        <w:tc>
+          <w:tcPr>
+            <w:tcW w:w="0" w:type="auto"/>
+          </w:tcPr>
+          <w:p>
+            <w:r>
+              <w:t>60.0, 0.0, 0.0</w:t>
+            </w:r>
+          </w:p>
+        </w:tc>
+      </w:tr>
+      <w:tr>
+        <w:tc>
+          <w:tcPr>
+            <w:tcW w:w="0" w:type="auto"/>
+          </w:tcPr>
+          <w:p>
+            <w:r>
+              <w:t>Forces (x, y, z)</w:t>
+            </w:r>
+          </w:p>
+        </w:tc>
+        <w:tc>
+          <w:tcPr>
+            <w:tcW w:w="0" w:type="auto"/>
+          </w:tcPr>
+          <w:p>
+            <w:r>
+              <w:t>500.0, 0.0, 0.0</w:t>
+            </w:r>
+          </w:p>
+        </w:tc>
+      </w:tr>
+      <w:tr>
+        <w:tc>
+          <w:tcPr>
+            <w:tcW w:w="0" w:type="auto"/>
+          </w:tcPr>
+          <w:p>
+            <w:r>
+              <w:t>Speed (knots)</w:t>
+            </w:r>
+          </w:p>
+        </w:tc>
+        <w:tc>
+          <w:tcPr>
+            <w:tcW w:w="0" w:type="auto"/>
+          </w:tcPr>
+          <w:p>
+            <w:r>
+              <w:t>60.0</w:t>
+            </w:r>
+          </w:p>
+        </w:tc>
+      </w:tr>
+      <w:tr>
+        <w:tc>
+          <w:tcPr>
+            <w:tcW w:w="0" w:type="auto"/>
+          </w:tcPr>
+          <w:p>
+            <w:r>
+              <w:t xml:space="preserve">Execution Time (s) / </w:t>
+            </w:r>
+            <w:r>
+              <w:br/>
+              <w:t xml:space="preserve">Total Updates (frames) </w:t>
+            </w:r>
+          </w:p>
+          <w:p>
+            <w:r>
+              <w:t>@ 30 FPS</w:t>
+            </w:r>
+          </w:p>
+        </w:tc>
+        <w:tc>
+          <w:tcPr>
+            <w:tcW w:w="0" w:type="auto"/>
+          </w:tcPr>
+          <w:p>
+            <w:r>
+              <w:t>30 / 900</w:t>
+            </w:r>
+          </w:p>
+        </w:tc>
+      </w:tr>
+    </w:tbl>
+    <w:p/>
+    <w:tbl>
+      <w:tblPr>
+        <w:tblStyle w:val="TableGrid"/>
+        <w:tblW w:w="0" w:type="auto"/>
+        <w:tblLook w:val="04A0" w:firstRow="1" w:lastRow="0" w:firstColumn="1" w:lastColumn="0" w:noHBand="0" w:noVBand="1"/>
+      </w:tblPr>
+      <w:tblGrid>
+        <w:gridCol w:w="4383"/>
+      </w:tblGrid>
+      <w:tr>
+        <w:tc>
+          <w:tcPr>
+            <w:tcW w:w="0" w:type="auto"/>
+          </w:tcPr>
+          <w:p>
+            <w:r>
+              <w:t>Frame by Frame Flight Control Instructions</w:t>
+            </w:r>
+          </w:p>
+        </w:tc>
+      </w:tr>
+      <w:tr>
+        <w:tc>
+          <w:tcPr>
+            <w:tcW w:w="0" w:type="auto"/>
+          </w:tcPr>
+          <w:p>
+            <w:r>
+              <w:t>1 – 5: Increase Thrust</w:t>
+            </w:r>
+          </w:p>
+          <w:p>
+            <w:r>
+              <w:t>6 – 900: Every 15 frames, Roll Right</w:t>
+            </w:r>
+          </w:p>
+        </w:tc>
+      </w:tr>
+    </w:tbl>
+    <w:p/>
+    <w:tbl>
+      <w:tblPr>
+        <w:tblStyle w:val="TableGrid"/>
+        <w:tblW w:w="7081" w:type="dxa"/>
+        <w:tblCellMar>
+          <w:left w:w="115" w:type="dxa"/>
+          <w:right w:w="115" w:type="dxa"/>
+        </w:tblCellMar>
+        <w:tblLook w:val="04A0" w:firstRow="1" w:lastRow="0" w:firstColumn="1" w:lastColumn="0" w:noHBand="0" w:noVBand="1"/>
+      </w:tblPr>
+      <w:tblGrid>
+        <w:gridCol w:w="1885"/>
+        <w:gridCol w:w="1981"/>
+        <w:gridCol w:w="3215"/>
+      </w:tblGrid>
+      <w:tr>
+        <w:trPr>
+          <w:trHeight w:val="332"/>
+        </w:trPr>
+        <w:tc>
+          <w:tcPr>
+            <w:tcW w:w="1885" w:type="dxa"/>
+          </w:tcPr>
+          <w:p/>
+        </w:tc>
+        <w:tc>
+          <w:tcPr>
+            <w:tcW w:w="1981" w:type="dxa"/>
+          </w:tcPr>
+          <w:p>
+            <w:r>
+              <w:t>Rust/ECS Output</w:t>
+            </w:r>
+          </w:p>
+        </w:tc>
+        <w:tc>
+          <w:tcPr>
+            <w:tcW w:w="3215" w:type="dxa"/>
+          </w:tcPr>
+          <w:p>
+            <w:r>
+              <w:t xml:space="preserve">C++/OOP </w:t>
+            </w:r>
+            <w:r>
+              <w:t xml:space="preserve">Benchmark </w:t>
+            </w:r>
+            <w:r>
+              <w:t xml:space="preserve">Output </w:t>
+            </w:r>
+          </w:p>
+        </w:tc>
+      </w:tr>
+      <w:tr>
+        <w:tc>
+          <w:tcPr>
+            <w:tcW w:w="1885" w:type="dxa"/>
+          </w:tcPr>
+          <w:p>
+            <w:r>
+              <w:t xml:space="preserve">Position </w:t>
+            </w:r>
+            <w:r>
+              <w:br/>
+              <w:t>(x, y , z)</w:t>
+            </w:r>
+          </w:p>
+        </w:tc>
+        <w:tc>
+          <w:tcPr>
+            <w:tcW w:w="1981" w:type="dxa"/>
+          </w:tcPr>
+          <w:p>
+            <w:r>
+              <w:t>-3323.9705</w:t>
+            </w:r>
+          </w:p>
+          <w:p>
+            <w:r>
+              <w:t>-2548.3826</w:t>
+            </w:r>
+          </w:p>
+          <w:p>
+            <w:r>
+              <w:t>511.64557</w:t>
+            </w:r>
+          </w:p>
+          <w:p/>
+        </w:tc>
+        <w:tc>
+          <w:tcPr>
+            <w:tcW w:w="3215" w:type="dxa"/>
+          </w:tcPr>
+          <w:p>
+            <w:r>
+              <w:t>-3670.72</w:t>
+            </w:r>
+          </w:p>
+          <w:p>
+            <w:r>
+              <w:t>-2389.94</w:t>
+            </w:r>
+          </w:p>
+          <w:p>
+            <w:r>
+              <w:t>310.189</w:t>
+            </w:r>
+          </w:p>
+        </w:tc>
+      </w:tr>
+      <w:tr>
+        <w:tc>
+          <w:tcPr>
+            <w:tcW w:w="1885" w:type="dxa"/>
+          </w:tcPr>
+          <w:p>
+            <w:r>
+              <w:t xml:space="preserve">Euler Angles </w:t>
+            </w:r>
+            <w:r>
+              <w:br/>
+              <w:t>(roll, pitch, yaw)</w:t>
+            </w:r>
+          </w:p>
+        </w:tc>
+        <w:tc>
+          <w:tcPr>
+            <w:tcW w:w="1981" w:type="dxa"/>
+          </w:tcPr>
+          <w:p>
+            <w:r>
+              <w:t xml:space="preserve"> 44.985977</w:t>
+            </w:r>
+          </w:p>
+          <w:p>
+            <w:r>
+              <w:t>-23.272076</w:t>
+            </w:r>
+          </w:p>
+          <w:p>
+            <w:r>
+              <w:t>-163.35863</w:t>
+            </w:r>
+          </w:p>
+        </w:tc>
+        <w:tc>
+          <w:tcPr>
+            <w:tcW w:w="3215" w:type="dxa"/>
+          </w:tcPr>
+          <w:p>
+            <w:r>
+              <w:t>49.4179</w:t>
+            </w:r>
+          </w:p>
+          <w:p>
+            <w:r>
+              <w:t>-28.0639</w:t>
+            </w:r>
+          </w:p>
+          <w:p>
+            <w:r>
+              <w:t>176.639</w:t>
+            </w:r>
+          </w:p>
+        </w:tc>
+      </w:tr>
+      <w:tr>
+        <w:tc>
+          <w:tcPr>
+            <w:tcW w:w="1885" w:type="dxa"/>
+          </w:tcPr>
+          <w:p>
+            <w:r>
+              <w:t>Speed (knots)</w:t>
+            </w:r>
+          </w:p>
+        </w:tc>
+        <w:tc>
+          <w:tcPr>
+            <w:tcW w:w="1981" w:type="dxa"/>
+          </w:tcPr>
+          <w:p>
+            <w:r>
+              <w:t>109.63399</w:t>
+            </w:r>
+          </w:p>
+        </w:tc>
+        <w:tc>
+          <w:tcPr>
+            <w:tcW w:w="3215" w:type="dxa"/>
+          </w:tcPr>
+          <w:p>
+            <w:r>
+              <w:t>114.756</w:t>
+            </w:r>
+          </w:p>
+        </w:tc>
+      </w:tr>
+    </w:tbl>
+    <w:p>
+      <w:pPr>
+        <w:pStyle w:val="Heading3"/>
+        <w:jc w:val="left"/>
+      </w:pPr>
+      <w:r>
+        <w:lastRenderedPageBreak/>
+        <w:t>3.5.4 Test Four</w:t>
+      </w:r>
+      <w:r>
+        <w:t xml:space="preserve"> (something weird </w:t>
+      </w:r>
+      <w:r>
+        <w:t xml:space="preserve">happening </w:t>
+      </w:r>
+      <w:r>
+        <w:t>with yaw)</w:t>
+      </w:r>
+    </w:p>
+    <w:tbl>
+      <w:tblPr>
+        <w:tblStyle w:val="TableGrid"/>
+        <w:tblW w:w="0" w:type="auto"/>
+        <w:tblLook w:val="04A0" w:firstRow="1" w:lastRow="0" w:firstColumn="1" w:lastColumn="0" w:noHBand="0" w:noVBand="1"/>
+      </w:tblPr>
+      <w:tblGrid>
+        <w:gridCol w:w="2456"/>
+        <w:gridCol w:w="2160"/>
+      </w:tblGrid>
+      <w:tr>
+        <w:tc>
+          <w:tcPr>
+            <w:tcW w:w="0" w:type="auto"/>
+          </w:tcPr>
+          <w:p>
+            <w:r>
+              <w:t>Variables</w:t>
+            </w:r>
+          </w:p>
+        </w:tc>
+        <w:tc>
+          <w:tcPr>
+            <w:tcW w:w="0" w:type="auto"/>
+          </w:tcPr>
+          <w:p>
+            <w:r>
+              <w:t>Initial Value</w:t>
+            </w:r>
+          </w:p>
+        </w:tc>
+      </w:tr>
+      <w:tr>
+        <w:tc>
+          <w:tcPr>
+            <w:tcW w:w="0" w:type="auto"/>
+          </w:tcPr>
+          <w:p>
+            <w:r>
+              <w:t>Position (x, y, z)</w:t>
+            </w:r>
+          </w:p>
+        </w:tc>
+        <w:tc>
+          <w:tcPr>
+            <w:tcW w:w="0" w:type="auto"/>
+          </w:tcPr>
+          <w:p>
+            <w:r>
+              <w:t>-5000.0, 0.0, 2000.0</w:t>
+            </w:r>
+          </w:p>
+        </w:tc>
+      </w:tr>
+      <w:tr>
+        <w:tc>
+          <w:tcPr>
+            <w:tcW w:w="0" w:type="auto"/>
+          </w:tcPr>
+          <w:p>
+            <w:r>
+              <w:t>Velocity (x, y, z)</w:t>
+            </w:r>
+          </w:p>
+        </w:tc>
+        <w:tc>
+          <w:tcPr>
+            <w:tcW w:w="0" w:type="auto"/>
+          </w:tcPr>
+          <w:p>
+            <w:r>
+              <w:t>60.0, 0.0, 0.0</w:t>
+            </w:r>
+          </w:p>
+        </w:tc>
+      </w:tr>
+      <w:tr>
+        <w:tc>
+          <w:tcPr>
+            <w:tcW w:w="0" w:type="auto"/>
+          </w:tcPr>
+          <w:p>
+            <w:r>
+              <w:t>Forces (x, y, z)</w:t>
+            </w:r>
+          </w:p>
+        </w:tc>
+        <w:tc>
+          <w:tcPr>
+            <w:tcW w:w="0" w:type="auto"/>
+          </w:tcPr>
+          <w:p>
+            <w:r>
+              <w:t>500.0, 0.0, 0.0</w:t>
+            </w:r>
+          </w:p>
+        </w:tc>
+      </w:tr>
+      <w:tr>
+        <w:tc>
+          <w:tcPr>
+            <w:tcW w:w="0" w:type="auto"/>
+          </w:tcPr>
+          <w:p>
+            <w:r>
+              <w:t>Speed (knots)</w:t>
+            </w:r>
+          </w:p>
+        </w:tc>
+        <w:tc>
+          <w:tcPr>
+            <w:tcW w:w="0" w:type="auto"/>
+          </w:tcPr>
+          <w:p>
+            <w:r>
+              <w:t>60.0</w:t>
+            </w:r>
+          </w:p>
+        </w:tc>
+      </w:tr>
+      <w:tr>
+        <w:tc>
+          <w:tcPr>
+            <w:tcW w:w="0" w:type="auto"/>
+          </w:tcPr>
+          <w:p>
+            <w:r>
+              <w:t xml:space="preserve">Execution Time (s) / </w:t>
+            </w:r>
+            <w:r>
+              <w:br/>
+              <w:t xml:space="preserve">Total Updates (frames) </w:t>
+            </w:r>
+          </w:p>
+          <w:p>
+            <w:r>
+              <w:t>@ 30 FPS</w:t>
+            </w:r>
+          </w:p>
+        </w:tc>
+        <w:tc>
+          <w:tcPr>
+            <w:tcW w:w="0" w:type="auto"/>
+          </w:tcPr>
+          <w:p>
+            <w:r>
+              <w:t>30 / 900</w:t>
+            </w:r>
+          </w:p>
+        </w:tc>
+      </w:tr>
+    </w:tbl>
+    <w:p/>
+    <w:tbl>
+      <w:tblPr>
+        <w:tblStyle w:val="TableGrid"/>
+        <w:tblW w:w="0" w:type="auto"/>
+        <w:tblLook w:val="04A0" w:firstRow="1" w:lastRow="0" w:firstColumn="1" w:lastColumn="0" w:noHBand="0" w:noVBand="1"/>
+      </w:tblPr>
+      <w:tblGrid>
+        <w:gridCol w:w="4383"/>
+      </w:tblGrid>
+      <w:tr>
+        <w:tc>
+          <w:tcPr>
+            <w:tcW w:w="0" w:type="auto"/>
+          </w:tcPr>
+          <w:p>
+            <w:r>
+              <w:t>Frame by Frame Flight Control Instructions</w:t>
+            </w:r>
+          </w:p>
+        </w:tc>
+      </w:tr>
+      <w:tr>
+        <w:tc>
+          <w:tcPr>
+            <w:tcW w:w="0" w:type="auto"/>
+          </w:tcPr>
+          <w:p>
+            <w:r>
+              <w:t>1 – 5: Increase Thrust</w:t>
+            </w:r>
+          </w:p>
+          <w:p>
+            <w:r>
+              <w:t>6 – 900: E</w:t>
+            </w:r>
+            <w:r>
+              <w:t>very other frame, Yaw Right</w:t>
+            </w:r>
+          </w:p>
+        </w:tc>
+      </w:tr>
+    </w:tbl>
+    <w:p/>
+    <w:tbl>
+      <w:tblPr>
+        <w:tblStyle w:val="TableGrid"/>
+        <w:tblW w:w="7081" w:type="dxa"/>
+        <w:tblCellMar>
+          <w:left w:w="115" w:type="dxa"/>
+          <w:right w:w="115" w:type="dxa"/>
+        </w:tblCellMar>
+        <w:tblLook w:val="04A0" w:firstRow="1" w:lastRow="0" w:firstColumn="1" w:lastColumn="0" w:noHBand="0" w:noVBand="1"/>
+      </w:tblPr>
+      <w:tblGrid>
+        <w:gridCol w:w="1885"/>
+        <w:gridCol w:w="1981"/>
+        <w:gridCol w:w="3215"/>
+      </w:tblGrid>
+      <w:tr>
+        <w:trPr>
+          <w:trHeight w:val="332"/>
+        </w:trPr>
+        <w:tc>
+          <w:tcPr>
+            <w:tcW w:w="1885" w:type="dxa"/>
+          </w:tcPr>
+          <w:p/>
+        </w:tc>
+        <w:tc>
+          <w:tcPr>
+            <w:tcW w:w="1981" w:type="dxa"/>
+          </w:tcPr>
+          <w:p>
+            <w:r>
+              <w:t>Rust/ECS Output</w:t>
+            </w:r>
+          </w:p>
+        </w:tc>
+        <w:tc>
+          <w:tcPr>
+            <w:tcW w:w="3215" w:type="dxa"/>
+          </w:tcPr>
+          <w:p>
+            <w:r>
+              <w:t>C++/OOP</w:t>
+            </w:r>
+            <w:r>
+              <w:t xml:space="preserve"> Benchmark</w:t>
+            </w:r>
+            <w:r>
+              <w:t xml:space="preserve"> Output </w:t>
+            </w:r>
+          </w:p>
+        </w:tc>
+      </w:tr>
+      <w:tr>
+        <w:tc>
+          <w:tcPr>
+            <w:tcW w:w="1885" w:type="dxa"/>
+          </w:tcPr>
+          <w:p>
+            <w:r>
+              <w:t xml:space="preserve">Position </w:t>
+            </w:r>
+            <w:r>
+              <w:br/>
+              <w:t>(x, y , z)</w:t>
+            </w:r>
+          </w:p>
+        </w:tc>
+        <w:tc>
+          <w:tcPr>
+            <w:tcW w:w="1981" w:type="dxa"/>
+          </w:tcPr>
+          <w:p>
+            <w:r>
+              <w:t>-649.5285</w:t>
+            </w:r>
+          </w:p>
+          <w:p>
+            <w:r>
+              <w:t>-301.2899</w:t>
+            </w:r>
+          </w:p>
+          <w:p>
+            <w:r>
+              <w:t>1094.2408</w:t>
+            </w:r>
+          </w:p>
+        </w:tc>
+        <w:tc>
+          <w:tcPr>
+            <w:tcW w:w="3215" w:type="dxa"/>
+          </w:tcPr>
+          <w:p>
+            <w:r>
+              <w:t>-719.885</w:t>
+            </w:r>
+          </w:p>
+          <w:p>
+            <w:r>
+              <w:t>-844.926</w:t>
+            </w:r>
+          </w:p>
+          <w:p>
+            <w:r>
+              <w:t>1101.44</w:t>
+            </w:r>
+          </w:p>
+        </w:tc>
+      </w:tr>
+      <w:tr>
+        <w:tc>
+          <w:tcPr>
+            <w:tcW w:w="1885" w:type="dxa"/>
+          </w:tcPr>
+          <w:p>
+            <w:r>
+              <w:t xml:space="preserve">Euler Angles </w:t>
+            </w:r>
+            <w:r>
+              <w:br/>
+              <w:t>(roll, pitch, yaw)</w:t>
+            </w:r>
+          </w:p>
+        </w:tc>
+        <w:tc>
+          <w:tcPr>
+            <w:tcW w:w="1981" w:type="dxa"/>
+          </w:tcPr>
+          <w:p>
+            <w:r>
+              <w:t>-12.28797</w:t>
+            </w:r>
+          </w:p>
+          <w:p>
+            <w:r>
+              <w:t>-3.4957612</w:t>
+            </w:r>
+          </w:p>
+          <w:p>
+            <w:r>
+              <w:t>-1.0381378</w:t>
+            </w:r>
+          </w:p>
+        </w:tc>
+        <w:tc>
+          <w:tcPr>
+            <w:tcW w:w="3215" w:type="dxa"/>
+          </w:tcPr>
+          <w:p>
+            <w:r>
+              <w:t>-11.2852</w:t>
+            </w:r>
+          </w:p>
+          <w:p>
+            <w:r>
+              <w:t>-3.46273</w:t>
+            </w:r>
+          </w:p>
+          <w:p>
+            <w:r>
+              <w:t>-14.0013</w:t>
+            </w:r>
+          </w:p>
+        </w:tc>
+      </w:tr>
+      <w:tr>
+        <w:tc>
+          <w:tcPr>
+            <w:tcW w:w="1885" w:type="dxa"/>
+          </w:tcPr>
+          <w:p>
+            <w:r>
+              <w:lastRenderedPageBreak/>
+              <w:t>Speed (knots)</w:t>
+            </w:r>
+          </w:p>
+        </w:tc>
+        <w:tc>
+          <w:tcPr>
+            <w:tcW w:w="1981" w:type="dxa"/>
+          </w:tcPr>
+          <w:p>
+            <w:r>
+              <w:t>88.62229</w:t>
+            </w:r>
+          </w:p>
+        </w:tc>
+        <w:tc>
+          <w:tcPr>
+            <w:tcW w:w="3215" w:type="dxa"/>
+          </w:tcPr>
+          <w:p>
+            <w:r>
+              <w:t>88.2994</w:t>
+            </w:r>
+          </w:p>
+        </w:tc>
+      </w:tr>
+    </w:tbl>
+    <w:p/>
+    <w:p/>
+    <w:p>
+      <w:pPr>
+        <w:pStyle w:val="Heading3"/>
+        <w:jc w:val="left"/>
+      </w:pPr>
+      <w:r>
+        <w:t>3.5.2 Test x</w:t>
+      </w:r>
+      <w:r>
+        <w:t xml:space="preserve"> (old)</w:t>
+      </w:r>
+    </w:p>
+    <w:tbl>
+      <w:tblPr>
+        <w:tblStyle w:val="TableGrid"/>
+        <w:tblW w:w="0" w:type="auto"/>
+        <w:tblLook w:val="04A0" w:firstRow="1" w:lastRow="0" w:firstColumn="1" w:lastColumn="0" w:noHBand="0" w:noVBand="1"/>
+      </w:tblPr>
+      <w:tblGrid>
+        <w:gridCol w:w="2465"/>
+        <w:gridCol w:w="2160"/>
+      </w:tblGrid>
+      <w:tr>
+        <w:tc>
+          <w:tcPr>
+            <w:tcW w:w="0" w:type="auto"/>
+          </w:tcPr>
+          <w:p>
+            <w:r>
+              <w:t>Variables</w:t>
+            </w:r>
+          </w:p>
+        </w:tc>
+        <w:tc>
+          <w:tcPr>
+            <w:tcW w:w="0" w:type="auto"/>
+          </w:tcPr>
+          <w:p>
+            <w:r>
+              <w:t>Initial Value</w:t>
+            </w:r>
+          </w:p>
+        </w:tc>
+      </w:tr>
+      <w:tr>
+        <w:tc>
+          <w:tcPr>
+            <w:tcW w:w="0" w:type="auto"/>
+          </w:tcPr>
+          <w:p>
+            <w:r>
+              <w:t>Position (x, y, z)</w:t>
+            </w:r>
+          </w:p>
+        </w:tc>
+        <w:tc>
+          <w:tcPr>
+            <w:tcW w:w="0" w:type="auto"/>
+          </w:tcPr>
+          <w:p>
+            <w:r>
+              <w:t xml:space="preserve">-5000.0, 0.0, </w:t>
+            </w:r>
+            <w:r>
+              <w:t>5</w:t>
+            </w:r>
+            <w:r>
+              <w:t>000.0</w:t>
+            </w:r>
+          </w:p>
+        </w:tc>
+      </w:tr>
+      <w:tr>
+        <w:tc>
+          <w:tcPr>
+            <w:tcW w:w="0" w:type="auto"/>
+          </w:tcPr>
+          <w:p>
+            <w:r>
+              <w:t>Velocity (x, y, z)</w:t>
+            </w:r>
+          </w:p>
+        </w:tc>
+        <w:tc>
+          <w:tcPr>
+            <w:tcW w:w="0" w:type="auto"/>
+          </w:tcPr>
+          <w:p>
+            <w:r>
+              <w:t>60.0, 0.0, 0.0</w:t>
+            </w:r>
+          </w:p>
+        </w:tc>
+      </w:tr>
+      <w:tr>
+        <w:tc>
+          <w:tcPr>
+            <w:tcW w:w="0" w:type="auto"/>
+          </w:tcPr>
+          <w:p>
+            <w:r>
+              <w:t>Forces (x, y, z)</w:t>
+            </w:r>
+          </w:p>
+        </w:tc>
+        <w:tc>
+          <w:tcPr>
+            <w:tcW w:w="0" w:type="auto"/>
+          </w:tcPr>
+          <w:p>
+            <w:r>
+              <w:t>500.0, 0.0, 0.0</w:t>
+            </w:r>
+          </w:p>
+        </w:tc>
+      </w:tr>
+      <w:tr>
+        <w:tc>
+          <w:tcPr>
+            <w:tcW w:w="0" w:type="auto"/>
+          </w:tcPr>
+          <w:p>
+            <w:r>
+              <w:t>Speed (knots)</w:t>
+            </w:r>
+          </w:p>
+        </w:tc>
+        <w:tc>
+          <w:tcPr>
+            <w:tcW w:w="0" w:type="auto"/>
+          </w:tcPr>
+          <w:p>
+            <w:r>
+              <w:t>60.0</w:t>
+            </w:r>
+          </w:p>
+        </w:tc>
+      </w:tr>
+      <w:tr>
+        <w:tc>
+          <w:tcPr>
+            <w:tcW w:w="0" w:type="auto"/>
+          </w:tcPr>
+          <w:p>
+            <w:r>
+              <w:t>Execution Time (s)</w:t>
+            </w:r>
+            <w:r>
+              <w:t xml:space="preserve"> / </w:t>
+            </w:r>
+            <w:r>
+              <w:br/>
+              <w:t>Total Frame</w:t>
+            </w:r>
+            <w:r>
+              <w:t>s (updates)</w:t>
+            </w:r>
+          </w:p>
+          <w:p>
+            <w:r>
+              <w:t>@ 30 FPS</w:t>
+            </w:r>
+          </w:p>
+        </w:tc>
+        <w:tc>
+          <w:tcPr>
+            <w:tcW w:w="0" w:type="auto"/>
+          </w:tcPr>
+          <w:p>
+            <w:r>
+              <w:t>60</w:t>
+            </w:r>
+            <w:r>
+              <w:t xml:space="preserve"> </w:t>
+            </w:r>
+            <w:r>
+              <w:t>/ 1800</w:t>
+            </w:r>
+          </w:p>
+        </w:tc>
+      </w:tr>
+    </w:tbl>
+    <w:p/>
+    <w:tbl>
+      <w:tblPr>
+        <w:tblStyle w:val="TableGrid"/>
+        <w:tblW w:w="0" w:type="auto"/>
+        <w:tblLook w:val="04A0" w:firstRow="1" w:lastRow="0" w:firstColumn="1" w:lastColumn="0" w:noHBand="0" w:noVBand="1"/>
+      </w:tblPr>
+      <w:tblGrid>
+        <w:gridCol w:w="4383"/>
+      </w:tblGrid>
+      <w:tr>
+        <w:tc>
+          <w:tcPr>
+            <w:tcW w:w="0" w:type="auto"/>
+          </w:tcPr>
+          <w:p>
+            <w:r>
+              <w:t>Frame by Frame Flight Control Instructions</w:t>
+            </w:r>
+          </w:p>
+        </w:tc>
+      </w:tr>
+      <w:tr>
+        <w:tc>
+          <w:tcPr>
+            <w:tcW w:w="0" w:type="auto"/>
+          </w:tcPr>
+          <w:p>
+            <w:r>
+              <w:t>1 – 30: Roll Right</w:t>
+            </w:r>
+            <w:r>
+              <w:br/>
+              <w:t>31 – 900: None</w:t>
+            </w:r>
+            <w:r>
+              <w:br/>
+              <w:t>901 – 930: Roll Left</w:t>
+            </w:r>
+            <w:r>
+              <w:br/>
+              <w:t>931 – 935: Thrust Up</w:t>
+            </w:r>
+            <w:r>
+              <w:br/>
+              <w:t xml:space="preserve">936 – 1800: Pitch Up   </w:t>
+            </w:r>
+          </w:p>
+        </w:tc>
+      </w:tr>
+    </w:tbl>
+    <w:p/>
+    <w:tbl>
+      <w:tblPr>
+        <w:tblStyle w:val="TableGrid"/>
+        <w:tblW w:w="7673" w:type="dxa"/>
+        <w:tblCellMar>
+          <w:left w:w="115" w:type="dxa"/>
+          <w:right w:w="115" w:type="dxa"/>
+        </w:tblCellMar>
+        <w:tblLook w:val="04A0" w:firstRow="1" w:lastRow="0" w:firstColumn="1" w:lastColumn="0" w:noHBand="0" w:noVBand="1"/>
+      </w:tblPr>
+      <w:tblGrid>
+        <w:gridCol w:w="1885"/>
+        <w:gridCol w:w="2573"/>
+        <w:gridCol w:w="3215"/>
+      </w:tblGrid>
+      <w:tr>
+        <w:trPr>
+          <w:trHeight w:val="332"/>
+        </w:trPr>
+        <w:tc>
+          <w:tcPr>
+            <w:tcW w:w="1885" w:type="dxa"/>
+          </w:tcPr>
+          <w:p/>
+        </w:tc>
+        <w:tc>
+          <w:tcPr>
+            <w:tcW w:w="2573" w:type="dxa"/>
+          </w:tcPr>
+          <w:p>
+            <w:r>
+              <w:t>Rust/ECS Output</w:t>
+            </w:r>
+          </w:p>
+        </w:tc>
+        <w:tc>
+          <w:tcPr>
+            <w:tcW w:w="3215" w:type="dxa"/>
+          </w:tcPr>
+          <w:p>
+            <w:r>
+              <w:t>C++/OOP</w:t>
+            </w:r>
+            <w:r>
+              <w:t xml:space="preserve"> Benchmark</w:t>
+            </w:r>
+            <w:r>
+              <w:t xml:space="preserve"> Output </w:t>
+            </w:r>
+          </w:p>
+        </w:tc>
+      </w:tr>
+      <w:tr>
+        <w:tc>
+          <w:tcPr>
+            <w:tcW w:w="1885" w:type="dxa"/>
+          </w:tcPr>
+          <w:p>
+            <w:r>
+              <w:lastRenderedPageBreak/>
+              <w:t xml:space="preserve">Position </w:t>
+            </w:r>
+            <w:r>
+              <w:br/>
+              <w:t>(x, y , z)</w:t>
+            </w:r>
+          </w:p>
+        </w:tc>
+        <w:tc>
+          <w:tcPr>
+            <w:tcW w:w="2573" w:type="dxa"/>
+          </w:tcPr>
+          <w:p>
+            <w:r>
+              <w:t>-1085.4332328106714</w:t>
+            </w:r>
+          </w:p>
+          <w:p>
+            <w:r>
+              <w:t>-2698.0077051733474</w:t>
+            </w:r>
+          </w:p>
+          <w:p>
+            <w:r>
+              <w:t>3135.181622615819</w:t>
+            </w:r>
+          </w:p>
+        </w:tc>
+        <w:tc>
+          <w:tcPr>
+            <w:tcW w:w="3215" w:type="dxa"/>
+          </w:tcPr>
+          <w:p>
+            <w:r>
+              <w:t>-1652.54</w:t>
+            </w:r>
+          </w:p>
+          <w:p>
+            <w:r>
+              <w:t>-2785.27</w:t>
+            </w:r>
+          </w:p>
+          <w:p>
+            <w:r>
+              <w:t>2548.07</w:t>
+            </w:r>
+          </w:p>
+        </w:tc>
+      </w:tr>
+      <w:tr>
+        <w:tc>
+          <w:tcPr>
+            <w:tcW w:w="1885" w:type="dxa"/>
+          </w:tcPr>
+          <w:p>
+            <w:r>
+              <w:t xml:space="preserve">Euler Angles </w:t>
+            </w:r>
+            <w:r>
+              <w:br/>
+              <w:t>(roll, pitch, yaw)</w:t>
+            </w:r>
+          </w:p>
+        </w:tc>
+        <w:tc>
+          <w:tcPr>
+            <w:tcW w:w="2573" w:type="dxa"/>
+          </w:tcPr>
+          <w:p>
+            <w:r>
+              <w:t>-55.600288790941775</w:t>
+            </w:r>
+          </w:p>
+          <w:p>
+            <w:r>
+              <w:t>-6.027789945577165</w:t>
+            </w:r>
+          </w:p>
+          <w:p>
+            <w:r>
+              <w:t>79.77315521569857</w:t>
+            </w:r>
+          </w:p>
+        </w:tc>
+        <w:tc>
+          <w:tcPr>
+            <w:tcW w:w="3215" w:type="dxa"/>
+          </w:tcPr>
+          <w:p>
+            <w:r>
+              <w:t>-55.0284</w:t>
+            </w:r>
+          </w:p>
+          <w:p>
+            <w:r>
+              <w:t>-9.94684</w:t>
+            </w:r>
+          </w:p>
+          <w:p>
+            <w:r>
+              <w:t>147.925</w:t>
+            </w:r>
+          </w:p>
+          <w:p/>
+        </w:tc>
+      </w:tr>
+      <w:tr>
+        <w:tc>
+          <w:tcPr>
+            <w:tcW w:w="1885" w:type="dxa"/>
+          </w:tcPr>
+          <w:p>
+            <w:r>
+              <w:t>Speed (knots)</w:t>
+            </w:r>
+          </w:p>
+        </w:tc>
+        <w:tc>
+          <w:tcPr>
+            <w:tcW w:w="2573" w:type="dxa"/>
+          </w:tcPr>
+          <w:p>
+            <w:r>
+              <w:t>88.00397506829319</w:t>
+            </w:r>
+          </w:p>
+        </w:tc>
+        <w:tc>
+          <w:tcPr>
+            <w:tcW w:w="3215" w:type="dxa"/>
+          </w:tcPr>
+          <w:p>
+            <w:r>
+              <w:t>101.47</w:t>
+            </w:r>
+          </w:p>
+        </w:tc>
+      </w:tr>
+    </w:tbl>
+    <w:p/>
+    <w:p>
+      <w:pPr>
+        <w:pStyle w:val="Heading3"/>
+        <w:jc w:val="left"/>
+      </w:pPr>
+      <w:r>
+        <w:t xml:space="preserve">3.5.3 Test </w:t>
+      </w:r>
+      <w:r>
+        <w:t>y</w:t>
+      </w:r>
+      <w:r>
+        <w:t xml:space="preserve"> (old)</w:t>
+      </w:r>
+    </w:p>
+    <w:tbl>
+      <w:tblPr>
+        <w:tblStyle w:val="TableGrid"/>
+        <w:tblW w:w="0" w:type="auto"/>
+        <w:tblLook w:val="04A0" w:firstRow="1" w:lastRow="0" w:firstColumn="1" w:lastColumn="0" w:noHBand="0" w:noVBand="1"/>
+      </w:tblPr>
+      <w:tblGrid>
+        <w:gridCol w:w="2465"/>
+        <w:gridCol w:w="2160"/>
+      </w:tblGrid>
+      <w:tr>
+        <w:tc>
+          <w:tcPr>
+            <w:tcW w:w="0" w:type="auto"/>
+          </w:tcPr>
+          <w:p>
+            <w:r>
+              <w:t>Variables</w:t>
+            </w:r>
+          </w:p>
+        </w:tc>
+        <w:tc>
+          <w:tcPr>
+            <w:tcW w:w="0" w:type="auto"/>
+          </w:tcPr>
+          <w:p>
+            <w:r>
+              <w:t>Initial Value</w:t>
+            </w:r>
+          </w:p>
+        </w:tc>
+      </w:tr>
+      <w:tr>
+        <w:tc>
+          <w:tcPr>
+            <w:tcW w:w="0" w:type="auto"/>
+          </w:tcPr>
+          <w:p>
+            <w:r>
+              <w:t>Position (x, y, z)</w:t>
+            </w:r>
+          </w:p>
+        </w:tc>
+        <w:tc>
+          <w:tcPr>
+            <w:tcW w:w="0" w:type="auto"/>
+          </w:tcPr>
+          <w:p>
+            <w:r>
+              <w:t>-5000.0, 0.0, 2000.0</w:t>
+            </w:r>
+          </w:p>
+        </w:tc>
+      </w:tr>
+      <w:tr>
+        <w:tc>
+          <w:tcPr>
+            <w:tcW w:w="0" w:type="auto"/>
+          </w:tcPr>
+          <w:p>
+            <w:r>
+              <w:t>Velocity (x, y, z)</w:t>
+            </w:r>
+          </w:p>
+        </w:tc>
+        <w:tc>
+          <w:tcPr>
+            <w:tcW w:w="0" w:type="auto"/>
+          </w:tcPr>
+          <w:p>
+            <w:r>
+              <w:t>60.0, 0.0, 0.0</w:t>
+            </w:r>
+          </w:p>
+        </w:tc>
+      </w:tr>
+      <w:tr>
+        <w:tc>
+          <w:tcPr>
+            <w:tcW w:w="0" w:type="auto"/>
+          </w:tcPr>
+          <w:p>
+            <w:r>
+              <w:t>Forces (x, y, z)</w:t>
+            </w:r>
+          </w:p>
+        </w:tc>
+        <w:tc>
+          <w:tcPr>
+            <w:tcW w:w="0" w:type="auto"/>
+          </w:tcPr>
+          <w:p>
+            <w:r>
+              <w:t>500.0, 0.0, 0.0</w:t>
+            </w:r>
+          </w:p>
+        </w:tc>
+      </w:tr>
+      <w:tr>
+        <w:tc>
+          <w:tcPr>
+            <w:tcW w:w="0" w:type="auto"/>
+          </w:tcPr>
+          <w:p>
+            <w:r>
+              <w:t>Speed (knots)</w:t>
+            </w:r>
+          </w:p>
+        </w:tc>
+        <w:tc>
+          <w:tcPr>
+            <w:tcW w:w="0" w:type="auto"/>
+          </w:tcPr>
+          <w:p>
+            <w:r>
+              <w:t>60.0</w:t>
+            </w:r>
+          </w:p>
+        </w:tc>
+      </w:tr>
+      <w:tr>
+        <w:tc>
+          <w:tcPr>
+            <w:tcW w:w="0" w:type="auto"/>
+          </w:tcPr>
+          <w:p>
+            <w:r>
+              <w:t xml:space="preserve">Execution Time (s) / </w:t>
+            </w:r>
+            <w:r>
+              <w:br/>
+              <w:t>Total Frames (updates)</w:t>
+            </w:r>
+            <w:r>
+              <w:t xml:space="preserve"> </w:t>
+            </w:r>
+            <w:r>
+              <w:br/>
+              <w:t>@ 30 FPS</w:t>
+            </w:r>
+          </w:p>
+        </w:tc>
+        <w:tc>
+          <w:tcPr>
+            <w:tcW w:w="0" w:type="auto"/>
+          </w:tcPr>
+          <w:p>
+            <w:r>
+              <w:t>90</w:t>
+            </w:r>
+            <w:r>
+              <w:t xml:space="preserve"> / </w:t>
+            </w:r>
+            <w:r>
+              <w:t>2700</w:t>
+            </w:r>
+          </w:p>
+        </w:tc>
+      </w:tr>
+    </w:tbl>
+    <w:p/>
+    <w:tbl>
+      <w:tblPr>
+        <w:tblStyle w:val="TableGrid"/>
+        <w:tblW w:w="0" w:type="auto"/>
+        <w:tblLook w:val="04A0" w:firstRow="1" w:lastRow="0" w:firstColumn="1" w:lastColumn="0" w:noHBand="0" w:noVBand="1"/>
+      </w:tblPr>
+      <w:tblGrid>
+        <w:gridCol w:w="4383"/>
+      </w:tblGrid>
+      <w:tr>
+        <w:tc>
+          <w:tcPr>
+            <w:tcW w:w="0" w:type="auto"/>
+          </w:tcPr>
+          <w:p>
+            <w:r>
+              <w:t>Frame by Frame Flight Control Instructions</w:t>
+            </w:r>
+          </w:p>
+        </w:tc>
+      </w:tr>
+      <w:tr>
+        <w:tc>
+          <w:tcPr>
+            <w:tcW w:w="0" w:type="auto"/>
+          </w:tcPr>
+          <w:p>
+            <w:r>
+              <w:lastRenderedPageBreak/>
+              <w:t>1 – 10: Thrust Up</w:t>
+            </w:r>
+            <w:r>
+              <w:br/>
+              <w:t>11 – 600: Pitch Up</w:t>
+            </w:r>
+            <w:r>
+              <w:br/>
+              <w:t>601 – 900: Yaw Left</w:t>
+            </w:r>
+            <w:r>
+              <w:br/>
+              <w:t>901 – 910: Pitch Down</w:t>
+            </w:r>
+            <w:r>
+              <w:br/>
+              <w:t>911 – 1200: Pitch Up</w:t>
+            </w:r>
+          </w:p>
+          <w:p>
+            <w:r>
+              <w:t>1201 – 1500: Yaw Right</w:t>
+            </w:r>
+          </w:p>
+          <w:p>
+            <w:r>
+              <w:t>1501 – 1510: Thrust Down</w:t>
+            </w:r>
+          </w:p>
+          <w:p>
+            <w:r>
+              <w:t>1511 – 2100: None</w:t>
+            </w:r>
+          </w:p>
+          <w:p>
+            <w:r>
+              <w:t>2101 – 2700: Flaps Down</w:t>
+            </w:r>
+          </w:p>
+        </w:tc>
+      </w:tr>
+    </w:tbl>
+    <w:p/>
+    <w:tbl>
+      <w:tblPr>
+        <w:tblStyle w:val="TableGrid"/>
+        <w:tblW w:w="7710" w:type="dxa"/>
+        <w:tblCellMar>
+          <w:left w:w="115" w:type="dxa"/>
+          <w:right w:w="115" w:type="dxa"/>
+        </w:tblCellMar>
+        <w:tblLook w:val="04A0" w:firstRow="1" w:lastRow="0" w:firstColumn="1" w:lastColumn="0" w:noHBand="0" w:noVBand="1"/>
+      </w:tblPr>
+      <w:tblGrid>
+        <w:gridCol w:w="1885"/>
+        <w:gridCol w:w="2610"/>
+        <w:gridCol w:w="3215"/>
+      </w:tblGrid>
+      <w:tr>
+        <w:trPr>
+          <w:trHeight w:val="332"/>
+        </w:trPr>
+        <w:tc>
+          <w:tcPr>
+            <w:tcW w:w="1885" w:type="dxa"/>
+          </w:tcPr>
+          <w:p/>
+        </w:tc>
+        <w:tc>
+          <w:tcPr>
+            <w:tcW w:w="2610" w:type="dxa"/>
+          </w:tcPr>
+          <w:p>
+            <w:r>
+              <w:t>Rust/ECS Output</w:t>
+            </w:r>
+          </w:p>
+        </w:tc>
+        <w:tc>
+          <w:tcPr>
+            <w:tcW w:w="3215" w:type="dxa"/>
+          </w:tcPr>
+          <w:p>
+            <w:r>
+              <w:t xml:space="preserve">C++/OOP </w:t>
+            </w:r>
+            <w:r>
+              <w:t xml:space="preserve">Benchmark </w:t>
+            </w:r>
+            <w:r>
+              <w:t xml:space="preserve">Output </w:t>
+            </w:r>
+          </w:p>
+        </w:tc>
+      </w:tr>
+      <w:tr>
+        <w:tc>
+          <w:tcPr>
+            <w:tcW w:w="1885" w:type="dxa"/>
+          </w:tcPr>
+          <w:p>
+            <w:r>
+              <w:t xml:space="preserve">Position </w:t>
+            </w:r>
+            <w:r>
+              <w:br/>
+              <w:t>(x, y , z)</w:t>
+            </w:r>
+          </w:p>
+        </w:tc>
+        <w:tc>
+          <w:tcPr>
+            <w:tcW w:w="2610" w:type="dxa"/>
+          </w:tcPr>
+          <w:p>
+            <w:r>
+              <w:t>-4718.613524026489</w:t>
+            </w:r>
+          </w:p>
+          <w:p>
+            <w:r>
+              <w:t>-4203.468757995945</w:t>
+            </w:r>
+          </w:p>
+          <w:p>
+            <w:r>
+              <w:t>292.54419237179076</w:t>
+            </w:r>
+          </w:p>
+        </w:tc>
+        <w:tc>
+          <w:tcPr>
+            <w:tcW w:w="3215" w:type="dxa"/>
+          </w:tcPr>
+          <w:p>
+            <w:r>
+              <w:t>-5763.26</w:t>
+            </w:r>
+          </w:p>
+          <w:p>
+            <w:r>
+              <w:t>-1985.67</w:t>
+            </w:r>
+          </w:p>
+          <w:p>
+            <w:r>
+              <w:t>-183.714</w:t>
+            </w:r>
+          </w:p>
+        </w:tc>
+      </w:tr>
+      <w:tr>
+        <w:tc>
+          <w:tcPr>
+            <w:tcW w:w="1885" w:type="dxa"/>
+          </w:tcPr>
+          <w:p>
+            <w:r>
+              <w:t xml:space="preserve">Euler Angles </w:t>
+            </w:r>
+            <w:r>
+              <w:br/>
+              <w:t>(roll, pitch, yaw)</w:t>
+            </w:r>
+          </w:p>
+        </w:tc>
+        <w:tc>
+          <w:tcPr>
+            <w:tcW w:w="2610" w:type="dxa"/>
+          </w:tcPr>
+          <w:p>
+            <w:r>
+              <w:t>12.940322364845468</w:t>
+            </w:r>
+          </w:p>
+          <w:p>
+            <w:r>
+              <w:t>7.035228255509017</w:t>
+            </w:r>
+          </w:p>
+          <w:p>
+            <w:r>
+              <w:t>-169.89996974169202</w:t>
+            </w:r>
+          </w:p>
+        </w:tc>
+        <w:tc>
+          <w:tcPr>
+            <w:tcW w:w="3215" w:type="dxa"/>
+          </w:tcPr>
+          <w:p>
+            <w:r>
+              <w:t>34.3969</w:t>
+            </w:r>
+          </w:p>
+          <w:p>
+            <w:r>
+              <w:t>-0.159123</w:t>
+            </w:r>
+          </w:p>
+          <w:p>
+            <w:r>
+              <w:t>36.1539</w:t>
+            </w:r>
+          </w:p>
+          <w:p/>
+        </w:tc>
+      </w:tr>
+      <w:tr>
+        <w:tc>
+          <w:tcPr>
+            <w:tcW w:w="1885" w:type="dxa"/>
+          </w:tcPr>
+          <w:p>
+            <w:r>
+              <w:t>Speed (knots)</w:t>
+            </w:r>
+          </w:p>
+        </w:tc>
+        <w:tc>
+          <w:tcPr>
+            <w:tcW w:w="2610" w:type="dxa"/>
+          </w:tcPr>
+          <w:p>
+            <w:r>
+              <w:t>92.07280966068669</w:t>
+            </w:r>
+          </w:p>
+        </w:tc>
+        <w:tc>
+          <w:tcPr>
+            <w:tcW w:w="3215" w:type="dxa"/>
+          </w:tcPr>
+          <w:p>
+            <w:r>
+              <w:t>85.9906</w:t>
+            </w:r>
+          </w:p>
+        </w:tc>
+      </w:tr>
+    </w:tbl>
+    <w:p/>
+    <w:p>
+      <w:pPr>
+        <w:ind w:firstLine="360"/>
+      </w:pPr>
+    </w:p>
+    <w:p>
+      <w:pPr>
+        <w:pStyle w:val="Heading1"/>
+      </w:pPr>
+      <w:bookmarkStart w:id="133" w:name="_Toc56095833"/>
+      <w:r>
+        <w:lastRenderedPageBreak/>
+        <w:t>IV.  Analysis and Results</w:t>
+      </w:r>
       <w:bookmarkEnd w:id="133"/>
-      <w:r>
-        <w:t xml:space="preserve"> Test </w:t>
-      </w:r>
-      <w:r>
-        <w:t>Two</w:t>
-      </w:r>
-    </w:p>
-    <w:p/>
-    <w:p>
-      <w:pPr>
-        <w:ind w:firstLine="360"/>
-      </w:pPr>
-    </w:p>
-    <w:p>
-      <w:pPr>
-        <w:ind w:firstLine="360"/>
-      </w:pPr>
+    </w:p>
+    <w:p>
+      <w:pPr>
+        <w:ind w:firstLine="720"/>
+      </w:pPr>
+      <w:r>
+        <w:t xml:space="preserve">This section explains the results obtained by the tests performed in Chapter III. </w:t>
+      </w:r>
+      <w:r>
+        <w:t>We first discuss the</w:t>
+      </w:r>
+      <w:r>
+        <w:t xml:space="preserve"> final</w:t>
+      </w:r>
+      <w:r>
+        <w:t xml:space="preserve"> application built together to make an airplane fly, and then we discuss the tests </w:t>
+      </w:r>
+      <w:r>
+        <w:t>performed</w:t>
+      </w:r>
+      <w:r>
+        <w:t xml:space="preserve"> to determine equivalency of our </w:t>
+      </w:r>
+      <w:r>
+        <w:t xml:space="preserve">Rust/ECS </w:t>
+      </w:r>
+      <w:r>
+        <w:t xml:space="preserve">FDM to the benchmark </w:t>
+      </w:r>
+      <w:r>
+        <w:t xml:space="preserve">C++/OOP </w:t>
+      </w:r>
+      <w:r>
+        <w:t xml:space="preserve">FDM. </w:t>
+      </w:r>
+    </w:p>
+    <w:p>
+      <w:pPr>
+        <w:pStyle w:val="Heading2"/>
+      </w:pPr>
+      <w:r>
+        <w:t xml:space="preserve">4.1 </w:t>
+      </w:r>
+      <w:r>
+        <w:t>Simulation Application</w:t>
+      </w:r>
+    </w:p>
+    <w:p>
+      <w:r>
+        <w:tab/>
+        <w:t>The FDM built and discussed in Chapter III ultimately is able to fully function as a flight simulation application when paired with FlightGear. This application is able to fly an airplane using the FDM to h</w:t>
+      </w:r>
+      <w:r>
+        <w:t xml:space="preserve">andle the physics in the backend </w:t>
+      </w:r>
+      <w:r>
+        <w:t>while using FlightGear as a graphics generator</w:t>
+      </w:r>
+      <w:r>
+        <w:t xml:space="preserve"> on </w:t>
+      </w:r>
+      <w:r>
+        <w:t>the frontend</w:t>
+      </w:r>
+      <w:r>
+        <w:t xml:space="preserve">. </w:t>
+      </w:r>
+    </w:p>
+    <w:p>
+      <w:pPr>
+        <w:pStyle w:val="Heading2"/>
+      </w:pPr>
+      <w:bookmarkStart w:id="134" w:name="_Toc56095835"/>
+      <w:bookmarkEnd w:id="134"/>
+      <w:r>
+        <w:t xml:space="preserve">4.2 </w:t>
+      </w:r>
+      <w:r>
+        <w:t>FDM Equivalency Verification</w:t>
+      </w:r>
+    </w:p>
+    <w:p>
+      <w:pPr>
+        <w:ind w:firstLine="720"/>
+      </w:pPr>
+      <w:r>
+        <w:t>The s</w:t>
+      </w:r>
+      <w:r>
+        <w:t xml:space="preserve">eries of tests investigating </w:t>
+      </w:r>
+      <w:r>
+        <w:t xml:space="preserve">our Rust/ECS FDM </w:t>
+      </w:r>
+      <w:r>
+        <w:t xml:space="preserve">versus </w:t>
+      </w:r>
+      <w:r>
+        <w:t>the C++/OOP FDM benchmark under some specific scenarios successfully proved equivalency given that the f</w:t>
+      </w:r>
+      <w:r>
+        <w:t xml:space="preserve">light data closely matched in every test. </w:t>
+      </w:r>
+    </w:p>
+    <w:p>
+      <w:bookmarkStart w:id="135" w:name="_GoBack"/>
+      <w:bookmarkEnd w:id="135"/>
+      <w:r>
+        <w:t>(we have a problem here because yaw is messed up in the tests)</w:t>
+      </w:r>
     </w:p>
     <w:p>
       <w:pPr>
         <w:pStyle w:val="Heading1"/>
       </w:pPr>
-      <w:bookmarkStart w:id="134" w:name="_Toc56095833"/>
-      <w:r>
-        <w:t>IV.  Analysis and Results</w:t>
-      </w:r>
-      <w:bookmarkEnd w:id="134"/>
-    </w:p>
-    <w:p>
-      <w:r>
-        <w:t>Application</w:t>
-      </w:r>
-      <w:r>
-        <w:t xml:space="preserve"> built together to make something fly. Compared against ecs</w:t>
-      </w:r>
-      <w:r>
-        <w:t>.</w:t>
-      </w:r>
-    </w:p>
-    <w:p>
-      <w:r>
-        <w:t>Rigidbody has a position lumped in</w:t>
-      </w:r>
-      <w:r>
-        <w:t>. D</w:t>
-      </w:r>
-      <w:r>
-        <w:t>if</w:t>
-      </w:r>
-      <w:r>
-        <w:t>ference in displacement was position</w:t>
-      </w:r>
-      <w:r>
-        <w:t xml:space="preserve">. Does it </w:t>
-      </w:r>
-      <w:r>
-        <w:t xml:space="preserve">exactly </w:t>
-      </w:r>
-      <w:r>
-        <w:t>how bourg does it, maybe could be made better. What I saw after doing all this</w:t>
-      </w:r>
+      <w:bookmarkStart w:id="136" w:name="_Toc56095838"/>
+      <w:r>
+        <w:t>V.  Conclusions and Recommendations</w:t>
+      </w:r>
+      <w:bookmarkEnd w:id="136"/>
     </w:p>
     <w:p>
       <w:pPr>
         <w:pStyle w:val="Heading2"/>
       </w:pPr>
-      <w:bookmarkStart w:id="135" w:name="_Toc56095835"/>
-      <w:r>
-        <w:t>Benchmark</w:t>
-      </w:r>
-      <w:r>
-        <w:t xml:space="preserve"> Comparison</w:t>
-      </w:r>
-      <w:bookmarkEnd w:id="135"/>
+      <w:bookmarkStart w:id="137" w:name="_Toc56095839"/>
+      <w:r>
+        <w:t>Chapter Overview</w:t>
+      </w:r>
+      <w:bookmarkEnd w:id="137"/>
     </w:p>
     <w:p>
       <w:pPr>
         <w:pStyle w:val="BodyText"/>
       </w:pPr>
       <w:r>
-        <w:t>This test was a success because our FDM flight data matched the baseline flight data on a predetermined flight path, ensuring our FDM works as it should.</w:t>
+        <w:t>Text</w:t>
       </w:r>
     </w:p>
     <w:p>
       <w:pPr>
         <w:pStyle w:val="Heading2"/>
       </w:pPr>
-      <w:bookmarkStart w:id="136" w:name="_Toc56095836"/>
-      <w:r>
-        <w:t>Investigative Questions Answered</w:t>
-      </w:r>
-      <w:bookmarkEnd w:id="136"/>
+      <w:bookmarkStart w:id="138" w:name="_Toc56095840"/>
+      <w:r>
+        <w:t>Conclusions of Research</w:t>
+      </w:r>
+      <w:bookmarkEnd w:id="138"/>
     </w:p>
     <w:p>
       <w:pPr>
@@ -14520,11 +16715,12 @@
       <w:pPr>
         <w:pStyle w:val="Heading2"/>
       </w:pPr>
-      <w:bookmarkStart w:id="137" w:name="_Toc56095837"/>
-      <w:r>
-        <w:t>Summary</w:t>
-      </w:r>
-      <w:bookmarkEnd w:id="137"/>
+      <w:bookmarkStart w:id="139" w:name="_Toc56095841"/>
+      <w:r>
+        <w:lastRenderedPageBreak/>
+        <w:t>Significance of Research</w:t>
+      </w:r>
+      <w:bookmarkEnd w:id="139"/>
     </w:p>
     <w:p>
       <w:pPr>
@@ -14533,30 +16729,16 @@
       <w:r>
         <w:t>Text</w:t>
       </w:r>
-      <w:r>
-        <w:t xml:space="preserve"> </w:t>
-      </w:r>
-    </w:p>
-    <w:p>
-      <w:pPr>
-        <w:pStyle w:val="Heading1"/>
-      </w:pPr>
-      <w:bookmarkStart w:id="138" w:name="_Toc56095838"/>
-      <w:r>
-        <w:lastRenderedPageBreak/>
-        <w:t>V.  Conclusions and Recommendations</w:t>
-      </w:r>
-      <w:bookmarkEnd w:id="138"/>
     </w:p>
     <w:p>
       <w:pPr>
         <w:pStyle w:val="Heading2"/>
       </w:pPr>
-      <w:bookmarkStart w:id="139" w:name="_Toc56095839"/>
-      <w:r>
-        <w:t>Chapter Overview</w:t>
-      </w:r>
-      <w:bookmarkEnd w:id="139"/>
+      <w:bookmarkStart w:id="140" w:name="_Toc56095842"/>
+      <w:r>
+        <w:t>Recommendations for Action</w:t>
+      </w:r>
+      <w:bookmarkEnd w:id="140"/>
     </w:p>
     <w:p>
       <w:pPr>
@@ -14570,65 +16752,11 @@
       <w:pPr>
         <w:pStyle w:val="Heading2"/>
       </w:pPr>
-      <w:bookmarkStart w:id="140" w:name="_Toc56095840"/>
-      <w:r>
-        <w:t>Conclusions of Research</w:t>
-      </w:r>
-      <w:bookmarkEnd w:id="140"/>
-    </w:p>
-    <w:p>
-      <w:pPr>
-        <w:pStyle w:val="BodyText"/>
-      </w:pPr>
-      <w:r>
-        <w:t>Text</w:t>
-      </w:r>
-    </w:p>
-    <w:p>
-      <w:pPr>
-        <w:pStyle w:val="Heading2"/>
-      </w:pPr>
-      <w:bookmarkStart w:id="141" w:name="_Toc56095841"/>
-      <w:r>
-        <w:t>Significance of Research</w:t>
+      <w:bookmarkStart w:id="141" w:name="_Toc56095843"/>
+      <w:r>
+        <w:t>Recommendations for Future Research</w:t>
       </w:r>
       <w:bookmarkEnd w:id="141"/>
-    </w:p>
-    <w:p>
-      <w:pPr>
-        <w:pStyle w:val="BodyText"/>
-      </w:pPr>
-      <w:r>
-        <w:t>Text</w:t>
-      </w:r>
-    </w:p>
-    <w:p>
-      <w:pPr>
-        <w:pStyle w:val="Heading2"/>
-      </w:pPr>
-      <w:bookmarkStart w:id="142" w:name="_Toc56095842"/>
-      <w:r>
-        <w:t>Recommendations for Action</w:t>
-      </w:r>
-      <w:bookmarkEnd w:id="142"/>
-    </w:p>
-    <w:p>
-      <w:pPr>
-        <w:pStyle w:val="BodyText"/>
-      </w:pPr>
-      <w:r>
-        <w:t>Text</w:t>
-      </w:r>
-    </w:p>
-    <w:p>
-      <w:pPr>
-        <w:pStyle w:val="Heading2"/>
-      </w:pPr>
-      <w:bookmarkStart w:id="143" w:name="_Toc56095843"/>
-      <w:r>
-        <w:t>Recommendations for Future Research</w:t>
-      </w:r>
-      <w:bookmarkEnd w:id="143"/>
     </w:p>
     <w:p>
       <w:pPr>
@@ -14644,11 +16772,11 @@
       <w:pPr>
         <w:pStyle w:val="Heading2"/>
       </w:pPr>
-      <w:bookmarkStart w:id="144" w:name="_Toc56095844"/>
+      <w:bookmarkStart w:id="142" w:name="_Toc56095844"/>
       <w:r>
         <w:t>Summary</w:t>
       </w:r>
-      <w:bookmarkEnd w:id="144"/>
+      <w:bookmarkEnd w:id="142"/>
     </w:p>
     <w:p>
       <w:pPr>
@@ -14673,7 +16801,7 @@
       <w:r>
         <w:br w:type="page"/>
       </w:r>
-      <w:bookmarkStart w:id="145" w:name="_Toc56095845"/>
+      <w:bookmarkStart w:id="143" w:name="_Toc56095845"/>
       <w:r>
         <w:lastRenderedPageBreak/>
         <w:t>Appendix</w:t>
@@ -14690,7 +16818,7 @@
       <w:r>
         <w:t xml:space="preserve"> as a Visual System</w:t>
       </w:r>
-      <w:bookmarkEnd w:id="145"/>
+      <w:bookmarkEnd w:id="143"/>
     </w:p>
     <w:p>
       <w:r>
@@ -20323,32 +22451,34 @@
       <w:pPr>
         <w:pStyle w:val="Heading1"/>
       </w:pPr>
-      <w:bookmarkStart w:id="146" w:name="_Toc493484480"/>
-      <w:bookmarkStart w:id="147" w:name="_Toc493484720"/>
-      <w:bookmarkStart w:id="148" w:name="_Toc494527317"/>
-      <w:bookmarkStart w:id="149" w:name="_Toc495221484"/>
-      <w:bookmarkStart w:id="150" w:name="_Toc495663200"/>
-      <w:bookmarkStart w:id="151" w:name="_Toc495826223"/>
-      <w:bookmarkStart w:id="152" w:name="_Toc495826331"/>
-      <w:bookmarkStart w:id="153" w:name="_Toc495999072"/>
-      <w:bookmarkStart w:id="154" w:name="_Toc496074870"/>
-      <w:bookmarkStart w:id="155" w:name="_Toc496074966"/>
-      <w:bookmarkStart w:id="156" w:name="_Toc496075140"/>
-      <w:bookmarkStart w:id="157" w:name="_Toc496075298"/>
-      <w:bookmarkStart w:id="158" w:name="_Toc496075363"/>
-      <w:bookmarkStart w:id="159" w:name="_Toc496080607"/>
-      <w:bookmarkStart w:id="160" w:name="_Toc497120310"/>
-      <w:bookmarkStart w:id="161" w:name="_Toc503248614"/>
-      <w:bookmarkStart w:id="162" w:name="_Toc504131206"/>
-      <w:bookmarkStart w:id="163" w:name="_Toc504131408"/>
-      <w:bookmarkStart w:id="164" w:name="_Toc504131563"/>
-      <w:bookmarkStart w:id="165" w:name="_Toc1369874"/>
-      <w:bookmarkStart w:id="166" w:name="_Toc235956796"/>
-      <w:bookmarkStart w:id="167" w:name="_Toc56095846"/>
+      <w:bookmarkStart w:id="144" w:name="_Toc493484480"/>
+      <w:bookmarkStart w:id="145" w:name="_Toc493484720"/>
+      <w:bookmarkStart w:id="146" w:name="_Toc494527317"/>
+      <w:bookmarkStart w:id="147" w:name="_Toc495221484"/>
+      <w:bookmarkStart w:id="148" w:name="_Toc495663200"/>
+      <w:bookmarkStart w:id="149" w:name="_Toc495826223"/>
+      <w:bookmarkStart w:id="150" w:name="_Toc495826331"/>
+      <w:bookmarkStart w:id="151" w:name="_Toc495999072"/>
+      <w:bookmarkStart w:id="152" w:name="_Toc496074870"/>
+      <w:bookmarkStart w:id="153" w:name="_Toc496074966"/>
+      <w:bookmarkStart w:id="154" w:name="_Toc496075140"/>
+      <w:bookmarkStart w:id="155" w:name="_Toc496075298"/>
+      <w:bookmarkStart w:id="156" w:name="_Toc496075363"/>
+      <w:bookmarkStart w:id="157" w:name="_Toc496080607"/>
+      <w:bookmarkStart w:id="158" w:name="_Toc497120310"/>
+      <w:bookmarkStart w:id="159" w:name="_Toc503248614"/>
+      <w:bookmarkStart w:id="160" w:name="_Toc504131206"/>
+      <w:bookmarkStart w:id="161" w:name="_Toc504131408"/>
+      <w:bookmarkStart w:id="162" w:name="_Toc504131563"/>
+      <w:bookmarkStart w:id="163" w:name="_Toc1369874"/>
+      <w:bookmarkStart w:id="164" w:name="_Toc235956796"/>
+      <w:bookmarkStart w:id="165" w:name="_Toc56095846"/>
       <w:r>
         <w:lastRenderedPageBreak/>
         <w:t>Bibliography</w:t>
       </w:r>
+      <w:bookmarkEnd w:id="144"/>
+      <w:bookmarkEnd w:id="145"/>
       <w:bookmarkEnd w:id="146"/>
       <w:bookmarkEnd w:id="147"/>
       <w:bookmarkEnd w:id="148"/>
@@ -20369,8 +22499,6 @@
       <w:bookmarkEnd w:id="163"/>
       <w:bookmarkEnd w:id="164"/>
       <w:bookmarkEnd w:id="165"/>
-      <w:bookmarkEnd w:id="166"/>
-      <w:bookmarkEnd w:id="167"/>
     </w:p>
     <w:p>
       <w:pPr>
@@ -21516,7 +23644,7 @@
       <w:rPr>
         <w:noProof/>
       </w:rPr>
-      <w:t>41</w:t>
+      <w:t>48</w:t>
     </w:r>
     <w:r>
       <w:rPr>
@@ -24524,6 +26652,7 @@
   <w:style w:type="character" w:default="1" w:styleId="DefaultParagraphFont">
     <w:name w:val="Default Paragraph Font"/>
     <w:uiPriority w:val="1"/>
+    <w:semiHidden/>
     <w:unhideWhenUsed/>
   </w:style>
   <w:style w:type="table" w:default="1" w:styleId="TableNormal">
@@ -25601,6 +27730,12 @@
 </file>
 
 <file path=customXml/item1.xml><?xml version="1.0" encoding="utf-8"?>
+<p:properties xmlns:p="http://schemas.microsoft.com/office/2006/metadata/properties" xmlns:xsi="http://www.w3.org/2001/XMLSchema-instance">
+  <documentManagement/>
+</p:properties>
+</file>
+
+<file path=customXml/item2.xml><?xml version="1.0" encoding="utf-8"?>
 <ct:contentTypeSchema xmlns:ct="http://schemas.microsoft.com/office/2006/metadata/contentType" xmlns:ma="http://schemas.microsoft.com/office/2006/metadata/properties/metaAttributes" ct:_="" ma:_="" ma:contentTypeName="Document" ma:contentTypeID="0x01010034A13022AF78C740B5D240516DB5F374" ma:contentTypeVersion="0" ma:contentTypeDescription="Create a new document." ma:contentTypeScope="" ma:versionID="8eedfc40d5eb1a5b115d053a69f6f117">
   <xsd:schema xmlns:xsd="http://www.w3.org/2001/XMLSchema" xmlns:p="http://schemas.microsoft.com/office/2006/metadata/properties" targetNamespace="http://schemas.microsoft.com/office/2006/metadata/properties" ma:root="true" ma:fieldsID="4aeb20c0e3442673af7ee10786458764">
     <xsd:element name="properties">
@@ -25647,12 +27782,6 @@
     </xsd:complexType>
   </xsd:schema>
 </ct:contentTypeSchema>
-</file>
-
-<file path=customXml/item2.xml><?xml version="1.0" encoding="utf-8"?>
-<p:properties xmlns:p="http://schemas.microsoft.com/office/2006/metadata/properties" xmlns:xsi="http://www.w3.org/2001/XMLSchema-instance">
-  <documentManagement/>
-</p:properties>
 </file>
 
 <file path=customXml/item3.xml><?xml version="1.0" encoding="utf-8"?>
@@ -25712,6 +27841,20 @@
 </file>
 
 <file path=customXml/itemProps1.xml><?xml version="1.0" encoding="utf-8"?>
+<ds:datastoreItem xmlns:ds="http://schemas.openxmlformats.org/officeDocument/2006/customXml" ds:itemID="{47A38B5F-92B3-4734-B572-77B61E02CABB}">
+  <ds:schemaRefs>
+    <ds:schemaRef ds:uri="http://schemas.microsoft.com/office/2006/documentManagement/types"/>
+    <ds:schemaRef ds:uri="http://purl.org/dc/elements/1.1/"/>
+    <ds:schemaRef ds:uri="http://www.w3.org/XML/1998/namespace"/>
+    <ds:schemaRef ds:uri="http://purl.org/dc/terms/"/>
+    <ds:schemaRef ds:uri="http://schemas.openxmlformats.org/package/2006/metadata/core-properties"/>
+    <ds:schemaRef ds:uri="http://schemas.microsoft.com/office/2006/metadata/properties"/>
+    <ds:schemaRef ds:uri="http://purl.org/dc/dcmitype/"/>
+  </ds:schemaRefs>
+</ds:datastoreItem>
+</file>
+
+<file path=customXml/itemProps2.xml><?xml version="1.0" encoding="utf-8"?>
 <ds:datastoreItem xmlns:ds="http://schemas.openxmlformats.org/officeDocument/2006/customXml" ds:itemID="{CAF6E138-3BF1-4281-BE89-3B3D511E1682}">
   <ds:schemaRefs>
     <ds:schemaRef ds:uri="http://schemas.microsoft.com/office/2006/metadata/contentType"/>
@@ -25726,20 +27869,6 @@
 </ds:datastoreItem>
 </file>
 
-<file path=customXml/itemProps2.xml><?xml version="1.0" encoding="utf-8"?>
-<ds:datastoreItem xmlns:ds="http://schemas.openxmlformats.org/officeDocument/2006/customXml" ds:itemID="{47A38B5F-92B3-4734-B572-77B61E02CABB}">
-  <ds:schemaRefs>
-    <ds:schemaRef ds:uri="http://purl.org/dc/elements/1.1/"/>
-    <ds:schemaRef ds:uri="http://purl.org/dc/terms/"/>
-    <ds:schemaRef ds:uri="http://schemas.microsoft.com/office/2006/documentManagement/types"/>
-    <ds:schemaRef ds:uri="http://purl.org/dc/dcmitype/"/>
-    <ds:schemaRef ds:uri="http://www.w3.org/XML/1998/namespace"/>
-    <ds:schemaRef ds:uri="http://schemas.openxmlformats.org/package/2006/metadata/core-properties"/>
-    <ds:schemaRef ds:uri="http://schemas.microsoft.com/office/2006/metadata/properties"/>
-  </ds:schemaRefs>
-</ds:datastoreItem>
-</file>
-
 <file path=customXml/itemProps3.xml><?xml version="1.0" encoding="utf-8"?>
 <ds:datastoreItem xmlns:ds="http://schemas.openxmlformats.org/officeDocument/2006/customXml" ds:itemID="{3683581F-8505-4565-9D49-640898A90E31}">
   <ds:schemaRefs>
@@ -25749,7 +27878,7 @@
 </file>
 
 <file path=customXml/itemProps4.xml><?xml version="1.0" encoding="utf-8"?>
-<ds:datastoreItem xmlns:ds="http://schemas.openxmlformats.org/officeDocument/2006/customXml" ds:itemID="{77EEEDAB-3A2A-4E06-AD52-31CB4162C50D}">
+<ds:datastoreItem xmlns:ds="http://schemas.openxmlformats.org/officeDocument/2006/customXml" ds:itemID="{C84B9A35-DFA7-4CBF-828A-71A07F0A72BE}">
   <ds:schemaRefs>
     <ds:schemaRef ds:uri="http://schemas.openxmlformats.org/officeDocument/2006/bibliography"/>
   </ds:schemaRefs>

</xml_diff>

<commit_message>
update after some feedback
</commit_message>
<xml_diff>
--- a/Thesisdoc.docx
+++ b/Thesisdoc.docx
@@ -4237,12 +4237,14 @@
     <w:p/>
     <w:p/>
     <w:p/>
+    <w:p/>
     <w:p>
       <w:pPr>
         <w:pStyle w:val="Heading1"/>
       </w:pPr>
       <w:bookmarkStart w:id="26" w:name="_Toc56095815"/>
       <w:r>
+        <w:lastRenderedPageBreak/>
         <w:t>I.  Introduction</w:t>
       </w:r>
       <w:bookmarkEnd w:id="0"/>
@@ -4312,369 +4314,398 @@
         <w:t xml:space="preserve"> for a possible </w:t>
       </w:r>
       <w:r>
+        <w:t xml:space="preserve">conflict and </w:t>
+      </w:r>
+      <w:r>
+        <w:t>prac</w:t>
+      </w:r>
+      <w:r>
+        <w:t>tice</w:t>
+      </w:r>
+      <w:r>
+        <w:t xml:space="preserve"> strategies </w:t>
+      </w:r>
+      <w:r>
+        <w:t xml:space="preserve">that hope to </w:t>
+      </w:r>
+      <w:r>
+        <w:t xml:space="preserve">achieve a positive outcome during a real-life </w:t>
+      </w:r>
+      <w:r>
+        <w:t>conflic</w:t>
+      </w:r>
+      <w:r>
+        <w:t>t</w:t>
+      </w:r>
+      <w:r>
+        <w:t xml:space="preserve"> [29]</w:t>
+      </w:r>
+      <w:r>
+        <w:t xml:space="preserve">.  Purssian Field Marshal </w:t>
+      </w:r>
+      <w:r>
+        <w:t>Helmuth von Moltke</w:t>
+      </w:r>
+      <w:r>
+        <w:t xml:space="preserve">, regarded </w:t>
+      </w:r>
+      <w:r>
+        <w:t xml:space="preserve">as </w:t>
+      </w:r>
+      <w:r>
+        <w:t>the grandfather of the modern military simulations,</w:t>
+      </w:r>
+      <w:r>
+        <w:t xml:space="preserve"> once </w:t>
+      </w:r>
+      <w:r>
+        <w:t>asserted that</w:t>
+      </w:r>
+      <w:r>
+        <w:t xml:space="preserve"> </w:t>
+      </w:r>
+      <w:r>
+        <w:t>“</w:t>
+      </w:r>
+      <w:r>
+        <w:rPr>
+          <w:iCs/>
+        </w:rPr>
+        <w:t>No Battle Plan Survives Contact with the Enemy</w:t>
+      </w:r>
+      <w:r>
+        <w:t xml:space="preserve">” [29]. </w:t>
+      </w:r>
+      <w:r>
+        <w:t xml:space="preserve">This assertion </w:t>
+      </w:r>
+      <w:r>
+        <w:t>on</w:t>
+      </w:r>
+      <w:r>
+        <w:t xml:space="preserve">ly reinforces the need to train, and </w:t>
+      </w:r>
+      <w:r>
+        <w:t>simulations</w:t>
+      </w:r>
+      <w:r>
+        <w:t xml:space="preserve"> are an effective means</w:t>
+      </w:r>
+      <w:r>
+        <w:t xml:space="preserve"> of training</w:t>
+      </w:r>
+      <w:r>
+        <w:t>.</w:t>
+      </w:r>
+    </w:p>
+    <w:p>
+      <w:pPr>
+        <w:ind w:firstLine="720"/>
+      </w:pPr>
+      <w:r>
+        <w:t xml:space="preserve">The reasons to use a </w:t>
+      </w:r>
+      <w:r>
+        <w:t xml:space="preserve">virtual </w:t>
+      </w:r>
+      <w:r>
+        <w:t>computer simulation over real-life simulation is because it is less expensive, more accessible, more versatile, and completely saf</w:t>
+      </w:r>
+      <w:r>
+        <w:t>e. Virtual simulations are cost effective because they do not require real-life vehicles and equipment, which require fuel, maintenance and manpower to operate.</w:t>
+      </w:r>
+      <w:r>
+        <w:t xml:space="preserve"> They are more accessible because all you need is a </w:t>
+      </w:r>
+      <w:r>
+        <w:t xml:space="preserve">capable </w:t>
+      </w:r>
+      <w:r>
+        <w:t>computer to use it. They are more versatile because you can simulate scenarios that might not be possible to put together in real-life. And finally, they are completely safe because users cannot hurt themselves.</w:t>
+      </w:r>
+    </w:p>
+    <w:p>
+      <w:pPr>
+        <w:ind w:firstLine="720"/>
+      </w:pPr>
+      <w:r>
+        <w:t xml:space="preserve"> </w:t>
+      </w:r>
+      <w:r>
+        <w:t>Today, military</w:t>
+      </w:r>
+      <w:r>
+        <w:t xml:space="preserve"> </w:t>
+      </w:r>
+      <w:r>
+        <w:t xml:space="preserve">computer training-based simulations </w:t>
+      </w:r>
+      <w:r>
+        <w:t>exist to simulate everything that could take place at war</w:t>
+      </w:r>
+      <w:r>
+        <w:t xml:space="preserve">, </w:t>
+      </w:r>
+      <w:r>
+        <w:t>such as battle planning or individual pilot training.</w:t>
+      </w:r>
+      <w:r>
+        <w:t xml:space="preserve"> </w:t>
+      </w:r>
+      <w:r>
+        <w:t>The simulation software used is often written using the Object-Oriented Programming (OOP)</w:t>
+      </w:r>
+      <w:r>
+        <w:t xml:space="preserve"> paradigm, which revolves around classes of data and subsequent objects.</w:t>
+      </w:r>
+      <w:r>
+        <w:t xml:space="preserve"> But there is an alternative</w:t>
+      </w:r>
+      <w:r>
+        <w:t>, modern</w:t>
+      </w:r>
+      <w:r>
+        <w:t xml:space="preserve"> paradigm, called Data-Oriented Design (DOD),</w:t>
+      </w:r>
+      <w:r>
+        <w:t xml:space="preserve"> which focuses on the data itself and how it is laid out in memory. The DOD paradigm </w:t>
+      </w:r>
+      <w:r>
+        <w:t>provides some powerful benefits over OOP</w:t>
+      </w:r>
+      <w:r>
+        <w:t xml:space="preserve"> that </w:t>
+      </w:r>
+      <w:r>
+        <w:t>we will explore in this thesis</w:t>
+      </w:r>
+      <w:r>
+        <w:t xml:space="preserve"> as it relates to flight simulation</w:t>
+      </w:r>
+      <w:r>
+        <w:t xml:space="preserve">. Specifically, we will discuss an implementation of DOD, called the Entity Component </w:t>
+      </w:r>
+      <w:r>
         <w:lastRenderedPageBreak/>
-        <w:t xml:space="preserve">conflict and </w:t>
-      </w:r>
-      <w:r>
-        <w:t>prac</w:t>
-      </w:r>
-      <w:r>
-        <w:t>tice</w:t>
-      </w:r>
-      <w:r>
-        <w:t xml:space="preserve"> strategies </w:t>
-      </w:r>
-      <w:r>
-        <w:t xml:space="preserve">that hope to </w:t>
-      </w:r>
-      <w:r>
-        <w:t xml:space="preserve">achieve a positive outcome during a real-life </w:t>
-      </w:r>
-      <w:r>
-        <w:t>conflic</w:t>
-      </w:r>
-      <w:r>
-        <w:t>t</w:t>
-      </w:r>
-      <w:r>
-        <w:t xml:space="preserve"> [29]</w:t>
-      </w:r>
-      <w:r>
-        <w:t xml:space="preserve">.  Purssian Field Marshal </w:t>
-      </w:r>
-      <w:r>
-        <w:t>Helmuth von Moltke</w:t>
-      </w:r>
-      <w:r>
-        <w:t xml:space="preserve">, regarded </w:t>
-      </w:r>
-      <w:r>
-        <w:t xml:space="preserve">as </w:t>
-      </w:r>
-      <w:r>
-        <w:t>the grandfather of the modern military simulations,</w:t>
-      </w:r>
-      <w:r>
-        <w:t xml:space="preserve"> once </w:t>
-      </w:r>
-      <w:r>
-        <w:t>asserted that</w:t>
-      </w:r>
-      <w:r>
-        <w:t xml:space="preserve"> </w:t>
-      </w:r>
-      <w:r>
-        <w:t>“</w:t>
-      </w:r>
-      <w:r>
-        <w:rPr>
-          <w:iCs/>
-        </w:rPr>
-        <w:t>No Battle Plan Survives Contact with the Enemy</w:t>
-      </w:r>
-      <w:r>
-        <w:t xml:space="preserve">” [29]. </w:t>
-      </w:r>
-      <w:r>
-        <w:t xml:space="preserve">This assertion </w:t>
-      </w:r>
-      <w:r>
-        <w:t>on</w:t>
-      </w:r>
-      <w:r>
-        <w:t xml:space="preserve">ly reinforces the need to train, and </w:t>
-      </w:r>
-      <w:r>
-        <w:t>simulations</w:t>
-      </w:r>
-      <w:r>
-        <w:t xml:space="preserve"> are an effective method of training</w:t>
+        <w:t xml:space="preserve">System (ECS) architecture. ECS is a programming design architecture that is </w:t>
+      </w:r>
+      <w:r>
+        <w:t>primarily</w:t>
+      </w:r>
+      <w:r>
+        <w:t xml:space="preserve"> used in the video game industry to design game engines.</w:t>
+      </w:r>
+      <w:r>
+        <w:t xml:space="preserve"> But simulations are similar enough to games to be able to take advantage of this architecture.</w:t>
+      </w:r>
+      <w:r>
+        <w:t xml:space="preserve"> </w:t>
+      </w:r>
+      <w:r>
+        <w:t xml:space="preserve">In this thesis, the leveraging of the ECS design in a military oriented simulation is of particular interest because it has never been done before. The ECS architecture is simply a new way of organizing data, alternatively to using OOP to organize data. Where OOP relies on hierarchies of data, ECS relies on compartmentalization of data, where data content and its functionality on the data is separated. Notably, Unity, a platform for creating and operating real-time 3D games.  uses an ECS architecture in its game engine [15]. The massively popular battle royale game </w:t>
+      </w:r>
+      <w:r>
+        <w:rPr>
+          <w:i/>
+        </w:rPr>
+        <w:t>Fall Guys: Ultimate Knockout</w:t>
+      </w:r>
+      <w:r>
+        <w:t xml:space="preserve">, for example, was created with Unity, which relies on the ECS design [16]. </w:t>
+      </w:r>
+      <w:r>
+        <w:t>The ECS architecture,</w:t>
+      </w:r>
+      <w:r>
+        <w:t xml:space="preserve"> which is discussed in more detail in Chapter 2, leads to code that is more reusable, readable, and performant. But we will also discus</w:t>
+      </w:r>
+      <w:r>
+        <w:t xml:space="preserve">s any possible pitfalls in </w:t>
+      </w:r>
+      <w:r>
+        <w:t>software created</w:t>
+      </w:r>
+      <w:r>
+        <w:t xml:space="preserve"> as an ECS.</w:t>
+      </w:r>
+    </w:p>
+    <w:p>
+      <w:pPr>
+        <w:ind w:firstLine="720"/>
+      </w:pPr>
+      <w:r>
+        <w:t xml:space="preserve"> </w:t>
+      </w:r>
+      <w:r>
+        <w:t>I</w:t>
+      </w:r>
+      <w:r>
+        <w:t xml:space="preserve">n this </w:t>
+      </w:r>
+      <w:r>
+        <w:t>thesis,</w:t>
+      </w:r>
+      <w:r>
+        <w:t xml:space="preserve"> we focus on</w:t>
+      </w:r>
+      <w:r>
+        <w:t xml:space="preserve"> </w:t>
+      </w:r>
+      <w:r>
+        <w:t xml:space="preserve">the </w:t>
+      </w:r>
+      <w:r>
+        <w:t xml:space="preserve">research and </w:t>
+      </w:r>
+      <w:r>
+        <w:t xml:space="preserve">development of </w:t>
+      </w:r>
+      <w:r>
+        <w:t xml:space="preserve">3-Dimensional (3D) </w:t>
+      </w:r>
+      <w:r>
+        <w:t>flight dynamics model (FDM)</w:t>
       </w:r>
       <w:r>
         <w:t>.</w:t>
       </w:r>
+      <w:r>
+        <w:t xml:space="preserve"> This is the</w:t>
+      </w:r>
+      <w:r>
+        <w:t xml:space="preserve"> </w:t>
+      </w:r>
+      <w:r>
+        <w:t xml:space="preserve">important </w:t>
+      </w:r>
+      <w:r>
+        <w:t xml:space="preserve">piece </w:t>
+      </w:r>
+      <w:r>
+        <w:t>of</w:t>
+      </w:r>
+      <w:r>
+        <w:t xml:space="preserve"> a</w:t>
+      </w:r>
+      <w:r>
+        <w:t xml:space="preserve"> </w:t>
+      </w:r>
+      <w:r>
+        <w:t xml:space="preserve">flight simulation </w:t>
+      </w:r>
+      <w:r>
+        <w:t xml:space="preserve">software </w:t>
+      </w:r>
+      <w:r>
+        <w:t xml:space="preserve">that </w:t>
+      </w:r>
+      <w:r>
+        <w:t xml:space="preserve">actually </w:t>
+      </w:r>
+      <w:r>
+        <w:t>calculates how an airplane should fly in r</w:t>
+      </w:r>
+      <w:r>
+        <w:t>eal-life</w:t>
+      </w:r>
+      <w:r>
+        <w:t xml:space="preserve"> and is </w:t>
+      </w:r>
+      <w:r>
+        <w:t xml:space="preserve">essentially all of the math </w:t>
+      </w:r>
+      <w:r>
+        <w:t>that makes an airplane act like an airplane.</w:t>
+      </w:r>
+      <w:r>
+        <w:t xml:space="preserve"> </w:t>
+      </w:r>
+      <w:r>
+        <w:t xml:space="preserve">The pilot of the airplane, or in this case, the simulation user, </w:t>
+      </w:r>
+      <w:r>
+        <w:t xml:space="preserve">during flight, </w:t>
+      </w:r>
+      <w:r>
+        <w:t>could be deciding to accelerate, turn, and change altitude, sometimes all at once. With t</w:t>
+      </w:r>
+      <w:r>
+        <w:t>h</w:t>
+      </w:r>
+      <w:r>
+        <w:t>at user input</w:t>
+      </w:r>
+      <w:r>
+        <w:t>, t</w:t>
+      </w:r>
+      <w:r>
+        <w:t>he FDM</w:t>
+      </w:r>
+      <w:r>
+        <w:t xml:space="preserve"> </w:t>
+      </w:r>
+      <w:r>
+        <w:t>calculate</w:t>
+      </w:r>
+      <w:r>
+        <w:t>s</w:t>
+      </w:r>
+      <w:r>
+        <w:t xml:space="preserve"> and determine</w:t>
+      </w:r>
+      <w:r>
+        <w:t>s</w:t>
+      </w:r>
+      <w:r>
+        <w:t xml:space="preserve"> how the plane </w:t>
+      </w:r>
+      <w:r>
+        <w:t>should</w:t>
+      </w:r>
+      <w:r>
+        <w:t xml:space="preserve"> react</w:t>
+      </w:r>
+      <w:r>
+        <w:t>, while taking into account external forces, like gravity</w:t>
+      </w:r>
+      <w:r>
+        <w:t>, as well as the physical properties of the airplane</w:t>
+      </w:r>
+      <w:r>
+        <w:t xml:space="preserve">. </w:t>
+      </w:r>
+      <w:r>
+        <w:t>T</w:t>
+      </w:r>
+      <w:r>
+        <w:t xml:space="preserve">his thesis describes building a FDM that is unlike any other in terms of how the code is organized as an ECS. </w:t>
+      </w:r>
     </w:p>
     <w:p>
       <w:pPr>
         <w:ind w:firstLine="720"/>
       </w:pPr>
       <w:r>
-        <w:t xml:space="preserve">The reasons to use a </w:t>
-      </w:r>
-      <w:r>
-        <w:t xml:space="preserve">virtual </w:t>
-      </w:r>
-      <w:r>
-        <w:t xml:space="preserve">computer simulation over real-life simulation is because it is less expensive, more accessible, more versatile, and completely safe. Virtual simulations are less expensive because you do not have vehicles, like airplanes, burning gas and requiring manpower, like maintenance. They are more accessible because all you need is a </w:t>
-      </w:r>
-      <w:r>
-        <w:t xml:space="preserve">capable </w:t>
-      </w:r>
-      <w:r>
-        <w:t>computer to use it. They are more versatile because you can simulate scenarios that might not be possible to put together in real-life. And finally, they are completely safe because users cannot hurt themselves.</w:t>
-      </w:r>
-    </w:p>
-    <w:p>
-      <w:pPr>
-        <w:ind w:firstLine="720"/>
-      </w:pPr>
-      <w:r>
-        <w:t xml:space="preserve"> </w:t>
-      </w:r>
-      <w:r>
-        <w:t>Today, military</w:t>
-      </w:r>
-      <w:r>
-        <w:t xml:space="preserve"> </w:t>
-      </w:r>
-      <w:r>
-        <w:t xml:space="preserve">computer training-based simulations </w:t>
-      </w:r>
-      <w:r>
-        <w:t>exist to simulate everything that could take place at war</w:t>
-      </w:r>
-      <w:r>
-        <w:t xml:space="preserve">, </w:t>
-      </w:r>
-      <w:r>
-        <w:t xml:space="preserve">such as battle planning or individual pilot training. </w:t>
-      </w:r>
-      <w:r>
-        <w:t>The simulation software used is often written using the Object-Oriented Programming (OOP)</w:t>
-      </w:r>
-      <w:r>
-        <w:t xml:space="preserve"> paradigm. But there is an alternative</w:t>
-      </w:r>
-      <w:r>
-        <w:t>, modern</w:t>
-      </w:r>
-      <w:r>
-        <w:t xml:space="preserve"> paradigm, called Data-Oriented Design (DOD), that provides some powerful benefits over OOP</w:t>
-      </w:r>
-      <w:r>
-        <w:t>, and that we will explore in this thesis</w:t>
-      </w:r>
-      <w:r>
-        <w:t xml:space="preserve"> as it relates to flight simulation</w:t>
-      </w:r>
-      <w:r>
-        <w:t xml:space="preserve">. Specifically, we will discuss an implementation of DOD, called the Entity Component System (ECS) architecture. ECS is a programming design architecture that is </w:t>
-      </w:r>
-      <w:r>
-        <w:t>primarily</w:t>
-      </w:r>
-      <w:r>
-        <w:t xml:space="preserve"> used in the video game industry to design game engines.</w:t>
-      </w:r>
-      <w:r>
-        <w:t xml:space="preserve"> But simulations are similar enough to games to be able to take advantage of this architecture.</w:t>
-      </w:r>
-      <w:r>
-        <w:t xml:space="preserve"> </w:t>
-      </w:r>
-      <w:r>
-        <w:t xml:space="preserve">In this thesis, the leveraging of the ECS design in a military oriented simulation is of particular interest because it has never been done before. The ECS </w:t>
-      </w:r>
-      <w:r>
         <w:lastRenderedPageBreak/>
-        <w:t xml:space="preserve">architecture is simply a new way of organizing data, alternatively to using OOP to organize data. Where OOP relies on hierarchies of data, ECS relies on compartmentalization of data, where data content and its functionality on the data is separated. Notably, Unity, a platform for creating and operating real-time 3D games.  uses an ECS architecture in its game engine [15]. The massively popular battle royale game </w:t>
-      </w:r>
-      <w:r>
-        <w:rPr>
-          <w:i/>
-        </w:rPr>
-        <w:t>Fall Guys: Ultimate Knockout</w:t>
-      </w:r>
-      <w:r>
-        <w:t xml:space="preserve">, for example, was created with Unity, which relies on the ECS design [16]. </w:t>
-      </w:r>
-      <w:r>
-        <w:t>The ECS architecture,</w:t>
-      </w:r>
-      <w:r>
-        <w:t xml:space="preserve"> which is discussed in more detail in Chapter 2, leads to code that is more reusable, readable, and performant. But we will also discus</w:t>
-      </w:r>
-      <w:r>
-        <w:t xml:space="preserve">s any possible pitfalls in </w:t>
-      </w:r>
-      <w:r>
-        <w:t>software created</w:t>
-      </w:r>
-      <w:r>
-        <w:t xml:space="preserve"> as an ECS.</w:t>
-      </w:r>
-    </w:p>
-    <w:p>
-      <w:pPr>
-        <w:ind w:firstLine="720"/>
-      </w:pPr>
-      <w:r>
-        <w:t xml:space="preserve"> </w:t>
-      </w:r>
-      <w:r>
-        <w:t>I</w:t>
-      </w:r>
-      <w:r>
-        <w:t xml:space="preserve">n this </w:t>
-      </w:r>
-      <w:r>
-        <w:t>thesis,</w:t>
-      </w:r>
-      <w:r>
-        <w:t xml:space="preserve"> we focus on</w:t>
-      </w:r>
-      <w:r>
-        <w:t xml:space="preserve"> </w:t>
-      </w:r>
-      <w:r>
-        <w:t xml:space="preserve">the </w:t>
-      </w:r>
-      <w:r>
-        <w:t xml:space="preserve">research and </w:t>
-      </w:r>
-      <w:r>
-        <w:t xml:space="preserve">development of </w:t>
-      </w:r>
-      <w:r>
-        <w:t xml:space="preserve">3-Dimensional (3D) </w:t>
-      </w:r>
-      <w:r>
-        <w:t>flight dynamics model (FDM)</w:t>
+        <w:t xml:space="preserve">To actually implement the ECS architecture in a FDM, the </w:t>
+      </w:r>
+      <w:r>
+        <w:t>Rust programming language</w:t>
+      </w:r>
+      <w:r>
+        <w:t xml:space="preserve"> was chosen</w:t>
       </w:r>
       <w:r>
         <w:t>.</w:t>
       </w:r>
       <w:r>
-        <w:t xml:space="preserve"> This is the</w:t>
-      </w:r>
-      <w:r>
-        <w:t xml:space="preserve"> </w:t>
-      </w:r>
-      <w:r>
-        <w:t xml:space="preserve">important </w:t>
-      </w:r>
-      <w:r>
-        <w:t xml:space="preserve">piece </w:t>
-      </w:r>
-      <w:r>
-        <w:t>of</w:t>
-      </w:r>
-      <w:r>
-        <w:t xml:space="preserve"> a</w:t>
-      </w:r>
-      <w:r>
-        <w:t xml:space="preserve"> </w:t>
-      </w:r>
-      <w:r>
-        <w:t xml:space="preserve">flight simulation </w:t>
-      </w:r>
-      <w:r>
-        <w:t xml:space="preserve">software </w:t>
-      </w:r>
-      <w:r>
-        <w:t xml:space="preserve">that </w:t>
-      </w:r>
-      <w:r>
-        <w:t xml:space="preserve">actually </w:t>
-      </w:r>
-      <w:r>
-        <w:t>calculates how an airplane should fly in r</w:t>
-      </w:r>
-      <w:r>
-        <w:t>eal-life</w:t>
-      </w:r>
-      <w:r>
-        <w:t xml:space="preserve"> and is </w:t>
-      </w:r>
-      <w:r>
-        <w:t xml:space="preserve">essentially all of the math </w:t>
-      </w:r>
-      <w:r>
-        <w:t>that makes an airplane act like an airplane.</w:t>
-      </w:r>
-      <w:r>
-        <w:t xml:space="preserve"> </w:t>
-      </w:r>
-      <w:r>
-        <w:t>As a plane is flying, many things are happening. The pilot of the airplane, or in this case, the simulation user, could be deciding to accelerate, turn, and change altitude, sometimes all at once. With t</w:t>
-      </w:r>
-      <w:r>
-        <w:t>h</w:t>
-      </w:r>
-      <w:r>
-        <w:t>at user input</w:t>
-      </w:r>
-      <w:r>
-        <w:t>, t</w:t>
-      </w:r>
-      <w:r>
-        <w:t>he FDM</w:t>
-      </w:r>
-      <w:r>
-        <w:t xml:space="preserve"> </w:t>
-      </w:r>
-      <w:r>
-        <w:t>calculate</w:t>
-      </w:r>
-      <w:r>
-        <w:t>s</w:t>
-      </w:r>
-      <w:r>
-        <w:t xml:space="preserve"> and determine</w:t>
-      </w:r>
-      <w:r>
-        <w:t>s</w:t>
-      </w:r>
-      <w:r>
-        <w:t xml:space="preserve"> how the plane </w:t>
-      </w:r>
-      <w:r>
-        <w:t>should</w:t>
-      </w:r>
-      <w:r>
-        <w:t xml:space="preserve"> react</w:t>
-      </w:r>
-      <w:r>
-        <w:t>, while taking into account external forces, like gravity</w:t>
-      </w:r>
-      <w:r>
-        <w:t>, as well as the physical properties of the airplane</w:t>
-      </w:r>
-      <w:r>
-        <w:t xml:space="preserve">. </w:t>
-      </w:r>
-      <w:r>
-        <w:t xml:space="preserve">Although the software engineering of FDMs has been solved, and the math to mimic realistic physics is a standard practice, this thesis describes building a FDM that is unlike any other in terms of how the code is organized as an ECS. </w:t>
-      </w:r>
-    </w:p>
-    <w:p>
-      <w:pPr>
-        <w:ind w:firstLine="720"/>
-      </w:pPr>
-      <w:r>
-        <w:t xml:space="preserve">To actually implement the ECS architecture in a FDM, the </w:t>
-      </w:r>
-      <w:r>
-        <w:t>Rust programming language</w:t>
-      </w:r>
-      <w:r>
-        <w:t xml:space="preserve"> was chosen</w:t>
-      </w:r>
-      <w:r>
-        <w:t>.</w:t>
-      </w:r>
-      <w:r>
         <w:t xml:space="preserve"> Rust, </w:t>
       </w:r>
       <w:r>
         <w:t>created in 2</w:t>
       </w:r>
       <w:r>
-        <w:t xml:space="preserve">015, introduces a combination of important features not available in any other language. These provided features stem from two </w:t>
-      </w:r>
-      <w:r>
-        <w:lastRenderedPageBreak/>
-        <w:t>concepts that Rust focuses on: memory safety and performance. Rust will always guarantee memory safety, avoiding issues such as data races, dangling references, and buffer overflows in software. It accomplishes this safety by checking that memory is squared away and cleaned up at compile time. Other languages cannot make this guarantee becau</w:t>
+        <w:t>015, introduces a combination of important features not available in any other language. These provided features stem from two concepts that Rust focuses on: memory safety and performance. Rust will always guarantee memory safety, avoiding issues such as data races, dangling references, and buffer overflows in software. It accomplishes this safety by checking that memory is squared away and cleaned up at compile time. Other languages cannot make this guarantee becau</w:t>
       </w:r>
       <w:r>
         <w:t>se they rely on a highly-experienced</w:t>
@@ -4831,7 +4862,11 @@
         <w:t xml:space="preserve"> hundreds or even thousands of </w:t>
       </w:r>
       <w:r>
-        <w:t xml:space="preserve">moving entities, or game objects, such as airplanes, or soldiers. These entities have many different functions acting on potentially large sums of data associated with the entities. </w:t>
+        <w:t xml:space="preserve">moving entities, or game objects, such as airplanes, or soldiers. These entities have many different functions acting on potentially large sums of data associated </w:t>
+      </w:r>
+      <w:r>
+        <w:lastRenderedPageBreak/>
+        <w:t xml:space="preserve">with the entities. </w:t>
       </w:r>
       <w:r>
         <w:t>Unfortunately,</w:t>
@@ -4858,7 +4893,10 @@
         <w:t>impedes</w:t>
       </w:r>
       <w:r>
-        <w:t xml:space="preserve"> performance, and also </w:t>
+        <w:t xml:space="preserve"> performance</w:t>
+      </w:r>
+      <w:r>
+        <w:t xml:space="preserve"> and also </w:t>
       </w:r>
       <w:r>
         <w:t>cause</w:t>
@@ -4867,22 +4905,7 @@
         <w:t>s</w:t>
       </w:r>
       <w:r>
-        <w:t xml:space="preserve"> a mess when trying to modify</w:t>
-      </w:r>
-      <w:r>
-        <w:t xml:space="preserve"> or add</w:t>
-      </w:r>
-      <w:r>
-        <w:t xml:space="preserve"> functionality </w:t>
-      </w:r>
-      <w:r>
-        <w:t>or</w:t>
-      </w:r>
-      <w:r>
-        <w:t xml:space="preserve"> entities</w:t>
-      </w:r>
-      <w:r>
-        <w:t>.</w:t>
+        <w:t xml:space="preserve"> messy code dependencies – which complicates the addition or modification of functionality or entities. </w:t>
       </w:r>
       <w:r>
         <w:t xml:space="preserve"> </w:t>
@@ -4903,7 +4926,6 @@
         <w:t xml:space="preserve">level </w:t>
       </w:r>
       <w:r>
-        <w:lastRenderedPageBreak/>
         <w:t>programming languages, i</w:t>
       </w:r>
       <w:r>
@@ -5167,28 +5189,31 @@
         <w:t xml:space="preserve"> </w:t>
       </w:r>
       <w:r>
-        <w:t>By using ECS to organize data differently, we can separate, or decouple, functionality from the actual data in memory, as opposed to having functionality and memory tied together in hierarchies. This is</w:t>
-      </w:r>
-      <w:r>
-        <w:t xml:space="preserve"> a</w:t>
-      </w:r>
-      <w:r>
-        <w:t xml:space="preserve"> powerful and popular strategy in designing complex video game e</w:t>
-      </w:r>
-      <w:r>
-        <w:t>ngines, which need to process</w:t>
-      </w:r>
-      <w:r>
-        <w:t xml:space="preserve"> updates to large amounts of</w:t>
-      </w:r>
-      <w:r>
-        <w:t xml:space="preserve"> game entities dealing with large amounts of </w:t>
+        <w:t xml:space="preserve">By using ECS to organize </w:t>
       </w:r>
       <w:r>
         <w:lastRenderedPageBreak/>
         <w:t>data</w:t>
       </w:r>
       <w:r>
+        <w:t>, we can separate, or decouple, functionality from the actual data in memory, as opposed to having functionality and memory tied together in hierarchies. This is</w:t>
+      </w:r>
+      <w:r>
+        <w:t xml:space="preserve"> a</w:t>
+      </w:r>
+      <w:r>
+        <w:t xml:space="preserve"> powerful and popular strategy in designing complex video game e</w:t>
+      </w:r>
+      <w:r>
+        <w:t>ngines, which need to process</w:t>
+      </w:r>
+      <w:r>
+        <w:t xml:space="preserve"> updates to large amounts of</w:t>
+      </w:r>
+      <w:r>
+        <w:t xml:space="preserve"> game entities dealing with large amounts of data</w:t>
+      </w:r>
+      <w:r>
         <w:t xml:space="preserve">. </w:t>
       </w:r>
       <w:r>
@@ -5331,7 +5356,13 @@
         <w:t xml:space="preserve"> is useful to increase performance through efficient memory-management and parallelization. </w:t>
       </w:r>
       <w:r>
-        <w:t>This strategy also increases code maintainability due to the nature of the ECS architecture; this is a valuable feature that could save time and effort when updating a FDMs code later in its lifespan.</w:t>
+        <w:t xml:space="preserve">This strategy also increases code maintainability due to the </w:t>
+      </w:r>
+      <w:r>
+        <w:t xml:space="preserve">decoupling </w:t>
+      </w:r>
+      <w:r>
+        <w:t>nature of the ECS architecture; this is a valuable feature that could save time and effort when updating a FDMs code later in its lifespan.</w:t>
       </w:r>
     </w:p>
     <w:p>
@@ -5408,6 +5439,7 @@
         <w:ind w:firstLine="720"/>
       </w:pPr>
       <w:r>
+        <w:lastRenderedPageBreak/>
         <w:t>T</w:t>
       </w:r>
       <w:r>
@@ -5453,11 +5485,7 @@
         <w:t>, the 3D FDM is compos</w:t>
       </w:r>
       <w:r>
-        <w:t xml:space="preserve">ed of three </w:t>
-      </w:r>
-      <w:r>
-        <w:lastRenderedPageBreak/>
-        <w:t>Components and four</w:t>
+        <w:t>ed of three Components and four</w:t>
       </w:r>
       <w:r>
         <w:t xml:space="preserve"> Systems, all of which play a part in the airplane Entities </w:t>
@@ -5715,19 +5743,22 @@
         <w:t>W</w:t>
       </w:r>
       <w:r>
-        <w:t xml:space="preserve">e assume the simulation is not running on </w:t>
-      </w:r>
-      <w:r>
-        <w:t>a very slow compute</w:t>
-      </w:r>
-      <w:r>
-        <w:t xml:space="preserve">r. The </w:t>
+        <w:t>e assume the simulation is not running on</w:t>
+      </w:r>
+      <w:r>
+        <w:t xml:space="preserve"> a modern computer</w:t>
+      </w:r>
+      <w:r>
+        <w:t xml:space="preserve">. The </w:t>
       </w:r>
       <w:r>
         <w:t>simulation loop is designed to run at a fixed frame rate, and a very slow computer may not be able to keep up</w:t>
       </w:r>
       <w:r>
-        <w:t xml:space="preserve"> with the predetermined frame rate. </w:t>
+        <w:t xml:space="preserve"> with the p</w:t>
+      </w:r>
+      <w:r>
+        <w:t>redetermined frame rate of 30 Frames Per Second (FPS).</w:t>
       </w:r>
     </w:p>
     <w:p>
@@ -5735,6 +5766,7 @@
         <w:pStyle w:val="BodyText"/>
       </w:pPr>
       <w:r>
+        <w:lastRenderedPageBreak/>
         <w:t xml:space="preserve">Another limitation is that the airplane being simulated is only set up to match that of the airplane modeled in Bourg’s textbook. </w:t>
       </w:r>
       <w:r>
@@ -5770,8 +5802,13 @@
         <w:pStyle w:val="BodyText"/>
       </w:pPr>
       <w:r>
-        <w:lastRenderedPageBreak/>
-        <w:t>The airplane is set to fly at a predetermined location. And the latitude, longitude, and elevation of a desired location is needed to fly there, along with plugging in those numbers to the starting position coordinates.</w:t>
+        <w:t>The airplane is set to fly at a predetermined location. And the latitude, longitude, and elevation of a desired location is needed to fly there, alon</w:t>
+      </w:r>
+      <w:r>
+        <w:t>g with plugging in those values</w:t>
+      </w:r>
+      <w:r>
+        <w:t xml:space="preserve"> to the starting position coordinates.</w:t>
       </w:r>
     </w:p>
     <w:p>
@@ -6071,7 +6108,11 @@
         <w:t>.</w:t>
       </w:r>
       <w:r>
-        <w:t xml:space="preserve"> A rigid-body can be defined as </w:t>
+        <w:t xml:space="preserve"> A rigid-</w:t>
+      </w:r>
+      <w:r>
+        <w:lastRenderedPageBreak/>
+        <w:t xml:space="preserve">body can be defined as </w:t>
       </w:r>
       <w:r>
         <w:t>a body made up of particles that stay fixed and do not rotate or translate relative to the other particles.</w:t>
@@ -6089,11 +6130,7 @@
         <w:t xml:space="preserve">Along the way, we will point out the differences between a 2D FDM and 3D FDM. </w:t>
       </w:r>
       <w:r>
-        <w:t xml:space="preserve">Each FDM, 2D </w:t>
-      </w:r>
-      <w:r>
-        <w:lastRenderedPageBreak/>
-        <w:t>and 3D</w:t>
+        <w:t>Each FDM, 2D and 3D</w:t>
       </w:r>
       <w:r>
         <w:t>,</w:t>
@@ -7281,6 +7318,32 @@
         <w:rPr>
           <w:iCs/>
         </w:rPr>
+        <w:t>(as of right now, 3d model does not use ecef, whereas I did use ecef in the 2d model</w:t>
+      </w:r>
+      <w:r>
+        <w:rPr>
+          <w:iCs/>
+        </w:rPr>
+        <w:t>, so part of this section may not be necessary</w:t>
+      </w:r>
+      <w:r>
+        <w:rPr>
+          <w:iCs/>
+        </w:rPr>
+        <w:t>)</w:t>
+      </w:r>
+    </w:p>
+    <w:p>
+      <w:pPr>
+        <w:ind w:firstLine="720"/>
+        <w:rPr>
+          <w:iCs/>
+        </w:rPr>
+      </w:pPr>
+      <w:r>
+        <w:rPr>
+          <w:iCs/>
+        </w:rPr>
         <w:t xml:space="preserve">Coordinate systems are important to understand when </w:t>
       </w:r>
       <w:r>
@@ -7323,7 +7386,7 @@
         <w:rPr>
           <w:iCs/>
         </w:rPr>
-        <w:t xml:space="preserve"> used in the FDMs</w:t>
+        <w:t xml:space="preserve"> used in the FDM</w:t>
       </w:r>
       <w:r>
         <w:rPr>
@@ -7410,7 +7473,10 @@
         <w:t xml:space="preserve"> to geodetic coordinates</w:t>
       </w:r>
       <w:r>
-        <w:t>, a Rust crate, called coord transforms is used in the FDM</w:t>
+        <w:t xml:space="preserve">, a Rust crate </w:t>
+      </w:r>
+      <w:r>
+        <w:t>called coord transforms is used in the FDM</w:t>
       </w:r>
       <w:r>
         <w:t xml:space="preserve"> given the ECEF coordinates</w:t>
@@ -7550,24 +7616,36 @@
         <w:rPr>
           <w:iCs/>
         </w:rPr>
-        <w:t xml:space="preserve"> x, y, z coordinate systems</w:t>
+        <w:t xml:space="preserve"> x, y, z coordinate system</w:t>
       </w:r>
       <w:r>
         <w:rPr>
           <w:iCs/>
         </w:rPr>
-        <w:t>m like ECEF, but unlike the t</w:t>
+        <w:t xml:space="preserve"> like ECEF, but unlike the</w:t>
       </w:r>
       <w:r>
         <w:rPr>
           <w:iCs/>
         </w:rPr>
-        <w:t>he earth fram</w:t>
+        <w:t xml:space="preserve"> </w:t>
       </w:r>
       <w:r>
         <w:rPr>
           <w:iCs/>
         </w:rPr>
+        <w:t>E</w:t>
+      </w:r>
+      <w:r>
+        <w:rPr>
+          <w:iCs/>
+        </w:rPr>
+        <w:t>arth fram</w:t>
+      </w:r>
+      <w:r>
+        <w:rPr>
+          <w:iCs/>
+        </w:rPr>
         <w:t xml:space="preserve">e, which is </w:t>
       </w:r>
       <w:r>
@@ -7592,7 +7670,14 @@
         <w:rPr>
           <w:iCs/>
         </w:rPr>
-        <w:t>Figure 5 also visualizes the body frame coordinate system representing rotations about the fixed point on the center of gravity of the airplane [21].</w:t>
+        <w:t xml:space="preserve">Figure 5 also visualizes the body </w:t>
+      </w:r>
+      <w:r>
+        <w:rPr>
+          <w:iCs/>
+        </w:rPr>
+        <w:lastRenderedPageBreak/>
+        <w:t>frame coordinate system representing rotations about the fixed point on the center of gravity of the airplane [21].</w:t>
       </w:r>
     </w:p>
     <w:p>
@@ -7614,7 +7699,6 @@
           <w:iCs/>
           <w:noProof/>
         </w:rPr>
-        <w:lastRenderedPageBreak/>
         <w:drawing>
           <wp:inline distT="0" distB="0" distL="0" distR="0" wp14:anchorId="1D88C221" wp14:editId="768402D0">
             <wp:extent cx="4483100" cy="2054754"/>
@@ -7964,7 +8048,11 @@
         <w:t xml:space="preserve">n </w:t>
       </w:r>
       <w:r>
-        <w:t xml:space="preserve">Palmer’s model, the Cessna 172 is being modeled. In Bourg’s model, an actual airplane is not being modeled, but the model representation is that of the picture of Figure 2. With that, the mass properties are chosen to represent that desired airplane. </w:t>
+        <w:t xml:space="preserve">Palmer’s model, the Cessna 172 is being modeled. In Bourg’s model, an actual airplane is not being modeled, but the model representation is that of the picture of Figure 2. With that, the mass properties are chosen to represent that </w:t>
+      </w:r>
+      <w:r>
+        <w:lastRenderedPageBreak/>
+        <w:t xml:space="preserve">desired airplane. </w:t>
       </w:r>
       <w:r>
         <w:t xml:space="preserve">For example, </w:t>
@@ -7984,7 +8072,6 @@
         <w:ind w:firstLine="720"/>
       </w:pPr>
       <w:r>
-        <w:lastRenderedPageBreak/>
         <w:t>In terms of 3D, mass properties become more complicated. T</w:t>
       </w:r>
       <w:r>
@@ -9034,13 +9121,13 @@
         <w:t>FDM</w:t>
       </w:r>
       <w:r>
-        <w:t>s</w:t>
-      </w:r>
-      <w:r>
-        <w:t xml:space="preserve"> described, fidelity is the degree to which the characteristics of a flight simulation matches that of the real world [17]. In this case, the FDM</w:t>
-      </w:r>
-      <w:r>
-        <w:t>s are</w:t>
+        <w:t xml:space="preserve"> </w:t>
+      </w:r>
+      <w:r>
+        <w:t>described, fidelity is the degree to which the characteristics of a flight simulation matches that of the real world [17]. In this case, the FDM</w:t>
+      </w:r>
+      <w:r>
+        <w:t xml:space="preserve"> is</w:t>
       </w:r>
       <w:r>
         <w:t xml:space="preserve"> of “medium” fidelity because the characteristics of the flight simulation match that of real life, but is not computationally expensive, and requires minimal data [18].</w:t>
@@ -9124,18 +9211,6 @@
         <w:lastRenderedPageBreak/>
         <w:t xml:space="preserve">an example of the kind of data needed for a high fidelity flight model. This data is not readily available and often costs hundreds of thousands of dollars [13]. </w:t>
       </w:r>
-      <w:r>
-        <w:t xml:space="preserve"> </w:t>
-      </w:r>
-      <w:r>
-        <w:t>The physics implemented in these FDM are real and plenty accurate to</w:t>
-      </w:r>
-      <w:r>
-        <w:t xml:space="preserve"> compared</w:t>
-      </w:r>
-      <w:r>
-        <w:t xml:space="preserve"> the real world. </w:t>
-      </w:r>
     </w:p>
     <w:p>
       <w:r>
@@ -9442,7 +9517,25 @@
         <w:rPr>
           <w:rFonts w:eastAsiaTheme="minorHAnsi"/>
         </w:rPr>
-        <w:t xml:space="preserve"> This is bad for performance and ECS improves upon this. </w:t>
+        <w:t xml:space="preserve"> This is bad for </w:t>
+      </w:r>
+      <w:r>
+        <w:rPr>
+          <w:rFonts w:eastAsiaTheme="minorHAnsi"/>
+        </w:rPr>
+        <w:t>optimal</w:t>
+      </w:r>
+      <w:r>
+        <w:rPr>
+          <w:rFonts w:eastAsiaTheme="minorHAnsi"/>
+        </w:rPr>
+        <w:t xml:space="preserve"> </w:t>
+      </w:r>
+      <w:r>
+        <w:rPr>
+          <w:rFonts w:eastAsiaTheme="minorHAnsi"/>
+        </w:rPr>
+        <w:t xml:space="preserve">performance and ECS improves upon this. </w:t>
       </w:r>
     </w:p>
     <w:p>
@@ -12365,31 +12458,13 @@
         <w:t xml:space="preserve">Similar to before, this C++ FDM from Bourg was ported into Rust. From here, it was converted into an ECS design with the help of the SPECS crate. </w:t>
       </w:r>
       <w:r>
-        <w:t>Ideally, one would begin programming their software from the ground up as an ECS.</w:t>
-      </w:r>
-      <w:r>
-        <w:t xml:space="preserve"> But, knowing we would need the OOP version in Rust regardless for the upcoming </w:t>
-      </w:r>
-      <w:r>
-        <w:t xml:space="preserve">performance </w:t>
-      </w:r>
-      <w:r>
-        <w:t>experiment</w:t>
-      </w:r>
-      <w:r>
-        <w:t>,</w:t>
-      </w:r>
-      <w:r>
-        <w:t xml:space="preserve"> it</w:t>
-      </w:r>
-      <w:r>
-        <w:t xml:space="preserve"> needed to be written</w:t>
-      </w:r>
-      <w:r>
-        <w:t>. Al</w:t>
-      </w:r>
-      <w:r>
-        <w:t xml:space="preserve">so, it was simpler </w:t>
+        <w:t>Ideally, one would begin programming their software from the ground up as an ECS</w:t>
+      </w:r>
+      <w:r>
+        <w:t xml:space="preserve">, but </w:t>
+      </w:r>
+      <w:r>
+        <w:t xml:space="preserve">it was simpler </w:t>
       </w:r>
       <w:r>
         <w:t>to convert the code directly from C++ to Rust in the same OOP design before it would be broken up into the ECS.</w:t>
@@ -12522,23 +12597,23 @@
         <w:t>options to reference</w:t>
       </w:r>
       <w:r>
-        <w:t xml:space="preserve"> for writing Rust </w:t>
+        <w:t xml:space="preserve"> for writing Rust code. </w:t>
+      </w:r>
+      <w:r>
+        <w:t>But t</w:t>
+      </w:r>
+      <w:r>
+        <w:t>he</w:t>
+      </w:r>
+      <w:r>
+        <w:t xml:space="preserve"> two</w:t>
+      </w:r>
+      <w:r>
+        <w:t xml:space="preserve"> resource used most for writing Rust code in this thesis was the official </w:t>
       </w:r>
       <w:r>
         <w:lastRenderedPageBreak/>
-        <w:t xml:space="preserve">code. </w:t>
-      </w:r>
-      <w:r>
-        <w:t>But t</w:t>
-      </w:r>
-      <w:r>
-        <w:t>he</w:t>
-      </w:r>
-      <w:r>
-        <w:t xml:space="preserve"> two</w:t>
-      </w:r>
-      <w:r>
-        <w:t xml:space="preserve"> resource used most for writing Rust code in this thesis was the official Rust book, </w:t>
+        <w:t xml:space="preserve">Rust book, </w:t>
       </w:r>
       <w:r>
         <w:rPr>
@@ -12856,20 +12931,20 @@
         <w:t>)</w:t>
       </w:r>
       <w:r>
-        <w:t xml:space="preserve">. Then, </w:t>
+        <w:t>. Then, the Entities were built</w:t>
+      </w:r>
+      <w:r>
+        <w:t xml:space="preserve"> with some predetermined starting values as needed</w:t>
+      </w:r>
+      <w:r>
+        <w:t>. Finally,</w:t>
+      </w:r>
+      <w:r>
+        <w:t xml:space="preserve"> the </w:t>
       </w:r>
       <w:r>
         <w:lastRenderedPageBreak/>
-        <w:t>the Entities were built</w:t>
-      </w:r>
-      <w:r>
-        <w:t xml:space="preserve"> with some predetermined starting values as needed</w:t>
-      </w:r>
-      <w:r>
-        <w:t>. Finally,</w:t>
-      </w:r>
-      <w:r>
-        <w:t xml:space="preserve"> the main simulation</w:t>
+        <w:t>main simulation</w:t>
       </w:r>
       <w:r>
         <w:t xml:space="preserve"> loop was </w:t>
@@ -12999,11 +13074,7 @@
         <w:t xml:space="preserve">. The </w:t>
       </w:r>
       <w:r>
-        <w:t xml:space="preserve">maximum thrust, MAX_THRUST, is set at 3000.0 lbs of force, but is able to be altered. Also, the delta thrust, D_THRUST, which represents the amount of thrust incremented when </w:t>
-      </w:r>
-      <w:r>
-        <w:lastRenderedPageBreak/>
-        <w:t>increasing or dec</w:t>
+        <w:t>maximum thrust, MAX_THRUST, is set at 3000.0 lbs of force, but is able to be altered. Also, the delta thrust, D_THRUST, which represents the amount of thrust incremented when increasing or dec</w:t>
       </w:r>
       <w:r>
         <w:t>reasing thrust with keypresses, is able to be altered. D_THRUST is set at 100.0 lbs of thrust</w:t>
@@ -13018,6 +13089,7 @@
         <w:spacing w:before="0"/>
       </w:pPr>
       <w:r>
+        <w:lastRenderedPageBreak/>
         <w:t xml:space="preserve">3.3 </w:t>
       </w:r>
       <w:r>
@@ -13191,67 +13263,70 @@
         <w:spacing w:before="0"/>
       </w:pPr>
       <w:r>
+        <w:t xml:space="preserve">3.4 </w:t>
+      </w:r>
+      <w:r>
+        <w:t xml:space="preserve">SPECS </w:t>
+      </w:r>
+      <w:r>
+        <w:t>Systems</w:t>
+      </w:r>
+    </w:p>
+    <w:p>
+      <w:pPr>
+        <w:ind w:firstLine="720"/>
+      </w:pPr>
+      <w:r>
+        <w:t>The</w:t>
+      </w:r>
+      <w:r>
+        <w:t>re are</w:t>
+      </w:r>
+      <w:r>
+        <w:t xml:space="preserve"> </w:t>
+      </w:r>
+      <w:r>
+        <w:t>four</w:t>
+      </w:r>
+      <w:r>
+        <w:t xml:space="preserve"> Systems </w:t>
+      </w:r>
+      <w:r>
+        <w:t>required to</w:t>
+      </w:r>
+      <w:r>
+        <w:t xml:space="preserve"> manage all of the functionality</w:t>
+      </w:r>
+      <w:r>
+        <w:t xml:space="preserve">: </w:t>
+      </w:r>
+      <w:r>
+        <w:t>Flight</w:t>
+      </w:r>
+      <w:r>
+        <w:t xml:space="preserve">Control, EquationsOfMotion, MakePacket, and </w:t>
+      </w:r>
+      <w:r>
+        <w:t xml:space="preserve">SendPacket. </w:t>
+      </w:r>
+      <w:r>
+        <w:t>Syste</w:t>
+      </w:r>
+      <w:r>
+        <w:t>ms access certain</w:t>
+      </w:r>
+      <w:r>
+        <w:t xml:space="preserve"> Components that are needed for reading or writing to</w:t>
+      </w:r>
+      <w:r>
+        <w:t>, and the type of access must be specified</w:t>
+      </w:r>
+      <w:r>
+        <w:t xml:space="preserve">. </w:t>
+      </w:r>
+      <w:r>
         <w:lastRenderedPageBreak/>
-        <w:t xml:space="preserve">3.4 </w:t>
-      </w:r>
-      <w:r>
-        <w:t xml:space="preserve">SPECS </w:t>
-      </w:r>
-      <w:r>
-        <w:t>Systems</w:t>
-      </w:r>
-    </w:p>
-    <w:p>
-      <w:pPr>
-        <w:ind w:firstLine="720"/>
-      </w:pPr>
-      <w:r>
-        <w:t>The</w:t>
-      </w:r>
-      <w:r>
-        <w:t>re are</w:t>
-      </w:r>
-      <w:r>
-        <w:t xml:space="preserve"> </w:t>
-      </w:r>
-      <w:r>
-        <w:t>four</w:t>
-      </w:r>
-      <w:r>
-        <w:t xml:space="preserve"> Systems </w:t>
-      </w:r>
-      <w:r>
-        <w:t>required to</w:t>
-      </w:r>
-      <w:r>
-        <w:t xml:space="preserve"> manage all of the functionality</w:t>
-      </w:r>
-      <w:r>
-        <w:t xml:space="preserve">: </w:t>
-      </w:r>
-      <w:r>
-        <w:t>Flight</w:t>
-      </w:r>
-      <w:r>
-        <w:t xml:space="preserve">Control, EquationsOfMotion, MakePacket, and </w:t>
-      </w:r>
-      <w:r>
-        <w:t xml:space="preserve">SendPacket. </w:t>
-      </w:r>
-      <w:r>
-        <w:t>Syste</w:t>
-      </w:r>
-      <w:r>
-        <w:t>ms access certain</w:t>
-      </w:r>
-      <w:r>
-        <w:t xml:space="preserve"> Components that are needed for reading or writing to</w:t>
-      </w:r>
-      <w:r>
-        <w:t>, and the type of access must be specified</w:t>
-      </w:r>
-      <w:r>
-        <w:t>. ReadStorage is just read access to the Compoment data, and WriteStorage is reading and also writing over the Component data.</w:t>
+        <w:t>ReadStorage is just read access to the Compoment data, and WriteStorage is reading and also writing over the Component data.</w:t>
       </w:r>
     </w:p>
     <w:p>
@@ -13349,23 +13424,26 @@
         <w:ind w:firstLine="720"/>
       </w:pPr>
       <w:r>
+        <w:t>The System begins by reading the KeyboardStates and if a state is</w:t>
+      </w:r>
+      <w:r>
+        <w:t xml:space="preserve"> toggled</w:t>
+      </w:r>
+      <w:r>
+        <w:t xml:space="preserve"> true, the RigidBody is modified in a certain way depending on the key. For example, if the thrust_up state is true for this instance, then the thrust force is increased</w:t>
+      </w:r>
+      <w:r>
+        <w:t xml:space="preserve">, and the FDM will take that into account for the upcoming calculations. </w:t>
+      </w:r>
+      <w:r>
+        <w:t xml:space="preserve">That is the part that makes the FDM interactive. </w:t>
+      </w:r>
+      <w:r>
+        <w:t xml:space="preserve">Following accounting for keyboard input, this System calculated the </w:t>
+      </w:r>
+      <w:r>
         <w:lastRenderedPageBreak/>
-        <w:t>The System begins by reading the KeyboardStates and if a state is</w:t>
-      </w:r>
-      <w:r>
-        <w:t xml:space="preserve"> toggled</w:t>
-      </w:r>
-      <w:r>
-        <w:t xml:space="preserve"> true, the RigidBody is modified in a certain way depending on the key. For example, if the thrust_up state is true for this instance, then the thrust force is increased</w:t>
-      </w:r>
-      <w:r>
-        <w:t xml:space="preserve">, and the FDM will take that into account for the upcoming calculations. </w:t>
-      </w:r>
-      <w:r>
-        <w:t xml:space="preserve">That is the part that makes the FDM interactive. </w:t>
-      </w:r>
-      <w:r>
-        <w:t>Following accounting for keyboard input, this System calculated the loads, or forces, acting on the airplane.</w:t>
+        <w:t>loads, or forces, acting on the airplane.</w:t>
       </w:r>
       <w:r>
         <w:t xml:space="preserve"> From here, the acceleration of the airplane is calculated in Earth space. Then, the velocity of the airplane is calculated in Earth space. The velocity is then directly used in the calculated of the position coordinates in Earth space. In terms of rotations, the angular velocity in body space is then computed. The angular velocity is then used to determine the quaternion, which can be extrapolated to give us the Euler angles. Finally, the airspeed is calculated by getting the magnitude of the velocity. </w:t>
@@ -13453,11 +13531,7 @@
         <w:t>The Packet Component essentially holds a vector which contains the FGNetFDM structure serialized into bytes. Inside of this System, an instance of the FGNetFDM st</w:t>
       </w:r>
       <w:r>
-        <w:t xml:space="preserve">ructure is created and updated with the current calculations from the </w:t>
-      </w:r>
-      <w:r>
-        <w:lastRenderedPageBreak/>
-        <w:t xml:space="preserve">EquationsOfMotion System, which are stored in the RigidBody Component data. But when the new data </w:t>
+        <w:t xml:space="preserve">ructure is created and updated with the current calculations from the EquationsOfMotion System, which are stored in the RigidBody Component data. But when the new data </w:t>
       </w:r>
       <w:r>
         <w:t xml:space="preserve">variables are </w:t>
@@ -13530,6 +13604,7 @@
         <w:ind w:firstLine="720"/>
       </w:pPr>
       <w:r>
+        <w:lastRenderedPageBreak/>
         <w:t>The data updated</w:t>
       </w:r>
       <w:r>
@@ -13737,127 +13812,151 @@
         <w:t xml:space="preserve">enchmark </w:t>
       </w:r>
       <w:r>
-        <w:t xml:space="preserve">FDM as </w:t>
+        <w:t xml:space="preserve">FDM as described in Bourg’s textbook. </w:t>
+      </w:r>
+      <w:r>
+        <w:t>This investigation ran a</w:t>
+      </w:r>
+      <w:r>
+        <w:t xml:space="preserve"> seri</w:t>
+      </w:r>
+      <w:r>
+        <w:t>es of different flight tests between both</w:t>
+      </w:r>
+      <w:r>
+        <w:t xml:space="preserve"> FDMs</w:t>
+      </w:r>
+      <w:r>
+        <w:t xml:space="preserve"> with the objective to</w:t>
+      </w:r>
+      <w:r>
+        <w:t xml:space="preserve"> check if our FDM’s generated flight data</w:t>
+      </w:r>
+      <w:r>
+        <w:t xml:space="preserve"> was equivalent to the benchmark</w:t>
+      </w:r>
+      <w:r>
+        <w:t xml:space="preserve"> </w:t>
+      </w:r>
+      <w:r>
+        <w:t>in multiple</w:t>
+      </w:r>
+      <w:r>
+        <w:t xml:space="preserve"> </w:t>
+      </w:r>
+      <w:r>
+        <w:t>scenarios</w:t>
+      </w:r>
+      <w:r>
+        <w:t xml:space="preserve">. The flight data </w:t>
+      </w:r>
+      <w:r>
+        <w:t xml:space="preserve">used in the comparison </w:t>
+      </w:r>
+      <w:r>
+        <w:t>was</w:t>
+      </w:r>
+      <w:r>
+        <w:t>: position coordinates, Eu</w:t>
+      </w:r>
+      <w:r>
+        <w:t>ler angle</w:t>
+      </w:r>
+      <w:r>
+        <w:t>s, and speed</w:t>
+      </w:r>
+      <w:r>
+        <w:t>.</w:t>
+      </w:r>
+      <w:r>
+        <w:t xml:space="preserve"> This data represents exactly where the airplane is</w:t>
+      </w:r>
+      <w:r>
+        <w:t xml:space="preserve"> at a given time, and </w:t>
+      </w:r>
+      <w:r>
+        <w:t>how</w:t>
+      </w:r>
+      <w:r>
+        <w:t xml:space="preserve"> the airplane is</w:t>
+      </w:r>
+      <w:r>
+        <w:t xml:space="preserve"> oriented</w:t>
+      </w:r>
+      <w:r>
+        <w:t xml:space="preserve">. </w:t>
+      </w:r>
+      <w:r>
+        <w:t xml:space="preserve">The code used to perform the </w:t>
       </w:r>
       <w:r>
         <w:lastRenderedPageBreak/>
-        <w:t xml:space="preserve">described in Bourg’s textbook. </w:t>
-      </w:r>
-      <w:r>
-        <w:t>This investigation ran a</w:t>
-      </w:r>
-      <w:r>
-        <w:t xml:space="preserve"> seri</w:t>
-      </w:r>
-      <w:r>
-        <w:t>es of different flight tests between both</w:t>
-      </w:r>
-      <w:r>
-        <w:t xml:space="preserve"> FDMs</w:t>
-      </w:r>
-      <w:r>
-        <w:t xml:space="preserve"> with the objective to</w:t>
-      </w:r>
-      <w:r>
-        <w:t xml:space="preserve"> check if our FDM’s generated flight data</w:t>
-      </w:r>
-      <w:r>
-        <w:t xml:space="preserve"> was equivalent to the benchmark</w:t>
-      </w:r>
-      <w:r>
-        <w:t xml:space="preserve"> </w:t>
-      </w:r>
-      <w:r>
-        <w:t>in multiple</w:t>
-      </w:r>
-      <w:r>
-        <w:t xml:space="preserve"> </w:t>
-      </w:r>
-      <w:r>
-        <w:t>scenarios</w:t>
-      </w:r>
-      <w:r>
-        <w:t xml:space="preserve">. The flight data </w:t>
-      </w:r>
-      <w:r>
-        <w:t xml:space="preserve">used in the comparison </w:t>
-      </w:r>
-      <w:r>
-        <w:t>was</w:t>
-      </w:r>
-      <w:r>
-        <w:t>: position coordinates, Eu</w:t>
-      </w:r>
-      <w:r>
-        <w:t>ler angle</w:t>
-      </w:r>
-      <w:r>
-        <w:t>s, and speed</w:t>
-      </w:r>
-      <w:r>
-        <w:t>.</w:t>
-      </w:r>
-      <w:r>
-        <w:t xml:space="preserve"> This data represents exactly where the airplane is</w:t>
-      </w:r>
-      <w:r>
-        <w:t xml:space="preserve"> at a given time, and </w:t>
-      </w:r>
-      <w:r>
-        <w:t>how</w:t>
-      </w:r>
-      <w:r>
-        <w:t xml:space="preserve"> the airplane is</w:t>
-      </w:r>
-      <w:r>
-        <w:t xml:space="preserve"> oriented</w:t>
+        <w:t xml:space="preserve">tests did not involve any of the code required to interactively fly in FlightGear, and dismissed FlightGear entirely. </w:t>
+      </w:r>
+    </w:p>
+    <w:p>
+      <w:pPr>
+        <w:ind w:firstLine="720"/>
+      </w:pPr>
+      <w:r>
+        <w:t>For each set of tests, b</w:t>
+      </w:r>
+      <w:r>
+        <w:t xml:space="preserve">oth the </w:t>
+      </w:r>
+      <w:r>
+        <w:t>benchmark</w:t>
+      </w:r>
+      <w:r>
+        <w:t xml:space="preserve"> </w:t>
+      </w:r>
+      <w:r>
+        <w:t>FDM and our FDM</w:t>
+      </w:r>
+      <w:r>
+        <w:t xml:space="preserve"> </w:t>
+      </w:r>
+      <w:r>
+        <w:t xml:space="preserve">was </w:t>
+      </w:r>
+      <w:r>
+        <w:t>compiled and ran with</w:t>
+      </w:r>
+      <w:r>
+        <w:t xml:space="preserve"> an</w:t>
+      </w:r>
+      <w:r>
+        <w:t xml:space="preserve"> iden</w:t>
+      </w:r>
+      <w:r>
+        <w:t>tical</w:t>
+      </w:r>
+      <w:r>
+        <w:t xml:space="preserve"> airplane flying under the same </w:t>
+      </w:r>
+      <w:r>
+        <w:t xml:space="preserve">starting </w:t>
+      </w:r>
+      <w:r>
+        <w:t>parameters</w:t>
+      </w:r>
+      <w:r>
+        <w:t xml:space="preserve"> to get some output</w:t>
       </w:r>
       <w:r>
         <w:t xml:space="preserve">. </w:t>
       </w:r>
-    </w:p>
-    <w:p>
-      <w:pPr>
-        <w:ind w:firstLine="720"/>
-      </w:pPr>
-      <w:r>
-        <w:t>For each set of tests, b</w:t>
-      </w:r>
-      <w:r>
-        <w:t xml:space="preserve">oth the </w:t>
-      </w:r>
-      <w:r>
-        <w:t>benchmark</w:t>
-      </w:r>
-      <w:r>
-        <w:t xml:space="preserve"> </w:t>
-      </w:r>
-      <w:r>
-        <w:t>FDM and our FDM</w:t>
-      </w:r>
-      <w:r>
-        <w:t xml:space="preserve"> </w:t>
-      </w:r>
-      <w:r>
-        <w:t xml:space="preserve">was </w:t>
-      </w:r>
-      <w:r>
-        <w:t>compiled and ran with iden</w:t>
-      </w:r>
-      <w:r>
-        <w:t xml:space="preserve">tical </w:t>
-      </w:r>
-      <w:r>
-        <w:t xml:space="preserve">starting </w:t>
-      </w:r>
-      <w:r>
-        <w:t xml:space="preserve">parameters. </w:t>
-      </w:r>
-      <w:r>
-        <w:t xml:space="preserve"> However, these starting parameters may be altered in different tests. </w:t>
-      </w:r>
-      <w:r>
-        <w:t>The initial parameters to be altered include</w:t>
+      <w:r>
+        <w:t>The i</w:t>
+      </w:r>
+      <w:r>
+        <w:t>nitial parameters</w:t>
+      </w:r>
+      <w:r>
+        <w:t xml:space="preserve"> </w:t>
+      </w:r>
+      <w:r>
+        <w:t>include</w:t>
       </w:r>
       <w:r>
         <w:t xml:space="preserve">: coordinate </w:t>
@@ -13887,111 +13986,17 @@
         <w:t xml:space="preserve">. </w:t>
       </w:r>
       <w:r>
-        <w:t>Also, f</w:t>
-      </w:r>
-      <w:r>
-        <w:t>or each set of tests, the two FDMs were</w:t>
-      </w:r>
-      <w:r>
-        <w:t xml:space="preserve"> </w:t>
-      </w:r>
-      <w:r>
-        <w:t xml:space="preserve">given </w:t>
-      </w:r>
-      <w:r>
-        <w:t xml:space="preserve">the same </w:t>
-      </w:r>
-      <w:r>
-        <w:t>f</w:t>
-      </w:r>
-      <w:r>
-        <w:t xml:space="preserve">light control </w:t>
-      </w:r>
-      <w:r>
-        <w:t>maneuvering</w:t>
-      </w:r>
-      <w:r>
-        <w:t xml:space="preserve"> instruction</w:t>
-      </w:r>
-      <w:r>
-        <w:t>s</w:t>
-      </w:r>
-      <w:r>
-        <w:t xml:space="preserve"> for the airplanes </w:t>
-      </w:r>
-      <w:r>
-        <w:t>to follow</w:t>
-      </w:r>
-      <w:r>
-        <w:t>.</w:t>
-      </w:r>
-      <w:r>
-        <w:t xml:space="preserve"> </w:t>
-      </w:r>
-      <w:r>
-        <w:t xml:space="preserve">The flight data at the end of the execution time was recorded for each FDM. </w:t>
-      </w:r>
-    </w:p>
-    <w:p>
-      <w:pPr>
-        <w:ind w:firstLine="720"/>
-      </w:pPr>
-      <w:r>
-        <w:t xml:space="preserve"> </w:t>
-      </w:r>
-      <w:r>
-        <w:t>The benchmark</w:t>
-      </w:r>
-      <w:r>
-        <w:t xml:space="preserve"> </w:t>
-      </w:r>
-      <w:r>
-        <w:t xml:space="preserve">C++/OOP </w:t>
-      </w:r>
-      <w:r>
-        <w:t>FDM was compiled with Visual Studio 2019 Community Edition, and the Rust/ECS FDM was compiled with rustc version 1.47.0</w:t>
-      </w:r>
-      <w:r>
-        <w:t xml:space="preserve">. </w:t>
-      </w:r>
-      <w:r>
-        <w:t>The test</w:t>
-      </w:r>
-      <w:r>
-        <w:t>s</w:t>
-      </w:r>
-      <w:r>
-        <w:t xml:space="preserve"> were</w:t>
-      </w:r>
-      <w:r>
-        <w:t xml:space="preserve"> performed on a Lenovo Think</w:t>
-      </w:r>
-      <w:r>
-        <w:t>P</w:t>
-      </w:r>
-      <w:r>
-        <w:t>ad T440p machine</w:t>
-      </w:r>
-      <w:r>
-        <w:t>, running Windows 10,</w:t>
-      </w:r>
-      <w:r>
-        <w:t xml:space="preserve"> with an intel i74800mq processor. </w:t>
-      </w:r>
-    </w:p>
-    <w:p>
-      <w:pPr>
-        <w:pStyle w:val="Heading3"/>
-        <w:jc w:val="left"/>
-      </w:pPr>
-      <w:r>
-        <w:t xml:space="preserve">3.5.1 Test One </w:t>
+        <w:t xml:space="preserve"> The variables specific values of the variables were set in order to have the plane in motion as soon as the simulation is started.</w:t>
+      </w:r>
+      <w:r>
+        <w:t xml:space="preserve"> The variables initial values are:</w:t>
       </w:r>
     </w:p>
     <w:tbl>
       <w:tblPr>
         <w:tblStyle w:val="TableGrid"/>
         <w:tblW w:w="0" w:type="auto"/>
+        <w:jc w:val="center"/>
         <w:tblLook w:val="04A0" w:firstRow="1" w:lastRow="0" w:firstColumn="1" w:lastColumn="0" w:noHBand="0" w:noVBand="1"/>
       </w:tblPr>
       <w:tblGrid>
@@ -13999,16 +14004,16 @@
         <w:gridCol w:w="2160"/>
       </w:tblGrid>
       <w:tr>
+        <w:trPr>
+          <w:jc w:val="center"/>
+        </w:trPr>
         <w:tc>
           <w:tcPr>
             <w:tcW w:w="0" w:type="auto"/>
           </w:tcPr>
           <w:p>
             <w:r>
-              <w:t>Variable</w:t>
-            </w:r>
-            <w:r>
-              <w:t>s</w:t>
+              <w:t>Variables</w:t>
             </w:r>
           </w:p>
         </w:tc>
@@ -14018,12 +14023,15 @@
           </w:tcPr>
           <w:p>
             <w:r>
-              <w:t>Initial Value</w:t>
+              <w:t>Initial Values</w:t>
             </w:r>
           </w:p>
         </w:tc>
       </w:tr>
       <w:tr>
+        <w:trPr>
+          <w:jc w:val="center"/>
+        </w:trPr>
         <w:tc>
           <w:tcPr>
             <w:tcW w:w="0" w:type="auto"/>
@@ -14046,13 +14054,22 @@
         </w:tc>
       </w:tr>
       <w:tr>
+        <w:trPr>
+          <w:jc w:val="center"/>
+        </w:trPr>
         <w:tc>
           <w:tcPr>
             <w:tcW w:w="0" w:type="auto"/>
           </w:tcPr>
           <w:p>
             <w:r>
-              <w:t>Velocity (x, y, z)</w:t>
+              <w:t>Velocity</w:t>
+            </w:r>
+            <w:r>
+              <w:t xml:space="preserve"> Vector</w:t>
+            </w:r>
+            <w:r>
+              <w:t xml:space="preserve"> (x, y, z)</w:t>
             </w:r>
           </w:p>
         </w:tc>
@@ -14068,13 +14085,22 @@
         </w:tc>
       </w:tr>
       <w:tr>
+        <w:trPr>
+          <w:jc w:val="center"/>
+        </w:trPr>
         <w:tc>
           <w:tcPr>
             <w:tcW w:w="0" w:type="auto"/>
           </w:tcPr>
           <w:p>
             <w:r>
-              <w:t>Forces (x, y, z)</w:t>
+              <w:t xml:space="preserve">Forces </w:t>
+            </w:r>
+            <w:r>
+              <w:t xml:space="preserve">Vector </w:t>
+            </w:r>
+            <w:r>
+              <w:t>(x, y, z)</w:t>
             </w:r>
           </w:p>
         </w:tc>
@@ -14090,16 +14116,41 @@
         </w:tc>
       </w:tr>
       <w:tr>
+        <w:trPr>
+          <w:jc w:val="center"/>
+        </w:trPr>
         <w:tc>
           <w:tcPr>
             <w:tcW w:w="0" w:type="auto"/>
           </w:tcPr>
           <w:p>
             <w:r>
-              <w:t>Speed</w:t>
+              <w:t>Thrust Force (lbs)</w:t>
             </w:r>
+          </w:p>
+        </w:tc>
+        <w:tc>
+          <w:tcPr>
+            <w:tcW w:w="0" w:type="auto"/>
+          </w:tcPr>
+          <w:p>
             <w:r>
-              <w:t xml:space="preserve"> (knots)</w:t>
+              <w:t>500.0</w:t>
+            </w:r>
+          </w:p>
+        </w:tc>
+      </w:tr>
+      <w:tr>
+        <w:trPr>
+          <w:jc w:val="center"/>
+        </w:trPr>
+        <w:tc>
+          <w:tcPr>
+            <w:tcW w:w="0" w:type="auto"/>
+          </w:tcPr>
+          <w:p>
+            <w:r>
+              <w:t>Speed (knots)</w:t>
             </w:r>
           </w:p>
         </w:tc>
@@ -14115,27 +14166,20 @@
         </w:tc>
       </w:tr>
       <w:tr>
+        <w:trPr>
+          <w:jc w:val="center"/>
+        </w:trPr>
         <w:tc>
           <w:tcPr>
             <w:tcW w:w="0" w:type="auto"/>
           </w:tcPr>
           <w:p>
             <w:r>
-              <w:lastRenderedPageBreak/>
-              <w:t>Execution Time (s)</w:t>
-            </w:r>
-            <w:r>
-              <w:t xml:space="preserve"> / </w:t>
+              <w:t xml:space="preserve">Execution Time (s) / </w:t>
             </w:r>
             <w:r>
               <w:br/>
-              <w:t>Total Updates</w:t>
-            </w:r>
-            <w:r>
-              <w:t xml:space="preserve"> (frames)</w:t>
-            </w:r>
-            <w:r>
-              <w:t xml:space="preserve"> </w:t>
+              <w:t xml:space="preserve">Total Updates (frames) </w:t>
             </w:r>
           </w:p>
           <w:p>
@@ -14150,16 +14194,160 @@
           </w:tcPr>
           <w:p>
             <w:r>
-              <w:t>30</w:t>
-            </w:r>
-            <w:r>
-              <w:t xml:space="preserve"> / 900</w:t>
+              <w:t>30 / 900</w:t>
             </w:r>
           </w:p>
         </w:tc>
       </w:tr>
     </w:tbl>
-    <w:p/>
+    <w:p>
+      <w:pPr>
+        <w:ind w:firstLine="720"/>
+      </w:pPr>
+    </w:p>
+    <w:p>
+      <w:pPr>
+        <w:ind w:firstLine="720"/>
+      </w:pPr>
+      <w:r>
+        <w:t xml:space="preserve"> </w:t>
+      </w:r>
+      <w:r>
+        <w:t>For</w:t>
+      </w:r>
+      <w:r>
+        <w:t xml:space="preserve"> each set of tests, the two FDMs were</w:t>
+      </w:r>
+      <w:r>
+        <w:t xml:space="preserve"> </w:t>
+      </w:r>
+      <w:r>
+        <w:t xml:space="preserve">given </w:t>
+      </w:r>
+      <w:r>
+        <w:t xml:space="preserve">the same </w:t>
+      </w:r>
+      <w:r>
+        <w:t>f</w:t>
+      </w:r>
+      <w:r>
+        <w:t xml:space="preserve">light control </w:t>
+      </w:r>
+      <w:r>
+        <w:t>maneuvering</w:t>
+      </w:r>
+      <w:r>
+        <w:t xml:space="preserve"> instruction</w:t>
+      </w:r>
+      <w:r>
+        <w:t>s</w:t>
+      </w:r>
+      <w:r>
+        <w:t xml:space="preserve"> for the airplanes </w:t>
+      </w:r>
+      <w:r>
+        <w:t>to follow</w:t>
+      </w:r>
+      <w:r>
+        <w:t>.</w:t>
+      </w:r>
+      <w:r>
+        <w:t xml:space="preserve"> </w:t>
+      </w:r>
+      <w:r>
+        <w:t>The possible flight controls</w:t>
+      </w:r>
+      <w:r>
+        <w:t xml:space="preserve"> </w:t>
+      </w:r>
+      <w:r>
+        <w:t>includ</w:t>
+      </w:r>
+      <w:r>
+        <w:t>e</w:t>
+      </w:r>
+      <w:r>
+        <w:t xml:space="preserve"> evoking</w:t>
+      </w:r>
+      <w:r>
+        <w:t xml:space="preserve">: Roll, Pitch, Yaw, Flaps, and Thrust. </w:t>
+      </w:r>
+      <w:r>
+        <w:t>Each flight</w:t>
+      </w:r>
+      <w:r>
+        <w:t xml:space="preserve"> control was examined in each of</w:t>
+      </w:r>
+      <w:r>
+        <w:t xml:space="preserve"> five</w:t>
+      </w:r>
+      <w:r>
+        <w:t xml:space="preserve"> tests. Another test </w:t>
+      </w:r>
+      <w:r>
+        <w:t>simply does not evoke any flight controls</w:t>
+      </w:r>
+      <w:r>
+        <w:t xml:space="preserve">. </w:t>
+      </w:r>
+      <w:r>
+        <w:t xml:space="preserve">The flight controls are implemented into the test for a defined amount of simulation frames. </w:t>
+      </w:r>
+      <w:r>
+        <w:t xml:space="preserve">For example, </w:t>
+      </w:r>
+      <w:r>
+        <w:lastRenderedPageBreak/>
+        <w:t xml:space="preserve">from frame 1 through 5, thrust is increased, and so on. </w:t>
+      </w:r>
+      <w:r>
+        <w:t xml:space="preserve">The flight data at the end of </w:t>
+      </w:r>
+      <w:r>
+        <w:t xml:space="preserve">each </w:t>
+      </w:r>
+      <w:r>
+        <w:t>test execution</w:t>
+      </w:r>
+      <w:r>
+        <w:t xml:space="preserve"> was recorded for each FDM. </w:t>
+      </w:r>
+      <w:r>
+        <w:t xml:space="preserve">We only test one side of </w:t>
+      </w:r>
+      <w:r>
+        <w:t xml:space="preserve">each of the </w:t>
+      </w:r>
+      <w:r>
+        <w:t>flight control</w:t>
+      </w:r>
+      <w:r>
+        <w:t>s</w:t>
+      </w:r>
+      <w:r>
+        <w:t xml:space="preserve"> (i.e. roll right vs roll left)</w:t>
+      </w:r>
+      <w:r>
+        <w:t xml:space="preserve"> for simplicity sake.</w:t>
+      </w:r>
+    </w:p>
+    <w:p>
+      <w:pPr>
+        <w:ind w:firstLine="720"/>
+      </w:pPr>
+      <w:r>
+        <w:t xml:space="preserve">The benchmark C++/OOP FDM was compiled with Visual Studio 2019 Community Edition, and the Rust/ECS FDM was compiled with rustc version 1.47.0. The tests were performed on a Lenovo ThinkPad T440p machine, running Windows 10, with an intel i74800mq processor. </w:t>
+      </w:r>
+    </w:p>
+    <w:p>
+      <w:pPr>
+        <w:pStyle w:val="Heading3"/>
+        <w:jc w:val="left"/>
+      </w:pPr>
+      <w:r>
+        <w:t>3.5.1 Test One (No Flight Control)</w:t>
+      </w:r>
+    </w:p>
     <w:tbl>
       <w:tblPr>
         <w:tblStyle w:val="TableGrid"/>
@@ -14195,6 +14383,485 @@
       </w:tr>
     </w:tbl>
     <w:p/>
+    <w:p>
+      <w:pPr>
+        <w:pStyle w:val="Heading3"/>
+        <w:jc w:val="left"/>
+      </w:pPr>
+      <w:r>
+        <w:t>3.5.2 Test Two</w:t>
+      </w:r>
+      <w:r>
+        <w:t xml:space="preserve"> </w:t>
+      </w:r>
+      <w:r>
+        <w:t>(Thrust)</w:t>
+      </w:r>
+    </w:p>
+    <w:tbl>
+      <w:tblPr>
+        <w:tblStyle w:val="TableGrid"/>
+        <w:tblW w:w="0" w:type="auto"/>
+        <w:tblLook w:val="04A0" w:firstRow="1" w:lastRow="0" w:firstColumn="1" w:lastColumn="0" w:noHBand="0" w:noVBand="1"/>
+      </w:tblPr>
+      <w:tblGrid>
+        <w:gridCol w:w="4383"/>
+      </w:tblGrid>
+      <w:tr>
+        <w:tc>
+          <w:tcPr>
+            <w:tcW w:w="0" w:type="auto"/>
+          </w:tcPr>
+          <w:p>
+            <w:r>
+              <w:t>Frame by Frame Flight Control Instructions</w:t>
+            </w:r>
+          </w:p>
+        </w:tc>
+      </w:tr>
+      <w:tr>
+        <w:tc>
+          <w:tcPr>
+            <w:tcW w:w="0" w:type="auto"/>
+          </w:tcPr>
+          <w:p>
+            <w:r>
+              <w:t xml:space="preserve">1 – 5: </w:t>
+            </w:r>
+            <w:r>
+              <w:t>Decrease Thrust</w:t>
+            </w:r>
+          </w:p>
+          <w:p>
+            <w:r>
+              <w:t xml:space="preserve">6 – 900: </w:t>
+            </w:r>
+            <w:r>
+              <w:t>N</w:t>
+            </w:r>
+            <w:r>
+              <w:t>one</w:t>
+            </w:r>
+          </w:p>
+        </w:tc>
+      </w:tr>
+    </w:tbl>
+    <w:p/>
+    <w:p>
+      <w:pPr>
+        <w:pStyle w:val="Heading3"/>
+        <w:jc w:val="left"/>
+      </w:pPr>
+      <w:r>
+        <w:t xml:space="preserve">3.5.3 Test </w:t>
+      </w:r>
+      <w:r>
+        <w:t>Three</w:t>
+      </w:r>
+      <w:r>
+        <w:t xml:space="preserve"> (Roll)</w:t>
+      </w:r>
+    </w:p>
+    <w:tbl>
+      <w:tblPr>
+        <w:tblStyle w:val="TableGrid"/>
+        <w:tblW w:w="0" w:type="auto"/>
+        <w:tblLook w:val="04A0" w:firstRow="1" w:lastRow="0" w:firstColumn="1" w:lastColumn="0" w:noHBand="0" w:noVBand="1"/>
+      </w:tblPr>
+      <w:tblGrid>
+        <w:gridCol w:w="5053"/>
+      </w:tblGrid>
+      <w:tr>
+        <w:tc>
+          <w:tcPr>
+            <w:tcW w:w="0" w:type="auto"/>
+          </w:tcPr>
+          <w:p>
+            <w:r>
+              <w:t>Frame by Frame Flight Control Instructions</w:t>
+            </w:r>
+          </w:p>
+        </w:tc>
+      </w:tr>
+      <w:tr>
+        <w:tc>
+          <w:tcPr>
+            <w:tcW w:w="0" w:type="auto"/>
+          </w:tcPr>
+          <w:p>
+            <w:r>
+              <w:t>1 – 5: Increase Thrust</w:t>
+            </w:r>
+          </w:p>
+          <w:p>
+            <w:r>
+              <w:t>6 – 900:</w:t>
+            </w:r>
+            <w:r>
+              <w:t xml:space="preserve"> If the frame # is divisible by 15</w:t>
+            </w:r>
+            <w:r>
+              <w:t>, Roll Right</w:t>
+            </w:r>
+          </w:p>
+        </w:tc>
+      </w:tr>
+    </w:tbl>
+    <w:p/>
+    <w:p>
+      <w:pPr>
+        <w:pStyle w:val="Heading3"/>
+        <w:jc w:val="left"/>
+      </w:pPr>
+      <w:r>
+        <w:lastRenderedPageBreak/>
+        <w:t xml:space="preserve">3.5.2 Test </w:t>
+      </w:r>
+      <w:r>
+        <w:t>Four</w:t>
+      </w:r>
+      <w:r>
+        <w:t xml:space="preserve"> (Pitch)</w:t>
+      </w:r>
+    </w:p>
+    <w:tbl>
+      <w:tblPr>
+        <w:tblStyle w:val="TableGrid"/>
+        <w:tblW w:w="0" w:type="auto"/>
+        <w:tblLook w:val="04A0" w:firstRow="1" w:lastRow="0" w:firstColumn="1" w:lastColumn="0" w:noHBand="0" w:noVBand="1"/>
+      </w:tblPr>
+      <w:tblGrid>
+        <w:gridCol w:w="4383"/>
+      </w:tblGrid>
+      <w:tr>
+        <w:tc>
+          <w:tcPr>
+            <w:tcW w:w="0" w:type="auto"/>
+          </w:tcPr>
+          <w:p>
+            <w:r>
+              <w:t>Frame by Frame Flight Control Instructions</w:t>
+            </w:r>
+          </w:p>
+        </w:tc>
+      </w:tr>
+      <w:tr>
+        <w:tc>
+          <w:tcPr>
+            <w:tcW w:w="0" w:type="auto"/>
+          </w:tcPr>
+          <w:p>
+            <w:r>
+              <w:t>1 – 5: Increase Thrust</w:t>
+            </w:r>
+          </w:p>
+          <w:p>
+            <w:r>
+              <w:t xml:space="preserve">6 – 900: </w:t>
+            </w:r>
+            <w:r>
+              <w:t xml:space="preserve">If the frame # is even, </w:t>
+            </w:r>
+            <w:r>
+              <w:t>Pitch Up</w:t>
+            </w:r>
+          </w:p>
+        </w:tc>
+      </w:tr>
+    </w:tbl>
+    <w:p/>
+    <w:p>
+      <w:pPr>
+        <w:pStyle w:val="Heading3"/>
+        <w:jc w:val="left"/>
+      </w:pPr>
+      <w:r>
+        <w:t>3.5.4 Test Five</w:t>
+      </w:r>
+      <w:r>
+        <w:t xml:space="preserve"> (Yaw)</w:t>
+      </w:r>
+    </w:p>
+    <w:tbl>
+      <w:tblPr>
+        <w:tblStyle w:val="TableGrid"/>
+        <w:tblW w:w="0" w:type="auto"/>
+        <w:tblLook w:val="04A0" w:firstRow="1" w:lastRow="0" w:firstColumn="1" w:lastColumn="0" w:noHBand="0" w:noVBand="1"/>
+      </w:tblPr>
+      <w:tblGrid>
+        <w:gridCol w:w="5089"/>
+      </w:tblGrid>
+      <w:tr>
+        <w:tc>
+          <w:tcPr>
+            <w:tcW w:w="0" w:type="auto"/>
+          </w:tcPr>
+          <w:p>
+            <w:r>
+              <w:t>Frame by Frame Flight Control Instructions</w:t>
+            </w:r>
+          </w:p>
+        </w:tc>
+      </w:tr>
+      <w:tr>
+        <w:tc>
+          <w:tcPr>
+            <w:tcW w:w="0" w:type="auto"/>
+          </w:tcPr>
+          <w:p>
+            <w:r>
+              <w:t>1 – 5: Increase Thrust</w:t>
+            </w:r>
+          </w:p>
+          <w:p>
+            <w:r>
+              <w:t>6 – 900:</w:t>
+            </w:r>
+            <w:r>
+              <w:t xml:space="preserve"> </w:t>
+            </w:r>
+            <w:r>
+              <w:t>If the frame # is divisible by 15,</w:t>
+            </w:r>
+            <w:r>
+              <w:t xml:space="preserve"> </w:t>
+            </w:r>
+            <w:r>
+              <w:t>Yaw Right</w:t>
+            </w:r>
+          </w:p>
+        </w:tc>
+      </w:tr>
+    </w:tbl>
+    <w:p>
+      <w:pPr>
+        <w:ind w:firstLine="720"/>
+      </w:pPr>
+    </w:p>
+    <w:p>
+      <w:pPr>
+        <w:pStyle w:val="Heading3"/>
+        <w:jc w:val="left"/>
+      </w:pPr>
+      <w:r>
+        <w:t xml:space="preserve">3.5.4 </w:t>
+      </w:r>
+      <w:r>
+        <w:t>Test Six</w:t>
+      </w:r>
+      <w:r>
+        <w:t xml:space="preserve"> (Flaps)</w:t>
+      </w:r>
+    </w:p>
+    <w:tbl>
+      <w:tblPr>
+        <w:tblStyle w:val="TableGrid"/>
+        <w:tblW w:w="0" w:type="auto"/>
+        <w:tblLook w:val="04A0" w:firstRow="1" w:lastRow="0" w:firstColumn="1" w:lastColumn="0" w:noHBand="0" w:noVBand="1"/>
+      </w:tblPr>
+      <w:tblGrid>
+        <w:gridCol w:w="4383"/>
+      </w:tblGrid>
+      <w:tr>
+        <w:tc>
+          <w:tcPr>
+            <w:tcW w:w="0" w:type="auto"/>
+          </w:tcPr>
+          <w:p>
+            <w:r>
+              <w:t>Frame by Frame Flight Control Instructions</w:t>
+            </w:r>
+          </w:p>
+        </w:tc>
+      </w:tr>
+      <w:tr>
+        <w:tc>
+          <w:tcPr>
+            <w:tcW w:w="0" w:type="auto"/>
+          </w:tcPr>
+          <w:p>
+            <w:r>
+              <w:t>1 – 900: Flaps Down</w:t>
+            </w:r>
+          </w:p>
+        </w:tc>
+      </w:tr>
+    </w:tbl>
+    <w:p>
+      <w:bookmarkStart w:id="133" w:name="_Toc56095833"/>
+    </w:p>
+    <w:p>
+      <w:pPr>
+        <w:pStyle w:val="Heading1"/>
+      </w:pPr>
+      <w:r>
+        <w:t>IV.  Analysis and Results</w:t>
+      </w:r>
+      <w:bookmarkEnd w:id="133"/>
+    </w:p>
+    <w:p>
+      <w:pPr>
+        <w:ind w:firstLine="720"/>
+      </w:pPr>
+      <w:r>
+        <w:t xml:space="preserve">This section explains the results obtained by the tests performed in Chapter III. </w:t>
+      </w:r>
+      <w:r>
+        <w:t>We first discuss the</w:t>
+      </w:r>
+      <w:r>
+        <w:t xml:space="preserve"> final</w:t>
+      </w:r>
+      <w:r>
+        <w:t xml:space="preserve"> application built together to make an airplane fly, and then we discuss the tests </w:t>
+      </w:r>
+      <w:r>
+        <w:t>performed</w:t>
+      </w:r>
+      <w:r>
+        <w:t xml:space="preserve"> to determine equivalency of our </w:t>
+      </w:r>
+      <w:r>
+        <w:t xml:space="preserve">Rust/ECS </w:t>
+      </w:r>
+      <w:r>
+        <w:t xml:space="preserve">FDM to the benchmark </w:t>
+      </w:r>
+      <w:r>
+        <w:t xml:space="preserve">C++/OOP </w:t>
+      </w:r>
+      <w:r>
+        <w:t xml:space="preserve">FDM. </w:t>
+      </w:r>
+    </w:p>
+    <w:p>
+      <w:pPr>
+        <w:pStyle w:val="Heading2"/>
+      </w:pPr>
+      <w:r>
+        <w:t xml:space="preserve">4.1 </w:t>
+      </w:r>
+      <w:r>
+        <w:t>Simulation Application</w:t>
+      </w:r>
+    </w:p>
+    <w:p>
+      <w:r>
+        <w:tab/>
+        <w:t>The FDM built and discussed in Chapter III ultimately is able to fully function as a flight simulation application when paired with FlightGear</w:t>
+      </w:r>
+      <w:r>
+        <w:t>’s graphics</w:t>
+      </w:r>
+      <w:r>
+        <w:t xml:space="preserve">. </w:t>
+      </w:r>
+      <w:r>
+        <w:t xml:space="preserve">By replicating </w:t>
+      </w:r>
+      <w:r>
+        <w:lastRenderedPageBreak/>
+        <w:t>Bourg’s FDM exactly as described in C++, we were a</w:t>
+      </w:r>
+      <w:r>
+        <w:t>ble to mimic the</w:t>
+      </w:r>
+      <w:r>
+        <w:t xml:space="preserve"> realistic flight dynamic</w:t>
+      </w:r>
+      <w:r>
+        <w:t>s data to be sent to FlightGear via a packet to visualize</w:t>
+      </w:r>
+      <w:r>
+        <w:t xml:space="preserve"> on the screen</w:t>
+      </w:r>
+      <w:bookmarkStart w:id="134" w:name="_GoBack"/>
+      <w:bookmarkEnd w:id="134"/>
+      <w:r>
+        <w:t xml:space="preserve">. </w:t>
+      </w:r>
+    </w:p>
+    <w:p>
+      <w:r>
+        <w:t>(not sure what else to talk about, how do I show results that it flies a plane in flightgear other than actually showing it flies in flightgear)</w:t>
+      </w:r>
+    </w:p>
+    <w:p>
+      <w:pPr>
+        <w:pStyle w:val="Heading2"/>
+      </w:pPr>
+      <w:bookmarkStart w:id="135" w:name="_Toc56095835"/>
+      <w:bookmarkEnd w:id="135"/>
+      <w:r>
+        <w:t xml:space="preserve">4.2 </w:t>
+      </w:r>
+      <w:r>
+        <w:t>FDM Equivalency Verification</w:t>
+      </w:r>
+    </w:p>
+    <w:p>
+      <w:pPr>
+        <w:ind w:firstLine="720"/>
+      </w:pPr>
+      <w:r>
+        <w:t>The s</w:t>
+      </w:r>
+      <w:r>
+        <w:t xml:space="preserve">eries of tests investigating </w:t>
+      </w:r>
+      <w:r>
+        <w:t xml:space="preserve">our Rust/ECS FDM </w:t>
+      </w:r>
+      <w:r>
+        <w:t xml:space="preserve">versus </w:t>
+      </w:r>
+      <w:r>
+        <w:t>the C++/OOP FDM benchmark under some specific scenarios successfully proved equivalency given that the f</w:t>
+      </w:r>
+      <w:r>
+        <w:t xml:space="preserve">light data closely matched in every test. </w:t>
+      </w:r>
+    </w:p>
+    <w:p>
+      <w:r>
+        <w:t>(we have a problem here because yaw is messed up in the tests</w:t>
+      </w:r>
+      <w:r>
+        <w:t>, and in turn messes up the y position</w:t>
+      </w:r>
+      <w:r>
+        <w:t>, need to fix this in the code</w:t>
+      </w:r>
+      <w:r>
+        <w:t>)</w:t>
+      </w:r>
+    </w:p>
+    <w:p>
+      <w:r>
+        <w:t>(actual results are not accurate right now, I need to re run them</w:t>
+      </w:r>
+      <w:r>
+        <w:t>, as well as fix the bug</w:t>
+      </w:r>
+      <w:r>
+        <w:t>)</w:t>
+      </w:r>
+    </w:p>
+    <w:p>
+      <w:pPr>
+        <w:pStyle w:val="Heading3"/>
+        <w:jc w:val="left"/>
+      </w:pPr>
+      <w:r>
+        <w:t>4.2</w:t>
+      </w:r>
+      <w:r>
+        <w:t xml:space="preserve">.1 Test One </w:t>
+      </w:r>
+      <w:r>
+        <w:t>(No Flight Control)</w:t>
+      </w:r>
+    </w:p>
     <w:tbl>
       <w:tblPr>
         <w:tblStyle w:val="TableGrid"/>
@@ -14236,16 +14903,7 @@
           </w:tcPr>
           <w:p>
             <w:r>
-              <w:t>C++/OOP</w:t>
-            </w:r>
-            <w:r>
-              <w:t xml:space="preserve"> </w:t>
-            </w:r>
-            <w:r>
-              <w:t xml:space="preserve">Benchmark </w:t>
-            </w:r>
-            <w:r>
-              <w:t xml:space="preserve">Output </w:t>
+              <w:t xml:space="preserve">C++/OOP Benchmark Output </w:t>
             </w:r>
           </w:p>
         </w:tc>
@@ -14261,8 +14919,6 @@
             </w:r>
             <w:r>
               <w:br/>
-            </w:r>
-            <w:r>
               <w:t>(x, y , z)</w:t>
             </w:r>
           </w:p>
@@ -14325,8 +14981,6 @@
             </w:r>
             <w:r>
               <w:br/>
-            </w:r>
-            <w:r>
               <w:t>(roll, pitch, yaw)</w:t>
             </w:r>
           </w:p>
@@ -14337,18 +14991,12 @@
           </w:tcPr>
           <w:p>
             <w:r>
-              <w:t>0.002817044095946979</w:t>
-            </w:r>
-            <w:r>
-              <w:t>,</w:t>
+              <w:t>0.002817044095946979,</w:t>
             </w:r>
           </w:p>
           <w:p>
             <w:r>
-              <w:t>-16.14774176260282</w:t>
-            </w:r>
-            <w:r>
-              <w:t>,</w:t>
+              <w:t>-16.14774176260282,</w:t>
             </w:r>
           </w:p>
           <w:p>
@@ -14427,212 +15075,16 @@
         <w:jc w:val="left"/>
       </w:pPr>
       <w:r>
-        <w:t>3.5.2</w:t>
+        <w:lastRenderedPageBreak/>
+        <w:t>4.2.2</w:t>
       </w:r>
       <w:r>
         <w:t xml:space="preserve"> Test Two</w:t>
       </w:r>
-    </w:p>
-    <w:tbl>
-      <w:tblPr>
-        <w:tblStyle w:val="TableGrid"/>
-        <w:tblW w:w="0" w:type="auto"/>
-        <w:tblLook w:val="04A0" w:firstRow="1" w:lastRow="0" w:firstColumn="1" w:lastColumn="0" w:noHBand="0" w:noVBand="1"/>
-      </w:tblPr>
-      <w:tblGrid>
-        <w:gridCol w:w="2456"/>
-        <w:gridCol w:w="2279"/>
-      </w:tblGrid>
-      <w:tr>
-        <w:tc>
-          <w:tcPr>
-            <w:tcW w:w="0" w:type="auto"/>
-          </w:tcPr>
-          <w:p>
-            <w:r>
-              <w:t>Variables</w:t>
-            </w:r>
-          </w:p>
-        </w:tc>
-        <w:tc>
-          <w:tcPr>
-            <w:tcW w:w="2279" w:type="dxa"/>
-          </w:tcPr>
-          <w:p>
-            <w:r>
-              <w:t>Initial Value</w:t>
-            </w:r>
-          </w:p>
-        </w:tc>
-      </w:tr>
-      <w:tr>
-        <w:tc>
-          <w:tcPr>
-            <w:tcW w:w="0" w:type="auto"/>
-          </w:tcPr>
-          <w:p>
-            <w:r>
-              <w:t>Position (x, y, z)</w:t>
-            </w:r>
-          </w:p>
-        </w:tc>
-        <w:tc>
-          <w:tcPr>
-            <w:tcW w:w="2279" w:type="dxa"/>
-          </w:tcPr>
-          <w:p>
-            <w:r>
-              <w:t>-5000.0, 0.0, 2000.0</w:t>
-            </w:r>
-          </w:p>
-        </w:tc>
-      </w:tr>
-      <w:tr>
-        <w:tc>
-          <w:tcPr>
-            <w:tcW w:w="0" w:type="auto"/>
-          </w:tcPr>
-          <w:p>
-            <w:r>
-              <w:t>Velocity (x, y, z)</w:t>
-            </w:r>
-          </w:p>
-        </w:tc>
-        <w:tc>
-          <w:tcPr>
-            <w:tcW w:w="2279" w:type="dxa"/>
-          </w:tcPr>
-          <w:p>
-            <w:r>
-              <w:t>60.0, 0.0, 0.0</w:t>
-            </w:r>
-          </w:p>
-        </w:tc>
-      </w:tr>
-      <w:tr>
-        <w:tc>
-          <w:tcPr>
-            <w:tcW w:w="0" w:type="auto"/>
-          </w:tcPr>
-          <w:p>
-            <w:r>
-              <w:t>Forces (x, y, z)</w:t>
-            </w:r>
-          </w:p>
-        </w:tc>
-        <w:tc>
-          <w:tcPr>
-            <w:tcW w:w="2279" w:type="dxa"/>
-          </w:tcPr>
-          <w:p>
-            <w:r>
-              <w:t>500.0, 0.0, 0.0</w:t>
-            </w:r>
-          </w:p>
-        </w:tc>
-      </w:tr>
-      <w:tr>
-        <w:tc>
-          <w:tcPr>
-            <w:tcW w:w="0" w:type="auto"/>
-          </w:tcPr>
-          <w:p>
-            <w:r>
-              <w:lastRenderedPageBreak/>
-              <w:t>Speed (knots)</w:t>
-            </w:r>
-          </w:p>
-        </w:tc>
-        <w:tc>
-          <w:tcPr>
-            <w:tcW w:w="2279" w:type="dxa"/>
-          </w:tcPr>
-          <w:p>
-            <w:r>
-              <w:t>60.0</w:t>
-            </w:r>
-          </w:p>
-        </w:tc>
-      </w:tr>
-      <w:tr>
-        <w:tc>
-          <w:tcPr>
-            <w:tcW w:w="0" w:type="auto"/>
-          </w:tcPr>
-          <w:p>
-            <w:r>
-              <w:t xml:space="preserve">Execution Time (s) / </w:t>
-            </w:r>
-            <w:r>
-              <w:br/>
-              <w:t xml:space="preserve">Total Updates (frames) </w:t>
-            </w:r>
-          </w:p>
-          <w:p>
-            <w:r>
-              <w:t>@ 30 FPS</w:t>
-            </w:r>
-          </w:p>
-        </w:tc>
-        <w:tc>
-          <w:tcPr>
-            <w:tcW w:w="2279" w:type="dxa"/>
-          </w:tcPr>
-          <w:p>
-            <w:r>
-              <w:t>30 / 900</w:t>
-            </w:r>
-          </w:p>
-        </w:tc>
-      </w:tr>
-    </w:tbl>
-    <w:p/>
-    <w:tbl>
-      <w:tblPr>
-        <w:tblStyle w:val="TableGrid"/>
-        <w:tblW w:w="0" w:type="auto"/>
-        <w:tblLook w:val="04A0" w:firstRow="1" w:lastRow="0" w:firstColumn="1" w:lastColumn="0" w:noHBand="0" w:noVBand="1"/>
-      </w:tblPr>
-      <w:tblGrid>
-        <w:gridCol w:w="4383"/>
-      </w:tblGrid>
-      <w:tr>
-        <w:tc>
-          <w:tcPr>
-            <w:tcW w:w="0" w:type="auto"/>
-          </w:tcPr>
-          <w:p>
-            <w:r>
-              <w:t>Frame by Frame Flight Control Instructions</w:t>
-            </w:r>
-          </w:p>
-        </w:tc>
-      </w:tr>
-      <w:tr>
-        <w:tc>
-          <w:tcPr>
-            <w:tcW w:w="0" w:type="auto"/>
-          </w:tcPr>
-          <w:p>
-            <w:r>
-              <w:t>1 – 5: Increase Thrust</w:t>
-            </w:r>
-          </w:p>
-          <w:p>
-            <w:r>
-              <w:t>6 –</w:t>
-            </w:r>
-            <w:r>
-              <w:t xml:space="preserve"> 900: Every other frame, </w:t>
-            </w:r>
-            <w:r>
-              <w:t>Pitch Up</w:t>
-            </w:r>
-          </w:p>
-        </w:tc>
-      </w:tr>
-    </w:tbl>
-    <w:p/>
+      <w:r>
+        <w:t xml:space="preserve"> (Thrust)</w:t>
+      </w:r>
+    </w:p>
     <w:tbl>
       <w:tblPr>
         <w:tblStyle w:val="TableGrid"/>
@@ -14674,13 +15126,7 @@
           </w:tcPr>
           <w:p>
             <w:r>
-              <w:t xml:space="preserve">C++/OOP </w:t>
-            </w:r>
-            <w:r>
-              <w:t xml:space="preserve">Benchmark </w:t>
-            </w:r>
-            <w:r>
-              <w:t xml:space="preserve">Output </w:t>
+              <w:t xml:space="preserve">C++/OOP Benchmark Output </w:t>
             </w:r>
           </w:p>
         </w:tc>
@@ -14839,212 +15285,15 @@
         <w:jc w:val="left"/>
       </w:pPr>
       <w:r>
-        <w:t xml:space="preserve">3.5.3 Test </w:t>
-      </w:r>
-      <w:r>
-        <w:t>Three</w:t>
-      </w:r>
-    </w:p>
-    <w:tbl>
-      <w:tblPr>
-        <w:tblStyle w:val="TableGrid"/>
-        <w:tblW w:w="0" w:type="auto"/>
-        <w:tblLook w:val="04A0" w:firstRow="1" w:lastRow="0" w:firstColumn="1" w:lastColumn="0" w:noHBand="0" w:noVBand="1"/>
-      </w:tblPr>
-      <w:tblGrid>
-        <w:gridCol w:w="2456"/>
-        <w:gridCol w:w="2160"/>
-      </w:tblGrid>
-      <w:tr>
-        <w:tc>
-          <w:tcPr>
-            <w:tcW w:w="0" w:type="auto"/>
-          </w:tcPr>
-          <w:p>
-            <w:r>
-              <w:t>Variables</w:t>
-            </w:r>
-          </w:p>
-        </w:tc>
-        <w:tc>
-          <w:tcPr>
-            <w:tcW w:w="0" w:type="auto"/>
-          </w:tcPr>
-          <w:p>
-            <w:r>
-              <w:t>Initial Value</w:t>
-            </w:r>
-          </w:p>
-        </w:tc>
-      </w:tr>
-      <w:tr>
-        <w:tc>
-          <w:tcPr>
-            <w:tcW w:w="0" w:type="auto"/>
-          </w:tcPr>
-          <w:p>
-            <w:r>
-              <w:lastRenderedPageBreak/>
-              <w:t>Position (x, y, z)</w:t>
-            </w:r>
-          </w:p>
-        </w:tc>
-        <w:tc>
-          <w:tcPr>
-            <w:tcW w:w="0" w:type="auto"/>
-          </w:tcPr>
-          <w:p>
-            <w:r>
-              <w:t xml:space="preserve">-5000.0, 0.0, </w:t>
-            </w:r>
-            <w:r>
-              <w:t>2</w:t>
-            </w:r>
-            <w:r>
-              <w:t>000.0</w:t>
-            </w:r>
-          </w:p>
-        </w:tc>
-      </w:tr>
-      <w:tr>
-        <w:tc>
-          <w:tcPr>
-            <w:tcW w:w="0" w:type="auto"/>
-          </w:tcPr>
-          <w:p>
-            <w:r>
-              <w:t>Velocity (x, y, z)</w:t>
-            </w:r>
-          </w:p>
-        </w:tc>
-        <w:tc>
-          <w:tcPr>
-            <w:tcW w:w="0" w:type="auto"/>
-          </w:tcPr>
-          <w:p>
-            <w:r>
-              <w:t>60.0, 0.0, 0.0</w:t>
-            </w:r>
-          </w:p>
-        </w:tc>
-      </w:tr>
-      <w:tr>
-        <w:tc>
-          <w:tcPr>
-            <w:tcW w:w="0" w:type="auto"/>
-          </w:tcPr>
-          <w:p>
-            <w:r>
-              <w:t>Forces (x, y, z)</w:t>
-            </w:r>
-          </w:p>
-        </w:tc>
-        <w:tc>
-          <w:tcPr>
-            <w:tcW w:w="0" w:type="auto"/>
-          </w:tcPr>
-          <w:p>
-            <w:r>
-              <w:t>500.0, 0.0, 0.0</w:t>
-            </w:r>
-          </w:p>
-        </w:tc>
-      </w:tr>
-      <w:tr>
-        <w:tc>
-          <w:tcPr>
-            <w:tcW w:w="0" w:type="auto"/>
-          </w:tcPr>
-          <w:p>
-            <w:r>
-              <w:t>Speed (knots)</w:t>
-            </w:r>
-          </w:p>
-        </w:tc>
-        <w:tc>
-          <w:tcPr>
-            <w:tcW w:w="0" w:type="auto"/>
-          </w:tcPr>
-          <w:p>
-            <w:r>
-              <w:t>60.0</w:t>
-            </w:r>
-          </w:p>
-        </w:tc>
-      </w:tr>
-      <w:tr>
-        <w:tc>
-          <w:tcPr>
-            <w:tcW w:w="0" w:type="auto"/>
-          </w:tcPr>
-          <w:p>
-            <w:r>
-              <w:t xml:space="preserve">Execution Time (s) / </w:t>
-            </w:r>
-            <w:r>
-              <w:br/>
-              <w:t xml:space="preserve">Total Updates (frames) </w:t>
-            </w:r>
-          </w:p>
-          <w:p>
-            <w:r>
-              <w:t>@ 30 FPS</w:t>
-            </w:r>
-          </w:p>
-        </w:tc>
-        <w:tc>
-          <w:tcPr>
-            <w:tcW w:w="0" w:type="auto"/>
-          </w:tcPr>
-          <w:p>
-            <w:r>
-              <w:t>30 / 900</w:t>
-            </w:r>
-          </w:p>
-        </w:tc>
-      </w:tr>
-    </w:tbl>
-    <w:p/>
-    <w:tbl>
-      <w:tblPr>
-        <w:tblStyle w:val="TableGrid"/>
-        <w:tblW w:w="0" w:type="auto"/>
-        <w:tblLook w:val="04A0" w:firstRow="1" w:lastRow="0" w:firstColumn="1" w:lastColumn="0" w:noHBand="0" w:noVBand="1"/>
-      </w:tblPr>
-      <w:tblGrid>
-        <w:gridCol w:w="4383"/>
-      </w:tblGrid>
-      <w:tr>
-        <w:tc>
-          <w:tcPr>
-            <w:tcW w:w="0" w:type="auto"/>
-          </w:tcPr>
-          <w:p>
-            <w:r>
-              <w:t>Frame by Frame Flight Control Instructions</w:t>
-            </w:r>
-          </w:p>
-        </w:tc>
-      </w:tr>
-      <w:tr>
-        <w:tc>
-          <w:tcPr>
-            <w:tcW w:w="0" w:type="auto"/>
-          </w:tcPr>
-          <w:p>
-            <w:r>
-              <w:t>1 – 5: Increase Thrust</w:t>
-            </w:r>
-          </w:p>
-          <w:p>
-            <w:r>
-              <w:t>6 – 900: Every 15 frames, Roll Right</w:t>
-            </w:r>
-          </w:p>
-        </w:tc>
-      </w:tr>
-    </w:tbl>
-    <w:p/>
+        <w:t>4.2.3</w:t>
+      </w:r>
+      <w:r>
+        <w:t xml:space="preserve"> Test Three</w:t>
+      </w:r>
+      <w:r>
+        <w:t xml:space="preserve"> (Roll)</w:t>
+      </w:r>
+    </w:p>
     <w:tbl>
       <w:tblPr>
         <w:tblStyle w:val="TableGrid"/>
@@ -15086,13 +15335,7 @@
           </w:tcPr>
           <w:p>
             <w:r>
-              <w:t xml:space="preserve">C++/OOP </w:t>
-            </w:r>
-            <w:r>
-              <w:t xml:space="preserve">Benchmark </w:t>
-            </w:r>
-            <w:r>
-              <w:t xml:space="preserve">Output </w:t>
+              <w:t xml:space="preserve">C++/OOP Benchmark Output </w:t>
             </w:r>
           </w:p>
         </w:tc>
@@ -15243,6 +15486,7 @@
         </w:tc>
       </w:tr>
     </w:tbl>
+    <w:p/>
     <w:p>
       <w:pPr>
         <w:pStyle w:val="Heading3"/>
@@ -15250,214 +15494,9 @@
       </w:pPr>
       <w:r>
         <w:lastRenderedPageBreak/>
-        <w:t>3.5.4 Test Four</w:t>
-      </w:r>
-      <w:r>
-        <w:t xml:space="preserve"> (something weird </w:t>
-      </w:r>
-      <w:r>
-        <w:t xml:space="preserve">happening </w:t>
-      </w:r>
-      <w:r>
-        <w:t>with yaw)</w:t>
-      </w:r>
-    </w:p>
-    <w:tbl>
-      <w:tblPr>
-        <w:tblStyle w:val="TableGrid"/>
-        <w:tblW w:w="0" w:type="auto"/>
-        <w:tblLook w:val="04A0" w:firstRow="1" w:lastRow="0" w:firstColumn="1" w:lastColumn="0" w:noHBand="0" w:noVBand="1"/>
-      </w:tblPr>
-      <w:tblGrid>
-        <w:gridCol w:w="2456"/>
-        <w:gridCol w:w="2160"/>
-      </w:tblGrid>
-      <w:tr>
-        <w:tc>
-          <w:tcPr>
-            <w:tcW w:w="0" w:type="auto"/>
-          </w:tcPr>
-          <w:p>
-            <w:r>
-              <w:t>Variables</w:t>
-            </w:r>
-          </w:p>
-        </w:tc>
-        <w:tc>
-          <w:tcPr>
-            <w:tcW w:w="0" w:type="auto"/>
-          </w:tcPr>
-          <w:p>
-            <w:r>
-              <w:t>Initial Value</w:t>
-            </w:r>
-          </w:p>
-        </w:tc>
-      </w:tr>
-      <w:tr>
-        <w:tc>
-          <w:tcPr>
-            <w:tcW w:w="0" w:type="auto"/>
-          </w:tcPr>
-          <w:p>
-            <w:r>
-              <w:t>Position (x, y, z)</w:t>
-            </w:r>
-          </w:p>
-        </w:tc>
-        <w:tc>
-          <w:tcPr>
-            <w:tcW w:w="0" w:type="auto"/>
-          </w:tcPr>
-          <w:p>
-            <w:r>
-              <w:t>-5000.0, 0.0, 2000.0</w:t>
-            </w:r>
-          </w:p>
-        </w:tc>
-      </w:tr>
-      <w:tr>
-        <w:tc>
-          <w:tcPr>
-            <w:tcW w:w="0" w:type="auto"/>
-          </w:tcPr>
-          <w:p>
-            <w:r>
-              <w:t>Velocity (x, y, z)</w:t>
-            </w:r>
-          </w:p>
-        </w:tc>
-        <w:tc>
-          <w:tcPr>
-            <w:tcW w:w="0" w:type="auto"/>
-          </w:tcPr>
-          <w:p>
-            <w:r>
-              <w:t>60.0, 0.0, 0.0</w:t>
-            </w:r>
-          </w:p>
-        </w:tc>
-      </w:tr>
-      <w:tr>
-        <w:tc>
-          <w:tcPr>
-            <w:tcW w:w="0" w:type="auto"/>
-          </w:tcPr>
-          <w:p>
-            <w:r>
-              <w:t>Forces (x, y, z)</w:t>
-            </w:r>
-          </w:p>
-        </w:tc>
-        <w:tc>
-          <w:tcPr>
-            <w:tcW w:w="0" w:type="auto"/>
-          </w:tcPr>
-          <w:p>
-            <w:r>
-              <w:t>500.0, 0.0, 0.0</w:t>
-            </w:r>
-          </w:p>
-        </w:tc>
-      </w:tr>
-      <w:tr>
-        <w:tc>
-          <w:tcPr>
-            <w:tcW w:w="0" w:type="auto"/>
-          </w:tcPr>
-          <w:p>
-            <w:r>
-              <w:t>Speed (knots)</w:t>
-            </w:r>
-          </w:p>
-        </w:tc>
-        <w:tc>
-          <w:tcPr>
-            <w:tcW w:w="0" w:type="auto"/>
-          </w:tcPr>
-          <w:p>
-            <w:r>
-              <w:t>60.0</w:t>
-            </w:r>
-          </w:p>
-        </w:tc>
-      </w:tr>
-      <w:tr>
-        <w:tc>
-          <w:tcPr>
-            <w:tcW w:w="0" w:type="auto"/>
-          </w:tcPr>
-          <w:p>
-            <w:r>
-              <w:t xml:space="preserve">Execution Time (s) / </w:t>
-            </w:r>
-            <w:r>
-              <w:br/>
-              <w:t xml:space="preserve">Total Updates (frames) </w:t>
-            </w:r>
-          </w:p>
-          <w:p>
-            <w:r>
-              <w:t>@ 30 FPS</w:t>
-            </w:r>
-          </w:p>
-        </w:tc>
-        <w:tc>
-          <w:tcPr>
-            <w:tcW w:w="0" w:type="auto"/>
-          </w:tcPr>
-          <w:p>
-            <w:r>
-              <w:t>30 / 900</w:t>
-            </w:r>
-          </w:p>
-        </w:tc>
-      </w:tr>
-    </w:tbl>
-    <w:p/>
-    <w:tbl>
-      <w:tblPr>
-        <w:tblStyle w:val="TableGrid"/>
-        <w:tblW w:w="0" w:type="auto"/>
-        <w:tblLook w:val="04A0" w:firstRow="1" w:lastRow="0" w:firstColumn="1" w:lastColumn="0" w:noHBand="0" w:noVBand="1"/>
-      </w:tblPr>
-      <w:tblGrid>
-        <w:gridCol w:w="4383"/>
-      </w:tblGrid>
-      <w:tr>
-        <w:tc>
-          <w:tcPr>
-            <w:tcW w:w="0" w:type="auto"/>
-          </w:tcPr>
-          <w:p>
-            <w:r>
-              <w:t>Frame by Frame Flight Control Instructions</w:t>
-            </w:r>
-          </w:p>
-        </w:tc>
-      </w:tr>
-      <w:tr>
-        <w:tc>
-          <w:tcPr>
-            <w:tcW w:w="0" w:type="auto"/>
-          </w:tcPr>
-          <w:p>
-            <w:r>
-              <w:t>1 – 5: Increase Thrust</w:t>
-            </w:r>
-          </w:p>
-          <w:p>
-            <w:r>
-              <w:t>6 – 900: E</w:t>
-            </w:r>
-            <w:r>
-              <w:t>very other frame, Yaw Right</w:t>
-            </w:r>
-          </w:p>
-        </w:tc>
-      </w:tr>
-    </w:tbl>
-    <w:p/>
+        <w:t>3.5.4 Test Four (Pitch)</w:t>
+      </w:r>
+    </w:p>
     <w:tbl>
       <w:tblPr>
         <w:tblStyle w:val="TableGrid"/>
@@ -15499,13 +15538,7 @@
           </w:tcPr>
           <w:p>
             <w:r>
-              <w:t>C++/OOP</w:t>
-            </w:r>
-            <w:r>
-              <w:t xml:space="preserve"> Benchmark</w:t>
-            </w:r>
-            <w:r>
-              <w:t xml:space="preserve"> Output </w:t>
+              <w:t xml:space="preserve">C++/OOP Benchmark Output </w:t>
             </w:r>
           </w:p>
         </w:tc>
@@ -15629,7 +15662,6 @@
           </w:tcPr>
           <w:p>
             <w:r>
-              <w:lastRenderedPageBreak/>
               <w:t>Speed (knots)</w:t>
             </w:r>
           </w:p>
@@ -15657,245 +15689,25 @@
       </w:tr>
     </w:tbl>
     <w:p/>
-    <w:p/>
     <w:p>
       <w:pPr>
         <w:pStyle w:val="Heading3"/>
         <w:jc w:val="left"/>
       </w:pPr>
       <w:r>
-        <w:t>3.5.2 Test x</w:t>
-      </w:r>
-      <w:r>
-        <w:t xml:space="preserve"> (old)</w:t>
+        <w:t>3.5.4 Test Five</w:t>
+      </w:r>
+      <w:r>
+        <w:t xml:space="preserve"> (</w:t>
+      </w:r>
+      <w:r>
+        <w:t>Yaw)</w:t>
       </w:r>
     </w:p>
     <w:tbl>
       <w:tblPr>
         <w:tblStyle w:val="TableGrid"/>
-        <w:tblW w:w="0" w:type="auto"/>
-        <w:tblLook w:val="04A0" w:firstRow="1" w:lastRow="0" w:firstColumn="1" w:lastColumn="0" w:noHBand="0" w:noVBand="1"/>
-      </w:tblPr>
-      <w:tblGrid>
-        <w:gridCol w:w="2465"/>
-        <w:gridCol w:w="2160"/>
-      </w:tblGrid>
-      <w:tr>
-        <w:tc>
-          <w:tcPr>
-            <w:tcW w:w="0" w:type="auto"/>
-          </w:tcPr>
-          <w:p>
-            <w:r>
-              <w:t>Variables</w:t>
-            </w:r>
-          </w:p>
-        </w:tc>
-        <w:tc>
-          <w:tcPr>
-            <w:tcW w:w="0" w:type="auto"/>
-          </w:tcPr>
-          <w:p>
-            <w:r>
-              <w:t>Initial Value</w:t>
-            </w:r>
-          </w:p>
-        </w:tc>
-      </w:tr>
-      <w:tr>
-        <w:tc>
-          <w:tcPr>
-            <w:tcW w:w="0" w:type="auto"/>
-          </w:tcPr>
-          <w:p>
-            <w:r>
-              <w:t>Position (x, y, z)</w:t>
-            </w:r>
-          </w:p>
-        </w:tc>
-        <w:tc>
-          <w:tcPr>
-            <w:tcW w:w="0" w:type="auto"/>
-          </w:tcPr>
-          <w:p>
-            <w:r>
-              <w:t xml:space="preserve">-5000.0, 0.0, </w:t>
-            </w:r>
-            <w:r>
-              <w:t>5</w:t>
-            </w:r>
-            <w:r>
-              <w:t>000.0</w:t>
-            </w:r>
-          </w:p>
-        </w:tc>
-      </w:tr>
-      <w:tr>
-        <w:tc>
-          <w:tcPr>
-            <w:tcW w:w="0" w:type="auto"/>
-          </w:tcPr>
-          <w:p>
-            <w:r>
-              <w:t>Velocity (x, y, z)</w:t>
-            </w:r>
-          </w:p>
-        </w:tc>
-        <w:tc>
-          <w:tcPr>
-            <w:tcW w:w="0" w:type="auto"/>
-          </w:tcPr>
-          <w:p>
-            <w:r>
-              <w:t>60.0, 0.0, 0.0</w:t>
-            </w:r>
-          </w:p>
-        </w:tc>
-      </w:tr>
-      <w:tr>
-        <w:tc>
-          <w:tcPr>
-            <w:tcW w:w="0" w:type="auto"/>
-          </w:tcPr>
-          <w:p>
-            <w:r>
-              <w:t>Forces (x, y, z)</w:t>
-            </w:r>
-          </w:p>
-        </w:tc>
-        <w:tc>
-          <w:tcPr>
-            <w:tcW w:w="0" w:type="auto"/>
-          </w:tcPr>
-          <w:p>
-            <w:r>
-              <w:t>500.0, 0.0, 0.0</w:t>
-            </w:r>
-          </w:p>
-        </w:tc>
-      </w:tr>
-      <w:tr>
-        <w:tc>
-          <w:tcPr>
-            <w:tcW w:w="0" w:type="auto"/>
-          </w:tcPr>
-          <w:p>
-            <w:r>
-              <w:t>Speed (knots)</w:t>
-            </w:r>
-          </w:p>
-        </w:tc>
-        <w:tc>
-          <w:tcPr>
-            <w:tcW w:w="0" w:type="auto"/>
-          </w:tcPr>
-          <w:p>
-            <w:r>
-              <w:t>60.0</w:t>
-            </w:r>
-          </w:p>
-        </w:tc>
-      </w:tr>
-      <w:tr>
-        <w:tc>
-          <w:tcPr>
-            <w:tcW w:w="0" w:type="auto"/>
-          </w:tcPr>
-          <w:p>
-            <w:r>
-              <w:t>Execution Time (s)</w:t>
-            </w:r>
-            <w:r>
-              <w:t xml:space="preserve"> / </w:t>
-            </w:r>
-            <w:r>
-              <w:br/>
-              <w:t>Total Frame</w:t>
-            </w:r>
-            <w:r>
-              <w:t>s (updates)</w:t>
-            </w:r>
-          </w:p>
-          <w:p>
-            <w:r>
-              <w:t>@ 30 FPS</w:t>
-            </w:r>
-          </w:p>
-        </w:tc>
-        <w:tc>
-          <w:tcPr>
-            <w:tcW w:w="0" w:type="auto"/>
-          </w:tcPr>
-          <w:p>
-            <w:r>
-              <w:t>60</w:t>
-            </w:r>
-            <w:r>
-              <w:t xml:space="preserve"> </w:t>
-            </w:r>
-            <w:r>
-              <w:t>/ 1800</w:t>
-            </w:r>
-          </w:p>
-        </w:tc>
-      </w:tr>
-    </w:tbl>
-    <w:p/>
-    <w:tbl>
-      <w:tblPr>
-        <w:tblStyle w:val="TableGrid"/>
-        <w:tblW w:w="0" w:type="auto"/>
-        <w:tblLook w:val="04A0" w:firstRow="1" w:lastRow="0" w:firstColumn="1" w:lastColumn="0" w:noHBand="0" w:noVBand="1"/>
-      </w:tblPr>
-      <w:tblGrid>
-        <w:gridCol w:w="4383"/>
-      </w:tblGrid>
-      <w:tr>
-        <w:tc>
-          <w:tcPr>
-            <w:tcW w:w="0" w:type="auto"/>
-          </w:tcPr>
-          <w:p>
-            <w:r>
-              <w:t>Frame by Frame Flight Control Instructions</w:t>
-            </w:r>
-          </w:p>
-        </w:tc>
-      </w:tr>
-      <w:tr>
-        <w:tc>
-          <w:tcPr>
-            <w:tcW w:w="0" w:type="auto"/>
-          </w:tcPr>
-          <w:p>
-            <w:r>
-              <w:t>1 – 30: Roll Right</w:t>
-            </w:r>
-            <w:r>
-              <w:br/>
-              <w:t>31 – 900: None</w:t>
-            </w:r>
-            <w:r>
-              <w:br/>
-              <w:t>901 – 930: Roll Left</w:t>
-            </w:r>
-            <w:r>
-              <w:br/>
-              <w:t>931 – 935: Thrust Up</w:t>
-            </w:r>
-            <w:r>
-              <w:br/>
-              <w:t xml:space="preserve">936 – 1800: Pitch Up   </w:t>
-            </w:r>
-          </w:p>
-        </w:tc>
-      </w:tr>
-    </w:tbl>
-    <w:p/>
-    <w:tbl>
-      <w:tblPr>
-        <w:tblStyle w:val="TableGrid"/>
-        <w:tblW w:w="7673" w:type="dxa"/>
+        <w:tblW w:w="7081" w:type="dxa"/>
         <w:tblCellMar>
           <w:left w:w="115" w:type="dxa"/>
           <w:right w:w="115" w:type="dxa"/>
@@ -15904,7 +15716,7 @@
       </w:tblPr>
       <w:tblGrid>
         <w:gridCol w:w="1885"/>
-        <w:gridCol w:w="2573"/>
+        <w:gridCol w:w="1981"/>
         <w:gridCol w:w="3215"/>
       </w:tblGrid>
       <w:tr>
@@ -15919,7 +15731,7 @@
         </w:tc>
         <w:tc>
           <w:tcPr>
-            <w:tcW w:w="2573" w:type="dxa"/>
+            <w:tcW w:w="1981" w:type="dxa"/>
           </w:tcPr>
           <w:p>
             <w:r>
@@ -15933,13 +15745,7 @@
           </w:tcPr>
           <w:p>
             <w:r>
-              <w:t>C++/OOP</w:t>
-            </w:r>
-            <w:r>
-              <w:t xml:space="preserve"> Benchmark</w:t>
-            </w:r>
-            <w:r>
-              <w:t xml:space="preserve"> Output </w:t>
+              <w:t xml:space="preserve">C++/OOP Benchmark Output </w:t>
             </w:r>
           </w:p>
         </w:tc>
@@ -15951,7 +15757,6 @@
           </w:tcPr>
           <w:p>
             <w:r>
-              <w:lastRenderedPageBreak/>
               <w:t xml:space="preserve">Position </w:t>
             </w:r>
             <w:r>
@@ -15962,21 +15767,21 @@
         </w:tc>
         <w:tc>
           <w:tcPr>
-            <w:tcW w:w="2573" w:type="dxa"/>
+            <w:tcW w:w="1981" w:type="dxa"/>
           </w:tcPr>
           <w:p>
             <w:r>
-              <w:t>-1085.4332328106714</w:t>
+              <w:t>-649.5285</w:t>
             </w:r>
           </w:p>
           <w:p>
             <w:r>
-              <w:t>-2698.0077051733474</w:t>
+              <w:t>-301.2899</w:t>
             </w:r>
           </w:p>
           <w:p>
             <w:r>
-              <w:t>3135.181622615819</w:t>
+              <w:t>1094.2408</w:t>
             </w:r>
           </w:p>
         </w:tc>
@@ -15986,17 +15791,17 @@
           </w:tcPr>
           <w:p>
             <w:r>
-              <w:t>-1652.54</w:t>
+              <w:t>-719.885</w:t>
             </w:r>
           </w:p>
           <w:p>
             <w:r>
-              <w:t>-2785.27</w:t>
+              <w:t>-844.926</w:t>
             </w:r>
           </w:p>
           <w:p>
             <w:r>
-              <w:t>2548.07</w:t>
+              <w:t>1101.44</w:t>
             </w:r>
           </w:p>
         </w:tc>
@@ -16018,21 +15823,21 @@
         </w:tc>
         <w:tc>
           <w:tcPr>
-            <w:tcW w:w="2573" w:type="dxa"/>
+            <w:tcW w:w="1981" w:type="dxa"/>
           </w:tcPr>
           <w:p>
             <w:r>
-              <w:t>-55.600288790941775</w:t>
+              <w:t>-12.28797</w:t>
             </w:r>
           </w:p>
           <w:p>
             <w:r>
-              <w:t>-6.027789945577165</w:t>
+              <w:t>-3.4957612</w:t>
             </w:r>
           </w:p>
           <w:p>
             <w:r>
-              <w:t>79.77315521569857</w:t>
+              <w:t>-1.0381378</w:t>
             </w:r>
           </w:p>
         </w:tc>
@@ -16042,20 +15847,19 @@
           </w:tcPr>
           <w:p>
             <w:r>
-              <w:t>-55.0284</w:t>
+              <w:t>-11.2852</w:t>
             </w:r>
           </w:p>
           <w:p>
             <w:r>
-              <w:t>-9.94684</w:t>
+              <w:t>-3.46273</w:t>
             </w:r>
           </w:p>
           <w:p>
             <w:r>
-              <w:t>147.925</w:t>
+              <w:t>-14.0013</w:t>
             </w:r>
           </w:p>
-          <w:p/>
         </w:tc>
       </w:tr>
       <w:tr>
@@ -16071,11 +15875,11 @@
         </w:tc>
         <w:tc>
           <w:tcPr>
-            <w:tcW w:w="2573" w:type="dxa"/>
+            <w:tcW w:w="1981" w:type="dxa"/>
           </w:tcPr>
           <w:p>
             <w:r>
-              <w:t>88.00397506829319</w:t>
+              <w:t>88.62229</w:t>
             </w:r>
           </w:p>
         </w:tc>
@@ -16085,7 +15889,7 @@
           </w:tcPr>
           <w:p>
             <w:r>
-              <w:t>101.47</w:t>
+              <w:t>88.2994</w:t>
             </w:r>
           </w:p>
         </w:tc>
@@ -16098,252 +15902,20 @@
         <w:jc w:val="left"/>
       </w:pPr>
       <w:r>
-        <w:t xml:space="preserve">3.5.3 Test </w:t>
-      </w:r>
-      <w:r>
-        <w:t>y</w:t>
-      </w:r>
-      <w:r>
-        <w:t xml:space="preserve"> (old)</w:t>
+        <w:lastRenderedPageBreak/>
+        <w:t>3.5.4 Test Six</w:t>
+      </w:r>
+      <w:r>
+        <w:t xml:space="preserve"> (</w:t>
+      </w:r>
+      <w:r>
+        <w:t>Flaps)</w:t>
       </w:r>
     </w:p>
     <w:tbl>
       <w:tblPr>
         <w:tblStyle w:val="TableGrid"/>
-        <w:tblW w:w="0" w:type="auto"/>
-        <w:tblLook w:val="04A0" w:firstRow="1" w:lastRow="0" w:firstColumn="1" w:lastColumn="0" w:noHBand="0" w:noVBand="1"/>
-      </w:tblPr>
-      <w:tblGrid>
-        <w:gridCol w:w="2465"/>
-        <w:gridCol w:w="2160"/>
-      </w:tblGrid>
-      <w:tr>
-        <w:tc>
-          <w:tcPr>
-            <w:tcW w:w="0" w:type="auto"/>
-          </w:tcPr>
-          <w:p>
-            <w:r>
-              <w:t>Variables</w:t>
-            </w:r>
-          </w:p>
-        </w:tc>
-        <w:tc>
-          <w:tcPr>
-            <w:tcW w:w="0" w:type="auto"/>
-          </w:tcPr>
-          <w:p>
-            <w:r>
-              <w:t>Initial Value</w:t>
-            </w:r>
-          </w:p>
-        </w:tc>
-      </w:tr>
-      <w:tr>
-        <w:tc>
-          <w:tcPr>
-            <w:tcW w:w="0" w:type="auto"/>
-          </w:tcPr>
-          <w:p>
-            <w:r>
-              <w:t>Position (x, y, z)</w:t>
-            </w:r>
-          </w:p>
-        </w:tc>
-        <w:tc>
-          <w:tcPr>
-            <w:tcW w:w="0" w:type="auto"/>
-          </w:tcPr>
-          <w:p>
-            <w:r>
-              <w:t>-5000.0, 0.0, 2000.0</w:t>
-            </w:r>
-          </w:p>
-        </w:tc>
-      </w:tr>
-      <w:tr>
-        <w:tc>
-          <w:tcPr>
-            <w:tcW w:w="0" w:type="auto"/>
-          </w:tcPr>
-          <w:p>
-            <w:r>
-              <w:t>Velocity (x, y, z)</w:t>
-            </w:r>
-          </w:p>
-        </w:tc>
-        <w:tc>
-          <w:tcPr>
-            <w:tcW w:w="0" w:type="auto"/>
-          </w:tcPr>
-          <w:p>
-            <w:r>
-              <w:t>60.0, 0.0, 0.0</w:t>
-            </w:r>
-          </w:p>
-        </w:tc>
-      </w:tr>
-      <w:tr>
-        <w:tc>
-          <w:tcPr>
-            <w:tcW w:w="0" w:type="auto"/>
-          </w:tcPr>
-          <w:p>
-            <w:r>
-              <w:t>Forces (x, y, z)</w:t>
-            </w:r>
-          </w:p>
-        </w:tc>
-        <w:tc>
-          <w:tcPr>
-            <w:tcW w:w="0" w:type="auto"/>
-          </w:tcPr>
-          <w:p>
-            <w:r>
-              <w:t>500.0, 0.0, 0.0</w:t>
-            </w:r>
-          </w:p>
-        </w:tc>
-      </w:tr>
-      <w:tr>
-        <w:tc>
-          <w:tcPr>
-            <w:tcW w:w="0" w:type="auto"/>
-          </w:tcPr>
-          <w:p>
-            <w:r>
-              <w:t>Speed (knots)</w:t>
-            </w:r>
-          </w:p>
-        </w:tc>
-        <w:tc>
-          <w:tcPr>
-            <w:tcW w:w="0" w:type="auto"/>
-          </w:tcPr>
-          <w:p>
-            <w:r>
-              <w:t>60.0</w:t>
-            </w:r>
-          </w:p>
-        </w:tc>
-      </w:tr>
-      <w:tr>
-        <w:tc>
-          <w:tcPr>
-            <w:tcW w:w="0" w:type="auto"/>
-          </w:tcPr>
-          <w:p>
-            <w:r>
-              <w:t xml:space="preserve">Execution Time (s) / </w:t>
-            </w:r>
-            <w:r>
-              <w:br/>
-              <w:t>Total Frames (updates)</w:t>
-            </w:r>
-            <w:r>
-              <w:t xml:space="preserve"> </w:t>
-            </w:r>
-            <w:r>
-              <w:br/>
-              <w:t>@ 30 FPS</w:t>
-            </w:r>
-          </w:p>
-        </w:tc>
-        <w:tc>
-          <w:tcPr>
-            <w:tcW w:w="0" w:type="auto"/>
-          </w:tcPr>
-          <w:p>
-            <w:r>
-              <w:t>90</w:t>
-            </w:r>
-            <w:r>
-              <w:t xml:space="preserve"> / </w:t>
-            </w:r>
-            <w:r>
-              <w:t>2700</w:t>
-            </w:r>
-          </w:p>
-        </w:tc>
-      </w:tr>
-    </w:tbl>
-    <w:p/>
-    <w:tbl>
-      <w:tblPr>
-        <w:tblStyle w:val="TableGrid"/>
-        <w:tblW w:w="0" w:type="auto"/>
-        <w:tblLook w:val="04A0" w:firstRow="1" w:lastRow="0" w:firstColumn="1" w:lastColumn="0" w:noHBand="0" w:noVBand="1"/>
-      </w:tblPr>
-      <w:tblGrid>
-        <w:gridCol w:w="4383"/>
-      </w:tblGrid>
-      <w:tr>
-        <w:tc>
-          <w:tcPr>
-            <w:tcW w:w="0" w:type="auto"/>
-          </w:tcPr>
-          <w:p>
-            <w:r>
-              <w:t>Frame by Frame Flight Control Instructions</w:t>
-            </w:r>
-          </w:p>
-        </w:tc>
-      </w:tr>
-      <w:tr>
-        <w:tc>
-          <w:tcPr>
-            <w:tcW w:w="0" w:type="auto"/>
-          </w:tcPr>
-          <w:p>
-            <w:r>
-              <w:lastRenderedPageBreak/>
-              <w:t>1 – 10: Thrust Up</w:t>
-            </w:r>
-            <w:r>
-              <w:br/>
-              <w:t>11 – 600: Pitch Up</w:t>
-            </w:r>
-            <w:r>
-              <w:br/>
-              <w:t>601 – 900: Yaw Left</w:t>
-            </w:r>
-            <w:r>
-              <w:br/>
-              <w:t>901 – 910: Pitch Down</w:t>
-            </w:r>
-            <w:r>
-              <w:br/>
-              <w:t>911 – 1200: Pitch Up</w:t>
-            </w:r>
-          </w:p>
-          <w:p>
-            <w:r>
-              <w:t>1201 – 1500: Yaw Right</w:t>
-            </w:r>
-          </w:p>
-          <w:p>
-            <w:r>
-              <w:t>1501 – 1510: Thrust Down</w:t>
-            </w:r>
-          </w:p>
-          <w:p>
-            <w:r>
-              <w:t>1511 – 2100: None</w:t>
-            </w:r>
-          </w:p>
-          <w:p>
-            <w:r>
-              <w:t>2101 – 2700: Flaps Down</w:t>
-            </w:r>
-          </w:p>
-        </w:tc>
-      </w:tr>
-    </w:tbl>
-    <w:p/>
-    <w:tbl>
-      <w:tblPr>
-        <w:tblStyle w:val="TableGrid"/>
-        <w:tblW w:w="7710" w:type="dxa"/>
+        <w:tblW w:w="7081" w:type="dxa"/>
         <w:tblCellMar>
           <w:left w:w="115" w:type="dxa"/>
           <w:right w:w="115" w:type="dxa"/>
@@ -16352,7 +15924,7 @@
       </w:tblPr>
       <w:tblGrid>
         <w:gridCol w:w="1885"/>
-        <w:gridCol w:w="2610"/>
+        <w:gridCol w:w="1981"/>
         <w:gridCol w:w="3215"/>
       </w:tblGrid>
       <w:tr>
@@ -16367,7 +15939,7 @@
         </w:tc>
         <w:tc>
           <w:tcPr>
-            <w:tcW w:w="2610" w:type="dxa"/>
+            <w:tcW w:w="1981" w:type="dxa"/>
           </w:tcPr>
           <w:p>
             <w:r>
@@ -16381,13 +15953,7 @@
           </w:tcPr>
           <w:p>
             <w:r>
-              <w:t xml:space="preserve">C++/OOP </w:t>
-            </w:r>
-            <w:r>
-              <w:t xml:space="preserve">Benchmark </w:t>
-            </w:r>
-            <w:r>
-              <w:t xml:space="preserve">Output </w:t>
+              <w:t xml:space="preserve">C++/OOP Benchmark Output </w:t>
             </w:r>
           </w:p>
         </w:tc>
@@ -16409,21 +15975,21 @@
         </w:tc>
         <w:tc>
           <w:tcPr>
-            <w:tcW w:w="2610" w:type="dxa"/>
+            <w:tcW w:w="1981" w:type="dxa"/>
           </w:tcPr>
           <w:p>
             <w:r>
-              <w:t>-4718.613524026489</w:t>
+              <w:t>-649.5285</w:t>
             </w:r>
           </w:p>
           <w:p>
             <w:r>
-              <w:t>-4203.468757995945</w:t>
+              <w:t>-301.2899</w:t>
             </w:r>
           </w:p>
           <w:p>
             <w:r>
-              <w:t>292.54419237179076</w:t>
+              <w:t>1094.2408</w:t>
             </w:r>
           </w:p>
         </w:tc>
@@ -16433,17 +15999,17 @@
           </w:tcPr>
           <w:p>
             <w:r>
-              <w:t>-5763.26</w:t>
+              <w:t>-719.885</w:t>
             </w:r>
           </w:p>
           <w:p>
             <w:r>
-              <w:t>-1985.67</w:t>
+              <w:t>-844.926</w:t>
             </w:r>
           </w:p>
           <w:p>
             <w:r>
-              <w:t>-183.714</w:t>
+              <w:t>1101.44</w:t>
             </w:r>
           </w:p>
         </w:tc>
@@ -16465,21 +16031,21 @@
         </w:tc>
         <w:tc>
           <w:tcPr>
-            <w:tcW w:w="2610" w:type="dxa"/>
+            <w:tcW w:w="1981" w:type="dxa"/>
           </w:tcPr>
           <w:p>
             <w:r>
-              <w:t>12.940322364845468</w:t>
+              <w:t>-12.28797</w:t>
             </w:r>
           </w:p>
           <w:p>
             <w:r>
-              <w:t>7.035228255509017</w:t>
+              <w:t>-3.4957612</w:t>
             </w:r>
           </w:p>
           <w:p>
             <w:r>
-              <w:t>-169.89996974169202</w:t>
+              <w:t>-1.0381378</w:t>
             </w:r>
           </w:p>
         </w:tc>
@@ -16489,20 +16055,19 @@
           </w:tcPr>
           <w:p>
             <w:r>
-              <w:t>34.3969</w:t>
+              <w:t>-11.2852</w:t>
             </w:r>
           </w:p>
           <w:p>
             <w:r>
-              <w:t>-0.159123</w:t>
+              <w:t>-3.46273</w:t>
             </w:r>
           </w:p>
           <w:p>
             <w:r>
-              <w:t>36.1539</w:t>
+              <w:t>-14.0013</w:t>
             </w:r>
           </w:p>
-          <w:p/>
         </w:tc>
       </w:tr>
       <w:tr>
@@ -16518,11 +16083,11 @@
         </w:tc>
         <w:tc>
           <w:tcPr>
-            <w:tcW w:w="2610" w:type="dxa"/>
+            <w:tcW w:w="1981" w:type="dxa"/>
           </w:tcPr>
           <w:p>
             <w:r>
-              <w:t>92.07280966068669</w:t>
+              <w:t>88.62229</w:t>
             </w:r>
           </w:p>
         </w:tc>
@@ -16532,7 +16097,7 @@
           </w:tcPr>
           <w:p>
             <w:r>
-              <w:t>85.9906</w:t>
+              <w:t>88.2994</w:t>
             </w:r>
           </w:p>
         </w:tc>
@@ -16541,53 +16106,17 @@
     <w:p/>
     <w:p>
       <w:pPr>
-        <w:ind w:firstLine="360"/>
-      </w:pPr>
-    </w:p>
-    <w:p>
-      <w:pPr>
         <w:pStyle w:val="Heading1"/>
       </w:pPr>
-      <w:bookmarkStart w:id="133" w:name="_Toc56095833"/>
-      <w:r>
-        <w:lastRenderedPageBreak/>
-        <w:t>IV.  Analysis and Results</w:t>
-      </w:r>
-      <w:bookmarkEnd w:id="133"/>
-    </w:p>
-    <w:p>
-      <w:pPr>
-        <w:ind w:firstLine="720"/>
-      </w:pPr>
-      <w:r>
-        <w:t xml:space="preserve">This section explains the results obtained by the tests performed in Chapter III. </w:t>
-      </w:r>
-      <w:r>
-        <w:t>We first discuss the</w:t>
-      </w:r>
-      <w:r>
-        <w:t xml:space="preserve"> final</w:t>
-      </w:r>
-      <w:r>
-        <w:t xml:space="preserve"> application built together to make an airplane fly, and then we discuss the tests </w:t>
-      </w:r>
-      <w:r>
-        <w:t>performed</w:t>
-      </w:r>
-      <w:r>
-        <w:t xml:space="preserve"> to determine equivalency of our </w:t>
-      </w:r>
-      <w:r>
-        <w:t xml:space="preserve">Rust/ECS </w:t>
-      </w:r>
-      <w:r>
-        <w:t xml:space="preserve">FDM to the benchmark </w:t>
-      </w:r>
-      <w:r>
-        <w:t xml:space="preserve">C++/OOP </w:t>
-      </w:r>
-      <w:r>
-        <w:t xml:space="preserve">FDM. </w:t>
+      <w:bookmarkStart w:id="136" w:name="_Toc56095838"/>
+      <w:r>
+        <w:t>V.  Conclusions and Recommendations</w:t>
+      </w:r>
+      <w:bookmarkEnd w:id="136"/>
+    </w:p>
+    <w:p>
+      <w:r>
+        <w:t>(should the contribution part of the intro go here)</w:t>
       </w:r>
     </w:p>
     <w:p>
@@ -16595,168 +16124,37 @@
         <w:pStyle w:val="Heading2"/>
       </w:pPr>
       <w:r>
-        <w:t xml:space="preserve">4.1 </w:t>
-      </w:r>
-      <w:r>
-        <w:t>Simulation Application</w:t>
-      </w:r>
-    </w:p>
-    <w:p>
-      <w:r>
-        <w:tab/>
-        <w:t>The FDM built and discussed in Chapter III ultimately is able to fully function as a flight simulation application when paired with FlightGear. This application is able to fly an airplane using the FDM to h</w:t>
-      </w:r>
-      <w:r>
-        <w:t xml:space="preserve">andle the physics in the backend </w:t>
-      </w:r>
-      <w:r>
-        <w:t>while using FlightGear as a graphics generator</w:t>
-      </w:r>
-      <w:r>
-        <w:t xml:space="preserve"> on </w:t>
-      </w:r>
-      <w:r>
-        <w:t>the frontend</w:t>
-      </w:r>
-      <w:r>
-        <w:t xml:space="preserve">. </w:t>
-      </w:r>
-    </w:p>
+        <w:t>Research Conclusions</w:t>
+      </w:r>
+    </w:p>
+    <w:p/>
     <w:p>
       <w:pPr>
         <w:pStyle w:val="Heading2"/>
       </w:pPr>
-      <w:bookmarkStart w:id="134" w:name="_Toc56095835"/>
-      <w:bookmarkEnd w:id="134"/>
-      <w:r>
-        <w:t xml:space="preserve">4.2 </w:t>
-      </w:r>
-      <w:r>
-        <w:t>FDM Equivalency Verification</w:t>
-      </w:r>
-    </w:p>
-    <w:p>
-      <w:pPr>
-        <w:ind w:firstLine="720"/>
-      </w:pPr>
-      <w:r>
-        <w:t>The s</w:t>
-      </w:r>
-      <w:r>
-        <w:t xml:space="preserve">eries of tests investigating </w:t>
-      </w:r>
-      <w:r>
-        <w:t xml:space="preserve">our Rust/ECS FDM </w:t>
-      </w:r>
-      <w:r>
-        <w:t xml:space="preserve">versus </w:t>
-      </w:r>
-      <w:r>
-        <w:t>the C++/OOP FDM benchmark under some specific scenarios successfully proved equivalency given that the f</w:t>
-      </w:r>
-      <w:r>
-        <w:t xml:space="preserve">light data closely matched in every test. </w:t>
-      </w:r>
-    </w:p>
-    <w:p>
-      <w:bookmarkStart w:id="135" w:name="_GoBack"/>
-      <w:bookmarkEnd w:id="135"/>
-      <w:r>
-        <w:t>(we have a problem here because yaw is messed up in the tests)</w:t>
-      </w:r>
-    </w:p>
-    <w:p>
-      <w:pPr>
-        <w:pStyle w:val="Heading1"/>
-      </w:pPr>
-      <w:bookmarkStart w:id="136" w:name="_Toc56095838"/>
-      <w:r>
-        <w:t>V.  Conclusions and Recommendations</w:t>
-      </w:r>
-      <w:bookmarkEnd w:id="136"/>
+      <w:bookmarkStart w:id="137" w:name="_Toc56095841"/>
+      <w:r>
+        <w:t>Significance of Research</w:t>
+      </w:r>
+      <w:bookmarkEnd w:id="137"/>
+    </w:p>
+    <w:p>
+      <w:pPr>
+        <w:pStyle w:val="BodyText"/>
+      </w:pPr>
+      <w:r>
+        <w:t>Text</w:t>
+      </w:r>
     </w:p>
     <w:p>
       <w:pPr>
         <w:pStyle w:val="Heading2"/>
       </w:pPr>
-      <w:bookmarkStart w:id="137" w:name="_Toc56095839"/>
-      <w:r>
-        <w:t>Chapter Overview</w:t>
-      </w:r>
-      <w:bookmarkEnd w:id="137"/>
-    </w:p>
-    <w:p>
-      <w:pPr>
-        <w:pStyle w:val="BodyText"/>
-      </w:pPr>
-      <w:r>
-        <w:t>Text</w:t>
-      </w:r>
-    </w:p>
-    <w:p>
-      <w:pPr>
-        <w:pStyle w:val="Heading2"/>
-      </w:pPr>
-      <w:bookmarkStart w:id="138" w:name="_Toc56095840"/>
-      <w:r>
-        <w:t>Conclusions of Research</w:t>
+      <w:bookmarkStart w:id="138" w:name="_Toc56095843"/>
+      <w:r>
+        <w:t>Recommendations for Future Research</w:t>
       </w:r>
       <w:bookmarkEnd w:id="138"/>
-    </w:p>
-    <w:p>
-      <w:pPr>
-        <w:pStyle w:val="BodyText"/>
-      </w:pPr>
-      <w:r>
-        <w:t>Text</w:t>
-      </w:r>
-    </w:p>
-    <w:p>
-      <w:pPr>
-        <w:pStyle w:val="Heading2"/>
-      </w:pPr>
-      <w:bookmarkStart w:id="139" w:name="_Toc56095841"/>
-      <w:r>
-        <w:lastRenderedPageBreak/>
-        <w:t>Significance of Research</w:t>
-      </w:r>
-      <w:bookmarkEnd w:id="139"/>
-    </w:p>
-    <w:p>
-      <w:pPr>
-        <w:pStyle w:val="BodyText"/>
-      </w:pPr>
-      <w:r>
-        <w:t>Text</w:t>
-      </w:r>
-    </w:p>
-    <w:p>
-      <w:pPr>
-        <w:pStyle w:val="Heading2"/>
-      </w:pPr>
-      <w:bookmarkStart w:id="140" w:name="_Toc56095842"/>
-      <w:r>
-        <w:t>Recommendations for Action</w:t>
-      </w:r>
-      <w:bookmarkEnd w:id="140"/>
-    </w:p>
-    <w:p>
-      <w:pPr>
-        <w:pStyle w:val="BodyText"/>
-      </w:pPr>
-      <w:r>
-        <w:t>Text</w:t>
-      </w:r>
-    </w:p>
-    <w:p>
-      <w:pPr>
-        <w:pStyle w:val="Heading2"/>
-      </w:pPr>
-      <w:bookmarkStart w:id="141" w:name="_Toc56095843"/>
-      <w:r>
-        <w:t>Recommendations for Future Research</w:t>
-      </w:r>
-      <w:bookmarkEnd w:id="141"/>
     </w:p>
     <w:p>
       <w:pPr>
@@ -16772,11 +16170,11 @@
       <w:pPr>
         <w:pStyle w:val="Heading2"/>
       </w:pPr>
-      <w:bookmarkStart w:id="142" w:name="_Toc56095844"/>
+      <w:bookmarkStart w:id="139" w:name="_Toc56095844"/>
       <w:r>
         <w:t>Summary</w:t>
       </w:r>
-      <w:bookmarkEnd w:id="142"/>
+      <w:bookmarkEnd w:id="139"/>
     </w:p>
     <w:p>
       <w:pPr>
@@ -16801,7 +16199,7 @@
       <w:r>
         <w:br w:type="page"/>
       </w:r>
-      <w:bookmarkStart w:id="143" w:name="_Toc56095845"/>
+      <w:bookmarkStart w:id="140" w:name="_Toc56095845"/>
       <w:r>
         <w:lastRenderedPageBreak/>
         <w:t>Appendix</w:t>
@@ -16818,7 +16216,7 @@
       <w:r>
         <w:t xml:space="preserve"> as a Visual System</w:t>
       </w:r>
-      <w:bookmarkEnd w:id="143"/>
+      <w:bookmarkEnd w:id="140"/>
     </w:p>
     <w:p>
       <w:r>
@@ -16893,11 +16291,6 @@
     <w:p>
       <w:r>
         <w:t>fgfs.exe --aircraft=ufo --disable-panel --disable-sound --enable-hud --disable-random-objects --fdm=null --vc=0 --timeofday=noon --native-fdm=socket,in,30,,5500,udp</w:t>
-      </w:r>
-    </w:p>
-    <w:p>
-      <w:r>
-        <w:t>(change to 60 hz?)</w:t>
       </w:r>
     </w:p>
     <w:p/>
@@ -17361,7 +16754,6 @@
           <w:color w:val="808080"/>
           <w:sz w:val="20"/>
         </w:rPr>
-        <w:lastRenderedPageBreak/>
         <w:t xml:space="preserve">    </w:t>
       </w:r>
       <w:r>
@@ -17524,6 +16916,7 @@
           <w:color w:val="808080"/>
           <w:sz w:val="20"/>
         </w:rPr>
+        <w:lastRenderedPageBreak/>
         <w:t xml:space="preserve">    </w:t>
       </w:r>
       <w:r>
@@ -21471,6 +20864,7 @@
           <w:color w:val="808080"/>
           <w:sz w:val="20"/>
         </w:rPr>
+        <w:lastRenderedPageBreak/>
         <w:t xml:space="preserve">    </w:t>
       </w:r>
       <w:r>
@@ -22451,32 +21845,35 @@
       <w:pPr>
         <w:pStyle w:val="Heading1"/>
       </w:pPr>
-      <w:bookmarkStart w:id="144" w:name="_Toc493484480"/>
-      <w:bookmarkStart w:id="145" w:name="_Toc493484720"/>
-      <w:bookmarkStart w:id="146" w:name="_Toc494527317"/>
-      <w:bookmarkStart w:id="147" w:name="_Toc495221484"/>
-      <w:bookmarkStart w:id="148" w:name="_Toc495663200"/>
-      <w:bookmarkStart w:id="149" w:name="_Toc495826223"/>
-      <w:bookmarkStart w:id="150" w:name="_Toc495826331"/>
-      <w:bookmarkStart w:id="151" w:name="_Toc495999072"/>
-      <w:bookmarkStart w:id="152" w:name="_Toc496074870"/>
-      <w:bookmarkStart w:id="153" w:name="_Toc496074966"/>
-      <w:bookmarkStart w:id="154" w:name="_Toc496075140"/>
-      <w:bookmarkStart w:id="155" w:name="_Toc496075298"/>
-      <w:bookmarkStart w:id="156" w:name="_Toc496075363"/>
-      <w:bookmarkStart w:id="157" w:name="_Toc496080607"/>
-      <w:bookmarkStart w:id="158" w:name="_Toc497120310"/>
-      <w:bookmarkStart w:id="159" w:name="_Toc503248614"/>
-      <w:bookmarkStart w:id="160" w:name="_Toc504131206"/>
-      <w:bookmarkStart w:id="161" w:name="_Toc504131408"/>
-      <w:bookmarkStart w:id="162" w:name="_Toc504131563"/>
-      <w:bookmarkStart w:id="163" w:name="_Toc1369874"/>
-      <w:bookmarkStart w:id="164" w:name="_Toc235956796"/>
-      <w:bookmarkStart w:id="165" w:name="_Toc56095846"/>
+      <w:bookmarkStart w:id="141" w:name="_Toc493484480"/>
+      <w:bookmarkStart w:id="142" w:name="_Toc493484720"/>
+      <w:bookmarkStart w:id="143" w:name="_Toc494527317"/>
+      <w:bookmarkStart w:id="144" w:name="_Toc495221484"/>
+      <w:bookmarkStart w:id="145" w:name="_Toc495663200"/>
+      <w:bookmarkStart w:id="146" w:name="_Toc495826223"/>
+      <w:bookmarkStart w:id="147" w:name="_Toc495826331"/>
+      <w:bookmarkStart w:id="148" w:name="_Toc495999072"/>
+      <w:bookmarkStart w:id="149" w:name="_Toc496074870"/>
+      <w:bookmarkStart w:id="150" w:name="_Toc496074966"/>
+      <w:bookmarkStart w:id="151" w:name="_Toc496075140"/>
+      <w:bookmarkStart w:id="152" w:name="_Toc496075298"/>
+      <w:bookmarkStart w:id="153" w:name="_Toc496075363"/>
+      <w:bookmarkStart w:id="154" w:name="_Toc496080607"/>
+      <w:bookmarkStart w:id="155" w:name="_Toc497120310"/>
+      <w:bookmarkStart w:id="156" w:name="_Toc503248614"/>
+      <w:bookmarkStart w:id="157" w:name="_Toc504131206"/>
+      <w:bookmarkStart w:id="158" w:name="_Toc504131408"/>
+      <w:bookmarkStart w:id="159" w:name="_Toc504131563"/>
+      <w:bookmarkStart w:id="160" w:name="_Toc1369874"/>
+      <w:bookmarkStart w:id="161" w:name="_Toc235956796"/>
+      <w:bookmarkStart w:id="162" w:name="_Toc56095846"/>
       <w:r>
         <w:lastRenderedPageBreak/>
         <w:t>Bibliography</w:t>
       </w:r>
+      <w:bookmarkEnd w:id="141"/>
+      <w:bookmarkEnd w:id="142"/>
+      <w:bookmarkEnd w:id="143"/>
       <w:bookmarkEnd w:id="144"/>
       <w:bookmarkEnd w:id="145"/>
       <w:bookmarkEnd w:id="146"/>
@@ -22496,9 +21893,6 @@
       <w:bookmarkEnd w:id="160"/>
       <w:bookmarkEnd w:id="161"/>
       <w:bookmarkEnd w:id="162"/>
-      <w:bookmarkEnd w:id="163"/>
-      <w:bookmarkEnd w:id="164"/>
-      <w:bookmarkEnd w:id="165"/>
     </w:p>
     <w:p>
       <w:pPr>
@@ -23644,7 +23038,7 @@
       <w:rPr>
         <w:noProof/>
       </w:rPr>
-      <w:t>48</w:t>
+      <w:t>43</w:t>
     </w:r>
     <w:r>
       <w:rPr>
@@ -27878,7 +27272,7 @@
 </file>
 
 <file path=customXml/itemProps4.xml><?xml version="1.0" encoding="utf-8"?>
-<ds:datastoreItem xmlns:ds="http://schemas.openxmlformats.org/officeDocument/2006/customXml" ds:itemID="{C84B9A35-DFA7-4CBF-828A-71A07F0A72BE}">
+<ds:datastoreItem xmlns:ds="http://schemas.openxmlformats.org/officeDocument/2006/customXml" ds:itemID="{EE51D535-428F-40B8-8EA5-7DCB86347EC5}">
   <ds:schemaRefs>
     <ds:schemaRef ds:uri="http://schemas.openxmlformats.org/officeDocument/2006/bibliography"/>
   </ds:schemaRefs>

</xml_diff>

<commit_message>
made tables look better, few updates in methodology
</commit_message>
<xml_diff>
--- a/Thesisdoc.docx
+++ b/Thesisdoc.docx
@@ -1283,7 +1283,7 @@
         <w:pStyle w:val="Heading1"/>
       </w:pPr>
       <w:bookmarkStart w:id="21" w:name="_Toc235956760"/>
-      <w:bookmarkStart w:id="22" w:name="_Toc56095812"/>
+      <w:bookmarkStart w:id="22" w:name="_Toc57992893"/>
       <w:r>
         <w:t>Abstract</w:t>
       </w:r>
@@ -1567,7 +1567,7 @@
         <w:br w:type="page"/>
       </w:r>
       <w:bookmarkStart w:id="23" w:name="_Toc235956761"/>
-      <w:bookmarkStart w:id="24" w:name="_Toc56095813"/>
+      <w:bookmarkStart w:id="24" w:name="_Toc57992894"/>
       <w:r>
         <w:lastRenderedPageBreak/>
         <w:t>Table of Contents</w:t>
@@ -1611,7 +1611,7 @@
         </w:rPr>
         <w:fldChar w:fldCharType="separate"/>
       </w:r>
-      <w:hyperlink w:anchor="_Toc56095812" w:history="1">
+      <w:hyperlink w:anchor="_Toc57992893" w:history="1">
         <w:r>
           <w:rPr>
             <w:rStyle w:val="Hyperlink"/>
@@ -1634,7 +1634,7 @@
           <w:rPr>
             <w:webHidden/>
           </w:rPr>
-          <w:instrText xml:space="preserve"> PAGEREF _Toc56095812 \h </w:instrText>
+          <w:instrText xml:space="preserve"> PAGEREF _Toc57992893 \h </w:instrText>
         </w:r>
         <w:r>
           <w:rPr>
@@ -1671,7 +1671,7 @@
           <w:szCs w:val="22"/>
         </w:rPr>
       </w:pPr>
-      <w:hyperlink w:anchor="_Toc56095813" w:history="1">
+      <w:hyperlink w:anchor="_Toc57992894" w:history="1">
         <w:r>
           <w:rPr>
             <w:rStyle w:val="Hyperlink"/>
@@ -1694,7 +1694,7 @@
           <w:rPr>
             <w:webHidden/>
           </w:rPr>
-          <w:instrText xml:space="preserve"> PAGEREF _Toc56095813 \h </w:instrText>
+          <w:instrText xml:space="preserve"> PAGEREF _Toc57992894 \h </w:instrText>
         </w:r>
         <w:r>
           <w:rPr>
@@ -1711,7 +1711,7 @@
           <w:rPr>
             <w:webHidden/>
           </w:rPr>
-          <w:t>3</w:t>
+          <w:t>2</w:t>
         </w:r>
         <w:r>
           <w:rPr>
@@ -1731,7 +1731,7 @@
           <w:szCs w:val="22"/>
         </w:rPr>
       </w:pPr>
-      <w:hyperlink w:anchor="_Toc56095814" w:history="1">
+      <w:hyperlink w:anchor="_Toc57992895" w:history="1">
         <w:r>
           <w:rPr>
             <w:rStyle w:val="Hyperlink"/>
@@ -1754,7 +1754,7 @@
           <w:rPr>
             <w:webHidden/>
           </w:rPr>
-          <w:instrText xml:space="preserve"> PAGEREF _Toc56095814 \h </w:instrText>
+          <w:instrText xml:space="preserve"> PAGEREF _Toc57992895 \h </w:instrText>
         </w:r>
         <w:r>
           <w:rPr>
@@ -1771,7 +1771,7 @@
           <w:rPr>
             <w:webHidden/>
           </w:rPr>
-          <w:t>4</w:t>
+          <w:t>3</w:t>
         </w:r>
         <w:r>
           <w:rPr>
@@ -1791,7 +1791,7 @@
           <w:szCs w:val="22"/>
         </w:rPr>
       </w:pPr>
-      <w:hyperlink w:anchor="_Toc56095815" w:history="1">
+      <w:hyperlink w:anchor="_Toc57992896" w:history="1">
         <w:r>
           <w:rPr>
             <w:rStyle w:val="Hyperlink"/>
@@ -1814,7 +1814,7 @@
           <w:rPr>
             <w:webHidden/>
           </w:rPr>
-          <w:instrText xml:space="preserve"> PAGEREF _Toc56095815 \h </w:instrText>
+          <w:instrText xml:space="preserve"> PAGEREF _Toc57992896 \h </w:instrText>
         </w:r>
         <w:r>
           <w:rPr>
@@ -1850,7 +1850,7 @@
           <w:szCs w:val="22"/>
         </w:rPr>
       </w:pPr>
-      <w:hyperlink w:anchor="_Toc56095816" w:history="1">
+      <w:hyperlink w:anchor="_Toc57992897" w:history="1">
         <w:r>
           <w:rPr>
             <w:rStyle w:val="Hyperlink"/>
@@ -1873,7 +1873,7 @@
           <w:rPr>
             <w:webHidden/>
           </w:rPr>
-          <w:instrText xml:space="preserve"> PAGEREF _Toc56095816 \h </w:instrText>
+          <w:instrText xml:space="preserve"> PAGEREF _Toc57992897 \h </w:instrText>
         </w:r>
         <w:r>
           <w:rPr>
@@ -1890,7 +1890,7 @@
           <w:rPr>
             <w:webHidden/>
           </w:rPr>
-          <w:t>9</w:t>
+          <w:t>7</w:t>
         </w:r>
         <w:r>
           <w:rPr>
@@ -1909,7 +1909,7 @@
           <w:szCs w:val="22"/>
         </w:rPr>
       </w:pPr>
-      <w:hyperlink w:anchor="_Toc56095817" w:history="1">
+      <w:hyperlink w:anchor="_Toc57992898" w:history="1">
         <w:r>
           <w:rPr>
             <w:rStyle w:val="Hyperlink"/>
@@ -1932,7 +1932,7 @@
           <w:rPr>
             <w:webHidden/>
           </w:rPr>
-          <w:instrText xml:space="preserve"> PAGEREF _Toc56095817 \h </w:instrText>
+          <w:instrText xml:space="preserve"> PAGEREF _Toc57992898 \h </w:instrText>
         </w:r>
         <w:r>
           <w:rPr>
@@ -1949,7 +1949,7 @@
           <w:rPr>
             <w:webHidden/>
           </w:rPr>
-          <w:t>9</w:t>
+          <w:t>8</w:t>
         </w:r>
         <w:r>
           <w:rPr>
@@ -1968,7 +1968,7 @@
           <w:szCs w:val="22"/>
         </w:rPr>
       </w:pPr>
-      <w:hyperlink w:anchor="_Toc56095818" w:history="1">
+      <w:hyperlink w:anchor="_Toc57992899" w:history="1">
         <w:r>
           <w:rPr>
             <w:rStyle w:val="Hyperlink"/>
@@ -1991,7 +1991,7 @@
           <w:rPr>
             <w:webHidden/>
           </w:rPr>
-          <w:instrText xml:space="preserve"> PAGEREF _Toc56095818 \h </w:instrText>
+          <w:instrText xml:space="preserve"> PAGEREF _Toc57992899 \h </w:instrText>
         </w:r>
         <w:r>
           <w:rPr>
@@ -2008,7 +2008,7 @@
           <w:rPr>
             <w:webHidden/>
           </w:rPr>
-          <w:t>10</w:t>
+          <w:t>8</w:t>
         </w:r>
         <w:r>
           <w:rPr>
@@ -2027,7 +2027,7 @@
           <w:szCs w:val="22"/>
         </w:rPr>
       </w:pPr>
-      <w:hyperlink w:anchor="_Toc56095819" w:history="1">
+      <w:hyperlink w:anchor="_Toc57992900" w:history="1">
         <w:r>
           <w:rPr>
             <w:rStyle w:val="Hyperlink"/>
@@ -2050,7 +2050,7 @@
           <w:rPr>
             <w:webHidden/>
           </w:rPr>
-          <w:instrText xml:space="preserve"> PAGEREF _Toc56095819 \h </w:instrText>
+          <w:instrText xml:space="preserve"> PAGEREF _Toc57992900 \h </w:instrText>
         </w:r>
         <w:r>
           <w:rPr>
@@ -2067,7 +2067,7 @@
           <w:rPr>
             <w:webHidden/>
           </w:rPr>
-          <w:t>11</w:t>
+          <w:t>9</w:t>
         </w:r>
         <w:r>
           <w:rPr>
@@ -2086,7 +2086,7 @@
           <w:szCs w:val="22"/>
         </w:rPr>
       </w:pPr>
-      <w:hyperlink w:anchor="_Toc56095820" w:history="1">
+      <w:hyperlink w:anchor="_Toc57992901" w:history="1">
         <w:r>
           <w:rPr>
             <w:rStyle w:val="Hyperlink"/>
@@ -2109,7 +2109,7 @@
           <w:rPr>
             <w:webHidden/>
           </w:rPr>
-          <w:instrText xml:space="preserve"> PAGEREF _Toc56095820 \h </w:instrText>
+          <w:instrText xml:space="preserve"> PAGEREF _Toc57992901 \h </w:instrText>
         </w:r>
         <w:r>
           <w:rPr>
@@ -2126,7 +2126,7 @@
           <w:rPr>
             <w:webHidden/>
           </w:rPr>
-          <w:t>11</w:t>
+          <w:t>9</w:t>
         </w:r>
         <w:r>
           <w:rPr>
@@ -2145,7 +2145,7 @@
           <w:szCs w:val="22"/>
         </w:rPr>
       </w:pPr>
-      <w:hyperlink w:anchor="_Toc56095821" w:history="1">
+      <w:hyperlink w:anchor="_Toc57992902" w:history="1">
         <w:r>
           <w:rPr>
             <w:rStyle w:val="Hyperlink"/>
@@ -2168,7 +2168,7 @@
           <w:rPr>
             <w:webHidden/>
           </w:rPr>
-          <w:instrText xml:space="preserve"> PAGEREF _Toc56095821 \h </w:instrText>
+          <w:instrText xml:space="preserve"> PAGEREF _Toc57992902 \h </w:instrText>
         </w:r>
         <w:r>
           <w:rPr>
@@ -2185,7 +2185,7 @@
           <w:rPr>
             <w:webHidden/>
           </w:rPr>
-          <w:t>12</w:t>
+          <w:t>10</w:t>
         </w:r>
         <w:r>
           <w:rPr>
@@ -2204,7 +2204,7 @@
           <w:szCs w:val="22"/>
         </w:rPr>
       </w:pPr>
-      <w:hyperlink w:anchor="_Toc56095822" w:history="1">
+      <w:hyperlink w:anchor="_Toc57992903" w:history="1">
         <w:r>
           <w:rPr>
             <w:rStyle w:val="Hyperlink"/>
@@ -2227,7 +2227,7 @@
           <w:rPr>
             <w:webHidden/>
           </w:rPr>
-          <w:instrText xml:space="preserve"> PAGEREF _Toc56095822 \h </w:instrText>
+          <w:instrText xml:space="preserve"> PAGEREF _Toc57992903 \h </w:instrText>
         </w:r>
         <w:r>
           <w:rPr>
@@ -2244,7 +2244,7 @@
           <w:rPr>
             <w:webHidden/>
           </w:rPr>
-          <w:t>13</w:t>
+          <w:t>11</w:t>
         </w:r>
         <w:r>
           <w:rPr>
@@ -2264,7 +2264,7 @@
           <w:szCs w:val="22"/>
         </w:rPr>
       </w:pPr>
-      <w:hyperlink w:anchor="_Toc56095823" w:history="1">
+      <w:hyperlink w:anchor="_Toc57992904" w:history="1">
         <w:r>
           <w:rPr>
             <w:rStyle w:val="Hyperlink"/>
@@ -2287,7 +2287,7 @@
           <w:rPr>
             <w:webHidden/>
           </w:rPr>
-          <w:instrText xml:space="preserve"> PAGEREF _Toc56095823 \h </w:instrText>
+          <w:instrText xml:space="preserve"> PAGEREF _Toc57992904 \h </w:instrText>
         </w:r>
         <w:r>
           <w:rPr>
@@ -2304,7 +2304,7 @@
           <w:rPr>
             <w:webHidden/>
           </w:rPr>
-          <w:t>13</w:t>
+          <w:t>11</w:t>
         </w:r>
         <w:r>
           <w:rPr>
@@ -2323,7 +2323,7 @@
           <w:szCs w:val="22"/>
         </w:rPr>
       </w:pPr>
-      <w:hyperlink w:anchor="_Toc56095824" w:history="1">
+      <w:hyperlink w:anchor="_Toc57992905" w:history="1">
         <w:r>
           <w:rPr>
             <w:rStyle w:val="Hyperlink"/>
@@ -2347,7 +2347,7 @@
           <w:rPr>
             <w:webHidden/>
           </w:rPr>
-          <w:instrText xml:space="preserve"> PAGEREF _Toc56095824 \h </w:instrText>
+          <w:instrText xml:space="preserve"> PAGEREF _Toc57992905 \h </w:instrText>
         </w:r>
         <w:r>
           <w:rPr>
@@ -2364,7 +2364,7 @@
           <w:rPr>
             <w:webHidden/>
           </w:rPr>
-          <w:t>13</w:t>
+          <w:t>11</w:t>
         </w:r>
         <w:r>
           <w:rPr>
@@ -2383,7 +2383,7 @@
           <w:szCs w:val="22"/>
         </w:rPr>
       </w:pPr>
-      <w:hyperlink w:anchor="_Toc56095825" w:history="1">
+      <w:hyperlink w:anchor="_Toc57992906" w:history="1">
         <w:r>
           <w:rPr>
             <w:rStyle w:val="Hyperlink"/>
@@ -2407,7 +2407,7 @@
           <w:rPr>
             <w:webHidden/>
           </w:rPr>
-          <w:instrText xml:space="preserve"> PAGEREF _Toc56095825 \h </w:instrText>
+          <w:instrText xml:space="preserve"> PAGEREF _Toc57992906 \h </w:instrText>
         </w:r>
         <w:r>
           <w:rPr>
@@ -2424,7 +2424,7 @@
           <w:rPr>
             <w:webHidden/>
           </w:rPr>
-          <w:t>24</w:t>
+          <w:t>22</w:t>
         </w:r>
         <w:r>
           <w:rPr>
@@ -2443,7 +2443,7 @@
           <w:szCs w:val="22"/>
         </w:rPr>
       </w:pPr>
-      <w:hyperlink w:anchor="_Toc56095826" w:history="1">
+      <w:hyperlink w:anchor="_Toc57992907" w:history="1">
         <w:r>
           <w:rPr>
             <w:rStyle w:val="Hyperlink"/>
@@ -2466,7 +2466,7 @@
           <w:rPr>
             <w:webHidden/>
           </w:rPr>
-          <w:instrText xml:space="preserve"> PAGEREF _Toc56095826 \h </w:instrText>
+          <w:instrText xml:space="preserve"> PAGEREF _Toc57992907 \h </w:instrText>
         </w:r>
         <w:r>
           <w:rPr>
@@ -2483,7 +2483,7 @@
           <w:rPr>
             <w:webHidden/>
           </w:rPr>
-          <w:t>29</w:t>
+          <w:t>26</w:t>
         </w:r>
         <w:r>
           <w:rPr>
@@ -2502,7 +2502,7 @@
           <w:szCs w:val="22"/>
         </w:rPr>
       </w:pPr>
-      <w:hyperlink w:anchor="_Toc56095827" w:history="1">
+      <w:hyperlink w:anchor="_Toc57992908" w:history="1">
         <w:r>
           <w:rPr>
             <w:rStyle w:val="Hyperlink"/>
@@ -2526,7 +2526,7 @@
           <w:rPr>
             <w:webHidden/>
           </w:rPr>
-          <w:instrText xml:space="preserve"> PAGEREF _Toc56095827 \h </w:instrText>
+          <w:instrText xml:space="preserve"> PAGEREF _Toc57992908 \h </w:instrText>
         </w:r>
         <w:r>
           <w:rPr>
@@ -2543,7 +2543,7 @@
           <w:rPr>
             <w:webHidden/>
           </w:rPr>
-          <w:t>33</w:t>
+          <w:t>30</w:t>
         </w:r>
         <w:r>
           <w:rPr>
@@ -2562,7 +2562,7 @@
           <w:szCs w:val="22"/>
         </w:rPr>
       </w:pPr>
-      <w:hyperlink w:anchor="_Toc56095828" w:history="1">
+      <w:hyperlink w:anchor="_Toc57992909" w:history="1">
         <w:r>
           <w:rPr>
             <w:rStyle w:val="Hyperlink"/>
@@ -2586,7 +2586,7 @@
           <w:rPr>
             <w:webHidden/>
           </w:rPr>
-          <w:instrText xml:space="preserve"> PAGEREF _Toc56095828 \h </w:instrText>
+          <w:instrText xml:space="preserve"> PAGEREF _Toc57992909 \h </w:instrText>
         </w:r>
         <w:r>
           <w:rPr>
@@ -2603,7 +2603,7 @@
           <w:rPr>
             <w:webHidden/>
           </w:rPr>
-          <w:t>34</w:t>
+          <w:t>31</w:t>
         </w:r>
         <w:r>
           <w:rPr>
@@ -2623,7 +2623,7 @@
           <w:szCs w:val="22"/>
         </w:rPr>
       </w:pPr>
-      <w:hyperlink w:anchor="_Toc56095829" w:history="1">
+      <w:hyperlink w:anchor="_Toc57992910" w:history="1">
         <w:r>
           <w:rPr>
             <w:rStyle w:val="Hyperlink"/>
@@ -2646,7 +2646,7 @@
           <w:rPr>
             <w:webHidden/>
           </w:rPr>
-          <w:instrText xml:space="preserve"> PAGEREF _Toc56095829 \h </w:instrText>
+          <w:instrText xml:space="preserve"> PAGEREF _Toc57992910 \h </w:instrText>
         </w:r>
         <w:r>
           <w:rPr>
@@ -2663,7 +2663,7 @@
           <w:rPr>
             <w:webHidden/>
           </w:rPr>
-          <w:t>35</w:t>
+          <w:t>32</w:t>
         </w:r>
         <w:r>
           <w:rPr>
@@ -2682,12 +2682,12 @@
           <w:szCs w:val="22"/>
         </w:rPr>
       </w:pPr>
-      <w:hyperlink w:anchor="_Toc56095830" w:history="1">
+      <w:hyperlink w:anchor="_Toc57992911" w:history="1">
         <w:r>
           <w:rPr>
             <w:rStyle w:val="Hyperlink"/>
           </w:rPr>
-          <w:t>3.1 Building the FDM</w:t>
+          <w:t>3.1 Building the FDM Overview</w:t>
         </w:r>
         <w:r>
           <w:rPr>
@@ -2705,7 +2705,7 @@
           <w:rPr>
             <w:webHidden/>
           </w:rPr>
-          <w:instrText xml:space="preserve"> PAGEREF _Toc56095830 \h </w:instrText>
+          <w:instrText xml:space="preserve"> PAGEREF _Toc57992911 \h </w:instrText>
         </w:r>
         <w:r>
           <w:rPr>
@@ -2722,7 +2722,7 @@
           <w:rPr>
             <w:webHidden/>
           </w:rPr>
-          <w:t>35</w:t>
+          <w:t>32</w:t>
         </w:r>
         <w:r>
           <w:rPr>
@@ -2741,12 +2741,12 @@
           <w:szCs w:val="22"/>
         </w:rPr>
       </w:pPr>
-      <w:hyperlink w:anchor="_Toc56095831" w:history="1">
+      <w:hyperlink w:anchor="_Toc57992912" w:history="1">
         <w:r>
           <w:rPr>
             <w:rStyle w:val="Hyperlink"/>
           </w:rPr>
-          <w:t>3.2 Baseline Comparison</w:t>
+          <w:t>3.2 Set Up</w:t>
         </w:r>
         <w:r>
           <w:rPr>
@@ -2764,7 +2764,7 @@
           <w:rPr>
             <w:webHidden/>
           </w:rPr>
-          <w:instrText xml:space="preserve"> PAGEREF _Toc56095831 \h </w:instrText>
+          <w:instrText xml:space="preserve"> PAGEREF _Toc57992912 \h </w:instrText>
         </w:r>
         <w:r>
           <w:rPr>
@@ -2781,7 +2781,7 @@
           <w:rPr>
             <w:webHidden/>
           </w:rPr>
-          <w:t>42</w:t>
+          <w:t>34</w:t>
         </w:r>
         <w:r>
           <w:rPr>
@@ -2800,12 +2800,12 @@
           <w:szCs w:val="22"/>
         </w:rPr>
       </w:pPr>
-      <w:hyperlink w:anchor="_Toc56095832" w:history="1">
+      <w:hyperlink w:anchor="_Toc57992913" w:history="1">
         <w:r>
           <w:rPr>
             <w:rStyle w:val="Hyperlink"/>
           </w:rPr>
-          <w:t>3.3 ECS and OOP Performance Experiment (need working program first…)</w:t>
+          <w:t>3.3 SPECS Components</w:t>
         </w:r>
         <w:r>
           <w:rPr>
@@ -2823,7 +2823,7 @@
           <w:rPr>
             <w:webHidden/>
           </w:rPr>
-          <w:instrText xml:space="preserve"> PAGEREF _Toc56095832 \h </w:instrText>
+          <w:instrText xml:space="preserve"> PAGEREF _Toc57992913 \h </w:instrText>
         </w:r>
         <w:r>
           <w:rPr>
@@ -2840,7 +2840,125 @@
           <w:rPr>
             <w:webHidden/>
           </w:rPr>
-          <w:t>43</w:t>
+          <w:t>36</w:t>
+        </w:r>
+        <w:r>
+          <w:rPr>
+            <w:webHidden/>
+          </w:rPr>
+          <w:fldChar w:fldCharType="end"/>
+        </w:r>
+      </w:hyperlink>
+    </w:p>
+    <w:p>
+      <w:pPr>
+        <w:pStyle w:val="TOC2"/>
+        <w:rPr>
+          <w:rFonts w:asciiTheme="minorHAnsi" w:eastAsiaTheme="minorEastAsia" w:hAnsiTheme="minorHAnsi" w:cstheme="minorBidi"/>
+          <w:sz w:val="22"/>
+          <w:szCs w:val="22"/>
+        </w:rPr>
+      </w:pPr>
+      <w:hyperlink w:anchor="_Toc57992914" w:history="1">
+        <w:r>
+          <w:rPr>
+            <w:rStyle w:val="Hyperlink"/>
+          </w:rPr>
+          <w:t>3.4 SPECS Systems</w:t>
+        </w:r>
+        <w:r>
+          <w:rPr>
+            <w:webHidden/>
+          </w:rPr>
+          <w:tab/>
+        </w:r>
+        <w:r>
+          <w:rPr>
+            <w:webHidden/>
+          </w:rPr>
+          <w:fldChar w:fldCharType="begin"/>
+        </w:r>
+        <w:r>
+          <w:rPr>
+            <w:webHidden/>
+          </w:rPr>
+          <w:instrText xml:space="preserve"> PAGEREF _Toc57992914 \h </w:instrText>
+        </w:r>
+        <w:r>
+          <w:rPr>
+            <w:webHidden/>
+          </w:rPr>
+        </w:r>
+        <w:r>
+          <w:rPr>
+            <w:webHidden/>
+          </w:rPr>
+          <w:fldChar w:fldCharType="separate"/>
+        </w:r>
+        <w:r>
+          <w:rPr>
+            <w:webHidden/>
+          </w:rPr>
+          <w:t>36</w:t>
+        </w:r>
+        <w:r>
+          <w:rPr>
+            <w:webHidden/>
+          </w:rPr>
+          <w:fldChar w:fldCharType="end"/>
+        </w:r>
+      </w:hyperlink>
+    </w:p>
+    <w:p>
+      <w:pPr>
+        <w:pStyle w:val="TOC2"/>
+        <w:rPr>
+          <w:rFonts w:asciiTheme="minorHAnsi" w:eastAsiaTheme="minorEastAsia" w:hAnsiTheme="minorHAnsi" w:cstheme="minorBidi"/>
+          <w:sz w:val="22"/>
+          <w:szCs w:val="22"/>
+        </w:rPr>
+      </w:pPr>
+      <w:hyperlink w:anchor="_Toc57992915" w:history="1">
+        <w:r>
+          <w:rPr>
+            <w:rStyle w:val="Hyperlink"/>
+          </w:rPr>
+          <w:t>3.5 FDM Equivalency Verification</w:t>
+        </w:r>
+        <w:r>
+          <w:rPr>
+            <w:webHidden/>
+          </w:rPr>
+          <w:tab/>
+        </w:r>
+        <w:r>
+          <w:rPr>
+            <w:webHidden/>
+          </w:rPr>
+          <w:fldChar w:fldCharType="begin"/>
+        </w:r>
+        <w:r>
+          <w:rPr>
+            <w:webHidden/>
+          </w:rPr>
+          <w:instrText xml:space="preserve"> PAGEREF _Toc57992915 \h </w:instrText>
+        </w:r>
+        <w:r>
+          <w:rPr>
+            <w:webHidden/>
+          </w:rPr>
+        </w:r>
+        <w:r>
+          <w:rPr>
+            <w:webHidden/>
+          </w:rPr>
+          <w:fldChar w:fldCharType="separate"/>
+        </w:r>
+        <w:r>
+          <w:rPr>
+            <w:webHidden/>
+          </w:rPr>
+          <w:t>39</w:t>
         </w:r>
         <w:r>
           <w:rPr>
@@ -2860,7 +2978,7 @@
           <w:szCs w:val="22"/>
         </w:rPr>
       </w:pPr>
-      <w:hyperlink w:anchor="_Toc56095833" w:history="1">
+      <w:hyperlink w:anchor="_Toc57992916" w:history="1">
         <w:r>
           <w:rPr>
             <w:rStyle w:val="Hyperlink"/>
@@ -2883,7 +3001,7 @@
           <w:rPr>
             <w:webHidden/>
           </w:rPr>
-          <w:instrText xml:space="preserve"> PAGEREF _Toc56095833 \h </w:instrText>
+          <w:instrText xml:space="preserve"> PAGEREF _Toc57992916 \h </w:instrText>
         </w:r>
         <w:r>
           <w:rPr>
@@ -2900,7 +3018,7 @@
           <w:rPr>
             <w:webHidden/>
           </w:rPr>
-          <w:t>43</w:t>
+          <w:t>42</w:t>
         </w:r>
         <w:r>
           <w:rPr>
@@ -2919,12 +3037,12 @@
           <w:szCs w:val="22"/>
         </w:rPr>
       </w:pPr>
-      <w:hyperlink w:anchor="_Toc56095834" w:history="1">
+      <w:hyperlink w:anchor="_Toc57992917" w:history="1">
         <w:r>
           <w:rPr>
             <w:rStyle w:val="Hyperlink"/>
           </w:rPr>
-          <w:t>ECS and OOP Performance</w:t>
+          <w:t>4.1 Simulation Application</w:t>
         </w:r>
         <w:r>
           <w:rPr>
@@ -2942,7 +3060,7 @@
           <w:rPr>
             <w:webHidden/>
           </w:rPr>
-          <w:instrText xml:space="preserve"> PAGEREF _Toc56095834 \h </w:instrText>
+          <w:instrText xml:space="preserve"> PAGEREF _Toc57992917 \h </w:instrText>
         </w:r>
         <w:r>
           <w:rPr>
@@ -2959,7 +3077,7 @@
           <w:rPr>
             <w:webHidden/>
           </w:rPr>
-          <w:t>43</w:t>
+          <w:t>42</w:t>
         </w:r>
         <w:r>
           <w:rPr>
@@ -2978,12 +3096,12 @@
           <w:szCs w:val="22"/>
         </w:rPr>
       </w:pPr>
-      <w:hyperlink w:anchor="_Toc56095835" w:history="1">
+      <w:hyperlink w:anchor="_Toc57992918" w:history="1">
         <w:r>
           <w:rPr>
             <w:rStyle w:val="Hyperlink"/>
           </w:rPr>
-          <w:t>Baseline Comparison</w:t>
+          <w:t>4.2 FDM Equivalency Verification</w:t>
         </w:r>
         <w:r>
           <w:rPr>
@@ -3001,7 +3119,7 @@
           <w:rPr>
             <w:webHidden/>
           </w:rPr>
-          <w:instrText xml:space="preserve"> PAGEREF _Toc56095835 \h </w:instrText>
+          <w:instrText xml:space="preserve"> PAGEREF _Toc57992918 \h </w:instrText>
         </w:r>
         <w:r>
           <w:rPr>
@@ -3019,124 +3137,6 @@
             <w:webHidden/>
           </w:rPr>
           <w:t>43</w:t>
-        </w:r>
-        <w:r>
-          <w:rPr>
-            <w:webHidden/>
-          </w:rPr>
-          <w:fldChar w:fldCharType="end"/>
-        </w:r>
-      </w:hyperlink>
-    </w:p>
-    <w:p>
-      <w:pPr>
-        <w:pStyle w:val="TOC2"/>
-        <w:rPr>
-          <w:rFonts w:asciiTheme="minorHAnsi" w:eastAsiaTheme="minorEastAsia" w:hAnsiTheme="minorHAnsi" w:cstheme="minorBidi"/>
-          <w:sz w:val="22"/>
-          <w:szCs w:val="22"/>
-        </w:rPr>
-      </w:pPr>
-      <w:hyperlink w:anchor="_Toc56095836" w:history="1">
-        <w:r>
-          <w:rPr>
-            <w:rStyle w:val="Hyperlink"/>
-          </w:rPr>
-          <w:t>Investigative Questions Answered</w:t>
-        </w:r>
-        <w:r>
-          <w:rPr>
-            <w:webHidden/>
-          </w:rPr>
-          <w:tab/>
-        </w:r>
-        <w:r>
-          <w:rPr>
-            <w:webHidden/>
-          </w:rPr>
-          <w:fldChar w:fldCharType="begin"/>
-        </w:r>
-        <w:r>
-          <w:rPr>
-            <w:webHidden/>
-          </w:rPr>
-          <w:instrText xml:space="preserve"> PAGEREF _Toc56095836 \h </w:instrText>
-        </w:r>
-        <w:r>
-          <w:rPr>
-            <w:webHidden/>
-          </w:rPr>
-        </w:r>
-        <w:r>
-          <w:rPr>
-            <w:webHidden/>
-          </w:rPr>
-          <w:fldChar w:fldCharType="separate"/>
-        </w:r>
-        <w:r>
-          <w:rPr>
-            <w:webHidden/>
-          </w:rPr>
-          <w:t>44</w:t>
-        </w:r>
-        <w:r>
-          <w:rPr>
-            <w:webHidden/>
-          </w:rPr>
-          <w:fldChar w:fldCharType="end"/>
-        </w:r>
-      </w:hyperlink>
-    </w:p>
-    <w:p>
-      <w:pPr>
-        <w:pStyle w:val="TOC2"/>
-        <w:rPr>
-          <w:rFonts w:asciiTheme="minorHAnsi" w:eastAsiaTheme="minorEastAsia" w:hAnsiTheme="minorHAnsi" w:cstheme="minorBidi"/>
-          <w:sz w:val="22"/>
-          <w:szCs w:val="22"/>
-        </w:rPr>
-      </w:pPr>
-      <w:hyperlink w:anchor="_Toc56095837" w:history="1">
-        <w:r>
-          <w:rPr>
-            <w:rStyle w:val="Hyperlink"/>
-          </w:rPr>
-          <w:t>Summary</w:t>
-        </w:r>
-        <w:r>
-          <w:rPr>
-            <w:webHidden/>
-          </w:rPr>
-          <w:tab/>
-        </w:r>
-        <w:r>
-          <w:rPr>
-            <w:webHidden/>
-          </w:rPr>
-          <w:fldChar w:fldCharType="begin"/>
-        </w:r>
-        <w:r>
-          <w:rPr>
-            <w:webHidden/>
-          </w:rPr>
-          <w:instrText xml:space="preserve"> PAGEREF _Toc56095837 \h </w:instrText>
-        </w:r>
-        <w:r>
-          <w:rPr>
-            <w:webHidden/>
-          </w:rPr>
-        </w:r>
-        <w:r>
-          <w:rPr>
-            <w:webHidden/>
-          </w:rPr>
-          <w:fldChar w:fldCharType="separate"/>
-        </w:r>
-        <w:r>
-          <w:rPr>
-            <w:webHidden/>
-          </w:rPr>
-          <w:t>44</w:t>
         </w:r>
         <w:r>
           <w:rPr>
@@ -3156,7 +3156,7 @@
           <w:szCs w:val="22"/>
         </w:rPr>
       </w:pPr>
-      <w:hyperlink w:anchor="_Toc56095838" w:history="1">
+      <w:hyperlink w:anchor="_Toc57992919" w:history="1">
         <w:r>
           <w:rPr>
             <w:rStyle w:val="Hyperlink"/>
@@ -3179,7 +3179,7 @@
           <w:rPr>
             <w:webHidden/>
           </w:rPr>
-          <w:instrText xml:space="preserve"> PAGEREF _Toc56095838 \h </w:instrText>
+          <w:instrText xml:space="preserve"> PAGEREF _Toc57992919 \h </w:instrText>
         </w:r>
         <w:r>
           <w:rPr>
@@ -3196,7 +3196,7 @@
           <w:rPr>
             <w:webHidden/>
           </w:rPr>
-          <w:t>44</w:t>
+          <w:t>46</w:t>
         </w:r>
         <w:r>
           <w:rPr>
@@ -3215,12 +3215,12 @@
           <w:szCs w:val="22"/>
         </w:rPr>
       </w:pPr>
-      <w:hyperlink w:anchor="_Toc56095839" w:history="1">
+      <w:hyperlink w:anchor="_Toc57992920" w:history="1">
         <w:r>
           <w:rPr>
             <w:rStyle w:val="Hyperlink"/>
           </w:rPr>
-          <w:t>Chapter Overview</w:t>
+          <w:t>5.1 Research Conclusions</w:t>
         </w:r>
         <w:r>
           <w:rPr>
@@ -3238,7 +3238,7 @@
           <w:rPr>
             <w:webHidden/>
           </w:rPr>
-          <w:instrText xml:space="preserve"> PAGEREF _Toc56095839 \h </w:instrText>
+          <w:instrText xml:space="preserve"> PAGEREF _Toc57992920 \h </w:instrText>
         </w:r>
         <w:r>
           <w:rPr>
@@ -3255,7 +3255,7 @@
           <w:rPr>
             <w:webHidden/>
           </w:rPr>
-          <w:t>44</w:t>
+          <w:t>46</w:t>
         </w:r>
         <w:r>
           <w:rPr>
@@ -3274,12 +3274,12 @@
           <w:szCs w:val="22"/>
         </w:rPr>
       </w:pPr>
-      <w:hyperlink w:anchor="_Toc56095840" w:history="1">
+      <w:hyperlink w:anchor="_Toc57992921" w:history="1">
         <w:r>
           <w:rPr>
             <w:rStyle w:val="Hyperlink"/>
           </w:rPr>
-          <w:t>Conclusions of Research</w:t>
+          <w:t>5.2 Significance of Research</w:t>
         </w:r>
         <w:r>
           <w:rPr>
@@ -3297,7 +3297,7 @@
           <w:rPr>
             <w:webHidden/>
           </w:rPr>
-          <w:instrText xml:space="preserve"> PAGEREF _Toc56095840 \h </w:instrText>
+          <w:instrText xml:space="preserve"> PAGEREF _Toc57992921 \h </w:instrText>
         </w:r>
         <w:r>
           <w:rPr>
@@ -3314,7 +3314,7 @@
           <w:rPr>
             <w:webHidden/>
           </w:rPr>
-          <w:t>44</w:t>
+          <w:t>46</w:t>
         </w:r>
         <w:r>
           <w:rPr>
@@ -3333,12 +3333,12 @@
           <w:szCs w:val="22"/>
         </w:rPr>
       </w:pPr>
-      <w:hyperlink w:anchor="_Toc56095841" w:history="1">
+      <w:hyperlink w:anchor="_Toc57992922" w:history="1">
         <w:r>
           <w:rPr>
             <w:rStyle w:val="Hyperlink"/>
           </w:rPr>
-          <w:t>Significance of Research</w:t>
+          <w:t>5.3 Recommendations for Future Research</w:t>
         </w:r>
         <w:r>
           <w:rPr>
@@ -3356,7 +3356,7 @@
           <w:rPr>
             <w:webHidden/>
           </w:rPr>
-          <w:instrText xml:space="preserve"> PAGEREF _Toc56095841 \h </w:instrText>
+          <w:instrText xml:space="preserve"> PAGEREF _Toc57992922 \h </w:instrText>
         </w:r>
         <w:r>
           <w:rPr>
@@ -3373,7 +3373,7 @@
           <w:rPr>
             <w:webHidden/>
           </w:rPr>
-          <w:t>44</w:t>
+          <w:t>46</w:t>
         </w:r>
         <w:r>
           <w:rPr>
@@ -3392,12 +3392,12 @@
           <w:szCs w:val="22"/>
         </w:rPr>
       </w:pPr>
-      <w:hyperlink w:anchor="_Toc56095842" w:history="1">
+      <w:hyperlink w:anchor="_Toc57992923" w:history="1">
         <w:r>
           <w:rPr>
             <w:rStyle w:val="Hyperlink"/>
           </w:rPr>
-          <w:t>Recommendations for Action</w:t>
+          <w:t>Summary</w:t>
         </w:r>
         <w:r>
           <w:rPr>
@@ -3415,7 +3415,7 @@
           <w:rPr>
             <w:webHidden/>
           </w:rPr>
-          <w:instrText xml:space="preserve"> PAGEREF _Toc56095842 \h </w:instrText>
+          <w:instrText xml:space="preserve"> PAGEREF _Toc57992923 \h </w:instrText>
         </w:r>
         <w:r>
           <w:rPr>
@@ -3432,125 +3432,7 @@
           <w:rPr>
             <w:webHidden/>
           </w:rPr>
-          <w:t>44</w:t>
-        </w:r>
-        <w:r>
-          <w:rPr>
-            <w:webHidden/>
-          </w:rPr>
-          <w:fldChar w:fldCharType="end"/>
-        </w:r>
-      </w:hyperlink>
-    </w:p>
-    <w:p>
-      <w:pPr>
-        <w:pStyle w:val="TOC2"/>
-        <w:rPr>
-          <w:rFonts w:asciiTheme="minorHAnsi" w:eastAsiaTheme="minorEastAsia" w:hAnsiTheme="minorHAnsi" w:cstheme="minorBidi"/>
-          <w:sz w:val="22"/>
-          <w:szCs w:val="22"/>
-        </w:rPr>
-      </w:pPr>
-      <w:hyperlink w:anchor="_Toc56095843" w:history="1">
-        <w:r>
-          <w:rPr>
-            <w:rStyle w:val="Hyperlink"/>
-          </w:rPr>
-          <w:t>Recommendations for Future Research</w:t>
-        </w:r>
-        <w:r>
-          <w:rPr>
-            <w:webHidden/>
-          </w:rPr>
-          <w:tab/>
-        </w:r>
-        <w:r>
-          <w:rPr>
-            <w:webHidden/>
-          </w:rPr>
-          <w:fldChar w:fldCharType="begin"/>
-        </w:r>
-        <w:r>
-          <w:rPr>
-            <w:webHidden/>
-          </w:rPr>
-          <w:instrText xml:space="preserve"> PAGEREF _Toc56095843 \h </w:instrText>
-        </w:r>
-        <w:r>
-          <w:rPr>
-            <w:webHidden/>
-          </w:rPr>
-        </w:r>
-        <w:r>
-          <w:rPr>
-            <w:webHidden/>
-          </w:rPr>
-          <w:fldChar w:fldCharType="separate"/>
-        </w:r>
-        <w:r>
-          <w:rPr>
-            <w:webHidden/>
-          </w:rPr>
-          <w:t>44</w:t>
-        </w:r>
-        <w:r>
-          <w:rPr>
-            <w:webHidden/>
-          </w:rPr>
-          <w:fldChar w:fldCharType="end"/>
-        </w:r>
-      </w:hyperlink>
-    </w:p>
-    <w:p>
-      <w:pPr>
-        <w:pStyle w:val="TOC2"/>
-        <w:rPr>
-          <w:rFonts w:asciiTheme="minorHAnsi" w:eastAsiaTheme="minorEastAsia" w:hAnsiTheme="minorHAnsi" w:cstheme="minorBidi"/>
-          <w:sz w:val="22"/>
-          <w:szCs w:val="22"/>
-        </w:rPr>
-      </w:pPr>
-      <w:hyperlink w:anchor="_Toc56095844" w:history="1">
-        <w:r>
-          <w:rPr>
-            <w:rStyle w:val="Hyperlink"/>
-          </w:rPr>
-          <w:t>Summary</w:t>
-        </w:r>
-        <w:r>
-          <w:rPr>
-            <w:webHidden/>
-          </w:rPr>
-          <w:tab/>
-        </w:r>
-        <w:r>
-          <w:rPr>
-            <w:webHidden/>
-          </w:rPr>
-          <w:fldChar w:fldCharType="begin"/>
-        </w:r>
-        <w:r>
-          <w:rPr>
-            <w:webHidden/>
-          </w:rPr>
-          <w:instrText xml:space="preserve"> PAGEREF _Toc56095844 \h </w:instrText>
-        </w:r>
-        <w:r>
-          <w:rPr>
-            <w:webHidden/>
-          </w:rPr>
-        </w:r>
-        <w:r>
-          <w:rPr>
-            <w:webHidden/>
-          </w:rPr>
-          <w:fldChar w:fldCharType="separate"/>
-        </w:r>
-        <w:r>
-          <w:rPr>
-            <w:webHidden/>
-          </w:rPr>
-          <w:t>44</w:t>
+          <w:t>46</w:t>
         </w:r>
         <w:r>
           <w:rPr>
@@ -3570,7 +3452,7 @@
           <w:szCs w:val="22"/>
         </w:rPr>
       </w:pPr>
-      <w:hyperlink w:anchor="_Toc56095845" w:history="1">
+      <w:hyperlink w:anchor="_Toc57992924" w:history="1">
         <w:r>
           <w:rPr>
             <w:rStyle w:val="Hyperlink"/>
@@ -3593,7 +3475,7 @@
           <w:rPr>
             <w:webHidden/>
           </w:rPr>
-          <w:instrText xml:space="preserve"> PAGEREF _Toc56095845 \h </w:instrText>
+          <w:instrText xml:space="preserve"> PAGEREF _Toc57992924 \h </w:instrText>
         </w:r>
         <w:r>
           <w:rPr>
@@ -3610,7 +3492,7 @@
           <w:rPr>
             <w:webHidden/>
           </w:rPr>
-          <w:t>45</w:t>
+          <w:t>47</w:t>
         </w:r>
         <w:r>
           <w:rPr>
@@ -3630,7 +3512,7 @@
           <w:szCs w:val="22"/>
         </w:rPr>
       </w:pPr>
-      <w:hyperlink w:anchor="_Toc56095846" w:history="1">
+      <w:hyperlink w:anchor="_Toc57992925" w:history="1">
         <w:r>
           <w:rPr>
             <w:rStyle w:val="Hyperlink"/>
@@ -3653,7 +3535,7 @@
           <w:rPr>
             <w:webHidden/>
           </w:rPr>
-          <w:instrText xml:space="preserve"> PAGEREF _Toc56095846 \h </w:instrText>
+          <w:instrText xml:space="preserve"> PAGEREF _Toc57992925 \h </w:instrText>
         </w:r>
         <w:r>
           <w:rPr>
@@ -3670,7 +3552,67 @@
           <w:rPr>
             <w:webHidden/>
           </w:rPr>
-          <w:t>48</w:t>
+          <w:t>50</w:t>
+        </w:r>
+        <w:r>
+          <w:rPr>
+            <w:webHidden/>
+          </w:rPr>
+          <w:fldChar w:fldCharType="end"/>
+        </w:r>
+      </w:hyperlink>
+    </w:p>
+    <w:p>
+      <w:pPr>
+        <w:pStyle w:val="TOC1"/>
+        <w:rPr>
+          <w:rFonts w:asciiTheme="minorHAnsi" w:eastAsiaTheme="minorEastAsia" w:hAnsiTheme="minorHAnsi" w:cstheme="minorBidi"/>
+          <w:bCs w:val="0"/>
+          <w:sz w:val="22"/>
+          <w:szCs w:val="22"/>
+        </w:rPr>
+      </w:pPr>
+      <w:hyperlink w:anchor="_Toc57992926" w:history="1">
+        <w:r>
+          <w:rPr>
+            <w:rStyle w:val="Hyperlink"/>
+          </w:rPr>
+          <w:t>Acronyms</w:t>
+        </w:r>
+        <w:r>
+          <w:rPr>
+            <w:webHidden/>
+          </w:rPr>
+          <w:tab/>
+        </w:r>
+        <w:r>
+          <w:rPr>
+            <w:webHidden/>
+          </w:rPr>
+          <w:fldChar w:fldCharType="begin"/>
+        </w:r>
+        <w:r>
+          <w:rPr>
+            <w:webHidden/>
+          </w:rPr>
+          <w:instrText xml:space="preserve"> PAGEREF _Toc57992926 \h </w:instrText>
+        </w:r>
+        <w:r>
+          <w:rPr>
+            <w:webHidden/>
+          </w:rPr>
+        </w:r>
+        <w:r>
+          <w:rPr>
+            <w:webHidden/>
+          </w:rPr>
+          <w:fldChar w:fldCharType="separate"/>
+        </w:r>
+        <w:r>
+          <w:rPr>
+            <w:webHidden/>
+          </w:rPr>
+          <w:t>53</w:t>
         </w:r>
         <w:r>
           <w:rPr>
@@ -3706,7 +3648,7 @@
       <w:pPr>
         <w:pStyle w:val="Heading1"/>
       </w:pPr>
-      <w:bookmarkStart w:id="25" w:name="_Toc56095814"/>
+      <w:bookmarkStart w:id="25" w:name="_Toc57992895"/>
       <w:r>
         <w:t>List of Figures</w:t>
       </w:r>
@@ -4242,7 +4184,7 @@
       <w:pPr>
         <w:pStyle w:val="Heading1"/>
       </w:pPr>
-      <w:bookmarkStart w:id="26" w:name="_Toc56095815"/>
+      <w:bookmarkStart w:id="26" w:name="_Toc57992896"/>
       <w:r>
         <w:lastRenderedPageBreak/>
         <w:t>I.  Introduction</w:t>
@@ -4764,7 +4706,7 @@
       <w:bookmarkStart w:id="42" w:name="_Toc504131158"/>
       <w:bookmarkStart w:id="43" w:name="_Toc504131360"/>
       <w:bookmarkStart w:id="44" w:name="_Toc504131515"/>
-      <w:bookmarkStart w:id="45" w:name="_Toc56095816"/>
+      <w:bookmarkStart w:id="45" w:name="_Toc57992897"/>
       <w:r>
         <w:t>1.1</w:t>
       </w:r>
@@ -4970,7 +4912,7 @@
         <w:pStyle w:val="Heading2"/>
         <w:spacing w:before="0"/>
       </w:pPr>
-      <w:bookmarkStart w:id="64" w:name="_Toc56095817"/>
+      <w:bookmarkStart w:id="64" w:name="_Toc57992898"/>
       <w:r>
         <w:t>1.2</w:t>
       </w:r>
@@ -5136,7 +5078,7 @@
         <w:pStyle w:val="Heading2"/>
         <w:spacing w:before="0"/>
       </w:pPr>
-      <w:bookmarkStart w:id="83" w:name="_Toc56095818"/>
+      <w:bookmarkStart w:id="83" w:name="_Toc57992899"/>
       <w:r>
         <w:t>1.3</w:t>
       </w:r>
@@ -5273,7 +5215,7 @@
         <w:pStyle w:val="Heading2"/>
         <w:spacing w:before="0"/>
       </w:pPr>
-      <w:bookmarkStart w:id="84" w:name="_Toc56095819"/>
+      <w:bookmarkStart w:id="84" w:name="_Toc57992900"/>
       <w:r>
         <w:t>1.4</w:t>
       </w:r>
@@ -5370,7 +5312,7 @@
         <w:pStyle w:val="Heading2"/>
         <w:spacing w:before="0"/>
       </w:pPr>
-      <w:bookmarkStart w:id="85" w:name="_Toc56095820"/>
+      <w:bookmarkStart w:id="85" w:name="_Toc57992901"/>
       <w:bookmarkEnd w:id="65"/>
       <w:bookmarkEnd w:id="66"/>
       <w:bookmarkEnd w:id="67"/>
@@ -5476,7 +5418,19 @@
         <w:t xml:space="preserve"> </w:t>
       </w:r>
       <w:r>
-        <w:t>a 2D, Rust based, ECS patterned FDM is created based on the works by Grant Palmer in [30]. The building of this 2D FDM was essentially a stepping stone to reach the goal of creating the 3D version. In terms of ECS</w:t>
+        <w:t xml:space="preserve">a </w:t>
+      </w:r>
+      <w:r>
+        <w:t>2-dimensional (</w:t>
+      </w:r>
+      <w:r>
+        <w:t>2D</w:t>
+      </w:r>
+      <w:r>
+        <w:t>)</w:t>
+      </w:r>
+      <w:r>
+        <w:t>, Rust based, ECS patterned FDM is created based on the works by Grant Palmer in [30]. The building of this 2D FDM was essentially a stepping stone to reach the goal of creating the 3D version. In terms of ECS</w:t>
       </w:r>
       <w:r>
         <w:t xml:space="preserve"> compatible aspects</w:t>
@@ -5568,25 +5522,25 @@
         <w:pStyle w:val="Heading2"/>
         <w:spacing w:before="0"/>
       </w:pPr>
-      <w:bookmarkStart w:id="86" w:name="_Toc56095821"/>
-      <w:bookmarkStart w:id="87" w:name="_Toc493484475"/>
-      <w:bookmarkStart w:id="88" w:name="_Toc493484716"/>
-      <w:bookmarkStart w:id="89" w:name="_Toc494527310"/>
-      <w:bookmarkStart w:id="90" w:name="_Toc495221476"/>
-      <w:bookmarkStart w:id="91" w:name="_Toc495663187"/>
-      <w:bookmarkStart w:id="92" w:name="_Toc495826209"/>
-      <w:bookmarkStart w:id="93" w:name="_Toc495826317"/>
-      <w:bookmarkStart w:id="94" w:name="_Toc495999057"/>
-      <w:bookmarkStart w:id="95" w:name="_Toc496074855"/>
-      <w:bookmarkStart w:id="96" w:name="_Toc496074950"/>
-      <w:bookmarkStart w:id="97" w:name="_Toc496075124"/>
-      <w:bookmarkStart w:id="98" w:name="_Toc496075282"/>
-      <w:bookmarkStart w:id="99" w:name="_Toc496075346"/>
-      <w:bookmarkStart w:id="100" w:name="_Toc496080588"/>
-      <w:bookmarkStart w:id="101" w:name="_Toc503248585"/>
-      <w:bookmarkStart w:id="102" w:name="_Toc504131161"/>
-      <w:bookmarkStart w:id="103" w:name="_Toc504131363"/>
-      <w:bookmarkStart w:id="104" w:name="_Toc504131518"/>
+      <w:bookmarkStart w:id="86" w:name="_Toc493484475"/>
+      <w:bookmarkStart w:id="87" w:name="_Toc493484716"/>
+      <w:bookmarkStart w:id="88" w:name="_Toc494527310"/>
+      <w:bookmarkStart w:id="89" w:name="_Toc495221476"/>
+      <w:bookmarkStart w:id="90" w:name="_Toc495663187"/>
+      <w:bookmarkStart w:id="91" w:name="_Toc495826209"/>
+      <w:bookmarkStart w:id="92" w:name="_Toc495826317"/>
+      <w:bookmarkStart w:id="93" w:name="_Toc495999057"/>
+      <w:bookmarkStart w:id="94" w:name="_Toc496074855"/>
+      <w:bookmarkStart w:id="95" w:name="_Toc496074950"/>
+      <w:bookmarkStart w:id="96" w:name="_Toc496075124"/>
+      <w:bookmarkStart w:id="97" w:name="_Toc496075282"/>
+      <w:bookmarkStart w:id="98" w:name="_Toc496075346"/>
+      <w:bookmarkStart w:id="99" w:name="_Toc496080588"/>
+      <w:bookmarkStart w:id="100" w:name="_Toc503248585"/>
+      <w:bookmarkStart w:id="101" w:name="_Toc504131161"/>
+      <w:bookmarkStart w:id="102" w:name="_Toc504131363"/>
+      <w:bookmarkStart w:id="103" w:name="_Toc504131518"/>
+      <w:bookmarkStart w:id="104" w:name="_Toc57992902"/>
       <w:r>
         <w:t>1.6</w:t>
       </w:r>
@@ -5599,8 +5553,9 @@
       <w:r>
         <w:t>Limitations</w:t>
       </w:r>
-      <w:bookmarkEnd w:id="86"/>
-    </w:p>
+      <w:bookmarkEnd w:id="104"/>
+    </w:p>
+    <w:bookmarkEnd w:id="86"/>
     <w:bookmarkEnd w:id="87"/>
     <w:bookmarkEnd w:id="88"/>
     <w:bookmarkEnd w:id="89"/>
@@ -5618,7 +5573,6 @@
     <w:bookmarkEnd w:id="101"/>
     <w:bookmarkEnd w:id="102"/>
     <w:bookmarkEnd w:id="103"/>
-    <w:bookmarkEnd w:id="104"/>
     <w:p>
       <w:pPr>
         <w:pStyle w:val="BodyText"/>
@@ -5816,7 +5770,7 @@
         <w:pStyle w:val="Heading2"/>
         <w:spacing w:before="0"/>
       </w:pPr>
-      <w:bookmarkStart w:id="105" w:name="_Toc56095822"/>
+      <w:bookmarkStart w:id="105" w:name="_Toc57992903"/>
       <w:r>
         <w:t>1.7</w:t>
       </w:r>
@@ -5885,7 +5839,7 @@
       <w:pPr>
         <w:pStyle w:val="Heading1"/>
       </w:pPr>
-      <w:bookmarkStart w:id="106" w:name="_Toc56095823"/>
+      <w:bookmarkStart w:id="106" w:name="_Toc57992904"/>
       <w:r>
         <w:t xml:space="preserve">II. </w:t>
       </w:r>
@@ -6058,7 +6012,7 @@
           <w:rFonts w:eastAsiaTheme="minorHAnsi"/>
         </w:rPr>
       </w:pPr>
-      <w:bookmarkStart w:id="107" w:name="_Toc56095824"/>
+      <w:bookmarkStart w:id="107" w:name="_Toc57992905"/>
       <w:r>
         <w:rPr>
           <w:rFonts w:eastAsiaTheme="minorHAnsi"/>
@@ -9240,7 +9194,7 @@
           <w:rFonts w:eastAsiaTheme="minorHAnsi"/>
         </w:rPr>
       </w:pPr>
-      <w:bookmarkStart w:id="114" w:name="_Toc56095825"/>
+      <w:bookmarkStart w:id="114" w:name="_Toc57992906"/>
       <w:r>
         <w:rPr>
           <w:rFonts w:eastAsiaTheme="minorHAnsi"/>
@@ -10415,7 +10369,7 @@
         <w:pStyle w:val="Heading2"/>
         <w:spacing w:before="0"/>
       </w:pPr>
-      <w:bookmarkStart w:id="116" w:name="_Toc56095826"/>
+      <w:bookmarkStart w:id="116" w:name="_Toc57992907"/>
       <w:r>
         <w:t>2.3</w:t>
       </w:r>
@@ -11565,7 +11519,7 @@
           <w:rFonts w:eastAsiaTheme="minorHAnsi"/>
         </w:rPr>
       </w:pPr>
-      <w:bookmarkStart w:id="118" w:name="_Toc56095827"/>
+      <w:bookmarkStart w:id="118" w:name="_Toc57992908"/>
       <w:r>
         <w:rPr>
           <w:rFonts w:eastAsiaTheme="minorHAnsi"/>
@@ -11862,7 +11816,7 @@
           <w:rFonts w:eastAsiaTheme="minorHAnsi"/>
         </w:rPr>
       </w:pPr>
-      <w:bookmarkStart w:id="119" w:name="_Toc56095828"/>
+      <w:bookmarkStart w:id="119" w:name="_Toc57992909"/>
       <w:r>
         <w:rPr>
           <w:rFonts w:eastAsiaTheme="minorHAnsi"/>
@@ -12223,7 +12177,7 @@
       <w:bookmarkStart w:id="127" w:name="_Toc504131180"/>
       <w:bookmarkStart w:id="128" w:name="_Toc504131382"/>
       <w:bookmarkStart w:id="129" w:name="_Toc504131537"/>
-      <w:bookmarkStart w:id="130" w:name="_Toc56095829"/>
+      <w:bookmarkStart w:id="130" w:name="_Toc57992910"/>
       <w:r>
         <w:t>III.  Methodology</w:t>
       </w:r>
@@ -12282,7 +12236,7 @@
         <w:pStyle w:val="Heading2"/>
         <w:spacing w:before="0"/>
       </w:pPr>
-      <w:bookmarkStart w:id="131" w:name="_Toc56095830"/>
+      <w:bookmarkStart w:id="131" w:name="_Toc57992911"/>
       <w:r>
         <w:t>3</w:t>
       </w:r>
@@ -12292,10 +12246,10 @@
       <w:r>
         <w:t xml:space="preserve"> Building the FDM</w:t>
       </w:r>
+      <w:r>
+        <w:t xml:space="preserve"> Overview</w:t>
+      </w:r>
       <w:bookmarkEnd w:id="131"/>
-      <w:r>
-        <w:t xml:space="preserve"> Overview</w:t>
-      </w:r>
     </w:p>
     <w:p>
       <w:pPr>
@@ -12663,12 +12617,14 @@
         <w:pStyle w:val="Heading2"/>
         <w:spacing w:before="0"/>
       </w:pPr>
+      <w:bookmarkStart w:id="132" w:name="_Toc57992912"/>
       <w:r>
         <w:t xml:space="preserve">3.2 </w:t>
       </w:r>
       <w:r>
         <w:t>Set Up</w:t>
       </w:r>
+      <w:bookmarkEnd w:id="132"/>
     </w:p>
     <w:p>
       <w:pPr>
@@ -13088,6 +13044,7 @@
         <w:pStyle w:val="Heading2"/>
         <w:spacing w:before="0"/>
       </w:pPr>
+      <w:bookmarkStart w:id="133" w:name="_Toc57992913"/>
       <w:r>
         <w:lastRenderedPageBreak/>
         <w:t xml:space="preserve">3.3 </w:t>
@@ -13098,6 +13055,7 @@
       <w:r>
         <w:t>Components</w:t>
       </w:r>
+      <w:bookmarkEnd w:id="133"/>
     </w:p>
     <w:p>
       <w:pPr>
@@ -13262,6 +13220,7 @@
         <w:pStyle w:val="Heading2"/>
         <w:spacing w:before="0"/>
       </w:pPr>
+      <w:bookmarkStart w:id="134" w:name="_Toc57992914"/>
       <w:r>
         <w:t xml:space="preserve">3.4 </w:t>
       </w:r>
@@ -13271,6 +13230,7 @@
       <w:r>
         <w:t>Systems</w:t>
       </w:r>
+      <w:bookmarkEnd w:id="134"/>
     </w:p>
     <w:p>
       <w:pPr>
@@ -13708,7 +13668,7 @@
         <w:pStyle w:val="Heading2"/>
         <w:spacing w:before="0"/>
       </w:pPr>
-      <w:bookmarkStart w:id="132" w:name="_Toc56095831"/>
+      <w:bookmarkStart w:id="135" w:name="_Toc57992915"/>
       <w:r>
         <w:t>3.</w:t>
       </w:r>
@@ -13718,7 +13678,6 @@
       <w:r>
         <w:t xml:space="preserve"> </w:t>
       </w:r>
-      <w:bookmarkEnd w:id="132"/>
       <w:r>
         <w:t xml:space="preserve">FDM </w:t>
       </w:r>
@@ -13728,6 +13687,7 @@
       <w:r>
         <w:t>Verification</w:t>
       </w:r>
+      <w:bookmarkEnd w:id="135"/>
     </w:p>
     <w:p>
       <w:pPr>
@@ -13986,10 +13946,76 @@
         <w:t xml:space="preserve">. </w:t>
       </w:r>
       <w:r>
-        <w:t xml:space="preserve"> The variables specific values of the variables were set in order to have the plane in motion as soon as the simulation is started.</w:t>
-      </w:r>
-      <w:r>
-        <w:t xml:space="preserve"> The variables initial values are:</w:t>
+        <w:t xml:space="preserve"> The variables </w:t>
+      </w:r>
+      <w:r>
+        <w:t>specific values</w:t>
+      </w:r>
+      <w:r>
+        <w:t xml:space="preserve"> were set in order to have the plane in motion as soon as the simulation is started</w:t>
+      </w:r>
+      <w:r>
+        <w:t xml:space="preserve"> – with </w:t>
+      </w:r>
+      <w:r>
+        <w:t>velocity, force, thrust, and speed</w:t>
+      </w:r>
+      <w:r>
+        <w:t xml:space="preserve"> defined greater than zero </w:t>
+      </w:r>
+      <w:r>
+        <w:t xml:space="preserve">as </w:t>
+      </w:r>
+      <w:r>
+        <w:t>to have the airplane flying</w:t>
+      </w:r>
+      <w:r>
+        <w:t xml:space="preserve"> forward. </w:t>
+      </w:r>
+      <w:r>
+        <w:t>The starting position coordinates are the same as originally defined in Bourg’s C++ FDM. The coordinates represent and arbitrary location measured in feet. F</w:t>
+      </w:r>
+      <w:r>
+        <w:t>or example, a</w:t>
+      </w:r>
+      <w:r>
+        <w:t xml:space="preserve"> </w:t>
+      </w:r>
+      <w:r>
+        <w:t xml:space="preserve">starting </w:t>
+      </w:r>
+      <w:r>
+        <w:t>z coordinate</w:t>
+      </w:r>
+      <w:r>
+        <w:t xml:space="preserve"> of 2000.0</w:t>
+      </w:r>
+      <w:r>
+        <w:t xml:space="preserve"> represent</w:t>
+      </w:r>
+      <w:r>
+        <w:t xml:space="preserve">s height, or altitude, in feet. </w:t>
+      </w:r>
+      <w:r>
+        <w:t xml:space="preserve">Execution time of the tests, although not a variable that affects an airplane’s motion, is defined to be 30 seconds of simulation time, which equates to 900 total frames, or updates, at 30 FPS. </w:t>
+      </w:r>
+      <w:r>
+        <w:t>T</w:t>
+      </w:r>
+      <w:r>
+        <w:t>he</w:t>
+      </w:r>
+      <w:r>
+        <w:t xml:space="preserve"> </w:t>
+      </w:r>
+      <w:r>
+        <w:t>starting values chosen  while testing the C++/OOP FDM and the Rust/ECS FDM</w:t>
+      </w:r>
+      <w:r>
+        <w:t xml:space="preserve"> are</w:t>
+      </w:r>
+      <w:r>
+        <w:t>:</w:t>
       </w:r>
     </w:p>
     <w:tbl>
@@ -14000,8 +14026,8 @@
         <w:tblLook w:val="04A0" w:firstRow="1" w:lastRow="0" w:firstColumn="1" w:lastColumn="0" w:noHBand="0" w:noVBand="1"/>
       </w:tblPr>
       <w:tblGrid>
-        <w:gridCol w:w="2456"/>
-        <w:gridCol w:w="2160"/>
+        <w:gridCol w:w="3030"/>
+        <w:gridCol w:w="2156"/>
       </w:tblGrid>
       <w:tr>
         <w:trPr>
@@ -14012,7 +14038,18 @@
             <w:tcW w:w="0" w:type="auto"/>
           </w:tcPr>
           <w:p>
+            <w:pPr>
+              <w:spacing w:line="240" w:lineRule="auto"/>
+              <w:rPr>
+                <w:rFonts w:ascii="Times New Roman" w:hAnsi="Times New Roman"/>
+                <w:b/>
+              </w:rPr>
+            </w:pPr>
             <w:r>
+              <w:rPr>
+                <w:rFonts w:ascii="Times New Roman" w:hAnsi="Times New Roman"/>
+                <w:b/>
+              </w:rPr>
               <w:t>Variables</w:t>
             </w:r>
           </w:p>
@@ -14022,7 +14059,18 @@
             <w:tcW w:w="0" w:type="auto"/>
           </w:tcPr>
           <w:p>
+            <w:pPr>
+              <w:spacing w:line="240" w:lineRule="auto"/>
+              <w:rPr>
+                <w:rFonts w:ascii="Times New Roman" w:hAnsi="Times New Roman"/>
+                <w:b/>
+              </w:rPr>
+            </w:pPr>
             <w:r>
+              <w:rPr>
+                <w:rFonts w:ascii="Times New Roman" w:hAnsi="Times New Roman"/>
+                <w:b/>
+              </w:rPr>
               <w:t>Initial Values</w:t>
             </w:r>
           </w:p>
@@ -14037,8 +14085,29 @@
             <w:tcW w:w="0" w:type="auto"/>
           </w:tcPr>
           <w:p>
+            <w:pPr>
+              <w:spacing w:line="240" w:lineRule="auto"/>
+              <w:rPr>
+                <w:rFonts w:ascii="Times New Roman" w:hAnsi="Times New Roman"/>
+              </w:rPr>
+            </w:pPr>
             <w:r>
-              <w:t>Position (x, y, z)</w:t>
+              <w:rPr>
+                <w:rFonts w:ascii="Times New Roman" w:hAnsi="Times New Roman"/>
+              </w:rPr>
+              <w:t xml:space="preserve">Position </w:t>
+            </w:r>
+            <w:r>
+              <w:rPr>
+                <w:rFonts w:ascii="Times New Roman" w:hAnsi="Times New Roman"/>
+              </w:rPr>
+              <w:t xml:space="preserve">Coordinates </w:t>
+            </w:r>
+            <w:r>
+              <w:rPr>
+                <w:rFonts w:ascii="Times New Roman" w:hAnsi="Times New Roman"/>
+              </w:rPr>
+              <w:t>(x, y, z)</w:t>
             </w:r>
           </w:p>
         </w:tc>
@@ -14047,7 +14116,16 @@
             <w:tcW w:w="0" w:type="auto"/>
           </w:tcPr>
           <w:p>
+            <w:pPr>
+              <w:spacing w:line="240" w:lineRule="auto"/>
+              <w:rPr>
+                <w:rFonts w:ascii="Times New Roman" w:hAnsi="Times New Roman"/>
+              </w:rPr>
+            </w:pPr>
             <w:r>
+              <w:rPr>
+                <w:rFonts w:ascii="Times New Roman" w:hAnsi="Times New Roman"/>
+              </w:rPr>
               <w:t>-5000.0, 0.0, 2000.0</w:t>
             </w:r>
           </w:p>
@@ -14062,13 +14140,28 @@
             <w:tcW w:w="0" w:type="auto"/>
           </w:tcPr>
           <w:p>
+            <w:pPr>
+              <w:spacing w:line="240" w:lineRule="auto"/>
+              <w:rPr>
+                <w:rFonts w:ascii="Times New Roman" w:hAnsi="Times New Roman"/>
+              </w:rPr>
+            </w:pPr>
             <w:r>
+              <w:rPr>
+                <w:rFonts w:ascii="Times New Roman" w:hAnsi="Times New Roman"/>
+              </w:rPr>
               <w:t>Velocity</w:t>
             </w:r>
             <w:r>
+              <w:rPr>
+                <w:rFonts w:ascii="Times New Roman" w:hAnsi="Times New Roman"/>
+              </w:rPr>
               <w:t xml:space="preserve"> Vector</w:t>
             </w:r>
             <w:r>
+              <w:rPr>
+                <w:rFonts w:ascii="Times New Roman" w:hAnsi="Times New Roman"/>
+              </w:rPr>
               <w:t xml:space="preserve"> (x, y, z)</w:t>
             </w:r>
           </w:p>
@@ -14078,7 +14171,16 @@
             <w:tcW w:w="0" w:type="auto"/>
           </w:tcPr>
           <w:p>
+            <w:pPr>
+              <w:spacing w:line="240" w:lineRule="auto"/>
+              <w:rPr>
+                <w:rFonts w:ascii="Times New Roman" w:hAnsi="Times New Roman"/>
+              </w:rPr>
+            </w:pPr>
             <w:r>
+              <w:rPr>
+                <w:rFonts w:ascii="Times New Roman" w:hAnsi="Times New Roman"/>
+              </w:rPr>
               <w:t>60.0, 0.0, 0.0</w:t>
             </w:r>
           </w:p>
@@ -14093,13 +14195,34 @@
             <w:tcW w:w="0" w:type="auto"/>
           </w:tcPr>
           <w:p>
+            <w:pPr>
+              <w:spacing w:line="240" w:lineRule="auto"/>
+              <w:rPr>
+                <w:rFonts w:ascii="Times New Roman" w:hAnsi="Times New Roman"/>
+              </w:rPr>
+            </w:pPr>
             <w:r>
-              <w:t xml:space="preserve">Forces </w:t>
+              <w:rPr>
+                <w:rFonts w:ascii="Times New Roman" w:hAnsi="Times New Roman"/>
+              </w:rPr>
+              <w:t>Force</w:t>
             </w:r>
             <w:r>
+              <w:rPr>
+                <w:rFonts w:ascii="Times New Roman" w:hAnsi="Times New Roman"/>
+              </w:rPr>
+              <w:t xml:space="preserve"> </w:t>
+            </w:r>
+            <w:r>
+              <w:rPr>
+                <w:rFonts w:ascii="Times New Roman" w:hAnsi="Times New Roman"/>
+              </w:rPr>
               <w:t xml:space="preserve">Vector </w:t>
             </w:r>
             <w:r>
+              <w:rPr>
+                <w:rFonts w:ascii="Times New Roman" w:hAnsi="Times New Roman"/>
+              </w:rPr>
               <w:t>(x, y, z)</w:t>
             </w:r>
           </w:p>
@@ -14109,7 +14232,16 @@
             <w:tcW w:w="0" w:type="auto"/>
           </w:tcPr>
           <w:p>
+            <w:pPr>
+              <w:spacing w:line="240" w:lineRule="auto"/>
+              <w:rPr>
+                <w:rFonts w:ascii="Times New Roman" w:hAnsi="Times New Roman"/>
+              </w:rPr>
+            </w:pPr>
             <w:r>
+              <w:rPr>
+                <w:rFonts w:ascii="Times New Roman" w:hAnsi="Times New Roman"/>
+              </w:rPr>
               <w:t>500.0, 0.0, 0.0</w:t>
             </w:r>
           </w:p>
@@ -14124,7 +14256,16 @@
             <w:tcW w:w="0" w:type="auto"/>
           </w:tcPr>
           <w:p>
+            <w:pPr>
+              <w:spacing w:line="240" w:lineRule="auto"/>
+              <w:rPr>
+                <w:rFonts w:ascii="Times New Roman" w:hAnsi="Times New Roman"/>
+              </w:rPr>
+            </w:pPr>
             <w:r>
+              <w:rPr>
+                <w:rFonts w:ascii="Times New Roman" w:hAnsi="Times New Roman"/>
+              </w:rPr>
               <w:t>Thrust Force (lbs)</w:t>
             </w:r>
           </w:p>
@@ -14134,7 +14275,16 @@
             <w:tcW w:w="0" w:type="auto"/>
           </w:tcPr>
           <w:p>
+            <w:pPr>
+              <w:spacing w:line="240" w:lineRule="auto"/>
+              <w:rPr>
+                <w:rFonts w:ascii="Times New Roman" w:hAnsi="Times New Roman"/>
+              </w:rPr>
+            </w:pPr>
             <w:r>
+              <w:rPr>
+                <w:rFonts w:ascii="Times New Roman" w:hAnsi="Times New Roman"/>
+              </w:rPr>
               <w:t>500.0</w:t>
             </w:r>
           </w:p>
@@ -14149,7 +14299,16 @@
             <w:tcW w:w="0" w:type="auto"/>
           </w:tcPr>
           <w:p>
+            <w:pPr>
+              <w:spacing w:line="240" w:lineRule="auto"/>
+              <w:rPr>
+                <w:rFonts w:ascii="Times New Roman" w:hAnsi="Times New Roman"/>
+              </w:rPr>
+            </w:pPr>
             <w:r>
+              <w:rPr>
+                <w:rFonts w:ascii="Times New Roman" w:hAnsi="Times New Roman"/>
+              </w:rPr>
               <w:t>Speed (knots)</w:t>
             </w:r>
           </w:p>
@@ -14159,7 +14318,16 @@
             <w:tcW w:w="0" w:type="auto"/>
           </w:tcPr>
           <w:p>
+            <w:pPr>
+              <w:spacing w:line="240" w:lineRule="auto"/>
+              <w:rPr>
+                <w:rFonts w:ascii="Times New Roman" w:hAnsi="Times New Roman"/>
+              </w:rPr>
+            </w:pPr>
             <w:r>
+              <w:rPr>
+                <w:rFonts w:ascii="Times New Roman" w:hAnsi="Times New Roman"/>
+              </w:rPr>
               <w:t>60.0</w:t>
             </w:r>
           </w:p>
@@ -14174,16 +14342,37 @@
             <w:tcW w:w="0" w:type="auto"/>
           </w:tcPr>
           <w:p>
+            <w:pPr>
+              <w:spacing w:line="240" w:lineRule="auto"/>
+              <w:rPr>
+                <w:rFonts w:ascii="Times New Roman" w:hAnsi="Times New Roman"/>
+              </w:rPr>
+            </w:pPr>
             <w:r>
+              <w:rPr>
+                <w:rFonts w:ascii="Times New Roman" w:hAnsi="Times New Roman"/>
+              </w:rPr>
               <w:t xml:space="preserve">Execution Time (s) / </w:t>
             </w:r>
             <w:r>
+              <w:rPr>
+                <w:rFonts w:ascii="Times New Roman" w:hAnsi="Times New Roman"/>
+              </w:rPr>
               <w:br/>
               <w:t xml:space="preserve">Total Updates (frames) </w:t>
             </w:r>
           </w:p>
           <w:p>
+            <w:pPr>
+              <w:spacing w:line="240" w:lineRule="auto"/>
+              <w:rPr>
+                <w:rFonts w:ascii="Times New Roman" w:hAnsi="Times New Roman"/>
+              </w:rPr>
+            </w:pPr>
             <w:r>
+              <w:rPr>
+                <w:rFonts w:ascii="Times New Roman" w:hAnsi="Times New Roman"/>
+              </w:rPr>
               <w:t>@ 30 FPS</w:t>
             </w:r>
           </w:p>
@@ -14193,7 +14382,16 @@
             <w:tcW w:w="0" w:type="auto"/>
           </w:tcPr>
           <w:p>
+            <w:pPr>
+              <w:spacing w:line="240" w:lineRule="auto"/>
+              <w:rPr>
+                <w:rFonts w:ascii="Times New Roman" w:hAnsi="Times New Roman"/>
+              </w:rPr>
+            </w:pPr>
             <w:r>
+              <w:rPr>
+                <w:rFonts w:ascii="Times New Roman" w:hAnsi="Times New Roman"/>
+              </w:rPr>
               <w:t>30 / 900</w:t>
             </w:r>
           </w:p>
@@ -14255,19 +14453,10 @@
         <w:t xml:space="preserve"> </w:t>
       </w:r>
       <w:r>
-        <w:t>The possible flight controls</w:t>
-      </w:r>
-      <w:r>
-        <w:t xml:space="preserve"> </w:t>
-      </w:r>
-      <w:r>
-        <w:t>includ</w:t>
-      </w:r>
-      <w:r>
-        <w:t>e</w:t>
-      </w:r>
-      <w:r>
-        <w:t xml:space="preserve"> evoking</w:t>
+        <w:t xml:space="preserve">The possible flight controls </w:t>
+      </w:r>
+      <w:r>
+        <w:t>we test include</w:t>
       </w:r>
       <w:r>
         <w:t xml:space="preserve">: Roll, Pitch, Yaw, Flaps, and Thrust. </w:t>
@@ -14279,13 +14468,29 @@
         <w:t xml:space="preserve"> control was examined in each of</w:t>
       </w:r>
       <w:r>
-        <w:t xml:space="preserve"> five</w:t>
-      </w:r>
-      <w:r>
-        <w:t xml:space="preserve"> tests. Another test </w:t>
-      </w:r>
-      <w:r>
-        <w:t>simply does not evoke any flight controls</w:t>
+        <w:t xml:space="preserve"> </w:t>
+      </w:r>
+      <w:r>
+        <w:lastRenderedPageBreak/>
+        <w:t>five</w:t>
+      </w:r>
+      <w:r>
+        <w:t xml:space="preserve"> tests. With one more </w:t>
+      </w:r>
+      <w:r>
+        <w:t xml:space="preserve">test </w:t>
+      </w:r>
+      <w:r>
+        <w:t>simply not</w:t>
+      </w:r>
+      <w:r>
+        <w:t xml:space="preserve"> evok</w:t>
+      </w:r>
+      <w:r>
+        <w:t>ing</w:t>
+      </w:r>
+      <w:r>
+        <w:t xml:space="preserve"> any flight controls</w:t>
       </w:r>
       <w:r>
         <w:t xml:space="preserve">. </w:t>
@@ -14294,11 +14499,7 @@
         <w:t xml:space="preserve">The flight controls are implemented into the test for a defined amount of simulation frames. </w:t>
       </w:r>
       <w:r>
-        <w:t xml:space="preserve">For example, </w:t>
-      </w:r>
-      <w:r>
-        <w:lastRenderedPageBreak/>
-        <w:t xml:space="preserve">from frame 1 through 5, thrust is increased, and so on. </w:t>
+        <w:t xml:space="preserve">For example, from frame 1 through 5, thrust is increased, and so on. </w:t>
       </w:r>
       <w:r>
         <w:t xml:space="preserve">The flight data at the end of </w:t>
@@ -14328,7 +14529,16 @@
         <w:t xml:space="preserve"> (i.e. roll right vs roll left)</w:t>
       </w:r>
       <w:r>
-        <w:t xml:space="preserve"> for simplicity sake.</w:t>
+        <w:t xml:space="preserve"> </w:t>
+      </w:r>
+      <w:r>
+        <w:t xml:space="preserve">to avoid </w:t>
+      </w:r>
+      <w:r>
+        <w:t>redundancy</w:t>
+      </w:r>
+      <w:r>
+        <w:t>.</w:t>
       </w:r>
     </w:p>
     <w:p>
@@ -14338,16 +14548,6 @@
       <w:r>
         <w:t xml:space="preserve">The benchmark C++/OOP FDM was compiled with Visual Studio 2019 Community Edition, and the Rust/ECS FDM was compiled with rustc version 1.47.0. The tests were performed on a Lenovo ThinkPad T440p machine, running Windows 10, with an intel i74800mq processor. </w:t>
       </w:r>
-    </w:p>
-    <w:p>
-      <w:pPr>
-        <w:ind w:firstLine="720"/>
-      </w:pPr>
-      <w:r>
-        <w:t>(need to learn how to make these tables look better)</w:t>
-      </w:r>
-      <w:bookmarkStart w:id="133" w:name="_GoBack"/>
-      <w:bookmarkEnd w:id="133"/>
     </w:p>
     <w:p>
       <w:pPr>
@@ -14366,7 +14566,182 @@
         <w:tblLook w:val="04A0" w:firstRow="1" w:lastRow="0" w:firstColumn="1" w:lastColumn="0" w:noHBand="0" w:noVBand="1"/>
       </w:tblPr>
       <w:tblGrid>
-        <w:gridCol w:w="4383"/>
+        <w:gridCol w:w="4783"/>
+      </w:tblGrid>
+      <w:tr>
+        <w:trPr>
+          <w:cantSplit/>
+          <w:jc w:val="center"/>
+        </w:trPr>
+        <w:tc>
+          <w:tcPr>
+            <w:tcW w:w="0" w:type="auto"/>
+          </w:tcPr>
+          <w:p>
+            <w:pPr>
+              <w:spacing w:line="240" w:lineRule="auto"/>
+              <w:rPr>
+                <w:rFonts w:ascii="Times New Roman" w:hAnsi="Times New Roman"/>
+                <w:b/>
+              </w:rPr>
+            </w:pPr>
+            <w:r>
+              <w:rPr>
+                <w:rFonts w:ascii="Times New Roman" w:hAnsi="Times New Roman"/>
+                <w:b/>
+              </w:rPr>
+              <w:t>Frame by Frame Flight Control Instructions</w:t>
+            </w:r>
+          </w:p>
+        </w:tc>
+      </w:tr>
+      <w:tr>
+        <w:trPr>
+          <w:cantSplit/>
+          <w:trHeight w:val="234"/>
+          <w:jc w:val="center"/>
+        </w:trPr>
+        <w:tc>
+          <w:tcPr>
+            <w:tcW w:w="0" w:type="auto"/>
+          </w:tcPr>
+          <w:p>
+            <w:pPr>
+              <w:spacing w:line="240" w:lineRule="auto"/>
+              <w:rPr>
+                <w:rFonts w:ascii="Times New Roman" w:hAnsi="Times New Roman"/>
+              </w:rPr>
+            </w:pPr>
+            <w:r>
+              <w:rPr>
+                <w:rFonts w:ascii="Times New Roman" w:hAnsi="Times New Roman"/>
+              </w:rPr>
+              <w:t>None</w:t>
+            </w:r>
+          </w:p>
+        </w:tc>
+      </w:tr>
+    </w:tbl>
+    <w:p>
+      <w:pPr>
+        <w:spacing w:line="240" w:lineRule="auto"/>
+      </w:pPr>
+    </w:p>
+    <w:p>
+      <w:pPr>
+        <w:pStyle w:val="Heading3"/>
+        <w:jc w:val="left"/>
+      </w:pPr>
+      <w:r>
+        <w:t>3.5.2 Test Two (Thrust)</w:t>
+      </w:r>
+    </w:p>
+    <w:tbl>
+      <w:tblPr>
+        <w:tblStyle w:val="TableGrid"/>
+        <w:tblW w:w="0" w:type="auto"/>
+        <w:jc w:val="center"/>
+        <w:tblLook w:val="04A0" w:firstRow="1" w:lastRow="0" w:firstColumn="1" w:lastColumn="0" w:noHBand="0" w:noVBand="1"/>
+      </w:tblPr>
+      <w:tblGrid>
+        <w:gridCol w:w="5220"/>
+      </w:tblGrid>
+      <w:tr>
+        <w:trPr>
+          <w:jc w:val="center"/>
+        </w:trPr>
+        <w:tc>
+          <w:tcPr>
+            <w:tcW w:w="5220" w:type="dxa"/>
+          </w:tcPr>
+          <w:p>
+            <w:pPr>
+              <w:spacing w:line="240" w:lineRule="auto"/>
+              <w:rPr>
+                <w:rFonts w:ascii="Times New Roman" w:hAnsi="Times New Roman"/>
+                <w:b/>
+              </w:rPr>
+            </w:pPr>
+            <w:r>
+              <w:rPr>
+                <w:rFonts w:ascii="Times New Roman" w:hAnsi="Times New Roman"/>
+                <w:b/>
+              </w:rPr>
+              <w:t>Frame by Frame Flight Control Instructions</w:t>
+            </w:r>
+          </w:p>
+        </w:tc>
+      </w:tr>
+      <w:tr>
+        <w:trPr>
+          <w:jc w:val="center"/>
+        </w:trPr>
+        <w:tc>
+          <w:tcPr>
+            <w:tcW w:w="5220" w:type="dxa"/>
+          </w:tcPr>
+          <w:p>
+            <w:pPr>
+              <w:spacing w:line="240" w:lineRule="auto"/>
+              <w:rPr>
+                <w:rFonts w:ascii="Times New Roman" w:hAnsi="Times New Roman"/>
+              </w:rPr>
+            </w:pPr>
+            <w:r>
+              <w:rPr>
+                <w:rFonts w:ascii="Times New Roman" w:hAnsi="Times New Roman"/>
+              </w:rPr>
+              <w:t>1 – 5: Decrease Thrust</w:t>
+            </w:r>
+          </w:p>
+          <w:p>
+            <w:pPr>
+              <w:spacing w:line="240" w:lineRule="auto"/>
+              <w:rPr>
+                <w:rFonts w:ascii="Times New Roman" w:hAnsi="Times New Roman"/>
+              </w:rPr>
+            </w:pPr>
+            <w:r>
+              <w:rPr>
+                <w:rFonts w:ascii="Times New Roman" w:hAnsi="Times New Roman"/>
+              </w:rPr>
+              <w:t>6 – 900: N</w:t>
+            </w:r>
+            <w:r>
+              <w:rPr>
+                <w:rFonts w:ascii="Times New Roman" w:hAnsi="Times New Roman"/>
+              </w:rPr>
+              <w:t>one</w:t>
+            </w:r>
+          </w:p>
+        </w:tc>
+      </w:tr>
+    </w:tbl>
+    <w:p/>
+    <w:p>
+      <w:pPr>
+        <w:pStyle w:val="Heading3"/>
+        <w:jc w:val="left"/>
+      </w:pPr>
+      <w:r>
+        <w:t xml:space="preserve">3.5.3 Test </w:t>
+      </w:r>
+      <w:r>
+        <w:t>Three</w:t>
+      </w:r>
+      <w:r>
+        <w:t xml:space="preserve"> (Roll)</w:t>
+      </w:r>
+    </w:p>
+    <w:tbl>
+      <w:tblPr>
+        <w:tblStyle w:val="TableGrid"/>
+        <w:tblW w:w="0" w:type="auto"/>
+        <w:jc w:val="center"/>
+        <w:tblLook w:val="04A0" w:firstRow="1" w:lastRow="0" w:firstColumn="1" w:lastColumn="0" w:noHBand="0" w:noVBand="1"/>
+      </w:tblPr>
+      <w:tblGrid>
+        <w:gridCol w:w="5209"/>
       </w:tblGrid>
       <w:tr>
         <w:trPr>
@@ -14377,7 +14752,18 @@
             <w:tcW w:w="0" w:type="auto"/>
           </w:tcPr>
           <w:p>
+            <w:pPr>
+              <w:spacing w:line="240" w:lineRule="auto"/>
+              <w:rPr>
+                <w:rFonts w:ascii="Times New Roman" w:hAnsi="Times New Roman"/>
+                <w:b/>
+              </w:rPr>
+            </w:pPr>
             <w:r>
+              <w:rPr>
+                <w:rFonts w:ascii="Times New Roman" w:hAnsi="Times New Roman"/>
+                <w:b/>
+              </w:rPr>
               <w:t>Frame by Frame Flight Control Instructions</w:t>
             </w:r>
           </w:p>
@@ -14392,8 +14778,43 @@
             <w:tcW w:w="0" w:type="auto"/>
           </w:tcPr>
           <w:p>
+            <w:pPr>
+              <w:spacing w:line="240" w:lineRule="auto"/>
+              <w:rPr>
+                <w:rFonts w:ascii="Times New Roman" w:hAnsi="Times New Roman"/>
+              </w:rPr>
+            </w:pPr>
             <w:r>
-              <w:t>None</w:t>
+              <w:rPr>
+                <w:rFonts w:ascii="Times New Roman" w:hAnsi="Times New Roman"/>
+              </w:rPr>
+              <w:t>1 – 5: Increase Thrust</w:t>
+            </w:r>
+          </w:p>
+          <w:p>
+            <w:pPr>
+              <w:spacing w:line="240" w:lineRule="auto"/>
+              <w:rPr>
+                <w:rFonts w:ascii="Times New Roman" w:hAnsi="Times New Roman"/>
+              </w:rPr>
+            </w:pPr>
+            <w:r>
+              <w:rPr>
+                <w:rFonts w:ascii="Times New Roman" w:hAnsi="Times New Roman"/>
+              </w:rPr>
+              <w:t>6 – 900:</w:t>
+            </w:r>
+            <w:r>
+              <w:rPr>
+                <w:rFonts w:ascii="Times New Roman" w:hAnsi="Times New Roman"/>
+              </w:rPr>
+              <w:t xml:space="preserve"> If the frame # is divisible by 15</w:t>
+            </w:r>
+            <w:r>
+              <w:rPr>
+                <w:rFonts w:ascii="Times New Roman" w:hAnsi="Times New Roman"/>
+              </w:rPr>
+              <w:t>, Roll Right</w:t>
             </w:r>
           </w:p>
         </w:tc>
@@ -14406,13 +14827,13 @@
         <w:jc w:val="left"/>
       </w:pPr>
       <w:r>
-        <w:t>3.5.2 Test Two</w:t>
-      </w:r>
-      <w:r>
-        <w:t xml:space="preserve"> </w:t>
-      </w:r>
-      <w:r>
-        <w:t>(Thrust)</w:t>
+        <w:t xml:space="preserve">3.5.2 Test </w:t>
+      </w:r>
+      <w:r>
+        <w:t>Four</w:t>
+      </w:r>
+      <w:r>
+        <w:t xml:space="preserve"> (Pitch)</w:t>
       </w:r>
     </w:p>
     <w:tbl>
@@ -14423,7 +14844,7 @@
         <w:tblLook w:val="04A0" w:firstRow="1" w:lastRow="0" w:firstColumn="1" w:lastColumn="0" w:noHBand="0" w:noVBand="1"/>
       </w:tblPr>
       <w:tblGrid>
-        <w:gridCol w:w="4383"/>
+        <w:gridCol w:w="5215"/>
       </w:tblGrid>
       <w:tr>
         <w:trPr>
@@ -14431,10 +14852,21 @@
         </w:trPr>
         <w:tc>
           <w:tcPr>
-            <w:tcW w:w="0" w:type="auto"/>
+            <w:tcW w:w="5215" w:type="dxa"/>
           </w:tcPr>
           <w:p>
+            <w:pPr>
+              <w:spacing w:line="240" w:lineRule="auto"/>
+              <w:rPr>
+                <w:rFonts w:ascii="Times New Roman" w:hAnsi="Times New Roman"/>
+                <w:b/>
+              </w:rPr>
+            </w:pPr>
             <w:r>
+              <w:rPr>
+                <w:rFonts w:ascii="Times New Roman" w:hAnsi="Times New Roman"/>
+                <w:b/>
+              </w:rPr>
               <w:t>Frame by Frame Flight Control Instructions</w:t>
             </w:r>
           </w:p>
@@ -14446,25 +14878,46 @@
         </w:trPr>
         <w:tc>
           <w:tcPr>
-            <w:tcW w:w="0" w:type="auto"/>
+            <w:tcW w:w="5215" w:type="dxa"/>
           </w:tcPr>
           <w:p>
+            <w:pPr>
+              <w:spacing w:line="240" w:lineRule="auto"/>
+              <w:rPr>
+                <w:rFonts w:ascii="Times New Roman" w:hAnsi="Times New Roman"/>
+              </w:rPr>
+            </w:pPr>
             <w:r>
-              <w:t xml:space="preserve">1 – 5: </w:t>
-            </w:r>
-            <w:r>
-              <w:t>Decrease Thrust</w:t>
+              <w:rPr>
+                <w:rFonts w:ascii="Times New Roman" w:hAnsi="Times New Roman"/>
+              </w:rPr>
+              <w:t>1 – 5: Increase Thrust</w:t>
             </w:r>
           </w:p>
           <w:p>
+            <w:pPr>
+              <w:spacing w:line="240" w:lineRule="auto"/>
+              <w:rPr>
+                <w:rFonts w:ascii="Times New Roman" w:hAnsi="Times New Roman"/>
+              </w:rPr>
+            </w:pPr>
             <w:r>
+              <w:rPr>
+                <w:rFonts w:ascii="Times New Roman" w:hAnsi="Times New Roman"/>
+              </w:rPr>
               <w:t xml:space="preserve">6 – 900: </w:t>
             </w:r>
             <w:r>
-              <w:t>N</w:t>
+              <w:rPr>
+                <w:rFonts w:ascii="Times New Roman" w:hAnsi="Times New Roman"/>
+              </w:rPr>
+              <w:t xml:space="preserve">If the frame # is even, </w:t>
             </w:r>
             <w:r>
-              <w:t>one</w:t>
+              <w:rPr>
+                <w:rFonts w:ascii="Times New Roman" w:hAnsi="Times New Roman"/>
+              </w:rPr>
+              <w:t>Pitch Up</w:t>
             </w:r>
           </w:p>
         </w:tc>
@@ -14477,13 +14930,11 @@
         <w:jc w:val="left"/>
       </w:pPr>
       <w:r>
-        <w:t xml:space="preserve">3.5.3 Test </w:t>
-      </w:r>
-      <w:r>
-        <w:t>Three</w:t>
-      </w:r>
-      <w:r>
-        <w:t xml:space="preserve"> (Roll)</w:t>
+        <w:lastRenderedPageBreak/>
+        <w:t>3.5.4 Test Five</w:t>
+      </w:r>
+      <w:r>
+        <w:t xml:space="preserve"> (Yaw)</w:t>
       </w:r>
     </w:p>
     <w:tbl>
@@ -14494,7 +14945,7 @@
         <w:tblLook w:val="04A0" w:firstRow="1" w:lastRow="0" w:firstColumn="1" w:lastColumn="0" w:noHBand="0" w:noVBand="1"/>
       </w:tblPr>
       <w:tblGrid>
-        <w:gridCol w:w="5053"/>
+        <w:gridCol w:w="5249"/>
       </w:tblGrid>
       <w:tr>
         <w:trPr>
@@ -14502,10 +14953,21 @@
         </w:trPr>
         <w:tc>
           <w:tcPr>
-            <w:tcW w:w="0" w:type="auto"/>
+            <w:tcW w:w="5249" w:type="dxa"/>
           </w:tcPr>
           <w:p>
+            <w:pPr>
+              <w:spacing w:line="240" w:lineRule="auto"/>
+              <w:rPr>
+                <w:rFonts w:ascii="Times New Roman" w:hAnsi="Times New Roman"/>
+                <w:b/>
+              </w:rPr>
+            </w:pPr>
             <w:r>
+              <w:rPr>
+                <w:rFonts w:ascii="Times New Roman" w:hAnsi="Times New Roman"/>
+                <w:b/>
+              </w:rPr>
               <w:t>Frame by Frame Flight Control Instructions</w:t>
             </w:r>
           </w:p>
@@ -14517,42 +14979,75 @@
         </w:trPr>
         <w:tc>
           <w:tcPr>
-            <w:tcW w:w="0" w:type="auto"/>
+            <w:tcW w:w="5249" w:type="dxa"/>
           </w:tcPr>
           <w:p>
+            <w:pPr>
+              <w:spacing w:line="240" w:lineRule="auto"/>
+              <w:rPr>
+                <w:rFonts w:ascii="Times New Roman" w:hAnsi="Times New Roman"/>
+              </w:rPr>
+            </w:pPr>
             <w:r>
+              <w:rPr>
+                <w:rFonts w:ascii="Times New Roman" w:hAnsi="Times New Roman"/>
+              </w:rPr>
               <w:t>1 – 5: Increase Thrust</w:t>
             </w:r>
           </w:p>
           <w:p>
+            <w:pPr>
+              <w:spacing w:line="240" w:lineRule="auto"/>
+              <w:rPr>
+                <w:rFonts w:ascii="Times New Roman" w:hAnsi="Times New Roman"/>
+              </w:rPr>
+            </w:pPr>
             <w:r>
+              <w:rPr>
+                <w:rFonts w:ascii="Times New Roman" w:hAnsi="Times New Roman"/>
+              </w:rPr>
               <w:t>6 – 900:</w:t>
             </w:r>
             <w:r>
-              <w:t xml:space="preserve"> If the frame # is divisible by 15</w:t>
+              <w:rPr>
+                <w:rFonts w:ascii="Times New Roman" w:hAnsi="Times New Roman"/>
+              </w:rPr>
+              <w:t xml:space="preserve"> </w:t>
             </w:r>
             <w:r>
-              <w:t>, Roll Right</w:t>
+              <w:rPr>
+                <w:rFonts w:ascii="Times New Roman" w:hAnsi="Times New Roman"/>
+              </w:rPr>
+              <w:t>If the frame # is divisible by 15,</w:t>
+            </w:r>
+            <w:r>
+              <w:rPr>
+                <w:rFonts w:ascii="Times New Roman" w:hAnsi="Times New Roman"/>
+              </w:rPr>
+              <w:t xml:space="preserve"> </w:t>
+            </w:r>
+            <w:r>
+              <w:rPr>
+                <w:rFonts w:ascii="Times New Roman" w:hAnsi="Times New Roman"/>
+              </w:rPr>
+              <w:t>Yaw Right</w:t>
             </w:r>
           </w:p>
         </w:tc>
       </w:tr>
     </w:tbl>
-    <w:p/>
+    <w:p>
+      <w:pPr>
+        <w:ind w:firstLine="720"/>
+      </w:pPr>
+    </w:p>
     <w:p>
       <w:pPr>
         <w:pStyle w:val="Heading3"/>
         <w:jc w:val="left"/>
       </w:pPr>
       <w:r>
-        <w:lastRenderedPageBreak/>
-        <w:t xml:space="preserve">3.5.2 Test </w:t>
-      </w:r>
-      <w:r>
-        <w:t>Four</w:t>
-      </w:r>
-      <w:r>
-        <w:t xml:space="preserve"> (Pitch)</w:t>
+        <w:t>3.5.4 Test Six (Flaps)</w:t>
       </w:r>
     </w:p>
     <w:tbl>
@@ -14563,7 +15058,7 @@
         <w:tblLook w:val="04A0" w:firstRow="1" w:lastRow="0" w:firstColumn="1" w:lastColumn="0" w:noHBand="0" w:noVBand="1"/>
       </w:tblPr>
       <w:tblGrid>
-        <w:gridCol w:w="4383"/>
+        <w:gridCol w:w="5305"/>
       </w:tblGrid>
       <w:tr>
         <w:trPr>
@@ -14571,10 +15066,21 @@
         </w:trPr>
         <w:tc>
           <w:tcPr>
-            <w:tcW w:w="0" w:type="auto"/>
+            <w:tcW w:w="5305" w:type="dxa"/>
           </w:tcPr>
           <w:p>
+            <w:pPr>
+              <w:spacing w:line="240" w:lineRule="auto"/>
+              <w:rPr>
+                <w:rFonts w:ascii="Times New Roman" w:hAnsi="Times New Roman"/>
+                <w:b/>
+              </w:rPr>
+            </w:pPr>
             <w:r>
+              <w:rPr>
+                <w:rFonts w:ascii="Times New Roman" w:hAnsi="Times New Roman"/>
+                <w:b/>
+              </w:rPr>
               <w:t>Frame by Frame Flight Control Instructions</w:t>
             </w:r>
           </w:p>
@@ -14586,22 +15092,20 @@
         </w:trPr>
         <w:tc>
           <w:tcPr>
-            <w:tcW w:w="0" w:type="auto"/>
+            <w:tcW w:w="5305" w:type="dxa"/>
           </w:tcPr>
           <w:p>
+            <w:pPr>
+              <w:spacing w:line="240" w:lineRule="auto"/>
+              <w:rPr>
+                <w:rFonts w:ascii="Times New Roman" w:hAnsi="Times New Roman"/>
+              </w:rPr>
+            </w:pPr>
             <w:r>
-              <w:t>1 – 5: Increase Thrust</w:t>
-            </w:r>
-          </w:p>
-          <w:p>
-            <w:r>
-              <w:t xml:space="preserve">6 – 900: </w:t>
-            </w:r>
-            <w:r>
-              <w:t xml:space="preserve">If the frame # is even, </w:t>
-            </w:r>
-            <w:r>
-              <w:t>Pitch Up</w:t>
+              <w:rPr>
+                <w:rFonts w:ascii="Times New Roman" w:hAnsi="Times New Roman"/>
+              </w:rPr>
+              <w:t>1 – 900: Flaps Down</w:t>
             </w:r>
           </w:p>
         </w:tc>
@@ -14610,151 +15114,18 @@
     <w:p/>
     <w:p>
       <w:pPr>
-        <w:pStyle w:val="Heading3"/>
-        <w:jc w:val="left"/>
-      </w:pPr>
-      <w:r>
-        <w:t>3.5.4 Test Five</w:t>
-      </w:r>
-      <w:r>
-        <w:t xml:space="preserve"> (Yaw)</w:t>
-      </w:r>
-    </w:p>
-    <w:tbl>
-      <w:tblPr>
-        <w:tblStyle w:val="TableGrid"/>
-        <w:tblW w:w="0" w:type="auto"/>
-        <w:jc w:val="center"/>
-        <w:tblLook w:val="04A0" w:firstRow="1" w:lastRow="0" w:firstColumn="1" w:lastColumn="0" w:noHBand="0" w:noVBand="1"/>
-      </w:tblPr>
-      <w:tblGrid>
-        <w:gridCol w:w="5089"/>
-      </w:tblGrid>
-      <w:tr>
-        <w:trPr>
-          <w:jc w:val="center"/>
-        </w:trPr>
-        <w:tc>
-          <w:tcPr>
-            <w:tcW w:w="0" w:type="auto"/>
-          </w:tcPr>
-          <w:p>
-            <w:r>
-              <w:t>Frame by Frame Flight Control Instructions</w:t>
-            </w:r>
-          </w:p>
-        </w:tc>
-      </w:tr>
-      <w:tr>
-        <w:trPr>
-          <w:jc w:val="center"/>
-        </w:trPr>
-        <w:tc>
-          <w:tcPr>
-            <w:tcW w:w="0" w:type="auto"/>
-          </w:tcPr>
-          <w:p>
-            <w:r>
-              <w:t>1 – 5: Increase Thrust</w:t>
-            </w:r>
-          </w:p>
-          <w:p>
-            <w:r>
-              <w:t>6 – 900:</w:t>
-            </w:r>
-            <w:r>
-              <w:t xml:space="preserve"> </w:t>
-            </w:r>
-            <w:r>
-              <w:t>If the frame # is divisible by 15,</w:t>
-            </w:r>
-            <w:r>
-              <w:t xml:space="preserve"> </w:t>
-            </w:r>
-            <w:r>
-              <w:t>Yaw Right</w:t>
-            </w:r>
-          </w:p>
-        </w:tc>
-      </w:tr>
-    </w:tbl>
+        <w:pStyle w:val="Heading1"/>
+      </w:pPr>
+      <w:bookmarkStart w:id="136" w:name="_Toc57992916"/>
+      <w:r>
+        <w:t>IV.  Analysis and Results</w:t>
+      </w:r>
+      <w:bookmarkEnd w:id="136"/>
+    </w:p>
     <w:p>
       <w:pPr>
         <w:ind w:firstLine="720"/>
       </w:pPr>
-    </w:p>
-    <w:p>
-      <w:pPr>
-        <w:pStyle w:val="Heading3"/>
-        <w:jc w:val="left"/>
-      </w:pPr>
-      <w:r>
-        <w:t xml:space="preserve">3.5.4 </w:t>
-      </w:r>
-      <w:r>
-        <w:t>Test Six</w:t>
-      </w:r>
-      <w:r>
-        <w:t xml:space="preserve"> (Flaps)</w:t>
-      </w:r>
-    </w:p>
-    <w:tbl>
-      <w:tblPr>
-        <w:tblStyle w:val="TableGrid"/>
-        <w:tblW w:w="0" w:type="auto"/>
-        <w:jc w:val="center"/>
-        <w:tblLook w:val="04A0" w:firstRow="1" w:lastRow="0" w:firstColumn="1" w:lastColumn="0" w:noHBand="0" w:noVBand="1"/>
-      </w:tblPr>
-      <w:tblGrid>
-        <w:gridCol w:w="4383"/>
-      </w:tblGrid>
-      <w:tr>
-        <w:trPr>
-          <w:jc w:val="center"/>
-        </w:trPr>
-        <w:tc>
-          <w:tcPr>
-            <w:tcW w:w="0" w:type="auto"/>
-          </w:tcPr>
-          <w:p>
-            <w:r>
-              <w:t>Frame by Frame Flight Control Instructions</w:t>
-            </w:r>
-          </w:p>
-        </w:tc>
-      </w:tr>
-      <w:tr>
-        <w:trPr>
-          <w:jc w:val="center"/>
-        </w:trPr>
-        <w:tc>
-          <w:tcPr>
-            <w:tcW w:w="0" w:type="auto"/>
-          </w:tcPr>
-          <w:p>
-            <w:r>
-              <w:t>1 – 900: Flaps Down</w:t>
-            </w:r>
-          </w:p>
-        </w:tc>
-      </w:tr>
-    </w:tbl>
-    <w:p>
-      <w:bookmarkStart w:id="134" w:name="_Toc56095833"/>
-    </w:p>
-    <w:p>
-      <w:pPr>
-        <w:pStyle w:val="Heading1"/>
-      </w:pPr>
-      <w:r>
-        <w:t>IV.  Analysis and Results</w:t>
-      </w:r>
-      <w:bookmarkEnd w:id="134"/>
-    </w:p>
-    <w:p>
-      <w:pPr>
-        <w:ind w:firstLine="720"/>
-      </w:pPr>
       <w:r>
         <w:t xml:space="preserve">This section explains the results obtained by the tests performed in Chapter III. </w:t>
       </w:r>
@@ -14765,7 +15136,13 @@
         <w:t xml:space="preserve"> final</w:t>
       </w:r>
       <w:r>
-        <w:t xml:space="preserve"> application built together to make an airplane fly, and then we discuss the tests </w:t>
+        <w:t xml:space="preserve"> application built together</w:t>
+      </w:r>
+      <w:r>
+        <w:t xml:space="preserve"> as an ECS</w:t>
+      </w:r>
+      <w:r>
+        <w:t xml:space="preserve"> to make an airplane fly, and then we discuss the tests </w:t>
       </w:r>
       <w:r>
         <w:t>performed</w:t>
@@ -14790,12 +15167,11 @@
       <w:pPr>
         <w:pStyle w:val="Heading2"/>
       </w:pPr>
-      <w:r>
-        <w:t xml:space="preserve">4.1 </w:t>
-      </w:r>
-      <w:r>
-        <w:t>Simulation Application</w:t>
-      </w:r>
+      <w:bookmarkStart w:id="137" w:name="_Toc57992917"/>
+      <w:r>
+        <w:t>4.1 Simulation Application</w:t>
+      </w:r>
+      <w:bookmarkEnd w:id="137"/>
     </w:p>
     <w:p>
       <w:r>
@@ -14809,45 +15185,42 @@
         <w:t xml:space="preserve">. </w:t>
       </w:r>
       <w:r>
-        <w:t xml:space="preserve">By replicating </w:t>
-      </w:r>
+        <w:t>By replicating Bourg’s FDM exactly as described in C++, we were a</w:t>
+      </w:r>
+      <w:r>
+        <w:t>ble to mimic the</w:t>
+      </w:r>
+      <w:r>
+        <w:t xml:space="preserve"> realistic flight dynamic</w:t>
+      </w:r>
+      <w:r>
+        <w:t>s data to be sent to FlightGear via a packet to visualize</w:t>
+      </w:r>
+      <w:r>
+        <w:t xml:space="preserve"> on the screen</w:t>
+      </w:r>
+      <w:r>
+        <w:t xml:space="preserve">. </w:t>
+      </w:r>
+    </w:p>
+    <w:p>
+      <w:r>
+        <w:t>(not sure what else to talk about, how do I show results that it flies a plane in flightgear other than actually showing it flies in flightgear)</w:t>
+      </w:r>
+    </w:p>
+    <w:p>
+      <w:pPr>
+        <w:pStyle w:val="Heading2"/>
+      </w:pPr>
+      <w:bookmarkStart w:id="138" w:name="_Toc57992918"/>
       <w:r>
         <w:lastRenderedPageBreak/>
-        <w:t>Bourg’s FDM exactly as described in C++, we were a</w:t>
-      </w:r>
-      <w:r>
-        <w:t>ble to mimic the</w:t>
-      </w:r>
-      <w:r>
-        <w:t xml:space="preserve"> realistic flight dynamic</w:t>
-      </w:r>
-      <w:r>
-        <w:t>s data to be sent to FlightGear via a packet to visualize</w:t>
-      </w:r>
-      <w:r>
-        <w:t xml:space="preserve"> on the screen</w:t>
-      </w:r>
-      <w:r>
-        <w:t xml:space="preserve">. </w:t>
-      </w:r>
-    </w:p>
-    <w:p>
-      <w:r>
-        <w:t>(not sure what else to talk about, how do I show results that it flies a plane in flightgear other than actually showing it flies in flightgear)</w:t>
-      </w:r>
-    </w:p>
-    <w:p>
-      <w:pPr>
-        <w:pStyle w:val="Heading2"/>
-      </w:pPr>
-      <w:bookmarkStart w:id="135" w:name="_Toc56095835"/>
-      <w:bookmarkEnd w:id="135"/>
-      <w:r>
         <w:t xml:space="preserve">4.2 </w:t>
       </w:r>
       <w:r>
         <w:t>FDM Equivalency Verification</w:t>
       </w:r>
+      <w:bookmarkEnd w:id="138"/>
     </w:p>
     <w:p>
       <w:pPr>
@@ -15136,7 +15509,6 @@
         <w:jc w:val="left"/>
       </w:pPr>
       <w:r>
-        <w:lastRenderedPageBreak/>
         <w:t>4.2.2</w:t>
       </w:r>
       <w:r>
@@ -15228,6 +15600,7 @@
           </w:p>
           <w:p>
             <w:r>
+              <w:lastRenderedPageBreak/>
               <w:t>2185.7138081356943</w:t>
             </w:r>
           </w:p>
@@ -15238,6 +15611,7 @@
           </w:tcPr>
           <w:p>
             <w:r>
+              <w:lastRenderedPageBreak/>
               <w:t>-1617.2</w:t>
             </w:r>
           </w:p>
@@ -15248,6 +15622,7 @@
           </w:p>
           <w:p>
             <w:r>
+              <w:lastRenderedPageBreak/>
               <w:t>2186.43</w:t>
             </w:r>
           </w:p>
@@ -15263,6 +15638,7 @@
           </w:tcPr>
           <w:p>
             <w:r>
+              <w:lastRenderedPageBreak/>
               <w:t xml:space="preserve">Euler Angles </w:t>
             </w:r>
             <w:r>
@@ -15576,8 +15952,220 @@
         <w:jc w:val="left"/>
       </w:pPr>
       <w:r>
-        <w:lastRenderedPageBreak/>
         <w:t>3.5.4 Test Four (Pitch)</w:t>
+      </w:r>
+    </w:p>
+    <w:tbl>
+      <w:tblPr>
+        <w:tblStyle w:val="TableGrid"/>
+        <w:tblW w:w="7081" w:type="dxa"/>
+        <w:jc w:val="center"/>
+        <w:tblCellMar>
+          <w:left w:w="115" w:type="dxa"/>
+          <w:right w:w="115" w:type="dxa"/>
+        </w:tblCellMar>
+        <w:tblLook w:val="04A0" w:firstRow="1" w:lastRow="0" w:firstColumn="1" w:lastColumn="0" w:noHBand="0" w:noVBand="1"/>
+      </w:tblPr>
+      <w:tblGrid>
+        <w:gridCol w:w="1885"/>
+        <w:gridCol w:w="1981"/>
+        <w:gridCol w:w="3215"/>
+      </w:tblGrid>
+      <w:tr>
+        <w:trPr>
+          <w:trHeight w:val="332"/>
+          <w:jc w:val="center"/>
+        </w:trPr>
+        <w:tc>
+          <w:tcPr>
+            <w:tcW w:w="1885" w:type="dxa"/>
+          </w:tcPr>
+          <w:p/>
+        </w:tc>
+        <w:tc>
+          <w:tcPr>
+            <w:tcW w:w="1981" w:type="dxa"/>
+          </w:tcPr>
+          <w:p>
+            <w:r>
+              <w:t>Rust/ECS Output</w:t>
+            </w:r>
+          </w:p>
+        </w:tc>
+        <w:tc>
+          <w:tcPr>
+            <w:tcW w:w="3215" w:type="dxa"/>
+          </w:tcPr>
+          <w:p>
+            <w:r>
+              <w:t xml:space="preserve">C++/OOP Benchmark Output </w:t>
+            </w:r>
+          </w:p>
+        </w:tc>
+      </w:tr>
+      <w:tr>
+        <w:trPr>
+          <w:jc w:val="center"/>
+        </w:trPr>
+        <w:tc>
+          <w:tcPr>
+            <w:tcW w:w="1885" w:type="dxa"/>
+          </w:tcPr>
+          <w:p>
+            <w:r>
+              <w:lastRenderedPageBreak/>
+              <w:t xml:space="preserve">Position </w:t>
+            </w:r>
+            <w:r>
+              <w:br/>
+              <w:t>(x, y , z)</w:t>
+            </w:r>
+          </w:p>
+        </w:tc>
+        <w:tc>
+          <w:tcPr>
+            <w:tcW w:w="1981" w:type="dxa"/>
+          </w:tcPr>
+          <w:p>
+            <w:r>
+              <w:t>-649.5285</w:t>
+            </w:r>
+          </w:p>
+          <w:p>
+            <w:r>
+              <w:t>-301.2899</w:t>
+            </w:r>
+          </w:p>
+          <w:p>
+            <w:r>
+              <w:t>1094.2408</w:t>
+            </w:r>
+          </w:p>
+        </w:tc>
+        <w:tc>
+          <w:tcPr>
+            <w:tcW w:w="3215" w:type="dxa"/>
+          </w:tcPr>
+          <w:p>
+            <w:r>
+              <w:t>-719.885</w:t>
+            </w:r>
+          </w:p>
+          <w:p>
+            <w:r>
+              <w:t>-844.926</w:t>
+            </w:r>
+          </w:p>
+          <w:p>
+            <w:r>
+              <w:t>1101.44</w:t>
+            </w:r>
+          </w:p>
+        </w:tc>
+      </w:tr>
+      <w:tr>
+        <w:trPr>
+          <w:jc w:val="center"/>
+        </w:trPr>
+        <w:tc>
+          <w:tcPr>
+            <w:tcW w:w="1885" w:type="dxa"/>
+          </w:tcPr>
+          <w:p>
+            <w:r>
+              <w:t xml:space="preserve">Euler Angles </w:t>
+            </w:r>
+            <w:r>
+              <w:br/>
+              <w:t>(roll, pitch, yaw)</w:t>
+            </w:r>
+          </w:p>
+        </w:tc>
+        <w:tc>
+          <w:tcPr>
+            <w:tcW w:w="1981" w:type="dxa"/>
+          </w:tcPr>
+          <w:p>
+            <w:r>
+              <w:t>-12.28797</w:t>
+            </w:r>
+          </w:p>
+          <w:p>
+            <w:r>
+              <w:t>-3.4957612</w:t>
+            </w:r>
+          </w:p>
+          <w:p>
+            <w:r>
+              <w:t>-1.0381378</w:t>
+            </w:r>
+          </w:p>
+        </w:tc>
+        <w:tc>
+          <w:tcPr>
+            <w:tcW w:w="3215" w:type="dxa"/>
+          </w:tcPr>
+          <w:p>
+            <w:r>
+              <w:t>-11.2852</w:t>
+            </w:r>
+          </w:p>
+          <w:p>
+            <w:r>
+              <w:t>-3.46273</w:t>
+            </w:r>
+          </w:p>
+          <w:p>
+            <w:r>
+              <w:t>-14.0013</w:t>
+            </w:r>
+          </w:p>
+        </w:tc>
+      </w:tr>
+      <w:tr>
+        <w:trPr>
+          <w:jc w:val="center"/>
+        </w:trPr>
+        <w:tc>
+          <w:tcPr>
+            <w:tcW w:w="1885" w:type="dxa"/>
+          </w:tcPr>
+          <w:p>
+            <w:r>
+              <w:t>Speed (knots)</w:t>
+            </w:r>
+          </w:p>
+        </w:tc>
+        <w:tc>
+          <w:tcPr>
+            <w:tcW w:w="1981" w:type="dxa"/>
+          </w:tcPr>
+          <w:p>
+            <w:r>
+              <w:t>88.62229</w:t>
+            </w:r>
+          </w:p>
+        </w:tc>
+        <w:tc>
+          <w:tcPr>
+            <w:tcW w:w="3215" w:type="dxa"/>
+          </w:tcPr>
+          <w:p>
+            <w:r>
+              <w:t>88.2994</w:t>
+            </w:r>
+          </w:p>
+        </w:tc>
+      </w:tr>
+    </w:tbl>
+    <w:p/>
+    <w:p>
+      <w:pPr>
+        <w:pStyle w:val="Heading3"/>
+        <w:jc w:val="left"/>
+      </w:pPr>
+      <w:r>
+        <w:t>3.5.4 Test Five (Yaw)</w:t>
       </w:r>
     </w:p>
     <w:tbl>
@@ -15789,13 +16377,7 @@
         <w:jc w:val="left"/>
       </w:pPr>
       <w:r>
-        <w:t>3.5.4 Test Five</w:t>
-      </w:r>
-      <w:r>
-        <w:t xml:space="preserve"> (</w:t>
-      </w:r>
-      <w:r>
-        <w:t>Yaw)</w:t>
+        <w:t>3.5.4 Test Six (Flaps)</w:t>
       </w:r>
     </w:p>
     <w:tbl>
@@ -15856,6 +16438,7 @@
           </w:tcPr>
           <w:p>
             <w:r>
+              <w:lastRenderedPageBreak/>
               <w:t xml:space="preserve">Position </w:t>
             </w:r>
             <w:r>
@@ -16003,274 +16586,66 @@
     <w:p/>
     <w:p>
       <w:pPr>
-        <w:pStyle w:val="Heading3"/>
-        <w:jc w:val="left"/>
-      </w:pPr>
-      <w:r>
-        <w:lastRenderedPageBreak/>
-        <w:t>3.5.4 Test Six</w:t>
-      </w:r>
-      <w:r>
-        <w:t xml:space="preserve"> (</w:t>
-      </w:r>
-      <w:r>
-        <w:t>Flaps)</w:t>
-      </w:r>
-    </w:p>
-    <w:tbl>
-      <w:tblPr>
-        <w:tblStyle w:val="TableGrid"/>
-        <w:tblW w:w="7081" w:type="dxa"/>
-        <w:jc w:val="center"/>
-        <w:tblCellMar>
-          <w:left w:w="115" w:type="dxa"/>
-          <w:right w:w="115" w:type="dxa"/>
-        </w:tblCellMar>
-        <w:tblLook w:val="04A0" w:firstRow="1" w:lastRow="0" w:firstColumn="1" w:lastColumn="0" w:noHBand="0" w:noVBand="1"/>
-      </w:tblPr>
-      <w:tblGrid>
-        <w:gridCol w:w="1885"/>
-        <w:gridCol w:w="1981"/>
-        <w:gridCol w:w="3215"/>
-      </w:tblGrid>
-      <w:tr>
-        <w:trPr>
-          <w:trHeight w:val="332"/>
-          <w:jc w:val="center"/>
-        </w:trPr>
-        <w:tc>
-          <w:tcPr>
-            <w:tcW w:w="1885" w:type="dxa"/>
-          </w:tcPr>
-          <w:p/>
-        </w:tc>
-        <w:tc>
-          <w:tcPr>
-            <w:tcW w:w="1981" w:type="dxa"/>
-          </w:tcPr>
-          <w:p>
-            <w:r>
-              <w:t>Rust/ECS Output</w:t>
-            </w:r>
-          </w:p>
-        </w:tc>
-        <w:tc>
-          <w:tcPr>
-            <w:tcW w:w="3215" w:type="dxa"/>
-          </w:tcPr>
-          <w:p>
-            <w:r>
-              <w:t xml:space="preserve">C++/OOP Benchmark Output </w:t>
-            </w:r>
-          </w:p>
-        </w:tc>
-      </w:tr>
-      <w:tr>
-        <w:trPr>
-          <w:jc w:val="center"/>
-        </w:trPr>
-        <w:tc>
-          <w:tcPr>
-            <w:tcW w:w="1885" w:type="dxa"/>
-          </w:tcPr>
-          <w:p>
-            <w:r>
-              <w:t xml:space="preserve">Position </w:t>
-            </w:r>
-            <w:r>
-              <w:br/>
-              <w:t>(x, y , z)</w:t>
-            </w:r>
-          </w:p>
-        </w:tc>
-        <w:tc>
-          <w:tcPr>
-            <w:tcW w:w="1981" w:type="dxa"/>
-          </w:tcPr>
-          <w:p>
-            <w:r>
-              <w:t>-649.5285</w:t>
-            </w:r>
-          </w:p>
-          <w:p>
-            <w:r>
-              <w:t>-301.2899</w:t>
-            </w:r>
-          </w:p>
-          <w:p>
-            <w:r>
-              <w:t>1094.2408</w:t>
-            </w:r>
-          </w:p>
-        </w:tc>
-        <w:tc>
-          <w:tcPr>
-            <w:tcW w:w="3215" w:type="dxa"/>
-          </w:tcPr>
-          <w:p>
-            <w:r>
-              <w:t>-719.885</w:t>
-            </w:r>
-          </w:p>
-          <w:p>
-            <w:r>
-              <w:t>-844.926</w:t>
-            </w:r>
-          </w:p>
-          <w:p>
-            <w:r>
-              <w:t>1101.44</w:t>
-            </w:r>
-          </w:p>
-        </w:tc>
-      </w:tr>
-      <w:tr>
-        <w:trPr>
-          <w:jc w:val="center"/>
-        </w:trPr>
-        <w:tc>
-          <w:tcPr>
-            <w:tcW w:w="1885" w:type="dxa"/>
-          </w:tcPr>
-          <w:p>
-            <w:r>
-              <w:t xml:space="preserve">Euler Angles </w:t>
-            </w:r>
-            <w:r>
-              <w:br/>
-              <w:t>(roll, pitch, yaw)</w:t>
-            </w:r>
-          </w:p>
-        </w:tc>
-        <w:tc>
-          <w:tcPr>
-            <w:tcW w:w="1981" w:type="dxa"/>
-          </w:tcPr>
-          <w:p>
-            <w:r>
-              <w:t>-12.28797</w:t>
-            </w:r>
-          </w:p>
-          <w:p>
-            <w:r>
-              <w:t>-3.4957612</w:t>
-            </w:r>
-          </w:p>
-          <w:p>
-            <w:r>
-              <w:t>-1.0381378</w:t>
-            </w:r>
-          </w:p>
-        </w:tc>
-        <w:tc>
-          <w:tcPr>
-            <w:tcW w:w="3215" w:type="dxa"/>
-          </w:tcPr>
-          <w:p>
-            <w:r>
-              <w:t>-11.2852</w:t>
-            </w:r>
-          </w:p>
-          <w:p>
-            <w:r>
-              <w:t>-3.46273</w:t>
-            </w:r>
-          </w:p>
-          <w:p>
-            <w:r>
-              <w:t>-14.0013</w:t>
-            </w:r>
-          </w:p>
-        </w:tc>
-      </w:tr>
-      <w:tr>
-        <w:trPr>
-          <w:jc w:val="center"/>
-        </w:trPr>
-        <w:tc>
-          <w:tcPr>
-            <w:tcW w:w="1885" w:type="dxa"/>
-          </w:tcPr>
-          <w:p>
-            <w:r>
-              <w:t>Speed (knots)</w:t>
-            </w:r>
-          </w:p>
-        </w:tc>
-        <w:tc>
-          <w:tcPr>
-            <w:tcW w:w="1981" w:type="dxa"/>
-          </w:tcPr>
-          <w:p>
-            <w:r>
-              <w:t>88.62229</w:t>
-            </w:r>
-          </w:p>
-        </w:tc>
-        <w:tc>
-          <w:tcPr>
-            <w:tcW w:w="3215" w:type="dxa"/>
-          </w:tcPr>
-          <w:p>
-            <w:r>
-              <w:t>88.2994</w:t>
-            </w:r>
-          </w:p>
-        </w:tc>
-      </w:tr>
-    </w:tbl>
+        <w:pStyle w:val="Heading1"/>
+      </w:pPr>
+      <w:bookmarkStart w:id="139" w:name="_Toc57992919"/>
+      <w:r>
+        <w:t>V.  Conclusions and Recommendations</w:t>
+      </w:r>
+      <w:bookmarkEnd w:id="139"/>
+    </w:p>
+    <w:p>
+      <w:r>
+        <w:t>(should the contribution part of the intro go here)</w:t>
+      </w:r>
+    </w:p>
+    <w:p>
+      <w:pPr>
+        <w:pStyle w:val="Heading2"/>
+      </w:pPr>
+      <w:bookmarkStart w:id="140" w:name="_Toc57992920"/>
+      <w:r>
+        <w:t xml:space="preserve">5.1 </w:t>
+      </w:r>
+      <w:r>
+        <w:t>Research Conclusions</w:t>
+      </w:r>
+      <w:bookmarkEnd w:id="140"/>
+    </w:p>
     <w:p/>
     <w:p>
       <w:pPr>
-        <w:pStyle w:val="Heading1"/>
-      </w:pPr>
-      <w:bookmarkStart w:id="136" w:name="_Toc56095838"/>
-      <w:r>
-        <w:t>V.  Conclusions and Recommendations</w:t>
-      </w:r>
-      <w:bookmarkEnd w:id="136"/>
-    </w:p>
-    <w:p>
-      <w:r>
-        <w:t>(should the contribution part of the intro go here)</w:t>
-      </w:r>
-    </w:p>
-    <w:p>
-      <w:pPr>
         <w:pStyle w:val="Heading2"/>
       </w:pPr>
-      <w:r>
-        <w:t>Research Conclusions</w:t>
-      </w:r>
-    </w:p>
-    <w:p/>
+      <w:bookmarkStart w:id="141" w:name="_Toc57992921"/>
+      <w:r>
+        <w:t xml:space="preserve">5.2 </w:t>
+      </w:r>
+      <w:r>
+        <w:t>Significance of Research</w:t>
+      </w:r>
+      <w:bookmarkEnd w:id="141"/>
+    </w:p>
+    <w:p>
+      <w:pPr>
+        <w:pStyle w:val="BodyText"/>
+      </w:pPr>
+      <w:r>
+        <w:t>Text</w:t>
+      </w:r>
+    </w:p>
     <w:p>
       <w:pPr>
         <w:pStyle w:val="Heading2"/>
       </w:pPr>
-      <w:bookmarkStart w:id="137" w:name="_Toc56095841"/>
-      <w:r>
-        <w:t>Significance of Research</w:t>
-      </w:r>
-      <w:bookmarkEnd w:id="137"/>
-    </w:p>
-    <w:p>
-      <w:pPr>
-        <w:pStyle w:val="BodyText"/>
-      </w:pPr>
-      <w:r>
-        <w:t>Text</w:t>
-      </w:r>
-    </w:p>
-    <w:p>
-      <w:pPr>
-        <w:pStyle w:val="Heading2"/>
-      </w:pPr>
-      <w:bookmarkStart w:id="138" w:name="_Toc56095843"/>
+      <w:bookmarkStart w:id="142" w:name="_Toc57992922"/>
+      <w:r>
+        <w:t xml:space="preserve">5.3 </w:t>
+      </w:r>
       <w:r>
         <w:t>Recommendations for Future Research</w:t>
       </w:r>
-      <w:bookmarkEnd w:id="138"/>
+      <w:bookmarkEnd w:id="142"/>
     </w:p>
     <w:p>
       <w:pPr>
@@ -16286,11 +16661,11 @@
       <w:pPr>
         <w:pStyle w:val="Heading2"/>
       </w:pPr>
-      <w:bookmarkStart w:id="139" w:name="_Toc56095844"/>
+      <w:bookmarkStart w:id="143" w:name="_Toc57992923"/>
       <w:r>
         <w:t>Summary</w:t>
       </w:r>
-      <w:bookmarkEnd w:id="139"/>
+      <w:bookmarkEnd w:id="143"/>
     </w:p>
     <w:p>
       <w:pPr>
@@ -16315,7 +16690,7 @@
       <w:r>
         <w:br w:type="page"/>
       </w:r>
-      <w:bookmarkStart w:id="140" w:name="_Toc56095845"/>
+      <w:bookmarkStart w:id="144" w:name="_Toc57992924"/>
       <w:r>
         <w:lastRenderedPageBreak/>
         <w:t>Appendix</w:t>
@@ -16332,7 +16707,7 @@
       <w:r>
         <w:t xml:space="preserve"> as a Visual System</w:t>
       </w:r>
-      <w:bookmarkEnd w:id="140"/>
+      <w:bookmarkEnd w:id="144"/>
     </w:p>
     <w:p>
       <w:r>
@@ -21961,36 +22336,32 @@
       <w:pPr>
         <w:pStyle w:val="Heading1"/>
       </w:pPr>
-      <w:bookmarkStart w:id="141" w:name="_Toc493484480"/>
-      <w:bookmarkStart w:id="142" w:name="_Toc493484720"/>
-      <w:bookmarkStart w:id="143" w:name="_Toc494527317"/>
-      <w:bookmarkStart w:id="144" w:name="_Toc495221484"/>
-      <w:bookmarkStart w:id="145" w:name="_Toc495663200"/>
-      <w:bookmarkStart w:id="146" w:name="_Toc495826223"/>
-      <w:bookmarkStart w:id="147" w:name="_Toc495826331"/>
-      <w:bookmarkStart w:id="148" w:name="_Toc495999072"/>
-      <w:bookmarkStart w:id="149" w:name="_Toc496074870"/>
-      <w:bookmarkStart w:id="150" w:name="_Toc496074966"/>
-      <w:bookmarkStart w:id="151" w:name="_Toc496075140"/>
-      <w:bookmarkStart w:id="152" w:name="_Toc496075298"/>
-      <w:bookmarkStart w:id="153" w:name="_Toc496075363"/>
-      <w:bookmarkStart w:id="154" w:name="_Toc496080607"/>
-      <w:bookmarkStart w:id="155" w:name="_Toc497120310"/>
-      <w:bookmarkStart w:id="156" w:name="_Toc503248614"/>
-      <w:bookmarkStart w:id="157" w:name="_Toc504131206"/>
-      <w:bookmarkStart w:id="158" w:name="_Toc504131408"/>
-      <w:bookmarkStart w:id="159" w:name="_Toc504131563"/>
-      <w:bookmarkStart w:id="160" w:name="_Toc1369874"/>
-      <w:bookmarkStart w:id="161" w:name="_Toc235956796"/>
-      <w:bookmarkStart w:id="162" w:name="_Toc56095846"/>
+      <w:bookmarkStart w:id="145" w:name="_Toc493484480"/>
+      <w:bookmarkStart w:id="146" w:name="_Toc493484720"/>
+      <w:bookmarkStart w:id="147" w:name="_Toc494527317"/>
+      <w:bookmarkStart w:id="148" w:name="_Toc495221484"/>
+      <w:bookmarkStart w:id="149" w:name="_Toc495663200"/>
+      <w:bookmarkStart w:id="150" w:name="_Toc495826223"/>
+      <w:bookmarkStart w:id="151" w:name="_Toc495826331"/>
+      <w:bookmarkStart w:id="152" w:name="_Toc495999072"/>
+      <w:bookmarkStart w:id="153" w:name="_Toc496074870"/>
+      <w:bookmarkStart w:id="154" w:name="_Toc496074966"/>
+      <w:bookmarkStart w:id="155" w:name="_Toc496075140"/>
+      <w:bookmarkStart w:id="156" w:name="_Toc496075298"/>
+      <w:bookmarkStart w:id="157" w:name="_Toc496075363"/>
+      <w:bookmarkStart w:id="158" w:name="_Toc496080607"/>
+      <w:bookmarkStart w:id="159" w:name="_Toc497120310"/>
+      <w:bookmarkStart w:id="160" w:name="_Toc503248614"/>
+      <w:bookmarkStart w:id="161" w:name="_Toc504131206"/>
+      <w:bookmarkStart w:id="162" w:name="_Toc504131408"/>
+      <w:bookmarkStart w:id="163" w:name="_Toc504131563"/>
+      <w:bookmarkStart w:id="164" w:name="_Toc1369874"/>
+      <w:bookmarkStart w:id="165" w:name="_Toc235956796"/>
+      <w:bookmarkStart w:id="166" w:name="_Toc57992925"/>
       <w:r>
         <w:lastRenderedPageBreak/>
         <w:t>Bibliography</w:t>
       </w:r>
-      <w:bookmarkEnd w:id="141"/>
-      <w:bookmarkEnd w:id="142"/>
-      <w:bookmarkEnd w:id="143"/>
-      <w:bookmarkEnd w:id="144"/>
       <w:bookmarkEnd w:id="145"/>
       <w:bookmarkEnd w:id="146"/>
       <w:bookmarkEnd w:id="147"/>
@@ -22009,6 +22380,10 @@
       <w:bookmarkEnd w:id="160"/>
       <w:bookmarkEnd w:id="161"/>
       <w:bookmarkEnd w:id="162"/>
+      <w:bookmarkEnd w:id="163"/>
+      <w:bookmarkEnd w:id="164"/>
+      <w:bookmarkEnd w:id="165"/>
+      <w:bookmarkEnd w:id="166"/>
     </w:p>
     <w:p>
       <w:pPr>
@@ -22448,6 +22823,9 @@
       </w:r>
       <w:r>
         <w:t xml:space="preserve"> (fidelity paragraph)</w:t>
+      </w:r>
+      <w:r>
+        <w:t xml:space="preserve"> (probably not needed…)</w:t>
       </w:r>
     </w:p>
     <w:p>
@@ -22836,7 +23214,15 @@
     </w:p>
     <w:p>
       <w:r>
-        <w:t>[26] gaffer on games integration basics</w:t>
+        <w:t>[26] gaffer on games integrat</w:t>
+      </w:r>
+      <w:bookmarkStart w:id="167" w:name="_GoBack"/>
+      <w:bookmarkEnd w:id="167"/>
+      <w:r>
+        <w:t>ion basics</w:t>
+      </w:r>
+      <w:r>
+        <w:t xml:space="preserve"> </w:t>
       </w:r>
     </w:p>
     <w:p>
@@ -22911,7 +23297,8 @@
     <w:p>
       <w:pPr>
         <w:rPr>
-          <w:rStyle w:val="Hyperlink"/>
+          <w:color w:val="0000FF"/>
+          <w:u w:val="single"/>
         </w:rPr>
       </w:pPr>
       <w:r>
@@ -22927,7 +23314,6 @@
         </w:r>
       </w:hyperlink>
     </w:p>
-    <w:p/>
     <w:p>
       <w:r>
         <w:t>[34] vagedes</w:t>
@@ -23067,17 +23453,70 @@
     </w:p>
     <w:p>
       <w:pPr>
+        <w:spacing w:line="276" w:lineRule="auto"/>
+      </w:pPr>
+    </w:p>
+    <w:p>
+      <w:pPr>
         <w:pStyle w:val="Heading1"/>
       </w:pPr>
+      <w:bookmarkStart w:id="168" w:name="_Toc57992926"/>
       <w:r>
         <w:lastRenderedPageBreak/>
         <w:t>Acronyms</w:t>
       </w:r>
-    </w:p>
-    <w:p>
-      <w:pPr>
-        <w:pStyle w:val="Heading1"/>
-      </w:pPr>
+      <w:bookmarkEnd w:id="168"/>
+    </w:p>
+    <w:p>
+      <w:r>
+        <w:t>ECS</w:t>
+      </w:r>
+      <w:r>
+        <w:br/>
+        <w:t>OOP</w:t>
+      </w:r>
+      <w:r>
+        <w:br/>
+        <w:t>FPS</w:t>
+      </w:r>
+    </w:p>
+    <w:p>
+      <w:r>
+        <w:t>3D</w:t>
+      </w:r>
+    </w:p>
+    <w:p>
+      <w:r>
+        <w:t>2D</w:t>
+      </w:r>
+    </w:p>
+    <w:p>
+      <w:r>
+        <w:t>FDM</w:t>
+      </w:r>
+    </w:p>
+    <w:p>
+      <w:r>
+        <w:t>DOD</w:t>
+      </w:r>
+    </w:p>
+    <w:p>
+      <w:r>
+        <w:t>ECEF</w:t>
+      </w:r>
+    </w:p>
+    <w:p>
+      <w:r>
+        <w:t>UDP</w:t>
+      </w:r>
+    </w:p>
+    <w:p>
+      <w:r>
+        <w:t>DT</w:t>
+      </w:r>
+      <w:r>
+        <w:br/>
+      </w:r>
     </w:p>
     <w:sectPr>
       <w:footerReference w:type="default" r:id="rId23"/>
@@ -23154,7 +23593,7 @@
       <w:rPr>
         <w:noProof/>
       </w:rPr>
-      <w:t>41</w:t>
+      <w:t>51</w:t>
     </w:r>
     <w:r>
       <w:rPr>
@@ -27240,12 +27679,6 @@
 </file>
 
 <file path=customXml/item1.xml><?xml version="1.0" encoding="utf-8"?>
-<p:properties xmlns:p="http://schemas.microsoft.com/office/2006/metadata/properties" xmlns:xsi="http://www.w3.org/2001/XMLSchema-instance">
-  <documentManagement/>
-</p:properties>
-</file>
-
-<file path=customXml/item2.xml><?xml version="1.0" encoding="utf-8"?>
 <ct:contentTypeSchema xmlns:ct="http://schemas.microsoft.com/office/2006/metadata/contentType" xmlns:ma="http://schemas.microsoft.com/office/2006/metadata/properties/metaAttributes" ct:_="" ma:_="" ma:contentTypeName="Document" ma:contentTypeID="0x01010034A13022AF78C740B5D240516DB5F374" ma:contentTypeVersion="0" ma:contentTypeDescription="Create a new document." ma:contentTypeScope="" ma:versionID="8eedfc40d5eb1a5b115d053a69f6f117">
   <xsd:schema xmlns:xsd="http://www.w3.org/2001/XMLSchema" xmlns:p="http://schemas.microsoft.com/office/2006/metadata/properties" targetNamespace="http://schemas.microsoft.com/office/2006/metadata/properties" ma:root="true" ma:fieldsID="4aeb20c0e3442673af7ee10786458764">
     <xsd:element name="properties">
@@ -27292,6 +27725,12 @@
     </xsd:complexType>
   </xsd:schema>
 </ct:contentTypeSchema>
+</file>
+
+<file path=customXml/item2.xml><?xml version="1.0" encoding="utf-8"?>
+<p:properties xmlns:p="http://schemas.microsoft.com/office/2006/metadata/properties" xmlns:xsi="http://www.w3.org/2001/XMLSchema-instance">
+  <documentManagement/>
+</p:properties>
 </file>
 
 <file path=customXml/item3.xml><?xml version="1.0" encoding="utf-8"?>
@@ -27351,20 +27790,6 @@
 </file>
 
 <file path=customXml/itemProps1.xml><?xml version="1.0" encoding="utf-8"?>
-<ds:datastoreItem xmlns:ds="http://schemas.openxmlformats.org/officeDocument/2006/customXml" ds:itemID="{47A38B5F-92B3-4734-B572-77B61E02CABB}">
-  <ds:schemaRefs>
-    <ds:schemaRef ds:uri="http://schemas.microsoft.com/office/2006/documentManagement/types"/>
-    <ds:schemaRef ds:uri="http://purl.org/dc/elements/1.1/"/>
-    <ds:schemaRef ds:uri="http://www.w3.org/XML/1998/namespace"/>
-    <ds:schemaRef ds:uri="http://purl.org/dc/terms/"/>
-    <ds:schemaRef ds:uri="http://schemas.openxmlformats.org/package/2006/metadata/core-properties"/>
-    <ds:schemaRef ds:uri="http://schemas.microsoft.com/office/2006/metadata/properties"/>
-    <ds:schemaRef ds:uri="http://purl.org/dc/dcmitype/"/>
-  </ds:schemaRefs>
-</ds:datastoreItem>
-</file>
-
-<file path=customXml/itemProps2.xml><?xml version="1.0" encoding="utf-8"?>
 <ds:datastoreItem xmlns:ds="http://schemas.openxmlformats.org/officeDocument/2006/customXml" ds:itemID="{CAF6E138-3BF1-4281-BE89-3B3D511E1682}">
   <ds:schemaRefs>
     <ds:schemaRef ds:uri="http://schemas.microsoft.com/office/2006/metadata/contentType"/>
@@ -27379,6 +27804,20 @@
 </ds:datastoreItem>
 </file>
 
+<file path=customXml/itemProps2.xml><?xml version="1.0" encoding="utf-8"?>
+<ds:datastoreItem xmlns:ds="http://schemas.openxmlformats.org/officeDocument/2006/customXml" ds:itemID="{47A38B5F-92B3-4734-B572-77B61E02CABB}">
+  <ds:schemaRefs>
+    <ds:schemaRef ds:uri="http://schemas.openxmlformats.org/package/2006/metadata/core-properties"/>
+    <ds:schemaRef ds:uri="http://purl.org/dc/elements/1.1/"/>
+    <ds:schemaRef ds:uri="http://purl.org/dc/dcmitype/"/>
+    <ds:schemaRef ds:uri="http://schemas.microsoft.com/office/2006/documentManagement/types"/>
+    <ds:schemaRef ds:uri="http://www.w3.org/XML/1998/namespace"/>
+    <ds:schemaRef ds:uri="http://purl.org/dc/terms/"/>
+    <ds:schemaRef ds:uri="http://schemas.microsoft.com/office/2006/metadata/properties"/>
+  </ds:schemaRefs>
+</ds:datastoreItem>
+</file>
+
 <file path=customXml/itemProps3.xml><?xml version="1.0" encoding="utf-8"?>
 <ds:datastoreItem xmlns:ds="http://schemas.openxmlformats.org/officeDocument/2006/customXml" ds:itemID="{3683581F-8505-4565-9D49-640898A90E31}">
   <ds:schemaRefs>
@@ -27388,7 +27827,7 @@
 </file>
 
 <file path=customXml/itemProps4.xml><?xml version="1.0" encoding="utf-8"?>
-<ds:datastoreItem xmlns:ds="http://schemas.openxmlformats.org/officeDocument/2006/customXml" ds:itemID="{6BB100F5-95EA-4F27-B90D-D28B8E767FD8}">
+<ds:datastoreItem xmlns:ds="http://schemas.openxmlformats.org/officeDocument/2006/customXml" ds:itemID="{5A8190C1-DA77-4B54-8B42-4299F4994C39}">
   <ds:schemaRefs>
     <ds:schemaRef ds:uri="http://schemas.openxmlformats.org/officeDocument/2006/bibliography"/>
   </ds:schemaRefs>

</xml_diff>

<commit_message>
updated methoodology with better tests, added most updated results
</commit_message>
<xml_diff>
--- a/Thesisdoc.docx
+++ b/Thesisdoc.docx
@@ -13377,7 +13377,15 @@
         <w:t xml:space="preserve"> with an OOP design. </w:t>
       </w:r>
       <w:r>
-        <w:t xml:space="preserve">Similar to before, this C++ FDM from Bourg was ported into Rust. From here, it was converted into an ECS design with the help of the SPECS crate. </w:t>
+        <w:t xml:space="preserve">Similar to before, this C++ FDM from Bourg was </w:t>
+      </w:r>
+      <w:r>
+        <w:t xml:space="preserve">meticulously </w:t>
+      </w:r>
+      <w:bookmarkStart w:id="134" w:name="_GoBack"/>
+      <w:bookmarkEnd w:id="134"/>
+      <w:r>
+        <w:t xml:space="preserve">ported into Rust. From here, it was converted into an ECS design with the help of the SPECS crate. </w:t>
       </w:r>
       <w:r>
         <w:t>Ideally, one would begin programming their software from the ground up as an ECS</w:t>
@@ -13581,7 +13589,7 @@
         <w:pStyle w:val="Heading2"/>
         <w:spacing w:before="0"/>
       </w:pPr>
-      <w:bookmarkStart w:id="134" w:name="_Toc58002132"/>
+      <w:bookmarkStart w:id="135" w:name="_Toc58002132"/>
       <w:r>
         <w:lastRenderedPageBreak/>
         <w:t xml:space="preserve">3.2 </w:t>
@@ -13589,7 +13597,7 @@
       <w:r>
         <w:t>Set Up</w:t>
       </w:r>
-      <w:bookmarkEnd w:id="134"/>
+      <w:bookmarkEnd w:id="135"/>
     </w:p>
     <w:p>
       <w:pPr>
@@ -13992,10 +14000,22 @@
         <w:t xml:space="preserve">. The </w:t>
       </w:r>
       <w:r>
-        <w:t>maximum thrust, MAX_THRUST, is set at 3000.0 lbs of force, but is able to be altered. Also, the delta thrust, D_THRUST, which represents the amount of thrust incremented when increasing or dec</w:t>
-      </w:r>
-      <w:r>
-        <w:t>reasing thrust with keypresses, is able to be altered. D_THRUST is set at 100.0 lbs of thrust</w:t>
+        <w:t xml:space="preserve">maximum thrust, </w:t>
+      </w:r>
+      <w:r>
+        <w:t>MAX_THRUST, is set at 3000.0 pounds</w:t>
+      </w:r>
+      <w:r>
+        <w:t xml:space="preserve"> of force, but is able to be altered. Also, the delta thrust, D_THRUST, which represents the amount of thrust incremented when increasing or dec</w:t>
+      </w:r>
+      <w:r>
+        <w:t>reasing thrust with keypresses, is able to be altere</w:t>
+      </w:r>
+      <w:r>
+        <w:t xml:space="preserve">d. D_THRUST is set at 100.0 pounds </w:t>
+      </w:r>
+      <w:r>
+        <w:t>of thrust</w:t>
       </w:r>
       <w:r>
         <w:t xml:space="preserve"> per keypress. </w:t>
@@ -14006,7 +14026,7 @@
         <w:pStyle w:val="Heading2"/>
         <w:spacing w:before="0"/>
       </w:pPr>
-      <w:bookmarkStart w:id="135" w:name="_Toc58002133"/>
+      <w:bookmarkStart w:id="136" w:name="_Toc58002133"/>
       <w:r>
         <w:lastRenderedPageBreak/>
         <w:t xml:space="preserve">3.3 </w:t>
@@ -14017,7 +14037,7 @@
       <w:r>
         <w:t>Components</w:t>
       </w:r>
-      <w:bookmarkEnd w:id="135"/>
+      <w:bookmarkEnd w:id="136"/>
     </w:p>
     <w:p>
       <w:pPr>
@@ -14182,7 +14202,7 @@
         <w:pStyle w:val="Heading2"/>
         <w:spacing w:before="0"/>
       </w:pPr>
-      <w:bookmarkStart w:id="136" w:name="_Toc58002134"/>
+      <w:bookmarkStart w:id="137" w:name="_Toc58002134"/>
       <w:r>
         <w:t xml:space="preserve">3.4 </w:t>
       </w:r>
@@ -14192,7 +14212,7 @@
       <w:r>
         <w:t>Systems</w:t>
       </w:r>
-      <w:bookmarkEnd w:id="136"/>
+      <w:bookmarkEnd w:id="137"/>
     </w:p>
     <w:p>
       <w:pPr>
@@ -14630,7 +14650,7 @@
         <w:pStyle w:val="Heading2"/>
         <w:spacing w:before="0"/>
       </w:pPr>
-      <w:bookmarkStart w:id="137" w:name="_Toc58002135"/>
+      <w:bookmarkStart w:id="138" w:name="_Toc58002135"/>
       <w:r>
         <w:t>3.</w:t>
       </w:r>
@@ -14649,7 +14669,7 @@
       <w:r>
         <w:t>Verification</w:t>
       </w:r>
-      <w:bookmarkEnd w:id="137"/>
+      <w:bookmarkEnd w:id="138"/>
     </w:p>
     <w:p>
       <w:pPr>
@@ -14908,13 +14928,40 @@
         <w:t xml:space="preserve">. </w:t>
       </w:r>
       <w:r>
-        <w:t xml:space="preserve"> The variables </w:t>
-      </w:r>
-      <w:r>
-        <w:t>specific values</w:t>
-      </w:r>
-      <w:r>
-        <w:t xml:space="preserve"> were set in order to have the plane in motion as soon as the simulation is started</w:t>
+        <w:t>The starting parameter values</w:t>
+      </w:r>
+      <w:r>
+        <w:t xml:space="preserve"> chosen to be</w:t>
+      </w:r>
+      <w:r>
+        <w:t xml:space="preserve"> used in these tests are the same </w:t>
+      </w:r>
+      <w:r>
+        <w:t xml:space="preserve">values that Bourg sets in his FDM source code. </w:t>
+      </w:r>
+      <w:r>
+        <w:t>They were chosen because t</w:t>
+      </w:r>
+      <w:r>
+        <w:t xml:space="preserve">he </w:t>
+      </w:r>
+      <w:r>
+        <w:t>values</w:t>
+      </w:r>
+      <w:r>
+        <w:t xml:space="preserve"> </w:t>
+      </w:r>
+      <w:r>
+        <w:t xml:space="preserve">are set up so that </w:t>
+      </w:r>
+      <w:r>
+        <w:t>the plane</w:t>
+      </w:r>
+      <w:r>
+        <w:t xml:space="preserve"> is</w:t>
+      </w:r>
+      <w:r>
+        <w:t xml:space="preserve"> in motion as soon as the simulation is started</w:t>
       </w:r>
       <w:r>
         <w:t xml:space="preserve"> – with </w:t>
@@ -14935,10 +14982,37 @@
         <w:t xml:space="preserve"> forward. </w:t>
       </w:r>
       <w:r>
-        <w:t>The starting position coordinates are the same as originally defined in Bourg’s C++ FDM. The coordinates represent and arbitrary location measured in feet. F</w:t>
-      </w:r>
-      <w:r>
-        <w:t>or example, a</w:t>
+        <w:t xml:space="preserve">The </w:t>
+      </w:r>
+      <w:r>
+        <w:t xml:space="preserve">starting position </w:t>
+      </w:r>
+      <w:r>
+        <w:t>coordinat</w:t>
+      </w:r>
+      <w:r>
+        <w:t>es represents a</w:t>
+      </w:r>
+      <w:r>
+        <w:t xml:space="preserve"> location </w:t>
+      </w:r>
+      <w:r>
+        <w:t xml:space="preserve">relative to a fixed point </w:t>
+      </w:r>
+      <w:r>
+        <w:t>(0.0, 0.0, 0.0)</w:t>
+      </w:r>
+      <w:r>
+        <w:t>. The distance from that fixed point is measured in feet</w:t>
+      </w:r>
+      <w:r>
+        <w:t>. F</w:t>
+      </w:r>
+      <w:r>
+        <w:t xml:space="preserve">or example, </w:t>
+      </w:r>
+      <w:r>
+        <w:t>the</w:t>
       </w:r>
       <w:r>
         <w:t xml:space="preserve"> </w:t>
@@ -14956,7 +15030,13 @@
         <w:t xml:space="preserve"> represent</w:t>
       </w:r>
       <w:r>
-        <w:t xml:space="preserve">s height, or altitude, in feet. </w:t>
+        <w:t>s height, or altitude, in feet</w:t>
+      </w:r>
+      <w:r>
+        <w:t xml:space="preserve"> from the ground</w:t>
+      </w:r>
+      <w:r>
+        <w:t xml:space="preserve">. </w:t>
       </w:r>
       <w:r>
         <w:t xml:space="preserve">Execution time of the tests, although not a variable that affects an airplane’s motion, is defined to be 30 seconds of simulation time, which equates to 900 total frames, or updates, at 30 FPS. </w:t>
@@ -14971,7 +15051,13 @@
         <w:t xml:space="preserve"> </w:t>
       </w:r>
       <w:r>
-        <w:t>starting values chosen  while testing the C++/OOP FDM and the Rust/ECS FDM</w:t>
+        <w:t xml:space="preserve">starting values </w:t>
+      </w:r>
+      <w:r>
+        <w:t>chosen while</w:t>
+      </w:r>
+      <w:r>
+        <w:t xml:space="preserve"> testing the C++/OOP FDM and the Rust/ECS FDM</w:t>
       </w:r>
       <w:r>
         <w:t xml:space="preserve"> are</w:t>
@@ -15228,7 +15314,13 @@
               <w:rPr>
                 <w:rFonts w:ascii="Times New Roman" w:hAnsi="Times New Roman"/>
               </w:rPr>
-              <w:t>Thrust Force (lbs)</w:t>
+              <w:t>Thrust Force (pounds</w:t>
+            </w:r>
+            <w:r>
+              <w:rPr>
+                <w:rFonts w:ascii="Times New Roman" w:hAnsi="Times New Roman"/>
+              </w:rPr>
+              <w:t>)</w:t>
             </w:r>
           </w:p>
         </w:tc>
@@ -15370,6 +15462,7 @@
         <w:ind w:firstLine="720"/>
       </w:pPr>
       <w:r>
+        <w:lastRenderedPageBreak/>
         <w:t xml:space="preserve"> </w:t>
       </w:r>
       <w:r>
@@ -15430,71 +15523,67 @@
         <w:t xml:space="preserve"> control was examined in each of</w:t>
       </w:r>
       <w:r>
+        <w:t xml:space="preserve"> five</w:t>
+      </w:r>
+      <w:r>
+        <w:t xml:space="preserve"> tests. With one more </w:t>
+      </w:r>
+      <w:r>
+        <w:t xml:space="preserve">test </w:t>
+      </w:r>
+      <w:r>
+        <w:t>simply not</w:t>
+      </w:r>
+      <w:r>
+        <w:t xml:space="preserve"> evok</w:t>
+      </w:r>
+      <w:r>
+        <w:t>ing</w:t>
+      </w:r>
+      <w:r>
+        <w:t xml:space="preserve"> any flight controls</w:t>
+      </w:r>
+      <w:r>
+        <w:t xml:space="preserve">. </w:t>
+      </w:r>
+      <w:r>
+        <w:t xml:space="preserve">The flight controls are implemented into the test for a defined amount of simulation frames. </w:t>
+      </w:r>
+      <w:r>
+        <w:t xml:space="preserve">For example, from frame 1 through 5, thrust is increased, and so on. </w:t>
+      </w:r>
+      <w:r>
+        <w:t xml:space="preserve">The flight data at the end of </w:t>
+      </w:r>
+      <w:r>
+        <w:t xml:space="preserve">each </w:t>
+      </w:r>
+      <w:r>
+        <w:t>test execution</w:t>
+      </w:r>
+      <w:r>
+        <w:t xml:space="preserve"> was recorded for each FDM. </w:t>
+      </w:r>
+      <w:r>
+        <w:t xml:space="preserve">We only test one side of </w:t>
+      </w:r>
+      <w:r>
+        <w:t xml:space="preserve">each of the </w:t>
+      </w:r>
+      <w:r>
+        <w:t>flight control</w:t>
+      </w:r>
+      <w:r>
+        <w:t>s</w:t>
+      </w:r>
+      <w:r>
+        <w:t xml:space="preserve"> (i.e. roll right vs roll left)</w:t>
+      </w:r>
+      <w:r>
         <w:t xml:space="preserve"> </w:t>
       </w:r>
       <w:r>
-        <w:lastRenderedPageBreak/>
-        <w:t>five</w:t>
-      </w:r>
-      <w:r>
-        <w:t xml:space="preserve"> tests. With one more </w:t>
-      </w:r>
-      <w:r>
-        <w:t xml:space="preserve">test </w:t>
-      </w:r>
-      <w:r>
-        <w:t>simply not</w:t>
-      </w:r>
-      <w:r>
-        <w:t xml:space="preserve"> evok</w:t>
-      </w:r>
-      <w:r>
-        <w:t>ing</w:t>
-      </w:r>
-      <w:r>
-        <w:t xml:space="preserve"> any flight controls</w:t>
-      </w:r>
-      <w:r>
-        <w:t xml:space="preserve">. </w:t>
-      </w:r>
-      <w:r>
-        <w:t xml:space="preserve">The flight controls are implemented into the test for a defined amount of simulation frames. </w:t>
-      </w:r>
-      <w:r>
-        <w:t xml:space="preserve">For example, from frame 1 through 5, thrust is increased, and so on. </w:t>
-      </w:r>
-      <w:r>
-        <w:t xml:space="preserve">The flight data at the end of </w:t>
-      </w:r>
-      <w:r>
-        <w:t xml:space="preserve">each </w:t>
-      </w:r>
-      <w:r>
-        <w:t>test execution</w:t>
-      </w:r>
-      <w:r>
-        <w:t xml:space="preserve"> was recorded for each FDM. </w:t>
-      </w:r>
-      <w:r>
-        <w:t xml:space="preserve">We only test one side of </w:t>
-      </w:r>
-      <w:r>
-        <w:t xml:space="preserve">each of the </w:t>
-      </w:r>
-      <w:r>
-        <w:t>flight control</w:t>
-      </w:r>
-      <w:r>
-        <w:t>s</w:t>
-      </w:r>
-      <w:r>
-        <w:t xml:space="preserve"> (i.e. roll right vs roll left)</w:t>
-      </w:r>
-      <w:r>
-        <w:t xml:space="preserve"> </w:t>
-      </w:r>
-      <w:r>
-        <w:t xml:space="preserve">to avoid </w:t>
+        <w:t xml:space="preserve">to reduce </w:t>
       </w:r>
       <w:r>
         <w:t>redundancy</w:t>
@@ -15518,6 +15607,27 @@
       </w:pPr>
       <w:r>
         <w:t>3.5.1 Test One (No Flight Control)</w:t>
+      </w:r>
+    </w:p>
+    <w:p>
+      <w:r>
+        <w:tab/>
+        <w:t>T</w:t>
+      </w:r>
+      <w:r>
+        <w:t>his test was designed to find out if</w:t>
+      </w:r>
+      <w:r>
+        <w:t xml:space="preserve"> the FDM works when </w:t>
+      </w:r>
+      <w:r>
+        <w:t xml:space="preserve">absolutely </w:t>
+      </w:r>
+      <w:r>
+        <w:t>no flight control actions are taking place to maneuver the airplane</w:t>
+      </w:r>
+      <w:r>
+        <w:t xml:space="preserve"> as it is flying.</w:t>
       </w:r>
     </w:p>
     <w:tbl>
@@ -15593,7 +15703,7 @@
           <w:b w:val="0"/>
         </w:rPr>
       </w:pPr>
-      <w:bookmarkStart w:id="138" w:name="_Toc58002147"/>
+      <w:bookmarkStart w:id="139" w:name="_Toc58002147"/>
       <w:r>
         <w:rPr>
           <w:b w:val="0"/>
@@ -15637,7 +15747,7 @@
         </w:rPr>
         <w:t>: Flight Control Instructions for Test One</w:t>
       </w:r>
-      <w:bookmarkEnd w:id="138"/>
+      <w:bookmarkEnd w:id="139"/>
     </w:p>
     <w:p>
       <w:pPr>
@@ -15646,6 +15756,27 @@
       </w:pPr>
       <w:r>
         <w:t>3.5.2 Test Two (Thrust)</w:t>
+      </w:r>
+    </w:p>
+    <w:p>
+      <w:r>
+        <w:tab/>
+        <w:t>This test was designed to</w:t>
+      </w:r>
+      <w:r>
+        <w:t xml:space="preserve"> find out if toggling thrust, </w:t>
+      </w:r>
+      <w:r>
+        <w:t>specifically</w:t>
+      </w:r>
+      <w:r>
+        <w:t xml:space="preserve"> decreasing </w:t>
+      </w:r>
+      <w:r>
+        <w:t>it, works</w:t>
+      </w:r>
+      <w:r>
+        <w:t xml:space="preserve"> as expected. </w:t>
       </w:r>
     </w:p>
     <w:tbl>
@@ -15738,7 +15869,7 @@
           <w:b w:val="0"/>
         </w:rPr>
       </w:pPr>
-      <w:bookmarkStart w:id="139" w:name="_Toc58002148"/>
+      <w:bookmarkStart w:id="140" w:name="_Toc58002148"/>
       <w:r>
         <w:rPr>
           <w:b w:val="0"/>
@@ -15782,7 +15913,7 @@
         </w:rPr>
         <w:t>: Flight Control Instructions for Test Two</w:t>
       </w:r>
-      <w:bookmarkEnd w:id="139"/>
+      <w:bookmarkEnd w:id="140"/>
     </w:p>
     <w:p>
       <w:pPr>
@@ -15790,6 +15921,7 @@
         <w:jc w:val="left"/>
       </w:pPr>
       <w:r>
+        <w:lastRenderedPageBreak/>
         <w:t xml:space="preserve">3.5.3 Test </w:t>
       </w:r>
       <w:r>
@@ -15797,6 +15929,48 @@
       </w:r>
       <w:r>
         <w:t xml:space="preserve"> (Roll)</w:t>
+      </w:r>
+    </w:p>
+    <w:p>
+      <w:r>
+        <w:tab/>
+        <w:t xml:space="preserve">This test was designed to examine if the roll action works properly. First thrust is increased, </w:t>
+      </w:r>
+      <w:r>
+        <w:t xml:space="preserve">then the airplane pitches up for 8 seconds (240 frames) and finally the airplane </w:t>
+      </w:r>
+      <w:r>
+        <w:t xml:space="preserve">ailerons are </w:t>
+      </w:r>
+      <w:r>
+        <w:t>evoked to roll right</w:t>
+      </w:r>
+      <w:r>
+        <w:t xml:space="preserve"> the airplane</w:t>
+      </w:r>
+      <w:r>
+        <w:t xml:space="preserve"> for 2 seconds (60 frames). The </w:t>
+      </w:r>
+      <w:r>
+        <w:t>airplane then holds that rolling position</w:t>
+      </w:r>
+      <w:r>
+        <w:t xml:space="preserve"> for the remainder of the test. </w:t>
+      </w:r>
+      <w:r>
+        <w:t>A pitch of 8 seconds was chosen in order to stabilize the airplane once the simulation is started.</w:t>
+      </w:r>
+      <w:r>
+        <w:t xml:space="preserve"> 8 seconds is just enough time to get the airplane flying straight ahead.</w:t>
+      </w:r>
+      <w:r>
+        <w:t xml:space="preserve"> When the simulati</w:t>
+      </w:r>
+      <w:r>
+        <w:t>on starts, the airplane would</w:t>
+      </w:r>
+      <w:r>
+        <w:t xml:space="preserve"> dip down quite dramatically without increasing the thrust and pitching up, so that is why we need to pitch before rolling.</w:t>
       </w:r>
     </w:p>
     <w:tbl>
@@ -15807,7 +15981,7 @@
         <w:tblLook w:val="04A0" w:firstRow="1" w:lastRow="0" w:firstColumn="1" w:lastColumn="0" w:noHBand="0" w:noVBand="1"/>
       </w:tblPr>
       <w:tblGrid>
-        <w:gridCol w:w="5209"/>
+        <w:gridCol w:w="4783"/>
       </w:tblGrid>
       <w:tr>
         <w:trPr>
@@ -15859,6 +16033,32 @@
           </w:p>
           <w:p>
             <w:pPr>
+              <w:spacing w:line="240" w:lineRule="auto"/>
+              <w:rPr>
+                <w:rFonts w:ascii="Times New Roman" w:hAnsi="Times New Roman"/>
+              </w:rPr>
+            </w:pPr>
+            <w:r>
+              <w:rPr>
+                <w:rFonts w:ascii="Times New Roman" w:hAnsi="Times New Roman"/>
+              </w:rPr>
+              <w:t>6 – 246</w:t>
+            </w:r>
+            <w:r>
+              <w:rPr>
+                <w:rFonts w:ascii="Times New Roman" w:hAnsi="Times New Roman"/>
+              </w:rPr>
+              <w:t>: Pitch Up</w:t>
+            </w:r>
+            <w:r>
+              <w:rPr>
+                <w:rFonts w:ascii="Times New Roman" w:hAnsi="Times New Roman"/>
+              </w:rPr>
+              <w:t xml:space="preserve"> </w:t>
+            </w:r>
+          </w:p>
+          <w:p>
+            <w:pPr>
               <w:keepNext/>
               <w:spacing w:line="240" w:lineRule="auto"/>
               <w:rPr>
@@ -15869,19 +16069,52 @@
               <w:rPr>
                 <w:rFonts w:ascii="Times New Roman" w:hAnsi="Times New Roman"/>
               </w:rPr>
-              <w:t>6 – 900:</w:t>
+              <w:t>247</w:t>
             </w:r>
             <w:r>
               <w:rPr>
                 <w:rFonts w:ascii="Times New Roman" w:hAnsi="Times New Roman"/>
               </w:rPr>
-              <w:t xml:space="preserve"> If the frame # is divisible by 15</w:t>
+              <w:t xml:space="preserve"> – </w:t>
             </w:r>
             <w:r>
               <w:rPr>
                 <w:rFonts w:ascii="Times New Roman" w:hAnsi="Times New Roman"/>
               </w:rPr>
-              <w:t>, Roll Right</w:t>
+              <w:t>307</w:t>
+            </w:r>
+            <w:r>
+              <w:rPr>
+                <w:rFonts w:ascii="Times New Roman" w:hAnsi="Times New Roman"/>
+              </w:rPr>
+              <w:t>:</w:t>
+            </w:r>
+            <w:r>
+              <w:rPr>
+                <w:rFonts w:ascii="Times New Roman" w:hAnsi="Times New Roman"/>
+              </w:rPr>
+              <w:t xml:space="preserve"> </w:t>
+            </w:r>
+            <w:r>
+              <w:rPr>
+                <w:rFonts w:ascii="Times New Roman" w:hAnsi="Times New Roman"/>
+              </w:rPr>
+              <w:t>Roll Right</w:t>
+            </w:r>
+          </w:p>
+          <w:p>
+            <w:pPr>
+              <w:keepNext/>
+              <w:spacing w:line="240" w:lineRule="auto"/>
+              <w:rPr>
+                <w:rFonts w:ascii="Times New Roman" w:hAnsi="Times New Roman"/>
+              </w:rPr>
+            </w:pPr>
+            <w:r>
+              <w:rPr>
+                <w:rFonts w:ascii="Times New Roman" w:hAnsi="Times New Roman"/>
+              </w:rPr>
+              <w:t>308 – 900: None</w:t>
             </w:r>
           </w:p>
         </w:tc>
@@ -15895,7 +16128,7 @@
           <w:b w:val="0"/>
         </w:rPr>
       </w:pPr>
-      <w:bookmarkStart w:id="140" w:name="_Toc58002149"/>
+      <w:bookmarkStart w:id="141" w:name="_Toc58002149"/>
       <w:r>
         <w:rPr>
           <w:b w:val="0"/>
@@ -15939,7 +16172,7 @@
         </w:rPr>
         <w:t>: Flight Control Instructions for Test Three</w:t>
       </w:r>
-      <w:bookmarkEnd w:id="140"/>
+      <w:bookmarkEnd w:id="141"/>
     </w:p>
     <w:p>
       <w:pPr>
@@ -15954,6 +16187,33 @@
       </w:r>
       <w:r>
         <w:t xml:space="preserve"> (Pitch)</w:t>
+      </w:r>
+    </w:p>
+    <w:p>
+      <w:r>
+        <w:tab/>
+        <w:t xml:space="preserve">This test was designed to be sure that pitch on its own works. This test applies the pitch control </w:t>
+      </w:r>
+      <w:r>
+        <w:t xml:space="preserve">to every frame </w:t>
+      </w:r>
+      <w:r>
+        <w:t>throughout the entire execution time</w:t>
+      </w:r>
+      <w:r>
+        <w:t xml:space="preserve"> in order to ascend the airplane</w:t>
+      </w:r>
+      <w:r>
+        <w:t xml:space="preserve">. </w:t>
+      </w:r>
+      <w:r>
+        <w:t xml:space="preserve">The pitch flight control evokes the elevators. </w:t>
+      </w:r>
+      <w:r>
+        <w:t xml:space="preserve">If the airplane were going faster caused by more than 1000 pounds of thrust force, it is possible that the airplane could stall – but in this case, the airplane </w:t>
+      </w:r>
+      <w:r>
+        <w:t xml:space="preserve">ascends smoothly. </w:t>
       </w:r>
     </w:p>
     <w:tbl>
@@ -16026,20 +16286,7 @@
               <w:rPr>
                 <w:rFonts w:ascii="Times New Roman" w:hAnsi="Times New Roman"/>
               </w:rPr>
-              <w:lastRenderedPageBreak/>
-              <w:t xml:space="preserve">6 – 900: </w:t>
-            </w:r>
-            <w:r>
-              <w:rPr>
-                <w:rFonts w:ascii="Times New Roman" w:hAnsi="Times New Roman"/>
-              </w:rPr>
-              <w:t xml:space="preserve">If the frame # is even, </w:t>
-            </w:r>
-            <w:r>
-              <w:rPr>
-                <w:rFonts w:ascii="Times New Roman" w:hAnsi="Times New Roman"/>
-              </w:rPr>
-              <w:t>Pitch Up</w:t>
+              <w:t>6 – 900: Pitch Up</w:t>
             </w:r>
           </w:p>
         </w:tc>
@@ -16053,12 +16300,11 @@
           <w:b w:val="0"/>
         </w:rPr>
       </w:pPr>
-      <w:bookmarkStart w:id="141" w:name="_Toc58002150"/>
+      <w:bookmarkStart w:id="142" w:name="_Toc58002150"/>
       <w:r>
         <w:rPr>
           <w:b w:val="0"/>
         </w:rPr>
-        <w:lastRenderedPageBreak/>
         <w:t xml:space="preserve">Table </w:t>
       </w:r>
       <w:r>
@@ -16098,7 +16344,7 @@
         </w:rPr>
         <w:t>: Flight Control Instructions for Test Four</w:t>
       </w:r>
-      <w:bookmarkEnd w:id="141"/>
+      <w:bookmarkEnd w:id="142"/>
     </w:p>
     <w:p>
       <w:pPr>
@@ -16106,10 +16352,41 @@
         <w:jc w:val="left"/>
       </w:pPr>
       <w:r>
+        <w:lastRenderedPageBreak/>
         <w:t>3.5.4 Test Five</w:t>
       </w:r>
       <w:r>
         <w:t xml:space="preserve"> (Yaw)</w:t>
+      </w:r>
+    </w:p>
+    <w:p>
+      <w:r>
+        <w:tab/>
+        <w:t xml:space="preserve">This test examines the yaw flight control. </w:t>
+      </w:r>
+      <w:r>
+        <w:t>First, the thrust is increased for 5 frames to 1000 pounds of thrust total. Next, the airplane is stabilized by pitching up for 8 seconds (</w:t>
+      </w:r>
+      <w:r>
+        <w:t>240 frames). Once the airplane is flying straight, the airplane rudder</w:t>
+      </w:r>
+      <w:r>
+        <w:t>s are</w:t>
+      </w:r>
+      <w:r>
+        <w:t xml:space="preserve"> evoked to yaw right every 9 frames. So, if the current frame number is d</w:t>
+      </w:r>
+      <w:r>
+        <w:t>ivisible by 9, the airplane was instructed to</w:t>
+      </w:r>
+      <w:r>
+        <w:t xml:space="preserve"> yaw</w:t>
+      </w:r>
+      <w:r>
+        <w:t xml:space="preserve"> right</w:t>
+      </w:r>
+      <w:r>
+        <w:t xml:space="preserve">. </w:t>
       </w:r>
     </w:p>
     <w:tbl>
@@ -16172,6 +16449,20 @@
           </w:p>
           <w:p>
             <w:pPr>
+              <w:spacing w:line="240" w:lineRule="auto"/>
+              <w:rPr>
+                <w:rFonts w:ascii="Times New Roman" w:hAnsi="Times New Roman"/>
+              </w:rPr>
+            </w:pPr>
+            <w:r>
+              <w:rPr>
+                <w:rFonts w:ascii="Times New Roman" w:hAnsi="Times New Roman"/>
+              </w:rPr>
+              <w:t>6 – 246: Pitch Up</w:t>
+            </w:r>
+          </w:p>
+          <w:p>
+            <w:pPr>
               <w:keepNext/>
               <w:spacing w:line="240" w:lineRule="auto"/>
               <w:rPr>
@@ -16182,7 +16473,13 @@
               <w:rPr>
                 <w:rFonts w:ascii="Times New Roman" w:hAnsi="Times New Roman"/>
               </w:rPr>
-              <w:t>6 – 900:</w:t>
+              <w:t>247</w:t>
+            </w:r>
+            <w:r>
+              <w:rPr>
+                <w:rFonts w:ascii="Times New Roman" w:hAnsi="Times New Roman"/>
+              </w:rPr>
+              <w:t xml:space="preserve"> – 900:</w:t>
             </w:r>
             <w:r>
               <w:rPr>
@@ -16194,19 +16491,19 @@
               <w:rPr>
                 <w:rFonts w:ascii="Times New Roman" w:hAnsi="Times New Roman"/>
               </w:rPr>
-              <w:t>If the frame # is divisible by 15,</w:t>
+              <w:t xml:space="preserve">Yaw Right </w:t>
             </w:r>
             <w:r>
               <w:rPr>
                 <w:rFonts w:ascii="Times New Roman" w:hAnsi="Times New Roman"/>
               </w:rPr>
-              <w:t xml:space="preserve"> </w:t>
+              <w:t xml:space="preserve">only </w:t>
             </w:r>
             <w:r>
               <w:rPr>
                 <w:rFonts w:ascii="Times New Roman" w:hAnsi="Times New Roman"/>
               </w:rPr>
-              <w:t>Yaw Right</w:t>
+              <w:t>every 9 frames</w:t>
             </w:r>
           </w:p>
         </w:tc>
@@ -16220,7 +16517,7 @@
           <w:b w:val="0"/>
         </w:rPr>
       </w:pPr>
-      <w:bookmarkStart w:id="142" w:name="_Toc58002151"/>
+      <w:bookmarkStart w:id="143" w:name="_Toc58002151"/>
       <w:r>
         <w:rPr>
           <w:b w:val="0"/>
@@ -16264,7 +16561,7 @@
         </w:rPr>
         <w:t>: Flight Control Instructions for Test Five</w:t>
       </w:r>
-      <w:bookmarkEnd w:id="142"/>
+      <w:bookmarkEnd w:id="143"/>
     </w:p>
     <w:p>
       <w:pPr>
@@ -16273,6 +16570,18 @@
       </w:pPr>
       <w:r>
         <w:t>3.5.4 Test Six (Flaps)</w:t>
+      </w:r>
+    </w:p>
+    <w:p>
+      <w:r>
+        <w:tab/>
+        <w:t xml:space="preserve">The final test examines the lowering of the flaps on the airplane. The flaps can either be up or down during the simulation; the flaps are toggled on and off. </w:t>
+      </w:r>
+      <w:r>
+        <w:t>In this test, we find out if the flaps work properly when they are lowered during the entirety of the test</w:t>
+      </w:r>
+      <w:r>
+        <w:t xml:space="preserve">, and that is all. </w:t>
       </w:r>
     </w:p>
     <w:tbl>
@@ -16345,7 +16654,7 @@
           <w:b w:val="0"/>
         </w:rPr>
       </w:pPr>
-      <w:bookmarkStart w:id="143" w:name="_Toc58002152"/>
+      <w:bookmarkStart w:id="144" w:name="_Toc58002152"/>
       <w:r>
         <w:rPr>
           <w:b w:val="0"/>
@@ -16389,17 +16698,17 @@
         </w:rPr>
         <w:t>: Flight Control Instructions for Test Six</w:t>
       </w:r>
-      <w:bookmarkEnd w:id="143"/>
+      <w:bookmarkEnd w:id="144"/>
     </w:p>
     <w:p>
       <w:pPr>
         <w:pStyle w:val="Heading1"/>
       </w:pPr>
-      <w:bookmarkStart w:id="144" w:name="_Toc58002136"/>
+      <w:bookmarkStart w:id="145" w:name="_Toc58002136"/>
       <w:r>
         <w:t>IV.  Analysis and Results</w:t>
       </w:r>
-      <w:bookmarkEnd w:id="144"/>
+      <w:bookmarkEnd w:id="145"/>
     </w:p>
     <w:p>
       <w:pPr>
@@ -16446,11 +16755,12 @@
       <w:pPr>
         <w:pStyle w:val="Heading2"/>
       </w:pPr>
-      <w:bookmarkStart w:id="145" w:name="_Toc58002137"/>
-      <w:r>
+      <w:bookmarkStart w:id="146" w:name="_Toc58002137"/>
+      <w:r>
+        <w:lastRenderedPageBreak/>
         <w:t>4.1 Simulation Application</w:t>
       </w:r>
-      <w:bookmarkEnd w:id="145"/>
+      <w:bookmarkEnd w:id="146"/>
     </w:p>
     <w:p>
       <w:r>
@@ -16481,25 +16791,33 @@
       <w:r>
         <w:t xml:space="preserve">. </w:t>
       </w:r>
-    </w:p>
-    <w:p>
-      <w:r>
-        <w:t>(not sure what else to talk about, how do I show results that it flies a plane in flightgear other than actually showing it flies in flightgear)</w:t>
+      <w:r>
+        <w:br/>
+      </w:r>
+    </w:p>
+    <w:p>
+      <w:r>
+        <w:t>(not sure what else to talk about, how do I show results that it flies a plane in flightgear other than actually showing it flies in flightgear</w:t>
+      </w:r>
+      <w:r>
+        <w:t>, should I do literally that? Show pictures of it flying?</w:t>
+      </w:r>
+      <w:r>
+        <w:t>)</w:t>
       </w:r>
     </w:p>
     <w:p>
       <w:pPr>
         <w:pStyle w:val="Heading2"/>
       </w:pPr>
-      <w:bookmarkStart w:id="146" w:name="_Toc58002138"/>
-      <w:r>
-        <w:lastRenderedPageBreak/>
+      <w:bookmarkStart w:id="147" w:name="_Toc58002138"/>
+      <w:r>
         <w:t xml:space="preserve">4.2 </w:t>
       </w:r>
       <w:r>
         <w:t>FDM Equivalency Verification</w:t>
       </w:r>
-      <w:bookmarkEnd w:id="146"/>
+      <w:bookmarkEnd w:id="147"/>
     </w:p>
     <w:p>
       <w:pPr>
@@ -16544,38 +16862,19 @@
       <w:r>
         <w:t xml:space="preserve"> for that given test.</w:t>
       </w:r>
+      <w:r>
+        <w:br/>
+      </w:r>
     </w:p>
     <w:p>
       <w:r>
         <w:t xml:space="preserve"> </w:t>
       </w:r>
       <w:r>
-        <w:t>(actual results are not accurate right now, I need to re run them</w:t>
-      </w:r>
-      <w:r>
-        <w:t>, as well as fix the bug</w:t>
-      </w:r>
-      <w:r>
-        <w:t xml:space="preserve"> with yaw</w:t>
-      </w:r>
-      <w:r>
-        <w:t>)</w:t>
-      </w:r>
-    </w:p>
-    <w:p>
-      <w:r>
-        <w:t xml:space="preserve">(need a way to do actual analysis of the results, ideally they are exactly the same, but even the </w:t>
-      </w:r>
-      <w:r>
-        <w:t>scenarios</w:t>
-      </w:r>
-      <w:bookmarkStart w:id="147" w:name="_GoBack"/>
-      <w:bookmarkEnd w:id="147"/>
-      <w:r>
-        <w:t xml:space="preserve"> that “work” are not exactly the same, just very close like +/- 1</w:t>
-      </w:r>
-      <w:r>
-        <w:t>)</w:t>
+        <w:t xml:space="preserve">(need a way to do actual analysis of the results, ideally they are exactly the same, but </w:t>
+      </w:r>
+      <w:r>
+        <w:t>none of them are. They are pretty close. The yaw test and roll test have the most error. I have no idea why.)</w:t>
       </w:r>
     </w:p>
     <w:p>
@@ -16591,6 +16890,352 @@
       </w:r>
       <w:r>
         <w:t>(No Flight Control)</w:t>
+      </w:r>
+    </w:p>
+    <w:tbl>
+      <w:tblPr>
+        <w:tblStyle w:val="TableGrid"/>
+        <w:tblW w:w="0" w:type="auto"/>
+        <w:jc w:val="center"/>
+        <w:tblCellMar>
+          <w:left w:w="115" w:type="dxa"/>
+          <w:right w:w="115" w:type="dxa"/>
+        </w:tblCellMar>
+        <w:tblLook w:val="04A0" w:firstRow="1" w:lastRow="0" w:firstColumn="1" w:lastColumn="0" w:noHBand="0" w:noVBand="1"/>
+      </w:tblPr>
+      <w:tblGrid>
+        <w:gridCol w:w="1809"/>
+        <w:gridCol w:w="1862"/>
+        <w:gridCol w:w="3042"/>
+      </w:tblGrid>
+      <w:tr>
+        <w:trPr>
+          <w:trHeight w:val="332"/>
+          <w:jc w:val="center"/>
+        </w:trPr>
+        <w:tc>
+          <w:tcPr>
+            <w:tcW w:w="0" w:type="auto"/>
+          </w:tcPr>
+          <w:p>
+            <w:pPr>
+              <w:spacing w:line="240" w:lineRule="auto"/>
+            </w:pPr>
+          </w:p>
+        </w:tc>
+        <w:tc>
+          <w:tcPr>
+            <w:tcW w:w="0" w:type="auto"/>
+          </w:tcPr>
+          <w:p>
+            <w:pPr>
+              <w:spacing w:line="240" w:lineRule="auto"/>
+            </w:pPr>
+            <w:r>
+              <w:t>Rust/ECS Output</w:t>
+            </w:r>
+          </w:p>
+        </w:tc>
+        <w:tc>
+          <w:tcPr>
+            <w:tcW w:w="0" w:type="auto"/>
+          </w:tcPr>
+          <w:p>
+            <w:pPr>
+              <w:spacing w:line="240" w:lineRule="auto"/>
+            </w:pPr>
+            <w:r>
+              <w:t xml:space="preserve">C++/OOP Benchmark Output </w:t>
+            </w:r>
+          </w:p>
+        </w:tc>
+      </w:tr>
+      <w:tr>
+        <w:trPr>
+          <w:jc w:val="center"/>
+        </w:trPr>
+        <w:tc>
+          <w:tcPr>
+            <w:tcW w:w="0" w:type="auto"/>
+          </w:tcPr>
+          <w:p>
+            <w:pPr>
+              <w:spacing w:line="240" w:lineRule="auto"/>
+            </w:pPr>
+            <w:r>
+              <w:lastRenderedPageBreak/>
+              <w:t xml:space="preserve">Position </w:t>
+            </w:r>
+            <w:r>
+              <w:br/>
+              <w:t>(x, y , z)</w:t>
+            </w:r>
+          </w:p>
+        </w:tc>
+        <w:tc>
+          <w:tcPr>
+            <w:tcW w:w="0" w:type="auto"/>
+          </w:tcPr>
+          <w:p>
+            <w:pPr>
+              <w:spacing w:line="240" w:lineRule="auto"/>
+            </w:pPr>
+            <w:r>
+              <w:t>-1045.2303</w:t>
+            </w:r>
+          </w:p>
+          <w:p>
+            <w:pPr>
+              <w:spacing w:line="240" w:lineRule="auto"/>
+            </w:pPr>
+            <w:r>
+              <w:t>-0.008528658</w:t>
+            </w:r>
+          </w:p>
+          <w:p>
+            <w:pPr>
+              <w:spacing w:line="240" w:lineRule="auto"/>
+            </w:pPr>
+            <w:r>
+              <w:t>420.12427</w:t>
+            </w:r>
+          </w:p>
+        </w:tc>
+        <w:tc>
+          <w:tcPr>
+            <w:tcW w:w="0" w:type="auto"/>
+          </w:tcPr>
+          <w:p>
+            <w:pPr>
+              <w:spacing w:line="240" w:lineRule="auto"/>
+            </w:pPr>
+            <w:r>
+              <w:t>-1045.37</w:t>
+            </w:r>
+            <w:r>
+              <w:t xml:space="preserve">, </w:t>
+            </w:r>
+          </w:p>
+          <w:p>
+            <w:pPr>
+              <w:spacing w:line="240" w:lineRule="auto"/>
+            </w:pPr>
+            <w:r>
+              <w:t>-0.0444084</w:t>
+            </w:r>
+            <w:r>
+              <w:t xml:space="preserve">, </w:t>
+            </w:r>
+          </w:p>
+          <w:p>
+            <w:pPr>
+              <w:spacing w:line="240" w:lineRule="auto"/>
+            </w:pPr>
+            <w:r>
+              <w:t>421.399</w:t>
+            </w:r>
+          </w:p>
+        </w:tc>
+      </w:tr>
+      <w:tr>
+        <w:trPr>
+          <w:jc w:val="center"/>
+        </w:trPr>
+        <w:tc>
+          <w:tcPr>
+            <w:tcW w:w="0" w:type="auto"/>
+          </w:tcPr>
+          <w:p>
+            <w:pPr>
+              <w:spacing w:line="240" w:lineRule="auto"/>
+            </w:pPr>
+            <w:r>
+              <w:t xml:space="preserve">Euler Angles </w:t>
+            </w:r>
+            <w:r>
+              <w:br/>
+              <w:t>(roll, pitch, yaw)</w:t>
+            </w:r>
+          </w:p>
+        </w:tc>
+        <w:tc>
+          <w:tcPr>
+            <w:tcW w:w="0" w:type="auto"/>
+          </w:tcPr>
+          <w:p>
+            <w:pPr>
+              <w:spacing w:line="240" w:lineRule="auto"/>
+            </w:pPr>
+            <w:r>
+              <w:t>-0.0028137087</w:t>
+            </w:r>
+          </w:p>
+          <w:p>
+            <w:pPr>
+              <w:spacing w:line="240" w:lineRule="auto"/>
+            </w:pPr>
+            <w:r>
+              <w:t>-16.14772</w:t>
+            </w:r>
+          </w:p>
+          <w:p>
+            <w:pPr>
+              <w:spacing w:line="240" w:lineRule="auto"/>
+            </w:pPr>
+            <w:r>
+              <w:t>-0.0042060204</w:t>
+            </w:r>
+          </w:p>
+        </w:tc>
+        <w:tc>
+          <w:tcPr>
+            <w:tcW w:w="0" w:type="auto"/>
+          </w:tcPr>
+          <w:p>
+            <w:pPr>
+              <w:spacing w:line="240" w:lineRule="auto"/>
+            </w:pPr>
+            <w:r>
+              <w:t>-0.00279299</w:t>
+            </w:r>
+            <w:r>
+              <w:t>,</w:t>
+            </w:r>
+          </w:p>
+          <w:p>
+            <w:pPr>
+              <w:spacing w:line="240" w:lineRule="auto"/>
+            </w:pPr>
+            <w:r>
+              <w:t>-16.1436</w:t>
+            </w:r>
+            <w:r>
+              <w:t xml:space="preserve">, </w:t>
+            </w:r>
+          </w:p>
+          <w:p>
+            <w:pPr>
+              <w:spacing w:line="240" w:lineRule="auto"/>
+            </w:pPr>
+            <w:r>
+              <w:t>-0.00508352</w:t>
+            </w:r>
+          </w:p>
+        </w:tc>
+      </w:tr>
+      <w:tr>
+        <w:trPr>
+          <w:jc w:val="center"/>
+        </w:trPr>
+        <w:tc>
+          <w:tcPr>
+            <w:tcW w:w="0" w:type="auto"/>
+          </w:tcPr>
+          <w:p>
+            <w:pPr>
+              <w:spacing w:line="240" w:lineRule="auto"/>
+            </w:pPr>
+            <w:r>
+              <w:t>Speed (knots)</w:t>
+            </w:r>
+          </w:p>
+        </w:tc>
+        <w:tc>
+          <w:tcPr>
+            <w:tcW w:w="0" w:type="auto"/>
+          </w:tcPr>
+          <w:p>
+            <w:pPr>
+              <w:spacing w:line="240" w:lineRule="auto"/>
+            </w:pPr>
+            <w:r>
+              <w:t>85.98892180</w:t>
+            </w:r>
+          </w:p>
+        </w:tc>
+        <w:tc>
+          <w:tcPr>
+            <w:tcW w:w="0" w:type="auto"/>
+          </w:tcPr>
+          <w:p>
+            <w:pPr>
+              <w:keepNext/>
+              <w:spacing w:line="240" w:lineRule="auto"/>
+            </w:pPr>
+            <w:r>
+              <w:t>85.9906</w:t>
+            </w:r>
+          </w:p>
+        </w:tc>
+      </w:tr>
+    </w:tbl>
+    <w:p>
+      <w:pPr>
+        <w:pStyle w:val="Caption"/>
+        <w:jc w:val="center"/>
+        <w:rPr>
+          <w:b w:val="0"/>
+        </w:rPr>
+      </w:pPr>
+      <w:bookmarkStart w:id="148" w:name="_Toc58002153"/>
+      <w:r>
+        <w:rPr>
+          <w:b w:val="0"/>
+        </w:rPr>
+        <w:t xml:space="preserve">Table </w:t>
+      </w:r>
+      <w:r>
+        <w:rPr>
+          <w:b w:val="0"/>
+        </w:rPr>
+        <w:fldChar w:fldCharType="begin"/>
+      </w:r>
+      <w:r>
+        <w:rPr>
+          <w:b w:val="0"/>
+        </w:rPr>
+        <w:instrText xml:space="preserve"> SEQ Table \* ARABIC </w:instrText>
+      </w:r>
+      <w:r>
+        <w:rPr>
+          <w:b w:val="0"/>
+        </w:rPr>
+        <w:fldChar w:fldCharType="separate"/>
+      </w:r>
+      <w:r>
+        <w:rPr>
+          <w:b w:val="0"/>
+          <w:noProof/>
+        </w:rPr>
+        <w:t>7</w:t>
+      </w:r>
+      <w:r>
+        <w:rPr>
+          <w:b w:val="0"/>
+        </w:rPr>
+        <w:fldChar w:fldCharType="end"/>
+      </w:r>
+      <w:r>
+        <w:rPr>
+          <w:b w:val="0"/>
+        </w:rPr>
+        <w:t>: Numerical Results for Test One</w:t>
+      </w:r>
+      <w:bookmarkEnd w:id="148"/>
+    </w:p>
+    <w:p>
+      <w:pPr>
+        <w:pStyle w:val="Heading3"/>
+        <w:jc w:val="left"/>
+      </w:pPr>
+      <w:r>
+        <w:t>4.2.2</w:t>
+      </w:r>
+      <w:r>
+        <w:t xml:space="preserve"> Test Two</w:t>
+      </w:r>
+      <w:r>
+        <w:t xml:space="preserve"> (Thrust)</w:t>
       </w:r>
     </w:p>
     <w:tbl>
@@ -16681,7 +17326,7 @@
               <w:spacing w:line="240" w:lineRule="auto"/>
             </w:pPr>
             <w:r>
-              <w:t>-1045.22311</w:t>
+              <w:t>-1636.1309</w:t>
             </w:r>
           </w:p>
           <w:p>
@@ -16689,7 +17334,7 @@
               <w:spacing w:line="240" w:lineRule="auto"/>
             </w:pPr>
             <w:r>
-              <w:t>0.008302614</w:t>
+              <w:t>0.041476656</w:t>
             </w:r>
           </w:p>
           <w:p>
@@ -16697,7 +17342,7 @@
               <w:spacing w:line="240" w:lineRule="auto"/>
             </w:pPr>
             <w:r>
-              <w:t>420.11927606</w:t>
+              <w:t>-193.3939</w:t>
             </w:r>
           </w:p>
         </w:tc>
@@ -16710,10 +17355,7 @@
               <w:spacing w:line="240" w:lineRule="auto"/>
             </w:pPr>
             <w:r>
-              <w:t>-1045.37</w:t>
-            </w:r>
-            <w:r>
-              <w:t xml:space="preserve">, </w:t>
+              <w:t>-1636.11</w:t>
             </w:r>
           </w:p>
           <w:p>
@@ -16721,10 +17363,7 @@
               <w:spacing w:line="240" w:lineRule="auto"/>
             </w:pPr>
             <w:r>
-              <w:t>-0.0444084</w:t>
-            </w:r>
-            <w:r>
-              <w:t xml:space="preserve">, </w:t>
+              <w:t>-0.0220277</w:t>
             </w:r>
           </w:p>
           <w:p>
@@ -16732,7 +17371,7 @@
               <w:spacing w:line="240" w:lineRule="auto"/>
             </w:pPr>
             <w:r>
-              <w:t>421.399</w:t>
+              <w:t>-191.543</w:t>
             </w:r>
           </w:p>
         </w:tc>
@@ -16767,7 +17406,7 @@
               <w:spacing w:line="240" w:lineRule="auto"/>
             </w:pPr>
             <w:r>
-              <w:t>0.00281704</w:t>
+              <w:t>-0.0034582962</w:t>
             </w:r>
           </w:p>
           <w:p>
@@ -16775,7 +17414,7 @@
               <w:spacing w:line="240" w:lineRule="auto"/>
             </w:pPr>
             <w:r>
-              <w:t>-16.14774176</w:t>
+              <w:t>-27.698172</w:t>
             </w:r>
           </w:p>
           <w:p>
@@ -16783,7 +17422,7 @@
               <w:spacing w:line="240" w:lineRule="auto"/>
             </w:pPr>
             <w:r>
-              <w:t>0.004196830</w:t>
+              <w:t>-0.0031659165</w:t>
             </w:r>
           </w:p>
         </w:tc>
@@ -16796,10 +17435,7 @@
               <w:spacing w:line="240" w:lineRule="auto"/>
             </w:pPr>
             <w:r>
-              <w:t>-0.00279299</w:t>
-            </w:r>
-            <w:r>
-              <w:t>,</w:t>
+              <w:t>-0.00348351</w:t>
             </w:r>
           </w:p>
           <w:p>
@@ -16807,10 +17443,7 @@
               <w:spacing w:line="240" w:lineRule="auto"/>
             </w:pPr>
             <w:r>
-              <w:t>-16.1436</w:t>
-            </w:r>
-            <w:r>
-              <w:t xml:space="preserve">, </w:t>
+              <w:t>-27.6939</w:t>
             </w:r>
           </w:p>
           <w:p>
@@ -16818,7 +17451,7 @@
               <w:spacing w:line="240" w:lineRule="auto"/>
             </w:pPr>
             <w:r>
-              <w:t>-0.00508352</w:t>
+              <w:t>-0.00458124</w:t>
             </w:r>
           </w:p>
         </w:tc>
@@ -16849,7 +17482,7 @@
               <w:spacing w:line="240" w:lineRule="auto"/>
             </w:pPr>
             <w:r>
-              <w:t>85.98892180</w:t>
+              <w:t>82.64964</w:t>
             </w:r>
           </w:p>
         </w:tc>
@@ -16863,7 +17496,7 @@
               <w:spacing w:line="240" w:lineRule="auto"/>
             </w:pPr>
             <w:r>
-              <w:t>85.9906</w:t>
+              <w:t>82.6589</w:t>
             </w:r>
           </w:p>
         </w:tc>
@@ -16877,7 +17510,7 @@
           <w:b w:val="0"/>
         </w:rPr>
       </w:pPr>
-      <w:bookmarkStart w:id="148" w:name="_Toc58002153"/>
+      <w:bookmarkStart w:id="149" w:name="_Toc58002154"/>
       <w:r>
         <w:rPr>
           <w:b w:val="0"/>
@@ -16907,7 +17540,7 @@
           <w:b w:val="0"/>
           <w:noProof/>
         </w:rPr>
-        <w:t>7</w:t>
+        <w:t>8</w:t>
       </w:r>
       <w:r>
         <w:rPr>
@@ -16919,9 +17552,9 @@
         <w:rPr>
           <w:b w:val="0"/>
         </w:rPr>
-        <w:t>: Numerical Results for Test One</w:t>
-      </w:r>
-      <w:bookmarkEnd w:id="148"/>
+        <w:t>: Numerical Results for Test Two</w:t>
+      </w:r>
+      <w:bookmarkEnd w:id="149"/>
     </w:p>
     <w:p>
       <w:pPr>
@@ -16929,13 +17562,13 @@
         <w:jc w:val="left"/>
       </w:pPr>
       <w:r>
-        <w:t>4.2.2</w:t>
-      </w:r>
-      <w:r>
-        <w:t xml:space="preserve"> Test Two</w:t>
-      </w:r>
-      <w:r>
-        <w:t xml:space="preserve"> (Thrust)</w:t>
+        <w:t>4.2.3</w:t>
+      </w:r>
+      <w:r>
+        <w:t xml:space="preserve"> Test Three</w:t>
+      </w:r>
+      <w:r>
+        <w:t xml:space="preserve"> (Roll)</w:t>
       </w:r>
     </w:p>
     <w:tbl>
@@ -17026,7 +17659,7 @@
               <w:spacing w:line="240" w:lineRule="auto"/>
             </w:pPr>
             <w:r>
-              <w:t>-1617.01511305</w:t>
+              <w:t>-4517.709</w:t>
             </w:r>
           </w:p>
           <w:p>
@@ -17034,7 +17667,7 @@
               <w:spacing w:line="240" w:lineRule="auto"/>
             </w:pPr>
             <w:r>
-              <w:t>-0.074065042</w:t>
+              <w:t>-2214.6902</w:t>
             </w:r>
           </w:p>
           <w:p>
@@ -17042,7 +17675,7 @@
               <w:spacing w:line="240" w:lineRule="auto"/>
             </w:pPr>
             <w:r>
-              <w:t>2185.713808</w:t>
+              <w:t>638.1875</w:t>
             </w:r>
           </w:p>
         </w:tc>
@@ -17055,7 +17688,7 @@
               <w:spacing w:line="240" w:lineRule="auto"/>
             </w:pPr>
             <w:r>
-              <w:t>-1617.2</w:t>
+              <w:t>-4794.57</w:t>
             </w:r>
           </w:p>
           <w:p>
@@ -17063,7 +17696,7 @@
               <w:spacing w:line="240" w:lineRule="auto"/>
             </w:pPr>
             <w:r>
-              <w:t>-0.0326514</w:t>
+              <w:t>-1924.94</w:t>
             </w:r>
           </w:p>
           <w:p>
@@ -17071,7 +17704,7 @@
               <w:spacing w:line="240" w:lineRule="auto"/>
             </w:pPr>
             <w:r>
-              <w:t>2186.43</w:t>
+              <w:t>482.128</w:t>
             </w:r>
           </w:p>
         </w:tc>
@@ -17106,7 +17739,7 @@
               <w:spacing w:line="240" w:lineRule="auto"/>
             </w:pPr>
             <w:r>
-              <w:t>0.0020224</w:t>
+              <w:t>16.679296</w:t>
             </w:r>
           </w:p>
           <w:p>
@@ -17114,7 +17747,7 @@
               <w:spacing w:line="240" w:lineRule="auto"/>
             </w:pPr>
             <w:r>
-              <w:t>14.879756</w:t>
+              <w:t>-3.1004717</w:t>
             </w:r>
           </w:p>
           <w:p>
@@ -17122,7 +17755,7 @@
               <w:spacing w:line="240" w:lineRule="auto"/>
             </w:pPr>
             <w:r>
-              <w:t>-0.0020249</w:t>
+              <w:t>-155.08517</w:t>
             </w:r>
           </w:p>
         </w:tc>
@@ -17135,7 +17768,7 @@
               <w:spacing w:line="240" w:lineRule="auto"/>
             </w:pPr>
             <w:r>
-              <w:t>0.000269796</w:t>
+              <w:t>19.3067</w:t>
             </w:r>
           </w:p>
           <w:p>
@@ -17143,7 +17776,7 @@
               <w:spacing w:line="240" w:lineRule="auto"/>
             </w:pPr>
             <w:r>
-              <w:t>14.7907</w:t>
+              <w:t>-4.04701</w:t>
             </w:r>
           </w:p>
           <w:p>
@@ -17151,7 +17784,7 @@
               <w:spacing w:line="240" w:lineRule="auto"/>
             </w:pPr>
             <w:r>
-              <w:t>-0.00473717</w:t>
+              <w:t>-168.199</w:t>
             </w:r>
           </w:p>
         </w:tc>
@@ -17169,7 +17802,6 @@
               <w:spacing w:line="240" w:lineRule="auto"/>
             </w:pPr>
             <w:r>
-              <w:lastRenderedPageBreak/>
               <w:t>Speed (knots)</w:t>
             </w:r>
           </w:p>
@@ -17183,7 +17815,7 @@
               <w:spacing w:line="240" w:lineRule="auto"/>
             </w:pPr>
             <w:r>
-              <w:t>71.94265</w:t>
+              <w:t>98.25334</w:t>
             </w:r>
           </w:p>
         </w:tc>
@@ -17197,7 +17829,7 @@
               <w:spacing w:line="240" w:lineRule="auto"/>
             </w:pPr>
             <w:r>
-              <w:t>71.9424</w:t>
+              <w:t>100.042</w:t>
             </w:r>
           </w:p>
         </w:tc>
@@ -17211,7 +17843,7 @@
           <w:b w:val="0"/>
         </w:rPr>
       </w:pPr>
-      <w:bookmarkStart w:id="149" w:name="_Toc58002154"/>
+      <w:bookmarkStart w:id="150" w:name="_Toc58002155"/>
       <w:r>
         <w:rPr>
           <w:b w:val="0"/>
@@ -17241,7 +17873,7 @@
           <w:b w:val="0"/>
           <w:noProof/>
         </w:rPr>
-        <w:t>8</w:t>
+        <w:t>9</w:t>
       </w:r>
       <w:r>
         <w:rPr>
@@ -17253,9 +17885,9 @@
         <w:rPr>
           <w:b w:val="0"/>
         </w:rPr>
-        <w:t>: Numerical Results for Test Two</w:t>
-      </w:r>
-      <w:bookmarkEnd w:id="149"/>
+        <w:t>: Numerical Results for Test Three</w:t>
+      </w:r>
+      <w:bookmarkEnd w:id="150"/>
     </w:p>
     <w:p>
       <w:pPr>
@@ -17263,13 +17895,7 @@
         <w:jc w:val="left"/>
       </w:pPr>
       <w:r>
-        <w:t>4.2.3</w:t>
-      </w:r>
-      <w:r>
-        <w:t xml:space="preserve"> Test Three</w:t>
-      </w:r>
-      <w:r>
-        <w:t xml:space="preserve"> (Roll)</w:t>
+        <w:t>3.5.4 Test Four (Pitch)</w:t>
       </w:r>
     </w:p>
     <w:tbl>
@@ -17360,7 +17986,7 @@
               <w:spacing w:line="240" w:lineRule="auto"/>
             </w:pPr>
             <w:r>
-              <w:t>-3323.9705</w:t>
+              <w:t>-2095.0435</w:t>
             </w:r>
           </w:p>
           <w:p>
@@ -17368,7 +17994,7 @@
               <w:spacing w:line="240" w:lineRule="auto"/>
             </w:pPr>
             <w:r>
-              <w:t>-2548.3826</w:t>
+              <w:t>-1.021704</w:t>
             </w:r>
           </w:p>
           <w:p>
@@ -17376,7 +18002,7 @@
               <w:spacing w:line="240" w:lineRule="auto"/>
             </w:pPr>
             <w:r>
-              <w:t>511.64557</w:t>
+              <w:t>2452.5166</w:t>
             </w:r>
           </w:p>
         </w:tc>
@@ -17389,7 +18015,7 @@
               <w:spacing w:line="240" w:lineRule="auto"/>
             </w:pPr>
             <w:r>
-              <w:t>-3670.72</w:t>
+              <w:t>-2093.35</w:t>
             </w:r>
           </w:p>
           <w:p>
@@ -17397,7 +18023,7 @@
               <w:spacing w:line="240" w:lineRule="auto"/>
             </w:pPr>
             <w:r>
-              <w:t>-2389.94</w:t>
+              <w:t>-3.95869</w:t>
             </w:r>
           </w:p>
           <w:p>
@@ -17405,7 +18031,7 @@
               <w:spacing w:line="240" w:lineRule="auto"/>
             </w:pPr>
             <w:r>
-              <w:t>310.189</w:t>
+              <w:t>2451.71</w:t>
             </w:r>
           </w:p>
         </w:tc>
@@ -17423,6 +18049,7 @@
               <w:spacing w:line="240" w:lineRule="auto"/>
             </w:pPr>
             <w:r>
+              <w:lastRenderedPageBreak/>
               <w:t xml:space="preserve">Euler Angles </w:t>
             </w:r>
             <w:r>
@@ -17440,7 +18067,7 @@
               <w:spacing w:line="240" w:lineRule="auto"/>
             </w:pPr>
             <w:r>
-              <w:t xml:space="preserve"> 44.985977</w:t>
+              <w:t>0.030059163</w:t>
             </w:r>
           </w:p>
           <w:p>
@@ -17448,7 +18075,7 @@
               <w:spacing w:line="240" w:lineRule="auto"/>
             </w:pPr>
             <w:r>
-              <w:t>-23.272076</w:t>
+              <w:t>34.988907</w:t>
             </w:r>
           </w:p>
           <w:p>
@@ -17456,7 +18083,7 @@
               <w:spacing w:line="240" w:lineRule="auto"/>
             </w:pPr>
             <w:r>
-              <w:t>-163.35863</w:t>
+              <w:t>-0.082931094</w:t>
             </w:r>
           </w:p>
         </w:tc>
@@ -17469,7 +18096,7 @@
               <w:spacing w:line="240" w:lineRule="auto"/>
             </w:pPr>
             <w:r>
-              <w:t>49.4179</w:t>
+              <w:t>0.404863</w:t>
             </w:r>
           </w:p>
           <w:p>
@@ -17477,7 +18104,7 @@
               <w:spacing w:line="240" w:lineRule="auto"/>
             </w:pPr>
             <w:r>
-              <w:t>-28.0639</w:t>
+              <w:t>34.7533</w:t>
             </w:r>
           </w:p>
           <w:p>
@@ -17485,7 +18112,7 @@
               <w:spacing w:line="240" w:lineRule="auto"/>
             </w:pPr>
             <w:r>
-              <w:t>176.639</w:t>
+              <w:t>-0.581428</w:t>
             </w:r>
           </w:p>
         </w:tc>
@@ -17516,7 +18143,7 @@
               <w:spacing w:line="240" w:lineRule="auto"/>
             </w:pPr>
             <w:r>
-              <w:t>109.63399</w:t>
+              <w:t>51.53415</w:t>
             </w:r>
           </w:p>
         </w:tc>
@@ -17530,7 +18157,7 @@
               <w:spacing w:line="240" w:lineRule="auto"/>
             </w:pPr>
             <w:r>
-              <w:t>114.756</w:t>
+              <w:t>51.8425</w:t>
             </w:r>
           </w:p>
         </w:tc>
@@ -17544,7 +18171,7 @@
           <w:b w:val="0"/>
         </w:rPr>
       </w:pPr>
-      <w:bookmarkStart w:id="150" w:name="_Toc58002155"/>
+      <w:bookmarkStart w:id="151" w:name="_Toc58002156"/>
       <w:r>
         <w:rPr>
           <w:b w:val="0"/>
@@ -17574,7 +18201,7 @@
           <w:b w:val="0"/>
           <w:noProof/>
         </w:rPr>
-        <w:t>9</w:t>
+        <w:t>10</w:t>
       </w:r>
       <w:r>
         <w:rPr>
@@ -17586,9 +18213,9 @@
         <w:rPr>
           <w:b w:val="0"/>
         </w:rPr>
-        <w:t>: Numerical Results for Test Three</w:t>
-      </w:r>
-      <w:bookmarkEnd w:id="150"/>
+        <w:t>: Numerical Results for Test Four</w:t>
+      </w:r>
+      <w:bookmarkEnd w:id="151"/>
     </w:p>
     <w:p>
       <w:pPr>
@@ -17596,7 +18223,7 @@
         <w:jc w:val="left"/>
       </w:pPr>
       <w:r>
-        <w:t>3.5.4 Test Four (Pitch)</w:t>
+        <w:t>3.5.4 Test Five (Yaw)</w:t>
       </w:r>
     </w:p>
     <w:tbl>
@@ -17687,7 +18314,7 @@
               <w:spacing w:line="240" w:lineRule="auto"/>
             </w:pPr>
             <w:r>
-              <w:t>-649.5285</w:t>
+              <w:t>-1086.669</w:t>
             </w:r>
           </w:p>
           <w:p>
@@ -17695,7 +18322,7 @@
               <w:spacing w:line="240" w:lineRule="auto"/>
             </w:pPr>
             <w:r>
-              <w:t>-301.2899</w:t>
+              <w:t>-13.406829</w:t>
             </w:r>
           </w:p>
           <w:p>
@@ -17703,7 +18330,7 @@
               <w:spacing w:line="240" w:lineRule="auto"/>
             </w:pPr>
             <w:r>
-              <w:t>1094.2408</w:t>
+              <w:t>1686.8999</w:t>
             </w:r>
           </w:p>
         </w:tc>
@@ -17716,7 +18343,7 @@
               <w:spacing w:line="240" w:lineRule="auto"/>
             </w:pPr>
             <w:r>
-              <w:t>-719.885</w:t>
+              <w:t>-1085.7</w:t>
             </w:r>
           </w:p>
           <w:p>
@@ -17724,7 +18351,7 @@
               <w:spacing w:line="240" w:lineRule="auto"/>
             </w:pPr>
             <w:r>
-              <w:t>-844.926</w:t>
+              <w:t>-24.4326</w:t>
             </w:r>
           </w:p>
           <w:p>
@@ -17732,7 +18359,7 @@
               <w:spacing w:line="240" w:lineRule="auto"/>
             </w:pPr>
             <w:r>
-              <w:t>1101.44</w:t>
+              <w:t>1687.13</w:t>
             </w:r>
           </w:p>
         </w:tc>
@@ -17767,7 +18394,7 @@
               <w:spacing w:line="240" w:lineRule="auto"/>
             </w:pPr>
             <w:r>
-              <w:t>-12.28797</w:t>
+              <w:t>-0.034989346</w:t>
             </w:r>
           </w:p>
           <w:p>
@@ -17775,7 +18402,7 @@
               <w:spacing w:line="240" w:lineRule="auto"/>
             </w:pPr>
             <w:r>
-              <w:t>-3.4957612</w:t>
+              <w:t>-2.983541</w:t>
             </w:r>
           </w:p>
           <w:p>
@@ -17783,7 +18410,7 @@
               <w:spacing w:line="240" w:lineRule="auto"/>
             </w:pPr>
             <w:r>
-              <w:t>-1.0381378</w:t>
+              <w:t>-0.5547009</w:t>
             </w:r>
           </w:p>
         </w:tc>
@@ -17796,7 +18423,7 @@
               <w:spacing w:line="240" w:lineRule="auto"/>
             </w:pPr>
             <w:r>
-              <w:t>-11.2852</w:t>
+              <w:t>0.141311</w:t>
             </w:r>
           </w:p>
           <w:p>
@@ -17804,7 +18431,7 @@
               <w:spacing w:line="240" w:lineRule="auto"/>
             </w:pPr>
             <w:r>
-              <w:t>-3.46273</w:t>
+              <w:t>-2.98676</w:t>
             </w:r>
           </w:p>
           <w:p>
@@ -17812,7 +18439,7 @@
               <w:spacing w:line="240" w:lineRule="auto"/>
             </w:pPr>
             <w:r>
-              <w:t>-14.0013</w:t>
+              <w:t>-0.975992</w:t>
             </w:r>
           </w:p>
         </w:tc>
@@ -17843,7 +18470,7 @@
               <w:spacing w:line="240" w:lineRule="auto"/>
             </w:pPr>
             <w:r>
-              <w:t>88.62229</w:t>
+              <w:t>91.104195</w:t>
             </w:r>
           </w:p>
         </w:tc>
@@ -17857,7 +18484,7 @@
               <w:spacing w:line="240" w:lineRule="auto"/>
             </w:pPr>
             <w:r>
-              <w:t>88.2994</w:t>
+              <w:t>91.0854</w:t>
             </w:r>
           </w:p>
         </w:tc>
@@ -17871,7 +18498,7 @@
           <w:b w:val="0"/>
         </w:rPr>
       </w:pPr>
-      <w:bookmarkStart w:id="151" w:name="_Toc58002156"/>
+      <w:bookmarkStart w:id="152" w:name="_Toc58002157"/>
       <w:r>
         <w:rPr>
           <w:b w:val="0"/>
@@ -17901,7 +18528,7 @@
           <w:b w:val="0"/>
           <w:noProof/>
         </w:rPr>
-        <w:t>10</w:t>
+        <w:t>11</w:t>
       </w:r>
       <w:r>
         <w:rPr>
@@ -17913,9 +18540,9 @@
         <w:rPr>
           <w:b w:val="0"/>
         </w:rPr>
-        <w:t>: Numerical Results for Test Four</w:t>
-      </w:r>
-      <w:bookmarkEnd w:id="151"/>
+        <w:t>: Numerical Results for Test Five</w:t>
+      </w:r>
+      <w:bookmarkEnd w:id="152"/>
     </w:p>
     <w:p>
       <w:pPr>
@@ -17923,7 +18550,7 @@
         <w:jc w:val="left"/>
       </w:pPr>
       <w:r>
-        <w:t>3.5.4 Test Five (Yaw)</w:t>
+        <w:t>3.5.4 Test Six (Flaps)</w:t>
       </w:r>
     </w:p>
     <w:tbl>
@@ -18014,7 +18641,7 @@
               <w:spacing w:line="240" w:lineRule="auto"/>
             </w:pPr>
             <w:r>
-              <w:t>-649.5285</w:t>
+              <w:t>-1995.7982</w:t>
             </w:r>
           </w:p>
           <w:p>
@@ -18022,7 +18649,7 @@
               <w:spacing w:line="240" w:lineRule="auto"/>
             </w:pPr>
             <w:r>
-              <w:t>-301.2899</w:t>
+              <w:t>-0.1490945</w:t>
             </w:r>
           </w:p>
           <w:p>
@@ -18030,7 +18657,7 @@
               <w:spacing w:line="240" w:lineRule="auto"/>
             </w:pPr>
             <w:r>
-              <w:t>1094.2408</w:t>
+              <w:t>1778.0629</w:t>
             </w:r>
           </w:p>
         </w:tc>
@@ -18043,7 +18670,7 @@
               <w:spacing w:line="240" w:lineRule="auto"/>
             </w:pPr>
             <w:r>
-              <w:t>-719.885</w:t>
+              <w:t>-1995.63</w:t>
             </w:r>
           </w:p>
           <w:p>
@@ -18051,7 +18678,7 @@
               <w:spacing w:line="240" w:lineRule="auto"/>
             </w:pPr>
             <w:r>
-              <w:t>-844.926</w:t>
+              <w:t>-0.401624</w:t>
             </w:r>
           </w:p>
           <w:p>
@@ -18059,7 +18686,7 @@
               <w:spacing w:line="240" w:lineRule="auto"/>
             </w:pPr>
             <w:r>
-              <w:t>1101.44</w:t>
+              <w:t>1778.12</w:t>
             </w:r>
           </w:p>
         </w:tc>
@@ -18094,7 +18721,7 @@
               <w:spacing w:line="240" w:lineRule="auto"/>
             </w:pPr>
             <w:r>
-              <w:t>-12.28797</w:t>
+              <w:t>0.0010366426</w:t>
             </w:r>
           </w:p>
           <w:p>
@@ -18102,7 +18729,7 @@
               <w:spacing w:line="240" w:lineRule="auto"/>
             </w:pPr>
             <w:r>
-              <w:t>-3.4957612</w:t>
+              <w:t>9.436404</w:t>
             </w:r>
           </w:p>
           <w:p>
@@ -18110,7 +18737,7 @@
               <w:spacing w:line="240" w:lineRule="auto"/>
             </w:pPr>
             <w:r>
-              <w:t>-1.0381378</w:t>
+              <w:t>-0.009251288</w:t>
             </w:r>
           </w:p>
         </w:tc>
@@ -18123,7 +18750,7 @@
               <w:spacing w:line="240" w:lineRule="auto"/>
             </w:pPr>
             <w:r>
-              <w:t>-11.2852</w:t>
+              <w:t>0.0124067</w:t>
             </w:r>
           </w:p>
           <w:p>
@@ -18131,7 +18758,7 @@
               <w:spacing w:line="240" w:lineRule="auto"/>
             </w:pPr>
             <w:r>
-              <w:t>-3.46273</w:t>
+              <w:t>9.38473</w:t>
             </w:r>
           </w:p>
           <w:p>
@@ -18139,7 +18766,7 @@
               <w:spacing w:line="240" w:lineRule="auto"/>
             </w:pPr>
             <w:r>
-              <w:t>-14.0013</w:t>
+              <w:t>-0.0325167</w:t>
             </w:r>
           </w:p>
         </w:tc>
@@ -18170,7 +18797,7 @@
               <w:spacing w:line="240" w:lineRule="auto"/>
             </w:pPr>
             <w:r>
-              <w:t>88.62229</w:t>
+              <w:t>56.96767</w:t>
             </w:r>
           </w:p>
         </w:tc>
@@ -18184,7 +18811,7 @@
               <w:spacing w:line="240" w:lineRule="auto"/>
             </w:pPr>
             <w:r>
-              <w:t>88.2994</w:t>
+              <w:t>57.0701</w:t>
             </w:r>
           </w:p>
         </w:tc>
@@ -18198,7 +18825,7 @@
           <w:b w:val="0"/>
         </w:rPr>
       </w:pPr>
-      <w:bookmarkStart w:id="152" w:name="_Toc58002157"/>
+      <w:bookmarkStart w:id="153" w:name="_Toc58002158"/>
       <w:r>
         <w:rPr>
           <w:b w:val="0"/>
@@ -18228,7 +18855,7 @@
           <w:b w:val="0"/>
           <w:noProof/>
         </w:rPr>
-        <w:t>11</w:t>
+        <w:t>12</w:t>
       </w:r>
       <w:r>
         <w:rPr>
@@ -18240,376 +18867,49 @@
         <w:rPr>
           <w:b w:val="0"/>
         </w:rPr>
-        <w:t>: Numerical Results for Test Five</w:t>
-      </w:r>
-      <w:bookmarkEnd w:id="152"/>
-    </w:p>
-    <w:p>
-      <w:pPr>
-        <w:pStyle w:val="Heading3"/>
-        <w:jc w:val="left"/>
-      </w:pPr>
+        <w:t>: Numerical Results for Test Six</w:t>
+      </w:r>
+      <w:bookmarkEnd w:id="153"/>
+    </w:p>
+    <w:p>
+      <w:pPr>
+        <w:pStyle w:val="Heading1"/>
+      </w:pPr>
+      <w:bookmarkStart w:id="154" w:name="_Toc58002139"/>
+      <w:r>
+        <w:t>V.  Conclusions and Recommendations</w:t>
+      </w:r>
+      <w:bookmarkEnd w:id="154"/>
+    </w:p>
+    <w:p>
+      <w:r>
+        <w:t xml:space="preserve">(should the contribution part of the </w:t>
+      </w:r>
+      <w:r>
+        <w:t>intro go here)</w:t>
+      </w:r>
+    </w:p>
+    <w:p>
+      <w:pPr>
+        <w:pStyle w:val="Heading2"/>
+      </w:pPr>
+      <w:bookmarkStart w:id="155" w:name="_Toc58002140"/>
+      <w:r>
+        <w:t xml:space="preserve">5.1 </w:t>
+      </w:r>
+      <w:r>
+        <w:t>Research Conclusions</w:t>
+      </w:r>
+      <w:bookmarkEnd w:id="155"/>
+    </w:p>
+    <w:p/>
+    <w:p>
+      <w:pPr>
+        <w:pStyle w:val="Heading2"/>
+      </w:pPr>
+      <w:bookmarkStart w:id="156" w:name="_Toc58002141"/>
       <w:r>
         <w:lastRenderedPageBreak/>
-        <w:t>3.5.4 Test Six (Flaps)</w:t>
-      </w:r>
-    </w:p>
-    <w:tbl>
-      <w:tblPr>
-        <w:tblStyle w:val="TableGrid"/>
-        <w:tblW w:w="0" w:type="auto"/>
-        <w:jc w:val="center"/>
-        <w:tblCellMar>
-          <w:left w:w="115" w:type="dxa"/>
-          <w:right w:w="115" w:type="dxa"/>
-        </w:tblCellMar>
-        <w:tblLook w:val="04A0" w:firstRow="1" w:lastRow="0" w:firstColumn="1" w:lastColumn="0" w:noHBand="0" w:noVBand="1"/>
-      </w:tblPr>
-      <w:tblGrid>
-        <w:gridCol w:w="1809"/>
-        <w:gridCol w:w="1862"/>
-        <w:gridCol w:w="3042"/>
-      </w:tblGrid>
-      <w:tr>
-        <w:trPr>
-          <w:trHeight w:val="332"/>
-          <w:jc w:val="center"/>
-        </w:trPr>
-        <w:tc>
-          <w:tcPr>
-            <w:tcW w:w="0" w:type="auto"/>
-          </w:tcPr>
-          <w:p>
-            <w:pPr>
-              <w:spacing w:line="240" w:lineRule="auto"/>
-            </w:pPr>
-          </w:p>
-        </w:tc>
-        <w:tc>
-          <w:tcPr>
-            <w:tcW w:w="0" w:type="auto"/>
-          </w:tcPr>
-          <w:p>
-            <w:pPr>
-              <w:spacing w:line="240" w:lineRule="auto"/>
-            </w:pPr>
-            <w:r>
-              <w:t>Rust/ECS Output</w:t>
-            </w:r>
-          </w:p>
-        </w:tc>
-        <w:tc>
-          <w:tcPr>
-            <w:tcW w:w="0" w:type="auto"/>
-          </w:tcPr>
-          <w:p>
-            <w:pPr>
-              <w:spacing w:line="240" w:lineRule="auto"/>
-            </w:pPr>
-            <w:r>
-              <w:t xml:space="preserve">C++/OOP Benchmark Output </w:t>
-            </w:r>
-          </w:p>
-        </w:tc>
-      </w:tr>
-      <w:tr>
-        <w:trPr>
-          <w:jc w:val="center"/>
-        </w:trPr>
-        <w:tc>
-          <w:tcPr>
-            <w:tcW w:w="0" w:type="auto"/>
-          </w:tcPr>
-          <w:p>
-            <w:pPr>
-              <w:spacing w:line="240" w:lineRule="auto"/>
-            </w:pPr>
-            <w:r>
-              <w:t xml:space="preserve">Position </w:t>
-            </w:r>
-            <w:r>
-              <w:br/>
-              <w:t>(x, y , z)</w:t>
-            </w:r>
-          </w:p>
-        </w:tc>
-        <w:tc>
-          <w:tcPr>
-            <w:tcW w:w="0" w:type="auto"/>
-          </w:tcPr>
-          <w:p>
-            <w:pPr>
-              <w:spacing w:line="240" w:lineRule="auto"/>
-            </w:pPr>
-            <w:r>
-              <w:t>-649.5285</w:t>
-            </w:r>
-          </w:p>
-          <w:p>
-            <w:pPr>
-              <w:spacing w:line="240" w:lineRule="auto"/>
-            </w:pPr>
-            <w:r>
-              <w:t>-301.2899</w:t>
-            </w:r>
-          </w:p>
-          <w:p>
-            <w:pPr>
-              <w:spacing w:line="240" w:lineRule="auto"/>
-            </w:pPr>
-            <w:r>
-              <w:t>1094.2408</w:t>
-            </w:r>
-          </w:p>
-        </w:tc>
-        <w:tc>
-          <w:tcPr>
-            <w:tcW w:w="0" w:type="auto"/>
-          </w:tcPr>
-          <w:p>
-            <w:pPr>
-              <w:spacing w:line="240" w:lineRule="auto"/>
-            </w:pPr>
-            <w:r>
-              <w:t>-719.885</w:t>
-            </w:r>
-          </w:p>
-          <w:p>
-            <w:pPr>
-              <w:spacing w:line="240" w:lineRule="auto"/>
-            </w:pPr>
-            <w:r>
-              <w:t>-844.926</w:t>
-            </w:r>
-          </w:p>
-          <w:p>
-            <w:pPr>
-              <w:spacing w:line="240" w:lineRule="auto"/>
-            </w:pPr>
-            <w:r>
-              <w:t>1101.44</w:t>
-            </w:r>
-          </w:p>
-        </w:tc>
-      </w:tr>
-      <w:tr>
-        <w:trPr>
-          <w:jc w:val="center"/>
-        </w:trPr>
-        <w:tc>
-          <w:tcPr>
-            <w:tcW w:w="0" w:type="auto"/>
-          </w:tcPr>
-          <w:p>
-            <w:pPr>
-              <w:spacing w:line="240" w:lineRule="auto"/>
-            </w:pPr>
-            <w:r>
-              <w:t xml:space="preserve">Euler Angles </w:t>
-            </w:r>
-            <w:r>
-              <w:br/>
-              <w:t>(roll, pitch, yaw)</w:t>
-            </w:r>
-          </w:p>
-        </w:tc>
-        <w:tc>
-          <w:tcPr>
-            <w:tcW w:w="0" w:type="auto"/>
-          </w:tcPr>
-          <w:p>
-            <w:pPr>
-              <w:spacing w:line="240" w:lineRule="auto"/>
-            </w:pPr>
-            <w:r>
-              <w:t>-12.28797</w:t>
-            </w:r>
-          </w:p>
-          <w:p>
-            <w:pPr>
-              <w:spacing w:line="240" w:lineRule="auto"/>
-            </w:pPr>
-            <w:r>
-              <w:t>-3.4957612</w:t>
-            </w:r>
-          </w:p>
-          <w:p>
-            <w:pPr>
-              <w:spacing w:line="240" w:lineRule="auto"/>
-            </w:pPr>
-            <w:r>
-              <w:t>-1.0381378</w:t>
-            </w:r>
-          </w:p>
-        </w:tc>
-        <w:tc>
-          <w:tcPr>
-            <w:tcW w:w="0" w:type="auto"/>
-          </w:tcPr>
-          <w:p>
-            <w:pPr>
-              <w:spacing w:line="240" w:lineRule="auto"/>
-            </w:pPr>
-            <w:r>
-              <w:t>-11.2852</w:t>
-            </w:r>
-          </w:p>
-          <w:p>
-            <w:pPr>
-              <w:spacing w:line="240" w:lineRule="auto"/>
-            </w:pPr>
-            <w:r>
-              <w:t>-3.46273</w:t>
-            </w:r>
-          </w:p>
-          <w:p>
-            <w:pPr>
-              <w:spacing w:line="240" w:lineRule="auto"/>
-            </w:pPr>
-            <w:r>
-              <w:t>-14.0013</w:t>
-            </w:r>
-          </w:p>
-        </w:tc>
-      </w:tr>
-      <w:tr>
-        <w:trPr>
-          <w:jc w:val="center"/>
-        </w:trPr>
-        <w:tc>
-          <w:tcPr>
-            <w:tcW w:w="0" w:type="auto"/>
-          </w:tcPr>
-          <w:p>
-            <w:pPr>
-              <w:spacing w:line="240" w:lineRule="auto"/>
-            </w:pPr>
-            <w:r>
-              <w:t>Speed (knots)</w:t>
-            </w:r>
-          </w:p>
-        </w:tc>
-        <w:tc>
-          <w:tcPr>
-            <w:tcW w:w="0" w:type="auto"/>
-          </w:tcPr>
-          <w:p>
-            <w:pPr>
-              <w:spacing w:line="240" w:lineRule="auto"/>
-            </w:pPr>
-            <w:r>
-              <w:t>88.62229</w:t>
-            </w:r>
-          </w:p>
-        </w:tc>
-        <w:tc>
-          <w:tcPr>
-            <w:tcW w:w="0" w:type="auto"/>
-          </w:tcPr>
-          <w:p>
-            <w:pPr>
-              <w:keepNext/>
-              <w:spacing w:line="240" w:lineRule="auto"/>
-            </w:pPr>
-            <w:r>
-              <w:t>88.2994</w:t>
-            </w:r>
-          </w:p>
-        </w:tc>
-      </w:tr>
-    </w:tbl>
-    <w:p>
-      <w:pPr>
-        <w:pStyle w:val="Caption"/>
-        <w:jc w:val="center"/>
-        <w:rPr>
-          <w:b w:val="0"/>
-        </w:rPr>
-      </w:pPr>
-      <w:bookmarkStart w:id="153" w:name="_Toc58002158"/>
-      <w:r>
-        <w:rPr>
-          <w:b w:val="0"/>
-        </w:rPr>
-        <w:t xml:space="preserve">Table </w:t>
-      </w:r>
-      <w:r>
-        <w:rPr>
-          <w:b w:val="0"/>
-        </w:rPr>
-        <w:fldChar w:fldCharType="begin"/>
-      </w:r>
-      <w:r>
-        <w:rPr>
-          <w:b w:val="0"/>
-        </w:rPr>
-        <w:instrText xml:space="preserve"> SEQ Table \* ARABIC </w:instrText>
-      </w:r>
-      <w:r>
-        <w:rPr>
-          <w:b w:val="0"/>
-        </w:rPr>
-        <w:fldChar w:fldCharType="separate"/>
-      </w:r>
-      <w:r>
-        <w:rPr>
-          <w:b w:val="0"/>
-          <w:noProof/>
-        </w:rPr>
-        <w:t>12</w:t>
-      </w:r>
-      <w:r>
-        <w:rPr>
-          <w:b w:val="0"/>
-        </w:rPr>
-        <w:fldChar w:fldCharType="end"/>
-      </w:r>
-      <w:r>
-        <w:rPr>
-          <w:b w:val="0"/>
-        </w:rPr>
-        <w:t>: Numerical Results for Test Six</w:t>
-      </w:r>
-      <w:bookmarkEnd w:id="153"/>
-    </w:p>
-    <w:p>
-      <w:pPr>
-        <w:pStyle w:val="Heading1"/>
-      </w:pPr>
-      <w:bookmarkStart w:id="154" w:name="_Toc58002139"/>
-      <w:r>
-        <w:t>V.  Conclusions and Recommendations</w:t>
-      </w:r>
-      <w:bookmarkEnd w:id="154"/>
-    </w:p>
-    <w:p>
-      <w:r>
-        <w:t xml:space="preserve">(should the contribution part of the </w:t>
-      </w:r>
-      <w:r>
-        <w:t>intro go here)</w:t>
-      </w:r>
-    </w:p>
-    <w:p>
-      <w:pPr>
-        <w:pStyle w:val="Heading2"/>
-      </w:pPr>
-      <w:bookmarkStart w:id="155" w:name="_Toc58002140"/>
-      <w:r>
-        <w:t xml:space="preserve">5.1 </w:t>
-      </w:r>
-      <w:r>
-        <w:t>Research Conclusions</w:t>
-      </w:r>
-      <w:bookmarkEnd w:id="155"/>
-    </w:p>
-    <w:p/>
-    <w:p>
-      <w:pPr>
-        <w:pStyle w:val="Heading2"/>
-      </w:pPr>
-      <w:bookmarkStart w:id="156" w:name="_Toc58002141"/>
-      <w:r>
         <w:t xml:space="preserve">5.2 </w:t>
       </w:r>
       <w:r>
@@ -18744,11 +19044,10 @@
       </w:r>
       <w:r>
         <w:br/>
-        <w:t>--fdm=null – turn off the built-in FDM</w:t>
-      </w:r>
-      <w:r>
-        <w:br/>
-        <w:t>--vc=0 – specify initial airspeed</w:t>
+        <w:t>--fdm=n</w:t>
+      </w:r>
+      <w:r>
+        <w:t>ull – turn off the built-in FDM</w:t>
       </w:r>
       <w:r>
         <w:br/>
@@ -18772,7 +19071,15 @@
     </w:p>
     <w:p>
       <w:r>
-        <w:t>fgfs.exe --aircraft=ufo --disable-panel --disable-sound --enable-hud --disable-random-objects --fdm=null --vc=0 --timeofday=noon --native-fdm=socket,in,30,,5500,udp</w:t>
+        <w:t>fgfs.exe --aircraft=ufo --disable-panel --disable-sound --enable-hud --disable-random-objects --fdm=null --timeofday=noon --native-fdm=socket,in,30,,5500,udp</w:t>
+      </w:r>
+    </w:p>
+    <w:p>
+      <w:r>
+        <w:t xml:space="preserve">Note: </w:t>
+      </w:r>
+      <w:r>
+        <w:t>Replacing –aircraft=ufo with –aircraft=c172p will display a Cessna Skyhawk.</w:t>
       </w:r>
     </w:p>
     <w:p/>
@@ -18781,10 +19088,19 @@
         <w:t>T</w:t>
       </w:r>
       <w:r>
-        <w:t>he struct representing</w:t>
-      </w:r>
-      <w:r>
-        <w:t xml:space="preserve"> an airplane in FlightGear</w:t>
+        <w:t>he struct</w:t>
+      </w:r>
+      <w:r>
+        <w:t>ure</w:t>
+      </w:r>
+      <w:r>
+        <w:t xml:space="preserve"> representing</w:t>
+      </w:r>
+      <w:r>
+        <w:t xml:space="preserve"> a rigid body</w:t>
+      </w:r>
+      <w:r>
+        <w:t xml:space="preserve"> airplane in FlightGear</w:t>
       </w:r>
       <w:r>
         <w:t>, written in</w:t>
@@ -25795,7 +26111,7 @@
       <w:rPr>
         <w:noProof/>
       </w:rPr>
-      <w:t>45</w:t>
+      <w:t>35</w:t>
     </w:r>
     <w:r>
       <w:rPr>
@@ -30028,7 +30344,7 @@
 </file>
 
 <file path=customXml/itemProps4.xml><?xml version="1.0" encoding="utf-8"?>
-<ds:datastoreItem xmlns:ds="http://schemas.openxmlformats.org/officeDocument/2006/customXml" ds:itemID="{2E210023-9794-4413-9ED7-A36B29E6DC81}">
+<ds:datastoreItem xmlns:ds="http://schemas.openxmlformats.org/officeDocument/2006/customXml" ds:itemID="{AF0B0AAF-2678-4853-9430-B7C7A58BAB72}">
   <ds:schemaRefs>
     <ds:schemaRef ds:uri="http://schemas.openxmlformats.org/officeDocument/2006/bibliography"/>
   </ds:schemaRefs>

</xml_diff>

<commit_message>
added to flight sim methodology
</commit_message>
<xml_diff>
--- a/Thesisdoc.docx
+++ b/Thesisdoc.docx
@@ -1289,7 +1289,7 @@
         <w:pStyle w:val="Heading1"/>
       </w:pPr>
       <w:bookmarkStart w:id="21" w:name="_Toc235956760"/>
-      <w:bookmarkStart w:id="22" w:name="_Toc59199777"/>
+      <w:bookmarkStart w:id="22" w:name="_Toc59277341"/>
       <w:r>
         <w:t>Abstract</w:t>
       </w:r>
@@ -1340,7 +1340,10 @@
         <w:t xml:space="preserve">two </w:t>
       </w:r>
       <w:r>
-        <w:t>flight dynamics model</w:t>
+        <w:t>Flight Dynamics M</w:t>
+      </w:r>
+      <w:r>
+        <w:t>odel</w:t>
       </w:r>
       <w:r>
         <w:t>s</w:t>
@@ -1394,7 +1397,10 @@
         <w:t xml:space="preserve">first </w:t>
       </w:r>
       <w:r>
-        <w:t>flight dynamics model (FDM)</w:t>
+        <w:t>Flight Dynamics M</w:t>
+      </w:r>
+      <w:r>
+        <w:t>odel (FDM)</w:t>
       </w:r>
       <w:r>
         <w:t xml:space="preserve"> is </w:t>
@@ -1671,7 +1677,7 @@
         <w:br w:type="page"/>
       </w:r>
       <w:bookmarkStart w:id="23" w:name="_Toc235956761"/>
-      <w:bookmarkStart w:id="24" w:name="_Toc59199778"/>
+      <w:bookmarkStart w:id="24" w:name="_Toc59277342"/>
       <w:r>
         <w:lastRenderedPageBreak/>
         <w:t>Table of Contents</w:t>
@@ -1715,7 +1721,7 @@
         </w:rPr>
         <w:fldChar w:fldCharType="separate"/>
       </w:r>
-      <w:hyperlink w:anchor="_Toc59199777" w:history="1">
+      <w:hyperlink w:anchor="_Toc59277341" w:history="1">
         <w:r>
           <w:rPr>
             <w:rStyle w:val="Hyperlink"/>
@@ -1738,7 +1744,7 @@
           <w:rPr>
             <w:webHidden/>
           </w:rPr>
-          <w:instrText xml:space="preserve"> PAGEREF _Toc59199777 \h </w:instrText>
+          <w:instrText xml:space="preserve"> PAGEREF _Toc59277341 \h </w:instrText>
         </w:r>
         <w:r>
           <w:rPr>
@@ -1775,7 +1781,7 @@
           <w:szCs w:val="22"/>
         </w:rPr>
       </w:pPr>
-      <w:hyperlink w:anchor="_Toc59199778" w:history="1">
+      <w:hyperlink w:anchor="_Toc59277342" w:history="1">
         <w:r>
           <w:rPr>
             <w:rStyle w:val="Hyperlink"/>
@@ -1798,7 +1804,7 @@
           <w:rPr>
             <w:webHidden/>
           </w:rPr>
-          <w:instrText xml:space="preserve"> PAGEREF _Toc59199778 \h </w:instrText>
+          <w:instrText xml:space="preserve"> PAGEREF _Toc59277342 \h </w:instrText>
         </w:r>
         <w:r>
           <w:rPr>
@@ -1835,7 +1841,7 @@
           <w:szCs w:val="22"/>
         </w:rPr>
       </w:pPr>
-      <w:hyperlink w:anchor="_Toc59199779" w:history="1">
+      <w:hyperlink w:anchor="_Toc59277343" w:history="1">
         <w:r>
           <w:rPr>
             <w:rStyle w:val="Hyperlink"/>
@@ -1858,7 +1864,7 @@
           <w:rPr>
             <w:webHidden/>
           </w:rPr>
-          <w:instrText xml:space="preserve"> PAGEREF _Toc59199779 \h </w:instrText>
+          <w:instrText xml:space="preserve"> PAGEREF _Toc59277343 \h </w:instrText>
         </w:r>
         <w:r>
           <w:rPr>
@@ -1895,7 +1901,7 @@
           <w:szCs w:val="22"/>
         </w:rPr>
       </w:pPr>
-      <w:hyperlink w:anchor="_Toc59199780" w:history="1">
+      <w:hyperlink w:anchor="_Toc59277344" w:history="1">
         <w:r>
           <w:rPr>
             <w:rStyle w:val="Hyperlink"/>
@@ -1918,7 +1924,7 @@
           <w:rPr>
             <w:webHidden/>
           </w:rPr>
-          <w:instrText xml:space="preserve"> PAGEREF _Toc59199780 \h </w:instrText>
+          <w:instrText xml:space="preserve"> PAGEREF _Toc59277344 \h </w:instrText>
         </w:r>
         <w:r>
           <w:rPr>
@@ -1955,7 +1961,7 @@
           <w:szCs w:val="22"/>
         </w:rPr>
       </w:pPr>
-      <w:hyperlink w:anchor="_Toc59199781" w:history="1">
+      <w:hyperlink w:anchor="_Toc59277345" w:history="1">
         <w:r>
           <w:rPr>
             <w:rStyle w:val="Hyperlink"/>
@@ -1978,7 +1984,7 @@
           <w:rPr>
             <w:webHidden/>
           </w:rPr>
-          <w:instrText xml:space="preserve"> PAGEREF _Toc59199781 \h </w:instrText>
+          <w:instrText xml:space="preserve"> PAGEREF _Toc59277345 \h </w:instrText>
         </w:r>
         <w:r>
           <w:rPr>
@@ -2014,7 +2020,7 @@
           <w:szCs w:val="22"/>
         </w:rPr>
       </w:pPr>
-      <w:hyperlink w:anchor="_Toc59199782" w:history="1">
+      <w:hyperlink w:anchor="_Toc59277346" w:history="1">
         <w:r>
           <w:rPr>
             <w:rStyle w:val="Hyperlink"/>
@@ -2037,7 +2043,7 @@
           <w:rPr>
             <w:webHidden/>
           </w:rPr>
-          <w:instrText xml:space="preserve"> PAGEREF _Toc59199782 \h </w:instrText>
+          <w:instrText xml:space="preserve"> PAGEREF _Toc59277346 \h </w:instrText>
         </w:r>
         <w:r>
           <w:rPr>
@@ -2073,7 +2079,7 @@
           <w:szCs w:val="22"/>
         </w:rPr>
       </w:pPr>
-      <w:hyperlink w:anchor="_Toc59199783" w:history="1">
+      <w:hyperlink w:anchor="_Toc59277347" w:history="1">
         <w:r>
           <w:rPr>
             <w:rStyle w:val="Hyperlink"/>
@@ -2096,7 +2102,7 @@
           <w:rPr>
             <w:webHidden/>
           </w:rPr>
-          <w:instrText xml:space="preserve"> PAGEREF _Toc59199783 \h </w:instrText>
+          <w:instrText xml:space="preserve"> PAGEREF _Toc59277347 \h </w:instrText>
         </w:r>
         <w:r>
           <w:rPr>
@@ -2132,7 +2138,7 @@
           <w:szCs w:val="22"/>
         </w:rPr>
       </w:pPr>
-      <w:hyperlink w:anchor="_Toc59199784" w:history="1">
+      <w:hyperlink w:anchor="_Toc59277348" w:history="1">
         <w:r>
           <w:rPr>
             <w:rStyle w:val="Hyperlink"/>
@@ -2155,7 +2161,7 @@
           <w:rPr>
             <w:webHidden/>
           </w:rPr>
-          <w:instrText xml:space="preserve"> PAGEREF _Toc59199784 \h </w:instrText>
+          <w:instrText xml:space="preserve"> PAGEREF _Toc59277348 \h </w:instrText>
         </w:r>
         <w:r>
           <w:rPr>
@@ -2191,7 +2197,7 @@
           <w:szCs w:val="22"/>
         </w:rPr>
       </w:pPr>
-      <w:hyperlink w:anchor="_Toc59199785" w:history="1">
+      <w:hyperlink w:anchor="_Toc59277349" w:history="1">
         <w:r>
           <w:rPr>
             <w:rStyle w:val="Hyperlink"/>
@@ -2214,7 +2220,7 @@
           <w:rPr>
             <w:webHidden/>
           </w:rPr>
-          <w:instrText xml:space="preserve"> PAGEREF _Toc59199785 \h </w:instrText>
+          <w:instrText xml:space="preserve"> PAGEREF _Toc59277349 \h </w:instrText>
         </w:r>
         <w:r>
           <w:rPr>
@@ -2250,7 +2256,7 @@
           <w:szCs w:val="22"/>
         </w:rPr>
       </w:pPr>
-      <w:hyperlink w:anchor="_Toc59199786" w:history="1">
+      <w:hyperlink w:anchor="_Toc59277350" w:history="1">
         <w:r>
           <w:rPr>
             <w:rStyle w:val="Hyperlink"/>
@@ -2273,7 +2279,7 @@
           <w:rPr>
             <w:webHidden/>
           </w:rPr>
-          <w:instrText xml:space="preserve"> PAGEREF _Toc59199786 \h </w:instrText>
+          <w:instrText xml:space="preserve"> PAGEREF _Toc59277350 \h </w:instrText>
         </w:r>
         <w:r>
           <w:rPr>
@@ -2309,7 +2315,7 @@
           <w:szCs w:val="22"/>
         </w:rPr>
       </w:pPr>
-      <w:hyperlink w:anchor="_Toc59199787" w:history="1">
+      <w:hyperlink w:anchor="_Toc59277351" w:history="1">
         <w:r>
           <w:rPr>
             <w:rStyle w:val="Hyperlink"/>
@@ -2332,7 +2338,7 @@
           <w:rPr>
             <w:webHidden/>
           </w:rPr>
-          <w:instrText xml:space="preserve"> PAGEREF _Toc59199787 \h </w:instrText>
+          <w:instrText xml:space="preserve"> PAGEREF _Toc59277351 \h </w:instrText>
         </w:r>
         <w:r>
           <w:rPr>
@@ -2368,7 +2374,7 @@
           <w:szCs w:val="22"/>
         </w:rPr>
       </w:pPr>
-      <w:hyperlink w:anchor="_Toc59199788" w:history="1">
+      <w:hyperlink w:anchor="_Toc59277352" w:history="1">
         <w:r>
           <w:rPr>
             <w:rStyle w:val="Hyperlink"/>
@@ -2391,7 +2397,7 @@
           <w:rPr>
             <w:webHidden/>
           </w:rPr>
-          <w:instrText xml:space="preserve"> PAGEREF _Toc59199788 \h </w:instrText>
+          <w:instrText xml:space="preserve"> PAGEREF _Toc59277352 \h </w:instrText>
         </w:r>
         <w:r>
           <w:rPr>
@@ -2428,7 +2434,7 @@
           <w:szCs w:val="22"/>
         </w:rPr>
       </w:pPr>
-      <w:hyperlink w:anchor="_Toc59199789" w:history="1">
+      <w:hyperlink w:anchor="_Toc59277353" w:history="1">
         <w:r>
           <w:rPr>
             <w:rStyle w:val="Hyperlink"/>
@@ -2451,7 +2457,7 @@
           <w:rPr>
             <w:webHidden/>
           </w:rPr>
-          <w:instrText xml:space="preserve"> PAGEREF _Toc59199789 \h </w:instrText>
+          <w:instrText xml:space="preserve"> PAGEREF _Toc59277353 \h </w:instrText>
         </w:r>
         <w:r>
           <w:rPr>
@@ -2487,7 +2493,7 @@
           <w:szCs w:val="22"/>
         </w:rPr>
       </w:pPr>
-      <w:hyperlink w:anchor="_Toc59199790" w:history="1">
+      <w:hyperlink w:anchor="_Toc59277354" w:history="1">
         <w:r>
           <w:rPr>
             <w:rStyle w:val="Hyperlink"/>
@@ -2511,7 +2517,7 @@
           <w:rPr>
             <w:webHidden/>
           </w:rPr>
-          <w:instrText xml:space="preserve"> PAGEREF _Toc59199790 \h </w:instrText>
+          <w:instrText xml:space="preserve"> PAGEREF _Toc59277354 \h </w:instrText>
         </w:r>
         <w:r>
           <w:rPr>
@@ -2547,7 +2553,7 @@
           <w:szCs w:val="22"/>
         </w:rPr>
       </w:pPr>
-      <w:hyperlink w:anchor="_Toc59199791" w:history="1">
+      <w:hyperlink w:anchor="_Toc59277355" w:history="1">
         <w:r>
           <w:rPr>
             <w:rStyle w:val="Hyperlink"/>
@@ -2571,7 +2577,7 @@
           <w:rPr>
             <w:webHidden/>
           </w:rPr>
-          <w:instrText xml:space="preserve"> PAGEREF _Toc59199791 \h </w:instrText>
+          <w:instrText xml:space="preserve"> PAGEREF _Toc59277355 \h </w:instrText>
         </w:r>
         <w:r>
           <w:rPr>
@@ -2607,7 +2613,7 @@
           <w:szCs w:val="22"/>
         </w:rPr>
       </w:pPr>
-      <w:hyperlink w:anchor="_Toc59199792" w:history="1">
+      <w:hyperlink w:anchor="_Toc59277356" w:history="1">
         <w:r>
           <w:rPr>
             <w:rStyle w:val="Hyperlink"/>
@@ -2630,7 +2636,7 @@
           <w:rPr>
             <w:webHidden/>
           </w:rPr>
-          <w:instrText xml:space="preserve"> PAGEREF _Toc59199792 \h </w:instrText>
+          <w:instrText xml:space="preserve"> PAGEREF _Toc59277356 \h </w:instrText>
         </w:r>
         <w:r>
           <w:rPr>
@@ -2666,7 +2672,7 @@
           <w:szCs w:val="22"/>
         </w:rPr>
       </w:pPr>
-      <w:hyperlink w:anchor="_Toc59199793" w:history="1">
+      <w:hyperlink w:anchor="_Toc59277357" w:history="1">
         <w:r>
           <w:rPr>
             <w:rStyle w:val="Hyperlink"/>
@@ -2690,7 +2696,7 @@
           <w:rPr>
             <w:webHidden/>
           </w:rPr>
-          <w:instrText xml:space="preserve"> PAGEREF _Toc59199793 \h </w:instrText>
+          <w:instrText xml:space="preserve"> PAGEREF _Toc59277357 \h </w:instrText>
         </w:r>
         <w:r>
           <w:rPr>
@@ -2726,7 +2732,7 @@
           <w:szCs w:val="22"/>
         </w:rPr>
       </w:pPr>
-      <w:hyperlink w:anchor="_Toc59199794" w:history="1">
+      <w:hyperlink w:anchor="_Toc59277358" w:history="1">
         <w:r>
           <w:rPr>
             <w:rStyle w:val="Hyperlink"/>
@@ -2750,7 +2756,7 @@
           <w:rPr>
             <w:webHidden/>
           </w:rPr>
-          <w:instrText xml:space="preserve"> PAGEREF _Toc59199794 \h </w:instrText>
+          <w:instrText xml:space="preserve"> PAGEREF _Toc59277358 \h </w:instrText>
         </w:r>
         <w:r>
           <w:rPr>
@@ -2787,7 +2793,7 @@
           <w:szCs w:val="22"/>
         </w:rPr>
       </w:pPr>
-      <w:hyperlink w:anchor="_Toc59199795" w:history="1">
+      <w:hyperlink w:anchor="_Toc59277359" w:history="1">
         <w:r>
           <w:rPr>
             <w:rStyle w:val="Hyperlink"/>
@@ -2810,7 +2816,7 @@
           <w:rPr>
             <w:webHidden/>
           </w:rPr>
-          <w:instrText xml:space="preserve"> PAGEREF _Toc59199795 \h </w:instrText>
+          <w:instrText xml:space="preserve"> PAGEREF _Toc59277359 \h </w:instrText>
         </w:r>
         <w:r>
           <w:rPr>
@@ -2846,7 +2852,7 @@
           <w:szCs w:val="22"/>
         </w:rPr>
       </w:pPr>
-      <w:hyperlink w:anchor="_Toc59199796" w:history="1">
+      <w:hyperlink w:anchor="_Toc59277360" w:history="1">
         <w:r>
           <w:rPr>
             <w:rStyle w:val="Hyperlink"/>
@@ -2869,7 +2875,7 @@
           <w:rPr>
             <w:webHidden/>
           </w:rPr>
-          <w:instrText xml:space="preserve"> PAGEREF _Toc59199796 \h </w:instrText>
+          <w:instrText xml:space="preserve"> PAGEREF _Toc59277360 \h </w:instrText>
         </w:r>
         <w:r>
           <w:rPr>
@@ -2905,7 +2911,7 @@
           <w:szCs w:val="22"/>
         </w:rPr>
       </w:pPr>
-      <w:hyperlink w:anchor="_Toc59199797" w:history="1">
+      <w:hyperlink w:anchor="_Toc59277361" w:history="1">
         <w:r>
           <w:rPr>
             <w:rStyle w:val="Hyperlink"/>
@@ -2928,7 +2934,7 @@
           <w:rPr>
             <w:webHidden/>
           </w:rPr>
-          <w:instrText xml:space="preserve"> PAGEREF _Toc59199797 \h </w:instrText>
+          <w:instrText xml:space="preserve"> PAGEREF _Toc59277361 \h </w:instrText>
         </w:r>
         <w:r>
           <w:rPr>
@@ -2964,7 +2970,7 @@
           <w:szCs w:val="22"/>
         </w:rPr>
       </w:pPr>
-      <w:hyperlink w:anchor="_Toc59199798" w:history="1">
+      <w:hyperlink w:anchor="_Toc59277362" w:history="1">
         <w:r>
           <w:rPr>
             <w:rStyle w:val="Hyperlink"/>
@@ -2987,7 +2993,7 @@
           <w:rPr>
             <w:webHidden/>
           </w:rPr>
-          <w:instrText xml:space="preserve"> PAGEREF _Toc59199798 \h </w:instrText>
+          <w:instrText xml:space="preserve"> PAGEREF _Toc59277362 \h </w:instrText>
         </w:r>
         <w:r>
           <w:rPr>
@@ -3023,12 +3029,12 @@
           <w:szCs w:val="22"/>
         </w:rPr>
       </w:pPr>
-      <w:hyperlink w:anchor="_Toc59199799" w:history="1">
+      <w:hyperlink w:anchor="_Toc59277363" w:history="1">
         <w:r>
           <w:rPr>
             <w:rStyle w:val="Hyperlink"/>
           </w:rPr>
-          <w:t>3.5 5-DOF FDM Equivalency Verification</w:t>
+          <w:t>3.4 5-DOF FDM Equivalency Verification</w:t>
         </w:r>
         <w:r>
           <w:rPr>
@@ -3046,7 +3052,7 @@
           <w:rPr>
             <w:webHidden/>
           </w:rPr>
-          <w:instrText xml:space="preserve"> PAGEREF _Toc59199799 \h </w:instrText>
+          <w:instrText xml:space="preserve"> PAGEREF _Toc59277363 \h </w:instrText>
         </w:r>
         <w:r>
           <w:rPr>
@@ -3063,7 +3069,7 @@
           <w:rPr>
             <w:webHidden/>
           </w:rPr>
-          <w:t>47</w:t>
+          <w:t>48</w:t>
         </w:r>
         <w:r>
           <w:rPr>
@@ -3082,7 +3088,7 @@
           <w:szCs w:val="22"/>
         </w:rPr>
       </w:pPr>
-      <w:hyperlink w:anchor="_Toc59199800" w:history="1">
+      <w:hyperlink w:anchor="_Toc59277364" w:history="1">
         <w:r>
           <w:rPr>
             <w:rStyle w:val="Hyperlink"/>
@@ -3105,7 +3111,7 @@
           <w:rPr>
             <w:webHidden/>
           </w:rPr>
-          <w:instrText xml:space="preserve"> PAGEREF _Toc59199800 \h </w:instrText>
+          <w:instrText xml:space="preserve"> PAGEREF _Toc59277364 \h </w:instrText>
         </w:r>
         <w:r>
           <w:rPr>
@@ -3122,7 +3128,7 @@
           <w:rPr>
             <w:webHidden/>
           </w:rPr>
-          <w:t>49</w:t>
+          <w:t>50</w:t>
         </w:r>
         <w:r>
           <w:rPr>
@@ -3141,12 +3147,12 @@
           <w:szCs w:val="22"/>
         </w:rPr>
       </w:pPr>
-      <w:hyperlink w:anchor="_Toc59199801" w:history="1">
+      <w:hyperlink w:anchor="_Toc59277365" w:history="1">
         <w:r>
           <w:rPr>
             <w:rStyle w:val="Hyperlink"/>
           </w:rPr>
-          <w:t>3.7 Building the Flight Simulators</w:t>
+          <w:t>3.6 Building the Flight Simulators</w:t>
         </w:r>
         <w:r>
           <w:rPr>
@@ -3164,7 +3170,7 @@
           <w:rPr>
             <w:webHidden/>
           </w:rPr>
-          <w:instrText xml:space="preserve"> PAGEREF _Toc59199801 \h </w:instrText>
+          <w:instrText xml:space="preserve"> PAGEREF _Toc59277365 \h </w:instrText>
         </w:r>
         <w:r>
           <w:rPr>
@@ -3181,125 +3187,7 @@
           <w:rPr>
             <w:webHidden/>
           </w:rPr>
-          <w:t>53</w:t>
-        </w:r>
-        <w:r>
-          <w:rPr>
-            <w:webHidden/>
-          </w:rPr>
-          <w:fldChar w:fldCharType="end"/>
-        </w:r>
-      </w:hyperlink>
-    </w:p>
-    <w:p>
-      <w:pPr>
-        <w:pStyle w:val="TOC2"/>
-        <w:rPr>
-          <w:rFonts w:asciiTheme="minorHAnsi" w:eastAsiaTheme="minorEastAsia" w:hAnsiTheme="minorHAnsi" w:cstheme="minorBidi"/>
-          <w:sz w:val="22"/>
-          <w:szCs w:val="22"/>
-        </w:rPr>
-      </w:pPr>
-      <w:hyperlink w:anchor="_Toc59199802" w:history="1">
-        <w:r>
-          <w:rPr>
-            <w:rStyle w:val="Hyperlink"/>
-          </w:rPr>
-          <w:t>3.8 SPECS Simulator Components</w:t>
-        </w:r>
-        <w:r>
-          <w:rPr>
-            <w:webHidden/>
-          </w:rPr>
-          <w:tab/>
-        </w:r>
-        <w:r>
-          <w:rPr>
-            <w:webHidden/>
-          </w:rPr>
-          <w:fldChar w:fldCharType="begin"/>
-        </w:r>
-        <w:r>
-          <w:rPr>
-            <w:webHidden/>
-          </w:rPr>
-          <w:instrText xml:space="preserve"> PAGEREF _Toc59199802 \h </w:instrText>
-        </w:r>
-        <w:r>
-          <w:rPr>
-            <w:webHidden/>
-          </w:rPr>
-        </w:r>
-        <w:r>
-          <w:rPr>
-            <w:webHidden/>
-          </w:rPr>
-          <w:fldChar w:fldCharType="separate"/>
-        </w:r>
-        <w:r>
-          <w:rPr>
-            <w:webHidden/>
-          </w:rPr>
-          <w:t>55</w:t>
-        </w:r>
-        <w:r>
-          <w:rPr>
-            <w:webHidden/>
-          </w:rPr>
-          <w:fldChar w:fldCharType="end"/>
-        </w:r>
-      </w:hyperlink>
-    </w:p>
-    <w:p>
-      <w:pPr>
-        <w:pStyle w:val="TOC2"/>
-        <w:rPr>
-          <w:rFonts w:asciiTheme="minorHAnsi" w:eastAsiaTheme="minorEastAsia" w:hAnsiTheme="minorHAnsi" w:cstheme="minorBidi"/>
-          <w:sz w:val="22"/>
-          <w:szCs w:val="22"/>
-        </w:rPr>
-      </w:pPr>
-      <w:hyperlink w:anchor="_Toc59199803" w:history="1">
-        <w:r>
-          <w:rPr>
-            <w:rStyle w:val="Hyperlink"/>
-          </w:rPr>
-          <w:t>3.10 SPECS Simulator Systems</w:t>
-        </w:r>
-        <w:r>
-          <w:rPr>
-            <w:webHidden/>
-          </w:rPr>
-          <w:tab/>
-        </w:r>
-        <w:r>
-          <w:rPr>
-            <w:webHidden/>
-          </w:rPr>
-          <w:fldChar w:fldCharType="begin"/>
-        </w:r>
-        <w:r>
-          <w:rPr>
-            <w:webHidden/>
-          </w:rPr>
-          <w:instrText xml:space="preserve"> PAGEREF _Toc59199803 \h </w:instrText>
-        </w:r>
-        <w:r>
-          <w:rPr>
-            <w:webHidden/>
-          </w:rPr>
-        </w:r>
-        <w:r>
-          <w:rPr>
-            <w:webHidden/>
-          </w:rPr>
-          <w:fldChar w:fldCharType="separate"/>
-        </w:r>
-        <w:r>
-          <w:rPr>
-            <w:webHidden/>
-          </w:rPr>
-          <w:t>56</w:t>
+          <w:t>54</w:t>
         </w:r>
         <w:r>
           <w:rPr>
@@ -3319,7 +3207,7 @@
           <w:szCs w:val="22"/>
         </w:rPr>
       </w:pPr>
-      <w:hyperlink w:anchor="_Toc59199804" w:history="1">
+      <w:hyperlink w:anchor="_Toc59277366" w:history="1">
         <w:r>
           <w:rPr>
             <w:rStyle w:val="Hyperlink"/>
@@ -3342,7 +3230,7 @@
           <w:rPr>
             <w:webHidden/>
           </w:rPr>
-          <w:instrText xml:space="preserve"> PAGEREF _Toc59199804 \h </w:instrText>
+          <w:instrText xml:space="preserve"> PAGEREF _Toc59277366 \h </w:instrText>
         </w:r>
         <w:r>
           <w:rPr>
@@ -3359,7 +3247,7 @@
           <w:rPr>
             <w:webHidden/>
           </w:rPr>
-          <w:t>59</w:t>
+          <w:t>60</w:t>
         </w:r>
         <w:r>
           <w:rPr>
@@ -3378,12 +3266,12 @@
           <w:szCs w:val="22"/>
         </w:rPr>
       </w:pPr>
-      <w:hyperlink w:anchor="_Toc59199805" w:history="1">
+      <w:hyperlink w:anchor="_Toc59277367" w:history="1">
         <w:r>
           <w:rPr>
             <w:rStyle w:val="Hyperlink"/>
           </w:rPr>
-          <w:t>4.1 Flight Simulation Applications</w:t>
+          <w:t>4.1 5-DOF FDM Equivalency Verification</w:t>
         </w:r>
         <w:r>
           <w:rPr>
@@ -3401,7 +3289,7 @@
           <w:rPr>
             <w:webHidden/>
           </w:rPr>
-          <w:instrText xml:space="preserve"> PAGEREF _Toc59199805 \h </w:instrText>
+          <w:instrText xml:space="preserve"> PAGEREF _Toc59277367 \h </w:instrText>
         </w:r>
         <w:r>
           <w:rPr>
@@ -3418,7 +3306,7 @@
           <w:rPr>
             <w:webHidden/>
           </w:rPr>
-          <w:t>59</w:t>
+          <w:t>60</w:t>
         </w:r>
         <w:r>
           <w:rPr>
@@ -3437,12 +3325,12 @@
           <w:szCs w:val="22"/>
         </w:rPr>
       </w:pPr>
-      <w:hyperlink w:anchor="_Toc59199806" w:history="1">
+      <w:hyperlink w:anchor="_Toc59277368" w:history="1">
         <w:r>
           <w:rPr>
             <w:rStyle w:val="Hyperlink"/>
           </w:rPr>
-          <w:t>4.2 5-DOF FDM Equivalency Verification</w:t>
+          <w:t>4.2 6-DOF FDM Equivalency Verification</w:t>
         </w:r>
         <w:r>
           <w:rPr>
@@ -3460,7 +3348,7 @@
           <w:rPr>
             <w:webHidden/>
           </w:rPr>
-          <w:instrText xml:space="preserve"> PAGEREF _Toc59199806 \h </w:instrText>
+          <w:instrText xml:space="preserve"> PAGEREF _Toc59277368 \h </w:instrText>
         </w:r>
         <w:r>
           <w:rPr>
@@ -3477,7 +3365,7 @@
           <w:rPr>
             <w:webHidden/>
           </w:rPr>
-          <w:t>60</w:t>
+          <w:t>61</w:t>
         </w:r>
         <w:r>
           <w:rPr>
@@ -3496,12 +3384,12 @@
           <w:szCs w:val="22"/>
         </w:rPr>
       </w:pPr>
-      <w:hyperlink w:anchor="_Toc59199807" w:history="1">
+      <w:hyperlink w:anchor="_Toc59277369" w:history="1">
         <w:r>
           <w:rPr>
             <w:rStyle w:val="Hyperlink"/>
           </w:rPr>
-          <w:t>4.3 6-DOF FDM Equivalency Verification</w:t>
+          <w:t>4.3 Flight Simulators</w:t>
         </w:r>
         <w:r>
           <w:rPr>
@@ -3519,7 +3407,7 @@
           <w:rPr>
             <w:webHidden/>
           </w:rPr>
-          <w:instrText xml:space="preserve"> PAGEREF _Toc59199807 \h </w:instrText>
+          <w:instrText xml:space="preserve"> PAGEREF _Toc59277369 \h </w:instrText>
         </w:r>
         <w:r>
           <w:rPr>
@@ -3536,7 +3424,7 @@
           <w:rPr>
             <w:webHidden/>
           </w:rPr>
-          <w:t>61</w:t>
+          <w:t>63</w:t>
         </w:r>
         <w:r>
           <w:rPr>
@@ -3556,7 +3444,7 @@
           <w:szCs w:val="22"/>
         </w:rPr>
       </w:pPr>
-      <w:hyperlink w:anchor="_Toc59199808" w:history="1">
+      <w:hyperlink w:anchor="_Toc59277370" w:history="1">
         <w:r>
           <w:rPr>
             <w:rStyle w:val="Hyperlink"/>
@@ -3579,7 +3467,7 @@
           <w:rPr>
             <w:webHidden/>
           </w:rPr>
-          <w:instrText xml:space="preserve"> PAGEREF _Toc59199808 \h </w:instrText>
+          <w:instrText xml:space="preserve"> PAGEREF _Toc59277370 \h </w:instrText>
         </w:r>
         <w:r>
           <w:rPr>
@@ -3596,7 +3484,7 @@
           <w:rPr>
             <w:webHidden/>
           </w:rPr>
-          <w:t>63</w:t>
+          <w:t>64</w:t>
         </w:r>
         <w:r>
           <w:rPr>
@@ -3615,7 +3503,7 @@
           <w:szCs w:val="22"/>
         </w:rPr>
       </w:pPr>
-      <w:hyperlink w:anchor="_Toc59199809" w:history="1">
+      <w:hyperlink w:anchor="_Toc59277371" w:history="1">
         <w:r>
           <w:rPr>
             <w:rStyle w:val="Hyperlink"/>
@@ -3638,7 +3526,7 @@
           <w:rPr>
             <w:webHidden/>
           </w:rPr>
-          <w:instrText xml:space="preserve"> PAGEREF _Toc59199809 \h </w:instrText>
+          <w:instrText xml:space="preserve"> PAGEREF _Toc59277371 \h </w:instrText>
         </w:r>
         <w:r>
           <w:rPr>
@@ -3655,7 +3543,7 @@
           <w:rPr>
             <w:webHidden/>
           </w:rPr>
-          <w:t>63</w:t>
+          <w:t>64</w:t>
         </w:r>
         <w:r>
           <w:rPr>
@@ -3674,7 +3562,7 @@
           <w:szCs w:val="22"/>
         </w:rPr>
       </w:pPr>
-      <w:hyperlink w:anchor="_Toc59199810" w:history="1">
+      <w:hyperlink w:anchor="_Toc59277372" w:history="1">
         <w:r>
           <w:rPr>
             <w:rStyle w:val="Hyperlink"/>
@@ -3697,7 +3585,7 @@
           <w:rPr>
             <w:webHidden/>
           </w:rPr>
-          <w:instrText xml:space="preserve"> PAGEREF _Toc59199810 \h </w:instrText>
+          <w:instrText xml:space="preserve"> PAGEREF _Toc59277372 \h </w:instrText>
         </w:r>
         <w:r>
           <w:rPr>
@@ -3714,7 +3602,7 @@
           <w:rPr>
             <w:webHidden/>
           </w:rPr>
-          <w:t>63</w:t>
+          <w:t>64</w:t>
         </w:r>
         <w:r>
           <w:rPr>
@@ -3733,7 +3621,7 @@
           <w:szCs w:val="22"/>
         </w:rPr>
       </w:pPr>
-      <w:hyperlink w:anchor="_Toc59199811" w:history="1">
+      <w:hyperlink w:anchor="_Toc59277373" w:history="1">
         <w:r>
           <w:rPr>
             <w:rStyle w:val="Hyperlink"/>
@@ -3756,7 +3644,7 @@
           <w:rPr>
             <w:webHidden/>
           </w:rPr>
-          <w:instrText xml:space="preserve"> PAGEREF _Toc59199811 \h </w:instrText>
+          <w:instrText xml:space="preserve"> PAGEREF _Toc59277373 \h </w:instrText>
         </w:r>
         <w:r>
           <w:rPr>
@@ -3773,7 +3661,7 @@
           <w:rPr>
             <w:webHidden/>
           </w:rPr>
-          <w:t>63</w:t>
+          <w:t>64</w:t>
         </w:r>
         <w:r>
           <w:rPr>
@@ -3792,7 +3680,7 @@
           <w:szCs w:val="22"/>
         </w:rPr>
       </w:pPr>
-      <w:hyperlink w:anchor="_Toc59199812" w:history="1">
+      <w:hyperlink w:anchor="_Toc59277374" w:history="1">
         <w:r>
           <w:rPr>
             <w:rStyle w:val="Hyperlink"/>
@@ -3815,7 +3703,7 @@
           <w:rPr>
             <w:webHidden/>
           </w:rPr>
-          <w:instrText xml:space="preserve"> PAGEREF _Toc59199812 \h </w:instrText>
+          <w:instrText xml:space="preserve"> PAGEREF _Toc59277374 \h </w:instrText>
         </w:r>
         <w:r>
           <w:rPr>
@@ -3832,7 +3720,7 @@
           <w:rPr>
             <w:webHidden/>
           </w:rPr>
-          <w:t>63</w:t>
+          <w:t>64</w:t>
         </w:r>
         <w:r>
           <w:rPr>
@@ -3852,7 +3740,7 @@
           <w:szCs w:val="22"/>
         </w:rPr>
       </w:pPr>
-      <w:hyperlink w:anchor="_Toc59199813" w:history="1">
+      <w:hyperlink w:anchor="_Toc59277375" w:history="1">
         <w:r>
           <w:rPr>
             <w:rStyle w:val="Hyperlink"/>
@@ -3875,7 +3763,7 @@
           <w:rPr>
             <w:webHidden/>
           </w:rPr>
-          <w:instrText xml:space="preserve"> PAGEREF _Toc59199813 \h </w:instrText>
+          <w:instrText xml:space="preserve"> PAGEREF _Toc59277375 \h </w:instrText>
         </w:r>
         <w:r>
           <w:rPr>
@@ -3892,7 +3780,7 @@
           <w:rPr>
             <w:webHidden/>
           </w:rPr>
-          <w:t>64</w:t>
+          <w:t>65</w:t>
         </w:r>
         <w:r>
           <w:rPr>
@@ -3912,7 +3800,7 @@
           <w:szCs w:val="22"/>
         </w:rPr>
       </w:pPr>
-      <w:hyperlink w:anchor="_Toc59199814" w:history="1">
+      <w:hyperlink w:anchor="_Toc59277376" w:history="1">
         <w:r>
           <w:rPr>
             <w:rStyle w:val="Hyperlink"/>
@@ -3935,7 +3823,7 @@
           <w:rPr>
             <w:webHidden/>
           </w:rPr>
-          <w:instrText xml:space="preserve"> PAGEREF _Toc59199814 \h </w:instrText>
+          <w:instrText xml:space="preserve"> PAGEREF _Toc59277376 \h </w:instrText>
         </w:r>
         <w:r>
           <w:rPr>
@@ -3952,7 +3840,7 @@
           <w:rPr>
             <w:webHidden/>
           </w:rPr>
-          <w:t>67</w:t>
+          <w:t>68</w:t>
         </w:r>
         <w:r>
           <w:rPr>
@@ -3972,7 +3860,7 @@
           <w:szCs w:val="22"/>
         </w:rPr>
       </w:pPr>
-      <w:hyperlink w:anchor="_Toc59199815" w:history="1">
+      <w:hyperlink w:anchor="_Toc59277377" w:history="1">
         <w:r>
           <w:rPr>
             <w:rStyle w:val="Hyperlink"/>
@@ -3995,7 +3883,7 @@
           <w:rPr>
             <w:webHidden/>
           </w:rPr>
-          <w:instrText xml:space="preserve"> PAGEREF _Toc59199815 \h </w:instrText>
+          <w:instrText xml:space="preserve"> PAGEREF _Toc59277377 \h </w:instrText>
         </w:r>
         <w:r>
           <w:rPr>
@@ -4012,7 +3900,7 @@
           <w:rPr>
             <w:webHidden/>
           </w:rPr>
-          <w:t>70</w:t>
+          <w:t>71</w:t>
         </w:r>
         <w:r>
           <w:rPr>
@@ -4050,7 +3938,7 @@
       <w:pPr>
         <w:pStyle w:val="Heading1"/>
       </w:pPr>
-      <w:bookmarkStart w:id="25" w:name="_Toc59199779"/>
+      <w:bookmarkStart w:id="25" w:name="_Toc59277343"/>
       <w:r>
         <w:t>List of Figures</w:t>
       </w:r>
@@ -4518,8 +4406,9 @@
         </w:rPr>
       </w:pPr>
       <w:bookmarkStart w:id="26" w:name="_Toc235956763"/>
-      <w:bookmarkStart w:id="27" w:name="_Toc59199780"/>
-      <w:r>
+      <w:bookmarkStart w:id="27" w:name="_Toc59277344"/>
+      <w:r>
+        <w:lastRenderedPageBreak/>
         <w:t>List of Tables</w:t>
       </w:r>
       <w:bookmarkEnd w:id="26"/>
@@ -6034,8 +5923,9 @@
       <w:pPr>
         <w:pStyle w:val="Heading1"/>
       </w:pPr>
-      <w:bookmarkStart w:id="28" w:name="_Toc59199781"/>
-      <w:r>
+      <w:bookmarkStart w:id="28" w:name="_Toc59277345"/>
+      <w:r>
+        <w:lastRenderedPageBreak/>
         <w:t>I.  Introduction</w:t>
       </w:r>
       <w:bookmarkEnd w:id="0"/>
@@ -6197,11 +6087,11 @@
         <w:t xml:space="preserve"> </w:t>
       </w:r>
       <w:r>
-        <w:t xml:space="preserve">In this thesis, the leveraging of the ECS design in a military oriented simulation is of particular interest </w:t>
+        <w:t xml:space="preserve">In this thesis, the leveraging of the ECS design in a military oriented simulation is of particular interest because it has never been done before. The ECS architecture is simply a new way of organizing data, alternatively to using OOP to organize data. Where OOP relies on </w:t>
       </w:r>
       <w:r>
         <w:lastRenderedPageBreak/>
-        <w:t>because it has never been done before. The ECS architecture is simply a new way of organizing data, alternatively to using OOP to organize data. Where OOP relies on hierarchies of data, ECS relies on compartmentalization of data, where data content and its functionality on the data is separated. Notably, Unity, a platform for creating an</w:t>
+        <w:t>hierarchies of data, ECS relies on compartmentalization of data, where data content and its functionality on the data is separated. Notably, Unity, a platform for creating an</w:t>
       </w:r>
       <w:r>
         <w:t xml:space="preserve">d operating real-time </w:t>
@@ -6281,7 +6171,10 @@
         <w:t xml:space="preserve"> </w:t>
       </w:r>
       <w:r>
-        <w:t>flight dynamics model</w:t>
+        <w:t>Flight Dynamics M</w:t>
+      </w:r>
+      <w:r>
+        <w:t>odel</w:t>
       </w:r>
       <w:r>
         <w:t>s</w:t>
@@ -6329,7 +6222,10 @@
         <w:t xml:space="preserve">. The sequence of physics calculations in the </w:t>
       </w:r>
       <w:r>
-        <w:t>flight dynamics model (</w:t>
+        <w:t>Flight Dynamics M</w:t>
+      </w:r>
+      <w:r>
+        <w:t>odel (</w:t>
       </w:r>
       <w:r>
         <w:t>FDM</w:t>
@@ -6485,21 +6381,21 @@
         <w:t xml:space="preserve">keyboard </w:t>
       </w:r>
       <w:r>
+        <w:t xml:space="preserve">flight control system, and a graphics visualization system – constructing </w:t>
+      </w:r>
+      <w:r>
+        <w:t xml:space="preserve">an interactive </w:t>
+      </w:r>
+      <w:r>
+        <w:t xml:space="preserve">flight simulator. </w:t>
+      </w:r>
+    </w:p>
+    <w:p>
+      <w:pPr>
+        <w:ind w:firstLine="720"/>
+      </w:pPr>
+      <w:r>
         <w:lastRenderedPageBreak/>
-        <w:t xml:space="preserve">flight control system, and a graphics visualization system – constructing </w:t>
-      </w:r>
-      <w:r>
-        <w:t xml:space="preserve">an interactive </w:t>
-      </w:r>
-      <w:r>
-        <w:t xml:space="preserve">flight simulator. </w:t>
-      </w:r>
-    </w:p>
-    <w:p>
-      <w:pPr>
-        <w:ind w:firstLine="720"/>
-      </w:pPr>
-      <w:r>
         <w:t xml:space="preserve">To actually implement the ECS architecture in a FDM, the </w:t>
       </w:r>
       <w:r>
@@ -6598,7 +6494,7 @@
       <w:bookmarkStart w:id="44" w:name="_Toc504131158"/>
       <w:bookmarkStart w:id="45" w:name="_Toc504131360"/>
       <w:bookmarkStart w:id="46" w:name="_Toc504131515"/>
-      <w:bookmarkStart w:id="47" w:name="_Toc59199782"/>
+      <w:bookmarkStart w:id="47" w:name="_Toc59277346"/>
       <w:r>
         <w:t>1.1</w:t>
       </w:r>
@@ -6687,32 +6583,32 @@
         <w:t>written in a systems level programming language like C++</w:t>
       </w:r>
       <w:r>
-        <w:t xml:space="preserve"> </w:t>
+        <w:t xml:space="preserve"> [</w:t>
+      </w:r>
+      <w:r>
+        <w:t>***</w:t>
+      </w:r>
+      <w:r>
+        <w:t>NONE]</w:t>
+      </w:r>
+      <w:r>
+        <w:t xml:space="preserve">. </w:t>
+      </w:r>
+      <w:r>
+        <w:t xml:space="preserve">It is likely that the </w:t>
+      </w:r>
+      <w:r>
+        <w:t>simulation could spin up</w:t>
+      </w:r>
+      <w:r>
+        <w:t xml:space="preserve"> hundreds or even thousands of </w:t>
+      </w:r>
+      <w:r>
+        <w:t xml:space="preserve">moving entities, or game objects, such as airplanes, or soldiers. These entities have many </w:t>
       </w:r>
       <w:r>
         <w:lastRenderedPageBreak/>
-        <w:t>[</w:t>
-      </w:r>
-      <w:r>
-        <w:t>***</w:t>
-      </w:r>
-      <w:r>
-        <w:t>NONE]</w:t>
-      </w:r>
-      <w:r>
-        <w:t xml:space="preserve">. </w:t>
-      </w:r>
-      <w:r>
-        <w:t xml:space="preserve">It is likely that the </w:t>
-      </w:r>
-      <w:r>
-        <w:t>simulation could spin up</w:t>
-      </w:r>
-      <w:r>
-        <w:t xml:space="preserve"> hundreds or even thousands of </w:t>
-      </w:r>
-      <w:r>
-        <w:t xml:space="preserve">moving entities, or game objects, such as airplanes, or soldiers. These entities have many different functions acting on potentially large sums of data associated with the entities. </w:t>
+        <w:t xml:space="preserve">different functions acting on potentially large sums of data associated with the entities. </w:t>
       </w:r>
       <w:r>
         <w:t>Unfortunately,</w:t>
@@ -6822,7 +6718,7 @@
         <w:pStyle w:val="Heading2"/>
         <w:spacing w:before="0"/>
       </w:pPr>
-      <w:bookmarkStart w:id="66" w:name="_Toc59199783"/>
+      <w:bookmarkStart w:id="66" w:name="_Toc59277347"/>
       <w:r>
         <w:t>1.2</w:t>
       </w:r>
@@ -7060,7 +6956,7 @@
         <w:pStyle w:val="Heading2"/>
         <w:spacing w:before="0"/>
       </w:pPr>
-      <w:bookmarkStart w:id="85" w:name="_Toc59199784"/>
+      <w:bookmarkStart w:id="85" w:name="_Toc59277348"/>
       <w:r>
         <w:lastRenderedPageBreak/>
         <w:t>1.3</w:t>
@@ -7244,7 +7140,7 @@
         <w:pStyle w:val="Heading2"/>
         <w:spacing w:before="0"/>
       </w:pPr>
-      <w:bookmarkStart w:id="86" w:name="_Toc59199785"/>
+      <w:bookmarkStart w:id="86" w:name="_Toc59277349"/>
       <w:r>
         <w:t>1.4</w:t>
       </w:r>
@@ -7354,7 +7250,7 @@
         <w:pStyle w:val="Heading2"/>
         <w:spacing w:before="0"/>
       </w:pPr>
-      <w:bookmarkStart w:id="87" w:name="_Toc59199786"/>
+      <w:bookmarkStart w:id="87" w:name="_Toc59277350"/>
       <w:bookmarkEnd w:id="67"/>
       <w:bookmarkEnd w:id="68"/>
       <w:bookmarkEnd w:id="69"/>
@@ -7885,7 +7781,7 @@
       <w:bookmarkStart w:id="103" w:name="_Toc504131161"/>
       <w:bookmarkStart w:id="104" w:name="_Toc504131363"/>
       <w:bookmarkStart w:id="105" w:name="_Toc504131518"/>
-      <w:bookmarkStart w:id="106" w:name="_Toc59199787"/>
+      <w:bookmarkStart w:id="106" w:name="_Toc59277351"/>
       <w:r>
         <w:t>1.6</w:t>
       </w:r>
@@ -8051,6 +7947,18 @@
         <w:pStyle w:val="BodyText"/>
       </w:pPr>
       <w:r>
+        <w:t>The flight simulator is only set up to fly interactively using a keyboard for input.</w:t>
+      </w:r>
+      <w:r>
+        <w:t xml:space="preserve"> One would have to map joystick input into keyboard input to use a joystick.</w:t>
+      </w:r>
+    </w:p>
+    <w:p>
+      <w:pPr>
+        <w:pStyle w:val="BodyText"/>
+      </w:pPr>
+      <w:r>
+        <w:lastRenderedPageBreak/>
         <w:t>W</w:t>
       </w:r>
       <w:r>
@@ -8089,7 +7997,6 @@
         <w:pStyle w:val="BodyText"/>
       </w:pPr>
       <w:r>
-        <w:lastRenderedPageBreak/>
         <w:t>Another limitation is that</w:t>
       </w:r>
       <w:r>
@@ -8163,7 +8070,7 @@
         <w:pStyle w:val="Heading2"/>
         <w:spacing w:before="0"/>
       </w:pPr>
-      <w:bookmarkStart w:id="107" w:name="_Toc59199788"/>
+      <w:bookmarkStart w:id="107" w:name="_Toc59277352"/>
       <w:r>
         <w:t>1.7</w:t>
       </w:r>
@@ -8304,7 +8211,7 @@
       <w:pPr>
         <w:pStyle w:val="Heading1"/>
       </w:pPr>
-      <w:bookmarkStart w:id="108" w:name="_Toc59199789"/>
+      <w:bookmarkStart w:id="108" w:name="_Toc59277353"/>
       <w:r>
         <w:t xml:space="preserve">II. </w:t>
       </w:r>
@@ -8505,7 +8412,7 @@
           <w:rFonts w:eastAsiaTheme="minorHAnsi"/>
         </w:rPr>
       </w:pPr>
-      <w:bookmarkStart w:id="109" w:name="_Toc59199790"/>
+      <w:bookmarkStart w:id="109" w:name="_Toc59277354"/>
       <w:r>
         <w:rPr>
           <w:rFonts w:eastAsiaTheme="minorHAnsi"/>
@@ -8528,7 +8435,10 @@
         </w:rPr>
       </w:pPr>
       <w:r>
-        <w:t xml:space="preserve">A flight dynamics model </w:t>
+        <w:t>A Flight Dynamics M</w:t>
+      </w:r>
+      <w:r>
+        <w:t xml:space="preserve">odel </w:t>
       </w:r>
       <w:r>
         <w:t>is</w:t>
@@ -8666,7 +8576,11 @@
         <w:t>ations of motion</w:t>
       </w:r>
       <w:r>
-        <w:t>, which describes the airplanes flight behavior over time</w:t>
+        <w:t xml:space="preserve">, </w:t>
+      </w:r>
+      <w:r>
+        <w:lastRenderedPageBreak/>
+        <w:t>which describes the airplanes flight behavior over time</w:t>
       </w:r>
       <w:r>
         <w:t xml:space="preserve">. This </w:t>
@@ -8711,7 +8625,6 @@
         <w:t xml:space="preserve">But before the equations of motion are solved, </w:t>
       </w:r>
       <w:r>
-        <w:lastRenderedPageBreak/>
         <w:t xml:space="preserve">an understanding of </w:t>
       </w:r>
       <w:r>
@@ -8826,7 +8739,10 @@
         <w:t>OP</w:t>
       </w:r>
       <w:r>
-        <w:t xml:space="preserve">-based flight dynamics models are re-implemented using the Rust programming language and organized as Systems and Components in the </w:t>
+        <w:t>-based Flight Dynamics M</w:t>
+      </w:r>
+      <w:r>
+        <w:t xml:space="preserve">odels are re-implemented using the Rust programming language and organized as Systems and Components in the </w:t>
       </w:r>
       <w:r>
         <w:t xml:space="preserve">ECS </w:t>
@@ -8934,6 +8850,7 @@
         <w:jc w:val="left"/>
       </w:pPr>
       <w:r>
+        <w:lastRenderedPageBreak/>
         <w:t>2.1</w:t>
       </w:r>
       <w:r>
@@ -8987,7 +8904,6 @@
         <w:rPr>
           <w:iCs/>
         </w:rPr>
-        <w:lastRenderedPageBreak/>
         <w:t>Motion state</w:t>
       </w:r>
       <w:r>
@@ -9356,12 +9272,19 @@
         <w:rPr>
           <w:iCs/>
         </w:rPr>
-        <w:t xml:space="preserve">. The span is the length of the wing, whereas the chord is the width of the wing. </w:t>
+        <w:t xml:space="preserve">. The span is </w:t>
       </w:r>
       <w:r>
         <w:rPr>
           <w:iCs/>
         </w:rPr>
+        <w:lastRenderedPageBreak/>
+        <w:t xml:space="preserve">the length of the wing, whereas the chord is the width of the wing. </w:t>
+      </w:r>
+      <w:r>
+        <w:rPr>
+          <w:iCs/>
+        </w:rPr>
         <w:t>The ratio of span squared</w:t>
       </w:r>
       <w:r>
@@ -9392,14 +9315,7 @@
         <w:rPr>
           <w:iCs/>
         </w:rPr>
-        <w:t xml:space="preserve">The ailerons are on the outside end of the wings, and the flaps are on the inside of the wings. The elevators are on the tail, and look </w:t>
-      </w:r>
-      <w:r>
-        <w:rPr>
-          <w:iCs/>
-        </w:rPr>
-        <w:lastRenderedPageBreak/>
-        <w:t>like small flaps. The rudder is the vertical flap on the tail</w:t>
+        <w:t>The ailerons are on the outside end of the wings, and the flaps are on the inside of the wings. The elevators are on the tail, and look like small flaps. The rudder is the vertical flap on the tail</w:t>
       </w:r>
       <w:r>
         <w:rPr>
@@ -12189,7 +12105,7 @@
           <w:rFonts w:eastAsiaTheme="minorHAnsi"/>
         </w:rPr>
       </w:pPr>
-      <w:bookmarkStart w:id="115" w:name="_Toc59199791"/>
+      <w:bookmarkStart w:id="115" w:name="_Toc59277355"/>
       <w:r>
         <w:rPr>
           <w:rFonts w:eastAsiaTheme="minorHAnsi"/>
@@ -13555,6 +13471,11 @@
       <w:r>
         <w:t xml:space="preserve">each other. </w:t>
       </w:r>
+      <w:r>
+        <w:t xml:space="preserve">In code, a dispatcher is created to manage the Systems execution order and concurrency. </w:t>
+      </w:r>
+      <w:bookmarkStart w:id="117" w:name="_GoBack"/>
+      <w:bookmarkEnd w:id="117"/>
     </w:p>
     <w:p>
       <w:pPr>
@@ -13701,11 +13622,11 @@
         <w:t>Also, p</w:t>
       </w:r>
       <w:r>
-        <w:t xml:space="preserve">lanning ahead when coding in ECS is a necessity; one must know what systems will use what components, and changing </w:t>
+        <w:t xml:space="preserve">lanning ahead when coding in ECS is a </w:t>
       </w:r>
       <w:r>
         <w:lastRenderedPageBreak/>
-        <w:t xml:space="preserve">components after the fact is not ideal. </w:t>
+        <w:t xml:space="preserve">necessity; one must know what systems will use what components, and changing components after the fact is not ideal. </w:t>
       </w:r>
       <w:r>
         <w:t>Since Systems are sometimes dependent on each other to complete, it may be difficult to add another System in the middle of two consecutive Systems</w:t>
@@ -13737,7 +13658,7 @@
         <w:pStyle w:val="Heading2"/>
         <w:spacing w:before="0"/>
       </w:pPr>
-      <w:bookmarkStart w:id="117" w:name="_Toc59199792"/>
+      <w:bookmarkStart w:id="118" w:name="_Toc59277356"/>
       <w:r>
         <w:t>2.3</w:t>
       </w:r>
@@ -13747,7 +13668,7 @@
       <w:r>
         <w:t>Rust</w:t>
       </w:r>
-      <w:bookmarkEnd w:id="117"/>
+      <w:bookmarkEnd w:id="118"/>
     </w:p>
     <w:p>
       <w:r>
@@ -13766,7 +13687,10 @@
         <w:t xml:space="preserve">uage being leveraged to build the </w:t>
       </w:r>
       <w:r>
-        <w:t>flight dynamics model</w:t>
+        <w:t>Flight Dynamics M</w:t>
+      </w:r>
+      <w:r>
+        <w:t>odel</w:t>
       </w:r>
       <w:r>
         <w:t>s</w:t>
@@ -14002,6 +13926,7 @@
         <w:ind w:firstLine="720"/>
       </w:pPr>
       <w:r>
+        <w:lastRenderedPageBreak/>
         <w:t>The safety assurance of Rust is accompli</w:t>
       </w:r>
       <w:r>
@@ -14020,11 +13945,7 @@
         <w:t>, and L</w:t>
       </w:r>
       <w:r>
-        <w:t xml:space="preserve">ifetimes. All languages have a way to manage memory while a program </w:t>
-      </w:r>
-      <w:r>
-        <w:lastRenderedPageBreak/>
-        <w:t xml:space="preserve">is running. Some languages have a garbage collector which actively checks for memory that is no longer being used during runtime. Other languages make the programmer manually allocate and then free memory. Rust takes neither approach; it instead has something called a “borrow checker.” At compile time, the Rust borrow checker will check that all accesses to data is legal and valid [1]. The borrow checker deals with </w:t>
+        <w:t xml:space="preserve">ifetimes. All languages have a way to manage memory while a program is running. Some languages have a garbage collector which actively checks for memory that is no longer being used during runtime. Other languages make the programmer manually allocate and then free memory. Rust takes neither approach; it instead has something called a “borrow checker.” At compile time, the Rust borrow checker will check that all accesses to data is legal and valid [1]. The borrow checker deals with </w:t>
       </w:r>
       <w:r>
         <w:t>three important Rust concepts: Ownership, Borrowing, and L</w:t>
@@ -14516,7 +14437,7 @@
           <w:szCs w:val="24"/>
         </w:rPr>
       </w:pPr>
-      <w:bookmarkStart w:id="118" w:name="_Ref49697517"/>
+      <w:bookmarkStart w:id="119" w:name="_Ref49697517"/>
       <w:r>
         <w:t>E</w:t>
       </w:r>
@@ -14526,7 +14447,7 @@
       <w:r>
         <w:t xml:space="preserve"> one mutable reference</w:t>
       </w:r>
-      <w:bookmarkEnd w:id="118"/>
+      <w:bookmarkEnd w:id="119"/>
     </w:p>
     <w:p>
       <w:pPr>
@@ -14946,7 +14867,7 @@
           <w:rFonts w:eastAsiaTheme="minorHAnsi"/>
         </w:rPr>
       </w:pPr>
-      <w:bookmarkStart w:id="119" w:name="_Toc59199793"/>
+      <w:bookmarkStart w:id="120" w:name="_Toc59277357"/>
       <w:r>
         <w:rPr>
           <w:rFonts w:eastAsiaTheme="minorHAnsi"/>
@@ -14959,7 +14880,7 @@
         </w:rPr>
         <w:t xml:space="preserve"> FlightGear</w:t>
       </w:r>
-      <w:bookmarkEnd w:id="119"/>
+      <w:bookmarkEnd w:id="120"/>
     </w:p>
     <w:p>
       <w:pPr>
@@ -15247,7 +15168,7 @@
           <w:rFonts w:eastAsiaTheme="minorHAnsi"/>
         </w:rPr>
       </w:pPr>
-      <w:bookmarkStart w:id="120" w:name="_Toc59199794"/>
+      <w:bookmarkStart w:id="121" w:name="_Toc59277358"/>
       <w:r>
         <w:rPr>
           <w:rFonts w:eastAsiaTheme="minorHAnsi"/>
@@ -15272,7 +15193,7 @@
         </w:rPr>
         <w:t xml:space="preserve"> with Rust</w:t>
       </w:r>
-      <w:bookmarkEnd w:id="120"/>
+      <w:bookmarkEnd w:id="121"/>
     </w:p>
     <w:p>
       <w:pPr>
@@ -15738,22 +15659,21 @@
       <w:pPr>
         <w:pStyle w:val="Heading1"/>
       </w:pPr>
-      <w:bookmarkStart w:id="121" w:name="_Toc496074964"/>
-      <w:bookmarkStart w:id="122" w:name="_Toc496075138"/>
-      <w:bookmarkStart w:id="123" w:name="_Toc496075296"/>
-      <w:bookmarkStart w:id="124" w:name="_Toc496075361"/>
-      <w:bookmarkStart w:id="125" w:name="_Toc496080605"/>
-      <w:bookmarkStart w:id="126" w:name="_Toc497120308"/>
-      <w:bookmarkStart w:id="127" w:name="_Toc503248605"/>
-      <w:bookmarkStart w:id="128" w:name="_Toc504131180"/>
-      <w:bookmarkStart w:id="129" w:name="_Toc504131382"/>
-      <w:bookmarkStart w:id="130" w:name="_Toc504131537"/>
-      <w:bookmarkStart w:id="131" w:name="_Toc59199795"/>
+      <w:bookmarkStart w:id="122" w:name="_Toc496074964"/>
+      <w:bookmarkStart w:id="123" w:name="_Toc496075138"/>
+      <w:bookmarkStart w:id="124" w:name="_Toc496075296"/>
+      <w:bookmarkStart w:id="125" w:name="_Toc496075361"/>
+      <w:bookmarkStart w:id="126" w:name="_Toc496080605"/>
+      <w:bookmarkStart w:id="127" w:name="_Toc497120308"/>
+      <w:bookmarkStart w:id="128" w:name="_Toc503248605"/>
+      <w:bookmarkStart w:id="129" w:name="_Toc504131180"/>
+      <w:bookmarkStart w:id="130" w:name="_Toc504131382"/>
+      <w:bookmarkStart w:id="131" w:name="_Toc504131537"/>
+      <w:bookmarkStart w:id="132" w:name="_Toc59277359"/>
       <w:r>
         <w:lastRenderedPageBreak/>
         <w:t>III.  Methodology</w:t>
       </w:r>
-      <w:bookmarkEnd w:id="121"/>
       <w:bookmarkEnd w:id="122"/>
       <w:bookmarkEnd w:id="123"/>
       <w:bookmarkEnd w:id="124"/>
@@ -15764,6 +15684,7 @@
       <w:bookmarkEnd w:id="129"/>
       <w:bookmarkEnd w:id="130"/>
       <w:bookmarkEnd w:id="131"/>
+      <w:bookmarkEnd w:id="132"/>
       <w:r>
         <w:t xml:space="preserve"> </w:t>
       </w:r>
@@ -15826,7 +15747,7 @@
         <w:pStyle w:val="Heading2"/>
         <w:spacing w:before="0"/>
       </w:pPr>
-      <w:bookmarkStart w:id="132" w:name="_Toc59199796"/>
+      <w:bookmarkStart w:id="133" w:name="_Toc59277360"/>
       <w:r>
         <w:t>3</w:t>
       </w:r>
@@ -15837,16 +15758,28 @@
         <w:t xml:space="preserve"> </w:t>
       </w:r>
       <w:r>
+        <w:t xml:space="preserve">Building the </w:t>
+      </w:r>
+      <w:r>
         <w:t>Flight Dynamics Models</w:t>
       </w:r>
-      <w:bookmarkEnd w:id="132"/>
+      <w:bookmarkEnd w:id="133"/>
     </w:p>
     <w:p>
       <w:pPr>
         <w:ind w:firstLine="720"/>
       </w:pPr>
       <w:r>
-        <w:t>This section describes the</w:t>
+        <w:t>This section</w:t>
+      </w:r>
+      <w:r>
+        <w:t xml:space="preserve"> </w:t>
+      </w:r>
+      <w:r>
+        <w:t xml:space="preserve">broadly </w:t>
+      </w:r>
+      <w:r>
+        <w:t>describes the</w:t>
       </w:r>
       <w:r>
         <w:t xml:space="preserve"> re-implementing</w:t>
@@ -15855,16 +15788,25 @@
         <w:t xml:space="preserve"> of the two FDMs</w:t>
       </w:r>
       <w:r>
-        <w:t xml:space="preserve">, which share </w:t>
-      </w:r>
-      <w:r>
-        <w:t>more similarities than not</w:t>
-      </w:r>
-      <w:r>
-        <w:t>, generally speaking</w:t>
-      </w:r>
-      <w:r>
-        <w:t>. A later</w:t>
+        <w:t>, which</w:t>
+      </w:r>
+      <w:r>
+        <w:t xml:space="preserve"> overall</w:t>
+      </w:r>
+      <w:r>
+        <w:t xml:space="preserve"> share </w:t>
+      </w:r>
+      <w:r>
+        <w:t xml:space="preserve">more similarities </w:t>
+      </w:r>
+      <w:r>
+        <w:t>than not.</w:t>
+      </w:r>
+      <w:r>
+        <w:t xml:space="preserve"> </w:t>
+      </w:r>
+      <w:r>
+        <w:t>A later</w:t>
       </w:r>
       <w:r>
         <w:t xml:space="preserve"> section </w:t>
@@ -16045,26 +15987,20 @@
         <w:t xml:space="preserve">programming task </w:t>
       </w:r>
       <w:r>
-        <w:t xml:space="preserve">in Rust for this thesis had to do with networking. The task was to send a UDP packet in Rust to FlightGear to make it </w:t>
-      </w:r>
-      <w:r>
-        <w:t>“</w:t>
-      </w:r>
-      <w:r>
-        <w:t>do something</w:t>
-      </w:r>
-      <w:r>
-        <w:t>”</w:t>
+        <w:t>in Rust for this thesis had to do with networking. The task was to send a UDP packet i</w:t>
+      </w:r>
+      <w:r>
+        <w:t>n Rust to FlightGear to interface it</w:t>
       </w:r>
       <w:r>
         <w:t xml:space="preserve">. To help accomplish this, FlightGear’s GitHub repository offers a program that does exactly this in C++. </w:t>
       </w:r>
       <w:r>
-        <w:t xml:space="preserve">Although this task did not directly progress the development of the FDMs, it </w:t>
+        <w:t xml:space="preserve">Although this task did not directly progress the development of the FDMs, it did </w:t>
       </w:r>
       <w:r>
         <w:lastRenderedPageBreak/>
-        <w:t>did teach</w:t>
+        <w:t>teach</w:t>
       </w:r>
       <w:r>
         <w:t xml:space="preserve"> Rust basics as well as the </w:t>
@@ -16138,25 +16074,7 @@
         <w:t>,</w:t>
       </w:r>
       <w:r>
-        <w:t xml:space="preserve"> by Grant Palmer. Palmer offers three versions of his FDM in different programming languages</w:t>
-      </w:r>
-      <w:r>
-        <w:t>, all of which are fundamentally the same</w:t>
-      </w:r>
-      <w:r>
-        <w:t xml:space="preserve">. The version written in </w:t>
-      </w:r>
-      <w:r>
-        <w:t xml:space="preserve">the </w:t>
-      </w:r>
-      <w:r>
-        <w:t xml:space="preserve">C </w:t>
-      </w:r>
-      <w:r>
-        <w:t xml:space="preserve">programming language </w:t>
-      </w:r>
-      <w:r>
-        <w:t xml:space="preserve">was chosen to translate into Rust. </w:t>
+        <w:t xml:space="preserve"> by Grant Palmer. </w:t>
       </w:r>
       <w:r>
         <w:t>The building of this 5</w:t>
@@ -16262,33 +16180,30 @@
         <w:t>references</w:t>
       </w:r>
       <w:r>
-        <w:t xml:space="preserve"> used in this thesis boil down to </w:t>
-      </w:r>
+        <w:t xml:space="preserve"> used in this thesis boil down to YouTube videos sponsored by Unity, a h</w:t>
+      </w:r>
+      <w:r>
+        <w:t>igh-profile proponent of the</w:t>
+      </w:r>
+      <w:r>
+        <w:t xml:space="preserve"> architecture, and </w:t>
+      </w:r>
+      <w:r>
+        <w:rPr>
+          <w:i/>
+        </w:rPr>
+        <w:t>The Specs Book</w:t>
+      </w:r>
+      <w:r>
+        <w:t xml:space="preserve">, which is the official documentation on the SPECS framework for Rust. </w:t>
+      </w:r>
+    </w:p>
+    <w:p>
+      <w:pPr>
+        <w:ind w:firstLine="720"/>
+      </w:pPr>
       <w:r>
         <w:lastRenderedPageBreak/>
-        <w:t>YouTube videos sponsored by Unity, a h</w:t>
-      </w:r>
-      <w:r>
-        <w:t>igh-profile proponent of the</w:t>
-      </w:r>
-      <w:r>
-        <w:t xml:space="preserve"> architecture, and </w:t>
-      </w:r>
-      <w:r>
-        <w:rPr>
-          <w:i/>
-        </w:rPr>
-        <w:t>The Specs Book</w:t>
-      </w:r>
-      <w:r>
-        <w:t xml:space="preserve">, which is the official documentation on the SPECS framework for Rust. </w:t>
-      </w:r>
-    </w:p>
-    <w:p>
-      <w:pPr>
-        <w:ind w:firstLine="720"/>
-      </w:pPr>
-      <w:r>
         <w:t>A</w:t>
       </w:r>
       <w:r>
@@ -16383,14 +16298,14 @@
         <w:pStyle w:val="Heading2"/>
         <w:spacing w:before="0"/>
       </w:pPr>
-      <w:bookmarkStart w:id="133" w:name="_Toc59199797"/>
+      <w:bookmarkStart w:id="134" w:name="_Toc59277361"/>
       <w:r>
         <w:t>3.2 5</w:t>
       </w:r>
       <w:r>
         <w:t>-DOF Flight Dynamics Model</w:t>
       </w:r>
-      <w:bookmarkEnd w:id="133"/>
+      <w:bookmarkEnd w:id="134"/>
     </w:p>
     <w:p>
       <w:pPr>
@@ -16410,7 +16325,73 @@
       </w:r>
     </w:p>
     <w:p>
-      <w:r>
+      <w:pPr>
+        <w:ind w:firstLine="720"/>
+      </w:pPr>
+      <w:r>
+        <w:t>Palmer offers three versions of his FDM in different programming languages, all of which are fundamentally the same. Although, his Java and C Sharp (C#) versions also implement a Graphical User Interface (GUI) to employ the FDM as an interactive flight simulator.</w:t>
+      </w:r>
+      <w:r>
+        <w:t xml:space="preserve"> T</w:t>
+      </w:r>
+      <w:r>
+        <w:t>he Java and C# versions</w:t>
+      </w:r>
+      <w:r>
+        <w:t xml:space="preserve"> also</w:t>
+      </w:r>
+      <w:r>
+        <w:t xml:space="preserve"> calculate a few extra flight measurements </w:t>
+      </w:r>
+      <w:r>
+        <w:t>in the equations of motion that the C version does not include:</w:t>
+      </w:r>
+      <w:r>
+        <w:t xml:space="preserve"> climb angle, climb rate, and heading angle</w:t>
+      </w:r>
+      <w:r>
+        <w:t xml:space="preserve"> (yaw)</w:t>
+      </w:r>
+      <w:r>
+        <w:t xml:space="preserve">. With all this considered, the version </w:t>
+      </w:r>
+      <w:r>
+        <w:t xml:space="preserve">C version </w:t>
+      </w:r>
+      <w:r>
+        <w:t xml:space="preserve">was </w:t>
+      </w:r>
+      <w:r>
+        <w:t xml:space="preserve">still </w:t>
+      </w:r>
+      <w:r>
+        <w:t>chosen to translate the FDM into Rust because of my experience with C was the greatest, and this version omitted a GUI</w:t>
+      </w:r>
+      <w:r>
+        <w:t xml:space="preserve"> and simply outputs the flight data to the console window</w:t>
+      </w:r>
+      <w:r>
+        <w:t xml:space="preserve">. However, we added the </w:t>
+      </w:r>
+      <w:r>
+        <w:t xml:space="preserve">calculations of the </w:t>
+      </w:r>
+      <w:r>
+        <w:t xml:space="preserve">climb angle, climb rate, and heading angle measurements originally omitted in the C version to the Rust </w:t>
+      </w:r>
+      <w:r>
+        <w:t>re-implementation.</w:t>
+      </w:r>
+      <w:r>
+        <w:t xml:space="preserve"> </w:t>
+      </w:r>
+    </w:p>
+    <w:p>
+      <w:pPr>
+        <w:ind w:firstLine="720"/>
+      </w:pPr>
+      <w:r>
+        <w:lastRenderedPageBreak/>
         <w:t>The FDM</w:t>
       </w:r>
       <w:r>
@@ -16510,144 +16491,144 @@
         <w:t xml:space="preserve"> the x-axis. </w:t>
       </w:r>
       <w:r>
-        <w:t xml:space="preserve">For example, the airplane can travel forward from its </w:t>
+        <w:t>For example, the airplane can travel forward from its starting position (i.e. increasing x-axis distance)</w:t>
+      </w:r>
+      <w:r>
+        <w:t>,</w:t>
+      </w:r>
+      <w:r>
+        <w:t xml:space="preserve"> and can</w:t>
+      </w:r>
+      <w:r>
+        <w:t xml:space="preserve"> then</w:t>
+      </w:r>
+      <w:r>
+        <w:t xml:space="preserve"> yaw 180 degrees and travel in the opposite direction</w:t>
+      </w:r>
+      <w:r>
+        <w:t xml:space="preserve"> (i.e. decreasing x-axis distance)</w:t>
+      </w:r>
+      <w:r>
+        <w:t>, but remains fixed on the y-axis position.</w:t>
+      </w:r>
+    </w:p>
+    <w:p>
+      <w:pPr>
+        <w:ind w:firstLine="720"/>
+      </w:pPr>
+      <w:r>
+        <w:t>To accomplish 5-DOF, t</w:t>
+      </w:r>
+      <w:r>
+        <w:t>he FDM supports the modification</w:t>
+      </w:r>
+      <w:r>
+        <w:t xml:space="preserve"> of the</w:t>
+      </w:r>
+      <w:r>
+        <w:t xml:space="preserve"> </w:t>
+      </w:r>
+      <w:r>
+        <w:t xml:space="preserve">airplane’s </w:t>
+      </w:r>
+      <w:r>
+        <w:t>amount of</w:t>
+      </w:r>
+      <w:r>
+        <w:t xml:space="preserve"> throttle, bank angl</w:t>
+      </w:r>
+      <w:r>
+        <w:t>e, attack angle, and flaps, all of which must be set prior to</w:t>
+      </w:r>
+      <w:r>
+        <w:t xml:space="preserve"> executing the program.</w:t>
+      </w:r>
+      <w:r>
+        <w:t xml:space="preserve"> </w:t>
+      </w:r>
+      <w:r>
+        <w:t xml:space="preserve">These modifiable values </w:t>
+      </w:r>
+      <w:r>
+        <w:t xml:space="preserve">directly </w:t>
+      </w:r>
+      <w:r>
+        <w:t xml:space="preserve">affect the equations of motion, and therefore the airplane’s flight behavior. </w:t>
+      </w:r>
+      <w:r>
+        <w:t>Later in this chapter, we wi</w:t>
+      </w:r>
+      <w:r>
+        <w:t xml:space="preserve">ll talk about how the </w:t>
+      </w:r>
+      <w:r>
+        <w:t>FDM</w:t>
+      </w:r>
+      <w:r>
+        <w:t xml:space="preserve"> is</w:t>
+      </w:r>
+      <w:r>
+        <w:t xml:space="preserve"> fit as an </w:t>
+      </w:r>
+      <w:r>
+        <w:t>interactive flight simulator</w:t>
+      </w:r>
+      <w:r>
+        <w:t xml:space="preserve"> –</w:t>
+      </w:r>
+      <w:r>
+        <w:t xml:space="preserve"> this section only describes this</w:t>
+      </w:r>
+      <w:r>
+        <w:t xml:space="preserve"> raw FDM.</w:t>
+      </w:r>
+    </w:p>
+    <w:p>
+      <w:pPr>
+        <w:ind w:firstLine="720"/>
+      </w:pPr>
+      <w:r>
+        <w:t>The main.rs begins by importing the SPECS crate, along with the</w:t>
+      </w:r>
+      <w:r>
+        <w:t xml:space="preserve"> code from the other two code files. </w:t>
+      </w:r>
+      <w:r>
+        <w:t xml:space="preserve">In the main function, the simulation world was created. The Components were registered into the world. </w:t>
+      </w:r>
+      <w:r>
+        <w:t>A FPS</w:t>
+      </w:r>
+      <w:r>
+        <w:t xml:space="preserve"> </w:t>
+      </w:r>
+      <w:r>
+        <w:t xml:space="preserve">is chosen </w:t>
+      </w:r>
+      <w:r>
+        <w:t xml:space="preserve">and </w:t>
+      </w:r>
+      <w:r>
+        <w:t xml:space="preserve">the </w:t>
+      </w:r>
+      <w:r>
+        <w:t>time step</w:t>
+      </w:r>
+      <w:r>
+        <w:t xml:space="preserve"> based on that FPS was determined. That time step (delta time) time was</w:t>
+      </w:r>
+      <w:r>
+        <w:t xml:space="preserve"> added to the world as a R</w:t>
+      </w:r>
+      <w:r>
+        <w:t xml:space="preserve">esource for the Systems to use. A dispatcher was opened to manage the execution of the Systems. Then, the airplane Entity was built with the </w:t>
+      </w:r>
+      <w:r>
+        <w:t xml:space="preserve">mass properties containing the </w:t>
       </w:r>
       <w:r>
         <w:lastRenderedPageBreak/>
-        <w:t>starting position (i.e. increasing x-axis distance)</w:t>
-      </w:r>
-      <w:r>
-        <w:t>,</w:t>
-      </w:r>
-      <w:r>
-        <w:t xml:space="preserve"> and can</w:t>
-      </w:r>
-      <w:r>
-        <w:t xml:space="preserve"> then</w:t>
-      </w:r>
-      <w:r>
-        <w:t xml:space="preserve"> yaw 180 degrees and travel in the opposite direction</w:t>
-      </w:r>
-      <w:r>
-        <w:t xml:space="preserve"> (i.e. decreasing x-axis distance)</w:t>
-      </w:r>
-      <w:r>
-        <w:t>, but remains fixed on the y-axis position.</w:t>
-      </w:r>
-    </w:p>
-    <w:p>
-      <w:pPr>
-        <w:ind w:firstLine="720"/>
-      </w:pPr>
-      <w:r>
-        <w:t>To accomplish 5-DOF, t</w:t>
-      </w:r>
-      <w:r>
-        <w:t>he FDM supports the modification</w:t>
-      </w:r>
-      <w:r>
-        <w:t xml:space="preserve"> of the</w:t>
-      </w:r>
-      <w:r>
-        <w:t xml:space="preserve"> </w:t>
-      </w:r>
-      <w:r>
-        <w:t xml:space="preserve">airplane’s </w:t>
-      </w:r>
-      <w:r>
-        <w:t>amount of</w:t>
-      </w:r>
-      <w:r>
-        <w:t xml:space="preserve"> throttle, bank angl</w:t>
-      </w:r>
-      <w:r>
-        <w:t>e, attack angle, and flaps, all of which must be set prior to</w:t>
-      </w:r>
-      <w:r>
-        <w:t xml:space="preserve"> executing the program.</w:t>
-      </w:r>
-      <w:r>
-        <w:t xml:space="preserve"> </w:t>
-      </w:r>
-      <w:r>
-        <w:t xml:space="preserve">These modifiable values </w:t>
-      </w:r>
-      <w:r>
-        <w:t xml:space="preserve">directly </w:t>
-      </w:r>
-      <w:r>
-        <w:t xml:space="preserve">affect the equations of motion, and therefore the airplane’s flight behavior. </w:t>
-      </w:r>
-      <w:r>
-        <w:t>Later in this chapter, we wi</w:t>
-      </w:r>
-      <w:r>
-        <w:t xml:space="preserve">ll talk about how the </w:t>
-      </w:r>
-      <w:r>
-        <w:t>FDM</w:t>
-      </w:r>
-      <w:r>
-        <w:t xml:space="preserve"> is</w:t>
-      </w:r>
-      <w:r>
-        <w:t xml:space="preserve"> fit as an </w:t>
-      </w:r>
-      <w:r>
-        <w:t>interactive flight simulator</w:t>
-      </w:r>
-      <w:r>
-        <w:t xml:space="preserve"> –</w:t>
-      </w:r>
-      <w:r>
-        <w:t xml:space="preserve"> this section only describes this</w:t>
-      </w:r>
-      <w:r>
-        <w:t xml:space="preserve"> raw FDM.</w:t>
-      </w:r>
-    </w:p>
-    <w:p>
-      <w:pPr>
-        <w:ind w:firstLine="720"/>
-      </w:pPr>
-      <w:r>
-        <w:t>The main.rs begins by importing the SPECS crate, along with the</w:t>
-      </w:r>
-      <w:r>
-        <w:t xml:space="preserve"> code from the other two code files. </w:t>
-      </w:r>
-      <w:r>
-        <w:t xml:space="preserve">In the main function, the simulation world was created. The Components were registered into the world. </w:t>
-      </w:r>
-      <w:r>
-        <w:t>A FPS</w:t>
-      </w:r>
-      <w:r>
-        <w:t xml:space="preserve"> </w:t>
-      </w:r>
-      <w:r>
-        <w:t xml:space="preserve">is chosen </w:t>
-      </w:r>
-      <w:r>
-        <w:t xml:space="preserve">and </w:t>
-      </w:r>
-      <w:r>
-        <w:t xml:space="preserve">the </w:t>
-      </w:r>
-      <w:r>
-        <w:t>time step</w:t>
-      </w:r>
-      <w:r>
-        <w:t xml:space="preserve"> based on that FPS was determined. That time step (delta time) time was</w:t>
-      </w:r>
-      <w:r>
-        <w:t xml:space="preserve"> added to the world as a R</w:t>
-      </w:r>
-      <w:r>
-        <w:t xml:space="preserve">esource for the Systems to use. A dispatcher was opened to manage the execution of the Systems. Then, the airplane Entity was built with the </w:t>
-      </w:r>
-      <w:r>
-        <w:t>mass properties containing the performance data</w:t>
+        <w:t>performance data</w:t>
       </w:r>
       <w:r>
         <w:t xml:space="preserve"> representing a Cessna Skyhawk. </w:t>
@@ -16701,7 +16682,6 @@
         <w:jc w:val="left"/>
       </w:pPr>
       <w:r>
-        <w:lastRenderedPageBreak/>
         <w:t>3.2.2 R</w:t>
       </w:r>
       <w:r>
@@ -16800,6 +16780,7 @@
         <w:jc w:val="left"/>
       </w:pPr>
       <w:r>
+        <w:lastRenderedPageBreak/>
         <w:t>3.2.2 System</w:t>
       </w:r>
     </w:p>
@@ -16847,11 +16828,7 @@
         <w:t>altitude.</w:t>
       </w:r>
       <w:r>
-        <w:t xml:space="preserve"> The equations of motion also take into </w:t>
-      </w:r>
-      <w:r>
-        <w:lastRenderedPageBreak/>
-        <w:t>account</w:t>
+        <w:t xml:space="preserve"> The equations of motion also take into account</w:t>
       </w:r>
       <w:r>
         <w:t xml:space="preserve"> the </w:t>
@@ -16964,6 +16941,7 @@
     </w:p>
     <w:p>
       <w:r>
+        <w:lastRenderedPageBreak/>
         <w:t xml:space="preserve">greater than zero. </w:t>
       </w:r>
       <w:r>
@@ -17026,70 +17004,212 @@
         <w:pStyle w:val="Heading2"/>
         <w:spacing w:before="0"/>
       </w:pPr>
-      <w:bookmarkStart w:id="134" w:name="_Toc59199798"/>
+      <w:bookmarkStart w:id="135" w:name="_Toc59277362"/>
+      <w:r>
+        <w:t>3.3 6-DOF Flight Dynamics Model</w:t>
+      </w:r>
+      <w:bookmarkEnd w:id="135"/>
+    </w:p>
+    <w:p>
+      <w:pPr>
+        <w:ind w:firstLine="720"/>
+      </w:pPr>
+      <w:r>
+        <w:t>The re-implemented 6-DOF FDM overa</w:t>
+      </w:r>
+      <w:r>
+        <w:t>ll consists of four</w:t>
+      </w:r>
+      <w:r>
+        <w:t xml:space="preserve"> c</w:t>
+      </w:r>
+      <w:r>
+        <w:t>ode files: main.rs, data.rs,</w:t>
+      </w:r>
+      <w:r>
+        <w:t xml:space="preserve"> equations_of_motion.rs</w:t>
+      </w:r>
+      <w:r>
+        <w:t>, and common.rs</w:t>
+      </w:r>
+      <w:r>
+        <w:t xml:space="preserve">. </w:t>
+      </w:r>
+      <w:r>
+        <w:t>M</w:t>
+      </w:r>
+      <w:r>
+        <w:t xml:space="preserve">ain.rs contains the main function, and simulation loop. </w:t>
+      </w:r>
+      <w:r>
+        <w:t>D</w:t>
+      </w:r>
+      <w:r>
+        <w:t xml:space="preserve">ata.rs contains the Resources, and Component data. </w:t>
+      </w:r>
+      <w:r>
+        <w:t>E</w:t>
+      </w:r>
+      <w:r>
+        <w:t xml:space="preserve">quations_of_motion.rs contains the EquationsOfMotion System. </w:t>
+      </w:r>
+      <w:r>
+        <w:t xml:space="preserve">Common.rs </w:t>
+      </w:r>
+      <w:r>
+        <w:t>contains</w:t>
+      </w:r>
+      <w:r>
+        <w:t xml:space="preserve"> </w:t>
+      </w:r>
+      <w:r>
+        <w:t>custom vector, matrix, and quaternion structures</w:t>
+      </w:r>
+      <w:r>
+        <w:t>.</w:t>
+      </w:r>
+    </w:p>
+    <w:p>
+      <w:pPr>
+        <w:ind w:firstLine="720"/>
+      </w:pPr>
+      <w:r>
+        <w:t xml:space="preserve">This FDM is classified as 6-DOF because it supports rotations on all three axes of the body space, and also all three axes translations across the Earth space. </w:t>
+      </w:r>
+      <w:r>
+        <w:t xml:space="preserve">This means the airplane can move freely anywhere in any direction and can rotate freely in any direction. </w:t>
+      </w:r>
+      <w:r>
+        <w:t>To achieve 6-DOF,</w:t>
+      </w:r>
+      <w:r>
+        <w:t xml:space="preserve"> the FDM</w:t>
+      </w:r>
+      <w:r>
+        <w:t xml:space="preserve"> </w:t>
+      </w:r>
+      <w:r>
+        <w:t xml:space="preserve">evokes </w:t>
+      </w:r>
+      <w:r>
+        <w:t>operation</w:t>
+      </w:r>
+      <w:r>
+        <w:t>s that affect the</w:t>
+      </w:r>
+      <w:r>
+        <w:t xml:space="preserve"> </w:t>
+      </w:r>
+      <w:r>
+        <w:t>airplane’s</w:t>
+      </w:r>
+      <w:r>
+        <w:t xml:space="preserve"> aspect of</w:t>
+      </w:r>
+      <w:r>
+        <w:t xml:space="preserve"> roll, pitch, yaw, thrust force, and flap deflection. </w:t>
+      </w:r>
+      <w:r>
+        <w:t xml:space="preserve">Unlike </w:t>
+      </w:r>
+      <w:r>
+        <w:t>the 4-DOF</w:t>
+      </w:r>
+      <w:r>
+        <w:t xml:space="preserve"> model where these aspects are assigned a number value</w:t>
+      </w:r>
+      <w:r>
+        <w:t xml:space="preserve"> and directly affect the calculation of the equations of motion, this model evokes operations on the airplane’</w:t>
+      </w:r>
+      <w:r>
+        <w:t xml:space="preserve">s components that affect a specific aspect of flight. </w:t>
+      </w:r>
+      <w:r>
+        <w:t xml:space="preserve">For example, </w:t>
+      </w:r>
+      <w:r>
+        <w:t>if the pilot</w:t>
+      </w:r>
+      <w:r>
+        <w:t xml:space="preserve"> roll</w:t>
+      </w:r>
+      <w:r>
+        <w:t>s</w:t>
+      </w:r>
+      <w:r>
+        <w:t xml:space="preserve">, the model will stimulate the aileron </w:t>
+      </w:r>
       <w:r>
         <w:lastRenderedPageBreak/>
-        <w:t>3.3 6-DOF Flight Dynamics Model</w:t>
-      </w:r>
-      <w:bookmarkEnd w:id="134"/>
+        <w:t>components on each wing of the airplane to</w:t>
+      </w:r>
+      <w:r>
+        <w:t xml:space="preserve"> be activated</w:t>
+      </w:r>
+      <w:r>
+        <w:t xml:space="preserve"> – and this activation of certain components is what is considered in calculating the forces acting on airplane. </w:t>
+      </w:r>
+      <w:r>
+        <w:t>So, this model does not assign a value to roll, pitch, yaw, and flaps, it derives these values based on what the components are d</w:t>
+      </w:r>
+      <w:r>
+        <w:t>oing and how they are</w:t>
+      </w:r>
+      <w:r>
+        <w:t xml:space="preserve"> aff</w:t>
+      </w:r>
+      <w:r>
+        <w:t>ecting</w:t>
+      </w:r>
+      <w:r>
+        <w:t xml:space="preserve"> forces. </w:t>
+      </w:r>
+      <w:r>
+        <w:t>The exception is thrust force; thrust force is simply assigned a number value which affects total force on the airplane.</w:t>
+      </w:r>
+      <w:r>
+        <w:t xml:space="preserve"> </w:t>
+      </w:r>
+      <w:r>
+        <w:t xml:space="preserve">Later in this </w:t>
+      </w:r>
+      <w:r>
+        <w:t xml:space="preserve">chapter, we will talk about how the </w:t>
+      </w:r>
+      <w:r>
+        <w:t>FDM</w:t>
+      </w:r>
+      <w:r>
+        <w:t xml:space="preserve"> is</w:t>
+      </w:r>
+      <w:r>
+        <w:t xml:space="preserve"> fit as an interactive flight simulator – this section only describes this raw FDM.</w:t>
+      </w:r>
     </w:p>
     <w:p>
       <w:pPr>
         <w:ind w:firstLine="720"/>
       </w:pPr>
       <w:r>
-        <w:t>The re-implemented 6-DOF FDM overa</w:t>
-      </w:r>
-      <w:r>
-        <w:t>ll consists of four</w:t>
-      </w:r>
-      <w:r>
-        <w:t xml:space="preserve"> c</w:t>
-      </w:r>
-      <w:r>
-        <w:t>ode files: main.rs, data.rs,</w:t>
-      </w:r>
-      <w:r>
-        <w:t xml:space="preserve"> equations_of_motion.rs</w:t>
-      </w:r>
-      <w:r>
-        <w:t>, and common.rs</w:t>
-      </w:r>
-      <w:r>
-        <w:t xml:space="preserve">. </w:t>
-      </w:r>
-      <w:r>
-        <w:t>M</w:t>
-      </w:r>
-      <w:r>
-        <w:t xml:space="preserve">ain.rs contains the main function, and simulation loop. </w:t>
-      </w:r>
-      <w:r>
-        <w:t>D</w:t>
-      </w:r>
-      <w:r>
-        <w:t xml:space="preserve">ata.rs contains the Resources, and Component data. </w:t>
-      </w:r>
-      <w:r>
-        <w:t>E</w:t>
-      </w:r>
-      <w:r>
-        <w:t xml:space="preserve">quations_of_motion.rs contains the EquationsOfMotion System. </w:t>
-      </w:r>
-      <w:r>
-        <w:t xml:space="preserve">Common.rs </w:t>
-      </w:r>
-      <w:r>
-        <w:t>contains</w:t>
-      </w:r>
-      <w:r>
-        <w:t xml:space="preserve"> </w:t>
-      </w:r>
-      <w:r>
-        <w:t>custom vector, matrix, and quaternion structures</w:t>
-      </w:r>
-      <w:r>
-        <w:t>.</w:t>
+        <w:t xml:space="preserve">Bourg defines </w:t>
+      </w:r>
+      <w:r>
+        <w:t xml:space="preserve">custom </w:t>
+      </w:r>
+      <w:r>
+        <w:t>classes in C++ that</w:t>
+      </w:r>
+      <w:r>
+        <w:t xml:space="preserve"> are used to represent a </w:t>
+      </w:r>
+      <w:r>
+        <w:t>vector, quaternion, and matrix. These classes were not originally planned to be used because Rust has a crate available called nalgebra that already defines those structures, and we did not want to re-implement them not necessary. However, to no avail, we fixed problems with rotations by staying true to the Bourg model. So, the custom classes defined by Bourg were reinterpreted in Rust and used in our 6-DOF FDM. The module, named common, is imported in code which contains the</w:t>
+      </w:r>
+      <w:r>
+        <w:t>se</w:t>
+      </w:r>
+      <w:r>
+        <w:t xml:space="preserve"> custom structures.</w:t>
       </w:r>
     </w:p>
     <w:p>
@@ -17097,168 +17217,29 @@
         <w:ind w:firstLine="720"/>
       </w:pPr>
       <w:r>
-        <w:t xml:space="preserve">This FDM is classified as 6-DOF because it supports rotations on all three axes of the body space, and also all three axes translations across the Earth space. </w:t>
-      </w:r>
-      <w:r>
-        <w:t xml:space="preserve">This means the airplane can move freely anywhere in any direction and can rotate freely in any direction. </w:t>
-      </w:r>
-      <w:r>
-        <w:t>To achieve 6-DOF,</w:t>
-      </w:r>
-      <w:r>
-        <w:t xml:space="preserve"> the FDM</w:t>
-      </w:r>
-      <w:r>
-        <w:t xml:space="preserve"> </w:t>
-      </w:r>
-      <w:r>
-        <w:t xml:space="preserve">evokes </w:t>
-      </w:r>
-      <w:r>
-        <w:t>operation</w:t>
-      </w:r>
-      <w:r>
-        <w:t>s that affect the</w:t>
-      </w:r>
-      <w:r>
-        <w:t xml:space="preserve"> </w:t>
-      </w:r>
-      <w:r>
-        <w:t>airplane’s</w:t>
-      </w:r>
-      <w:r>
-        <w:t xml:space="preserve"> aspect of</w:t>
-      </w:r>
-      <w:r>
-        <w:t xml:space="preserve"> roll, pitch, yaw, thrust force, and flap deflection. </w:t>
-      </w:r>
-      <w:r>
-        <w:t xml:space="preserve">Unlike </w:t>
-      </w:r>
-      <w:r>
-        <w:t>the 4-DOF</w:t>
-      </w:r>
-      <w:r>
-        <w:t xml:space="preserve"> model where these aspects are assigned a number value</w:t>
-      </w:r>
-      <w:r>
-        <w:t xml:space="preserve"> and directly affect the calculation of the equations of motion, this model evokes operations on the airplane’</w:t>
-      </w:r>
-      <w:r>
-        <w:t xml:space="preserve">s components that affect a specific aspect of flight. </w:t>
-      </w:r>
-      <w:r>
-        <w:t xml:space="preserve">For example, </w:t>
-      </w:r>
-      <w:r>
-        <w:t>if the pilot</w:t>
-      </w:r>
-      <w:r>
-        <w:t xml:space="preserve"> roll</w:t>
-      </w:r>
-      <w:r>
-        <w:t>s</w:t>
-      </w:r>
-      <w:r>
-        <w:t>, the model will stimulate the aileron components on each wing of the airplane to</w:t>
-      </w:r>
-      <w:r>
-        <w:t xml:space="preserve"> be activated</w:t>
-      </w:r>
-      <w:r>
-        <w:t xml:space="preserve"> – and this activation of certain components is what is considered in calculating the forces acting on airplane. </w:t>
-      </w:r>
-      <w:r>
-        <w:t>So, this model does not assign a value to roll, pitch, yaw, and flaps, it derives these values based on what the components are d</w:t>
-      </w:r>
-      <w:r>
-        <w:t>oing and how they are</w:t>
-      </w:r>
-      <w:r>
-        <w:t xml:space="preserve"> aff</w:t>
-      </w:r>
-      <w:r>
-        <w:t>ecting</w:t>
-      </w:r>
-      <w:r>
-        <w:t xml:space="preserve"> forces. </w:t>
-      </w:r>
-      <w:r>
-        <w:t>The exception is thrust force; thrust force is simply assigned a number value which affects total force on the airplane.</w:t>
-      </w:r>
-      <w:r>
-        <w:t xml:space="preserve"> </w:t>
-      </w:r>
-      <w:r>
-        <w:t xml:space="preserve">Later in this </w:t>
-      </w:r>
-      <w:r>
-        <w:t xml:space="preserve">chapter, we will talk about how the </w:t>
-      </w:r>
-      <w:r>
-        <w:t>FDM</w:t>
-      </w:r>
-      <w:r>
-        <w:t xml:space="preserve"> is</w:t>
-      </w:r>
-      <w:r>
-        <w:t xml:space="preserve"> fit as an interactive flight simulator – this section only describes this raw FDM.</w:t>
-      </w:r>
-    </w:p>
-    <w:p>
-      <w:pPr>
-        <w:ind w:firstLine="720"/>
-      </w:pPr>
-      <w:r>
-        <w:t xml:space="preserve">Bourg defines </w:t>
-      </w:r>
-      <w:r>
-        <w:t xml:space="preserve">custom </w:t>
-      </w:r>
-      <w:r>
-        <w:t>classes in C++ that</w:t>
-      </w:r>
-      <w:r>
-        <w:t xml:space="preserve"> are used to represent a </w:t>
-      </w:r>
-      <w:r>
-        <w:t xml:space="preserve">vector, quaternion, and matrix. These classes were not originally planned to be used because </w:t>
+        <w:t>The main.rs begins by importing the SPECS crate, along with the</w:t>
+      </w:r>
+      <w:r>
+        <w:t xml:space="preserve"> code from the other three</w:t>
+      </w:r>
+      <w:r>
+        <w:t xml:space="preserve"> code files. In the main function, the simulation world was created. The Components were registered into the world. A FPS is chosen and the time step based on that FPS was determined. That time step (delta time) time was</w:t>
+      </w:r>
+      <w:r>
+        <w:t xml:space="preserve"> added to the world as a R</w:t>
+      </w:r>
+      <w:r>
+        <w:t>esource</w:t>
+      </w:r>
+      <w:r>
+        <w:t xml:space="preserve">. A dispatcher was opened. </w:t>
+      </w:r>
+      <w:r>
+        <w:t xml:space="preserve">Then, the airplane Entity was built with the mass properties containing the performance data of the no-name airplane described by Bourg. Finally, the main simulation loop was made to process each frame at the desired FPS. The time elapsed and the current frame count is outputted to the console for each loop of </w:t>
       </w:r>
       <w:r>
         <w:lastRenderedPageBreak/>
-        <w:t>Rust has a crate available called nalgebra that already defines those structures, and we did not want to re-implement them not necessary. However, to no avail, we fixed problems with rotations by staying true to the Bourg model. So, the custom classes defined by Bourg were reinterpreted in Rust and used in our 6-DOF FDM. The module, named common, is imported in code which contains the</w:t>
-      </w:r>
-      <w:r>
-        <w:t>se</w:t>
-      </w:r>
-      <w:r>
-        <w:t xml:space="preserve"> custom structures.</w:t>
-      </w:r>
-    </w:p>
-    <w:p>
-      <w:pPr>
-        <w:ind w:firstLine="720"/>
-      </w:pPr>
-      <w:r>
-        <w:t>The main.rs begins by importing the SPECS crate, along with the</w:t>
-      </w:r>
-      <w:r>
-        <w:t xml:space="preserve"> code from the other three</w:t>
-      </w:r>
-      <w:r>
-        <w:t xml:space="preserve"> code files. In the main function, the simulation world was created. The Components were registered into the world. A FPS is chosen and the time step based on that FPS was determined. That time step (delta time) time was</w:t>
-      </w:r>
-      <w:r>
-        <w:t xml:space="preserve"> added to the world as a R</w:t>
-      </w:r>
-      <w:r>
-        <w:t>esource</w:t>
-      </w:r>
-      <w:r>
-        <w:t xml:space="preserve">. A dispatcher was opened. </w:t>
-      </w:r>
-      <w:r>
-        <w:t>Then, the airplane Entity was built with the mass properties containing the performance data of the no-name airplane described by Bourg. Finally, the main simulation loop was made to process each frame at the desired FPS. The time elapsed and the current frame count is outputted to the console for each loop of the simulation. The simulation execution time can be changed by altering the time in seconds for the main while loop.</w:t>
+        <w:t>the simulation. The simulation execution time can be changed by altering the time in seconds for the main while loop.</w:t>
       </w:r>
     </w:p>
     <w:p>
@@ -17321,11 +17302,7 @@
         <w:t>The dt is added to the world as Resource. MaxThrust is set at 3000.0 pounds of force, butcould be altered if one desires</w:t>
       </w:r>
       <w:r>
-        <w:t xml:space="preserve">. The DeltaThrust  is also able to be modified </w:t>
-      </w:r>
-      <w:r>
-        <w:lastRenderedPageBreak/>
-        <w:t>but is set at 100.0 pounds of thrust These set values were chosen because that is what Bourg defines in his code</w:t>
+        <w:t>. The DeltaThrust  is also able to be modified but is set at 100.0 pounds of thrust These set values were chosen because that is what Bourg defines in his code</w:t>
       </w:r>
       <w:r>
         <w:t xml:space="preserve">. </w:t>
@@ -17400,6 +17377,7 @@
         <w:jc w:val="left"/>
       </w:pPr>
       <w:r>
+        <w:lastRenderedPageBreak/>
         <w:t>3.2.2 System</w:t>
       </w:r>
     </w:p>
@@ -17446,11 +17424,7 @@
         <w:t xml:space="preserve"> </w:t>
       </w:r>
       <w:r>
-        <w:t xml:space="preserve">This involves looping through the seven lifting elements of the airplane to find the direction that the forces are acting, finding the angle of attack, computing the lift and drag coefficients, and calculating the moment about this </w:t>
-      </w:r>
-      <w:r>
-        <w:lastRenderedPageBreak/>
-        <w:t>elements center of mass. Once that loop is done the thrust force is applied,</w:t>
+        <w:t>This involves looping through the seven lifting elements of the airplane to find the direction that the forces are acting, finding the angle of attack, computing the lift and drag coefficients, and calculating the moment about this elements center of mass. Once that loop is done the thrust force is applied,</w:t>
       </w:r>
       <w:r>
         <w:t xml:space="preserve"> </w:t>
@@ -17493,8 +17467,9 @@
         <w:pStyle w:val="Heading2"/>
         <w:spacing w:before="0"/>
       </w:pPr>
-      <w:bookmarkStart w:id="135" w:name="_Toc59199799"/>
-      <w:r>
+      <w:bookmarkStart w:id="136" w:name="_Toc59277363"/>
+      <w:r>
+        <w:lastRenderedPageBreak/>
         <w:t>3.4</w:t>
       </w:r>
       <w:r>
@@ -17503,7 +17478,7 @@
       <w:r>
         <w:t>-DOF FDM Equivalency Verification</w:t>
       </w:r>
-      <w:bookmarkEnd w:id="135"/>
+      <w:bookmarkEnd w:id="136"/>
     </w:p>
     <w:p>
       <w:pPr>
@@ -17548,88 +17523,88 @@
         <w:t xml:space="preserve">parameters </w:t>
       </w:r>
       <w:r>
-        <w:t xml:space="preserve">to </w:t>
+        <w:t>to get</w:t>
+      </w:r>
+      <w:r>
+        <w:t xml:space="preserve"> some output. The initial parameters include: </w:t>
+      </w:r>
+      <w:r>
+        <w:t xml:space="preserve">throttle, bank angle, attack angle, and flaps. </w:t>
+      </w:r>
+      <w:r>
+        <w:t xml:space="preserve">These parameters are the values able to be modified to affect flight behavior as defined by Palmer. </w:t>
+      </w:r>
+      <w:r>
+        <w:t>Each flight control parameter was examined in each of four tests. The flight data at the end of each test execution was recorded for each FDM.</w:t>
+      </w:r>
+      <w:r>
+        <w:t xml:space="preserve"> The parameters stay constant throughout a test. </w:t>
+      </w:r>
+      <w:r>
+        <w:t>We only test one side of each of the flight controls (i.e. bank right vs bank left) to reduce redundancy.</w:t>
+      </w:r>
+      <w:r>
+        <w:t xml:space="preserve"> </w:t>
+      </w:r>
+      <w:r>
+        <w:t xml:space="preserve">The execution time of every test </w:t>
+      </w:r>
+      <w:r>
+        <w:t>was</w:t>
+      </w:r>
+      <w:r>
+        <w:t xml:space="preserve"> </w:t>
+      </w:r>
+      <w:r>
+        <w:t>40</w:t>
+      </w:r>
+      <w:r>
+        <w:t xml:space="preserve"> seconds of simulation time</w:t>
+      </w:r>
+      <w:r>
+        <w:t>.</w:t>
+      </w:r>
+      <w:r>
+        <w:t xml:space="preserve"> </w:t>
+      </w:r>
+      <w:r>
+        <w:t xml:space="preserve">40 seconds was chosen because that was the </w:t>
+      </w:r>
+      <w:r>
+        <w:t xml:space="preserve">amount of </w:t>
+      </w:r>
+      <w:r>
+        <w:t xml:space="preserve">time Palmer chose in his code. </w:t>
+      </w:r>
+      <w:r>
+        <w:t xml:space="preserve">A time step of 0.5 seconds was chosen for every test. This time step was decided because Palmer also uses the same in his code example. </w:t>
+      </w:r>
+    </w:p>
+    <w:p>
+      <w:pPr>
+        <w:ind w:firstLine="720"/>
+      </w:pPr>
+      <w:r>
+        <w:t xml:space="preserve">The benchmark C-based </w:t>
+      </w:r>
+      <w:r>
+        <w:t xml:space="preserve">FDM was compiled with </w:t>
+      </w:r>
+      <w:r>
+        <w:t xml:space="preserve">the GNU C compiler, version </w:t>
+      </w:r>
+      <w:r>
+        <w:t>7.5.0</w:t>
+      </w:r>
+      <w:r>
+        <w:t>. T</w:t>
+      </w:r>
+      <w:r>
+        <w:t xml:space="preserve">he Rust/ECS FDM was compiled with rustc version 1.47.0. The tests were </w:t>
       </w:r>
       <w:r>
         <w:lastRenderedPageBreak/>
-        <w:t>get</w:t>
-      </w:r>
-      <w:r>
-        <w:t xml:space="preserve"> some output. The initial parameters include: </w:t>
-      </w:r>
-      <w:r>
-        <w:t xml:space="preserve">throttle, bank angle, attack angle, and flaps. </w:t>
-      </w:r>
-      <w:r>
-        <w:t xml:space="preserve">These parameters are the values able to be modified to affect flight behavior as defined by Palmer. </w:t>
-      </w:r>
-      <w:r>
-        <w:t>Each flight control parameter was examined in each of four tests. The flight data at the end of each test execution was recorded for each FDM.</w:t>
-      </w:r>
-      <w:r>
-        <w:t xml:space="preserve"> The parameters stay constant throughout a test. </w:t>
-      </w:r>
-      <w:r>
-        <w:t>We only test one side of each of the flight controls (i.e. bank right vs bank left) to reduce redundancy.</w:t>
-      </w:r>
-      <w:r>
-        <w:t xml:space="preserve"> </w:t>
-      </w:r>
-      <w:r>
-        <w:t xml:space="preserve">The execution time of every test </w:t>
-      </w:r>
-      <w:r>
-        <w:t>was</w:t>
-      </w:r>
-      <w:r>
-        <w:t xml:space="preserve"> </w:t>
-      </w:r>
-      <w:r>
-        <w:t>40</w:t>
-      </w:r>
-      <w:r>
-        <w:t xml:space="preserve"> seconds of simulation time</w:t>
-      </w:r>
-      <w:r>
-        <w:t>.</w:t>
-      </w:r>
-      <w:r>
-        <w:t xml:space="preserve"> </w:t>
-      </w:r>
-      <w:r>
-        <w:t xml:space="preserve">40 seconds was chosen because that was the </w:t>
-      </w:r>
-      <w:r>
-        <w:t xml:space="preserve">amount of </w:t>
-      </w:r>
-      <w:r>
-        <w:t xml:space="preserve">time Palmer chose in his code. </w:t>
-      </w:r>
-      <w:r>
-        <w:t xml:space="preserve">A time step of 0.5 seconds was chosen for every test. This time step was decided because Palmer also uses the same in his code example. </w:t>
-      </w:r>
-    </w:p>
-    <w:p>
-      <w:pPr>
-        <w:ind w:firstLine="720"/>
-      </w:pPr>
-      <w:r>
-        <w:t xml:space="preserve">The benchmark C-based </w:t>
-      </w:r>
-      <w:r>
-        <w:t xml:space="preserve">FDM was compiled with </w:t>
-      </w:r>
-      <w:r>
-        <w:t xml:space="preserve">the GNU C compiler, version </w:t>
-      </w:r>
-      <w:r>
-        <w:t>7.5.0</w:t>
-      </w:r>
-      <w:r>
-        <w:t>. T</w:t>
-      </w:r>
-      <w:r>
-        <w:t>he Rust/ECS FDM was compiled with rustc version 1.47.0. The tests were performed on a Lenovo ThinkPad T440p machine, running Windows 10, with an intel i74800mq processor.</w:t>
+        <w:t>performed on a Lenovo ThinkPad T440p machine, running Windows 10, with an intel i74800mq processor.</w:t>
       </w:r>
     </w:p>
     <w:p>
@@ -17878,7 +17853,7 @@
           <w:b w:val="0"/>
         </w:rPr>
       </w:pPr>
-      <w:bookmarkStart w:id="136" w:name="_Toc59200698"/>
+      <w:bookmarkStart w:id="137" w:name="_Toc59200698"/>
       <w:r>
         <w:rPr>
           <w:b w:val="0"/>
@@ -17928,7 +17903,7 @@
         </w:rPr>
         <w:t>One</w:t>
       </w:r>
-      <w:bookmarkEnd w:id="136"/>
+      <w:bookmarkEnd w:id="137"/>
     </w:p>
     <w:p>
       <w:pPr>
@@ -17936,7 +17911,6 @@
         <w:jc w:val="left"/>
       </w:pPr>
       <w:r>
-        <w:lastRenderedPageBreak/>
         <w:t>3.5.2 Test Two (</w:t>
       </w:r>
       <w:r>
@@ -18159,7 +18133,7 @@
           <w:b w:val="0"/>
         </w:rPr>
       </w:pPr>
-      <w:bookmarkStart w:id="137" w:name="_Toc59200699"/>
+      <w:bookmarkStart w:id="138" w:name="_Toc59200699"/>
       <w:r>
         <w:rPr>
           <w:b w:val="0"/>
@@ -18209,7 +18183,7 @@
         </w:rPr>
         <w:t>ntrol Instructions for Test Two</w:t>
       </w:r>
-      <w:bookmarkEnd w:id="137"/>
+      <w:bookmarkEnd w:id="138"/>
     </w:p>
     <w:p>
       <w:pPr>
@@ -18377,6 +18351,7 @@
               <w:spacing w:line="240" w:lineRule="auto"/>
             </w:pPr>
             <w:r>
+              <w:lastRenderedPageBreak/>
               <w:t xml:space="preserve"> </w:t>
             </w:r>
             <w:r>
@@ -18469,7 +18444,7 @@
           <w:b w:val="0"/>
         </w:rPr>
       </w:pPr>
-      <w:bookmarkStart w:id="138" w:name="_Toc59200700"/>
+      <w:bookmarkStart w:id="139" w:name="_Toc59200700"/>
       <w:r>
         <w:rPr>
           <w:b w:val="0"/>
@@ -18519,7 +18494,7 @@
         </w:rPr>
         <w:t>ntrol Instructions for Test Three</w:t>
       </w:r>
-      <w:bookmarkEnd w:id="138"/>
+      <w:bookmarkEnd w:id="139"/>
     </w:p>
     <w:p>
       <w:pPr>
@@ -18814,12 +18789,11 @@
           <w:b w:val="0"/>
         </w:rPr>
       </w:pPr>
-      <w:bookmarkStart w:id="139" w:name="_Toc59200701"/>
+      <w:bookmarkStart w:id="140" w:name="_Toc59200701"/>
       <w:r>
         <w:rPr>
           <w:b w:val="0"/>
         </w:rPr>
-        <w:lastRenderedPageBreak/>
         <w:t xml:space="preserve">Table </w:t>
       </w:r>
       <w:r>
@@ -18859,14 +18833,14 @@
         </w:rPr>
         <w:t>: Flight Control Instructions for Test Four</w:t>
       </w:r>
-      <w:bookmarkEnd w:id="139"/>
+      <w:bookmarkEnd w:id="140"/>
     </w:p>
     <w:p>
       <w:pPr>
         <w:pStyle w:val="Heading2"/>
         <w:spacing w:before="0"/>
       </w:pPr>
-      <w:bookmarkStart w:id="140" w:name="_Toc59199800"/>
+      <w:bookmarkStart w:id="141" w:name="_Toc59277364"/>
       <w:r>
         <w:t>3.</w:t>
       </w:r>
@@ -18888,7 +18862,7 @@
       <w:r>
         <w:t>Verification</w:t>
       </w:r>
-      <w:bookmarkEnd w:id="140"/>
+      <w:bookmarkEnd w:id="141"/>
     </w:p>
     <w:p>
       <w:pPr>
@@ -19062,6 +19036,7 @@
         <w:ind w:firstLine="720"/>
       </w:pPr>
       <w:r>
+        <w:lastRenderedPageBreak/>
         <w:t>For each set of tests, b</w:t>
       </w:r>
       <w:r>
@@ -19254,11 +19229,7 @@
         <w:t xml:space="preserve">. </w:t>
       </w:r>
       <w:r>
-        <w:t xml:space="preserve">The starting coordinate point chosen for every test is the same location that Bourg’s model uses in his </w:t>
-      </w:r>
-      <w:r>
-        <w:lastRenderedPageBreak/>
-        <w:t xml:space="preserve">code. </w:t>
+        <w:t xml:space="preserve">The starting coordinate point chosen for every test is the same location that Bourg’s model uses in his code. </w:t>
       </w:r>
       <w:r>
         <w:t>The e</w:t>
@@ -19648,7 +19619,7 @@
           <w:b w:val="0"/>
         </w:rPr>
       </w:pPr>
-      <w:bookmarkStart w:id="141" w:name="_Toc59200702"/>
+      <w:bookmarkStart w:id="142" w:name="_Toc59200702"/>
       <w:r>
         <w:rPr>
           <w:b w:val="0"/>
@@ -19704,7 +19675,7 @@
         </w:rPr>
         <w:t xml:space="preserve"> for Each Test</w:t>
       </w:r>
-      <w:bookmarkEnd w:id="141"/>
+      <w:bookmarkEnd w:id="142"/>
     </w:p>
     <w:p>
       <w:pPr>
@@ -19795,7 +19766,11 @@
         <w:t xml:space="preserve">. </w:t>
       </w:r>
       <w:r>
-        <w:t xml:space="preserve">The flight controls are implemented into the test for a defined amount of simulation frames. </w:t>
+        <w:t xml:space="preserve">The flight controls </w:t>
+      </w:r>
+      <w:r>
+        <w:lastRenderedPageBreak/>
+        <w:t xml:space="preserve">are implemented into the test for a defined amount of simulation frames. </w:t>
       </w:r>
       <w:r>
         <w:t xml:space="preserve">For example, from frame 1 through 5, thrust is increased, and so on. </w:t>
@@ -19857,7 +19832,6 @@
         <w:jc w:val="left"/>
       </w:pPr>
       <w:r>
-        <w:lastRenderedPageBreak/>
         <w:t>3.5.1 Test One (No Flight Control)</w:t>
       </w:r>
     </w:p>
@@ -19955,7 +19929,7 @@
           <w:b w:val="0"/>
         </w:rPr>
       </w:pPr>
-      <w:bookmarkStart w:id="142" w:name="_Toc59200703"/>
+      <w:bookmarkStart w:id="143" w:name="_Toc59200703"/>
       <w:r>
         <w:rPr>
           <w:b w:val="0"/>
@@ -19999,7 +19973,7 @@
         </w:rPr>
         <w:t>: Flight Control Instructions for Test One</w:t>
       </w:r>
-      <w:bookmarkEnd w:id="142"/>
+      <w:bookmarkEnd w:id="143"/>
     </w:p>
     <w:p>
       <w:pPr>
@@ -20121,7 +20095,7 @@
           <w:b w:val="0"/>
         </w:rPr>
       </w:pPr>
-      <w:bookmarkStart w:id="143" w:name="_Toc59200704"/>
+      <w:bookmarkStart w:id="144" w:name="_Toc59200704"/>
       <w:r>
         <w:rPr>
           <w:b w:val="0"/>
@@ -20165,7 +20139,7 @@
         </w:rPr>
         <w:t>: Flight Control Instructions for Test Two</w:t>
       </w:r>
-      <w:bookmarkEnd w:id="143"/>
+      <w:bookmarkEnd w:id="144"/>
     </w:p>
     <w:p>
       <w:pPr>
@@ -20173,6 +20147,7 @@
         <w:jc w:val="left"/>
       </w:pPr>
       <w:r>
+        <w:lastRenderedPageBreak/>
         <w:t xml:space="preserve">3.5.3 Test </w:t>
       </w:r>
       <w:r>
@@ -20328,7 +20303,6 @@
               <w:rPr>
                 <w:rFonts w:ascii="Times New Roman" w:hAnsi="Times New Roman"/>
               </w:rPr>
-              <w:lastRenderedPageBreak/>
               <w:t>247</w:t>
             </w:r>
             <w:r>
@@ -20382,7 +20356,7 @@
           <w:b w:val="0"/>
         </w:rPr>
       </w:pPr>
-      <w:bookmarkStart w:id="144" w:name="_Toc59200705"/>
+      <w:bookmarkStart w:id="145" w:name="_Toc59200705"/>
       <w:r>
         <w:rPr>
           <w:b w:val="0"/>
@@ -20426,7 +20400,7 @@
         </w:rPr>
         <w:t>: Flight Control Instructions for Test Three</w:t>
       </w:r>
-      <w:bookmarkEnd w:id="144"/>
+      <w:bookmarkEnd w:id="145"/>
     </w:p>
     <w:p>
       <w:pPr>
@@ -20560,7 +20534,7 @@
           <w:b w:val="0"/>
         </w:rPr>
       </w:pPr>
-      <w:bookmarkStart w:id="145" w:name="_Toc59200706"/>
+      <w:bookmarkStart w:id="146" w:name="_Toc59200706"/>
       <w:r>
         <w:rPr>
           <w:b w:val="0"/>
@@ -20604,7 +20578,7 @@
         </w:rPr>
         <w:t>: Flight Control Instructions for Test Four</w:t>
       </w:r>
-      <w:bookmarkEnd w:id="145"/>
+      <w:bookmarkEnd w:id="146"/>
     </w:p>
     <w:p>
       <w:pPr>
@@ -20612,6 +20586,7 @@
         <w:jc w:val="left"/>
       </w:pPr>
       <w:r>
+        <w:lastRenderedPageBreak/>
         <w:t>3.5.4 Test Five</w:t>
       </w:r>
       <w:r>
@@ -20774,7 +20749,7 @@
           <w:b w:val="0"/>
         </w:rPr>
       </w:pPr>
-      <w:bookmarkStart w:id="146" w:name="_Toc59200707"/>
+      <w:bookmarkStart w:id="147" w:name="_Toc59200707"/>
       <w:r>
         <w:rPr>
           <w:b w:val="0"/>
@@ -20818,7 +20793,7 @@
         </w:rPr>
         <w:t>: Flight Control Instructions for Test Five</w:t>
       </w:r>
-      <w:bookmarkEnd w:id="146"/>
+      <w:bookmarkEnd w:id="147"/>
     </w:p>
     <w:p>
       <w:pPr>
@@ -20826,7 +20801,6 @@
         <w:jc w:val="left"/>
       </w:pPr>
       <w:r>
-        <w:lastRenderedPageBreak/>
         <w:t>3.5.4 Test Six (Flaps)</w:t>
       </w:r>
     </w:p>
@@ -20912,7 +20886,7 @@
           <w:b w:val="0"/>
         </w:rPr>
       </w:pPr>
-      <w:bookmarkStart w:id="147" w:name="_Toc59200708"/>
+      <w:bookmarkStart w:id="148" w:name="_Toc59200708"/>
       <w:r>
         <w:rPr>
           <w:b w:val="0"/>
@@ -20956,14 +20930,14 @@
         </w:rPr>
         <w:t>: Flight Control Instructions for Test Six</w:t>
       </w:r>
-      <w:bookmarkEnd w:id="147"/>
+      <w:bookmarkEnd w:id="148"/>
     </w:p>
     <w:p>
       <w:pPr>
         <w:pStyle w:val="Heading2"/>
         <w:spacing w:before="0"/>
       </w:pPr>
-      <w:bookmarkStart w:id="148" w:name="_Toc59199801"/>
+      <w:bookmarkStart w:id="149" w:name="_Toc59277365"/>
       <w:r>
         <w:t>3.6</w:t>
       </w:r>
@@ -20973,14 +20947,65 @@
       <w:r>
         <w:t>s</w:t>
       </w:r>
-      <w:bookmarkEnd w:id="148"/>
+      <w:bookmarkEnd w:id="149"/>
     </w:p>
     <w:p>
       <w:pPr>
         <w:ind w:firstLine="720"/>
       </w:pPr>
       <w:r>
-        <w:t>//poarelleization with read/write access</w:t>
+        <w:t>With the FDMs built as an ECS consisting of a Component and a System, the addition of Systems and Components that support</w:t>
+      </w:r>
+      <w:r>
+        <w:t xml:space="preserve"> </w:t>
+      </w:r>
+      <w:r>
+        <w:t>keyboard input</w:t>
+      </w:r>
+      <w:r>
+        <w:t xml:space="preserve"> </w:t>
+      </w:r>
+      <w:r>
+        <w:t xml:space="preserve">and graphic visualization </w:t>
+      </w:r>
+      <w:r>
+        <w:t>elevates the FDM</w:t>
+      </w:r>
+      <w:r>
+        <w:t>s</w:t>
+      </w:r>
+      <w:r>
+        <w:t xml:space="preserve"> to a full-scale</w:t>
+      </w:r>
+      <w:r>
+        <w:t xml:space="preserve"> flight simulator. </w:t>
+      </w:r>
+      <w:r>
+        <w:t>With the ECS architecture, the extension of the FDM</w:t>
+      </w:r>
+      <w:r>
+        <w:t xml:space="preserve">s into </w:t>
+      </w:r>
+      <w:r>
+        <w:t>flight simulator</w:t>
+      </w:r>
+      <w:r>
+        <w:t>s</w:t>
+      </w:r>
+      <w:r>
+        <w:t xml:space="preserve"> is straightforward</w:t>
+      </w:r>
+      <w:r>
+        <w:t>, and this</w:t>
+      </w:r>
+      <w:r>
+        <w:t xml:space="preserve"> section describes </w:t>
+      </w:r>
+      <w:r>
+        <w:t>how this was achieved</w:t>
+      </w:r>
+      <w:r>
+        <w:t>.</w:t>
       </w:r>
     </w:p>
     <w:p>
@@ -20988,58 +21013,38 @@
         <w:ind w:firstLine="720"/>
       </w:pPr>
       <w:r>
-        <w:t>With the FDMs built as an ECS consisting of a Component and a System, the addition of Systems and Components that support</w:t>
-      </w:r>
-      <w:r>
-        <w:t xml:space="preserve"> </w:t>
-      </w:r>
-      <w:r>
-        <w:t>keyboard input</w:t>
-      </w:r>
-      <w:r>
-        <w:t xml:space="preserve"> </w:t>
-      </w:r>
-      <w:r>
-        <w:t xml:space="preserve">and graphic visualization </w:t>
-      </w:r>
-      <w:r>
-        <w:t>elevates the FDM</w:t>
-      </w:r>
-      <w:r>
-        <w:t>s</w:t>
-      </w:r>
-      <w:r>
-        <w:t xml:space="preserve"> to a full-scale</w:t>
-      </w:r>
-      <w:r>
-        <w:t xml:space="preserve"> flight simulator. </w:t>
-      </w:r>
-      <w:r>
-        <w:t>With the ECS architecture, the extension of the FDM</w:t>
-      </w:r>
-      <w:r>
-        <w:t xml:space="preserve">s into </w:t>
-      </w:r>
-      <w:r>
-        <w:t>flight simulator</w:t>
-      </w:r>
-      <w:r>
-        <w:t>s</w:t>
-      </w:r>
-      <w:r>
-        <w:t xml:space="preserve"> is straightforward</w:t>
-      </w:r>
-      <w:r>
-        <w:t>, and this</w:t>
-      </w:r>
-      <w:r>
-        <w:t xml:space="preserve"> section describes </w:t>
-      </w:r>
-      <w:r>
-        <w:t>how this was achieved</w:t>
-      </w:r>
-      <w:r>
-        <w:t>.</w:t>
+        <w:lastRenderedPageBreak/>
+        <w:t xml:space="preserve">To add the new Systems and Components, only a few simple lines of codes need to be written. </w:t>
+      </w:r>
+      <w:r>
+        <w:t>Assuming the new Components are</w:t>
+      </w:r>
+      <w:r>
+        <w:t xml:space="preserve"> located</w:t>
+      </w:r>
+      <w:r>
+        <w:t xml:space="preserve"> in the same data.rs code file, only t</w:t>
+      </w:r>
+      <w:r>
+        <w:t xml:space="preserve">he new code files which the Systems </w:t>
+      </w:r>
+      <w:r>
+        <w:t xml:space="preserve">are located in </w:t>
+      </w:r>
+      <w:r>
+        <w:t>need to be imported into code. The new Components need to be registered to the world. Finally, the Systems need to be added to the dispatcher</w:t>
+      </w:r>
+      <w:r>
+        <w:t xml:space="preserve">. </w:t>
+      </w:r>
+      <w:r>
+        <w:t>These</w:t>
+      </w:r>
+      <w:r>
+        <w:t xml:space="preserve"> are the only steps required to add the Systems and Components to </w:t>
+      </w:r>
+      <w:r>
+        <w:t>the ECS.</w:t>
       </w:r>
     </w:p>
     <w:p>
@@ -21047,49 +21052,7 @@
         <w:ind w:firstLine="720"/>
       </w:pPr>
       <w:r>
-        <w:t xml:space="preserve">To add the new Systems and Components, only a few simple lines of codes need to be written. </w:t>
-      </w:r>
-      <w:r>
-        <w:t>Assuming the new Components are</w:t>
-      </w:r>
-      <w:r>
-        <w:t xml:space="preserve"> located</w:t>
-      </w:r>
-      <w:r>
-        <w:t xml:space="preserve"> in the same data.rs code file, only t</w:t>
-      </w:r>
-      <w:r>
-        <w:t xml:space="preserve">he new code files which the Systems </w:t>
-      </w:r>
-      <w:r>
-        <w:t xml:space="preserve">are located in </w:t>
-      </w:r>
-      <w:r>
-        <w:t>need to be imported into code. The new Components need to be registered to the world. Finally, the Systems need to be added to the dispatcher</w:t>
-      </w:r>
-      <w:r>
-        <w:t xml:space="preserve">. </w:t>
-      </w:r>
-      <w:r>
-        <w:t>These</w:t>
-      </w:r>
-      <w:r>
-        <w:t xml:space="preserve"> are the only steps required to add the Systems and Components to </w:t>
-      </w:r>
-      <w:r>
-        <w:t>the ECS.</w:t>
-      </w:r>
-    </w:p>
-    <w:p>
-      <w:pPr>
-        <w:ind w:firstLine="720"/>
-      </w:pPr>
-      <w:r>
-        <w:t xml:space="preserve">One flight simulator leverages the 5-DOF FDM, the other leverages the 6-DOF FDM. The steps to add the Systems and Components are the same for both FDMs. These </w:t>
-      </w:r>
-      <w:r>
-        <w:lastRenderedPageBreak/>
-        <w:t xml:space="preserve">Systems and Components are also essentially the same for both simulators. The only difference lies in the keyboard input tracked – the 5-DOF FDM </w:t>
+        <w:t xml:space="preserve">One flight simulator leverages the 5-DOF FDM, the other leverages the 6-DOF FDM. The steps to add the Systems and Components are the same for both FDMs. These Systems and Components are also essentially the same for both simulators. The only difference lies in the keyboard input tracked – the 5-DOF FDM </w:t>
       </w:r>
       <w:r>
         <w:t xml:space="preserve">does not </w:t>
@@ -21202,6 +21165,7 @@
         <w:t xml:space="preserve">there is a variable </w:t>
       </w:r>
       <w:r>
+        <w:lastRenderedPageBreak/>
         <w:t>called frame_rate, repres</w:t>
       </w:r>
       <w:r>
@@ -21258,11 +21222,7 @@
         <w:t>The Resources at work are the same as what is built-in to both FDMs.</w:t>
       </w:r>
       <w:r>
-        <w:t xml:space="preserve"> The 5-DOF simulator uses only the DeltaTime Resource. The 6-DOF flight simulator uses </w:t>
-      </w:r>
-      <w:r>
-        <w:lastRenderedPageBreak/>
-        <w:t>DeltaTime, MaxThrust, and DeltaThrust.</w:t>
+        <w:t xml:space="preserve"> The 5-DOF simulator uses only the DeltaTime Resource. The 6-DOF flight simulator uses DeltaTime, MaxThrust, and DeltaThrust.</w:t>
       </w:r>
       <w:r>
         <w:t xml:space="preserve"> </w:t>
@@ -21338,13 +21298,7 @@
         <w:jc w:val="left"/>
       </w:pPr>
       <w:r>
-        <w:t>3.6.3.</w:t>
-      </w:r>
-      <w:r>
-        <w:t>2</w:t>
-      </w:r>
-      <w:r>
-        <w:t xml:space="preserve"> Packet</w:t>
+        <w:t>3.6.3.2 Packet</w:t>
       </w:r>
     </w:p>
     <w:p>
@@ -21356,13 +21310,7 @@
         <w:t xml:space="preserve"> </w:t>
       </w:r>
       <w:r>
-        <w:t xml:space="preserve">of the structure FGNetFDM, </w:t>
-      </w:r>
-      <w:r>
-        <w:t>which contains all of the data necessary to be sent to Fli</w:t>
-      </w:r>
-      <w:r>
-        <w:t>ghtGear in the form of a packet</w:t>
+        <w:t>of the structure FGNetFDM, which contains all of the data necessary to be sent to FlightGear in the form of a packet</w:t>
       </w:r>
       <w:r>
         <w:t>. The Packet Component also contains</w:t>
@@ -21401,7 +21349,11 @@
         <w:t>This</w:t>
       </w:r>
       <w:r>
-        <w:t xml:space="preserve"> FGNetFDM structure that FlightGear accepts is laid out in FlightGear’s GitHub repository. The source code for the structure is located in </w:t>
+        <w:t xml:space="preserve"> FGNetFDM structure that FlightGear accepts is laid out in </w:t>
+      </w:r>
+      <w:r>
+        <w:lastRenderedPageBreak/>
+        <w:t xml:space="preserve">FlightGear’s GitHub repository. The source code for the structure is located in </w:t>
       </w:r>
       <w:r>
         <w:t>src/Network/net_fdm.hxx</w:t>
@@ -21433,11 +21385,7 @@
         <w:t>The DataFDM Component holds all of the data</w:t>
       </w:r>
       <w:r>
-        <w:t xml:space="preserve"> describing an airplane. This is the same Component defined in the previous section being used by the EquationsOfMotion </w:t>
-      </w:r>
-      <w:r>
-        <w:lastRenderedPageBreak/>
-        <w:t xml:space="preserve">System. However, we note that this </w:t>
+        <w:t xml:space="preserve"> describing an airplane. This is the same Component defined in the previous section being used by the EquationsOfMotion System. However, we note that this </w:t>
       </w:r>
       <w:r>
         <w:t>Component is</w:t>
@@ -21481,13 +21429,44 @@
         <w:ind w:firstLine="720"/>
       </w:pPr>
       <w:r>
-        <w:t>There are four Systems required to manage all of the</w:t>
-      </w:r>
-      <w:r>
-        <w:t xml:space="preserve"> flight simulators</w:t>
-      </w:r>
-      <w:r>
-        <w:t xml:space="preserve"> functionality: FlightControl, EquationsOfMotion, MakePacket, and SendPacket. Systems access certain Components that are needed for reading or writing to, and the type of access must be specified. ReadStorage is just read access to the Compoment data, and WriteStorage is reading and also writing over the Component data.</w:t>
+        <w:t>There are four Syste</w:t>
+      </w:r>
+      <w:r>
+        <w:t>ms required to support interactive flight simulation</w:t>
+      </w:r>
+      <w:r>
+        <w:t>: FlightControl, EquationsOfMotion, MakePacket, and SendPacket. Systems access certain Components that are needed for reading or writing to, and the type of access must be specified. ReadStorage is just read access to the Compoment data, and WriteStorage is reading and also writing over the Component data.</w:t>
+      </w:r>
+      <w:r>
+        <w:t xml:space="preserve"> </w:t>
+      </w:r>
+    </w:p>
+    <w:p>
+      <w:pPr>
+        <w:ind w:firstLine="720"/>
+      </w:pPr>
+      <w:r>
+        <w:t>The Systems are automatically parallelized by the dispatcher that manages the execution of the Systems. The dispatcher does this by looking at the Component access types required by each System and checking if there are any WriteStorage access conflicts between Systems. If there are, those Systems with the conflict cannot run concurrently, but the rest of the Systems can. In the case of these Systems supporting flight simulation, every System can run in paralle</w:t>
+      </w:r>
+      <w:r>
+        <w:t>l, but we choose to run sequentially because every System, except FlightControl</w:t>
+      </w:r>
+      <w:r>
+        <w:t>,</w:t>
+      </w:r>
+      <w:r>
+        <w:t xml:space="preserve"> is dependent on another S</w:t>
+      </w:r>
+      <w:r>
+        <w:t xml:space="preserve">ystem to finish before it should begin. </w:t>
+      </w:r>
+    </w:p>
+    <w:p>
+      <w:pPr>
+        <w:ind w:firstLine="720"/>
+      </w:pPr>
+      <w:r>
+        <w:t>//add chart showing the flow of execution</w:t>
       </w:r>
     </w:p>
     <w:p>
@@ -21496,6 +21475,7 @@
         <w:jc w:val="left"/>
       </w:pPr>
       <w:r>
+        <w:lastRenderedPageBreak/>
         <w:t>3.6.4.1 FlightControl</w:t>
       </w:r>
     </w:p>
@@ -21575,69 +21555,63 @@
         <w:jc w:val="left"/>
       </w:pPr>
       <w:r>
+        <w:t>3.6.4.3 MakePacket</w:t>
+      </w:r>
+    </w:p>
+    <w:p>
+      <w:pPr>
+        <w:ind w:firstLine="720"/>
+      </w:pPr>
+      <w:r>
+        <w:t>This System aids in graphics generation of the airplane within FlightGear.</w:t>
+      </w:r>
+      <w:r>
+        <w:t xml:space="preserve"> </w:t>
+      </w:r>
+      <w:r>
+        <w:t>MakePacket</w:t>
+      </w:r>
+      <w:r>
+        <w:t xml:space="preserve"> is responsible for sending </w:t>
+      </w:r>
+      <w:r>
+        <w:t xml:space="preserve">UDP </w:t>
+      </w:r>
+      <w:r>
+        <w:t>packets to FlightGear via a network socke</w:t>
+      </w:r>
+      <w:r>
+        <w:t xml:space="preserve">t. The packets contain the data </w:t>
+      </w:r>
+      <w:r>
+        <w:t>required for FlightGear to know how to positi</w:t>
+      </w:r>
+      <w:r>
+        <w:t xml:space="preserve">on the plane in the simulation </w:t>
+      </w:r>
+      <w:r>
+        <w:t>and how</w:t>
+      </w:r>
+      <w:r>
+        <w:t xml:space="preserve"> to orient the airplane</w:t>
+      </w:r>
+      <w:r>
+        <w:t xml:space="preserve">. It accesses both the DataFDM Component and the Packet Component as ReadStorage. </w:t>
+      </w:r>
+    </w:p>
+    <w:p>
+      <w:pPr>
+        <w:ind w:firstLine="720"/>
+      </w:pPr>
+      <w:r>
+        <w:t xml:space="preserve">The Packet Component holds the </w:t>
+      </w:r>
+      <w:r>
+        <w:t xml:space="preserve">vector which contains the FGNetFDM structure serialized into bytes. Inside of this System, an instance of the FGNetFDM structure is created and updated with the current calculations from the EquationsOfMotion System, </w:t>
+      </w:r>
+      <w:r>
         <w:lastRenderedPageBreak/>
-        <w:t>3.6.</w:t>
-      </w:r>
-      <w:r>
-        <w:t>4.3</w:t>
-      </w:r>
-      <w:r>
-        <w:t xml:space="preserve"> </w:t>
-      </w:r>
-      <w:r>
-        <w:t>MakePacket</w:t>
-      </w:r>
-    </w:p>
-    <w:p>
-      <w:pPr>
-        <w:ind w:firstLine="720"/>
-      </w:pPr>
-      <w:r>
-        <w:t>This System aids in graphics generation of the airplane within FlightGear.</w:t>
-      </w:r>
-      <w:r>
-        <w:t xml:space="preserve"> </w:t>
-      </w:r>
-      <w:r>
-        <w:t>MakePacket</w:t>
-      </w:r>
-      <w:r>
-        <w:t xml:space="preserve"> is responsible for sending </w:t>
-      </w:r>
-      <w:r>
-        <w:t xml:space="preserve">UDP </w:t>
-      </w:r>
-      <w:r>
-        <w:t>packets to FlightGear via a network socke</w:t>
-      </w:r>
-      <w:r>
-        <w:t xml:space="preserve">t. The packets contain the data </w:t>
-      </w:r>
-      <w:r>
-        <w:t>required for FlightGear to know how to positi</w:t>
-      </w:r>
-      <w:r>
-        <w:t xml:space="preserve">on the plane in the simulation </w:t>
-      </w:r>
-      <w:r>
-        <w:t>and how</w:t>
-      </w:r>
-      <w:r>
-        <w:t xml:space="preserve"> to orient the airplane</w:t>
-      </w:r>
-      <w:r>
-        <w:t xml:space="preserve">. It accesses both the DataFDM Component and the Packet Component as ReadStorage. </w:t>
-      </w:r>
-    </w:p>
-    <w:p>
-      <w:pPr>
-        <w:ind w:firstLine="720"/>
-      </w:pPr>
-      <w:r>
-        <w:t xml:space="preserve">The Packet Component holds the </w:t>
-      </w:r>
-      <w:r>
-        <w:t>vector which contains the FGNetFDM structure serialized into bytes. Inside of this System, an instance of the FGNetFDM structure is created and updated with the current calculations from the EquationsOfMotion System, which are stored in the DataFDM Component data. But when the new data variables are passed into the FGNetFDM structure, the data has to be first converted into an array of bytes in native byte order, meaning the byte order native to the machine compiling the software. From here, the byte array is</w:t>
+        <w:t>which are stored in the DataFDM Component data. But when the new data variables are passed into the FGNetFDM structure, the data has to be first converted into an array of bytes in native byte order, meaning the byte order native to the machine compiling the software. From here, the byte array is</w:t>
       </w:r>
       <w:r>
         <w:rPr>
@@ -21680,11 +21654,7 @@
         <w:jc w:val="left"/>
       </w:pPr>
       <w:r>
-        <w:lastRenderedPageBreak/>
-        <w:t>3.6.</w:t>
-      </w:r>
-      <w:r>
-        <w:t>4.4 SendPacket</w:t>
+        <w:t>3.6.4.4 SendPacket</w:t>
       </w:r>
     </w:p>
     <w:p>
@@ -21721,22 +21691,14 @@
         <w:ind w:firstLine="720"/>
       </w:pPr>
       <w:r>
-        <w:t xml:space="preserve">This System is what computes the equations of motion for the flight simulators. The 5-DOF flight simulator uses the 5-DOF FDM, and the 6-DOF flight simulator uses the 6-DOF FDM. This </w:t>
-      </w:r>
-      <w:r>
-        <w:t xml:space="preserve">System is almost the same as the </w:t>
-      </w:r>
-      <w:r>
-        <w:t xml:space="preserve">System defined in the previous sections outlining the respective FDMs. </w:t>
-      </w:r>
-      <w:r>
-        <w:t xml:space="preserve">The only difference is that the KeyboardState Component data is considered whether or not a key has been pressed before the equations of motions are computed. </w:t>
-      </w:r>
-      <w:r>
-        <w:t>T</w:t>
-      </w:r>
-      <w:r>
-        <w:t xml:space="preserve">his System now requires ReadStorage access to KeyboardState </w:t>
+        <w:t xml:space="preserve">This System is what computes the equations of motion for the flight simulators. The 5-DOF flight simulator uses the 5-DOF FDM, and the 6-DOF flight simulator uses the 6-DOF FDM. This System is almost the same as the System defined in the previous sections outlining the respective FDMs. The only difference is that the KeyboardState </w:t>
+      </w:r>
+      <w:r>
+        <w:lastRenderedPageBreak/>
+        <w:t xml:space="preserve">Component data is considered whether or not a key has been pressed before the equations of motions are computed. </w:t>
+      </w:r>
+      <w:r>
+        <w:t xml:space="preserve">This System now requires ReadStorage access to KeyboardState </w:t>
       </w:r>
       <w:r>
         <w:t>and</w:t>
@@ -21809,73 +21771,64 @@
       <w:pPr>
         <w:pStyle w:val="Heading1"/>
       </w:pPr>
-      <w:bookmarkStart w:id="149" w:name="_Toc59199804"/>
+      <w:bookmarkStart w:id="150" w:name="_Toc59277366"/>
+      <w:r>
+        <w:t>IV.  Analysis and Results</w:t>
+      </w:r>
+      <w:bookmarkEnd w:id="150"/>
+    </w:p>
+    <w:p>
+      <w:pPr>
+        <w:ind w:firstLine="720"/>
+      </w:pPr>
+      <w:r>
+        <w:t xml:space="preserve">This section explains the results obtained by the tests performed in Chapter III. </w:t>
+      </w:r>
+      <w:r>
+        <w:t xml:space="preserve">We first discuss </w:t>
+      </w:r>
+      <w:r>
+        <w:t xml:space="preserve">the tests performed to determine equivalency of our 5-DOF Rust/ECS FDM compared to the benchmark C-based FDM, and the tests of our 6-DOF Rust/ECS compared to the benchmark C++/OOP FDM. Lastly, we discuss </w:t>
+      </w:r>
+      <w:r>
+        <w:t>the</w:t>
+      </w:r>
+      <w:r>
+        <w:t xml:space="preserve"> </w:t>
+      </w:r>
+      <w:r>
+        <w:t>flight simulators leveraging the two FDMs.</w:t>
+      </w:r>
+      <w:r>
+        <w:t xml:space="preserve"> </w:t>
+      </w:r>
+    </w:p>
+    <w:p>
+      <w:pPr>
+        <w:pStyle w:val="Heading2"/>
+      </w:pPr>
+      <w:bookmarkStart w:id="151" w:name="_Toc59277367"/>
+      <w:r>
+        <w:t>4.1</w:t>
+      </w:r>
+      <w:r>
+        <w:t xml:space="preserve"> 5</w:t>
+      </w:r>
+      <w:r>
+        <w:t>-DOF FDM Equivalency Verification</w:t>
+      </w:r>
+      <w:bookmarkEnd w:id="151"/>
+    </w:p>
+    <w:p>
+      <w:pPr>
+        <w:ind w:firstLine="720"/>
+      </w:pPr>
+      <w:r>
+        <w:t xml:space="preserve">The series of tests investigating our Rust/ECS FDM versus the C –based FDM benchmark under some specific scenarios demonstrated accuracy in our FDM given that </w:t>
+      </w:r>
       <w:r>
         <w:lastRenderedPageBreak/>
-        <w:t>IV.  Analysis and Results</w:t>
-      </w:r>
-      <w:bookmarkEnd w:id="149"/>
-    </w:p>
-    <w:p>
-      <w:pPr>
-        <w:ind w:firstLine="720"/>
-      </w:pPr>
-      <w:r>
-        <w:t xml:space="preserve">This section explains the results obtained by the tests performed in Chapter III. </w:t>
-      </w:r>
-      <w:r>
-        <w:t xml:space="preserve">We first discuss </w:t>
-      </w:r>
-      <w:r>
-        <w:t xml:space="preserve">the tests performed to determine equivalency of our </w:t>
-      </w:r>
-      <w:r>
-        <w:t xml:space="preserve">5-DOF </w:t>
-      </w:r>
-      <w:r>
-        <w:t xml:space="preserve">Rust/ECS FDM </w:t>
-      </w:r>
-      <w:r>
-        <w:t xml:space="preserve">compared </w:t>
-      </w:r>
-      <w:r>
-        <w:t xml:space="preserve">to the benchmark </w:t>
-      </w:r>
-      <w:r>
-        <w:t xml:space="preserve">C-based FDM, and the tests of our 6-DOF Rust/ECS compared to the benchmark C++/OOP FDM. Lastly, we discuss </w:t>
-      </w:r>
-      <w:r>
-        <w:t>the</w:t>
-      </w:r>
-      <w:r>
-        <w:t xml:space="preserve"> </w:t>
-      </w:r>
-      <w:r>
-        <w:t>flight simulators leveraging the two FDMs.</w:t>
-      </w:r>
-      <w:r>
-        <w:t xml:space="preserve"> </w:t>
-      </w:r>
-    </w:p>
-    <w:p>
-      <w:pPr>
-        <w:pStyle w:val="Heading2"/>
-      </w:pPr>
-      <w:bookmarkStart w:id="150" w:name="_Toc59199806"/>
-      <w:r>
-        <w:t>4.2 5</w:t>
-      </w:r>
-      <w:r>
-        <w:t>-DOF FDM Equivalency Verification</w:t>
-      </w:r>
-      <w:bookmarkEnd w:id="150"/>
-    </w:p>
-    <w:p>
-      <w:pPr>
-        <w:ind w:firstLine="720"/>
-      </w:pPr>
-      <w:r>
-        <w:t xml:space="preserve">The series of tests investigating our Rust/ECS FDM versus the C –based FDM benchmark under some specific scenarios demonstrated accuracy in our FDM given that the flight data exactly matched in every test. </w:t>
+        <w:t xml:space="preserve">the flight data exactly matched in every test. </w:t>
       </w:r>
       <w:r>
         <w:t>T</w:t>
@@ -21908,7 +21861,10 @@
         <w:jc w:val="left"/>
       </w:pPr>
       <w:r>
-        <w:t>4.2.1 Test One (Throttle)</w:t>
+        <w:t>4.1</w:t>
+      </w:r>
+      <w:r>
+        <w:t>.1 Test One (Throttle)</w:t>
       </w:r>
     </w:p>
     <w:tbl>
@@ -22120,7 +22076,7 @@
           <w:b w:val="0"/>
         </w:rPr>
       </w:pPr>
-      <w:bookmarkStart w:id="151" w:name="_Toc59200709"/>
+      <w:bookmarkStart w:id="152" w:name="_Toc59200709"/>
       <w:r>
         <w:rPr>
           <w:b w:val="0"/>
@@ -22164,7 +22120,7 @@
         </w:rPr>
         <w:t>: Numerical Results for Test One</w:t>
       </w:r>
-      <w:bookmarkEnd w:id="151"/>
+      <w:bookmarkEnd w:id="152"/>
     </w:p>
     <w:p>
       <w:pPr>
@@ -22172,7 +22128,10 @@
         <w:jc w:val="left"/>
       </w:pPr>
       <w:r>
-        <w:t>4.2.2 Test Two (Angle of Attack)</w:t>
+        <w:t>4.1</w:t>
+      </w:r>
+      <w:r>
+        <w:t>.2 Test Two (Angle of Attack)</w:t>
       </w:r>
     </w:p>
     <w:tbl>
@@ -22378,7 +22337,7 @@
           <w:b w:val="0"/>
         </w:rPr>
       </w:pPr>
-      <w:bookmarkStart w:id="152" w:name="_Toc59200710"/>
+      <w:bookmarkStart w:id="153" w:name="_Toc59200710"/>
       <w:r>
         <w:rPr>
           <w:b w:val="0"/>
@@ -22422,7 +22381,7 @@
         </w:rPr>
         <w:t>: Numerical Results for Test Two</w:t>
       </w:r>
-      <w:bookmarkEnd w:id="152"/>
+      <w:bookmarkEnd w:id="153"/>
     </w:p>
     <w:p>
       <w:pPr>
@@ -22430,8 +22389,10 @@
         <w:jc w:val="left"/>
       </w:pPr>
       <w:r>
-        <w:lastRenderedPageBreak/>
-        <w:t>4.2.3 Test Three (Bank)</w:t>
+        <w:t>4.1</w:t>
+      </w:r>
+      <w:r>
+        <w:t>.3 Test Three (Bank)</w:t>
       </w:r>
     </w:p>
     <w:tbl>
@@ -22634,7 +22595,7 @@
           <w:b w:val="0"/>
         </w:rPr>
       </w:pPr>
-      <w:bookmarkStart w:id="153" w:name="_Toc59200711"/>
+      <w:bookmarkStart w:id="154" w:name="_Toc59200711"/>
       <w:r>
         <w:rPr>
           <w:b w:val="0"/>
@@ -22684,7 +22645,7 @@
         </w:rPr>
         <w:t>Three</w:t>
       </w:r>
-      <w:bookmarkEnd w:id="153"/>
+      <w:bookmarkEnd w:id="154"/>
     </w:p>
     <w:p>
       <w:pPr>
@@ -22692,7 +22653,10 @@
         <w:jc w:val="left"/>
       </w:pPr>
       <w:r>
-        <w:t>3.5.4 Test Four (Flaps)</w:t>
+        <w:t>4.1</w:t>
+      </w:r>
+      <w:r>
+        <w:t>.4 Test Four (Flaps)</w:t>
       </w:r>
     </w:p>
     <w:tbl>
@@ -22895,7 +22859,7 @@
           <w:b w:val="0"/>
         </w:rPr>
       </w:pPr>
-      <w:bookmarkStart w:id="154" w:name="_Toc59200712"/>
+      <w:bookmarkStart w:id="155" w:name="_Toc59200712"/>
       <w:r>
         <w:rPr>
           <w:b w:val="0"/>
@@ -22945,15 +22909,22 @@
         </w:rPr>
         <w:t>Four</w:t>
       </w:r>
-      <w:bookmarkEnd w:id="154"/>
+      <w:bookmarkEnd w:id="155"/>
     </w:p>
     <w:p>
       <w:pPr>
         <w:pStyle w:val="Heading2"/>
       </w:pPr>
-      <w:bookmarkStart w:id="155" w:name="_Toc59199807"/>
-      <w:r>
-        <w:t>4.3 6-DOF</w:t>
+      <w:bookmarkStart w:id="156" w:name="_Toc59277368"/>
+      <w:r>
+        <w:lastRenderedPageBreak/>
+        <w:t>4.</w:t>
+      </w:r>
+      <w:r>
+        <w:t>2</w:t>
+      </w:r>
+      <w:r>
+        <w:t xml:space="preserve"> 6-DOF</w:t>
       </w:r>
       <w:r>
         <w:t xml:space="preserve"> </w:t>
@@ -22961,7 +22932,7 @@
       <w:r>
         <w:t>FDM Equivalency Verification</w:t>
       </w:r>
-      <w:bookmarkEnd w:id="155"/>
+      <w:bookmarkEnd w:id="156"/>
     </w:p>
     <w:p>
       <w:pPr>
@@ -23324,7 +23295,7 @@
           <w:b w:val="0"/>
         </w:rPr>
       </w:pPr>
-      <w:bookmarkStart w:id="156" w:name="_Toc59200713"/>
+      <w:bookmarkStart w:id="157" w:name="_Toc59200713"/>
       <w:r>
         <w:rPr>
           <w:b w:val="0"/>
@@ -23368,7 +23339,7 @@
         </w:rPr>
         <w:t>: Numerical Results for Test One</w:t>
       </w:r>
-      <w:bookmarkEnd w:id="156"/>
+      <w:bookmarkEnd w:id="157"/>
     </w:p>
     <w:p>
       <w:pPr>
@@ -23376,7 +23347,6 @@
         <w:jc w:val="left"/>
       </w:pPr>
       <w:r>
-        <w:lastRenderedPageBreak/>
         <w:t>4.2.2</w:t>
       </w:r>
       <w:r>
@@ -23664,7 +23634,7 @@
           <w:b w:val="0"/>
         </w:rPr>
       </w:pPr>
-      <w:bookmarkStart w:id="157" w:name="_Toc59200714"/>
+      <w:bookmarkStart w:id="158" w:name="_Toc59200714"/>
       <w:r>
         <w:rPr>
           <w:b w:val="0"/>
@@ -23708,7 +23678,7 @@
         </w:rPr>
         <w:t>: Numerical Results for Test Two</w:t>
       </w:r>
-      <w:bookmarkEnd w:id="157"/>
+      <w:bookmarkEnd w:id="158"/>
     </w:p>
     <w:p>
       <w:pPr>
@@ -23796,6 +23766,7 @@
               <w:spacing w:line="240" w:lineRule="auto"/>
             </w:pPr>
             <w:r>
+              <w:lastRenderedPageBreak/>
               <w:t xml:space="preserve">Position </w:t>
             </w:r>
             <w:r>
@@ -24000,7 +23971,7 @@
           <w:b w:val="0"/>
         </w:rPr>
       </w:pPr>
-      <w:bookmarkStart w:id="158" w:name="_Toc59200715"/>
+      <w:bookmarkStart w:id="159" w:name="_Toc59200715"/>
       <w:r>
         <w:rPr>
           <w:b w:val="0"/>
@@ -24044,7 +24015,7 @@
         </w:rPr>
         <w:t>: Numerical Results for Test Three</w:t>
       </w:r>
-      <w:bookmarkEnd w:id="158"/>
+      <w:bookmarkEnd w:id="159"/>
     </w:p>
     <w:p>
       <w:pPr>
@@ -24052,7 +24023,10 @@
         <w:jc w:val="left"/>
       </w:pPr>
       <w:r>
-        <w:t>3.5.4 Test Four (Pitch)</w:t>
+        <w:t>4.2.4</w:t>
+      </w:r>
+      <w:r>
+        <w:t xml:space="preserve"> Test Four (Pitch)</w:t>
       </w:r>
     </w:p>
     <w:tbl>
@@ -24330,7 +24304,7 @@
           <w:b w:val="0"/>
         </w:rPr>
       </w:pPr>
-      <w:bookmarkStart w:id="159" w:name="_Toc59200716"/>
+      <w:bookmarkStart w:id="160" w:name="_Toc59200716"/>
       <w:r>
         <w:rPr>
           <w:b w:val="0"/>
@@ -24374,7 +24348,7 @@
         </w:rPr>
         <w:t>: Numerical Results for Test Four</w:t>
       </w:r>
-      <w:bookmarkEnd w:id="159"/>
+      <w:bookmarkEnd w:id="160"/>
     </w:p>
     <w:p>
       <w:pPr>
@@ -24382,7 +24356,10 @@
         <w:jc w:val="left"/>
       </w:pPr>
       <w:r>
-        <w:t>3.5.4 Test Five (Yaw)</w:t>
+        <w:t>4.2.5</w:t>
+      </w:r>
+      <w:r>
+        <w:t xml:space="preserve"> Test Five (Yaw)</w:t>
       </w:r>
     </w:p>
     <w:tbl>
@@ -24456,7 +24433,6 @@
               <w:spacing w:line="240" w:lineRule="auto"/>
             </w:pPr>
             <w:r>
-              <w:lastRenderedPageBreak/>
               <w:t>P</w:t>
             </w:r>
             <w:r>
@@ -24664,7 +24640,7 @@
           <w:b w:val="0"/>
         </w:rPr>
       </w:pPr>
-      <w:bookmarkStart w:id="160" w:name="_Toc59200717"/>
+      <w:bookmarkStart w:id="161" w:name="_Toc59200717"/>
       <w:r>
         <w:rPr>
           <w:b w:val="0"/>
@@ -24708,7 +24684,7 @@
         </w:rPr>
         <w:t>: Numerical Results for Test Five</w:t>
       </w:r>
-      <w:bookmarkEnd w:id="160"/>
+      <w:bookmarkEnd w:id="161"/>
     </w:p>
     <w:p>
       <w:pPr>
@@ -24716,7 +24692,10 @@
         <w:jc w:val="left"/>
       </w:pPr>
       <w:r>
-        <w:t>3.5.4 Test Six (Flaps)</w:t>
+        <w:t>4.2.6</w:t>
+      </w:r>
+      <w:r>
+        <w:t xml:space="preserve"> Test Six (Flaps)</w:t>
       </w:r>
     </w:p>
     <w:tbl>
@@ -24873,6 +24852,7 @@
               <w:spacing w:line="240" w:lineRule="auto"/>
             </w:pPr>
             <w:r>
+              <w:lastRenderedPageBreak/>
               <w:t xml:space="preserve">Euler Angles </w:t>
             </w:r>
             <w:r>
@@ -24994,7 +24974,7 @@
           <w:b w:val="0"/>
         </w:rPr>
       </w:pPr>
-      <w:bookmarkStart w:id="161" w:name="_Toc59200718"/>
+      <w:bookmarkStart w:id="162" w:name="_Toc59200718"/>
       <w:r>
         <w:rPr>
           <w:b w:val="0"/>
@@ -25038,20 +25018,23 @@
         </w:rPr>
         <w:t>: Numerical Results for Test Six</w:t>
       </w:r>
-      <w:bookmarkEnd w:id="161"/>
+      <w:bookmarkEnd w:id="162"/>
     </w:p>
     <w:p>
       <w:pPr>
         <w:pStyle w:val="Heading2"/>
       </w:pPr>
-      <w:bookmarkStart w:id="162" w:name="_Toc59199805"/>
-      <w:r>
-        <w:t>4.1 Flight Si</w:t>
-      </w:r>
-      <w:bookmarkEnd w:id="162"/>
-      <w:r>
-        <w:t>mulators</w:t>
-      </w:r>
+      <w:bookmarkStart w:id="163" w:name="_Toc59277369"/>
+      <w:r>
+        <w:t>4.</w:t>
+      </w:r>
+      <w:r>
+        <w:t>3</w:t>
+      </w:r>
+      <w:r>
+        <w:t xml:space="preserve"> Flight Simulators</w:t>
+      </w:r>
+      <w:bookmarkEnd w:id="163"/>
     </w:p>
     <w:p>
       <w:r>
@@ -25066,17 +25049,13 @@
       </w:r>
     </w:p>
     <w:p/>
-    <w:p>
-      <w:bookmarkStart w:id="163" w:name="_GoBack"/>
-      <w:bookmarkEnd w:id="163"/>
-    </w:p>
+    <w:p/>
     <w:p>
       <w:pPr>
         <w:pStyle w:val="Heading1"/>
       </w:pPr>
-      <w:bookmarkStart w:id="164" w:name="_Toc59199808"/>
-      <w:r>
-        <w:lastRenderedPageBreak/>
+      <w:bookmarkStart w:id="164" w:name="_Toc59277370"/>
+      <w:r>
         <w:t>V.  Conclusions and Recommendations</w:t>
       </w:r>
       <w:bookmarkEnd w:id="164"/>
@@ -25086,7 +25065,7 @@
       <w:pPr>
         <w:pStyle w:val="Heading2"/>
       </w:pPr>
-      <w:bookmarkStart w:id="165" w:name="_Toc59199809"/>
+      <w:bookmarkStart w:id="165" w:name="_Toc59277371"/>
       <w:r>
         <w:t xml:space="preserve">5.1 </w:t>
       </w:r>
@@ -25100,7 +25079,7 @@
       <w:pPr>
         <w:pStyle w:val="Heading2"/>
       </w:pPr>
-      <w:bookmarkStart w:id="166" w:name="_Toc59199810"/>
+      <w:bookmarkStart w:id="166" w:name="_Toc59277372"/>
       <w:r>
         <w:t xml:space="preserve">5.2 </w:t>
       </w:r>
@@ -25121,7 +25100,7 @@
       <w:pPr>
         <w:pStyle w:val="Heading2"/>
       </w:pPr>
-      <w:bookmarkStart w:id="167" w:name="_Toc59199811"/>
+      <w:bookmarkStart w:id="167" w:name="_Toc59277373"/>
       <w:r>
         <w:t xml:space="preserve">5.3 </w:t>
       </w:r>
@@ -25144,8 +25123,9 @@
       <w:pPr>
         <w:pStyle w:val="Heading2"/>
       </w:pPr>
-      <w:bookmarkStart w:id="168" w:name="_Toc59199812"/>
-      <w:r>
+      <w:bookmarkStart w:id="168" w:name="_Toc59277374"/>
+      <w:r>
+        <w:lastRenderedPageBreak/>
         <w:t>Summary</w:t>
       </w:r>
       <w:bookmarkEnd w:id="168"/>
@@ -25173,7 +25153,7 @@
       <w:r>
         <w:br w:type="page"/>
       </w:r>
-      <w:bookmarkStart w:id="169" w:name="_Toc59199813"/>
+      <w:bookmarkStart w:id="169" w:name="_Toc59277375"/>
       <w:r>
         <w:lastRenderedPageBreak/>
         <w:t>Appendix</w:t>
@@ -30862,7 +30842,7 @@
       <w:bookmarkStart w:id="188" w:name="_Toc504131563"/>
       <w:bookmarkStart w:id="189" w:name="_Toc1369874"/>
       <w:bookmarkStart w:id="190" w:name="_Toc235956796"/>
-      <w:bookmarkStart w:id="191" w:name="_Toc59199814"/>
+      <w:bookmarkStart w:id="191" w:name="_Toc59277376"/>
       <w:r>
         <w:lastRenderedPageBreak/>
         <w:t>Bibliography</w:t>
@@ -32185,7 +32165,7 @@
       <w:pPr>
         <w:pStyle w:val="Heading1"/>
       </w:pPr>
-      <w:bookmarkStart w:id="192" w:name="_Toc59199815"/>
+      <w:bookmarkStart w:id="192" w:name="_Toc59277377"/>
       <w:r>
         <w:t>Acronyms</w:t>
       </w:r>
@@ -32322,7 +32302,7 @@
       <w:rPr>
         <w:noProof/>
       </w:rPr>
-      <w:t>64</w:t>
+      <w:t>30</w:t>
     </w:r>
     <w:r>
       <w:rPr>
@@ -35330,6 +35310,7 @@
   <w:style w:type="character" w:default="1" w:styleId="DefaultParagraphFont">
     <w:name w:val="Default Paragraph Font"/>
     <w:uiPriority w:val="1"/>
+    <w:semiHidden/>
     <w:unhideWhenUsed/>
   </w:style>
   <w:style w:type="table" w:default="1" w:styleId="TableNormal">
@@ -36407,6 +36388,15 @@
 </file>
 
 <file path=customXml/item1.xml><?xml version="1.0" encoding="utf-8"?>
+<?mso-contentType ?>
+<FormTemplates xmlns="http://schemas.microsoft.com/sharepoint/v3/contenttype/forms">
+  <Display>DocumentLibraryForm</Display>
+  <Edit>DocumentLibraryForm</Edit>
+  <New>DocumentLibraryForm</New>
+</FormTemplates>
+</file>
+
+<file path=customXml/item2.xml><?xml version="1.0" encoding="utf-8"?>
 <ct:contentTypeSchema xmlns:ct="http://schemas.microsoft.com/office/2006/metadata/contentType" xmlns:ma="http://schemas.microsoft.com/office/2006/metadata/properties/metaAttributes" ct:_="" ma:_="" ma:contentTypeName="Document" ma:contentTypeID="0x01010034A13022AF78C740B5D240516DB5F374" ma:contentTypeVersion="0" ma:contentTypeDescription="Create a new document." ma:contentTypeScope="" ma:versionID="8eedfc40d5eb1a5b115d053a69f6f117">
   <xsd:schema xmlns:xsd="http://www.w3.org/2001/XMLSchema" xmlns:p="http://schemas.microsoft.com/office/2006/metadata/properties" targetNamespace="http://schemas.microsoft.com/office/2006/metadata/properties" ma:root="true" ma:fieldsID="4aeb20c0e3442673af7ee10786458764">
     <xsd:element name="properties">
@@ -36453,15 +36443,6 @@
     </xsd:complexType>
   </xsd:schema>
 </ct:contentTypeSchema>
-</file>
-
-<file path=customXml/item2.xml><?xml version="1.0" encoding="utf-8"?>
-<?mso-contentType ?>
-<FormTemplates xmlns="http://schemas.microsoft.com/sharepoint/v3/contenttype/forms">
-  <Display>DocumentLibraryForm</Display>
-  <Edit>DocumentLibraryForm</Edit>
-  <New>DocumentLibraryForm</New>
-</FormTemplates>
 </file>
 
 <file path=customXml/item3.xml><?xml version="1.0" encoding="utf-8"?>
@@ -36518,6 +36499,14 @@
 </file>
 
 <file path=customXml/itemProps1.xml><?xml version="1.0" encoding="utf-8"?>
+<ds:datastoreItem xmlns:ds="http://schemas.openxmlformats.org/officeDocument/2006/customXml" ds:itemID="{3683581F-8505-4565-9D49-640898A90E31}">
+  <ds:schemaRefs>
+    <ds:schemaRef ds:uri="http://schemas.microsoft.com/sharepoint/v3/contenttype/forms"/>
+  </ds:schemaRefs>
+</ds:datastoreItem>
+</file>
+
+<file path=customXml/itemProps2.xml><?xml version="1.0" encoding="utf-8"?>
 <ds:datastoreItem xmlns:ds="http://schemas.openxmlformats.org/officeDocument/2006/customXml" ds:itemID="{CAF6E138-3BF1-4281-BE89-3B3D511E1682}">
   <ds:schemaRefs>
     <ds:schemaRef ds:uri="http://schemas.microsoft.com/office/2006/metadata/contentType"/>
@@ -36532,30 +36521,22 @@
 </ds:datastoreItem>
 </file>
 
-<file path=customXml/itemProps2.xml><?xml version="1.0" encoding="utf-8"?>
-<ds:datastoreItem xmlns:ds="http://schemas.openxmlformats.org/officeDocument/2006/customXml" ds:itemID="{3683581F-8505-4565-9D49-640898A90E31}">
-  <ds:schemaRefs>
-    <ds:schemaRef ds:uri="http://schemas.microsoft.com/sharepoint/v3/contenttype/forms"/>
-  </ds:schemaRefs>
-</ds:datastoreItem>
-</file>
-
 <file path=customXml/itemProps3.xml><?xml version="1.0" encoding="utf-8"?>
 <ds:datastoreItem xmlns:ds="http://schemas.openxmlformats.org/officeDocument/2006/customXml" ds:itemID="{47A38B5F-92B3-4734-B572-77B61E02CABB}">
   <ds:schemaRefs>
+    <ds:schemaRef ds:uri="http://purl.org/dc/dcmitype/"/>
+    <ds:schemaRef ds:uri="http://schemas.microsoft.com/office/2006/documentManagement/types"/>
+    <ds:schemaRef ds:uri="http://www.w3.org/XML/1998/namespace"/>
     <ds:schemaRef ds:uri="http://schemas.openxmlformats.org/package/2006/metadata/core-properties"/>
-    <ds:schemaRef ds:uri="http://schemas.microsoft.com/office/2006/documentManagement/types"/>
-    <ds:schemaRef ds:uri="http://purl.org/dc/dcmitype/"/>
-    <ds:schemaRef ds:uri="http://www.w3.org/XML/1998/namespace"/>
     <ds:schemaRef ds:uri="http://purl.org/dc/elements/1.1/"/>
+    <ds:schemaRef ds:uri="http://purl.org/dc/terms/"/>
     <ds:schemaRef ds:uri="http://schemas.microsoft.com/office/2006/metadata/properties"/>
-    <ds:schemaRef ds:uri="http://purl.org/dc/terms/"/>
   </ds:schemaRefs>
 </ds:datastoreItem>
 </file>
 
 <file path=customXml/itemProps4.xml><?xml version="1.0" encoding="utf-8"?>
-<ds:datastoreItem xmlns:ds="http://schemas.openxmlformats.org/officeDocument/2006/customXml" ds:itemID="{F22EC012-75BA-4323-9DED-E2C397BF0025}">
+<ds:datastoreItem xmlns:ds="http://schemas.openxmlformats.org/officeDocument/2006/customXml" ds:itemID="{2B06B48F-50F6-4423-B33B-D06F934B09F9}">
   <ds:schemaRefs>
     <ds:schemaRef ds:uri="http://schemas.openxmlformats.org/officeDocument/2006/bibliography"/>
   </ds:schemaRefs>

</xml_diff>

<commit_message>
added a couple graphics, still want one more..
</commit_message>
<xml_diff>
--- a/Thesisdoc.docx
+++ b/Thesisdoc.docx
@@ -4091,7 +4091,7 @@
       <w:r>
         <w:fldChar w:fldCharType="separate"/>
       </w:r>
-      <w:hyperlink w:anchor="_Toc59485818" w:history="1">
+      <w:hyperlink w:anchor="_Toc59524448" w:history="1">
         <w:r>
           <w:rPr>
             <w:rStyle w:val="Hyperlink"/>
@@ -4118,7 +4118,7 @@
             <w:noProof/>
             <w:webHidden/>
           </w:rPr>
-          <w:instrText xml:space="preserve"> PAGEREF _Toc59485818 \h </w:instrText>
+          <w:instrText xml:space="preserve"> PAGEREF _Toc59524448 \h </w:instrText>
         </w:r>
         <w:r>
           <w:rPr>
@@ -4162,7 +4162,7 @@
           <w:szCs w:val="22"/>
         </w:rPr>
       </w:pPr>
-      <w:hyperlink w:anchor="_Toc59485819" w:history="1">
+      <w:hyperlink w:anchor="_Toc59524449" w:history="1">
         <w:r>
           <w:rPr>
             <w:rStyle w:val="Hyperlink"/>
@@ -4189,7 +4189,7 @@
             <w:noProof/>
             <w:webHidden/>
           </w:rPr>
-          <w:instrText xml:space="preserve"> PAGEREF _Toc59485819 \h </w:instrText>
+          <w:instrText xml:space="preserve"> PAGEREF _Toc59524449 \h </w:instrText>
         </w:r>
         <w:r>
           <w:rPr>
@@ -4233,7 +4233,7 @@
           <w:szCs w:val="22"/>
         </w:rPr>
       </w:pPr>
-      <w:hyperlink w:anchor="_Toc59485820" w:history="1">
+      <w:hyperlink w:anchor="_Toc59524450" w:history="1">
         <w:r>
           <w:rPr>
             <w:rStyle w:val="Hyperlink"/>
@@ -4260,7 +4260,7 @@
             <w:noProof/>
             <w:webHidden/>
           </w:rPr>
-          <w:instrText xml:space="preserve"> PAGEREF _Toc59485820 \h </w:instrText>
+          <w:instrText xml:space="preserve"> PAGEREF _Toc59524450 \h </w:instrText>
         </w:r>
         <w:r>
           <w:rPr>
@@ -4304,7 +4304,7 @@
           <w:szCs w:val="22"/>
         </w:rPr>
       </w:pPr>
-      <w:hyperlink w:anchor="_Toc59485821" w:history="1">
+      <w:hyperlink w:anchor="_Toc59524451" w:history="1">
         <w:r>
           <w:rPr>
             <w:rStyle w:val="Hyperlink"/>
@@ -4331,7 +4331,7 @@
             <w:noProof/>
             <w:webHidden/>
           </w:rPr>
-          <w:instrText xml:space="preserve"> PAGEREF _Toc59485821 \h </w:instrText>
+          <w:instrText xml:space="preserve"> PAGEREF _Toc59524451 \h </w:instrText>
         </w:r>
         <w:r>
           <w:rPr>
@@ -4375,7 +4375,7 @@
           <w:szCs w:val="22"/>
         </w:rPr>
       </w:pPr>
-      <w:hyperlink w:anchor="_Toc59485822" w:history="1">
+      <w:hyperlink w:anchor="_Toc59524452" w:history="1">
         <w:r>
           <w:rPr>
             <w:rStyle w:val="Hyperlink"/>
@@ -4402,7 +4402,7 @@
             <w:noProof/>
             <w:webHidden/>
           </w:rPr>
-          <w:instrText xml:space="preserve"> PAGEREF _Toc59485822 \h </w:instrText>
+          <w:instrText xml:space="preserve"> PAGEREF _Toc59524452 \h </w:instrText>
         </w:r>
         <w:r>
           <w:rPr>
@@ -4446,7 +4446,7 @@
           <w:szCs w:val="22"/>
         </w:rPr>
       </w:pPr>
-      <w:hyperlink w:anchor="_Toc59485823" w:history="1">
+      <w:hyperlink w:anchor="_Toc59524453" w:history="1">
         <w:r>
           <w:rPr>
             <w:rStyle w:val="Hyperlink"/>
@@ -4473,7 +4473,7 @@
             <w:noProof/>
             <w:webHidden/>
           </w:rPr>
-          <w:instrText xml:space="preserve"> PAGEREF _Toc59485823 \h </w:instrText>
+          <w:instrText xml:space="preserve"> PAGEREF _Toc59524453 \h </w:instrText>
         </w:r>
         <w:r>
           <w:rPr>
@@ -4517,7 +4517,7 @@
           <w:szCs w:val="22"/>
         </w:rPr>
       </w:pPr>
-      <w:hyperlink w:anchor="_Toc59485824" w:history="1">
+      <w:hyperlink w:anchor="_Toc59524454" w:history="1">
         <w:r>
           <w:rPr>
             <w:rStyle w:val="Hyperlink"/>
@@ -4544,7 +4544,7 @@
             <w:noProof/>
             <w:webHidden/>
           </w:rPr>
-          <w:instrText xml:space="preserve"> PAGEREF _Toc59485824 \h </w:instrText>
+          <w:instrText xml:space="preserve"> PAGEREF _Toc59524454 \h </w:instrText>
         </w:r>
         <w:r>
           <w:rPr>
@@ -4588,7 +4588,7 @@
           <w:szCs w:val="22"/>
         </w:rPr>
       </w:pPr>
-      <w:hyperlink w:anchor="_Toc59485825" w:history="1">
+      <w:hyperlink w:anchor="_Toc59524455" w:history="1">
         <w:r>
           <w:rPr>
             <w:rStyle w:val="Hyperlink"/>
@@ -4615,7 +4615,7 @@
             <w:noProof/>
             <w:webHidden/>
           </w:rPr>
-          <w:instrText xml:space="preserve"> PAGEREF _Toc59485825 \h </w:instrText>
+          <w:instrText xml:space="preserve"> PAGEREF _Toc59524455 \h </w:instrText>
         </w:r>
         <w:r>
           <w:rPr>
@@ -4636,6 +4636,77 @@
             <w:webHidden/>
           </w:rPr>
           <w:t>30</w:t>
+        </w:r>
+        <w:r>
+          <w:rPr>
+            <w:noProof/>
+            <w:webHidden/>
+          </w:rPr>
+          <w:fldChar w:fldCharType="end"/>
+        </w:r>
+      </w:hyperlink>
+    </w:p>
+    <w:p>
+      <w:pPr>
+        <w:pStyle w:val="TableofFigures"/>
+        <w:tabs>
+          <w:tab w:val="right" w:leader="dot" w:pos="8630"/>
+        </w:tabs>
+        <w:rPr>
+          <w:rFonts w:asciiTheme="minorHAnsi" w:eastAsiaTheme="minorEastAsia" w:hAnsiTheme="minorHAnsi" w:cstheme="minorBidi"/>
+          <w:noProof/>
+          <w:sz w:val="22"/>
+          <w:szCs w:val="22"/>
+        </w:rPr>
+      </w:pPr>
+      <w:hyperlink w:anchor="_Toc59524456" w:history="1">
+        <w:r>
+          <w:rPr>
+            <w:rStyle w:val="Hyperlink"/>
+            <w:noProof/>
+          </w:rPr>
+          <w:t>Figure 9: FDM ECS Organization</w:t>
+        </w:r>
+        <w:r>
+          <w:rPr>
+            <w:noProof/>
+            <w:webHidden/>
+          </w:rPr>
+          <w:tab/>
+        </w:r>
+        <w:r>
+          <w:rPr>
+            <w:noProof/>
+            <w:webHidden/>
+          </w:rPr>
+          <w:fldChar w:fldCharType="begin"/>
+        </w:r>
+        <w:r>
+          <w:rPr>
+            <w:noProof/>
+            <w:webHidden/>
+          </w:rPr>
+          <w:instrText xml:space="preserve"> PAGEREF _Toc59524456 \h </w:instrText>
+        </w:r>
+        <w:r>
+          <w:rPr>
+            <w:noProof/>
+            <w:webHidden/>
+          </w:rPr>
+        </w:r>
+        <w:r>
+          <w:rPr>
+            <w:noProof/>
+            <w:webHidden/>
+          </w:rPr>
+          <w:fldChar w:fldCharType="separate"/>
+        </w:r>
+        <w:r>
+          <w:rPr>
+            <w:noProof/>
+            <w:webHidden/>
+          </w:rPr>
+          <w:t>43</w:t>
         </w:r>
         <w:r>
           <w:rPr>
@@ -6351,7 +6422,6 @@
       </w:pPr>
       <w:bookmarkStart w:id="28" w:name="_Toc59471135"/>
       <w:r>
-        <w:lastRenderedPageBreak/>
         <w:t>I.  Introduction</w:t>
       </w:r>
       <w:bookmarkEnd w:id="0"/>
@@ -6519,11 +6589,11 @@
         <w:t xml:space="preserve"> </w:t>
       </w:r>
       <w:r>
-        <w:t xml:space="preserve">In this thesis, the leveraging of the ECS design in a military oriented simulation is of particular interest because it has never been done before. The ECS architecture is simply a new way of organizing data, alternatively to using OOP to organize data. Where OOP relies on </w:t>
+        <w:t xml:space="preserve">In this thesis, the leveraging of the ECS design in a military oriented simulation is of particular interest because it has never been done before. The ECS architecture is simply a new way of </w:t>
       </w:r>
       <w:r>
         <w:lastRenderedPageBreak/>
-        <w:t>hierarchies of data, ECS relies on compartmentalization of data, where data content and its functionality on the data is separated. Notably, Unity, a platform for creating an</w:t>
+        <w:t>organizing data, alternatively to using OOP to organize data. Where OOP relies on hierarchies of data, ECS relies on compartmentalization of data, where data content and its functionality on the data is separated. Notably, Unity, a platform for creating an</w:t>
       </w:r>
       <w:r>
         <w:t xml:space="preserve">d operating real-time </w:t>
@@ -6813,7 +6883,11 @@
         <w:t xml:space="preserve">subsequently </w:t>
       </w:r>
       <w:r>
-        <w:t xml:space="preserve">connect both FDMs to a </w:t>
+        <w:t xml:space="preserve">connect both FDMs </w:t>
+      </w:r>
+      <w:r>
+        <w:lastRenderedPageBreak/>
+        <w:t xml:space="preserve">to a </w:t>
       </w:r>
       <w:r>
         <w:t xml:space="preserve">keyboard </w:t>
@@ -6833,7 +6907,6 @@
         <w:ind w:firstLine="720"/>
       </w:pPr>
       <w:r>
-        <w:lastRenderedPageBreak/>
         <w:t xml:space="preserve">To actually implement the ECS architecture in a FDM, the </w:t>
       </w:r>
       <w:r>
@@ -7036,7 +7109,11 @@
         <w:t>written in a systems level programming language like C++</w:t>
       </w:r>
       <w:r>
-        <w:t xml:space="preserve"> [</w:t>
+        <w:t xml:space="preserve"> </w:t>
+      </w:r>
+      <w:r>
+        <w:lastRenderedPageBreak/>
+        <w:t>[</w:t>
       </w:r>
       <w:r>
         <w:t>***</w:t>
@@ -7057,11 +7134,7 @@
         <w:t xml:space="preserve"> hundreds or even thousands of </w:t>
       </w:r>
       <w:r>
-        <w:t xml:space="preserve">moving entities, or game objects, such as airplanes, or soldiers. These entities have many </w:t>
-      </w:r>
-      <w:r>
-        <w:lastRenderedPageBreak/>
-        <w:t xml:space="preserve">different functions acting on potentially large sums of data associated with the entities. </w:t>
+        <w:t xml:space="preserve">moving entities, or game objects, such as airplanes, or soldiers. These entities have many different functions acting on potentially large sums of data associated with the entities. </w:t>
       </w:r>
       <w:r>
         <w:t>Unfortunately,</w:t>
@@ -8107,25 +8180,25 @@
         <w:pStyle w:val="Heading2"/>
         <w:spacing w:before="0"/>
       </w:pPr>
-      <w:bookmarkStart w:id="87" w:name="_Toc493484475"/>
-      <w:bookmarkStart w:id="88" w:name="_Toc493484716"/>
-      <w:bookmarkStart w:id="89" w:name="_Toc494527310"/>
-      <w:bookmarkStart w:id="90" w:name="_Toc495221476"/>
-      <w:bookmarkStart w:id="91" w:name="_Toc495663187"/>
-      <w:bookmarkStart w:id="92" w:name="_Toc495826209"/>
-      <w:bookmarkStart w:id="93" w:name="_Toc495826317"/>
-      <w:bookmarkStart w:id="94" w:name="_Toc495999057"/>
-      <w:bookmarkStart w:id="95" w:name="_Toc496074855"/>
-      <w:bookmarkStart w:id="96" w:name="_Toc496074950"/>
-      <w:bookmarkStart w:id="97" w:name="_Toc496075124"/>
-      <w:bookmarkStart w:id="98" w:name="_Toc496075282"/>
-      <w:bookmarkStart w:id="99" w:name="_Toc496075346"/>
-      <w:bookmarkStart w:id="100" w:name="_Toc496080588"/>
-      <w:bookmarkStart w:id="101" w:name="_Toc503248585"/>
-      <w:bookmarkStart w:id="102" w:name="_Toc504131161"/>
-      <w:bookmarkStart w:id="103" w:name="_Toc504131363"/>
-      <w:bookmarkStart w:id="104" w:name="_Toc504131518"/>
-      <w:bookmarkStart w:id="105" w:name="_Toc59471140"/>
+      <w:bookmarkStart w:id="87" w:name="_Toc59471140"/>
+      <w:bookmarkStart w:id="88" w:name="_Toc493484475"/>
+      <w:bookmarkStart w:id="89" w:name="_Toc493484716"/>
+      <w:bookmarkStart w:id="90" w:name="_Toc494527310"/>
+      <w:bookmarkStart w:id="91" w:name="_Toc495221476"/>
+      <w:bookmarkStart w:id="92" w:name="_Toc495663187"/>
+      <w:bookmarkStart w:id="93" w:name="_Toc495826209"/>
+      <w:bookmarkStart w:id="94" w:name="_Toc495826317"/>
+      <w:bookmarkStart w:id="95" w:name="_Toc495999057"/>
+      <w:bookmarkStart w:id="96" w:name="_Toc496074855"/>
+      <w:bookmarkStart w:id="97" w:name="_Toc496074950"/>
+      <w:bookmarkStart w:id="98" w:name="_Toc496075124"/>
+      <w:bookmarkStart w:id="99" w:name="_Toc496075282"/>
+      <w:bookmarkStart w:id="100" w:name="_Toc496075346"/>
+      <w:bookmarkStart w:id="101" w:name="_Toc496080588"/>
+      <w:bookmarkStart w:id="102" w:name="_Toc503248585"/>
+      <w:bookmarkStart w:id="103" w:name="_Toc504131161"/>
+      <w:bookmarkStart w:id="104" w:name="_Toc504131363"/>
+      <w:bookmarkStart w:id="105" w:name="_Toc504131518"/>
       <w:r>
         <w:t>1.5</w:t>
       </w:r>
@@ -8138,9 +8211,8 @@
       <w:r>
         <w:t>Limitations</w:t>
       </w:r>
-      <w:bookmarkEnd w:id="105"/>
-    </w:p>
-    <w:bookmarkEnd w:id="87"/>
+      <w:bookmarkEnd w:id="87"/>
+    </w:p>
     <w:bookmarkEnd w:id="88"/>
     <w:bookmarkEnd w:id="89"/>
     <w:bookmarkEnd w:id="90"/>
@@ -8158,6 +8230,7 @@
     <w:bookmarkEnd w:id="102"/>
     <w:bookmarkEnd w:id="103"/>
     <w:bookmarkEnd w:id="104"/>
+    <w:bookmarkEnd w:id="105"/>
     <w:p>
       <w:pPr>
         <w:pStyle w:val="BodyText"/>
@@ -9425,7 +9498,6 @@
     </w:p>
     <w:p>
       <w:pPr>
-        <w:ind w:firstLine="720"/>
         <w:jc w:val="center"/>
         <w:rPr>
           <w:iCs/>
@@ -9490,13 +9562,12 @@
       <w:pPr>
         <w:pStyle w:val="Caption"/>
         <w:spacing w:before="0" w:after="0"/>
-        <w:ind w:firstLine="720"/>
         <w:jc w:val="center"/>
         <w:rPr>
           <w:b w:val="0"/>
         </w:rPr>
       </w:pPr>
-      <w:bookmarkStart w:id="109" w:name="_Toc59485818"/>
+      <w:bookmarkStart w:id="109" w:name="_Toc59524448"/>
       <w:r>
         <w:rPr>
           <w:b w:val="0"/>
@@ -9692,7 +9763,6 @@
     <w:p>
       <w:pPr>
         <w:keepNext/>
-        <w:ind w:firstLine="720"/>
         <w:jc w:val="center"/>
       </w:pPr>
       <w:r>
@@ -9755,14 +9825,13 @@
       <w:pPr>
         <w:pStyle w:val="Caption"/>
         <w:spacing w:before="0" w:after="0"/>
-        <w:ind w:firstLine="720"/>
         <w:jc w:val="center"/>
         <w:rPr>
           <w:b w:val="0"/>
           <w:iCs/>
         </w:rPr>
       </w:pPr>
-      <w:bookmarkStart w:id="110" w:name="_Toc59485819"/>
+      <w:bookmarkStart w:id="110" w:name="_Toc59524449"/>
       <w:r>
         <w:rPr>
           <w:b w:val="0"/>
@@ -9984,7 +10053,7 @@
     <w:p>
       <w:pPr>
         <w:keepNext/>
-        <w:ind w:firstLine="720"/>
+        <w:jc w:val="center"/>
       </w:pPr>
       <w:r>
         <w:rPr>
@@ -10057,7 +10126,7 @@
           <w:b w:val="0"/>
         </w:rPr>
       </w:pPr>
-      <w:bookmarkStart w:id="111" w:name="_Toc59485820"/>
+      <w:bookmarkStart w:id="111" w:name="_Toc59524450"/>
       <w:r>
         <w:rPr>
           <w:b w:val="0"/>
@@ -10234,7 +10303,6 @@
     <w:p>
       <w:pPr>
         <w:keepNext/>
-        <w:ind w:firstLine="720"/>
         <w:jc w:val="center"/>
       </w:pPr>
       <w:r>
@@ -10297,14 +10365,13 @@
       <w:pPr>
         <w:pStyle w:val="Caption"/>
         <w:spacing w:before="0" w:after="0"/>
-        <w:ind w:firstLine="720"/>
         <w:jc w:val="center"/>
         <w:rPr>
           <w:b w:val="0"/>
           <w:szCs w:val="24"/>
         </w:rPr>
       </w:pPr>
-      <w:bookmarkStart w:id="112" w:name="_Toc59485821"/>
+      <w:bookmarkStart w:id="112" w:name="_Toc59524451"/>
       <w:r>
         <w:rPr>
           <w:b w:val="0"/>
@@ -10926,7 +10993,7 @@
           <w:szCs w:val="24"/>
         </w:rPr>
       </w:pPr>
-      <w:bookmarkStart w:id="113" w:name="_Toc59485822"/>
+      <w:bookmarkStart w:id="113" w:name="_Toc59524452"/>
       <w:r>
         <w:rPr>
           <w:b w:val="0"/>
@@ -11041,7 +11108,7 @@
           <w:szCs w:val="24"/>
         </w:rPr>
       </w:pPr>
-      <w:bookmarkStart w:id="114" w:name="_Toc59485823"/>
+      <w:bookmarkStart w:id="114" w:name="_Toc59524453"/>
       <w:r>
         <w:rPr>
           <w:b w:val="0"/>
@@ -12062,7 +12129,6 @@
     <w:p>
       <w:pPr>
         <w:keepNext/>
-        <w:ind w:firstLine="720"/>
         <w:jc w:val="center"/>
       </w:pPr>
       <w:r>
@@ -12125,7 +12191,6 @@
       <w:pPr>
         <w:pStyle w:val="Caption"/>
         <w:spacing w:before="0" w:after="0"/>
-        <w:ind w:firstLine="720"/>
         <w:jc w:val="center"/>
         <w:rPr>
           <w:b w:val="0"/>
@@ -12133,7 +12198,7 @@
           <w:szCs w:val="24"/>
         </w:rPr>
       </w:pPr>
-      <w:bookmarkStart w:id="115" w:name="_Toc59485824"/>
+      <w:bookmarkStart w:id="115" w:name="_Toc59524454"/>
       <w:r>
         <w:rPr>
           <w:b w:val="0"/>
@@ -13683,7 +13748,19 @@
         <w:rPr>
           <w:rFonts w:eastAsiaTheme="minorHAnsi"/>
         </w:rPr>
-        <w:t xml:space="preserve">Health could handle all of the health functions. Systems have something called a filter. Filters look for every Entity which has some combination of specified Components. For example, the </w:t>
+        <w:t>Health could handle all of the health functions. Systems have somethi</w:t>
+      </w:r>
+      <w:r>
+        <w:rPr>
+          <w:rFonts w:eastAsiaTheme="minorHAnsi"/>
+        </w:rPr>
+        <w:t>ng called a filter. Filters check</w:t>
+      </w:r>
+      <w:r>
+        <w:rPr>
+          <w:rFonts w:eastAsiaTheme="minorHAnsi"/>
+        </w:rPr>
+        <w:t xml:space="preserve"> for every Entity which has some combination of specified Components. For example, the </w:t>
       </w:r>
       <w:r>
         <w:rPr>
@@ -13784,7 +13861,7 @@
           <w:b w:val="0"/>
         </w:rPr>
       </w:pPr>
-      <w:bookmarkStart w:id="117" w:name="_Toc59485825"/>
+      <w:bookmarkStart w:id="117" w:name="_Toc59524455"/>
       <w:r>
         <w:rPr>
           <w:b w:val="0"/>
@@ -17226,20 +17303,145 @@
       <w:r>
         <w:t xml:space="preserve"> </w:t>
       </w:r>
+      <w:r>
+        <w:t xml:space="preserve">The graphic below describes </w:t>
+      </w:r>
+      <w:r>
+        <w:t>the ECS organization for both FDMs between the</w:t>
+      </w:r>
+      <w:r>
+        <w:t xml:space="preserve"> airplane Entity, DataFDM Component, and EquationsOfMotion System.</w:t>
+      </w:r>
+      <w:r>
+        <w:t xml:space="preserve"> An airplane entity has a DataFDM component. The EquationsOfMotion System’s filter specifies the DataFDM Component. So, the job of the EquationsOfMotion is processed on that airplane Entities </w:t>
+      </w:r>
+      <w:r>
+        <w:t>Component</w:t>
+      </w:r>
+      <w:r>
+        <w:t xml:space="preserve"> data.</w:t>
+      </w:r>
+    </w:p>
+    <w:p>
+      <w:pPr>
+        <w:keepNext/>
+        <w:jc w:val="center"/>
+      </w:pPr>
+      <w:r>
+        <w:rPr>
+          <w:noProof/>
+        </w:rPr>
+        <w:drawing>
+          <wp:inline distT="0" distB="0" distL="0" distR="0" wp14:anchorId="5BC618F7" wp14:editId="39655B27">
+            <wp:extent cx="1506593" cy="3162300"/>
+            <wp:effectExtent l="0" t="0" r="0" b="0"/>
+            <wp:docPr id="4" name="Picture 4"/>
+            <wp:cNvGraphicFramePr>
+              <a:graphicFrameLocks xmlns:a="http://schemas.openxmlformats.org/drawingml/2006/main" noChangeAspect="1"/>
+            </wp:cNvGraphicFramePr>
+            <a:graphic xmlns:a="http://schemas.openxmlformats.org/drawingml/2006/main">
+              <a:graphicData uri="http://schemas.openxmlformats.org/drawingml/2006/picture">
+                <pic:pic xmlns:pic="http://schemas.openxmlformats.org/drawingml/2006/picture">
+                  <pic:nvPicPr>
+                    <pic:cNvPr id="4" name="graphic1.PNG"/>
+                    <pic:cNvPicPr/>
+                  </pic:nvPicPr>
+                  <pic:blipFill>
+                    <a:blip r:embed="rId21">
+                      <a:extLst>
+                        <a:ext uri="{28A0092B-C50C-407E-A947-70E740481C1C}">
+                          <a14:useLocalDpi xmlns:a14="http://schemas.microsoft.com/office/drawing/2010/main" val="0"/>
+                        </a:ext>
+                      </a:extLst>
+                    </a:blip>
+                    <a:stretch>
+                      <a:fillRect/>
+                    </a:stretch>
+                  </pic:blipFill>
+                  <pic:spPr>
+                    <a:xfrm>
+                      <a:off x="0" y="0"/>
+                      <a:ext cx="1520090" cy="3190631"/>
+                    </a:xfrm>
+                    <a:prstGeom prst="rect">
+                      <a:avLst/>
+                    </a:prstGeom>
+                  </pic:spPr>
+                </pic:pic>
+              </a:graphicData>
+            </a:graphic>
+          </wp:inline>
+        </w:drawing>
+      </w:r>
+    </w:p>
+    <w:p>
+      <w:pPr>
+        <w:pStyle w:val="Caption"/>
+        <w:jc w:val="center"/>
+        <w:rPr>
+          <w:b w:val="0"/>
+        </w:rPr>
+      </w:pPr>
+      <w:bookmarkStart w:id="134" w:name="_Toc59524456"/>
+      <w:r>
+        <w:rPr>
+          <w:b w:val="0"/>
+        </w:rPr>
+        <w:t xml:space="preserve">Figure </w:t>
+      </w:r>
+      <w:r>
+        <w:rPr>
+          <w:b w:val="0"/>
+        </w:rPr>
+        <w:fldChar w:fldCharType="begin"/>
+      </w:r>
+      <w:r>
+        <w:rPr>
+          <w:b w:val="0"/>
+        </w:rPr>
+        <w:instrText xml:space="preserve"> SEQ Figure \* ARABIC </w:instrText>
+      </w:r>
+      <w:r>
+        <w:rPr>
+          <w:b w:val="0"/>
+        </w:rPr>
+        <w:fldChar w:fldCharType="separate"/>
+      </w:r>
+      <w:r>
+        <w:rPr>
+          <w:b w:val="0"/>
+          <w:noProof/>
+        </w:rPr>
+        <w:t>9</w:t>
+      </w:r>
+      <w:r>
+        <w:rPr>
+          <w:b w:val="0"/>
+        </w:rPr>
+        <w:fldChar w:fldCharType="end"/>
+      </w:r>
+      <w:r>
+        <w:rPr>
+          <w:b w:val="0"/>
+        </w:rPr>
+        <w:t>: FDM ECS Organization</w:t>
+      </w:r>
+      <w:bookmarkEnd w:id="134"/>
     </w:p>
     <w:p>
       <w:pPr>
         <w:pStyle w:val="Heading2"/>
         <w:spacing w:before="0"/>
       </w:pPr>
-      <w:bookmarkStart w:id="134" w:name="_Toc59471150"/>
-      <w:r>
+      <w:bookmarkStart w:id="135" w:name="_Toc59471150"/>
+      <w:r>
+        <w:lastRenderedPageBreak/>
         <w:t>3.2 5</w:t>
       </w:r>
       <w:r>
         <w:t>-DOF Flight Dynamics Model</w:t>
       </w:r>
-      <w:bookmarkEnd w:id="134"/>
+      <w:bookmarkEnd w:id="135"/>
     </w:p>
     <w:p>
       <w:pPr>
@@ -17325,227 +17527,230 @@
         <w:ind w:firstLine="720"/>
       </w:pPr>
       <w:r>
+        <w:t>The FDM</w:t>
+      </w:r>
+      <w:r>
+        <w:t xml:space="preserve"> is classified as 5</w:t>
+      </w:r>
+      <w:r>
+        <w:t>-DOF because from a translational standpoint: it can travel on the</w:t>
+      </w:r>
+      <w:r>
+        <w:t xml:space="preserve"> x-axis</w:t>
+      </w:r>
+      <w:r>
+        <w:t xml:space="preserve"> </w:t>
+      </w:r>
+      <w:r>
+        <w:t xml:space="preserve">in either direction </w:t>
+      </w:r>
+      <w:r>
+        <w:t>(forward</w:t>
+      </w:r>
+      <w:r>
+        <w:t xml:space="preserve"> and backward</w:t>
+      </w:r>
+      <w:r>
+        <w:t>), it can travel on the z-axis in either direction (up or down). From a rotational standpoint: it can pitch in either direction (up or down),</w:t>
+      </w:r>
+      <w:r>
+        <w:t xml:space="preserve"> </w:t>
+      </w:r>
+      <w:r>
+        <w:t>roll in either direction (right or left)</w:t>
+      </w:r>
+      <w:r>
+        <w:t>, and yaw in either direction (right or left)</w:t>
+      </w:r>
+      <w:r>
+        <w:t>.</w:t>
+      </w:r>
+      <w:r>
+        <w:t xml:space="preserve"> This adds to a total of</w:t>
+      </w:r>
+      <w:r>
+        <w:t xml:space="preserve"> 5</w:t>
+      </w:r>
+      <w:r>
+        <w:t>-DOF.</w:t>
+      </w:r>
+      <w:r>
+        <w:t xml:space="preserve"> Although the FDM suppo</w:t>
+      </w:r>
+      <w:r>
+        <w:t>rts roll and yaw</w:t>
+      </w:r>
+      <w:r>
+        <w:t xml:space="preserve">, </w:t>
+      </w:r>
+      <w:r>
+        <w:t xml:space="preserve">the </w:t>
+      </w:r>
+      <w:r>
+        <w:t xml:space="preserve">FDM does not define translational movement on the y-axis. </w:t>
+      </w:r>
+      <w:r>
+        <w:t xml:space="preserve">The FDM does not even define a </w:t>
+      </w:r>
+      <w:r>
+        <w:t xml:space="preserve">formal </w:t>
+      </w:r>
+      <w:r>
+        <w:t xml:space="preserve">coordinate position. </w:t>
+      </w:r>
+      <w:r>
+        <w:t>Instead</w:t>
+      </w:r>
+      <w:r>
+        <w:t>, position is measured by</w:t>
+      </w:r>
+      <w:r>
+        <w:t xml:space="preserve"> the</w:t>
+      </w:r>
+      <w:r>
+        <w:t xml:space="preserve"> translational distance</w:t>
+      </w:r>
+      <w:r>
+        <w:t xml:space="preserve"> </w:t>
+      </w:r>
+      <w:r>
+        <w:t xml:space="preserve">forward </w:t>
+      </w:r>
+      <w:r>
+        <w:t xml:space="preserve">and backward </w:t>
+      </w:r>
+      <w:r>
+        <w:t>along</w:t>
+      </w:r>
+      <w:r>
+        <w:t xml:space="preserve"> the x-axis. </w:t>
+      </w:r>
+      <w:r>
+        <w:t xml:space="preserve">For example, the airplane can travel </w:t>
+      </w:r>
+      <w:r>
         <w:lastRenderedPageBreak/>
-        <w:t>The FDM</w:t>
-      </w:r>
-      <w:r>
-        <w:t xml:space="preserve"> is classified as 5</w:t>
-      </w:r>
-      <w:r>
-        <w:t>-DOF because from a translational standpoint: it can travel on the</w:t>
-      </w:r>
-      <w:r>
-        <w:t xml:space="preserve"> x-axis</w:t>
+        <w:t>forward from its starting position (i.e. increasing x-axis distance)</w:t>
+      </w:r>
+      <w:r>
+        <w:t>,</w:t>
+      </w:r>
+      <w:r>
+        <w:t xml:space="preserve"> and can</w:t>
+      </w:r>
+      <w:r>
+        <w:t xml:space="preserve"> then</w:t>
+      </w:r>
+      <w:r>
+        <w:t xml:space="preserve"> yaw 180 degrees and travel in the opposite direction</w:t>
+      </w:r>
+      <w:r>
+        <w:t xml:space="preserve"> (i.e. decreasing x-axis distance)</w:t>
+      </w:r>
+      <w:r>
+        <w:t>, but remains fixed on the y-axis position.</w:t>
+      </w:r>
+    </w:p>
+    <w:p>
+      <w:pPr>
+        <w:ind w:firstLine="720"/>
+      </w:pPr>
+      <w:r>
+        <w:t>To accomplish 5-DOF, t</w:t>
+      </w:r>
+      <w:r>
+        <w:t>he FDM supports the modification</w:t>
+      </w:r>
+      <w:r>
+        <w:t xml:space="preserve"> of the</w:t>
       </w:r>
       <w:r>
         <w:t xml:space="preserve"> </w:t>
       </w:r>
       <w:r>
-        <w:t xml:space="preserve">in either direction </w:t>
-      </w:r>
-      <w:r>
-        <w:t>(forward</w:t>
-      </w:r>
-      <w:r>
-        <w:t xml:space="preserve"> and backward</w:t>
-      </w:r>
-      <w:r>
-        <w:t>), it can travel on the z-axis in either direction (up or down). From a rotational standpoint: it can pitch in either direction (up or down),</w:t>
+        <w:t xml:space="preserve">airplane’s </w:t>
+      </w:r>
+      <w:r>
+        <w:t>amount of</w:t>
+      </w:r>
+      <w:r>
+        <w:t xml:space="preserve"> throttle, bank angl</w:t>
+      </w:r>
+      <w:r>
+        <w:t>e, attack angle, and flaps, all of which must be set prior to</w:t>
+      </w:r>
+      <w:r>
+        <w:t xml:space="preserve"> executing the program.</w:t>
       </w:r>
       <w:r>
         <w:t xml:space="preserve"> </w:t>
       </w:r>
       <w:r>
-        <w:t>roll in either direction (right or left)</w:t>
-      </w:r>
-      <w:r>
-        <w:t>, and yaw in either direction (right or left)</w:t>
-      </w:r>
-      <w:r>
-        <w:t>.</w:t>
-      </w:r>
-      <w:r>
-        <w:t xml:space="preserve"> This adds to a total of</w:t>
-      </w:r>
-      <w:r>
-        <w:t xml:space="preserve"> 5</w:t>
-      </w:r>
-      <w:r>
-        <w:t>-DOF.</w:t>
-      </w:r>
-      <w:r>
-        <w:t xml:space="preserve"> Although the FDM suppo</w:t>
-      </w:r>
-      <w:r>
-        <w:t>rts roll and yaw</w:t>
-      </w:r>
-      <w:r>
-        <w:t xml:space="preserve">, </w:t>
+        <w:t xml:space="preserve">These modifiable values </w:t>
+      </w:r>
+      <w:r>
+        <w:t xml:space="preserve">directly </w:t>
+      </w:r>
+      <w:r>
+        <w:t xml:space="preserve">affect the equations of motion, and therefore the airplane’s flight behavior. </w:t>
+      </w:r>
+      <w:r>
+        <w:t>Later in this chapter, we wi</w:t>
+      </w:r>
+      <w:r>
+        <w:t xml:space="preserve">ll talk about how the </w:t>
+      </w:r>
+      <w:r>
+        <w:t>FDM</w:t>
+      </w:r>
+      <w:r>
+        <w:t xml:space="preserve"> is</w:t>
+      </w:r>
+      <w:r>
+        <w:t xml:space="preserve"> fit as an </w:t>
+      </w:r>
+      <w:r>
+        <w:t>interactive flight simulator</w:t>
+      </w:r>
+      <w:r>
+        <w:t xml:space="preserve"> –</w:t>
+      </w:r>
+      <w:r>
+        <w:t xml:space="preserve"> this section only describes this</w:t>
+      </w:r>
+      <w:r>
+        <w:t xml:space="preserve"> raw FDM.</w:t>
+      </w:r>
+    </w:p>
+    <w:p>
+      <w:pPr>
+        <w:ind w:firstLine="720"/>
+      </w:pPr>
+      <w:r>
+        <w:t>The main.rs begins by importing the SPECS crate, along with the</w:t>
+      </w:r>
+      <w:r>
+        <w:t xml:space="preserve"> code from the other two code files. </w:t>
+      </w:r>
+      <w:r>
+        <w:t xml:space="preserve">In the main function, the simulation world was created. The Components were registered into the world. </w:t>
+      </w:r>
+      <w:r>
+        <w:t>A FPS</w:t>
+      </w:r>
+      <w:r>
+        <w:t xml:space="preserve"> </w:t>
+      </w:r>
+      <w:r>
+        <w:t xml:space="preserve">is chosen </w:t>
+      </w:r>
+      <w:r>
+        <w:t xml:space="preserve">and </w:t>
       </w:r>
       <w:r>
         <w:t xml:space="preserve">the </w:t>
       </w:r>
       <w:r>
-        <w:t xml:space="preserve">FDM does not define translational movement on the y-axis. </w:t>
-      </w:r>
-      <w:r>
-        <w:t xml:space="preserve">The FDM does not even define a </w:t>
-      </w:r>
-      <w:r>
-        <w:t xml:space="preserve">formal </w:t>
-      </w:r>
-      <w:r>
-        <w:t xml:space="preserve">coordinate position. </w:t>
-      </w:r>
-      <w:r>
-        <w:t>Instead</w:t>
-      </w:r>
-      <w:r>
-        <w:t>, position is measured by</w:t>
-      </w:r>
-      <w:r>
-        <w:t xml:space="preserve"> the</w:t>
-      </w:r>
-      <w:r>
-        <w:t xml:space="preserve"> translational distance</w:t>
-      </w:r>
-      <w:r>
-        <w:t xml:space="preserve"> </w:t>
-      </w:r>
-      <w:r>
-        <w:t xml:space="preserve">forward </w:t>
-      </w:r>
-      <w:r>
-        <w:t xml:space="preserve">and backward </w:t>
-      </w:r>
-      <w:r>
-        <w:t>along</w:t>
-      </w:r>
-      <w:r>
-        <w:t xml:space="preserve"> the x-axis. </w:t>
-      </w:r>
-      <w:r>
-        <w:t>For example, the airplane can travel forward from its starting position (i.e. increasing x-axis distance)</w:t>
-      </w:r>
-      <w:r>
-        <w:t>,</w:t>
-      </w:r>
-      <w:r>
-        <w:t xml:space="preserve"> and can</w:t>
-      </w:r>
-      <w:r>
-        <w:t xml:space="preserve"> then</w:t>
-      </w:r>
-      <w:r>
-        <w:t xml:space="preserve"> yaw 180 degrees and travel in the opposite direction</w:t>
-      </w:r>
-      <w:r>
-        <w:t xml:space="preserve"> (i.e. decreasing x-axis distance)</w:t>
-      </w:r>
-      <w:r>
-        <w:t>, but remains fixed on the y-axis position.</w:t>
-      </w:r>
-    </w:p>
-    <w:p>
-      <w:pPr>
-        <w:ind w:firstLine="720"/>
-      </w:pPr>
-      <w:r>
-        <w:t>To accomplish 5-DOF, t</w:t>
-      </w:r>
-      <w:r>
-        <w:t>he FDM supports the modification</w:t>
-      </w:r>
-      <w:r>
-        <w:t xml:space="preserve"> of the</w:t>
-      </w:r>
-      <w:r>
-        <w:t xml:space="preserve"> </w:t>
-      </w:r>
-      <w:r>
-        <w:t xml:space="preserve">airplane’s </w:t>
-      </w:r>
-      <w:r>
-        <w:t>amount of</w:t>
-      </w:r>
-      <w:r>
-        <w:t xml:space="preserve"> throttle, bank angl</w:t>
-      </w:r>
-      <w:r>
-        <w:t>e, attack angle, and flaps, all of which must be set prior to</w:t>
-      </w:r>
-      <w:r>
-        <w:t xml:space="preserve"> executing the program.</w:t>
-      </w:r>
-      <w:r>
-        <w:t xml:space="preserve"> </w:t>
-      </w:r>
-      <w:r>
-        <w:t xml:space="preserve">These modifiable values </w:t>
-      </w:r>
-      <w:r>
-        <w:t xml:space="preserve">directly </w:t>
-      </w:r>
-      <w:r>
-        <w:t xml:space="preserve">affect the equations of motion, and therefore the airplane’s flight behavior. </w:t>
-      </w:r>
-      <w:r>
-        <w:t>Later in this chapter, we wi</w:t>
-      </w:r>
-      <w:r>
-        <w:t xml:space="preserve">ll talk about how the </w:t>
-      </w:r>
-      <w:r>
-        <w:t>FDM</w:t>
-      </w:r>
-      <w:r>
-        <w:t xml:space="preserve"> is</w:t>
-      </w:r>
-      <w:r>
-        <w:t xml:space="preserve"> fit as an </w:t>
-      </w:r>
-      <w:r>
-        <w:t>interactive flight simulator</w:t>
-      </w:r>
-      <w:r>
-        <w:t xml:space="preserve"> –</w:t>
-      </w:r>
-      <w:r>
-        <w:t xml:space="preserve"> this section only describes this</w:t>
-      </w:r>
-      <w:r>
-        <w:t xml:space="preserve"> raw FDM.</w:t>
-      </w:r>
-    </w:p>
-    <w:p>
-      <w:pPr>
-        <w:ind w:firstLine="720"/>
-      </w:pPr>
-      <w:r>
-        <w:t>The main.rs begins by importing the SPECS crate, along with the</w:t>
-      </w:r>
-      <w:r>
-        <w:t xml:space="preserve"> code from the other two code files. </w:t>
-      </w:r>
-      <w:r>
-        <w:t xml:space="preserve">In the main function, the simulation world was created. The Components were registered into the world. </w:t>
-      </w:r>
-      <w:r>
-        <w:t>A FPS</w:t>
-      </w:r>
-      <w:r>
-        <w:t xml:space="preserve"> </w:t>
-      </w:r>
-      <w:r>
-        <w:t xml:space="preserve">is chosen </w:t>
-      </w:r>
-      <w:r>
-        <w:t xml:space="preserve">and </w:t>
-      </w:r>
-      <w:r>
-        <w:t xml:space="preserve">the </w:t>
-      </w:r>
-      <w:r>
         <w:t>time step</w:t>
       </w:r>
       <w:r>
@@ -17558,11 +17763,7 @@
         <w:t xml:space="preserve">esource for the Systems to use. A dispatcher was opened to manage the execution of the Systems. Then, the airplane Entity was built with the </w:t>
       </w:r>
       <w:r>
-        <w:t xml:space="preserve">mass properties containing the </w:t>
-      </w:r>
-      <w:r>
-        <w:lastRenderedPageBreak/>
-        <w:t>performance data</w:t>
+        <w:t>mass properties containing the performance data</w:t>
       </w:r>
       <w:r>
         <w:t xml:space="preserve"> representing a Cessna Skyhawk. </w:t>
@@ -17616,6 +17817,7 @@
         <w:jc w:val="left"/>
       </w:pPr>
       <w:r>
+        <w:lastRenderedPageBreak/>
         <w:t>3.2.2 R</w:t>
       </w:r>
       <w:r>
@@ -17714,7 +17916,6 @@
         <w:jc w:val="left"/>
       </w:pPr>
       <w:r>
-        <w:lastRenderedPageBreak/>
         <w:t>3.2.2 System</w:t>
       </w:r>
     </w:p>
@@ -17762,7 +17963,11 @@
         <w:t>altitude.</w:t>
       </w:r>
       <w:r>
-        <w:t xml:space="preserve"> The equations of motion also take into account</w:t>
+        <w:t xml:space="preserve"> The equations of motion also take into </w:t>
+      </w:r>
+      <w:r>
+        <w:lastRenderedPageBreak/>
+        <w:t>account</w:t>
       </w:r>
       <w:r>
         <w:t xml:space="preserve"> the </w:t>
@@ -17875,7 +18080,6 @@
     </w:p>
     <w:p>
       <w:r>
-        <w:lastRenderedPageBreak/>
         <w:t xml:space="preserve">greater than zero. </w:t>
       </w:r>
       <w:r>
@@ -17938,11 +18142,12 @@
         <w:pStyle w:val="Heading2"/>
         <w:spacing w:before="0"/>
       </w:pPr>
-      <w:bookmarkStart w:id="135" w:name="_Toc59471151"/>
-      <w:r>
+      <w:bookmarkStart w:id="136" w:name="_Toc59471151"/>
+      <w:r>
+        <w:lastRenderedPageBreak/>
         <w:t>3.3 6-DOF Flight Dynamics Model</w:t>
       </w:r>
-      <w:bookmarkEnd w:id="135"/>
+      <w:bookmarkEnd w:id="136"/>
     </w:p>
     <w:p>
       <w:pPr>
@@ -18071,53 +18276,79 @@
         <w:t>s</w:t>
       </w:r>
       <w:r>
-        <w:t xml:space="preserve">, the model will stimulate the aileron </w:t>
+        <w:t>, the model will stimulate the aileron components on each wing of the airplane to</w:t>
+      </w:r>
+      <w:r>
+        <w:t xml:space="preserve"> be activated</w:t>
+      </w:r>
+      <w:r>
+        <w:t xml:space="preserve"> – and this activation of certain components is what is considered in calculating the forces acting on airplane. </w:t>
+      </w:r>
+      <w:r>
+        <w:t>So, this model does not assign a value to roll, pitch, yaw, and flaps, it derives these values based on what the components are d</w:t>
+      </w:r>
+      <w:r>
+        <w:t>oing and how they are</w:t>
+      </w:r>
+      <w:r>
+        <w:t xml:space="preserve"> aff</w:t>
+      </w:r>
+      <w:r>
+        <w:t>ecting</w:t>
+      </w:r>
+      <w:r>
+        <w:t xml:space="preserve"> forces. </w:t>
+      </w:r>
+      <w:r>
+        <w:t>The exception is thrust force; thrust force is simply assigned a number value which affects total force on the airplane.</w:t>
+      </w:r>
+      <w:r>
+        <w:t xml:space="preserve"> </w:t>
+      </w:r>
+      <w:r>
+        <w:t xml:space="preserve">Later in this </w:t>
+      </w:r>
+      <w:r>
+        <w:t xml:space="preserve">chapter, we will talk about how the </w:t>
+      </w:r>
+      <w:r>
+        <w:t>FDM</w:t>
+      </w:r>
+      <w:r>
+        <w:t xml:space="preserve"> is</w:t>
+      </w:r>
+      <w:r>
+        <w:t xml:space="preserve"> fit as an interactive flight simulator – this section only describes this raw FDM.</w:t>
+      </w:r>
+    </w:p>
+    <w:p>
+      <w:pPr>
+        <w:ind w:firstLine="720"/>
+      </w:pPr>
+      <w:r>
+        <w:t xml:space="preserve">Bourg defines </w:t>
+      </w:r>
+      <w:r>
+        <w:t xml:space="preserve">custom </w:t>
+      </w:r>
+      <w:r>
+        <w:t>classes in C++ that</w:t>
+      </w:r>
+      <w:r>
+        <w:t xml:space="preserve"> are used to represent a </w:t>
+      </w:r>
+      <w:r>
+        <w:t xml:space="preserve">vector, quaternion, and matrix. These classes were not originally planned to be used because </w:t>
       </w:r>
       <w:r>
         <w:lastRenderedPageBreak/>
-        <w:t>components on each wing of the airplane to</w:t>
-      </w:r>
-      <w:r>
-        <w:t xml:space="preserve"> be activated</w:t>
-      </w:r>
-      <w:r>
-        <w:t xml:space="preserve"> – and this activation of certain components is what is considered in calculating the forces acting on airplane. </w:t>
-      </w:r>
-      <w:r>
-        <w:t>So, this model does not assign a value to roll, pitch, yaw, and flaps, it derives these values based on what the components are d</w:t>
-      </w:r>
-      <w:r>
-        <w:t>oing and how they are</w:t>
-      </w:r>
-      <w:r>
-        <w:t xml:space="preserve"> aff</w:t>
-      </w:r>
-      <w:r>
-        <w:t>ecting</w:t>
-      </w:r>
-      <w:r>
-        <w:t xml:space="preserve"> forces. </w:t>
-      </w:r>
-      <w:r>
-        <w:t>The exception is thrust force; thrust force is simply assigned a number value which affects total force on the airplane.</w:t>
-      </w:r>
-      <w:r>
-        <w:t xml:space="preserve"> </w:t>
-      </w:r>
-      <w:r>
-        <w:t xml:space="preserve">Later in this </w:t>
-      </w:r>
-      <w:r>
-        <w:t xml:space="preserve">chapter, we will talk about how the </w:t>
-      </w:r>
-      <w:r>
-        <w:t>FDM</w:t>
-      </w:r>
-      <w:r>
-        <w:t xml:space="preserve"> is</w:t>
-      </w:r>
-      <w:r>
-        <w:t xml:space="preserve"> fit as an interactive flight simulator – this section only describes this raw FDM.</w:t>
+        <w:t>Rust has a crate available called nalgebra that already defines those structures, and we did not want to re-implement them not necessary. However, to no avail, we fixed problems with rotations by staying true to the Bourg model. So, the custom classes defined by Bourg were reinterpreted in Rust and used in our 6-DOF FDM. The module, named common, is imported in code which contains the</w:t>
+      </w:r>
+      <w:r>
+        <w:t>se</w:t>
+      </w:r>
+      <w:r>
+        <w:t xml:space="preserve"> custom structures.</w:t>
       </w:r>
     </w:p>
     <w:p>
@@ -18125,32 +18356,6 @@
         <w:ind w:firstLine="720"/>
       </w:pPr>
       <w:r>
-        <w:t xml:space="preserve">Bourg defines </w:t>
-      </w:r>
-      <w:r>
-        <w:t xml:space="preserve">custom </w:t>
-      </w:r>
-      <w:r>
-        <w:t>classes in C++ that</w:t>
-      </w:r>
-      <w:r>
-        <w:t xml:space="preserve"> are used to represent a </w:t>
-      </w:r>
-      <w:r>
-        <w:t>vector, quaternion, and matrix. These classes were not originally planned to be used because Rust has a crate available called nalgebra that already defines those structures, and we did not want to re-implement them not necessary. However, to no avail, we fixed problems with rotations by staying true to the Bourg model. So, the custom classes defined by Bourg were reinterpreted in Rust and used in our 6-DOF FDM. The module, named common, is imported in code which contains the</w:t>
-      </w:r>
-      <w:r>
-        <w:t>se</w:t>
-      </w:r>
-      <w:r>
-        <w:t xml:space="preserve"> custom structures.</w:t>
-      </w:r>
-    </w:p>
-    <w:p>
-      <w:pPr>
-        <w:ind w:firstLine="720"/>
-      </w:pPr>
-      <w:r>
         <w:t>The main.rs begins by importing the SPECS crate, along with the</w:t>
       </w:r>
       <w:r>
@@ -18169,11 +18374,7 @@
         <w:t xml:space="preserve">. A dispatcher was opened. </w:t>
       </w:r>
       <w:r>
-        <w:t xml:space="preserve">Then, the airplane Entity was built with the mass properties containing the performance data of the no-name airplane described by Bourg. Finally, the main simulation loop was made to process each frame at the desired FPS. The time elapsed and the current frame count is outputted to the console for each loop of </w:t>
-      </w:r>
-      <w:r>
-        <w:lastRenderedPageBreak/>
-        <w:t>the simulation. The simulation execution time can be changed by altering the time in seconds for the main while loop.</w:t>
+        <w:t>Then, the airplane Entity was built with the mass properties containing the performance data of the no-name airplane described by Bourg. Finally, the main simulation loop was made to process each frame at the desired FPS. The time elapsed and the current frame count is outputted to the console for each loop of the simulation. The simulation execution time can be changed by altering the time in seconds for the main while loop.</w:t>
       </w:r>
     </w:p>
     <w:p>
@@ -18236,7 +18437,11 @@
         <w:t>The dt is added to the world as Resource. MaxThrust is set at 3000.0 pounds of force, butcould be altered if one desires</w:t>
       </w:r>
       <w:r>
-        <w:t>. The DeltaThrust  is also able to be modified but is set at 100.0 pounds of thrust These set values were chosen because that is what Bourg defines in his code</w:t>
+        <w:t xml:space="preserve">. The DeltaThrust  is also able to be modified </w:t>
+      </w:r>
+      <w:r>
+        <w:lastRenderedPageBreak/>
+        <w:t>but is set at 100.0 pounds of thrust These set values were chosen because that is what Bourg defines in his code</w:t>
       </w:r>
       <w:r>
         <w:t xml:space="preserve">. </w:t>
@@ -18311,54 +18516,57 @@
         <w:jc w:val="left"/>
       </w:pPr>
       <w:r>
+        <w:t>3.2.2 System</w:t>
+      </w:r>
+    </w:p>
+    <w:p>
+      <w:pPr>
+        <w:ind w:firstLine="720"/>
+      </w:pPr>
+      <w:r>
+        <w:t xml:space="preserve">The FDM contains one System that computes the equations of motion: EquationsOfMotion. This System requires WriteStorage access to the DataFDM Component. </w:t>
+      </w:r>
+      <w:r>
+        <w:t>The System is defined in the equations_of_motion.rs code file.</w:t>
+      </w:r>
+    </w:p>
+    <w:p>
+      <w:pPr>
+        <w:ind w:firstLine="720"/>
+      </w:pPr>
+      <w:r>
+        <w:t>T</w:t>
+      </w:r>
+      <w:r>
+        <w:t>his System begins by</w:t>
+      </w:r>
+      <w:r>
+        <w:t xml:space="preserve"> resetting the activation of all of the components because we do not know if a roll, for example, is still occurring.</w:t>
+      </w:r>
+      <w:r>
+        <w:t xml:space="preserve"> Now this is where the handling of flight control input would happen, but we will discuss that in the flight simulation section later.</w:t>
+      </w:r>
+      <w:r>
+        <w:t xml:space="preserve"> The next step is</w:t>
+      </w:r>
+      <w:r>
+        <w:t xml:space="preserve"> calculating</w:t>
+      </w:r>
+      <w:r>
+        <w:t xml:space="preserve"> the forces and moments</w:t>
+      </w:r>
+      <w:r>
+        <w:t xml:space="preserve"> acting on the airplane in what is the function called calc_airplane_loads.</w:t>
+      </w:r>
+      <w:r>
+        <w:t xml:space="preserve"> </w:t>
+      </w:r>
+      <w:r>
+        <w:t xml:space="preserve">This involves looping through the seven lifting elements of the airplane to find the direction that the forces are acting, finding the angle of attack, computing the lift and drag coefficients, and calculating the moment about this </w:t>
+      </w:r>
+      <w:r>
         <w:lastRenderedPageBreak/>
-        <w:t>3.2.2 System</w:t>
-      </w:r>
-    </w:p>
-    <w:p>
-      <w:pPr>
-        <w:ind w:firstLine="720"/>
-      </w:pPr>
-      <w:r>
-        <w:t xml:space="preserve">The FDM contains one System that computes the equations of motion: EquationsOfMotion. This System requires WriteStorage access to the DataFDM Component. </w:t>
-      </w:r>
-      <w:r>
-        <w:t>The System is defined in the equations_of_motion.rs code file.</w:t>
-      </w:r>
-    </w:p>
-    <w:p>
-      <w:pPr>
-        <w:ind w:firstLine="720"/>
-      </w:pPr>
-      <w:r>
-        <w:t>T</w:t>
-      </w:r>
-      <w:r>
-        <w:t>his System begins by</w:t>
-      </w:r>
-      <w:r>
-        <w:t xml:space="preserve"> resetting the activation of all of the components because we do not know if a roll, for example, is still occurring.</w:t>
-      </w:r>
-      <w:r>
-        <w:t xml:space="preserve"> Now this is where the handling of flight control input would happen, but we will discuss that in the flight simulation section later.</w:t>
-      </w:r>
-      <w:r>
-        <w:t xml:space="preserve"> The next step is</w:t>
-      </w:r>
-      <w:r>
-        <w:t xml:space="preserve"> calculating</w:t>
-      </w:r>
-      <w:r>
-        <w:t xml:space="preserve"> the forces and moments</w:t>
-      </w:r>
-      <w:r>
-        <w:t xml:space="preserve"> acting on the airplane in what is the function called calc_airplane_loads.</w:t>
-      </w:r>
-      <w:r>
-        <w:t xml:space="preserve"> </w:t>
-      </w:r>
-      <w:r>
-        <w:t>This involves looping through the seven lifting elements of the airplane to find the direction that the forces are acting, finding the angle of attack, computing the lift and drag coefficients, and calculating the moment about this elements center of mass. Once that loop is done the thrust force is applied,</w:t>
+        <w:t>elements center of mass. Once that loop is done the thrust force is applied,</w:t>
       </w:r>
       <w:r>
         <w:t xml:space="preserve"> </w:t>
@@ -18404,124 +18612,127 @@
         <w:pStyle w:val="Heading2"/>
         <w:spacing w:before="0"/>
       </w:pPr>
-      <w:bookmarkStart w:id="136" w:name="_Toc59471152"/>
+      <w:bookmarkStart w:id="137" w:name="_Toc59471152"/>
+      <w:r>
+        <w:t>3.4</w:t>
+      </w:r>
+      <w:r>
+        <w:t xml:space="preserve"> 5</w:t>
+      </w:r>
+      <w:r>
+        <w:t>-DOF FDM Equivalency Verification</w:t>
+      </w:r>
+      <w:bookmarkEnd w:id="137"/>
+    </w:p>
+    <w:p>
+      <w:pPr>
+        <w:ind w:firstLine="720"/>
+      </w:pPr>
+      <w:r>
+        <w:t xml:space="preserve">With the construction of a Rust-based, ECS patterned, 5-DOF FDM based on the works by Grant Palmer in [30], we needed to find out if it indeed worked as expected. When flying the airplane in FlightGear, from the naked eye, the flight mechanics look to be correct. </w:t>
+      </w:r>
+      <w:r>
+        <w:t xml:space="preserve">But to ensure this FDM </w:t>
+      </w:r>
+      <w:r>
+        <w:t>works properly, we investigated if it replicates the same realistic flight data generated by its C</w:t>
+      </w:r>
+      <w:r>
+        <w:t xml:space="preserve">-based FDM </w:t>
+      </w:r>
+      <w:r>
+        <w:t>benchmark programmed by Palmer</w:t>
+      </w:r>
+      <w:r>
+        <w:t xml:space="preserve">. This investigation ran a series of different flight tests between both FDMs with the objective to check if our FDM’s generated flight data was equivalent to the benchmark in multiple scenarios. The flight data used in the comparison was: </w:t>
+      </w:r>
+      <w:r>
+        <w:t xml:space="preserve">total distance traveled, altitude, and speed. </w:t>
+      </w:r>
+      <w:r>
+        <w:t xml:space="preserve"> </w:t>
+      </w:r>
+    </w:p>
+    <w:p>
+      <w:pPr>
+        <w:ind w:firstLine="720"/>
+      </w:pPr>
+      <w:r>
+        <w:t xml:space="preserve">For each set of tests, both the benchmark FDM and our FDM was compiled and ran with an identical airplane flying under the same starting </w:t>
+      </w:r>
+      <w:r>
+        <w:t xml:space="preserve">flight control </w:t>
+      </w:r>
+      <w:r>
+        <w:t xml:space="preserve">parameters </w:t>
+      </w:r>
+      <w:r>
+        <w:t xml:space="preserve">to </w:t>
+      </w:r>
       <w:r>
         <w:lastRenderedPageBreak/>
-        <w:t>3.4</w:t>
-      </w:r>
-      <w:r>
-        <w:t xml:space="preserve"> 5</w:t>
-      </w:r>
-      <w:r>
-        <w:t>-DOF FDM Equivalency Verification</w:t>
-      </w:r>
-      <w:bookmarkEnd w:id="136"/>
+        <w:t>get</w:t>
+      </w:r>
+      <w:r>
+        <w:t xml:space="preserve"> some output. The initial parameters include: </w:t>
+      </w:r>
+      <w:r>
+        <w:t xml:space="preserve">throttle, bank angle, attack angle, and flaps. </w:t>
+      </w:r>
+      <w:r>
+        <w:t xml:space="preserve">These parameters are the values able to be modified to affect flight behavior as defined by Palmer. </w:t>
+      </w:r>
+      <w:r>
+        <w:t>Each flight control parameter was examined in each of four tests. The flight data at the end of each test execution was recorded for each FDM.</w:t>
+      </w:r>
+      <w:r>
+        <w:t xml:space="preserve"> The parameters stay constant throughout a test. </w:t>
+      </w:r>
+      <w:r>
+        <w:t>We only test one side of each of the flight controls (i.e. bank right vs bank left) to reduce redundancy.</w:t>
+      </w:r>
+      <w:r>
+        <w:t xml:space="preserve"> </w:t>
+      </w:r>
+      <w:r>
+        <w:t xml:space="preserve">The execution time of every test </w:t>
+      </w:r>
+      <w:r>
+        <w:t>was</w:t>
+      </w:r>
+      <w:r>
+        <w:t xml:space="preserve"> </w:t>
+      </w:r>
+      <w:r>
+        <w:t>40</w:t>
+      </w:r>
+      <w:r>
+        <w:t xml:space="preserve"> seconds of simulation time</w:t>
+      </w:r>
+      <w:r>
+        <w:t>.</w:t>
+      </w:r>
+      <w:r>
+        <w:t xml:space="preserve"> </w:t>
+      </w:r>
+      <w:r>
+        <w:t xml:space="preserve">40 seconds was chosen because that was the </w:t>
+      </w:r>
+      <w:r>
+        <w:t xml:space="preserve">amount of </w:t>
+      </w:r>
+      <w:r>
+        <w:t xml:space="preserve">time Palmer chose in his code. </w:t>
+      </w:r>
+      <w:r>
+        <w:t xml:space="preserve">A time step of 0.5 seconds was chosen for every test. This time step was decided because Palmer also uses the same in his code example. </w:t>
+      </w:r>
     </w:p>
     <w:p>
       <w:pPr>
         <w:ind w:firstLine="720"/>
       </w:pPr>
       <w:r>
-        <w:t xml:space="preserve">With the construction of a Rust-based, ECS patterned, 5-DOF FDM based on the works by Grant Palmer in [30], we needed to find out if it indeed worked as expected. When flying the airplane in FlightGear, from the naked eye, the flight mechanics look to be correct. </w:t>
-      </w:r>
-      <w:r>
-        <w:t xml:space="preserve">But to ensure this FDM </w:t>
-      </w:r>
-      <w:r>
-        <w:t>works properly, we investigated if it replicates the same realistic flight data generated by its C</w:t>
-      </w:r>
-      <w:r>
-        <w:t xml:space="preserve">-based FDM </w:t>
-      </w:r>
-      <w:r>
-        <w:t>benchmark programmed by Palmer</w:t>
-      </w:r>
-      <w:r>
-        <w:t xml:space="preserve">. This investigation ran a series of different flight tests between both FDMs with the objective to check if our FDM’s generated flight data was equivalent to the benchmark in multiple scenarios. The flight data used in the comparison was: </w:t>
-      </w:r>
-      <w:r>
-        <w:t xml:space="preserve">total distance traveled, altitude, and speed. </w:t>
-      </w:r>
-      <w:r>
-        <w:t xml:space="preserve"> </w:t>
-      </w:r>
-    </w:p>
-    <w:p>
-      <w:pPr>
-        <w:ind w:firstLine="720"/>
-      </w:pPr>
-      <w:r>
-        <w:t xml:space="preserve">For each set of tests, both the benchmark FDM and our FDM was compiled and ran with an identical airplane flying under the same starting </w:t>
-      </w:r>
-      <w:r>
-        <w:t xml:space="preserve">flight control </w:t>
-      </w:r>
-      <w:r>
-        <w:t xml:space="preserve">parameters </w:t>
-      </w:r>
-      <w:r>
-        <w:t>to get</w:t>
-      </w:r>
-      <w:r>
-        <w:t xml:space="preserve"> some output. The initial parameters include: </w:t>
-      </w:r>
-      <w:r>
-        <w:t xml:space="preserve">throttle, bank angle, attack angle, and flaps. </w:t>
-      </w:r>
-      <w:r>
-        <w:t xml:space="preserve">These parameters are the values able to be modified to affect flight behavior as defined by Palmer. </w:t>
-      </w:r>
-      <w:r>
-        <w:t>Each flight control parameter was examined in each of four tests. The flight data at the end of each test execution was recorded for each FDM.</w:t>
-      </w:r>
-      <w:r>
-        <w:t xml:space="preserve"> The parameters stay constant throughout a test. </w:t>
-      </w:r>
-      <w:r>
-        <w:t>We only test one side of each of the flight controls (i.e. bank right vs bank left) to reduce redundancy.</w:t>
-      </w:r>
-      <w:r>
-        <w:t xml:space="preserve"> </w:t>
-      </w:r>
-      <w:r>
-        <w:t xml:space="preserve">The execution time of every test </w:t>
-      </w:r>
-      <w:r>
-        <w:t>was</w:t>
-      </w:r>
-      <w:r>
-        <w:t xml:space="preserve"> </w:t>
-      </w:r>
-      <w:r>
-        <w:t>40</w:t>
-      </w:r>
-      <w:r>
-        <w:t xml:space="preserve"> seconds of simulation time</w:t>
-      </w:r>
-      <w:r>
-        <w:t>.</w:t>
-      </w:r>
-      <w:r>
-        <w:t xml:space="preserve"> </w:t>
-      </w:r>
-      <w:r>
-        <w:t xml:space="preserve">40 seconds was chosen because that was the </w:t>
-      </w:r>
-      <w:r>
-        <w:t xml:space="preserve">amount of </w:t>
-      </w:r>
-      <w:r>
-        <w:t xml:space="preserve">time Palmer chose in his code. </w:t>
-      </w:r>
-      <w:r>
-        <w:t xml:space="preserve">A time step of 0.5 seconds was chosen for every test. This time step was decided because Palmer also uses the same in his code example. </w:t>
-      </w:r>
-    </w:p>
-    <w:p>
-      <w:pPr>
-        <w:ind w:firstLine="720"/>
-      </w:pPr>
-      <w:r>
         <w:t xml:space="preserve">The benchmark C-based </w:t>
       </w:r>
       <w:r>
@@ -18537,11 +18748,7 @@
         <w:t>. T</w:t>
       </w:r>
       <w:r>
-        <w:t xml:space="preserve">he Rust/ECS FDM was compiled with rustc version 1.47.0. The tests were </w:t>
-      </w:r>
-      <w:r>
-        <w:lastRenderedPageBreak/>
-        <w:t>performed on a Lenovo ThinkPad T440p machine, running Windows 10, with an intel i74800mq processor.</w:t>
+        <w:t>he Rust/ECS FDM was compiled with rustc version 1.47.0. The tests were performed on a Lenovo ThinkPad T440p machine, running Windows 10, with an intel i74800mq processor.</w:t>
       </w:r>
     </w:p>
     <w:p>
@@ -18790,7 +18997,7 @@
           <w:b w:val="0"/>
         </w:rPr>
       </w:pPr>
-      <w:bookmarkStart w:id="137" w:name="_Toc59485826"/>
+      <w:bookmarkStart w:id="138" w:name="_Toc59485826"/>
       <w:r>
         <w:rPr>
           <w:b w:val="0"/>
@@ -18840,7 +19047,7 @@
         </w:rPr>
         <w:t>One</w:t>
       </w:r>
-      <w:bookmarkEnd w:id="137"/>
+      <w:bookmarkEnd w:id="138"/>
     </w:p>
     <w:p>
       <w:pPr>
@@ -18848,6 +19055,7 @@
         <w:jc w:val="left"/>
       </w:pPr>
       <w:r>
+        <w:lastRenderedPageBreak/>
         <w:t>3.5.2 Test Two (</w:t>
       </w:r>
       <w:r>
@@ -19070,7 +19278,7 @@
           <w:b w:val="0"/>
         </w:rPr>
       </w:pPr>
-      <w:bookmarkStart w:id="138" w:name="_Toc59485827"/>
+      <w:bookmarkStart w:id="139" w:name="_Toc59485827"/>
       <w:r>
         <w:rPr>
           <w:b w:val="0"/>
@@ -19120,7 +19328,7 @@
         </w:rPr>
         <w:t>ntrol Instructions for Test Two</w:t>
       </w:r>
-      <w:bookmarkEnd w:id="138"/>
+      <w:bookmarkEnd w:id="139"/>
     </w:p>
     <w:p>
       <w:pPr>
@@ -19288,7 +19496,6 @@
               <w:spacing w:line="240" w:lineRule="auto"/>
             </w:pPr>
             <w:r>
-              <w:lastRenderedPageBreak/>
               <w:t xml:space="preserve"> </w:t>
             </w:r>
             <w:r>
@@ -19381,7 +19588,7 @@
           <w:b w:val="0"/>
         </w:rPr>
       </w:pPr>
-      <w:bookmarkStart w:id="139" w:name="_Toc59485828"/>
+      <w:bookmarkStart w:id="140" w:name="_Toc59485828"/>
       <w:r>
         <w:rPr>
           <w:b w:val="0"/>
@@ -19431,7 +19638,7 @@
         </w:rPr>
         <w:t>ntrol Instructions for Test Three</w:t>
       </w:r>
-      <w:bookmarkEnd w:id="139"/>
+      <w:bookmarkEnd w:id="140"/>
     </w:p>
     <w:p>
       <w:pPr>
@@ -19726,11 +19933,12 @@
           <w:b w:val="0"/>
         </w:rPr>
       </w:pPr>
-      <w:bookmarkStart w:id="140" w:name="_Toc59485829"/>
+      <w:bookmarkStart w:id="141" w:name="_Toc59485829"/>
       <w:r>
         <w:rPr>
           <w:b w:val="0"/>
         </w:rPr>
+        <w:lastRenderedPageBreak/>
         <w:t xml:space="preserve">Table </w:t>
       </w:r>
       <w:r>
@@ -19770,14 +19978,14 @@
         </w:rPr>
         <w:t>: Flight Control Instructions for Test Four</w:t>
       </w:r>
-      <w:bookmarkEnd w:id="140"/>
+      <w:bookmarkEnd w:id="141"/>
     </w:p>
     <w:p>
       <w:pPr>
         <w:pStyle w:val="Heading2"/>
         <w:spacing w:before="0"/>
       </w:pPr>
-      <w:bookmarkStart w:id="141" w:name="_Toc59471153"/>
+      <w:bookmarkStart w:id="142" w:name="_Toc59471153"/>
       <w:r>
         <w:t>3.</w:t>
       </w:r>
@@ -19799,7 +20007,7 @@
       <w:r>
         <w:t>Verification</w:t>
       </w:r>
-      <w:bookmarkEnd w:id="141"/>
+      <w:bookmarkEnd w:id="142"/>
     </w:p>
     <w:p>
       <w:pPr>
@@ -19973,200 +20181,203 @@
         <w:ind w:firstLine="720"/>
       </w:pPr>
       <w:r>
+        <w:t>For each set of tests, b</w:t>
+      </w:r>
+      <w:r>
+        <w:t xml:space="preserve">oth the </w:t>
+      </w:r>
+      <w:r>
+        <w:t>benchmark</w:t>
+      </w:r>
+      <w:r>
+        <w:t xml:space="preserve"> </w:t>
+      </w:r>
+      <w:r>
+        <w:t>FDM and our FDM</w:t>
+      </w:r>
+      <w:r>
+        <w:t xml:space="preserve"> </w:t>
+      </w:r>
+      <w:r>
+        <w:t xml:space="preserve">was </w:t>
+      </w:r>
+      <w:r>
+        <w:t>compiled and ran with</w:t>
+      </w:r>
+      <w:r>
+        <w:t xml:space="preserve"> an</w:t>
+      </w:r>
+      <w:r>
+        <w:t xml:space="preserve"> iden</w:t>
+      </w:r>
+      <w:r>
+        <w:t>tical</w:t>
+      </w:r>
+      <w:r>
+        <w:t xml:space="preserve"> airplane flying under the same </w:t>
+      </w:r>
+      <w:r>
+        <w:t xml:space="preserve">starting </w:t>
+      </w:r>
+      <w:r>
+        <w:t>parameters</w:t>
+      </w:r>
+      <w:r>
+        <w:t xml:space="preserve"> to get some output</w:t>
+      </w:r>
+      <w:r>
+        <w:t xml:space="preserve">. </w:t>
+      </w:r>
+      <w:r>
+        <w:t>The i</w:t>
+      </w:r>
+      <w:r>
+        <w:t>nitial parameters</w:t>
+      </w:r>
+      <w:r>
+        <w:t xml:space="preserve"> </w:t>
+      </w:r>
+      <w:r>
+        <w:t>include</w:t>
+      </w:r>
+      <w:r>
+        <w:t xml:space="preserve">: coordinate </w:t>
+      </w:r>
+      <w:r>
+        <w:t>position,</w:t>
+      </w:r>
+      <w:r>
+        <w:t xml:space="preserve"> </w:t>
+      </w:r>
+      <w:r>
+        <w:t xml:space="preserve">speed, </w:t>
+      </w:r>
+      <w:r>
+        <w:t>velocity</w:t>
+      </w:r>
+      <w:r>
+        <w:t>,</w:t>
+      </w:r>
+      <w:r>
+        <w:t xml:space="preserve"> and</w:t>
+      </w:r>
+      <w:r>
+        <w:t xml:space="preserve"> forces</w:t>
+      </w:r>
+      <w:r>
+        <w:t xml:space="preserve">. </w:t>
+      </w:r>
+      <w:r>
+        <w:t>The starting parameter values</w:t>
+      </w:r>
+      <w:r>
+        <w:t xml:space="preserve"> chosen to be</w:t>
+      </w:r>
+      <w:r>
+        <w:t xml:space="preserve"> used in these tests are the same </w:t>
+      </w:r>
+      <w:r>
+        <w:t xml:space="preserve">values that Bourg sets in his FDM source code. </w:t>
+      </w:r>
+      <w:r>
+        <w:t>They were chosen because t</w:t>
+      </w:r>
+      <w:r>
+        <w:t xml:space="preserve">he </w:t>
+      </w:r>
+      <w:r>
+        <w:t>values</w:t>
+      </w:r>
+      <w:r>
+        <w:t xml:space="preserve"> </w:t>
+      </w:r>
+      <w:r>
+        <w:t xml:space="preserve">are set up so that </w:t>
+      </w:r>
+      <w:r>
+        <w:t>the plane</w:t>
+      </w:r>
+      <w:r>
+        <w:t xml:space="preserve"> is</w:t>
+      </w:r>
+      <w:r>
+        <w:t xml:space="preserve"> in motion as soon as the simulation is started</w:t>
+      </w:r>
+      <w:r>
+        <w:t xml:space="preserve"> – with </w:t>
+      </w:r>
+      <w:r>
+        <w:t>velocity, force, thrust, and speed</w:t>
+      </w:r>
+      <w:r>
+        <w:t xml:space="preserve"> defined greater than zero </w:t>
+      </w:r>
+      <w:r>
+        <w:t xml:space="preserve">as </w:t>
+      </w:r>
+      <w:r>
+        <w:t>to have the airplane flying</w:t>
+      </w:r>
+      <w:r>
+        <w:t xml:space="preserve"> forward. </w:t>
+      </w:r>
+      <w:r>
+        <w:t xml:space="preserve">The </w:t>
+      </w:r>
+      <w:r>
+        <w:t xml:space="preserve">starting position </w:t>
+      </w:r>
+      <w:r>
+        <w:t>coordinat</w:t>
+      </w:r>
+      <w:r>
+        <w:t>es represents a</w:t>
+      </w:r>
+      <w:r>
+        <w:t xml:space="preserve"> location </w:t>
+      </w:r>
+      <w:r>
+        <w:t>relative to a fixed point (0.0, 0.0, 0.0). The distance from that fixed point is measured in feet</w:t>
+      </w:r>
+      <w:r>
+        <w:t>. F</w:t>
+      </w:r>
+      <w:r>
+        <w:t xml:space="preserve">or example, </w:t>
+      </w:r>
+      <w:r>
+        <w:t>the</w:t>
+      </w:r>
+      <w:r>
+        <w:t xml:space="preserve"> </w:t>
+      </w:r>
+      <w:r>
+        <w:t xml:space="preserve">starting </w:t>
+      </w:r>
+      <w:r>
+        <w:t>z coordinate</w:t>
+      </w:r>
+      <w:r>
+        <w:t xml:space="preserve"> of 2000.0</w:t>
+      </w:r>
+      <w:r>
+        <w:t xml:space="preserve"> represent</w:t>
+      </w:r>
+      <w:r>
+        <w:t>s height, or altitude, in feet</w:t>
+      </w:r>
+      <w:r>
+        <w:t xml:space="preserve"> from the ground</w:t>
+      </w:r>
+      <w:r>
+        <w:t xml:space="preserve">. </w:t>
+      </w:r>
+      <w:r>
+        <w:t xml:space="preserve">The starting coordinate point chosen for every test is the same location that Bourg’s model uses in his </w:t>
+      </w:r>
+      <w:r>
         <w:lastRenderedPageBreak/>
-        <w:t>For each set of tests, b</w:t>
-      </w:r>
-      <w:r>
-        <w:t xml:space="preserve">oth the </w:t>
-      </w:r>
-      <w:r>
-        <w:t>benchmark</w:t>
-      </w:r>
-      <w:r>
-        <w:t xml:space="preserve"> </w:t>
-      </w:r>
-      <w:r>
-        <w:t>FDM and our FDM</w:t>
-      </w:r>
-      <w:r>
-        <w:t xml:space="preserve"> </w:t>
-      </w:r>
-      <w:r>
-        <w:t xml:space="preserve">was </w:t>
-      </w:r>
-      <w:r>
-        <w:t>compiled and ran with</w:t>
-      </w:r>
-      <w:r>
-        <w:t xml:space="preserve"> an</w:t>
-      </w:r>
-      <w:r>
-        <w:t xml:space="preserve"> iden</w:t>
-      </w:r>
-      <w:r>
-        <w:t>tical</w:t>
-      </w:r>
-      <w:r>
-        <w:t xml:space="preserve"> airplane flying under the same </w:t>
-      </w:r>
-      <w:r>
-        <w:t xml:space="preserve">starting </w:t>
-      </w:r>
-      <w:r>
-        <w:t>parameters</w:t>
-      </w:r>
-      <w:r>
-        <w:t xml:space="preserve"> to get some output</w:t>
-      </w:r>
-      <w:r>
-        <w:t xml:space="preserve">. </w:t>
-      </w:r>
-      <w:r>
-        <w:t>The i</w:t>
-      </w:r>
-      <w:r>
-        <w:t>nitial parameters</w:t>
-      </w:r>
-      <w:r>
-        <w:t xml:space="preserve"> </w:t>
-      </w:r>
-      <w:r>
-        <w:t>include</w:t>
-      </w:r>
-      <w:r>
-        <w:t xml:space="preserve">: coordinate </w:t>
-      </w:r>
-      <w:r>
-        <w:t>position,</w:t>
-      </w:r>
-      <w:r>
-        <w:t xml:space="preserve"> </w:t>
-      </w:r>
-      <w:r>
-        <w:t xml:space="preserve">speed, </w:t>
-      </w:r>
-      <w:r>
-        <w:t>velocity</w:t>
-      </w:r>
-      <w:r>
-        <w:t>,</w:t>
-      </w:r>
-      <w:r>
-        <w:t xml:space="preserve"> and</w:t>
-      </w:r>
-      <w:r>
-        <w:t xml:space="preserve"> forces</w:t>
-      </w:r>
-      <w:r>
-        <w:t xml:space="preserve">. </w:t>
-      </w:r>
-      <w:r>
-        <w:t>The starting parameter values</w:t>
-      </w:r>
-      <w:r>
-        <w:t xml:space="preserve"> chosen to be</w:t>
-      </w:r>
-      <w:r>
-        <w:t xml:space="preserve"> used in these tests are the same </w:t>
-      </w:r>
-      <w:r>
-        <w:t xml:space="preserve">values that Bourg sets in his FDM source code. </w:t>
-      </w:r>
-      <w:r>
-        <w:t>They were chosen because t</w:t>
-      </w:r>
-      <w:r>
-        <w:t xml:space="preserve">he </w:t>
-      </w:r>
-      <w:r>
-        <w:t>values</w:t>
-      </w:r>
-      <w:r>
-        <w:t xml:space="preserve"> </w:t>
-      </w:r>
-      <w:r>
-        <w:t xml:space="preserve">are set up so that </w:t>
-      </w:r>
-      <w:r>
-        <w:t>the plane</w:t>
-      </w:r>
-      <w:r>
-        <w:t xml:space="preserve"> is</w:t>
-      </w:r>
-      <w:r>
-        <w:t xml:space="preserve"> in motion as soon as the simulation is started</w:t>
-      </w:r>
-      <w:r>
-        <w:t xml:space="preserve"> – with </w:t>
-      </w:r>
-      <w:r>
-        <w:t>velocity, force, thrust, and speed</w:t>
-      </w:r>
-      <w:r>
-        <w:t xml:space="preserve"> defined greater than zero </w:t>
-      </w:r>
-      <w:r>
-        <w:t xml:space="preserve">as </w:t>
-      </w:r>
-      <w:r>
-        <w:t>to have the airplane flying</w:t>
-      </w:r>
-      <w:r>
-        <w:t xml:space="preserve"> forward. </w:t>
-      </w:r>
-      <w:r>
-        <w:t xml:space="preserve">The </w:t>
-      </w:r>
-      <w:r>
-        <w:t xml:space="preserve">starting position </w:t>
-      </w:r>
-      <w:r>
-        <w:t>coordinat</w:t>
-      </w:r>
-      <w:r>
-        <w:t>es represents a</w:t>
-      </w:r>
-      <w:r>
-        <w:t xml:space="preserve"> location </w:t>
-      </w:r>
-      <w:r>
-        <w:t>relative to a fixed point (0.0, 0.0, 0.0). The distance from that fixed point is measured in feet</w:t>
-      </w:r>
-      <w:r>
-        <w:t>. F</w:t>
-      </w:r>
-      <w:r>
-        <w:t xml:space="preserve">or example, </w:t>
-      </w:r>
-      <w:r>
-        <w:t>the</w:t>
-      </w:r>
-      <w:r>
-        <w:t xml:space="preserve"> </w:t>
-      </w:r>
-      <w:r>
-        <w:t xml:space="preserve">starting </w:t>
-      </w:r>
-      <w:r>
-        <w:t>z coordinate</w:t>
-      </w:r>
-      <w:r>
-        <w:t xml:space="preserve"> of 2000.0</w:t>
-      </w:r>
-      <w:r>
-        <w:t xml:space="preserve"> represent</w:t>
-      </w:r>
-      <w:r>
-        <w:t>s height, or altitude, in feet</w:t>
-      </w:r>
-      <w:r>
-        <w:t xml:space="preserve"> from the ground</w:t>
-      </w:r>
-      <w:r>
-        <w:t xml:space="preserve">. </w:t>
-      </w:r>
-      <w:r>
-        <w:t xml:space="preserve">The starting coordinate point chosen for every test is the same location that Bourg’s model uses in his code. </w:t>
+        <w:t xml:space="preserve">code. </w:t>
       </w:r>
       <w:r>
         <w:t>The e</w:t>
@@ -20556,7 +20767,7 @@
           <w:b w:val="0"/>
         </w:rPr>
       </w:pPr>
-      <w:bookmarkStart w:id="142" w:name="_Toc59485830"/>
+      <w:bookmarkStart w:id="143" w:name="_Toc59485830"/>
       <w:r>
         <w:rPr>
           <w:b w:val="0"/>
@@ -20612,7 +20823,7 @@
         </w:rPr>
         <w:t xml:space="preserve"> for Each Test</w:t>
       </w:r>
-      <w:bookmarkEnd w:id="142"/>
+      <w:bookmarkEnd w:id="143"/>
     </w:p>
     <w:p>
       <w:pPr>
@@ -20703,11 +20914,7 @@
         <w:t xml:space="preserve">. </w:t>
       </w:r>
       <w:r>
-        <w:t xml:space="preserve">The flight controls </w:t>
-      </w:r>
-      <w:r>
-        <w:lastRenderedPageBreak/>
-        <w:t xml:space="preserve">are implemented into the test for a defined amount of simulation frames. </w:t>
+        <w:t xml:space="preserve">The flight controls are implemented into the test for a defined amount of simulation frames. </w:t>
       </w:r>
       <w:r>
         <w:t xml:space="preserve">For example, from frame 1 through 5, thrust is increased, and so on. </w:t>
@@ -20769,6 +20976,7 @@
         <w:jc w:val="left"/>
       </w:pPr>
       <w:r>
+        <w:lastRenderedPageBreak/>
         <w:t>3.5.1 Test One (No Flight Control)</w:t>
       </w:r>
     </w:p>
@@ -20866,7 +21074,7 @@
           <w:b w:val="0"/>
         </w:rPr>
       </w:pPr>
-      <w:bookmarkStart w:id="143" w:name="_Toc59485831"/>
+      <w:bookmarkStart w:id="144" w:name="_Toc59485831"/>
       <w:r>
         <w:rPr>
           <w:b w:val="0"/>
@@ -20910,7 +21118,7 @@
         </w:rPr>
         <w:t>: Flight Control Instructions for Test One</w:t>
       </w:r>
-      <w:bookmarkEnd w:id="143"/>
+      <w:bookmarkEnd w:id="144"/>
     </w:p>
     <w:p>
       <w:pPr>
@@ -21032,7 +21240,7 @@
           <w:b w:val="0"/>
         </w:rPr>
       </w:pPr>
-      <w:bookmarkStart w:id="144" w:name="_Toc59485832"/>
+      <w:bookmarkStart w:id="145" w:name="_Toc59485832"/>
       <w:r>
         <w:rPr>
           <w:b w:val="0"/>
@@ -21076,7 +21284,7 @@
         </w:rPr>
         <w:t>: Flight Control Instructions for Test Two</w:t>
       </w:r>
-      <w:bookmarkEnd w:id="144"/>
+      <w:bookmarkEnd w:id="145"/>
     </w:p>
     <w:p>
       <w:pPr>
@@ -21084,7 +21292,6 @@
         <w:jc w:val="left"/>
       </w:pPr>
       <w:r>
-        <w:lastRenderedPageBreak/>
         <w:t xml:space="preserve">3.5.3 Test </w:t>
       </w:r>
       <w:r>
@@ -21240,6 +21447,7 @@
               <w:rPr>
                 <w:rFonts w:ascii="Times New Roman" w:hAnsi="Times New Roman"/>
               </w:rPr>
+              <w:lastRenderedPageBreak/>
               <w:t>247</w:t>
             </w:r>
             <w:r>
@@ -21293,7 +21501,7 @@
           <w:b w:val="0"/>
         </w:rPr>
       </w:pPr>
-      <w:bookmarkStart w:id="145" w:name="_Toc59485833"/>
+      <w:bookmarkStart w:id="146" w:name="_Toc59485833"/>
       <w:r>
         <w:rPr>
           <w:b w:val="0"/>
@@ -21337,7 +21545,7 @@
         </w:rPr>
         <w:t>: Flight Control Instructions for Test Three</w:t>
       </w:r>
-      <w:bookmarkEnd w:id="145"/>
+      <w:bookmarkEnd w:id="146"/>
     </w:p>
     <w:p>
       <w:pPr>
@@ -21471,7 +21679,7 @@
           <w:b w:val="0"/>
         </w:rPr>
       </w:pPr>
-      <w:bookmarkStart w:id="146" w:name="_Toc59485834"/>
+      <w:bookmarkStart w:id="147" w:name="_Toc59485834"/>
       <w:r>
         <w:rPr>
           <w:b w:val="0"/>
@@ -21515,7 +21723,7 @@
         </w:rPr>
         <w:t>: Flight Control Instructions for Test Four</w:t>
       </w:r>
-      <w:bookmarkEnd w:id="146"/>
+      <w:bookmarkEnd w:id="147"/>
     </w:p>
     <w:p>
       <w:pPr>
@@ -21523,7 +21731,6 @@
         <w:jc w:val="left"/>
       </w:pPr>
       <w:r>
-        <w:lastRenderedPageBreak/>
         <w:t>3.5.4 Test Five</w:t>
       </w:r>
       <w:r>
@@ -21686,7 +21893,7 @@
           <w:b w:val="0"/>
         </w:rPr>
       </w:pPr>
-      <w:bookmarkStart w:id="147" w:name="_Toc59485835"/>
+      <w:bookmarkStart w:id="148" w:name="_Toc59485835"/>
       <w:r>
         <w:rPr>
           <w:b w:val="0"/>
@@ -21730,7 +21937,7 @@
         </w:rPr>
         <w:t>: Flight Control Instructions for Test Five</w:t>
       </w:r>
-      <w:bookmarkEnd w:id="147"/>
+      <w:bookmarkEnd w:id="148"/>
     </w:p>
     <w:p>
       <w:pPr>
@@ -21738,6 +21945,7 @@
         <w:jc w:val="left"/>
       </w:pPr>
       <w:r>
+        <w:lastRenderedPageBreak/>
         <w:t>3.5.4 Test Six (Flaps)</w:t>
       </w:r>
     </w:p>
@@ -21823,7 +22031,7 @@
           <w:b w:val="0"/>
         </w:rPr>
       </w:pPr>
-      <w:bookmarkStart w:id="148" w:name="_Toc59485836"/>
+      <w:bookmarkStart w:id="149" w:name="_Toc59485836"/>
       <w:r>
         <w:rPr>
           <w:b w:val="0"/>
@@ -21867,14 +22075,14 @@
         </w:rPr>
         <w:t>: Flight Control Instructions for Test Six</w:t>
       </w:r>
-      <w:bookmarkEnd w:id="148"/>
+      <w:bookmarkEnd w:id="149"/>
     </w:p>
     <w:p>
       <w:pPr>
         <w:pStyle w:val="Heading2"/>
         <w:spacing w:before="0"/>
       </w:pPr>
-      <w:bookmarkStart w:id="149" w:name="_Toc59471154"/>
+      <w:bookmarkStart w:id="150" w:name="_Toc59471154"/>
       <w:r>
         <w:t xml:space="preserve">3.6 Custom </w:t>
       </w:r>
@@ -21884,7 +22092,7 @@
       <w:r>
         <w:t xml:space="preserve"> Verification</w:t>
       </w:r>
-      <w:bookmarkEnd w:id="149"/>
+      <w:bookmarkEnd w:id="150"/>
     </w:p>
     <w:p>
       <w:r>
@@ -21898,32 +22106,29 @@
         <w:t xml:space="preserve"> (i.e. car physics)</w:t>
       </w:r>
       <w:r>
-        <w:t xml:space="preserve">, </w:t>
-      </w:r>
+        <w:t xml:space="preserve">, and are therefore common to many chapters. </w:t>
+      </w:r>
+      <w:r>
+        <w:t xml:space="preserve">These classes were not used in the 5-DOF FDM. </w:t>
+      </w:r>
+      <w:r>
+        <w:t xml:space="preserve"> </w:t>
+      </w:r>
+    </w:p>
+    <w:p>
+      <w:pPr>
+        <w:ind w:firstLine="720"/>
+      </w:pPr>
+      <w:r>
+        <w:t xml:space="preserve">Bourg actually provides three test code files for each class inside of his folder in source code containing the custom classes. This test code was used to then create the test code in Rust. However, we do omit operations that are not used in the FDM, and therefore were not written in Rust. Also, Bourg omitted to the testing of some operations that we do use in the FDM – those operations were added in C++ for the tests. Additionally, the parameters for the operations used in the tests were the same as the ones used in Bourg’s test code. </w:t>
+      </w:r>
+    </w:p>
+    <w:p>
+      <w:pPr>
+        <w:ind w:firstLine="720"/>
+      </w:pPr>
       <w:r>
         <w:lastRenderedPageBreak/>
-        <w:t xml:space="preserve">and are therefore common to many chapters. </w:t>
-      </w:r>
-      <w:r>
-        <w:t xml:space="preserve">These classes were not used in the 5-DOF FDM. </w:t>
-      </w:r>
-      <w:r>
-        <w:t xml:space="preserve"> </w:t>
-      </w:r>
-    </w:p>
-    <w:p>
-      <w:pPr>
-        <w:ind w:firstLine="720"/>
-      </w:pPr>
-      <w:r>
-        <w:t xml:space="preserve">Bourg actually provides three test code files for each class inside of his folder in source code containing the custom classes. This test code was used to then create the test code in Rust. However, we do omit operations that are not used in the FDM, and therefore were not written in Rust. Also, Bourg omitted to the testing of some operations that we do use in the FDM – those operations were added in C++ for the tests. Additionally, the parameters for the operations used in the tests were the same as the ones used in Bourg’s test code. </w:t>
-      </w:r>
-    </w:p>
-    <w:p>
-      <w:pPr>
-        <w:ind w:firstLine="720"/>
-      </w:pPr>
-      <w:r>
         <w:t>Although classes as they exist in C++ do not exist in Rust, they can be simulated in Rust code using a struct</w:t>
       </w:r>
       <w:r>
@@ -21988,7 +22193,6 @@
         <w:jc w:val="left"/>
       </w:pPr>
       <w:r>
-        <w:lastRenderedPageBreak/>
         <w:t>3.6.1 Vector Tests</w:t>
       </w:r>
     </w:p>
@@ -22124,6 +22328,7 @@
         </w:numPr>
       </w:pPr>
       <w:r>
+        <w:lastRenderedPageBreak/>
         <w:t>D</w:t>
       </w:r>
       <w:r>
@@ -22268,7 +22473,6 @@
         </w:numPr>
       </w:pPr>
       <w:r>
-        <w:lastRenderedPageBreak/>
         <w:t>Division by scalar</w:t>
       </w:r>
     </w:p>
@@ -22349,7 +22553,7 @@
         <w:pStyle w:val="Heading2"/>
         <w:spacing w:before="0"/>
       </w:pPr>
-      <w:bookmarkStart w:id="150" w:name="_Toc59471155"/>
+      <w:bookmarkStart w:id="151" w:name="_Toc59471155"/>
       <w:r>
         <w:t>3.</w:t>
       </w:r>
@@ -22362,7 +22566,7 @@
       <w:r>
         <w:t>s</w:t>
       </w:r>
-      <w:bookmarkEnd w:id="150"/>
+      <w:bookmarkEnd w:id="151"/>
     </w:p>
     <w:p>
       <w:pPr>
@@ -22396,7 +22600,11 @@
         <w:t xml:space="preserve"> flight simulator. </w:t>
       </w:r>
       <w:r>
-        <w:t>With the ECS architecture, the extension of the FDM</w:t>
+        <w:t xml:space="preserve">With the ECS </w:t>
+      </w:r>
+      <w:r>
+        <w:lastRenderedPageBreak/>
+        <w:t>architecture, the extension of the FDM</w:t>
       </w:r>
       <w:r>
         <w:t xml:space="preserve">s into </w:t>
@@ -22472,55 +22680,55 @@
         <w:t xml:space="preserve">does not </w:t>
       </w:r>
       <w:r>
-        <w:t xml:space="preserve">designate a </w:t>
+        <w:t>designate a key</w:t>
+      </w:r>
+      <w:r>
+        <w:t>press to modify heading or yaw. The heading cannot be explicitly modified; the heading angle is dependent on the yaw that takes place</w:t>
+      </w:r>
+      <w:r>
+        <w:t xml:space="preserve"> due to the bank action. </w:t>
+      </w:r>
+    </w:p>
+    <w:p>
+      <w:pPr>
+        <w:ind w:firstLine="720"/>
+      </w:pPr>
+      <w:r>
+        <w:t>Some considerations regard</w:t>
+      </w:r>
+      <w:r>
+        <w:t>ing</w:t>
+      </w:r>
+      <w:r>
+        <w:t xml:space="preserve"> to the body space coordinates representing the airplane’s orientations in either simulator had to be made.</w:t>
+      </w:r>
+      <w:r>
+        <w:t xml:space="preserve"> The Cartesian coordinate system FlightGear uses is different than the ones used in each FDM. This difference was causing the airplane</w:t>
+      </w:r>
+      <w:r>
+        <w:t>s to</w:t>
+      </w:r>
+      <w:r>
+        <w:t xml:space="preserve"> not be depicted properly when maneuvering. So, some direct alterations to the Euler angle values representing rotations, and flipping of some flight mechanics had to be made. </w:t>
+      </w:r>
+      <w:r>
+        <w:t>For the 5-DOF simulator, the yaw angle had to be negated</w:t>
+      </w:r>
+      <w:r>
+        <w:t xml:space="preserve">. </w:t>
+      </w:r>
+      <w:r>
+        <w:t xml:space="preserve">For the 6-DOF simulator, the </w:t>
+      </w:r>
+      <w:r>
+        <w:t>roll</w:t>
+      </w:r>
+      <w:r>
+        <w:t xml:space="preserve"> angle had to be negated. Additionally, the way the ailerons and rudders are activated when rolling right and rolling left were flipped. So, now when the pilot rolls right, the simulation activates the ailerons in a way that prior </w:t>
       </w:r>
       <w:r>
         <w:lastRenderedPageBreak/>
-        <w:t>key</w:t>
-      </w:r>
-      <w:r>
-        <w:t>press to modify heading or yaw. The heading cannot be explicitly modified; the heading angle is dependent on the yaw that takes place</w:t>
-      </w:r>
-      <w:r>
-        <w:t xml:space="preserve"> due to the bank action. </w:t>
-      </w:r>
-    </w:p>
-    <w:p>
-      <w:pPr>
-        <w:ind w:firstLine="720"/>
-      </w:pPr>
-      <w:r>
-        <w:t>Some considerations regard</w:t>
-      </w:r>
-      <w:r>
-        <w:t>ing</w:t>
-      </w:r>
-      <w:r>
-        <w:t xml:space="preserve"> to the body space coordinates representing the airplane’s orientations in either simulator had to be made.</w:t>
-      </w:r>
-      <w:r>
-        <w:t xml:space="preserve"> The Cartesian coordinate system FlightGear uses is different than the ones used in each FDM. This difference was causing the airplane</w:t>
-      </w:r>
-      <w:r>
-        <w:t>s to</w:t>
-      </w:r>
-      <w:r>
-        <w:t xml:space="preserve"> not be depicted properly when maneuvering. So, some direct alterations to the Euler angle values representing rotations, and flipping of some flight mechanics had to be made. </w:t>
-      </w:r>
-      <w:r>
-        <w:t>For the 5-DOF simulator, the yaw angle had to be negated</w:t>
-      </w:r>
-      <w:r>
-        <w:t xml:space="preserve">. </w:t>
-      </w:r>
-      <w:r>
-        <w:t xml:space="preserve">For the 6-DOF simulator, the </w:t>
-      </w:r>
-      <w:r>
-        <w:t>roll</w:t>
-      </w:r>
-      <w:r>
-        <w:t xml:space="preserve"> angle had to be negated. Additionally, the way the ailerons and rudders are activated when rolling right and rolling left were flipped. So, now when the pilot rolls right, the simulation activates the ailerons in a way that prior would have rolled the airplane left. The same flip had to be done for the rudder activation when the pilot decides to yaw left and right. </w:t>
+        <w:t xml:space="preserve">would have rolled the airplane left. The same flip had to be done for the rudder activation when the pilot decides to yaw left and right. </w:t>
       </w:r>
       <w:r>
         <w:t>Due to the difference in Cartesian coordinate systems</w:t>
@@ -22624,11 +22832,7 @@
         <w:t xml:space="preserve">will be able to </w:t>
       </w:r>
       <w:r>
-        <w:t xml:space="preserve">maintain a smooth frame rate [27]. This strategy might </w:t>
-      </w:r>
-      <w:r>
-        <w:lastRenderedPageBreak/>
-        <w:t>normally be an issue for slow computers, but the FDM is not very demanding on hardware. The downside is that for fast computers, we leave some frames per second on the table because we have a fixed time step [28]. In the main</w:t>
+        <w:t>maintain a smooth frame rate [27]. This strategy might normally be an issue for slow computers, but the FDM is not very demanding on hardware. The downside is that for fast computers, we leave some frames per second on the table because we have a fixed time step [28]. In the main</w:t>
       </w:r>
       <w:r>
         <w:t xml:space="preserve"> function</w:t>
@@ -22699,7 +22903,11 @@
         <w:t>The Resources at work are the same as what is built-in to both FDMs.</w:t>
       </w:r>
       <w:r>
-        <w:t xml:space="preserve"> The 5-DOF simulator uses only the DeltaTime Resource. The 6-DOF flight simulator uses DeltaTime, MaxThrust, and DeltaThrust.</w:t>
+        <w:t xml:space="preserve"> The 5-DOF simulator uses only the DeltaTime Resource. The 6-DOF flight simulator uses </w:t>
+      </w:r>
+      <w:r>
+        <w:lastRenderedPageBreak/>
+        <w:t>DeltaTime, MaxThrust, and DeltaThrust.</w:t>
       </w:r>
       <w:r>
         <w:t xml:space="preserve"> </w:t>
@@ -22781,7 +22989,6 @@
         <w:jc w:val="left"/>
       </w:pPr>
       <w:r>
-        <w:lastRenderedPageBreak/>
         <w:t>3.</w:t>
       </w:r>
       <w:r>
@@ -22895,7 +23102,11 @@
         <w:t>The DataFDM Component holds all of the data</w:t>
       </w:r>
       <w:r>
-        <w:t xml:space="preserve"> describing an airplane. This is the same Component defined in the previous section being used by the EquationsOfMotion System. However, we note that this </w:t>
+        <w:t xml:space="preserve"> describing an airplane. This is the same Component defined in the previous section being used by the EquationsOfMotion </w:t>
+      </w:r>
+      <w:r>
+        <w:lastRenderedPageBreak/>
+        <w:t xml:space="preserve">System. However, we note that this </w:t>
       </w:r>
       <w:r>
         <w:t>Component is</w:t>
@@ -22959,23 +23170,71 @@
         <w:ind w:firstLine="720"/>
       </w:pPr>
       <w:r>
-        <w:t xml:space="preserve">The Systems are automatically parallelized by the dispatcher that manages the execution of the Systems. The dispatcher does this by looking at the Component access types required by each System and checking if there are any WriteStorage access conflicts between Systems. If there are, those Systems with the conflict cannot run </w:t>
-      </w:r>
-      <w:r>
+        <w:t>The Systems are automatically parallelized by the dispatcher that manages the execution of the Systems. The dispatcher does this by looking at the Component access types required by each System and checking if there are any WriteStorage access conflicts between Systems. If there are, those Systems with the conflict cannot run concurrently, but the rest of the Systems can. In the case of these Systems supporting flight simulation, every System can run in paralle</w:t>
+      </w:r>
+      <w:r>
+        <w:t>l, but we choose to run sequentially because every System, except FlightControl</w:t>
+      </w:r>
+      <w:r>
+        <w:t>,</w:t>
+      </w:r>
+      <w:r>
+        <w:t xml:space="preserve"> is dependent on another S</w:t>
+      </w:r>
+      <w:r>
+        <w:t xml:space="preserve">ystem to finish before it should begin. </w:t>
+      </w:r>
+    </w:p>
+    <w:p>
+      <w:pPr>
+        <w:jc w:val="center"/>
+      </w:pPr>
+      <w:r>
+        <w:rPr>
+          <w:noProof/>
+        </w:rPr>
         <w:lastRenderedPageBreak/>
-        <w:t>concurrently, but the rest of the Systems can. In the case of these Systems supporting flight simulation, every System can run in paralle</w:t>
-      </w:r>
-      <w:r>
-        <w:t>l, but we choose to run sequentially because every System, except FlightControl</w:t>
-      </w:r>
-      <w:r>
-        <w:t>,</w:t>
-      </w:r>
-      <w:r>
-        <w:t xml:space="preserve"> is dependent on another S</w:t>
-      </w:r>
-      <w:r>
-        <w:t xml:space="preserve">ystem to finish before it should begin. </w:t>
+        <w:drawing>
+          <wp:inline distT="0" distB="0" distL="0" distR="0" wp14:anchorId="11A0A59A" wp14:editId="5FF0DA5D">
+            <wp:extent cx="5486400" cy="4689475"/>
+            <wp:effectExtent l="0" t="0" r="0" b="0"/>
+            <wp:docPr id="10" name="Picture 10"/>
+            <wp:cNvGraphicFramePr>
+              <a:graphicFrameLocks xmlns:a="http://schemas.openxmlformats.org/drawingml/2006/main" noChangeAspect="1"/>
+            </wp:cNvGraphicFramePr>
+            <a:graphic xmlns:a="http://schemas.openxmlformats.org/drawingml/2006/main">
+              <a:graphicData uri="http://schemas.openxmlformats.org/drawingml/2006/picture">
+                <pic:pic xmlns:pic="http://schemas.openxmlformats.org/drawingml/2006/picture">
+                  <pic:nvPicPr>
+                    <pic:cNvPr id="10" name="graphicz (1).png"/>
+                    <pic:cNvPicPr/>
+                  </pic:nvPicPr>
+                  <pic:blipFill>
+                    <a:blip r:embed="rId22" cstate="print">
+                      <a:extLst>
+                        <a:ext uri="{28A0092B-C50C-407E-A947-70E740481C1C}">
+                          <a14:useLocalDpi xmlns:a14="http://schemas.microsoft.com/office/drawing/2010/main" val="0"/>
+                        </a:ext>
+                      </a:extLst>
+                    </a:blip>
+                    <a:stretch>
+                      <a:fillRect/>
+                    </a:stretch>
+                  </pic:blipFill>
+                  <pic:spPr>
+                    <a:xfrm>
+                      <a:off x="0" y="0"/>
+                      <a:ext cx="5486400" cy="4689475"/>
+                    </a:xfrm>
+                    <a:prstGeom prst="rect">
+                      <a:avLst/>
+                    </a:prstGeom>
+                  </pic:spPr>
+                </pic:pic>
+              </a:graphicData>
+            </a:graphic>
+          </wp:inline>
+        </w:drawing>
       </w:r>
     </w:p>
     <w:p>
@@ -22983,8 +23242,10 @@
         <w:ind w:firstLine="720"/>
       </w:pPr>
       <w:r>
-        <w:t>//add chart showing the flow of execution</w:t>
-      </w:r>
+        <w:t>//add to this, and another graphic with system execution flow</w:t>
+      </w:r>
+      <w:bookmarkStart w:id="152" w:name="_GoBack"/>
+      <w:bookmarkEnd w:id="152"/>
     </w:p>
     <w:p>
       <w:pPr>
@@ -23026,7 +23287,11 @@
         <w:t xml:space="preserve"> list of all the keys being pressed at the current instance, and we check if any of the keys in that list match the keys t</w:t>
       </w:r>
       <w:r>
-        <w:t>hat we have tied with an operation affecting the equations of motion</w:t>
+        <w:t xml:space="preserve">hat we </w:t>
+      </w:r>
+      <w:r>
+        <w:lastRenderedPageBreak/>
+        <w:t>have tied with an operation affecting the equations of motion</w:t>
       </w:r>
       <w:r>
         <w:t xml:space="preserve"> in our FDM. Since more than one key can be pressed at once, we check al</w:t>
@@ -23109,11 +23374,7 @@
         <w:t>required for FlightGear to know how to positi</w:t>
       </w:r>
       <w:r>
-        <w:t xml:space="preserve">on the plane in </w:t>
-      </w:r>
-      <w:r>
-        <w:lastRenderedPageBreak/>
-        <w:t xml:space="preserve">the simulation </w:t>
+        <w:t xml:space="preserve">on the plane in the simulation </w:t>
       </w:r>
       <w:r>
         <w:t>and how</w:t>
@@ -23167,7 +23428,11 @@
         <w:t xml:space="preserve">Earth </w:t>
       </w:r>
       <w:r>
-        <w:t xml:space="preserve">space, and also the orientation of that airplane. The FGNetFDM position data updated is latitude, longitude, and altitude. The orientation variables updated are phy, theta, and psi, which represents the </w:t>
+        <w:t xml:space="preserve">space, and also the orientation of that airplane. The FGNetFDM position data updated is latitude, longitude, and altitude. The orientation variables updated are phy, theta, and psi, which represents </w:t>
+      </w:r>
+      <w:r>
+        <w:lastRenderedPageBreak/>
+        <w:t xml:space="preserve">the </w:t>
       </w:r>
       <w:r>
         <w:t xml:space="preserve">Euler angles </w:t>
@@ -23211,7 +23476,19 @@
         <w:t xml:space="preserve">’s socket. </w:t>
       </w:r>
       <w:r>
-        <w:t xml:space="preserve">This system only needs read access to the Packet Component. </w:t>
+        <w:t xml:space="preserve">This system only needs </w:t>
+      </w:r>
+      <w:r>
+        <w:t>R</w:t>
+      </w:r>
+      <w:r>
+        <w:t>ead</w:t>
+      </w:r>
+      <w:r>
+        <w:t xml:space="preserve">Storage </w:t>
+      </w:r>
+      <w:r>
+        <w:t xml:space="preserve">access to the Packet Component. </w:t>
       </w:r>
     </w:p>
     <w:p>
@@ -23220,63 +23497,66 @@
         <w:jc w:val="left"/>
       </w:pPr>
       <w:r>
+        <w:t>3.7</w:t>
+      </w:r>
+      <w:r>
+        <w:t>.4.2 EquationsOfMotion</w:t>
+      </w:r>
+    </w:p>
+    <w:p>
+      <w:pPr>
+        <w:ind w:firstLine="720"/>
+      </w:pPr>
+      <w:r>
+        <w:t xml:space="preserve">This System is what computes the equations of motion for the flight simulators. The 5-DOF flight simulator uses the 5-DOF FDM, and the 6-DOF flight simulator uses the 6-DOF FDM. This System is almost the same as the System defined in the previous sections outlining the respective FDMs. The only difference is that the KeyboardState Component data is considered whether or not a key has been pressed before the equations of motions are computed. </w:t>
+      </w:r>
+      <w:r>
+        <w:t xml:space="preserve">This System now requires ReadStorage access to KeyboardState </w:t>
+      </w:r>
+      <w:r>
+        <w:t>and</w:t>
+      </w:r>
+      <w:r>
+        <w:t xml:space="preserve"> requires WriteStorage access to DataFDM.</w:t>
+      </w:r>
+    </w:p>
+    <w:p>
+      <w:pPr>
+        <w:ind w:firstLine="720"/>
+      </w:pPr>
+      <w:r>
+        <w:t>The System begins</w:t>
+      </w:r>
+      <w:r>
+        <w:t xml:space="preserve"> resetting all of the airplane components so that they are not activated</w:t>
+      </w:r>
+      <w:r>
+        <w:t xml:space="preserve"> to affect the equations of motion</w:t>
+      </w:r>
+      <w:r>
+        <w:t xml:space="preserve">. We then check </w:t>
+      </w:r>
+      <w:r>
+        <w:t xml:space="preserve">the KeyboardStates and </w:t>
+      </w:r>
+      <w:r>
+        <w:t>to see if any</w:t>
+      </w:r>
+      <w:r>
+        <w:t xml:space="preserve"> states</w:t>
+      </w:r>
+      <w:r>
+        <w:t xml:space="preserve"> are </w:t>
+      </w:r>
+      <w:r>
+        <w:t>toggled true</w:t>
+      </w:r>
+      <w:r>
+        <w:t xml:space="preserve">. If a state is true, the associated component is activated for this frame. The thrust states, however, are not associated with a component, the thrust </w:t>
+      </w:r>
+      <w:r>
         <w:lastRenderedPageBreak/>
-        <w:t>3.7</w:t>
-      </w:r>
-      <w:r>
-        <w:t>.4.2 EquationsOfMotion</w:t>
-      </w:r>
-    </w:p>
-    <w:p>
-      <w:pPr>
-        <w:ind w:firstLine="720"/>
-      </w:pPr>
-      <w:r>
-        <w:t xml:space="preserve">This System is what computes the equations of motion for the flight simulators. The 5-DOF flight simulator uses the 5-DOF FDM, and the 6-DOF flight simulator uses the 6-DOF FDM. This System is almost the same as the System defined in the previous sections outlining the respective FDMs. The only difference is that the KeyboardState Component data is considered whether or not a key has been pressed before the equations of motions are computed. </w:t>
-      </w:r>
-      <w:r>
-        <w:t xml:space="preserve">This System now requires ReadStorage access to KeyboardState </w:t>
-      </w:r>
-      <w:r>
-        <w:t>and</w:t>
-      </w:r>
-      <w:r>
-        <w:t xml:space="preserve"> requires WriteStorage access to DataFDM.</w:t>
-      </w:r>
-    </w:p>
-    <w:p>
-      <w:pPr>
-        <w:ind w:firstLine="720"/>
-      </w:pPr>
-      <w:r>
-        <w:t>The System begins</w:t>
-      </w:r>
-      <w:r>
-        <w:t xml:space="preserve"> resetting all of the airplane components so that they are not activated</w:t>
-      </w:r>
-      <w:r>
-        <w:t xml:space="preserve"> to affect the equations of motion</w:t>
-      </w:r>
-      <w:r>
-        <w:t xml:space="preserve">. We then check </w:t>
-      </w:r>
-      <w:r>
-        <w:t xml:space="preserve">the KeyboardStates and </w:t>
-      </w:r>
-      <w:r>
-        <w:t>to see if any</w:t>
-      </w:r>
-      <w:r>
-        <w:t xml:space="preserve"> states</w:t>
-      </w:r>
-      <w:r>
-        <w:t xml:space="preserve"> are </w:t>
-      </w:r>
-      <w:r>
-        <w:t>toggled true</w:t>
-      </w:r>
-      <w:r>
-        <w:t>. If a state is true, the associated component is activated for this frame. The thrust states, however, are not associated with a component, the thrust force is just changed accordingly. With a component activated</w:t>
+        <w:t>force is just changed accordingly. With a component activated</w:t>
       </w:r>
       <w:r>
         <w:t xml:space="preserve"> like the ailerons, caused by the </w:t>
@@ -23313,81 +23593,81 @@
       <w:pPr>
         <w:pStyle w:val="Heading1"/>
       </w:pPr>
-      <w:bookmarkStart w:id="151" w:name="_Toc59471156"/>
+      <w:bookmarkStart w:id="153" w:name="_Toc59471156"/>
+      <w:r>
+        <w:t>IV.  Analysis and Results</w:t>
+      </w:r>
+      <w:bookmarkEnd w:id="153"/>
+    </w:p>
+    <w:p>
+      <w:pPr>
+        <w:ind w:firstLine="720"/>
+      </w:pPr>
+      <w:r>
+        <w:t xml:space="preserve">This section explains the results obtained by the tests performed in Chapter III. </w:t>
+      </w:r>
+      <w:r>
+        <w:t xml:space="preserve">We first discuss </w:t>
+      </w:r>
+      <w:r>
+        <w:t>the tests performed to determine equivalency of our 5-DOF Rust/ECS FDM compared to the benchmark C-based FDM, and the tests of our 6-DOF Rust/ECS compared to the benchmark C++/OOP FDM.</w:t>
+      </w:r>
+      <w:r>
+        <w:t xml:space="preserve"> Next, we verify the equivalency in the custom vector, matrix, and quaternion classes re-implemented in the 6-DOF FDM.</w:t>
+      </w:r>
+      <w:r>
+        <w:t xml:space="preserve"> Lastly, we discuss </w:t>
+      </w:r>
+      <w:r>
+        <w:t>the</w:t>
+      </w:r>
+      <w:r>
+        <w:t xml:space="preserve"> </w:t>
+      </w:r>
+      <w:r>
+        <w:t>flight simulators leveraging the two FDMs.</w:t>
+      </w:r>
+      <w:r>
+        <w:t xml:space="preserve"> </w:t>
+      </w:r>
+    </w:p>
+    <w:p>
+      <w:pPr>
+        <w:pStyle w:val="Heading2"/>
+      </w:pPr>
+      <w:bookmarkStart w:id="154" w:name="_Toc59471157"/>
+      <w:r>
+        <w:t>4.1</w:t>
+      </w:r>
+      <w:r>
+        <w:t xml:space="preserve"> 5</w:t>
+      </w:r>
+      <w:r>
+        <w:t>-DOF FDM Equivalency Verification</w:t>
+      </w:r>
+      <w:bookmarkEnd w:id="154"/>
+    </w:p>
+    <w:p>
+      <w:pPr>
+        <w:ind w:firstLine="720"/>
+      </w:pPr>
+      <w:r>
+        <w:t xml:space="preserve">The series of tests investigating our Rust/ECS FDM versus the C –based FDM benchmark under some specific scenarios demonstrated accuracy in our FDM given that the flight data exactly matched in every test. </w:t>
+      </w:r>
+      <w:r>
+        <w:t>T</w:t>
+      </w:r>
+      <w:r>
+        <w:t>he results for each test</w:t>
+      </w:r>
+      <w:r>
+        <w:t xml:space="preserve"> found </w:t>
+      </w:r>
+      <w:r>
+        <w:t xml:space="preserve">that the FDM </w:t>
+      </w:r>
       <w:r>
         <w:lastRenderedPageBreak/>
-        <w:t>IV.  Analysis and Results</w:t>
-      </w:r>
-      <w:bookmarkEnd w:id="151"/>
-    </w:p>
-    <w:p>
-      <w:pPr>
-        <w:ind w:firstLine="720"/>
-      </w:pPr>
-      <w:r>
-        <w:t xml:space="preserve">This section explains the results obtained by the tests performed in Chapter III. </w:t>
-      </w:r>
-      <w:r>
-        <w:t xml:space="preserve">We first discuss </w:t>
-      </w:r>
-      <w:r>
-        <w:t>the tests performed to determine equivalency of our 5-DOF Rust/ECS FDM compared to the benchmark C-based FDM, and the tests of our 6-DOF Rust/ECS compared to the benchmark C++/OOP FDM.</w:t>
-      </w:r>
-      <w:r>
-        <w:t xml:space="preserve"> Next, we verify the equivalency in the custom vector, matrix, and quaternion classes re-implemented in the 6-DOF FDM.</w:t>
-      </w:r>
-      <w:r>
-        <w:t xml:space="preserve"> Lastly, we discuss </w:t>
-      </w:r>
-      <w:r>
-        <w:t>the</w:t>
-      </w:r>
-      <w:r>
-        <w:t xml:space="preserve"> </w:t>
-      </w:r>
-      <w:r>
-        <w:t>flight simulators leveraging the two FDMs.</w:t>
-      </w:r>
-      <w:r>
-        <w:t xml:space="preserve"> </w:t>
-      </w:r>
-    </w:p>
-    <w:p>
-      <w:pPr>
-        <w:pStyle w:val="Heading2"/>
-      </w:pPr>
-      <w:bookmarkStart w:id="152" w:name="_Toc59471157"/>
-      <w:r>
-        <w:t>4.1</w:t>
-      </w:r>
-      <w:r>
-        <w:t xml:space="preserve"> 5</w:t>
-      </w:r>
-      <w:r>
-        <w:t>-DOF FDM Equivalency Verification</w:t>
-      </w:r>
-      <w:bookmarkEnd w:id="152"/>
-    </w:p>
-    <w:p>
-      <w:pPr>
-        <w:ind w:firstLine="720"/>
-      </w:pPr>
-      <w:r>
-        <w:t xml:space="preserve">The series of tests investigating our Rust/ECS FDM versus the C –based FDM benchmark under some specific scenarios demonstrated accuracy in our FDM given that the flight data exactly matched in every test. </w:t>
-      </w:r>
-      <w:r>
-        <w:t>T</w:t>
-      </w:r>
-      <w:r>
-        <w:t>he results for each test</w:t>
-      </w:r>
-      <w:r>
-        <w:t xml:space="preserve"> found </w:t>
-      </w:r>
-      <w:r>
-        <w:t xml:space="preserve">that the FDM </w:t>
-      </w:r>
-      <w:r>
         <w:t xml:space="preserve">is </w:t>
       </w:r>
       <w:r>
@@ -23621,7 +23901,7 @@
           <w:b w:val="0"/>
         </w:rPr>
       </w:pPr>
-      <w:bookmarkStart w:id="153" w:name="_Toc59485837"/>
+      <w:bookmarkStart w:id="155" w:name="_Toc59485837"/>
       <w:r>
         <w:rPr>
           <w:b w:val="0"/>
@@ -23665,7 +23945,7 @@
         </w:rPr>
         <w:t>: Numerical Results for Test One</w:t>
       </w:r>
-      <w:bookmarkEnd w:id="153"/>
+      <w:bookmarkEnd w:id="155"/>
     </w:p>
     <w:p>
       <w:pPr>
@@ -23882,12 +24162,11 @@
           <w:b w:val="0"/>
         </w:rPr>
       </w:pPr>
-      <w:bookmarkStart w:id="154" w:name="_Toc59485838"/>
+      <w:bookmarkStart w:id="156" w:name="_Toc59485838"/>
       <w:r>
         <w:rPr>
           <w:b w:val="0"/>
         </w:rPr>
-        <w:lastRenderedPageBreak/>
         <w:t xml:space="preserve">Table </w:t>
       </w:r>
       <w:r>
@@ -23927,7 +24206,7 @@
         </w:rPr>
         <w:t>: Numerical Results for Test Two</w:t>
       </w:r>
-      <w:bookmarkEnd w:id="154"/>
+      <w:bookmarkEnd w:id="156"/>
     </w:p>
     <w:p>
       <w:pPr>
@@ -24141,7 +24420,7 @@
           <w:b w:val="0"/>
         </w:rPr>
       </w:pPr>
-      <w:bookmarkStart w:id="155" w:name="_Toc59485839"/>
+      <w:bookmarkStart w:id="157" w:name="_Toc59485839"/>
       <w:r>
         <w:rPr>
           <w:b w:val="0"/>
@@ -24191,7 +24470,7 @@
         </w:rPr>
         <w:t>Three</w:t>
       </w:r>
-      <w:bookmarkEnd w:id="155"/>
+      <w:bookmarkEnd w:id="157"/>
     </w:p>
     <w:p>
       <w:pPr>
@@ -24405,7 +24684,7 @@
           <w:b w:val="0"/>
         </w:rPr>
       </w:pPr>
-      <w:bookmarkStart w:id="156" w:name="_Toc59485840"/>
+      <w:bookmarkStart w:id="158" w:name="_Toc59485840"/>
       <w:r>
         <w:rPr>
           <w:b w:val="0"/>
@@ -24455,14 +24734,15 @@
         </w:rPr>
         <w:t>Four</w:t>
       </w:r>
-      <w:bookmarkEnd w:id="156"/>
+      <w:bookmarkEnd w:id="158"/>
     </w:p>
     <w:p>
       <w:pPr>
         <w:pStyle w:val="Heading2"/>
       </w:pPr>
-      <w:bookmarkStart w:id="157" w:name="_Toc59471158"/>
-      <w:r>
+      <w:bookmarkStart w:id="159" w:name="_Toc59471158"/>
+      <w:r>
+        <w:lastRenderedPageBreak/>
         <w:t>4.</w:t>
       </w:r>
       <w:r>
@@ -24477,7 +24757,7 @@
       <w:r>
         <w:t>FDM Equivalency Verification</w:t>
       </w:r>
-      <w:bookmarkEnd w:id="157"/>
+      <w:bookmarkEnd w:id="159"/>
     </w:p>
     <w:p>
       <w:pPr>
@@ -24799,7 +25079,6 @@
               <w:spacing w:line="240" w:lineRule="auto"/>
             </w:pPr>
             <w:r>
-              <w:lastRenderedPageBreak/>
               <w:t>Speed (knots)</w:t>
             </w:r>
           </w:p>
@@ -24841,7 +25120,7 @@
           <w:b w:val="0"/>
         </w:rPr>
       </w:pPr>
-      <w:bookmarkStart w:id="158" w:name="_Toc59485841"/>
+      <w:bookmarkStart w:id="160" w:name="_Toc59485841"/>
       <w:r>
         <w:rPr>
           <w:b w:val="0"/>
@@ -24885,7 +25164,7 @@
         </w:rPr>
         <w:t>: Numerical Results for Test One</w:t>
       </w:r>
-      <w:bookmarkEnd w:id="158"/>
+      <w:bookmarkEnd w:id="160"/>
     </w:p>
     <w:p>
       <w:pPr>
@@ -25180,7 +25459,7 @@
           <w:b w:val="0"/>
         </w:rPr>
       </w:pPr>
-      <w:bookmarkStart w:id="159" w:name="_Toc59485842"/>
+      <w:bookmarkStart w:id="161" w:name="_Toc59485842"/>
       <w:r>
         <w:rPr>
           <w:b w:val="0"/>
@@ -25224,7 +25503,7 @@
         </w:rPr>
         <w:t>: Numerical Results for Test Two</w:t>
       </w:r>
-      <w:bookmarkEnd w:id="159"/>
+      <w:bookmarkEnd w:id="161"/>
     </w:p>
     <w:p>
       <w:pPr>
@@ -25312,6 +25591,7 @@
               <w:spacing w:line="240" w:lineRule="auto"/>
             </w:pPr>
             <w:r>
+              <w:lastRenderedPageBreak/>
               <w:t xml:space="preserve">Position </w:t>
             </w:r>
             <w:r>
@@ -25516,7 +25796,7 @@
           <w:b w:val="0"/>
         </w:rPr>
       </w:pPr>
-      <w:bookmarkStart w:id="160" w:name="_Toc59485843"/>
+      <w:bookmarkStart w:id="162" w:name="_Toc59485843"/>
       <w:r>
         <w:rPr>
           <w:b w:val="0"/>
@@ -25560,7 +25840,7 @@
         </w:rPr>
         <w:t>: Numerical Results for Test Three</w:t>
       </w:r>
-      <w:bookmarkEnd w:id="160"/>
+      <w:bookmarkEnd w:id="162"/>
     </w:p>
     <w:p>
       <w:pPr>
@@ -25849,7 +26129,7 @@
           <w:b w:val="0"/>
         </w:rPr>
       </w:pPr>
-      <w:bookmarkStart w:id="161" w:name="_Toc59485844"/>
+      <w:bookmarkStart w:id="163" w:name="_Toc59485844"/>
       <w:r>
         <w:rPr>
           <w:b w:val="0"/>
@@ -25893,7 +26173,7 @@
         </w:rPr>
         <w:t>: Numerical Results for Test Four</w:t>
       </w:r>
-      <w:bookmarkEnd w:id="161"/>
+      <w:bookmarkEnd w:id="163"/>
     </w:p>
     <w:p>
       <w:pPr>
@@ -25901,7 +26181,6 @@
         <w:jc w:val="left"/>
       </w:pPr>
       <w:r>
-        <w:lastRenderedPageBreak/>
         <w:t>4.2.5</w:t>
       </w:r>
       <w:r>
@@ -26186,7 +26465,7 @@
           <w:b w:val="0"/>
         </w:rPr>
       </w:pPr>
-      <w:bookmarkStart w:id="162" w:name="_Toc59485845"/>
+      <w:bookmarkStart w:id="164" w:name="_Toc59485845"/>
       <w:r>
         <w:rPr>
           <w:b w:val="0"/>
@@ -26230,7 +26509,7 @@
         </w:rPr>
         <w:t>: Numerical Results for Test Five</w:t>
       </w:r>
-      <w:bookmarkEnd w:id="162"/>
+      <w:bookmarkEnd w:id="164"/>
     </w:p>
     <w:p>
       <w:pPr>
@@ -26398,6 +26677,7 @@
               <w:spacing w:line="240" w:lineRule="auto"/>
             </w:pPr>
             <w:r>
+              <w:lastRenderedPageBreak/>
               <w:t xml:space="preserve">Euler Angles </w:t>
             </w:r>
             <w:r>
@@ -26519,7 +26799,7 @@
           <w:b w:val="0"/>
         </w:rPr>
       </w:pPr>
-      <w:bookmarkStart w:id="163" w:name="_Toc59485846"/>
+      <w:bookmarkStart w:id="165" w:name="_Toc59485846"/>
       <w:r>
         <w:rPr>
           <w:b w:val="0"/>
@@ -26563,17 +26843,17 @@
         </w:rPr>
         <w:t>: Numerical Results for Test Six</w:t>
       </w:r>
-      <w:bookmarkEnd w:id="163"/>
+      <w:bookmarkEnd w:id="165"/>
     </w:p>
     <w:p>
       <w:pPr>
         <w:pStyle w:val="Heading2"/>
       </w:pPr>
-      <w:bookmarkStart w:id="164" w:name="_Toc59471159"/>
+      <w:bookmarkStart w:id="166" w:name="_Toc59471159"/>
       <w:r>
         <w:t>4.3 Custom Types</w:t>
       </w:r>
-      <w:bookmarkEnd w:id="164"/>
+      <w:bookmarkEnd w:id="166"/>
     </w:p>
     <w:p>
       <w:r>
@@ -26625,7 +26905,6 @@
         <w:ind w:firstLine="720"/>
       </w:pPr>
       <w:r>
-        <w:lastRenderedPageBreak/>
         <w:t>Each operation has only one calculation test performed for each programming language. The exception is the vector magnitude and vector normalization. Bourg provided more than one test for those operations, so we followed suite in our tests.</w:t>
       </w:r>
     </w:p>
@@ -26682,6 +26961,7 @@
         <w:jc w:val="left"/>
       </w:pPr>
       <w:r>
+        <w:lastRenderedPageBreak/>
         <w:t>4.3.1 Vector Tests</w:t>
       </w:r>
     </w:p>
@@ -27251,7 +27531,6 @@
               <w:spacing w:line="240" w:lineRule="auto"/>
             </w:pPr>
             <w:r>
-              <w:lastRenderedPageBreak/>
               <w:t>V</w:t>
             </w:r>
             <w:r>
@@ -27747,6 +28026,7 @@
         </w:numPr>
       </w:pPr>
       <w:r>
+        <w:lastRenderedPageBreak/>
         <w:t>Dot product</w:t>
       </w:r>
     </w:p>
@@ -29332,6 +29612,7 @@
               <w:spacing w:line="240" w:lineRule="auto"/>
             </w:pPr>
             <w:r>
+              <w:lastRenderedPageBreak/>
               <w:t xml:space="preserve">Q </w:t>
             </w:r>
             <w:r>
@@ -29646,7 +29927,6 @@
               <w:spacing w:line="240" w:lineRule="auto"/>
             </w:pPr>
             <w:r>
-              <w:lastRenderedPageBreak/>
               <w:t>Input</w:t>
             </w:r>
           </w:p>
@@ -30497,7 +30777,6 @@
               <w:spacing w:line="240" w:lineRule="auto"/>
             </w:pPr>
             <w:r>
-              <w:lastRenderedPageBreak/>
               <w:t>Q</w:t>
             </w:r>
             <w:r>
@@ -30574,7 +30853,7 @@
       <w:pPr>
         <w:pStyle w:val="Heading2"/>
       </w:pPr>
-      <w:bookmarkStart w:id="165" w:name="_Toc59471160"/>
+      <w:bookmarkStart w:id="167" w:name="_Toc59471160"/>
       <w:r>
         <w:t>4.</w:t>
       </w:r>
@@ -30584,7 +30863,7 @@
       <w:r>
         <w:t xml:space="preserve"> Flight Simulators</w:t>
       </w:r>
-      <w:bookmarkEnd w:id="165"/>
+      <w:bookmarkEnd w:id="167"/>
     </w:p>
     <w:p>
       <w:pPr>
@@ -30623,6 +30902,7 @@
         <w:ind w:firstLine="720"/>
       </w:pPr>
       <w:r>
+        <w:lastRenderedPageBreak/>
         <w:t>Each flight simulator’s keyboard flight controls are laid out in Appendix B: Flight Simulator Keyboard Controls</w:t>
       </w:r>
       <w:r>
@@ -30721,104 +31001,104 @@
         <w:t>activates the ailerons to roll the airplane</w:t>
       </w:r>
       <w:r>
-        <w:t xml:space="preserve">, the </w:t>
+        <w:t>, the equations of motion consider that components activation,</w:t>
+      </w:r>
+      <w:r>
+        <w:t xml:space="preserve"> then a </w:t>
+      </w:r>
+      <w:r>
+        <w:t xml:space="preserve">bank angle is determined from the new airplane </w:t>
+      </w:r>
+      <w:r>
+        <w:t>orientation</w:t>
+      </w:r>
+      <w:r>
+        <w:t>,</w:t>
+      </w:r>
+      <w:r>
+        <w:t xml:space="preserve"> and </w:t>
+      </w:r>
+      <w:r>
+        <w:t xml:space="preserve">finally </w:t>
+      </w:r>
+      <w:r>
+        <w:t>that orientation is displayed in FlightGear.</w:t>
+      </w:r>
+      <w:r>
+        <w:t xml:space="preserve"> This is worth explaining because </w:t>
+      </w:r>
+      <w:r>
+        <w:t>a component can be activated with no limit</w:t>
+      </w:r>
+      <w:r>
+        <w:t>. Thrust is an exception; in 6-DOF simulation, thrust force is directly altered by keypress.</w:t>
+      </w:r>
+      <w:r>
+        <w:t xml:space="preserve"> </w:t>
+      </w:r>
+      <w:r>
+        <w:t>The t</w:t>
+      </w:r>
+      <w:r>
+        <w:t>hrust is incremented or decremented by a constant number, defaulted to 100, out of the total maximum thrust force capacity.</w:t>
+      </w:r>
+      <w:r>
+        <w:t xml:space="preserve"> </w:t>
+      </w:r>
+      <w:r>
+        <w:t>But because a component can be activated</w:t>
+      </w:r>
+      <w:r>
+        <w:t xml:space="preserve"> </w:t>
+      </w:r>
+      <w:r>
+        <w:t>by endless</w:t>
+      </w:r>
+      <w:r>
+        <w:t xml:space="preserve"> keypresses</w:t>
+      </w:r>
+      <w:r>
+        <w:t>, a</w:t>
+      </w:r>
+      <w:r>
+        <w:t xml:space="preserve"> barrel roll</w:t>
+      </w:r>
+      <w:r>
+        <w:t xml:space="preserve"> and a flip</w:t>
+      </w:r>
+      <w:r>
+        <w:t xml:space="preserve"> can be performed in the 6-DOF simulator. But, </w:t>
+      </w:r>
+      <w:r>
+        <w:t>the 5-DOF simulator does not employ this freedom. I</w:t>
+      </w:r>
+      <w:r>
+        <w:t>n the 5-DOF simulator</w:t>
+      </w:r>
+      <w:r>
+        <w:t>, the</w:t>
+      </w:r>
+      <w:r>
+        <w:t xml:space="preserve"> bank angle, attack angle, and flaps </w:t>
+      </w:r>
+      <w:r>
+        <w:t>have a</w:t>
+      </w:r>
+      <w:r>
+        <w:t xml:space="preserve"> </w:t>
+      </w:r>
+      <w:r>
+        <w:t xml:space="preserve">value range. </w:t>
+      </w:r>
+      <w:r>
+        <w:t>Attack angle ranges from -16 degrees to 20 degrees. Bank angle ranges from -20 degrees to 20 degrees. Flaps are deployed at either 0 degrees, 20 degrees, or 40 degrees.</w:t>
+      </w:r>
+      <w:r>
+        <w:t xml:space="preserve"> The values on the range are incremented or </w:t>
       </w:r>
       <w:r>
         <w:lastRenderedPageBreak/>
-        <w:t>equations of motion consider that components activation,</w:t>
-      </w:r>
-      <w:r>
-        <w:t xml:space="preserve"> then a </w:t>
-      </w:r>
-      <w:r>
-        <w:t xml:space="preserve">bank angle is determined from the new airplane </w:t>
-      </w:r>
-      <w:r>
-        <w:t>orientation</w:t>
-      </w:r>
-      <w:r>
-        <w:t>,</w:t>
-      </w:r>
-      <w:r>
-        <w:t xml:space="preserve"> and </w:t>
-      </w:r>
-      <w:r>
-        <w:t xml:space="preserve">finally </w:t>
-      </w:r>
-      <w:r>
-        <w:t>that orientation is displayed in FlightGear.</w:t>
-      </w:r>
-      <w:r>
-        <w:t xml:space="preserve"> This is worth explaining because </w:t>
-      </w:r>
-      <w:r>
-        <w:t>a component can be activated with no limit</w:t>
-      </w:r>
-      <w:r>
-        <w:t>. Thrust is an exception; in 6-DOF simulation, thrust force is directly altered by keypress.</w:t>
-      </w:r>
-      <w:r>
-        <w:t xml:space="preserve"> </w:t>
-      </w:r>
-      <w:r>
-        <w:t>The t</w:t>
-      </w:r>
-      <w:r>
-        <w:t>hrust is incremented or decremented by a constant number, defaulted to 100, out of the total maximum thrust force capacity.</w:t>
-      </w:r>
-      <w:r>
-        <w:t xml:space="preserve"> </w:t>
-      </w:r>
-      <w:r>
-        <w:t>But because a component can be activated</w:t>
-      </w:r>
-      <w:r>
-        <w:t xml:space="preserve"> </w:t>
-      </w:r>
-      <w:r>
-        <w:t>by endless</w:t>
-      </w:r>
-      <w:r>
-        <w:t xml:space="preserve"> keypresses</w:t>
-      </w:r>
-      <w:r>
-        <w:t>, a</w:t>
-      </w:r>
-      <w:r>
-        <w:t xml:space="preserve"> barrel roll</w:t>
-      </w:r>
-      <w:r>
-        <w:t xml:space="preserve"> and a flip</w:t>
-      </w:r>
-      <w:r>
-        <w:t xml:space="preserve"> can be performed in the 6-DOF simulator. But, </w:t>
-      </w:r>
-      <w:r>
-        <w:t>the 5-DOF simulator does not employ this freedom. I</w:t>
-      </w:r>
-      <w:r>
-        <w:t>n the 5-DOF simulator</w:t>
-      </w:r>
-      <w:r>
-        <w:t>, the</w:t>
-      </w:r>
-      <w:r>
-        <w:t xml:space="preserve"> bank angle, attack angle, and flaps </w:t>
-      </w:r>
-      <w:r>
-        <w:t>have a</w:t>
-      </w:r>
-      <w:r>
-        <w:t xml:space="preserve"> </w:t>
-      </w:r>
-      <w:r>
-        <w:t xml:space="preserve">value range. </w:t>
-      </w:r>
-      <w:r>
-        <w:t>Attack angle ranges from -16 degrees to 20 degrees. Bank angle ranges from -20 degrees to 20 degrees. Flaps are deployed at either 0 degrees, 20 degrees, or 40 degrees.</w:t>
-      </w:r>
-      <w:r>
-        <w:t xml:space="preserve"> The values on the range are incremented or decremented by 1.</w:t>
+        <w:t>decremented by 1.</w:t>
       </w:r>
       <w:r>
         <w:t xml:space="preserve"> T</w:t>
@@ -30870,11 +31150,7 @@
         <w:t xml:space="preserve">smooth and to an untrained eye, looks to replicate realistic flight dynamics. </w:t>
       </w:r>
       <w:r>
-        <w:t xml:space="preserve">Even though the 6-DOF test results did </w:t>
-      </w:r>
-      <w:r>
-        <w:lastRenderedPageBreak/>
-        <w:t xml:space="preserve">not match the benchmark as what was hypothesized. The flight simulator still manages to fly realistically, and </w:t>
+        <w:t xml:space="preserve">Even though the 6-DOF test results did not match the benchmark as what was hypothesized. The flight simulator still manages to fly realistically, and </w:t>
       </w:r>
       <w:r>
         <w:t>the error is not noticeable</w:t>
@@ -30910,341 +31186,340 @@
       <w:pPr>
         <w:pStyle w:val="Heading1"/>
       </w:pPr>
-      <w:bookmarkStart w:id="166" w:name="_Toc59471161"/>
+      <w:bookmarkStart w:id="168" w:name="_Toc59471161"/>
+      <w:r>
+        <w:t>V.  Conclusions and Recommendations</w:t>
+      </w:r>
+      <w:bookmarkEnd w:id="168"/>
+    </w:p>
+    <w:p>
+      <w:pPr>
+        <w:ind w:firstLine="720"/>
+      </w:pPr>
+      <w:r>
+        <w:t>This cha</w:t>
+      </w:r>
+      <w:r>
+        <w:t>pter summarizes</w:t>
+      </w:r>
+      <w:r>
+        <w:t xml:space="preserve"> the research and results obtained throughout the thesis.</w:t>
+      </w:r>
+    </w:p>
+    <w:p>
+      <w:r>
+        <w:t>We reiterate the</w:t>
+      </w:r>
+      <w:r>
+        <w:t xml:space="preserve"> results found during </w:t>
+      </w:r>
+      <w:r>
+        <w:t xml:space="preserve">testing and </w:t>
+      </w:r>
+      <w:r>
+        <w:t>analysis</w:t>
+      </w:r>
+      <w:r>
+        <w:t xml:space="preserve"> of the two Flight Dynamics Models (FDM), and their subsequent flight simulators.</w:t>
+      </w:r>
+      <w:r>
+        <w:t xml:space="preserve"> Next, we describe the contribution</w:t>
+      </w:r>
+      <w:r>
+        <w:t xml:space="preserve"> impact</w:t>
+      </w:r>
+      <w:r>
+        <w:t xml:space="preserve"> that this research has on the field of simulation and modeling, and we explain possible future research extending this thesis</w:t>
+      </w:r>
+      <w:r>
+        <w:t xml:space="preserve"> in regard to the Entity-Component-System</w:t>
+      </w:r>
+      <w:r>
+        <w:t xml:space="preserve"> architecture.</w:t>
+      </w:r>
+    </w:p>
+    <w:p>
+      <w:pPr>
+        <w:pStyle w:val="Heading2"/>
+      </w:pPr>
+      <w:bookmarkStart w:id="169" w:name="_Toc59471162"/>
+      <w:r>
+        <w:t xml:space="preserve">5.1 </w:t>
+      </w:r>
+      <w:r>
+        <w:t>Research Conclusions</w:t>
+      </w:r>
+      <w:bookmarkEnd w:id="169"/>
+    </w:p>
+    <w:p>
+      <w:pPr>
+        <w:ind w:firstLine="720"/>
+      </w:pPr>
+      <w:r>
+        <w:t xml:space="preserve">This thesis research </w:t>
+      </w:r>
+      <w:r>
+        <w:t xml:space="preserve">comes to the conclusion that the use of the Entity-Component-System (ECS) architecture in flight simulation is not only </w:t>
+      </w:r>
+      <w:r>
+        <w:t>feasible, but a good</w:t>
+      </w:r>
+      <w:r>
+        <w:t xml:space="preserve"> decision when considering its performance, and improvements in ease of coding. </w:t>
+      </w:r>
+      <w:r>
+        <w:t>Through the re-implementation of two Flight Dynamics Models (FDM)</w:t>
+      </w:r>
+      <w:r>
+        <w:t xml:space="preserve"> into Systems and </w:t>
+      </w:r>
       <w:r>
         <w:lastRenderedPageBreak/>
-        <w:t>V.  Conclusions and Recommendations</w:t>
-      </w:r>
-      <w:bookmarkEnd w:id="166"/>
+        <w:t>Components,</w:t>
+      </w:r>
+      <w:r>
+        <w:t xml:space="preserve"> we confirmed the viability of the ECS architecture. </w:t>
+      </w:r>
+      <w:r>
+        <w:t xml:space="preserve">The </w:t>
+      </w:r>
+      <w:r>
+        <w:t xml:space="preserve">first </w:t>
+      </w:r>
+      <w:r>
+        <w:t>re-</w:t>
+      </w:r>
+      <w:r>
+        <w:t>implemented FDM was based on the works of</w:t>
+      </w:r>
+      <w:r>
+        <w:t xml:space="preserve"> Grant Palmer </w:t>
+      </w:r>
+      <w:r>
+        <w:t xml:space="preserve">[30] </w:t>
+      </w:r>
+      <w:r>
+        <w:t>in his textbook</w:t>
+      </w:r>
+      <w:r>
+        <w:t xml:space="preserve"> titled</w:t>
+      </w:r>
+      <w:r>
+        <w:t xml:space="preserve"> </w:t>
+      </w:r>
+      <w:r>
+        <w:rPr>
+          <w:i/>
+        </w:rPr>
+        <w:t>Physics for Game Programmers</w:t>
+      </w:r>
+      <w:r>
+        <w:rPr>
+          <w:i/>
+        </w:rPr>
+        <w:t>.</w:t>
+      </w:r>
+      <w:r>
+        <w:t xml:space="preserve"> This five Degrees of Freedom (DOF) FDM described in his book, was transformed into a Rust-based, ECS-based version. This re-implementation was deemed successful through a series of tests comparing the flight data</w:t>
+      </w:r>
+      <w:r>
+        <w:t xml:space="preserve"> calculated</w:t>
+      </w:r>
+      <w:r>
+        <w:t xml:space="preserve"> between the re-implementation versus </w:t>
+      </w:r>
+      <w:r>
+        <w:t>Palmer’s C</w:t>
+      </w:r>
+      <w:r>
+        <w:t xml:space="preserve">-based </w:t>
+      </w:r>
+      <w:r>
+        <w:t xml:space="preserve">benchmark </w:t>
+      </w:r>
+      <w:r>
+        <w:t>version</w:t>
+      </w:r>
+      <w:r>
+        <w:t xml:space="preserve">. </w:t>
+      </w:r>
+      <w:r>
+        <w:t>The tests ran the FDMs through a flight path performing some maneuver and took the flight data from the last frame after a set amount of time. This data from each FDM</w:t>
+      </w:r>
+      <w:r>
+        <w:t xml:space="preserve"> was compared, and matched exactly. </w:t>
+      </w:r>
     </w:p>
     <w:p>
       <w:pPr>
         <w:ind w:firstLine="720"/>
       </w:pPr>
       <w:r>
-        <w:t>This cha</w:t>
-      </w:r>
-      <w:r>
-        <w:t>pter summarizes</w:t>
-      </w:r>
-      <w:r>
-        <w:t xml:space="preserve"> the research and results obtained throughout the thesis.</w:t>
-      </w:r>
-    </w:p>
-    <w:p>
-      <w:r>
-        <w:t>We reiterate the</w:t>
-      </w:r>
-      <w:r>
-        <w:t xml:space="preserve"> results found during </w:t>
-      </w:r>
-      <w:r>
-        <w:t xml:space="preserve">testing and </w:t>
-      </w:r>
-      <w:r>
-        <w:t>analysis</w:t>
-      </w:r>
-      <w:r>
-        <w:t xml:space="preserve"> of the two Flight Dynamics Models (FDM), and their subsequent flight simulators.</w:t>
-      </w:r>
-      <w:r>
-        <w:t xml:space="preserve"> Next, we describe the contribution</w:t>
-      </w:r>
-      <w:r>
-        <w:t xml:space="preserve"> impact</w:t>
-      </w:r>
-      <w:r>
-        <w:t xml:space="preserve"> that this research has on the field of simulation and modeling, and we explain possible future research extending this thesis</w:t>
-      </w:r>
-      <w:r>
-        <w:t xml:space="preserve"> in regard to the Entity-Component-System</w:t>
-      </w:r>
-      <w:r>
-        <w:t xml:space="preserve"> architecture.</w:t>
+        <w:t>T</w:t>
+      </w:r>
+      <w:r>
+        <w:t>he second re</w:t>
+      </w:r>
+      <w:r>
+        <w:t>-implemented FDM is based on the works by David Bourg</w:t>
+      </w:r>
+      <w:r>
+        <w:t xml:space="preserve"> [14] in his textbook </w:t>
+      </w:r>
+      <w:r>
+        <w:rPr>
+          <w:i/>
+        </w:rPr>
+        <w:t>Physics for Game Developers</w:t>
+      </w:r>
+      <w:r>
+        <w:t xml:space="preserve">. This FDM, unlike the previous, is 6-DOF, and was also re-implemented using the ECS architecture and the Rust programming language. </w:t>
+      </w:r>
+      <w:r>
+        <w:t xml:space="preserve">A series of </w:t>
+      </w:r>
+      <w:r>
+        <w:t xml:space="preserve">successive </w:t>
+      </w:r>
+      <w:r>
+        <w:t xml:space="preserve">tests between our re-implementation versus Bourg’s C++ and Object-Oriented Programming (OOP) based </w:t>
+      </w:r>
+      <w:r>
+        <w:t xml:space="preserve">version was also conducted. </w:t>
+      </w:r>
+      <w:r>
+        <w:t xml:space="preserve">Just like the previous tests, we ran the FDMs through a flight path performing some maneuver and took the flight data from the last frame after a set amount of time. </w:t>
+      </w:r>
+      <w:r>
+        <w:t>T</w:t>
+      </w:r>
+      <w:r>
+        <w:t>he</w:t>
+      </w:r>
+      <w:r>
+        <w:t xml:space="preserve"> tests </w:t>
+      </w:r>
+      <w:r>
+        <w:t>results were</w:t>
+      </w:r>
+      <w:r>
+        <w:t xml:space="preserve"> not as conclusive</w:t>
+      </w:r>
+      <w:r>
+        <w:t xml:space="preserve"> in verifying equivalency</w:t>
+      </w:r>
+      <w:r>
+        <w:t xml:space="preserve"> as the tests on the 5-DOF FDM because the flight data of our version did not match exactly as expected to the benchmark. H</w:t>
+      </w:r>
+      <w:r>
+        <w:t xml:space="preserve">owever, the results were similar. </w:t>
+      </w:r>
+      <w:r>
+        <w:t xml:space="preserve">Furthermore, we tested the </w:t>
+      </w:r>
+      <w:r>
+        <w:t xml:space="preserve">custom vector, matrix, and quaternion structure types that were re-implemented in Rust based on Bourg’s custom C++ classes. </w:t>
+      </w:r>
+      <w:r>
+        <w:t xml:space="preserve">We tested all of the operations that these types can perform versus Bourg’s benchmark. </w:t>
+      </w:r>
+      <w:r>
+        <w:t>The results were successful in determining equivalency</w:t>
+      </w:r>
+      <w:r>
+        <w:t xml:space="preserve"> of these custom</w:t>
+      </w:r>
+      <w:r>
+        <w:t xml:space="preserve"> Rust</w:t>
+      </w:r>
+      <w:r>
+        <w:t xml:space="preserve"> </w:t>
+      </w:r>
+      <w:r>
+        <w:lastRenderedPageBreak/>
+        <w:t xml:space="preserve">types to their original </w:t>
+      </w:r>
+      <w:r>
+        <w:t xml:space="preserve">C++ </w:t>
+      </w:r>
+      <w:r>
+        <w:t>classes, and therefore were not causing the error in the FDM tests.</w:t>
+      </w:r>
+    </w:p>
+    <w:p>
+      <w:pPr>
+        <w:ind w:firstLine="720"/>
+      </w:pPr>
+      <w:r>
+        <w:t xml:space="preserve">With the two FDMs built as using the ECS architecture, the addition of Systems and Components that support keyboard input and graphic visualization </w:t>
+      </w:r>
+      <w:r>
+        <w:t>extends</w:t>
+      </w:r>
+      <w:r>
+        <w:t xml:space="preserve"> each FDM to a full-scale flight simulator. Because of the decoupling nature of the ECS design, </w:t>
+      </w:r>
+      <w:r>
+        <w:t>this</w:t>
+      </w:r>
+      <w:r>
+        <w:t xml:space="preserve"> extension of </w:t>
+      </w:r>
+      <w:r>
+        <w:t xml:space="preserve">each FDM into </w:t>
+      </w:r>
+      <w:r>
+        <w:t xml:space="preserve">flight simulators is effortless. </w:t>
+      </w:r>
+      <w:r>
+        <w:t xml:space="preserve">The performance benefits of ECS, although not measured in this thesis but evident in [34], are certainly at work </w:t>
+      </w:r>
+      <w:r>
+        <w:t xml:space="preserve">by </w:t>
+      </w:r>
+      <w:r>
+        <w:t>increasing cache efficiency and adding System parallelization</w:t>
+      </w:r>
+      <w:r>
+        <w:t xml:space="preserve"> when possible.</w:t>
+      </w:r>
+      <w:r>
+        <w:t xml:space="preserve"> </w:t>
+      </w:r>
+      <w:r>
+        <w:t>The flight experience</w:t>
+      </w:r>
+      <w:r>
+        <w:t xml:space="preserve"> in either simulator is enjoyable and replicates the realistic flight dynamics that the re-implemented FDMs employ.</w:t>
       </w:r>
     </w:p>
     <w:p>
       <w:pPr>
         <w:pStyle w:val="Heading2"/>
       </w:pPr>
-      <w:bookmarkStart w:id="167" w:name="_Toc59471162"/>
-      <w:r>
-        <w:t xml:space="preserve">5.1 </w:t>
-      </w:r>
-      <w:r>
-        <w:t>Research Conclusions</w:t>
-      </w:r>
-      <w:bookmarkEnd w:id="167"/>
+      <w:bookmarkStart w:id="170" w:name="_Toc59471163"/>
+      <w:r>
+        <w:t xml:space="preserve">5.2 </w:t>
+      </w:r>
+      <w:r>
+        <w:t>Significance of Research</w:t>
+      </w:r>
+      <w:bookmarkEnd w:id="170"/>
     </w:p>
     <w:p>
       <w:pPr>
         <w:ind w:firstLine="720"/>
       </w:pPr>
       <w:r>
-        <w:t xml:space="preserve">This thesis research </w:t>
-      </w:r>
-      <w:r>
-        <w:t xml:space="preserve">comes to the conclusion that the use of the Entity-Component-System (ECS) architecture in flight simulation is not only </w:t>
-      </w:r>
-      <w:r>
-        <w:t>feasible, but a good</w:t>
-      </w:r>
-      <w:r>
-        <w:t xml:space="preserve"> decision when considering its performance, and improvements in ease of coding. </w:t>
-      </w:r>
-      <w:r>
-        <w:t>Through the re-implementation of two Flight Dynamics Models (FDM)</w:t>
-      </w:r>
-      <w:r>
-        <w:t xml:space="preserve"> into Systems and Components,</w:t>
-      </w:r>
-      <w:r>
-        <w:t xml:space="preserve"> we confirmed the viability of the ECS architecture. </w:t>
-      </w:r>
-      <w:r>
-        <w:t xml:space="preserve">The </w:t>
-      </w:r>
-      <w:r>
-        <w:t xml:space="preserve">first </w:t>
-      </w:r>
-      <w:r>
-        <w:t>re-</w:t>
-      </w:r>
-      <w:r>
-        <w:t>implemented FDM was based on the works of</w:t>
-      </w:r>
-      <w:r>
-        <w:t xml:space="preserve"> Grant Palmer </w:t>
-      </w:r>
-      <w:r>
-        <w:t xml:space="preserve">[30] </w:t>
-      </w:r>
-      <w:r>
-        <w:t>in his textbook</w:t>
-      </w:r>
-      <w:r>
-        <w:t xml:space="preserve"> titled</w:t>
-      </w:r>
-      <w:r>
-        <w:t xml:space="preserve"> </w:t>
-      </w:r>
-      <w:r>
-        <w:rPr>
-          <w:i/>
-        </w:rPr>
-        <w:t>Physics for Game Programmers</w:t>
-      </w:r>
-      <w:r>
-        <w:rPr>
-          <w:i/>
-        </w:rPr>
-        <w:t>.</w:t>
-      </w:r>
-      <w:r>
-        <w:t xml:space="preserve"> This five Degrees of Freedom (DOF) FDM described in his book, was transformed into a Rust-based, ECS-based version. This re-implementation was deemed successful through a series of tests comparing the flight data</w:t>
-      </w:r>
-      <w:r>
-        <w:t xml:space="preserve"> calculated</w:t>
-      </w:r>
-      <w:r>
-        <w:t xml:space="preserve"> between the re-implementation versus </w:t>
-      </w:r>
-      <w:r>
-        <w:t>Palmer’s C</w:t>
-      </w:r>
-      <w:r>
-        <w:t xml:space="preserve">-based </w:t>
-      </w:r>
-      <w:r>
-        <w:t xml:space="preserve">benchmark </w:t>
-      </w:r>
-      <w:r>
-        <w:t>version</w:t>
-      </w:r>
-      <w:r>
-        <w:t xml:space="preserve">. </w:t>
-      </w:r>
-      <w:r>
-        <w:t>The tests ran the FDMs through a flight path performing some maneuver and took the flight data from the last frame after a set amount of time. This data from each FDM</w:t>
-      </w:r>
-      <w:r>
-        <w:t xml:space="preserve"> was compared, and matched exactly. </w:t>
-      </w:r>
-    </w:p>
-    <w:p>
-      <w:pPr>
-        <w:ind w:firstLine="720"/>
-      </w:pPr>
-      <w:r>
-        <w:lastRenderedPageBreak/>
-        <w:t>T</w:t>
-      </w:r>
-      <w:r>
-        <w:t>he second re</w:t>
-      </w:r>
-      <w:r>
-        <w:t>-implemented FDM is based on the works by David Bourg</w:t>
-      </w:r>
-      <w:r>
-        <w:t xml:space="preserve"> [14] in his textbook </w:t>
-      </w:r>
-      <w:r>
-        <w:rPr>
-          <w:i/>
-        </w:rPr>
-        <w:t>Physics for Game Developers</w:t>
-      </w:r>
-      <w:r>
-        <w:t xml:space="preserve">. This FDM, unlike the previous, is 6-DOF, and was also re-implemented using the ECS architecture and the Rust programming language. </w:t>
-      </w:r>
-      <w:r>
-        <w:t xml:space="preserve">A series of </w:t>
-      </w:r>
-      <w:r>
-        <w:t xml:space="preserve">successive </w:t>
-      </w:r>
-      <w:r>
-        <w:t xml:space="preserve">tests between our re-implementation versus Bourg’s C++ and Object-Oriented Programming (OOP) based </w:t>
-      </w:r>
-      <w:r>
-        <w:t xml:space="preserve">version was also conducted. </w:t>
-      </w:r>
-      <w:r>
-        <w:t xml:space="preserve">Just like the previous tests, we ran the FDMs through a flight path performing some maneuver and took the flight data from the last frame after a set amount of time. </w:t>
-      </w:r>
-      <w:r>
-        <w:t>T</w:t>
-      </w:r>
-      <w:r>
-        <w:t>he</w:t>
-      </w:r>
-      <w:r>
-        <w:t xml:space="preserve"> tests </w:t>
-      </w:r>
-      <w:r>
-        <w:t>results were</w:t>
-      </w:r>
-      <w:r>
-        <w:t xml:space="preserve"> not as conclusive</w:t>
-      </w:r>
-      <w:r>
-        <w:t xml:space="preserve"> in verifying equivalency</w:t>
-      </w:r>
-      <w:r>
-        <w:t xml:space="preserve"> as the tests on the 5-DOF FDM because the flight data of our version did not match exactly as expected to the benchmark. H</w:t>
-      </w:r>
-      <w:r>
-        <w:t xml:space="preserve">owever, the results were similar. </w:t>
-      </w:r>
-      <w:r>
-        <w:t xml:space="preserve">Furthermore, we tested the </w:t>
-      </w:r>
-      <w:r>
-        <w:t xml:space="preserve">custom vector, matrix, and quaternion structure types that were re-implemented in Rust based on Bourg’s custom C++ classes. </w:t>
-      </w:r>
-      <w:r>
-        <w:t xml:space="preserve">We tested all of the operations that these types can perform versus Bourg’s benchmark. </w:t>
-      </w:r>
-      <w:r>
-        <w:t>The results were successful in determining equivalency</w:t>
-      </w:r>
-      <w:r>
-        <w:t xml:space="preserve"> of these custom</w:t>
-      </w:r>
-      <w:r>
-        <w:t xml:space="preserve"> Rust</w:t>
-      </w:r>
-      <w:r>
-        <w:t xml:space="preserve"> types to their original </w:t>
-      </w:r>
-      <w:r>
-        <w:t xml:space="preserve">C++ </w:t>
-      </w:r>
-      <w:r>
-        <w:t>classes, and therefore were not causing the error in the FDM tests.</w:t>
-      </w:r>
-    </w:p>
-    <w:p>
-      <w:pPr>
-        <w:ind w:firstLine="720"/>
-      </w:pPr>
-      <w:r>
-        <w:t xml:space="preserve">With the two FDMs built as using the ECS architecture, the addition of Systems and Components that support keyboard input and graphic visualization </w:t>
-      </w:r>
-      <w:r>
-        <w:t>extends</w:t>
-      </w:r>
-      <w:r>
-        <w:t xml:space="preserve"> each FDM to a full-scale flight simulator. Because of the decoupling nature of the ECS design, </w:t>
-      </w:r>
-      <w:r>
-        <w:t>this</w:t>
-      </w:r>
-      <w:r>
-        <w:t xml:space="preserve"> extension of </w:t>
-      </w:r>
-      <w:r>
-        <w:t xml:space="preserve">each FDM into </w:t>
-      </w:r>
-      <w:r>
-        <w:t xml:space="preserve">flight simulators is effortless. </w:t>
-      </w:r>
-      <w:r>
-        <w:t xml:space="preserve">The performance benefits of ECS, although not measured in this thesis but evident in [34], are certainly at work </w:t>
-      </w:r>
-      <w:r>
-        <w:t xml:space="preserve">by </w:t>
-      </w:r>
-      <w:r>
-        <w:t>increasing cache efficiency and adding System parallelization</w:t>
-      </w:r>
-      <w:r>
-        <w:t xml:space="preserve"> when possible.</w:t>
-      </w:r>
-      <w:r>
-        <w:t xml:space="preserve"> </w:t>
-      </w:r>
-      <w:r>
-        <w:t>The flight experience</w:t>
-      </w:r>
-      <w:r>
-        <w:t xml:space="preserve"> in either simulator is enjoyable and replicates the realistic flight dynamics that the re-implemented FDMs employ.</w:t>
+        <w:t>The contribution of this thesis lies in the field of flight modeling and simulations. The successful build of a Rust-based, ECS designed, real-time FDM demonstrates an alternate, modern, and powerful design strategy over current FDMs. Not only is this strategy available for use, but it is useful to increase performance through efficient memory-management and parallelization. This strategy also increases code maintainability due to the decoupling nature of the ECS architecture; this is a valuable feature that could save time and effort when maintaining the codebase later in its lifespan.</w:t>
       </w:r>
     </w:p>
     <w:p>
       <w:pPr>
         <w:pStyle w:val="Heading2"/>
       </w:pPr>
-      <w:bookmarkStart w:id="168" w:name="_Toc59471163"/>
-      <w:r>
-        <w:lastRenderedPageBreak/>
-        <w:t xml:space="preserve">5.2 </w:t>
-      </w:r>
-      <w:r>
-        <w:t>Significance of Research</w:t>
-      </w:r>
-      <w:bookmarkEnd w:id="168"/>
-    </w:p>
-    <w:p>
-      <w:pPr>
-        <w:ind w:firstLine="720"/>
-      </w:pPr>
-      <w:r>
-        <w:t>The contribution of this thesis lies in the field of flight modeling and simulations. The successful build of a Rust-based, ECS designed, real-time FDM demonstrates an alternate, modern, and powerful design strategy over current FDMs. Not only is this strategy available for use, but it is useful to increase performance through efficient memory-management and parallelization. This strategy also increases code maintainability due to the decoupling nature of the ECS architecture; this is a valuable feature that could save time and effort when maintaining the codebase later in its lifespan.</w:t>
-      </w:r>
-    </w:p>
-    <w:p>
-      <w:pPr>
-        <w:pStyle w:val="Heading2"/>
-      </w:pPr>
-      <w:r>
-        <w:t>5.3</w:t>
-      </w:r>
-      <w:r>
-        <w:t xml:space="preserve"> </w:t>
-      </w:r>
-      <w:r>
-        <w:t>Future Research</w:t>
+      <w:r>
+        <w:t>5.3 Future Research</w:t>
       </w:r>
     </w:p>
     <w:p>
@@ -31259,19 +31534,14 @@
         <w:t xml:space="preserve"> FDM in the ECS design. </w:t>
       </w:r>
       <w:r>
-        <w:t>The Component containing all of the data representing the rigid body airplane, called DataFDM, is quite large. It is larger than ideal for what an ECS-based software would want to use. This is because an important aspec</w:t>
-      </w:r>
-      <w:bookmarkStart w:id="169" w:name="_GoBack"/>
-      <w:bookmarkEnd w:id="169"/>
-      <w:r>
-        <w:t>t of ECS is that the Components are split into chunks that are as small as possible. This is done in order to improve efficiency by bringing only what is necessary into cache. With that said, the way the EquationsOfMotion System is as it stands, it actually does need the entire DataFDM Component. However, an improvement in the ECS design would be that of determining the data dependencies within the EquationsOfMotion System. If someone was to determine what parts of the System depended on what data, and was able to split the EquationsOfMotion System and DataFDM Component in smaller pieces in order to run concurrently – that would be a substantial improvement in the ECS design</w:t>
-      </w:r>
-      <w:r>
-        <w:t xml:space="preserve">. For example, maybe three smaller Systems total could be created where the first two Systems can run </w:t>
+        <w:t xml:space="preserve">The Component containing all of the data representing the rigid body airplane, called DataFDM, is quite large. It is larger than ideal for what an ECS-based </w:t>
       </w:r>
       <w:r>
         <w:lastRenderedPageBreak/>
-        <w:t xml:space="preserve">in parallel for the first half of the program, and then the next System finishes the job. </w:t>
+        <w:t>software would want to use. This is because an important aspect of ECS is that the Components are split into chunks that are as small as possible. This is done in order to improve efficiency by bringing only what is necessary into cache. With that said, the way the EquationsOfMotion System is as it stands, it actually does need the entire DataFDM Component. However, an improvement in the ECS design would be that of determining the data dependencies within the EquationsOfMotion System. If someone was to determine what parts of the System depended on what data, and was able to split the EquationsOfMotion System and DataFDM Component in smaller pieces in order to run concurrently – that would be a substantial improvement in the ECS design</w:t>
+      </w:r>
+      <w:r>
+        <w:t xml:space="preserve">. For example, maybe three smaller Systems total could be created where the first two Systems can run in parallel for the first half of the program, and then the next System finishes the job. </w:t>
       </w:r>
       <w:r>
         <w:t xml:space="preserve">Hypothetically, this would increase total performance by 25%. </w:t>
@@ -31286,7 +31556,7 @@
       <w:r>
         <w:br w:type="page"/>
       </w:r>
-      <w:bookmarkStart w:id="170" w:name="_Toc59471166"/>
+      <w:bookmarkStart w:id="171" w:name="_Toc59471166"/>
       <w:r>
         <w:lastRenderedPageBreak/>
         <w:t>Appendix</w:t>
@@ -31306,7 +31576,7 @@
       <w:r>
         <w:t xml:space="preserve"> as a Visual System</w:t>
       </w:r>
-      <w:bookmarkEnd w:id="170"/>
+      <w:bookmarkEnd w:id="171"/>
     </w:p>
     <w:p/>
     <w:p>
@@ -37054,12 +37324,12 @@
       <w:pPr>
         <w:pStyle w:val="Heading1"/>
       </w:pPr>
-      <w:bookmarkStart w:id="171" w:name="_Toc59471167"/>
+      <w:bookmarkStart w:id="172" w:name="_Toc59471167"/>
       <w:r>
         <w:lastRenderedPageBreak/>
         <w:t>Appendix B: Flight Simulator Keyboard Controls</w:t>
       </w:r>
-      <w:bookmarkEnd w:id="171"/>
+      <w:bookmarkEnd w:id="172"/>
     </w:p>
     <w:tbl>
       <w:tblPr>
@@ -37403,7 +37673,7 @@
           <w:b w:val="0"/>
         </w:rPr>
       </w:pPr>
-      <w:bookmarkStart w:id="172" w:name="_Toc59485847"/>
+      <w:bookmarkStart w:id="173" w:name="_Toc59485847"/>
       <w:r>
         <w:rPr>
           <w:b w:val="0"/>
@@ -37447,7 +37717,7 @@
         </w:rPr>
         <w:t>: 5-DOF Flight Simulator Keyboard Controls</w:t>
       </w:r>
-      <w:bookmarkEnd w:id="172"/>
+      <w:bookmarkEnd w:id="173"/>
     </w:p>
     <w:tbl>
       <w:tblPr>
@@ -37849,7 +38119,7 @@
           <w:b w:val="0"/>
         </w:rPr>
       </w:pPr>
-      <w:bookmarkStart w:id="173" w:name="_Toc59485848"/>
+      <w:bookmarkStart w:id="174" w:name="_Toc59485848"/>
       <w:r>
         <w:rPr>
           <w:b w:val="0"/>
@@ -37893,7 +38163,7 @@
         </w:rPr>
         <w:t>: 6-DOF Flight Simulator Keyboard Controls</w:t>
       </w:r>
-      <w:bookmarkEnd w:id="173"/>
+      <w:bookmarkEnd w:id="174"/>
     </w:p>
     <w:p/>
     <w:p/>
@@ -37906,32 +38176,31 @@
       <w:pPr>
         <w:pStyle w:val="Heading1"/>
       </w:pPr>
-      <w:bookmarkStart w:id="174" w:name="_Toc493484480"/>
-      <w:bookmarkStart w:id="175" w:name="_Toc493484720"/>
-      <w:bookmarkStart w:id="176" w:name="_Toc494527317"/>
-      <w:bookmarkStart w:id="177" w:name="_Toc495221484"/>
-      <w:bookmarkStart w:id="178" w:name="_Toc495663200"/>
-      <w:bookmarkStart w:id="179" w:name="_Toc495826223"/>
-      <w:bookmarkStart w:id="180" w:name="_Toc495826331"/>
-      <w:bookmarkStart w:id="181" w:name="_Toc495999072"/>
-      <w:bookmarkStart w:id="182" w:name="_Toc496074870"/>
-      <w:bookmarkStart w:id="183" w:name="_Toc496074966"/>
-      <w:bookmarkStart w:id="184" w:name="_Toc496075140"/>
-      <w:bookmarkStart w:id="185" w:name="_Toc496075298"/>
-      <w:bookmarkStart w:id="186" w:name="_Toc496075363"/>
-      <w:bookmarkStart w:id="187" w:name="_Toc496080607"/>
-      <w:bookmarkStart w:id="188" w:name="_Toc497120310"/>
-      <w:bookmarkStart w:id="189" w:name="_Toc503248614"/>
-      <w:bookmarkStart w:id="190" w:name="_Toc504131206"/>
-      <w:bookmarkStart w:id="191" w:name="_Toc504131408"/>
-      <w:bookmarkStart w:id="192" w:name="_Toc504131563"/>
-      <w:bookmarkStart w:id="193" w:name="_Toc1369874"/>
-      <w:bookmarkStart w:id="194" w:name="_Toc235956796"/>
-      <w:bookmarkStart w:id="195" w:name="_Toc59471168"/>
+      <w:bookmarkStart w:id="175" w:name="_Toc493484480"/>
+      <w:bookmarkStart w:id="176" w:name="_Toc493484720"/>
+      <w:bookmarkStart w:id="177" w:name="_Toc494527317"/>
+      <w:bookmarkStart w:id="178" w:name="_Toc495221484"/>
+      <w:bookmarkStart w:id="179" w:name="_Toc495663200"/>
+      <w:bookmarkStart w:id="180" w:name="_Toc495826223"/>
+      <w:bookmarkStart w:id="181" w:name="_Toc495826331"/>
+      <w:bookmarkStart w:id="182" w:name="_Toc495999072"/>
+      <w:bookmarkStart w:id="183" w:name="_Toc496074870"/>
+      <w:bookmarkStart w:id="184" w:name="_Toc496074966"/>
+      <w:bookmarkStart w:id="185" w:name="_Toc496075140"/>
+      <w:bookmarkStart w:id="186" w:name="_Toc496075298"/>
+      <w:bookmarkStart w:id="187" w:name="_Toc496075363"/>
+      <w:bookmarkStart w:id="188" w:name="_Toc496080607"/>
+      <w:bookmarkStart w:id="189" w:name="_Toc497120310"/>
+      <w:bookmarkStart w:id="190" w:name="_Toc503248614"/>
+      <w:bookmarkStart w:id="191" w:name="_Toc504131206"/>
+      <w:bookmarkStart w:id="192" w:name="_Toc504131408"/>
+      <w:bookmarkStart w:id="193" w:name="_Toc504131563"/>
+      <w:bookmarkStart w:id="194" w:name="_Toc1369874"/>
+      <w:bookmarkStart w:id="195" w:name="_Toc235956796"/>
+      <w:bookmarkStart w:id="196" w:name="_Toc59471168"/>
       <w:r>
         <w:t>Bibliography</w:t>
       </w:r>
-      <w:bookmarkEnd w:id="174"/>
       <w:bookmarkEnd w:id="175"/>
       <w:bookmarkEnd w:id="176"/>
       <w:bookmarkEnd w:id="177"/>
@@ -37953,6 +38222,7 @@
       <w:bookmarkEnd w:id="193"/>
       <w:bookmarkEnd w:id="194"/>
       <w:bookmarkEnd w:id="195"/>
+      <w:bookmarkEnd w:id="196"/>
     </w:p>
     <w:p>
       <w:pPr>
@@ -39223,12 +39493,12 @@
       <w:pPr>
         <w:pStyle w:val="Heading1"/>
       </w:pPr>
-      <w:bookmarkStart w:id="196" w:name="_Toc59471169"/>
+      <w:bookmarkStart w:id="197" w:name="_Toc59471169"/>
       <w:r>
         <w:lastRenderedPageBreak/>
         <w:t>Acronyms</w:t>
       </w:r>
-      <w:bookmarkEnd w:id="196"/>
+      <w:bookmarkEnd w:id="197"/>
     </w:p>
     <w:p>
       <w:r>
@@ -39287,7 +39557,7 @@
       </w:r>
     </w:p>
     <w:sectPr>
-      <w:footerReference w:type="default" r:id="rId21"/>
+      <w:footerReference w:type="default" r:id="rId23"/>
       <w:pgSz w:w="12240" w:h="15840" w:code="1"/>
       <w:pgMar w:top="1440" w:right="1800" w:bottom="1800" w:left="1800" w:header="1080" w:footer="1080" w:gutter="0"/>
       <w:paperSrc w:first="15" w:other="15"/>
@@ -39361,7 +39631,7 @@
       <w:rPr>
         <w:noProof/>
       </w:rPr>
-      <w:t>79</w:t>
+      <w:t>64</w:t>
     </w:r>
     <w:r>
       <w:rPr>
@@ -43826,6 +44096,7 @@
   <w:style w:type="character" w:default="1" w:styleId="DefaultParagraphFont">
     <w:name w:val="Default Paragraph Font"/>
     <w:uiPriority w:val="1"/>
+    <w:semiHidden/>
     <w:unhideWhenUsed/>
   </w:style>
   <w:style w:type="table" w:default="1" w:styleId="TableNormal">
@@ -44903,15 +45174,6 @@
 </file>
 
 <file path=customXml/item1.xml><?xml version="1.0" encoding="utf-8"?>
-<?mso-contentType ?>
-<FormTemplates xmlns="http://schemas.microsoft.com/sharepoint/v3/contenttype/forms">
-  <Display>DocumentLibraryForm</Display>
-  <Edit>DocumentLibraryForm</Edit>
-  <New>DocumentLibraryForm</New>
-</FormTemplates>
-</file>
-
-<file path=customXml/item2.xml><?xml version="1.0" encoding="utf-8"?>
 <ct:contentTypeSchema xmlns:ct="http://schemas.microsoft.com/office/2006/metadata/contentType" xmlns:ma="http://schemas.microsoft.com/office/2006/metadata/properties/metaAttributes" ct:_="" ma:_="" ma:contentTypeName="Document" ma:contentTypeID="0x01010034A13022AF78C740B5D240516DB5F374" ma:contentTypeVersion="0" ma:contentTypeDescription="Create a new document." ma:contentTypeScope="" ma:versionID="8eedfc40d5eb1a5b115d053a69f6f117">
   <xsd:schema xmlns:xsd="http://www.w3.org/2001/XMLSchema" xmlns:p="http://schemas.microsoft.com/office/2006/metadata/properties" targetNamespace="http://schemas.microsoft.com/office/2006/metadata/properties" ma:root="true" ma:fieldsID="4aeb20c0e3442673af7ee10786458764">
     <xsd:element name="properties">
@@ -44958,6 +45220,15 @@
     </xsd:complexType>
   </xsd:schema>
 </ct:contentTypeSchema>
+</file>
+
+<file path=customXml/item2.xml><?xml version="1.0" encoding="utf-8"?>
+<?mso-contentType ?>
+<FormTemplates xmlns="http://schemas.microsoft.com/sharepoint/v3/contenttype/forms">
+  <Display>DocumentLibraryForm</Display>
+  <Edit>DocumentLibraryForm</Edit>
+  <New>DocumentLibraryForm</New>
+</FormTemplates>
 </file>
 
 <file path=customXml/item3.xml><?xml version="1.0" encoding="utf-8"?>
@@ -45014,14 +45285,6 @@
 </file>
 
 <file path=customXml/itemProps1.xml><?xml version="1.0" encoding="utf-8"?>
-<ds:datastoreItem xmlns:ds="http://schemas.openxmlformats.org/officeDocument/2006/customXml" ds:itemID="{3683581F-8505-4565-9D49-640898A90E31}">
-  <ds:schemaRefs>
-    <ds:schemaRef ds:uri="http://schemas.microsoft.com/sharepoint/v3/contenttype/forms"/>
-  </ds:schemaRefs>
-</ds:datastoreItem>
-</file>
-
-<file path=customXml/itemProps2.xml><?xml version="1.0" encoding="utf-8"?>
 <ds:datastoreItem xmlns:ds="http://schemas.openxmlformats.org/officeDocument/2006/customXml" ds:itemID="{CAF6E138-3BF1-4281-BE89-3B3D511E1682}">
   <ds:schemaRefs>
     <ds:schemaRef ds:uri="http://schemas.microsoft.com/office/2006/metadata/contentType"/>
@@ -45036,22 +45299,30 @@
 </ds:datastoreItem>
 </file>
 
+<file path=customXml/itemProps2.xml><?xml version="1.0" encoding="utf-8"?>
+<ds:datastoreItem xmlns:ds="http://schemas.openxmlformats.org/officeDocument/2006/customXml" ds:itemID="{3683581F-8505-4565-9D49-640898A90E31}">
+  <ds:schemaRefs>
+    <ds:schemaRef ds:uri="http://schemas.microsoft.com/sharepoint/v3/contenttype/forms"/>
+  </ds:schemaRefs>
+</ds:datastoreItem>
+</file>
+
 <file path=customXml/itemProps3.xml><?xml version="1.0" encoding="utf-8"?>
 <ds:datastoreItem xmlns:ds="http://schemas.openxmlformats.org/officeDocument/2006/customXml" ds:itemID="{47A38B5F-92B3-4734-B572-77B61E02CABB}">
   <ds:schemaRefs>
+    <ds:schemaRef ds:uri="http://schemas.microsoft.com/office/2006/documentManagement/types"/>
     <ds:schemaRef ds:uri="http://purl.org/dc/elements/1.1/"/>
+    <ds:schemaRef ds:uri="http://schemas.microsoft.com/office/2006/metadata/properties"/>
+    <ds:schemaRef ds:uri="http://www.w3.org/XML/1998/namespace"/>
+    <ds:schemaRef ds:uri="http://purl.org/dc/dcmitype/"/>
+    <ds:schemaRef ds:uri="http://schemas.openxmlformats.org/package/2006/metadata/core-properties"/>
     <ds:schemaRef ds:uri="http://purl.org/dc/terms/"/>
-    <ds:schemaRef ds:uri="http://www.w3.org/XML/1998/namespace"/>
-    <ds:schemaRef ds:uri="http://schemas.microsoft.com/office/2006/documentManagement/types"/>
-    <ds:schemaRef ds:uri="http://schemas.openxmlformats.org/package/2006/metadata/core-properties"/>
-    <ds:schemaRef ds:uri="http://schemas.microsoft.com/office/2006/metadata/properties"/>
-    <ds:schemaRef ds:uri="http://purl.org/dc/dcmitype/"/>
   </ds:schemaRefs>
 </ds:datastoreItem>
 </file>
 
 <file path=customXml/itemProps4.xml><?xml version="1.0" encoding="utf-8"?>
-<ds:datastoreItem xmlns:ds="http://schemas.openxmlformats.org/officeDocument/2006/customXml" ds:itemID="{649EDA87-0D24-4294-8549-A2DCCBAB5DA6}">
+<ds:datastoreItem xmlns:ds="http://schemas.openxmlformats.org/officeDocument/2006/customXml" ds:itemID="{3C797A69-8740-45F5-9A62-47C7B92CAE5A}">
   <ds:schemaRefs>
     <ds:schemaRef ds:uri="http://schemas.openxmlformats.org/officeDocument/2006/bibliography"/>
   </ds:schemaRefs>

</xml_diff>

<commit_message>
finished graphics for flight sim ecs design and the explanation
</commit_message>
<xml_diff>
--- a/Thesisdoc.docx
+++ b/Thesisdoc.docx
@@ -1289,7 +1289,7 @@
         <w:pStyle w:val="Heading1"/>
       </w:pPr>
       <w:bookmarkStart w:id="21" w:name="_Toc235956760"/>
-      <w:bookmarkStart w:id="22" w:name="_Toc59471131"/>
+      <w:bookmarkStart w:id="22" w:name="_Toc59537706"/>
       <w:r>
         <w:t>Abstract</w:t>
       </w:r>
@@ -1683,7 +1683,7 @@
         <w:br w:type="page"/>
       </w:r>
       <w:bookmarkStart w:id="23" w:name="_Toc235956761"/>
-      <w:bookmarkStart w:id="24" w:name="_Toc59471132"/>
+      <w:bookmarkStart w:id="24" w:name="_Toc59537707"/>
       <w:r>
         <w:lastRenderedPageBreak/>
         <w:t>Table of Contents</w:t>
@@ -1727,7 +1727,7 @@
         </w:rPr>
         <w:fldChar w:fldCharType="separate"/>
       </w:r>
-      <w:hyperlink w:anchor="_Toc59471131" w:history="1">
+      <w:hyperlink w:anchor="_Toc59537706" w:history="1">
         <w:r>
           <w:rPr>
             <w:rStyle w:val="Hyperlink"/>
@@ -1750,7 +1750,7 @@
           <w:rPr>
             <w:webHidden/>
           </w:rPr>
-          <w:instrText xml:space="preserve"> PAGEREF _Toc59471131 \h </w:instrText>
+          <w:instrText xml:space="preserve"> PAGEREF _Toc59537706 \h </w:instrText>
         </w:r>
         <w:r>
           <w:rPr>
@@ -1787,7 +1787,7 @@
           <w:szCs w:val="22"/>
         </w:rPr>
       </w:pPr>
-      <w:hyperlink w:anchor="_Toc59471132" w:history="1">
+      <w:hyperlink w:anchor="_Toc59537707" w:history="1">
         <w:r>
           <w:rPr>
             <w:rStyle w:val="Hyperlink"/>
@@ -1810,7 +1810,7 @@
           <w:rPr>
             <w:webHidden/>
           </w:rPr>
-          <w:instrText xml:space="preserve"> PAGEREF _Toc59471132 \h </w:instrText>
+          <w:instrText xml:space="preserve"> PAGEREF _Toc59537707 \h </w:instrText>
         </w:r>
         <w:r>
           <w:rPr>
@@ -1847,7 +1847,7 @@
           <w:szCs w:val="22"/>
         </w:rPr>
       </w:pPr>
-      <w:hyperlink w:anchor="_Toc59471133" w:history="1">
+      <w:hyperlink w:anchor="_Toc59537708" w:history="1">
         <w:r>
           <w:rPr>
             <w:rStyle w:val="Hyperlink"/>
@@ -1870,7 +1870,7 @@
           <w:rPr>
             <w:webHidden/>
           </w:rPr>
-          <w:instrText xml:space="preserve"> PAGEREF _Toc59471133 \h </w:instrText>
+          <w:instrText xml:space="preserve"> PAGEREF _Toc59537708 \h </w:instrText>
         </w:r>
         <w:r>
           <w:rPr>
@@ -1907,7 +1907,7 @@
           <w:szCs w:val="22"/>
         </w:rPr>
       </w:pPr>
-      <w:hyperlink w:anchor="_Toc59471134" w:history="1">
+      <w:hyperlink w:anchor="_Toc59537709" w:history="1">
         <w:r>
           <w:rPr>
             <w:rStyle w:val="Hyperlink"/>
@@ -1930,7 +1930,7 @@
           <w:rPr>
             <w:webHidden/>
           </w:rPr>
-          <w:instrText xml:space="preserve"> PAGEREF _Toc59471134 \h </w:instrText>
+          <w:instrText xml:space="preserve"> PAGEREF _Toc59537709 \h </w:instrText>
         </w:r>
         <w:r>
           <w:rPr>
@@ -1967,7 +1967,7 @@
           <w:szCs w:val="22"/>
         </w:rPr>
       </w:pPr>
-      <w:hyperlink w:anchor="_Toc59471135" w:history="1">
+      <w:hyperlink w:anchor="_Toc59537710" w:history="1">
         <w:r>
           <w:rPr>
             <w:rStyle w:val="Hyperlink"/>
@@ -1990,7 +1990,7 @@
           <w:rPr>
             <w:webHidden/>
           </w:rPr>
-          <w:instrText xml:space="preserve"> PAGEREF _Toc59471135 \h </w:instrText>
+          <w:instrText xml:space="preserve"> PAGEREF _Toc59537710 \h </w:instrText>
         </w:r>
         <w:r>
           <w:rPr>
@@ -2007,7 +2007,7 @@
           <w:rPr>
             <w:webHidden/>
           </w:rPr>
-          <w:t>7</w:t>
+          <w:t>8</w:t>
         </w:r>
         <w:r>
           <w:rPr>
@@ -2026,7 +2026,7 @@
           <w:szCs w:val="22"/>
         </w:rPr>
       </w:pPr>
-      <w:hyperlink w:anchor="_Toc59471136" w:history="1">
+      <w:hyperlink w:anchor="_Toc59537711" w:history="1">
         <w:r>
           <w:rPr>
             <w:rStyle w:val="Hyperlink"/>
@@ -2049,7 +2049,7 @@
           <w:rPr>
             <w:webHidden/>
           </w:rPr>
-          <w:instrText xml:space="preserve"> PAGEREF _Toc59471136 \h </w:instrText>
+          <w:instrText xml:space="preserve"> PAGEREF _Toc59537711 \h </w:instrText>
         </w:r>
         <w:r>
           <w:rPr>
@@ -2085,7 +2085,7 @@
           <w:szCs w:val="22"/>
         </w:rPr>
       </w:pPr>
-      <w:hyperlink w:anchor="_Toc59471137" w:history="1">
+      <w:hyperlink w:anchor="_Toc59537712" w:history="1">
         <w:r>
           <w:rPr>
             <w:rStyle w:val="Hyperlink"/>
@@ -2108,7 +2108,7 @@
           <w:rPr>
             <w:webHidden/>
           </w:rPr>
-          <w:instrText xml:space="preserve"> PAGEREF _Toc59471137 \h </w:instrText>
+          <w:instrText xml:space="preserve"> PAGEREF _Toc59537712 \h </w:instrText>
         </w:r>
         <w:r>
           <w:rPr>
@@ -2144,7 +2144,7 @@
           <w:szCs w:val="22"/>
         </w:rPr>
       </w:pPr>
-      <w:hyperlink w:anchor="_Toc59471138" w:history="1">
+      <w:hyperlink w:anchor="_Toc59537713" w:history="1">
         <w:r>
           <w:rPr>
             <w:rStyle w:val="Hyperlink"/>
@@ -2167,7 +2167,7 @@
           <w:rPr>
             <w:webHidden/>
           </w:rPr>
-          <w:instrText xml:space="preserve"> PAGEREF _Toc59471138 \h </w:instrText>
+          <w:instrText xml:space="preserve"> PAGEREF _Toc59537713 \h </w:instrText>
         </w:r>
         <w:r>
           <w:rPr>
@@ -2184,7 +2184,7 @@
           <w:rPr>
             <w:webHidden/>
           </w:rPr>
-          <w:t>11</w:t>
+          <w:t>12</w:t>
         </w:r>
         <w:r>
           <w:rPr>
@@ -2203,7 +2203,7 @@
           <w:szCs w:val="22"/>
         </w:rPr>
       </w:pPr>
-      <w:hyperlink w:anchor="_Toc59471139" w:history="1">
+      <w:hyperlink w:anchor="_Toc59537714" w:history="1">
         <w:r>
           <w:rPr>
             <w:rStyle w:val="Hyperlink"/>
@@ -2226,7 +2226,7 @@
           <w:rPr>
             <w:webHidden/>
           </w:rPr>
-          <w:instrText xml:space="preserve"> PAGEREF _Toc59471139 \h </w:instrText>
+          <w:instrText xml:space="preserve"> PAGEREF _Toc59537714 \h </w:instrText>
         </w:r>
         <w:r>
           <w:rPr>
@@ -2262,7 +2262,7 @@
           <w:szCs w:val="22"/>
         </w:rPr>
       </w:pPr>
-      <w:hyperlink w:anchor="_Toc59471140" w:history="1">
+      <w:hyperlink w:anchor="_Toc59537715" w:history="1">
         <w:r>
           <w:rPr>
             <w:rStyle w:val="Hyperlink"/>
@@ -2285,7 +2285,7 @@
           <w:rPr>
             <w:webHidden/>
           </w:rPr>
-          <w:instrText xml:space="preserve"> PAGEREF _Toc59471140 \h </w:instrText>
+          <w:instrText xml:space="preserve"> PAGEREF _Toc59537715 \h </w:instrText>
         </w:r>
         <w:r>
           <w:rPr>
@@ -2302,7 +2302,7 @@
           <w:rPr>
             <w:webHidden/>
           </w:rPr>
-          <w:t>13</w:t>
+          <w:t>14</w:t>
         </w:r>
         <w:r>
           <w:rPr>
@@ -2321,7 +2321,7 @@
           <w:szCs w:val="22"/>
         </w:rPr>
       </w:pPr>
-      <w:hyperlink w:anchor="_Toc59471141" w:history="1">
+      <w:hyperlink w:anchor="_Toc59537716" w:history="1">
         <w:r>
           <w:rPr>
             <w:rStyle w:val="Hyperlink"/>
@@ -2344,7 +2344,7 @@
           <w:rPr>
             <w:webHidden/>
           </w:rPr>
-          <w:instrText xml:space="preserve"> PAGEREF _Toc59471141 \h </w:instrText>
+          <w:instrText xml:space="preserve"> PAGEREF _Toc59537716 \h </w:instrText>
         </w:r>
         <w:r>
           <w:rPr>
@@ -2361,7 +2361,7 @@
           <w:rPr>
             <w:webHidden/>
           </w:rPr>
-          <w:t>14</w:t>
+          <w:t>15</w:t>
         </w:r>
         <w:r>
           <w:rPr>
@@ -2381,7 +2381,7 @@
           <w:szCs w:val="22"/>
         </w:rPr>
       </w:pPr>
-      <w:hyperlink w:anchor="_Toc59471142" w:history="1">
+      <w:hyperlink w:anchor="_Toc59537717" w:history="1">
         <w:r>
           <w:rPr>
             <w:rStyle w:val="Hyperlink"/>
@@ -2404,7 +2404,7 @@
           <w:rPr>
             <w:webHidden/>
           </w:rPr>
-          <w:instrText xml:space="preserve"> PAGEREF _Toc59471142 \h </w:instrText>
+          <w:instrText xml:space="preserve"> PAGEREF _Toc59537717 \h </w:instrText>
         </w:r>
         <w:r>
           <w:rPr>
@@ -2421,7 +2421,7 @@
           <w:rPr>
             <w:webHidden/>
           </w:rPr>
-          <w:t>15</w:t>
+          <w:t>16</w:t>
         </w:r>
         <w:r>
           <w:rPr>
@@ -2440,7 +2440,7 @@
           <w:szCs w:val="22"/>
         </w:rPr>
       </w:pPr>
-      <w:hyperlink w:anchor="_Toc59471143" w:history="1">
+      <w:hyperlink w:anchor="_Toc59537718" w:history="1">
         <w:r>
           <w:rPr>
             <w:rStyle w:val="Hyperlink"/>
@@ -2464,7 +2464,7 @@
           <w:rPr>
             <w:webHidden/>
           </w:rPr>
-          <w:instrText xml:space="preserve"> PAGEREF _Toc59471143 \h </w:instrText>
+          <w:instrText xml:space="preserve"> PAGEREF _Toc59537718 \h </w:instrText>
         </w:r>
         <w:r>
           <w:rPr>
@@ -2500,7 +2500,7 @@
           <w:szCs w:val="22"/>
         </w:rPr>
       </w:pPr>
-      <w:hyperlink w:anchor="_Toc59471144" w:history="1">
+      <w:hyperlink w:anchor="_Toc59537719" w:history="1">
         <w:r>
           <w:rPr>
             <w:rStyle w:val="Hyperlink"/>
@@ -2524,7 +2524,7 @@
           <w:rPr>
             <w:webHidden/>
           </w:rPr>
-          <w:instrText xml:space="preserve"> PAGEREF _Toc59471144 \h </w:instrText>
+          <w:instrText xml:space="preserve"> PAGEREF _Toc59537719 \h </w:instrText>
         </w:r>
         <w:r>
           <w:rPr>
@@ -2541,7 +2541,7 @@
           <w:rPr>
             <w:webHidden/>
           </w:rPr>
-          <w:t>27</w:t>
+          <w:t>28</w:t>
         </w:r>
         <w:r>
           <w:rPr>
@@ -2560,7 +2560,7 @@
           <w:szCs w:val="22"/>
         </w:rPr>
       </w:pPr>
-      <w:hyperlink w:anchor="_Toc59471145" w:history="1">
+      <w:hyperlink w:anchor="_Toc59537720" w:history="1">
         <w:r>
           <w:rPr>
             <w:rStyle w:val="Hyperlink"/>
@@ -2583,7 +2583,7 @@
           <w:rPr>
             <w:webHidden/>
           </w:rPr>
-          <w:instrText xml:space="preserve"> PAGEREF _Toc59471145 \h </w:instrText>
+          <w:instrText xml:space="preserve"> PAGEREF _Toc59537720 \h </w:instrText>
         </w:r>
         <w:r>
           <w:rPr>
@@ -2600,7 +2600,7 @@
           <w:rPr>
             <w:webHidden/>
           </w:rPr>
-          <w:t>32</w:t>
+          <w:t>33</w:t>
         </w:r>
         <w:r>
           <w:rPr>
@@ -2619,7 +2619,7 @@
           <w:szCs w:val="22"/>
         </w:rPr>
       </w:pPr>
-      <w:hyperlink w:anchor="_Toc59471146" w:history="1">
+      <w:hyperlink w:anchor="_Toc59537721" w:history="1">
         <w:r>
           <w:rPr>
             <w:rStyle w:val="Hyperlink"/>
@@ -2643,7 +2643,7 @@
           <w:rPr>
             <w:webHidden/>
           </w:rPr>
-          <w:instrText xml:space="preserve"> PAGEREF _Toc59471146 \h </w:instrText>
+          <w:instrText xml:space="preserve"> PAGEREF _Toc59537721 \h </w:instrText>
         </w:r>
         <w:r>
           <w:rPr>
@@ -2660,7 +2660,7 @@
           <w:rPr>
             <w:webHidden/>
           </w:rPr>
-          <w:t>36</w:t>
+          <w:t>38</w:t>
         </w:r>
         <w:r>
           <w:rPr>
@@ -2679,7 +2679,7 @@
           <w:szCs w:val="22"/>
         </w:rPr>
       </w:pPr>
-      <w:hyperlink w:anchor="_Toc59471147" w:history="1">
+      <w:hyperlink w:anchor="_Toc59537722" w:history="1">
         <w:r>
           <w:rPr>
             <w:rStyle w:val="Hyperlink"/>
@@ -2703,7 +2703,7 @@
           <w:rPr>
             <w:webHidden/>
           </w:rPr>
-          <w:instrText xml:space="preserve"> PAGEREF _Toc59471147 \h </w:instrText>
+          <w:instrText xml:space="preserve"> PAGEREF _Toc59537722 \h </w:instrText>
         </w:r>
         <w:r>
           <w:rPr>
@@ -2720,7 +2720,7 @@
           <w:rPr>
             <w:webHidden/>
           </w:rPr>
-          <w:t>37</w:t>
+          <w:t>39</w:t>
         </w:r>
         <w:r>
           <w:rPr>
@@ -2740,7 +2740,7 @@
           <w:szCs w:val="22"/>
         </w:rPr>
       </w:pPr>
-      <w:hyperlink w:anchor="_Toc59471148" w:history="1">
+      <w:hyperlink w:anchor="_Toc59537723" w:history="1">
         <w:r>
           <w:rPr>
             <w:rStyle w:val="Hyperlink"/>
@@ -2763,7 +2763,7 @@
           <w:rPr>
             <w:webHidden/>
           </w:rPr>
-          <w:instrText xml:space="preserve"> PAGEREF _Toc59471148 \h </w:instrText>
+          <w:instrText xml:space="preserve"> PAGEREF _Toc59537723 \h </w:instrText>
         </w:r>
         <w:r>
           <w:rPr>
@@ -2780,7 +2780,7 @@
           <w:rPr>
             <w:webHidden/>
           </w:rPr>
-          <w:t>39</w:t>
+          <w:t>40</w:t>
         </w:r>
         <w:r>
           <w:rPr>
@@ -2799,7 +2799,7 @@
           <w:szCs w:val="22"/>
         </w:rPr>
       </w:pPr>
-      <w:hyperlink w:anchor="_Toc59471149" w:history="1">
+      <w:hyperlink w:anchor="_Toc59537724" w:history="1">
         <w:r>
           <w:rPr>
             <w:rStyle w:val="Hyperlink"/>
@@ -2822,7 +2822,7 @@
           <w:rPr>
             <w:webHidden/>
           </w:rPr>
-          <w:instrText xml:space="preserve"> PAGEREF _Toc59471149 \h </w:instrText>
+          <w:instrText xml:space="preserve"> PAGEREF _Toc59537724 \h </w:instrText>
         </w:r>
         <w:r>
           <w:rPr>
@@ -2839,7 +2839,7 @@
           <w:rPr>
             <w:webHidden/>
           </w:rPr>
-          <w:t>39</w:t>
+          <w:t>40</w:t>
         </w:r>
         <w:r>
           <w:rPr>
@@ -2858,7 +2858,7 @@
           <w:szCs w:val="22"/>
         </w:rPr>
       </w:pPr>
-      <w:hyperlink w:anchor="_Toc59471150" w:history="1">
+      <w:hyperlink w:anchor="_Toc59537725" w:history="1">
         <w:r>
           <w:rPr>
             <w:rStyle w:val="Hyperlink"/>
@@ -2881,7 +2881,7 @@
           <w:rPr>
             <w:webHidden/>
           </w:rPr>
-          <w:instrText xml:space="preserve"> PAGEREF _Toc59471150 \h </w:instrText>
+          <w:instrText xml:space="preserve"> PAGEREF _Toc59537725 \h </w:instrText>
         </w:r>
         <w:r>
           <w:rPr>
@@ -2898,7 +2898,7 @@
           <w:rPr>
             <w:webHidden/>
           </w:rPr>
-          <w:t>41</w:t>
+          <w:t>43</w:t>
         </w:r>
         <w:r>
           <w:rPr>
@@ -2917,7 +2917,7 @@
           <w:szCs w:val="22"/>
         </w:rPr>
       </w:pPr>
-      <w:hyperlink w:anchor="_Toc59471151" w:history="1">
+      <w:hyperlink w:anchor="_Toc59537726" w:history="1">
         <w:r>
           <w:rPr>
             <w:rStyle w:val="Hyperlink"/>
@@ -2940,7 +2940,7 @@
           <w:rPr>
             <w:webHidden/>
           </w:rPr>
-          <w:instrText xml:space="preserve"> PAGEREF _Toc59471151 \h </w:instrText>
+          <w:instrText xml:space="preserve"> PAGEREF _Toc59537726 \h </w:instrText>
         </w:r>
         <w:r>
           <w:rPr>
@@ -2957,7 +2957,7 @@
           <w:rPr>
             <w:webHidden/>
           </w:rPr>
-          <w:t>45</w:t>
+          <w:t>47</w:t>
         </w:r>
         <w:r>
           <w:rPr>
@@ -2976,7 +2976,7 @@
           <w:szCs w:val="22"/>
         </w:rPr>
       </w:pPr>
-      <w:hyperlink w:anchor="_Toc59471152" w:history="1">
+      <w:hyperlink w:anchor="_Toc59537727" w:history="1">
         <w:r>
           <w:rPr>
             <w:rStyle w:val="Hyperlink"/>
@@ -2999,7 +2999,7 @@
           <w:rPr>
             <w:webHidden/>
           </w:rPr>
-          <w:instrText xml:space="preserve"> PAGEREF _Toc59471152 \h </w:instrText>
+          <w:instrText xml:space="preserve"> PAGEREF _Toc59537727 \h </w:instrText>
         </w:r>
         <w:r>
           <w:rPr>
@@ -3016,7 +3016,7 @@
           <w:rPr>
             <w:webHidden/>
           </w:rPr>
-          <w:t>49</w:t>
+          <w:t>50</w:t>
         </w:r>
         <w:r>
           <w:rPr>
@@ -3035,7 +3035,7 @@
           <w:szCs w:val="22"/>
         </w:rPr>
       </w:pPr>
-      <w:hyperlink w:anchor="_Toc59471153" w:history="1">
+      <w:hyperlink w:anchor="_Toc59537728" w:history="1">
         <w:r>
           <w:rPr>
             <w:rStyle w:val="Hyperlink"/>
@@ -3058,7 +3058,7 @@
           <w:rPr>
             <w:webHidden/>
           </w:rPr>
-          <w:instrText xml:space="preserve"> PAGEREF _Toc59471153 \h </w:instrText>
+          <w:instrText xml:space="preserve"> PAGEREF _Toc59537728 \h </w:instrText>
         </w:r>
         <w:r>
           <w:rPr>
@@ -3075,7 +3075,7 @@
           <w:rPr>
             <w:webHidden/>
           </w:rPr>
-          <w:t>51</w:t>
+          <w:t>53</w:t>
         </w:r>
         <w:r>
           <w:rPr>
@@ -3094,7 +3094,7 @@
           <w:szCs w:val="22"/>
         </w:rPr>
       </w:pPr>
-      <w:hyperlink w:anchor="_Toc59471154" w:history="1">
+      <w:hyperlink w:anchor="_Toc59537729" w:history="1">
         <w:r>
           <w:rPr>
             <w:rStyle w:val="Hyperlink"/>
@@ -3117,7 +3117,7 @@
           <w:rPr>
             <w:webHidden/>
           </w:rPr>
-          <w:instrText xml:space="preserve"> PAGEREF _Toc59471154 \h </w:instrText>
+          <w:instrText xml:space="preserve"> PAGEREF _Toc59537729 \h </w:instrText>
         </w:r>
         <w:r>
           <w:rPr>
@@ -3134,7 +3134,7 @@
           <w:rPr>
             <w:webHidden/>
           </w:rPr>
-          <w:t>55</w:t>
+          <w:t>57</w:t>
         </w:r>
         <w:r>
           <w:rPr>
@@ -3153,7 +3153,7 @@
           <w:szCs w:val="22"/>
         </w:rPr>
       </w:pPr>
-      <w:hyperlink w:anchor="_Toc59471155" w:history="1">
+      <w:hyperlink w:anchor="_Toc59537730" w:history="1">
         <w:r>
           <w:rPr>
             <w:rStyle w:val="Hyperlink"/>
@@ -3176,7 +3176,7 @@
           <w:rPr>
             <w:webHidden/>
           </w:rPr>
-          <w:instrText xml:space="preserve"> PAGEREF _Toc59471155 \h </w:instrText>
+          <w:instrText xml:space="preserve"> PAGEREF _Toc59537730 \h </w:instrText>
         </w:r>
         <w:r>
           <w:rPr>
@@ -3193,7 +3193,7 @@
           <w:rPr>
             <w:webHidden/>
           </w:rPr>
-          <w:t>58</w:t>
+          <w:t>59</w:t>
         </w:r>
         <w:r>
           <w:rPr>
@@ -3213,7 +3213,7 @@
           <w:szCs w:val="22"/>
         </w:rPr>
       </w:pPr>
-      <w:hyperlink w:anchor="_Toc59471156" w:history="1">
+      <w:hyperlink w:anchor="_Toc59537731" w:history="1">
         <w:r>
           <w:rPr>
             <w:rStyle w:val="Hyperlink"/>
@@ -3236,7 +3236,7 @@
           <w:rPr>
             <w:webHidden/>
           </w:rPr>
-          <w:instrText xml:space="preserve"> PAGEREF _Toc59471156 \h </w:instrText>
+          <w:instrText xml:space="preserve"> PAGEREF _Toc59537731 \h </w:instrText>
         </w:r>
         <w:r>
           <w:rPr>
@@ -3253,7 +3253,7 @@
           <w:rPr>
             <w:webHidden/>
           </w:rPr>
-          <w:t>65</w:t>
+          <w:t>69</w:t>
         </w:r>
         <w:r>
           <w:rPr>
@@ -3272,7 +3272,7 @@
           <w:szCs w:val="22"/>
         </w:rPr>
       </w:pPr>
-      <w:hyperlink w:anchor="_Toc59471157" w:history="1">
+      <w:hyperlink w:anchor="_Toc59537732" w:history="1">
         <w:r>
           <w:rPr>
             <w:rStyle w:val="Hyperlink"/>
@@ -3295,7 +3295,7 @@
           <w:rPr>
             <w:webHidden/>
           </w:rPr>
-          <w:instrText xml:space="preserve"> PAGEREF _Toc59471157 \h </w:instrText>
+          <w:instrText xml:space="preserve"> PAGEREF _Toc59537732 \h </w:instrText>
         </w:r>
         <w:r>
           <w:rPr>
@@ -3312,7 +3312,7 @@
           <w:rPr>
             <w:webHidden/>
           </w:rPr>
-          <w:t>65</w:t>
+          <w:t>69</w:t>
         </w:r>
         <w:r>
           <w:rPr>
@@ -3331,7 +3331,7 @@
           <w:szCs w:val="22"/>
         </w:rPr>
       </w:pPr>
-      <w:hyperlink w:anchor="_Toc59471158" w:history="1">
+      <w:hyperlink w:anchor="_Toc59537733" w:history="1">
         <w:r>
           <w:rPr>
             <w:rStyle w:val="Hyperlink"/>
@@ -3354,7 +3354,7 @@
           <w:rPr>
             <w:webHidden/>
           </w:rPr>
-          <w:instrText xml:space="preserve"> PAGEREF _Toc59471158 \h </w:instrText>
+          <w:instrText xml:space="preserve"> PAGEREF _Toc59537733 \h </w:instrText>
         </w:r>
         <w:r>
           <w:rPr>
@@ -3371,7 +3371,7 @@
           <w:rPr>
             <w:webHidden/>
           </w:rPr>
-          <w:t>66</w:t>
+          <w:t>70</w:t>
         </w:r>
         <w:r>
           <w:rPr>
@@ -3390,7 +3390,7 @@
           <w:szCs w:val="22"/>
         </w:rPr>
       </w:pPr>
-      <w:hyperlink w:anchor="_Toc59471159" w:history="1">
+      <w:hyperlink w:anchor="_Toc59537734" w:history="1">
         <w:r>
           <w:rPr>
             <w:rStyle w:val="Hyperlink"/>
@@ -3413,7 +3413,7 @@
           <w:rPr>
             <w:webHidden/>
           </w:rPr>
-          <w:instrText xml:space="preserve"> PAGEREF _Toc59471159 \h </w:instrText>
+          <w:instrText xml:space="preserve"> PAGEREF _Toc59537734 \h </w:instrText>
         </w:r>
         <w:r>
           <w:rPr>
@@ -3430,7 +3430,7 @@
           <w:rPr>
             <w:webHidden/>
           </w:rPr>
-          <w:t>68</w:t>
+          <w:t>72</w:t>
         </w:r>
         <w:r>
           <w:rPr>
@@ -3449,7 +3449,7 @@
           <w:szCs w:val="22"/>
         </w:rPr>
       </w:pPr>
-      <w:hyperlink w:anchor="_Toc59471160" w:history="1">
+      <w:hyperlink w:anchor="_Toc59537735" w:history="1">
         <w:r>
           <w:rPr>
             <w:rStyle w:val="Hyperlink"/>
@@ -3472,7 +3472,7 @@
           <w:rPr>
             <w:webHidden/>
           </w:rPr>
-          <w:instrText xml:space="preserve"> PAGEREF _Toc59471160 \h </w:instrText>
+          <w:instrText xml:space="preserve"> PAGEREF _Toc59537735 \h </w:instrText>
         </w:r>
         <w:r>
           <w:rPr>
@@ -3489,7 +3489,7 @@
           <w:rPr>
             <w:webHidden/>
           </w:rPr>
-          <w:t>73</w:t>
+          <w:t>77</w:t>
         </w:r>
         <w:r>
           <w:rPr>
@@ -3509,12 +3509,12 @@
           <w:szCs w:val="22"/>
         </w:rPr>
       </w:pPr>
-      <w:hyperlink w:anchor="_Toc59471161" w:history="1">
+      <w:hyperlink w:anchor="_Toc59537736" w:history="1">
         <w:r>
           <w:rPr>
             <w:rStyle w:val="Hyperlink"/>
           </w:rPr>
-          <w:t>V.  Conclusions and Recommendations</w:t>
+          <w:t>V.  Conclusion</w:t>
         </w:r>
         <w:r>
           <w:rPr>
@@ -3532,7 +3532,7 @@
           <w:rPr>
             <w:webHidden/>
           </w:rPr>
-          <w:instrText xml:space="preserve"> PAGEREF _Toc59471161 \h </w:instrText>
+          <w:instrText xml:space="preserve"> PAGEREF _Toc59537736 \h </w:instrText>
         </w:r>
         <w:r>
           <w:rPr>
@@ -3549,7 +3549,7 @@
           <w:rPr>
             <w:webHidden/>
           </w:rPr>
-          <w:t>75</w:t>
+          <w:t>80</w:t>
         </w:r>
         <w:r>
           <w:rPr>
@@ -3568,7 +3568,7 @@
           <w:szCs w:val="22"/>
         </w:rPr>
       </w:pPr>
-      <w:hyperlink w:anchor="_Toc59471162" w:history="1">
+      <w:hyperlink w:anchor="_Toc59537737" w:history="1">
         <w:r>
           <w:rPr>
             <w:rStyle w:val="Hyperlink"/>
@@ -3591,7 +3591,7 @@
           <w:rPr>
             <w:webHidden/>
           </w:rPr>
-          <w:instrText xml:space="preserve"> PAGEREF _Toc59471162 \h </w:instrText>
+          <w:instrText xml:space="preserve"> PAGEREF _Toc59537737 \h </w:instrText>
         </w:r>
         <w:r>
           <w:rPr>
@@ -3608,7 +3608,7 @@
           <w:rPr>
             <w:webHidden/>
           </w:rPr>
-          <w:t>75</w:t>
+          <w:t>80</w:t>
         </w:r>
         <w:r>
           <w:rPr>
@@ -3627,7 +3627,7 @@
           <w:szCs w:val="22"/>
         </w:rPr>
       </w:pPr>
-      <w:hyperlink w:anchor="_Toc59471163" w:history="1">
+      <w:hyperlink w:anchor="_Toc59537738" w:history="1">
         <w:r>
           <w:rPr>
             <w:rStyle w:val="Hyperlink"/>
@@ -3650,7 +3650,7 @@
           <w:rPr>
             <w:webHidden/>
           </w:rPr>
-          <w:instrText xml:space="preserve"> PAGEREF _Toc59471163 \h </w:instrText>
+          <w:instrText xml:space="preserve"> PAGEREF _Toc59537738 \h </w:instrText>
         </w:r>
         <w:r>
           <w:rPr>
@@ -3667,7 +3667,7 @@
           <w:rPr>
             <w:webHidden/>
           </w:rPr>
-          <w:t>75</w:t>
+          <w:t>82</w:t>
         </w:r>
         <w:r>
           <w:rPr>
@@ -3686,12 +3686,12 @@
           <w:szCs w:val="22"/>
         </w:rPr>
       </w:pPr>
-      <w:hyperlink w:anchor="_Toc59471164" w:history="1">
+      <w:hyperlink w:anchor="_Toc59537739" w:history="1">
         <w:r>
           <w:rPr>
             <w:rStyle w:val="Hyperlink"/>
           </w:rPr>
-          <w:t>5.3 Recommendations for Future Research</w:t>
+          <w:t>5.3 Future Research</w:t>
         </w:r>
         <w:r>
           <w:rPr>
@@ -3709,7 +3709,7 @@
           <w:rPr>
             <w:webHidden/>
           </w:rPr>
-          <w:instrText xml:space="preserve"> PAGEREF _Toc59471164 \h </w:instrText>
+          <w:instrText xml:space="preserve"> PAGEREF _Toc59537739 \h </w:instrText>
         </w:r>
         <w:r>
           <w:rPr>
@@ -3726,66 +3726,7 @@
           <w:rPr>
             <w:webHidden/>
           </w:rPr>
-          <w:t>75</w:t>
-        </w:r>
-        <w:r>
-          <w:rPr>
-            <w:webHidden/>
-          </w:rPr>
-          <w:fldChar w:fldCharType="end"/>
-        </w:r>
-      </w:hyperlink>
-    </w:p>
-    <w:p>
-      <w:pPr>
-        <w:pStyle w:val="TOC2"/>
-        <w:rPr>
-          <w:rFonts w:asciiTheme="minorHAnsi" w:eastAsiaTheme="minorEastAsia" w:hAnsiTheme="minorHAnsi" w:cstheme="minorBidi"/>
-          <w:sz w:val="22"/>
-          <w:szCs w:val="22"/>
-        </w:rPr>
-      </w:pPr>
-      <w:hyperlink w:anchor="_Toc59471165" w:history="1">
-        <w:r>
-          <w:rPr>
-            <w:rStyle w:val="Hyperlink"/>
-          </w:rPr>
-          <w:t>Summary</w:t>
-        </w:r>
-        <w:r>
-          <w:rPr>
-            <w:webHidden/>
-          </w:rPr>
-          <w:tab/>
-        </w:r>
-        <w:r>
-          <w:rPr>
-            <w:webHidden/>
-          </w:rPr>
-          <w:fldChar w:fldCharType="begin"/>
-        </w:r>
-        <w:r>
-          <w:rPr>
-            <w:webHidden/>
-          </w:rPr>
-          <w:instrText xml:space="preserve"> PAGEREF _Toc59471165 \h </w:instrText>
-        </w:r>
-        <w:r>
-          <w:rPr>
-            <w:webHidden/>
-          </w:rPr>
-        </w:r>
-        <w:r>
-          <w:rPr>
-            <w:webHidden/>
-          </w:rPr>
-          <w:fldChar w:fldCharType="separate"/>
-        </w:r>
-        <w:r>
-          <w:rPr>
-            <w:webHidden/>
-          </w:rPr>
-          <w:t>76</w:t>
+          <w:t>82</w:t>
         </w:r>
         <w:r>
           <w:rPr>
@@ -3805,7 +3746,7 @@
           <w:szCs w:val="22"/>
         </w:rPr>
       </w:pPr>
-      <w:hyperlink w:anchor="_Toc59471166" w:history="1">
+      <w:hyperlink w:anchor="_Toc59537740" w:history="1">
         <w:r>
           <w:rPr>
             <w:rStyle w:val="Hyperlink"/>
@@ -3828,7 +3769,7 @@
           <w:rPr>
             <w:webHidden/>
           </w:rPr>
-          <w:instrText xml:space="preserve"> PAGEREF _Toc59471166 \h </w:instrText>
+          <w:instrText xml:space="preserve"> PAGEREF _Toc59537740 \h </w:instrText>
         </w:r>
         <w:r>
           <w:rPr>
@@ -3845,7 +3786,7 @@
           <w:rPr>
             <w:webHidden/>
           </w:rPr>
-          <w:t>77</w:t>
+          <w:t>84</w:t>
         </w:r>
         <w:r>
           <w:rPr>
@@ -3865,7 +3806,7 @@
           <w:szCs w:val="22"/>
         </w:rPr>
       </w:pPr>
-      <w:hyperlink w:anchor="_Toc59471167" w:history="1">
+      <w:hyperlink w:anchor="_Toc59537741" w:history="1">
         <w:r>
           <w:rPr>
             <w:rStyle w:val="Hyperlink"/>
@@ -3888,7 +3829,7 @@
           <w:rPr>
             <w:webHidden/>
           </w:rPr>
-          <w:instrText xml:space="preserve"> PAGEREF _Toc59471167 \h </w:instrText>
+          <w:instrText xml:space="preserve"> PAGEREF _Toc59537741 \h </w:instrText>
         </w:r>
         <w:r>
           <w:rPr>
@@ -3905,7 +3846,7 @@
           <w:rPr>
             <w:webHidden/>
           </w:rPr>
-          <w:t>80</w:t>
+          <w:t>87</w:t>
         </w:r>
         <w:r>
           <w:rPr>
@@ -3925,7 +3866,7 @@
           <w:szCs w:val="22"/>
         </w:rPr>
       </w:pPr>
-      <w:hyperlink w:anchor="_Toc59471168" w:history="1">
+      <w:hyperlink w:anchor="_Toc59537742" w:history="1">
         <w:r>
           <w:rPr>
             <w:rStyle w:val="Hyperlink"/>
@@ -3948,7 +3889,7 @@
           <w:rPr>
             <w:webHidden/>
           </w:rPr>
-          <w:instrText xml:space="preserve"> PAGEREF _Toc59471168 \h </w:instrText>
+          <w:instrText xml:space="preserve"> PAGEREF _Toc59537742 \h </w:instrText>
         </w:r>
         <w:r>
           <w:rPr>
@@ -3965,7 +3906,7 @@
           <w:rPr>
             <w:webHidden/>
           </w:rPr>
-          <w:t>81</w:t>
+          <w:t>88</w:t>
         </w:r>
         <w:r>
           <w:rPr>
@@ -3985,7 +3926,7 @@
           <w:szCs w:val="22"/>
         </w:rPr>
       </w:pPr>
-      <w:hyperlink w:anchor="_Toc59471169" w:history="1">
+      <w:hyperlink w:anchor="_Toc59537743" w:history="1">
         <w:r>
           <w:rPr>
             <w:rStyle w:val="Hyperlink"/>
@@ -4008,7 +3949,7 @@
           <w:rPr>
             <w:webHidden/>
           </w:rPr>
-          <w:instrText xml:space="preserve"> PAGEREF _Toc59471169 \h </w:instrText>
+          <w:instrText xml:space="preserve"> PAGEREF _Toc59537743 \h </w:instrText>
         </w:r>
         <w:r>
           <w:rPr>
@@ -4025,7 +3966,7 @@
           <w:rPr>
             <w:webHidden/>
           </w:rPr>
-          <w:t>84</w:t>
+          <w:t>91</w:t>
         </w:r>
         <w:r>
           <w:rPr>
@@ -4063,7 +4004,7 @@
       <w:pPr>
         <w:pStyle w:val="Heading1"/>
       </w:pPr>
-      <w:bookmarkStart w:id="25" w:name="_Toc59471133"/>
+      <w:bookmarkStart w:id="25" w:name="_Toc59537708"/>
       <w:r>
         <w:t>List of Figures</w:t>
       </w:r>
@@ -4091,7 +4032,7 @@
       <w:r>
         <w:fldChar w:fldCharType="separate"/>
       </w:r>
-      <w:hyperlink w:anchor="_Toc59524448" w:history="1">
+      <w:hyperlink w:anchor="_Toc59537657" w:history="1">
         <w:r>
           <w:rPr>
             <w:rStyle w:val="Hyperlink"/>
@@ -4118,7 +4059,7 @@
             <w:noProof/>
             <w:webHidden/>
           </w:rPr>
-          <w:instrText xml:space="preserve"> PAGEREF _Toc59524448 \h </w:instrText>
+          <w:instrText xml:space="preserve"> PAGEREF _Toc59537657 \h </w:instrText>
         </w:r>
         <w:r>
           <w:rPr>
@@ -4162,7 +4103,7 @@
           <w:szCs w:val="22"/>
         </w:rPr>
       </w:pPr>
-      <w:hyperlink w:anchor="_Toc59524449" w:history="1">
+      <w:hyperlink w:anchor="_Toc59537658" w:history="1">
         <w:r>
           <w:rPr>
             <w:rStyle w:val="Hyperlink"/>
@@ -4189,7 +4130,7 @@
             <w:noProof/>
             <w:webHidden/>
           </w:rPr>
-          <w:instrText xml:space="preserve"> PAGEREF _Toc59524449 \h </w:instrText>
+          <w:instrText xml:space="preserve"> PAGEREF _Toc59537658 \h </w:instrText>
         </w:r>
         <w:r>
           <w:rPr>
@@ -4233,7 +4174,7 @@
           <w:szCs w:val="22"/>
         </w:rPr>
       </w:pPr>
-      <w:hyperlink w:anchor="_Toc59524450" w:history="1">
+      <w:hyperlink w:anchor="_Toc59537659" w:history="1">
         <w:r>
           <w:rPr>
             <w:rStyle w:val="Hyperlink"/>
@@ -4260,7 +4201,7 @@
             <w:noProof/>
             <w:webHidden/>
           </w:rPr>
-          <w:instrText xml:space="preserve"> PAGEREF _Toc59524450 \h </w:instrText>
+          <w:instrText xml:space="preserve"> PAGEREF _Toc59537659 \h </w:instrText>
         </w:r>
         <w:r>
           <w:rPr>
@@ -4304,7 +4245,7 @@
           <w:szCs w:val="22"/>
         </w:rPr>
       </w:pPr>
-      <w:hyperlink w:anchor="_Toc59524451" w:history="1">
+      <w:hyperlink w:anchor="_Toc59537660" w:history="1">
         <w:r>
           <w:rPr>
             <w:rStyle w:val="Hyperlink"/>
@@ -4331,7 +4272,7 @@
             <w:noProof/>
             <w:webHidden/>
           </w:rPr>
-          <w:instrText xml:space="preserve"> PAGEREF _Toc59524451 \h </w:instrText>
+          <w:instrText xml:space="preserve"> PAGEREF _Toc59537660 \h </w:instrText>
         </w:r>
         <w:r>
           <w:rPr>
@@ -4375,7 +4316,7 @@
           <w:szCs w:val="22"/>
         </w:rPr>
       </w:pPr>
-      <w:hyperlink w:anchor="_Toc59524452" w:history="1">
+      <w:hyperlink w:anchor="_Toc59537661" w:history="1">
         <w:r>
           <w:rPr>
             <w:rStyle w:val="Hyperlink"/>
@@ -4402,7 +4343,7 @@
             <w:noProof/>
             <w:webHidden/>
           </w:rPr>
-          <w:instrText xml:space="preserve"> PAGEREF _Toc59524452 \h </w:instrText>
+          <w:instrText xml:space="preserve"> PAGEREF _Toc59537661 \h </w:instrText>
         </w:r>
         <w:r>
           <w:rPr>
@@ -4446,7 +4387,7 @@
           <w:szCs w:val="22"/>
         </w:rPr>
       </w:pPr>
-      <w:hyperlink w:anchor="_Toc59524453" w:history="1">
+      <w:hyperlink w:anchor="_Toc59537662" w:history="1">
         <w:r>
           <w:rPr>
             <w:rStyle w:val="Hyperlink"/>
@@ -4473,7 +4414,7 @@
             <w:noProof/>
             <w:webHidden/>
           </w:rPr>
-          <w:instrText xml:space="preserve"> PAGEREF _Toc59524453 \h </w:instrText>
+          <w:instrText xml:space="preserve"> PAGEREF _Toc59537662 \h </w:instrText>
         </w:r>
         <w:r>
           <w:rPr>
@@ -4517,7 +4458,7 @@
           <w:szCs w:val="22"/>
         </w:rPr>
       </w:pPr>
-      <w:hyperlink w:anchor="_Toc59524454" w:history="1">
+      <w:hyperlink w:anchor="_Toc59537663" w:history="1">
         <w:r>
           <w:rPr>
             <w:rStyle w:val="Hyperlink"/>
@@ -4544,7 +4485,7 @@
             <w:noProof/>
             <w:webHidden/>
           </w:rPr>
-          <w:instrText xml:space="preserve"> PAGEREF _Toc59524454 \h </w:instrText>
+          <w:instrText xml:space="preserve"> PAGEREF _Toc59537663 \h </w:instrText>
         </w:r>
         <w:r>
           <w:rPr>
@@ -4588,7 +4529,7 @@
           <w:szCs w:val="22"/>
         </w:rPr>
       </w:pPr>
-      <w:hyperlink w:anchor="_Toc59524455" w:history="1">
+      <w:hyperlink w:anchor="_Toc59537664" w:history="1">
         <w:r>
           <w:rPr>
             <w:rStyle w:val="Hyperlink"/>
@@ -4615,7 +4556,7 @@
             <w:noProof/>
             <w:webHidden/>
           </w:rPr>
-          <w:instrText xml:space="preserve"> PAGEREF _Toc59524455 \h </w:instrText>
+          <w:instrText xml:space="preserve"> PAGEREF _Toc59537664 \h </w:instrText>
         </w:r>
         <w:r>
           <w:rPr>
@@ -4659,13 +4600,13 @@
           <w:szCs w:val="22"/>
         </w:rPr>
       </w:pPr>
-      <w:hyperlink w:anchor="_Toc59524456" w:history="1">
+      <w:hyperlink w:anchor="_Toc59537665" w:history="1">
         <w:r>
           <w:rPr>
             <w:rStyle w:val="Hyperlink"/>
             <w:noProof/>
           </w:rPr>
-          <w:t>Figure 9: FDM ECS Organization</w:t>
+          <w:t>Figure 9: Flight Dynamics Model Entity-Component-System Organization</w:t>
         </w:r>
         <w:r>
           <w:rPr>
@@ -4686,7 +4627,7 @@
             <w:noProof/>
             <w:webHidden/>
           </w:rPr>
-          <w:instrText xml:space="preserve"> PAGEREF _Toc59524456 \h </w:instrText>
+          <w:instrText xml:space="preserve"> PAGEREF _Toc59537665 \h </w:instrText>
         </w:r>
         <w:r>
           <w:rPr>
@@ -4706,7 +4647,163 @@
             <w:noProof/>
             <w:webHidden/>
           </w:rPr>
-          <w:t>43</w:t>
+          <w:t>42</w:t>
+        </w:r>
+        <w:r>
+          <w:rPr>
+            <w:noProof/>
+            <w:webHidden/>
+          </w:rPr>
+          <w:fldChar w:fldCharType="end"/>
+        </w:r>
+      </w:hyperlink>
+    </w:p>
+    <w:p>
+      <w:pPr>
+        <w:pStyle w:val="TableofFigures"/>
+        <w:tabs>
+          <w:tab w:val="right" w:leader="dot" w:pos="8630"/>
+        </w:tabs>
+        <w:rPr>
+          <w:rFonts w:asciiTheme="minorHAnsi" w:eastAsiaTheme="minorEastAsia" w:hAnsiTheme="minorHAnsi" w:cstheme="minorBidi"/>
+          <w:noProof/>
+          <w:sz w:val="22"/>
+          <w:szCs w:val="22"/>
+        </w:rPr>
+      </w:pPr>
+      <w:hyperlink w:anchor="_Toc59537666" w:history="1">
+        <w:r>
+          <w:rPr>
+            <w:rStyle w:val="Hyperlink"/>
+            <w:noProof/>
+          </w:rPr>
+          <w:t>Figure 10: Flight Simulator Entity-Component-System Organization</w:t>
+        </w:r>
+        <w:r>
+          <w:rPr>
+            <w:noProof/>
+            <w:webHidden/>
+          </w:rPr>
+          <w:tab/>
+        </w:r>
+        <w:r>
+          <w:rPr>
+            <w:noProof/>
+            <w:webHidden/>
+          </w:rPr>
+          <w:fldChar w:fldCharType="begin"/>
+        </w:r>
+        <w:r>
+          <w:rPr>
+            <w:noProof/>
+            <w:webHidden/>
+          </w:rPr>
+          <w:instrText xml:space="preserve"> PAGEREF _Toc59537666 \h </w:instrText>
+        </w:r>
+        <w:r>
+          <w:rPr>
+            <w:noProof/>
+            <w:webHidden/>
+          </w:rPr>
+        </w:r>
+        <w:r>
+          <w:rPr>
+            <w:noProof/>
+            <w:webHidden/>
+          </w:rPr>
+          <w:fldChar w:fldCharType="separate"/>
+        </w:r>
+        <w:r>
+          <w:rPr>
+            <w:noProof/>
+            <w:webHidden/>
+          </w:rPr>
+          <w:t>64</w:t>
+        </w:r>
+        <w:r>
+          <w:rPr>
+            <w:noProof/>
+            <w:webHidden/>
+          </w:rPr>
+          <w:fldChar w:fldCharType="end"/>
+        </w:r>
+      </w:hyperlink>
+    </w:p>
+    <w:p>
+      <w:pPr>
+        <w:pStyle w:val="TableofFigures"/>
+        <w:tabs>
+          <w:tab w:val="right" w:leader="dot" w:pos="8630"/>
+        </w:tabs>
+        <w:rPr>
+          <w:rFonts w:asciiTheme="minorHAnsi" w:eastAsiaTheme="minorEastAsia" w:hAnsiTheme="minorHAnsi" w:cstheme="minorBidi"/>
+          <w:noProof/>
+          <w:sz w:val="22"/>
+          <w:szCs w:val="22"/>
+        </w:rPr>
+      </w:pPr>
+      <w:hyperlink w:anchor="_Toc59537667" w:history="1">
+        <w:r>
+          <w:rPr>
+            <w:rStyle w:val="Hyperlink"/>
+            <w:noProof/>
+          </w:rPr>
+          <w:t>Figure 11: Flight Simulat</w:t>
+        </w:r>
+        <w:r>
+          <w:rPr>
+            <w:rStyle w:val="Hyperlink"/>
+            <w:noProof/>
+          </w:rPr>
+          <w:t>o</w:t>
+        </w:r>
+        <w:r>
+          <w:rPr>
+            <w:rStyle w:val="Hyperlink"/>
+            <w:noProof/>
+          </w:rPr>
+          <w:t>r System Execution Flow</w:t>
+        </w:r>
+        <w:r>
+          <w:rPr>
+            <w:noProof/>
+            <w:webHidden/>
+          </w:rPr>
+          <w:tab/>
+        </w:r>
+        <w:r>
+          <w:rPr>
+            <w:noProof/>
+            <w:webHidden/>
+          </w:rPr>
+          <w:fldChar w:fldCharType="begin"/>
+        </w:r>
+        <w:r>
+          <w:rPr>
+            <w:noProof/>
+            <w:webHidden/>
+          </w:rPr>
+          <w:instrText xml:space="preserve"> PAGEREF _Toc59537667 \h </w:instrText>
+        </w:r>
+        <w:r>
+          <w:rPr>
+            <w:noProof/>
+            <w:webHidden/>
+          </w:rPr>
+        </w:r>
+        <w:r>
+          <w:rPr>
+            <w:noProof/>
+            <w:webHidden/>
+          </w:rPr>
+          <w:fldChar w:fldCharType="separate"/>
+        </w:r>
+        <w:r>
+          <w:rPr>
+            <w:noProof/>
+            <w:webHidden/>
+          </w:rPr>
+          <w:t>65</w:t>
         </w:r>
         <w:r>
           <w:rPr>
@@ -4744,7 +4841,7 @@
         </w:rPr>
       </w:pPr>
       <w:bookmarkStart w:id="26" w:name="_Toc235956763"/>
-      <w:bookmarkStart w:id="27" w:name="_Toc59471134"/>
+      <w:bookmarkStart w:id="27" w:name="_Toc59537709"/>
       <w:r>
         <w:t>List of Tables</w:t>
       </w:r>
@@ -6420,7 +6517,7 @@
       <w:pPr>
         <w:pStyle w:val="Heading1"/>
       </w:pPr>
-      <w:bookmarkStart w:id="28" w:name="_Toc59471135"/>
+      <w:bookmarkStart w:id="28" w:name="_Toc59537710"/>
       <w:r>
         <w:t>I.  Introduction</w:t>
       </w:r>
@@ -6589,11 +6686,11 @@
         <w:t xml:space="preserve"> </w:t>
       </w:r>
       <w:r>
-        <w:t xml:space="preserve">In this thesis, the leveraging of the ECS design in a military oriented simulation is of particular interest because it has never been done before. The ECS architecture is simply a new way of </w:t>
+        <w:t xml:space="preserve">In this thesis, the leveraging of the ECS design in a military oriented simulation is of particular interest </w:t>
       </w:r>
       <w:r>
         <w:lastRenderedPageBreak/>
-        <w:t>organizing data, alternatively to using OOP to organize data. Where OOP relies on hierarchies of data, ECS relies on compartmentalization of data, where data content and its functionality on the data is separated. Notably, Unity, a platform for creating an</w:t>
+        <w:t>because it has never been done before. The ECS architecture is simply a new way of organizing data, alternatively to using OOP to organize data. Where OOP relies on hierarchies of data, ECS relies on compartmentalization of data, where data content and its functionality on the data is separated. Notably, Unity, a platform for creating an</w:t>
       </w:r>
       <w:r>
         <w:t xml:space="preserve">d operating real-time </w:t>
@@ -7020,7 +7117,7 @@
       <w:bookmarkStart w:id="44" w:name="_Toc504131158"/>
       <w:bookmarkStart w:id="45" w:name="_Toc504131360"/>
       <w:bookmarkStart w:id="46" w:name="_Toc504131515"/>
-      <w:bookmarkStart w:id="47" w:name="_Toc59471136"/>
+      <w:bookmarkStart w:id="47" w:name="_Toc59537711"/>
       <w:r>
         <w:t>1.1</w:t>
       </w:r>
@@ -7244,7 +7341,7 @@
         <w:pStyle w:val="Heading2"/>
         <w:spacing w:before="0"/>
       </w:pPr>
-      <w:bookmarkStart w:id="66" w:name="_Toc59471137"/>
+      <w:bookmarkStart w:id="66" w:name="_Toc59537712"/>
       <w:r>
         <w:t>1.2</w:t>
       </w:r>
@@ -7482,7 +7579,7 @@
         <w:pStyle w:val="Heading2"/>
         <w:spacing w:before="0"/>
       </w:pPr>
-      <w:bookmarkStart w:id="85" w:name="_Toc59471138"/>
+      <w:bookmarkStart w:id="85" w:name="_Toc59537713"/>
       <w:r>
         <w:lastRenderedPageBreak/>
         <w:t>1.3</w:t>
@@ -7666,7 +7763,7 @@
         <w:pStyle w:val="Heading2"/>
         <w:spacing w:before="0"/>
       </w:pPr>
-      <w:bookmarkStart w:id="86" w:name="_Toc59471139"/>
+      <w:bookmarkStart w:id="86" w:name="_Toc59537714"/>
       <w:bookmarkEnd w:id="67"/>
       <w:bookmarkEnd w:id="68"/>
       <w:bookmarkEnd w:id="69"/>
@@ -8180,25 +8277,25 @@
         <w:pStyle w:val="Heading2"/>
         <w:spacing w:before="0"/>
       </w:pPr>
-      <w:bookmarkStart w:id="87" w:name="_Toc59471140"/>
-      <w:bookmarkStart w:id="88" w:name="_Toc493484475"/>
-      <w:bookmarkStart w:id="89" w:name="_Toc493484716"/>
-      <w:bookmarkStart w:id="90" w:name="_Toc494527310"/>
-      <w:bookmarkStart w:id="91" w:name="_Toc495221476"/>
-      <w:bookmarkStart w:id="92" w:name="_Toc495663187"/>
-      <w:bookmarkStart w:id="93" w:name="_Toc495826209"/>
-      <w:bookmarkStart w:id="94" w:name="_Toc495826317"/>
-      <w:bookmarkStart w:id="95" w:name="_Toc495999057"/>
-      <w:bookmarkStart w:id="96" w:name="_Toc496074855"/>
-      <w:bookmarkStart w:id="97" w:name="_Toc496074950"/>
-      <w:bookmarkStart w:id="98" w:name="_Toc496075124"/>
-      <w:bookmarkStart w:id="99" w:name="_Toc496075282"/>
-      <w:bookmarkStart w:id="100" w:name="_Toc496075346"/>
-      <w:bookmarkStart w:id="101" w:name="_Toc496080588"/>
-      <w:bookmarkStart w:id="102" w:name="_Toc503248585"/>
-      <w:bookmarkStart w:id="103" w:name="_Toc504131161"/>
-      <w:bookmarkStart w:id="104" w:name="_Toc504131363"/>
-      <w:bookmarkStart w:id="105" w:name="_Toc504131518"/>
+      <w:bookmarkStart w:id="87" w:name="_Toc493484475"/>
+      <w:bookmarkStart w:id="88" w:name="_Toc493484716"/>
+      <w:bookmarkStart w:id="89" w:name="_Toc494527310"/>
+      <w:bookmarkStart w:id="90" w:name="_Toc495221476"/>
+      <w:bookmarkStart w:id="91" w:name="_Toc495663187"/>
+      <w:bookmarkStart w:id="92" w:name="_Toc495826209"/>
+      <w:bookmarkStart w:id="93" w:name="_Toc495826317"/>
+      <w:bookmarkStart w:id="94" w:name="_Toc495999057"/>
+      <w:bookmarkStart w:id="95" w:name="_Toc496074855"/>
+      <w:bookmarkStart w:id="96" w:name="_Toc496074950"/>
+      <w:bookmarkStart w:id="97" w:name="_Toc496075124"/>
+      <w:bookmarkStart w:id="98" w:name="_Toc496075282"/>
+      <w:bookmarkStart w:id="99" w:name="_Toc496075346"/>
+      <w:bookmarkStart w:id="100" w:name="_Toc496080588"/>
+      <w:bookmarkStart w:id="101" w:name="_Toc503248585"/>
+      <w:bookmarkStart w:id="102" w:name="_Toc504131161"/>
+      <w:bookmarkStart w:id="103" w:name="_Toc504131363"/>
+      <w:bookmarkStart w:id="104" w:name="_Toc504131518"/>
+      <w:bookmarkStart w:id="105" w:name="_Toc59537715"/>
       <w:r>
         <w:t>1.5</w:t>
       </w:r>
@@ -8211,8 +8308,9 @@
       <w:r>
         <w:t>Limitations</w:t>
       </w:r>
-      <w:bookmarkEnd w:id="87"/>
-    </w:p>
+      <w:bookmarkEnd w:id="105"/>
+    </w:p>
+    <w:bookmarkEnd w:id="87"/>
     <w:bookmarkEnd w:id="88"/>
     <w:bookmarkEnd w:id="89"/>
     <w:bookmarkEnd w:id="90"/>
@@ -8230,7 +8328,6 @@
     <w:bookmarkEnd w:id="102"/>
     <w:bookmarkEnd w:id="103"/>
     <w:bookmarkEnd w:id="104"/>
-    <w:bookmarkEnd w:id="105"/>
     <w:p>
       <w:pPr>
         <w:pStyle w:val="BodyText"/>
@@ -8487,7 +8584,7 @@
         <w:pStyle w:val="Heading2"/>
         <w:spacing w:before="0"/>
       </w:pPr>
-      <w:bookmarkStart w:id="106" w:name="_Toc59471141"/>
+      <w:bookmarkStart w:id="106" w:name="_Toc59537716"/>
       <w:r>
         <w:t>1.6</w:t>
       </w:r>
@@ -8637,7 +8734,7 @@
       <w:pPr>
         <w:pStyle w:val="Heading1"/>
       </w:pPr>
-      <w:bookmarkStart w:id="107" w:name="_Toc59471142"/>
+      <w:bookmarkStart w:id="107" w:name="_Toc59537717"/>
       <w:r>
         <w:lastRenderedPageBreak/>
         <w:t xml:space="preserve">II. </w:t>
@@ -8839,7 +8936,7 @@
           <w:rFonts w:eastAsiaTheme="minorHAnsi"/>
         </w:rPr>
       </w:pPr>
-      <w:bookmarkStart w:id="108" w:name="_Toc59471143"/>
+      <w:bookmarkStart w:id="108" w:name="_Toc59537718"/>
       <w:r>
         <w:rPr>
           <w:rFonts w:eastAsiaTheme="minorHAnsi"/>
@@ -9567,7 +9664,7 @@
           <w:b w:val="0"/>
         </w:rPr>
       </w:pPr>
-      <w:bookmarkStart w:id="109" w:name="_Toc59524448"/>
+      <w:bookmarkStart w:id="109" w:name="_Toc59537657"/>
       <w:r>
         <w:rPr>
           <w:b w:val="0"/>
@@ -9831,7 +9928,7 @@
           <w:iCs/>
         </w:rPr>
       </w:pPr>
-      <w:bookmarkStart w:id="110" w:name="_Toc59524449"/>
+      <w:bookmarkStart w:id="110" w:name="_Toc59537658"/>
       <w:r>
         <w:rPr>
           <w:b w:val="0"/>
@@ -10126,7 +10223,7 @@
           <w:b w:val="0"/>
         </w:rPr>
       </w:pPr>
-      <w:bookmarkStart w:id="111" w:name="_Toc59524450"/>
+      <w:bookmarkStart w:id="111" w:name="_Toc59537659"/>
       <w:r>
         <w:rPr>
           <w:b w:val="0"/>
@@ -10371,7 +10468,7 @@
           <w:szCs w:val="24"/>
         </w:rPr>
       </w:pPr>
-      <w:bookmarkStart w:id="112" w:name="_Toc59524451"/>
+      <w:bookmarkStart w:id="112" w:name="_Toc59537660"/>
       <w:r>
         <w:rPr>
           <w:b w:val="0"/>
@@ -10993,7 +11090,7 @@
           <w:szCs w:val="24"/>
         </w:rPr>
       </w:pPr>
-      <w:bookmarkStart w:id="113" w:name="_Toc59524452"/>
+      <w:bookmarkStart w:id="113" w:name="_Toc59537661"/>
       <w:r>
         <w:rPr>
           <w:b w:val="0"/>
@@ -11108,7 +11205,7 @@
           <w:szCs w:val="24"/>
         </w:rPr>
       </w:pPr>
-      <w:bookmarkStart w:id="114" w:name="_Toc59524453"/>
+      <w:bookmarkStart w:id="114" w:name="_Toc59537662"/>
       <w:r>
         <w:rPr>
           <w:b w:val="0"/>
@@ -12198,7 +12295,7 @@
           <w:szCs w:val="24"/>
         </w:rPr>
       </w:pPr>
-      <w:bookmarkStart w:id="115" w:name="_Toc59524454"/>
+      <w:bookmarkStart w:id="115" w:name="_Toc59537663"/>
       <w:r>
         <w:rPr>
           <w:b w:val="0"/>
@@ -13108,7 +13205,7 @@
           <w:rFonts w:eastAsiaTheme="minorHAnsi"/>
         </w:rPr>
       </w:pPr>
-      <w:bookmarkStart w:id="116" w:name="_Toc59471144"/>
+      <w:bookmarkStart w:id="116" w:name="_Toc59537719"/>
       <w:r>
         <w:rPr>
           <w:rFonts w:eastAsiaTheme="minorHAnsi"/>
@@ -13861,7 +13958,7 @@
           <w:b w:val="0"/>
         </w:rPr>
       </w:pPr>
-      <w:bookmarkStart w:id="117" w:name="_Toc59524455"/>
+      <w:bookmarkStart w:id="117" w:name="_Toc59537664"/>
       <w:r>
         <w:rPr>
           <w:b w:val="0"/>
@@ -14718,7 +14815,7 @@
         <w:pStyle w:val="Heading2"/>
         <w:spacing w:before="0"/>
       </w:pPr>
-      <w:bookmarkStart w:id="118" w:name="_Toc59471145"/>
+      <w:bookmarkStart w:id="118" w:name="_Toc59537720"/>
       <w:r>
         <w:t>2.3</w:t>
       </w:r>
@@ -15929,7 +16026,7 @@
           <w:rFonts w:eastAsiaTheme="minorHAnsi"/>
         </w:rPr>
       </w:pPr>
-      <w:bookmarkStart w:id="120" w:name="_Toc59471146"/>
+      <w:bookmarkStart w:id="120" w:name="_Toc59537721"/>
       <w:r>
         <w:rPr>
           <w:rFonts w:eastAsiaTheme="minorHAnsi"/>
@@ -16242,7 +16339,7 @@
           <w:rFonts w:eastAsiaTheme="minorHAnsi"/>
         </w:rPr>
       </w:pPr>
-      <w:bookmarkStart w:id="121" w:name="_Toc59471147"/>
+      <w:bookmarkStart w:id="121" w:name="_Toc59537722"/>
       <w:r>
         <w:rPr>
           <w:rFonts w:eastAsiaTheme="minorHAnsi"/>
@@ -16680,7 +16777,7 @@
       <w:bookmarkStart w:id="129" w:name="_Toc504131180"/>
       <w:bookmarkStart w:id="130" w:name="_Toc504131382"/>
       <w:bookmarkStart w:id="131" w:name="_Toc504131537"/>
-      <w:bookmarkStart w:id="132" w:name="_Toc59471148"/>
+      <w:bookmarkStart w:id="132" w:name="_Toc59537723"/>
       <w:r>
         <w:lastRenderedPageBreak/>
         <w:t>III.  Methodology</w:t>
@@ -16758,7 +16855,7 @@
         <w:pStyle w:val="Heading2"/>
         <w:spacing w:before="0"/>
       </w:pPr>
-      <w:bookmarkStart w:id="133" w:name="_Toc59471149"/>
+      <w:bookmarkStart w:id="133" w:name="_Toc59537724"/>
       <w:r>
         <w:t>3</w:t>
       </w:r>
@@ -17382,7 +17479,7 @@
           <w:b w:val="0"/>
         </w:rPr>
       </w:pPr>
-      <w:bookmarkStart w:id="134" w:name="_Toc59524456"/>
+      <w:bookmarkStart w:id="134" w:name="_Toc59537665"/>
       <w:r>
         <w:rPr>
           <w:b w:val="0"/>
@@ -17424,7 +17521,13 @@
         <w:rPr>
           <w:b w:val="0"/>
         </w:rPr>
-        <w:t>: FDM ECS Organization</w:t>
+        <w:t>: Flight Dynamics Model Entity-Component-System</w:t>
+      </w:r>
+      <w:r>
+        <w:rPr>
+          <w:b w:val="0"/>
+        </w:rPr>
+        <w:t xml:space="preserve"> Organization</w:t>
       </w:r>
       <w:bookmarkEnd w:id="134"/>
     </w:p>
@@ -17433,7 +17536,7 @@
         <w:pStyle w:val="Heading2"/>
         <w:spacing w:before="0"/>
       </w:pPr>
-      <w:bookmarkStart w:id="135" w:name="_Toc59471150"/>
+      <w:bookmarkStart w:id="135" w:name="_Toc59537725"/>
       <w:r>
         <w:lastRenderedPageBreak/>
         <w:t>3.2 5</w:t>
@@ -18142,7 +18245,7 @@
         <w:pStyle w:val="Heading2"/>
         <w:spacing w:before="0"/>
       </w:pPr>
-      <w:bookmarkStart w:id="136" w:name="_Toc59471151"/>
+      <w:bookmarkStart w:id="136" w:name="_Toc59537726"/>
       <w:r>
         <w:lastRenderedPageBreak/>
         <w:t>3.3 6-DOF Flight Dynamics Model</w:t>
@@ -18612,7 +18715,7 @@
         <w:pStyle w:val="Heading2"/>
         <w:spacing w:before="0"/>
       </w:pPr>
-      <w:bookmarkStart w:id="137" w:name="_Toc59471152"/>
+      <w:bookmarkStart w:id="137" w:name="_Toc59537727"/>
       <w:r>
         <w:t>3.4</w:t>
       </w:r>
@@ -19985,7 +20088,7 @@
         <w:pStyle w:val="Heading2"/>
         <w:spacing w:before="0"/>
       </w:pPr>
-      <w:bookmarkStart w:id="142" w:name="_Toc59471153"/>
+      <w:bookmarkStart w:id="142" w:name="_Toc59537728"/>
       <w:r>
         <w:t>3.</w:t>
       </w:r>
@@ -22082,7 +22185,7 @@
         <w:pStyle w:val="Heading2"/>
         <w:spacing w:before="0"/>
       </w:pPr>
-      <w:bookmarkStart w:id="150" w:name="_Toc59471154"/>
+      <w:bookmarkStart w:id="150" w:name="_Toc59537729"/>
       <w:r>
         <w:t xml:space="preserve">3.6 Custom </w:t>
       </w:r>
@@ -22553,7 +22656,7 @@
         <w:pStyle w:val="Heading2"/>
         <w:spacing w:before="0"/>
       </w:pPr>
-      <w:bookmarkStart w:id="151" w:name="_Toc59471155"/>
+      <w:bookmarkStart w:id="151" w:name="_Toc59537730"/>
       <w:r>
         <w:t>3.</w:t>
       </w:r>
@@ -23170,23 +23273,68 @@
         <w:ind w:firstLine="720"/>
       </w:pPr>
       <w:r>
-        <w:t>The Systems are automatically parallelized by the dispatcher that manages the execution of the Systems. The dispatcher does this by looking at the Component access types required by each System and checking if there are any WriteStorage access conflicts between Systems. If there are, those Systems with the conflict cannot run concurrently, but the rest of the Systems can. In the case of these Systems supporting flight simulation, every System can run in paralle</w:t>
-      </w:r>
-      <w:r>
-        <w:t>l, but we choose to run sequentially because every System, except FlightControl</w:t>
-      </w:r>
-      <w:r>
-        <w:t>,</w:t>
-      </w:r>
-      <w:r>
-        <w:t xml:space="preserve"> is dependent on another S</w:t>
-      </w:r>
-      <w:r>
-        <w:t xml:space="preserve">ystem to finish before it should begin. </w:t>
-      </w:r>
-    </w:p>
-    <w:p>
-      <w:pPr>
+        <w:t xml:space="preserve">The Systems are automatically parallelized by the dispatcher that manages the execution of the Systems. The dispatcher does this by looking at the Component access types required by each System and checking if there are any WriteStorage access conflicts between Systems. If there are, those Systems with the conflict cannot run concurrently, but the rest of the Systems can. In the case of these Systems supporting flight simulation, every System can </w:t>
+      </w:r>
+      <w:r>
+        <w:t xml:space="preserve">technically be </w:t>
+      </w:r>
+      <w:r>
+        <w:t>run in paralle</w:t>
+      </w:r>
+      <w:r>
+        <w:t xml:space="preserve">l, but </w:t>
+      </w:r>
+      <w:r>
+        <w:t>we</w:t>
+      </w:r>
+      <w:r>
+        <w:t xml:space="preserve"> </w:t>
+      </w:r>
+      <w:r>
+        <w:t>choose to run</w:t>
+      </w:r>
+      <w:r>
+        <w:t xml:space="preserve"> sequential</w:t>
+      </w:r>
+      <w:r>
+        <w:t>ly</w:t>
+      </w:r>
+      <w:r>
+        <w:t xml:space="preserve">. This is because </w:t>
+      </w:r>
+      <w:r>
+        <w:t>every S</w:t>
+      </w:r>
+      <w:r>
+        <w:t>ystem needs to wait for another System to</w:t>
+      </w:r>
+      <w:r>
+        <w:t xml:space="preserve"> update </w:t>
+      </w:r>
+      <w:r>
+        <w:t>some data before it can start working for that frame</w:t>
+      </w:r>
+      <w:r>
+        <w:t xml:space="preserve">. </w:t>
+      </w:r>
+      <w:r>
+        <w:t xml:space="preserve">And there is no need to run any System more than once per frame while another System is still finishing the job. </w:t>
+      </w:r>
+      <w:r>
+        <w:t xml:space="preserve">The figure below displays the organizational breakdown of the </w:t>
+      </w:r>
+      <w:r>
+        <w:t>Components</w:t>
+      </w:r>
+      <w:bookmarkStart w:id="152" w:name="_GoBack"/>
+      <w:bookmarkEnd w:id="152"/>
+      <w:r>
+        <w:t xml:space="preserve"> and Systems used in both of the flight simulators. The storage type, WriteStorage and ReadAccess, is denoted by a W and a R on the Components required by the Systems, respectively. </w:t>
+      </w:r>
+    </w:p>
+    <w:p>
+      <w:pPr>
+        <w:keepNext/>
         <w:jc w:val="center"/>
       </w:pPr>
       <w:r>
@@ -23239,13 +23387,305 @@
     </w:p>
     <w:p>
       <w:pPr>
+        <w:pStyle w:val="Caption"/>
+        <w:jc w:val="center"/>
+        <w:rPr>
+          <w:b w:val="0"/>
+        </w:rPr>
+      </w:pPr>
+      <w:bookmarkStart w:id="153" w:name="_Toc59537666"/>
+      <w:r>
+        <w:rPr>
+          <w:b w:val="0"/>
+        </w:rPr>
+        <w:t xml:space="preserve">Figure </w:t>
+      </w:r>
+      <w:r>
+        <w:rPr>
+          <w:b w:val="0"/>
+        </w:rPr>
+        <w:fldChar w:fldCharType="begin"/>
+      </w:r>
+      <w:r>
+        <w:rPr>
+          <w:b w:val="0"/>
+        </w:rPr>
+        <w:instrText xml:space="preserve"> SEQ Figure \* ARABIC </w:instrText>
+      </w:r>
+      <w:r>
+        <w:rPr>
+          <w:b w:val="0"/>
+        </w:rPr>
+        <w:fldChar w:fldCharType="separate"/>
+      </w:r>
+      <w:r>
+        <w:rPr>
+          <w:b w:val="0"/>
+          <w:noProof/>
+        </w:rPr>
+        <w:t>10</w:t>
+      </w:r>
+      <w:r>
+        <w:rPr>
+          <w:b w:val="0"/>
+        </w:rPr>
+        <w:fldChar w:fldCharType="end"/>
+      </w:r>
+      <w:r>
+        <w:rPr>
+          <w:b w:val="0"/>
+        </w:rPr>
+        <w:t>: Flight Simulator Entity-Component-System</w:t>
+      </w:r>
+      <w:r>
+        <w:rPr>
+          <w:b w:val="0"/>
+        </w:rPr>
+        <w:t xml:space="preserve"> Organization</w:t>
+      </w:r>
+      <w:bookmarkEnd w:id="153"/>
+    </w:p>
+    <w:p>
+      <w:pPr>
         <w:ind w:firstLine="720"/>
       </w:pPr>
       <w:r>
-        <w:t>//add to this, and another graphic with system execution flow</w:t>
-      </w:r>
-      <w:bookmarkStart w:id="152" w:name="_GoBack"/>
-      <w:bookmarkEnd w:id="152"/>
+        <w:t>Although all of the Systems do not conflict in terms of requiring WriteStorage access on the same Component, the System execution flow</w:t>
+      </w:r>
+      <w:r>
+        <w:t xml:space="preserve"> per frame</w:t>
+      </w:r>
+      <w:r>
+        <w:t xml:space="preserve"> for the flight simulators </w:t>
+      </w:r>
+      <w:r>
+        <w:t xml:space="preserve">is </w:t>
+      </w:r>
+      <w:r>
+        <w:t>sequential</w:t>
+      </w:r>
+      <w:r>
+        <w:t>, meaning every</w:t>
+      </w:r>
+      <w:r>
+        <w:t xml:space="preserve"> System waits for another System to finish before it begins</w:t>
+      </w:r>
+      <w:r>
+        <w:t xml:space="preserve">. </w:t>
+      </w:r>
+      <w:r>
+        <w:t xml:space="preserve">For a single frame, </w:t>
+      </w:r>
+      <w:r>
+        <w:t>FlightControl</w:t>
+      </w:r>
+      <w:r>
+        <w:t xml:space="preserve"> determines if any and what keys are being pressed. With that, the</w:t>
+      </w:r>
+      <w:r>
+        <w:t xml:space="preserve"> EquationsOfMotion </w:t>
+      </w:r>
+      <w:r>
+        <w:t>takes that keypress into account by activating some airplane component to affect flight. Next, with the equations of motion calculated, MakePacket loads the Packet Component with that successive data. Finally, SendPacket sends the constructed packet to FlightGear</w:t>
+      </w:r>
+      <w:r>
+        <w:t>.</w:t>
+      </w:r>
+      <w:r>
+        <w:t xml:space="preserve"> </w:t>
+      </w:r>
+      <w:r>
+        <w:t xml:space="preserve">Each System is dependent on the previous </w:t>
+      </w:r>
+      <w:r>
+        <w:lastRenderedPageBreak/>
+        <w:t xml:space="preserve">System executed to update data. </w:t>
+      </w:r>
+      <w:r>
+        <w:t>The figure below represents the execution order</w:t>
+      </w:r>
+      <w:r>
+        <w:t xml:space="preserve"> per frame</w:t>
+      </w:r>
+      <w:r>
+        <w:t xml:space="preserve"> of both flight simulators. </w:t>
+      </w:r>
+    </w:p>
+    <w:p>
+      <w:pPr>
+        <w:keepNext/>
+      </w:pPr>
+      <w:r>
+        <w:rPr>
+          <w:noProof/>
+        </w:rPr>
+        <w:drawing>
+          <wp:inline distT="0" distB="0" distL="0" distR="0" wp14:anchorId="3819C0ED" wp14:editId="35DB6CEE">
+            <wp:extent cx="5486400" cy="869315"/>
+            <wp:effectExtent l="0" t="0" r="0" b="0"/>
+            <wp:docPr id="1" name="Picture 1"/>
+            <wp:cNvGraphicFramePr>
+              <a:graphicFrameLocks xmlns:a="http://schemas.openxmlformats.org/drawingml/2006/main" noChangeAspect="1"/>
+            </wp:cNvGraphicFramePr>
+            <a:graphic xmlns:a="http://schemas.openxmlformats.org/drawingml/2006/main">
+              <a:graphicData uri="http://schemas.openxmlformats.org/drawingml/2006/picture">
+                <pic:pic xmlns:pic="http://schemas.openxmlformats.org/drawingml/2006/picture">
+                  <pic:nvPicPr>
+                    <pic:cNvPr id="1" name="flow.png"/>
+                    <pic:cNvPicPr/>
+                  </pic:nvPicPr>
+                  <pic:blipFill>
+                    <a:blip r:embed="rId23" cstate="print">
+                      <a:extLst>
+                        <a:ext uri="{28A0092B-C50C-407E-A947-70E740481C1C}">
+                          <a14:useLocalDpi xmlns:a14="http://schemas.microsoft.com/office/drawing/2010/main" val="0"/>
+                        </a:ext>
+                      </a:extLst>
+                    </a:blip>
+                    <a:stretch>
+                      <a:fillRect/>
+                    </a:stretch>
+                  </pic:blipFill>
+                  <pic:spPr>
+                    <a:xfrm>
+                      <a:off x="0" y="0"/>
+                      <a:ext cx="5486400" cy="869315"/>
+                    </a:xfrm>
+                    <a:prstGeom prst="rect">
+                      <a:avLst/>
+                    </a:prstGeom>
+                  </pic:spPr>
+                </pic:pic>
+              </a:graphicData>
+            </a:graphic>
+          </wp:inline>
+        </w:drawing>
+      </w:r>
+    </w:p>
+    <w:p>
+      <w:pPr>
+        <w:pStyle w:val="Caption"/>
+        <w:jc w:val="center"/>
+        <w:rPr>
+          <w:b w:val="0"/>
+        </w:rPr>
+      </w:pPr>
+      <w:bookmarkStart w:id="154" w:name="_Toc59537667"/>
+      <w:r>
+        <w:rPr>
+          <w:b w:val="0"/>
+        </w:rPr>
+        <w:t xml:space="preserve">Figure </w:t>
+      </w:r>
+      <w:r>
+        <w:rPr>
+          <w:b w:val="0"/>
+        </w:rPr>
+        <w:fldChar w:fldCharType="begin"/>
+      </w:r>
+      <w:r>
+        <w:rPr>
+          <w:b w:val="0"/>
+        </w:rPr>
+        <w:instrText xml:space="preserve"> SEQ Figure \* ARABIC </w:instrText>
+      </w:r>
+      <w:r>
+        <w:rPr>
+          <w:b w:val="0"/>
+        </w:rPr>
+        <w:fldChar w:fldCharType="separate"/>
+      </w:r>
+      <w:r>
+        <w:rPr>
+          <w:b w:val="0"/>
+          <w:noProof/>
+        </w:rPr>
+        <w:t>11</w:t>
+      </w:r>
+      <w:r>
+        <w:rPr>
+          <w:b w:val="0"/>
+        </w:rPr>
+        <w:fldChar w:fldCharType="end"/>
+      </w:r>
+      <w:r>
+        <w:rPr>
+          <w:b w:val="0"/>
+        </w:rPr>
+        <w:t>: Flight Simulator System Execution Flow</w:t>
+      </w:r>
+      <w:bookmarkEnd w:id="154"/>
+    </w:p>
+    <w:p>
+      <w:pPr>
+        <w:ind w:firstLine="720"/>
+      </w:pPr>
+      <w:r>
+        <w:t xml:space="preserve">The SPECS framework makes adding dependencies to Systems easy. When </w:t>
+      </w:r>
+      <w:r>
+        <w:t>a</w:t>
+      </w:r>
+      <w:r>
+        <w:t xml:space="preserve"> System is added to the dispatcher, you can tell the dispatcher to wait for another System, or Systems, to finish before this System may begin. </w:t>
+      </w:r>
+      <w:r>
+        <w:t>In the case of this thesis, not specifying the intended sequential System execution will still run the simulators just fine</w:t>
+      </w:r>
+      <w:r>
+        <w:t>. B</w:t>
+      </w:r>
+      <w:r>
+        <w:t xml:space="preserve">ut </w:t>
+      </w:r>
+      <w:r>
+        <w:t xml:space="preserve">specifying this execution </w:t>
+      </w:r>
+      <w:r>
+        <w:t xml:space="preserve">order </w:t>
+      </w:r>
+      <w:r>
+        <w:t>a</w:t>
+      </w:r>
+      <w:r>
+        <w:t xml:space="preserve">s to not run Systems </w:t>
+      </w:r>
+      <w:r>
+        <w:t>on their</w:t>
+      </w:r>
+      <w:r>
+        <w:t xml:space="preserve"> respective</w:t>
+      </w:r>
+      <w:r>
+        <w:t xml:space="preserve"> threads </w:t>
+      </w:r>
+      <w:r>
+        <w:t>more than what is absolutely necessary</w:t>
+      </w:r>
+      <w:r>
+        <w:t xml:space="preserve"> per frame</w:t>
+      </w:r>
+      <w:r>
+        <w:t xml:space="preserve"> is a good idea. </w:t>
+      </w:r>
+      <w:r>
+        <w:t>I</w:t>
+      </w:r>
+      <w:r>
+        <w:t>n other scenarios where</w:t>
+      </w:r>
+      <w:r>
+        <w:t xml:space="preserve"> Systems </w:t>
+      </w:r>
+      <w:r>
+        <w:t xml:space="preserve">are </w:t>
+      </w:r>
+      <w:r>
+        <w:t>updating different data not used by other Systems, this execution order specification is not considered, and the dispatcher does its job automatically managing parallelization</w:t>
+      </w:r>
+      <w:r>
+        <w:t>.</w:t>
+      </w:r>
     </w:p>
     <w:p>
       <w:pPr>
@@ -23284,14 +23724,14 @@
         <w:t xml:space="preserve"> a</w:t>
       </w:r>
       <w:r>
-        <w:t xml:space="preserve"> list of all the keys being pressed at the current instance, and we check if any of the keys in that list match the keys t</w:t>
-      </w:r>
-      <w:r>
-        <w:t xml:space="preserve">hat we </w:t>
+        <w:t xml:space="preserve"> list of all the keys being pressed at </w:t>
       </w:r>
       <w:r>
         <w:lastRenderedPageBreak/>
-        <w:t>have tied with an operation affecting the equations of motion</w:t>
+        <w:t>the current instance, and we check if any of the keys in that list match the keys t</w:t>
+      </w:r>
+      <w:r>
+        <w:t>hat we have tied with an operation affecting the equations of motion</w:t>
       </w:r>
       <w:r>
         <w:t xml:space="preserve"> in our FDM. Since more than one key can be pressed at once, we check al</w:t>
@@ -23324,13 +23764,22 @@
         <w:t>, the EquationsOfMotion Sys</w:t>
       </w:r>
       <w:r>
-        <w:t xml:space="preserve">tem will take care of the rest </w:t>
-      </w:r>
-      <w:r>
-        <w:t xml:space="preserve">until the next </w:t>
-      </w:r>
-      <w:r>
-        <w:t>frame.</w:t>
+        <w:t>tem will take care</w:t>
+      </w:r>
+      <w:r>
+        <w:t xml:space="preserve"> of incorporating that keypress</w:t>
+      </w:r>
+      <w:r>
+        <w:t xml:space="preserve"> </w:t>
+      </w:r>
+      <w:r>
+        <w:t xml:space="preserve">into calculating </w:t>
+      </w:r>
+      <w:r>
+        <w:t>the flight behavior</w:t>
+      </w:r>
+      <w:r>
+        <w:t>.</w:t>
       </w:r>
     </w:p>
     <w:p>
@@ -23422,17 +23871,14 @@
         <w:ind w:firstLine="720"/>
       </w:pPr>
       <w:r>
+        <w:lastRenderedPageBreak/>
         <w:t xml:space="preserve">The data updated is the position of the airplane in </w:t>
       </w:r>
       <w:r>
         <w:t xml:space="preserve">Earth </w:t>
       </w:r>
       <w:r>
-        <w:t xml:space="preserve">space, and also the orientation of that airplane. The FGNetFDM position data updated is latitude, longitude, and altitude. The orientation variables updated are phy, theta, and psi, which represents </w:t>
-      </w:r>
-      <w:r>
-        <w:lastRenderedPageBreak/>
-        <w:t xml:space="preserve">the </w:t>
+        <w:t xml:space="preserve">space, and also the orientation of that airplane. The FGNetFDM position data updated is latitude, longitude, and altitude. The orientation variables updated are phy, theta, and psi, which represents the </w:t>
       </w:r>
       <w:r>
         <w:t xml:space="preserve">Euler angles </w:t>
@@ -23525,6 +23971,7 @@
         <w:ind w:firstLine="720"/>
       </w:pPr>
       <w:r>
+        <w:lastRenderedPageBreak/>
         <w:t>The System begins</w:t>
       </w:r>
       <w:r>
@@ -23552,11 +23999,7 @@
         <w:t>toggled true</w:t>
       </w:r>
       <w:r>
-        <w:t xml:space="preserve">. If a state is true, the associated component is activated for this frame. The thrust states, however, are not associated with a component, the thrust </w:t>
-      </w:r>
-      <w:r>
-        <w:lastRenderedPageBreak/>
-        <w:t>force is just changed accordingly. With a component activated</w:t>
+        <w:t>. If a state is true, the associated component is activated for this frame. The thrust states, however, are not associated with a component, the thrust force is just changed accordingly. With a component activated</w:t>
       </w:r>
       <w:r>
         <w:t xml:space="preserve"> like the ailerons, caused by the </w:t>
@@ -23589,15 +24032,22 @@
     <w:p/>
     <w:p/>
     <w:p/>
+    <w:p/>
+    <w:p/>
+    <w:p/>
+    <w:p/>
+    <w:p/>
+    <w:p/>
     <w:p>
       <w:pPr>
         <w:pStyle w:val="Heading1"/>
       </w:pPr>
-      <w:bookmarkStart w:id="153" w:name="_Toc59471156"/>
-      <w:r>
+      <w:bookmarkStart w:id="155" w:name="_Toc59537731"/>
+      <w:r>
+        <w:lastRenderedPageBreak/>
         <w:t>IV.  Analysis and Results</w:t>
       </w:r>
-      <w:bookmarkEnd w:id="153"/>
+      <w:bookmarkEnd w:id="155"/>
     </w:p>
     <w:p>
       <w:pPr>
@@ -23635,7 +24085,7 @@
       <w:pPr>
         <w:pStyle w:val="Heading2"/>
       </w:pPr>
-      <w:bookmarkStart w:id="154" w:name="_Toc59471157"/>
+      <w:bookmarkStart w:id="156" w:name="_Toc59537732"/>
       <w:r>
         <w:t>4.1</w:t>
       </w:r>
@@ -23645,7 +24095,7 @@
       <w:r>
         <w:t>-DOF FDM Equivalency Verification</w:t>
       </w:r>
-      <w:bookmarkEnd w:id="154"/>
+      <w:bookmarkEnd w:id="156"/>
     </w:p>
     <w:p>
       <w:pPr>
@@ -23667,7 +24117,6 @@
         <w:t xml:space="preserve">that the FDM </w:t>
       </w:r>
       <w:r>
-        <w:lastRenderedPageBreak/>
         <w:t xml:space="preserve">is </w:t>
       </w:r>
       <w:r>
@@ -23901,7 +24350,7 @@
           <w:b w:val="0"/>
         </w:rPr>
       </w:pPr>
-      <w:bookmarkStart w:id="155" w:name="_Toc59485837"/>
+      <w:bookmarkStart w:id="157" w:name="_Toc59485837"/>
       <w:r>
         <w:rPr>
           <w:b w:val="0"/>
@@ -23945,7 +24394,7 @@
         </w:rPr>
         <w:t>: Numerical Results for Test One</w:t>
       </w:r>
-      <w:bookmarkEnd w:id="155"/>
+      <w:bookmarkEnd w:id="157"/>
     </w:p>
     <w:p>
       <w:pPr>
@@ -24162,11 +24611,12 @@
           <w:b w:val="0"/>
         </w:rPr>
       </w:pPr>
-      <w:bookmarkStart w:id="156" w:name="_Toc59485838"/>
+      <w:bookmarkStart w:id="158" w:name="_Toc59485838"/>
       <w:r>
         <w:rPr>
           <w:b w:val="0"/>
         </w:rPr>
+        <w:lastRenderedPageBreak/>
         <w:t xml:space="preserve">Table </w:t>
       </w:r>
       <w:r>
@@ -24206,7 +24656,7 @@
         </w:rPr>
         <w:t>: Numerical Results for Test Two</w:t>
       </w:r>
-      <w:bookmarkEnd w:id="156"/>
+      <w:bookmarkEnd w:id="158"/>
     </w:p>
     <w:p>
       <w:pPr>
@@ -24420,7 +24870,7 @@
           <w:b w:val="0"/>
         </w:rPr>
       </w:pPr>
-      <w:bookmarkStart w:id="157" w:name="_Toc59485839"/>
+      <w:bookmarkStart w:id="159" w:name="_Toc59485839"/>
       <w:r>
         <w:rPr>
           <w:b w:val="0"/>
@@ -24470,7 +24920,7 @@
         </w:rPr>
         <w:t>Three</w:t>
       </w:r>
-      <w:bookmarkEnd w:id="157"/>
+      <w:bookmarkEnd w:id="159"/>
     </w:p>
     <w:p>
       <w:pPr>
@@ -24684,7 +25134,7 @@
           <w:b w:val="0"/>
         </w:rPr>
       </w:pPr>
-      <w:bookmarkStart w:id="158" w:name="_Toc59485840"/>
+      <w:bookmarkStart w:id="160" w:name="_Toc59485840"/>
       <w:r>
         <w:rPr>
           <w:b w:val="0"/>
@@ -24734,15 +25184,14 @@
         </w:rPr>
         <w:t>Four</w:t>
       </w:r>
-      <w:bookmarkEnd w:id="158"/>
+      <w:bookmarkEnd w:id="160"/>
     </w:p>
     <w:p>
       <w:pPr>
         <w:pStyle w:val="Heading2"/>
       </w:pPr>
-      <w:bookmarkStart w:id="159" w:name="_Toc59471158"/>
-      <w:r>
-        <w:lastRenderedPageBreak/>
+      <w:bookmarkStart w:id="161" w:name="_Toc59537733"/>
+      <w:r>
         <w:t>4.</w:t>
       </w:r>
       <w:r>
@@ -24757,7 +25206,7 @@
       <w:r>
         <w:t>FDM Equivalency Verification</w:t>
       </w:r>
-      <w:bookmarkEnd w:id="159"/>
+      <w:bookmarkEnd w:id="161"/>
     </w:p>
     <w:p>
       <w:pPr>
@@ -25079,6 +25528,7 @@
               <w:spacing w:line="240" w:lineRule="auto"/>
             </w:pPr>
             <w:r>
+              <w:lastRenderedPageBreak/>
               <w:t>Speed (knots)</w:t>
             </w:r>
           </w:p>
@@ -25120,7 +25570,7 @@
           <w:b w:val="0"/>
         </w:rPr>
       </w:pPr>
-      <w:bookmarkStart w:id="160" w:name="_Toc59485841"/>
+      <w:bookmarkStart w:id="162" w:name="_Toc59485841"/>
       <w:r>
         <w:rPr>
           <w:b w:val="0"/>
@@ -25164,7 +25614,7 @@
         </w:rPr>
         <w:t>: Numerical Results for Test One</w:t>
       </w:r>
-      <w:bookmarkEnd w:id="160"/>
+      <w:bookmarkEnd w:id="162"/>
     </w:p>
     <w:p>
       <w:pPr>
@@ -25459,7 +25909,7 @@
           <w:b w:val="0"/>
         </w:rPr>
       </w:pPr>
-      <w:bookmarkStart w:id="161" w:name="_Toc59485842"/>
+      <w:bookmarkStart w:id="163" w:name="_Toc59485842"/>
       <w:r>
         <w:rPr>
           <w:b w:val="0"/>
@@ -25503,7 +25953,7 @@
         </w:rPr>
         <w:t>: Numerical Results for Test Two</w:t>
       </w:r>
-      <w:bookmarkEnd w:id="161"/>
+      <w:bookmarkEnd w:id="163"/>
     </w:p>
     <w:p>
       <w:pPr>
@@ -25591,7 +26041,6 @@
               <w:spacing w:line="240" w:lineRule="auto"/>
             </w:pPr>
             <w:r>
-              <w:lastRenderedPageBreak/>
               <w:t xml:space="preserve">Position </w:t>
             </w:r>
             <w:r>
@@ -25796,7 +26245,7 @@
           <w:b w:val="0"/>
         </w:rPr>
       </w:pPr>
-      <w:bookmarkStart w:id="162" w:name="_Toc59485843"/>
+      <w:bookmarkStart w:id="164" w:name="_Toc59485843"/>
       <w:r>
         <w:rPr>
           <w:b w:val="0"/>
@@ -25840,7 +26289,7 @@
         </w:rPr>
         <w:t>: Numerical Results for Test Three</w:t>
       </w:r>
-      <w:bookmarkEnd w:id="162"/>
+      <w:bookmarkEnd w:id="164"/>
     </w:p>
     <w:p>
       <w:pPr>
@@ -26129,7 +26578,7 @@
           <w:b w:val="0"/>
         </w:rPr>
       </w:pPr>
-      <w:bookmarkStart w:id="163" w:name="_Toc59485844"/>
+      <w:bookmarkStart w:id="165" w:name="_Toc59485844"/>
       <w:r>
         <w:rPr>
           <w:b w:val="0"/>
@@ -26173,7 +26622,7 @@
         </w:rPr>
         <w:t>: Numerical Results for Test Four</w:t>
       </w:r>
-      <w:bookmarkEnd w:id="163"/>
+      <w:bookmarkEnd w:id="165"/>
     </w:p>
     <w:p>
       <w:pPr>
@@ -26181,6 +26630,7 @@
         <w:jc w:val="left"/>
       </w:pPr>
       <w:r>
+        <w:lastRenderedPageBreak/>
         <w:t>4.2.5</w:t>
       </w:r>
       <w:r>
@@ -26465,7 +26915,7 @@
           <w:b w:val="0"/>
         </w:rPr>
       </w:pPr>
-      <w:bookmarkStart w:id="164" w:name="_Toc59485845"/>
+      <w:bookmarkStart w:id="166" w:name="_Toc59485845"/>
       <w:r>
         <w:rPr>
           <w:b w:val="0"/>
@@ -26509,7 +26959,7 @@
         </w:rPr>
         <w:t>: Numerical Results for Test Five</w:t>
       </w:r>
-      <w:bookmarkEnd w:id="164"/>
+      <w:bookmarkEnd w:id="166"/>
     </w:p>
     <w:p>
       <w:pPr>
@@ -26677,7 +27127,6 @@
               <w:spacing w:line="240" w:lineRule="auto"/>
             </w:pPr>
             <w:r>
-              <w:lastRenderedPageBreak/>
               <w:t xml:space="preserve">Euler Angles </w:t>
             </w:r>
             <w:r>
@@ -26799,7 +27248,7 @@
           <w:b w:val="0"/>
         </w:rPr>
       </w:pPr>
-      <w:bookmarkStart w:id="165" w:name="_Toc59485846"/>
+      <w:bookmarkStart w:id="167" w:name="_Toc59485846"/>
       <w:r>
         <w:rPr>
           <w:b w:val="0"/>
@@ -26843,17 +27292,17 @@
         </w:rPr>
         <w:t>: Numerical Results for Test Six</w:t>
       </w:r>
-      <w:bookmarkEnd w:id="165"/>
+      <w:bookmarkEnd w:id="167"/>
     </w:p>
     <w:p>
       <w:pPr>
         <w:pStyle w:val="Heading2"/>
       </w:pPr>
-      <w:bookmarkStart w:id="166" w:name="_Toc59471159"/>
+      <w:bookmarkStart w:id="168" w:name="_Toc59537734"/>
       <w:r>
         <w:t>4.3 Custom Types</w:t>
       </w:r>
-      <w:bookmarkEnd w:id="166"/>
+      <w:bookmarkEnd w:id="168"/>
     </w:p>
     <w:p>
       <w:r>
@@ -26905,6 +27354,7 @@
         <w:ind w:firstLine="720"/>
       </w:pPr>
       <w:r>
+        <w:lastRenderedPageBreak/>
         <w:t>Each operation has only one calculation test performed for each programming language. The exception is the vector magnitude and vector normalization. Bourg provided more than one test for those operations, so we followed suite in our tests.</w:t>
       </w:r>
     </w:p>
@@ -26961,7 +27411,6 @@
         <w:jc w:val="left"/>
       </w:pPr>
       <w:r>
-        <w:lastRenderedPageBreak/>
         <w:t>4.3.1 Vector Tests</w:t>
       </w:r>
     </w:p>
@@ -27531,6 +27980,7 @@
               <w:spacing w:line="240" w:lineRule="auto"/>
             </w:pPr>
             <w:r>
+              <w:lastRenderedPageBreak/>
               <w:t>V</w:t>
             </w:r>
             <w:r>
@@ -28026,7 +28476,6 @@
         </w:numPr>
       </w:pPr>
       <w:r>
-        <w:lastRenderedPageBreak/>
         <w:t>Dot product</w:t>
       </w:r>
     </w:p>
@@ -29612,7 +30061,6 @@
               <w:spacing w:line="240" w:lineRule="auto"/>
             </w:pPr>
             <w:r>
-              <w:lastRenderedPageBreak/>
               <w:t xml:space="preserve">Q </w:t>
             </w:r>
             <w:r>
@@ -29927,6 +30375,7 @@
               <w:spacing w:line="240" w:lineRule="auto"/>
             </w:pPr>
             <w:r>
+              <w:lastRenderedPageBreak/>
               <w:t>Input</w:t>
             </w:r>
           </w:p>
@@ -30777,6 +31226,7 @@
               <w:spacing w:line="240" w:lineRule="auto"/>
             </w:pPr>
             <w:r>
+              <w:lastRenderedPageBreak/>
               <w:t>Q</w:t>
             </w:r>
             <w:r>
@@ -30853,7 +31303,7 @@
       <w:pPr>
         <w:pStyle w:val="Heading2"/>
       </w:pPr>
-      <w:bookmarkStart w:id="167" w:name="_Toc59471160"/>
+      <w:bookmarkStart w:id="169" w:name="_Toc59537735"/>
       <w:r>
         <w:t>4.</w:t>
       </w:r>
@@ -30863,7 +31313,7 @@
       <w:r>
         <w:t xml:space="preserve"> Flight Simulators</w:t>
       </w:r>
-      <w:bookmarkEnd w:id="167"/>
+      <w:bookmarkEnd w:id="169"/>
     </w:p>
     <w:p>
       <w:pPr>
@@ -30902,7 +31352,6 @@
         <w:ind w:firstLine="720"/>
       </w:pPr>
       <w:r>
-        <w:lastRenderedPageBreak/>
         <w:t>Each flight simulator’s keyboard flight controls are laid out in Appendix B: Flight Simulator Keyboard Controls</w:t>
       </w:r>
       <w:r>
@@ -31001,7 +31450,11 @@
         <w:t>activates the ailerons to roll the airplane</w:t>
       </w:r>
       <w:r>
-        <w:t>, the equations of motion consider that components activation,</w:t>
+        <w:t xml:space="preserve">, the </w:t>
+      </w:r>
+      <w:r>
+        <w:lastRenderedPageBreak/>
+        <w:t>equations of motion consider that components activation,</w:t>
       </w:r>
       <w:r>
         <w:t xml:space="preserve"> then a </w:t>
@@ -31094,63 +31547,72 @@
         <w:t>Attack angle ranges from -16 degrees to 20 degrees. Bank angle ranges from -20 degrees to 20 degrees. Flaps are deployed at either 0 degrees, 20 degrees, or 40 degrees.</w:t>
       </w:r>
       <w:r>
-        <w:t xml:space="preserve"> The values on the range are incremented or </w:t>
+        <w:t xml:space="preserve"> The values on the range are incremented or decremented by 1.</w:t>
+      </w:r>
+      <w:r>
+        <w:t xml:space="preserve"> T</w:t>
+      </w:r>
+      <w:r>
+        <w:t>hrottle application</w:t>
+      </w:r>
+      <w:r>
+        <w:t xml:space="preserve"> is incremented or decremented </w:t>
+      </w:r>
+      <w:r>
+        <w:t>by 5% each keypress.</w:t>
+      </w:r>
+    </w:p>
+    <w:p>
+      <w:pPr>
+        <w:ind w:firstLine="720"/>
+      </w:pPr>
+      <w:r>
+        <w:t xml:space="preserve">With these considerations explained, running the flight simulators is simple. Appendix A: Configuring FlightGear as a Visual System describes the FlightGear application with specific command line arguments. These command line arguments set up FlightGear to accept external software to interface it, and send it flight data via UDP packet. </w:t>
+      </w:r>
+      <w:r>
+        <w:t xml:space="preserve">Once FlightGear has loaded the environment, the either flight simulator software created in this thesis can be executed, and </w:t>
+      </w:r>
+      <w:r>
+        <w:t xml:space="preserve">the airplane can be </w:t>
+      </w:r>
+      <w:r>
+        <w:t>flown using the keys listed in Appendix B.</w:t>
+      </w:r>
+    </w:p>
+    <w:p>
+      <w:pPr>
+        <w:ind w:firstLine="720"/>
+      </w:pPr>
+      <w:r>
+        <w:t>Overall</w:t>
+      </w:r>
+      <w:r>
+        <w:t>, t</w:t>
+      </w:r>
+      <w:r>
+        <w:t xml:space="preserve">he flight experience </w:t>
+      </w:r>
+      <w:r>
+        <w:t xml:space="preserve">for both simulators is </w:t>
+      </w:r>
+      <w:r>
+        <w:t xml:space="preserve">smooth and to an untrained eye, looks to replicate realistic flight dynamics. </w:t>
+      </w:r>
+      <w:r>
+        <w:t>With that, the simulation loop is stable at 30 FPS</w:t>
+      </w:r>
+      <w:r>
+        <w:t xml:space="preserve">. </w:t>
+      </w:r>
+      <w:r>
+        <w:t xml:space="preserve">Even though the 6-DOF test results did not match the benchmark as what was </w:t>
       </w:r>
       <w:r>
         <w:lastRenderedPageBreak/>
-        <w:t>decremented by 1.</w:t>
-      </w:r>
-      <w:r>
-        <w:t xml:space="preserve"> T</w:t>
-      </w:r>
-      <w:r>
-        <w:t>hrottle application</w:t>
-      </w:r>
-      <w:r>
-        <w:t xml:space="preserve"> is incremented or decremented </w:t>
-      </w:r>
-      <w:r>
-        <w:t>by 5% each keypress.</w:t>
-      </w:r>
-    </w:p>
-    <w:p>
-      <w:pPr>
-        <w:ind w:firstLine="720"/>
-      </w:pPr>
-      <w:r>
-        <w:t xml:space="preserve">With these considerations explained, running the flight simulators is simple. Appendix A: Configuring FlightGear as a Visual System describes the FlightGear application with specific command line arguments. These command line arguments set up FlightGear to accept external software to interface it, and send it flight data via UDP packet. </w:t>
-      </w:r>
-      <w:r>
-        <w:t xml:space="preserve">Once FlightGear has loaded the environment, the either flight simulator software created in this thesis can be executed, and </w:t>
-      </w:r>
-      <w:r>
-        <w:t xml:space="preserve">the airplane can be </w:t>
-      </w:r>
-      <w:r>
-        <w:t>flown using the keys listed in Appendix B.</w:t>
-      </w:r>
-    </w:p>
-    <w:p>
-      <w:pPr>
-        <w:ind w:firstLine="720"/>
-      </w:pPr>
-      <w:r>
-        <w:t>Overall</w:t>
-      </w:r>
-      <w:r>
-        <w:t>, t</w:t>
-      </w:r>
-      <w:r>
-        <w:t xml:space="preserve">he flight experience </w:t>
-      </w:r>
-      <w:r>
-        <w:t xml:space="preserve">for both simulators is </w:t>
-      </w:r>
-      <w:r>
-        <w:t xml:space="preserve">smooth and to an untrained eye, looks to replicate realistic flight dynamics. </w:t>
-      </w:r>
-      <w:r>
-        <w:t xml:space="preserve">Even though the 6-DOF test results did not match the benchmark as what was hypothesized. The flight simulator still manages to fly realistically, and </w:t>
+        <w:t>hypothesized – t</w:t>
+      </w:r>
+      <w:r>
+        <w:t xml:space="preserve">he flight simulator still manages to fly realistically, and </w:t>
       </w:r>
       <w:r>
         <w:t>the error is not noticeable</w:t>
@@ -31186,11 +31648,12 @@
       <w:pPr>
         <w:pStyle w:val="Heading1"/>
       </w:pPr>
-      <w:bookmarkStart w:id="168" w:name="_Toc59471161"/>
-      <w:r>
-        <w:t>V.  Conclusions and Recommendations</w:t>
-      </w:r>
-      <w:bookmarkEnd w:id="168"/>
+      <w:bookmarkStart w:id="170" w:name="_Toc59537736"/>
+      <w:r>
+        <w:lastRenderedPageBreak/>
+        <w:t>V.  Conclusion</w:t>
+      </w:r>
+      <w:bookmarkEnd w:id="170"/>
     </w:p>
     <w:p>
       <w:pPr>
@@ -31242,14 +31705,14 @@
       <w:pPr>
         <w:pStyle w:val="Heading2"/>
       </w:pPr>
-      <w:bookmarkStart w:id="169" w:name="_Toc59471162"/>
+      <w:bookmarkStart w:id="171" w:name="_Toc59537737"/>
       <w:r>
         <w:t xml:space="preserve">5.1 </w:t>
       </w:r>
       <w:r>
         <w:t>Research Conclusions</w:t>
       </w:r>
-      <w:bookmarkEnd w:id="169"/>
+      <w:bookmarkEnd w:id="171"/>
     </w:p>
     <w:p>
       <w:pPr>
@@ -31271,256 +31734,255 @@
         <w:t>Through the re-implementation of two Flight Dynamics Models (FDM)</w:t>
       </w:r>
       <w:r>
-        <w:t xml:space="preserve"> into Systems and </w:t>
-      </w:r>
+        <w:t xml:space="preserve"> into Systems and Components,</w:t>
+      </w:r>
+      <w:r>
+        <w:t xml:space="preserve"> we confirmed the viability of the ECS architecture. </w:t>
+      </w:r>
+      <w:r>
+        <w:t xml:space="preserve">The </w:t>
+      </w:r>
+      <w:r>
+        <w:t xml:space="preserve">first </w:t>
+      </w:r>
+      <w:r>
+        <w:t>re-</w:t>
+      </w:r>
+      <w:r>
+        <w:t>implemented FDM was based on the works of</w:t>
+      </w:r>
+      <w:r>
+        <w:t xml:space="preserve"> Grant Palmer </w:t>
+      </w:r>
+      <w:r>
+        <w:t xml:space="preserve">[30] </w:t>
+      </w:r>
+      <w:r>
+        <w:t>in his textbook</w:t>
+      </w:r>
+      <w:r>
+        <w:t xml:space="preserve"> titled</w:t>
+      </w:r>
+      <w:r>
+        <w:t xml:space="preserve"> </w:t>
+      </w:r>
+      <w:r>
+        <w:rPr>
+          <w:i/>
+        </w:rPr>
+        <w:t>Physics for Game Programmers</w:t>
+      </w:r>
+      <w:r>
+        <w:rPr>
+          <w:i/>
+        </w:rPr>
+        <w:t>.</w:t>
+      </w:r>
+      <w:r>
+        <w:t xml:space="preserve"> This five Degrees of Freedom (DOF) FDM described in his book, was transformed into a Rust-based, ECS-based version. This re-implementation was deemed successful through a series of tests comparing the flight data</w:t>
+      </w:r>
+      <w:r>
+        <w:t xml:space="preserve"> calculated</w:t>
+      </w:r>
+      <w:r>
+        <w:t xml:space="preserve"> between the re-implementation versus </w:t>
+      </w:r>
+      <w:r>
+        <w:t>Palmer’s C</w:t>
+      </w:r>
+      <w:r>
+        <w:t xml:space="preserve">-based </w:t>
+      </w:r>
+      <w:r>
+        <w:t xml:space="preserve">benchmark </w:t>
+      </w:r>
+      <w:r>
+        <w:t>version</w:t>
+      </w:r>
+      <w:r>
+        <w:t xml:space="preserve">. </w:t>
+      </w:r>
+      <w:r>
+        <w:t>The tests ran the FDMs through a flight path performing some maneuver and took the flight data from the last frame after a set amount of time. This data from each FDM</w:t>
+      </w:r>
+      <w:r>
+        <w:t xml:space="preserve"> was compared, and matched exactly. </w:t>
+      </w:r>
+    </w:p>
+    <w:p>
+      <w:pPr>
+        <w:ind w:firstLine="720"/>
+      </w:pPr>
       <w:r>
         <w:lastRenderedPageBreak/>
-        <w:t>Components,</w:t>
-      </w:r>
-      <w:r>
-        <w:t xml:space="preserve"> we confirmed the viability of the ECS architecture. </w:t>
-      </w:r>
-      <w:r>
-        <w:t xml:space="preserve">The </w:t>
-      </w:r>
-      <w:r>
-        <w:t xml:space="preserve">first </w:t>
-      </w:r>
-      <w:r>
-        <w:t>re-</w:t>
-      </w:r>
-      <w:r>
-        <w:t>implemented FDM was based on the works of</w:t>
-      </w:r>
-      <w:r>
-        <w:t xml:space="preserve"> Grant Palmer </w:t>
-      </w:r>
-      <w:r>
-        <w:t xml:space="preserve">[30] </w:t>
-      </w:r>
-      <w:r>
-        <w:t>in his textbook</w:t>
-      </w:r>
-      <w:r>
-        <w:t xml:space="preserve"> titled</w:t>
+        <w:t>T</w:t>
+      </w:r>
+      <w:r>
+        <w:t>he second re</w:t>
+      </w:r>
+      <w:r>
+        <w:t>-implemented FDM is based on the works by David Bourg</w:t>
+      </w:r>
+      <w:r>
+        <w:t xml:space="preserve"> [14] in his textbook </w:t>
+      </w:r>
+      <w:r>
+        <w:rPr>
+          <w:i/>
+        </w:rPr>
+        <w:t>Physics for Game Developers</w:t>
+      </w:r>
+      <w:r>
+        <w:t xml:space="preserve">. This FDM, unlike the previous, is 6-DOF, and was also re-implemented using the ECS architecture and the Rust programming language. </w:t>
+      </w:r>
+      <w:r>
+        <w:t xml:space="preserve">A series of </w:t>
+      </w:r>
+      <w:r>
+        <w:t xml:space="preserve">successive </w:t>
+      </w:r>
+      <w:r>
+        <w:t xml:space="preserve">tests between our re-implementation versus Bourg’s C++ and Object-Oriented Programming (OOP) based </w:t>
+      </w:r>
+      <w:r>
+        <w:t xml:space="preserve">version was also conducted. </w:t>
+      </w:r>
+      <w:r>
+        <w:t xml:space="preserve">Just like the previous tests, we ran the FDMs through a flight path performing some maneuver and took the flight data from the last frame after a set amount of time. </w:t>
+      </w:r>
+      <w:r>
+        <w:t>T</w:t>
+      </w:r>
+      <w:r>
+        <w:t>he</w:t>
+      </w:r>
+      <w:r>
+        <w:t xml:space="preserve"> tests </w:t>
+      </w:r>
+      <w:r>
+        <w:t>results were</w:t>
+      </w:r>
+      <w:r>
+        <w:t xml:space="preserve"> not as conclusive</w:t>
+      </w:r>
+      <w:r>
+        <w:t xml:space="preserve"> in verifying equivalency</w:t>
+      </w:r>
+      <w:r>
+        <w:t xml:space="preserve"> as the tests on the 5-DOF FDM because the flight data of our version did not match exactly as expected to the benchmark. H</w:t>
+      </w:r>
+      <w:r>
+        <w:t xml:space="preserve">owever, the results were similar. </w:t>
+      </w:r>
+      <w:r>
+        <w:t xml:space="preserve">Furthermore, we tested the </w:t>
+      </w:r>
+      <w:r>
+        <w:t xml:space="preserve">custom vector, matrix, and quaternion structure types that were re-implemented in Rust based on Bourg’s custom C++ classes. </w:t>
+      </w:r>
+      <w:r>
+        <w:t xml:space="preserve">We tested all of the operations that these types can perform versus Bourg’s benchmark. </w:t>
+      </w:r>
+      <w:r>
+        <w:t>The results were successful in determining equivalency</w:t>
+      </w:r>
+      <w:r>
+        <w:t xml:space="preserve"> of these custom</w:t>
+      </w:r>
+      <w:r>
+        <w:t xml:space="preserve"> Rust</w:t>
+      </w:r>
+      <w:r>
+        <w:t xml:space="preserve"> types to their original </w:t>
+      </w:r>
+      <w:r>
+        <w:t xml:space="preserve">C++ </w:t>
+      </w:r>
+      <w:r>
+        <w:t>classes, and therefore were not causing the error in the FDM tests.</w:t>
+      </w:r>
+    </w:p>
+    <w:p>
+      <w:pPr>
+        <w:ind w:firstLine="720"/>
+      </w:pPr>
+      <w:r>
+        <w:t xml:space="preserve">With the two FDMs built as using the ECS architecture, the addition of Systems and Components that support keyboard input and graphic visualization </w:t>
+      </w:r>
+      <w:r>
+        <w:t>extends</w:t>
+      </w:r>
+      <w:r>
+        <w:t xml:space="preserve"> each FDM to a full-scale flight simulator. Because of the decoupling nature of the ECS design, </w:t>
+      </w:r>
+      <w:r>
+        <w:t>this</w:t>
+      </w:r>
+      <w:r>
+        <w:t xml:space="preserve"> extension of </w:t>
+      </w:r>
+      <w:r>
+        <w:t xml:space="preserve">each FDM into </w:t>
+      </w:r>
+      <w:r>
+        <w:t xml:space="preserve">flight simulators is effortless. </w:t>
+      </w:r>
+      <w:r>
+        <w:t xml:space="preserve">The performance benefits of ECS, although not measured in this thesis but evident in [34], are certainly at work </w:t>
+      </w:r>
+      <w:r>
+        <w:t xml:space="preserve">by </w:t>
+      </w:r>
+      <w:r>
+        <w:t>increasing cache efficiency and adding System parallelization</w:t>
+      </w:r>
+      <w:r>
+        <w:t xml:space="preserve"> when possible.</w:t>
       </w:r>
       <w:r>
         <w:t xml:space="preserve"> </w:t>
       </w:r>
       <w:r>
-        <w:rPr>
-          <w:i/>
-        </w:rPr>
-        <w:t>Physics for Game Programmers</w:t>
-      </w:r>
-      <w:r>
-        <w:rPr>
-          <w:i/>
-        </w:rPr>
-        <w:t>.</w:t>
-      </w:r>
-      <w:r>
-        <w:t xml:space="preserve"> This five Degrees of Freedom (DOF) FDM described in his book, was transformed into a Rust-based, ECS-based version. This re-implementation was deemed successful through a series of tests comparing the flight data</w:t>
-      </w:r>
-      <w:r>
-        <w:t xml:space="preserve"> calculated</w:t>
-      </w:r>
-      <w:r>
-        <w:t xml:space="preserve"> between the re-implementation versus </w:t>
-      </w:r>
-      <w:r>
-        <w:t>Palmer’s C</w:t>
-      </w:r>
-      <w:r>
-        <w:t xml:space="preserve">-based </w:t>
-      </w:r>
-      <w:r>
-        <w:t xml:space="preserve">benchmark </w:t>
-      </w:r>
-      <w:r>
-        <w:t>version</w:t>
-      </w:r>
-      <w:r>
-        <w:t xml:space="preserve">. </w:t>
-      </w:r>
-      <w:r>
-        <w:t>The tests ran the FDMs through a flight path performing some maneuver and took the flight data from the last frame after a set amount of time. This data from each FDM</w:t>
-      </w:r>
-      <w:r>
-        <w:t xml:space="preserve"> was compared, and matched exactly. </w:t>
-      </w:r>
+        <w:t>The flight experience</w:t>
+      </w:r>
+      <w:r>
+        <w:t xml:space="preserve"> in either simulator is enjoyable and replicates the realistic flight dynamics that the re-implemented FDMs employ.</w:t>
+      </w:r>
+      <w:r>
+        <w:t xml:space="preserve"> </w:t>
+      </w:r>
+    </w:p>
+    <w:p>
+      <w:pPr>
+        <w:pStyle w:val="Heading2"/>
+      </w:pPr>
+      <w:bookmarkStart w:id="172" w:name="_Toc59537738"/>
+      <w:r>
+        <w:lastRenderedPageBreak/>
+        <w:t xml:space="preserve">5.2 </w:t>
+      </w:r>
+      <w:r>
+        <w:t>Significance of Research</w:t>
+      </w:r>
+      <w:bookmarkEnd w:id="172"/>
     </w:p>
     <w:p>
       <w:pPr>
         <w:ind w:firstLine="720"/>
       </w:pPr>
       <w:r>
-        <w:t>T</w:t>
-      </w:r>
-      <w:r>
-        <w:t>he second re</w:t>
-      </w:r>
-      <w:r>
-        <w:t>-implemented FDM is based on the works by David Bourg</w:t>
-      </w:r>
-      <w:r>
-        <w:t xml:space="preserve"> [14] in his textbook </w:t>
-      </w:r>
-      <w:r>
-        <w:rPr>
-          <w:i/>
-        </w:rPr>
-        <w:t>Physics for Game Developers</w:t>
-      </w:r>
-      <w:r>
-        <w:t xml:space="preserve">. This FDM, unlike the previous, is 6-DOF, and was also re-implemented using the ECS architecture and the Rust programming language. </w:t>
-      </w:r>
-      <w:r>
-        <w:t xml:space="preserve">A series of </w:t>
-      </w:r>
-      <w:r>
-        <w:t xml:space="preserve">successive </w:t>
-      </w:r>
-      <w:r>
-        <w:t xml:space="preserve">tests between our re-implementation versus Bourg’s C++ and Object-Oriented Programming (OOP) based </w:t>
-      </w:r>
-      <w:r>
-        <w:t xml:space="preserve">version was also conducted. </w:t>
-      </w:r>
-      <w:r>
-        <w:t xml:space="preserve">Just like the previous tests, we ran the FDMs through a flight path performing some maneuver and took the flight data from the last frame after a set amount of time. </w:t>
-      </w:r>
-      <w:r>
-        <w:t>T</w:t>
-      </w:r>
-      <w:r>
-        <w:t>he</w:t>
-      </w:r>
-      <w:r>
-        <w:t xml:space="preserve"> tests </w:t>
-      </w:r>
-      <w:r>
-        <w:t>results were</w:t>
-      </w:r>
-      <w:r>
-        <w:t xml:space="preserve"> not as conclusive</w:t>
-      </w:r>
-      <w:r>
-        <w:t xml:space="preserve"> in verifying equivalency</w:t>
-      </w:r>
-      <w:r>
-        <w:t xml:space="preserve"> as the tests on the 5-DOF FDM because the flight data of our version did not match exactly as expected to the benchmark. H</w:t>
-      </w:r>
-      <w:r>
-        <w:t xml:space="preserve">owever, the results were similar. </w:t>
-      </w:r>
-      <w:r>
-        <w:t xml:space="preserve">Furthermore, we tested the </w:t>
-      </w:r>
-      <w:r>
-        <w:t xml:space="preserve">custom vector, matrix, and quaternion structure types that were re-implemented in Rust based on Bourg’s custom C++ classes. </w:t>
-      </w:r>
-      <w:r>
-        <w:t xml:space="preserve">We tested all of the operations that these types can perform versus Bourg’s benchmark. </w:t>
-      </w:r>
-      <w:r>
-        <w:t>The results were successful in determining equivalency</w:t>
-      </w:r>
-      <w:r>
-        <w:t xml:space="preserve"> of these custom</w:t>
-      </w:r>
-      <w:r>
-        <w:t xml:space="preserve"> Rust</w:t>
-      </w:r>
-      <w:r>
-        <w:t xml:space="preserve"> </w:t>
-      </w:r>
-      <w:r>
-        <w:lastRenderedPageBreak/>
-        <w:t xml:space="preserve">types to their original </w:t>
-      </w:r>
-      <w:r>
-        <w:t xml:space="preserve">C++ </w:t>
-      </w:r>
-      <w:r>
-        <w:t>classes, and therefore were not causing the error in the FDM tests.</w:t>
-      </w:r>
-    </w:p>
-    <w:p>
-      <w:pPr>
-        <w:ind w:firstLine="720"/>
-      </w:pPr>
-      <w:r>
-        <w:t xml:space="preserve">With the two FDMs built as using the ECS architecture, the addition of Systems and Components that support keyboard input and graphic visualization </w:t>
-      </w:r>
-      <w:r>
-        <w:t>extends</w:t>
-      </w:r>
-      <w:r>
-        <w:t xml:space="preserve"> each FDM to a full-scale flight simulator. Because of the decoupling nature of the ECS design, </w:t>
-      </w:r>
-      <w:r>
-        <w:t>this</w:t>
-      </w:r>
-      <w:r>
-        <w:t xml:space="preserve"> extension of </w:t>
-      </w:r>
-      <w:r>
-        <w:t xml:space="preserve">each FDM into </w:t>
-      </w:r>
-      <w:r>
-        <w:t xml:space="preserve">flight simulators is effortless. </w:t>
-      </w:r>
-      <w:r>
-        <w:t xml:space="preserve">The performance benefits of ECS, although not measured in this thesis but evident in [34], are certainly at work </w:t>
-      </w:r>
-      <w:r>
-        <w:t xml:space="preserve">by </w:t>
-      </w:r>
-      <w:r>
-        <w:t>increasing cache efficiency and adding System parallelization</w:t>
-      </w:r>
-      <w:r>
-        <w:t xml:space="preserve"> when possible.</w:t>
-      </w:r>
-      <w:r>
-        <w:t xml:space="preserve"> </w:t>
-      </w:r>
-      <w:r>
-        <w:t>The flight experience</w:t>
-      </w:r>
-      <w:r>
-        <w:t xml:space="preserve"> in either simulator is enjoyable and replicates the realistic flight dynamics that the re-implemented FDMs employ.</w:t>
+        <w:t>The contribution of this thesis lies in the field of flight modeling and simulations. The successful build of a Rust-based, ECS designed, real-time FDM demonstrates an alternate, modern, and powerful design strategy over current FDMs. Not only is this strategy available for use, but it is useful to increase performance through efficient memory-management and parallelization. This strategy also increases code maintainability due to the decoupling nature of the ECS architecture; this is a valuable feature that could save time and effort when maintaining the codebase later in its lifespan.</w:t>
       </w:r>
     </w:p>
     <w:p>
       <w:pPr>
         <w:pStyle w:val="Heading2"/>
       </w:pPr>
-      <w:bookmarkStart w:id="170" w:name="_Toc59471163"/>
-      <w:r>
-        <w:t xml:space="preserve">5.2 </w:t>
-      </w:r>
-      <w:r>
-        <w:t>Significance of Research</w:t>
-      </w:r>
-      <w:bookmarkEnd w:id="170"/>
-    </w:p>
-    <w:p>
-      <w:pPr>
-        <w:ind w:firstLine="720"/>
-      </w:pPr>
-      <w:r>
-        <w:t>The contribution of this thesis lies in the field of flight modeling and simulations. The successful build of a Rust-based, ECS designed, real-time FDM demonstrates an alternate, modern, and powerful design strategy over current FDMs. Not only is this strategy available for use, but it is useful to increase performance through efficient memory-management and parallelization. This strategy also increases code maintainability due to the decoupling nature of the ECS architecture; this is a valuable feature that could save time and effort when maintaining the codebase later in its lifespan.</w:t>
-      </w:r>
-    </w:p>
-    <w:p>
-      <w:pPr>
-        <w:pStyle w:val="Heading2"/>
-      </w:pPr>
+      <w:bookmarkStart w:id="173" w:name="_Toc59537739"/>
       <w:r>
         <w:t>5.3 Future Research</w:t>
       </w:r>
+      <w:bookmarkEnd w:id="173"/>
     </w:p>
     <w:p>
       <w:r>
@@ -31534,14 +31996,14 @@
         <w:t xml:space="preserve"> FDM in the ECS design. </w:t>
       </w:r>
       <w:r>
-        <w:t xml:space="preserve">The Component containing all of the data representing the rigid body airplane, called DataFDM, is quite large. It is larger than ideal for what an ECS-based </w:t>
+        <w:t>The Component containing all of the data representing the rigid body airplane, called DataFDM, is quite large. It is larger than ideal for what an ECS-based software would want to use. This is because an important aspect of ECS is that the Components are split into chunks that are as small as possible. This is done in order to improve efficiency by bringing only what is necessary into cache. With that said, the way the EquationsOfMotion System is as it stands, it actually does need the entire DataFDM Component. However, an improvement in the ECS design would be that of determining the data dependencies within the EquationsOfMotion System. If someone was to determine what parts of the System depended on what data, and was able to split the EquationsOfMotion System and DataFDM Component in smaller pieces in order to run concurrently – that would be a substantial improvement in the ECS design</w:t>
+      </w:r>
+      <w:r>
+        <w:t xml:space="preserve">. For example, maybe three smaller Systems total could be created where the first two Systems can run </w:t>
       </w:r>
       <w:r>
         <w:lastRenderedPageBreak/>
-        <w:t>software would want to use. This is because an important aspect of ECS is that the Components are split into chunks that are as small as possible. This is done in order to improve efficiency by bringing only what is necessary into cache. With that said, the way the EquationsOfMotion System is as it stands, it actually does need the entire DataFDM Component. However, an improvement in the ECS design would be that of determining the data dependencies within the EquationsOfMotion System. If someone was to determine what parts of the System depended on what data, and was able to split the EquationsOfMotion System and DataFDM Component in smaller pieces in order to run concurrently – that would be a substantial improvement in the ECS design</w:t>
-      </w:r>
-      <w:r>
-        <w:t xml:space="preserve">. For example, maybe three smaller Systems total could be created where the first two Systems can run in parallel for the first half of the program, and then the next System finishes the job. </w:t>
+        <w:t xml:space="preserve">in parallel for the first half of the program, and then the next System finishes the job. </w:t>
       </w:r>
       <w:r>
         <w:t xml:space="preserve">Hypothetically, this would increase total performance by 25%. </w:t>
@@ -31556,7 +32018,7 @@
       <w:r>
         <w:br w:type="page"/>
       </w:r>
-      <w:bookmarkStart w:id="171" w:name="_Toc59471166"/>
+      <w:bookmarkStart w:id="174" w:name="_Toc59537740"/>
       <w:r>
         <w:lastRenderedPageBreak/>
         <w:t>Appendix</w:t>
@@ -31576,7 +32038,7 @@
       <w:r>
         <w:t xml:space="preserve"> as a Visual System</w:t>
       </w:r>
-      <w:bookmarkEnd w:id="171"/>
+      <w:bookmarkEnd w:id="174"/>
     </w:p>
     <w:p/>
     <w:p>
@@ -37324,12 +37786,12 @@
       <w:pPr>
         <w:pStyle w:val="Heading1"/>
       </w:pPr>
-      <w:bookmarkStart w:id="172" w:name="_Toc59471167"/>
+      <w:bookmarkStart w:id="175" w:name="_Toc59537741"/>
       <w:r>
         <w:lastRenderedPageBreak/>
         <w:t>Appendix B: Flight Simulator Keyboard Controls</w:t>
       </w:r>
-      <w:bookmarkEnd w:id="172"/>
+      <w:bookmarkEnd w:id="175"/>
     </w:p>
     <w:tbl>
       <w:tblPr>
@@ -37673,7 +38135,7 @@
           <w:b w:val="0"/>
         </w:rPr>
       </w:pPr>
-      <w:bookmarkStart w:id="173" w:name="_Toc59485847"/>
+      <w:bookmarkStart w:id="176" w:name="_Toc59485847"/>
       <w:r>
         <w:rPr>
           <w:b w:val="0"/>
@@ -37717,7 +38179,7 @@
         </w:rPr>
         <w:t>: 5-DOF Flight Simulator Keyboard Controls</w:t>
       </w:r>
-      <w:bookmarkEnd w:id="173"/>
+      <w:bookmarkEnd w:id="176"/>
     </w:p>
     <w:tbl>
       <w:tblPr>
@@ -38119,7 +38581,7 @@
           <w:b w:val="0"/>
         </w:rPr>
       </w:pPr>
-      <w:bookmarkStart w:id="174" w:name="_Toc59485848"/>
+      <w:bookmarkStart w:id="177" w:name="_Toc59485848"/>
       <w:r>
         <w:rPr>
           <w:b w:val="0"/>
@@ -38163,7 +38625,7 @@
         </w:rPr>
         <w:t>: 6-DOF Flight Simulator Keyboard Controls</w:t>
       </w:r>
-      <w:bookmarkEnd w:id="174"/>
+      <w:bookmarkEnd w:id="177"/>
     </w:p>
     <w:p/>
     <w:p/>
@@ -38176,34 +38638,31 @@
       <w:pPr>
         <w:pStyle w:val="Heading1"/>
       </w:pPr>
-      <w:bookmarkStart w:id="175" w:name="_Toc493484480"/>
-      <w:bookmarkStart w:id="176" w:name="_Toc493484720"/>
-      <w:bookmarkStart w:id="177" w:name="_Toc494527317"/>
-      <w:bookmarkStart w:id="178" w:name="_Toc495221484"/>
-      <w:bookmarkStart w:id="179" w:name="_Toc495663200"/>
-      <w:bookmarkStart w:id="180" w:name="_Toc495826223"/>
-      <w:bookmarkStart w:id="181" w:name="_Toc495826331"/>
-      <w:bookmarkStart w:id="182" w:name="_Toc495999072"/>
-      <w:bookmarkStart w:id="183" w:name="_Toc496074870"/>
-      <w:bookmarkStart w:id="184" w:name="_Toc496074966"/>
-      <w:bookmarkStart w:id="185" w:name="_Toc496075140"/>
-      <w:bookmarkStart w:id="186" w:name="_Toc496075298"/>
-      <w:bookmarkStart w:id="187" w:name="_Toc496075363"/>
-      <w:bookmarkStart w:id="188" w:name="_Toc496080607"/>
-      <w:bookmarkStart w:id="189" w:name="_Toc497120310"/>
-      <w:bookmarkStart w:id="190" w:name="_Toc503248614"/>
-      <w:bookmarkStart w:id="191" w:name="_Toc504131206"/>
-      <w:bookmarkStart w:id="192" w:name="_Toc504131408"/>
-      <w:bookmarkStart w:id="193" w:name="_Toc504131563"/>
-      <w:bookmarkStart w:id="194" w:name="_Toc1369874"/>
-      <w:bookmarkStart w:id="195" w:name="_Toc235956796"/>
-      <w:bookmarkStart w:id="196" w:name="_Toc59471168"/>
+      <w:bookmarkStart w:id="178" w:name="_Toc493484480"/>
+      <w:bookmarkStart w:id="179" w:name="_Toc493484720"/>
+      <w:bookmarkStart w:id="180" w:name="_Toc494527317"/>
+      <w:bookmarkStart w:id="181" w:name="_Toc495221484"/>
+      <w:bookmarkStart w:id="182" w:name="_Toc495663200"/>
+      <w:bookmarkStart w:id="183" w:name="_Toc495826223"/>
+      <w:bookmarkStart w:id="184" w:name="_Toc495826331"/>
+      <w:bookmarkStart w:id="185" w:name="_Toc495999072"/>
+      <w:bookmarkStart w:id="186" w:name="_Toc496074870"/>
+      <w:bookmarkStart w:id="187" w:name="_Toc496074966"/>
+      <w:bookmarkStart w:id="188" w:name="_Toc496075140"/>
+      <w:bookmarkStart w:id="189" w:name="_Toc496075298"/>
+      <w:bookmarkStart w:id="190" w:name="_Toc496075363"/>
+      <w:bookmarkStart w:id="191" w:name="_Toc496080607"/>
+      <w:bookmarkStart w:id="192" w:name="_Toc497120310"/>
+      <w:bookmarkStart w:id="193" w:name="_Toc503248614"/>
+      <w:bookmarkStart w:id="194" w:name="_Toc504131206"/>
+      <w:bookmarkStart w:id="195" w:name="_Toc504131408"/>
+      <w:bookmarkStart w:id="196" w:name="_Toc504131563"/>
+      <w:bookmarkStart w:id="197" w:name="_Toc1369874"/>
+      <w:bookmarkStart w:id="198" w:name="_Toc235956796"/>
+      <w:bookmarkStart w:id="199" w:name="_Toc59537742"/>
       <w:r>
         <w:t>Bibliography</w:t>
       </w:r>
-      <w:bookmarkEnd w:id="175"/>
-      <w:bookmarkEnd w:id="176"/>
-      <w:bookmarkEnd w:id="177"/>
       <w:bookmarkEnd w:id="178"/>
       <w:bookmarkEnd w:id="179"/>
       <w:bookmarkEnd w:id="180"/>
@@ -38223,6 +38682,9 @@
       <w:bookmarkEnd w:id="194"/>
       <w:bookmarkEnd w:id="195"/>
       <w:bookmarkEnd w:id="196"/>
+      <w:bookmarkEnd w:id="197"/>
+      <w:bookmarkEnd w:id="198"/>
+      <w:bookmarkEnd w:id="199"/>
     </w:p>
     <w:p>
       <w:pPr>
@@ -39493,12 +39955,12 @@
       <w:pPr>
         <w:pStyle w:val="Heading1"/>
       </w:pPr>
-      <w:bookmarkStart w:id="197" w:name="_Toc59471169"/>
+      <w:bookmarkStart w:id="200" w:name="_Toc59537743"/>
       <w:r>
         <w:lastRenderedPageBreak/>
         <w:t>Acronyms</w:t>
       </w:r>
-      <w:bookmarkEnd w:id="197"/>
+      <w:bookmarkEnd w:id="200"/>
     </w:p>
     <w:p>
       <w:r>
@@ -39557,7 +40019,7 @@
       </w:r>
     </w:p>
     <w:sectPr>
-      <w:footerReference w:type="default" r:id="rId23"/>
+      <w:footerReference w:type="default" r:id="rId24"/>
       <w:pgSz w:w="12240" w:h="15840" w:code="1"/>
       <w:pgMar w:top="1440" w:right="1800" w:bottom="1800" w:left="1800" w:header="1080" w:footer="1080" w:gutter="0"/>
       <w:paperSrc w:first="15" w:other="15"/>
@@ -39631,7 +40093,7 @@
       <w:rPr>
         <w:noProof/>
       </w:rPr>
-      <w:t>64</w:t>
+      <w:t>74</w:t>
     </w:r>
     <w:r>
       <w:rPr>
@@ -45174,6 +45636,15 @@
 </file>
 
 <file path=customXml/item1.xml><?xml version="1.0" encoding="utf-8"?>
+<?mso-contentType ?>
+<FormTemplates xmlns="http://schemas.microsoft.com/sharepoint/v3/contenttype/forms">
+  <Display>DocumentLibraryForm</Display>
+  <Edit>DocumentLibraryForm</Edit>
+  <New>DocumentLibraryForm</New>
+</FormTemplates>
+</file>
+
+<file path=customXml/item2.xml><?xml version="1.0" encoding="utf-8"?>
 <ct:contentTypeSchema xmlns:ct="http://schemas.microsoft.com/office/2006/metadata/contentType" xmlns:ma="http://schemas.microsoft.com/office/2006/metadata/properties/metaAttributes" ct:_="" ma:_="" ma:contentTypeName="Document" ma:contentTypeID="0x01010034A13022AF78C740B5D240516DB5F374" ma:contentTypeVersion="0" ma:contentTypeDescription="Create a new document." ma:contentTypeScope="" ma:versionID="8eedfc40d5eb1a5b115d053a69f6f117">
   <xsd:schema xmlns:xsd="http://www.w3.org/2001/XMLSchema" xmlns:p="http://schemas.microsoft.com/office/2006/metadata/properties" targetNamespace="http://schemas.microsoft.com/office/2006/metadata/properties" ma:root="true" ma:fieldsID="4aeb20c0e3442673af7ee10786458764">
     <xsd:element name="properties">
@@ -45220,15 +45691,6 @@
     </xsd:complexType>
   </xsd:schema>
 </ct:contentTypeSchema>
-</file>
-
-<file path=customXml/item2.xml><?xml version="1.0" encoding="utf-8"?>
-<?mso-contentType ?>
-<FormTemplates xmlns="http://schemas.microsoft.com/sharepoint/v3/contenttype/forms">
-  <Display>DocumentLibraryForm</Display>
-  <Edit>DocumentLibraryForm</Edit>
-  <New>DocumentLibraryForm</New>
-</FormTemplates>
 </file>
 
 <file path=customXml/item3.xml><?xml version="1.0" encoding="utf-8"?>
@@ -45285,6 +45747,14 @@
 </file>
 
 <file path=customXml/itemProps1.xml><?xml version="1.0" encoding="utf-8"?>
+<ds:datastoreItem xmlns:ds="http://schemas.openxmlformats.org/officeDocument/2006/customXml" ds:itemID="{3683581F-8505-4565-9D49-640898A90E31}">
+  <ds:schemaRefs>
+    <ds:schemaRef ds:uri="http://schemas.microsoft.com/sharepoint/v3/contenttype/forms"/>
+  </ds:schemaRefs>
+</ds:datastoreItem>
+</file>
+
+<file path=customXml/itemProps2.xml><?xml version="1.0" encoding="utf-8"?>
 <ds:datastoreItem xmlns:ds="http://schemas.openxmlformats.org/officeDocument/2006/customXml" ds:itemID="{CAF6E138-3BF1-4281-BE89-3B3D511E1682}">
   <ds:schemaRefs>
     <ds:schemaRef ds:uri="http://schemas.microsoft.com/office/2006/metadata/contentType"/>
@@ -45299,30 +45769,22 @@
 </ds:datastoreItem>
 </file>
 
-<file path=customXml/itemProps2.xml><?xml version="1.0" encoding="utf-8"?>
-<ds:datastoreItem xmlns:ds="http://schemas.openxmlformats.org/officeDocument/2006/customXml" ds:itemID="{3683581F-8505-4565-9D49-640898A90E31}">
-  <ds:schemaRefs>
-    <ds:schemaRef ds:uri="http://schemas.microsoft.com/sharepoint/v3/contenttype/forms"/>
-  </ds:schemaRefs>
-</ds:datastoreItem>
-</file>
-
 <file path=customXml/itemProps3.xml><?xml version="1.0" encoding="utf-8"?>
 <ds:datastoreItem xmlns:ds="http://schemas.openxmlformats.org/officeDocument/2006/customXml" ds:itemID="{47A38B5F-92B3-4734-B572-77B61E02CABB}">
   <ds:schemaRefs>
     <ds:schemaRef ds:uri="http://schemas.microsoft.com/office/2006/documentManagement/types"/>
-    <ds:schemaRef ds:uri="http://purl.org/dc/elements/1.1/"/>
-    <ds:schemaRef ds:uri="http://schemas.microsoft.com/office/2006/metadata/properties"/>
+    <ds:schemaRef ds:uri="http://purl.org/dc/terms/"/>
     <ds:schemaRef ds:uri="http://www.w3.org/XML/1998/namespace"/>
     <ds:schemaRef ds:uri="http://purl.org/dc/dcmitype/"/>
+    <ds:schemaRef ds:uri="http://purl.org/dc/elements/1.1/"/>
     <ds:schemaRef ds:uri="http://schemas.openxmlformats.org/package/2006/metadata/core-properties"/>
-    <ds:schemaRef ds:uri="http://purl.org/dc/terms/"/>
+    <ds:schemaRef ds:uri="http://schemas.microsoft.com/office/2006/metadata/properties"/>
   </ds:schemaRefs>
 </ds:datastoreItem>
 </file>
 
 <file path=customXml/itemProps4.xml><?xml version="1.0" encoding="utf-8"?>
-<ds:datastoreItem xmlns:ds="http://schemas.openxmlformats.org/officeDocument/2006/customXml" ds:itemID="{3C797A69-8740-45F5-9A62-47C7B92CAE5A}">
+<ds:datastoreItem xmlns:ds="http://schemas.openxmlformats.org/officeDocument/2006/customXml" ds:itemID="{00236302-CBB6-4092-AB41-FEF2375A70BD}">
   <ds:schemaRefs>
     <ds:schemaRef ds:uri="http://schemas.openxmlformats.org/officeDocument/2006/bibliography"/>
   </ds:schemaRefs>

</xml_diff>

<commit_message>
updating left off in methodology
</commit_message>
<xml_diff>
--- a/Thesisdoc.docx
+++ b/Thesisdoc.docx
@@ -9525,8 +9525,6 @@
       <w:r>
         <w:t>how they calculate the airplane’s position coordinates</w:t>
       </w:r>
-      <w:bookmarkStart w:id="109" w:name="_GoBack"/>
-      <w:bookmarkEnd w:id="109"/>
       <w:r>
         <w:t xml:space="preserve">. </w:t>
       </w:r>
@@ -10063,7 +10061,7 @@
           <w:b w:val="0"/>
         </w:rPr>
       </w:pPr>
-      <w:bookmarkStart w:id="110" w:name="_Toc59976097"/>
+      <w:bookmarkStart w:id="109" w:name="_Toc59976097"/>
       <w:r>
         <w:rPr>
           <w:b w:val="0"/>
@@ -10113,7 +10111,7 @@
         </w:rPr>
         <w:t xml:space="preserve"> [14]</w:t>
       </w:r>
-      <w:bookmarkEnd w:id="110"/>
+      <w:bookmarkEnd w:id="109"/>
     </w:p>
     <w:p>
       <w:pPr>
@@ -10334,7 +10332,7 @@
           <w:b w:val="0"/>
         </w:rPr>
       </w:pPr>
-      <w:bookmarkStart w:id="111" w:name="_Toc59976098"/>
+      <w:bookmarkStart w:id="110" w:name="_Toc59976098"/>
       <w:r>
         <w:rPr>
           <w:b w:val="0"/>
@@ -10384,7 +10382,7 @@
         </w:rPr>
         <w:t xml:space="preserve"> [14]</w:t>
       </w:r>
-      <w:bookmarkEnd w:id="111"/>
+      <w:bookmarkEnd w:id="110"/>
     </w:p>
     <w:p>
       <w:pPr>
@@ -10650,7 +10648,7 @@
           <w:b w:val="0"/>
         </w:rPr>
       </w:pPr>
-      <w:bookmarkStart w:id="112" w:name="_Toc59976099"/>
+      <w:bookmarkStart w:id="111" w:name="_Toc59976099"/>
       <w:r>
         <w:rPr>
           <w:b w:val="0"/>
@@ -10691,7 +10689,7 @@
         </w:rPr>
         <w:t xml:space="preserve"> [23]</w:t>
       </w:r>
-      <w:bookmarkEnd w:id="112"/>
+      <w:bookmarkEnd w:id="111"/>
     </w:p>
     <w:p>
       <w:pPr>
@@ -10901,7 +10899,7 @@
           <w:szCs w:val="24"/>
         </w:rPr>
       </w:pPr>
-      <w:bookmarkStart w:id="113" w:name="_Toc59976100"/>
+      <w:bookmarkStart w:id="112" w:name="_Toc59976100"/>
       <w:r>
         <w:rPr>
           <w:b w:val="0"/>
@@ -10959,7 +10957,7 @@
         </w:rPr>
         <w:t xml:space="preserve"> [14]</w:t>
       </w:r>
-      <w:bookmarkEnd w:id="113"/>
+      <w:bookmarkEnd w:id="112"/>
     </w:p>
     <w:p>
       <w:pPr>
@@ -11607,7 +11605,7 @@
           <w:szCs w:val="24"/>
         </w:rPr>
       </w:pPr>
-      <w:bookmarkStart w:id="114" w:name="_Toc59976101"/>
+      <w:bookmarkStart w:id="113" w:name="_Toc59976101"/>
       <w:r>
         <w:rPr>
           <w:b w:val="0"/>
@@ -11658,7 +11656,7 @@
         </w:rPr>
         <w:t>: Bourg Cartesian Coordinate System</w:t>
       </w:r>
-      <w:bookmarkEnd w:id="114"/>
+      <w:bookmarkEnd w:id="113"/>
     </w:p>
     <w:p>
       <w:pPr>
@@ -11725,7 +11723,7 @@
           <w:szCs w:val="24"/>
         </w:rPr>
       </w:pPr>
-      <w:bookmarkStart w:id="115" w:name="_Toc59976102"/>
+      <w:bookmarkStart w:id="114" w:name="_Toc59976102"/>
       <w:r>
         <w:rPr>
           <w:b w:val="0"/>
@@ -11776,7 +11774,7 @@
         </w:rPr>
         <w:t>: Palmer Cartesian Coordinate System</w:t>
       </w:r>
-      <w:bookmarkEnd w:id="115"/>
+      <w:bookmarkEnd w:id="114"/>
     </w:p>
     <w:p>
       <w:pPr>
@@ -12817,7 +12815,7 @@
           <w:szCs w:val="24"/>
         </w:rPr>
       </w:pPr>
-      <w:bookmarkStart w:id="116" w:name="_Toc59976103"/>
+      <w:bookmarkStart w:id="115" w:name="_Toc59976103"/>
       <w:r>
         <w:rPr>
           <w:b w:val="0"/>
@@ -12867,7 +12865,7 @@
         </w:rPr>
         <w:t xml:space="preserve"> [14]</w:t>
       </w:r>
-      <w:bookmarkEnd w:id="116"/>
+      <w:bookmarkEnd w:id="115"/>
     </w:p>
     <w:p>
       <w:pPr>
@@ -13741,7 +13739,7 @@
           <w:rFonts w:eastAsiaTheme="minorHAnsi"/>
         </w:rPr>
       </w:pPr>
-      <w:bookmarkStart w:id="117" w:name="_Toc59976049"/>
+      <w:bookmarkStart w:id="116" w:name="_Toc59976049"/>
       <w:r>
         <w:rPr>
           <w:rFonts w:eastAsiaTheme="minorHAnsi"/>
@@ -13754,7 +13752,7 @@
         </w:rPr>
         <w:t>System</w:t>
       </w:r>
-      <w:bookmarkEnd w:id="117"/>
+      <w:bookmarkEnd w:id="116"/>
     </w:p>
     <w:p>
       <w:pPr>
@@ -14496,7 +14494,7 @@
           <w:b w:val="0"/>
         </w:rPr>
       </w:pPr>
-      <w:bookmarkStart w:id="118" w:name="_Toc59976104"/>
+      <w:bookmarkStart w:id="117" w:name="_Toc59976104"/>
       <w:r>
         <w:rPr>
           <w:b w:val="0"/>
@@ -14564,7 +14562,7 @@
         </w:rPr>
         <w:t xml:space="preserve"> [11]</w:t>
       </w:r>
-      <w:bookmarkEnd w:id="118"/>
+      <w:bookmarkEnd w:id="117"/>
     </w:p>
     <w:p>
       <w:pPr>
@@ -15450,11 +15448,11 @@
         <w:spacing w:before="0"/>
         <w:ind w:left="630"/>
       </w:pPr>
-      <w:bookmarkStart w:id="119" w:name="_Toc59976050"/>
+      <w:bookmarkStart w:id="118" w:name="_Toc59976050"/>
       <w:r>
         <w:t>Rust</w:t>
       </w:r>
-      <w:bookmarkEnd w:id="119"/>
+      <w:bookmarkEnd w:id="118"/>
     </w:p>
     <w:p>
       <w:pPr>
@@ -16260,7 +16258,7 @@
           <w:szCs w:val="24"/>
         </w:rPr>
       </w:pPr>
-      <w:bookmarkStart w:id="120" w:name="_Ref49697517"/>
+      <w:bookmarkStart w:id="119" w:name="_Ref49697517"/>
       <w:r>
         <w:t>E</w:t>
       </w:r>
@@ -16270,7 +16268,7 @@
       <w:r>
         <w:t xml:space="preserve"> one mutable reference</w:t>
       </w:r>
-      <w:bookmarkEnd w:id="120"/>
+      <w:bookmarkEnd w:id="119"/>
     </w:p>
     <w:p>
       <w:pPr>
@@ -16724,14 +16722,14 @@
           <w:rFonts w:eastAsiaTheme="minorHAnsi"/>
         </w:rPr>
       </w:pPr>
-      <w:bookmarkStart w:id="121" w:name="_Toc59976051"/>
+      <w:bookmarkStart w:id="120" w:name="_Toc59976051"/>
       <w:r>
         <w:rPr>
           <w:rFonts w:eastAsiaTheme="minorHAnsi"/>
         </w:rPr>
         <w:t>FlightGear</w:t>
       </w:r>
-      <w:bookmarkEnd w:id="121"/>
+      <w:bookmarkEnd w:id="120"/>
     </w:p>
     <w:p>
       <w:pPr>
@@ -17044,7 +17042,7 @@
           <w:rFonts w:eastAsiaTheme="minorHAnsi"/>
         </w:rPr>
       </w:pPr>
-      <w:bookmarkStart w:id="122" w:name="_Toc59976052"/>
+      <w:bookmarkStart w:id="121" w:name="_Toc59976052"/>
       <w:r>
         <w:rPr>
           <w:rFonts w:eastAsiaTheme="minorHAnsi"/>
@@ -17057,7 +17055,7 @@
         </w:rPr>
         <w:t xml:space="preserve"> with Rust</w:t>
       </w:r>
-      <w:bookmarkEnd w:id="122"/>
+      <w:bookmarkEnd w:id="121"/>
     </w:p>
     <w:p>
       <w:pPr>
@@ -17430,17 +17428,17 @@
           <w:szCs w:val="29"/>
         </w:rPr>
       </w:pPr>
-      <w:bookmarkStart w:id="123" w:name="_Toc496074964"/>
-      <w:bookmarkStart w:id="124" w:name="_Toc496075138"/>
-      <w:bookmarkStart w:id="125" w:name="_Toc496075296"/>
-      <w:bookmarkStart w:id="126" w:name="_Toc496075361"/>
-      <w:bookmarkStart w:id="127" w:name="_Toc496080605"/>
-      <w:bookmarkStart w:id="128" w:name="_Toc497120308"/>
-      <w:bookmarkStart w:id="129" w:name="_Toc503248605"/>
-      <w:bookmarkStart w:id="130" w:name="_Toc504131180"/>
-      <w:bookmarkStart w:id="131" w:name="_Toc504131382"/>
-      <w:bookmarkStart w:id="132" w:name="_Toc504131537"/>
-      <w:bookmarkStart w:id="133" w:name="_Toc59976053"/>
+      <w:bookmarkStart w:id="122" w:name="_Toc496074964"/>
+      <w:bookmarkStart w:id="123" w:name="_Toc496075138"/>
+      <w:bookmarkStart w:id="124" w:name="_Toc496075296"/>
+      <w:bookmarkStart w:id="125" w:name="_Toc496075361"/>
+      <w:bookmarkStart w:id="126" w:name="_Toc496080605"/>
+      <w:bookmarkStart w:id="127" w:name="_Toc497120308"/>
+      <w:bookmarkStart w:id="128" w:name="_Toc503248605"/>
+      <w:bookmarkStart w:id="129" w:name="_Toc504131180"/>
+      <w:bookmarkStart w:id="130" w:name="_Toc504131382"/>
+      <w:bookmarkStart w:id="131" w:name="_Toc504131537"/>
+      <w:bookmarkStart w:id="132" w:name="_Toc59976053"/>
       <w:r>
         <w:rPr>
           <w:sz w:val="29"/>
@@ -17449,6 +17447,7 @@
         <w:lastRenderedPageBreak/>
         <w:t>Methodology</w:t>
       </w:r>
+      <w:bookmarkEnd w:id="122"/>
       <w:bookmarkEnd w:id="123"/>
       <w:bookmarkEnd w:id="124"/>
       <w:bookmarkEnd w:id="125"/>
@@ -17459,7 +17458,6 @@
       <w:bookmarkEnd w:id="130"/>
       <w:bookmarkEnd w:id="131"/>
       <w:bookmarkEnd w:id="132"/>
-      <w:bookmarkEnd w:id="133"/>
       <w:r>
         <w:rPr>
           <w:sz w:val="29"/>
@@ -17537,14 +17535,14 @@
         <w:spacing w:before="0"/>
         <w:ind w:left="540"/>
       </w:pPr>
-      <w:bookmarkStart w:id="134" w:name="_Toc59976054"/>
+      <w:bookmarkStart w:id="133" w:name="_Toc59976054"/>
       <w:r>
         <w:t xml:space="preserve">Building the </w:t>
       </w:r>
       <w:r>
         <w:t>Flight Dynamics Models</w:t>
       </w:r>
-      <w:bookmarkEnd w:id="134"/>
+      <w:bookmarkEnd w:id="133"/>
     </w:p>
     <w:p>
       <w:pPr>
@@ -17822,85 +17820,218 @@
         <w:ind w:firstLine="360"/>
       </w:pPr>
       <w:r>
-        <w:t>The first</w:t>
-      </w:r>
-      <w:r>
+        <w:t>The first 6-DOF FDM built was the Palmer-based version. The original FDM is described in the textbook,</w:t>
+      </w:r>
+      <w:r>
+        <w:rPr>
+          <w:i/>
+        </w:rPr>
         <w:t xml:space="preserve"> </w:t>
       </w:r>
       <w:r>
-        <w:t xml:space="preserve">6-DOF </w:t>
-      </w:r>
-      <w:r>
-        <w:t xml:space="preserve">FDM </w:t>
-      </w:r>
-      <w:r>
-        <w:t xml:space="preserve">built was the Palmer-based version. The original FDM is </w:t>
-      </w:r>
-      <w:r>
-        <w:t>described in the textbook,</w:t>
-      </w:r>
-      <w:r>
         <w:rPr>
           <w:i/>
         </w:rPr>
+        <w:t>Physics for Game Programmers</w:t>
+      </w:r>
+      <w:r>
+        <w:rPr>
+          <w:i/>
+        </w:rPr>
+        <w:t>,</w:t>
+      </w:r>
+      <w:r>
+        <w:t xml:space="preserve"> by Grant Palmer. </w:t>
+      </w:r>
+      <w:r>
+        <w:t xml:space="preserve">The original FDM written in the C programming language was used to re-implement the code in Rust. </w:t>
+      </w:r>
+      <w:r>
+        <w:t xml:space="preserve">The </w:t>
+      </w:r>
+      <w:r>
+        <w:t xml:space="preserve">second </w:t>
+      </w:r>
+      <w:r>
+        <w:t>FDM is based on the works by David Bourg and his textbook,</w:t>
+      </w:r>
+      <w:r>
         <w:t xml:space="preserve"> </w:t>
       </w:r>
       <w:r>
         <w:rPr>
           <w:i/>
         </w:rPr>
-        <w:t>Physics for Game Programmers</w:t>
+        <w:t xml:space="preserve">Physics for Game </w:t>
       </w:r>
       <w:r>
         <w:rPr>
           <w:i/>
         </w:rPr>
-        <w:t>,</w:t>
-      </w:r>
-      <w:r>
-        <w:t xml:space="preserve"> by Grant Palmer. </w:t>
-      </w:r>
-      <w:r>
-        <w:t>This FDM by Palmer is less complicated than Bourg’s FDM</w:t>
-      </w:r>
-      <w:r>
-        <w:t xml:space="preserve"> because of how it handles airplane rotaitons</w:t>
+        <w:t>Developers,</w:t>
+      </w:r>
+      <w:r>
+        <w:t xml:space="preserve"> which outlines a 6-DOF FDM </w:t>
+      </w:r>
+      <w:r>
+        <w:t xml:space="preserve">written </w:t>
+      </w:r>
+      <w:r>
+        <w:t>in C++ with an OOP de</w:t>
+      </w:r>
+      <w:r>
+        <w:t>sign. Similar to before, this</w:t>
+      </w:r>
+      <w:r>
+        <w:t xml:space="preserve"> FDM </w:t>
+      </w:r>
+      <w:r>
+        <w:t>by</w:t>
+      </w:r>
+      <w:r>
+        <w:t xml:space="preserve"> Bourg was </w:t>
+      </w:r>
+      <w:r>
+        <w:t xml:space="preserve">also </w:t>
+      </w:r>
+      <w:r>
+        <w:t>meticulously re-implemented into Rust.</w:t>
       </w:r>
       <w:r>
         <w:t xml:space="preserve"> </w:t>
       </w:r>
-      <w:r>
-        <w:t>by altering Euler angles directly</w:t>
-      </w:r>
-      <w:r>
-        <w:t>. And for this reason, completing the Palmer-based re-</w:t>
-      </w:r>
-      <w:r>
-        <w:t>implementation</w:t>
-      </w:r>
-      <w:r>
-        <w:t xml:space="preserve"> can be considered an important</w:t>
-      </w:r>
-      <w:r>
-        <w:t xml:space="preserve"> stepping stone to</w:t>
-      </w:r>
-      <w:r>
-        <w:t xml:space="preserve"> re-implementing the Bourg-based model</w:t>
+    </w:p>
+    <w:p>
+      <w:pPr>
+        <w:ind w:firstLine="360"/>
+      </w:pPr>
+      <w:r>
+        <w:t>The FDM</w:t>
+      </w:r>
+      <w:r>
+        <w:t>s are similar in</w:t>
+      </w:r>
+      <w:r>
+        <w:t xml:space="preserve"> </w:t>
+      </w:r>
+      <w:r>
+        <w:t xml:space="preserve">that they are both </w:t>
+      </w:r>
+      <w:r>
+        <w:t>classified as 6-DOF</w:t>
+      </w:r>
+      <w:r>
+        <w:t>. Fr</w:t>
+      </w:r>
+      <w:r>
+        <w:t>om a translational standpoint the model</w:t>
+      </w:r>
+      <w:r>
+        <w:t>s can cause</w:t>
+      </w:r>
+      <w:r>
+        <w:t xml:space="preserve"> a displacement in the position coordinates on all three axe</w:t>
+      </w:r>
+      <w:r>
+        <w:t>s –</w:t>
+      </w:r>
+      <w:r>
+        <w:t xml:space="preserve"> meaning they can fly in any direction. </w:t>
+      </w:r>
+      <w:r>
+        <w:t>From a rotational standpoint the model</w:t>
+      </w:r>
+      <w:r>
+        <w:t>s</w:t>
+      </w:r>
+      <w:r>
+        <w:t xml:space="preserve"> can rotate freely about al</w:t>
+      </w:r>
+      <w:r>
+        <w:t>l three axes.</w:t>
+      </w:r>
+      <w:r>
+        <w:t xml:space="preserve"> </w:t>
+      </w:r>
+    </w:p>
+    <w:p>
+      <w:pPr>
+        <w:ind w:firstLine="360"/>
+      </w:pPr>
+      <w:r>
+        <w:t>The most notable difference b</w:t>
+      </w:r>
+      <w:r>
+        <w:t>etween the</w:t>
+      </w:r>
+      <w:r>
+        <w:t xml:space="preserve"> Palmer model and the Bourg model is how </w:t>
+      </w:r>
+      <w:r>
+        <w:t>they handle</w:t>
+      </w:r>
+      <w:r>
+        <w:t xml:space="preserve"> </w:t>
+      </w:r>
+      <w:r>
+        <w:t>airplane rotations</w:t>
       </w:r>
       <w:r>
         <w:t xml:space="preserve">. </w:t>
       </w:r>
       <w:r>
-        <w:t xml:space="preserve">Although Palmer outlines his model written in the Java programming language in his book, he also offers his model </w:t>
-      </w:r>
-      <w:r>
-        <w:t xml:space="preserve">written </w:t>
-      </w:r>
-      <w:r>
-        <w:t xml:space="preserve">in C Sharp and C on his GitHub.  </w:t>
-      </w:r>
-      <w:r>
-        <w:t xml:space="preserve">The C version was primarily used to re-implement the code into Rust. </w:t>
+        <w:t>To create a rotation</w:t>
+      </w:r>
+      <w:r>
+        <w:t>, t</w:t>
+      </w:r>
+      <w:r>
+        <w:t xml:space="preserve">he Palmer model </w:t>
+      </w:r>
+      <w:r>
+        <w:t>modifies</w:t>
+      </w:r>
+      <w:r>
+        <w:t xml:space="preserve"> </w:t>
+      </w:r>
+      <w:r>
+        <w:t xml:space="preserve">the </w:t>
+      </w:r>
+      <w:r>
+        <w:t>Euler angles directly. Whereas the Bourg model activates specific components of the airplane, such as the ailerons, to</w:t>
+      </w:r>
+      <w:r>
+        <w:t xml:space="preserve"> modify the Euler angles and thus</w:t>
+      </w:r>
+      <w:r>
+        <w:t xml:space="preserve"> create a </w:t>
+      </w:r>
+      <w:r>
+        <w:t>rotation</w:t>
+      </w:r>
+      <w:r>
+        <w:t xml:space="preserve">. </w:t>
+      </w:r>
+      <w:r>
+        <w:t>And for this</w:t>
+      </w:r>
+      <w:r>
+        <w:t xml:space="preserve"> explanation</w:t>
+      </w:r>
+      <w:r>
+        <w:t xml:space="preserve">, </w:t>
+      </w:r>
+      <w:r>
+        <w:t xml:space="preserve">the </w:t>
+      </w:r>
+      <w:r>
+        <w:t xml:space="preserve">completion of the Palmer-based re-implementation first can be considered an important stepping stone to re-implementing the </w:t>
+      </w:r>
+      <w:r>
+        <w:t xml:space="preserve">more complicated </w:t>
+      </w:r>
+      <w:r>
+        <w:t xml:space="preserve">Bourg-based model. </w:t>
       </w:r>
     </w:p>
     <w:p>
@@ -17908,49 +18039,89 @@
         <w:ind w:firstLine="360"/>
       </w:pPr>
       <w:r>
-        <w:t xml:space="preserve">The </w:t>
-      </w:r>
-      <w:r>
-        <w:t xml:space="preserve">second </w:t>
-      </w:r>
-      <w:r>
-        <w:t>FDM is based on the works by David Bourg and his textbook,</w:t>
+        <w:lastRenderedPageBreak/>
+        <w:t>In regar</w:t>
+      </w:r>
+      <w:r>
+        <w:t>d to implementing the FDM</w:t>
+      </w:r>
+      <w:r>
+        <w:t>s with</w:t>
       </w:r>
       <w:r>
         <w:t xml:space="preserve"> </w:t>
       </w:r>
       <w:r>
+        <w:t xml:space="preserve">the </w:t>
+      </w:r>
+      <w:r>
+        <w:t>DOD</w:t>
+      </w:r>
+      <w:r>
+        <w:t xml:space="preserve"> paradigm</w:t>
+      </w:r>
+      <w:r>
+        <w:t xml:space="preserve"> using the </w:t>
+      </w:r>
+      <w:r>
+        <w:t>ECS</w:t>
+      </w:r>
+      <w:r>
+        <w:t xml:space="preserve"> architecture</w:t>
+      </w:r>
+      <w:r>
+        <w:t>, that programming was not begun</w:t>
+      </w:r>
+      <w:r>
+        <w:t xml:space="preserve"> until after the FDMs w</w:t>
+      </w:r>
+      <w:r>
+        <w:t>ere working in Rust</w:t>
+      </w:r>
+      <w:r>
+        <w:t xml:space="preserve"> after being translated</w:t>
+      </w:r>
+      <w:r>
+        <w:t>. Ideally, one would begin programming their software from the ground up as an ECS, but it was simpler to convert the code directly from the FDMs native language to Rust before it would be broken up into Systems and Components representing the ECS.</w:t>
+      </w:r>
+      <w:r>
+        <w:t xml:space="preserve"> </w:t>
+      </w:r>
+      <w:r>
+        <w:t>From here, the FDMs were restructured into an ECS design using the SPECS Rust crate, which supports the creation of Entities, Components, and Systems in software. T</w:t>
+      </w:r>
+      <w:r>
+        <w:t>here were very limited resources available descri</w:t>
+      </w:r>
+      <w:r>
+        <w:t>bing the process of coding the ECS design,</w:t>
+      </w:r>
+      <w:r>
+        <w:t xml:space="preserve"> especially in Rust. The </w:t>
+      </w:r>
+      <w:r>
+        <w:t xml:space="preserve">ECS </w:t>
+      </w:r>
+      <w:r>
+        <w:t>references</w:t>
+      </w:r>
+      <w:r>
+        <w:t xml:space="preserve"> used in this thesis boil down to YouTube videos sponsored by Unity, a h</w:t>
+      </w:r>
+      <w:r>
+        <w:t>igh-profile proponent of the</w:t>
+      </w:r>
+      <w:r>
+        <w:t xml:space="preserve"> architecture, and </w:t>
+      </w:r>
+      <w:r>
         <w:rPr>
           <w:i/>
         </w:rPr>
-        <w:t xml:space="preserve">Physics for Game </w:t>
-      </w:r>
-      <w:r>
-        <w:rPr>
-          <w:i/>
-        </w:rPr>
-        <w:t>Developers,</w:t>
-      </w:r>
-      <w:r>
-        <w:t xml:space="preserve"> which outlines a 6-DOF FDM in C++ with an OOP de</w:t>
-      </w:r>
-      <w:r>
-        <w:t>sign. Similar to before, this</w:t>
-      </w:r>
-      <w:r>
-        <w:t xml:space="preserve"> FDM </w:t>
-      </w:r>
-      <w:r>
-        <w:t>by</w:t>
-      </w:r>
-      <w:r>
-        <w:t xml:space="preserve"> Bourg was meticulously re-implemented into Rust.</w:t>
-      </w:r>
-      <w:r>
-        <w:t xml:space="preserve"> This model is more complicated in how it handles rotations of the airplane. Instead of directly altering Euler angles, it activates specific components of the airplane, such as the ailerons, to create a flight behavior.</w:t>
-      </w:r>
-      <w:r>
-        <w:t xml:space="preserve"> //left off here</w:t>
+        <w:t>The Specs Book</w:t>
+      </w:r>
+      <w:r>
+        <w:t xml:space="preserve">, which is the official documentation on the SPECS framework for Rust. </w:t>
       </w:r>
     </w:p>
     <w:p>
@@ -17958,122 +18129,6 @@
         <w:ind w:firstLine="360"/>
       </w:pPr>
       <w:r>
-        <w:t>In regar</w:t>
-      </w:r>
-      <w:r>
-        <w:t>d to implementing the FDM</w:t>
-      </w:r>
-      <w:r>
-        <w:t>s with</w:t>
-      </w:r>
-      <w:r>
-        <w:t xml:space="preserve"> DOD</w:t>
-      </w:r>
-      <w:r>
-        <w:t xml:space="preserve"> paradigm</w:t>
-      </w:r>
-      <w:r>
-        <w:t xml:space="preserve"> using the </w:t>
-      </w:r>
-      <w:r>
-        <w:t>ECS</w:t>
-      </w:r>
-      <w:r>
-        <w:t xml:space="preserve"> architecture</w:t>
-      </w:r>
-      <w:r>
-        <w:t>, that was not programmed</w:t>
-      </w:r>
-      <w:r>
-        <w:t xml:space="preserve"> until after the FDMs w</w:t>
-      </w:r>
-      <w:r>
-        <w:t>ere working in Rust</w:t>
-      </w:r>
-      <w:r>
-        <w:t xml:space="preserve"> after being translated</w:t>
-      </w:r>
-      <w:r>
-        <w:t>. Ideally, one would begin programming their software from the ground up as an ECS, but it was simpler to convert the code directly from the FDMs native language to Rust before it would be broken up into Systems and Components representing the ECS.</w:t>
-      </w:r>
-      <w:r>
-        <w:t xml:space="preserve"> </w:t>
-      </w:r>
-      <w:r>
-        <w:lastRenderedPageBreak/>
-        <w:t>From here, the FDMs were restructured into an ECS design using the SPECS Rust crate, which supports the creation of Entities, Components, and Systems in software. T</w:t>
-      </w:r>
-      <w:r>
-        <w:t>here were very limited resources available descri</w:t>
-      </w:r>
-      <w:r>
-        <w:t>bing the process of coding the ECS design,</w:t>
-      </w:r>
-      <w:r>
-        <w:t xml:space="preserve"> especially in Rust. The </w:t>
-      </w:r>
-      <w:r>
-        <w:t xml:space="preserve">ECS </w:t>
-      </w:r>
-      <w:r>
-        <w:t>references</w:t>
-      </w:r>
-      <w:r>
-        <w:t xml:space="preserve"> used in this thesis boil down to YouTube videos sponsored by Unity, a h</w:t>
-      </w:r>
-      <w:r>
-        <w:t>igh-profile proponent of the</w:t>
-      </w:r>
-      <w:r>
-        <w:t xml:space="preserve"> architecture, and </w:t>
-      </w:r>
-      <w:r>
-        <w:rPr>
-          <w:i/>
-        </w:rPr>
-        <w:t>The Specs Book</w:t>
-      </w:r>
-      <w:r>
-        <w:t xml:space="preserve">, which is the official documentation on the SPECS framework for Rust. </w:t>
-      </w:r>
-    </w:p>
-    <w:p>
-      <w:pPr>
-        <w:ind w:firstLine="360"/>
-      </w:pPr>
-      <w:r>
-        <w:t>A</w:t>
-      </w:r>
-      <w:r>
-        <w:t>lthough the FDMs have</w:t>
-      </w:r>
-      <w:r>
-        <w:t xml:space="preserve"> differences in what they consider when calculating the equations of motion,</w:t>
-      </w:r>
-      <w:r>
-        <w:t xml:space="preserve"> they are similar</w:t>
-      </w:r>
-      <w:r>
-        <w:t xml:space="preserve"> in many ways. Specifically, they </w:t>
-      </w:r>
-      <w:r>
-        <w:t xml:space="preserve">are </w:t>
-      </w:r>
-      <w:r>
-        <w:t>identical</w:t>
-      </w:r>
-      <w:r>
-        <w:t xml:space="preserve"> in terms of their organization with SPEC</w:t>
-      </w:r>
-      <w:r>
-        <w:t xml:space="preserve">S and the Systems and Components that they consist of. </w:t>
-      </w:r>
-    </w:p>
-    <w:p>
-      <w:pPr>
-        <w:ind w:firstLine="360"/>
-      </w:pPr>
-      <w:r>
         <w:t>SPECS laid the framework to create the Entities, Components, and Systems</w:t>
       </w:r>
       <w:r>
@@ -18083,10 +18138,10 @@
         <w:t xml:space="preserve">. </w:t>
       </w:r>
       <w:r>
-        <w:t>For both FDM</w:t>
-      </w:r>
-      <w:r>
-        <w:t>s, the</w:t>
+        <w:t>The two FDMs were identical in their ECS construction:</w:t>
+      </w:r>
+      <w:r>
+        <w:t xml:space="preserve"> the</w:t>
       </w:r>
       <w:r>
         <w:t>y</w:t>
@@ -18212,7 +18267,7 @@
           <w:b w:val="0"/>
         </w:rPr>
       </w:pPr>
-      <w:bookmarkStart w:id="135" w:name="_Toc59976105"/>
+      <w:bookmarkStart w:id="134" w:name="_Toc59976105"/>
       <w:r>
         <w:rPr>
           <w:b w:val="0"/>
@@ -18262,8 +18317,9 @@
         </w:rPr>
         <w:t xml:space="preserve"> Organization</w:t>
       </w:r>
-      <w:bookmarkEnd w:id="135"/>
-    </w:p>
+      <w:bookmarkEnd w:id="134"/>
+    </w:p>
+    <w:p/>
     <w:p>
       <w:pPr>
         <w:pStyle w:val="Heading2"/>
@@ -18274,14 +18330,17 @@
         <w:spacing w:before="0"/>
         <w:ind w:left="630"/>
       </w:pPr>
-      <w:bookmarkStart w:id="136" w:name="_Toc59976055"/>
-      <w:r>
-        <w:t>5</w:t>
-      </w:r>
-      <w:r>
-        <w:t>-DOF Flight Dynamics Model</w:t>
-      </w:r>
-      <w:bookmarkEnd w:id="136"/>
+      <w:bookmarkStart w:id="135" w:name="_Toc59976055"/>
+      <w:r>
+        <w:t>Palmer</w:t>
+      </w:r>
+      <w:r>
+        <w:t>-based</w:t>
+      </w:r>
+      <w:r>
+        <w:t xml:space="preserve"> Flight Dynamics Model</w:t>
+      </w:r>
+      <w:bookmarkEnd w:id="135"/>
     </w:p>
     <w:p>
       <w:pPr>
@@ -18291,7 +18350,13 @@
         <w:t>Th</w:t>
       </w:r>
       <w:r>
-        <w:t>e re-implemented 5</w:t>
+        <w:t xml:space="preserve">e re-implemented </w:t>
+      </w:r>
+      <w:r>
+        <w:t>Palmer</w:t>
+      </w:r>
+      <w:r>
+        <w:t>-based 6</w:t>
       </w:r>
       <w:r>
         <w:t xml:space="preserve">-DOF FDM overall consists of three code files: main.rs, data.rs, and equations_of_motion.rs. </w:t>
@@ -18305,7 +18370,13 @@
         <w:ind w:firstLine="360"/>
       </w:pPr>
       <w:r>
-        <w:t>Palmer offers three versions of his FDM in different programming languages, all of which are fundamentally the same. Although, his Java and C Sharp (C#) versions also implement a Graphical User Interface (GUI) to employ the FDM as an interactive flight simulator.</w:t>
+        <w:t>Palmer offers three versions of his FDM in different programming languages, all of which are fundamentally the same. Although, his Jav</w:t>
+      </w:r>
+      <w:r>
+        <w:t>a and C Sharp (C#) versions</w:t>
+      </w:r>
+      <w:r>
+        <w:t xml:space="preserve"> implement a Graphical User Interface (GUI) to employ the FDM as an interactive flight simulator.</w:t>
       </w:r>
       <w:r>
         <w:t xml:space="preserve"> T</w:t>
@@ -18329,7 +18400,13 @@
         <w:t xml:space="preserve"> (yaw)</w:t>
       </w:r>
       <w:r>
-        <w:t xml:space="preserve">. With all this considered, the version </w:t>
+        <w:t xml:space="preserve">. With </w:t>
+      </w:r>
+      <w:r>
+        <w:t>all this considered, the</w:t>
+      </w:r>
+      <w:r>
+        <w:t xml:space="preserve"> </w:t>
       </w:r>
       <w:r>
         <w:t xml:space="preserve">C version </w:t>
@@ -18341,11 +18418,20 @@
         <w:t xml:space="preserve">still </w:t>
       </w:r>
       <w:r>
-        <w:t xml:space="preserve">chosen to translate the FDM into Rust because of my experience with C was the greatest, and this </w:t>
+        <w:t xml:space="preserve">chosen to translate </w:t>
       </w:r>
       <w:r>
         <w:lastRenderedPageBreak/>
-        <w:t>version omitted a GUI</w:t>
+        <w:t>the FDM into Rust because of</w:t>
+      </w:r>
+      <w:r>
+        <w:t xml:space="preserve"> experience </w:t>
+      </w:r>
+      <w:r>
+        <w:t>reasons, and because</w:t>
+      </w:r>
+      <w:r>
+        <w:t xml:space="preserve"> this version omitted a GUI</w:t>
       </w:r>
       <w:r>
         <w:t xml:space="preserve"> and simply outputs the flight data to the console window</w:t>
@@ -18371,226 +18457,101 @@
         <w:ind w:firstLine="360"/>
       </w:pPr>
       <w:r>
-        <w:t>The FDM</w:t>
-      </w:r>
-      <w:r>
-        <w:t xml:space="preserve"> is classified as 5</w:t>
-      </w:r>
-      <w:r>
-        <w:t>-DOF because from a translational standpoint: it can travel on the</w:t>
-      </w:r>
-      <w:r>
-        <w:t xml:space="preserve"> x-axis</w:t>
+        <w:t>T</w:t>
+      </w:r>
+      <w:r>
+        <w:t>he FDM supports the modification</w:t>
+      </w:r>
+      <w:r>
+        <w:t xml:space="preserve"> of the</w:t>
       </w:r>
       <w:r>
         <w:t xml:space="preserve"> </w:t>
       </w:r>
       <w:r>
-        <w:t xml:space="preserve">in either direction </w:t>
-      </w:r>
-      <w:r>
-        <w:t>(forward</w:t>
-      </w:r>
-      <w:r>
-        <w:t xml:space="preserve"> and backward</w:t>
-      </w:r>
-      <w:r>
-        <w:t>), it can travel on the z-axis in either direction (up or down). From a rotational standpoint: it can pitch in either direction (up or down),</w:t>
+        <w:t xml:space="preserve">airplane’s </w:t>
+      </w:r>
+      <w:r>
+        <w:t>amount of</w:t>
+      </w:r>
+      <w:r>
+        <w:t xml:space="preserve"> throttle, bank angl</w:t>
+      </w:r>
+      <w:r>
+        <w:t>e, attack angle, and flaps, all of which must be set prior to</w:t>
+      </w:r>
+      <w:r>
+        <w:t xml:space="preserve"> executing the program.</w:t>
       </w:r>
       <w:r>
         <w:t xml:space="preserve"> </w:t>
       </w:r>
       <w:r>
-        <w:t>roll in either direction (right or left)</w:t>
-      </w:r>
-      <w:r>
-        <w:t>, and yaw in either direction (right or left)</w:t>
-      </w:r>
-      <w:r>
-        <w:t>.</w:t>
-      </w:r>
-      <w:r>
-        <w:t xml:space="preserve"> This adds to a total of</w:t>
-      </w:r>
-      <w:r>
-        <w:t xml:space="preserve"> 5</w:t>
-      </w:r>
-      <w:r>
-        <w:t>-DOF.</w:t>
-      </w:r>
-      <w:r>
-        <w:t xml:space="preserve"> Although the FDM suppo</w:t>
-      </w:r>
-      <w:r>
-        <w:t>rts roll and yaw</w:t>
-      </w:r>
-      <w:r>
-        <w:t xml:space="preserve">, </w:t>
+        <w:t xml:space="preserve">These modifiable values </w:t>
+      </w:r>
+      <w:r>
+        <w:t xml:space="preserve">directly </w:t>
+      </w:r>
+      <w:r>
+        <w:t xml:space="preserve">affect the equations of motion, and therefore the airplane’s flight behavior. </w:t>
+      </w:r>
+      <w:r>
+        <w:t>Later in this chapter, we wi</w:t>
+      </w:r>
+      <w:r>
+        <w:t xml:space="preserve">ll talk about how the </w:t>
+      </w:r>
+      <w:r>
+        <w:t>FDM</w:t>
+      </w:r>
+      <w:r>
+        <w:t xml:space="preserve"> is</w:t>
+      </w:r>
+      <w:r>
+        <w:t xml:space="preserve"> fit as an </w:t>
+      </w:r>
+      <w:r>
+        <w:t>interactive flight simulator</w:t>
+      </w:r>
+      <w:r>
+        <w:t xml:space="preserve"> –</w:t>
+      </w:r>
+      <w:r>
+        <w:t xml:space="preserve"> this section only describes this</w:t>
+      </w:r>
+      <w:r>
+        <w:t xml:space="preserve"> raw FDM.</w:t>
+      </w:r>
+    </w:p>
+    <w:p>
+      <w:pPr>
+        <w:ind w:firstLine="360"/>
+      </w:pPr>
+      <w:r>
+        <w:t>The main.rs begins by importing the SPECS crate, along with the</w:t>
+      </w:r>
+      <w:r>
+        <w:t xml:space="preserve"> code from the other two code files. </w:t>
+      </w:r>
+      <w:r>
+        <w:t xml:space="preserve">In the main function, the simulation world was created. The Components were registered into the world. </w:t>
+      </w:r>
+      <w:r>
+        <w:t>A FPS</w:t>
+      </w:r>
+      <w:r>
+        <w:t xml:space="preserve"> </w:t>
+      </w:r>
+      <w:r>
+        <w:t xml:space="preserve">is chosen </w:t>
+      </w:r>
+      <w:r>
+        <w:t xml:space="preserve">and </w:t>
       </w:r>
       <w:r>
         <w:t xml:space="preserve">the </w:t>
       </w:r>
       <w:r>
-        <w:t xml:space="preserve">FDM does not define translational movement on the y-axis. </w:t>
-      </w:r>
-      <w:r>
-        <w:t xml:space="preserve">The FDM does not even define a </w:t>
-      </w:r>
-      <w:r>
-        <w:t xml:space="preserve">formal </w:t>
-      </w:r>
-      <w:r>
-        <w:t xml:space="preserve">coordinate position. </w:t>
-      </w:r>
-      <w:r>
-        <w:t>Instead</w:t>
-      </w:r>
-      <w:r>
-        <w:t>, position is measured by</w:t>
-      </w:r>
-      <w:r>
-        <w:t xml:space="preserve"> the</w:t>
-      </w:r>
-      <w:r>
-        <w:t xml:space="preserve"> translational distance</w:t>
-      </w:r>
-      <w:r>
-        <w:t xml:space="preserve"> </w:t>
-      </w:r>
-      <w:r>
-        <w:t xml:space="preserve">forward </w:t>
-      </w:r>
-      <w:r>
-        <w:t xml:space="preserve">and backward </w:t>
-      </w:r>
-      <w:r>
-        <w:t>along</w:t>
-      </w:r>
-      <w:r>
-        <w:t xml:space="preserve"> the x-axis. </w:t>
-      </w:r>
-      <w:r>
-        <w:t>For example, the airplane can travel forward from its starting position (i.e. increasing x-axis distance)</w:t>
-      </w:r>
-      <w:r>
-        <w:t>,</w:t>
-      </w:r>
-      <w:r>
-        <w:t xml:space="preserve"> and can</w:t>
-      </w:r>
-      <w:r>
-        <w:t xml:space="preserve"> then</w:t>
-      </w:r>
-      <w:r>
-        <w:t xml:space="preserve"> yaw 180 degrees and travel in the opposite direction</w:t>
-      </w:r>
-      <w:r>
-        <w:t xml:space="preserve"> (i.e. decreasing x-axis distance)</w:t>
-      </w:r>
-      <w:r>
-        <w:t>, but remains fixed on the y-axis position.</w:t>
-      </w:r>
-    </w:p>
-    <w:p>
-      <w:pPr>
-        <w:ind w:firstLine="360"/>
-      </w:pPr>
-      <w:r>
-        <w:t>To accomplish 5-DOF, t</w:t>
-      </w:r>
-      <w:r>
-        <w:t>he FDM supports the modification</w:t>
-      </w:r>
-      <w:r>
-        <w:t xml:space="preserve"> of the</w:t>
-      </w:r>
-      <w:r>
-        <w:t xml:space="preserve"> </w:t>
-      </w:r>
-      <w:r>
-        <w:t xml:space="preserve">airplane’s </w:t>
-      </w:r>
-      <w:r>
-        <w:t>amount of</w:t>
-      </w:r>
-      <w:r>
-        <w:t xml:space="preserve"> throttle, bank angl</w:t>
-      </w:r>
-      <w:r>
-        <w:t>e, attack angle, and flaps, all of which must be set prior to</w:t>
-      </w:r>
-      <w:r>
-        <w:t xml:space="preserve"> executing the program.</w:t>
-      </w:r>
-      <w:r>
-        <w:t xml:space="preserve"> </w:t>
-      </w:r>
-      <w:r>
-        <w:t xml:space="preserve">These modifiable values </w:t>
-      </w:r>
-      <w:r>
-        <w:t xml:space="preserve">directly </w:t>
-      </w:r>
-      <w:r>
-        <w:t xml:space="preserve">affect the equations of motion, and therefore the airplane’s flight behavior. </w:t>
-      </w:r>
-      <w:r>
-        <w:t>Later in this chapter, we wi</w:t>
-      </w:r>
-      <w:r>
-        <w:t xml:space="preserve">ll talk about how the </w:t>
-      </w:r>
-      <w:r>
-        <w:t>FDM</w:t>
-      </w:r>
-      <w:r>
-        <w:t xml:space="preserve"> is</w:t>
-      </w:r>
-      <w:r>
-        <w:t xml:space="preserve"> fit as an </w:t>
-      </w:r>
-      <w:r>
-        <w:t>interactive flight simulator</w:t>
-      </w:r>
-      <w:r>
-        <w:t xml:space="preserve"> –</w:t>
-      </w:r>
-      <w:r>
-        <w:t xml:space="preserve"> this section only describes this</w:t>
-      </w:r>
-      <w:r>
-        <w:t xml:space="preserve"> raw FDM.</w:t>
-      </w:r>
-    </w:p>
-    <w:p>
-      <w:pPr>
-        <w:ind w:firstLine="360"/>
-      </w:pPr>
-      <w:r>
-        <w:t>The main.rs begins by importing the SPECS crate, along with the</w:t>
-      </w:r>
-      <w:r>
-        <w:t xml:space="preserve"> code from the other two code files. </w:t>
-      </w:r>
-      <w:r>
-        <w:t xml:space="preserve">In the main function, the simulation world was created. The Components were registered into the world. </w:t>
-      </w:r>
-      <w:r>
-        <w:t>A FPS</w:t>
-      </w:r>
-      <w:r>
-        <w:t xml:space="preserve"> </w:t>
-      </w:r>
-      <w:r>
-        <w:t xml:space="preserve">is chosen </w:t>
-      </w:r>
-      <w:r>
-        <w:t xml:space="preserve">and </w:t>
-      </w:r>
-      <w:r>
-        <w:t xml:space="preserve">the </w:t>
-      </w:r>
-      <w:r>
         <w:t>time step</w:t>
       </w:r>
       <w:r>
@@ -18600,11 +18561,7 @@
         <w:t xml:space="preserve"> added to the world as a R</w:t>
       </w:r>
       <w:r>
-        <w:t xml:space="preserve">esource for the </w:t>
-      </w:r>
-      <w:r>
-        <w:lastRenderedPageBreak/>
-        <w:t xml:space="preserve">Systems to use. A dispatcher was opened to manage the execution of the Systems. Then, the airplane Entity was built with the </w:t>
+        <w:t xml:space="preserve">esource for the Systems to use. A dispatcher was opened to manage the execution of the Systems. Then, the airplane Entity was built with the </w:t>
       </w:r>
       <w:r>
         <w:t>mass properties containing the performance data</w:t>
@@ -18666,6 +18623,7 @@
         <w:jc w:val="left"/>
       </w:pPr>
       <w:r>
+        <w:lastRenderedPageBreak/>
         <w:t>R</w:t>
       </w:r>
       <w:r>
@@ -18677,10 +18635,13 @@
         <w:ind w:firstLine="360"/>
       </w:pPr>
       <w:r>
-        <w:t>The 5</w:t>
-      </w:r>
-      <w:r>
-        <w:t xml:space="preserve">-DOF </w:t>
+        <w:t>Th</w:t>
+      </w:r>
+      <w:r>
+        <w:t>is</w:t>
+      </w:r>
+      <w:r>
+        <w:t xml:space="preserve"> </w:t>
       </w:r>
       <w:r>
         <w:t>FDM uses one R</w:t>
@@ -18763,11 +18724,7 @@
         <w:ind w:firstLine="360"/>
       </w:pPr>
       <w:r>
-        <w:t xml:space="preserve">The DataFDM Component specifically holds the values computed by the EquationsOfMotion System, as well as the values that are able to be altered for a flight: </w:t>
-      </w:r>
-      <w:r>
-        <w:lastRenderedPageBreak/>
-        <w:t xml:space="preserve">throttle, bank, alpha, and flap. DataFDM also holds all of the mass properties and performance data, such as airfoil performance data. This data is stored in a structure called PerformanceData, which is stored inside of the DataFDM Component. </w:t>
+        <w:t xml:space="preserve">The DataFDM Component specifically holds the values computed by the EquationsOfMotion System, as well as the values that are able to be altered for a flight: throttle, bank, alpha, and flap. DataFDM also holds all of the mass properties and performance data, such as airfoil performance data. This data is stored in a structure called PerformanceData, which is stored inside of the DataFDM Component. </w:t>
       </w:r>
     </w:p>
     <w:p>
@@ -18829,7 +18786,11 @@
         <w:t xml:space="preserve"> the equations of motion. </w:t>
       </w:r>
       <w:r>
-        <w:t xml:space="preserve">This involves running a function four times that loads the ODEs. The ODEs computed at the end of the Runge-Kutta method contain the flight data outputted to the console: airspeed, distance traveled, and </w:t>
+        <w:t xml:space="preserve">This involves running a function four times that loads the ODEs. The ODEs </w:t>
+      </w:r>
+      <w:r>
+        <w:lastRenderedPageBreak/>
+        <w:t xml:space="preserve">computed at the end of the Runge-Kutta method contain the flight data outputted to the console: airspeed, distance traveled, and </w:t>
       </w:r>
       <w:r>
         <w:t>altitude.</w:t>
@@ -18853,7 +18814,13 @@
         <w:t>, and angle of attack</w:t>
       </w:r>
       <w:r>
-        <w:t xml:space="preserve">, all of which can be altered before the program executes. </w:t>
+        <w:t>, all of which can be</w:t>
+      </w:r>
+      <w:r>
+        <w:t xml:space="preserve"> directly</w:t>
+      </w:r>
+      <w:r>
+        <w:t xml:space="preserve"> altered before the program executes. </w:t>
       </w:r>
     </w:p>
     <w:p>
@@ -18930,74 +18897,98 @@
         <w:t xml:space="preserve">The forces – thrust, drag, and lift – are then </w:t>
       </w:r>
       <w:r>
-        <w:t xml:space="preserve">considered </w:t>
+        <w:t xml:space="preserve">considered together and </w:t>
+      </w:r>
+      <w:r>
+        <w:t>converted into x, y, and z components</w:t>
+      </w:r>
+      <w:r>
+        <w:t xml:space="preserve"> while examining </w:t>
+      </w:r>
+      <w:r>
+        <w:t xml:space="preserve">a rotation matrix based on </w:t>
+      </w:r>
+      <w:r>
+        <w:t xml:space="preserve">whether the airplane is banked or climbing. Gravity force based on the airplanes mass is then added to the z component. </w:t>
+      </w:r>
+      <w:r>
+        <w:t xml:space="preserve">However, gravity is only applied if altitude is greater than zero. </w:t>
+      </w:r>
+      <w:r>
+        <w:t>Lastly, t</w:t>
+      </w:r>
+      <w:r>
+        <w:t>he acceleration of the airplane on the x, y, z components is calculated by dividing the forces by the airplane’s mass. The accelerations on x, y, z are then multiplied by the</w:t>
+      </w:r>
+      <w:r>
+        <w:t xml:space="preserve"> DeltaT</w:t>
+      </w:r>
+      <w:r>
+        <w:t>ime R</w:t>
+      </w:r>
+      <w:r>
+        <w:t>esource</w:t>
+      </w:r>
+      <w:r>
+        <w:t xml:space="preserve"> to get the velocities of the airplane</w:t>
+      </w:r>
+      <w:r>
+        <w:t>.</w:t>
+      </w:r>
+      <w:r>
+        <w:t xml:space="preserve"> These values are loaded into the vector containing the ODE results. </w:t>
+      </w:r>
+      <w:r>
+        <w:t>This sequence is executed four times</w:t>
+      </w:r>
+      <w:r>
+        <w:t>. T</w:t>
+      </w:r>
+      <w:r>
+        <w:t>he results from each of the four iterations are taken to determine a final average slope approximation.</w:t>
+      </w:r>
+      <w:r>
+        <w:t xml:space="preserve"> </w:t>
+      </w:r>
+      <w:r>
+        <w:t xml:space="preserve">The </w:t>
+      </w:r>
+      <w:r>
+        <w:t>airspeed of the frame is calculated by taking the magn</w:t>
+      </w:r>
+      <w:r>
+        <w:t>itude of the velocity. The</w:t>
+      </w:r>
+      <w:r>
+        <w:t xml:space="preserve"> calculated distance</w:t>
+      </w:r>
+      <w:r>
+        <w:t xml:space="preserve"> in relation to a fixed point (0, 0, 0) on </w:t>
       </w:r>
       <w:r>
         <w:lastRenderedPageBreak/>
-        <w:t xml:space="preserve">together and </w:t>
-      </w:r>
-      <w:r>
-        <w:t>converted into x, y, and z components</w:t>
-      </w:r>
-      <w:r>
-        <w:t xml:space="preserve"> while examining </w:t>
-      </w:r>
-      <w:r>
-        <w:t xml:space="preserve">a rotation matrix based on </w:t>
-      </w:r>
-      <w:r>
-        <w:t xml:space="preserve">whether the airplane is banked or climbing. Gravity force based on the airplanes mass is then added to the z component. </w:t>
-      </w:r>
-      <w:r>
-        <w:t xml:space="preserve">However, gravity is only applied if altitude is greater than zero. </w:t>
-      </w:r>
-      <w:r>
-        <w:t>Lastly, t</w:t>
-      </w:r>
-      <w:r>
-        <w:t>he acceleration of the airplane on the x, y, z components is calculated by dividing the forces by the airplane’s mass. The accelerations on x, y, z are then multiplied by the</w:t>
-      </w:r>
-      <w:r>
-        <w:t xml:space="preserve"> DeltaT</w:t>
-      </w:r>
-      <w:r>
-        <w:t>ime R</w:t>
-      </w:r>
-      <w:r>
-        <w:t>esource</w:t>
-      </w:r>
-      <w:r>
-        <w:t xml:space="preserve"> to get the velocities of the airplane</w:t>
-      </w:r>
-      <w:r>
-        <w:t>.</w:t>
-      </w:r>
-      <w:r>
-        <w:t xml:space="preserve"> These values are loaded into the vector containing the ODE results. </w:t>
-      </w:r>
-      <w:r>
-        <w:t>This sequence is executed four times</w:t>
-      </w:r>
-      <w:r>
-        <w:t>. T</w:t>
-      </w:r>
-      <w:r>
-        <w:t>he results from each of the four iterations are taken to determine a final average slope approximation.</w:t>
+        <w:t>the x-axis</w:t>
+      </w:r>
+      <w:r>
+        <w:t>,</w:t>
+      </w:r>
+      <w:r>
+        <w:t xml:space="preserve"> y-axis,</w:t>
       </w:r>
       <w:r>
         <w:t xml:space="preserve"> </w:t>
       </w:r>
       <w:r>
-        <w:t xml:space="preserve">The </w:t>
-      </w:r>
-      <w:r>
-        <w:t>airspeed of the frame is calculated by taking the magnitude of the velocity. The total calculated distance traveled</w:t>
-      </w:r>
-      <w:r>
-        <w:t xml:space="preserve"> on the x-axis</w:t>
-      </w:r>
-      <w:r>
-        <w:t>, altitude, airspeed is outputted to the console window. The throttle</w:t>
+        <w:t>and z-axis in meters is outputted to the console window, along with the calculated airspeed</w:t>
+      </w:r>
+      <w:r>
+        <w:t xml:space="preserve"> in kilometers per hour</w:t>
+      </w:r>
+      <w:r>
+        <w:t xml:space="preserve">. </w:t>
+      </w:r>
+      <w:r>
+        <w:t>The throttle</w:t>
       </w:r>
       <w:r>
         <w:t xml:space="preserve"> amount</w:t>
@@ -19010,6 +19001,11 @@
       <w:pPr>
         <w:ind w:firstLine="360"/>
       </w:pPr>
+      <w:r>
+        <w:t>//leftoff here</w:t>
+      </w:r>
+      <w:bookmarkStart w:id="136" w:name="_GoBack"/>
+      <w:bookmarkEnd w:id="136"/>
     </w:p>
     <w:p>
       <w:pPr>
@@ -19023,7 +19019,10 @@
       </w:pPr>
       <w:bookmarkStart w:id="137" w:name="_Toc59976056"/>
       <w:r>
-        <w:t>6-DOF Flight Dynamics Model</w:t>
+        <w:t>Bourg-based</w:t>
+      </w:r>
+      <w:r>
+        <w:t xml:space="preserve"> Flight Dynamics Model</w:t>
       </w:r>
       <w:bookmarkEnd w:id="137"/>
     </w:p>
@@ -19091,12 +19090,6 @@
         <w:ind w:firstLine="360"/>
       </w:pPr>
       <w:r>
-        <w:t xml:space="preserve">This FDM is classified as 6-DOF because it supports rotations on all three axes of the body space, and also all three axes translations across the Earth space. </w:t>
-      </w:r>
-      <w:r>
-        <w:t xml:space="preserve">This means the airplane can move freely anywhere in any direction and can rotate freely in any direction. </w:t>
-      </w:r>
-      <w:r>
         <w:t>To achieve 6-DOF,</w:t>
       </w:r>
       <w:r>
@@ -19124,83 +19117,106 @@
         <w:t xml:space="preserve"> aspect of</w:t>
       </w:r>
       <w:r>
-        <w:t xml:space="preserve"> roll, </w:t>
-      </w:r>
+        <w:t xml:space="preserve"> roll, pitch, yaw, thrust force, and flap deflection. </w:t>
+      </w:r>
+      <w:r>
+        <w:t xml:space="preserve">Unlike </w:t>
+      </w:r>
+      <w:r>
+        <w:t xml:space="preserve">the Palmer-based </w:t>
+      </w:r>
+      <w:r>
+        <w:t>model where these aspects are assigned a number value</w:t>
+      </w:r>
+      <w:r>
+        <w:t xml:space="preserve"> and directly affect the calculation of the equations of motion, this model evokes operations on the airplane’</w:t>
+      </w:r>
+      <w:r>
+        <w:t xml:space="preserve">s components that affect a specific aspect of flight. </w:t>
+      </w:r>
+      <w:r>
+        <w:t xml:space="preserve">For example, </w:t>
+      </w:r>
+      <w:r>
+        <w:t>if the pilot</w:t>
+      </w:r>
+      <w:r>
+        <w:t xml:space="preserve"> roll</w:t>
+      </w:r>
+      <w:r>
+        <w:t>s</w:t>
+      </w:r>
+      <w:r>
+        <w:t>, the model will stimulate the aileron components on each wing of the airplane to</w:t>
+      </w:r>
+      <w:r>
+        <w:t xml:space="preserve"> be activated</w:t>
+      </w:r>
+      <w:r>
+        <w:t xml:space="preserve"> – and this activation of certain components is what is considered in calculating the forces acting on airplane. </w:t>
+      </w:r>
+      <w:r>
+        <w:t>So, this model does not assign a value to roll, pitch, yaw, and flaps, it derives these values based on what the components are d</w:t>
+      </w:r>
+      <w:r>
+        <w:t>oing and how they are</w:t>
+      </w:r>
+      <w:r>
+        <w:t xml:space="preserve"> aff</w:t>
+      </w:r>
+      <w:r>
+        <w:t>ecting</w:t>
+      </w:r>
+      <w:r>
+        <w:t xml:space="preserve"> forces. </w:t>
+      </w:r>
+      <w:r>
+        <w:t>The exception is thrust force; thrust force is simply assigned a number value which affects total force on the airplane.</w:t>
+      </w:r>
+      <w:r>
+        <w:t xml:space="preserve"> </w:t>
+      </w:r>
+      <w:r>
+        <w:t xml:space="preserve">Later in this </w:t>
+      </w:r>
+      <w:r>
+        <w:t xml:space="preserve">chapter, we will talk about how the </w:t>
+      </w:r>
+      <w:r>
+        <w:t>FDM</w:t>
+      </w:r>
+      <w:r>
+        <w:t xml:space="preserve"> is</w:t>
+      </w:r>
+      <w:r>
+        <w:t xml:space="preserve"> fit as an interactive flight simulator – this section only describes this raw FDM.</w:t>
+      </w:r>
+    </w:p>
+    <w:p>
+      <w:pPr>
+        <w:ind w:firstLine="360"/>
+      </w:pPr>
       <w:r>
         <w:lastRenderedPageBreak/>
-        <w:t xml:space="preserve">pitch, yaw, thrust force, and flap deflection. </w:t>
-      </w:r>
-      <w:r>
-        <w:t xml:space="preserve">Unlike </w:t>
-      </w:r>
-      <w:r>
-        <w:t>the 4-DOF</w:t>
-      </w:r>
-      <w:r>
-        <w:t xml:space="preserve"> model where these aspects are assigned a number value</w:t>
-      </w:r>
-      <w:r>
-        <w:t xml:space="preserve"> and directly affect the calculation of the equations of motion, this model evokes operations on the airplane’</w:t>
-      </w:r>
-      <w:r>
-        <w:t xml:space="preserve">s components that affect a specific aspect of flight. </w:t>
-      </w:r>
-      <w:r>
-        <w:t xml:space="preserve">For example, </w:t>
-      </w:r>
-      <w:r>
-        <w:t>if the pilot</w:t>
-      </w:r>
-      <w:r>
-        <w:t xml:space="preserve"> roll</w:t>
-      </w:r>
-      <w:r>
-        <w:t>s</w:t>
-      </w:r>
-      <w:r>
-        <w:t>, the model will stimulate the aileron components on each wing of the airplane to</w:t>
-      </w:r>
-      <w:r>
-        <w:t xml:space="preserve"> be activated</w:t>
-      </w:r>
-      <w:r>
-        <w:t xml:space="preserve"> – and this activation of certain components is what is considered in calculating the forces acting on airplane. </w:t>
-      </w:r>
-      <w:r>
-        <w:t>So, this model does not assign a value to roll, pitch, yaw, and flaps, it derives these values based on what the components are d</w:t>
-      </w:r>
-      <w:r>
-        <w:t>oing and how they are</w:t>
-      </w:r>
-      <w:r>
-        <w:t xml:space="preserve"> aff</w:t>
-      </w:r>
-      <w:r>
-        <w:t>ecting</w:t>
-      </w:r>
-      <w:r>
-        <w:t xml:space="preserve"> forces. </w:t>
-      </w:r>
-      <w:r>
-        <w:t>The exception is thrust force; thrust force is simply assigned a number value which affects total force on the airplane.</w:t>
-      </w:r>
-      <w:r>
-        <w:t xml:space="preserve"> </w:t>
-      </w:r>
-      <w:r>
-        <w:t xml:space="preserve">Later in this </w:t>
-      </w:r>
-      <w:r>
-        <w:t xml:space="preserve">chapter, we will talk about how the </w:t>
-      </w:r>
-      <w:r>
-        <w:t>FDM</w:t>
-      </w:r>
-      <w:r>
-        <w:t xml:space="preserve"> is</w:t>
-      </w:r>
-      <w:r>
-        <w:t xml:space="preserve"> fit as an interactive flight simulator – this section only describes this raw FDM.</w:t>
+        <w:t xml:space="preserve">Bourg defines </w:t>
+      </w:r>
+      <w:r>
+        <w:t xml:space="preserve">custom </w:t>
+      </w:r>
+      <w:r>
+        <w:t>classes in C++ that</w:t>
+      </w:r>
+      <w:r>
+        <w:t xml:space="preserve"> are used to represent a </w:t>
+      </w:r>
+      <w:r>
+        <w:t>vector, quaternion, and matrix. These classes were not originally planned to be used because Rust has a crate available called nalgebra that already defines those structures, and we did not want to re-implement them not necessary. However, to no avail, we fixed problems with rotations by staying true to the Bourg model. So, the custom classes defined by Bourg were reinterpreted in Rust and used in our 6-DOF FDM. The module, named common, is imported in code which contains the</w:t>
+      </w:r>
+      <w:r>
+        <w:t>se</w:t>
+      </w:r>
+      <w:r>
+        <w:t xml:space="preserve"> custom structures.</w:t>
       </w:r>
     </w:p>
     <w:p>
@@ -19208,32 +19224,6 @@
         <w:ind w:firstLine="360"/>
       </w:pPr>
       <w:r>
-        <w:t xml:space="preserve">Bourg defines </w:t>
-      </w:r>
-      <w:r>
-        <w:t xml:space="preserve">custom </w:t>
-      </w:r>
-      <w:r>
-        <w:t>classes in C++ that</w:t>
-      </w:r>
-      <w:r>
-        <w:t xml:space="preserve"> are used to represent a </w:t>
-      </w:r>
-      <w:r>
-        <w:t>vector, quaternion, and matrix. These classes were not originally planned to be used because Rust has a crate available called nalgebra that already defines those structures, and we did not want to re-implement them not necessary. However, to no avail, we fixed problems with rotations by staying true to the Bourg model. So, the custom classes defined by Bourg were reinterpreted in Rust and used in our 6-DOF FDM. The module, named common, is imported in code which contains the</w:t>
-      </w:r>
-      <w:r>
-        <w:t>se</w:t>
-      </w:r>
-      <w:r>
-        <w:t xml:space="preserve"> custom structures.</w:t>
-      </w:r>
-    </w:p>
-    <w:p>
-      <w:pPr>
-        <w:ind w:firstLine="360"/>
-      </w:pPr>
-      <w:r>
         <w:t>The main.rs begins by importing the SPECS crate, along with the</w:t>
       </w:r>
       <w:r>
@@ -19252,11 +19242,7 @@
         <w:t xml:space="preserve">. A dispatcher was opened. </w:t>
       </w:r>
       <w:r>
-        <w:t xml:space="preserve">Then, the airplane Entity was built with the mass properties </w:t>
-      </w:r>
-      <w:r>
-        <w:lastRenderedPageBreak/>
-        <w:t>containing the performance data of the no-name airplane described by Bourg. Finally, the main simulation loop was made to process each frame at the desired FPS. The time elapsed and the current frame count is outputted to the console for each loop of the simulation. The simulation execution time can be changed by altering the time in seconds for the main while loop.</w:t>
+        <w:t>Then, the airplane Entity was built with the mass properties containing the performance data of the no-name airplane described by Bourg. Finally, the main simulation loop was made to process each frame at the desired FPS. The time elapsed and the current frame count is outputted to the console for each loop of the simulation. The simulation execution time can be changed by altering the time in seconds for the main while loop.</w:t>
       </w:r>
     </w:p>
     <w:p>
@@ -19286,7 +19272,10 @@
         <w:ind w:firstLine="360"/>
       </w:pPr>
       <w:r>
-        <w:t xml:space="preserve">The 5-DOF FDM uses three Resources: DeltaTime, MaxThrust, and DeltaThrust. The DeltaTime Resource represents the time step used in the simulation loop, which is based on the FPS rate chosen. </w:t>
+        <w:t>This</w:t>
+      </w:r>
+      <w:r>
+        <w:t xml:space="preserve"> FDM uses three Resources: DeltaTime, MaxThrust, and DeltaThrust. The DeltaTime Resource represents the time step used in the simulation loop, which is based on the FPS rate chosen. </w:t>
       </w:r>
       <w:r>
         <w:t xml:space="preserve">MaxThrust defines the maximum thrust force capacity that can be </w:t>
@@ -19313,7 +19302,11 @@
         <w:t xml:space="preserve"> defined wh</w:t>
       </w:r>
       <w:r>
-        <w:t>en the thrust force is in</w:t>
+        <w:t xml:space="preserve">en </w:t>
+      </w:r>
+      <w:r>
+        <w:lastRenderedPageBreak/>
+        <w:t>the thrust force is in</w:t>
       </w:r>
       <w:r>
         <w:t>creased and</w:t>
@@ -19325,7 +19318,13 @@
         <w:t xml:space="preserve"> during a frame of the simulation. </w:t>
       </w:r>
       <w:r>
-        <w:t>The dt is added to the world as Resource. MaxThrust is set at 3000.0 pounds of force, butcould be altered if one desires</w:t>
+        <w:t>The dt is added to the world as Resource. MaxThrust is set at 3000.0 pounds of force, but</w:t>
+      </w:r>
+      <w:r>
+        <w:t xml:space="preserve"> </w:t>
+      </w:r>
+      <w:r>
+        <w:t>could be altered if one desires</w:t>
       </w:r>
       <w:r>
         <w:t>. The DeltaThrust  is also able to be modified but is set at 100.0 pounds of thrust These set values were chosen because that is what Bourg defines in his code</w:t>
@@ -19393,11 +19392,7 @@
         <w:t>).</w:t>
       </w:r>
       <w:r>
-        <w:t xml:space="preserve"> DataFDM also holds all of the mass </w:t>
-      </w:r>
-      <w:r>
-        <w:lastRenderedPageBreak/>
-        <w:t xml:space="preserve">properties and performance data of each of the airplane’s components. This data is stored in a structure called PointMass, which is stored </w:t>
+        <w:t xml:space="preserve"> DataFDM also holds all of the mass properties and performance data of each of the airplane’s components. This data is stored in a structure called PointMass, which is stored </w:t>
       </w:r>
       <w:r>
         <w:t xml:space="preserve">as a vector of </w:t>
@@ -19459,7 +19454,11 @@
         <w:t xml:space="preserve"> Now this is where the handling of flight control input would happen, but we will discuss that in the flight simulation section later.</w:t>
       </w:r>
       <w:r>
-        <w:t xml:space="preserve"> The next step is</w:t>
+        <w:t xml:space="preserve"> </w:t>
+      </w:r>
+      <w:r>
+        <w:lastRenderedPageBreak/>
+        <w:t>The next step is</w:t>
       </w:r>
       <w:r>
         <w:t xml:space="preserve"> calculating</w:t>
@@ -19500,11 +19499,7 @@
         <w:ind w:firstLine="360"/>
       </w:pPr>
       <w:r>
-        <w:t xml:space="preserve">From here, the acceleration of the airplane is calculated in Earth space. Then, the velocity of the airplane is calculated in Earth space. The velocity is then directly used to find the displacement in position since the last frame, that displacement is then added to the current position coordinates to determine the new position in Earth space. In terms of rotations, the angular velocity in body space is then computed. The angular velocity is then used to determine the quaternion, which can be extrapolated to give us the Euler </w:t>
-      </w:r>
-      <w:r>
-        <w:lastRenderedPageBreak/>
-        <w:t>angles. Finally, the airspeed is calculated by getting the magnitude of the velocity. These are all of the</w:t>
+        <w:t>From here, the acceleration of the airplane is calculated in Earth space. Then, the velocity of the airplane is calculated in Earth space. The velocity is then directly used to find the displacement in position since the last frame, that displacement is then added to the current position coordinates to determine the new position in Earth space. In terms of rotations, the angular velocity in body space is then computed. The angular velocity is then used to determine the quaternion, which can be extrapolated to give us the Euler angles. Finally, the airspeed is calculated by getting the magnitude of the velocity. These are all of the</w:t>
       </w:r>
       <w:r>
         <w:t xml:space="preserve"> general</w:t>
@@ -19563,7 +19558,11 @@
         <w:t>benchmark programmed by Palmer</w:t>
       </w:r>
       <w:r>
-        <w:t xml:space="preserve">. This investigation ran a series of different flight tests between both FDMs with the objective to check if our FDM’s generated flight data was equivalent to the benchmark in multiple scenarios. The flight data used in the comparison was: </w:t>
+        <w:t xml:space="preserve">. This investigation ran a series of different flight tests between both FDMs with </w:t>
+      </w:r>
+      <w:r>
+        <w:lastRenderedPageBreak/>
+        <w:t xml:space="preserve">the objective to check if our FDM’s generated flight data was equivalent to the benchmark in multiple scenarios. The flight data used in the comparison was: </w:t>
       </w:r>
       <w:r>
         <w:t xml:space="preserve">total distance traveled, altitude, and speed. </w:t>
@@ -19637,11 +19636,7 @@
         <w:t xml:space="preserve">amount of </w:t>
       </w:r>
       <w:r>
-        <w:t xml:space="preserve">time Palmer </w:t>
-      </w:r>
-      <w:r>
-        <w:lastRenderedPageBreak/>
-        <w:t xml:space="preserve">chose in his code. </w:t>
+        <w:t xml:space="preserve">time Palmer chose in his code. </w:t>
       </w:r>
       <w:r>
         <w:t xml:space="preserve">A time step of 0.5 seconds was chosen for every test. This time step was decided because Palmer also uses the same in his code example. </w:t>
@@ -19784,6 +19779,7 @@
               <w:rPr>
                 <w:rFonts w:ascii="Times New Roman" w:hAnsi="Times New Roman"/>
               </w:rPr>
+              <w:lastRenderedPageBreak/>
               <w:t xml:space="preserve"> Throttle (%): 100</w:t>
             </w:r>
             <w:r>
@@ -20269,7 +20265,6 @@
         <w:jc w:val="left"/>
       </w:pPr>
       <w:r>
-        <w:lastRenderedPageBreak/>
         <w:t>Test Three (</w:t>
       </w:r>
       <w:r>
@@ -20597,6 +20592,7 @@
         <w:jc w:val="left"/>
       </w:pPr>
       <w:r>
+        <w:lastRenderedPageBreak/>
         <w:t>Test Four (Flaps)</w:t>
       </w:r>
     </w:p>
@@ -21012,180 +21008,177 @@
         <w:t>rom the na</w:t>
       </w:r>
       <w:r>
-        <w:t xml:space="preserve">ked eye, the </w:t>
+        <w:t>ked eye, the flight mechanics look to be correct.</w:t>
+      </w:r>
+      <w:r>
+        <w:t xml:space="preserve"> </w:t>
+      </w:r>
+      <w:r>
+        <w:t>But to ensure this FDM</w:t>
+      </w:r>
+      <w:r>
+        <w:t xml:space="preserve"> works</w:t>
+      </w:r>
+      <w:r>
+        <w:t xml:space="preserve"> </w:t>
+      </w:r>
+      <w:r>
+        <w:t>properly</w:t>
+      </w:r>
+      <w:r>
+        <w:t xml:space="preserve">, we </w:t>
+      </w:r>
+      <w:r>
+        <w:t>investigate</w:t>
+      </w:r>
+      <w:r>
+        <w:t>d</w:t>
+      </w:r>
+      <w:r>
+        <w:t xml:space="preserve"> if </w:t>
+      </w:r>
+      <w:r>
+        <w:t xml:space="preserve">it </w:t>
+      </w:r>
+      <w:r>
+        <w:t>replicates</w:t>
+      </w:r>
+      <w:r>
+        <w:t xml:space="preserve"> the same realistic flight data generated by its C++ b</w:t>
+      </w:r>
+      <w:r>
+        <w:t xml:space="preserve">enchmark </w:t>
+      </w:r>
+      <w:r>
+        <w:t xml:space="preserve">FDM as described in Bourg’s textbook. </w:t>
+      </w:r>
+      <w:r>
+        <w:t>This investigation ran a</w:t>
+      </w:r>
+      <w:r>
+        <w:t xml:space="preserve"> seri</w:t>
+      </w:r>
+      <w:r>
+        <w:t>es of different flight tests between both</w:t>
+      </w:r>
+      <w:r>
+        <w:t xml:space="preserve"> FDMs</w:t>
+      </w:r>
+      <w:r>
+        <w:t xml:space="preserve"> with the objective to</w:t>
+      </w:r>
+      <w:r>
+        <w:t xml:space="preserve"> check if our FDM’s generated flight data</w:t>
+      </w:r>
+      <w:r>
+        <w:t xml:space="preserve"> was equivalent to the benchmark</w:t>
+      </w:r>
+      <w:r>
+        <w:t xml:space="preserve"> </w:t>
+      </w:r>
+      <w:r>
+        <w:t>in multiple</w:t>
+      </w:r>
+      <w:r>
+        <w:t xml:space="preserve"> </w:t>
+      </w:r>
+      <w:r>
+        <w:t>scenarios</w:t>
+      </w:r>
+      <w:r>
+        <w:t xml:space="preserve">. The flight data </w:t>
+      </w:r>
+      <w:r>
+        <w:t xml:space="preserve">used in the comparison </w:t>
+      </w:r>
+      <w:r>
+        <w:t>was</w:t>
+      </w:r>
+      <w:r>
+        <w:t>: position coordinates, Eu</w:t>
+      </w:r>
+      <w:r>
+        <w:t>ler angle</w:t>
+      </w:r>
+      <w:r>
+        <w:t>s, and speed</w:t>
+      </w:r>
+      <w:r>
+        <w:t>.</w:t>
+      </w:r>
+      <w:r>
+        <w:t xml:space="preserve"> This data represents exactly where the airplane is</w:t>
+      </w:r>
+      <w:r>
+        <w:t xml:space="preserve"> at a given time, and </w:t>
+      </w:r>
+      <w:r>
+        <w:t>how</w:t>
+      </w:r>
+      <w:r>
+        <w:t xml:space="preserve"> the airplane is</w:t>
+      </w:r>
+      <w:r>
+        <w:t xml:space="preserve"> oriented</w:t>
+      </w:r>
+      <w:r>
+        <w:t xml:space="preserve">. </w:t>
+      </w:r>
+    </w:p>
+    <w:p>
+      <w:pPr>
+        <w:ind w:firstLine="360"/>
+      </w:pPr>
+      <w:r>
+        <w:t>For each set of tests, b</w:t>
+      </w:r>
+      <w:r>
+        <w:t xml:space="preserve">oth the </w:t>
+      </w:r>
+      <w:r>
+        <w:t>benchmark</w:t>
+      </w:r>
+      <w:r>
+        <w:t xml:space="preserve"> </w:t>
+      </w:r>
+      <w:r>
+        <w:t>FDM and our FDM</w:t>
+      </w:r>
+      <w:r>
+        <w:t xml:space="preserve"> </w:t>
+      </w:r>
+      <w:r>
+        <w:t xml:space="preserve">was </w:t>
+      </w:r>
+      <w:r>
+        <w:t>compiled and ran with</w:t>
+      </w:r>
+      <w:r>
+        <w:t xml:space="preserve"> an</w:t>
+      </w:r>
+      <w:r>
+        <w:t xml:space="preserve"> iden</w:t>
+      </w:r>
+      <w:r>
+        <w:t>tical</w:t>
+      </w:r>
+      <w:r>
+        <w:t xml:space="preserve"> airplane flying under the same </w:t>
+      </w:r>
+      <w:r>
+        <w:t xml:space="preserve">starting </w:t>
+      </w:r>
+      <w:r>
+        <w:t>parameters</w:t>
+      </w:r>
+      <w:r>
+        <w:t xml:space="preserve"> to get some output</w:t>
+      </w:r>
+      <w:r>
+        <w:t xml:space="preserve">. </w:t>
       </w:r>
       <w:r>
         <w:lastRenderedPageBreak/>
-        <w:t>flight mechanics look to be correct.</w:t>
-      </w:r>
-      <w:r>
-        <w:t xml:space="preserve"> </w:t>
-      </w:r>
-      <w:r>
-        <w:t>But to ensure this FDM</w:t>
-      </w:r>
-      <w:r>
-        <w:t xml:space="preserve"> works</w:t>
-      </w:r>
-      <w:r>
-        <w:t xml:space="preserve"> </w:t>
-      </w:r>
-      <w:r>
-        <w:t>properly</w:t>
-      </w:r>
-      <w:r>
-        <w:t xml:space="preserve">, we </w:t>
-      </w:r>
-      <w:r>
-        <w:t>investigate</w:t>
-      </w:r>
-      <w:r>
-        <w:t>d</w:t>
-      </w:r>
-      <w:r>
-        <w:t xml:space="preserve"> if </w:t>
-      </w:r>
-      <w:r>
-        <w:t xml:space="preserve">it </w:t>
-      </w:r>
-      <w:r>
-        <w:t>replicates</w:t>
-      </w:r>
-      <w:r>
-        <w:t xml:space="preserve"> the same realistic flight data generated by its C++ b</w:t>
-      </w:r>
-      <w:r>
-        <w:t xml:space="preserve">enchmark </w:t>
-      </w:r>
-      <w:r>
-        <w:t xml:space="preserve">FDM as described in Bourg’s textbook. </w:t>
-      </w:r>
-      <w:r>
-        <w:t>This investigation ran a</w:t>
-      </w:r>
-      <w:r>
-        <w:t xml:space="preserve"> seri</w:t>
-      </w:r>
-      <w:r>
-        <w:t>es of different flight tests between both</w:t>
-      </w:r>
-      <w:r>
-        <w:t xml:space="preserve"> FDMs</w:t>
-      </w:r>
-      <w:r>
-        <w:t xml:space="preserve"> with the objective to</w:t>
-      </w:r>
-      <w:r>
-        <w:t xml:space="preserve"> check if our FDM’s generated flight data</w:t>
-      </w:r>
-      <w:r>
-        <w:t xml:space="preserve"> was equivalent to the benchmark</w:t>
-      </w:r>
-      <w:r>
-        <w:t xml:space="preserve"> </w:t>
-      </w:r>
-      <w:r>
-        <w:t>in multiple</w:t>
-      </w:r>
-      <w:r>
-        <w:t xml:space="preserve"> </w:t>
-      </w:r>
-      <w:r>
-        <w:t>scenarios</w:t>
-      </w:r>
-      <w:r>
-        <w:t xml:space="preserve">. The flight data </w:t>
-      </w:r>
-      <w:r>
-        <w:t xml:space="preserve">used in the comparison </w:t>
-      </w:r>
-      <w:r>
-        <w:t>was</w:t>
-      </w:r>
-      <w:r>
-        <w:t>: position coordinates, Eu</w:t>
-      </w:r>
-      <w:r>
-        <w:t>ler angle</w:t>
-      </w:r>
-      <w:r>
-        <w:t>s, and speed</w:t>
-      </w:r>
-      <w:r>
-        <w:t>.</w:t>
-      </w:r>
-      <w:r>
-        <w:t xml:space="preserve"> This data represents exactly where the airplane is</w:t>
-      </w:r>
-      <w:r>
-        <w:t xml:space="preserve"> at a given time, and </w:t>
-      </w:r>
-      <w:r>
-        <w:t>how</w:t>
-      </w:r>
-      <w:r>
-        <w:t xml:space="preserve"> the airplane is</w:t>
-      </w:r>
-      <w:r>
-        <w:t xml:space="preserve"> oriented</w:t>
-      </w:r>
-      <w:r>
-        <w:t xml:space="preserve">. </w:t>
-      </w:r>
-    </w:p>
-    <w:p>
-      <w:pPr>
-        <w:ind w:firstLine="360"/>
-      </w:pPr>
-      <w:r>
-        <w:t>For each set of tests, b</w:t>
-      </w:r>
-      <w:r>
-        <w:t xml:space="preserve">oth the </w:t>
-      </w:r>
-      <w:r>
-        <w:t>benchmark</w:t>
-      </w:r>
-      <w:r>
-        <w:t xml:space="preserve"> </w:t>
-      </w:r>
-      <w:r>
-        <w:t>FDM and our FDM</w:t>
-      </w:r>
-      <w:r>
-        <w:t xml:space="preserve"> </w:t>
-      </w:r>
-      <w:r>
-        <w:t xml:space="preserve">was </w:t>
-      </w:r>
-      <w:r>
-        <w:t>compiled and ran with</w:t>
-      </w:r>
-      <w:r>
-        <w:t xml:space="preserve"> an</w:t>
-      </w:r>
-      <w:r>
-        <w:t xml:space="preserve"> iden</w:t>
-      </w:r>
-      <w:r>
-        <w:t>tical</w:t>
-      </w:r>
-      <w:r>
-        <w:t xml:space="preserve"> airplane flying under the same </w:t>
-      </w:r>
-      <w:r>
-        <w:t xml:space="preserve">starting </w:t>
-      </w:r>
-      <w:r>
-        <w:t>parameters</w:t>
-      </w:r>
-      <w:r>
-        <w:t xml:space="preserve"> to get some output</w:t>
-      </w:r>
-      <w:r>
-        <w:t xml:space="preserve">. </w:t>
-      </w:r>
-      <w:r>
         <w:t>The i</w:t>
       </w:r>
       <w:r>
@@ -21585,7 +21578,6 @@
               <w:rPr>
                 <w:rFonts w:ascii="Times New Roman" w:hAnsi="Times New Roman"/>
               </w:rPr>
-              <w:lastRenderedPageBreak/>
               <w:t>Force</w:t>
             </w:r>
             <w:r>
@@ -21883,7 +21875,11 @@
         <w:t xml:space="preserve">For example, from frame 1 through 5, thrust is increased, and so on. </w:t>
       </w:r>
       <w:r>
-        <w:t xml:space="preserve">The flight controls have to be implemented this way because the airplane components that affect flight control have to be activated in specific frames of the simulation. </w:t>
+        <w:t xml:space="preserve">The flight controls have to be </w:t>
+      </w:r>
+      <w:r>
+        <w:lastRenderedPageBreak/>
+        <w:t xml:space="preserve">implemented this way because the airplane components that affect flight control have to be activated in specific frames of the simulation. </w:t>
       </w:r>
       <w:r>
         <w:t xml:space="preserve">The flight data at the end of </w:t>
@@ -22293,6 +22289,7 @@
         <w:jc w:val="left"/>
       </w:pPr>
       <w:r>
+        <w:lastRenderedPageBreak/>
         <w:t xml:space="preserve">Test </w:t>
       </w:r>
       <w:r>
@@ -22570,7 +22567,6 @@
         <w:jc w:val="left"/>
       </w:pPr>
       <w:r>
-        <w:lastRenderedPageBreak/>
         <w:t xml:space="preserve">Test </w:t>
       </w:r>
       <w:r>
@@ -22994,7 +22990,6 @@
         <w:jc w:val="left"/>
       </w:pPr>
       <w:r>
-        <w:lastRenderedPageBreak/>
         <w:t>Test Six (Flaps)</w:t>
       </w:r>
     </w:p>
@@ -23166,7 +23161,11 @@
       </w:pPr>
       <w:r>
         <w:tab/>
-        <w:t xml:space="preserve">Bourg’s FDM uses three custom C++ classes that support the creation and operation of vectors, matrices, and quaternions. These classes, just like Bourg’s FDM, were re-implemented for use in our Rust 6-DOF FDM. </w:t>
+        <w:t xml:space="preserve">Bourg’s FDM uses three custom C++ classes that support the creation and operation of vectors, matrices, and quaternions. These classes, just like Bourg’s FDM, </w:t>
+      </w:r>
+      <w:r>
+        <w:lastRenderedPageBreak/>
+        <w:t xml:space="preserve">were re-implemented for use in our Rust 6-DOF FDM. </w:t>
       </w:r>
       <w:r>
         <w:t>The classes were located in a file called common in Bourg’s source code. The classes are believed to be named this because the classes are used by other physics models in his textbook</w:t>
@@ -23189,11 +23188,7 @@
         <w:ind w:firstLine="360"/>
       </w:pPr>
       <w:r>
-        <w:t xml:space="preserve">Bourg actually provides three test code files for each class inside of his folder in source code containing the custom classes. This test code was used to then create the test code in Rust. However, we do omit operations that are not used in the FDM, and therefore were not written in Rust. Also, Bourg omitted to the testing of some operations that we do use in the FDM – those operations were added in C++ for the tests. </w:t>
-      </w:r>
-      <w:r>
-        <w:lastRenderedPageBreak/>
-        <w:t xml:space="preserve">Additionally, the parameters for the operations used in the tests were the same as the ones used in Bourg’s test code. </w:t>
+        <w:t xml:space="preserve">Bourg actually provides three test code files for each class inside of his folder in source code containing the custom classes. This test code was used to then create the test code in Rust. However, we do omit operations that are not used in the FDM, and therefore were not written in Rust. Also, Bourg omitted to the testing of some operations that we do use in the FDM – those operations were added in C++ for the tests. Additionally, the parameters for the operations used in the tests were the same as the ones used in Bourg’s test code. </w:t>
       </w:r>
     </w:p>
     <w:p>
@@ -23384,7 +23379,6 @@
         </w:numPr>
       </w:pPr>
       <w:r>
-        <w:lastRenderedPageBreak/>
         <w:t>Dot product</w:t>
       </w:r>
     </w:p>
@@ -23544,6 +23538,7 @@
         </w:numPr>
       </w:pPr>
       <w:r>
+        <w:lastRenderedPageBreak/>
         <w:t>Magnitude</w:t>
       </w:r>
     </w:p>
@@ -23781,6 +23776,7 @@
         <w:ind w:firstLine="360"/>
       </w:pPr>
       <w:r>
+        <w:lastRenderedPageBreak/>
         <w:t xml:space="preserve">One flight simulator leverages the 5-DOF FDM, the other leverages the 6-DOF FDM. The steps to add the Systems and Components are the same for both FDMs. These Systems and Components are also essentially the same for both simulators. The only difference lies in the keyboard input tracked – the 5-DOF FDM </w:t>
       </w:r>
       <w:r>
@@ -23816,11 +23812,7 @@
         <w:t>s to</w:t>
       </w:r>
       <w:r>
-        <w:t xml:space="preserve"> not be depicted properly when maneuvering. So, some direct </w:t>
-      </w:r>
-      <w:r>
-        <w:lastRenderedPageBreak/>
-        <w:t xml:space="preserve">alterations to the Euler angle values representing rotations, and flipping of some flight mechanics had to be made. </w:t>
+        <w:t xml:space="preserve"> not be depicted properly when maneuvering. So, some direct alterations to the Euler angle values representing rotations, and flipping of some flight mechanics had to be made. </w:t>
       </w:r>
       <w:r>
         <w:t>For the 5-DOF simulator, the yaw angle had to be negated</w:t>
@@ -23895,6 +23887,7 @@
         <w:t xml:space="preserve">main </w:t>
       </w:r>
       <w:r>
+        <w:lastRenderedPageBreak/>
         <w:t>simulation loop</w:t>
       </w:r>
       <w:r>
@@ -23982,11 +23975,7 @@
         <w:t>me step</w:t>
       </w:r>
       <w:r>
-        <w:t xml:space="preserve"> in </w:t>
-      </w:r>
-      <w:r>
-        <w:lastRenderedPageBreak/>
-        <w:t>milliseconds</w:t>
+        <w:t xml:space="preserve"> in milliseconds</w:t>
       </w:r>
       <w:r>
         <w:t>, called dt.</w:t>
@@ -24089,6 +24078,7 @@
         <w:jc w:val="left"/>
       </w:pPr>
       <w:r>
+        <w:lastRenderedPageBreak/>
         <w:t>KeyboardState</w:t>
       </w:r>
     </w:p>
@@ -24162,7 +24152,6 @@
         <w:t xml:space="preserve">version of the </w:t>
       </w:r>
       <w:r>
-        <w:lastRenderedPageBreak/>
         <w:t>FGNetFDM struct</w:t>
       </w:r>
       <w:r>
@@ -24277,6 +24266,7 @@
         <w:jc w:val="left"/>
       </w:pPr>
       <w:r>
+        <w:lastRenderedPageBreak/>
         <w:t>Systems</w:t>
       </w:r>
     </w:p>
@@ -43478,6 +43468,16 @@
       <w:r>
         <w:t>DT</w:t>
       </w:r>
+    </w:p>
+    <w:p>
+      <w:r>
+        <w:t>GUI</w:t>
+      </w:r>
+    </w:p>
+    <w:p>
+      <w:r>
+        <w:t>C#</w:t>
+      </w:r>
       <w:r>
         <w:br/>
       </w:r>
@@ -43557,7 +43557,7 @@
       <w:rPr>
         <w:noProof/>
       </w:rPr>
-      <w:t>18</w:t>
+      <w:t>49</w:t>
     </w:r>
     <w:r>
       <w:rPr>
@@ -45926,6 +45926,7 @@
   <w:style w:type="character" w:default="1" w:styleId="DefaultParagraphFont">
     <w:name w:val="Default Paragraph Font"/>
     <w:uiPriority w:val="1"/>
+    <w:semiHidden/>
     <w:unhideWhenUsed/>
   </w:style>
   <w:style w:type="table" w:default="1" w:styleId="TableNormal">
@@ -47003,9 +47004,12 @@
 </file>
 
 <file path=customXml/item1.xml><?xml version="1.0" encoding="utf-8"?>
-<p:properties xmlns:p="http://schemas.microsoft.com/office/2006/metadata/properties" xmlns:xsi="http://www.w3.org/2001/XMLSchema-instance">
-  <documentManagement/>
-</p:properties>
+<?mso-contentType ?>
+<FormTemplates xmlns="http://schemas.microsoft.com/sharepoint/v3/contenttype/forms">
+  <Display>DocumentLibraryForm</Display>
+  <Edit>DocumentLibraryForm</Edit>
+  <New>DocumentLibraryForm</New>
+</FormTemplates>
 </file>
 
 <file path=customXml/item2.xml><?xml version="1.0" encoding="utf-8"?>
@@ -47058,12 +47062,9 @@
 </file>
 
 <file path=customXml/item3.xml><?xml version="1.0" encoding="utf-8"?>
-<?mso-contentType ?>
-<FormTemplates xmlns="http://schemas.microsoft.com/sharepoint/v3/contenttype/forms">
-  <Display>DocumentLibraryForm</Display>
-  <Edit>DocumentLibraryForm</Edit>
-  <New>DocumentLibraryForm</New>
-</FormTemplates>
+<p:properties xmlns:p="http://schemas.microsoft.com/office/2006/metadata/properties" xmlns:xsi="http://www.w3.org/2001/XMLSchema-instance">
+  <documentManagement/>
+</p:properties>
 </file>
 
 <file path=customXml/item4.xml><?xml version="1.0" encoding="utf-8"?>
@@ -47114,15 +47115,9 @@
 </file>
 
 <file path=customXml/itemProps1.xml><?xml version="1.0" encoding="utf-8"?>
-<ds:datastoreItem xmlns:ds="http://schemas.openxmlformats.org/officeDocument/2006/customXml" ds:itemID="{47A38B5F-92B3-4734-B572-77B61E02CABB}">
+<ds:datastoreItem xmlns:ds="http://schemas.openxmlformats.org/officeDocument/2006/customXml" ds:itemID="{3683581F-8505-4565-9D49-640898A90E31}">
   <ds:schemaRefs>
-    <ds:schemaRef ds:uri="http://schemas.openxmlformats.org/package/2006/metadata/core-properties"/>
-    <ds:schemaRef ds:uri="http://purl.org/dc/elements/1.1/"/>
-    <ds:schemaRef ds:uri="http://purl.org/dc/terms/"/>
-    <ds:schemaRef ds:uri="http://www.w3.org/XML/1998/namespace"/>
-    <ds:schemaRef ds:uri="http://schemas.microsoft.com/office/2006/documentManagement/types"/>
-    <ds:schemaRef ds:uri="http://schemas.microsoft.com/office/2006/metadata/properties"/>
-    <ds:schemaRef ds:uri="http://purl.org/dc/dcmitype/"/>
+    <ds:schemaRef ds:uri="http://schemas.microsoft.com/sharepoint/v3/contenttype/forms"/>
   </ds:schemaRefs>
 </ds:datastoreItem>
 </file>
@@ -47143,15 +47138,21 @@
 </file>
 
 <file path=customXml/itemProps3.xml><?xml version="1.0" encoding="utf-8"?>
-<ds:datastoreItem xmlns:ds="http://schemas.openxmlformats.org/officeDocument/2006/customXml" ds:itemID="{3683581F-8505-4565-9D49-640898A90E31}">
+<ds:datastoreItem xmlns:ds="http://schemas.openxmlformats.org/officeDocument/2006/customXml" ds:itemID="{47A38B5F-92B3-4734-B572-77B61E02CABB}">
   <ds:schemaRefs>
-    <ds:schemaRef ds:uri="http://schemas.microsoft.com/sharepoint/v3/contenttype/forms"/>
+    <ds:schemaRef ds:uri="http://purl.org/dc/dcmitype/"/>
+    <ds:schemaRef ds:uri="http://purl.org/dc/elements/1.1/"/>
+    <ds:schemaRef ds:uri="http://schemas.microsoft.com/office/2006/metadata/properties"/>
+    <ds:schemaRef ds:uri="http://purl.org/dc/terms/"/>
+    <ds:schemaRef ds:uri="http://schemas.microsoft.com/office/2006/documentManagement/types"/>
+    <ds:schemaRef ds:uri="http://www.w3.org/XML/1998/namespace"/>
+    <ds:schemaRef ds:uri="http://schemas.openxmlformats.org/package/2006/metadata/core-properties"/>
   </ds:schemaRefs>
 </ds:datastoreItem>
 </file>
 
 <file path=customXml/itemProps4.xml><?xml version="1.0" encoding="utf-8"?>
-<ds:datastoreItem xmlns:ds="http://schemas.openxmlformats.org/officeDocument/2006/customXml" ds:itemID="{5947C5B6-FA71-42A3-B9EF-4F46AF1D7BE5}">
+<ds:datastoreItem xmlns:ds="http://schemas.openxmlformats.org/officeDocument/2006/customXml" ds:itemID="{4283E0D1-0BFE-42CE-917F-D09DFF114E5B}">
   <ds:schemaRefs>
     <ds:schemaRef ds:uri="http://schemas.openxmlformats.org/officeDocument/2006/bibliography"/>
   </ds:schemaRefs>

</xml_diff>

<commit_message>
fied in text citations number ordering, proofread, and edited abstract
</commit_message>
<xml_diff>
--- a/Thesisdoc.docx
+++ b/Thesisdoc.docx
@@ -1387,13 +1387,22 @@
         <w:t>The ECS System and Component that work together to calculate an airplanes equa</w:t>
       </w:r>
       <w:r>
-        <w:t>tions of motion for each FDM were</w:t>
-      </w:r>
-      <w:r>
-        <w:t xml:space="preserve"> verified to be accurate in modeling </w:t>
-      </w:r>
-      <w:r>
-        <w:t>flight when compared against their</w:t>
+        <w:t>tions of motion for the Palmer-based re-implemented FDM was</w:t>
+      </w:r>
+      <w:r>
+        <w:t xml:space="preserve"> verified to be </w:t>
+      </w:r>
+      <w:r>
+        <w:t xml:space="preserve">completely </w:t>
+      </w:r>
+      <w:r>
+        <w:t xml:space="preserve">accurate in modeling </w:t>
+      </w:r>
+      <w:r>
+        <w:t>fl</w:t>
+      </w:r>
+      <w:r>
+        <w:t>ight when compared against its</w:t>
       </w:r>
       <w:r>
         <w:t xml:space="preserve"> original </w:t>
@@ -1405,10 +1414,54 @@
         <w:t>counterpart</w:t>
       </w:r>
       <w:r>
-        <w:t>s</w:t>
-      </w:r>
-      <w:r>
-        <w:t xml:space="preserve">. The benchmarks are </w:t>
+        <w:t xml:space="preserve">. </w:t>
+      </w:r>
+      <w:r>
+        <w:t xml:space="preserve">The same comparison against the Bourg-based re-implementation and its benchmark was not as successful as the Palmer-based comparison. </w:t>
+      </w:r>
+      <w:r>
+        <w:t>The flight data results (i.e., position coordinates, Euler angles, and airspeed) did not exactly match in any test, although they</w:t>
+      </w:r>
+      <w:r>
+        <w:t xml:space="preserve"> were very close in 4 out of</w:t>
+      </w:r>
+      <w:bookmarkStart w:id="23" w:name="_GoBack"/>
+      <w:bookmarkEnd w:id="23"/>
+      <w:r>
+        <w:t xml:space="preserve"> </w:t>
+      </w:r>
+      <w:r>
+        <w:t>6</w:t>
+      </w:r>
+      <w:r>
+        <w:t xml:space="preserve"> total tests. The tests of the yaw and roll motion introduced the most error</w:t>
+      </w:r>
+      <w:r>
+        <w:t>. T</w:t>
+      </w:r>
+      <w:r>
+        <w:t>his</w:t>
+      </w:r>
+      <w:r>
+        <w:t xml:space="preserve"> margin of error for t</w:t>
+      </w:r>
+      <w:r>
+        <w:t xml:space="preserve">he yaw and roll tests, </w:t>
+      </w:r>
+      <w:r>
+        <w:t xml:space="preserve">however, </w:t>
+      </w:r>
+      <w:r>
+        <w:t xml:space="preserve">remained </w:t>
+      </w:r>
+      <w:r>
+        <w:t>imperceptible to the eye during flight simulation.</w:t>
+      </w:r>
+      <w:r>
+        <w:t xml:space="preserve"> </w:t>
+      </w:r>
+      <w:r>
+        <w:t xml:space="preserve">The benchmarks are </w:t>
       </w:r>
       <w:r>
         <w:t>David Bourg’s C++ and Object-Oriented Programming (OOP)</w:t>
@@ -1425,36 +1478,6 @@
       <w:r>
         <w:t>.</w:t>
       </w:r>
-    </w:p>
-    <w:p>
-      <w:pPr>
-        <w:ind w:firstLine="720"/>
-      </w:pPr>
-    </w:p>
-    <w:p>
-      <w:pPr>
-        <w:ind w:firstLine="720"/>
-      </w:pPr>
-    </w:p>
-    <w:p>
-      <w:pPr>
-        <w:ind w:firstLine="720"/>
-      </w:pPr>
-    </w:p>
-    <w:p>
-      <w:pPr>
-        <w:ind w:firstLine="720"/>
-      </w:pPr>
-    </w:p>
-    <w:p>
-      <w:pPr>
-        <w:ind w:firstLine="720"/>
-      </w:pPr>
-    </w:p>
-    <w:p>
-      <w:pPr>
-        <w:ind w:firstLine="720"/>
-      </w:pPr>
     </w:p>
     <w:p>
       <w:pPr>
@@ -1532,7 +1555,7 @@
           <w:szCs w:val="29"/>
         </w:rPr>
       </w:pPr>
-      <w:bookmarkStart w:id="23" w:name="_Toc60595132"/>
+      <w:bookmarkStart w:id="24" w:name="_Toc60595132"/>
       <w:r>
         <w:rPr>
           <w:sz w:val="29"/>
@@ -1548,7 +1571,7 @@
         </w:rPr>
         <w:t>cknowledgements</w:t>
       </w:r>
-      <w:bookmarkEnd w:id="23"/>
+      <w:bookmarkEnd w:id="24"/>
     </w:p>
     <w:p>
       <w:pPr>
@@ -1790,8 +1813,8 @@
           <w:szCs w:val="29"/>
         </w:rPr>
       </w:pPr>
-      <w:bookmarkStart w:id="24" w:name="_Toc235956761"/>
-      <w:bookmarkStart w:id="25" w:name="_Toc60595133"/>
+      <w:bookmarkStart w:id="25" w:name="_Toc235956761"/>
+      <w:bookmarkStart w:id="26" w:name="_Toc60595133"/>
       <w:bookmarkEnd w:id="18"/>
       <w:bookmarkEnd w:id="19"/>
       <w:bookmarkEnd w:id="20"/>
@@ -1803,8 +1826,8 @@
         <w:lastRenderedPageBreak/>
         <w:t>Table of Contents</w:t>
       </w:r>
-      <w:bookmarkEnd w:id="24"/>
       <w:bookmarkEnd w:id="25"/>
+      <w:bookmarkEnd w:id="26"/>
     </w:p>
     <w:p>
       <w:pPr>
@@ -14918,7 +14941,7 @@
           <w:szCs w:val="29"/>
         </w:rPr>
       </w:pPr>
-      <w:bookmarkStart w:id="26" w:name="_Toc60595134"/>
+      <w:bookmarkStart w:id="27" w:name="_Toc60595134"/>
       <w:r>
         <w:rPr>
           <w:sz w:val="29"/>
@@ -14927,7 +14950,7 @@
         <w:lastRenderedPageBreak/>
         <w:t>List of Figures</w:t>
       </w:r>
-      <w:bookmarkEnd w:id="26"/>
+      <w:bookmarkEnd w:id="27"/>
     </w:p>
     <w:p>
       <w:r>
@@ -15776,8 +15799,8 @@
           <w:szCs w:val="29"/>
         </w:rPr>
       </w:pPr>
-      <w:bookmarkStart w:id="27" w:name="_Toc235956763"/>
-      <w:bookmarkStart w:id="28" w:name="_Toc60595135"/>
+      <w:bookmarkStart w:id="28" w:name="_Toc235956763"/>
+      <w:bookmarkStart w:id="29" w:name="_Toc60595135"/>
       <w:r>
         <w:rPr>
           <w:sz w:val="29"/>
@@ -15786,8 +15809,8 @@
         <w:lastRenderedPageBreak/>
         <w:t>List of Tables</w:t>
       </w:r>
-      <w:bookmarkEnd w:id="27"/>
       <w:bookmarkEnd w:id="28"/>
+      <w:bookmarkEnd w:id="29"/>
     </w:p>
     <w:p>
       <w:r>
@@ -17527,7 +17550,7 @@
           <w:szCs w:val="29"/>
         </w:rPr>
       </w:pPr>
-      <w:bookmarkStart w:id="29" w:name="_Toc60595136"/>
+      <w:bookmarkStart w:id="30" w:name="_Toc60595136"/>
       <w:r>
         <w:rPr>
           <w:sz w:val="29"/>
@@ -17553,7 +17576,7 @@
       <w:bookmarkEnd w:id="15"/>
       <w:bookmarkEnd w:id="16"/>
       <w:bookmarkEnd w:id="17"/>
-      <w:bookmarkEnd w:id="29"/>
+      <w:bookmarkEnd w:id="30"/>
     </w:p>
     <w:p>
       <w:pPr>
@@ -18268,30 +18291,29 @@
         <w:spacing w:before="100" w:beforeAutospacing="1" w:after="100" w:afterAutospacing="1"/>
         <w:contextualSpacing/>
       </w:pPr>
-      <w:bookmarkStart w:id="30" w:name="_Toc493484472"/>
-      <w:bookmarkStart w:id="31" w:name="_Toc493484713"/>
-      <w:bookmarkStart w:id="32" w:name="_Toc494527307"/>
-      <w:bookmarkStart w:id="33" w:name="_Toc495221473"/>
-      <w:bookmarkStart w:id="34" w:name="_Toc495663184"/>
-      <w:bookmarkStart w:id="35" w:name="_Toc495826206"/>
-      <w:bookmarkStart w:id="36" w:name="_Toc495826314"/>
-      <w:bookmarkStart w:id="37" w:name="_Toc495999054"/>
-      <w:bookmarkStart w:id="38" w:name="_Toc496074852"/>
-      <w:bookmarkStart w:id="39" w:name="_Toc496074947"/>
-      <w:bookmarkStart w:id="40" w:name="_Toc496075121"/>
-      <w:bookmarkStart w:id="41" w:name="_Toc496075279"/>
-      <w:bookmarkStart w:id="42" w:name="_Toc496075343"/>
-      <w:bookmarkStart w:id="43" w:name="_Toc496080585"/>
-      <w:bookmarkStart w:id="44" w:name="_Toc503248582"/>
-      <w:bookmarkStart w:id="45" w:name="_Toc504131158"/>
-      <w:bookmarkStart w:id="46" w:name="_Toc504131360"/>
-      <w:bookmarkStart w:id="47" w:name="_Toc504131515"/>
-      <w:bookmarkStart w:id="48" w:name="_Toc60595137"/>
+      <w:bookmarkStart w:id="31" w:name="_Toc493484472"/>
+      <w:bookmarkStart w:id="32" w:name="_Toc493484713"/>
+      <w:bookmarkStart w:id="33" w:name="_Toc494527307"/>
+      <w:bookmarkStart w:id="34" w:name="_Toc495221473"/>
+      <w:bookmarkStart w:id="35" w:name="_Toc495663184"/>
+      <w:bookmarkStart w:id="36" w:name="_Toc495826206"/>
+      <w:bookmarkStart w:id="37" w:name="_Toc495826314"/>
+      <w:bookmarkStart w:id="38" w:name="_Toc495999054"/>
+      <w:bookmarkStart w:id="39" w:name="_Toc496074852"/>
+      <w:bookmarkStart w:id="40" w:name="_Toc496074947"/>
+      <w:bookmarkStart w:id="41" w:name="_Toc496075121"/>
+      <w:bookmarkStart w:id="42" w:name="_Toc496075279"/>
+      <w:bookmarkStart w:id="43" w:name="_Toc496075343"/>
+      <w:bookmarkStart w:id="44" w:name="_Toc496080585"/>
+      <w:bookmarkStart w:id="45" w:name="_Toc503248582"/>
+      <w:bookmarkStart w:id="46" w:name="_Toc504131158"/>
+      <w:bookmarkStart w:id="47" w:name="_Toc504131360"/>
+      <w:bookmarkStart w:id="48" w:name="_Toc504131515"/>
+      <w:bookmarkStart w:id="49" w:name="_Toc60595137"/>
       <w:r>
         <w:lastRenderedPageBreak/>
         <w:t>Problem Statement</w:t>
       </w:r>
-      <w:bookmarkEnd w:id="30"/>
       <w:bookmarkEnd w:id="31"/>
       <w:bookmarkEnd w:id="32"/>
       <w:bookmarkEnd w:id="33"/>
@@ -18310,6 +18332,7 @@
       <w:bookmarkEnd w:id="46"/>
       <w:bookmarkEnd w:id="47"/>
       <w:bookmarkEnd w:id="48"/>
+      <w:bookmarkEnd w:id="49"/>
     </w:p>
     <w:p>
       <w:pPr>
@@ -18318,24 +18341,24 @@
         <w:ind w:firstLine="360"/>
         <w:contextualSpacing/>
       </w:pPr>
-      <w:bookmarkStart w:id="49" w:name="_Toc493484473"/>
-      <w:bookmarkStart w:id="50" w:name="_Toc493484714"/>
-      <w:bookmarkStart w:id="51" w:name="_Toc494527308"/>
-      <w:bookmarkStart w:id="52" w:name="_Toc495221474"/>
-      <w:bookmarkStart w:id="53" w:name="_Toc495663185"/>
-      <w:bookmarkStart w:id="54" w:name="_Toc495826207"/>
-      <w:bookmarkStart w:id="55" w:name="_Toc495826315"/>
-      <w:bookmarkStart w:id="56" w:name="_Toc495999055"/>
-      <w:bookmarkStart w:id="57" w:name="_Toc496074853"/>
-      <w:bookmarkStart w:id="58" w:name="_Toc496074948"/>
-      <w:bookmarkStart w:id="59" w:name="_Toc496075122"/>
-      <w:bookmarkStart w:id="60" w:name="_Toc496075280"/>
-      <w:bookmarkStart w:id="61" w:name="_Toc496075344"/>
-      <w:bookmarkStart w:id="62" w:name="_Toc496080586"/>
-      <w:bookmarkStart w:id="63" w:name="_Toc503248583"/>
-      <w:bookmarkStart w:id="64" w:name="_Toc504131159"/>
-      <w:bookmarkStart w:id="65" w:name="_Toc504131361"/>
-      <w:bookmarkStart w:id="66" w:name="_Toc504131516"/>
+      <w:bookmarkStart w:id="50" w:name="_Toc493484473"/>
+      <w:bookmarkStart w:id="51" w:name="_Toc493484714"/>
+      <w:bookmarkStart w:id="52" w:name="_Toc494527308"/>
+      <w:bookmarkStart w:id="53" w:name="_Toc495221474"/>
+      <w:bookmarkStart w:id="54" w:name="_Toc495663185"/>
+      <w:bookmarkStart w:id="55" w:name="_Toc495826207"/>
+      <w:bookmarkStart w:id="56" w:name="_Toc495826315"/>
+      <w:bookmarkStart w:id="57" w:name="_Toc495999055"/>
+      <w:bookmarkStart w:id="58" w:name="_Toc496074853"/>
+      <w:bookmarkStart w:id="59" w:name="_Toc496074948"/>
+      <w:bookmarkStart w:id="60" w:name="_Toc496075122"/>
+      <w:bookmarkStart w:id="61" w:name="_Toc496075280"/>
+      <w:bookmarkStart w:id="62" w:name="_Toc496075344"/>
+      <w:bookmarkStart w:id="63" w:name="_Toc496080586"/>
+      <w:bookmarkStart w:id="64" w:name="_Toc503248583"/>
+      <w:bookmarkStart w:id="65" w:name="_Toc504131159"/>
+      <w:bookmarkStart w:id="66" w:name="_Toc504131361"/>
+      <w:bookmarkStart w:id="67" w:name="_Toc504131516"/>
       <w:r>
         <w:t xml:space="preserve">In </w:t>
       </w:r>
@@ -18530,14 +18553,13 @@
         <w:spacing w:before="100" w:beforeAutospacing="1" w:after="100" w:afterAutospacing="1"/>
         <w:contextualSpacing/>
       </w:pPr>
-      <w:bookmarkStart w:id="67" w:name="_Toc60595138"/>
+      <w:bookmarkStart w:id="68" w:name="_Toc60595138"/>
       <w:r>
         <w:t xml:space="preserve">Research </w:t>
       </w:r>
       <w:r>
         <w:t>Objective</w:t>
       </w:r>
-      <w:bookmarkEnd w:id="49"/>
       <w:bookmarkEnd w:id="50"/>
       <w:bookmarkEnd w:id="51"/>
       <w:bookmarkEnd w:id="52"/>
@@ -18556,6 +18578,7 @@
       <w:bookmarkEnd w:id="65"/>
       <w:bookmarkEnd w:id="66"/>
       <w:bookmarkEnd w:id="67"/>
+      <w:bookmarkEnd w:id="68"/>
     </w:p>
     <w:p>
       <w:pPr>
@@ -18564,24 +18587,24 @@
         <w:ind w:firstLine="360"/>
         <w:contextualSpacing/>
       </w:pPr>
-      <w:bookmarkStart w:id="68" w:name="_Toc493484474"/>
-      <w:bookmarkStart w:id="69" w:name="_Toc493484715"/>
-      <w:bookmarkStart w:id="70" w:name="_Toc494527309"/>
-      <w:bookmarkStart w:id="71" w:name="_Toc495221475"/>
-      <w:bookmarkStart w:id="72" w:name="_Toc495663186"/>
-      <w:bookmarkStart w:id="73" w:name="_Toc495826208"/>
-      <w:bookmarkStart w:id="74" w:name="_Toc495826316"/>
-      <w:bookmarkStart w:id="75" w:name="_Toc495999056"/>
-      <w:bookmarkStart w:id="76" w:name="_Toc496074854"/>
-      <w:bookmarkStart w:id="77" w:name="_Toc496074949"/>
-      <w:bookmarkStart w:id="78" w:name="_Toc496075123"/>
-      <w:bookmarkStart w:id="79" w:name="_Toc496075281"/>
-      <w:bookmarkStart w:id="80" w:name="_Toc496075345"/>
-      <w:bookmarkStart w:id="81" w:name="_Toc496080587"/>
-      <w:bookmarkStart w:id="82" w:name="_Toc503248584"/>
-      <w:bookmarkStart w:id="83" w:name="_Toc504131160"/>
-      <w:bookmarkStart w:id="84" w:name="_Toc504131362"/>
-      <w:bookmarkStart w:id="85" w:name="_Toc504131517"/>
+      <w:bookmarkStart w:id="69" w:name="_Toc493484474"/>
+      <w:bookmarkStart w:id="70" w:name="_Toc493484715"/>
+      <w:bookmarkStart w:id="71" w:name="_Toc494527309"/>
+      <w:bookmarkStart w:id="72" w:name="_Toc495221475"/>
+      <w:bookmarkStart w:id="73" w:name="_Toc495663186"/>
+      <w:bookmarkStart w:id="74" w:name="_Toc495826208"/>
+      <w:bookmarkStart w:id="75" w:name="_Toc495826316"/>
+      <w:bookmarkStart w:id="76" w:name="_Toc495999056"/>
+      <w:bookmarkStart w:id="77" w:name="_Toc496074854"/>
+      <w:bookmarkStart w:id="78" w:name="_Toc496074949"/>
+      <w:bookmarkStart w:id="79" w:name="_Toc496075123"/>
+      <w:bookmarkStart w:id="80" w:name="_Toc496075281"/>
+      <w:bookmarkStart w:id="81" w:name="_Toc496075345"/>
+      <w:bookmarkStart w:id="82" w:name="_Toc496080587"/>
+      <w:bookmarkStart w:id="83" w:name="_Toc503248584"/>
+      <w:bookmarkStart w:id="84" w:name="_Toc504131160"/>
+      <w:bookmarkStart w:id="85" w:name="_Toc504131362"/>
+      <w:bookmarkStart w:id="86" w:name="_Toc504131517"/>
       <w:r>
         <w:t xml:space="preserve">The </w:t>
       </w:r>
@@ -18783,11 +18806,11 @@
         <w:spacing w:before="100" w:beforeAutospacing="1" w:after="100" w:afterAutospacing="1"/>
         <w:contextualSpacing/>
       </w:pPr>
-      <w:bookmarkStart w:id="86" w:name="_Toc60595139"/>
+      <w:bookmarkStart w:id="87" w:name="_Toc60595139"/>
       <w:r>
         <w:t>Hypothesis</w:t>
       </w:r>
-      <w:bookmarkEnd w:id="86"/>
+      <w:bookmarkEnd w:id="87"/>
     </w:p>
     <w:p>
       <w:pPr>
@@ -18990,8 +19013,7 @@
         <w:spacing w:before="100" w:beforeAutospacing="1" w:after="100" w:afterAutospacing="1"/>
         <w:contextualSpacing/>
       </w:pPr>
-      <w:bookmarkStart w:id="87" w:name="_Toc60595140"/>
-      <w:bookmarkEnd w:id="68"/>
+      <w:bookmarkStart w:id="88" w:name="_Toc60595140"/>
       <w:bookmarkEnd w:id="69"/>
       <w:bookmarkEnd w:id="70"/>
       <w:bookmarkEnd w:id="71"/>
@@ -19009,10 +19031,11 @@
       <w:bookmarkEnd w:id="83"/>
       <w:bookmarkEnd w:id="84"/>
       <w:bookmarkEnd w:id="85"/>
+      <w:bookmarkEnd w:id="86"/>
       <w:r>
         <w:t>Approach</w:t>
       </w:r>
-      <w:bookmarkEnd w:id="87"/>
+      <w:bookmarkEnd w:id="88"/>
     </w:p>
     <w:p>
       <w:pPr>
@@ -19529,24 +19552,24 @@
       <w:r>
         <w:t xml:space="preserve">created. </w:t>
       </w:r>
-      <w:bookmarkStart w:id="88" w:name="_Toc493484475"/>
-      <w:bookmarkStart w:id="89" w:name="_Toc493484716"/>
-      <w:bookmarkStart w:id="90" w:name="_Toc494527310"/>
-      <w:bookmarkStart w:id="91" w:name="_Toc495221476"/>
-      <w:bookmarkStart w:id="92" w:name="_Toc495663187"/>
-      <w:bookmarkStart w:id="93" w:name="_Toc495826209"/>
-      <w:bookmarkStart w:id="94" w:name="_Toc495826317"/>
-      <w:bookmarkStart w:id="95" w:name="_Toc495999057"/>
-      <w:bookmarkStart w:id="96" w:name="_Toc496074855"/>
-      <w:bookmarkStart w:id="97" w:name="_Toc496074950"/>
-      <w:bookmarkStart w:id="98" w:name="_Toc496075124"/>
-      <w:bookmarkStart w:id="99" w:name="_Toc496075282"/>
-      <w:bookmarkStart w:id="100" w:name="_Toc496075346"/>
-      <w:bookmarkStart w:id="101" w:name="_Toc496080588"/>
-      <w:bookmarkStart w:id="102" w:name="_Toc503248585"/>
-      <w:bookmarkStart w:id="103" w:name="_Toc504131161"/>
-      <w:bookmarkStart w:id="104" w:name="_Toc504131363"/>
-      <w:bookmarkStart w:id="105" w:name="_Toc504131518"/>
+      <w:bookmarkStart w:id="89" w:name="_Toc493484475"/>
+      <w:bookmarkStart w:id="90" w:name="_Toc493484716"/>
+      <w:bookmarkStart w:id="91" w:name="_Toc494527310"/>
+      <w:bookmarkStart w:id="92" w:name="_Toc495221476"/>
+      <w:bookmarkStart w:id="93" w:name="_Toc495663187"/>
+      <w:bookmarkStart w:id="94" w:name="_Toc495826209"/>
+      <w:bookmarkStart w:id="95" w:name="_Toc495826317"/>
+      <w:bookmarkStart w:id="96" w:name="_Toc495999057"/>
+      <w:bookmarkStart w:id="97" w:name="_Toc496074855"/>
+      <w:bookmarkStart w:id="98" w:name="_Toc496074950"/>
+      <w:bookmarkStart w:id="99" w:name="_Toc496075124"/>
+      <w:bookmarkStart w:id="100" w:name="_Toc496075282"/>
+      <w:bookmarkStart w:id="101" w:name="_Toc496075346"/>
+      <w:bookmarkStart w:id="102" w:name="_Toc496080588"/>
+      <w:bookmarkStart w:id="103" w:name="_Toc503248585"/>
+      <w:bookmarkStart w:id="104" w:name="_Toc504131161"/>
+      <w:bookmarkStart w:id="105" w:name="_Toc504131363"/>
+      <w:bookmarkStart w:id="106" w:name="_Toc504131518"/>
     </w:p>
     <w:p>
       <w:pPr>
@@ -19558,14 +19581,13 @@
         <w:spacing w:before="100" w:beforeAutospacing="1" w:after="100" w:afterAutospacing="1"/>
         <w:contextualSpacing/>
       </w:pPr>
-      <w:bookmarkStart w:id="106" w:name="_Toc60595141"/>
+      <w:bookmarkStart w:id="107" w:name="_Toc60595141"/>
       <w:r>
         <w:t>Assumptions/</w:t>
       </w:r>
       <w:r>
         <w:t>Limitations</w:t>
       </w:r>
-      <w:bookmarkEnd w:id="88"/>
       <w:bookmarkEnd w:id="89"/>
       <w:bookmarkEnd w:id="90"/>
       <w:bookmarkEnd w:id="91"/>
@@ -19584,6 +19606,7 @@
       <w:bookmarkEnd w:id="104"/>
       <w:bookmarkEnd w:id="105"/>
       <w:bookmarkEnd w:id="106"/>
+      <w:bookmarkEnd w:id="107"/>
     </w:p>
     <w:p>
       <w:pPr>
@@ -20073,11 +20096,11 @@
         <w:spacing w:before="100" w:beforeAutospacing="1" w:after="100" w:afterAutospacing="1"/>
         <w:contextualSpacing/>
       </w:pPr>
-      <w:bookmarkStart w:id="107" w:name="_Toc60595142"/>
+      <w:bookmarkStart w:id="108" w:name="_Toc60595142"/>
       <w:r>
         <w:t>Thesis Overview</w:t>
       </w:r>
-      <w:bookmarkEnd w:id="107"/>
+      <w:bookmarkEnd w:id="108"/>
     </w:p>
     <w:p>
       <w:pPr>
@@ -20214,7 +20237,7 @@
           <w:szCs w:val="29"/>
         </w:rPr>
       </w:pPr>
-      <w:bookmarkStart w:id="108" w:name="_Toc60595143"/>
+      <w:bookmarkStart w:id="109" w:name="_Toc60595143"/>
       <w:r>
         <w:rPr>
           <w:sz w:val="29"/>
@@ -20223,7 +20246,7 @@
         <w:lastRenderedPageBreak/>
         <w:t>Background</w:t>
       </w:r>
-      <w:bookmarkEnd w:id="108"/>
+      <w:bookmarkEnd w:id="109"/>
     </w:p>
     <w:p>
       <w:pPr>
@@ -20428,15 +20451,14 @@
           <w:vanish/>
         </w:rPr>
       </w:pPr>
-      <w:bookmarkStart w:id="109" w:name="_Toc60590533"/>
-      <w:bookmarkStart w:id="110" w:name="_Toc60590916"/>
-      <w:bookmarkStart w:id="111" w:name="_Toc60591023"/>
-      <w:bookmarkStart w:id="112" w:name="_Toc60591130"/>
-      <w:bookmarkStart w:id="113" w:name="_Toc60594779"/>
-      <w:bookmarkStart w:id="114" w:name="_Toc60594921"/>
-      <w:bookmarkStart w:id="115" w:name="_Toc60595027"/>
-      <w:bookmarkStart w:id="116" w:name="_Toc60595144"/>
-      <w:bookmarkEnd w:id="109"/>
+      <w:bookmarkStart w:id="110" w:name="_Toc60590533"/>
+      <w:bookmarkStart w:id="111" w:name="_Toc60590916"/>
+      <w:bookmarkStart w:id="112" w:name="_Toc60591023"/>
+      <w:bookmarkStart w:id="113" w:name="_Toc60591130"/>
+      <w:bookmarkStart w:id="114" w:name="_Toc60594779"/>
+      <w:bookmarkStart w:id="115" w:name="_Toc60594921"/>
+      <w:bookmarkStart w:id="116" w:name="_Toc60595027"/>
+      <w:bookmarkStart w:id="117" w:name="_Toc60595144"/>
       <w:bookmarkEnd w:id="110"/>
       <w:bookmarkEnd w:id="111"/>
       <w:bookmarkEnd w:id="112"/>
@@ -20444,6 +20466,7 @@
       <w:bookmarkEnd w:id="114"/>
       <w:bookmarkEnd w:id="115"/>
       <w:bookmarkEnd w:id="116"/>
+      <w:bookmarkEnd w:id="117"/>
     </w:p>
     <w:p>
       <w:pPr>
@@ -20458,14 +20481,14 @@
           <w:rFonts w:eastAsiaTheme="minorHAnsi"/>
         </w:rPr>
       </w:pPr>
-      <w:bookmarkStart w:id="117" w:name="_Toc60595145"/>
+      <w:bookmarkStart w:id="118" w:name="_Toc60595145"/>
       <w:r>
         <w:rPr>
           <w:rFonts w:eastAsiaTheme="minorHAnsi"/>
         </w:rPr>
         <w:t>Physics of Flight Modeling</w:t>
       </w:r>
-      <w:bookmarkEnd w:id="117"/>
+      <w:bookmarkEnd w:id="118"/>
     </w:p>
     <w:p>
       <w:pPr>
@@ -20752,11 +20775,11 @@
         <w:contextualSpacing/>
         <w:jc w:val="left"/>
       </w:pPr>
-      <w:bookmarkStart w:id="118" w:name="_Toc60595146"/>
+      <w:bookmarkStart w:id="119" w:name="_Toc60595146"/>
       <w:r>
         <w:t>Degrees of Freedom</w:t>
       </w:r>
-      <w:bookmarkEnd w:id="118"/>
+      <w:bookmarkEnd w:id="119"/>
     </w:p>
     <w:p>
       <w:pPr>
@@ -20908,12 +20931,12 @@
         <w:contextualSpacing/>
         <w:jc w:val="left"/>
       </w:pPr>
-      <w:bookmarkStart w:id="119" w:name="_Toc60595147"/>
+      <w:bookmarkStart w:id="120" w:name="_Toc60595147"/>
       <w:r>
         <w:lastRenderedPageBreak/>
         <w:t>Forces</w:t>
       </w:r>
-      <w:bookmarkEnd w:id="119"/>
+      <w:bookmarkEnd w:id="120"/>
     </w:p>
     <w:p>
       <w:pPr>
@@ -21208,7 +21231,7 @@
           <w:b w:val="0"/>
         </w:rPr>
       </w:pPr>
-      <w:bookmarkStart w:id="120" w:name="_Toc60657525"/>
+      <w:bookmarkStart w:id="121" w:name="_Toc60657525"/>
       <w:r>
         <w:rPr>
           <w:b w:val="0"/>
@@ -21264,7 +21287,7 @@
         </w:rPr>
         <w:t>]</w:t>
       </w:r>
-      <w:bookmarkEnd w:id="120"/>
+      <w:bookmarkEnd w:id="121"/>
     </w:p>
     <w:p>
       <w:pPr>
@@ -21278,12 +21301,12 @@
         <w:contextualSpacing/>
         <w:jc w:val="left"/>
       </w:pPr>
-      <w:bookmarkStart w:id="121" w:name="_Toc60595148"/>
+      <w:bookmarkStart w:id="122" w:name="_Toc60595148"/>
       <w:r>
         <w:lastRenderedPageBreak/>
         <w:t>Airplane Components</w:t>
       </w:r>
-      <w:bookmarkEnd w:id="121"/>
+      <w:bookmarkEnd w:id="122"/>
     </w:p>
     <w:p>
       <w:pPr>
@@ -21486,7 +21509,7 @@
           <w:b w:val="0"/>
         </w:rPr>
       </w:pPr>
-      <w:bookmarkStart w:id="122" w:name="_Toc60657526"/>
+      <w:bookmarkStart w:id="123" w:name="_Toc60657526"/>
       <w:r>
         <w:rPr>
           <w:b w:val="0"/>
@@ -21542,7 +21565,7 @@
         </w:rPr>
         <w:t>]</w:t>
       </w:r>
-      <w:bookmarkEnd w:id="122"/>
+      <w:bookmarkEnd w:id="123"/>
     </w:p>
     <w:p>
       <w:pPr>
@@ -21556,11 +21579,11 @@
         <w:contextualSpacing/>
         <w:jc w:val="left"/>
       </w:pPr>
-      <w:bookmarkStart w:id="123" w:name="_Toc60595149"/>
+      <w:bookmarkStart w:id="124" w:name="_Toc60595149"/>
       <w:r>
         <w:t>Airfoil</w:t>
       </w:r>
-      <w:bookmarkEnd w:id="123"/>
+      <w:bookmarkEnd w:id="124"/>
     </w:p>
     <w:p>
       <w:pPr>
@@ -21812,7 +21835,7 @@
           <w:b w:val="0"/>
         </w:rPr>
       </w:pPr>
-      <w:bookmarkStart w:id="124" w:name="_Toc60657527"/>
+      <w:bookmarkStart w:id="125" w:name="_Toc60657527"/>
       <w:r>
         <w:rPr>
           <w:b w:val="0"/>
@@ -21859,7 +21882,7 @@
         </w:rPr>
         <w:t>]</w:t>
       </w:r>
-      <w:bookmarkEnd w:id="124"/>
+      <w:bookmarkEnd w:id="125"/>
     </w:p>
     <w:p>
       <w:pPr>
@@ -21873,11 +21896,11 @@
         <w:contextualSpacing/>
         <w:jc w:val="left"/>
       </w:pPr>
-      <w:bookmarkStart w:id="125" w:name="_Toc60595150"/>
+      <w:bookmarkStart w:id="126" w:name="_Toc60595150"/>
       <w:r>
         <w:t>Rotations</w:t>
       </w:r>
-      <w:bookmarkEnd w:id="125"/>
+      <w:bookmarkEnd w:id="126"/>
     </w:p>
     <w:p>
       <w:pPr>
@@ -22087,7 +22110,7 @@
           <w:b w:val="0"/>
         </w:rPr>
       </w:pPr>
-      <w:bookmarkStart w:id="126" w:name="_Toc60657528"/>
+      <w:bookmarkStart w:id="127" w:name="_Toc60657528"/>
       <w:r>
         <w:rPr>
           <w:b w:val="0"/>
@@ -22137,7 +22160,7 @@
         </w:rPr>
         <w:t xml:space="preserve"> [3]</w:t>
       </w:r>
-      <w:bookmarkEnd w:id="126"/>
+      <w:bookmarkEnd w:id="127"/>
     </w:p>
     <w:p>
       <w:pPr>
@@ -22179,11 +22202,11 @@
         <w:contextualSpacing/>
         <w:jc w:val="left"/>
       </w:pPr>
-      <w:bookmarkStart w:id="127" w:name="_Toc60595151"/>
+      <w:bookmarkStart w:id="128" w:name="_Toc60595151"/>
       <w:r>
         <w:t>Coordinate Systems</w:t>
       </w:r>
-      <w:bookmarkEnd w:id="127"/>
+      <w:bookmarkEnd w:id="128"/>
     </w:p>
     <w:p>
       <w:pPr>
@@ -22861,7 +22884,7 @@
           <w:szCs w:val="24"/>
         </w:rPr>
       </w:pPr>
-      <w:bookmarkStart w:id="128" w:name="_Toc60657529"/>
+      <w:bookmarkStart w:id="129" w:name="_Toc60657529"/>
       <w:r>
         <w:rPr>
           <w:b w:val="0"/>
@@ -22919,7 +22942,7 @@
         </w:rPr>
         <w:t xml:space="preserve"> [3]</w:t>
       </w:r>
-      <w:bookmarkEnd w:id="128"/>
+      <w:bookmarkEnd w:id="129"/>
     </w:p>
     <w:p>
       <w:pPr>
@@ -22989,7 +23012,7 @@
           <w:szCs w:val="24"/>
         </w:rPr>
       </w:pPr>
-      <w:bookmarkStart w:id="129" w:name="_Toc60657530"/>
+      <w:bookmarkStart w:id="130" w:name="_Toc60657530"/>
       <w:r>
         <w:rPr>
           <w:b w:val="0"/>
@@ -23047,7 +23070,7 @@
         </w:rPr>
         <w:t xml:space="preserve"> [21]</w:t>
       </w:r>
-      <w:bookmarkEnd w:id="129"/>
+      <w:bookmarkEnd w:id="130"/>
     </w:p>
     <w:p>
       <w:pPr>
@@ -23131,12 +23154,12 @@
         <w:contextualSpacing/>
         <w:jc w:val="left"/>
       </w:pPr>
-      <w:bookmarkStart w:id="130" w:name="_Toc60595152"/>
+      <w:bookmarkStart w:id="131" w:name="_Toc60595152"/>
       <w:r>
         <w:lastRenderedPageBreak/>
         <w:t>FDM Calculation Steps</w:t>
       </w:r>
-      <w:bookmarkEnd w:id="130"/>
+      <w:bookmarkEnd w:id="131"/>
     </w:p>
     <w:p>
       <w:pPr>
@@ -23361,11 +23384,11 @@
         <w:contextualSpacing/>
         <w:jc w:val="left"/>
       </w:pPr>
-      <w:bookmarkStart w:id="131" w:name="_Toc60595153"/>
+      <w:bookmarkStart w:id="132" w:name="_Toc60595153"/>
       <w:r>
         <w:t>Mass Properties</w:t>
       </w:r>
-      <w:bookmarkEnd w:id="131"/>
+      <w:bookmarkEnd w:id="132"/>
     </w:p>
     <w:p>
       <w:pPr>
@@ -23751,11 +23774,11 @@
         <w:contextualSpacing/>
         <w:jc w:val="left"/>
       </w:pPr>
-      <w:bookmarkStart w:id="132" w:name="_Toc60595154"/>
+      <w:bookmarkStart w:id="133" w:name="_Toc60595154"/>
       <w:r>
         <w:t>Forces</w:t>
       </w:r>
-      <w:bookmarkEnd w:id="132"/>
+      <w:bookmarkEnd w:id="133"/>
     </w:p>
     <w:p>
       <w:pPr>
@@ -24211,7 +24234,7 @@
           <w:szCs w:val="24"/>
         </w:rPr>
       </w:pPr>
-      <w:bookmarkStart w:id="133" w:name="_Toc60657531"/>
+      <w:bookmarkStart w:id="134" w:name="_Toc60657531"/>
       <w:r>
         <w:rPr>
           <w:b w:val="0"/>
@@ -24273,7 +24296,7 @@
         </w:rPr>
         <w:t>]</w:t>
       </w:r>
-      <w:bookmarkEnd w:id="133"/>
+      <w:bookmarkEnd w:id="134"/>
     </w:p>
     <w:p>
       <w:pPr>
@@ -24521,11 +24544,11 @@
         <w:contextualSpacing/>
         <w:jc w:val="left"/>
       </w:pPr>
-      <w:bookmarkStart w:id="134" w:name="_Toc60595155"/>
+      <w:bookmarkStart w:id="135" w:name="_Toc60595155"/>
       <w:r>
         <w:t>Equations of Motion</w:t>
       </w:r>
-      <w:bookmarkEnd w:id="134"/>
+      <w:bookmarkEnd w:id="135"/>
     </w:p>
     <w:p>
       <w:pPr>
@@ -24987,7 +25010,7 @@
           <w:b/>
         </w:rPr>
       </w:pPr>
-      <w:bookmarkStart w:id="135" w:name="_Toc60595156"/>
+      <w:bookmarkStart w:id="136" w:name="_Toc60595156"/>
       <w:r>
         <w:rPr>
           <w:b/>
@@ -25000,7 +25023,7 @@
         </w:rPr>
         <w:t xml:space="preserve"> Methods</w:t>
       </w:r>
-      <w:bookmarkEnd w:id="135"/>
+      <w:bookmarkEnd w:id="136"/>
     </w:p>
     <w:p>
       <w:pPr>
@@ -25069,12 +25092,12 @@
         <w:contextualSpacing/>
         <w:jc w:val="left"/>
       </w:pPr>
-      <w:bookmarkStart w:id="136" w:name="_Toc60595157"/>
+      <w:bookmarkStart w:id="137" w:name="_Toc60595157"/>
       <w:r>
         <w:lastRenderedPageBreak/>
         <w:t>Fidelity</w:t>
       </w:r>
-      <w:bookmarkEnd w:id="136"/>
+      <w:bookmarkEnd w:id="137"/>
     </w:p>
     <w:p>
       <w:pPr>
@@ -25255,7 +25278,7 @@
           <w:rFonts w:eastAsiaTheme="minorHAnsi"/>
         </w:rPr>
       </w:pPr>
-      <w:bookmarkStart w:id="137" w:name="_Toc60595158"/>
+      <w:bookmarkStart w:id="138" w:name="_Toc60595158"/>
       <w:r>
         <w:rPr>
           <w:rFonts w:eastAsiaTheme="minorHAnsi"/>
@@ -25268,7 +25291,7 @@
         </w:rPr>
         <w:t>System</w:t>
       </w:r>
-      <w:bookmarkEnd w:id="137"/>
+      <w:bookmarkEnd w:id="138"/>
     </w:p>
     <w:p>
       <w:pPr>
@@ -25487,12 +25510,12 @@
         <w:contextualSpacing/>
         <w:jc w:val="left"/>
       </w:pPr>
-      <w:bookmarkStart w:id="138" w:name="_Toc60595159"/>
+      <w:bookmarkStart w:id="139" w:name="_Toc60595159"/>
       <w:r>
         <w:lastRenderedPageBreak/>
         <w:t>Object-Oriented Problem</w:t>
       </w:r>
-      <w:bookmarkEnd w:id="138"/>
+      <w:bookmarkEnd w:id="139"/>
     </w:p>
     <w:p>
       <w:pPr>
@@ -25820,7 +25843,7 @@
         <w:contextualSpacing/>
         <w:jc w:val="left"/>
       </w:pPr>
-      <w:bookmarkStart w:id="139" w:name="_Toc60595160"/>
+      <w:bookmarkStart w:id="140" w:name="_Toc60595160"/>
       <w:r>
         <w:lastRenderedPageBreak/>
         <w:t xml:space="preserve">ECS </w:t>
@@ -25828,7 +25851,7 @@
       <w:r>
         <w:t>Explained</w:t>
       </w:r>
-      <w:bookmarkEnd w:id="139"/>
+      <w:bookmarkEnd w:id="140"/>
     </w:p>
     <w:p>
       <w:pPr>
@@ -26161,7 +26184,7 @@
           <w:b w:val="0"/>
         </w:rPr>
       </w:pPr>
-      <w:bookmarkStart w:id="140" w:name="_Toc60657532"/>
+      <w:bookmarkStart w:id="141" w:name="_Toc60657532"/>
       <w:r>
         <w:rPr>
           <w:b w:val="0"/>
@@ -26235,7 +26258,7 @@
         </w:rPr>
         <w:t>]</w:t>
       </w:r>
-      <w:bookmarkEnd w:id="140"/>
+      <w:bookmarkEnd w:id="141"/>
     </w:p>
     <w:p>
       <w:pPr>
@@ -26762,11 +26785,11 @@
         <w:contextualSpacing/>
         <w:jc w:val="left"/>
       </w:pPr>
-      <w:bookmarkStart w:id="141" w:name="_Toc60595161"/>
+      <w:bookmarkStart w:id="142" w:name="_Toc60595161"/>
       <w:r>
         <w:t>SPECS Framework</w:t>
       </w:r>
-      <w:bookmarkEnd w:id="141"/>
+      <w:bookmarkEnd w:id="142"/>
     </w:p>
     <w:p>
       <w:pPr>
@@ -27051,11 +27074,11 @@
         <w:contextualSpacing/>
         <w:jc w:val="left"/>
       </w:pPr>
-      <w:bookmarkStart w:id="142" w:name="_Toc60595162"/>
+      <w:bookmarkStart w:id="143" w:name="_Toc60595162"/>
       <w:r>
         <w:t>ECS Overall</w:t>
       </w:r>
-      <w:bookmarkEnd w:id="142"/>
+      <w:bookmarkEnd w:id="143"/>
     </w:p>
     <w:p>
       <w:pPr>
@@ -27183,11 +27206,11 @@
         <w:ind w:left="630"/>
         <w:contextualSpacing/>
       </w:pPr>
-      <w:bookmarkStart w:id="143" w:name="_Toc60595163"/>
+      <w:bookmarkStart w:id="144" w:name="_Toc60595163"/>
       <w:r>
         <w:t>Rust</w:t>
       </w:r>
-      <w:bookmarkEnd w:id="143"/>
+      <w:bookmarkEnd w:id="144"/>
     </w:p>
     <w:p>
       <w:pPr>
@@ -27501,7 +27524,7 @@
         <w:contextualSpacing/>
         <w:jc w:val="left"/>
       </w:pPr>
-      <w:bookmarkStart w:id="144" w:name="_Toc60595164"/>
+      <w:bookmarkStart w:id="145" w:name="_Toc60595164"/>
       <w:r>
         <w:t xml:space="preserve">Safe Rust </w:t>
       </w:r>
@@ -27511,7 +27534,7 @@
       <w:r>
         <w:t xml:space="preserve"> Unsafe Rust</w:t>
       </w:r>
-      <w:bookmarkEnd w:id="144"/>
+      <w:bookmarkEnd w:id="145"/>
     </w:p>
     <w:p>
       <w:pPr>
@@ -27674,11 +27697,11 @@
         <w:contextualSpacing/>
         <w:jc w:val="left"/>
       </w:pPr>
-      <w:bookmarkStart w:id="145" w:name="_Toc60595165"/>
+      <w:bookmarkStart w:id="146" w:name="_Toc60595165"/>
       <w:r>
         <w:t>Ownership</w:t>
       </w:r>
-      <w:bookmarkEnd w:id="145"/>
+      <w:bookmarkEnd w:id="146"/>
     </w:p>
     <w:p>
       <w:pPr>
@@ -27795,12 +27818,12 @@
         <w:contextualSpacing/>
         <w:jc w:val="left"/>
       </w:pPr>
-      <w:bookmarkStart w:id="146" w:name="_Toc60595166"/>
+      <w:bookmarkStart w:id="147" w:name="_Toc60595166"/>
       <w:r>
         <w:lastRenderedPageBreak/>
         <w:t>Borrowing</w:t>
       </w:r>
-      <w:bookmarkEnd w:id="146"/>
+      <w:bookmarkEnd w:id="147"/>
     </w:p>
     <w:p>
       <w:pPr>
@@ -28026,7 +28049,7 @@
           <w:szCs w:val="24"/>
         </w:rPr>
       </w:pPr>
-      <w:bookmarkStart w:id="147" w:name="_Ref49697517"/>
+      <w:bookmarkStart w:id="148" w:name="_Ref49697517"/>
       <w:r>
         <w:t>E</w:t>
       </w:r>
@@ -28036,7 +28059,7 @@
       <w:r>
         <w:t xml:space="preserve"> one mutable reference</w:t>
       </w:r>
-      <w:bookmarkEnd w:id="147"/>
+      <w:bookmarkEnd w:id="148"/>
     </w:p>
     <w:p>
       <w:pPr>
@@ -28122,11 +28145,11 @@
         <w:contextualSpacing/>
         <w:jc w:val="left"/>
       </w:pPr>
-      <w:bookmarkStart w:id="148" w:name="_Toc60595167"/>
+      <w:bookmarkStart w:id="149" w:name="_Toc60595167"/>
       <w:r>
         <w:t>Lifetimes</w:t>
       </w:r>
-      <w:bookmarkEnd w:id="148"/>
+      <w:bookmarkEnd w:id="149"/>
     </w:p>
     <w:p>
       <w:pPr>
@@ -28283,11 +28306,11 @@
         <w:contextualSpacing/>
         <w:jc w:val="left"/>
       </w:pPr>
-      <w:bookmarkStart w:id="149" w:name="_Toc60595168"/>
+      <w:bookmarkStart w:id="150" w:name="_Toc60595168"/>
       <w:r>
         <w:t>Crates</w:t>
       </w:r>
-      <w:bookmarkEnd w:id="149"/>
+      <w:bookmarkEnd w:id="150"/>
     </w:p>
     <w:p>
       <w:pPr>
@@ -28385,12 +28408,12 @@
         <w:contextualSpacing/>
         <w:jc w:val="left"/>
       </w:pPr>
-      <w:bookmarkStart w:id="150" w:name="_Toc60595169"/>
+      <w:bookmarkStart w:id="151" w:name="_Toc60595169"/>
       <w:r>
         <w:lastRenderedPageBreak/>
         <w:t>Rust Overall</w:t>
       </w:r>
-      <w:bookmarkEnd w:id="150"/>
+      <w:bookmarkEnd w:id="151"/>
     </w:p>
     <w:p>
       <w:pPr>
@@ -28518,14 +28541,14 @@
           <w:rFonts w:eastAsiaTheme="minorHAnsi"/>
         </w:rPr>
       </w:pPr>
-      <w:bookmarkStart w:id="151" w:name="_Toc60595170"/>
+      <w:bookmarkStart w:id="152" w:name="_Toc60595170"/>
       <w:r>
         <w:rPr>
           <w:rFonts w:eastAsiaTheme="minorHAnsi"/>
         </w:rPr>
         <w:t>FlightGear</w:t>
       </w:r>
-      <w:bookmarkEnd w:id="151"/>
+      <w:bookmarkEnd w:id="152"/>
     </w:p>
     <w:p>
       <w:pPr>
@@ -28898,7 +28921,7 @@
           <w:rFonts w:eastAsiaTheme="minorHAnsi"/>
         </w:rPr>
       </w:pPr>
-      <w:bookmarkStart w:id="152" w:name="_Toc60595171"/>
+      <w:bookmarkStart w:id="153" w:name="_Toc60595171"/>
       <w:r>
         <w:rPr>
           <w:rFonts w:eastAsiaTheme="minorHAnsi"/>
@@ -28911,7 +28934,7 @@
         </w:rPr>
         <w:t xml:space="preserve"> with Rust</w:t>
       </w:r>
-      <w:bookmarkEnd w:id="152"/>
+      <w:bookmarkEnd w:id="153"/>
     </w:p>
     <w:p>
       <w:pPr>
@@ -29381,17 +29404,17 @@
           <w:szCs w:val="29"/>
         </w:rPr>
       </w:pPr>
-      <w:bookmarkStart w:id="153" w:name="_Toc496074964"/>
-      <w:bookmarkStart w:id="154" w:name="_Toc496075138"/>
-      <w:bookmarkStart w:id="155" w:name="_Toc496075296"/>
-      <w:bookmarkStart w:id="156" w:name="_Toc496075361"/>
-      <w:bookmarkStart w:id="157" w:name="_Toc496080605"/>
-      <w:bookmarkStart w:id="158" w:name="_Toc497120308"/>
-      <w:bookmarkStart w:id="159" w:name="_Toc503248605"/>
-      <w:bookmarkStart w:id="160" w:name="_Toc504131180"/>
-      <w:bookmarkStart w:id="161" w:name="_Toc504131382"/>
-      <w:bookmarkStart w:id="162" w:name="_Toc504131537"/>
-      <w:bookmarkStart w:id="163" w:name="_Toc60595172"/>
+      <w:bookmarkStart w:id="154" w:name="_Toc496074964"/>
+      <w:bookmarkStart w:id="155" w:name="_Toc496075138"/>
+      <w:bookmarkStart w:id="156" w:name="_Toc496075296"/>
+      <w:bookmarkStart w:id="157" w:name="_Toc496075361"/>
+      <w:bookmarkStart w:id="158" w:name="_Toc496080605"/>
+      <w:bookmarkStart w:id="159" w:name="_Toc497120308"/>
+      <w:bookmarkStart w:id="160" w:name="_Toc503248605"/>
+      <w:bookmarkStart w:id="161" w:name="_Toc504131180"/>
+      <w:bookmarkStart w:id="162" w:name="_Toc504131382"/>
+      <w:bookmarkStart w:id="163" w:name="_Toc504131537"/>
+      <w:bookmarkStart w:id="164" w:name="_Toc60595172"/>
       <w:r>
         <w:rPr>
           <w:sz w:val="29"/>
@@ -29400,7 +29423,6 @@
         <w:lastRenderedPageBreak/>
         <w:t>Methodology</w:t>
       </w:r>
-      <w:bookmarkEnd w:id="153"/>
       <w:bookmarkEnd w:id="154"/>
       <w:bookmarkEnd w:id="155"/>
       <w:bookmarkEnd w:id="156"/>
@@ -29411,6 +29433,7 @@
       <w:bookmarkEnd w:id="161"/>
       <w:bookmarkEnd w:id="162"/>
       <w:bookmarkEnd w:id="163"/>
+      <w:bookmarkEnd w:id="164"/>
       <w:r>
         <w:rPr>
           <w:sz w:val="29"/>
@@ -29494,14 +29517,14 @@
         <w:ind w:left="540"/>
         <w:contextualSpacing/>
       </w:pPr>
-      <w:bookmarkStart w:id="164" w:name="_Toc60595173"/>
+      <w:bookmarkStart w:id="165" w:name="_Toc60595173"/>
       <w:r>
         <w:t xml:space="preserve">Building the </w:t>
       </w:r>
       <w:r>
         <w:t>Flight Dynamics Models</w:t>
       </w:r>
-      <w:bookmarkEnd w:id="164"/>
+      <w:bookmarkEnd w:id="165"/>
     </w:p>
     <w:p>
       <w:pPr>
@@ -30387,7 +30410,7 @@
           <w:b w:val="0"/>
         </w:rPr>
       </w:pPr>
-      <w:bookmarkStart w:id="165" w:name="_Toc60657533"/>
+      <w:bookmarkStart w:id="166" w:name="_Toc60657533"/>
       <w:r>
         <w:rPr>
           <w:b w:val="0"/>
@@ -30437,7 +30460,7 @@
         </w:rPr>
         <w:t xml:space="preserve"> Organization</w:t>
       </w:r>
-      <w:bookmarkEnd w:id="165"/>
+      <w:bookmarkEnd w:id="166"/>
     </w:p>
     <w:p>
       <w:pPr>
@@ -30450,7 +30473,7 @@
         <w:ind w:left="630"/>
         <w:contextualSpacing/>
       </w:pPr>
-      <w:bookmarkStart w:id="166" w:name="_Toc60595174"/>
+      <w:bookmarkStart w:id="167" w:name="_Toc60595174"/>
       <w:r>
         <w:t>Palmer</w:t>
       </w:r>
@@ -30460,7 +30483,7 @@
       <w:r>
         <w:t xml:space="preserve"> Flight Dynamics Model</w:t>
       </w:r>
-      <w:bookmarkEnd w:id="166"/>
+      <w:bookmarkEnd w:id="167"/>
     </w:p>
     <w:p>
       <w:pPr>
@@ -30810,14 +30833,14 @@
         <w:contextualSpacing/>
         <w:jc w:val="left"/>
       </w:pPr>
-      <w:bookmarkStart w:id="167" w:name="_Toc60595175"/>
+      <w:bookmarkStart w:id="168" w:name="_Toc60595175"/>
       <w:r>
         <w:t>R</w:t>
       </w:r>
       <w:r>
         <w:t>esource</w:t>
       </w:r>
-      <w:bookmarkEnd w:id="167"/>
+      <w:bookmarkEnd w:id="168"/>
     </w:p>
     <w:p>
       <w:pPr>
@@ -30892,11 +30915,11 @@
         <w:contextualSpacing/>
         <w:jc w:val="left"/>
       </w:pPr>
-      <w:bookmarkStart w:id="168" w:name="_Toc60595176"/>
+      <w:bookmarkStart w:id="169" w:name="_Toc60595176"/>
       <w:r>
         <w:t>Component</w:t>
       </w:r>
-      <w:bookmarkEnd w:id="168"/>
+      <w:bookmarkEnd w:id="169"/>
     </w:p>
     <w:p>
       <w:pPr>
@@ -30954,12 +30977,12 @@
         <w:contextualSpacing/>
         <w:jc w:val="left"/>
       </w:pPr>
-      <w:bookmarkStart w:id="169" w:name="_Toc60595177"/>
+      <w:bookmarkStart w:id="170" w:name="_Toc60595177"/>
       <w:r>
         <w:lastRenderedPageBreak/>
         <w:t>System</w:t>
       </w:r>
-      <w:bookmarkEnd w:id="169"/>
+      <w:bookmarkEnd w:id="170"/>
     </w:p>
     <w:p>
       <w:pPr>
@@ -31255,14 +31278,14 @@
         <w:ind w:left="630"/>
         <w:contextualSpacing/>
       </w:pPr>
-      <w:bookmarkStart w:id="170" w:name="_Toc60595178"/>
+      <w:bookmarkStart w:id="171" w:name="_Toc60595178"/>
       <w:r>
         <w:t>Bourg-based</w:t>
       </w:r>
       <w:r>
         <w:t xml:space="preserve"> Flight Dynamics Model</w:t>
       </w:r>
-      <w:bookmarkEnd w:id="170"/>
+      <w:bookmarkEnd w:id="171"/>
     </w:p>
     <w:p>
       <w:pPr>
@@ -31522,14 +31545,14 @@
         <w:contextualSpacing/>
         <w:jc w:val="left"/>
       </w:pPr>
-      <w:bookmarkStart w:id="171" w:name="_Toc60595179"/>
+      <w:bookmarkStart w:id="172" w:name="_Toc60595179"/>
       <w:r>
         <w:t>Resource</w:t>
       </w:r>
       <w:r>
         <w:t>s</w:t>
       </w:r>
-      <w:bookmarkEnd w:id="171"/>
+      <w:bookmarkEnd w:id="172"/>
     </w:p>
     <w:p>
       <w:pPr>
@@ -31616,11 +31639,11 @@
         <w:contextualSpacing/>
         <w:jc w:val="left"/>
       </w:pPr>
-      <w:bookmarkStart w:id="172" w:name="_Toc60595180"/>
+      <w:bookmarkStart w:id="173" w:name="_Toc60595180"/>
       <w:r>
         <w:t>Component</w:t>
       </w:r>
-      <w:bookmarkEnd w:id="172"/>
+      <w:bookmarkEnd w:id="173"/>
     </w:p>
     <w:p>
       <w:pPr>
@@ -31687,12 +31710,12 @@
         <w:contextualSpacing/>
         <w:jc w:val="left"/>
       </w:pPr>
-      <w:bookmarkStart w:id="173" w:name="_Toc60595181"/>
+      <w:bookmarkStart w:id="174" w:name="_Toc60595181"/>
       <w:r>
         <w:lastRenderedPageBreak/>
         <w:t>System</w:t>
       </w:r>
-      <w:bookmarkEnd w:id="173"/>
+      <w:bookmarkEnd w:id="174"/>
     </w:p>
     <w:p>
       <w:pPr>
@@ -31798,7 +31821,7 @@
         <w:ind w:left="540"/>
         <w:contextualSpacing/>
       </w:pPr>
-      <w:bookmarkStart w:id="174" w:name="_Toc60595182"/>
+      <w:bookmarkStart w:id="175" w:name="_Toc60595182"/>
       <w:r>
         <w:lastRenderedPageBreak/>
         <w:t>Palmer-based</w:t>
@@ -31806,7 +31829,7 @@
       <w:r>
         <w:t xml:space="preserve"> FDM Equivalency Verification</w:t>
       </w:r>
-      <w:bookmarkEnd w:id="174"/>
+      <w:bookmarkEnd w:id="175"/>
     </w:p>
     <w:p>
       <w:pPr>
@@ -32013,7 +32036,7 @@
         <w:contextualSpacing/>
         <w:jc w:val="left"/>
       </w:pPr>
-      <w:bookmarkStart w:id="175" w:name="_Toc60595183"/>
+      <w:bookmarkStart w:id="176" w:name="_Toc60595183"/>
       <w:r>
         <w:t>Test One (</w:t>
       </w:r>
@@ -32026,7 +32049,7 @@
       <w:r>
         <w:t>)</w:t>
       </w:r>
-      <w:bookmarkEnd w:id="175"/>
+      <w:bookmarkEnd w:id="176"/>
     </w:p>
     <w:p>
       <w:pPr>
@@ -32266,7 +32289,7 @@
           <w:b w:val="0"/>
         </w:rPr>
       </w:pPr>
-      <w:bookmarkStart w:id="176" w:name="_Toc60657536"/>
+      <w:bookmarkStart w:id="177" w:name="_Toc60657536"/>
       <w:r>
         <w:rPr>
           <w:b w:val="0"/>
@@ -32328,7 +32351,7 @@
         </w:rPr>
         <w:t>One</w:t>
       </w:r>
-      <w:bookmarkEnd w:id="176"/>
+      <w:bookmarkEnd w:id="177"/>
     </w:p>
     <w:p>
       <w:pPr>
@@ -32342,7 +32365,7 @@
         <w:contextualSpacing/>
         <w:jc w:val="left"/>
       </w:pPr>
-      <w:bookmarkStart w:id="177" w:name="_Toc60595184"/>
+      <w:bookmarkStart w:id="178" w:name="_Toc60595184"/>
       <w:r>
         <w:t>Test Two (</w:t>
       </w:r>
@@ -32352,7 +32375,7 @@
       <w:r>
         <w:t>)</w:t>
       </w:r>
-      <w:bookmarkEnd w:id="177"/>
+      <w:bookmarkEnd w:id="178"/>
     </w:p>
     <w:p>
       <w:pPr>
@@ -32556,7 +32579,7 @@
           <w:b w:val="0"/>
         </w:rPr>
       </w:pPr>
-      <w:bookmarkStart w:id="178" w:name="_Toc60657537"/>
+      <w:bookmarkStart w:id="179" w:name="_Toc60657537"/>
       <w:r>
         <w:rPr>
           <w:b w:val="0"/>
@@ -32618,7 +32641,7 @@
         </w:rPr>
         <w:t>ntrol Instructions for Test Two</w:t>
       </w:r>
-      <w:bookmarkEnd w:id="178"/>
+      <w:bookmarkEnd w:id="179"/>
     </w:p>
     <w:p>
       <w:pPr>
@@ -32632,7 +32655,7 @@
         <w:contextualSpacing/>
         <w:jc w:val="left"/>
       </w:pPr>
-      <w:bookmarkStart w:id="179" w:name="_Toc60595185"/>
+      <w:bookmarkStart w:id="180" w:name="_Toc60595185"/>
       <w:r>
         <w:lastRenderedPageBreak/>
         <w:t>Test Three (</w:t>
@@ -32643,7 +32666,7 @@
       <w:r>
         <w:t>)</w:t>
       </w:r>
-      <w:bookmarkEnd w:id="179"/>
+      <w:bookmarkEnd w:id="180"/>
     </w:p>
     <w:p>
       <w:pPr>
@@ -32904,7 +32927,7 @@
           <w:b w:val="0"/>
         </w:rPr>
       </w:pPr>
-      <w:bookmarkStart w:id="180" w:name="_Toc60657538"/>
+      <w:bookmarkStart w:id="181" w:name="_Toc60657538"/>
       <w:r>
         <w:rPr>
           <w:b w:val="0"/>
@@ -32966,7 +32989,7 @@
         </w:rPr>
         <w:t>ntrol Instructions for Test Three</w:t>
       </w:r>
-      <w:bookmarkEnd w:id="180"/>
+      <w:bookmarkEnd w:id="181"/>
     </w:p>
     <w:p>
       <w:pPr>
@@ -32980,11 +33003,11 @@
         <w:contextualSpacing/>
         <w:jc w:val="left"/>
       </w:pPr>
-      <w:bookmarkStart w:id="181" w:name="_Toc60595186"/>
+      <w:bookmarkStart w:id="182" w:name="_Toc60595186"/>
       <w:r>
         <w:t>Test Four (Flaps)</w:t>
       </w:r>
-      <w:bookmarkEnd w:id="181"/>
+      <w:bookmarkEnd w:id="182"/>
     </w:p>
     <w:p>
       <w:pPr>
@@ -33278,7 +33301,7 @@
           <w:b w:val="0"/>
         </w:rPr>
       </w:pPr>
-      <w:bookmarkStart w:id="182" w:name="_Toc60657539"/>
+      <w:bookmarkStart w:id="183" w:name="_Toc60657539"/>
       <w:r>
         <w:rPr>
           <w:b w:val="0"/>
@@ -33334,7 +33357,7 @@
         </w:rPr>
         <w:t>Flight Control Instructions for Test Four</w:t>
       </w:r>
-      <w:bookmarkEnd w:id="182"/>
+      <w:bookmarkEnd w:id="183"/>
     </w:p>
     <w:p>
       <w:pPr>
@@ -33347,7 +33370,7 @@
         <w:ind w:left="540"/>
         <w:contextualSpacing/>
       </w:pPr>
-      <w:bookmarkStart w:id="183" w:name="_Toc60595187"/>
+      <w:bookmarkStart w:id="184" w:name="_Toc60595187"/>
       <w:r>
         <w:t xml:space="preserve">Bourg-based </w:t>
       </w:r>
@@ -33360,7 +33383,7 @@
       <w:r>
         <w:t>Verification</w:t>
       </w:r>
-      <w:bookmarkEnd w:id="183"/>
+      <w:bookmarkEnd w:id="184"/>
     </w:p>
     <w:p>
       <w:pPr>
@@ -34168,7 +34191,7 @@
           <w:b w:val="0"/>
         </w:rPr>
       </w:pPr>
-      <w:bookmarkStart w:id="184" w:name="_Toc60657540"/>
+      <w:bookmarkStart w:id="185" w:name="_Toc60657540"/>
       <w:r>
         <w:rPr>
           <w:b w:val="0"/>
@@ -34236,7 +34259,7 @@
         </w:rPr>
         <w:t>Test</w:t>
       </w:r>
-      <w:bookmarkEnd w:id="184"/>
+      <w:bookmarkEnd w:id="185"/>
     </w:p>
     <w:p>
       <w:pPr>
@@ -34405,11 +34428,11 @@
         <w:contextualSpacing/>
         <w:jc w:val="left"/>
       </w:pPr>
-      <w:bookmarkStart w:id="185" w:name="_Toc60595188"/>
+      <w:bookmarkStart w:id="186" w:name="_Toc60595188"/>
       <w:r>
         <w:t>Test One (No Flight Control)</w:t>
       </w:r>
-      <w:bookmarkEnd w:id="185"/>
+      <w:bookmarkEnd w:id="186"/>
     </w:p>
     <w:p>
       <w:pPr>
@@ -34513,7 +34536,7 @@
           <w:b w:val="0"/>
         </w:rPr>
       </w:pPr>
-      <w:bookmarkStart w:id="186" w:name="_Toc60657541"/>
+      <w:bookmarkStart w:id="187" w:name="_Toc60657541"/>
       <w:r>
         <w:rPr>
           <w:b w:val="0"/>
@@ -34569,7 +34592,7 @@
         </w:rPr>
         <w:t>Flight Control Instructions for Test One</w:t>
       </w:r>
-      <w:bookmarkEnd w:id="186"/>
+      <w:bookmarkEnd w:id="187"/>
     </w:p>
     <w:p>
       <w:pPr>
@@ -34583,11 +34606,11 @@
         <w:contextualSpacing/>
         <w:jc w:val="left"/>
       </w:pPr>
-      <w:bookmarkStart w:id="187" w:name="_Toc60595189"/>
+      <w:bookmarkStart w:id="188" w:name="_Toc60595189"/>
       <w:r>
         <w:t>Test Two (Thrust)</w:t>
       </w:r>
-      <w:bookmarkEnd w:id="187"/>
+      <w:bookmarkEnd w:id="188"/>
     </w:p>
     <w:p>
       <w:pPr>
@@ -34708,7 +34731,7 @@
           <w:b w:val="0"/>
         </w:rPr>
       </w:pPr>
-      <w:bookmarkStart w:id="188" w:name="_Toc60657542"/>
+      <w:bookmarkStart w:id="189" w:name="_Toc60657542"/>
       <w:r>
         <w:rPr>
           <w:b w:val="0"/>
@@ -34764,7 +34787,7 @@
         </w:rPr>
         <w:t>Flight Control Instructions for Test Two</w:t>
       </w:r>
-      <w:bookmarkEnd w:id="188"/>
+      <w:bookmarkEnd w:id="189"/>
     </w:p>
     <w:p>
       <w:pPr>
@@ -34778,7 +34801,7 @@
         <w:contextualSpacing/>
         <w:jc w:val="left"/>
       </w:pPr>
-      <w:bookmarkStart w:id="189" w:name="_Toc60595190"/>
+      <w:bookmarkStart w:id="190" w:name="_Toc60595190"/>
       <w:r>
         <w:t xml:space="preserve">Test </w:t>
       </w:r>
@@ -34788,7 +34811,7 @@
       <w:r>
         <w:t xml:space="preserve"> (Roll)</w:t>
       </w:r>
-      <w:bookmarkEnd w:id="189"/>
+      <w:bookmarkEnd w:id="190"/>
     </w:p>
     <w:p>
       <w:pPr>
@@ -34999,7 +35022,7 @@
           <w:b w:val="0"/>
         </w:rPr>
       </w:pPr>
-      <w:bookmarkStart w:id="190" w:name="_Toc60657543"/>
+      <w:bookmarkStart w:id="191" w:name="_Toc60657543"/>
       <w:r>
         <w:rPr>
           <w:b w:val="0"/>
@@ -35056,7 +35079,7 @@
         </w:rPr>
         <w:t>Flight Control Instructions for Test Three</w:t>
       </w:r>
-      <w:bookmarkEnd w:id="190"/>
+      <w:bookmarkEnd w:id="191"/>
     </w:p>
     <w:p>
       <w:pPr>
@@ -35070,7 +35093,7 @@
         <w:contextualSpacing/>
         <w:jc w:val="left"/>
       </w:pPr>
-      <w:bookmarkStart w:id="191" w:name="_Toc60595191"/>
+      <w:bookmarkStart w:id="192" w:name="_Toc60595191"/>
       <w:r>
         <w:t xml:space="preserve">Test </w:t>
       </w:r>
@@ -35080,7 +35103,7 @@
       <w:r>
         <w:t xml:space="preserve"> (Pitch)</w:t>
       </w:r>
-      <w:bookmarkEnd w:id="191"/>
+      <w:bookmarkEnd w:id="192"/>
     </w:p>
     <w:p>
       <w:pPr>
@@ -35207,7 +35230,7 @@
           <w:b w:val="0"/>
         </w:rPr>
       </w:pPr>
-      <w:bookmarkStart w:id="192" w:name="_Toc60657544"/>
+      <w:bookmarkStart w:id="193" w:name="_Toc60657544"/>
       <w:r>
         <w:rPr>
           <w:b w:val="0"/>
@@ -35263,7 +35286,7 @@
         </w:rPr>
         <w:t>Flight Control Instructions for Test Four</w:t>
       </w:r>
-      <w:bookmarkEnd w:id="192"/>
+      <w:bookmarkEnd w:id="193"/>
     </w:p>
     <w:p>
       <w:pPr>
@@ -35277,14 +35300,14 @@
         <w:contextualSpacing/>
         <w:jc w:val="left"/>
       </w:pPr>
-      <w:bookmarkStart w:id="193" w:name="_Toc60595192"/>
+      <w:bookmarkStart w:id="194" w:name="_Toc60595192"/>
       <w:r>
         <w:t>Test Five</w:t>
       </w:r>
       <w:r>
         <w:t xml:space="preserve"> (Yaw)</w:t>
       </w:r>
-      <w:bookmarkEnd w:id="193"/>
+      <w:bookmarkEnd w:id="194"/>
     </w:p>
     <w:p>
       <w:pPr>
@@ -35473,7 +35496,7 @@
           <w:b w:val="0"/>
         </w:rPr>
       </w:pPr>
-      <w:bookmarkStart w:id="194" w:name="_Toc60657545"/>
+      <w:bookmarkStart w:id="195" w:name="_Toc60657545"/>
       <w:r>
         <w:rPr>
           <w:b w:val="0"/>
@@ -35529,7 +35552,7 @@
         </w:rPr>
         <w:t>Flight Control Instructions for Test Five</w:t>
       </w:r>
-      <w:bookmarkEnd w:id="194"/>
+      <w:bookmarkEnd w:id="195"/>
     </w:p>
     <w:p>
       <w:pPr>
@@ -35543,12 +35566,12 @@
         <w:contextualSpacing/>
         <w:jc w:val="left"/>
       </w:pPr>
-      <w:bookmarkStart w:id="195" w:name="_Toc60595193"/>
+      <w:bookmarkStart w:id="196" w:name="_Toc60595193"/>
       <w:r>
         <w:lastRenderedPageBreak/>
         <w:t>Test Six (Flaps)</w:t>
       </w:r>
-      <w:bookmarkEnd w:id="195"/>
+      <w:bookmarkEnd w:id="196"/>
     </w:p>
     <w:p>
       <w:pPr>
@@ -35639,7 +35662,7 @@
           <w:b w:val="0"/>
         </w:rPr>
       </w:pPr>
-      <w:bookmarkStart w:id="196" w:name="_Toc60657546"/>
+      <w:bookmarkStart w:id="197" w:name="_Toc60657546"/>
       <w:r>
         <w:rPr>
           <w:b w:val="0"/>
@@ -35695,7 +35718,7 @@
         </w:rPr>
         <w:t>Flight Control Instructions for Test Six</w:t>
       </w:r>
-      <w:bookmarkEnd w:id="196"/>
+      <w:bookmarkEnd w:id="197"/>
     </w:p>
     <w:p>
       <w:pPr>
@@ -35711,7 +35734,7 @@
         <w:ind w:left="630"/>
         <w:contextualSpacing/>
       </w:pPr>
-      <w:bookmarkStart w:id="197" w:name="_Toc60595194"/>
+      <w:bookmarkStart w:id="198" w:name="_Toc60595194"/>
       <w:r>
         <w:t xml:space="preserve">Custom </w:t>
       </w:r>
@@ -35721,7 +35744,7 @@
       <w:r>
         <w:t xml:space="preserve"> Verification</w:t>
       </w:r>
-      <w:bookmarkEnd w:id="197"/>
+      <w:bookmarkEnd w:id="198"/>
     </w:p>
     <w:p>
       <w:pPr>
@@ -35886,11 +35909,11 @@
         <w:contextualSpacing/>
         <w:jc w:val="left"/>
       </w:pPr>
-      <w:bookmarkStart w:id="198" w:name="_Toc60595195"/>
+      <w:bookmarkStart w:id="199" w:name="_Toc60595195"/>
       <w:r>
         <w:t>Vector Tests</w:t>
       </w:r>
-      <w:bookmarkEnd w:id="198"/>
+      <w:bookmarkEnd w:id="199"/>
     </w:p>
     <w:p>
       <w:pPr>
@@ -36075,11 +36098,11 @@
         <w:contextualSpacing/>
         <w:jc w:val="left"/>
       </w:pPr>
-      <w:bookmarkStart w:id="199" w:name="_Toc60595196"/>
+      <w:bookmarkStart w:id="200" w:name="_Toc60595196"/>
       <w:r>
         <w:t>Matrix Tests</w:t>
       </w:r>
-      <w:bookmarkEnd w:id="199"/>
+      <w:bookmarkEnd w:id="200"/>
     </w:p>
     <w:p>
       <w:pPr>
@@ -36147,11 +36170,11 @@
         <w:contextualSpacing/>
         <w:jc w:val="left"/>
       </w:pPr>
-      <w:bookmarkStart w:id="200" w:name="_Toc60595197"/>
+      <w:bookmarkStart w:id="201" w:name="_Toc60595197"/>
       <w:r>
         <w:t>Quaternion Tests</w:t>
       </w:r>
-      <w:bookmarkEnd w:id="200"/>
+      <w:bookmarkEnd w:id="201"/>
     </w:p>
     <w:p>
       <w:pPr>
@@ -36335,14 +36358,14 @@
         <w:ind w:left="540"/>
         <w:contextualSpacing/>
       </w:pPr>
-      <w:bookmarkStart w:id="201" w:name="_Toc60595198"/>
+      <w:bookmarkStart w:id="202" w:name="_Toc60595198"/>
       <w:r>
         <w:t>Building the Flight Simulator</w:t>
       </w:r>
       <w:r>
         <w:t>s</w:t>
       </w:r>
-      <w:bookmarkEnd w:id="201"/>
+      <w:bookmarkEnd w:id="202"/>
     </w:p>
     <w:p>
       <w:pPr>
@@ -36562,11 +36585,11 @@
         <w:contextualSpacing/>
         <w:jc w:val="left"/>
       </w:pPr>
-      <w:bookmarkStart w:id="202" w:name="_Toc60595199"/>
+      <w:bookmarkStart w:id="203" w:name="_Toc60595199"/>
       <w:r>
         <w:t>Simulation Loop</w:t>
       </w:r>
-      <w:bookmarkEnd w:id="202"/>
+      <w:bookmarkEnd w:id="203"/>
     </w:p>
     <w:p>
       <w:pPr>
@@ -36750,11 +36773,11 @@
         <w:contextualSpacing/>
         <w:jc w:val="left"/>
       </w:pPr>
-      <w:bookmarkStart w:id="203" w:name="_Toc60595200"/>
+      <w:bookmarkStart w:id="204" w:name="_Toc60595200"/>
       <w:r>
         <w:t>Resources</w:t>
       </w:r>
-      <w:bookmarkEnd w:id="203"/>
+      <w:bookmarkEnd w:id="204"/>
     </w:p>
     <w:p>
       <w:pPr>
@@ -36802,11 +36825,11 @@
         <w:contextualSpacing/>
         <w:jc w:val="left"/>
       </w:pPr>
-      <w:bookmarkStart w:id="204" w:name="_Toc60595201"/>
+      <w:bookmarkStart w:id="205" w:name="_Toc60595201"/>
       <w:r>
         <w:t>Components</w:t>
       </w:r>
-      <w:bookmarkEnd w:id="204"/>
+      <w:bookmarkEnd w:id="205"/>
     </w:p>
     <w:p>
       <w:pPr>
@@ -36841,11 +36864,11 @@
         <w:contextualSpacing/>
         <w:jc w:val="left"/>
       </w:pPr>
-      <w:bookmarkStart w:id="205" w:name="_Toc60595202"/>
+      <w:bookmarkStart w:id="206" w:name="_Toc60595202"/>
       <w:r>
         <w:t>KeyboardState</w:t>
       </w:r>
-      <w:bookmarkEnd w:id="205"/>
+      <w:bookmarkEnd w:id="206"/>
     </w:p>
     <w:p>
       <w:pPr>
@@ -36903,11 +36926,11 @@
         <w:contextualSpacing/>
         <w:jc w:val="left"/>
       </w:pPr>
-      <w:bookmarkStart w:id="206" w:name="_Toc60595203"/>
+      <w:bookmarkStart w:id="207" w:name="_Toc60595203"/>
       <w:r>
         <w:t>Packet</w:t>
       </w:r>
-      <w:bookmarkEnd w:id="206"/>
+      <w:bookmarkEnd w:id="207"/>
     </w:p>
     <w:p>
       <w:pPr>
@@ -37002,11 +37025,11 @@
         <w:contextualSpacing/>
         <w:jc w:val="left"/>
       </w:pPr>
-      <w:bookmarkStart w:id="207" w:name="_Toc60595204"/>
+      <w:bookmarkStart w:id="208" w:name="_Toc60595204"/>
       <w:r>
         <w:t>DataFDM</w:t>
       </w:r>
-      <w:bookmarkEnd w:id="207"/>
+      <w:bookmarkEnd w:id="208"/>
     </w:p>
     <w:p>
       <w:pPr>
@@ -37060,12 +37083,12 @@
         <w:contextualSpacing/>
         <w:jc w:val="left"/>
       </w:pPr>
-      <w:bookmarkStart w:id="208" w:name="_Toc60595205"/>
+      <w:bookmarkStart w:id="209" w:name="_Toc60595205"/>
       <w:r>
         <w:lastRenderedPageBreak/>
         <w:t>Systems</w:t>
       </w:r>
-      <w:bookmarkEnd w:id="208"/>
+      <w:bookmarkEnd w:id="209"/>
     </w:p>
     <w:p>
       <w:pPr>
@@ -37175,7 +37198,7 @@
           <w:b w:val="0"/>
         </w:rPr>
       </w:pPr>
-      <w:bookmarkStart w:id="209" w:name="_Toc60657534"/>
+      <w:bookmarkStart w:id="210" w:name="_Toc60657534"/>
       <w:r>
         <w:rPr>
           <w:b w:val="0"/>
@@ -37219,7 +37242,7 @@
         </w:rPr>
         <w:t>: Flight Simulator Entity-Component-System Organization</w:t>
       </w:r>
-      <w:bookmarkEnd w:id="209"/>
+      <w:bookmarkEnd w:id="210"/>
     </w:p>
     <w:p>
       <w:pPr>
@@ -37340,7 +37363,7 @@
           <w:b w:val="0"/>
         </w:rPr>
       </w:pPr>
-      <w:bookmarkStart w:id="210" w:name="_Toc60657535"/>
+      <w:bookmarkStart w:id="211" w:name="_Toc60657535"/>
       <w:r>
         <w:rPr>
           <w:b w:val="0"/>
@@ -37384,7 +37407,7 @@
         </w:rPr>
         <w:t>: Flight Simulator System Execution Flow</w:t>
       </w:r>
-      <w:bookmarkEnd w:id="210"/>
+      <w:bookmarkEnd w:id="211"/>
     </w:p>
     <w:p>
       <w:pPr>
@@ -37453,11 +37476,11 @@
         <w:contextualSpacing/>
         <w:jc w:val="left"/>
       </w:pPr>
-      <w:bookmarkStart w:id="211" w:name="_Toc60595206"/>
+      <w:bookmarkStart w:id="212" w:name="_Toc60595206"/>
       <w:r>
         <w:t>FlightControl</w:t>
       </w:r>
-      <w:bookmarkEnd w:id="211"/>
+      <w:bookmarkEnd w:id="212"/>
     </w:p>
     <w:p>
       <w:pPr>
@@ -37581,12 +37604,12 @@
         <w:contextualSpacing/>
         <w:jc w:val="left"/>
       </w:pPr>
-      <w:bookmarkStart w:id="212" w:name="_Toc60595207"/>
+      <w:bookmarkStart w:id="213" w:name="_Toc60595207"/>
       <w:r>
         <w:lastRenderedPageBreak/>
         <w:t>MakePacket</w:t>
       </w:r>
-      <w:bookmarkEnd w:id="212"/>
+      <w:bookmarkEnd w:id="213"/>
     </w:p>
     <w:p>
       <w:pPr>
@@ -37703,12 +37726,12 @@
         <w:contextualSpacing/>
         <w:jc w:val="left"/>
       </w:pPr>
-      <w:bookmarkStart w:id="213" w:name="_Toc60595208"/>
+      <w:bookmarkStart w:id="214" w:name="_Toc60595208"/>
       <w:r>
         <w:lastRenderedPageBreak/>
         <w:t>SendPacket</w:t>
       </w:r>
-      <w:bookmarkEnd w:id="213"/>
+      <w:bookmarkEnd w:id="214"/>
     </w:p>
     <w:p>
       <w:pPr>
@@ -37755,11 +37778,11 @@
         <w:contextualSpacing/>
         <w:jc w:val="left"/>
       </w:pPr>
-      <w:bookmarkStart w:id="214" w:name="_Toc60595209"/>
+      <w:bookmarkStart w:id="215" w:name="_Toc60595209"/>
       <w:r>
         <w:t>EquationsOfMotion</w:t>
       </w:r>
-      <w:bookmarkEnd w:id="214"/>
+      <w:bookmarkEnd w:id="215"/>
     </w:p>
     <w:p>
       <w:pPr>
@@ -38145,7 +38168,7 @@
           <w:szCs w:val="29"/>
         </w:rPr>
       </w:pPr>
-      <w:bookmarkStart w:id="215" w:name="_Toc60595210"/>
+      <w:bookmarkStart w:id="216" w:name="_Toc60595210"/>
       <w:r>
         <w:rPr>
           <w:sz w:val="29"/>
@@ -38154,7 +38177,7 @@
         <w:lastRenderedPageBreak/>
         <w:t>Analysis and Results</w:t>
       </w:r>
-      <w:bookmarkEnd w:id="215"/>
+      <w:bookmarkEnd w:id="216"/>
     </w:p>
     <w:p>
       <w:pPr>
@@ -38263,15 +38286,14 @@
           <w:vanish/>
         </w:rPr>
       </w:pPr>
-      <w:bookmarkStart w:id="216" w:name="_Toc60590600"/>
-      <w:bookmarkStart w:id="217" w:name="_Toc60590983"/>
-      <w:bookmarkStart w:id="218" w:name="_Toc60591090"/>
-      <w:bookmarkStart w:id="219" w:name="_Toc60591197"/>
-      <w:bookmarkStart w:id="220" w:name="_Toc60594846"/>
-      <w:bookmarkStart w:id="221" w:name="_Toc60594988"/>
-      <w:bookmarkStart w:id="222" w:name="_Toc60595094"/>
-      <w:bookmarkStart w:id="223" w:name="_Toc60595211"/>
-      <w:bookmarkEnd w:id="216"/>
+      <w:bookmarkStart w:id="217" w:name="_Toc60590600"/>
+      <w:bookmarkStart w:id="218" w:name="_Toc60590983"/>
+      <w:bookmarkStart w:id="219" w:name="_Toc60591090"/>
+      <w:bookmarkStart w:id="220" w:name="_Toc60591197"/>
+      <w:bookmarkStart w:id="221" w:name="_Toc60594846"/>
+      <w:bookmarkStart w:id="222" w:name="_Toc60594988"/>
+      <w:bookmarkStart w:id="223" w:name="_Toc60595094"/>
+      <w:bookmarkStart w:id="224" w:name="_Toc60595211"/>
       <w:bookmarkEnd w:id="217"/>
       <w:bookmarkEnd w:id="218"/>
       <w:bookmarkEnd w:id="219"/>
@@ -38279,6 +38301,7 @@
       <w:bookmarkEnd w:id="221"/>
       <w:bookmarkEnd w:id="222"/>
       <w:bookmarkEnd w:id="223"/>
+      <w:bookmarkEnd w:id="224"/>
     </w:p>
     <w:p>
       <w:pPr>
@@ -38291,14 +38314,14 @@
         <w:ind w:left="540"/>
         <w:contextualSpacing/>
       </w:pPr>
-      <w:bookmarkStart w:id="224" w:name="_Toc60595212"/>
+      <w:bookmarkStart w:id="225" w:name="_Toc60595212"/>
       <w:r>
         <w:t>Palmer-based</w:t>
       </w:r>
       <w:r>
         <w:t xml:space="preserve"> FDM Equivalency Verification</w:t>
       </w:r>
-      <w:bookmarkEnd w:id="224"/>
+      <w:bookmarkEnd w:id="225"/>
     </w:p>
     <w:p>
       <w:pPr>
@@ -38467,11 +38490,11 @@
         <w:contextualSpacing/>
         <w:jc w:val="left"/>
       </w:pPr>
-      <w:bookmarkStart w:id="225" w:name="_Toc60595213"/>
+      <w:bookmarkStart w:id="226" w:name="_Toc60595213"/>
       <w:r>
         <w:t>Test One (Throttle)</w:t>
       </w:r>
-      <w:bookmarkEnd w:id="225"/>
+      <w:bookmarkEnd w:id="226"/>
     </w:p>
     <w:tbl>
       <w:tblPr>
@@ -38831,7 +38854,7 @@
           <w:b w:val="0"/>
         </w:rPr>
       </w:pPr>
-      <w:bookmarkStart w:id="226" w:name="_Toc60657547"/>
+      <w:bookmarkStart w:id="227" w:name="_Toc60657547"/>
       <w:r>
         <w:rPr>
           <w:b w:val="0"/>
@@ -38887,7 +38910,7 @@
         </w:rPr>
         <w:t>Test One</w:t>
       </w:r>
-      <w:bookmarkEnd w:id="226"/>
+      <w:bookmarkEnd w:id="227"/>
     </w:p>
     <w:p>
       <w:pPr>
@@ -38904,11 +38927,11 @@
         <w:contextualSpacing/>
         <w:jc w:val="left"/>
       </w:pPr>
-      <w:bookmarkStart w:id="227" w:name="_Toc60595214"/>
+      <w:bookmarkStart w:id="228" w:name="_Toc60595214"/>
       <w:r>
         <w:t>Test Two (Angle of Attack)</w:t>
       </w:r>
-      <w:bookmarkEnd w:id="227"/>
+      <w:bookmarkEnd w:id="228"/>
     </w:p>
     <w:tbl>
       <w:tblPr>
@@ -39271,7 +39294,7 @@
           <w:b w:val="0"/>
         </w:rPr>
       </w:pPr>
-      <w:bookmarkStart w:id="228" w:name="_Toc60657548"/>
+      <w:bookmarkStart w:id="229" w:name="_Toc60657548"/>
       <w:r>
         <w:rPr>
           <w:b w:val="0"/>
@@ -39327,7 +39350,7 @@
         </w:rPr>
         <w:t xml:space="preserve"> Test Two</w:t>
       </w:r>
-      <w:bookmarkEnd w:id="228"/>
+      <w:bookmarkEnd w:id="229"/>
     </w:p>
     <w:p>
       <w:pPr>
@@ -39341,11 +39364,11 @@
         <w:contextualSpacing/>
         <w:jc w:val="left"/>
       </w:pPr>
-      <w:bookmarkStart w:id="229" w:name="_Toc60595215"/>
+      <w:bookmarkStart w:id="230" w:name="_Toc60595215"/>
       <w:r>
         <w:t>Test Three (Bank)</w:t>
       </w:r>
-      <w:bookmarkEnd w:id="229"/>
+      <w:bookmarkEnd w:id="230"/>
     </w:p>
     <w:tbl>
       <w:tblPr>
@@ -39700,7 +39723,7 @@
           <w:b w:val="0"/>
         </w:rPr>
       </w:pPr>
-      <w:bookmarkStart w:id="230" w:name="_Toc60657549"/>
+      <w:bookmarkStart w:id="231" w:name="_Toc60657549"/>
       <w:r>
         <w:rPr>
           <w:b w:val="0"/>
@@ -39762,7 +39785,7 @@
         </w:rPr>
         <w:t>Three</w:t>
       </w:r>
-      <w:bookmarkEnd w:id="230"/>
+      <w:bookmarkEnd w:id="231"/>
     </w:p>
     <w:p>
       <w:pPr>
@@ -39776,12 +39799,12 @@
         <w:contextualSpacing/>
         <w:jc w:val="left"/>
       </w:pPr>
-      <w:bookmarkStart w:id="231" w:name="_Toc60595216"/>
+      <w:bookmarkStart w:id="232" w:name="_Toc60595216"/>
       <w:r>
         <w:lastRenderedPageBreak/>
         <w:t>Test Four (Flaps)</w:t>
       </w:r>
-      <w:bookmarkEnd w:id="231"/>
+      <w:bookmarkEnd w:id="232"/>
     </w:p>
     <w:tbl>
       <w:tblPr>
@@ -40117,7 +40140,7 @@
           <w:b w:val="0"/>
         </w:rPr>
       </w:pPr>
-      <w:bookmarkStart w:id="232" w:name="_Toc60657550"/>
+      <w:bookmarkStart w:id="233" w:name="_Toc60657550"/>
       <w:r>
         <w:rPr>
           <w:b w:val="0"/>
@@ -40179,7 +40202,7 @@
         </w:rPr>
         <w:t>Four</w:t>
       </w:r>
-      <w:bookmarkEnd w:id="232"/>
+      <w:bookmarkEnd w:id="233"/>
     </w:p>
     <w:p>
       <w:pPr>
@@ -40192,7 +40215,7 @@
         <w:ind w:left="630"/>
         <w:contextualSpacing/>
       </w:pPr>
-      <w:bookmarkStart w:id="233" w:name="_Toc60595217"/>
+      <w:bookmarkStart w:id="234" w:name="_Toc60595217"/>
       <w:r>
         <w:t>Bourg-based</w:t>
       </w:r>
@@ -40202,7 +40225,7 @@
       <w:r>
         <w:t>FDM Equivalency Verification</w:t>
       </w:r>
-      <w:bookmarkEnd w:id="233"/>
+      <w:bookmarkEnd w:id="234"/>
     </w:p>
     <w:p>
       <w:pPr>
@@ -40295,10 +40318,7 @@
         <w:t xml:space="preserve"> imperceptible. </w:t>
       </w:r>
       <w:r>
-        <w:t>However, to an untrained eye</w:t>
-      </w:r>
-      <w:r>
-        <w:t>,</w:t>
+        <w:t>However,</w:t>
       </w:r>
       <w:r>
         <w:t xml:space="preserve"> the error produced by the roll and yaw motion are also imperceptible during flight simulation.</w:t>
@@ -40353,7 +40373,7 @@
         <w:contextualSpacing/>
         <w:jc w:val="left"/>
       </w:pPr>
-      <w:bookmarkStart w:id="234" w:name="_Toc60595218"/>
+      <w:bookmarkStart w:id="235" w:name="_Toc60595218"/>
       <w:r>
         <w:lastRenderedPageBreak/>
         <w:t xml:space="preserve">Test One </w:t>
@@ -40361,7 +40381,7 @@
       <w:r>
         <w:t>(No Flight Control)</w:t>
       </w:r>
-      <w:bookmarkEnd w:id="234"/>
+      <w:bookmarkEnd w:id="235"/>
     </w:p>
     <w:tbl>
       <w:tblPr>
@@ -40947,7 +40967,7 @@
           <w:b w:val="0"/>
         </w:rPr>
       </w:pPr>
-      <w:bookmarkStart w:id="235" w:name="_Toc60657551"/>
+      <w:bookmarkStart w:id="236" w:name="_Toc60657551"/>
       <w:r>
         <w:rPr>
           <w:b w:val="0"/>
@@ -41003,7 +41023,7 @@
         </w:rPr>
         <w:t>Test One</w:t>
       </w:r>
-      <w:bookmarkEnd w:id="235"/>
+      <w:bookmarkEnd w:id="236"/>
     </w:p>
     <w:p>
       <w:pPr>
@@ -41020,14 +41040,14 @@
         <w:contextualSpacing/>
         <w:jc w:val="left"/>
       </w:pPr>
-      <w:bookmarkStart w:id="236" w:name="_Toc60595219"/>
+      <w:bookmarkStart w:id="237" w:name="_Toc60595219"/>
       <w:r>
         <w:t>Test Two</w:t>
       </w:r>
       <w:r>
         <w:t xml:space="preserve"> (Thrust)</w:t>
       </w:r>
-      <w:bookmarkEnd w:id="236"/>
+      <w:bookmarkEnd w:id="237"/>
     </w:p>
     <w:tbl>
       <w:tblPr>
@@ -41531,7 +41551,7 @@
           <w:b w:val="0"/>
         </w:rPr>
       </w:pPr>
-      <w:bookmarkStart w:id="237" w:name="_Toc60657552"/>
+      <w:bookmarkStart w:id="238" w:name="_Toc60657552"/>
       <w:r>
         <w:rPr>
           <w:b w:val="0"/>
@@ -41587,7 +41607,7 @@
         </w:rPr>
         <w:t>Test Two</w:t>
       </w:r>
-      <w:bookmarkEnd w:id="237"/>
+      <w:bookmarkEnd w:id="238"/>
     </w:p>
     <w:p>
       <w:pPr>
@@ -41601,14 +41621,14 @@
         <w:contextualSpacing/>
         <w:jc w:val="left"/>
       </w:pPr>
-      <w:bookmarkStart w:id="238" w:name="_Toc60595220"/>
+      <w:bookmarkStart w:id="239" w:name="_Toc60595220"/>
       <w:r>
         <w:t>Test Three</w:t>
       </w:r>
       <w:r>
         <w:t xml:space="preserve"> (Roll)</w:t>
       </w:r>
-      <w:bookmarkEnd w:id="238"/>
+      <w:bookmarkEnd w:id="239"/>
     </w:p>
     <w:tbl>
       <w:tblPr>
@@ -42136,7 +42156,7 @@
           <w:b w:val="0"/>
         </w:rPr>
       </w:pPr>
-      <w:bookmarkStart w:id="239" w:name="_Toc60657553"/>
+      <w:bookmarkStart w:id="240" w:name="_Toc60657553"/>
       <w:r>
         <w:rPr>
           <w:b w:val="0"/>
@@ -42192,7 +42212,7 @@
         </w:rPr>
         <w:t>Test Three</w:t>
       </w:r>
-      <w:bookmarkEnd w:id="239"/>
+      <w:bookmarkEnd w:id="240"/>
     </w:p>
     <w:p>
       <w:pPr>
@@ -42206,12 +42226,12 @@
         <w:contextualSpacing/>
         <w:jc w:val="left"/>
       </w:pPr>
-      <w:bookmarkStart w:id="240" w:name="_Toc60595221"/>
+      <w:bookmarkStart w:id="241" w:name="_Toc60595221"/>
       <w:r>
         <w:lastRenderedPageBreak/>
         <w:t>Test Four (Pitch)</w:t>
       </w:r>
-      <w:bookmarkEnd w:id="240"/>
+      <w:bookmarkEnd w:id="241"/>
     </w:p>
     <w:tbl>
       <w:tblPr>
@@ -42709,7 +42729,7 @@
           <w:b w:val="0"/>
         </w:rPr>
       </w:pPr>
-      <w:bookmarkStart w:id="241" w:name="_Toc60657554"/>
+      <w:bookmarkStart w:id="242" w:name="_Toc60657554"/>
       <w:r>
         <w:rPr>
           <w:b w:val="0"/>
@@ -42765,7 +42785,7 @@
         </w:rPr>
         <w:t>Test Four</w:t>
       </w:r>
-      <w:bookmarkEnd w:id="241"/>
+      <w:bookmarkEnd w:id="242"/>
     </w:p>
     <w:p>
       <w:pPr>
@@ -42779,11 +42799,11 @@
         <w:contextualSpacing/>
         <w:jc w:val="left"/>
       </w:pPr>
-      <w:bookmarkStart w:id="242" w:name="_Toc60595222"/>
+      <w:bookmarkStart w:id="243" w:name="_Toc60595222"/>
       <w:r>
         <w:t>Test Five (Yaw)</w:t>
       </w:r>
-      <w:bookmarkEnd w:id="242"/>
+      <w:bookmarkEnd w:id="243"/>
     </w:p>
     <w:tbl>
       <w:tblPr>
@@ -43311,7 +43331,7 @@
           <w:b w:val="0"/>
         </w:rPr>
       </w:pPr>
-      <w:bookmarkStart w:id="243" w:name="_Toc60657555"/>
+      <w:bookmarkStart w:id="244" w:name="_Toc60657555"/>
       <w:r>
         <w:rPr>
           <w:b w:val="0"/>
@@ -43367,7 +43387,7 @@
         </w:rPr>
         <w:t>Test Five</w:t>
       </w:r>
-      <w:bookmarkEnd w:id="243"/>
+      <w:bookmarkEnd w:id="244"/>
     </w:p>
     <w:p>
       <w:pPr>
@@ -43383,11 +43403,11 @@
         <w:contextualSpacing/>
         <w:jc w:val="left"/>
       </w:pPr>
-      <w:bookmarkStart w:id="244" w:name="_Toc60595223"/>
+      <w:bookmarkStart w:id="245" w:name="_Toc60595223"/>
       <w:r>
         <w:t>Test Six (Flaps)</w:t>
       </w:r>
-      <w:bookmarkEnd w:id="244"/>
+      <w:bookmarkEnd w:id="245"/>
     </w:p>
     <w:tbl>
       <w:tblPr>
@@ -43805,7 +43825,7 @@
           <w:b w:val="0"/>
         </w:rPr>
       </w:pPr>
-      <w:bookmarkStart w:id="245" w:name="_Toc60657556"/>
+      <w:bookmarkStart w:id="246" w:name="_Toc60657556"/>
       <w:r>
         <w:rPr>
           <w:b w:val="0"/>
@@ -43861,7 +43881,7 @@
         </w:rPr>
         <w:t>Test Six</w:t>
       </w:r>
-      <w:bookmarkEnd w:id="245"/>
+      <w:bookmarkEnd w:id="246"/>
     </w:p>
     <w:p>
       <w:pPr>
@@ -43874,12 +43894,12 @@
         <w:ind w:left="540"/>
         <w:contextualSpacing/>
       </w:pPr>
-      <w:bookmarkStart w:id="246" w:name="_Toc60595224"/>
+      <w:bookmarkStart w:id="247" w:name="_Toc60595224"/>
       <w:r>
         <w:lastRenderedPageBreak/>
         <w:t>Custom Types</w:t>
       </w:r>
-      <w:bookmarkEnd w:id="246"/>
+      <w:bookmarkEnd w:id="247"/>
     </w:p>
     <w:p>
       <w:pPr>
@@ -44013,11 +44033,11 @@
         <w:contextualSpacing/>
         <w:jc w:val="left"/>
       </w:pPr>
-      <w:bookmarkStart w:id="247" w:name="_Toc60595225"/>
+      <w:bookmarkStart w:id="248" w:name="_Toc60595225"/>
       <w:r>
         <w:t>Vector Tests</w:t>
       </w:r>
-      <w:bookmarkEnd w:id="247"/>
+      <w:bookmarkEnd w:id="248"/>
     </w:p>
     <w:p>
       <w:pPr>
@@ -46135,11 +46155,11 @@
         <w:contextualSpacing/>
         <w:jc w:val="left"/>
       </w:pPr>
-      <w:bookmarkStart w:id="248" w:name="_Toc60595226"/>
+      <w:bookmarkStart w:id="249" w:name="_Toc60595226"/>
       <w:r>
         <w:t>Matrix Tests</w:t>
       </w:r>
-      <w:bookmarkEnd w:id="248"/>
+      <w:bookmarkEnd w:id="249"/>
     </w:p>
     <w:p>
       <w:pPr>
@@ -47319,11 +47339,11 @@
         <w:contextualSpacing/>
         <w:jc w:val="left"/>
       </w:pPr>
-      <w:bookmarkStart w:id="249" w:name="_Toc60595227"/>
+      <w:bookmarkStart w:id="250" w:name="_Toc60595227"/>
       <w:r>
         <w:t>Quaternion Tests</w:t>
       </w:r>
-      <w:bookmarkEnd w:id="249"/>
+      <w:bookmarkEnd w:id="250"/>
     </w:p>
     <w:p>
       <w:pPr>
@@ -49049,11 +49069,11 @@
         <w:ind w:left="630"/>
         <w:contextualSpacing/>
       </w:pPr>
-      <w:bookmarkStart w:id="250" w:name="_Toc60595228"/>
+      <w:bookmarkStart w:id="251" w:name="_Toc60595228"/>
       <w:r>
         <w:t>Flight Simulators</w:t>
       </w:r>
-      <w:bookmarkEnd w:id="250"/>
+      <w:bookmarkEnd w:id="251"/>
     </w:p>
     <w:p>
       <w:pPr>
@@ -49499,10 +49519,7 @@
         <w:t xml:space="preserve"> replicates the realistic flight dynamics outlined by Palmer and Bourg, with some degree of error for roll and yaw motion in the Bourg re-implementation. </w:t>
       </w:r>
       <w:r>
-        <w:t xml:space="preserve">Even though the Bourg-based test results did not match the benchmark as what was hypothesized – the flight simulator still manages to fly realistically, and the error is not noticeable by any means during simulation. </w:t>
-      </w:r>
-      <w:r>
-        <w:t>T</w:t>
+        <w:t>Even though the Bourg-based test results did not match the benchmark as what was hypothesized – the flight simulator still manages to fly realistically, and the error is not noticeable by any means during simulation. T</w:t>
       </w:r>
       <w:r>
         <w:t>he</w:t>
@@ -49571,7 +49588,7 @@
           <w:szCs w:val="29"/>
         </w:rPr>
       </w:pPr>
-      <w:bookmarkStart w:id="251" w:name="_Toc60595229"/>
+      <w:bookmarkStart w:id="252" w:name="_Toc60595229"/>
       <w:r>
         <w:rPr>
           <w:sz w:val="29"/>
@@ -49580,7 +49597,7 @@
         <w:lastRenderedPageBreak/>
         <w:t>Conclusion</w:t>
       </w:r>
-      <w:bookmarkEnd w:id="251"/>
+      <w:bookmarkEnd w:id="252"/>
     </w:p>
     <w:p>
       <w:pPr>
@@ -49656,15 +49673,14 @@
           <w:vanish/>
         </w:rPr>
       </w:pPr>
-      <w:bookmarkStart w:id="252" w:name="_Toc60590619"/>
-      <w:bookmarkStart w:id="253" w:name="_Toc60591002"/>
-      <w:bookmarkStart w:id="254" w:name="_Toc60591109"/>
-      <w:bookmarkStart w:id="255" w:name="_Toc60591216"/>
-      <w:bookmarkStart w:id="256" w:name="_Toc60594865"/>
-      <w:bookmarkStart w:id="257" w:name="_Toc60595007"/>
-      <w:bookmarkStart w:id="258" w:name="_Toc60595113"/>
-      <w:bookmarkStart w:id="259" w:name="_Toc60595230"/>
-      <w:bookmarkEnd w:id="252"/>
+      <w:bookmarkStart w:id="253" w:name="_Toc60590619"/>
+      <w:bookmarkStart w:id="254" w:name="_Toc60591002"/>
+      <w:bookmarkStart w:id="255" w:name="_Toc60591109"/>
+      <w:bookmarkStart w:id="256" w:name="_Toc60591216"/>
+      <w:bookmarkStart w:id="257" w:name="_Toc60594865"/>
+      <w:bookmarkStart w:id="258" w:name="_Toc60595007"/>
+      <w:bookmarkStart w:id="259" w:name="_Toc60595113"/>
+      <w:bookmarkStart w:id="260" w:name="_Toc60595230"/>
       <w:bookmarkEnd w:id="253"/>
       <w:bookmarkEnd w:id="254"/>
       <w:bookmarkEnd w:id="255"/>
@@ -49672,6 +49688,7 @@
       <w:bookmarkEnd w:id="257"/>
       <w:bookmarkEnd w:id="258"/>
       <w:bookmarkEnd w:id="259"/>
+      <w:bookmarkEnd w:id="260"/>
     </w:p>
     <w:p>
       <w:pPr>
@@ -49684,11 +49701,11 @@
         <w:ind w:left="630"/>
         <w:contextualSpacing/>
       </w:pPr>
-      <w:bookmarkStart w:id="260" w:name="_Toc60595231"/>
+      <w:bookmarkStart w:id="261" w:name="_Toc60595231"/>
       <w:r>
         <w:t>Research Conclusions</w:t>
       </w:r>
-      <w:bookmarkEnd w:id="260"/>
+      <w:bookmarkEnd w:id="261"/>
     </w:p>
     <w:p>
       <w:pPr>
@@ -50064,11 +50081,11 @@
         <w:ind w:left="630"/>
         <w:contextualSpacing/>
       </w:pPr>
-      <w:bookmarkStart w:id="261" w:name="_Toc60595232"/>
+      <w:bookmarkStart w:id="262" w:name="_Toc60595232"/>
       <w:r>
         <w:t>Significance of Research</w:t>
       </w:r>
-      <w:bookmarkEnd w:id="261"/>
+      <w:bookmarkEnd w:id="262"/>
     </w:p>
     <w:p>
       <w:pPr>
@@ -50091,11 +50108,11 @@
         <w:ind w:left="630"/>
         <w:contextualSpacing/>
       </w:pPr>
-      <w:bookmarkStart w:id="262" w:name="_Toc60595233"/>
+      <w:bookmarkStart w:id="263" w:name="_Toc60595233"/>
       <w:r>
         <w:t>Future Research</w:t>
       </w:r>
-      <w:bookmarkEnd w:id="262"/>
+      <w:bookmarkEnd w:id="263"/>
     </w:p>
     <w:p>
       <w:pPr>
@@ -50153,7 +50170,7 @@
       <w:r>
         <w:br w:type="page"/>
       </w:r>
-      <w:bookmarkStart w:id="263" w:name="_Toc60595234"/>
+      <w:bookmarkStart w:id="264" w:name="_Toc60595234"/>
       <w:r>
         <w:lastRenderedPageBreak/>
         <w:t>Appendix</w:t>
@@ -50173,7 +50190,7 @@
       <w:r>
         <w:t xml:space="preserve"> as a Visual System</w:t>
       </w:r>
-      <w:bookmarkEnd w:id="263"/>
+      <w:bookmarkEnd w:id="264"/>
     </w:p>
     <w:p>
       <w:pPr>
@@ -55973,12 +55990,12 @@
       <w:pPr>
         <w:pStyle w:val="Heading1"/>
       </w:pPr>
-      <w:bookmarkStart w:id="264" w:name="_Toc60595235"/>
+      <w:bookmarkStart w:id="265" w:name="_Toc60595235"/>
       <w:r>
         <w:lastRenderedPageBreak/>
         <w:t>Appendix B: Flight Simulator Keyboard Controls</w:t>
       </w:r>
-      <w:bookmarkEnd w:id="264"/>
+      <w:bookmarkEnd w:id="265"/>
     </w:p>
     <w:tbl>
       <w:tblPr>
@@ -56330,7 +56347,7 @@
           <w:b w:val="0"/>
         </w:rPr>
       </w:pPr>
-      <w:bookmarkStart w:id="265" w:name="_Toc60657557"/>
+      <w:bookmarkStart w:id="266" w:name="_Toc60657557"/>
       <w:r>
         <w:rPr>
           <w:b w:val="0"/>
@@ -56380,7 +56397,7 @@
         </w:rPr>
         <w:t>Flight Simulator Keyboard Controls</w:t>
       </w:r>
-      <w:bookmarkEnd w:id="265"/>
+      <w:bookmarkEnd w:id="266"/>
     </w:p>
     <w:p/>
     <w:tbl>
@@ -56791,7 +56808,7 @@
           <w:b w:val="0"/>
         </w:rPr>
       </w:pPr>
-      <w:bookmarkStart w:id="266" w:name="_Toc60657558"/>
+      <w:bookmarkStart w:id="267" w:name="_Toc60657558"/>
       <w:r>
         <w:rPr>
           <w:b w:val="0"/>
@@ -56841,13 +56858,13 @@
         </w:rPr>
         <w:t xml:space="preserve"> Flight Simulator Keyboard Controls</w:t>
       </w:r>
-      <w:bookmarkEnd w:id="266"/>
+      <w:bookmarkEnd w:id="267"/>
     </w:p>
     <w:p/>
     <w:p/>
     <w:p/>
     <w:p/>
-    <w:bookmarkStart w:id="267" w:name="_Toc60595236" w:displacedByCustomXml="next"/>
+    <w:bookmarkStart w:id="268" w:name="_Toc60595236" w:displacedByCustomXml="next"/>
     <w:sdt>
       <w:sdtPr>
         <w:rPr>
@@ -56867,7 +56884,7 @@
           <w:r>
             <w:t>Bibliography</w:t>
           </w:r>
-          <w:bookmarkEnd w:id="267"/>
+          <w:bookmarkEnd w:id="268"/>
         </w:p>
         <w:sdt>
           <w:sdtPr>
@@ -56875,8 +56892,8 @@
             <w:bibliography/>
           </w:sdtPr>
           <w:sdtContent>
-            <w:bookmarkStart w:id="268" w:name="One" w:displacedByCustomXml="prev"/>
-            <w:bookmarkEnd w:id="268" w:displacedByCustomXml="prev"/>
+            <w:bookmarkStart w:id="269" w:name="One" w:displacedByCustomXml="prev"/>
+            <w:bookmarkEnd w:id="269" w:displacedByCustomXml="prev"/>
             <w:p>
               <w:pPr>
                 <w:pStyle w:val="Bibliography"/>
@@ -57346,7 +57363,7 @@
                   <w:noProof/>
                 </w:rPr>
               </w:pPr>
-              <w:bookmarkStart w:id="269" w:name="_Ref60651997"/>
+              <w:bookmarkStart w:id="270" w:name="_Ref60651997"/>
               <w:r>
                 <w:rPr>
                   <w:noProof/>
@@ -57367,7 +57384,7 @@
                 </w:rPr>
                 <w:t xml:space="preserve"> (n.d.).</w:t>
               </w:r>
-              <w:bookmarkEnd w:id="269"/>
+              <w:bookmarkEnd w:id="270"/>
             </w:p>
             <w:p>
               <w:pPr>
@@ -58107,8 +58124,6 @@
       <w:pPr>
         <w:spacing w:line="276" w:lineRule="auto"/>
       </w:pPr>
-      <w:bookmarkStart w:id="270" w:name="_GoBack"/>
-      <w:bookmarkEnd w:id="270"/>
     </w:p>
     <w:p>
       <w:pPr>
@@ -58249,7 +58264,7 @@
       <w:rPr>
         <w:noProof/>
       </w:rPr>
-      <w:t>92</w:t>
+      <w:t>v</w:t>
     </w:r>
     <w:r>
       <w:rPr>
@@ -63531,7 +63546,7 @@
 </file>
 
 <file path=customXml/itemProps4.xml><?xml version="1.0" encoding="utf-8"?>
-<ds:datastoreItem xmlns:ds="http://schemas.openxmlformats.org/officeDocument/2006/customXml" ds:itemID="{BB6B8447-44DC-4216-A325-88F913070D54}">
+<ds:datastoreItem xmlns:ds="http://schemas.openxmlformats.org/officeDocument/2006/customXml" ds:itemID="{8A8287B3-6EC1-4F7A-BE80-6EE2025D4C59}">
   <ds:schemaRefs>
     <ds:schemaRef ds:uri="http://schemas.openxmlformats.org/officeDocument/2006/bibliography"/>
   </ds:schemaRefs>

</xml_diff>

<commit_message>
ran thru gammarly again
</commit_message>
<xml_diff>
--- a/Thesisdoc.docx
+++ b/Thesisdoc.docx
@@ -15560,7 +15560,7 @@
       <w:r>
         <w:fldChar w:fldCharType="separate"/>
       </w:r>
-      <w:hyperlink w:anchor="_Toc62426251" w:history="1">
+      <w:hyperlink w:anchor="_Toc62473952" w:history="1">
         <w:r>
           <w:rPr>
             <w:rStyle w:val="Hyperlink"/>
@@ -15587,7 +15587,7 @@
             <w:noProof/>
             <w:webHidden/>
           </w:rPr>
-          <w:instrText xml:space="preserve"> PAGEREF _Toc62426251 \h </w:instrText>
+          <w:instrText xml:space="preserve"> PAGEREF _Toc62473952 \h </w:instrText>
         </w:r>
         <w:r>
           <w:rPr>
@@ -15631,7 +15631,7 @@
           <w:szCs w:val="22"/>
         </w:rPr>
       </w:pPr>
-      <w:hyperlink w:anchor="_Toc62426252" w:history="1">
+      <w:hyperlink w:anchor="_Toc62473953" w:history="1">
         <w:r>
           <w:rPr>
             <w:rStyle w:val="Hyperlink"/>
@@ -15658,7 +15658,7 @@
             <w:noProof/>
             <w:webHidden/>
           </w:rPr>
-          <w:instrText xml:space="preserve"> PAGEREF _Toc62426252 \h </w:instrText>
+          <w:instrText xml:space="preserve"> PAGEREF _Toc62473953 \h </w:instrText>
         </w:r>
         <w:r>
           <w:rPr>
@@ -15702,7 +15702,7 @@
           <w:szCs w:val="22"/>
         </w:rPr>
       </w:pPr>
-      <w:hyperlink w:anchor="_Toc62426253" w:history="1">
+      <w:hyperlink w:anchor="_Toc62473954" w:history="1">
         <w:r>
           <w:rPr>
             <w:rStyle w:val="Hyperlink"/>
@@ -15729,7 +15729,7 @@
             <w:noProof/>
             <w:webHidden/>
           </w:rPr>
-          <w:instrText xml:space="preserve"> PAGEREF _Toc62426253 \h </w:instrText>
+          <w:instrText xml:space="preserve"> PAGEREF _Toc62473954 \h </w:instrText>
         </w:r>
         <w:r>
           <w:rPr>
@@ -15773,7 +15773,7 @@
           <w:szCs w:val="22"/>
         </w:rPr>
       </w:pPr>
-      <w:hyperlink w:anchor="_Toc62426254" w:history="1">
+      <w:hyperlink w:anchor="_Toc62473955" w:history="1">
         <w:r>
           <w:rPr>
             <w:rStyle w:val="Hyperlink"/>
@@ -15800,7 +15800,7 @@
             <w:noProof/>
             <w:webHidden/>
           </w:rPr>
-          <w:instrText xml:space="preserve"> PAGEREF _Toc62426254 \h </w:instrText>
+          <w:instrText xml:space="preserve"> PAGEREF _Toc62473955 \h </w:instrText>
         </w:r>
         <w:r>
           <w:rPr>
@@ -15844,7 +15844,7 @@
           <w:szCs w:val="22"/>
         </w:rPr>
       </w:pPr>
-      <w:hyperlink w:anchor="_Toc62426255" w:history="1">
+      <w:hyperlink w:anchor="_Toc62473956" w:history="1">
         <w:r>
           <w:rPr>
             <w:rStyle w:val="Hyperlink"/>
@@ -15871,7 +15871,7 @@
             <w:noProof/>
             <w:webHidden/>
           </w:rPr>
-          <w:instrText xml:space="preserve"> PAGEREF _Toc62426255 \h </w:instrText>
+          <w:instrText xml:space="preserve"> PAGEREF _Toc62473956 \h </w:instrText>
         </w:r>
         <w:r>
           <w:rPr>
@@ -15915,7 +15915,7 @@
           <w:szCs w:val="22"/>
         </w:rPr>
       </w:pPr>
-      <w:hyperlink w:anchor="_Toc62426256" w:history="1">
+      <w:hyperlink w:anchor="_Toc62473957" w:history="1">
         <w:r>
           <w:rPr>
             <w:rStyle w:val="Hyperlink"/>
@@ -15942,7 +15942,7 @@
             <w:noProof/>
             <w:webHidden/>
           </w:rPr>
-          <w:instrText xml:space="preserve"> PAGEREF _Toc62426256 \h </w:instrText>
+          <w:instrText xml:space="preserve"> PAGEREF _Toc62473957 \h </w:instrText>
         </w:r>
         <w:r>
           <w:rPr>
@@ -15986,7 +15986,7 @@
           <w:szCs w:val="22"/>
         </w:rPr>
       </w:pPr>
-      <w:hyperlink w:anchor="_Toc62426257" w:history="1">
+      <w:hyperlink w:anchor="_Toc62473958" w:history="1">
         <w:r>
           <w:rPr>
             <w:rStyle w:val="Hyperlink"/>
@@ -16013,7 +16013,7 @@
             <w:noProof/>
             <w:webHidden/>
           </w:rPr>
-          <w:instrText xml:space="preserve"> PAGEREF _Toc62426257 \h </w:instrText>
+          <w:instrText xml:space="preserve"> PAGEREF _Toc62473958 \h </w:instrText>
         </w:r>
         <w:r>
           <w:rPr>
@@ -16057,7 +16057,7 @@
           <w:szCs w:val="22"/>
         </w:rPr>
       </w:pPr>
-      <w:hyperlink w:anchor="_Toc62426258" w:history="1">
+      <w:hyperlink w:anchor="_Toc62473959" w:history="1">
         <w:r>
           <w:rPr>
             <w:rStyle w:val="Hyperlink"/>
@@ -16084,7 +16084,7 @@
             <w:noProof/>
             <w:webHidden/>
           </w:rPr>
-          <w:instrText xml:space="preserve"> PAGEREF _Toc62426258 \h </w:instrText>
+          <w:instrText xml:space="preserve"> PAGEREF _Toc62473959 \h </w:instrText>
         </w:r>
         <w:r>
           <w:rPr>
@@ -16128,7 +16128,7 @@
           <w:szCs w:val="22"/>
         </w:rPr>
       </w:pPr>
-      <w:hyperlink w:anchor="_Toc62426259" w:history="1">
+      <w:hyperlink w:anchor="_Toc62473960" w:history="1">
         <w:r>
           <w:rPr>
             <w:rStyle w:val="Hyperlink"/>
@@ -16155,7 +16155,7 @@
             <w:noProof/>
             <w:webHidden/>
           </w:rPr>
-          <w:instrText xml:space="preserve"> PAGEREF _Toc62426259 \h </w:instrText>
+          <w:instrText xml:space="preserve"> PAGEREF _Toc62473960 \h </w:instrText>
         </w:r>
         <w:r>
           <w:rPr>
@@ -16199,7 +16199,7 @@
           <w:szCs w:val="22"/>
         </w:rPr>
       </w:pPr>
-      <w:hyperlink w:anchor="_Toc62426260" w:history="1">
+      <w:hyperlink w:anchor="_Toc62473961" w:history="1">
         <w:r>
           <w:rPr>
             <w:rStyle w:val="Hyperlink"/>
@@ -16226,7 +16226,7 @@
             <w:noProof/>
             <w:webHidden/>
           </w:rPr>
-          <w:instrText xml:space="preserve"> PAGEREF _Toc62426260 \h </w:instrText>
+          <w:instrText xml:space="preserve"> PAGEREF _Toc62473961 \h </w:instrText>
         </w:r>
         <w:r>
           <w:rPr>
@@ -16270,7 +16270,7 @@
           <w:szCs w:val="22"/>
         </w:rPr>
       </w:pPr>
-      <w:hyperlink w:anchor="_Toc62426261" w:history="1">
+      <w:hyperlink w:anchor="_Toc62473962" w:history="1">
         <w:r>
           <w:rPr>
             <w:rStyle w:val="Hyperlink"/>
@@ -16297,7 +16297,7 @@
             <w:noProof/>
             <w:webHidden/>
           </w:rPr>
-          <w:instrText xml:space="preserve"> PAGEREF _Toc62426261 \h </w:instrText>
+          <w:instrText xml:space="preserve"> PAGEREF _Toc62473962 \h </w:instrText>
         </w:r>
         <w:r>
           <w:rPr>
@@ -16341,7 +16341,7 @@
           <w:szCs w:val="22"/>
         </w:rPr>
       </w:pPr>
-      <w:hyperlink w:anchor="_Toc62426262" w:history="1">
+      <w:hyperlink w:anchor="_Toc62473963" w:history="1">
         <w:r>
           <w:rPr>
             <w:rStyle w:val="Hyperlink"/>
@@ -16368,7 +16368,7 @@
             <w:noProof/>
             <w:webHidden/>
           </w:rPr>
-          <w:instrText xml:space="preserve"> PAGEREF _Toc62426262 \h </w:instrText>
+          <w:instrText xml:space="preserve"> PAGEREF _Toc62473963 \h </w:instrText>
         </w:r>
         <w:r>
           <w:rPr>
@@ -16388,7 +16388,7 @@
             <w:noProof/>
             <w:webHidden/>
           </w:rPr>
-          <w:t>65</w:t>
+          <w:t>64</w:t>
         </w:r>
         <w:r>
           <w:rPr>
@@ -16412,7 +16412,7 @@
           <w:szCs w:val="22"/>
         </w:rPr>
       </w:pPr>
-      <w:hyperlink w:anchor="_Toc62426263" w:history="1">
+      <w:hyperlink w:anchor="_Toc62473964" w:history="1">
         <w:r>
           <w:rPr>
             <w:rStyle w:val="Hyperlink"/>
@@ -16439,7 +16439,7 @@
             <w:noProof/>
             <w:webHidden/>
           </w:rPr>
-          <w:instrText xml:space="preserve"> PAGEREF _Toc62426263 \h </w:instrText>
+          <w:instrText xml:space="preserve"> PAGEREF _Toc62473964 \h </w:instrText>
         </w:r>
         <w:r>
           <w:rPr>
@@ -18268,7 +18268,13 @@
         <w:t xml:space="preserve">015, introduces an important </w:t>
       </w:r>
       <w:r>
-        <w:t xml:space="preserve">combination of features not available in any other language. These provided features stem from two concepts that Rust focuses on: memory safety and performance. Rust will always guarantee memory safety, avoiding issues </w:t>
+        <w:t>combination of features not available in any other language. These provided features stem from tw</w:t>
+      </w:r>
+      <w:r>
+        <w:t>o concepts that Rust focuses on</w:t>
+      </w:r>
+      <w:r>
+        <w:t xml:space="preserve"> memory safety and performance. Rust will always guarantee memory safety, avoiding issues </w:t>
       </w:r>
       <w:r>
         <w:t xml:space="preserve">in software </w:t>
@@ -18572,7 +18578,7 @@
         <w:t>OOP design approach</w:t>
       </w:r>
       <w:r>
-        <w:t xml:space="preserve">, and </w:t>
+        <w:t xml:space="preserve"> and </w:t>
       </w:r>
       <w:r>
         <w:t xml:space="preserve">be </w:t>
@@ -18731,16 +18737,16 @@
         <w:t xml:space="preserve"> </w:t>
       </w:r>
       <w:r>
+        <w:t xml:space="preserve">a </w:t>
+      </w:r>
+      <w:r>
         <w:t>sy</w:t>
       </w:r>
       <w:r>
         <w:t>stems</w:t>
       </w:r>
       <w:r>
-        <w:t xml:space="preserve"> </w:t>
-      </w:r>
-      <w:r>
-        <w:t>programming language</w:t>
+        <w:t xml:space="preserve"> language</w:t>
       </w:r>
       <w:r>
         <w:t>, i</w:t>
@@ -18884,10 +18890,10 @@
         <w:t>code are not dependent on</w:t>
       </w:r>
       <w:r>
-        <w:t xml:space="preserve"> each other in order </w:t>
-      </w:r>
-      <w:r>
-        <w:t xml:space="preserve">to work </w:t>
+        <w:t xml:space="preserve"> each other to</w:t>
+      </w:r>
+      <w:r>
+        <w:t xml:space="preserve"> work </w:t>
       </w:r>
       <w:r>
         <w:fldChar w:fldCharType="begin" w:fldLock="1"/>
@@ -19451,7 +19457,7 @@
         <w:t>in full detail in Chapter III</w:t>
       </w:r>
       <w:r>
-        <w:t>, but the</w:t>
+        <w:t>, but an</w:t>
       </w:r>
     </w:p>
     <w:p>
@@ -20633,7 +20639,10 @@
       </w:pPr>
       <w:r>
         <w:lastRenderedPageBreak/>
-        <w:t>The software built in this thesis is not compatible with Windows Subsystem for Linux</w:t>
+        <w:t xml:space="preserve">The software developed for this research </w:t>
+      </w:r>
+      <w:r>
+        <w:t>is not compatible with Windows Subsystem for Linux</w:t>
       </w:r>
       <w:r>
         <w:t xml:space="preserve"> (WSL). T</w:t>
@@ -20645,13 +20654,22 @@
         <w:t xml:space="preserve">Rust </w:t>
       </w:r>
       <w:r>
-        <w:t>software package dependent</w:t>
-      </w:r>
-      <w:r>
-        <w:t xml:space="preserve"> for getting keyboard input</w:t>
-      </w:r>
-      <w:r>
-        <w:t>, float-cmp,</w:t>
+        <w:t xml:space="preserve">software package </w:t>
+      </w:r>
+      <w:r>
+        <w:t>used to get</w:t>
+      </w:r>
+      <w:r>
+        <w:t xml:space="preserve"> keyboard input</w:t>
+      </w:r>
+      <w:r>
+        <w:t xml:space="preserve">, </w:t>
+      </w:r>
+      <w:r>
+        <w:t xml:space="preserve">called </w:t>
+      </w:r>
+      <w:r>
+        <w:t>float-cmp,</w:t>
       </w:r>
       <w:r>
         <w:t xml:space="preserve"> is not compatible with WSL.</w:t>
@@ -20720,7 +20738,13 @@
         <w:t xml:space="preserve">. </w:t>
       </w:r>
       <w:r>
-        <w:t xml:space="preserve">Finally, Chapter V summarizes the research and impact of </w:t>
+        <w:t xml:space="preserve">Finally, Chapter V summarizes the research and </w:t>
+      </w:r>
+      <w:r>
+        <w:t xml:space="preserve">the </w:t>
+      </w:r>
+      <w:r>
+        <w:t xml:space="preserve">impact of </w:t>
       </w:r>
       <w:r>
         <w:t>the research.</w:t>
@@ -22096,7 +22120,7 @@
           <w:b w:val="0"/>
         </w:rPr>
       </w:pPr>
-      <w:bookmarkStart w:id="123" w:name="_Toc62426251"/>
+      <w:bookmarkStart w:id="123" w:name="_Toc62473952"/>
       <w:r>
         <w:rPr>
           <w:b w:val="0"/>
@@ -22442,7 +22466,7 @@
           <w:b w:val="0"/>
         </w:rPr>
       </w:pPr>
-      <w:bookmarkStart w:id="125" w:name="_Toc62426252"/>
+      <w:bookmarkStart w:id="125" w:name="_Toc62473953"/>
       <w:r>
         <w:rPr>
           <w:b w:val="0"/>
@@ -22677,7 +22701,19 @@
         <w:rPr>
           <w:iCs/>
         </w:rPr>
-        <w:t xml:space="preserve">by camber </w:t>
+        <w:t xml:space="preserve">by </w:t>
+      </w:r>
+      <w:r>
+        <w:rPr>
+          <w:iCs/>
+        </w:rPr>
+        <w:t xml:space="preserve">the </w:t>
+      </w:r>
+      <w:r>
+        <w:rPr>
+          <w:iCs/>
+        </w:rPr>
+        <w:t xml:space="preserve">camber </w:t>
       </w:r>
       <w:r>
         <w:rPr>
@@ -22811,7 +22847,7 @@
           <w:b w:val="0"/>
         </w:rPr>
       </w:pPr>
-      <w:bookmarkStart w:id="127" w:name="_Toc62426253"/>
+      <w:bookmarkStart w:id="127" w:name="_Toc62473954"/>
       <w:r>
         <w:rPr>
           <w:b w:val="0"/>
@@ -22934,13 +22970,20 @@
         <w:rPr>
           <w:iCs/>
         </w:rPr>
-        <w:t>represent the x-y-</w:t>
-      </w:r>
-      <w:r>
-        <w:rPr>
+        <w:t xml:space="preserve">represent the </w:t>
+      </w:r>
+      <w:r>
+        <w:rPr>
+          <w:i/>
           <w:iCs/>
         </w:rPr>
-        <w:t xml:space="preserve">z axis </w:t>
+        <w:t>xyz</w:t>
+      </w:r>
+      <w:r>
+        <w:rPr>
+          <w:iCs/>
+        </w:rPr>
+        <w:t xml:space="preserve"> axis </w:t>
       </w:r>
       <w:r>
         <w:rPr>
@@ -23234,7 +23277,7 @@
           <w:b w:val="0"/>
         </w:rPr>
       </w:pPr>
-      <w:bookmarkStart w:id="129" w:name="_Toc62426254"/>
+      <w:bookmarkStart w:id="129" w:name="_Toc62473955"/>
       <w:r>
         <w:rPr>
           <w:b w:val="0"/>
@@ -23385,19 +23428,7 @@
         <w:rPr>
           <w:iCs/>
         </w:rPr>
-        <w:t>. The pitch is the motion about the axis controlling pitch, whereas the angle of attack is</w:t>
-      </w:r>
-      <w:r>
-        <w:rPr>
-          <w:iCs/>
-        </w:rPr>
-        <w:t xml:space="preserve"> </w:t>
-      </w:r>
-      <w:r>
-        <w:rPr>
-          <w:iCs/>
-        </w:rPr>
-        <w:t>angle of attack is the angle between the chord line and the direction of travel, or oncoming flow that the plane is moving through. The angle of attack, however, does affect the lift force on the airplane, and t</w:t>
+        <w:t>. The pitch is the motion about the axis controlling pitch, whereas the angle of attack is the angle between the chord line and the direction of travel, or oncoming flow that the plane is moving through. The angle of attack, however, does affect the lift force on the airplane, and t</w:t>
       </w:r>
       <w:r>
         <w:rPr>
@@ -23504,55 +23535,68 @@
         <w:rPr>
           <w:iCs/>
         </w:rPr>
+        <w:t xml:space="preserve">system </w:t>
+      </w:r>
+      <w:r>
+        <w:rPr>
+          <w:iCs/>
+        </w:rPr>
+        <w:t>will be used. Cartesian coordinates use the</w:t>
+      </w:r>
+      <w:r>
+        <w:rPr>
+          <w:iCs/>
+        </w:rPr>
+        <w:t xml:space="preserve"> </w:t>
+      </w:r>
+      <w:r>
+        <w:rPr>
+          <w:i/>
+          <w:iCs/>
+        </w:rPr>
+        <w:t>xyz</w:t>
+      </w:r>
+      <w:r>
+        <w:rPr>
+          <w:iCs/>
+        </w:rPr>
+        <w:t xml:space="preserve"> </w:t>
+      </w:r>
+      <w:r>
+        <w:rPr>
+          <w:iCs/>
+        </w:rPr>
+        <w:t xml:space="preserve">axes </w:t>
+      </w:r>
+      <w:r>
+        <w:rPr>
+          <w:iCs/>
+        </w:rPr>
+        <w:t xml:space="preserve">to </w:t>
+      </w:r>
+      <w:r>
+        <w:rPr>
+          <w:iCs/>
+        </w:rPr>
+        <w:t xml:space="preserve">specify </w:t>
+      </w:r>
+      <w:r>
+        <w:rPr>
+          <w:iCs/>
+        </w:rPr>
+        <w:t xml:space="preserve">coordinate </w:t>
+      </w:r>
+      <w:r>
+        <w:rPr>
+          <w:iCs/>
+        </w:rPr>
+        <w:t xml:space="preserve">points </w:t>
+      </w:r>
+      <w:r>
+        <w:rPr>
+          <w:iCs/>
+        </w:rPr>
         <w:lastRenderedPageBreak/>
-        <w:t xml:space="preserve">system </w:t>
-      </w:r>
-      <w:r>
-        <w:rPr>
-          <w:iCs/>
-        </w:rPr>
-        <w:t>will be used. Cartesian coordinates use the</w:t>
-      </w:r>
-      <w:r>
-        <w:rPr>
-          <w:iCs/>
-        </w:rPr>
-        <w:t xml:space="preserve"> x-y-z </w:t>
-      </w:r>
-      <w:r>
-        <w:rPr>
-          <w:iCs/>
-        </w:rPr>
-        <w:t xml:space="preserve">axes </w:t>
-      </w:r>
-      <w:r>
-        <w:rPr>
-          <w:iCs/>
-        </w:rPr>
-        <w:t xml:space="preserve">to </w:t>
-      </w:r>
-      <w:r>
-        <w:rPr>
-          <w:iCs/>
-        </w:rPr>
-        <w:t xml:space="preserve">specify </w:t>
-      </w:r>
-      <w:r>
-        <w:rPr>
-          <w:iCs/>
-        </w:rPr>
-        <w:t xml:space="preserve">coordinate </w:t>
-      </w:r>
-      <w:r>
-        <w:rPr>
-          <w:iCs/>
-        </w:rPr>
-        <w:t xml:space="preserve">points </w:t>
-      </w:r>
-      <w:r>
-        <w:rPr>
-          <w:iCs/>
-        </w:rPr>
         <w:t>on a</w:t>
       </w:r>
       <w:r>
@@ -23899,7 +23943,7 @@
           <w:b w:val="0"/>
         </w:rPr>
       </w:pPr>
-      <w:bookmarkStart w:id="131" w:name="_Toc62426255"/>
+      <w:bookmarkStart w:id="131" w:name="_Toc62473956"/>
       <w:r>
         <w:rPr>
           <w:b w:val="0"/>
@@ -24007,7 +24051,14 @@
         <w:rPr>
           <w:iCs/>
         </w:rPr>
-        <w:t>the x-y-z</w:t>
+        <w:t xml:space="preserve">the </w:t>
+      </w:r>
+      <w:r>
+        <w:rPr>
+          <w:i/>
+          <w:iCs/>
+        </w:rPr>
+        <w:t>xyz</w:t>
       </w:r>
       <w:r>
         <w:rPr>
@@ -24080,14 +24131,14 @@
         <w:rPr>
           <w:iCs/>
         </w:rPr>
-        <w:t xml:space="preserve">The rotational coordinate axes are fixed to the center of gravity of the rigid </w:t>
+        <w:t xml:space="preserve">The rotational coordinate axes are fixed to the center of gravity of the rigid body </w:t>
       </w:r>
       <w:r>
         <w:rPr>
           <w:iCs/>
         </w:rPr>
         <w:lastRenderedPageBreak/>
-        <w:t xml:space="preserve">body airplane and moves with the airplane </w:t>
+        <w:t xml:space="preserve">airplane and moves with the airplane </w:t>
       </w:r>
       <w:r>
         <w:rPr>
@@ -24233,7 +24284,7 @@
           <w:b w:val="0"/>
         </w:rPr>
       </w:pPr>
-      <w:bookmarkStart w:id="132" w:name="_Toc62426256"/>
+      <w:bookmarkStart w:id="132" w:name="_Toc62473957"/>
       <w:r>
         <w:rPr>
           <w:b w:val="0"/>
@@ -24379,7 +24430,7 @@
           <w:b w:val="0"/>
         </w:rPr>
       </w:pPr>
-      <w:bookmarkStart w:id="133" w:name="_Toc62426257"/>
+      <w:bookmarkStart w:id="133" w:name="_Toc62473958"/>
       <w:r>
         <w:rPr>
           <w:b w:val="0"/>
@@ -24478,12 +24529,24 @@
         <w:rPr>
           <w:iCs/>
         </w:rPr>
-        <w:t xml:space="preserve"> we ultimately convert the ENU Cartesian coordinates describing the Earth frame of reference to a geodetic coordinate representing latitude, longitude, and altitude. This is conversion is performed because the FDMs use a Cartesian coordinate to represent a p</w:t>
+        <w:t xml:space="preserve"> we ultimately convert the ENU Cartesian coordinates describing the Earth frame of reference to a geodetic coordinate representing latitude, longitude, and altitude. This is conversion is performed because the FDMs use a Car</w:t>
       </w:r>
       <w:r>
         <w:rPr>
           <w:iCs/>
         </w:rPr>
+        <w:t>tesian coordinate to represent</w:t>
+      </w:r>
+      <w:r>
+        <w:rPr>
+          <w:iCs/>
+        </w:rPr>
+        <w:t xml:space="preserve"> p</w:t>
+      </w:r>
+      <w:r>
+        <w:rPr>
+          <w:iCs/>
+        </w:rPr>
         <w:t>osition coordinates. However,</w:t>
       </w:r>
       <w:r>
@@ -24497,7 +24560,19 @@
           <w:iCs/>
         </w:rPr>
         <w:lastRenderedPageBreak/>
-        <w:t>being used a visualization system, requires geodetic position coordinates to display the airplane on the Earth</w:t>
+        <w:t>being used a</w:t>
+      </w:r>
+      <w:r>
+        <w:rPr>
+          <w:iCs/>
+        </w:rPr>
+        <w:t>s a</w:t>
+      </w:r>
+      <w:r>
+        <w:rPr>
+          <w:iCs/>
+        </w:rPr>
+        <w:t xml:space="preserve"> visualization system, requires geodetic position coordinates to display the airplane on the Earth</w:t>
       </w:r>
       <w:r>
         <w:rPr>
@@ -24532,9 +24607,10 @@
       </w:r>
       <w:r>
         <w:rPr>
+          <w:i/>
           <w:iCs/>
         </w:rPr>
-        <w:t>x-y-z</w:t>
+        <w:t>xyz</w:t>
       </w:r>
       <w:r>
         <w:rPr>
@@ -24588,7 +24664,19 @@
         <w:rPr>
           <w:iCs/>
         </w:rPr>
-        <w:t xml:space="preserve"> left handed or right </w:t>
+        <w:t xml:space="preserve"> left-</w:t>
+      </w:r>
+      <w:r>
+        <w:rPr>
+          <w:iCs/>
+        </w:rPr>
+        <w:t>handed or right</w:t>
+      </w:r>
+      <w:r>
+        <w:rPr>
+          <w:iCs/>
+        </w:rPr>
+        <w:t>-</w:t>
       </w:r>
       <w:r>
         <w:rPr>
@@ -24661,7 +24749,13 @@
         <w:rPr>
           <w:iCs/>
         </w:rPr>
-        <w:t>a left handed</w:t>
+        <w:t>a left-</w:t>
+      </w:r>
+      <w:r>
+        <w:rPr>
+          <w:iCs/>
+        </w:rPr>
+        <w:t>handed</w:t>
       </w:r>
       <w:r>
         <w:rPr>
@@ -24782,7 +24876,13 @@
         <w:rPr>
           <w:iCs/>
         </w:rPr>
-        <w:t xml:space="preserve"> uses a right handed system with the x-axis pointing into the screen, </w:t>
+        <w:t xml:space="preserve"> uses a right-</w:t>
+      </w:r>
+      <w:r>
+        <w:rPr>
+          <w:iCs/>
+        </w:rPr>
+        <w:t xml:space="preserve">handed system with the x-axis pointing into the screen, </w:t>
       </w:r>
       <w:r>
         <w:rPr>
@@ -25220,13 +25320,31 @@
         <w:rPr>
           <w:iCs/>
         </w:rPr>
-        <w:t>The load, or forces</w:t>
+        <w:t>The load</w:t>
       </w:r>
       <w:r>
         <w:rPr>
           <w:iCs/>
         </w:rPr>
+        <w:t>,</w:t>
+      </w:r>
+      <w:r>
+        <w:rPr>
+          <w:iCs/>
+        </w:rPr>
+        <w:t xml:space="preserve"> or forces</w:t>
+      </w:r>
+      <w:r>
+        <w:rPr>
+          <w:iCs/>
+        </w:rPr>
         <w:t xml:space="preserve"> and moments</w:t>
+      </w:r>
+      <w:r>
+        <w:rPr>
+          <w:iCs/>
+        </w:rPr>
+        <w:t>,</w:t>
       </w:r>
       <w:r>
         <w:rPr>
@@ -25280,7 +25398,13 @@
         <w:contextualSpacing/>
       </w:pPr>
       <w:r>
-        <w:t>The mass properties of an airplanes components are important because they affect how the airplane interacts with</w:t>
+        <w:t>The mass properties of an airplane</w:t>
+      </w:r>
+      <w:r>
+        <w:t>’</w:t>
+      </w:r>
+      <w:r>
+        <w:t>s components are important because they affect how the airplane interacts with</w:t>
       </w:r>
       <w:r>
         <w:t xml:space="preserve"> external</w:t>
@@ -25431,7 +25555,13 @@
         <w:t xml:space="preserve">of </w:t>
       </w:r>
       <w:r>
-        <w:t xml:space="preserve">each component, and mass of each component is chosen, but that data is used in the calculation of the center of gravity, and the airplane’s moment of inertia tensor. </w:t>
+        <w:t>each componen</w:t>
+      </w:r>
+      <w:r>
+        <w:t>t, and mass of each component are</w:t>
+      </w:r>
+      <w:r>
+        <w:t xml:space="preserve"> chosen, but that data is used in the calculation of the center of gravity, and the airplane’s moment of inertia tensor. </w:t>
       </w:r>
       <w:r>
         <w:rPr>
@@ -25594,6 +25724,12 @@
         <w:rPr>
           <w:rFonts w:eastAsiaTheme="minorHAnsi"/>
         </w:rPr>
+        <w:t xml:space="preserve">the </w:t>
+      </w:r>
+      <w:r>
+        <w:rPr>
+          <w:rFonts w:eastAsiaTheme="minorHAnsi"/>
+        </w:rPr>
         <w:t>center of mass</w:t>
       </w:r>
       <w:r>
@@ -25655,19 +25791,7 @@
         <w:rPr>
           <w:rFonts w:eastAsiaTheme="minorHAnsi"/>
         </w:rPr>
-        <w:t>fast the airplane</w:t>
-      </w:r>
-      <w:r>
-        <w:rPr>
-          <w:rFonts w:eastAsiaTheme="minorHAnsi"/>
-        </w:rPr>
-        <w:t xml:space="preserve"> actually</w:t>
-      </w:r>
-      <w:r>
-        <w:rPr>
-          <w:rFonts w:eastAsiaTheme="minorHAnsi"/>
-        </w:rPr>
-        <w:t xml:space="preserve"> rotates</w:t>
+        <w:t>fast the airplane rotates</w:t>
       </w:r>
       <w:r>
         <w:rPr>
@@ -26095,91 +26219,161 @@
           <w:iCs/>
           <w:szCs w:val="24"/>
         </w:rPr>
-        <w:t xml:space="preserve"> The airplane’s flaps are used to alt</w:t>
+        <w:t xml:space="preserve"> The airplane’s flaps are used to </w:t>
       </w:r>
       <w:r>
         <w:rPr>
           <w:iCs/>
           <w:szCs w:val="24"/>
         </w:rPr>
-        <w:t>er camber</w:t>
+        <w:t xml:space="preserve">the </w:t>
       </w:r>
       <w:r>
         <w:rPr>
           <w:iCs/>
           <w:szCs w:val="24"/>
         </w:rPr>
-        <w:t xml:space="preserve"> to create lift</w:t>
+        <w:t>alt</w:t>
       </w:r>
       <w:r>
         <w:rPr>
           <w:iCs/>
           <w:szCs w:val="24"/>
         </w:rPr>
-        <w:t>. Usually the flaps are used at</w:t>
+        <w:t>er camber</w:t>
       </w:r>
       <w:r>
         <w:rPr>
           <w:iCs/>
           <w:szCs w:val="24"/>
         </w:rPr>
-        <w:t xml:space="preserve"> low speeds to increase lift. Drag increases with increased angle of attack.</w:t>
+        <w:t xml:space="preserve"> to create lift</w:t>
       </w:r>
       <w:r>
         <w:rPr>
           <w:iCs/>
           <w:szCs w:val="24"/>
         </w:rPr>
-        <w:t xml:space="preserve"> If an airplane is flying at an angle of attack high enough, it will not be able to create any lift and wil</w:t>
+        <w:t>. Usually</w:t>
       </w:r>
       <w:r>
         <w:rPr>
           <w:iCs/>
           <w:szCs w:val="24"/>
         </w:rPr>
-        <w:t>l stall. Figure 8</w:t>
+        <w:t>,</w:t>
       </w:r>
       <w:r>
         <w:rPr>
           <w:iCs/>
           <w:szCs w:val="24"/>
         </w:rPr>
-        <w:t xml:space="preserve"> </w:t>
+        <w:t xml:space="preserve"> the flaps are used at</w:t>
       </w:r>
       <w:r>
         <w:rPr>
           <w:iCs/>
           <w:szCs w:val="24"/>
         </w:rPr>
-        <w:t>is a visual</w:t>
+        <w:t xml:space="preserve"> low speeds to increase lift. Drag increases with </w:t>
       </w:r>
       <w:r>
         <w:rPr>
           <w:iCs/>
           <w:szCs w:val="24"/>
         </w:rPr>
-        <w:t xml:space="preserve"> that</w:t>
+        <w:t xml:space="preserve">an </w:t>
       </w:r>
       <w:r>
         <w:rPr>
           <w:iCs/>
           <w:szCs w:val="24"/>
         </w:rPr>
-        <w:t xml:space="preserve"> shows </w:t>
+        <w:t>increased angle of attack.</w:t>
       </w:r>
       <w:r>
         <w:rPr>
           <w:iCs/>
           <w:szCs w:val="24"/>
         </w:rPr>
-        <w:t>lift coefficient versus attack angle, and that when attack angle is increased, lift increases. H</w:t>
+        <w:t xml:space="preserve"> If an airplane is flying at an angle of attack high enough, it will not be able to create any lift and wil</w:t>
       </w:r>
       <w:r>
         <w:rPr>
           <w:iCs/>
           <w:szCs w:val="24"/>
         </w:rPr>
-        <w:t xml:space="preserve">owever, at some point </w:t>
+        <w:t>l stall. Figure 8</w:t>
+      </w:r>
+      <w:r>
+        <w:rPr>
+          <w:iCs/>
+          <w:szCs w:val="24"/>
+        </w:rPr>
+        <w:t xml:space="preserve"> </w:t>
+      </w:r>
+      <w:r>
+        <w:rPr>
+          <w:iCs/>
+          <w:szCs w:val="24"/>
+        </w:rPr>
+        <w:t>is a visual</w:t>
+      </w:r>
+      <w:r>
+        <w:rPr>
+          <w:iCs/>
+          <w:szCs w:val="24"/>
+        </w:rPr>
+        <w:t xml:space="preserve"> that</w:t>
+      </w:r>
+      <w:r>
+        <w:rPr>
+          <w:iCs/>
+          <w:szCs w:val="24"/>
+        </w:rPr>
+        <w:t xml:space="preserve"> shows </w:t>
+      </w:r>
+      <w:r>
+        <w:rPr>
+          <w:iCs/>
+          <w:szCs w:val="24"/>
+        </w:rPr>
+        <w:t xml:space="preserve">lift </w:t>
+      </w:r>
+      <w:r>
+        <w:rPr>
+          <w:iCs/>
+          <w:szCs w:val="24"/>
+        </w:rPr>
+        <w:t>coefficient versus attack angle</w:t>
+      </w:r>
+      <w:r>
+        <w:rPr>
+          <w:iCs/>
+          <w:szCs w:val="24"/>
+        </w:rPr>
+        <w:t xml:space="preserve"> and that when attack angle is increased, lift increases. H</w:t>
+      </w:r>
+      <w:r>
+        <w:rPr>
+          <w:iCs/>
+          <w:szCs w:val="24"/>
+        </w:rPr>
+        <w:t>owever, at some point</w:t>
+      </w:r>
+      <w:r>
+        <w:rPr>
+          <w:iCs/>
+          <w:szCs w:val="24"/>